<commit_message>
thêm các nhân sự tham gia
</commit_message>
<xml_diff>
--- a/docs/MyProject.docx
+++ b/docs/MyProject.docx
@@ -33,7 +33,7 @@
                     <pic:cNvPicPr/>
                   </pic:nvPicPr>
                   <pic:blipFill>
-                    <a:blip r:embed="rId5" cstate="print">
+                    <a:blip r:embed="rId6" cstate="print">
                       <a:extLst>
                         <a:ext uri="{28A0092B-C50C-407E-A947-70E740481C1C}">
                           <a14:useLocalDpi xmlns:a14="http://schemas.microsoft.com/office/drawing/2010/main" val="0"/>
@@ -115,6 +115,2032 @@
         <w:br w:type="page"/>
       </w:r>
     </w:p>
+    <w:sdt>
+      <w:sdtPr>
+        <w:id w:val="1471400948"/>
+        <w:docPartObj>
+          <w:docPartGallery w:val="Table of Contents"/>
+          <w:docPartUnique/>
+        </w:docPartObj>
+      </w:sdtPr>
+      <w:sdtEndPr>
+        <w:rPr>
+          <w:rFonts w:ascii="Times New Roman" w:eastAsiaTheme="minorHAnsi" w:hAnsi="Times New Roman" w:cstheme="minorBidi"/>
+          <w:b/>
+          <w:bCs/>
+          <w:noProof/>
+          <w:color w:val="auto"/>
+          <w:sz w:val="28"/>
+          <w:szCs w:val="22"/>
+        </w:rPr>
+      </w:sdtEndPr>
+      <w:sdtContent>
+        <w:p>
+          <w:pPr>
+            <w:pStyle w:val="TOCHeading"/>
+            <w:jc w:val="center"/>
+          </w:pPr>
+          <w:r>
+            <w:t>Mục lục</w:t>
+          </w:r>
+        </w:p>
+        <w:p>
+          <w:pPr>
+            <w:pStyle w:val="TOC1"/>
+            <w:tabs>
+              <w:tab w:val="left" w:pos="440"/>
+              <w:tab w:val="right" w:leader="dot" w:pos="9350"/>
+            </w:tabs>
+            <w:rPr>
+              <w:noProof/>
+            </w:rPr>
+          </w:pPr>
+          <w:r>
+            <w:fldChar w:fldCharType="begin"/>
+          </w:r>
+          <w:r>
+            <w:instrText xml:space="preserve"> TOC \o "1-3" \h \z \u </w:instrText>
+          </w:r>
+          <w:r>
+            <w:fldChar w:fldCharType="separate"/>
+          </w:r>
+          <w:hyperlink w:anchor="_Toc42405688" w:history="1">
+            <w:r>
+              <w:rPr>
+                <w:rStyle w:val="Hyperlink"/>
+                <w:noProof/>
+              </w:rPr>
+              <w:t>I.</w:t>
+            </w:r>
+            <w:r>
+              <w:rPr>
+                <w:noProof/>
+              </w:rPr>
+              <w:tab/>
+            </w:r>
+            <w:r>
+              <w:rPr>
+                <w:rStyle w:val="Hyperlink"/>
+                <w:noProof/>
+              </w:rPr>
+              <w:t>Giới thiệu đề tài</w:t>
+            </w:r>
+            <w:r>
+              <w:rPr>
+                <w:noProof/>
+                <w:webHidden/>
+              </w:rPr>
+              <w:tab/>
+            </w:r>
+            <w:r>
+              <w:rPr>
+                <w:noProof/>
+                <w:webHidden/>
+              </w:rPr>
+              <w:fldChar w:fldCharType="begin"/>
+            </w:r>
+            <w:r>
+              <w:rPr>
+                <w:noProof/>
+                <w:webHidden/>
+              </w:rPr>
+              <w:instrText xml:space="preserve"> PAGEREF _Toc42405688 \h </w:instrText>
+            </w:r>
+            <w:r>
+              <w:rPr>
+                <w:noProof/>
+                <w:webHidden/>
+              </w:rPr>
+            </w:r>
+            <w:r>
+              <w:rPr>
+                <w:noProof/>
+                <w:webHidden/>
+              </w:rPr>
+              <w:fldChar w:fldCharType="separate"/>
+            </w:r>
+            <w:r>
+              <w:rPr>
+                <w:noProof/>
+                <w:webHidden/>
+              </w:rPr>
+              <w:t>3</w:t>
+            </w:r>
+            <w:r>
+              <w:rPr>
+                <w:noProof/>
+                <w:webHidden/>
+              </w:rPr>
+              <w:fldChar w:fldCharType="end"/>
+            </w:r>
+          </w:hyperlink>
+          <w:bookmarkStart w:id="0" w:name="_GoBack"/>
+          <w:bookmarkEnd w:id="0"/>
+        </w:p>
+        <w:p>
+          <w:pPr>
+            <w:pStyle w:val="TOC2"/>
+            <w:tabs>
+              <w:tab w:val="left" w:pos="660"/>
+              <w:tab w:val="right" w:leader="dot" w:pos="9350"/>
+            </w:tabs>
+            <w:rPr>
+              <w:noProof/>
+            </w:rPr>
+          </w:pPr>
+          <w:hyperlink w:anchor="_Toc42405689" w:history="1">
+            <w:r>
+              <w:rPr>
+                <w:rStyle w:val="Hyperlink"/>
+                <w:noProof/>
+              </w:rPr>
+              <w:t>1.</w:t>
+            </w:r>
+            <w:r>
+              <w:rPr>
+                <w:noProof/>
+              </w:rPr>
+              <w:tab/>
+            </w:r>
+            <w:r>
+              <w:rPr>
+                <w:rStyle w:val="Hyperlink"/>
+                <w:noProof/>
+              </w:rPr>
+              <w:t>Mô tả dự án</w:t>
+            </w:r>
+            <w:r>
+              <w:rPr>
+                <w:noProof/>
+                <w:webHidden/>
+              </w:rPr>
+              <w:tab/>
+            </w:r>
+            <w:r>
+              <w:rPr>
+                <w:noProof/>
+                <w:webHidden/>
+              </w:rPr>
+              <w:fldChar w:fldCharType="begin"/>
+            </w:r>
+            <w:r>
+              <w:rPr>
+                <w:noProof/>
+                <w:webHidden/>
+              </w:rPr>
+              <w:instrText xml:space="preserve"> PAGEREF _Toc42405689 \h </w:instrText>
+            </w:r>
+            <w:r>
+              <w:rPr>
+                <w:noProof/>
+                <w:webHidden/>
+              </w:rPr>
+            </w:r>
+            <w:r>
+              <w:rPr>
+                <w:noProof/>
+                <w:webHidden/>
+              </w:rPr>
+              <w:fldChar w:fldCharType="separate"/>
+            </w:r>
+            <w:r>
+              <w:rPr>
+                <w:noProof/>
+                <w:webHidden/>
+              </w:rPr>
+              <w:t>3</w:t>
+            </w:r>
+            <w:r>
+              <w:rPr>
+                <w:noProof/>
+                <w:webHidden/>
+              </w:rPr>
+              <w:fldChar w:fldCharType="end"/>
+            </w:r>
+          </w:hyperlink>
+        </w:p>
+        <w:p>
+          <w:pPr>
+            <w:pStyle w:val="TOC2"/>
+            <w:tabs>
+              <w:tab w:val="left" w:pos="660"/>
+              <w:tab w:val="right" w:leader="dot" w:pos="9350"/>
+            </w:tabs>
+            <w:rPr>
+              <w:noProof/>
+            </w:rPr>
+          </w:pPr>
+          <w:hyperlink w:anchor="_Toc42405690" w:history="1">
+            <w:r>
+              <w:rPr>
+                <w:rStyle w:val="Hyperlink"/>
+                <w:noProof/>
+              </w:rPr>
+              <w:t>2.</w:t>
+            </w:r>
+            <w:r>
+              <w:rPr>
+                <w:noProof/>
+              </w:rPr>
+              <w:tab/>
+            </w:r>
+            <w:r>
+              <w:rPr>
+                <w:rStyle w:val="Hyperlink"/>
+                <w:noProof/>
+              </w:rPr>
+              <w:t>Công cụ quản lý</w:t>
+            </w:r>
+            <w:r>
+              <w:rPr>
+                <w:noProof/>
+                <w:webHidden/>
+              </w:rPr>
+              <w:tab/>
+            </w:r>
+            <w:r>
+              <w:rPr>
+                <w:noProof/>
+                <w:webHidden/>
+              </w:rPr>
+              <w:fldChar w:fldCharType="begin"/>
+            </w:r>
+            <w:r>
+              <w:rPr>
+                <w:noProof/>
+                <w:webHidden/>
+              </w:rPr>
+              <w:instrText xml:space="preserve"> PAGEREF _Toc42405690 \h </w:instrText>
+            </w:r>
+            <w:r>
+              <w:rPr>
+                <w:noProof/>
+                <w:webHidden/>
+              </w:rPr>
+            </w:r>
+            <w:r>
+              <w:rPr>
+                <w:noProof/>
+                <w:webHidden/>
+              </w:rPr>
+              <w:fldChar w:fldCharType="separate"/>
+            </w:r>
+            <w:r>
+              <w:rPr>
+                <w:noProof/>
+                <w:webHidden/>
+              </w:rPr>
+              <w:t>3</w:t>
+            </w:r>
+            <w:r>
+              <w:rPr>
+                <w:noProof/>
+                <w:webHidden/>
+              </w:rPr>
+              <w:fldChar w:fldCharType="end"/>
+            </w:r>
+          </w:hyperlink>
+        </w:p>
+        <w:p>
+          <w:pPr>
+            <w:pStyle w:val="TOC1"/>
+            <w:tabs>
+              <w:tab w:val="left" w:pos="440"/>
+              <w:tab w:val="right" w:leader="dot" w:pos="9350"/>
+            </w:tabs>
+            <w:rPr>
+              <w:noProof/>
+            </w:rPr>
+          </w:pPr>
+          <w:hyperlink w:anchor="_Toc42405691" w:history="1">
+            <w:r>
+              <w:rPr>
+                <w:rStyle w:val="Hyperlink"/>
+                <w:noProof/>
+              </w:rPr>
+              <w:t>II.</w:t>
+            </w:r>
+            <w:r>
+              <w:rPr>
+                <w:noProof/>
+              </w:rPr>
+              <w:tab/>
+            </w:r>
+            <w:r>
+              <w:rPr>
+                <w:rStyle w:val="Hyperlink"/>
+                <w:noProof/>
+              </w:rPr>
+              <w:t>Các nhân sự tham gia</w:t>
+            </w:r>
+            <w:r>
+              <w:rPr>
+                <w:noProof/>
+                <w:webHidden/>
+              </w:rPr>
+              <w:tab/>
+            </w:r>
+            <w:r>
+              <w:rPr>
+                <w:noProof/>
+                <w:webHidden/>
+              </w:rPr>
+              <w:fldChar w:fldCharType="begin"/>
+            </w:r>
+            <w:r>
+              <w:rPr>
+                <w:noProof/>
+                <w:webHidden/>
+              </w:rPr>
+              <w:instrText xml:space="preserve"> PAGEREF _Toc42405691 \h </w:instrText>
+            </w:r>
+            <w:r>
+              <w:rPr>
+                <w:noProof/>
+                <w:webHidden/>
+              </w:rPr>
+            </w:r>
+            <w:r>
+              <w:rPr>
+                <w:noProof/>
+                <w:webHidden/>
+              </w:rPr>
+              <w:fldChar w:fldCharType="separate"/>
+            </w:r>
+            <w:r>
+              <w:rPr>
+                <w:noProof/>
+                <w:webHidden/>
+              </w:rPr>
+              <w:t>4</w:t>
+            </w:r>
+            <w:r>
+              <w:rPr>
+                <w:noProof/>
+                <w:webHidden/>
+              </w:rPr>
+              <w:fldChar w:fldCharType="end"/>
+            </w:r>
+          </w:hyperlink>
+        </w:p>
+        <w:p>
+          <w:pPr>
+            <w:pStyle w:val="TOC2"/>
+            <w:tabs>
+              <w:tab w:val="left" w:pos="660"/>
+              <w:tab w:val="right" w:leader="dot" w:pos="9350"/>
+            </w:tabs>
+            <w:rPr>
+              <w:noProof/>
+            </w:rPr>
+          </w:pPr>
+          <w:hyperlink w:anchor="_Toc42405692" w:history="1">
+            <w:r>
+              <w:rPr>
+                <w:rStyle w:val="Hyperlink"/>
+                <w:noProof/>
+              </w:rPr>
+              <w:t>1.</w:t>
+            </w:r>
+            <w:r>
+              <w:rPr>
+                <w:noProof/>
+              </w:rPr>
+              <w:tab/>
+            </w:r>
+            <w:r>
+              <w:rPr>
+                <w:rStyle w:val="Hyperlink"/>
+                <w:noProof/>
+              </w:rPr>
+              <w:t>Thông tin liên hệ phía khách hàng</w:t>
+            </w:r>
+            <w:r>
+              <w:rPr>
+                <w:noProof/>
+                <w:webHidden/>
+              </w:rPr>
+              <w:tab/>
+            </w:r>
+            <w:r>
+              <w:rPr>
+                <w:noProof/>
+                <w:webHidden/>
+              </w:rPr>
+              <w:fldChar w:fldCharType="begin"/>
+            </w:r>
+            <w:r>
+              <w:rPr>
+                <w:noProof/>
+                <w:webHidden/>
+              </w:rPr>
+              <w:instrText xml:space="preserve"> PAGEREF _Toc42405692 \h </w:instrText>
+            </w:r>
+            <w:r>
+              <w:rPr>
+                <w:noProof/>
+                <w:webHidden/>
+              </w:rPr>
+            </w:r>
+            <w:r>
+              <w:rPr>
+                <w:noProof/>
+                <w:webHidden/>
+              </w:rPr>
+              <w:fldChar w:fldCharType="separate"/>
+            </w:r>
+            <w:r>
+              <w:rPr>
+                <w:noProof/>
+                <w:webHidden/>
+              </w:rPr>
+              <w:t>4</w:t>
+            </w:r>
+            <w:r>
+              <w:rPr>
+                <w:noProof/>
+                <w:webHidden/>
+              </w:rPr>
+              <w:fldChar w:fldCharType="end"/>
+            </w:r>
+          </w:hyperlink>
+        </w:p>
+        <w:p>
+          <w:pPr>
+            <w:pStyle w:val="TOC2"/>
+            <w:tabs>
+              <w:tab w:val="left" w:pos="660"/>
+              <w:tab w:val="right" w:leader="dot" w:pos="9350"/>
+            </w:tabs>
+            <w:rPr>
+              <w:noProof/>
+            </w:rPr>
+          </w:pPr>
+          <w:hyperlink w:anchor="_Toc42405693" w:history="1">
+            <w:r>
+              <w:rPr>
+                <w:rStyle w:val="Hyperlink"/>
+                <w:noProof/>
+              </w:rPr>
+              <w:t>2.</w:t>
+            </w:r>
+            <w:r>
+              <w:rPr>
+                <w:noProof/>
+              </w:rPr>
+              <w:tab/>
+            </w:r>
+            <w:r>
+              <w:rPr>
+                <w:rStyle w:val="Hyperlink"/>
+                <w:noProof/>
+              </w:rPr>
+              <w:t>Thông tin liên hệ phía công ty</w:t>
+            </w:r>
+            <w:r>
+              <w:rPr>
+                <w:noProof/>
+                <w:webHidden/>
+              </w:rPr>
+              <w:tab/>
+            </w:r>
+            <w:r>
+              <w:rPr>
+                <w:noProof/>
+                <w:webHidden/>
+              </w:rPr>
+              <w:fldChar w:fldCharType="begin"/>
+            </w:r>
+            <w:r>
+              <w:rPr>
+                <w:noProof/>
+                <w:webHidden/>
+              </w:rPr>
+              <w:instrText xml:space="preserve"> PAGEREF _Toc42405693 \h </w:instrText>
+            </w:r>
+            <w:r>
+              <w:rPr>
+                <w:noProof/>
+                <w:webHidden/>
+              </w:rPr>
+            </w:r>
+            <w:r>
+              <w:rPr>
+                <w:noProof/>
+                <w:webHidden/>
+              </w:rPr>
+              <w:fldChar w:fldCharType="separate"/>
+            </w:r>
+            <w:r>
+              <w:rPr>
+                <w:noProof/>
+                <w:webHidden/>
+              </w:rPr>
+              <w:t>4</w:t>
+            </w:r>
+            <w:r>
+              <w:rPr>
+                <w:noProof/>
+                <w:webHidden/>
+              </w:rPr>
+              <w:fldChar w:fldCharType="end"/>
+            </w:r>
+          </w:hyperlink>
+        </w:p>
+        <w:p>
+          <w:pPr>
+            <w:pStyle w:val="TOC2"/>
+            <w:tabs>
+              <w:tab w:val="left" w:pos="660"/>
+              <w:tab w:val="right" w:leader="dot" w:pos="9350"/>
+            </w:tabs>
+            <w:rPr>
+              <w:noProof/>
+            </w:rPr>
+          </w:pPr>
+          <w:hyperlink w:anchor="_Toc42405694" w:history="1">
+            <w:r>
+              <w:rPr>
+                <w:rStyle w:val="Hyperlink"/>
+                <w:noProof/>
+              </w:rPr>
+              <w:t>3.</w:t>
+            </w:r>
+            <w:r>
+              <w:rPr>
+                <w:noProof/>
+              </w:rPr>
+              <w:tab/>
+            </w:r>
+            <w:r>
+              <w:rPr>
+                <w:rStyle w:val="Hyperlink"/>
+                <w:noProof/>
+              </w:rPr>
+              <w:t>Phân chia vai trò của các thành viên dự án và khách hàng</w:t>
+            </w:r>
+            <w:r>
+              <w:rPr>
+                <w:noProof/>
+                <w:webHidden/>
+              </w:rPr>
+              <w:tab/>
+            </w:r>
+            <w:r>
+              <w:rPr>
+                <w:noProof/>
+                <w:webHidden/>
+              </w:rPr>
+              <w:fldChar w:fldCharType="begin"/>
+            </w:r>
+            <w:r>
+              <w:rPr>
+                <w:noProof/>
+                <w:webHidden/>
+              </w:rPr>
+              <w:instrText xml:space="preserve"> PAGEREF _Toc42405694 \h </w:instrText>
+            </w:r>
+            <w:r>
+              <w:rPr>
+                <w:noProof/>
+                <w:webHidden/>
+              </w:rPr>
+            </w:r>
+            <w:r>
+              <w:rPr>
+                <w:noProof/>
+                <w:webHidden/>
+              </w:rPr>
+              <w:fldChar w:fldCharType="separate"/>
+            </w:r>
+            <w:r>
+              <w:rPr>
+                <w:noProof/>
+                <w:webHidden/>
+              </w:rPr>
+              <w:t>5</w:t>
+            </w:r>
+            <w:r>
+              <w:rPr>
+                <w:noProof/>
+                <w:webHidden/>
+              </w:rPr>
+              <w:fldChar w:fldCharType="end"/>
+            </w:r>
+          </w:hyperlink>
+        </w:p>
+        <w:p>
+          <w:pPr>
+            <w:pStyle w:val="TOC1"/>
+            <w:tabs>
+              <w:tab w:val="left" w:pos="660"/>
+              <w:tab w:val="right" w:leader="dot" w:pos="9350"/>
+            </w:tabs>
+            <w:rPr>
+              <w:noProof/>
+            </w:rPr>
+          </w:pPr>
+          <w:hyperlink w:anchor="_Toc42405695" w:history="1">
+            <w:r>
+              <w:rPr>
+                <w:rStyle w:val="Hyperlink"/>
+                <w:noProof/>
+              </w:rPr>
+              <w:t>III.</w:t>
+            </w:r>
+            <w:r>
+              <w:rPr>
+                <w:noProof/>
+              </w:rPr>
+              <w:tab/>
+            </w:r>
+            <w:r>
+              <w:rPr>
+                <w:rStyle w:val="Hyperlink"/>
+                <w:noProof/>
+              </w:rPr>
+              <w:t>Khảo sát dự án</w:t>
+            </w:r>
+            <w:r>
+              <w:rPr>
+                <w:noProof/>
+                <w:webHidden/>
+              </w:rPr>
+              <w:tab/>
+            </w:r>
+            <w:r>
+              <w:rPr>
+                <w:noProof/>
+                <w:webHidden/>
+              </w:rPr>
+              <w:fldChar w:fldCharType="begin"/>
+            </w:r>
+            <w:r>
+              <w:rPr>
+                <w:noProof/>
+                <w:webHidden/>
+              </w:rPr>
+              <w:instrText xml:space="preserve"> PAGEREF _Toc42405695 \h </w:instrText>
+            </w:r>
+            <w:r>
+              <w:rPr>
+                <w:noProof/>
+                <w:webHidden/>
+              </w:rPr>
+            </w:r>
+            <w:r>
+              <w:rPr>
+                <w:noProof/>
+                <w:webHidden/>
+              </w:rPr>
+              <w:fldChar w:fldCharType="separate"/>
+            </w:r>
+            <w:r>
+              <w:rPr>
+                <w:noProof/>
+                <w:webHidden/>
+              </w:rPr>
+              <w:t>6</w:t>
+            </w:r>
+            <w:r>
+              <w:rPr>
+                <w:noProof/>
+                <w:webHidden/>
+              </w:rPr>
+              <w:fldChar w:fldCharType="end"/>
+            </w:r>
+          </w:hyperlink>
+        </w:p>
+        <w:p>
+          <w:pPr>
+            <w:pStyle w:val="TOC2"/>
+            <w:tabs>
+              <w:tab w:val="left" w:pos="660"/>
+              <w:tab w:val="right" w:leader="dot" w:pos="9350"/>
+            </w:tabs>
+            <w:rPr>
+              <w:noProof/>
+            </w:rPr>
+          </w:pPr>
+          <w:hyperlink w:anchor="_Toc42405696" w:history="1">
+            <w:r>
+              <w:rPr>
+                <w:rStyle w:val="Hyperlink"/>
+                <w:noProof/>
+              </w:rPr>
+              <w:t>1.</w:t>
+            </w:r>
+            <w:r>
+              <w:rPr>
+                <w:noProof/>
+              </w:rPr>
+              <w:tab/>
+            </w:r>
+            <w:r>
+              <w:rPr>
+                <w:rStyle w:val="Hyperlink"/>
+                <w:noProof/>
+              </w:rPr>
+              <w:t>Yêu cầu của khách hàng</w:t>
+            </w:r>
+            <w:r>
+              <w:rPr>
+                <w:noProof/>
+                <w:webHidden/>
+              </w:rPr>
+              <w:tab/>
+            </w:r>
+            <w:r>
+              <w:rPr>
+                <w:noProof/>
+                <w:webHidden/>
+              </w:rPr>
+              <w:fldChar w:fldCharType="begin"/>
+            </w:r>
+            <w:r>
+              <w:rPr>
+                <w:noProof/>
+                <w:webHidden/>
+              </w:rPr>
+              <w:instrText xml:space="preserve"> PAGEREF _Toc42405696 \h </w:instrText>
+            </w:r>
+            <w:r>
+              <w:rPr>
+                <w:noProof/>
+                <w:webHidden/>
+              </w:rPr>
+            </w:r>
+            <w:r>
+              <w:rPr>
+                <w:noProof/>
+                <w:webHidden/>
+              </w:rPr>
+              <w:fldChar w:fldCharType="separate"/>
+            </w:r>
+            <w:r>
+              <w:rPr>
+                <w:noProof/>
+                <w:webHidden/>
+              </w:rPr>
+              <w:t>6</w:t>
+            </w:r>
+            <w:r>
+              <w:rPr>
+                <w:noProof/>
+                <w:webHidden/>
+              </w:rPr>
+              <w:fldChar w:fldCharType="end"/>
+            </w:r>
+          </w:hyperlink>
+        </w:p>
+        <w:p>
+          <w:pPr>
+            <w:pStyle w:val="TOC2"/>
+            <w:tabs>
+              <w:tab w:val="left" w:pos="660"/>
+              <w:tab w:val="right" w:leader="dot" w:pos="9350"/>
+            </w:tabs>
+            <w:rPr>
+              <w:noProof/>
+            </w:rPr>
+          </w:pPr>
+          <w:hyperlink w:anchor="_Toc42405697" w:history="1">
+            <w:r>
+              <w:rPr>
+                <w:rStyle w:val="Hyperlink"/>
+                <w:noProof/>
+              </w:rPr>
+              <w:t>2.</w:t>
+            </w:r>
+            <w:r>
+              <w:rPr>
+                <w:noProof/>
+              </w:rPr>
+              <w:tab/>
+            </w:r>
+            <w:r>
+              <w:rPr>
+                <w:rStyle w:val="Hyperlink"/>
+                <w:noProof/>
+              </w:rPr>
+              <w:t>Mô hình hoạt động hiện thời – nghiệp vụ</w:t>
+            </w:r>
+            <w:r>
+              <w:rPr>
+                <w:noProof/>
+                <w:webHidden/>
+              </w:rPr>
+              <w:tab/>
+            </w:r>
+            <w:r>
+              <w:rPr>
+                <w:noProof/>
+                <w:webHidden/>
+              </w:rPr>
+              <w:fldChar w:fldCharType="begin"/>
+            </w:r>
+            <w:r>
+              <w:rPr>
+                <w:noProof/>
+                <w:webHidden/>
+              </w:rPr>
+              <w:instrText xml:space="preserve"> PAGEREF _Toc42405697 \h </w:instrText>
+            </w:r>
+            <w:r>
+              <w:rPr>
+                <w:noProof/>
+                <w:webHidden/>
+              </w:rPr>
+            </w:r>
+            <w:r>
+              <w:rPr>
+                <w:noProof/>
+                <w:webHidden/>
+              </w:rPr>
+              <w:fldChar w:fldCharType="separate"/>
+            </w:r>
+            <w:r>
+              <w:rPr>
+                <w:noProof/>
+                <w:webHidden/>
+              </w:rPr>
+              <w:t>6</w:t>
+            </w:r>
+            <w:r>
+              <w:rPr>
+                <w:noProof/>
+                <w:webHidden/>
+              </w:rPr>
+              <w:fldChar w:fldCharType="end"/>
+            </w:r>
+          </w:hyperlink>
+        </w:p>
+        <w:p>
+          <w:pPr>
+            <w:pStyle w:val="TOC2"/>
+            <w:tabs>
+              <w:tab w:val="left" w:pos="660"/>
+              <w:tab w:val="right" w:leader="dot" w:pos="9350"/>
+            </w:tabs>
+            <w:rPr>
+              <w:noProof/>
+            </w:rPr>
+          </w:pPr>
+          <w:hyperlink w:anchor="_Toc42405698" w:history="1">
+            <w:r>
+              <w:rPr>
+                <w:rStyle w:val="Hyperlink"/>
+                <w:noProof/>
+              </w:rPr>
+              <w:t>3.</w:t>
+            </w:r>
+            <w:r>
+              <w:rPr>
+                <w:noProof/>
+              </w:rPr>
+              <w:tab/>
+            </w:r>
+            <w:r>
+              <w:rPr>
+                <w:rStyle w:val="Hyperlink"/>
+                <w:noProof/>
+              </w:rPr>
+              <w:t>Mô hình hoạt động dự kiến khi áp dụng sản phẩm mới</w:t>
+            </w:r>
+            <w:r>
+              <w:rPr>
+                <w:noProof/>
+                <w:webHidden/>
+              </w:rPr>
+              <w:tab/>
+            </w:r>
+            <w:r>
+              <w:rPr>
+                <w:noProof/>
+                <w:webHidden/>
+              </w:rPr>
+              <w:fldChar w:fldCharType="begin"/>
+            </w:r>
+            <w:r>
+              <w:rPr>
+                <w:noProof/>
+                <w:webHidden/>
+              </w:rPr>
+              <w:instrText xml:space="preserve"> PAGEREF _Toc42405698 \h </w:instrText>
+            </w:r>
+            <w:r>
+              <w:rPr>
+                <w:noProof/>
+                <w:webHidden/>
+              </w:rPr>
+            </w:r>
+            <w:r>
+              <w:rPr>
+                <w:noProof/>
+                <w:webHidden/>
+              </w:rPr>
+              <w:fldChar w:fldCharType="separate"/>
+            </w:r>
+            <w:r>
+              <w:rPr>
+                <w:noProof/>
+                <w:webHidden/>
+              </w:rPr>
+              <w:t>6</w:t>
+            </w:r>
+            <w:r>
+              <w:rPr>
+                <w:noProof/>
+                <w:webHidden/>
+              </w:rPr>
+              <w:fldChar w:fldCharType="end"/>
+            </w:r>
+          </w:hyperlink>
+        </w:p>
+        <w:p>
+          <w:pPr>
+            <w:pStyle w:val="TOC2"/>
+            <w:tabs>
+              <w:tab w:val="left" w:pos="660"/>
+              <w:tab w:val="right" w:leader="dot" w:pos="9350"/>
+            </w:tabs>
+            <w:rPr>
+              <w:noProof/>
+            </w:rPr>
+          </w:pPr>
+          <w:hyperlink w:anchor="_Toc42405699" w:history="1">
+            <w:r>
+              <w:rPr>
+                <w:rStyle w:val="Hyperlink"/>
+                <w:noProof/>
+              </w:rPr>
+              <w:t>4.</w:t>
+            </w:r>
+            <w:r>
+              <w:rPr>
+                <w:noProof/>
+              </w:rPr>
+              <w:tab/>
+            </w:r>
+            <w:r>
+              <w:rPr>
+                <w:rStyle w:val="Hyperlink"/>
+                <w:noProof/>
+              </w:rPr>
+              <w:t>Phạm vi dự án</w:t>
+            </w:r>
+            <w:r>
+              <w:rPr>
+                <w:noProof/>
+                <w:webHidden/>
+              </w:rPr>
+              <w:tab/>
+            </w:r>
+            <w:r>
+              <w:rPr>
+                <w:noProof/>
+                <w:webHidden/>
+              </w:rPr>
+              <w:fldChar w:fldCharType="begin"/>
+            </w:r>
+            <w:r>
+              <w:rPr>
+                <w:noProof/>
+                <w:webHidden/>
+              </w:rPr>
+              <w:instrText xml:space="preserve"> PAGEREF _Toc42405699 \h </w:instrText>
+            </w:r>
+            <w:r>
+              <w:rPr>
+                <w:noProof/>
+                <w:webHidden/>
+              </w:rPr>
+            </w:r>
+            <w:r>
+              <w:rPr>
+                <w:noProof/>
+                <w:webHidden/>
+              </w:rPr>
+              <w:fldChar w:fldCharType="separate"/>
+            </w:r>
+            <w:r>
+              <w:rPr>
+                <w:noProof/>
+                <w:webHidden/>
+              </w:rPr>
+              <w:t>6</w:t>
+            </w:r>
+            <w:r>
+              <w:rPr>
+                <w:noProof/>
+                <w:webHidden/>
+              </w:rPr>
+              <w:fldChar w:fldCharType="end"/>
+            </w:r>
+          </w:hyperlink>
+        </w:p>
+        <w:p>
+          <w:pPr>
+            <w:pStyle w:val="TOC1"/>
+            <w:tabs>
+              <w:tab w:val="left" w:pos="660"/>
+              <w:tab w:val="right" w:leader="dot" w:pos="9350"/>
+            </w:tabs>
+            <w:rPr>
+              <w:noProof/>
+            </w:rPr>
+          </w:pPr>
+          <w:hyperlink w:anchor="_Toc42405700" w:history="1">
+            <w:r>
+              <w:rPr>
+                <w:rStyle w:val="Hyperlink"/>
+                <w:noProof/>
+              </w:rPr>
+              <w:t>IV.</w:t>
+            </w:r>
+            <w:r>
+              <w:rPr>
+                <w:noProof/>
+              </w:rPr>
+              <w:tab/>
+            </w:r>
+            <w:r>
+              <w:rPr>
+                <w:rStyle w:val="Hyperlink"/>
+                <w:noProof/>
+              </w:rPr>
+              <w:t>Giao tiếp/ Trao đổi thông tin</w:t>
+            </w:r>
+            <w:r>
+              <w:rPr>
+                <w:noProof/>
+                <w:webHidden/>
+              </w:rPr>
+              <w:tab/>
+            </w:r>
+            <w:r>
+              <w:rPr>
+                <w:noProof/>
+                <w:webHidden/>
+              </w:rPr>
+              <w:fldChar w:fldCharType="begin"/>
+            </w:r>
+            <w:r>
+              <w:rPr>
+                <w:noProof/>
+                <w:webHidden/>
+              </w:rPr>
+              <w:instrText xml:space="preserve"> PAGEREF _Toc42405700 \h </w:instrText>
+            </w:r>
+            <w:r>
+              <w:rPr>
+                <w:noProof/>
+                <w:webHidden/>
+              </w:rPr>
+            </w:r>
+            <w:r>
+              <w:rPr>
+                <w:noProof/>
+                <w:webHidden/>
+              </w:rPr>
+              <w:fldChar w:fldCharType="separate"/>
+            </w:r>
+            <w:r>
+              <w:rPr>
+                <w:noProof/>
+                <w:webHidden/>
+              </w:rPr>
+              <w:t>7</w:t>
+            </w:r>
+            <w:r>
+              <w:rPr>
+                <w:noProof/>
+                <w:webHidden/>
+              </w:rPr>
+              <w:fldChar w:fldCharType="end"/>
+            </w:r>
+          </w:hyperlink>
+        </w:p>
+        <w:p>
+          <w:pPr>
+            <w:pStyle w:val="TOC1"/>
+            <w:tabs>
+              <w:tab w:val="left" w:pos="440"/>
+              <w:tab w:val="right" w:leader="dot" w:pos="9350"/>
+            </w:tabs>
+            <w:rPr>
+              <w:noProof/>
+            </w:rPr>
+          </w:pPr>
+          <w:hyperlink w:anchor="_Toc42405701" w:history="1">
+            <w:r>
+              <w:rPr>
+                <w:rStyle w:val="Hyperlink"/>
+                <w:noProof/>
+              </w:rPr>
+              <w:t>V.</w:t>
+            </w:r>
+            <w:r>
+              <w:rPr>
+                <w:noProof/>
+              </w:rPr>
+              <w:tab/>
+            </w:r>
+            <w:r>
+              <w:rPr>
+                <w:rStyle w:val="Hyperlink"/>
+                <w:noProof/>
+              </w:rPr>
+              <w:t>Ước lượng chung</w:t>
+            </w:r>
+            <w:r>
+              <w:rPr>
+                <w:noProof/>
+                <w:webHidden/>
+              </w:rPr>
+              <w:tab/>
+            </w:r>
+            <w:r>
+              <w:rPr>
+                <w:noProof/>
+                <w:webHidden/>
+              </w:rPr>
+              <w:fldChar w:fldCharType="begin"/>
+            </w:r>
+            <w:r>
+              <w:rPr>
+                <w:noProof/>
+                <w:webHidden/>
+              </w:rPr>
+              <w:instrText xml:space="preserve"> PAGEREF _Toc42405701 \h </w:instrText>
+            </w:r>
+            <w:r>
+              <w:rPr>
+                <w:noProof/>
+                <w:webHidden/>
+              </w:rPr>
+            </w:r>
+            <w:r>
+              <w:rPr>
+                <w:noProof/>
+                <w:webHidden/>
+              </w:rPr>
+              <w:fldChar w:fldCharType="separate"/>
+            </w:r>
+            <w:r>
+              <w:rPr>
+                <w:noProof/>
+                <w:webHidden/>
+              </w:rPr>
+              <w:t>8</w:t>
+            </w:r>
+            <w:r>
+              <w:rPr>
+                <w:noProof/>
+                <w:webHidden/>
+              </w:rPr>
+              <w:fldChar w:fldCharType="end"/>
+            </w:r>
+          </w:hyperlink>
+        </w:p>
+        <w:p>
+          <w:pPr>
+            <w:pStyle w:val="TOC2"/>
+            <w:tabs>
+              <w:tab w:val="left" w:pos="660"/>
+              <w:tab w:val="right" w:leader="dot" w:pos="9350"/>
+            </w:tabs>
+            <w:rPr>
+              <w:noProof/>
+            </w:rPr>
+          </w:pPr>
+          <w:hyperlink w:anchor="_Toc42405702" w:history="1">
+            <w:r>
+              <w:rPr>
+                <w:rStyle w:val="Hyperlink"/>
+                <w:noProof/>
+              </w:rPr>
+              <w:t>1.</w:t>
+            </w:r>
+            <w:r>
+              <w:rPr>
+                <w:noProof/>
+              </w:rPr>
+              <w:tab/>
+            </w:r>
+            <w:r>
+              <w:rPr>
+                <w:rStyle w:val="Hyperlink"/>
+                <w:noProof/>
+              </w:rPr>
+              <w:t>Ước lượng tính năng</w:t>
+            </w:r>
+            <w:r>
+              <w:rPr>
+                <w:noProof/>
+                <w:webHidden/>
+              </w:rPr>
+              <w:tab/>
+            </w:r>
+            <w:r>
+              <w:rPr>
+                <w:noProof/>
+                <w:webHidden/>
+              </w:rPr>
+              <w:fldChar w:fldCharType="begin"/>
+            </w:r>
+            <w:r>
+              <w:rPr>
+                <w:noProof/>
+                <w:webHidden/>
+              </w:rPr>
+              <w:instrText xml:space="preserve"> PAGEREF _Toc42405702 \h </w:instrText>
+            </w:r>
+            <w:r>
+              <w:rPr>
+                <w:noProof/>
+                <w:webHidden/>
+              </w:rPr>
+            </w:r>
+            <w:r>
+              <w:rPr>
+                <w:noProof/>
+                <w:webHidden/>
+              </w:rPr>
+              <w:fldChar w:fldCharType="separate"/>
+            </w:r>
+            <w:r>
+              <w:rPr>
+                <w:noProof/>
+                <w:webHidden/>
+              </w:rPr>
+              <w:t>8</w:t>
+            </w:r>
+            <w:r>
+              <w:rPr>
+                <w:noProof/>
+                <w:webHidden/>
+              </w:rPr>
+              <w:fldChar w:fldCharType="end"/>
+            </w:r>
+          </w:hyperlink>
+        </w:p>
+        <w:p>
+          <w:pPr>
+            <w:pStyle w:val="TOC2"/>
+            <w:tabs>
+              <w:tab w:val="left" w:pos="660"/>
+              <w:tab w:val="right" w:leader="dot" w:pos="9350"/>
+            </w:tabs>
+            <w:rPr>
+              <w:noProof/>
+            </w:rPr>
+          </w:pPr>
+          <w:hyperlink w:anchor="_Toc42405703" w:history="1">
+            <w:r>
+              <w:rPr>
+                <w:rStyle w:val="Hyperlink"/>
+                <w:noProof/>
+              </w:rPr>
+              <w:t>2.</w:t>
+            </w:r>
+            <w:r>
+              <w:rPr>
+                <w:noProof/>
+              </w:rPr>
+              <w:tab/>
+            </w:r>
+            <w:r>
+              <w:rPr>
+                <w:rStyle w:val="Hyperlink"/>
+                <w:noProof/>
+              </w:rPr>
+              <w:t>Work Breakdown Structure</w:t>
+            </w:r>
+            <w:r>
+              <w:rPr>
+                <w:noProof/>
+                <w:webHidden/>
+              </w:rPr>
+              <w:tab/>
+            </w:r>
+            <w:r>
+              <w:rPr>
+                <w:noProof/>
+                <w:webHidden/>
+              </w:rPr>
+              <w:fldChar w:fldCharType="begin"/>
+            </w:r>
+            <w:r>
+              <w:rPr>
+                <w:noProof/>
+                <w:webHidden/>
+              </w:rPr>
+              <w:instrText xml:space="preserve"> PAGEREF _Toc42405703 \h </w:instrText>
+            </w:r>
+            <w:r>
+              <w:rPr>
+                <w:noProof/>
+                <w:webHidden/>
+              </w:rPr>
+            </w:r>
+            <w:r>
+              <w:rPr>
+                <w:noProof/>
+                <w:webHidden/>
+              </w:rPr>
+              <w:fldChar w:fldCharType="separate"/>
+            </w:r>
+            <w:r>
+              <w:rPr>
+                <w:noProof/>
+                <w:webHidden/>
+              </w:rPr>
+              <w:t>8</w:t>
+            </w:r>
+            <w:r>
+              <w:rPr>
+                <w:noProof/>
+                <w:webHidden/>
+              </w:rPr>
+              <w:fldChar w:fldCharType="end"/>
+            </w:r>
+          </w:hyperlink>
+        </w:p>
+        <w:p>
+          <w:pPr>
+            <w:pStyle w:val="TOC2"/>
+            <w:tabs>
+              <w:tab w:val="left" w:pos="660"/>
+              <w:tab w:val="right" w:leader="dot" w:pos="9350"/>
+            </w:tabs>
+            <w:rPr>
+              <w:noProof/>
+            </w:rPr>
+          </w:pPr>
+          <w:hyperlink w:anchor="_Toc42405704" w:history="1">
+            <w:r>
+              <w:rPr>
+                <w:rStyle w:val="Hyperlink"/>
+                <w:noProof/>
+              </w:rPr>
+              <w:t>3.</w:t>
+            </w:r>
+            <w:r>
+              <w:rPr>
+                <w:noProof/>
+              </w:rPr>
+              <w:tab/>
+            </w:r>
+            <w:r>
+              <w:rPr>
+                <w:rStyle w:val="Hyperlink"/>
+                <w:noProof/>
+              </w:rPr>
+              <w:t>Ước lượng thời gian</w:t>
+            </w:r>
+            <w:r>
+              <w:rPr>
+                <w:noProof/>
+                <w:webHidden/>
+              </w:rPr>
+              <w:tab/>
+            </w:r>
+            <w:r>
+              <w:rPr>
+                <w:noProof/>
+                <w:webHidden/>
+              </w:rPr>
+              <w:fldChar w:fldCharType="begin"/>
+            </w:r>
+            <w:r>
+              <w:rPr>
+                <w:noProof/>
+                <w:webHidden/>
+              </w:rPr>
+              <w:instrText xml:space="preserve"> PAGEREF _Toc42405704 \h </w:instrText>
+            </w:r>
+            <w:r>
+              <w:rPr>
+                <w:noProof/>
+                <w:webHidden/>
+              </w:rPr>
+            </w:r>
+            <w:r>
+              <w:rPr>
+                <w:noProof/>
+                <w:webHidden/>
+              </w:rPr>
+              <w:fldChar w:fldCharType="separate"/>
+            </w:r>
+            <w:r>
+              <w:rPr>
+                <w:noProof/>
+                <w:webHidden/>
+              </w:rPr>
+              <w:t>8</w:t>
+            </w:r>
+            <w:r>
+              <w:rPr>
+                <w:noProof/>
+                <w:webHidden/>
+              </w:rPr>
+              <w:fldChar w:fldCharType="end"/>
+            </w:r>
+          </w:hyperlink>
+        </w:p>
+        <w:p>
+          <w:pPr>
+            <w:pStyle w:val="TOC2"/>
+            <w:tabs>
+              <w:tab w:val="left" w:pos="660"/>
+              <w:tab w:val="right" w:leader="dot" w:pos="9350"/>
+            </w:tabs>
+            <w:rPr>
+              <w:noProof/>
+            </w:rPr>
+          </w:pPr>
+          <w:hyperlink w:anchor="_Toc42405705" w:history="1">
+            <w:r>
+              <w:rPr>
+                <w:rStyle w:val="Hyperlink"/>
+                <w:noProof/>
+              </w:rPr>
+              <w:t>4.</w:t>
+            </w:r>
+            <w:r>
+              <w:rPr>
+                <w:noProof/>
+              </w:rPr>
+              <w:tab/>
+            </w:r>
+            <w:r>
+              <w:rPr>
+                <w:rStyle w:val="Hyperlink"/>
+                <w:noProof/>
+              </w:rPr>
+              <w:t>Ước lượng rủi ro</w:t>
+            </w:r>
+            <w:r>
+              <w:rPr>
+                <w:noProof/>
+                <w:webHidden/>
+              </w:rPr>
+              <w:tab/>
+            </w:r>
+            <w:r>
+              <w:rPr>
+                <w:noProof/>
+                <w:webHidden/>
+              </w:rPr>
+              <w:fldChar w:fldCharType="begin"/>
+            </w:r>
+            <w:r>
+              <w:rPr>
+                <w:noProof/>
+                <w:webHidden/>
+              </w:rPr>
+              <w:instrText xml:space="preserve"> PAGEREF _Toc42405705 \h </w:instrText>
+            </w:r>
+            <w:r>
+              <w:rPr>
+                <w:noProof/>
+                <w:webHidden/>
+              </w:rPr>
+            </w:r>
+            <w:r>
+              <w:rPr>
+                <w:noProof/>
+                <w:webHidden/>
+              </w:rPr>
+              <w:fldChar w:fldCharType="separate"/>
+            </w:r>
+            <w:r>
+              <w:rPr>
+                <w:noProof/>
+                <w:webHidden/>
+              </w:rPr>
+              <w:t>8</w:t>
+            </w:r>
+            <w:r>
+              <w:rPr>
+                <w:noProof/>
+                <w:webHidden/>
+              </w:rPr>
+              <w:fldChar w:fldCharType="end"/>
+            </w:r>
+          </w:hyperlink>
+        </w:p>
+        <w:p>
+          <w:pPr>
+            <w:pStyle w:val="TOC1"/>
+            <w:tabs>
+              <w:tab w:val="left" w:pos="660"/>
+              <w:tab w:val="right" w:leader="dot" w:pos="9350"/>
+            </w:tabs>
+            <w:rPr>
+              <w:noProof/>
+            </w:rPr>
+          </w:pPr>
+          <w:hyperlink w:anchor="_Toc42405706" w:history="1">
+            <w:r>
+              <w:rPr>
+                <w:rStyle w:val="Hyperlink"/>
+                <w:noProof/>
+              </w:rPr>
+              <w:t>VI.</w:t>
+            </w:r>
+            <w:r>
+              <w:rPr>
+                <w:noProof/>
+              </w:rPr>
+              <w:tab/>
+            </w:r>
+            <w:r>
+              <w:rPr>
+                <w:rStyle w:val="Hyperlink"/>
+                <w:noProof/>
+              </w:rPr>
+              <w:t>Ước lượng giá thành</w:t>
+            </w:r>
+            <w:r>
+              <w:rPr>
+                <w:noProof/>
+                <w:webHidden/>
+              </w:rPr>
+              <w:tab/>
+            </w:r>
+            <w:r>
+              <w:rPr>
+                <w:noProof/>
+                <w:webHidden/>
+              </w:rPr>
+              <w:fldChar w:fldCharType="begin"/>
+            </w:r>
+            <w:r>
+              <w:rPr>
+                <w:noProof/>
+                <w:webHidden/>
+              </w:rPr>
+              <w:instrText xml:space="preserve"> PAGEREF _Toc42405706 \h </w:instrText>
+            </w:r>
+            <w:r>
+              <w:rPr>
+                <w:noProof/>
+                <w:webHidden/>
+              </w:rPr>
+            </w:r>
+            <w:r>
+              <w:rPr>
+                <w:noProof/>
+                <w:webHidden/>
+              </w:rPr>
+              <w:fldChar w:fldCharType="separate"/>
+            </w:r>
+            <w:r>
+              <w:rPr>
+                <w:noProof/>
+                <w:webHidden/>
+              </w:rPr>
+              <w:t>9</w:t>
+            </w:r>
+            <w:r>
+              <w:rPr>
+                <w:noProof/>
+                <w:webHidden/>
+              </w:rPr>
+              <w:fldChar w:fldCharType="end"/>
+            </w:r>
+          </w:hyperlink>
+        </w:p>
+        <w:p>
+          <w:pPr>
+            <w:pStyle w:val="TOC1"/>
+            <w:tabs>
+              <w:tab w:val="left" w:pos="660"/>
+              <w:tab w:val="right" w:leader="dot" w:pos="9350"/>
+            </w:tabs>
+            <w:rPr>
+              <w:noProof/>
+            </w:rPr>
+          </w:pPr>
+          <w:hyperlink w:anchor="_Toc42405707" w:history="1">
+            <w:r>
+              <w:rPr>
+                <w:rStyle w:val="Hyperlink"/>
+                <w:noProof/>
+              </w:rPr>
+              <w:t>VII.</w:t>
+            </w:r>
+            <w:r>
+              <w:rPr>
+                <w:noProof/>
+              </w:rPr>
+              <w:tab/>
+            </w:r>
+            <w:r>
+              <w:rPr>
+                <w:rStyle w:val="Hyperlink"/>
+                <w:noProof/>
+              </w:rPr>
+              <w:t>Ước lượng chất lượng</w:t>
+            </w:r>
+            <w:r>
+              <w:rPr>
+                <w:noProof/>
+                <w:webHidden/>
+              </w:rPr>
+              <w:tab/>
+            </w:r>
+            <w:r>
+              <w:rPr>
+                <w:noProof/>
+                <w:webHidden/>
+              </w:rPr>
+              <w:fldChar w:fldCharType="begin"/>
+            </w:r>
+            <w:r>
+              <w:rPr>
+                <w:noProof/>
+                <w:webHidden/>
+              </w:rPr>
+              <w:instrText xml:space="preserve"> PAGEREF _Toc42405707 \h </w:instrText>
+            </w:r>
+            <w:r>
+              <w:rPr>
+                <w:noProof/>
+                <w:webHidden/>
+              </w:rPr>
+            </w:r>
+            <w:r>
+              <w:rPr>
+                <w:noProof/>
+                <w:webHidden/>
+              </w:rPr>
+              <w:fldChar w:fldCharType="separate"/>
+            </w:r>
+            <w:r>
+              <w:rPr>
+                <w:noProof/>
+                <w:webHidden/>
+              </w:rPr>
+              <w:t>10</w:t>
+            </w:r>
+            <w:r>
+              <w:rPr>
+                <w:noProof/>
+                <w:webHidden/>
+              </w:rPr>
+              <w:fldChar w:fldCharType="end"/>
+            </w:r>
+          </w:hyperlink>
+        </w:p>
+        <w:p>
+          <w:pPr>
+            <w:pStyle w:val="TOC1"/>
+            <w:tabs>
+              <w:tab w:val="left" w:pos="660"/>
+              <w:tab w:val="right" w:leader="dot" w:pos="9350"/>
+            </w:tabs>
+            <w:rPr>
+              <w:noProof/>
+            </w:rPr>
+          </w:pPr>
+          <w:hyperlink w:anchor="_Toc42405708" w:history="1">
+            <w:r>
+              <w:rPr>
+                <w:rStyle w:val="Hyperlink"/>
+                <w:noProof/>
+              </w:rPr>
+              <w:t>VIII.</w:t>
+            </w:r>
+            <w:r>
+              <w:rPr>
+                <w:noProof/>
+              </w:rPr>
+              <w:tab/>
+            </w:r>
+            <w:r>
+              <w:rPr>
+                <w:rStyle w:val="Hyperlink"/>
+                <w:noProof/>
+              </w:rPr>
+              <w:t>Phân tích thiết kế</w:t>
+            </w:r>
+            <w:r>
+              <w:rPr>
+                <w:noProof/>
+                <w:webHidden/>
+              </w:rPr>
+              <w:tab/>
+            </w:r>
+            <w:r>
+              <w:rPr>
+                <w:noProof/>
+                <w:webHidden/>
+              </w:rPr>
+              <w:fldChar w:fldCharType="begin"/>
+            </w:r>
+            <w:r>
+              <w:rPr>
+                <w:noProof/>
+                <w:webHidden/>
+              </w:rPr>
+              <w:instrText xml:space="preserve"> PAGEREF _Toc42405708 \h </w:instrText>
+            </w:r>
+            <w:r>
+              <w:rPr>
+                <w:noProof/>
+                <w:webHidden/>
+              </w:rPr>
+            </w:r>
+            <w:r>
+              <w:rPr>
+                <w:noProof/>
+                <w:webHidden/>
+              </w:rPr>
+              <w:fldChar w:fldCharType="separate"/>
+            </w:r>
+            <w:r>
+              <w:rPr>
+                <w:noProof/>
+                <w:webHidden/>
+              </w:rPr>
+              <w:t>11</w:t>
+            </w:r>
+            <w:r>
+              <w:rPr>
+                <w:noProof/>
+                <w:webHidden/>
+              </w:rPr>
+              <w:fldChar w:fldCharType="end"/>
+            </w:r>
+          </w:hyperlink>
+        </w:p>
+        <w:p>
+          <w:pPr>
+            <w:pStyle w:val="TOC1"/>
+            <w:tabs>
+              <w:tab w:val="left" w:pos="660"/>
+              <w:tab w:val="right" w:leader="dot" w:pos="9350"/>
+            </w:tabs>
+            <w:rPr>
+              <w:noProof/>
+            </w:rPr>
+          </w:pPr>
+          <w:hyperlink w:anchor="_Toc42405709" w:history="1">
+            <w:r>
+              <w:rPr>
+                <w:rStyle w:val="Hyperlink"/>
+                <w:noProof/>
+              </w:rPr>
+              <w:t>IX.</w:t>
+            </w:r>
+            <w:r>
+              <w:rPr>
+                <w:noProof/>
+              </w:rPr>
+              <w:tab/>
+            </w:r>
+            <w:r>
+              <w:rPr>
+                <w:rStyle w:val="Hyperlink"/>
+                <w:noProof/>
+              </w:rPr>
+              <w:t>Giám sát dự án</w:t>
+            </w:r>
+            <w:r>
+              <w:rPr>
+                <w:noProof/>
+                <w:webHidden/>
+              </w:rPr>
+              <w:tab/>
+            </w:r>
+            <w:r>
+              <w:rPr>
+                <w:noProof/>
+                <w:webHidden/>
+              </w:rPr>
+              <w:fldChar w:fldCharType="begin"/>
+            </w:r>
+            <w:r>
+              <w:rPr>
+                <w:noProof/>
+                <w:webHidden/>
+              </w:rPr>
+              <w:instrText xml:space="preserve"> PAGEREF _Toc42405709 \h </w:instrText>
+            </w:r>
+            <w:r>
+              <w:rPr>
+                <w:noProof/>
+                <w:webHidden/>
+              </w:rPr>
+            </w:r>
+            <w:r>
+              <w:rPr>
+                <w:noProof/>
+                <w:webHidden/>
+              </w:rPr>
+              <w:fldChar w:fldCharType="separate"/>
+            </w:r>
+            <w:r>
+              <w:rPr>
+                <w:noProof/>
+                <w:webHidden/>
+              </w:rPr>
+              <w:t>12</w:t>
+            </w:r>
+            <w:r>
+              <w:rPr>
+                <w:noProof/>
+                <w:webHidden/>
+              </w:rPr>
+              <w:fldChar w:fldCharType="end"/>
+            </w:r>
+          </w:hyperlink>
+        </w:p>
+        <w:p>
+          <w:pPr>
+            <w:pStyle w:val="TOC1"/>
+            <w:tabs>
+              <w:tab w:val="left" w:pos="440"/>
+              <w:tab w:val="right" w:leader="dot" w:pos="9350"/>
+            </w:tabs>
+            <w:rPr>
+              <w:noProof/>
+            </w:rPr>
+          </w:pPr>
+          <w:hyperlink w:anchor="_Toc42405710" w:history="1">
+            <w:r>
+              <w:rPr>
+                <w:rStyle w:val="Hyperlink"/>
+                <w:noProof/>
+              </w:rPr>
+              <w:t>X.</w:t>
+            </w:r>
+            <w:r>
+              <w:rPr>
+                <w:noProof/>
+              </w:rPr>
+              <w:tab/>
+            </w:r>
+            <w:r>
+              <w:rPr>
+                <w:rStyle w:val="Hyperlink"/>
+                <w:noProof/>
+              </w:rPr>
+              <w:t>Đóng dự án</w:t>
+            </w:r>
+            <w:r>
+              <w:rPr>
+                <w:noProof/>
+                <w:webHidden/>
+              </w:rPr>
+              <w:tab/>
+            </w:r>
+            <w:r>
+              <w:rPr>
+                <w:noProof/>
+                <w:webHidden/>
+              </w:rPr>
+              <w:fldChar w:fldCharType="begin"/>
+            </w:r>
+            <w:r>
+              <w:rPr>
+                <w:noProof/>
+                <w:webHidden/>
+              </w:rPr>
+              <w:instrText xml:space="preserve"> PAGEREF _Toc42405710 \h </w:instrText>
+            </w:r>
+            <w:r>
+              <w:rPr>
+                <w:noProof/>
+                <w:webHidden/>
+              </w:rPr>
+            </w:r>
+            <w:r>
+              <w:rPr>
+                <w:noProof/>
+                <w:webHidden/>
+              </w:rPr>
+              <w:fldChar w:fldCharType="separate"/>
+            </w:r>
+            <w:r>
+              <w:rPr>
+                <w:noProof/>
+                <w:webHidden/>
+              </w:rPr>
+              <w:t>13</w:t>
+            </w:r>
+            <w:r>
+              <w:rPr>
+                <w:noProof/>
+                <w:webHidden/>
+              </w:rPr>
+              <w:fldChar w:fldCharType="end"/>
+            </w:r>
+          </w:hyperlink>
+        </w:p>
+        <w:p>
+          <w:pPr>
+            <w:pStyle w:val="TOC1"/>
+            <w:tabs>
+              <w:tab w:val="left" w:pos="660"/>
+              <w:tab w:val="right" w:leader="dot" w:pos="9350"/>
+            </w:tabs>
+            <w:rPr>
+              <w:noProof/>
+            </w:rPr>
+          </w:pPr>
+          <w:hyperlink w:anchor="_Toc42405711" w:history="1">
+            <w:r>
+              <w:rPr>
+                <w:rStyle w:val="Hyperlink"/>
+                <w:noProof/>
+              </w:rPr>
+              <w:t>XI.</w:t>
+            </w:r>
+            <w:r>
+              <w:rPr>
+                <w:noProof/>
+              </w:rPr>
+              <w:tab/>
+            </w:r>
+            <w:r>
+              <w:rPr>
+                <w:rStyle w:val="Hyperlink"/>
+                <w:noProof/>
+              </w:rPr>
+              <w:t>Danh mục tài liệu liên quan</w:t>
+            </w:r>
+            <w:r>
+              <w:rPr>
+                <w:noProof/>
+                <w:webHidden/>
+              </w:rPr>
+              <w:tab/>
+            </w:r>
+            <w:r>
+              <w:rPr>
+                <w:noProof/>
+                <w:webHidden/>
+              </w:rPr>
+              <w:fldChar w:fldCharType="begin"/>
+            </w:r>
+            <w:r>
+              <w:rPr>
+                <w:noProof/>
+                <w:webHidden/>
+              </w:rPr>
+              <w:instrText xml:space="preserve"> PAGEREF _Toc42405711 \h </w:instrText>
+            </w:r>
+            <w:r>
+              <w:rPr>
+                <w:noProof/>
+                <w:webHidden/>
+              </w:rPr>
+            </w:r>
+            <w:r>
+              <w:rPr>
+                <w:noProof/>
+                <w:webHidden/>
+              </w:rPr>
+              <w:fldChar w:fldCharType="separate"/>
+            </w:r>
+            <w:r>
+              <w:rPr>
+                <w:noProof/>
+                <w:webHidden/>
+              </w:rPr>
+              <w:t>14</w:t>
+            </w:r>
+            <w:r>
+              <w:rPr>
+                <w:noProof/>
+                <w:webHidden/>
+              </w:rPr>
+              <w:fldChar w:fldCharType="end"/>
+            </w:r>
+          </w:hyperlink>
+        </w:p>
+        <w:p>
+          <w:r>
+            <w:rPr>
+              <w:b/>
+              <w:bCs/>
+              <w:noProof/>
+            </w:rPr>
+            <w:fldChar w:fldCharType="end"/>
+          </w:r>
+        </w:p>
+      </w:sdtContent>
+    </w:sdt>
+    <w:p/>
+    <w:p>
+      <w:r>
+        <w:br w:type="page"/>
+      </w:r>
+    </w:p>
     <w:p>
       <w:pPr>
         <w:pStyle w:val="Heading1"/>
@@ -123,10 +2149,12 @@
           <w:numId w:val="6"/>
         </w:numPr>
       </w:pPr>
+      <w:bookmarkStart w:id="1" w:name="_Toc42405688"/>
       <w:r>
         <w:lastRenderedPageBreak/>
         <w:t>Giới thiệu đề tài</w:t>
       </w:r>
+      <w:bookmarkEnd w:id="1"/>
     </w:p>
     <w:p>
       <w:pPr>
@@ -136,9 +2164,11 @@
           <w:numId w:val="9"/>
         </w:numPr>
       </w:pPr>
+      <w:bookmarkStart w:id="2" w:name="_Toc42405689"/>
       <w:r>
         <w:t>Mô tả dự án</w:t>
       </w:r>
+      <w:bookmarkEnd w:id="2"/>
     </w:p>
     <w:p>
       <w:pPr>
@@ -148,11 +2178,20 @@
           <w:numId w:val="9"/>
         </w:numPr>
       </w:pPr>
+      <w:bookmarkStart w:id="3" w:name="_Toc42405690"/>
       <w:r>
         <w:t>Công cụ quản lý</w:t>
       </w:r>
-    </w:p>
-    <w:p>
+      <w:bookmarkEnd w:id="3"/>
+    </w:p>
+    <w:p>
+      <w:pPr>
+        <w:pStyle w:val="ListParagraph"/>
+        <w:numPr>
+          <w:ilvl w:val="0"/>
+          <w:numId w:val="13"/>
+        </w:numPr>
+      </w:pPr>
       <w:r>
         <w:t>Link quản lý và phân chia công việc:</w:t>
       </w:r>
@@ -164,10 +2203,17 @@
       </w:r>
     </w:p>
     <w:p>
+      <w:pPr>
+        <w:pStyle w:val="ListParagraph"/>
+        <w:numPr>
+          <w:ilvl w:val="0"/>
+          <w:numId w:val="13"/>
+        </w:numPr>
+      </w:pPr>
       <w:r>
         <w:t xml:space="preserve">Link quản lý mã nguồn: </w:t>
       </w:r>
-      <w:hyperlink r:id="rId6" w:history="1">
+      <w:hyperlink r:id="rId7" w:history="1">
         <w:r>
           <w:rPr>
             <w:rStyle w:val="Hyperlink"/>
@@ -189,10 +2235,12 @@
           <w:numId w:val="6"/>
         </w:numPr>
       </w:pPr>
+      <w:bookmarkStart w:id="4" w:name="_Toc42405691"/>
       <w:r>
         <w:lastRenderedPageBreak/>
         <w:t>Các nhân sự tham gia</w:t>
       </w:r>
+      <w:bookmarkEnd w:id="4"/>
     </w:p>
     <w:p>
       <w:pPr>
@@ -202,9 +2250,179 @@
           <w:numId w:val="10"/>
         </w:numPr>
       </w:pPr>
+      <w:bookmarkStart w:id="5" w:name="_Toc42405692"/>
       <w:r>
         <w:t>Thông tin liên hệ phía khách hàng</w:t>
       </w:r>
+      <w:bookmarkEnd w:id="5"/>
+    </w:p>
+    <w:p>
+      <w:r>
+        <w:t>Anh</w:t>
+      </w:r>
+      <w:r>
+        <w:t>:</w:t>
+      </w:r>
+      <w:r>
+        <w:t xml:space="preserve"> Nguyễn Tử Toàn Lợi</w:t>
+      </w:r>
+    </w:p>
+    <w:p>
+      <w:pPr>
+        <w:pStyle w:val="ListParagraph"/>
+        <w:numPr>
+          <w:ilvl w:val="0"/>
+          <w:numId w:val="14"/>
+        </w:numPr>
+      </w:pPr>
+      <w:r>
+        <w:t>Chức vụ: Trưởng phòng phòng photocopy – Trường đại học Bách Khoa Hà Nội</w:t>
+      </w:r>
+    </w:p>
+    <w:p>
+      <w:pPr>
+        <w:pStyle w:val="ListParagraph"/>
+        <w:numPr>
+          <w:ilvl w:val="0"/>
+          <w:numId w:val="14"/>
+        </w:numPr>
+      </w:pPr>
+      <w:r>
+        <w:t xml:space="preserve">Email: </w:t>
+      </w:r>
+      <w:hyperlink r:id="rId8" w:history="1">
+        <w:r>
+          <w:rPr>
+            <w:rStyle w:val="Hyperlink"/>
+          </w:rPr>
+          <w:t>toanloi12</w:t>
+        </w:r>
+        <w:r>
+          <w:rPr>
+            <w:rStyle w:val="Hyperlink"/>
+          </w:rPr>
+          <w:t>3</w:t>
+        </w:r>
+        <w:r>
+          <w:rPr>
+            <w:rStyle w:val="Hyperlink"/>
+          </w:rPr>
+          <w:t>@hust.edu.vn</w:t>
+        </w:r>
+      </w:hyperlink>
+    </w:p>
+    <w:p>
+      <w:pPr>
+        <w:pStyle w:val="ListParagraph"/>
+        <w:numPr>
+          <w:ilvl w:val="0"/>
+          <w:numId w:val="14"/>
+        </w:numPr>
+      </w:pPr>
+      <w:r>
+        <w:t>SĐT: 0157359253</w:t>
+      </w:r>
+    </w:p>
+    <w:p>
+      <w:pPr>
+        <w:pStyle w:val="ListParagraph"/>
+        <w:numPr>
+          <w:ilvl w:val="0"/>
+          <w:numId w:val="14"/>
+        </w:numPr>
+      </w:pPr>
+      <w:r>
+        <w:t xml:space="preserve">Website: </w:t>
+      </w:r>
+      <w:hyperlink r:id="rId9" w:history="1">
+        <w:r>
+          <w:rPr>
+            <w:rStyle w:val="Hyperlink"/>
+          </w:rPr>
+          <w:t>https://www.facebook.com/nguyentutoanloi</w:t>
+        </w:r>
+      </w:hyperlink>
+    </w:p>
+    <w:p>
+      <w:r>
+        <w:t>Anh</w:t>
+      </w:r>
+      <w:r>
+        <w:t>:</w:t>
+      </w:r>
+      <w:r>
+        <w:t xml:space="preserve"> Nguyễn Hoàng Thuyên</w:t>
+      </w:r>
+    </w:p>
+    <w:p>
+      <w:pPr>
+        <w:pStyle w:val="ListParagraph"/>
+        <w:numPr>
+          <w:ilvl w:val="0"/>
+          <w:numId w:val="15"/>
+        </w:numPr>
+      </w:pPr>
+      <w:r>
+        <w:t>Chức vụ: Thủ quỹ phòng photocopy – Trường đại học Bách Khoa Hà Nội</w:t>
+      </w:r>
+    </w:p>
+    <w:p>
+      <w:pPr>
+        <w:pStyle w:val="ListParagraph"/>
+        <w:numPr>
+          <w:ilvl w:val="0"/>
+          <w:numId w:val="15"/>
+        </w:numPr>
+      </w:pPr>
+      <w:r>
+        <w:t>Email</w:t>
+      </w:r>
+      <w:r>
+        <w:t xml:space="preserve">: </w:t>
+      </w:r>
+      <w:hyperlink r:id="rId10" w:history="1">
+        <w:r>
+          <w:rPr>
+            <w:rStyle w:val="Hyperlink"/>
+          </w:rPr>
+          <w:t>hoangthuyen1998@hust.edu.vn</w:t>
+        </w:r>
+      </w:hyperlink>
+      <w:r>
+        <w:tab/>
+      </w:r>
+    </w:p>
+    <w:p>
+      <w:pPr>
+        <w:pStyle w:val="ListParagraph"/>
+        <w:numPr>
+          <w:ilvl w:val="0"/>
+          <w:numId w:val="15"/>
+        </w:numPr>
+      </w:pPr>
+      <w:r>
+        <w:t>SĐT: 072348725</w:t>
+      </w:r>
+    </w:p>
+    <w:p>
+      <w:pPr>
+        <w:pStyle w:val="ListParagraph"/>
+        <w:numPr>
+          <w:ilvl w:val="0"/>
+          <w:numId w:val="15"/>
+        </w:numPr>
+      </w:pPr>
+      <w:r>
+        <w:t xml:space="preserve">Website: </w:t>
+      </w:r>
+      <w:hyperlink r:id="rId11" w:history="1">
+        <w:r>
+          <w:rPr>
+            <w:rStyle w:val="Hyperlink"/>
+          </w:rPr>
+          <w:t>https://www.facebook.com/thuyen.nguyenhoang.5</w:t>
+        </w:r>
+      </w:hyperlink>
     </w:p>
     <w:p>
       <w:pPr>
@@ -214,10 +2432,488 @@
           <w:numId w:val="10"/>
         </w:numPr>
       </w:pPr>
+      <w:bookmarkStart w:id="6" w:name="_Toc42405693"/>
       <w:r>
         <w:t>Thông tin liên hệ phía công ty</w:t>
       </w:r>
-    </w:p>
+      <w:bookmarkEnd w:id="6"/>
+    </w:p>
+    <w:p>
+      <w:r>
+        <w:t>Anh</w:t>
+      </w:r>
+      <w:r>
+        <w:t>:</w:t>
+      </w:r>
+      <w:r>
+        <w:t xml:space="preserve"> Nguyễn </w:t>
+      </w:r>
+      <w:r>
+        <w:t>Đức Tiến</w:t>
+      </w:r>
+    </w:p>
+    <w:p>
+      <w:pPr>
+        <w:pStyle w:val="ListParagraph"/>
+        <w:numPr>
+          <w:ilvl w:val="0"/>
+          <w:numId w:val="16"/>
+        </w:numPr>
+      </w:pPr>
+      <w:r>
+        <w:t>Chức vụ: Giám đốc công nghệ (CTO) – Công ty cổ phần DQDC Global</w:t>
+      </w:r>
+    </w:p>
+    <w:p>
+      <w:pPr>
+        <w:pStyle w:val="ListParagraph"/>
+        <w:numPr>
+          <w:ilvl w:val="0"/>
+          <w:numId w:val="16"/>
+        </w:numPr>
+      </w:pPr>
+      <w:r>
+        <w:t xml:space="preserve">Email: </w:t>
+      </w:r>
+      <w:hyperlink r:id="rId12" w:history="1">
+        <w:r>
+          <w:rPr>
+            <w:rStyle w:val="Hyperlink"/>
+          </w:rPr>
+          <w:t>tiennd@dqdc.com</w:t>
+        </w:r>
+      </w:hyperlink>
+    </w:p>
+    <w:p>
+      <w:pPr>
+        <w:pStyle w:val="ListParagraph"/>
+        <w:numPr>
+          <w:ilvl w:val="0"/>
+          <w:numId w:val="16"/>
+        </w:numPr>
+      </w:pPr>
+      <w:r>
+        <w:t>SĐT: 0972357219</w:t>
+      </w:r>
+    </w:p>
+    <w:p>
+      <w:pPr>
+        <w:pStyle w:val="ListParagraph"/>
+        <w:numPr>
+          <w:ilvl w:val="0"/>
+          <w:numId w:val="16"/>
+        </w:numPr>
+      </w:pPr>
+      <w:r>
+        <w:t xml:space="preserve">Website: </w:t>
+      </w:r>
+      <w:hyperlink r:id="rId13" w:history="1">
+        <w:r>
+          <w:rPr>
+            <w:rStyle w:val="Hyperlink"/>
+          </w:rPr>
+          <w:t>https://www.facebook.com/nguyenductien000</w:t>
+        </w:r>
+      </w:hyperlink>
+    </w:p>
+    <w:p>
+      <w:r>
+        <w:t>Anh</w:t>
+      </w:r>
+      <w:r>
+        <w:t>:</w:t>
+      </w:r>
+      <w:r>
+        <w:t xml:space="preserve"> Phạm Hùng Cường</w:t>
+      </w:r>
+    </w:p>
+    <w:p>
+      <w:pPr>
+        <w:pStyle w:val="ListParagraph"/>
+        <w:numPr>
+          <w:ilvl w:val="0"/>
+          <w:numId w:val="17"/>
+        </w:numPr>
+      </w:pPr>
+      <w:r>
+        <w:t xml:space="preserve">Chức vụ: Lập trình viên </w:t>
+      </w:r>
+      <w:r>
+        <w:t>(</w:t>
+      </w:r>
+      <w:r>
+        <w:t>Backend</w:t>
+      </w:r>
+      <w:r>
+        <w:t>)</w:t>
+      </w:r>
+      <w:r>
+        <w:t xml:space="preserve"> - </w:t>
+      </w:r>
+      <w:r>
+        <w:t>Công ty cổ phần DQDC Global</w:t>
+      </w:r>
+    </w:p>
+    <w:p>
+      <w:pPr>
+        <w:pStyle w:val="ListParagraph"/>
+        <w:numPr>
+          <w:ilvl w:val="0"/>
+          <w:numId w:val="17"/>
+        </w:numPr>
+      </w:pPr>
+      <w:r>
+        <w:t xml:space="preserve">Email: </w:t>
+      </w:r>
+      <w:hyperlink r:id="rId14" w:history="1">
+        <w:r>
+          <w:rPr>
+            <w:rStyle w:val="Hyperlink"/>
+          </w:rPr>
+          <w:t>cuongpd@dqdc.com</w:t>
+        </w:r>
+      </w:hyperlink>
+    </w:p>
+    <w:p>
+      <w:pPr>
+        <w:pStyle w:val="ListParagraph"/>
+        <w:numPr>
+          <w:ilvl w:val="0"/>
+          <w:numId w:val="17"/>
+        </w:numPr>
+      </w:pPr>
+      <w:r>
+        <w:t>SĐT: 0127756212</w:t>
+      </w:r>
+    </w:p>
+    <w:p>
+      <w:pPr>
+        <w:pStyle w:val="ListParagraph"/>
+        <w:numPr>
+          <w:ilvl w:val="0"/>
+          <w:numId w:val="17"/>
+        </w:numPr>
+      </w:pPr>
+      <w:r>
+        <w:t xml:space="preserve">Website: </w:t>
+      </w:r>
+      <w:hyperlink r:id="rId15" w:history="1">
+        <w:r>
+          <w:rPr>
+            <w:rStyle w:val="Hyperlink"/>
+          </w:rPr>
+          <w:t>https://www.facebook.com/cuong.pham.2112</w:t>
+        </w:r>
+      </w:hyperlink>
+    </w:p>
+    <w:p>
+      <w:r>
+        <w:t>Anh</w:t>
+      </w:r>
+      <w:r>
+        <w:t>:</w:t>
+      </w:r>
+      <w:r>
+        <w:t xml:space="preserve"> Trương Đặng Anh Dũng</w:t>
+      </w:r>
+    </w:p>
+    <w:p>
+      <w:pPr>
+        <w:pStyle w:val="ListParagraph"/>
+        <w:numPr>
+          <w:ilvl w:val="0"/>
+          <w:numId w:val="17"/>
+        </w:numPr>
+      </w:pPr>
+      <w:r>
+        <w:t xml:space="preserve">Chức vụ: Lập trình viên </w:t>
+      </w:r>
+      <w:r>
+        <w:t>(</w:t>
+      </w:r>
+      <w:r>
+        <w:t>Frontend</w:t>
+      </w:r>
+      <w:r>
+        <w:t>)</w:t>
+      </w:r>
+      <w:r>
+        <w:t xml:space="preserve"> - </w:t>
+      </w:r>
+      <w:r>
+        <w:t>Công ty cổ phần DQDC Global</w:t>
+      </w:r>
+    </w:p>
+    <w:p>
+      <w:pPr>
+        <w:pStyle w:val="ListParagraph"/>
+        <w:numPr>
+          <w:ilvl w:val="0"/>
+          <w:numId w:val="17"/>
+        </w:numPr>
+      </w:pPr>
+      <w:r>
+        <w:t xml:space="preserve">Email: </w:t>
+      </w:r>
+      <w:hyperlink r:id="rId16" w:history="1">
+        <w:r>
+          <w:rPr>
+            <w:rStyle w:val="Hyperlink"/>
+          </w:rPr>
+          <w:t>dungtda@dqdc.com</w:t>
+        </w:r>
+      </w:hyperlink>
+    </w:p>
+    <w:p>
+      <w:pPr>
+        <w:pStyle w:val="ListParagraph"/>
+        <w:numPr>
+          <w:ilvl w:val="0"/>
+          <w:numId w:val="17"/>
+        </w:numPr>
+      </w:pPr>
+      <w:r>
+        <w:t>SĐT: 0274375123</w:t>
+      </w:r>
+    </w:p>
+    <w:p>
+      <w:pPr>
+        <w:pStyle w:val="ListParagraph"/>
+        <w:numPr>
+          <w:ilvl w:val="0"/>
+          <w:numId w:val="17"/>
+        </w:numPr>
+      </w:pPr>
+      <w:r>
+        <w:t xml:space="preserve">Website: </w:t>
+      </w:r>
+      <w:hyperlink r:id="rId17" w:history="1">
+        <w:r>
+          <w:rPr>
+            <w:rStyle w:val="Hyperlink"/>
+          </w:rPr>
+          <w:t>https://www.facebook.com/truongdanganhdung</w:t>
+        </w:r>
+      </w:hyperlink>
+    </w:p>
+    <w:p>
+      <w:r>
+        <w:t>Anh: Cao Văn Đức</w:t>
+      </w:r>
+    </w:p>
+    <w:p>
+      <w:pPr>
+        <w:pStyle w:val="ListParagraph"/>
+        <w:numPr>
+          <w:ilvl w:val="0"/>
+          <w:numId w:val="17"/>
+        </w:numPr>
+      </w:pPr>
+      <w:r>
+        <w:lastRenderedPageBreak/>
+        <w:t xml:space="preserve">Chức vụ: Lập trình viên (Server) - </w:t>
+      </w:r>
+      <w:r>
+        <w:t>Công ty cổ phần DQDC Global</w:t>
+      </w:r>
+    </w:p>
+    <w:p>
+      <w:pPr>
+        <w:pStyle w:val="ListParagraph"/>
+        <w:numPr>
+          <w:ilvl w:val="0"/>
+          <w:numId w:val="17"/>
+        </w:numPr>
+      </w:pPr>
+      <w:r>
+        <w:t xml:space="preserve">Email: </w:t>
+      </w:r>
+      <w:hyperlink r:id="rId18" w:history="1">
+        <w:r>
+          <w:rPr>
+            <w:rStyle w:val="Hyperlink"/>
+          </w:rPr>
+          <w:t>duccv@dqdc.com</w:t>
+        </w:r>
+      </w:hyperlink>
+    </w:p>
+    <w:p>
+      <w:pPr>
+        <w:pStyle w:val="ListParagraph"/>
+        <w:numPr>
+          <w:ilvl w:val="0"/>
+          <w:numId w:val="17"/>
+        </w:numPr>
+      </w:pPr>
+      <w:r>
+        <w:t>SĐT: 0823648362</w:t>
+      </w:r>
+    </w:p>
+    <w:p>
+      <w:pPr>
+        <w:pStyle w:val="ListParagraph"/>
+        <w:numPr>
+          <w:ilvl w:val="0"/>
+          <w:numId w:val="17"/>
+        </w:numPr>
+      </w:pPr>
+      <w:r>
+        <w:t xml:space="preserve">Website: </w:t>
+      </w:r>
+      <w:hyperlink r:id="rId19" w:history="1">
+        <w:r>
+          <w:rPr>
+            <w:rStyle w:val="Hyperlink"/>
+          </w:rPr>
+          <w:t>https://www.facebook.com/duc.cv020998</w:t>
+        </w:r>
+      </w:hyperlink>
+    </w:p>
+    <w:p>
+      <w:r>
+        <w:t>Anh: Nguyễn Anh Quân</w:t>
+      </w:r>
+    </w:p>
+    <w:p>
+      <w:pPr>
+        <w:pStyle w:val="ListParagraph"/>
+        <w:numPr>
+          <w:ilvl w:val="0"/>
+          <w:numId w:val="18"/>
+        </w:numPr>
+      </w:pPr>
+      <w:r>
+        <w:t xml:space="preserve">Chức vụ: Nhân viên kinh doanh - </w:t>
+      </w:r>
+      <w:r>
+        <w:t>Công ty cổ phần DQDC Global</w:t>
+      </w:r>
+    </w:p>
+    <w:p>
+      <w:pPr>
+        <w:pStyle w:val="ListParagraph"/>
+        <w:numPr>
+          <w:ilvl w:val="0"/>
+          <w:numId w:val="18"/>
+        </w:numPr>
+      </w:pPr>
+      <w:r>
+        <w:t xml:space="preserve">Email: </w:t>
+      </w:r>
+      <w:hyperlink r:id="rId20" w:history="1">
+        <w:r>
+          <w:rPr>
+            <w:rStyle w:val="Hyperlink"/>
+          </w:rPr>
+          <w:t>quanna@dqdc.com</w:t>
+        </w:r>
+      </w:hyperlink>
+    </w:p>
+    <w:p>
+      <w:pPr>
+        <w:pStyle w:val="ListParagraph"/>
+        <w:numPr>
+          <w:ilvl w:val="0"/>
+          <w:numId w:val="18"/>
+        </w:numPr>
+      </w:pPr>
+      <w:r>
+        <w:t>SĐT: 0126751696</w:t>
+      </w:r>
+    </w:p>
+    <w:p>
+      <w:pPr>
+        <w:pStyle w:val="ListParagraph"/>
+        <w:numPr>
+          <w:ilvl w:val="0"/>
+          <w:numId w:val="18"/>
+        </w:numPr>
+      </w:pPr>
+      <w:r>
+        <w:t xml:space="preserve">Website: </w:t>
+      </w:r>
+      <w:hyperlink r:id="rId21" w:history="1">
+        <w:r>
+          <w:rPr>
+            <w:rStyle w:val="Hyperlink"/>
+          </w:rPr>
+          <w:t>https://www.facebook.com/quanna1012</w:t>
+        </w:r>
+      </w:hyperlink>
+    </w:p>
+    <w:p>
+      <w:r>
+        <w:t>Chị: Đỗ Mỹ Linh</w:t>
+      </w:r>
+    </w:p>
+    <w:p>
+      <w:pPr>
+        <w:pStyle w:val="ListParagraph"/>
+        <w:numPr>
+          <w:ilvl w:val="0"/>
+          <w:numId w:val="19"/>
+        </w:numPr>
+      </w:pPr>
+      <w:r>
+        <w:t xml:space="preserve">Chức vụ: Tester - </w:t>
+      </w:r>
+      <w:r>
+        <w:t>Công ty cổ phần DQDC Global</w:t>
+      </w:r>
+    </w:p>
+    <w:p>
+      <w:pPr>
+        <w:pStyle w:val="ListParagraph"/>
+        <w:numPr>
+          <w:ilvl w:val="0"/>
+          <w:numId w:val="19"/>
+        </w:numPr>
+      </w:pPr>
+      <w:r>
+        <w:t xml:space="preserve">Email: </w:t>
+      </w:r>
+      <w:hyperlink r:id="rId22" w:history="1">
+        <w:r>
+          <w:rPr>
+            <w:rStyle w:val="Hyperlink"/>
+          </w:rPr>
+          <w:t>linhdm@dqdc.com</w:t>
+        </w:r>
+      </w:hyperlink>
+    </w:p>
+    <w:p>
+      <w:pPr>
+        <w:pStyle w:val="ListParagraph"/>
+        <w:numPr>
+          <w:ilvl w:val="0"/>
+          <w:numId w:val="19"/>
+        </w:numPr>
+      </w:pPr>
+      <w:r>
+        <w:t>SĐT: 0283481295</w:t>
+      </w:r>
+    </w:p>
+    <w:p>
+      <w:pPr>
+        <w:pStyle w:val="ListParagraph"/>
+        <w:numPr>
+          <w:ilvl w:val="0"/>
+          <w:numId w:val="19"/>
+        </w:numPr>
+      </w:pPr>
+      <w:r>
+        <w:t xml:space="preserve">Website: </w:t>
+      </w:r>
+      <w:hyperlink r:id="rId23" w:history="1">
+        <w:r>
+          <w:rPr>
+            <w:rStyle w:val="Hyperlink"/>
+          </w:rPr>
+          <w:t>https://www.facebook.com/lih.ku.5</w:t>
+        </w:r>
+      </w:hyperlink>
+    </w:p>
+    <w:p/>
     <w:p>
       <w:pPr>
         <w:pStyle w:val="Heading2"/>
@@ -226,9 +2922,11 @@
           <w:numId w:val="10"/>
         </w:numPr>
       </w:pPr>
+      <w:bookmarkStart w:id="7" w:name="_Toc42405694"/>
       <w:r>
         <w:t>Phân chia vai trò của các thành viên dự án và khách hàng</w:t>
       </w:r>
+      <w:bookmarkEnd w:id="7"/>
     </w:p>
     <w:p>
       <w:pPr>
@@ -251,10 +2949,12 @@
           <w:numId w:val="6"/>
         </w:numPr>
       </w:pPr>
+      <w:bookmarkStart w:id="8" w:name="_Toc42405695"/>
       <w:r>
         <w:lastRenderedPageBreak/>
         <w:t>Khảo sát dự án</w:t>
       </w:r>
+      <w:bookmarkEnd w:id="8"/>
     </w:p>
     <w:p>
       <w:pPr>
@@ -264,9 +2964,11 @@
           <w:numId w:val="11"/>
         </w:numPr>
       </w:pPr>
+      <w:bookmarkStart w:id="9" w:name="_Toc42405696"/>
       <w:r>
         <w:t>Yêu cầu của khách hàng</w:t>
       </w:r>
+      <w:bookmarkEnd w:id="9"/>
     </w:p>
     <w:p>
       <w:pPr>
@@ -276,9 +2978,11 @@
           <w:numId w:val="11"/>
         </w:numPr>
       </w:pPr>
+      <w:bookmarkStart w:id="10" w:name="_Toc42405697"/>
       <w:r>
         <w:t>Mô hình hoạt động hiện thời – nghiệp vụ</w:t>
       </w:r>
+      <w:bookmarkEnd w:id="10"/>
     </w:p>
     <w:p>
       <w:pPr>
@@ -288,9 +2992,11 @@
           <w:numId w:val="11"/>
         </w:numPr>
       </w:pPr>
+      <w:bookmarkStart w:id="11" w:name="_Toc42405698"/>
       <w:r>
         <w:t>Mô hình hoạt động dự kiến khi áp dụng sản phẩm mới</w:t>
       </w:r>
+      <w:bookmarkEnd w:id="11"/>
     </w:p>
     <w:p>
       <w:pPr>
@@ -300,9 +3006,11 @@
           <w:numId w:val="11"/>
         </w:numPr>
       </w:pPr>
+      <w:bookmarkStart w:id="12" w:name="_Toc42405699"/>
       <w:r>
         <w:t>Phạm vi dự án</w:t>
       </w:r>
+      <w:bookmarkEnd w:id="12"/>
     </w:p>
     <w:p>
       <w:pPr>
@@ -325,10 +3033,12 @@
           <w:numId w:val="6"/>
         </w:numPr>
       </w:pPr>
+      <w:bookmarkStart w:id="13" w:name="_Toc42405700"/>
       <w:r>
         <w:lastRenderedPageBreak/>
         <w:t>Giao tiếp/ Trao đổi thông tin</w:t>
       </w:r>
+      <w:bookmarkEnd w:id="13"/>
     </w:p>
     <w:p>
       <w:pPr>
@@ -351,10 +3061,12 @@
           <w:numId w:val="6"/>
         </w:numPr>
       </w:pPr>
+      <w:bookmarkStart w:id="14" w:name="_Toc42405701"/>
       <w:r>
         <w:lastRenderedPageBreak/>
         <w:t>Ước lượng chung</w:t>
       </w:r>
+      <w:bookmarkEnd w:id="14"/>
     </w:p>
     <w:p>
       <w:pPr>
@@ -369,12 +3081,14 @@
           <w:szCs w:val="27"/>
         </w:rPr>
       </w:pPr>
+      <w:bookmarkStart w:id="15" w:name="_Toc42405702"/>
       <w:r>
         <w:rPr>
           <w:rStyle w:val="Heading2Char"/>
         </w:rPr>
         <w:t>Ước lượng tính năng</w:t>
       </w:r>
+      <w:bookmarkEnd w:id="15"/>
     </w:p>
     <w:p>
       <w:pPr>
@@ -402,9 +3116,11 @@
           <w:numId w:val="12"/>
         </w:numPr>
       </w:pPr>
+      <w:bookmarkStart w:id="16" w:name="_Toc42405703"/>
       <w:r>
         <w:t>Work Breakdown Structure</w:t>
       </w:r>
+      <w:bookmarkEnd w:id="16"/>
     </w:p>
     <w:p>
       <w:pPr>
@@ -450,9 +3166,11 @@
           <w:numId w:val="12"/>
         </w:numPr>
       </w:pPr>
+      <w:bookmarkStart w:id="17" w:name="_Toc42405704"/>
       <w:r>
         <w:t>Ước lượng thời gian</w:t>
       </w:r>
+      <w:bookmarkEnd w:id="17"/>
     </w:p>
     <w:p>
       <w:pPr>
@@ -480,9 +3198,11 @@
           <w:numId w:val="12"/>
         </w:numPr>
       </w:pPr>
+      <w:bookmarkStart w:id="18" w:name="_Toc42405705"/>
       <w:r>
         <w:t>Ước lượng rủi ro</w:t>
       </w:r>
+      <w:bookmarkEnd w:id="18"/>
     </w:p>
     <w:p>
       <w:pPr>
@@ -505,10 +3225,12 @@
           <w:numId w:val="6"/>
         </w:numPr>
       </w:pPr>
+      <w:bookmarkStart w:id="19" w:name="_Toc42405706"/>
       <w:r>
         <w:lastRenderedPageBreak/>
         <w:t>Ước lượng giá thành</w:t>
       </w:r>
+      <w:bookmarkEnd w:id="19"/>
     </w:p>
     <w:p>
       <w:r>
@@ -538,10 +3260,12 @@
           <w:numId w:val="6"/>
         </w:numPr>
       </w:pPr>
+      <w:bookmarkStart w:id="20" w:name="_Toc42405707"/>
       <w:r>
         <w:lastRenderedPageBreak/>
         <w:t>Ước lượng chất lượng</w:t>
       </w:r>
+      <w:bookmarkEnd w:id="20"/>
     </w:p>
     <w:p>
       <w:r>
@@ -578,8 +3302,13 @@
       </w:pPr>
       <w:r>
         <w:lastRenderedPageBreak/>
-        <w:t xml:space="preserve"> Phân tích thiết kế</w:t>
-      </w:r>
+        <w:t xml:space="preserve"> </w:t>
+      </w:r>
+      <w:bookmarkStart w:id="21" w:name="_Toc42405708"/>
+      <w:r>
+        <w:t>Phân tích thiết kế</w:t>
+      </w:r>
+      <w:bookmarkEnd w:id="21"/>
     </w:p>
     <w:p>
       <w:pPr>
@@ -602,10 +3331,12 @@
           <w:numId w:val="6"/>
         </w:numPr>
       </w:pPr>
+      <w:bookmarkStart w:id="22" w:name="_Toc42405709"/>
       <w:r>
         <w:lastRenderedPageBreak/>
         <w:t>Giám sát dự án</w:t>
       </w:r>
+      <w:bookmarkEnd w:id="22"/>
     </w:p>
     <w:p>
       <w:pPr>
@@ -628,10 +3359,12 @@
           <w:numId w:val="6"/>
         </w:numPr>
       </w:pPr>
+      <w:bookmarkStart w:id="23" w:name="_Toc42405710"/>
       <w:r>
         <w:lastRenderedPageBreak/>
         <w:t>Đóng dự án</w:t>
       </w:r>
+      <w:bookmarkEnd w:id="23"/>
     </w:p>
     <w:p>
       <w:pPr>
@@ -654,12 +3387,12 @@
           <w:numId w:val="6"/>
         </w:numPr>
       </w:pPr>
-      <w:bookmarkStart w:id="0" w:name="_GoBack"/>
-      <w:bookmarkEnd w:id="0"/>
+      <w:bookmarkStart w:id="24" w:name="_Toc42405711"/>
       <w:r>
         <w:lastRenderedPageBreak/>
         <w:t>Danh mục tài liệu liên quan</w:t>
       </w:r>
+      <w:bookmarkEnd w:id="24"/>
     </w:p>
     <w:p/>
     <w:p/>
@@ -676,6 +3409,119 @@
 <file path=word/numbering.xml><?xml version="1.0" encoding="utf-8"?>
 <w:numbering xmlns:wpc="http://schemas.microsoft.com/office/word/2010/wordprocessingCanvas" xmlns:cx="http://schemas.microsoft.com/office/drawing/2014/chartex" xmlns:cx1="http://schemas.microsoft.com/office/drawing/2015/9/8/chartex" xmlns:cx2="http://schemas.microsoft.com/office/drawing/2015/10/21/chartex" xmlns:cx3="http://schemas.microsoft.com/office/drawing/2016/5/9/chartex" xmlns:cx4="http://schemas.microsoft.com/office/drawing/2016/5/10/chartex" xmlns:cx5="http://schemas.microsoft.com/office/drawing/2016/5/11/chartex" xmlns:cx6="http://schemas.microsoft.com/office/drawing/2016/5/12/chartex" xmlns:cx7="http://schemas.microsoft.com/office/drawing/2016/5/13/chartex" xmlns:cx8="http://schemas.microsoft.com/office/drawing/2016/5/14/chartex" xmlns:mc="http://schemas.openxmlformats.org/markup-compatibility/2006" xmlns:aink="http://schemas.microsoft.com/office/drawing/2016/ink" xmlns:am3d="http://schemas.microsoft.com/office/drawing/2017/model3d" xmlns:o="urn:schemas-microsoft-com:office:office" xmlns:r="http://schemas.openxmlformats.org/officeDocument/2006/relationships" xmlns:m="http://schemas.openxmlformats.org/officeDocument/2006/math" xmlns:v="urn:schemas-microsoft-com:vml" xmlns:wp14="http://schemas.microsoft.com/office/word/2010/wordprocessingDrawing" xmlns:wp="http://schemas.openxmlformats.org/drawingml/2006/wordprocessingDrawing" xmlns:w10="urn:schemas-microsoft-com:office:word" xmlns:w="http://schemas.openxmlformats.org/wordprocessingml/2006/main" xmlns:w14="http://schemas.microsoft.com/office/word/2010/wordml" xmlns:w15="http://schemas.microsoft.com/office/word/2012/wordml" xmlns:w16cid="http://schemas.microsoft.com/office/word/2016/wordml/cid" xmlns:w16se="http://schemas.microsoft.com/office/word/2015/wordml/symex" xmlns:wpg="http://schemas.microsoft.com/office/word/2010/wordprocessingGroup" xmlns:wpi="http://schemas.microsoft.com/office/word/2010/wordprocessingInk" xmlns:wne="http://schemas.microsoft.com/office/word/2006/wordml" xmlns:wps="http://schemas.microsoft.com/office/word/2010/wordprocessingShape" mc:Ignorable="w14 w15 w16se w16cid wp14">
   <w:abstractNum w:abstractNumId="0" w15:restartNumberingAfterBreak="0">
+    <w:nsid w:val="060D63E1"/>
+    <w:multiLevelType w:val="hybridMultilevel"/>
+    <w:tmpl w:val="F574154E"/>
+    <w:lvl w:ilvl="0" w:tplc="04090001">
+      <w:start w:val="1"/>
+      <w:numFmt w:val="bullet"/>
+      <w:lvlText w:val=""/>
+      <w:lvlJc w:val="left"/>
+      <w:pPr>
+        <w:ind w:left="720" w:hanging="360"/>
+      </w:pPr>
+      <w:rPr>
+        <w:rFonts w:ascii="Symbol" w:hAnsi="Symbol" w:hint="default"/>
+      </w:rPr>
+    </w:lvl>
+    <w:lvl w:ilvl="1" w:tplc="04090003" w:tentative="1">
+      <w:start w:val="1"/>
+      <w:numFmt w:val="bullet"/>
+      <w:lvlText w:val="o"/>
+      <w:lvlJc w:val="left"/>
+      <w:pPr>
+        <w:ind w:left="1440" w:hanging="360"/>
+      </w:pPr>
+      <w:rPr>
+        <w:rFonts w:ascii="Courier New" w:hAnsi="Courier New" w:cs="Courier New" w:hint="default"/>
+      </w:rPr>
+    </w:lvl>
+    <w:lvl w:ilvl="2" w:tplc="04090005" w:tentative="1">
+      <w:start w:val="1"/>
+      <w:numFmt w:val="bullet"/>
+      <w:lvlText w:val=""/>
+      <w:lvlJc w:val="left"/>
+      <w:pPr>
+        <w:ind w:left="2160" w:hanging="360"/>
+      </w:pPr>
+      <w:rPr>
+        <w:rFonts w:ascii="Wingdings" w:hAnsi="Wingdings" w:hint="default"/>
+      </w:rPr>
+    </w:lvl>
+    <w:lvl w:ilvl="3" w:tplc="04090001" w:tentative="1">
+      <w:start w:val="1"/>
+      <w:numFmt w:val="bullet"/>
+      <w:lvlText w:val=""/>
+      <w:lvlJc w:val="left"/>
+      <w:pPr>
+        <w:ind w:left="2880" w:hanging="360"/>
+      </w:pPr>
+      <w:rPr>
+        <w:rFonts w:ascii="Symbol" w:hAnsi="Symbol" w:hint="default"/>
+      </w:rPr>
+    </w:lvl>
+    <w:lvl w:ilvl="4" w:tplc="04090003" w:tentative="1">
+      <w:start w:val="1"/>
+      <w:numFmt w:val="bullet"/>
+      <w:lvlText w:val="o"/>
+      <w:lvlJc w:val="left"/>
+      <w:pPr>
+        <w:ind w:left="3600" w:hanging="360"/>
+      </w:pPr>
+      <w:rPr>
+        <w:rFonts w:ascii="Courier New" w:hAnsi="Courier New" w:cs="Courier New" w:hint="default"/>
+      </w:rPr>
+    </w:lvl>
+    <w:lvl w:ilvl="5" w:tplc="04090005" w:tentative="1">
+      <w:start w:val="1"/>
+      <w:numFmt w:val="bullet"/>
+      <w:lvlText w:val=""/>
+      <w:lvlJc w:val="left"/>
+      <w:pPr>
+        <w:ind w:left="4320" w:hanging="360"/>
+      </w:pPr>
+      <w:rPr>
+        <w:rFonts w:ascii="Wingdings" w:hAnsi="Wingdings" w:hint="default"/>
+      </w:rPr>
+    </w:lvl>
+    <w:lvl w:ilvl="6" w:tplc="04090001" w:tentative="1">
+      <w:start w:val="1"/>
+      <w:numFmt w:val="bullet"/>
+      <w:lvlText w:val=""/>
+      <w:lvlJc w:val="left"/>
+      <w:pPr>
+        <w:ind w:left="5040" w:hanging="360"/>
+      </w:pPr>
+      <w:rPr>
+        <w:rFonts w:ascii="Symbol" w:hAnsi="Symbol" w:hint="default"/>
+      </w:rPr>
+    </w:lvl>
+    <w:lvl w:ilvl="7" w:tplc="04090003" w:tentative="1">
+      <w:start w:val="1"/>
+      <w:numFmt w:val="bullet"/>
+      <w:lvlText w:val="o"/>
+      <w:lvlJc w:val="left"/>
+      <w:pPr>
+        <w:ind w:left="5760" w:hanging="360"/>
+      </w:pPr>
+      <w:rPr>
+        <w:rFonts w:ascii="Courier New" w:hAnsi="Courier New" w:cs="Courier New" w:hint="default"/>
+      </w:rPr>
+    </w:lvl>
+    <w:lvl w:ilvl="8" w:tplc="04090005" w:tentative="1">
+      <w:start w:val="1"/>
+      <w:numFmt w:val="bullet"/>
+      <w:lvlText w:val=""/>
+      <w:lvlJc w:val="left"/>
+      <w:pPr>
+        <w:ind w:left="6480" w:hanging="360"/>
+      </w:pPr>
+      <w:rPr>
+        <w:rFonts w:ascii="Wingdings" w:hAnsi="Wingdings" w:hint="default"/>
+      </w:rPr>
+    </w:lvl>
+  </w:abstractNum>
+  <w:abstractNum w:abstractNumId="1" w15:restartNumberingAfterBreak="0">
     <w:nsid w:val="09276058"/>
     <w:multiLevelType w:val="hybridMultilevel"/>
     <w:tmpl w:val="BA361DE6"/>
@@ -765,7 +3611,7 @@
       </w:pPr>
     </w:lvl>
   </w:abstractNum>
-  <w:abstractNum w:abstractNumId="1" w15:restartNumberingAfterBreak="0">
+  <w:abstractNum w:abstractNumId="2" w15:restartNumberingAfterBreak="0">
     <w:nsid w:val="137B0F06"/>
     <w:multiLevelType w:val="multilevel"/>
     <w:tmpl w:val="33521EC2"/>
@@ -878,7 +3724,7 @@
       </w:pPr>
     </w:lvl>
   </w:abstractNum>
-  <w:abstractNum w:abstractNumId="2" w15:restartNumberingAfterBreak="0">
+  <w:abstractNum w:abstractNumId="3" w15:restartNumberingAfterBreak="0">
     <w:nsid w:val="18867745"/>
     <w:multiLevelType w:val="hybridMultilevel"/>
     <w:tmpl w:val="BC826392"/>
@@ -967,7 +3813,459 @@
       </w:pPr>
     </w:lvl>
   </w:abstractNum>
-  <w:abstractNum w:abstractNumId="3" w15:restartNumberingAfterBreak="0">
+  <w:abstractNum w:abstractNumId="4" w15:restartNumberingAfterBreak="0">
+    <w:nsid w:val="1AEA3F02"/>
+    <w:multiLevelType w:val="hybridMultilevel"/>
+    <w:tmpl w:val="BE6E3864"/>
+    <w:lvl w:ilvl="0" w:tplc="04090001">
+      <w:start w:val="1"/>
+      <w:numFmt w:val="bullet"/>
+      <w:lvlText w:val=""/>
+      <w:lvlJc w:val="left"/>
+      <w:pPr>
+        <w:ind w:left="720" w:hanging="360"/>
+      </w:pPr>
+      <w:rPr>
+        <w:rFonts w:ascii="Symbol" w:hAnsi="Symbol" w:hint="default"/>
+      </w:rPr>
+    </w:lvl>
+    <w:lvl w:ilvl="1" w:tplc="04090003" w:tentative="1">
+      <w:start w:val="1"/>
+      <w:numFmt w:val="bullet"/>
+      <w:lvlText w:val="o"/>
+      <w:lvlJc w:val="left"/>
+      <w:pPr>
+        <w:ind w:left="1440" w:hanging="360"/>
+      </w:pPr>
+      <w:rPr>
+        <w:rFonts w:ascii="Courier New" w:hAnsi="Courier New" w:cs="Courier New" w:hint="default"/>
+      </w:rPr>
+    </w:lvl>
+    <w:lvl w:ilvl="2" w:tplc="04090005" w:tentative="1">
+      <w:start w:val="1"/>
+      <w:numFmt w:val="bullet"/>
+      <w:lvlText w:val=""/>
+      <w:lvlJc w:val="left"/>
+      <w:pPr>
+        <w:ind w:left="2160" w:hanging="360"/>
+      </w:pPr>
+      <w:rPr>
+        <w:rFonts w:ascii="Wingdings" w:hAnsi="Wingdings" w:hint="default"/>
+      </w:rPr>
+    </w:lvl>
+    <w:lvl w:ilvl="3" w:tplc="04090001" w:tentative="1">
+      <w:start w:val="1"/>
+      <w:numFmt w:val="bullet"/>
+      <w:lvlText w:val=""/>
+      <w:lvlJc w:val="left"/>
+      <w:pPr>
+        <w:ind w:left="2880" w:hanging="360"/>
+      </w:pPr>
+      <w:rPr>
+        <w:rFonts w:ascii="Symbol" w:hAnsi="Symbol" w:hint="default"/>
+      </w:rPr>
+    </w:lvl>
+    <w:lvl w:ilvl="4" w:tplc="04090003" w:tentative="1">
+      <w:start w:val="1"/>
+      <w:numFmt w:val="bullet"/>
+      <w:lvlText w:val="o"/>
+      <w:lvlJc w:val="left"/>
+      <w:pPr>
+        <w:ind w:left="3600" w:hanging="360"/>
+      </w:pPr>
+      <w:rPr>
+        <w:rFonts w:ascii="Courier New" w:hAnsi="Courier New" w:cs="Courier New" w:hint="default"/>
+      </w:rPr>
+    </w:lvl>
+    <w:lvl w:ilvl="5" w:tplc="04090005" w:tentative="1">
+      <w:start w:val="1"/>
+      <w:numFmt w:val="bullet"/>
+      <w:lvlText w:val=""/>
+      <w:lvlJc w:val="left"/>
+      <w:pPr>
+        <w:ind w:left="4320" w:hanging="360"/>
+      </w:pPr>
+      <w:rPr>
+        <w:rFonts w:ascii="Wingdings" w:hAnsi="Wingdings" w:hint="default"/>
+      </w:rPr>
+    </w:lvl>
+    <w:lvl w:ilvl="6" w:tplc="04090001" w:tentative="1">
+      <w:start w:val="1"/>
+      <w:numFmt w:val="bullet"/>
+      <w:lvlText w:val=""/>
+      <w:lvlJc w:val="left"/>
+      <w:pPr>
+        <w:ind w:left="5040" w:hanging="360"/>
+      </w:pPr>
+      <w:rPr>
+        <w:rFonts w:ascii="Symbol" w:hAnsi="Symbol" w:hint="default"/>
+      </w:rPr>
+    </w:lvl>
+    <w:lvl w:ilvl="7" w:tplc="04090003" w:tentative="1">
+      <w:start w:val="1"/>
+      <w:numFmt w:val="bullet"/>
+      <w:lvlText w:val="o"/>
+      <w:lvlJc w:val="left"/>
+      <w:pPr>
+        <w:ind w:left="5760" w:hanging="360"/>
+      </w:pPr>
+      <w:rPr>
+        <w:rFonts w:ascii="Courier New" w:hAnsi="Courier New" w:cs="Courier New" w:hint="default"/>
+      </w:rPr>
+    </w:lvl>
+    <w:lvl w:ilvl="8" w:tplc="04090005" w:tentative="1">
+      <w:start w:val="1"/>
+      <w:numFmt w:val="bullet"/>
+      <w:lvlText w:val=""/>
+      <w:lvlJc w:val="left"/>
+      <w:pPr>
+        <w:ind w:left="6480" w:hanging="360"/>
+      </w:pPr>
+      <w:rPr>
+        <w:rFonts w:ascii="Wingdings" w:hAnsi="Wingdings" w:hint="default"/>
+      </w:rPr>
+    </w:lvl>
+  </w:abstractNum>
+  <w:abstractNum w:abstractNumId="5" w15:restartNumberingAfterBreak="0">
+    <w:nsid w:val="1B5F39D1"/>
+    <w:multiLevelType w:val="hybridMultilevel"/>
+    <w:tmpl w:val="23328274"/>
+    <w:lvl w:ilvl="0" w:tplc="04090001">
+      <w:start w:val="1"/>
+      <w:numFmt w:val="bullet"/>
+      <w:lvlText w:val=""/>
+      <w:lvlJc w:val="left"/>
+      <w:pPr>
+        <w:ind w:left="720" w:hanging="360"/>
+      </w:pPr>
+      <w:rPr>
+        <w:rFonts w:ascii="Symbol" w:hAnsi="Symbol" w:hint="default"/>
+      </w:rPr>
+    </w:lvl>
+    <w:lvl w:ilvl="1" w:tplc="04090003" w:tentative="1">
+      <w:start w:val="1"/>
+      <w:numFmt w:val="bullet"/>
+      <w:lvlText w:val="o"/>
+      <w:lvlJc w:val="left"/>
+      <w:pPr>
+        <w:ind w:left="1440" w:hanging="360"/>
+      </w:pPr>
+      <w:rPr>
+        <w:rFonts w:ascii="Courier New" w:hAnsi="Courier New" w:cs="Courier New" w:hint="default"/>
+      </w:rPr>
+    </w:lvl>
+    <w:lvl w:ilvl="2" w:tplc="04090005" w:tentative="1">
+      <w:start w:val="1"/>
+      <w:numFmt w:val="bullet"/>
+      <w:lvlText w:val=""/>
+      <w:lvlJc w:val="left"/>
+      <w:pPr>
+        <w:ind w:left="2160" w:hanging="360"/>
+      </w:pPr>
+      <w:rPr>
+        <w:rFonts w:ascii="Wingdings" w:hAnsi="Wingdings" w:hint="default"/>
+      </w:rPr>
+    </w:lvl>
+    <w:lvl w:ilvl="3" w:tplc="04090001" w:tentative="1">
+      <w:start w:val="1"/>
+      <w:numFmt w:val="bullet"/>
+      <w:lvlText w:val=""/>
+      <w:lvlJc w:val="left"/>
+      <w:pPr>
+        <w:ind w:left="2880" w:hanging="360"/>
+      </w:pPr>
+      <w:rPr>
+        <w:rFonts w:ascii="Symbol" w:hAnsi="Symbol" w:hint="default"/>
+      </w:rPr>
+    </w:lvl>
+    <w:lvl w:ilvl="4" w:tplc="04090003" w:tentative="1">
+      <w:start w:val="1"/>
+      <w:numFmt w:val="bullet"/>
+      <w:lvlText w:val="o"/>
+      <w:lvlJc w:val="left"/>
+      <w:pPr>
+        <w:ind w:left="3600" w:hanging="360"/>
+      </w:pPr>
+      <w:rPr>
+        <w:rFonts w:ascii="Courier New" w:hAnsi="Courier New" w:cs="Courier New" w:hint="default"/>
+      </w:rPr>
+    </w:lvl>
+    <w:lvl w:ilvl="5" w:tplc="04090005" w:tentative="1">
+      <w:start w:val="1"/>
+      <w:numFmt w:val="bullet"/>
+      <w:lvlText w:val=""/>
+      <w:lvlJc w:val="left"/>
+      <w:pPr>
+        <w:ind w:left="4320" w:hanging="360"/>
+      </w:pPr>
+      <w:rPr>
+        <w:rFonts w:ascii="Wingdings" w:hAnsi="Wingdings" w:hint="default"/>
+      </w:rPr>
+    </w:lvl>
+    <w:lvl w:ilvl="6" w:tplc="04090001" w:tentative="1">
+      <w:start w:val="1"/>
+      <w:numFmt w:val="bullet"/>
+      <w:lvlText w:val=""/>
+      <w:lvlJc w:val="left"/>
+      <w:pPr>
+        <w:ind w:left="5040" w:hanging="360"/>
+      </w:pPr>
+      <w:rPr>
+        <w:rFonts w:ascii="Symbol" w:hAnsi="Symbol" w:hint="default"/>
+      </w:rPr>
+    </w:lvl>
+    <w:lvl w:ilvl="7" w:tplc="04090003" w:tentative="1">
+      <w:start w:val="1"/>
+      <w:numFmt w:val="bullet"/>
+      <w:lvlText w:val="o"/>
+      <w:lvlJc w:val="left"/>
+      <w:pPr>
+        <w:ind w:left="5760" w:hanging="360"/>
+      </w:pPr>
+      <w:rPr>
+        <w:rFonts w:ascii="Courier New" w:hAnsi="Courier New" w:cs="Courier New" w:hint="default"/>
+      </w:rPr>
+    </w:lvl>
+    <w:lvl w:ilvl="8" w:tplc="04090005" w:tentative="1">
+      <w:start w:val="1"/>
+      <w:numFmt w:val="bullet"/>
+      <w:lvlText w:val=""/>
+      <w:lvlJc w:val="left"/>
+      <w:pPr>
+        <w:ind w:left="6480" w:hanging="360"/>
+      </w:pPr>
+      <w:rPr>
+        <w:rFonts w:ascii="Wingdings" w:hAnsi="Wingdings" w:hint="default"/>
+      </w:rPr>
+    </w:lvl>
+  </w:abstractNum>
+  <w:abstractNum w:abstractNumId="6" w15:restartNumberingAfterBreak="0">
+    <w:nsid w:val="3ACF4B8B"/>
+    <w:multiLevelType w:val="hybridMultilevel"/>
+    <w:tmpl w:val="F1FE60A2"/>
+    <w:lvl w:ilvl="0" w:tplc="04090001">
+      <w:start w:val="1"/>
+      <w:numFmt w:val="bullet"/>
+      <w:lvlText w:val=""/>
+      <w:lvlJc w:val="left"/>
+      <w:pPr>
+        <w:ind w:left="720" w:hanging="360"/>
+      </w:pPr>
+      <w:rPr>
+        <w:rFonts w:ascii="Symbol" w:hAnsi="Symbol" w:hint="default"/>
+      </w:rPr>
+    </w:lvl>
+    <w:lvl w:ilvl="1" w:tplc="04090003" w:tentative="1">
+      <w:start w:val="1"/>
+      <w:numFmt w:val="bullet"/>
+      <w:lvlText w:val="o"/>
+      <w:lvlJc w:val="left"/>
+      <w:pPr>
+        <w:ind w:left="1440" w:hanging="360"/>
+      </w:pPr>
+      <w:rPr>
+        <w:rFonts w:ascii="Courier New" w:hAnsi="Courier New" w:cs="Courier New" w:hint="default"/>
+      </w:rPr>
+    </w:lvl>
+    <w:lvl w:ilvl="2" w:tplc="04090005" w:tentative="1">
+      <w:start w:val="1"/>
+      <w:numFmt w:val="bullet"/>
+      <w:lvlText w:val=""/>
+      <w:lvlJc w:val="left"/>
+      <w:pPr>
+        <w:ind w:left="2160" w:hanging="360"/>
+      </w:pPr>
+      <w:rPr>
+        <w:rFonts w:ascii="Wingdings" w:hAnsi="Wingdings" w:hint="default"/>
+      </w:rPr>
+    </w:lvl>
+    <w:lvl w:ilvl="3" w:tplc="04090001" w:tentative="1">
+      <w:start w:val="1"/>
+      <w:numFmt w:val="bullet"/>
+      <w:lvlText w:val=""/>
+      <w:lvlJc w:val="left"/>
+      <w:pPr>
+        <w:ind w:left="2880" w:hanging="360"/>
+      </w:pPr>
+      <w:rPr>
+        <w:rFonts w:ascii="Symbol" w:hAnsi="Symbol" w:hint="default"/>
+      </w:rPr>
+    </w:lvl>
+    <w:lvl w:ilvl="4" w:tplc="04090003" w:tentative="1">
+      <w:start w:val="1"/>
+      <w:numFmt w:val="bullet"/>
+      <w:lvlText w:val="o"/>
+      <w:lvlJc w:val="left"/>
+      <w:pPr>
+        <w:ind w:left="3600" w:hanging="360"/>
+      </w:pPr>
+      <w:rPr>
+        <w:rFonts w:ascii="Courier New" w:hAnsi="Courier New" w:cs="Courier New" w:hint="default"/>
+      </w:rPr>
+    </w:lvl>
+    <w:lvl w:ilvl="5" w:tplc="04090005" w:tentative="1">
+      <w:start w:val="1"/>
+      <w:numFmt w:val="bullet"/>
+      <w:lvlText w:val=""/>
+      <w:lvlJc w:val="left"/>
+      <w:pPr>
+        <w:ind w:left="4320" w:hanging="360"/>
+      </w:pPr>
+      <w:rPr>
+        <w:rFonts w:ascii="Wingdings" w:hAnsi="Wingdings" w:hint="default"/>
+      </w:rPr>
+    </w:lvl>
+    <w:lvl w:ilvl="6" w:tplc="04090001" w:tentative="1">
+      <w:start w:val="1"/>
+      <w:numFmt w:val="bullet"/>
+      <w:lvlText w:val=""/>
+      <w:lvlJc w:val="left"/>
+      <w:pPr>
+        <w:ind w:left="5040" w:hanging="360"/>
+      </w:pPr>
+      <w:rPr>
+        <w:rFonts w:ascii="Symbol" w:hAnsi="Symbol" w:hint="default"/>
+      </w:rPr>
+    </w:lvl>
+    <w:lvl w:ilvl="7" w:tplc="04090003" w:tentative="1">
+      <w:start w:val="1"/>
+      <w:numFmt w:val="bullet"/>
+      <w:lvlText w:val="o"/>
+      <w:lvlJc w:val="left"/>
+      <w:pPr>
+        <w:ind w:left="5760" w:hanging="360"/>
+      </w:pPr>
+      <w:rPr>
+        <w:rFonts w:ascii="Courier New" w:hAnsi="Courier New" w:cs="Courier New" w:hint="default"/>
+      </w:rPr>
+    </w:lvl>
+    <w:lvl w:ilvl="8" w:tplc="04090005" w:tentative="1">
+      <w:start w:val="1"/>
+      <w:numFmt w:val="bullet"/>
+      <w:lvlText w:val=""/>
+      <w:lvlJc w:val="left"/>
+      <w:pPr>
+        <w:ind w:left="6480" w:hanging="360"/>
+      </w:pPr>
+      <w:rPr>
+        <w:rFonts w:ascii="Wingdings" w:hAnsi="Wingdings" w:hint="default"/>
+      </w:rPr>
+    </w:lvl>
+  </w:abstractNum>
+  <w:abstractNum w:abstractNumId="7" w15:restartNumberingAfterBreak="0">
+    <w:nsid w:val="3B311011"/>
+    <w:multiLevelType w:val="hybridMultilevel"/>
+    <w:tmpl w:val="2E5CE946"/>
+    <w:lvl w:ilvl="0" w:tplc="04090001">
+      <w:start w:val="1"/>
+      <w:numFmt w:val="bullet"/>
+      <w:lvlText w:val=""/>
+      <w:lvlJc w:val="left"/>
+      <w:pPr>
+        <w:ind w:left="720" w:hanging="360"/>
+      </w:pPr>
+      <w:rPr>
+        <w:rFonts w:ascii="Symbol" w:hAnsi="Symbol" w:hint="default"/>
+      </w:rPr>
+    </w:lvl>
+    <w:lvl w:ilvl="1" w:tplc="04090003" w:tentative="1">
+      <w:start w:val="1"/>
+      <w:numFmt w:val="bullet"/>
+      <w:lvlText w:val="o"/>
+      <w:lvlJc w:val="left"/>
+      <w:pPr>
+        <w:ind w:left="1440" w:hanging="360"/>
+      </w:pPr>
+      <w:rPr>
+        <w:rFonts w:ascii="Courier New" w:hAnsi="Courier New" w:cs="Courier New" w:hint="default"/>
+      </w:rPr>
+    </w:lvl>
+    <w:lvl w:ilvl="2" w:tplc="04090005" w:tentative="1">
+      <w:start w:val="1"/>
+      <w:numFmt w:val="bullet"/>
+      <w:lvlText w:val=""/>
+      <w:lvlJc w:val="left"/>
+      <w:pPr>
+        <w:ind w:left="2160" w:hanging="360"/>
+      </w:pPr>
+      <w:rPr>
+        <w:rFonts w:ascii="Wingdings" w:hAnsi="Wingdings" w:hint="default"/>
+      </w:rPr>
+    </w:lvl>
+    <w:lvl w:ilvl="3" w:tplc="04090001" w:tentative="1">
+      <w:start w:val="1"/>
+      <w:numFmt w:val="bullet"/>
+      <w:lvlText w:val=""/>
+      <w:lvlJc w:val="left"/>
+      <w:pPr>
+        <w:ind w:left="2880" w:hanging="360"/>
+      </w:pPr>
+      <w:rPr>
+        <w:rFonts w:ascii="Symbol" w:hAnsi="Symbol" w:hint="default"/>
+      </w:rPr>
+    </w:lvl>
+    <w:lvl w:ilvl="4" w:tplc="04090003" w:tentative="1">
+      <w:start w:val="1"/>
+      <w:numFmt w:val="bullet"/>
+      <w:lvlText w:val="o"/>
+      <w:lvlJc w:val="left"/>
+      <w:pPr>
+        <w:ind w:left="3600" w:hanging="360"/>
+      </w:pPr>
+      <w:rPr>
+        <w:rFonts w:ascii="Courier New" w:hAnsi="Courier New" w:cs="Courier New" w:hint="default"/>
+      </w:rPr>
+    </w:lvl>
+    <w:lvl w:ilvl="5" w:tplc="04090005" w:tentative="1">
+      <w:start w:val="1"/>
+      <w:numFmt w:val="bullet"/>
+      <w:lvlText w:val=""/>
+      <w:lvlJc w:val="left"/>
+      <w:pPr>
+        <w:ind w:left="4320" w:hanging="360"/>
+      </w:pPr>
+      <w:rPr>
+        <w:rFonts w:ascii="Wingdings" w:hAnsi="Wingdings" w:hint="default"/>
+      </w:rPr>
+    </w:lvl>
+    <w:lvl w:ilvl="6" w:tplc="04090001" w:tentative="1">
+      <w:start w:val="1"/>
+      <w:numFmt w:val="bullet"/>
+      <w:lvlText w:val=""/>
+      <w:lvlJc w:val="left"/>
+      <w:pPr>
+        <w:ind w:left="5040" w:hanging="360"/>
+      </w:pPr>
+      <w:rPr>
+        <w:rFonts w:ascii="Symbol" w:hAnsi="Symbol" w:hint="default"/>
+      </w:rPr>
+    </w:lvl>
+    <w:lvl w:ilvl="7" w:tplc="04090003" w:tentative="1">
+      <w:start w:val="1"/>
+      <w:numFmt w:val="bullet"/>
+      <w:lvlText w:val="o"/>
+      <w:lvlJc w:val="left"/>
+      <w:pPr>
+        <w:ind w:left="5760" w:hanging="360"/>
+      </w:pPr>
+      <w:rPr>
+        <w:rFonts w:ascii="Courier New" w:hAnsi="Courier New" w:cs="Courier New" w:hint="default"/>
+      </w:rPr>
+    </w:lvl>
+    <w:lvl w:ilvl="8" w:tplc="04090005" w:tentative="1">
+      <w:start w:val="1"/>
+      <w:numFmt w:val="bullet"/>
+      <w:lvlText w:val=""/>
+      <w:lvlJc w:val="left"/>
+      <w:pPr>
+        <w:ind w:left="6480" w:hanging="360"/>
+      </w:pPr>
+      <w:rPr>
+        <w:rFonts w:ascii="Wingdings" w:hAnsi="Wingdings" w:hint="default"/>
+      </w:rPr>
+    </w:lvl>
+  </w:abstractNum>
+  <w:abstractNum w:abstractNumId="8" w15:restartNumberingAfterBreak="0">
     <w:nsid w:val="484E1255"/>
     <w:multiLevelType w:val="multilevel"/>
     <w:tmpl w:val="10E0CAE8"/>
@@ -1080,7 +4378,7 @@
       </w:rPr>
     </w:lvl>
   </w:abstractNum>
-  <w:abstractNum w:abstractNumId="4" w15:restartNumberingAfterBreak="0">
+  <w:abstractNum w:abstractNumId="9" w15:restartNumberingAfterBreak="0">
     <w:nsid w:val="4A847FCE"/>
     <w:multiLevelType w:val="multilevel"/>
     <w:tmpl w:val="B232A11C"/>
@@ -1193,7 +4491,120 @@
       </w:rPr>
     </w:lvl>
   </w:abstractNum>
-  <w:abstractNum w:abstractNumId="5" w15:restartNumberingAfterBreak="0">
+  <w:abstractNum w:abstractNumId="10" w15:restartNumberingAfterBreak="0">
+    <w:nsid w:val="565009E8"/>
+    <w:multiLevelType w:val="hybridMultilevel"/>
+    <w:tmpl w:val="6AF6F4EC"/>
+    <w:lvl w:ilvl="0" w:tplc="04090001">
+      <w:start w:val="1"/>
+      <w:numFmt w:val="bullet"/>
+      <w:lvlText w:val=""/>
+      <w:lvlJc w:val="left"/>
+      <w:pPr>
+        <w:ind w:left="720" w:hanging="360"/>
+      </w:pPr>
+      <w:rPr>
+        <w:rFonts w:ascii="Symbol" w:hAnsi="Symbol" w:hint="default"/>
+      </w:rPr>
+    </w:lvl>
+    <w:lvl w:ilvl="1" w:tplc="04090003" w:tentative="1">
+      <w:start w:val="1"/>
+      <w:numFmt w:val="bullet"/>
+      <w:lvlText w:val="o"/>
+      <w:lvlJc w:val="left"/>
+      <w:pPr>
+        <w:ind w:left="1440" w:hanging="360"/>
+      </w:pPr>
+      <w:rPr>
+        <w:rFonts w:ascii="Courier New" w:hAnsi="Courier New" w:cs="Courier New" w:hint="default"/>
+      </w:rPr>
+    </w:lvl>
+    <w:lvl w:ilvl="2" w:tplc="04090005" w:tentative="1">
+      <w:start w:val="1"/>
+      <w:numFmt w:val="bullet"/>
+      <w:lvlText w:val=""/>
+      <w:lvlJc w:val="left"/>
+      <w:pPr>
+        <w:ind w:left="2160" w:hanging="360"/>
+      </w:pPr>
+      <w:rPr>
+        <w:rFonts w:ascii="Wingdings" w:hAnsi="Wingdings" w:hint="default"/>
+      </w:rPr>
+    </w:lvl>
+    <w:lvl w:ilvl="3" w:tplc="04090001" w:tentative="1">
+      <w:start w:val="1"/>
+      <w:numFmt w:val="bullet"/>
+      <w:lvlText w:val=""/>
+      <w:lvlJc w:val="left"/>
+      <w:pPr>
+        <w:ind w:left="2880" w:hanging="360"/>
+      </w:pPr>
+      <w:rPr>
+        <w:rFonts w:ascii="Symbol" w:hAnsi="Symbol" w:hint="default"/>
+      </w:rPr>
+    </w:lvl>
+    <w:lvl w:ilvl="4" w:tplc="04090003" w:tentative="1">
+      <w:start w:val="1"/>
+      <w:numFmt w:val="bullet"/>
+      <w:lvlText w:val="o"/>
+      <w:lvlJc w:val="left"/>
+      <w:pPr>
+        <w:ind w:left="3600" w:hanging="360"/>
+      </w:pPr>
+      <w:rPr>
+        <w:rFonts w:ascii="Courier New" w:hAnsi="Courier New" w:cs="Courier New" w:hint="default"/>
+      </w:rPr>
+    </w:lvl>
+    <w:lvl w:ilvl="5" w:tplc="04090005" w:tentative="1">
+      <w:start w:val="1"/>
+      <w:numFmt w:val="bullet"/>
+      <w:lvlText w:val=""/>
+      <w:lvlJc w:val="left"/>
+      <w:pPr>
+        <w:ind w:left="4320" w:hanging="360"/>
+      </w:pPr>
+      <w:rPr>
+        <w:rFonts w:ascii="Wingdings" w:hAnsi="Wingdings" w:hint="default"/>
+      </w:rPr>
+    </w:lvl>
+    <w:lvl w:ilvl="6" w:tplc="04090001" w:tentative="1">
+      <w:start w:val="1"/>
+      <w:numFmt w:val="bullet"/>
+      <w:lvlText w:val=""/>
+      <w:lvlJc w:val="left"/>
+      <w:pPr>
+        <w:ind w:left="5040" w:hanging="360"/>
+      </w:pPr>
+      <w:rPr>
+        <w:rFonts w:ascii="Symbol" w:hAnsi="Symbol" w:hint="default"/>
+      </w:rPr>
+    </w:lvl>
+    <w:lvl w:ilvl="7" w:tplc="04090003" w:tentative="1">
+      <w:start w:val="1"/>
+      <w:numFmt w:val="bullet"/>
+      <w:lvlText w:val="o"/>
+      <w:lvlJc w:val="left"/>
+      <w:pPr>
+        <w:ind w:left="5760" w:hanging="360"/>
+      </w:pPr>
+      <w:rPr>
+        <w:rFonts w:ascii="Courier New" w:hAnsi="Courier New" w:cs="Courier New" w:hint="default"/>
+      </w:rPr>
+    </w:lvl>
+    <w:lvl w:ilvl="8" w:tplc="04090005" w:tentative="1">
+      <w:start w:val="1"/>
+      <w:numFmt w:val="bullet"/>
+      <w:lvlText w:val=""/>
+      <w:lvlJc w:val="left"/>
+      <w:pPr>
+        <w:ind w:left="6480" w:hanging="360"/>
+      </w:pPr>
+      <w:rPr>
+        <w:rFonts w:ascii="Wingdings" w:hAnsi="Wingdings" w:hint="default"/>
+      </w:rPr>
+    </w:lvl>
+  </w:abstractNum>
+  <w:abstractNum w:abstractNumId="11" w15:restartNumberingAfterBreak="0">
     <w:nsid w:val="64542708"/>
     <w:multiLevelType w:val="hybridMultilevel"/>
     <w:tmpl w:val="C10441A0"/>
@@ -1282,7 +4693,7 @@
       </w:pPr>
     </w:lvl>
   </w:abstractNum>
-  <w:abstractNum w:abstractNumId="6" w15:restartNumberingAfterBreak="0">
+  <w:abstractNum w:abstractNumId="12" w15:restartNumberingAfterBreak="0">
     <w:nsid w:val="672F3162"/>
     <w:multiLevelType w:val="hybridMultilevel"/>
     <w:tmpl w:val="8F52D746"/>
@@ -1368,7 +4779,7 @@
       </w:pPr>
     </w:lvl>
   </w:abstractNum>
-  <w:abstractNum w:abstractNumId="7" w15:restartNumberingAfterBreak="0">
+  <w:abstractNum w:abstractNumId="13" w15:restartNumberingAfterBreak="0">
     <w:nsid w:val="68CA6381"/>
     <w:multiLevelType w:val="hybridMultilevel"/>
     <w:tmpl w:val="B8A4F844"/>
@@ -1457,7 +4868,7 @@
       </w:pPr>
     </w:lvl>
   </w:abstractNum>
-  <w:abstractNum w:abstractNumId="8" w15:restartNumberingAfterBreak="0">
+  <w:abstractNum w:abstractNumId="14" w15:restartNumberingAfterBreak="0">
     <w:nsid w:val="69F66269"/>
     <w:multiLevelType w:val="hybridMultilevel"/>
     <w:tmpl w:val="2B50F428"/>
@@ -1543,7 +4954,7 @@
       </w:pPr>
     </w:lvl>
   </w:abstractNum>
-  <w:abstractNum w:abstractNumId="9" w15:restartNumberingAfterBreak="0">
+  <w:abstractNum w:abstractNumId="15" w15:restartNumberingAfterBreak="0">
     <w:nsid w:val="6B4A3AD0"/>
     <w:multiLevelType w:val="multilevel"/>
     <w:tmpl w:val="5D2CF132"/>
@@ -1657,7 +5068,120 @@
       </w:rPr>
     </w:lvl>
   </w:abstractNum>
-  <w:abstractNum w:abstractNumId="10" w15:restartNumberingAfterBreak="0">
+  <w:abstractNum w:abstractNumId="16" w15:restartNumberingAfterBreak="0">
+    <w:nsid w:val="6F196C44"/>
+    <w:multiLevelType w:val="hybridMultilevel"/>
+    <w:tmpl w:val="55F29D86"/>
+    <w:lvl w:ilvl="0" w:tplc="04090001">
+      <w:start w:val="1"/>
+      <w:numFmt w:val="bullet"/>
+      <w:lvlText w:val=""/>
+      <w:lvlJc w:val="left"/>
+      <w:pPr>
+        <w:ind w:left="720" w:hanging="360"/>
+      </w:pPr>
+      <w:rPr>
+        <w:rFonts w:ascii="Symbol" w:hAnsi="Symbol" w:hint="default"/>
+      </w:rPr>
+    </w:lvl>
+    <w:lvl w:ilvl="1" w:tplc="04090003" w:tentative="1">
+      <w:start w:val="1"/>
+      <w:numFmt w:val="bullet"/>
+      <w:lvlText w:val="o"/>
+      <w:lvlJc w:val="left"/>
+      <w:pPr>
+        <w:ind w:left="1440" w:hanging="360"/>
+      </w:pPr>
+      <w:rPr>
+        <w:rFonts w:ascii="Courier New" w:hAnsi="Courier New" w:cs="Courier New" w:hint="default"/>
+      </w:rPr>
+    </w:lvl>
+    <w:lvl w:ilvl="2" w:tplc="04090005" w:tentative="1">
+      <w:start w:val="1"/>
+      <w:numFmt w:val="bullet"/>
+      <w:lvlText w:val=""/>
+      <w:lvlJc w:val="left"/>
+      <w:pPr>
+        <w:ind w:left="2160" w:hanging="360"/>
+      </w:pPr>
+      <w:rPr>
+        <w:rFonts w:ascii="Wingdings" w:hAnsi="Wingdings" w:hint="default"/>
+      </w:rPr>
+    </w:lvl>
+    <w:lvl w:ilvl="3" w:tplc="04090001" w:tentative="1">
+      <w:start w:val="1"/>
+      <w:numFmt w:val="bullet"/>
+      <w:lvlText w:val=""/>
+      <w:lvlJc w:val="left"/>
+      <w:pPr>
+        <w:ind w:left="2880" w:hanging="360"/>
+      </w:pPr>
+      <w:rPr>
+        <w:rFonts w:ascii="Symbol" w:hAnsi="Symbol" w:hint="default"/>
+      </w:rPr>
+    </w:lvl>
+    <w:lvl w:ilvl="4" w:tplc="04090003" w:tentative="1">
+      <w:start w:val="1"/>
+      <w:numFmt w:val="bullet"/>
+      <w:lvlText w:val="o"/>
+      <w:lvlJc w:val="left"/>
+      <w:pPr>
+        <w:ind w:left="3600" w:hanging="360"/>
+      </w:pPr>
+      <w:rPr>
+        <w:rFonts w:ascii="Courier New" w:hAnsi="Courier New" w:cs="Courier New" w:hint="default"/>
+      </w:rPr>
+    </w:lvl>
+    <w:lvl w:ilvl="5" w:tplc="04090005" w:tentative="1">
+      <w:start w:val="1"/>
+      <w:numFmt w:val="bullet"/>
+      <w:lvlText w:val=""/>
+      <w:lvlJc w:val="left"/>
+      <w:pPr>
+        <w:ind w:left="4320" w:hanging="360"/>
+      </w:pPr>
+      <w:rPr>
+        <w:rFonts w:ascii="Wingdings" w:hAnsi="Wingdings" w:hint="default"/>
+      </w:rPr>
+    </w:lvl>
+    <w:lvl w:ilvl="6" w:tplc="04090001" w:tentative="1">
+      <w:start w:val="1"/>
+      <w:numFmt w:val="bullet"/>
+      <w:lvlText w:val=""/>
+      <w:lvlJc w:val="left"/>
+      <w:pPr>
+        <w:ind w:left="5040" w:hanging="360"/>
+      </w:pPr>
+      <w:rPr>
+        <w:rFonts w:ascii="Symbol" w:hAnsi="Symbol" w:hint="default"/>
+      </w:rPr>
+    </w:lvl>
+    <w:lvl w:ilvl="7" w:tplc="04090003" w:tentative="1">
+      <w:start w:val="1"/>
+      <w:numFmt w:val="bullet"/>
+      <w:lvlText w:val="o"/>
+      <w:lvlJc w:val="left"/>
+      <w:pPr>
+        <w:ind w:left="5760" w:hanging="360"/>
+      </w:pPr>
+      <w:rPr>
+        <w:rFonts w:ascii="Courier New" w:hAnsi="Courier New" w:cs="Courier New" w:hint="default"/>
+      </w:rPr>
+    </w:lvl>
+    <w:lvl w:ilvl="8" w:tplc="04090005" w:tentative="1">
+      <w:start w:val="1"/>
+      <w:numFmt w:val="bullet"/>
+      <w:lvlText w:val=""/>
+      <w:lvlJc w:val="left"/>
+      <w:pPr>
+        <w:ind w:left="6480" w:hanging="360"/>
+      </w:pPr>
+      <w:rPr>
+        <w:rFonts w:ascii="Wingdings" w:hAnsi="Wingdings" w:hint="default"/>
+      </w:rPr>
+    </w:lvl>
+  </w:abstractNum>
+  <w:abstractNum w:abstractNumId="17" w15:restartNumberingAfterBreak="0">
     <w:nsid w:val="744A0086"/>
     <w:multiLevelType w:val="hybridMultilevel"/>
     <w:tmpl w:val="4B8E0D04"/>
@@ -1748,7 +5272,7 @@
       </w:pPr>
     </w:lvl>
   </w:abstractNum>
-  <w:abstractNum w:abstractNumId="11" w15:restartNumberingAfterBreak="0">
+  <w:abstractNum w:abstractNumId="18" w15:restartNumberingAfterBreak="0">
     <w:nsid w:val="746B045E"/>
     <w:multiLevelType w:val="hybridMultilevel"/>
     <w:tmpl w:val="0DA6E242"/>
@@ -1838,39 +5362,60 @@
     </w:lvl>
   </w:abstractNum>
   <w:num w:numId="1">
+    <w:abstractNumId w:val="15"/>
+  </w:num>
+  <w:num w:numId="2">
+    <w:abstractNumId w:val="2"/>
+  </w:num>
+  <w:num w:numId="3">
     <w:abstractNumId w:val="9"/>
   </w:num>
-  <w:num w:numId="2">
+  <w:num w:numId="4">
+    <w:abstractNumId w:val="8"/>
+  </w:num>
+  <w:num w:numId="5">
+    <w:abstractNumId w:val="12"/>
+  </w:num>
+  <w:num w:numId="6">
+    <w:abstractNumId w:val="3"/>
+  </w:num>
+  <w:num w:numId="7">
     <w:abstractNumId w:val="1"/>
   </w:num>
-  <w:num w:numId="3">
+  <w:num w:numId="8">
+    <w:abstractNumId w:val="14"/>
+  </w:num>
+  <w:num w:numId="9">
+    <w:abstractNumId w:val="18"/>
+  </w:num>
+  <w:num w:numId="10">
+    <w:abstractNumId w:val="11"/>
+  </w:num>
+  <w:num w:numId="11">
+    <w:abstractNumId w:val="13"/>
+  </w:num>
+  <w:num w:numId="12">
+    <w:abstractNumId w:val="17"/>
+  </w:num>
+  <w:num w:numId="13">
+    <w:abstractNumId w:val="5"/>
+  </w:num>
+  <w:num w:numId="14">
+    <w:abstractNumId w:val="16"/>
+  </w:num>
+  <w:num w:numId="15">
     <w:abstractNumId w:val="4"/>
   </w:num>
-  <w:num w:numId="4">
-    <w:abstractNumId w:val="3"/>
+  <w:num w:numId="16">
+    <w:abstractNumId w:val="0"/>
   </w:num>
-  <w:num w:numId="5">
+  <w:num w:numId="17">
     <w:abstractNumId w:val="6"/>
   </w:num>
-  <w:num w:numId="6">
-    <w:abstractNumId w:val="2"/>
-  </w:num>
-  <w:num w:numId="7">
-    <w:abstractNumId w:val="0"/>
-  </w:num>
-  <w:num w:numId="8">
-    <w:abstractNumId w:val="8"/>
-  </w:num>
-  <w:num w:numId="9">
-    <w:abstractNumId w:val="11"/>
-  </w:num>
-  <w:num w:numId="10">
-    <w:abstractNumId w:val="5"/>
-  </w:num>
-  <w:num w:numId="11">
+  <w:num w:numId="18">
     <w:abstractNumId w:val="7"/>
   </w:num>
-  <w:num w:numId="12">
+  <w:num w:numId="19">
     <w:abstractNumId w:val="10"/>
   </w:num>
 </w:numbering>
@@ -2420,7 +5965,6 @@
     <w:name w:val="Hyperlink"/>
     <w:basedOn w:val="DefaultParagraphFont"/>
     <w:uiPriority w:val="99"/>
-    <w:semiHidden/>
     <w:unhideWhenUsed/>
     <w:rsid w:val="0002552B"/>
     <w:rPr>
@@ -2454,6 +5998,74 @@
       <w:ind w:left="720"/>
       <w:contextualSpacing/>
     </w:pPr>
+  </w:style>
+  <w:style w:type="paragraph" w:styleId="TOCHeading">
+    <w:name w:val="TOC Heading"/>
+    <w:basedOn w:val="Heading1"/>
+    <w:next w:val="Normal"/>
+    <w:uiPriority w:val="39"/>
+    <w:unhideWhenUsed/>
+    <w:qFormat/>
+    <w:rsid w:val="00682FCE"/>
+    <w:pPr>
+      <w:numPr>
+        <w:numId w:val="0"/>
+      </w:numPr>
+      <w:outlineLvl w:val="9"/>
+    </w:pPr>
+    <w:rPr>
+      <w:rFonts w:asciiTheme="majorHAnsi" w:hAnsiTheme="majorHAnsi"/>
+      <w:sz w:val="32"/>
+    </w:rPr>
+  </w:style>
+  <w:style w:type="paragraph" w:styleId="TOC1">
+    <w:name w:val="toc 1"/>
+    <w:basedOn w:val="Normal"/>
+    <w:next w:val="Normal"/>
+    <w:autoRedefine/>
+    <w:uiPriority w:val="39"/>
+    <w:unhideWhenUsed/>
+    <w:rsid w:val="00682FCE"/>
+    <w:pPr>
+      <w:spacing w:after="100"/>
+    </w:pPr>
+  </w:style>
+  <w:style w:type="paragraph" w:styleId="TOC2">
+    <w:name w:val="toc 2"/>
+    <w:basedOn w:val="Normal"/>
+    <w:next w:val="Normal"/>
+    <w:autoRedefine/>
+    <w:uiPriority w:val="39"/>
+    <w:unhideWhenUsed/>
+    <w:rsid w:val="00682FCE"/>
+    <w:pPr>
+      <w:spacing w:after="100"/>
+      <w:ind w:left="280"/>
+    </w:pPr>
+  </w:style>
+  <w:style w:type="character" w:styleId="UnresolvedMention">
+    <w:name w:val="Unresolved Mention"/>
+    <w:basedOn w:val="DefaultParagraphFont"/>
+    <w:uiPriority w:val="99"/>
+    <w:semiHidden/>
+    <w:unhideWhenUsed/>
+    <w:rsid w:val="009B24F3"/>
+    <w:rPr>
+      <w:color w:val="605E5C"/>
+      <w:shd w:val="clear" w:color="auto" w:fill="E1DFDD"/>
+    </w:rPr>
+  </w:style>
+  <w:style w:type="character" w:styleId="FollowedHyperlink">
+    <w:name w:val="FollowedHyperlink"/>
+    <w:basedOn w:val="DefaultParagraphFont"/>
+    <w:uiPriority w:val="99"/>
+    <w:semiHidden/>
+    <w:unhideWhenUsed/>
+    <w:rsid w:val="007137AE"/>
+    <w:rPr>
+      <w:color w:val="954F72" w:themeColor="followedHyperlink"/>
+      <w:u w:val="single"/>
+    </w:rPr>
   </w:style>
 </w:styles>
 </file>
@@ -2751,4 +6363,16 @@
     </a:ext>
   </a:extLst>
 </a:theme>
+</file>
+
+<file path=customXml/item1.xml><?xml version="1.0" encoding="utf-8"?>
+<b:Sources xmlns:b="http://schemas.openxmlformats.org/officeDocument/2006/bibliography" xmlns="http://schemas.openxmlformats.org/officeDocument/2006/bibliography" SelectedStyle="\APASixthEditionOfficeOnline.xsl" StyleName="APA" Version="6"/>
+</file>
+
+<file path=customXml/itemProps1.xml><?xml version="1.0" encoding="utf-8"?>
+<ds:datastoreItem xmlns:ds="http://schemas.openxmlformats.org/officeDocument/2006/customXml" ds:itemID="{F201600D-FD7C-47E1-B125-5A1F8B5B298F}">
+  <ds:schemaRefs>
+    <ds:schemaRef ds:uri="http://schemas.openxmlformats.org/officeDocument/2006/bibliography"/>
+  </ds:schemaRefs>
+</ds:datastoreItem>
 </file>
</xml_diff>

<commit_message>
thêm Yêu cầu của khách hàng
</commit_message>
<xml_diff>
--- a/docs/MyProject.docx
+++ b/docs/MyProject.docx
@@ -234,8 +234,6 @@
               <w:fldChar w:fldCharType="end"/>
             </w:r>
           </w:hyperlink>
-          <w:bookmarkStart w:id="0" w:name="_GoBack"/>
-          <w:bookmarkEnd w:id="0"/>
         </w:p>
         <w:p>
           <w:pPr>
@@ -2149,11 +2147,25 @@
           <w:numId w:val="6"/>
         </w:numPr>
       </w:pPr>
-      <w:bookmarkStart w:id="1" w:name="_Toc42405688"/>
+      <w:bookmarkStart w:id="0" w:name="_Toc42405688"/>
       <w:r>
         <w:lastRenderedPageBreak/>
         <w:t>Giới thiệu đề tài</w:t>
       </w:r>
+      <w:bookmarkEnd w:id="0"/>
+    </w:p>
+    <w:p>
+      <w:pPr>
+        <w:pStyle w:val="Heading2"/>
+        <w:numPr>
+          <w:ilvl w:val="0"/>
+          <w:numId w:val="9"/>
+        </w:numPr>
+      </w:pPr>
+      <w:bookmarkStart w:id="1" w:name="_Toc42405689"/>
+      <w:r>
+        <w:t>Mô tả dự án</w:t>
+      </w:r>
       <w:bookmarkEnd w:id="1"/>
     </w:p>
     <w:p>
@@ -2164,25 +2176,11 @@
           <w:numId w:val="9"/>
         </w:numPr>
       </w:pPr>
-      <w:bookmarkStart w:id="2" w:name="_Toc42405689"/>
-      <w:r>
-        <w:t>Mô tả dự án</w:t>
+      <w:bookmarkStart w:id="2" w:name="_Toc42405690"/>
+      <w:r>
+        <w:t>Công cụ quản lý</w:t>
       </w:r>
       <w:bookmarkEnd w:id="2"/>
-    </w:p>
-    <w:p>
-      <w:pPr>
-        <w:pStyle w:val="Heading2"/>
-        <w:numPr>
-          <w:ilvl w:val="0"/>
-          <w:numId w:val="9"/>
-        </w:numPr>
-      </w:pPr>
-      <w:bookmarkStart w:id="3" w:name="_Toc42405690"/>
-      <w:r>
-        <w:t>Công cụ quản lý</w:t>
-      </w:r>
-      <w:bookmarkEnd w:id="3"/>
     </w:p>
     <w:p>
       <w:pPr>
@@ -2235,26 +2233,26 @@
           <w:numId w:val="6"/>
         </w:numPr>
       </w:pPr>
-      <w:bookmarkStart w:id="4" w:name="_Toc42405691"/>
+      <w:bookmarkStart w:id="3" w:name="_Toc42405691"/>
       <w:r>
         <w:lastRenderedPageBreak/>
         <w:t>Các nhân sự tham gia</w:t>
       </w:r>
+      <w:bookmarkEnd w:id="3"/>
+    </w:p>
+    <w:p>
+      <w:pPr>
+        <w:pStyle w:val="Heading2"/>
+        <w:numPr>
+          <w:ilvl w:val="0"/>
+          <w:numId w:val="10"/>
+        </w:numPr>
+      </w:pPr>
+      <w:bookmarkStart w:id="4" w:name="_Toc42405692"/>
+      <w:r>
+        <w:t>Thông tin liên hệ phía khách hàng</w:t>
+      </w:r>
       <w:bookmarkEnd w:id="4"/>
-    </w:p>
-    <w:p>
-      <w:pPr>
-        <w:pStyle w:val="Heading2"/>
-        <w:numPr>
-          <w:ilvl w:val="0"/>
-          <w:numId w:val="10"/>
-        </w:numPr>
-      </w:pPr>
-      <w:bookmarkStart w:id="5" w:name="_Toc42405692"/>
-      <w:r>
-        <w:t>Thông tin liên hệ phía khách hàng</w:t>
-      </w:r>
-      <w:bookmarkEnd w:id="5"/>
     </w:p>
     <w:p>
       <w:r>
@@ -2432,11 +2430,11 @@
           <w:numId w:val="10"/>
         </w:numPr>
       </w:pPr>
-      <w:bookmarkStart w:id="6" w:name="_Toc42405693"/>
+      <w:bookmarkStart w:id="5" w:name="_Toc42405693"/>
       <w:r>
         <w:t>Thông tin liên hệ phía công ty</w:t>
       </w:r>
-      <w:bookmarkEnd w:id="6"/>
+      <w:bookmarkEnd w:id="5"/>
     </w:p>
     <w:p>
       <w:r>
@@ -2922,11 +2920,11 @@
           <w:numId w:val="10"/>
         </w:numPr>
       </w:pPr>
-      <w:bookmarkStart w:id="7" w:name="_Toc42405694"/>
+      <w:bookmarkStart w:id="6" w:name="_Toc42405694"/>
       <w:r>
         <w:t>Phân chia vai trò của các thành viên dự án và khách hàng</w:t>
       </w:r>
-      <w:bookmarkEnd w:id="7"/>
+      <w:bookmarkEnd w:id="6"/>
     </w:p>
     <w:p>
       <w:pPr>
@@ -2949,28 +2947,562 @@
           <w:numId w:val="6"/>
         </w:numPr>
       </w:pPr>
-      <w:bookmarkStart w:id="8" w:name="_Toc42405695"/>
+      <w:bookmarkStart w:id="7" w:name="_Toc42405695"/>
       <w:r>
         <w:lastRenderedPageBreak/>
         <w:t>Khảo sát dự án</w:t>
       </w:r>
+      <w:bookmarkEnd w:id="7"/>
+    </w:p>
+    <w:p>
+      <w:pPr>
+        <w:pStyle w:val="Heading2"/>
+        <w:numPr>
+          <w:ilvl w:val="0"/>
+          <w:numId w:val="11"/>
+        </w:numPr>
+      </w:pPr>
+      <w:bookmarkStart w:id="8" w:name="_Toc42405696"/>
+      <w:r>
+        <w:t>Yêu cầu của khách hàng</w:t>
+      </w:r>
       <w:bookmarkEnd w:id="8"/>
     </w:p>
     <w:p>
       <w:pPr>
+        <w:ind w:firstLine="360"/>
+      </w:pPr>
+      <w:r>
+        <w:t xml:space="preserve">Xây dựng </w:t>
+      </w:r>
+      <w:r>
+        <w:t>chương trình</w:t>
+      </w:r>
+      <w:r>
+        <w:t xml:space="preserve"> để hỗ trợ việc kiểm soát số tờ giấy được in ở các máy in trong phòng photocopy của mỗi sinh viên Trường đại học Bách Khoa Hà Nộ</w:t>
+      </w:r>
+      <w:r>
+        <w:t>i</w:t>
+      </w:r>
+      <w:r>
+        <w:t>.</w:t>
+      </w:r>
+    </w:p>
+    <w:p>
+      <w:r>
+        <w:t>Các yêu cầu chung</w:t>
+      </w:r>
+      <w:r>
+        <w:t>:</w:t>
+      </w:r>
+    </w:p>
+    <w:p>
+      <w:pPr>
+        <w:pStyle w:val="ListParagraph"/>
+        <w:numPr>
+          <w:ilvl w:val="0"/>
+          <w:numId w:val="20"/>
+        </w:numPr>
+      </w:pPr>
+      <w:r>
+        <w:t>Website hỗ trợ việc trực quan hóa.</w:t>
+      </w:r>
+    </w:p>
+    <w:p>
+      <w:pPr>
+        <w:pStyle w:val="ListParagraph"/>
+        <w:numPr>
+          <w:ilvl w:val="0"/>
+          <w:numId w:val="20"/>
+        </w:numPr>
+      </w:pPr>
+      <w:r>
+        <w:t xml:space="preserve">Website có màu nền tương tự website </w:t>
+      </w:r>
+      <w:hyperlink r:id="rId24" w:history="1">
+        <w:r>
+          <w:rPr>
+            <w:rStyle w:val="Hyperlink"/>
+          </w:rPr>
+          <w:t>https://hust.edu.vn/</w:t>
+        </w:r>
+      </w:hyperlink>
+    </w:p>
+    <w:p>
+      <w:pPr>
+        <w:pStyle w:val="ListParagraph"/>
+        <w:numPr>
+          <w:ilvl w:val="0"/>
+          <w:numId w:val="20"/>
+        </w:numPr>
+      </w:pPr>
+      <w:r>
+        <w:t>Hỗ trợ 2 ngôn ngữ là tiếng Việt và tiếng Anh.</w:t>
+      </w:r>
+    </w:p>
+    <w:p>
+      <w:pPr>
+        <w:pStyle w:val="ListParagraph"/>
+        <w:numPr>
+          <w:ilvl w:val="0"/>
+          <w:numId w:val="20"/>
+        </w:numPr>
+      </w:pPr>
+      <w:r>
+        <w:t>Website phân quyền cho sinh viên, người quản lý của phòng photocopy</w:t>
+      </w:r>
+      <w:r>
+        <w:t>, người quản trị hệ thống</w:t>
+      </w:r>
+      <w:r>
+        <w:t>.</w:t>
+      </w:r>
+    </w:p>
+    <w:p>
+      <w:pPr>
+        <w:pStyle w:val="ListParagraph"/>
+        <w:numPr>
+          <w:ilvl w:val="0"/>
+          <w:numId w:val="20"/>
+        </w:numPr>
+      </w:pPr>
+      <w:r>
+        <w:t>Khi có yêu cầu in ấn sẽ thực hiện tự động in ấn.</w:t>
+      </w:r>
+    </w:p>
+    <w:p>
+      <w:pPr>
+        <w:pStyle w:val="ListParagraph"/>
+        <w:numPr>
+          <w:ilvl w:val="0"/>
+          <w:numId w:val="20"/>
+        </w:numPr>
+      </w:pPr>
+      <w:r>
+        <w:t>Có liên kết với ngân hàng để có thể tự động thu tiền những sinh viên có nhu cầu in ấn khi vượt số mức in ấn miễn phí</w:t>
+      </w:r>
+      <w:r>
+        <w:t xml:space="preserve"> và thu phí hàng tháng đối với những sinh viên đăng kí in ấn.</w:t>
+      </w:r>
+    </w:p>
+    <w:p>
+      <w:pPr>
+        <w:pStyle w:val="ListParagraph"/>
+        <w:numPr>
+          <w:ilvl w:val="0"/>
+          <w:numId w:val="20"/>
+        </w:numPr>
+      </w:pPr>
+      <w:r>
+        <w:t>Website có thể truy cập từ internet và mạng cục bộ của Trường.</w:t>
+      </w:r>
+    </w:p>
+    <w:p>
+      <w:r>
+        <w:t>Trong đó:</w:t>
+      </w:r>
+    </w:p>
+    <w:p>
+      <w:r>
+        <w:t>Website cho sinh viên có các chức năng như:</w:t>
+      </w:r>
+    </w:p>
+    <w:p>
+      <w:pPr>
+        <w:pStyle w:val="ListParagraph"/>
+        <w:numPr>
+          <w:ilvl w:val="0"/>
+          <w:numId w:val="21"/>
+        </w:numPr>
+      </w:pPr>
+      <w:r>
+        <w:t>Xem số tờ giấy đã in trong ngày/tuần/tháng/năm và tổng số tờ giấy đã in trong suốt quá trình học tập tại Trường đại học Bách Khoa Hà Nội</w:t>
+      </w:r>
+      <w:r>
+        <w:t xml:space="preserve"> của sinh viên đó</w:t>
+      </w:r>
+      <w:r>
+        <w:t>.</w:t>
+      </w:r>
+    </w:p>
+    <w:p>
+      <w:pPr>
+        <w:pStyle w:val="ListParagraph"/>
+        <w:numPr>
+          <w:ilvl w:val="0"/>
+          <w:numId w:val="21"/>
+        </w:numPr>
+      </w:pPr>
+      <w:r>
+        <w:t>Có thể đổi mật khẩu tài khoản cá nhân</w:t>
+      </w:r>
+    </w:p>
+    <w:p>
+      <w:pPr>
+        <w:pStyle w:val="ListParagraph"/>
+        <w:numPr>
+          <w:ilvl w:val="0"/>
+          <w:numId w:val="21"/>
+        </w:numPr>
+      </w:pPr>
+      <w:r>
+        <w:t>Sinh viên có thể tải tệp muốn in lên website để có thể thực hiện in ấn.</w:t>
+      </w:r>
+    </w:p>
+    <w:p>
+      <w:pPr>
+        <w:pStyle w:val="ListParagraph"/>
+        <w:numPr>
+          <w:ilvl w:val="0"/>
+          <w:numId w:val="21"/>
+        </w:numPr>
+      </w:pPr>
+      <w:r>
+        <w:t>Sinh viên có thể yêu cầu hệ thống in những tài liệu mình tải lên.</w:t>
+      </w:r>
+    </w:p>
+    <w:p>
+      <w:r>
+        <w:t>Website dành cho người quản lý c</w:t>
+      </w:r>
+      <w:r>
+        <w:t>ủa phòng photocopy Trường đại học Bách Khoa Hà Nội:</w:t>
+      </w:r>
+    </w:p>
+    <w:p>
+      <w:pPr>
+        <w:pStyle w:val="ListParagraph"/>
+        <w:numPr>
+          <w:ilvl w:val="0"/>
+          <w:numId w:val="26"/>
+        </w:numPr>
+      </w:pPr>
+      <w:r>
+        <w:t>Xem thống kê số tờ giấy đã in của mỗi sinh viên, có thể sắp xếp theo sinh viên in nhiều nhất.</w:t>
+      </w:r>
+    </w:p>
+    <w:p>
+      <w:pPr>
+        <w:pStyle w:val="ListParagraph"/>
+        <w:numPr>
+          <w:ilvl w:val="0"/>
+          <w:numId w:val="26"/>
+        </w:numPr>
+      </w:pPr>
+      <w:r>
+        <w:t>Xem thống kê t</w:t>
+      </w:r>
+      <w:r>
+        <w:t>ần suất sử dụng máy in c</w:t>
+      </w:r>
+      <w:r>
+        <w:t>ủa</w:t>
+      </w:r>
+      <w:r>
+        <w:t xml:space="preserve"> mỗi sinh viên</w:t>
+      </w:r>
+      <w:r>
+        <w:t>.</w:t>
+      </w:r>
+    </w:p>
+    <w:p>
+      <w:pPr>
+        <w:pStyle w:val="ListParagraph"/>
+        <w:numPr>
+          <w:ilvl w:val="0"/>
+          <w:numId w:val="26"/>
+        </w:numPr>
+      </w:pPr>
+      <w:r>
+        <w:t>Xem số tiền đã thu của mỗi sinh viên.</w:t>
+      </w:r>
+    </w:p>
+    <w:p>
+      <w:pPr>
+        <w:pStyle w:val="ListParagraph"/>
+        <w:numPr>
+          <w:ilvl w:val="0"/>
+          <w:numId w:val="26"/>
+        </w:numPr>
+      </w:pPr>
+      <w:r>
+        <w:t>Tạo tài khoản cho sinh viên (sinh muốn in ấn ở phòng này cần liên hệ với quản lý để được cấp tài khoản phục vụ cho việc in ấn)</w:t>
+      </w:r>
+    </w:p>
+    <w:p>
+      <w:pPr>
+        <w:pStyle w:val="ListParagraph"/>
+        <w:numPr>
+          <w:ilvl w:val="0"/>
+          <w:numId w:val="26"/>
+        </w:numPr>
+      </w:pPr>
+      <w:r>
+        <w:t>Xóa tài khoản sinh viên</w:t>
+      </w:r>
+      <w:r>
+        <w:t>.</w:t>
+      </w:r>
+    </w:p>
+    <w:p>
+      <w:pPr>
+        <w:pStyle w:val="ListParagraph"/>
+        <w:numPr>
+          <w:ilvl w:val="0"/>
+          <w:numId w:val="26"/>
+        </w:numPr>
+      </w:pPr>
+      <w:r>
+        <w:lastRenderedPageBreak/>
+        <w:t>Có thể thay đổi số tờ giấy miễn phí mà sinh viên có thể được sử dụng mỗi tháng</w:t>
+      </w:r>
+      <w:r>
+        <w:t>.</w:t>
+      </w:r>
+    </w:p>
+    <w:p>
+      <w:pPr>
+        <w:pStyle w:val="ListParagraph"/>
+        <w:numPr>
+          <w:ilvl w:val="0"/>
+          <w:numId w:val="26"/>
+        </w:numPr>
+      </w:pPr>
+      <w:r>
+        <w:t>Nhận thông báo sau khi hệ thông đã in xong tài liệu cho sinh viên</w:t>
+      </w:r>
+      <w:r>
+        <w:t>.</w:t>
+      </w:r>
+    </w:p>
+    <w:p>
+      <w:r>
+        <w:t>Website dành cho người quản trị hệ thống:</w:t>
+      </w:r>
+    </w:p>
+    <w:p>
+      <w:pPr>
+        <w:pStyle w:val="ListParagraph"/>
+        <w:numPr>
+          <w:ilvl w:val="0"/>
+          <w:numId w:val="27"/>
+        </w:numPr>
+      </w:pPr>
+      <w:r>
+        <w:t>Thêm tài khoản quản lý</w:t>
+      </w:r>
+    </w:p>
+    <w:p>
+      <w:pPr>
+        <w:pStyle w:val="ListParagraph"/>
+        <w:numPr>
+          <w:ilvl w:val="0"/>
+          <w:numId w:val="27"/>
+        </w:numPr>
+      </w:pPr>
+      <w:r>
+        <w:t>Xóa tài khoản quản lý</w:t>
+      </w:r>
+    </w:p>
+    <w:p>
+      <w:r>
+        <w:t>Yêu cầu về hệ thống:</w:t>
+      </w:r>
+    </w:p>
+    <w:p>
+      <w:pPr>
+        <w:pStyle w:val="ListParagraph"/>
+        <w:numPr>
+          <w:ilvl w:val="0"/>
+          <w:numId w:val="28"/>
+        </w:numPr>
+      </w:pPr>
+      <w:r>
+        <w:t>Có thể cho phép 1000 sinh viên truy cập đồng thời.</w:t>
+      </w:r>
+    </w:p>
+    <w:p>
+      <w:pPr>
+        <w:pStyle w:val="ListParagraph"/>
+        <w:numPr>
+          <w:ilvl w:val="0"/>
+          <w:numId w:val="28"/>
+        </w:numPr>
+      </w:pPr>
+      <w:r>
+        <w:t xml:space="preserve">Thời gian phản hồi yêu cầu của sinh viên: </w:t>
+      </w:r>
+    </w:p>
+    <w:p>
+      <w:pPr>
+        <w:pStyle w:val="ListParagraph"/>
+        <w:numPr>
+          <w:ilvl w:val="1"/>
+          <w:numId w:val="28"/>
+        </w:numPr>
+      </w:pPr>
+      <w:r>
+        <w:t>khi có</w:t>
+      </w:r>
+      <w:r>
+        <w:t xml:space="preserve"> nhỏ hơn 200 sinh viên đồng thời truy cập: thời gian &lt; 0.5s</w:t>
+      </w:r>
+    </w:p>
+    <w:p>
+      <w:pPr>
+        <w:pStyle w:val="ListParagraph"/>
+        <w:numPr>
+          <w:ilvl w:val="1"/>
+          <w:numId w:val="28"/>
+        </w:numPr>
+      </w:pPr>
+      <w:r>
+        <w:t>khi có 200-500 sinh viên đồng thời truy cập: thời gian &lt; 2s</w:t>
+      </w:r>
+    </w:p>
+    <w:p>
+      <w:pPr>
+        <w:pStyle w:val="ListParagraph"/>
+        <w:numPr>
+          <w:ilvl w:val="1"/>
+          <w:numId w:val="28"/>
+        </w:numPr>
+      </w:pPr>
+      <w:r>
+        <w:t>khi có 500-1000 sinh viên đồng thời truy cập: thời gian &lt; 5s</w:t>
+      </w:r>
+    </w:p>
+    <w:p>
+      <w:pPr>
+        <w:pStyle w:val="ListParagraph"/>
+        <w:numPr>
+          <w:ilvl w:val="0"/>
+          <w:numId w:val="28"/>
+        </w:numPr>
+      </w:pPr>
+      <w:r>
+        <w:t>Khi sinh viên yêu cầu in ấn, hệ thống sẽ kiểm tra số tờ giấy miễn phí còn lại của sinh viên theo tháng</w:t>
+      </w:r>
+      <w:r>
+        <w:t>:</w:t>
+      </w:r>
+    </w:p>
+    <w:p>
+      <w:pPr>
+        <w:pStyle w:val="ListParagraph"/>
+        <w:numPr>
+          <w:ilvl w:val="1"/>
+          <w:numId w:val="29"/>
+        </w:numPr>
+      </w:pPr>
+      <w:r>
+        <w:t>Thỏa mãn (số tờ giấy cần in trong lần này nhỏ hơn số tờ giấy miễn phí còn lại của sinh viên): chấp nhận yêu cầu in ấn của sinh viên</w:t>
+      </w:r>
+      <w:r>
+        <w:t>, lưu lại tài liệu in ấn của sinh viên</w:t>
+      </w:r>
+      <w:r>
+        <w:t>, lập lịnh cho các máy in in những tài liệu này. Sau đó, gửi email về cho sinh viên thông báo yêu cầu in ấn đã được chấp nhận, kèm theo lịch in dự kiến.</w:t>
+      </w:r>
+    </w:p>
+    <w:p>
+      <w:pPr>
+        <w:pStyle w:val="ListParagraph"/>
+        <w:numPr>
+          <w:ilvl w:val="1"/>
+          <w:numId w:val="29"/>
+        </w:numPr>
+      </w:pPr>
+      <w:r>
+        <w:t>Không thỏa mãn (</w:t>
+      </w:r>
+      <w:r>
+        <w:t xml:space="preserve">số tờ giấy cần in trong lần này </w:t>
+      </w:r>
+      <w:r>
+        <w:t>lớn</w:t>
+      </w:r>
+      <w:r>
+        <w:t xml:space="preserve"> hơn số tờ giấy miễn phí còn lại của sinh viên</w:t>
+      </w:r>
+      <w:r>
+        <w:t>)</w:t>
+      </w:r>
+      <w:r>
+        <w:t xml:space="preserve">: </w:t>
+      </w:r>
+      <w:r>
+        <w:t>thông báo cho sinh viên số tờ giấy miễn phí đã hết. Hệ thống sẽ hỏi sinh viên có muốn tiếp tục thực hiện</w:t>
+      </w:r>
+      <w:r>
+        <w:t xml:space="preserve"> (phát sinh chi phí). Nếu sinh viên đồng ý sẽ tạo hóa đơn và gửi cho ngân hàng để thu phí và thực hiện việc in ấn cho sinh viên như ở trên. Nếu sinh viên không đồng ý sẽ hủy bỏ lệnh in ấn.</w:t>
+      </w:r>
+      <w:r>
+        <w:t xml:space="preserve"> </w:t>
+      </w:r>
+    </w:p>
+    <w:p>
+      <w:pPr>
+        <w:pStyle w:val="ListParagraph"/>
+        <w:numPr>
+          <w:ilvl w:val="0"/>
+          <w:numId w:val="30"/>
+        </w:numPr>
+      </w:pPr>
+      <w:r>
+        <w:t>Hệ thống phải tự động bổ sung một tờ giấy in các thông in của sinh viên sau khi in tài liệu của mỗi sinh viên hoàn tất. (để phân tách tài liệu của mỗi sinh viên)</w:t>
+      </w:r>
+      <w:r>
+        <w:t>.</w:t>
+      </w:r>
+    </w:p>
+    <w:p>
+      <w:pPr>
+        <w:pStyle w:val="ListParagraph"/>
+        <w:numPr>
+          <w:ilvl w:val="0"/>
+          <w:numId w:val="30"/>
+        </w:numPr>
+      </w:pPr>
+      <w:r>
+        <w:t>Sau khi máy in in xong sẽ thông báo cho quản lý của phòng photocopy</w:t>
+      </w:r>
+      <w:r>
+        <w:t>: đã in xong tài liệu của sinh viên xyz ở máy in số abc</w:t>
+      </w:r>
+      <w:r>
+        <w:t>.</w:t>
+      </w:r>
+    </w:p>
+    <w:p/>
+    <w:p>
+      <w:pPr>
         <w:pStyle w:val="Heading2"/>
         <w:numPr>
           <w:ilvl w:val="0"/>
           <w:numId w:val="11"/>
         </w:numPr>
       </w:pPr>
-      <w:bookmarkStart w:id="9" w:name="_Toc42405696"/>
-      <w:r>
-        <w:t>Yêu cầu của khách hàng</w:t>
+      <w:bookmarkStart w:id="9" w:name="_Toc42405697"/>
+      <w:r>
+        <w:t>Mô hình hoạt động hiện thời – nghiệp vụ</w:t>
       </w:r>
       <w:bookmarkEnd w:id="9"/>
     </w:p>
     <w:p>
+      <w:r>
+        <w:t>Là mô hình offline</w:t>
+      </w:r>
+    </w:p>
+    <w:p>
+      <w:r>
+        <w:lastRenderedPageBreak/>
+        <w:t xml:space="preserve">Khi sinh viên có nhu cầu in ấn cần phải trực </w:t>
+      </w:r>
+      <w:bookmarkStart w:id="10" w:name="_GoBack"/>
+      <w:bookmarkEnd w:id="10"/>
+    </w:p>
+    <w:p>
       <w:pPr>
         <w:pStyle w:val="Heading2"/>
         <w:numPr>
@@ -2978,11 +3510,11 @@
           <w:numId w:val="11"/>
         </w:numPr>
       </w:pPr>
-      <w:bookmarkStart w:id="10" w:name="_Toc42405697"/>
-      <w:r>
-        <w:t>Mô hình hoạt động hiện thời – nghiệp vụ</w:t>
-      </w:r>
-      <w:bookmarkEnd w:id="10"/>
+      <w:bookmarkStart w:id="11" w:name="_Toc42405698"/>
+      <w:r>
+        <w:t>Mô hình hoạt động dự kiến khi áp dụng sản phẩm mới</w:t>
+      </w:r>
+      <w:bookmarkEnd w:id="11"/>
     </w:p>
     <w:p>
       <w:pPr>
@@ -2992,26 +3524,13 @@
           <w:numId w:val="11"/>
         </w:numPr>
       </w:pPr>
-      <w:bookmarkStart w:id="11" w:name="_Toc42405698"/>
-      <w:r>
-        <w:t>Mô hình hoạt động dự kiến khi áp dụng sản phẩm mới</w:t>
-      </w:r>
-      <w:bookmarkEnd w:id="11"/>
-    </w:p>
-    <w:p>
-      <w:pPr>
-        <w:pStyle w:val="Heading2"/>
-        <w:numPr>
-          <w:ilvl w:val="0"/>
-          <w:numId w:val="11"/>
-        </w:numPr>
-      </w:pPr>
       <w:bookmarkStart w:id="12" w:name="_Toc42405699"/>
       <w:r>
         <w:t>Phạm vi dự án</w:t>
       </w:r>
       <w:bookmarkEnd w:id="12"/>
     </w:p>
+    <w:p/>
     <w:p>
       <w:pPr>
         <w:rPr>
@@ -3612,6 +4131,119 @@
     </w:lvl>
   </w:abstractNum>
   <w:abstractNum w:abstractNumId="2" w15:restartNumberingAfterBreak="0">
+    <w:nsid w:val="0FB00459"/>
+    <w:multiLevelType w:val="hybridMultilevel"/>
+    <w:tmpl w:val="D39CA2C8"/>
+    <w:lvl w:ilvl="0" w:tplc="CAE652F8">
+      <w:start w:val="8"/>
+      <w:numFmt w:val="bullet"/>
+      <w:lvlText w:val="-"/>
+      <w:lvlJc w:val="left"/>
+      <w:pPr>
+        <w:ind w:left="720" w:hanging="360"/>
+      </w:pPr>
+      <w:rPr>
+        <w:rFonts w:ascii="Times New Roman" w:eastAsiaTheme="minorHAnsi" w:hAnsi="Times New Roman" w:cs="Times New Roman" w:hint="default"/>
+      </w:rPr>
+    </w:lvl>
+    <w:lvl w:ilvl="1" w:tplc="04090003">
+      <w:start w:val="1"/>
+      <w:numFmt w:val="bullet"/>
+      <w:lvlText w:val="o"/>
+      <w:lvlJc w:val="left"/>
+      <w:pPr>
+        <w:ind w:left="1440" w:hanging="360"/>
+      </w:pPr>
+      <w:rPr>
+        <w:rFonts w:ascii="Courier New" w:hAnsi="Courier New" w:cs="Courier New" w:hint="default"/>
+      </w:rPr>
+    </w:lvl>
+    <w:lvl w:ilvl="2" w:tplc="04090005" w:tentative="1">
+      <w:start w:val="1"/>
+      <w:numFmt w:val="bullet"/>
+      <w:lvlText w:val=""/>
+      <w:lvlJc w:val="left"/>
+      <w:pPr>
+        <w:ind w:left="2160" w:hanging="360"/>
+      </w:pPr>
+      <w:rPr>
+        <w:rFonts w:ascii="Wingdings" w:hAnsi="Wingdings" w:hint="default"/>
+      </w:rPr>
+    </w:lvl>
+    <w:lvl w:ilvl="3" w:tplc="04090001" w:tentative="1">
+      <w:start w:val="1"/>
+      <w:numFmt w:val="bullet"/>
+      <w:lvlText w:val=""/>
+      <w:lvlJc w:val="left"/>
+      <w:pPr>
+        <w:ind w:left="2880" w:hanging="360"/>
+      </w:pPr>
+      <w:rPr>
+        <w:rFonts w:ascii="Symbol" w:hAnsi="Symbol" w:hint="default"/>
+      </w:rPr>
+    </w:lvl>
+    <w:lvl w:ilvl="4" w:tplc="04090003" w:tentative="1">
+      <w:start w:val="1"/>
+      <w:numFmt w:val="bullet"/>
+      <w:lvlText w:val="o"/>
+      <w:lvlJc w:val="left"/>
+      <w:pPr>
+        <w:ind w:left="3600" w:hanging="360"/>
+      </w:pPr>
+      <w:rPr>
+        <w:rFonts w:ascii="Courier New" w:hAnsi="Courier New" w:cs="Courier New" w:hint="default"/>
+      </w:rPr>
+    </w:lvl>
+    <w:lvl w:ilvl="5" w:tplc="04090005" w:tentative="1">
+      <w:start w:val="1"/>
+      <w:numFmt w:val="bullet"/>
+      <w:lvlText w:val=""/>
+      <w:lvlJc w:val="left"/>
+      <w:pPr>
+        <w:ind w:left="4320" w:hanging="360"/>
+      </w:pPr>
+      <w:rPr>
+        <w:rFonts w:ascii="Wingdings" w:hAnsi="Wingdings" w:hint="default"/>
+      </w:rPr>
+    </w:lvl>
+    <w:lvl w:ilvl="6" w:tplc="04090001" w:tentative="1">
+      <w:start w:val="1"/>
+      <w:numFmt w:val="bullet"/>
+      <w:lvlText w:val=""/>
+      <w:lvlJc w:val="left"/>
+      <w:pPr>
+        <w:ind w:left="5040" w:hanging="360"/>
+      </w:pPr>
+      <w:rPr>
+        <w:rFonts w:ascii="Symbol" w:hAnsi="Symbol" w:hint="default"/>
+      </w:rPr>
+    </w:lvl>
+    <w:lvl w:ilvl="7" w:tplc="04090003" w:tentative="1">
+      <w:start w:val="1"/>
+      <w:numFmt w:val="bullet"/>
+      <w:lvlText w:val="o"/>
+      <w:lvlJc w:val="left"/>
+      <w:pPr>
+        <w:ind w:left="5760" w:hanging="360"/>
+      </w:pPr>
+      <w:rPr>
+        <w:rFonts w:ascii="Courier New" w:hAnsi="Courier New" w:cs="Courier New" w:hint="default"/>
+      </w:rPr>
+    </w:lvl>
+    <w:lvl w:ilvl="8" w:tplc="04090005" w:tentative="1">
+      <w:start w:val="1"/>
+      <w:numFmt w:val="bullet"/>
+      <w:lvlText w:val=""/>
+      <w:lvlJc w:val="left"/>
+      <w:pPr>
+        <w:ind w:left="6480" w:hanging="360"/>
+      </w:pPr>
+      <w:rPr>
+        <w:rFonts w:ascii="Wingdings" w:hAnsi="Wingdings" w:hint="default"/>
+      </w:rPr>
+    </w:lvl>
+  </w:abstractNum>
+  <w:abstractNum w:abstractNumId="3" w15:restartNumberingAfterBreak="0">
     <w:nsid w:val="137B0F06"/>
     <w:multiLevelType w:val="multilevel"/>
     <w:tmpl w:val="33521EC2"/>
@@ -3724,7 +4356,7 @@
       </w:pPr>
     </w:lvl>
   </w:abstractNum>
-  <w:abstractNum w:abstractNumId="3" w15:restartNumberingAfterBreak="0">
+  <w:abstractNum w:abstractNumId="4" w15:restartNumberingAfterBreak="0">
     <w:nsid w:val="18867745"/>
     <w:multiLevelType w:val="hybridMultilevel"/>
     <w:tmpl w:val="BC826392"/>
@@ -3813,7 +4445,7 @@
       </w:pPr>
     </w:lvl>
   </w:abstractNum>
-  <w:abstractNum w:abstractNumId="4" w15:restartNumberingAfterBreak="0">
+  <w:abstractNum w:abstractNumId="5" w15:restartNumberingAfterBreak="0">
     <w:nsid w:val="1AEA3F02"/>
     <w:multiLevelType w:val="hybridMultilevel"/>
     <w:tmpl w:val="BE6E3864"/>
@@ -3926,7 +4558,7 @@
       </w:rPr>
     </w:lvl>
   </w:abstractNum>
-  <w:abstractNum w:abstractNumId="5" w15:restartNumberingAfterBreak="0">
+  <w:abstractNum w:abstractNumId="6" w15:restartNumberingAfterBreak="0">
     <w:nsid w:val="1B5F39D1"/>
     <w:multiLevelType w:val="hybridMultilevel"/>
     <w:tmpl w:val="23328274"/>
@@ -4039,7 +4671,233 @@
       </w:rPr>
     </w:lvl>
   </w:abstractNum>
-  <w:abstractNum w:abstractNumId="6" w15:restartNumberingAfterBreak="0">
+  <w:abstractNum w:abstractNumId="7" w15:restartNumberingAfterBreak="0">
+    <w:nsid w:val="2ADC6650"/>
+    <w:multiLevelType w:val="hybridMultilevel"/>
+    <w:tmpl w:val="8FA08EE4"/>
+    <w:lvl w:ilvl="0" w:tplc="04090001">
+      <w:start w:val="1"/>
+      <w:numFmt w:val="bullet"/>
+      <w:lvlText w:val=""/>
+      <w:lvlJc w:val="left"/>
+      <w:pPr>
+        <w:ind w:left="720" w:hanging="360"/>
+      </w:pPr>
+      <w:rPr>
+        <w:rFonts w:ascii="Symbol" w:hAnsi="Symbol" w:hint="default"/>
+      </w:rPr>
+    </w:lvl>
+    <w:lvl w:ilvl="1" w:tplc="04090003" w:tentative="1">
+      <w:start w:val="1"/>
+      <w:numFmt w:val="bullet"/>
+      <w:lvlText w:val="o"/>
+      <w:lvlJc w:val="left"/>
+      <w:pPr>
+        <w:ind w:left="1440" w:hanging="360"/>
+      </w:pPr>
+      <w:rPr>
+        <w:rFonts w:ascii="Courier New" w:hAnsi="Courier New" w:cs="Courier New" w:hint="default"/>
+      </w:rPr>
+    </w:lvl>
+    <w:lvl w:ilvl="2" w:tplc="04090005" w:tentative="1">
+      <w:start w:val="1"/>
+      <w:numFmt w:val="bullet"/>
+      <w:lvlText w:val=""/>
+      <w:lvlJc w:val="left"/>
+      <w:pPr>
+        <w:ind w:left="2160" w:hanging="360"/>
+      </w:pPr>
+      <w:rPr>
+        <w:rFonts w:ascii="Wingdings" w:hAnsi="Wingdings" w:hint="default"/>
+      </w:rPr>
+    </w:lvl>
+    <w:lvl w:ilvl="3" w:tplc="04090001" w:tentative="1">
+      <w:start w:val="1"/>
+      <w:numFmt w:val="bullet"/>
+      <w:lvlText w:val=""/>
+      <w:lvlJc w:val="left"/>
+      <w:pPr>
+        <w:ind w:left="2880" w:hanging="360"/>
+      </w:pPr>
+      <w:rPr>
+        <w:rFonts w:ascii="Symbol" w:hAnsi="Symbol" w:hint="default"/>
+      </w:rPr>
+    </w:lvl>
+    <w:lvl w:ilvl="4" w:tplc="04090003" w:tentative="1">
+      <w:start w:val="1"/>
+      <w:numFmt w:val="bullet"/>
+      <w:lvlText w:val="o"/>
+      <w:lvlJc w:val="left"/>
+      <w:pPr>
+        <w:ind w:left="3600" w:hanging="360"/>
+      </w:pPr>
+      <w:rPr>
+        <w:rFonts w:ascii="Courier New" w:hAnsi="Courier New" w:cs="Courier New" w:hint="default"/>
+      </w:rPr>
+    </w:lvl>
+    <w:lvl w:ilvl="5" w:tplc="04090005" w:tentative="1">
+      <w:start w:val="1"/>
+      <w:numFmt w:val="bullet"/>
+      <w:lvlText w:val=""/>
+      <w:lvlJc w:val="left"/>
+      <w:pPr>
+        <w:ind w:left="4320" w:hanging="360"/>
+      </w:pPr>
+      <w:rPr>
+        <w:rFonts w:ascii="Wingdings" w:hAnsi="Wingdings" w:hint="default"/>
+      </w:rPr>
+    </w:lvl>
+    <w:lvl w:ilvl="6" w:tplc="04090001" w:tentative="1">
+      <w:start w:val="1"/>
+      <w:numFmt w:val="bullet"/>
+      <w:lvlText w:val=""/>
+      <w:lvlJc w:val="left"/>
+      <w:pPr>
+        <w:ind w:left="5040" w:hanging="360"/>
+      </w:pPr>
+      <w:rPr>
+        <w:rFonts w:ascii="Symbol" w:hAnsi="Symbol" w:hint="default"/>
+      </w:rPr>
+    </w:lvl>
+    <w:lvl w:ilvl="7" w:tplc="04090003" w:tentative="1">
+      <w:start w:val="1"/>
+      <w:numFmt w:val="bullet"/>
+      <w:lvlText w:val="o"/>
+      <w:lvlJc w:val="left"/>
+      <w:pPr>
+        <w:ind w:left="5760" w:hanging="360"/>
+      </w:pPr>
+      <w:rPr>
+        <w:rFonts w:ascii="Courier New" w:hAnsi="Courier New" w:cs="Courier New" w:hint="default"/>
+      </w:rPr>
+    </w:lvl>
+    <w:lvl w:ilvl="8" w:tplc="04090005" w:tentative="1">
+      <w:start w:val="1"/>
+      <w:numFmt w:val="bullet"/>
+      <w:lvlText w:val=""/>
+      <w:lvlJc w:val="left"/>
+      <w:pPr>
+        <w:ind w:left="6480" w:hanging="360"/>
+      </w:pPr>
+      <w:rPr>
+        <w:rFonts w:ascii="Wingdings" w:hAnsi="Wingdings" w:hint="default"/>
+      </w:rPr>
+    </w:lvl>
+  </w:abstractNum>
+  <w:abstractNum w:abstractNumId="8" w15:restartNumberingAfterBreak="0">
+    <w:nsid w:val="3856799A"/>
+    <w:multiLevelType w:val="hybridMultilevel"/>
+    <w:tmpl w:val="809A2970"/>
+    <w:lvl w:ilvl="0" w:tplc="CAE652F8">
+      <w:start w:val="8"/>
+      <w:numFmt w:val="bullet"/>
+      <w:lvlText w:val="-"/>
+      <w:lvlJc w:val="left"/>
+      <w:pPr>
+        <w:ind w:left="720" w:hanging="360"/>
+      </w:pPr>
+      <w:rPr>
+        <w:rFonts w:ascii="Times New Roman" w:eastAsiaTheme="minorHAnsi" w:hAnsi="Times New Roman" w:cs="Times New Roman" w:hint="default"/>
+      </w:rPr>
+    </w:lvl>
+    <w:lvl w:ilvl="1" w:tplc="04090003" w:tentative="1">
+      <w:start w:val="1"/>
+      <w:numFmt w:val="bullet"/>
+      <w:lvlText w:val="o"/>
+      <w:lvlJc w:val="left"/>
+      <w:pPr>
+        <w:ind w:left="1440" w:hanging="360"/>
+      </w:pPr>
+      <w:rPr>
+        <w:rFonts w:ascii="Courier New" w:hAnsi="Courier New" w:cs="Courier New" w:hint="default"/>
+      </w:rPr>
+    </w:lvl>
+    <w:lvl w:ilvl="2" w:tplc="04090005" w:tentative="1">
+      <w:start w:val="1"/>
+      <w:numFmt w:val="bullet"/>
+      <w:lvlText w:val=""/>
+      <w:lvlJc w:val="left"/>
+      <w:pPr>
+        <w:ind w:left="2160" w:hanging="360"/>
+      </w:pPr>
+      <w:rPr>
+        <w:rFonts w:ascii="Wingdings" w:hAnsi="Wingdings" w:hint="default"/>
+      </w:rPr>
+    </w:lvl>
+    <w:lvl w:ilvl="3" w:tplc="04090001" w:tentative="1">
+      <w:start w:val="1"/>
+      <w:numFmt w:val="bullet"/>
+      <w:lvlText w:val=""/>
+      <w:lvlJc w:val="left"/>
+      <w:pPr>
+        <w:ind w:left="2880" w:hanging="360"/>
+      </w:pPr>
+      <w:rPr>
+        <w:rFonts w:ascii="Symbol" w:hAnsi="Symbol" w:hint="default"/>
+      </w:rPr>
+    </w:lvl>
+    <w:lvl w:ilvl="4" w:tplc="04090003" w:tentative="1">
+      <w:start w:val="1"/>
+      <w:numFmt w:val="bullet"/>
+      <w:lvlText w:val="o"/>
+      <w:lvlJc w:val="left"/>
+      <w:pPr>
+        <w:ind w:left="3600" w:hanging="360"/>
+      </w:pPr>
+      <w:rPr>
+        <w:rFonts w:ascii="Courier New" w:hAnsi="Courier New" w:cs="Courier New" w:hint="default"/>
+      </w:rPr>
+    </w:lvl>
+    <w:lvl w:ilvl="5" w:tplc="04090005" w:tentative="1">
+      <w:start w:val="1"/>
+      <w:numFmt w:val="bullet"/>
+      <w:lvlText w:val=""/>
+      <w:lvlJc w:val="left"/>
+      <w:pPr>
+        <w:ind w:left="4320" w:hanging="360"/>
+      </w:pPr>
+      <w:rPr>
+        <w:rFonts w:ascii="Wingdings" w:hAnsi="Wingdings" w:hint="default"/>
+      </w:rPr>
+    </w:lvl>
+    <w:lvl w:ilvl="6" w:tplc="04090001" w:tentative="1">
+      <w:start w:val="1"/>
+      <w:numFmt w:val="bullet"/>
+      <w:lvlText w:val=""/>
+      <w:lvlJc w:val="left"/>
+      <w:pPr>
+        <w:ind w:left="5040" w:hanging="360"/>
+      </w:pPr>
+      <w:rPr>
+        <w:rFonts w:ascii="Symbol" w:hAnsi="Symbol" w:hint="default"/>
+      </w:rPr>
+    </w:lvl>
+    <w:lvl w:ilvl="7" w:tplc="04090003" w:tentative="1">
+      <w:start w:val="1"/>
+      <w:numFmt w:val="bullet"/>
+      <w:lvlText w:val="o"/>
+      <w:lvlJc w:val="left"/>
+      <w:pPr>
+        <w:ind w:left="5760" w:hanging="360"/>
+      </w:pPr>
+      <w:rPr>
+        <w:rFonts w:ascii="Courier New" w:hAnsi="Courier New" w:cs="Courier New" w:hint="default"/>
+      </w:rPr>
+    </w:lvl>
+    <w:lvl w:ilvl="8" w:tplc="04090005" w:tentative="1">
+      <w:start w:val="1"/>
+      <w:numFmt w:val="bullet"/>
+      <w:lvlText w:val=""/>
+      <w:lvlJc w:val="left"/>
+      <w:pPr>
+        <w:ind w:left="6480" w:hanging="360"/>
+      </w:pPr>
+      <w:rPr>
+        <w:rFonts w:ascii="Wingdings" w:hAnsi="Wingdings" w:hint="default"/>
+      </w:rPr>
+    </w:lvl>
+  </w:abstractNum>
+  <w:abstractNum w:abstractNumId="9" w15:restartNumberingAfterBreak="0">
     <w:nsid w:val="3ACF4B8B"/>
     <w:multiLevelType w:val="hybridMultilevel"/>
     <w:tmpl w:val="F1FE60A2"/>
@@ -4152,7 +5010,7 @@
       </w:rPr>
     </w:lvl>
   </w:abstractNum>
-  <w:abstractNum w:abstractNumId="7" w15:restartNumberingAfterBreak="0">
+  <w:abstractNum w:abstractNumId="10" w15:restartNumberingAfterBreak="0">
     <w:nsid w:val="3B311011"/>
     <w:multiLevelType w:val="hybridMultilevel"/>
     <w:tmpl w:val="2E5CE946"/>
@@ -4265,7 +5123,7 @@
       </w:rPr>
     </w:lvl>
   </w:abstractNum>
-  <w:abstractNum w:abstractNumId="8" w15:restartNumberingAfterBreak="0">
+  <w:abstractNum w:abstractNumId="11" w15:restartNumberingAfterBreak="0">
     <w:nsid w:val="484E1255"/>
     <w:multiLevelType w:val="multilevel"/>
     <w:tmpl w:val="10E0CAE8"/>
@@ -4378,7 +5236,120 @@
       </w:rPr>
     </w:lvl>
   </w:abstractNum>
-  <w:abstractNum w:abstractNumId="9" w15:restartNumberingAfterBreak="0">
+  <w:abstractNum w:abstractNumId="12" w15:restartNumberingAfterBreak="0">
+    <w:nsid w:val="49934DE7"/>
+    <w:multiLevelType w:val="hybridMultilevel"/>
+    <w:tmpl w:val="CD76D25A"/>
+    <w:lvl w:ilvl="0" w:tplc="04090001">
+      <w:start w:val="1"/>
+      <w:numFmt w:val="bullet"/>
+      <w:lvlText w:val=""/>
+      <w:lvlJc w:val="left"/>
+      <w:pPr>
+        <w:ind w:left="720" w:hanging="360"/>
+      </w:pPr>
+      <w:rPr>
+        <w:rFonts w:ascii="Symbol" w:hAnsi="Symbol" w:hint="default"/>
+      </w:rPr>
+    </w:lvl>
+    <w:lvl w:ilvl="1" w:tplc="04090003" w:tentative="1">
+      <w:start w:val="1"/>
+      <w:numFmt w:val="bullet"/>
+      <w:lvlText w:val="o"/>
+      <w:lvlJc w:val="left"/>
+      <w:pPr>
+        <w:ind w:left="1440" w:hanging="360"/>
+      </w:pPr>
+      <w:rPr>
+        <w:rFonts w:ascii="Courier New" w:hAnsi="Courier New" w:cs="Courier New" w:hint="default"/>
+      </w:rPr>
+    </w:lvl>
+    <w:lvl w:ilvl="2" w:tplc="04090005" w:tentative="1">
+      <w:start w:val="1"/>
+      <w:numFmt w:val="bullet"/>
+      <w:lvlText w:val=""/>
+      <w:lvlJc w:val="left"/>
+      <w:pPr>
+        <w:ind w:left="2160" w:hanging="360"/>
+      </w:pPr>
+      <w:rPr>
+        <w:rFonts w:ascii="Wingdings" w:hAnsi="Wingdings" w:hint="default"/>
+      </w:rPr>
+    </w:lvl>
+    <w:lvl w:ilvl="3" w:tplc="04090001" w:tentative="1">
+      <w:start w:val="1"/>
+      <w:numFmt w:val="bullet"/>
+      <w:lvlText w:val=""/>
+      <w:lvlJc w:val="left"/>
+      <w:pPr>
+        <w:ind w:left="2880" w:hanging="360"/>
+      </w:pPr>
+      <w:rPr>
+        <w:rFonts w:ascii="Symbol" w:hAnsi="Symbol" w:hint="default"/>
+      </w:rPr>
+    </w:lvl>
+    <w:lvl w:ilvl="4" w:tplc="04090003" w:tentative="1">
+      <w:start w:val="1"/>
+      <w:numFmt w:val="bullet"/>
+      <w:lvlText w:val="o"/>
+      <w:lvlJc w:val="left"/>
+      <w:pPr>
+        <w:ind w:left="3600" w:hanging="360"/>
+      </w:pPr>
+      <w:rPr>
+        <w:rFonts w:ascii="Courier New" w:hAnsi="Courier New" w:cs="Courier New" w:hint="default"/>
+      </w:rPr>
+    </w:lvl>
+    <w:lvl w:ilvl="5" w:tplc="04090005" w:tentative="1">
+      <w:start w:val="1"/>
+      <w:numFmt w:val="bullet"/>
+      <w:lvlText w:val=""/>
+      <w:lvlJc w:val="left"/>
+      <w:pPr>
+        <w:ind w:left="4320" w:hanging="360"/>
+      </w:pPr>
+      <w:rPr>
+        <w:rFonts w:ascii="Wingdings" w:hAnsi="Wingdings" w:hint="default"/>
+      </w:rPr>
+    </w:lvl>
+    <w:lvl w:ilvl="6" w:tplc="04090001" w:tentative="1">
+      <w:start w:val="1"/>
+      <w:numFmt w:val="bullet"/>
+      <w:lvlText w:val=""/>
+      <w:lvlJc w:val="left"/>
+      <w:pPr>
+        <w:ind w:left="5040" w:hanging="360"/>
+      </w:pPr>
+      <w:rPr>
+        <w:rFonts w:ascii="Symbol" w:hAnsi="Symbol" w:hint="default"/>
+      </w:rPr>
+    </w:lvl>
+    <w:lvl w:ilvl="7" w:tplc="04090003" w:tentative="1">
+      <w:start w:val="1"/>
+      <w:numFmt w:val="bullet"/>
+      <w:lvlText w:val="o"/>
+      <w:lvlJc w:val="left"/>
+      <w:pPr>
+        <w:ind w:left="5760" w:hanging="360"/>
+      </w:pPr>
+      <w:rPr>
+        <w:rFonts w:ascii="Courier New" w:hAnsi="Courier New" w:cs="Courier New" w:hint="default"/>
+      </w:rPr>
+    </w:lvl>
+    <w:lvl w:ilvl="8" w:tplc="04090005" w:tentative="1">
+      <w:start w:val="1"/>
+      <w:numFmt w:val="bullet"/>
+      <w:lvlText w:val=""/>
+      <w:lvlJc w:val="left"/>
+      <w:pPr>
+        <w:ind w:left="6480" w:hanging="360"/>
+      </w:pPr>
+      <w:rPr>
+        <w:rFonts w:ascii="Wingdings" w:hAnsi="Wingdings" w:hint="default"/>
+      </w:rPr>
+    </w:lvl>
+  </w:abstractNum>
+  <w:abstractNum w:abstractNumId="13" w15:restartNumberingAfterBreak="0">
     <w:nsid w:val="4A847FCE"/>
     <w:multiLevelType w:val="multilevel"/>
     <w:tmpl w:val="B232A11C"/>
@@ -4491,7 +5462,233 @@
       </w:rPr>
     </w:lvl>
   </w:abstractNum>
-  <w:abstractNum w:abstractNumId="10" w15:restartNumberingAfterBreak="0">
+  <w:abstractNum w:abstractNumId="14" w15:restartNumberingAfterBreak="0">
+    <w:nsid w:val="4C5E041D"/>
+    <w:multiLevelType w:val="hybridMultilevel"/>
+    <w:tmpl w:val="1D465E30"/>
+    <w:lvl w:ilvl="0" w:tplc="04090001">
+      <w:start w:val="1"/>
+      <w:numFmt w:val="bullet"/>
+      <w:lvlText w:val=""/>
+      <w:lvlJc w:val="left"/>
+      <w:pPr>
+        <w:ind w:left="720" w:hanging="360"/>
+      </w:pPr>
+      <w:rPr>
+        <w:rFonts w:ascii="Symbol" w:hAnsi="Symbol" w:hint="default"/>
+      </w:rPr>
+    </w:lvl>
+    <w:lvl w:ilvl="1" w:tplc="04090003" w:tentative="1">
+      <w:start w:val="1"/>
+      <w:numFmt w:val="bullet"/>
+      <w:lvlText w:val="o"/>
+      <w:lvlJc w:val="left"/>
+      <w:pPr>
+        <w:ind w:left="1440" w:hanging="360"/>
+      </w:pPr>
+      <w:rPr>
+        <w:rFonts w:ascii="Courier New" w:hAnsi="Courier New" w:cs="Courier New" w:hint="default"/>
+      </w:rPr>
+    </w:lvl>
+    <w:lvl w:ilvl="2" w:tplc="04090005" w:tentative="1">
+      <w:start w:val="1"/>
+      <w:numFmt w:val="bullet"/>
+      <w:lvlText w:val=""/>
+      <w:lvlJc w:val="left"/>
+      <w:pPr>
+        <w:ind w:left="2160" w:hanging="360"/>
+      </w:pPr>
+      <w:rPr>
+        <w:rFonts w:ascii="Wingdings" w:hAnsi="Wingdings" w:hint="default"/>
+      </w:rPr>
+    </w:lvl>
+    <w:lvl w:ilvl="3" w:tplc="04090001" w:tentative="1">
+      <w:start w:val="1"/>
+      <w:numFmt w:val="bullet"/>
+      <w:lvlText w:val=""/>
+      <w:lvlJc w:val="left"/>
+      <w:pPr>
+        <w:ind w:left="2880" w:hanging="360"/>
+      </w:pPr>
+      <w:rPr>
+        <w:rFonts w:ascii="Symbol" w:hAnsi="Symbol" w:hint="default"/>
+      </w:rPr>
+    </w:lvl>
+    <w:lvl w:ilvl="4" w:tplc="04090003" w:tentative="1">
+      <w:start w:val="1"/>
+      <w:numFmt w:val="bullet"/>
+      <w:lvlText w:val="o"/>
+      <w:lvlJc w:val="left"/>
+      <w:pPr>
+        <w:ind w:left="3600" w:hanging="360"/>
+      </w:pPr>
+      <w:rPr>
+        <w:rFonts w:ascii="Courier New" w:hAnsi="Courier New" w:cs="Courier New" w:hint="default"/>
+      </w:rPr>
+    </w:lvl>
+    <w:lvl w:ilvl="5" w:tplc="04090005" w:tentative="1">
+      <w:start w:val="1"/>
+      <w:numFmt w:val="bullet"/>
+      <w:lvlText w:val=""/>
+      <w:lvlJc w:val="left"/>
+      <w:pPr>
+        <w:ind w:left="4320" w:hanging="360"/>
+      </w:pPr>
+      <w:rPr>
+        <w:rFonts w:ascii="Wingdings" w:hAnsi="Wingdings" w:hint="default"/>
+      </w:rPr>
+    </w:lvl>
+    <w:lvl w:ilvl="6" w:tplc="04090001" w:tentative="1">
+      <w:start w:val="1"/>
+      <w:numFmt w:val="bullet"/>
+      <w:lvlText w:val=""/>
+      <w:lvlJc w:val="left"/>
+      <w:pPr>
+        <w:ind w:left="5040" w:hanging="360"/>
+      </w:pPr>
+      <w:rPr>
+        <w:rFonts w:ascii="Symbol" w:hAnsi="Symbol" w:hint="default"/>
+      </w:rPr>
+    </w:lvl>
+    <w:lvl w:ilvl="7" w:tplc="04090003" w:tentative="1">
+      <w:start w:val="1"/>
+      <w:numFmt w:val="bullet"/>
+      <w:lvlText w:val="o"/>
+      <w:lvlJc w:val="left"/>
+      <w:pPr>
+        <w:ind w:left="5760" w:hanging="360"/>
+      </w:pPr>
+      <w:rPr>
+        <w:rFonts w:ascii="Courier New" w:hAnsi="Courier New" w:cs="Courier New" w:hint="default"/>
+      </w:rPr>
+    </w:lvl>
+    <w:lvl w:ilvl="8" w:tplc="04090005" w:tentative="1">
+      <w:start w:val="1"/>
+      <w:numFmt w:val="bullet"/>
+      <w:lvlText w:val=""/>
+      <w:lvlJc w:val="left"/>
+      <w:pPr>
+        <w:ind w:left="6480" w:hanging="360"/>
+      </w:pPr>
+      <w:rPr>
+        <w:rFonts w:ascii="Wingdings" w:hAnsi="Wingdings" w:hint="default"/>
+      </w:rPr>
+    </w:lvl>
+  </w:abstractNum>
+  <w:abstractNum w:abstractNumId="15" w15:restartNumberingAfterBreak="0">
+    <w:nsid w:val="50FD3496"/>
+    <w:multiLevelType w:val="hybridMultilevel"/>
+    <w:tmpl w:val="461C0CE6"/>
+    <w:lvl w:ilvl="0" w:tplc="04090001">
+      <w:start w:val="1"/>
+      <w:numFmt w:val="bullet"/>
+      <w:lvlText w:val=""/>
+      <w:lvlJc w:val="left"/>
+      <w:pPr>
+        <w:ind w:left="720" w:hanging="360"/>
+      </w:pPr>
+      <w:rPr>
+        <w:rFonts w:ascii="Symbol" w:hAnsi="Symbol" w:hint="default"/>
+      </w:rPr>
+    </w:lvl>
+    <w:lvl w:ilvl="1" w:tplc="04090003">
+      <w:start w:val="1"/>
+      <w:numFmt w:val="bullet"/>
+      <w:lvlText w:val="o"/>
+      <w:lvlJc w:val="left"/>
+      <w:pPr>
+        <w:ind w:left="1440" w:hanging="360"/>
+      </w:pPr>
+      <w:rPr>
+        <w:rFonts w:ascii="Courier New" w:hAnsi="Courier New" w:cs="Courier New" w:hint="default"/>
+      </w:rPr>
+    </w:lvl>
+    <w:lvl w:ilvl="2" w:tplc="04090005" w:tentative="1">
+      <w:start w:val="1"/>
+      <w:numFmt w:val="bullet"/>
+      <w:lvlText w:val=""/>
+      <w:lvlJc w:val="left"/>
+      <w:pPr>
+        <w:ind w:left="2160" w:hanging="360"/>
+      </w:pPr>
+      <w:rPr>
+        <w:rFonts w:ascii="Wingdings" w:hAnsi="Wingdings" w:hint="default"/>
+      </w:rPr>
+    </w:lvl>
+    <w:lvl w:ilvl="3" w:tplc="04090001" w:tentative="1">
+      <w:start w:val="1"/>
+      <w:numFmt w:val="bullet"/>
+      <w:lvlText w:val=""/>
+      <w:lvlJc w:val="left"/>
+      <w:pPr>
+        <w:ind w:left="2880" w:hanging="360"/>
+      </w:pPr>
+      <w:rPr>
+        <w:rFonts w:ascii="Symbol" w:hAnsi="Symbol" w:hint="default"/>
+      </w:rPr>
+    </w:lvl>
+    <w:lvl w:ilvl="4" w:tplc="04090003" w:tentative="1">
+      <w:start w:val="1"/>
+      <w:numFmt w:val="bullet"/>
+      <w:lvlText w:val="o"/>
+      <w:lvlJc w:val="left"/>
+      <w:pPr>
+        <w:ind w:left="3600" w:hanging="360"/>
+      </w:pPr>
+      <w:rPr>
+        <w:rFonts w:ascii="Courier New" w:hAnsi="Courier New" w:cs="Courier New" w:hint="default"/>
+      </w:rPr>
+    </w:lvl>
+    <w:lvl w:ilvl="5" w:tplc="04090005" w:tentative="1">
+      <w:start w:val="1"/>
+      <w:numFmt w:val="bullet"/>
+      <w:lvlText w:val=""/>
+      <w:lvlJc w:val="left"/>
+      <w:pPr>
+        <w:ind w:left="4320" w:hanging="360"/>
+      </w:pPr>
+      <w:rPr>
+        <w:rFonts w:ascii="Wingdings" w:hAnsi="Wingdings" w:hint="default"/>
+      </w:rPr>
+    </w:lvl>
+    <w:lvl w:ilvl="6" w:tplc="04090001" w:tentative="1">
+      <w:start w:val="1"/>
+      <w:numFmt w:val="bullet"/>
+      <w:lvlText w:val=""/>
+      <w:lvlJc w:val="left"/>
+      <w:pPr>
+        <w:ind w:left="5040" w:hanging="360"/>
+      </w:pPr>
+      <w:rPr>
+        <w:rFonts w:ascii="Symbol" w:hAnsi="Symbol" w:hint="default"/>
+      </w:rPr>
+    </w:lvl>
+    <w:lvl w:ilvl="7" w:tplc="04090003" w:tentative="1">
+      <w:start w:val="1"/>
+      <w:numFmt w:val="bullet"/>
+      <w:lvlText w:val="o"/>
+      <w:lvlJc w:val="left"/>
+      <w:pPr>
+        <w:ind w:left="5760" w:hanging="360"/>
+      </w:pPr>
+      <w:rPr>
+        <w:rFonts w:ascii="Courier New" w:hAnsi="Courier New" w:cs="Courier New" w:hint="default"/>
+      </w:rPr>
+    </w:lvl>
+    <w:lvl w:ilvl="8" w:tplc="04090005" w:tentative="1">
+      <w:start w:val="1"/>
+      <w:numFmt w:val="bullet"/>
+      <w:lvlText w:val=""/>
+      <w:lvlJc w:val="left"/>
+      <w:pPr>
+        <w:ind w:left="6480" w:hanging="360"/>
+      </w:pPr>
+      <w:rPr>
+        <w:rFonts w:ascii="Wingdings" w:hAnsi="Wingdings" w:hint="default"/>
+      </w:rPr>
+    </w:lvl>
+  </w:abstractNum>
+  <w:abstractNum w:abstractNumId="16" w15:restartNumberingAfterBreak="0">
     <w:nsid w:val="565009E8"/>
     <w:multiLevelType w:val="hybridMultilevel"/>
     <w:tmpl w:val="6AF6F4EC"/>
@@ -4604,7 +5801,233 @@
       </w:rPr>
     </w:lvl>
   </w:abstractNum>
-  <w:abstractNum w:abstractNumId="11" w15:restartNumberingAfterBreak="0">
+  <w:abstractNum w:abstractNumId="17" w15:restartNumberingAfterBreak="0">
+    <w:nsid w:val="5BC861A9"/>
+    <w:multiLevelType w:val="hybridMultilevel"/>
+    <w:tmpl w:val="C2B63358"/>
+    <w:lvl w:ilvl="0" w:tplc="CAE652F8">
+      <w:start w:val="8"/>
+      <w:numFmt w:val="bullet"/>
+      <w:lvlText w:val="-"/>
+      <w:lvlJc w:val="left"/>
+      <w:pPr>
+        <w:ind w:left="720" w:hanging="360"/>
+      </w:pPr>
+      <w:rPr>
+        <w:rFonts w:ascii="Times New Roman" w:eastAsiaTheme="minorHAnsi" w:hAnsi="Times New Roman" w:cs="Times New Roman" w:hint="default"/>
+      </w:rPr>
+    </w:lvl>
+    <w:lvl w:ilvl="1" w:tplc="04090003" w:tentative="1">
+      <w:start w:val="1"/>
+      <w:numFmt w:val="bullet"/>
+      <w:lvlText w:val="o"/>
+      <w:lvlJc w:val="left"/>
+      <w:pPr>
+        <w:ind w:left="1440" w:hanging="360"/>
+      </w:pPr>
+      <w:rPr>
+        <w:rFonts w:ascii="Courier New" w:hAnsi="Courier New" w:cs="Courier New" w:hint="default"/>
+      </w:rPr>
+    </w:lvl>
+    <w:lvl w:ilvl="2" w:tplc="04090005" w:tentative="1">
+      <w:start w:val="1"/>
+      <w:numFmt w:val="bullet"/>
+      <w:lvlText w:val=""/>
+      <w:lvlJc w:val="left"/>
+      <w:pPr>
+        <w:ind w:left="2160" w:hanging="360"/>
+      </w:pPr>
+      <w:rPr>
+        <w:rFonts w:ascii="Wingdings" w:hAnsi="Wingdings" w:hint="default"/>
+      </w:rPr>
+    </w:lvl>
+    <w:lvl w:ilvl="3" w:tplc="04090001" w:tentative="1">
+      <w:start w:val="1"/>
+      <w:numFmt w:val="bullet"/>
+      <w:lvlText w:val=""/>
+      <w:lvlJc w:val="left"/>
+      <w:pPr>
+        <w:ind w:left="2880" w:hanging="360"/>
+      </w:pPr>
+      <w:rPr>
+        <w:rFonts w:ascii="Symbol" w:hAnsi="Symbol" w:hint="default"/>
+      </w:rPr>
+    </w:lvl>
+    <w:lvl w:ilvl="4" w:tplc="04090003" w:tentative="1">
+      <w:start w:val="1"/>
+      <w:numFmt w:val="bullet"/>
+      <w:lvlText w:val="o"/>
+      <w:lvlJc w:val="left"/>
+      <w:pPr>
+        <w:ind w:left="3600" w:hanging="360"/>
+      </w:pPr>
+      <w:rPr>
+        <w:rFonts w:ascii="Courier New" w:hAnsi="Courier New" w:cs="Courier New" w:hint="default"/>
+      </w:rPr>
+    </w:lvl>
+    <w:lvl w:ilvl="5" w:tplc="04090005" w:tentative="1">
+      <w:start w:val="1"/>
+      <w:numFmt w:val="bullet"/>
+      <w:lvlText w:val=""/>
+      <w:lvlJc w:val="left"/>
+      <w:pPr>
+        <w:ind w:left="4320" w:hanging="360"/>
+      </w:pPr>
+      <w:rPr>
+        <w:rFonts w:ascii="Wingdings" w:hAnsi="Wingdings" w:hint="default"/>
+      </w:rPr>
+    </w:lvl>
+    <w:lvl w:ilvl="6" w:tplc="04090001" w:tentative="1">
+      <w:start w:val="1"/>
+      <w:numFmt w:val="bullet"/>
+      <w:lvlText w:val=""/>
+      <w:lvlJc w:val="left"/>
+      <w:pPr>
+        <w:ind w:left="5040" w:hanging="360"/>
+      </w:pPr>
+      <w:rPr>
+        <w:rFonts w:ascii="Symbol" w:hAnsi="Symbol" w:hint="default"/>
+      </w:rPr>
+    </w:lvl>
+    <w:lvl w:ilvl="7" w:tplc="04090003" w:tentative="1">
+      <w:start w:val="1"/>
+      <w:numFmt w:val="bullet"/>
+      <w:lvlText w:val="o"/>
+      <w:lvlJc w:val="left"/>
+      <w:pPr>
+        <w:ind w:left="5760" w:hanging="360"/>
+      </w:pPr>
+      <w:rPr>
+        <w:rFonts w:ascii="Courier New" w:hAnsi="Courier New" w:cs="Courier New" w:hint="default"/>
+      </w:rPr>
+    </w:lvl>
+    <w:lvl w:ilvl="8" w:tplc="04090005" w:tentative="1">
+      <w:start w:val="1"/>
+      <w:numFmt w:val="bullet"/>
+      <w:lvlText w:val=""/>
+      <w:lvlJc w:val="left"/>
+      <w:pPr>
+        <w:ind w:left="6480" w:hanging="360"/>
+      </w:pPr>
+      <w:rPr>
+        <w:rFonts w:ascii="Wingdings" w:hAnsi="Wingdings" w:hint="default"/>
+      </w:rPr>
+    </w:lvl>
+  </w:abstractNum>
+  <w:abstractNum w:abstractNumId="18" w15:restartNumberingAfterBreak="0">
+    <w:nsid w:val="5DCA4A8D"/>
+    <w:multiLevelType w:val="hybridMultilevel"/>
+    <w:tmpl w:val="EFAC375C"/>
+    <w:lvl w:ilvl="0" w:tplc="04090001">
+      <w:start w:val="1"/>
+      <w:numFmt w:val="bullet"/>
+      <w:lvlText w:val=""/>
+      <w:lvlJc w:val="left"/>
+      <w:pPr>
+        <w:ind w:left="720" w:hanging="360"/>
+      </w:pPr>
+      <w:rPr>
+        <w:rFonts w:ascii="Symbol" w:hAnsi="Symbol" w:hint="default"/>
+      </w:rPr>
+    </w:lvl>
+    <w:lvl w:ilvl="1" w:tplc="04090003" w:tentative="1">
+      <w:start w:val="1"/>
+      <w:numFmt w:val="bullet"/>
+      <w:lvlText w:val="o"/>
+      <w:lvlJc w:val="left"/>
+      <w:pPr>
+        <w:ind w:left="1440" w:hanging="360"/>
+      </w:pPr>
+      <w:rPr>
+        <w:rFonts w:ascii="Courier New" w:hAnsi="Courier New" w:cs="Courier New" w:hint="default"/>
+      </w:rPr>
+    </w:lvl>
+    <w:lvl w:ilvl="2" w:tplc="04090005" w:tentative="1">
+      <w:start w:val="1"/>
+      <w:numFmt w:val="bullet"/>
+      <w:lvlText w:val=""/>
+      <w:lvlJc w:val="left"/>
+      <w:pPr>
+        <w:ind w:left="2160" w:hanging="360"/>
+      </w:pPr>
+      <w:rPr>
+        <w:rFonts w:ascii="Wingdings" w:hAnsi="Wingdings" w:hint="default"/>
+      </w:rPr>
+    </w:lvl>
+    <w:lvl w:ilvl="3" w:tplc="04090001" w:tentative="1">
+      <w:start w:val="1"/>
+      <w:numFmt w:val="bullet"/>
+      <w:lvlText w:val=""/>
+      <w:lvlJc w:val="left"/>
+      <w:pPr>
+        <w:ind w:left="2880" w:hanging="360"/>
+      </w:pPr>
+      <w:rPr>
+        <w:rFonts w:ascii="Symbol" w:hAnsi="Symbol" w:hint="default"/>
+      </w:rPr>
+    </w:lvl>
+    <w:lvl w:ilvl="4" w:tplc="04090003" w:tentative="1">
+      <w:start w:val="1"/>
+      <w:numFmt w:val="bullet"/>
+      <w:lvlText w:val="o"/>
+      <w:lvlJc w:val="left"/>
+      <w:pPr>
+        <w:ind w:left="3600" w:hanging="360"/>
+      </w:pPr>
+      <w:rPr>
+        <w:rFonts w:ascii="Courier New" w:hAnsi="Courier New" w:cs="Courier New" w:hint="default"/>
+      </w:rPr>
+    </w:lvl>
+    <w:lvl w:ilvl="5" w:tplc="04090005" w:tentative="1">
+      <w:start w:val="1"/>
+      <w:numFmt w:val="bullet"/>
+      <w:lvlText w:val=""/>
+      <w:lvlJc w:val="left"/>
+      <w:pPr>
+        <w:ind w:left="4320" w:hanging="360"/>
+      </w:pPr>
+      <w:rPr>
+        <w:rFonts w:ascii="Wingdings" w:hAnsi="Wingdings" w:hint="default"/>
+      </w:rPr>
+    </w:lvl>
+    <w:lvl w:ilvl="6" w:tplc="04090001" w:tentative="1">
+      <w:start w:val="1"/>
+      <w:numFmt w:val="bullet"/>
+      <w:lvlText w:val=""/>
+      <w:lvlJc w:val="left"/>
+      <w:pPr>
+        <w:ind w:left="5040" w:hanging="360"/>
+      </w:pPr>
+      <w:rPr>
+        <w:rFonts w:ascii="Symbol" w:hAnsi="Symbol" w:hint="default"/>
+      </w:rPr>
+    </w:lvl>
+    <w:lvl w:ilvl="7" w:tplc="04090003" w:tentative="1">
+      <w:start w:val="1"/>
+      <w:numFmt w:val="bullet"/>
+      <w:lvlText w:val="o"/>
+      <w:lvlJc w:val="left"/>
+      <w:pPr>
+        <w:ind w:left="5760" w:hanging="360"/>
+      </w:pPr>
+      <w:rPr>
+        <w:rFonts w:ascii="Courier New" w:hAnsi="Courier New" w:cs="Courier New" w:hint="default"/>
+      </w:rPr>
+    </w:lvl>
+    <w:lvl w:ilvl="8" w:tplc="04090005" w:tentative="1">
+      <w:start w:val="1"/>
+      <w:numFmt w:val="bullet"/>
+      <w:lvlText w:val=""/>
+      <w:lvlJc w:val="left"/>
+      <w:pPr>
+        <w:ind w:left="6480" w:hanging="360"/>
+      </w:pPr>
+      <w:rPr>
+        <w:rFonts w:ascii="Wingdings" w:hAnsi="Wingdings" w:hint="default"/>
+      </w:rPr>
+    </w:lvl>
+  </w:abstractNum>
+  <w:abstractNum w:abstractNumId="19" w15:restartNumberingAfterBreak="0">
     <w:nsid w:val="64542708"/>
     <w:multiLevelType w:val="hybridMultilevel"/>
     <w:tmpl w:val="C10441A0"/>
@@ -4693,7 +6116,7 @@
       </w:pPr>
     </w:lvl>
   </w:abstractNum>
-  <w:abstractNum w:abstractNumId="12" w15:restartNumberingAfterBreak="0">
+  <w:abstractNum w:abstractNumId="20" w15:restartNumberingAfterBreak="0">
     <w:nsid w:val="672F3162"/>
     <w:multiLevelType w:val="hybridMultilevel"/>
     <w:tmpl w:val="8F52D746"/>
@@ -4779,7 +6202,7 @@
       </w:pPr>
     </w:lvl>
   </w:abstractNum>
-  <w:abstractNum w:abstractNumId="13" w15:restartNumberingAfterBreak="0">
+  <w:abstractNum w:abstractNumId="21" w15:restartNumberingAfterBreak="0">
     <w:nsid w:val="68CA6381"/>
     <w:multiLevelType w:val="hybridMultilevel"/>
     <w:tmpl w:val="B8A4F844"/>
@@ -4868,7 +6291,7 @@
       </w:pPr>
     </w:lvl>
   </w:abstractNum>
-  <w:abstractNum w:abstractNumId="14" w15:restartNumberingAfterBreak="0">
+  <w:abstractNum w:abstractNumId="22" w15:restartNumberingAfterBreak="0">
     <w:nsid w:val="69F66269"/>
     <w:multiLevelType w:val="hybridMultilevel"/>
     <w:tmpl w:val="2B50F428"/>
@@ -4954,7 +6377,7 @@
       </w:pPr>
     </w:lvl>
   </w:abstractNum>
-  <w:abstractNum w:abstractNumId="15" w15:restartNumberingAfterBreak="0">
+  <w:abstractNum w:abstractNumId="23" w15:restartNumberingAfterBreak="0">
     <w:nsid w:val="6B4A3AD0"/>
     <w:multiLevelType w:val="multilevel"/>
     <w:tmpl w:val="5D2CF132"/>
@@ -5068,7 +6491,7 @@
       </w:rPr>
     </w:lvl>
   </w:abstractNum>
-  <w:abstractNum w:abstractNumId="16" w15:restartNumberingAfterBreak="0">
+  <w:abstractNum w:abstractNumId="24" w15:restartNumberingAfterBreak="0">
     <w:nsid w:val="6F196C44"/>
     <w:multiLevelType w:val="hybridMultilevel"/>
     <w:tmpl w:val="55F29D86"/>
@@ -5181,7 +6604,233 @@
       </w:rPr>
     </w:lvl>
   </w:abstractNum>
-  <w:abstractNum w:abstractNumId="17" w15:restartNumberingAfterBreak="0">
+  <w:abstractNum w:abstractNumId="25" w15:restartNumberingAfterBreak="0">
+    <w:nsid w:val="723F2035"/>
+    <w:multiLevelType w:val="hybridMultilevel"/>
+    <w:tmpl w:val="9CE0D9AA"/>
+    <w:lvl w:ilvl="0" w:tplc="CAE652F8">
+      <w:start w:val="8"/>
+      <w:numFmt w:val="bullet"/>
+      <w:lvlText w:val="-"/>
+      <w:lvlJc w:val="left"/>
+      <w:pPr>
+        <w:ind w:left="720" w:hanging="360"/>
+      </w:pPr>
+      <w:rPr>
+        <w:rFonts w:ascii="Times New Roman" w:eastAsiaTheme="minorHAnsi" w:hAnsi="Times New Roman" w:cs="Times New Roman" w:hint="default"/>
+      </w:rPr>
+    </w:lvl>
+    <w:lvl w:ilvl="1" w:tplc="04090003" w:tentative="1">
+      <w:start w:val="1"/>
+      <w:numFmt w:val="bullet"/>
+      <w:lvlText w:val="o"/>
+      <w:lvlJc w:val="left"/>
+      <w:pPr>
+        <w:ind w:left="1440" w:hanging="360"/>
+      </w:pPr>
+      <w:rPr>
+        <w:rFonts w:ascii="Courier New" w:hAnsi="Courier New" w:cs="Courier New" w:hint="default"/>
+      </w:rPr>
+    </w:lvl>
+    <w:lvl w:ilvl="2" w:tplc="04090005" w:tentative="1">
+      <w:start w:val="1"/>
+      <w:numFmt w:val="bullet"/>
+      <w:lvlText w:val=""/>
+      <w:lvlJc w:val="left"/>
+      <w:pPr>
+        <w:ind w:left="2160" w:hanging="360"/>
+      </w:pPr>
+      <w:rPr>
+        <w:rFonts w:ascii="Wingdings" w:hAnsi="Wingdings" w:hint="default"/>
+      </w:rPr>
+    </w:lvl>
+    <w:lvl w:ilvl="3" w:tplc="04090001" w:tentative="1">
+      <w:start w:val="1"/>
+      <w:numFmt w:val="bullet"/>
+      <w:lvlText w:val=""/>
+      <w:lvlJc w:val="left"/>
+      <w:pPr>
+        <w:ind w:left="2880" w:hanging="360"/>
+      </w:pPr>
+      <w:rPr>
+        <w:rFonts w:ascii="Symbol" w:hAnsi="Symbol" w:hint="default"/>
+      </w:rPr>
+    </w:lvl>
+    <w:lvl w:ilvl="4" w:tplc="04090003" w:tentative="1">
+      <w:start w:val="1"/>
+      <w:numFmt w:val="bullet"/>
+      <w:lvlText w:val="o"/>
+      <w:lvlJc w:val="left"/>
+      <w:pPr>
+        <w:ind w:left="3600" w:hanging="360"/>
+      </w:pPr>
+      <w:rPr>
+        <w:rFonts w:ascii="Courier New" w:hAnsi="Courier New" w:cs="Courier New" w:hint="default"/>
+      </w:rPr>
+    </w:lvl>
+    <w:lvl w:ilvl="5" w:tplc="04090005" w:tentative="1">
+      <w:start w:val="1"/>
+      <w:numFmt w:val="bullet"/>
+      <w:lvlText w:val=""/>
+      <w:lvlJc w:val="left"/>
+      <w:pPr>
+        <w:ind w:left="4320" w:hanging="360"/>
+      </w:pPr>
+      <w:rPr>
+        <w:rFonts w:ascii="Wingdings" w:hAnsi="Wingdings" w:hint="default"/>
+      </w:rPr>
+    </w:lvl>
+    <w:lvl w:ilvl="6" w:tplc="04090001" w:tentative="1">
+      <w:start w:val="1"/>
+      <w:numFmt w:val="bullet"/>
+      <w:lvlText w:val=""/>
+      <w:lvlJc w:val="left"/>
+      <w:pPr>
+        <w:ind w:left="5040" w:hanging="360"/>
+      </w:pPr>
+      <w:rPr>
+        <w:rFonts w:ascii="Symbol" w:hAnsi="Symbol" w:hint="default"/>
+      </w:rPr>
+    </w:lvl>
+    <w:lvl w:ilvl="7" w:tplc="04090003" w:tentative="1">
+      <w:start w:val="1"/>
+      <w:numFmt w:val="bullet"/>
+      <w:lvlText w:val="o"/>
+      <w:lvlJc w:val="left"/>
+      <w:pPr>
+        <w:ind w:left="5760" w:hanging="360"/>
+      </w:pPr>
+      <w:rPr>
+        <w:rFonts w:ascii="Courier New" w:hAnsi="Courier New" w:cs="Courier New" w:hint="default"/>
+      </w:rPr>
+    </w:lvl>
+    <w:lvl w:ilvl="8" w:tplc="04090005" w:tentative="1">
+      <w:start w:val="1"/>
+      <w:numFmt w:val="bullet"/>
+      <w:lvlText w:val=""/>
+      <w:lvlJc w:val="left"/>
+      <w:pPr>
+        <w:ind w:left="6480" w:hanging="360"/>
+      </w:pPr>
+      <w:rPr>
+        <w:rFonts w:ascii="Wingdings" w:hAnsi="Wingdings" w:hint="default"/>
+      </w:rPr>
+    </w:lvl>
+  </w:abstractNum>
+  <w:abstractNum w:abstractNumId="26" w15:restartNumberingAfterBreak="0">
+    <w:nsid w:val="724C0E96"/>
+    <w:multiLevelType w:val="hybridMultilevel"/>
+    <w:tmpl w:val="8DD81506"/>
+    <w:lvl w:ilvl="0" w:tplc="DF4A932C">
+      <w:start w:val="8"/>
+      <w:numFmt w:val="bullet"/>
+      <w:lvlText w:val="-"/>
+      <w:lvlJc w:val="left"/>
+      <w:pPr>
+        <w:ind w:left="720" w:hanging="360"/>
+      </w:pPr>
+      <w:rPr>
+        <w:rFonts w:ascii="Times New Roman" w:eastAsiaTheme="minorHAnsi" w:hAnsi="Times New Roman" w:cs="Times New Roman" w:hint="default"/>
+      </w:rPr>
+    </w:lvl>
+    <w:lvl w:ilvl="1" w:tplc="04090003" w:tentative="1">
+      <w:start w:val="1"/>
+      <w:numFmt w:val="bullet"/>
+      <w:lvlText w:val="o"/>
+      <w:lvlJc w:val="left"/>
+      <w:pPr>
+        <w:ind w:left="1440" w:hanging="360"/>
+      </w:pPr>
+      <w:rPr>
+        <w:rFonts w:ascii="Courier New" w:hAnsi="Courier New" w:cs="Courier New" w:hint="default"/>
+      </w:rPr>
+    </w:lvl>
+    <w:lvl w:ilvl="2" w:tplc="04090005" w:tentative="1">
+      <w:start w:val="1"/>
+      <w:numFmt w:val="bullet"/>
+      <w:lvlText w:val=""/>
+      <w:lvlJc w:val="left"/>
+      <w:pPr>
+        <w:ind w:left="2160" w:hanging="360"/>
+      </w:pPr>
+      <w:rPr>
+        <w:rFonts w:ascii="Wingdings" w:hAnsi="Wingdings" w:hint="default"/>
+      </w:rPr>
+    </w:lvl>
+    <w:lvl w:ilvl="3" w:tplc="04090001" w:tentative="1">
+      <w:start w:val="1"/>
+      <w:numFmt w:val="bullet"/>
+      <w:lvlText w:val=""/>
+      <w:lvlJc w:val="left"/>
+      <w:pPr>
+        <w:ind w:left="2880" w:hanging="360"/>
+      </w:pPr>
+      <w:rPr>
+        <w:rFonts w:ascii="Symbol" w:hAnsi="Symbol" w:hint="default"/>
+      </w:rPr>
+    </w:lvl>
+    <w:lvl w:ilvl="4" w:tplc="04090003" w:tentative="1">
+      <w:start w:val="1"/>
+      <w:numFmt w:val="bullet"/>
+      <w:lvlText w:val="o"/>
+      <w:lvlJc w:val="left"/>
+      <w:pPr>
+        <w:ind w:left="3600" w:hanging="360"/>
+      </w:pPr>
+      <w:rPr>
+        <w:rFonts w:ascii="Courier New" w:hAnsi="Courier New" w:cs="Courier New" w:hint="default"/>
+      </w:rPr>
+    </w:lvl>
+    <w:lvl w:ilvl="5" w:tplc="04090005" w:tentative="1">
+      <w:start w:val="1"/>
+      <w:numFmt w:val="bullet"/>
+      <w:lvlText w:val=""/>
+      <w:lvlJc w:val="left"/>
+      <w:pPr>
+        <w:ind w:left="4320" w:hanging="360"/>
+      </w:pPr>
+      <w:rPr>
+        <w:rFonts w:ascii="Wingdings" w:hAnsi="Wingdings" w:hint="default"/>
+      </w:rPr>
+    </w:lvl>
+    <w:lvl w:ilvl="6" w:tplc="04090001" w:tentative="1">
+      <w:start w:val="1"/>
+      <w:numFmt w:val="bullet"/>
+      <w:lvlText w:val=""/>
+      <w:lvlJc w:val="left"/>
+      <w:pPr>
+        <w:ind w:left="5040" w:hanging="360"/>
+      </w:pPr>
+      <w:rPr>
+        <w:rFonts w:ascii="Symbol" w:hAnsi="Symbol" w:hint="default"/>
+      </w:rPr>
+    </w:lvl>
+    <w:lvl w:ilvl="7" w:tplc="04090003" w:tentative="1">
+      <w:start w:val="1"/>
+      <w:numFmt w:val="bullet"/>
+      <w:lvlText w:val="o"/>
+      <w:lvlJc w:val="left"/>
+      <w:pPr>
+        <w:ind w:left="5760" w:hanging="360"/>
+      </w:pPr>
+      <w:rPr>
+        <w:rFonts w:ascii="Courier New" w:hAnsi="Courier New" w:cs="Courier New" w:hint="default"/>
+      </w:rPr>
+    </w:lvl>
+    <w:lvl w:ilvl="8" w:tplc="04090005" w:tentative="1">
+      <w:start w:val="1"/>
+      <w:numFmt w:val="bullet"/>
+      <w:lvlText w:val=""/>
+      <w:lvlJc w:val="left"/>
+      <w:pPr>
+        <w:ind w:left="6480" w:hanging="360"/>
+      </w:pPr>
+      <w:rPr>
+        <w:rFonts w:ascii="Wingdings" w:hAnsi="Wingdings" w:hint="default"/>
+      </w:rPr>
+    </w:lvl>
+  </w:abstractNum>
+  <w:abstractNum w:abstractNumId="27" w15:restartNumberingAfterBreak="0">
     <w:nsid w:val="744A0086"/>
     <w:multiLevelType w:val="hybridMultilevel"/>
     <w:tmpl w:val="4B8E0D04"/>
@@ -5272,7 +6921,7 @@
       </w:pPr>
     </w:lvl>
   </w:abstractNum>
-  <w:abstractNum w:abstractNumId="18" w15:restartNumberingAfterBreak="0">
+  <w:abstractNum w:abstractNumId="28" w15:restartNumberingAfterBreak="0">
     <w:nsid w:val="746B045E"/>
     <w:multiLevelType w:val="hybridMultilevel"/>
     <w:tmpl w:val="0DA6E242"/>
@@ -5361,62 +7010,208 @@
       </w:pPr>
     </w:lvl>
   </w:abstractNum>
+  <w:abstractNum w:abstractNumId="29" w15:restartNumberingAfterBreak="0">
+    <w:nsid w:val="7A584E6C"/>
+    <w:multiLevelType w:val="hybridMultilevel"/>
+    <w:tmpl w:val="7512A4A8"/>
+    <w:lvl w:ilvl="0" w:tplc="04090001">
+      <w:start w:val="1"/>
+      <w:numFmt w:val="bullet"/>
+      <w:lvlText w:val=""/>
+      <w:lvlJc w:val="left"/>
+      <w:pPr>
+        <w:ind w:left="720" w:hanging="360"/>
+      </w:pPr>
+      <w:rPr>
+        <w:rFonts w:ascii="Symbol" w:hAnsi="Symbol" w:hint="default"/>
+      </w:rPr>
+    </w:lvl>
+    <w:lvl w:ilvl="1" w:tplc="04090003" w:tentative="1">
+      <w:start w:val="1"/>
+      <w:numFmt w:val="bullet"/>
+      <w:lvlText w:val="o"/>
+      <w:lvlJc w:val="left"/>
+      <w:pPr>
+        <w:ind w:left="1440" w:hanging="360"/>
+      </w:pPr>
+      <w:rPr>
+        <w:rFonts w:ascii="Courier New" w:hAnsi="Courier New" w:cs="Courier New" w:hint="default"/>
+      </w:rPr>
+    </w:lvl>
+    <w:lvl w:ilvl="2" w:tplc="04090005" w:tentative="1">
+      <w:start w:val="1"/>
+      <w:numFmt w:val="bullet"/>
+      <w:lvlText w:val=""/>
+      <w:lvlJc w:val="left"/>
+      <w:pPr>
+        <w:ind w:left="2160" w:hanging="360"/>
+      </w:pPr>
+      <w:rPr>
+        <w:rFonts w:ascii="Wingdings" w:hAnsi="Wingdings" w:hint="default"/>
+      </w:rPr>
+    </w:lvl>
+    <w:lvl w:ilvl="3" w:tplc="04090001" w:tentative="1">
+      <w:start w:val="1"/>
+      <w:numFmt w:val="bullet"/>
+      <w:lvlText w:val=""/>
+      <w:lvlJc w:val="left"/>
+      <w:pPr>
+        <w:ind w:left="2880" w:hanging="360"/>
+      </w:pPr>
+      <w:rPr>
+        <w:rFonts w:ascii="Symbol" w:hAnsi="Symbol" w:hint="default"/>
+      </w:rPr>
+    </w:lvl>
+    <w:lvl w:ilvl="4" w:tplc="04090003" w:tentative="1">
+      <w:start w:val="1"/>
+      <w:numFmt w:val="bullet"/>
+      <w:lvlText w:val="o"/>
+      <w:lvlJc w:val="left"/>
+      <w:pPr>
+        <w:ind w:left="3600" w:hanging="360"/>
+      </w:pPr>
+      <w:rPr>
+        <w:rFonts w:ascii="Courier New" w:hAnsi="Courier New" w:cs="Courier New" w:hint="default"/>
+      </w:rPr>
+    </w:lvl>
+    <w:lvl w:ilvl="5" w:tplc="04090005" w:tentative="1">
+      <w:start w:val="1"/>
+      <w:numFmt w:val="bullet"/>
+      <w:lvlText w:val=""/>
+      <w:lvlJc w:val="left"/>
+      <w:pPr>
+        <w:ind w:left="4320" w:hanging="360"/>
+      </w:pPr>
+      <w:rPr>
+        <w:rFonts w:ascii="Wingdings" w:hAnsi="Wingdings" w:hint="default"/>
+      </w:rPr>
+    </w:lvl>
+    <w:lvl w:ilvl="6" w:tplc="04090001" w:tentative="1">
+      <w:start w:val="1"/>
+      <w:numFmt w:val="bullet"/>
+      <w:lvlText w:val=""/>
+      <w:lvlJc w:val="left"/>
+      <w:pPr>
+        <w:ind w:left="5040" w:hanging="360"/>
+      </w:pPr>
+      <w:rPr>
+        <w:rFonts w:ascii="Symbol" w:hAnsi="Symbol" w:hint="default"/>
+      </w:rPr>
+    </w:lvl>
+    <w:lvl w:ilvl="7" w:tplc="04090003" w:tentative="1">
+      <w:start w:val="1"/>
+      <w:numFmt w:val="bullet"/>
+      <w:lvlText w:val="o"/>
+      <w:lvlJc w:val="left"/>
+      <w:pPr>
+        <w:ind w:left="5760" w:hanging="360"/>
+      </w:pPr>
+      <w:rPr>
+        <w:rFonts w:ascii="Courier New" w:hAnsi="Courier New" w:cs="Courier New" w:hint="default"/>
+      </w:rPr>
+    </w:lvl>
+    <w:lvl w:ilvl="8" w:tplc="04090005" w:tentative="1">
+      <w:start w:val="1"/>
+      <w:numFmt w:val="bullet"/>
+      <w:lvlText w:val=""/>
+      <w:lvlJc w:val="left"/>
+      <w:pPr>
+        <w:ind w:left="6480" w:hanging="360"/>
+      </w:pPr>
+      <w:rPr>
+        <w:rFonts w:ascii="Wingdings" w:hAnsi="Wingdings" w:hint="default"/>
+      </w:rPr>
+    </w:lvl>
+  </w:abstractNum>
   <w:num w:numId="1">
-    <w:abstractNumId w:val="15"/>
+    <w:abstractNumId w:val="23"/>
   </w:num>
   <w:num w:numId="2">
-    <w:abstractNumId w:val="2"/>
+    <w:abstractNumId w:val="3"/>
   </w:num>
   <w:num w:numId="3">
-    <w:abstractNumId w:val="9"/>
+    <w:abstractNumId w:val="13"/>
   </w:num>
   <w:num w:numId="4">
-    <w:abstractNumId w:val="8"/>
+    <w:abstractNumId w:val="11"/>
   </w:num>
   <w:num w:numId="5">
-    <w:abstractNumId w:val="12"/>
+    <w:abstractNumId w:val="20"/>
   </w:num>
   <w:num w:numId="6">
-    <w:abstractNumId w:val="3"/>
+    <w:abstractNumId w:val="4"/>
   </w:num>
   <w:num w:numId="7">
     <w:abstractNumId w:val="1"/>
   </w:num>
   <w:num w:numId="8">
-    <w:abstractNumId w:val="14"/>
+    <w:abstractNumId w:val="22"/>
   </w:num>
   <w:num w:numId="9">
-    <w:abstractNumId w:val="18"/>
+    <w:abstractNumId w:val="28"/>
   </w:num>
   <w:num w:numId="10">
-    <w:abstractNumId w:val="11"/>
+    <w:abstractNumId w:val="19"/>
   </w:num>
   <w:num w:numId="11">
-    <w:abstractNumId w:val="13"/>
+    <w:abstractNumId w:val="21"/>
   </w:num>
   <w:num w:numId="12">
-    <w:abstractNumId w:val="17"/>
+    <w:abstractNumId w:val="27"/>
   </w:num>
   <w:num w:numId="13">
-    <w:abstractNumId w:val="5"/>
+    <w:abstractNumId w:val="6"/>
   </w:num>
   <w:num w:numId="14">
-    <w:abstractNumId w:val="16"/>
+    <w:abstractNumId w:val="24"/>
   </w:num>
   <w:num w:numId="15">
-    <w:abstractNumId w:val="4"/>
+    <w:abstractNumId w:val="5"/>
   </w:num>
   <w:num w:numId="16">
     <w:abstractNumId w:val="0"/>
   </w:num>
   <w:num w:numId="17">
-    <w:abstractNumId w:val="6"/>
+    <w:abstractNumId w:val="9"/>
   </w:num>
   <w:num w:numId="18">
+    <w:abstractNumId w:val="10"/>
+  </w:num>
+  <w:num w:numId="19">
+    <w:abstractNumId w:val="16"/>
+  </w:num>
+  <w:num w:numId="20">
     <w:abstractNumId w:val="7"/>
   </w:num>
-  <w:num w:numId="19">
-    <w:abstractNumId w:val="10"/>
+  <w:num w:numId="21">
+    <w:abstractNumId w:val="29"/>
+  </w:num>
+  <w:num w:numId="22">
+    <w:abstractNumId w:val="26"/>
+  </w:num>
+  <w:num w:numId="23">
+    <w:abstractNumId w:val="8"/>
+  </w:num>
+  <w:num w:numId="24">
+    <w:abstractNumId w:val="17"/>
+  </w:num>
+  <w:num w:numId="25">
+    <w:abstractNumId w:val="25"/>
+  </w:num>
+  <w:num w:numId="26">
+    <w:abstractNumId w:val="14"/>
+  </w:num>
+  <w:num w:numId="27">
+    <w:abstractNumId w:val="12"/>
+  </w:num>
+  <w:num w:numId="28">
+    <w:abstractNumId w:val="15"/>
+  </w:num>
+  <w:num w:numId="29">
+    <w:abstractNumId w:val="2"/>
+  </w:num>
+  <w:num w:numId="30">
+    <w:abstractNumId w:val="18"/>
   </w:num>
 </w:numbering>
 </file>
@@ -6370,7 +8165,7 @@
 </file>
 
 <file path=customXml/itemProps1.xml><?xml version="1.0" encoding="utf-8"?>
-<ds:datastoreItem xmlns:ds="http://schemas.openxmlformats.org/officeDocument/2006/customXml" ds:itemID="{F201600D-FD7C-47E1-B125-5A1F8B5B298F}">
+<ds:datastoreItem xmlns:ds="http://schemas.openxmlformats.org/officeDocument/2006/customXml" ds:itemID="{8E5ECCCA-3ACE-4F82-B0BB-D78A4E173FF1}">
   <ds:schemaRefs>
     <ds:schemaRef ds:uri="http://schemas.openxmlformats.org/officeDocument/2006/bibliography"/>
   </ds:schemaRefs>

</xml_diff>

<commit_message>
Giao tiếp/ Trao đổi thông tin
</commit_message>
<xml_diff>
--- a/docs/MyProject.docx
+++ b/docs/MyProject.docx
@@ -3114,8 +3114,6 @@
       <w:r>
         <w:tab/>
       </w:r>
-      <w:bookmarkStart w:id="9" w:name="_GoBack"/>
-      <w:bookmarkEnd w:id="9"/>
     </w:p>
     <w:p>
       <w:r>
@@ -3546,6 +3544,21 @@
         <w:t>.</w:t>
       </w:r>
     </w:p>
+    <w:p>
+      <w:pPr>
+        <w:pStyle w:val="ListParagraph"/>
+        <w:numPr>
+          <w:ilvl w:val="0"/>
+          <w:numId w:val="30"/>
+        </w:numPr>
+      </w:pPr>
+      <w:r>
+        <w:t>Tự động xóa những tài liệu của sinh viên đã lưu trong vòng 7 ngày</w:t>
+      </w:r>
+      <w:r>
+        <w:t>.</w:t>
+      </w:r>
+    </w:p>
     <w:p/>
     <w:p>
       <w:pPr>
@@ -3555,10 +3568,72 @@
           <w:numId w:val="11"/>
         </w:numPr>
       </w:pPr>
-      <w:bookmarkStart w:id="10" w:name="_Toc42405697"/>
+      <w:bookmarkStart w:id="9" w:name="_Toc42405697"/>
       <w:r>
         <w:t>Mô hình hoạt động hiện thời – nghiệp vụ</w:t>
       </w:r>
+      <w:bookmarkEnd w:id="9"/>
+    </w:p>
+    <w:p>
+      <w:pPr>
+        <w:pStyle w:val="ListParagraph"/>
+        <w:numPr>
+          <w:ilvl w:val="0"/>
+          <w:numId w:val="32"/>
+        </w:numPr>
+        <w:ind w:left="720"/>
+      </w:pPr>
+      <w:r>
+        <w:t>Là mô hình offline</w:t>
+      </w:r>
+    </w:p>
+    <w:p>
+      <w:pPr>
+        <w:pStyle w:val="ListParagraph"/>
+        <w:numPr>
+          <w:ilvl w:val="0"/>
+          <w:numId w:val="32"/>
+        </w:numPr>
+        <w:ind w:left="720"/>
+      </w:pPr>
+      <w:r>
+        <w:t xml:space="preserve">Khi sinh viên có nhu cầu in ấn cần phải trực </w:t>
+      </w:r>
+      <w:r>
+        <w:t>tiếp đến phòng photocopy để nộp yêu cầu in ấn cho quản lý phòng</w:t>
+      </w:r>
+      <w:r>
+        <w:t xml:space="preserve"> và n</w:t>
+      </w:r>
+      <w:r>
+        <w:t>ộp tài liệu của mình cho quản lý của phòng để có in ấn.</w:t>
+      </w:r>
+    </w:p>
+    <w:p>
+      <w:pPr>
+        <w:pStyle w:val="ListParagraph"/>
+        <w:numPr>
+          <w:ilvl w:val="0"/>
+          <w:numId w:val="32"/>
+        </w:numPr>
+        <w:ind w:left="720"/>
+      </w:pPr>
+      <w:r>
+        <w:t>Người quản lý sẽ nhận yêu cầu của sinh viên và thực hiện lập lịch in ấn, sau đó hẹn lịch khi nào sinh viên có thể đến lấy tài liệu.</w:t>
+      </w:r>
+    </w:p>
+    <w:p>
+      <w:pPr>
+        <w:pStyle w:val="Heading2"/>
+        <w:numPr>
+          <w:ilvl w:val="0"/>
+          <w:numId w:val="11"/>
+        </w:numPr>
+      </w:pPr>
+      <w:bookmarkStart w:id="10" w:name="_Toc42405698"/>
+      <w:r>
+        <w:t>Mô hình hoạt động dự kiến khi áp dụng sản phẩm mới</w:t>
+      </w:r>
       <w:bookmarkEnd w:id="10"/>
     </w:p>
     <w:p>
@@ -3566,12 +3641,11 @@
         <w:pStyle w:val="ListParagraph"/>
         <w:numPr>
           <w:ilvl w:val="0"/>
-          <w:numId w:val="32"/>
-        </w:numPr>
-        <w:ind w:left="720"/>
-      </w:pPr>
-      <w:r>
-        <w:t>Là mô hình offline</w:t>
+          <w:numId w:val="31"/>
+        </w:numPr>
+      </w:pPr>
+      <w:r>
+        <w:t>Là một mô hình online</w:t>
       </w:r>
     </w:p>
     <w:p>
@@ -3579,21 +3653,14 @@
         <w:pStyle w:val="ListParagraph"/>
         <w:numPr>
           <w:ilvl w:val="0"/>
-          <w:numId w:val="32"/>
-        </w:numPr>
-        <w:ind w:left="720"/>
-      </w:pPr>
-      <w:r>
-        <w:t xml:space="preserve">Khi sinh viên có nhu cầu in ấn cần phải trực </w:t>
-      </w:r>
-      <w:r>
-        <w:t>tiếp đến phòng photocopy để nộp yêu cầu in ấn cho quản lý phòng</w:t>
-      </w:r>
-      <w:r>
-        <w:t xml:space="preserve"> và n</w:t>
-      </w:r>
-      <w:r>
-        <w:t>ộp tài liệu của mình cho quản lý của phòng để có in ấn.</w:t>
+          <w:numId w:val="31"/>
+        </w:numPr>
+      </w:pPr>
+      <w:r>
+        <w:t>Có thể hoạt động 24/7</w:t>
+      </w:r>
+      <w:r>
+        <w:t>.</w:t>
       </w:r>
     </w:p>
     <w:p>
@@ -3601,12 +3668,77 @@
         <w:pStyle w:val="ListParagraph"/>
         <w:numPr>
           <w:ilvl w:val="0"/>
-          <w:numId w:val="32"/>
-        </w:numPr>
-        <w:ind w:left="720"/>
-      </w:pPr>
-      <w:r>
-        <w:t>Người quản lý sẽ nhận yêu cầu của sinh viên và thực hiện lập lịch in ấn, sau đó hẹn lịch khi nào sinh viên có thể đến lấy tài liệu.</w:t>
+          <w:numId w:val="31"/>
+        </w:numPr>
+      </w:pPr>
+      <w:r>
+        <w:t>Sinh viên có thể dễ dàng trong việc in ấn vì có thể gửi yêu cầu thông qua internet</w:t>
+      </w:r>
+      <w:r>
+        <w:t>.</w:t>
+      </w:r>
+    </w:p>
+    <w:p>
+      <w:pPr>
+        <w:pStyle w:val="ListParagraph"/>
+        <w:numPr>
+          <w:ilvl w:val="0"/>
+          <w:numId w:val="31"/>
+        </w:numPr>
+      </w:pPr>
+      <w:r>
+        <w:t>Sinh viên có thể xem và tự kiểm soát số tờ giấy mà mình muốn in.</w:t>
+      </w:r>
+    </w:p>
+    <w:p>
+      <w:pPr>
+        <w:pStyle w:val="ListParagraph"/>
+        <w:numPr>
+          <w:ilvl w:val="0"/>
+          <w:numId w:val="31"/>
+        </w:numPr>
+      </w:pPr>
+      <w:r>
+        <w:t>Sinh viên chỉ cần đến phòng photocopy để lấy những bản in.</w:t>
+      </w:r>
+    </w:p>
+    <w:p>
+      <w:pPr>
+        <w:pStyle w:val="ListParagraph"/>
+        <w:numPr>
+          <w:ilvl w:val="0"/>
+          <w:numId w:val="31"/>
+        </w:numPr>
+      </w:pPr>
+      <w:r>
+        <w:t>Người quản lý phòng photocopy có thể dễ dàng xem những thống kê cần thiết về số tờ giấy đã in, tần suất sử dụng máy in của mỗi sinh viên.</w:t>
+      </w:r>
+    </w:p>
+    <w:p>
+      <w:pPr>
+        <w:pStyle w:val="ListParagraph"/>
+        <w:numPr>
+          <w:ilvl w:val="0"/>
+          <w:numId w:val="31"/>
+        </w:numPr>
+      </w:pPr>
+      <w:r>
+        <w:t>Có thể giới hạn số tờ giấy một các tự động</w:t>
+      </w:r>
+      <w:r>
+        <w:t>.</w:t>
+      </w:r>
+    </w:p>
+    <w:p>
+      <w:pPr>
+        <w:pStyle w:val="ListParagraph"/>
+        <w:numPr>
+          <w:ilvl w:val="0"/>
+          <w:numId w:val="31"/>
+        </w:numPr>
+      </w:pPr>
+      <w:r>
+        <w:t>Giảm gánh nặng cho việc quản lý in ấn của phòng này.</w:t>
       </w:r>
     </w:p>
     <w:p>
@@ -3617,130 +3749,11 @@
           <w:numId w:val="11"/>
         </w:numPr>
       </w:pPr>
-      <w:bookmarkStart w:id="11" w:name="_Toc42405698"/>
-      <w:r>
-        <w:t>Mô hình hoạt động dự kiến khi áp dụng sản phẩm mới</w:t>
+      <w:bookmarkStart w:id="11" w:name="_Toc42405699"/>
+      <w:r>
+        <w:t>Phạm vi dự án</w:t>
       </w:r>
       <w:bookmarkEnd w:id="11"/>
-    </w:p>
-    <w:p>
-      <w:pPr>
-        <w:pStyle w:val="ListParagraph"/>
-        <w:numPr>
-          <w:ilvl w:val="0"/>
-          <w:numId w:val="31"/>
-        </w:numPr>
-      </w:pPr>
-      <w:r>
-        <w:t>Là một mô hình online</w:t>
-      </w:r>
-    </w:p>
-    <w:p>
-      <w:pPr>
-        <w:pStyle w:val="ListParagraph"/>
-        <w:numPr>
-          <w:ilvl w:val="0"/>
-          <w:numId w:val="31"/>
-        </w:numPr>
-      </w:pPr>
-      <w:r>
-        <w:t>Có thể hoạt động 24/7</w:t>
-      </w:r>
-      <w:r>
-        <w:t>.</w:t>
-      </w:r>
-    </w:p>
-    <w:p>
-      <w:pPr>
-        <w:pStyle w:val="ListParagraph"/>
-        <w:numPr>
-          <w:ilvl w:val="0"/>
-          <w:numId w:val="31"/>
-        </w:numPr>
-      </w:pPr>
-      <w:r>
-        <w:t>Sinh viên có thể dễ dàng trong việc in ấn vì có thể gửi yêu cầu thông qua internet</w:t>
-      </w:r>
-      <w:r>
-        <w:t>.</w:t>
-      </w:r>
-    </w:p>
-    <w:p>
-      <w:pPr>
-        <w:pStyle w:val="ListParagraph"/>
-        <w:numPr>
-          <w:ilvl w:val="0"/>
-          <w:numId w:val="31"/>
-        </w:numPr>
-      </w:pPr>
-      <w:r>
-        <w:t>Sinh viên có thể xem và tự kiểm soát số tờ giấy mà mình muốn in.</w:t>
-      </w:r>
-    </w:p>
-    <w:p>
-      <w:pPr>
-        <w:pStyle w:val="ListParagraph"/>
-        <w:numPr>
-          <w:ilvl w:val="0"/>
-          <w:numId w:val="31"/>
-        </w:numPr>
-      </w:pPr>
-      <w:r>
-        <w:t>Sinh viên chỉ cần đến phòng photocopy để lấy những bản in.</w:t>
-      </w:r>
-    </w:p>
-    <w:p>
-      <w:pPr>
-        <w:pStyle w:val="ListParagraph"/>
-        <w:numPr>
-          <w:ilvl w:val="0"/>
-          <w:numId w:val="31"/>
-        </w:numPr>
-      </w:pPr>
-      <w:r>
-        <w:t>Người quản lý phòng photocopy có thể dễ dàng xem những thống kê cần thiết về số tờ giấy đã in, tần suất sử dụng máy in của mỗi sinh viên.</w:t>
-      </w:r>
-    </w:p>
-    <w:p>
-      <w:pPr>
-        <w:pStyle w:val="ListParagraph"/>
-        <w:numPr>
-          <w:ilvl w:val="0"/>
-          <w:numId w:val="31"/>
-        </w:numPr>
-      </w:pPr>
-      <w:r>
-        <w:t>Có thể giới hạn số tờ giấy một các tự động</w:t>
-      </w:r>
-      <w:r>
-        <w:t>.</w:t>
-      </w:r>
-    </w:p>
-    <w:p>
-      <w:pPr>
-        <w:pStyle w:val="ListParagraph"/>
-        <w:numPr>
-          <w:ilvl w:val="0"/>
-          <w:numId w:val="31"/>
-        </w:numPr>
-      </w:pPr>
-      <w:r>
-        <w:t>Giảm gánh nặng cho việc quản lý in ấn của phòng này.</w:t>
-      </w:r>
-    </w:p>
-    <w:p>
-      <w:pPr>
-        <w:pStyle w:val="Heading2"/>
-        <w:numPr>
-          <w:ilvl w:val="0"/>
-          <w:numId w:val="11"/>
-        </w:numPr>
-      </w:pPr>
-      <w:bookmarkStart w:id="12" w:name="_Toc42405699"/>
-      <w:r>
-        <w:t>Phạm vi dự án</w:t>
-      </w:r>
-      <w:bookmarkEnd w:id="12"/>
     </w:p>
     <w:p>
       <w:pPr>
@@ -3771,12 +3784,122 @@
           <w:numId w:val="6"/>
         </w:numPr>
       </w:pPr>
-      <w:bookmarkStart w:id="13" w:name="_Toc42405700"/>
+      <w:bookmarkStart w:id="12" w:name="_Toc42405700"/>
       <w:r>
         <w:lastRenderedPageBreak/>
         <w:t>Giao tiếp/ Trao đổi thông tin</w:t>
       </w:r>
+      <w:bookmarkEnd w:id="12"/>
+    </w:p>
+    <w:p>
+      <w:pPr>
+        <w:ind w:firstLine="360"/>
+      </w:pPr>
+      <w:r>
+        <w:t>Khi dự án bắt đầu chạy sẽ tiến hành họp nội bộ mỗi 10h sáng thứ 2 hàng tuần để quản lý tiến độ dự án. Đưa ra hướng giải quyết những vướng mắc trong tuần qua chưa xử lý được. Đưa ra mục tiêu của tuần mới. Thúc đẩy tinh thần làm việc của các thành viện trong nhóm.</w:t>
+      </w:r>
+    </w:p>
+    <w:p>
+      <w:pPr>
+        <w:ind w:firstLine="360"/>
+      </w:pPr>
+      <w:r>
+        <w:t>Phân chia công việc (sử dụng c</w:t>
+      </w:r>
+      <w:r>
+        <w:t>ông</w:t>
+      </w:r>
+      <w:r>
+        <w:t xml:space="preserve"> cụ </w:t>
+      </w:r>
+      <w:r>
+        <w:t>Microsoft Planner</w:t>
+      </w:r>
+      <w:r>
+        <w:t>):</w:t>
+      </w:r>
+    </w:p>
+    <w:p>
+      <w:pPr>
+        <w:pStyle w:val="ListParagraph"/>
+        <w:numPr>
+          <w:ilvl w:val="0"/>
+          <w:numId w:val="33"/>
+        </w:numPr>
+      </w:pPr>
+      <w:r>
+        <w:t xml:space="preserve">CTO Nguyễn Đức Tiến sẽ </w:t>
+      </w:r>
+      <w:r>
+        <w:t>phân chia các task</w:t>
+      </w:r>
+      <w:r>
+        <w:t xml:space="preserve"> lớn mỗi tuần cho các thành viên trong nhóm thực hiện dự án</w:t>
+      </w:r>
+      <w:r>
+        <w:t>.</w:t>
+      </w:r>
+    </w:p>
+    <w:p>
+      <w:pPr>
+        <w:pStyle w:val="ListParagraph"/>
+        <w:numPr>
+          <w:ilvl w:val="0"/>
+          <w:numId w:val="33"/>
+        </w:numPr>
+      </w:pPr>
+      <w:r>
+        <w:t>Mỗi thành viên trong nhóm sẽ thực hiện phân chia task lớn đó thành các task nhỏ hơn và tự đặt deadline cho các tác nhỏ đó. Sau khi làm xong các task nhỏ thì đánh dấu hoàn thành. Mục tiêu mỗi tuần phải hoàn thành nhiệm vụ mà CTO đã giao trong tuần đó.</w:t>
+      </w:r>
+    </w:p>
+    <w:p>
+      <w:pPr>
+        <w:ind w:left="360"/>
+      </w:pPr>
+      <w:r>
+        <w:t>Trao đổi thông tin:</w:t>
+      </w:r>
+    </w:p>
+    <w:p>
+      <w:pPr>
+        <w:pStyle w:val="ListParagraph"/>
+        <w:numPr>
+          <w:ilvl w:val="0"/>
+          <w:numId w:val="34"/>
+        </w:numPr>
+      </w:pPr>
+      <w:bookmarkStart w:id="13" w:name="_GoBack"/>
+      <w:r>
+        <w:t>CTO sẽ tạo nhóm trao đổi thông tin trên phần mềm Microsoft Skype và thêm các thành viện trong dự án vào. Các thành viên trong dự án sẽ thực hiện trao đổi công việc, các vướng mặc khi làm dự án tại đây.</w:t>
+      </w:r>
+    </w:p>
+    <w:p>
+      <w:pPr>
+        <w:pStyle w:val="ListParagraph"/>
+        <w:numPr>
+          <w:ilvl w:val="0"/>
+          <w:numId w:val="34"/>
+        </w:numPr>
+      </w:pPr>
+      <w:r>
+        <w:t>Các thành viên cũng có thể trao đổi trực tiếp (mặt đối mặt) với nhau ở công ty, quán nước, … bất kỳ nơi nào có thể gặp mặt trực tiếp.</w:t>
+      </w:r>
+    </w:p>
+    <w:p>
+      <w:pPr>
+        <w:pStyle w:val="ListParagraph"/>
+        <w:numPr>
+          <w:ilvl w:val="0"/>
+          <w:numId w:val="34"/>
+        </w:numPr>
+      </w:pPr>
+      <w:r>
+        <w:t>Nếu có bất kỳ vướng mắc nào của bất cứ thành viên nào không thể giải quyết trong vòng 24 tiếng thì sẽ tiến hành họp nhóm khẩn cấp để đưa ra các giải quyết vấn đề đó</w:t>
+      </w:r>
       <w:bookmarkEnd w:id="13"/>
+      <w:r>
+        <w:t xml:space="preserve">. </w:t>
+      </w:r>
     </w:p>
     <w:p>
       <w:pPr>
@@ -6675,6 +6798,119 @@
     </w:lvl>
   </w:abstractNum>
   <w:abstractNum w:abstractNumId="21" w15:restartNumberingAfterBreak="0">
+    <w:nsid w:val="5DFA13E1"/>
+    <w:multiLevelType w:val="hybridMultilevel"/>
+    <w:tmpl w:val="B38ED13E"/>
+    <w:lvl w:ilvl="0" w:tplc="04090001">
+      <w:start w:val="1"/>
+      <w:numFmt w:val="bullet"/>
+      <w:lvlText w:val=""/>
+      <w:lvlJc w:val="left"/>
+      <w:pPr>
+        <w:ind w:left="720" w:hanging="360"/>
+      </w:pPr>
+      <w:rPr>
+        <w:rFonts w:ascii="Symbol" w:hAnsi="Symbol" w:hint="default"/>
+      </w:rPr>
+    </w:lvl>
+    <w:lvl w:ilvl="1" w:tplc="04090003" w:tentative="1">
+      <w:start w:val="1"/>
+      <w:numFmt w:val="bullet"/>
+      <w:lvlText w:val="o"/>
+      <w:lvlJc w:val="left"/>
+      <w:pPr>
+        <w:ind w:left="1440" w:hanging="360"/>
+      </w:pPr>
+      <w:rPr>
+        <w:rFonts w:ascii="Courier New" w:hAnsi="Courier New" w:cs="Courier New" w:hint="default"/>
+      </w:rPr>
+    </w:lvl>
+    <w:lvl w:ilvl="2" w:tplc="04090005" w:tentative="1">
+      <w:start w:val="1"/>
+      <w:numFmt w:val="bullet"/>
+      <w:lvlText w:val=""/>
+      <w:lvlJc w:val="left"/>
+      <w:pPr>
+        <w:ind w:left="2160" w:hanging="360"/>
+      </w:pPr>
+      <w:rPr>
+        <w:rFonts w:ascii="Wingdings" w:hAnsi="Wingdings" w:hint="default"/>
+      </w:rPr>
+    </w:lvl>
+    <w:lvl w:ilvl="3" w:tplc="04090001" w:tentative="1">
+      <w:start w:val="1"/>
+      <w:numFmt w:val="bullet"/>
+      <w:lvlText w:val=""/>
+      <w:lvlJc w:val="left"/>
+      <w:pPr>
+        <w:ind w:left="2880" w:hanging="360"/>
+      </w:pPr>
+      <w:rPr>
+        <w:rFonts w:ascii="Symbol" w:hAnsi="Symbol" w:hint="default"/>
+      </w:rPr>
+    </w:lvl>
+    <w:lvl w:ilvl="4" w:tplc="04090003" w:tentative="1">
+      <w:start w:val="1"/>
+      <w:numFmt w:val="bullet"/>
+      <w:lvlText w:val="o"/>
+      <w:lvlJc w:val="left"/>
+      <w:pPr>
+        <w:ind w:left="3600" w:hanging="360"/>
+      </w:pPr>
+      <w:rPr>
+        <w:rFonts w:ascii="Courier New" w:hAnsi="Courier New" w:cs="Courier New" w:hint="default"/>
+      </w:rPr>
+    </w:lvl>
+    <w:lvl w:ilvl="5" w:tplc="04090005" w:tentative="1">
+      <w:start w:val="1"/>
+      <w:numFmt w:val="bullet"/>
+      <w:lvlText w:val=""/>
+      <w:lvlJc w:val="left"/>
+      <w:pPr>
+        <w:ind w:left="4320" w:hanging="360"/>
+      </w:pPr>
+      <w:rPr>
+        <w:rFonts w:ascii="Wingdings" w:hAnsi="Wingdings" w:hint="default"/>
+      </w:rPr>
+    </w:lvl>
+    <w:lvl w:ilvl="6" w:tplc="04090001" w:tentative="1">
+      <w:start w:val="1"/>
+      <w:numFmt w:val="bullet"/>
+      <w:lvlText w:val=""/>
+      <w:lvlJc w:val="left"/>
+      <w:pPr>
+        <w:ind w:left="5040" w:hanging="360"/>
+      </w:pPr>
+      <w:rPr>
+        <w:rFonts w:ascii="Symbol" w:hAnsi="Symbol" w:hint="default"/>
+      </w:rPr>
+    </w:lvl>
+    <w:lvl w:ilvl="7" w:tplc="04090003" w:tentative="1">
+      <w:start w:val="1"/>
+      <w:numFmt w:val="bullet"/>
+      <w:lvlText w:val="o"/>
+      <w:lvlJc w:val="left"/>
+      <w:pPr>
+        <w:ind w:left="5760" w:hanging="360"/>
+      </w:pPr>
+      <w:rPr>
+        <w:rFonts w:ascii="Courier New" w:hAnsi="Courier New" w:cs="Courier New" w:hint="default"/>
+      </w:rPr>
+    </w:lvl>
+    <w:lvl w:ilvl="8" w:tplc="04090005" w:tentative="1">
+      <w:start w:val="1"/>
+      <w:numFmt w:val="bullet"/>
+      <w:lvlText w:val=""/>
+      <w:lvlJc w:val="left"/>
+      <w:pPr>
+        <w:ind w:left="6480" w:hanging="360"/>
+      </w:pPr>
+      <w:rPr>
+        <w:rFonts w:ascii="Wingdings" w:hAnsi="Wingdings" w:hint="default"/>
+      </w:rPr>
+    </w:lvl>
+  </w:abstractNum>
+  <w:abstractNum w:abstractNumId="22" w15:restartNumberingAfterBreak="0">
     <w:nsid w:val="64542708"/>
     <w:multiLevelType w:val="hybridMultilevel"/>
     <w:tmpl w:val="C10441A0"/>
@@ -6763,7 +6999,7 @@
       </w:pPr>
     </w:lvl>
   </w:abstractNum>
-  <w:abstractNum w:abstractNumId="22" w15:restartNumberingAfterBreak="0">
+  <w:abstractNum w:abstractNumId="23" w15:restartNumberingAfterBreak="0">
     <w:nsid w:val="672F3162"/>
     <w:multiLevelType w:val="hybridMultilevel"/>
     <w:tmpl w:val="8F52D746"/>
@@ -6849,7 +7085,7 @@
       </w:pPr>
     </w:lvl>
   </w:abstractNum>
-  <w:abstractNum w:abstractNumId="23" w15:restartNumberingAfterBreak="0">
+  <w:abstractNum w:abstractNumId="24" w15:restartNumberingAfterBreak="0">
     <w:nsid w:val="68CA6381"/>
     <w:multiLevelType w:val="hybridMultilevel"/>
     <w:tmpl w:val="B8A4F844"/>
@@ -6938,7 +7174,7 @@
       </w:pPr>
     </w:lvl>
   </w:abstractNum>
-  <w:abstractNum w:abstractNumId="24" w15:restartNumberingAfterBreak="0">
+  <w:abstractNum w:abstractNumId="25" w15:restartNumberingAfterBreak="0">
     <w:nsid w:val="69F66269"/>
     <w:multiLevelType w:val="hybridMultilevel"/>
     <w:tmpl w:val="2B50F428"/>
@@ -7024,7 +7260,120 @@
       </w:pPr>
     </w:lvl>
   </w:abstractNum>
-  <w:abstractNum w:abstractNumId="25" w15:restartNumberingAfterBreak="0">
+  <w:abstractNum w:abstractNumId="26" w15:restartNumberingAfterBreak="0">
+    <w:nsid w:val="6ACC5727"/>
+    <w:multiLevelType w:val="hybridMultilevel"/>
+    <w:tmpl w:val="666E2664"/>
+    <w:lvl w:ilvl="0" w:tplc="04090001">
+      <w:start w:val="1"/>
+      <w:numFmt w:val="bullet"/>
+      <w:lvlText w:val=""/>
+      <w:lvlJc w:val="left"/>
+      <w:pPr>
+        <w:ind w:left="720" w:hanging="360"/>
+      </w:pPr>
+      <w:rPr>
+        <w:rFonts w:ascii="Symbol" w:hAnsi="Symbol" w:hint="default"/>
+      </w:rPr>
+    </w:lvl>
+    <w:lvl w:ilvl="1" w:tplc="04090003" w:tentative="1">
+      <w:start w:val="1"/>
+      <w:numFmt w:val="bullet"/>
+      <w:lvlText w:val="o"/>
+      <w:lvlJc w:val="left"/>
+      <w:pPr>
+        <w:ind w:left="1440" w:hanging="360"/>
+      </w:pPr>
+      <w:rPr>
+        <w:rFonts w:ascii="Courier New" w:hAnsi="Courier New" w:cs="Courier New" w:hint="default"/>
+      </w:rPr>
+    </w:lvl>
+    <w:lvl w:ilvl="2" w:tplc="04090005" w:tentative="1">
+      <w:start w:val="1"/>
+      <w:numFmt w:val="bullet"/>
+      <w:lvlText w:val=""/>
+      <w:lvlJc w:val="left"/>
+      <w:pPr>
+        <w:ind w:left="2160" w:hanging="360"/>
+      </w:pPr>
+      <w:rPr>
+        <w:rFonts w:ascii="Wingdings" w:hAnsi="Wingdings" w:hint="default"/>
+      </w:rPr>
+    </w:lvl>
+    <w:lvl w:ilvl="3" w:tplc="04090001" w:tentative="1">
+      <w:start w:val="1"/>
+      <w:numFmt w:val="bullet"/>
+      <w:lvlText w:val=""/>
+      <w:lvlJc w:val="left"/>
+      <w:pPr>
+        <w:ind w:left="2880" w:hanging="360"/>
+      </w:pPr>
+      <w:rPr>
+        <w:rFonts w:ascii="Symbol" w:hAnsi="Symbol" w:hint="default"/>
+      </w:rPr>
+    </w:lvl>
+    <w:lvl w:ilvl="4" w:tplc="04090003" w:tentative="1">
+      <w:start w:val="1"/>
+      <w:numFmt w:val="bullet"/>
+      <w:lvlText w:val="o"/>
+      <w:lvlJc w:val="left"/>
+      <w:pPr>
+        <w:ind w:left="3600" w:hanging="360"/>
+      </w:pPr>
+      <w:rPr>
+        <w:rFonts w:ascii="Courier New" w:hAnsi="Courier New" w:cs="Courier New" w:hint="default"/>
+      </w:rPr>
+    </w:lvl>
+    <w:lvl w:ilvl="5" w:tplc="04090005" w:tentative="1">
+      <w:start w:val="1"/>
+      <w:numFmt w:val="bullet"/>
+      <w:lvlText w:val=""/>
+      <w:lvlJc w:val="left"/>
+      <w:pPr>
+        <w:ind w:left="4320" w:hanging="360"/>
+      </w:pPr>
+      <w:rPr>
+        <w:rFonts w:ascii="Wingdings" w:hAnsi="Wingdings" w:hint="default"/>
+      </w:rPr>
+    </w:lvl>
+    <w:lvl w:ilvl="6" w:tplc="04090001" w:tentative="1">
+      <w:start w:val="1"/>
+      <w:numFmt w:val="bullet"/>
+      <w:lvlText w:val=""/>
+      <w:lvlJc w:val="left"/>
+      <w:pPr>
+        <w:ind w:left="5040" w:hanging="360"/>
+      </w:pPr>
+      <w:rPr>
+        <w:rFonts w:ascii="Symbol" w:hAnsi="Symbol" w:hint="default"/>
+      </w:rPr>
+    </w:lvl>
+    <w:lvl w:ilvl="7" w:tplc="04090003" w:tentative="1">
+      <w:start w:val="1"/>
+      <w:numFmt w:val="bullet"/>
+      <w:lvlText w:val="o"/>
+      <w:lvlJc w:val="left"/>
+      <w:pPr>
+        <w:ind w:left="5760" w:hanging="360"/>
+      </w:pPr>
+      <w:rPr>
+        <w:rFonts w:ascii="Courier New" w:hAnsi="Courier New" w:cs="Courier New" w:hint="default"/>
+      </w:rPr>
+    </w:lvl>
+    <w:lvl w:ilvl="8" w:tplc="04090005" w:tentative="1">
+      <w:start w:val="1"/>
+      <w:numFmt w:val="bullet"/>
+      <w:lvlText w:val=""/>
+      <w:lvlJc w:val="left"/>
+      <w:pPr>
+        <w:ind w:left="6480" w:hanging="360"/>
+      </w:pPr>
+      <w:rPr>
+        <w:rFonts w:ascii="Wingdings" w:hAnsi="Wingdings" w:hint="default"/>
+      </w:rPr>
+    </w:lvl>
+  </w:abstractNum>
+  <w:abstractNum w:abstractNumId="27" w15:restartNumberingAfterBreak="0">
     <w:nsid w:val="6B4A3AD0"/>
     <w:multiLevelType w:val="multilevel"/>
     <w:tmpl w:val="5D2CF132"/>
@@ -7138,7 +7487,7 @@
       </w:rPr>
     </w:lvl>
   </w:abstractNum>
-  <w:abstractNum w:abstractNumId="26" w15:restartNumberingAfterBreak="0">
+  <w:abstractNum w:abstractNumId="28" w15:restartNumberingAfterBreak="0">
     <w:nsid w:val="6F196C44"/>
     <w:multiLevelType w:val="hybridMultilevel"/>
     <w:tmpl w:val="55F29D86"/>
@@ -7251,7 +7600,7 @@
       </w:rPr>
     </w:lvl>
   </w:abstractNum>
-  <w:abstractNum w:abstractNumId="27" w15:restartNumberingAfterBreak="0">
+  <w:abstractNum w:abstractNumId="29" w15:restartNumberingAfterBreak="0">
     <w:nsid w:val="723F2035"/>
     <w:multiLevelType w:val="hybridMultilevel"/>
     <w:tmpl w:val="9CE0D9AA"/>
@@ -7364,7 +7713,7 @@
       </w:rPr>
     </w:lvl>
   </w:abstractNum>
-  <w:abstractNum w:abstractNumId="28" w15:restartNumberingAfterBreak="0">
+  <w:abstractNum w:abstractNumId="30" w15:restartNumberingAfterBreak="0">
     <w:nsid w:val="724C0E96"/>
     <w:multiLevelType w:val="hybridMultilevel"/>
     <w:tmpl w:val="8DD81506"/>
@@ -7477,7 +7826,7 @@
       </w:rPr>
     </w:lvl>
   </w:abstractNum>
-  <w:abstractNum w:abstractNumId="29" w15:restartNumberingAfterBreak="0">
+  <w:abstractNum w:abstractNumId="31" w15:restartNumberingAfterBreak="0">
     <w:nsid w:val="744A0086"/>
     <w:multiLevelType w:val="hybridMultilevel"/>
     <w:tmpl w:val="4B8E0D04"/>
@@ -7568,7 +7917,7 @@
       </w:pPr>
     </w:lvl>
   </w:abstractNum>
-  <w:abstractNum w:abstractNumId="30" w15:restartNumberingAfterBreak="0">
+  <w:abstractNum w:abstractNumId="32" w15:restartNumberingAfterBreak="0">
     <w:nsid w:val="746B045E"/>
     <w:multiLevelType w:val="hybridMultilevel"/>
     <w:tmpl w:val="0DA6E242"/>
@@ -7657,7 +8006,7 @@
       </w:pPr>
     </w:lvl>
   </w:abstractNum>
-  <w:abstractNum w:abstractNumId="31" w15:restartNumberingAfterBreak="0">
+  <w:abstractNum w:abstractNumId="33" w15:restartNumberingAfterBreak="0">
     <w:nsid w:val="7A584E6C"/>
     <w:multiLevelType w:val="hybridMultilevel"/>
     <w:tmpl w:val="7512A4A8"/>
@@ -7771,7 +8120,7 @@
     </w:lvl>
   </w:abstractNum>
   <w:num w:numId="1">
-    <w:abstractNumId w:val="25"/>
+    <w:abstractNumId w:val="27"/>
   </w:num>
   <w:num w:numId="2">
     <w:abstractNumId w:val="4"/>
@@ -7783,7 +8132,7 @@
     <w:abstractNumId w:val="13"/>
   </w:num>
   <w:num w:numId="5">
-    <w:abstractNumId w:val="22"/>
+    <w:abstractNumId w:val="23"/>
   </w:num>
   <w:num w:numId="6">
     <w:abstractNumId w:val="5"/>
@@ -7792,25 +8141,25 @@
     <w:abstractNumId w:val="2"/>
   </w:num>
   <w:num w:numId="8">
+    <w:abstractNumId w:val="25"/>
+  </w:num>
+  <w:num w:numId="9">
+    <w:abstractNumId w:val="32"/>
+  </w:num>
+  <w:num w:numId="10">
+    <w:abstractNumId w:val="22"/>
+  </w:num>
+  <w:num w:numId="11">
     <w:abstractNumId w:val="24"/>
   </w:num>
-  <w:num w:numId="9">
-    <w:abstractNumId w:val="30"/>
-  </w:num>
-  <w:num w:numId="10">
-    <w:abstractNumId w:val="21"/>
-  </w:num>
-  <w:num w:numId="11">
-    <w:abstractNumId w:val="23"/>
-  </w:num>
   <w:num w:numId="12">
-    <w:abstractNumId w:val="29"/>
+    <w:abstractNumId w:val="31"/>
   </w:num>
   <w:num w:numId="13">
     <w:abstractNumId w:val="7"/>
   </w:num>
   <w:num w:numId="14">
-    <w:abstractNumId w:val="26"/>
+    <w:abstractNumId w:val="28"/>
   </w:num>
   <w:num w:numId="15">
     <w:abstractNumId w:val="6"/>
@@ -7831,10 +8180,10 @@
     <w:abstractNumId w:val="8"/>
   </w:num>
   <w:num w:numId="21">
-    <w:abstractNumId w:val="31"/>
+    <w:abstractNumId w:val="33"/>
   </w:num>
   <w:num w:numId="22">
-    <w:abstractNumId w:val="28"/>
+    <w:abstractNumId w:val="30"/>
   </w:num>
   <w:num w:numId="23">
     <w:abstractNumId w:val="9"/>
@@ -7843,7 +8192,7 @@
     <w:abstractNumId w:val="19"/>
   </w:num>
   <w:num w:numId="25">
-    <w:abstractNumId w:val="27"/>
+    <w:abstractNumId w:val="29"/>
   </w:num>
   <w:num w:numId="26">
     <w:abstractNumId w:val="16"/>
@@ -7865,6 +8214,12 @@
   </w:num>
   <w:num w:numId="32">
     <w:abstractNumId w:val="12"/>
+  </w:num>
+  <w:num w:numId="33">
+    <w:abstractNumId w:val="26"/>
+  </w:num>
+  <w:num w:numId="34">
+    <w:abstractNumId w:val="21"/>
   </w:num>
 </w:numbering>
 </file>
@@ -8870,7 +9225,7 @@
 </file>
 
 <file path=customXml/itemProps1.xml><?xml version="1.0" encoding="utf-8"?>
-<ds:datastoreItem xmlns:ds="http://schemas.openxmlformats.org/officeDocument/2006/customXml" ds:itemID="{8E8225B7-E18D-4CC8-A97E-917A8C597FF2}">
+<ds:datastoreItem xmlns:ds="http://schemas.openxmlformats.org/officeDocument/2006/customXml" ds:itemID="{BA5E291D-501C-491E-BED8-30CFE78760A7}">
   <ds:schemaRefs>
     <ds:schemaRef ds:uri="http://schemas.openxmlformats.org/officeDocument/2006/bibliography"/>
   </ds:schemaRefs>

</xml_diff>

<commit_message>
thêm thiết kế kiến trúc mạng
</commit_message>
<xml_diff>
--- a/docs/MyProject.docx
+++ b/docs/MyProject.docx
@@ -1,8 +1,9 @@
 
 <file path=word/document.xml><?xml version="1.0" encoding="utf-8"?>
-<w:document xmlns:wpc="http://schemas.microsoft.com/office/word/2010/wordprocessingCanvas" xmlns:cx="http://schemas.microsoft.com/office/drawing/2014/chartex" xmlns:cx1="http://schemas.microsoft.com/office/drawing/2015/9/8/chartex" xmlns:cx2="http://schemas.microsoft.com/office/drawing/2015/10/21/chartex" xmlns:cx3="http://schemas.microsoft.com/office/drawing/2016/5/9/chartex" xmlns:cx4="http://schemas.microsoft.com/office/drawing/2016/5/10/chartex" xmlns:cx5="http://schemas.microsoft.com/office/drawing/2016/5/11/chartex" xmlns:cx6="http://schemas.microsoft.com/office/drawing/2016/5/12/chartex" xmlns:cx7="http://schemas.microsoft.com/office/drawing/2016/5/13/chartex" xmlns:cx8="http://schemas.microsoft.com/office/drawing/2016/5/14/chartex" xmlns:mc="http://schemas.openxmlformats.org/markup-compatibility/2006" xmlns:aink="http://schemas.microsoft.com/office/drawing/2016/ink" xmlns:am3d="http://schemas.microsoft.com/office/drawing/2017/model3d" xmlns:o="urn:schemas-microsoft-com:office:office" xmlns:r="http://schemas.openxmlformats.org/officeDocument/2006/relationships" xmlns:m="http://schemas.openxmlformats.org/officeDocument/2006/math" xmlns:v="urn:schemas-microsoft-com:vml" xmlns:wp14="http://schemas.microsoft.com/office/word/2010/wordprocessingDrawing" xmlns:wp="http://schemas.openxmlformats.org/drawingml/2006/wordprocessingDrawing" xmlns:w10="urn:schemas-microsoft-com:office:word" xmlns:w="http://schemas.openxmlformats.org/wordprocessingml/2006/main" xmlns:w14="http://schemas.microsoft.com/office/word/2010/wordml" xmlns:w15="http://schemas.microsoft.com/office/word/2012/wordml" xmlns:w16cex="http://schemas.microsoft.com/office/word/2018/wordml/cex" xmlns:w16cid="http://schemas.microsoft.com/office/word/2016/wordml/cid" xmlns:w16="http://schemas.microsoft.com/office/word/2018/wordml" xmlns:w16se="http://schemas.microsoft.com/office/word/2015/wordml/symex" xmlns:wpg="http://schemas.microsoft.com/office/word/2010/wordprocessingGroup" xmlns:wpi="http://schemas.microsoft.com/office/word/2010/wordprocessingInk" xmlns:wne="http://schemas.microsoft.com/office/word/2006/wordml" xmlns:wps="http://schemas.microsoft.com/office/word/2010/wordprocessingShape" mc:Ignorable="w14 w15 w16se w16cid w16 w16cex wp14">
+<w:document xmlns:wpc="http://schemas.microsoft.com/office/word/2010/wordprocessingCanvas" xmlns:cx="http://schemas.microsoft.com/office/drawing/2014/chartex" xmlns:cx1="http://schemas.microsoft.com/office/drawing/2015/9/8/chartex" xmlns:cx2="http://schemas.microsoft.com/office/drawing/2015/10/21/chartex" xmlns:cx3="http://schemas.microsoft.com/office/drawing/2016/5/9/chartex" xmlns:cx4="http://schemas.microsoft.com/office/drawing/2016/5/10/chartex" xmlns:cx5="http://schemas.microsoft.com/office/drawing/2016/5/11/chartex" xmlns:cx6="http://schemas.microsoft.com/office/drawing/2016/5/12/chartex" xmlns:cx7="http://schemas.microsoft.com/office/drawing/2016/5/13/chartex" xmlns:cx8="http://schemas.microsoft.com/office/drawing/2016/5/14/chartex" xmlns:mc="http://schemas.openxmlformats.org/markup-compatibility/2006" xmlns:aink="http://schemas.microsoft.com/office/drawing/2016/ink" xmlns:am3d="http://schemas.microsoft.com/office/drawing/2017/model3d" xmlns:o="urn:schemas-microsoft-com:office:office" xmlns:r="http://schemas.openxmlformats.org/officeDocument/2006/relationships" xmlns:m="http://schemas.openxmlformats.org/officeDocument/2006/math" xmlns:v="urn:schemas-microsoft-com:vml" xmlns:wp14="http://schemas.microsoft.com/office/word/2010/wordprocessingDrawing" xmlns:wp="http://schemas.openxmlformats.org/drawingml/2006/wordprocessingDrawing" xmlns:w10="urn:schemas-microsoft-com:office:word" xmlns:w="http://schemas.openxmlformats.org/wordprocessingml/2006/main" xmlns:w14="http://schemas.microsoft.com/office/word/2010/wordml" xmlns:w15="http://schemas.microsoft.com/office/word/2012/wordml" xmlns:w16cid="http://schemas.microsoft.com/office/word/2016/wordml/cid" xmlns:w16se="http://schemas.microsoft.com/office/word/2015/wordml/symex" xmlns:wpg="http://schemas.microsoft.com/office/word/2010/wordprocessingGroup" xmlns:wpi="http://schemas.microsoft.com/office/word/2010/wordprocessingInk" xmlns:wne="http://schemas.microsoft.com/office/word/2006/wordml" xmlns:wps="http://schemas.microsoft.com/office/word/2010/wordprocessingShape" mc:Ignorable="w14 w15 w16se w16cid wp14">
   <w:body>
     <w:p>
+      <w:bookmarkStart w:id="0" w:name="_GoBack"/>
       <w:r>
         <w:t>TRƯỜNG ĐẠI HỌC BÁCH KHOA HÀ NỘI</w:t>
       </w:r>
@@ -34,7 +35,7 @@
                       <a:picLocks noChangeAspect="1"/>
                       <a:extLst>
                         <a:ext uri="smNativeData">
-                          <sm:smNativeData xmlns:sm="smNativeData" xmlns:w="http://schemas.openxmlformats.org/wordprocessingml/2006/main" xmlns:w10="urn:schemas-microsoft-com:office:word" xmlns:v="urn:schemas-microsoft-com:vml" xmlns:o="urn:schemas-microsoft-com:office:office" xmlns="" val="SMDATA_18_pXPgXhMAAAAlAAAAEQAAAC0AAAAAkAAAAEgAAACQAAAASAAAAAAAAAAAAAAAAAAAAAEAAABQAAAAAAAAAAAA4D8AAAAAAADgPwAAAAAAAOA/AAAAAAAA4D8AAAAAAADgPwAAAAAAAOA/AAAAAAAA4D8AAAAAAADgPwAAAAAAAOA/AAAAAAAA4D8CAAAAjAAAAAAAAAAAAAAA////AAAAAAAAAAAAAAAAAAAAAAAAAAAAAAAAAAAAAAAAAAAAZAAAAAEAAABAAAAAAAAAAAAAAAAAAAAAAAAAAAAAAAAAAAAAAAAAAAAAAAAAAAAAAAAAAAAAAAAAAAAAAAAAAAAAAAAAAAAAAAAAAAAAAAAAAAAAAAAAAAAAAAAAAAAAFAAAADwAAAAAAAAAAAAAAAAAAAAPAAAAAQAAACMAAAAjAAAAIwAAAB4AAAAAAAAAZAAAAGQAAAAAAAAAZAAAAGQAAAAVAAAAYAAAAAAAAAAAAAAADwAAACADAAAAAAAAAAAAAAEAAACgMgAAVgcAAKr4//8BAAAAf39/AAEAAABkAAAAAAAAABQAAABAHwAAAAAAACYAAAAAAAAAwOD//wAAAAAmAAAAZAAAABYAAABMAAAAAAAAAAAAAAAEAAAAAAAAAAEAAAB/f38AAAAAACgAAAAoAAAAZAAAAGQAAAAAAAAAzMzMAAAAAABQAAAAUAAAAGQAAABkAAAAAAAAAAcAAAA4AAAAAAAAAAAAAAAAAAAA////AAAAAAAAAAAAAAAAAAAAAAAAAAAAAAAAAAAAAABkAAAAZAAAAAAAAAAjAAAABAAAAGQAAAAXAAAAFAAAAAAAAAAAAAAA/38AAP9/AAAAAAAACQAAAAQAAAAAAAAADAAAABAAAAAAAAAAAAAAAAAAAAAAAAAAHgAAAGgAAAAAAAAAAAAAAAAAAAAAAAAAAAAAABAnAAAQJwAAAAAAAAAAAAAAAAAAAAAAAAAAAAAAAAAAAAAAAAAAAAAUAAAAAAAAAMDA/wAAAAAAZAAAADIAAAAAAAAAZAAAAAAAAAB/f38ACgAAACIAAAAYAAAAAAAAAAAAAAAAAAAAAAAAAAAAAAAAAAAAJAAAACQAAAAAAAAABwAAAAAAAAAAAAAAAAAAAAAAAAAAAAAAAAAAAH9/fwAlAAAAWAAAAAAAAAAAAAAAAAAAAAAAAAAAAAAAAAAAAAAAAAAAAAAAAAAAAAAAAAAAAAAAPwAAAAAAAACghgEAAAAAAAAAAAAAAAAADAAAAAEAAAAAAAAAAAAAAAAAAAAhAAAAQAAAADwAAAACAAAAB6AAAAAAAAAAAAAAAAAAAAAAAAAAAAAAAAAAAAAAAAAAAAAAGAsAAF4QAAAAAAAAAAAAAAAAAAAoAAAACAAAAAEAAAABAAAAMAAAABQAAAAAAAAAAAD//wAAAQAAAP//AAABAA=="/>
+                          <sm:smNativeData xmlns="" xmlns:o="urn:schemas-microsoft-com:office:office" xmlns:v="urn:schemas-microsoft-com:vml" xmlns:w10="urn:schemas-microsoft-com:office:word" xmlns:w="http://schemas.openxmlformats.org/wordprocessingml/2006/main" xmlns:sm="smNativeData" val="SMDATA_18_pXPgXhMAAAAlAAAAEQAAAC0AAAAAkAAAAEgAAACQAAAASAAAAAAAAAAAAAAAAAAAAAEAAABQAAAAAAAAAAAA4D8AAAAAAADgPwAAAAAAAOA/AAAAAAAA4D8AAAAAAADgPwAAAAAAAOA/AAAAAAAA4D8AAAAAAADgPwAAAAAAAOA/AAAAAAAA4D8CAAAAjAAAAAAAAAAAAAAA////AAAAAAAAAAAAAAAAAAAAAAAAAAAAAAAAAAAAAAAAAAAAZAAAAAEAAABAAAAAAAAAAAAAAAAAAAAAAAAAAAAAAAAAAAAAAAAAAAAAAAAAAAAAAAAAAAAAAAAAAAAAAAAAAAAAAAAAAAAAAAAAAAAAAAAAAAAAAAAAAAAAAAAAAAAAFAAAADwAAAAAAAAAAAAAAAAAAAAPAAAAAQAAACMAAAAjAAAAIwAAAB4AAAAAAAAAZAAAAGQAAAAAAAAAZAAAAGQAAAAVAAAAYAAAAAAAAAAAAAAADwAAACADAAAAAAAAAAAAAAEAAACgMgAAVgcAAKr4//8BAAAAf39/AAEAAABkAAAAAAAAABQAAABAHwAAAAAAACYAAAAAAAAAwOD//wAAAAAmAAAAZAAAABYAAABMAAAAAAAAAAAAAAAEAAAAAAAAAAEAAAB/f38AAAAAACgAAAAoAAAAZAAAAGQAAAAAAAAAzMzMAAAAAABQAAAAUAAAAGQAAABkAAAAAAAAAAcAAAA4AAAAAAAAAAAAAAAAAAAA////AAAAAAAAAAAAAAAAAAAAAAAAAAAAAAAAAAAAAABkAAAAZAAAAAAAAAAjAAAABAAAAGQAAAAXAAAAFAAAAAAAAAAAAAAA/38AAP9/AAAAAAAACQAAAAQAAAAAAAAADAAAABAAAAAAAAAAAAAAAAAAAAAAAAAAHgAAAGgAAAAAAAAAAAAAAAAAAAAAAAAAAAAAABAnAAAQJwAAAAAAAAAAAAAAAAAAAAAAAAAAAAAAAAAAAAAAAAAAAAAUAAAAAAAAAMDA/wAAAAAAZAAAADIAAAAAAAAAZAAAAAAAAAB/f38ACgAAACIAAAAYAAAAAAAAAAAAAAAAAAAAAAAAAAAAAAAAAAAAJAAAACQAAAAAAAAABwAAAAAAAAAAAAAAAAAAAAAAAAAAAAAAAAAAAH9/fwAlAAAAWAAAAAAAAAAAAAAAAAAAAAAAAAAAAAAAAAAAAAAAAAAAAAAAAAAAAAAAAAAAAAAAPwAAAAAAAACghgEAAAAAAAAAAAAAAAAADAAAAAEAAAAAAAAAAAAAAAAAAAAhAAAAQAAAADwAAAACAAAAB6AAAAAAAAAAAAAAAAAAAAAAAAAAAAAAAAAAAAAAAAAAAAAAGAsAAF4QAAAAAAAAAAAAAAAAAAAoAAAACAAAAAEAAAABAAAAMAAAABQAAAAAAAAAAAD//wAAAQAAAP//AAABAA=="/>
                         </a:ext>
                       </a:extLst>
                     </pic:cNvPicPr>
@@ -1308,12 +1309,12 @@
         </w:numPr>
         <w:ind w:left="1080" w:hanging="720"/>
       </w:pPr>
-      <w:bookmarkStart w:id="0" w:name="_Toc42405688"/>
+      <w:bookmarkStart w:id="1" w:name="_Toc42405688"/>
       <w:r>
         <w:lastRenderedPageBreak/>
         <w:t>Giới thiệu đề tài</w:t>
       </w:r>
-      <w:bookmarkEnd w:id="0"/>
+      <w:bookmarkEnd w:id="1"/>
     </w:p>
     <w:p>
       <w:pPr>
@@ -1324,11 +1325,11 @@
         </w:numPr>
         <w:ind w:left="720" w:hanging="360"/>
       </w:pPr>
-      <w:bookmarkStart w:id="1" w:name="_Toc42405689"/>
+      <w:bookmarkStart w:id="2" w:name="_Toc42405689"/>
       <w:r>
         <w:t>Mô tả dự án</w:t>
       </w:r>
-      <w:bookmarkEnd w:id="1"/>
+      <w:bookmarkEnd w:id="2"/>
     </w:p>
     <w:p>
       <w:pPr>
@@ -1339,11 +1340,11 @@
         </w:numPr>
         <w:ind w:left="720" w:hanging="360"/>
       </w:pPr>
-      <w:bookmarkStart w:id="2" w:name="_Toc42405690"/>
+      <w:bookmarkStart w:id="3" w:name="_Toc42405690"/>
       <w:r>
         <w:t>Công cụ quản lý</w:t>
       </w:r>
-      <w:bookmarkEnd w:id="2"/>
+      <w:bookmarkEnd w:id="3"/>
     </w:p>
     <w:p>
       <w:pPr>
@@ -1391,12 +1392,12 @@
         </w:numPr>
         <w:ind w:left="1080" w:hanging="720"/>
       </w:pPr>
-      <w:bookmarkStart w:id="3" w:name="_Toc42405691"/>
+      <w:bookmarkStart w:id="4" w:name="_Toc42405691"/>
       <w:r>
         <w:lastRenderedPageBreak/>
         <w:t>Các nhân sự tham gia</w:t>
       </w:r>
-      <w:bookmarkEnd w:id="3"/>
+      <w:bookmarkEnd w:id="4"/>
     </w:p>
     <w:p>
       <w:pPr>
@@ -1407,11 +1408,11 @@
         </w:numPr>
         <w:ind w:left="720" w:hanging="360"/>
       </w:pPr>
-      <w:bookmarkStart w:id="4" w:name="_Toc42405692"/>
+      <w:bookmarkStart w:id="5" w:name="_Toc42405692"/>
       <w:r>
         <w:t>Thông tin liên hệ phía khách hàng</w:t>
       </w:r>
-      <w:bookmarkEnd w:id="4"/>
+      <w:bookmarkEnd w:id="5"/>
     </w:p>
     <w:p>
       <w:r>
@@ -1571,11 +1572,11 @@
         </w:numPr>
         <w:ind w:left="720" w:hanging="360"/>
       </w:pPr>
-      <w:bookmarkStart w:id="5" w:name="_Toc42405693"/>
+      <w:bookmarkStart w:id="6" w:name="_Toc42405693"/>
       <w:r>
         <w:t>Thông tin liên hệ phía công ty</w:t>
       </w:r>
-      <w:bookmarkEnd w:id="5"/>
+      <w:bookmarkEnd w:id="6"/>
     </w:p>
     <w:p>
       <w:r>
@@ -2026,11 +2027,11 @@
         </w:numPr>
         <w:ind w:left="720" w:hanging="360"/>
       </w:pPr>
-      <w:bookmarkStart w:id="6" w:name="_Toc42405694"/>
+      <w:bookmarkStart w:id="7" w:name="_Toc42405694"/>
       <w:r>
         <w:t>Phân chia vai trò của các thành viên dự án và khách hàng</w:t>
       </w:r>
-      <w:bookmarkEnd w:id="6"/>
+      <w:bookmarkEnd w:id="7"/>
       <w:r>
         <w:br w:type="page"/>
       </w:r>
@@ -2044,12 +2045,12 @@
         </w:numPr>
         <w:ind w:left="1080" w:hanging="720"/>
       </w:pPr>
-      <w:bookmarkStart w:id="7" w:name="_Toc42405695"/>
+      <w:bookmarkStart w:id="8" w:name="_Toc42405695"/>
       <w:r>
         <w:lastRenderedPageBreak/>
         <w:t>Khảo sát dự án</w:t>
       </w:r>
-      <w:bookmarkEnd w:id="7"/>
+      <w:bookmarkEnd w:id="8"/>
     </w:p>
     <w:p>
       <w:pPr>
@@ -2060,11 +2061,11 @@
         </w:numPr>
         <w:ind w:left="1080" w:hanging="360"/>
       </w:pPr>
-      <w:bookmarkStart w:id="8" w:name="_Toc42405696"/>
+      <w:bookmarkStart w:id="9" w:name="_Toc42405696"/>
       <w:r>
         <w:t>Yêu cầu của khách hàng</w:t>
       </w:r>
-      <w:bookmarkEnd w:id="8"/>
+      <w:bookmarkEnd w:id="9"/>
     </w:p>
     <w:p>
       <w:pPr>
@@ -2582,11 +2583,11 @@
         </w:numPr>
         <w:ind w:left="1080" w:hanging="360"/>
       </w:pPr>
-      <w:bookmarkStart w:id="9" w:name="_Toc42405697"/>
+      <w:bookmarkStart w:id="10" w:name="_Toc42405697"/>
       <w:r>
         <w:t>Mô hình hoạt động hiện thời – nghiệp vụ</w:t>
       </w:r>
-      <w:bookmarkEnd w:id="9"/>
+      <w:bookmarkEnd w:id="10"/>
     </w:p>
     <w:p>
       <w:pPr>
@@ -2636,11 +2637,11 @@
         </w:numPr>
         <w:ind w:left="1080" w:hanging="360"/>
       </w:pPr>
-      <w:bookmarkStart w:id="10" w:name="_Toc42405698"/>
+      <w:bookmarkStart w:id="11" w:name="_Toc42405698"/>
       <w:r>
         <w:t>Mô hình hoạt động dự kiến khi áp dụng sản phẩm mới</w:t>
       </w:r>
-      <w:bookmarkEnd w:id="10"/>
+      <w:bookmarkEnd w:id="11"/>
     </w:p>
     <w:p>
       <w:pPr>
@@ -2755,11 +2756,11 @@
         </w:numPr>
         <w:ind w:left="1080" w:hanging="360"/>
       </w:pPr>
-      <w:bookmarkStart w:id="11" w:name="_Toc42405699"/>
+      <w:bookmarkStart w:id="12" w:name="_Toc42405699"/>
       <w:r>
         <w:t>Phạm vi dự án</w:t>
       </w:r>
-      <w:bookmarkEnd w:id="11"/>
+      <w:bookmarkEnd w:id="12"/>
     </w:p>
     <w:p>
       <w:pPr>
@@ -2781,12 +2782,12 @@
         </w:numPr>
         <w:ind w:left="1080" w:hanging="720"/>
       </w:pPr>
-      <w:bookmarkStart w:id="12" w:name="_Toc42405700"/>
+      <w:bookmarkStart w:id="13" w:name="_Toc42405700"/>
       <w:r>
         <w:lastRenderedPageBreak/>
         <w:t>Giao tiếp/ Trao đổi thông tin</w:t>
       </w:r>
-      <w:bookmarkEnd w:id="12"/>
+      <w:bookmarkEnd w:id="13"/>
     </w:p>
     <w:p>
       <w:pPr>
@@ -2889,12 +2890,12 @@
         </w:numPr>
         <w:ind w:left="1080" w:hanging="720"/>
       </w:pPr>
-      <w:bookmarkStart w:id="13" w:name="_Toc42405701"/>
+      <w:bookmarkStart w:id="14" w:name="_Toc42405701"/>
       <w:r>
         <w:lastRenderedPageBreak/>
         <w:t>Ước lượng chung</w:t>
       </w:r>
-      <w:bookmarkEnd w:id="13"/>
+      <w:bookmarkEnd w:id="14"/>
     </w:p>
     <w:p>
       <w:pPr>
@@ -2910,14 +2911,14 @@
           <w:szCs w:val="27"/>
         </w:rPr>
       </w:pPr>
-      <w:bookmarkStart w:id="14" w:name="_Toc42405702"/>
+      <w:bookmarkStart w:id="15" w:name="_Toc42405702"/>
       <w:r>
         <w:rPr>
           <w:rStyle w:val="Heading2Char"/>
         </w:rPr>
         <w:t>Ước lượng tính năng</w:t>
       </w:r>
-      <w:bookmarkEnd w:id="14"/>
+      <w:bookmarkEnd w:id="15"/>
     </w:p>
     <w:p>
       <w:pPr>
@@ -3011,11 +3012,11 @@
         </w:numPr>
         <w:ind w:left="720" w:hanging="360"/>
       </w:pPr>
-      <w:bookmarkStart w:id="15" w:name="_Toc42405703"/>
+      <w:bookmarkStart w:id="16" w:name="_Toc42405703"/>
       <w:r>
         <w:t>Work Breakdown Structure</w:t>
       </w:r>
-      <w:bookmarkEnd w:id="15"/>
+      <w:bookmarkEnd w:id="16"/>
     </w:p>
     <w:p>
       <w:pPr>
@@ -3066,7 +3067,7 @@
                       <a:picLocks noChangeAspect="1"/>
                       <a:extLst>
                         <a:ext uri="smNativeData">
-                          <sm:smNativeData xmlns:sm="smNativeData" xmlns:w="http://schemas.openxmlformats.org/wordprocessingml/2006/main" xmlns:w10="urn:schemas-microsoft-com:office:word" xmlns:v="urn:schemas-microsoft-com:vml" xmlns:o="urn:schemas-microsoft-com:office:office" xmlns="" val="SMDATA_18_pXPgXhMAAAAlAAAAEQAAAC0AAAAAkAAAAEgAAACQAAAASAAAAAAAAAAAAAAAAAAAAAEAAABQAAAAAAAAAAAA4D8AAAAAAADgPwAAAAAAAOA/AAAAAAAA4D8AAAAAAADgPwAAAAAAAOA/AAAAAAAA4D8AAAAAAADgPwAAAAAAAOA/AAAAAAAA4D8CAAAAjAAAAAAAAAAAAAAA////AAAAAAAAAAAAAAAAAAAAAAAAAAAAAAAAAAAAAAAAAAAAZAAAAAEAAABAAAAAAAAAAAAAAAAAAAAAAAAAAAAAAAAAAAAAAAAAAAAAAAAAAAAAAAAAAAAAAAAAAAAAAAAAAAAAAAAAAAAAAAAAAAAAAAAAAAAAAAAAAAAAAAAAAAAAFAAAADwAAAAAAAAAAAAAAAAAAAAPAAAAAQAAACMAAAAjAAAAIwAAAB4AAAAAAAAAZAAAAGQAAAAAAAAAZAAAAGQAAAAVAAAAYAAAAAAAAAAAAAAADwAAACADAAAAAAAAAAAAAAEAAACgMgAAVgcAAKr4//8BAAAAf39/AAEAAABkAAAAAAAAABQAAABAHwAAAAAAACYAAAAAAAAAwOD//wAAAAAmAAAAZAAAABYAAABMAAAAAAAAAAAAAAAEAAAAAAAAAAEAAAB/f38AAAAAACgAAAAoAAAAZAAAAGQAAAAAAAAAzMzMAAAAAABQAAAAUAAAAGQAAABkAAAAAAAAAAcAAAA4AAAAAAAAAAAAAAAAAAAA////AAAAAAAAAAAAAAAAAAAAAAAAAAAAAAAAAAAAAABkAAAAZAAAAAAAAAAjAAAABAAAAGQAAAAXAAAAFAAAAAAAAAAAAAAA/38AAP9/AAAAAAAACQAAAAQAAAAAAAAADAAAABAAAAAAAAAAAAAAAAAAAAAAAAAAHgAAAGgAAAAAAAAAAAAAAAAAAAAAAAAAAAAAABAnAAAQJwAAAAAAAAAAAAAAAAAAAAAAAAAAAAAAAAAAAAAAAAAAAAAUAAAAAAAAAMDA/wAAAAAAZAAAADIAAAAAAAAAZAAAAAAAAAB/f38ACgAAACIAAAAYAAAAAAAAAAAAAAAAAAAAAAAAAAAAAAAAAAAAJAAAACQAAAAAAAAABwAAAAAAAAAAAAAAAAAAAAAAAAAAAAAAAAAAAH9/fwAlAAAAWAAAAAAAAAAAAAAAAAAAAAAAAAAAAAAAAAAAAAAAAAAAAAAAAAAAAAAAAAAAAAAAPwAAAAAAAACghgEAAAAAAAAAAAAAAAAADAAAAAEAAAAAAAAAAAAAAAAAAAAhAAAAQAAAADwAAACpAAAAB6AAAAAAAAAAAAAAAAAAAAAAAAAAAAAAAAAAAAAAAAAAAAAAkCQAAPwsAAAAAAAAAAAAAAAAAAAoAAAACAAAAAEAAAABAAAAMAAAABQAAAAAAAAAAAD//wAAAQAAAP//AAABAA=="/>
+                          <sm:smNativeData xmlns="" xmlns:o="urn:schemas-microsoft-com:office:office" xmlns:v="urn:schemas-microsoft-com:vml" xmlns:w10="urn:schemas-microsoft-com:office:word" xmlns:w="http://schemas.openxmlformats.org/wordprocessingml/2006/main" xmlns:sm="smNativeData" val="SMDATA_18_pXPgXhMAAAAlAAAAEQAAAC0AAAAAkAAAAEgAAACQAAAASAAAAAAAAAAAAAAAAAAAAAEAAABQAAAAAAAAAAAA4D8AAAAAAADgPwAAAAAAAOA/AAAAAAAA4D8AAAAAAADgPwAAAAAAAOA/AAAAAAAA4D8AAAAAAADgPwAAAAAAAOA/AAAAAAAA4D8CAAAAjAAAAAAAAAAAAAAA////AAAAAAAAAAAAAAAAAAAAAAAAAAAAAAAAAAAAAAAAAAAAZAAAAAEAAABAAAAAAAAAAAAAAAAAAAAAAAAAAAAAAAAAAAAAAAAAAAAAAAAAAAAAAAAAAAAAAAAAAAAAAAAAAAAAAAAAAAAAAAAAAAAAAAAAAAAAAAAAAAAAAAAAAAAAFAAAADwAAAAAAAAAAAAAAAAAAAAPAAAAAQAAACMAAAAjAAAAIwAAAB4AAAAAAAAAZAAAAGQAAAAAAAAAZAAAAGQAAAAVAAAAYAAAAAAAAAAAAAAADwAAACADAAAAAAAAAAAAAAEAAACgMgAAVgcAAKr4//8BAAAAf39/AAEAAABkAAAAAAAAABQAAABAHwAAAAAAACYAAAAAAAAAwOD//wAAAAAmAAAAZAAAABYAAABMAAAAAAAAAAAAAAAEAAAAAAAAAAEAAAB/f38AAAAAACgAAAAoAAAAZAAAAGQAAAAAAAAAzMzMAAAAAABQAAAAUAAAAGQAAABkAAAAAAAAAAcAAAA4AAAAAAAAAAAAAAAAAAAA////AAAAAAAAAAAAAAAAAAAAAAAAAAAAAAAAAAAAAABkAAAAZAAAAAAAAAAjAAAABAAAAGQAAAAXAAAAFAAAAAAAAAAAAAAA/38AAP9/AAAAAAAACQAAAAQAAAAAAAAADAAAABAAAAAAAAAAAAAAAAAAAAAAAAAAHgAAAGgAAAAAAAAAAAAAAAAAAAAAAAAAAAAAABAnAAAQJwAAAAAAAAAAAAAAAAAAAAAAAAAAAAAAAAAAAAAAAAAAAAAUAAAAAAAAAMDA/wAAAAAAZAAAADIAAAAAAAAAZAAAAAAAAAB/f38ACgAAACIAAAAYAAAAAAAAAAAAAAAAAAAAAAAAAAAAAAAAAAAAJAAAACQAAAAAAAAABwAAAAAAAAAAAAAAAAAAAAAAAAAAAAAAAAAAAH9/fwAlAAAAWAAAAAAAAAAAAAAAAAAAAAAAAAAAAAAAAAAAAAAAAAAAAAAAAAAAAAAAAAAAAAAAPwAAAAAAAACghgEAAAAAAAAAAAAAAAAADAAAAAEAAAAAAAAAAAAAAAAAAAAhAAAAQAAAADwAAACpAAAAB6AAAAAAAAAAAAAAAAAAAAAAAAAAAAAAAAAAAAAAAAAAAAAAkCQAAPwsAAAAAAAAAAAAAAAAAAAoAAAACAAAAAEAAAABAAAAMAAAABQAAAAAAAAAAAD//wAAAQAAAP//AAABAA=="/>
                         </a:ext>
                       </a:extLst>
                     </pic:cNvPicPr>
@@ -3116,12 +3117,12 @@
         </w:numPr>
         <w:ind w:left="720" w:hanging="360"/>
       </w:pPr>
-      <w:bookmarkStart w:id="16" w:name="_Toc42405704"/>
+      <w:bookmarkStart w:id="17" w:name="_Toc42405704"/>
       <w:r>
         <w:lastRenderedPageBreak/>
         <w:t>Ước lượng thời gian</w:t>
       </w:r>
-      <w:bookmarkEnd w:id="16"/>
+      <w:bookmarkEnd w:id="17"/>
     </w:p>
     <w:p>
       <w:pPr>
@@ -3201,12 +3202,12 @@
         </w:numPr>
         <w:ind w:left="720" w:hanging="360"/>
       </w:pPr>
-      <w:bookmarkStart w:id="17" w:name="_Toc42405705"/>
+      <w:bookmarkStart w:id="18" w:name="_Toc42405705"/>
       <w:r>
         <w:lastRenderedPageBreak/>
         <w:t>Ước lượng rủi ro</w:t>
       </w:r>
-      <w:bookmarkEnd w:id="17"/>
+      <w:bookmarkEnd w:id="18"/>
     </w:p>
     <w:p>
       <w:pPr>
@@ -3278,12 +3279,12 @@
         <w:spacing w:line="360" w:lineRule="auto"/>
         <w:ind w:left="1080" w:hanging="720"/>
       </w:pPr>
-      <w:bookmarkStart w:id="18" w:name="_Toc42405706"/>
+      <w:bookmarkStart w:id="19" w:name="_Toc42405706"/>
       <w:r>
         <w:lastRenderedPageBreak/>
         <w:t>Ước lượng giá thành</w:t>
       </w:r>
-      <w:bookmarkEnd w:id="18"/>
+      <w:bookmarkEnd w:id="19"/>
     </w:p>
     <w:p>
       <w:pPr>
@@ -3647,7 +3648,7 @@
           <w:sz w:val="27"/>
           <w:szCs w:val="27"/>
         </w:rPr>
-        <w:t>=&gt;  Chi phí phát triển và kiểm thử: 1</w:t>
+        <w:t>=&gt; Chi phí phát triển và kiểm thử: 1</w:t>
       </w:r>
       <w:r>
         <w:rPr>
@@ -3690,7 +3691,7 @@
           <w:sz w:val="27"/>
           <w:szCs w:val="27"/>
         </w:rPr>
-        <w:t>Chi phí vận hành, quản lý, hành chính: 180 triệu  (server: 100 triệu, 30 triệu chi phí vận hành, 50 triệu cho quá trình quản lý hành chính và phát sinh)</w:t>
+        <w:t>Chi phí vận hành, quản lý, hành chính: 180 triệu (server: 100 triệu, 30 triệu chi phí vận hành, 50 triệu cho quá trình quản lý hành chính và phát sinh)</w:t>
       </w:r>
     </w:p>
     <w:p>
@@ -3714,7 +3715,7 @@
           <w:sz w:val="27"/>
           <w:szCs w:val="27"/>
         </w:rPr>
-        <w:t>=&gt;  Tổng giá thành ước lượng: 2</w:t>
+        <w:t>=&gt; Tổng giá thành ước lượng: 2</w:t>
       </w:r>
       <w:r>
         <w:rPr>
@@ -3757,12 +3758,12 @@
         </w:numPr>
         <w:ind w:left="1080" w:hanging="720"/>
       </w:pPr>
-      <w:bookmarkStart w:id="19" w:name="_Toc42405707"/>
+      <w:bookmarkStart w:id="20" w:name="_Toc42405707"/>
       <w:r>
         <w:lastRenderedPageBreak/>
         <w:t>Ước lượng chất lượng</w:t>
       </w:r>
-      <w:bookmarkEnd w:id="19"/>
+      <w:bookmarkEnd w:id="20"/>
     </w:p>
     <w:p>
       <w:r>
@@ -3774,27 +3775,48 @@
         <w:ind w:left="142" w:firstLine="142"/>
       </w:pPr>
       <w:r>
+        <w:t>• Số dòng code trung bình của 1 chức năng là: 700 dòng code</w:t>
+      </w:r>
+    </w:p>
+    <w:p>
+      <w:r>
+        <w:t xml:space="preserve">    =&gt; Số dòng code ước lượng: 700 x 16 = 11200 dòng code</w:t>
+      </w:r>
+    </w:p>
+    <w:p>
+      <w:r>
+        <w:t>Ước lượng số testcase</w:t>
+      </w:r>
+    </w:p>
+    <w:p>
+      <w:pPr>
+        <w:ind w:left="284"/>
+      </w:pPr>
+      <w:r>
         <w:t>•</w:t>
       </w:r>
       <w:r>
-        <w:t xml:space="preserve"> </w:t>
-      </w:r>
-      <w:r>
-        <w:t>Số dòng code trung bình của 1 chức năng là: 7</w:t>
-      </w:r>
-      <w:r>
-        <w:t>0</w:t>
-      </w:r>
-      <w:r>
-        <w:t>0 dòng code</w:t>
-      </w:r>
-    </w:p>
-    <w:p>
-      <w:r>
-        <w:t xml:space="preserve">    =&gt; Số dòng code ước lượng: 7</w:t>
-      </w:r>
-      <w:r>
-        <w:t>0</w:t>
+        <w:t xml:space="preserve">  </w:t>
+      </w:r>
+      <w:r>
+        <w:t xml:space="preserve">Số testcase trung bình của 1 chức năng là: </w:t>
+      </w:r>
+      <w:r>
+        <w:t>15</w:t>
+      </w:r>
+      <w:r>
+        <w:t>0 (kiểm thử hộp trắng và hộp đen)</w:t>
+      </w:r>
+    </w:p>
+    <w:p>
+      <w:pPr>
+        <w:ind w:left="284"/>
+      </w:pPr>
+      <w:r>
+        <w:t xml:space="preserve">=&gt; Số testcase ước lượng: </w:t>
+      </w:r>
+      <w:r>
+        <w:t>15</w:t>
       </w:r>
       <w:r>
         <w:t>0 x 1</w:t>
@@ -3803,18 +3825,18 @@
         <w:t>6</w:t>
       </w:r>
       <w:r>
-        <w:t xml:space="preserve"> = 1</w:t>
-      </w:r>
-      <w:r>
-        <w:t>12</w:t>
-      </w:r>
-      <w:r>
-        <w:t>00 dòng code</w:t>
-      </w:r>
-    </w:p>
-    <w:p>
-      <w:r>
-        <w:t>Ước lượng số testcase</w:t>
+        <w:t xml:space="preserve"> = </w:t>
+      </w:r>
+      <w:r>
+        <w:t>24</w:t>
+      </w:r>
+      <w:r>
+        <w:t>00 testcase</w:t>
+      </w:r>
+    </w:p>
+    <w:p>
+      <w:r>
+        <w:t>Qui định số dòng comment trên mỗi Kloc</w:t>
       </w:r>
     </w:p>
     <w:p>
@@ -3822,19 +3844,7 @@
         <w:ind w:left="284"/>
       </w:pPr>
       <w:r>
-        <w:t>•</w:t>
-      </w:r>
-      <w:r>
-        <w:t xml:space="preserve">  </w:t>
-      </w:r>
-      <w:r>
-        <w:t xml:space="preserve">Số testcase trung bình của 1 chức năng là: </w:t>
-      </w:r>
-      <w:r>
-        <w:t>15</w:t>
-      </w:r>
-      <w:r>
-        <w:t>0 (kiểm thử hộp trắng và hộp đen)</w:t>
+        <w:t>•  Mỗi Kloc số lượng dòng comment không được vượt quá 10% số dòng code (khoảng nhỏ hơn hoặc bằng 75 dòng)</w:t>
       </w:r>
     </w:p>
     <w:p>
@@ -3842,58 +3852,7 @@
         <w:ind w:left="284"/>
       </w:pPr>
       <w:r>
-        <w:t xml:space="preserve">=&gt; Số testcase ước lượng: </w:t>
-      </w:r>
-      <w:r>
-        <w:t>15</w:t>
-      </w:r>
-      <w:r>
-        <w:t>0 x 1</w:t>
-      </w:r>
-      <w:r>
-        <w:t>6</w:t>
-      </w:r>
-      <w:r>
-        <w:t xml:space="preserve"> = </w:t>
-      </w:r>
-      <w:r>
-        <w:t>24</w:t>
-      </w:r>
-      <w:r>
-        <w:t>00 testcase</w:t>
-      </w:r>
-    </w:p>
-    <w:p>
-      <w:r>
-        <w:t>Qui định số dòng comment trên mỗi Kloc</w:t>
-      </w:r>
-    </w:p>
-    <w:p>
-      <w:pPr>
-        <w:ind w:left="284"/>
-      </w:pPr>
-      <w:r>
-        <w:t>•</w:t>
-      </w:r>
-      <w:r>
-        <w:t xml:space="preserve">  </w:t>
-      </w:r>
-      <w:r>
-        <w:t>Mỗi Kloc số lượng dòng comment không được vượt quá 10% số dòng code (khoảng nhỏ hơn hoặc bằng 75 dòng)</w:t>
-      </w:r>
-    </w:p>
-    <w:p>
-      <w:pPr>
-        <w:ind w:left="284"/>
-      </w:pPr>
-      <w:r>
-        <w:t>•</w:t>
-      </w:r>
-      <w:r>
-        <w:t xml:space="preserve">  </w:t>
-      </w:r>
-      <w:r>
-        <w:t>Các comment phải viết rõ ràng, không comment thừa vào các đoạn code không cần thiết</w:t>
+        <w:t>•  Các comment phải viết rõ ràng, không comment thừa vào các đoạn code không cần thiết</w:t>
       </w:r>
     </w:p>
     <w:p>
@@ -3909,11 +3868,11 @@
         <w:lastRenderedPageBreak/>
         <w:t xml:space="preserve"> </w:t>
       </w:r>
-      <w:bookmarkStart w:id="20" w:name="_Toc42405708"/>
+      <w:bookmarkStart w:id="21" w:name="_Toc42405708"/>
       <w:r>
         <w:t>Phân tích thiết kế</w:t>
       </w:r>
-      <w:bookmarkEnd w:id="20"/>
+      <w:bookmarkEnd w:id="21"/>
     </w:p>
     <w:p>
       <w:pPr>
@@ -3987,7 +3946,7 @@
                       <a:picLocks noChangeAspect="1"/>
                       <a:extLst>
                         <a:ext uri="smNativeData">
-                          <sm:smNativeData xmlns:sm="smNativeData" xmlns:w="http://schemas.openxmlformats.org/wordprocessingml/2006/main" xmlns:w10="urn:schemas-microsoft-com:office:word" xmlns:v="urn:schemas-microsoft-com:vml" xmlns:o="urn:schemas-microsoft-com:office:office" xmlns="" val="SMDATA_18_pXPgXhMAAAAlAAAAEQAAAC0AAAAAkAAAAEgAAACQAAAASAAAAAAAAAAAAAAAAAAAAAEAAABQAAAAAAAAAAAA4D8AAAAAAADgPwAAAAAAAOA/AAAAAAAA4D8AAAAAAADgPwAAAAAAAOA/AAAAAAAA4D8AAAAAAADgPwAAAAAAAOA/AAAAAAAA4D8CAAAAjAAAAAAAAAAAAAAA////AAAAAAAAAAAAAAAAAAAAAAAAAAAAAAAAAAAAAAAAAAAAZAAAAAEAAABAAAAAAAAAAAAAAAAAAAAAAAAAAAAAAAAAAAAAAAAAAAAAAAAAAAAAAAAAAAAAAAAAAAAAAAAAAAAAAAAAAAAAAAAAAAAAAAAAAAAAAAAAAAAAAAAAAAAAFAAAADwAAAAAAAAAAAAAAAAAAAAUAAAAAQAAABQAAAAUAAAAFAAAAAEAAAAAAAAAZAAAAGQAAAAAAAAAZAAAAGQAAAAVAAAAYAAAAAAAAAAAAAAADwAAACADAAAAAAAAAAAAAAEAAACgMgAAVgcAAKr4//8BAAAAf39/AAEAAABkAAAAAAAAABQAAABAHwAAAAAAACYAAAAAAAAAwOD//wAAAAAmAAAAZAAAABYAAABMAAAAAAAAAAAAAAAEAAAAAAAAAAEAAAB/f38AAAAAACgAAAAoAAAAZAAAAGQAAAAAAAAAzMzMAAAAAABQAAAAUAAAAGQAAABkAAAAAAAAAAcAAAA4AAAAAAAAAAAAAAAAAAAA////AAAAAAAAAAAAAAAAAAAAAAAAAAAAAAAAAAAAAABkAAAAZAAAAAAAAAAjAAAABAAAAGQAAAAXAAAAFAAAAAAAAAAAAAAA/38AAP9/AAAAAAAACQAAAAQAAAAAAAAADAAAABAAAAAAAAAAAAAAAAAAAAAAAAAAHgAAAGgAAAAAAAAAAAAAAAAAAAAAAAAAAAAAABAnAAAQJwAAAAAAAAAAAAAAAAAAAAAAAAAAAAAAAAAAAAAAAAAAAAAUAAAAAAAAAMDA/wAAAAAAZAAAADIAAAAAAAAAZAAAAAAAAAB/f38ACgAAACIAAAAYAAAAAAAAAAAAAAAAAAAAAAAAAAAAAAAAAAAAJAAAACQAAAAAAAAABwAAAAAAAAAAAAAAAAAAAAAAAAAAAAAAAAAAAH9/fwAlAAAAWAAAAAAAAAAAAAAAAAAAAAAAAAAAAAAAAAAAAAAAAAAAAAAAAAAAAAAAAAAAAAAAPwAAAAAAAACghgEAAAAAAAAAAAAAAAAADAAAAAEAAAAAAAAAAAAAAAAAAAAhAAAAQAAAADwAAAC7AAAAB6AAAAAAAAAAAAAAAAAAAAAAAAAAAAAAAAAAAAAAAAAAAAAAkCQAAGsbAAAAAAAAAAAAAAAAAAAoAAAACAAAAAEAAAABAAAAMAAAABQAAAAAAAAAAAD//wAAAQAAAP//AAABAA=="/>
+                          <sm:smNativeData xmlns="" xmlns:o="urn:schemas-microsoft-com:office:office" xmlns:v="urn:schemas-microsoft-com:vml" xmlns:w10="urn:schemas-microsoft-com:office:word" xmlns:w="http://schemas.openxmlformats.org/wordprocessingml/2006/main" xmlns:sm="smNativeData" val="SMDATA_18_pXPgXhMAAAAlAAAAEQAAAC0AAAAAkAAAAEgAAACQAAAASAAAAAAAAAAAAAAAAAAAAAEAAABQAAAAAAAAAAAA4D8AAAAAAADgPwAAAAAAAOA/AAAAAAAA4D8AAAAAAADgPwAAAAAAAOA/AAAAAAAA4D8AAAAAAADgPwAAAAAAAOA/AAAAAAAA4D8CAAAAjAAAAAAAAAAAAAAA////AAAAAAAAAAAAAAAAAAAAAAAAAAAAAAAAAAAAAAAAAAAAZAAAAAEAAABAAAAAAAAAAAAAAAAAAAAAAAAAAAAAAAAAAAAAAAAAAAAAAAAAAAAAAAAAAAAAAAAAAAAAAAAAAAAAAAAAAAAAAAAAAAAAAAAAAAAAAAAAAAAAAAAAAAAAFAAAADwAAAAAAAAAAAAAAAAAAAAUAAAAAQAAABQAAAAUAAAAFAAAAAEAAAAAAAAAZAAAAGQAAAAAAAAAZAAAAGQAAAAVAAAAYAAAAAAAAAAAAAAADwAAACADAAAAAAAAAAAAAAEAAACgMgAAVgcAAKr4//8BAAAAf39/AAEAAABkAAAAAAAAABQAAABAHwAAAAAAACYAAAAAAAAAwOD//wAAAAAmAAAAZAAAABYAAABMAAAAAAAAAAAAAAAEAAAAAAAAAAEAAAB/f38AAAAAACgAAAAoAAAAZAAAAGQAAAAAAAAAzMzMAAAAAABQAAAAUAAAAGQAAABkAAAAAAAAAAcAAAA4AAAAAAAAAAAAAAAAAAAA////AAAAAAAAAAAAAAAAAAAAAAAAAAAAAAAAAAAAAABkAAAAZAAAAAAAAAAjAAAABAAAAGQAAAAXAAAAFAAAAAAAAAAAAAAA/38AAP9/AAAAAAAACQAAAAQAAAAAAAAADAAAABAAAAAAAAAAAAAAAAAAAAAAAAAAHgAAAGgAAAAAAAAAAAAAAAAAAAAAAAAAAAAAABAnAAAQJwAAAAAAAAAAAAAAAAAAAAAAAAAAAAAAAAAAAAAAAAAAAAAUAAAAAAAAAMDA/wAAAAAAZAAAADIAAAAAAAAAZAAAAAAAAAB/f38ACgAAACIAAAAYAAAAAAAAAAAAAAAAAAAAAAAAAAAAAAAAAAAAJAAAACQAAAAAAAAABwAAAAAAAAAAAAAAAAAAAAAAAAAAAAAAAAAAAH9/fwAlAAAAWAAAAAAAAAAAAAAAAAAAAAAAAAAAAAAAAAAAAAAAAAAAAAAAAAAAAAAAAAAAAAAAPwAAAAAAAACghgEAAAAAAAAAAAAAAAAADAAAAAEAAAAAAAAAAAAAAAAAAAAhAAAAQAAAADwAAAC7AAAAB6AAAAAAAAAAAAAAAAAAAAAAAAAAAAAAAAAAAAAAAAAAAAAAkCQAAGsbAAAAAAAAAAAAAAAAAAAoAAAACAAAAAEAAAABAAAAMAAAABQAAAAAAAAAAAD//wAAAQAAAP//AAABAA=="/>
                         </a:ext>
                       </a:extLst>
                     </pic:cNvPicPr>
@@ -4065,7 +4024,7 @@
                       <a:picLocks noChangeAspect="1"/>
                       <a:extLst>
                         <a:ext uri="smNativeData">
-                          <sm:smNativeData xmlns:sm="smNativeData" xmlns:w="http://schemas.openxmlformats.org/wordprocessingml/2006/main" xmlns:w10="urn:schemas-microsoft-com:office:word" xmlns:v="urn:schemas-microsoft-com:vml" xmlns:o="urn:schemas-microsoft-com:office:office" xmlns="" val="SMDATA_18_pXPgXhMAAAAlAAAAEQAAAC0AAAAAkAAAAEgAAACQAAAASAAAAAAAAAAAAAAAAAAAAAEAAABQAAAAAAAAAAAA4D8AAAAAAADgPwAAAAAAAOA/AAAAAAAA4D8AAAAAAADgPwAAAAAAAOA/AAAAAAAA4D8AAAAAAADgPwAAAAAAAOA/AAAAAAAA4D8CAAAAjAAAAAAAAAAAAAAA////AAAAAAAAAAAAAAAAAAAAAAAAAAAAAAAAAAAAAAAAAAAAZAAAAAEAAABAAAAAAAAAAAAAAAAAAAAAAAAAAAAAAAAAAAAAAAAAAAAAAAAAAAAAAAAAAAAAAAAAAAAAAAAAAAAAAAAAAAAAAAAAAAAAAAAAAAAAAAAAAAAAAAAAAAAAFAAAADwAAAAAAAAAAAAAAAAAAAAUAAAAAQAAABQAAAAUAAAAFAAAAAEAAAAAAAAAZAAAAGQAAAAAAAAAZAAAAGQAAAAVAAAAYAAAAAAAAAAAAAAADwAAACADAAAAAAAAAAAAAAEAAACgMgAAVgcAAKr4//8BAAAAf39/AAEAAABkAAAAAAAAABQAAABAHwAAAAAAACYAAAAAAAAAwOD//wAAAAAmAAAAZAAAABYAAABMAAAAAAAAAAAAAAAEAAAAAAAAAAEAAAB/f38AAAAAACgAAAAoAAAAZAAAAGQAAAAAAAAAzMzMAAAAAABQAAAAUAAAAGQAAABkAAAAAAAAAAcAAAA4AAAAAAAAAAAAAAAAAAAA////AAAAAAAAAAAAAAAAAAAAAAAAAAAAAAAAAAAAAABkAAAAZAAAAAAAAAAjAAAABAAAAGQAAAAXAAAAFAAAAAAAAAAAAAAA/38AAP9/AAAAAAAACQAAAAQAAAAAAAAADAAAABAAAAAAAAAAAAAAAAAAAAAAAAAAHgAAAGgAAAAAAAAAAAAAAAAAAAAAAAAAAAAAABAnAAAQJwAAAAAAAAAAAAAAAAAAAAAAAAAAAAAAAAAAAAAAAAAAAAAUAAAAAAAAAMDA/wAAAAAAZAAAADIAAAAAAAAAZAAAAAAAAAB/f38ACgAAACIAAAAYAAAAAAAAAAAAAAAAAAAAAAAAAAAAAAAAAAAAJAAAACQAAAAAAAAABwAAAAAAAAAAAAAAAAAAAAAAAAAAAAAAAAAAAH9/fwAlAAAAWAAAAAAAAAAAAAAAAAAAAAAAAAAAAAAAAAAAAAAAAAAAAAAAAAAAAAAAAAAAAAAAPwAAAAAAAACghgEAAAAAAAAAAAAAAAAADAAAAAEAAAAAAAAAAAAAAAAAAAAhAAAAQAAAADwAAAC9AAAAB6AAAAAAAAAAAAAAAAAAAAAAAAAAAAAAAAAAAAAAAAAAAAAAkCQAAGsbAAAAAAAAAAAAAAAAAAAoAAAACAAAAAEAAAABAAAAMAAAABQAAAAAAAAAAAD//wAAAQAAAP//AAABAA=="/>
+                          <sm:smNativeData xmlns="" xmlns:o="urn:schemas-microsoft-com:office:office" xmlns:v="urn:schemas-microsoft-com:vml" xmlns:w10="urn:schemas-microsoft-com:office:word" xmlns:w="http://schemas.openxmlformats.org/wordprocessingml/2006/main" xmlns:sm="smNativeData" val="SMDATA_18_pXPgXhMAAAAlAAAAEQAAAC0AAAAAkAAAAEgAAACQAAAASAAAAAAAAAAAAAAAAAAAAAEAAABQAAAAAAAAAAAA4D8AAAAAAADgPwAAAAAAAOA/AAAAAAAA4D8AAAAAAADgPwAAAAAAAOA/AAAAAAAA4D8AAAAAAADgPwAAAAAAAOA/AAAAAAAA4D8CAAAAjAAAAAAAAAAAAAAA////AAAAAAAAAAAAAAAAAAAAAAAAAAAAAAAAAAAAAAAAAAAAZAAAAAEAAABAAAAAAAAAAAAAAAAAAAAAAAAAAAAAAAAAAAAAAAAAAAAAAAAAAAAAAAAAAAAAAAAAAAAAAAAAAAAAAAAAAAAAAAAAAAAAAAAAAAAAAAAAAAAAAAAAAAAAFAAAADwAAAAAAAAAAAAAAAAAAAAUAAAAAQAAABQAAAAUAAAAFAAAAAEAAAAAAAAAZAAAAGQAAAAAAAAAZAAAAGQAAAAVAAAAYAAAAAAAAAAAAAAADwAAACADAAAAAAAAAAAAAAEAAACgMgAAVgcAAKr4//8BAAAAf39/AAEAAABkAAAAAAAAABQAAABAHwAAAAAAACYAAAAAAAAAwOD//wAAAAAmAAAAZAAAABYAAABMAAAAAAAAAAAAAAAEAAAAAAAAAAEAAAB/f38AAAAAACgAAAAoAAAAZAAAAGQAAAAAAAAAzMzMAAAAAABQAAAAUAAAAGQAAABkAAAAAAAAAAcAAAA4AAAAAAAAAAAAAAAAAAAA////AAAAAAAAAAAAAAAAAAAAAAAAAAAAAAAAAAAAAABkAAAAZAAAAAAAAAAjAAAABAAAAGQAAAAXAAAAFAAAAAAAAAAAAAAA/38AAP9/AAAAAAAACQAAAAQAAAAAAAAADAAAABAAAAAAAAAAAAAAAAAAAAAAAAAAHgAAAGgAAAAAAAAAAAAAAAAAAAAAAAAAAAAAABAnAAAQJwAAAAAAAAAAAAAAAAAAAAAAAAAAAAAAAAAAAAAAAAAAAAAUAAAAAAAAAMDA/wAAAAAAZAAAADIAAAAAAAAAZAAAAAAAAAB/f38ACgAAACIAAAAYAAAAAAAAAAAAAAAAAAAAAAAAAAAAAAAAAAAAJAAAACQAAAAAAAAABwAAAAAAAAAAAAAAAAAAAAAAAAAAAAAAAAAAAH9/fwAlAAAAWAAAAAAAAAAAAAAAAAAAAAAAAAAAAAAAAAAAAAAAAAAAAAAAAAAAAAAAAAAAAAAAPwAAAAAAAACghgEAAAAAAAAAAAAAAAAADAAAAAEAAAAAAAAAAAAAAAAAAAAhAAAAQAAAADwAAAC9AAAAB6AAAAAAAAAAAAAAAAAAAAAAAAAAAAAAAAAAAAAAAAAAAAAAkCQAAGsbAAAAAAAAAAAAAAAAAAAoAAAACAAAAAEAAAABAAAAMAAAABQAAAAAAAAAAAD//wAAAQAAAP//AAABAA=="/>
                         </a:ext>
                       </a:extLst>
                     </pic:cNvPicPr>
@@ -4147,7 +4106,7 @@
                       <a:picLocks noChangeAspect="1"/>
                       <a:extLst>
                         <a:ext uri="smNativeData">
-                          <sm:smNativeData xmlns:sm="smNativeData" xmlns:w="http://schemas.openxmlformats.org/wordprocessingml/2006/main" xmlns:w10="urn:schemas-microsoft-com:office:word" xmlns:v="urn:schemas-microsoft-com:vml" xmlns:o="urn:schemas-microsoft-com:office:office" xmlns="" val="SMDATA_18_pXPgXhMAAAAlAAAAEQAAAC0AAAAAkAAAAEgAAACQAAAASAAAAAAAAAAAAAAAAAAAAAEAAABQAAAAAAAAAAAA4D8AAAAAAADgPwAAAAAAAOA/AAAAAAAA4D8AAAAAAADgPwAAAAAAAOA/AAAAAAAA4D8AAAAAAADgPwAAAAAAAOA/AAAAAAAA4D8CAAAAjAAAAAAAAAAAAAAA////AAAAAAAAAAAAAAAAAAAAAAAAAAAAAAAAAAAAAAAAAAAAZAAAAAEAAABAAAAAAAAAAAAAAAAAAAAAAAAAAAAAAAAAAAAAAAAAAAAAAAAAAAAAAAAAAAAAAAAAAAAAAAAAAAAAAAAAAAAAAAAAAAAAAAAAAAAAAAAAAAAAAAAAAAAAFAAAADwAAAAAAAAAAAAAAAAAAAAUAAAAAQAAABQAAAAUAAAAFAAAAAEAAAAAAAAAZAAAAGQAAAAAAAAAZAAAAGQAAAAVAAAAYAAAAAAAAAAAAAAADwAAACADAAAAAAAAAAAAAAEAAACgMgAAVgcAAKr4//8BAAAAf39/AAEAAABkAAAAAAAAABQAAABAHwAAAAAAACYAAAAAAAAAwOD//wAAAAAmAAAAZAAAABYAAABMAAAAAAAAAAAAAAAEAAAAAAAAAAEAAAB/f38AAAAAACgAAAAoAAAAZAAAAGQAAAAAAAAAzMzMAAAAAABQAAAAUAAAAGQAAABkAAAAAAAAAAcAAAA4AAAAAAAAAAAAAAAAAAAA////AAAAAAAAAAAAAAAAAAAAAAAAAAAAAAAAAAAAAABkAAAAZAAAAAAAAAAjAAAABAAAAGQAAAAXAAAAFAAAAAAAAAAAAAAA/38AAP9/AAAAAAAACQAAAAQAAAAAAAAADAAAABAAAAAAAAAAAAAAAAAAAAAAAAAAHgAAAGgAAAAAAAAAAAAAAAAAAAAAAAAAAAAAABAnAAAQJwAAAAAAAAAAAAAAAAAAAAAAAAAAAAAAAAAAAAAAAAAAAAAUAAAAAAAAAMDA/wAAAAAAZAAAADIAAAAAAAAAZAAAAAAAAAB/f38ACgAAACIAAAAYAAAAAAAAAAAAAAAAAAAAAAAAAAAAAAAAAAAAJAAAACQAAAAAAAAABwAAAAAAAAAAAAAAAAAAAAAAAAAAAAAAAAAAAH9/fwAlAAAAWAAAAAAAAAAAAAAAAAAAAAAAAAAAAAAAAAAAAAAAAAAAAAAAAAAAAAAAAAAAAAAAPwAAAAAAAACghgEAAAAAAAAAAAAAAAAADAAAAAEAAAAAAAAAAAAAAAAAAAAhAAAAQAAAADwAAAC/AAAAB6AAAAAAAAAAAAAAAAAAAAAAAAAAAAAAAAAAAAAAAAAAAAAAkCQAAGsbAAAAAAAAAAAAAAAAAAAoAAAACAAAAAEAAAABAAAAMAAAABQAAAAAAAAAAAD//wAAAQAAAP//AAABAA=="/>
+                          <sm:smNativeData xmlns="" xmlns:o="urn:schemas-microsoft-com:office:office" xmlns:v="urn:schemas-microsoft-com:vml" xmlns:w10="urn:schemas-microsoft-com:office:word" xmlns:w="http://schemas.openxmlformats.org/wordprocessingml/2006/main" xmlns:sm="smNativeData" val="SMDATA_18_pXPgXhMAAAAlAAAAEQAAAC0AAAAAkAAAAEgAAACQAAAASAAAAAAAAAAAAAAAAAAAAAEAAABQAAAAAAAAAAAA4D8AAAAAAADgPwAAAAAAAOA/AAAAAAAA4D8AAAAAAADgPwAAAAAAAOA/AAAAAAAA4D8AAAAAAADgPwAAAAAAAOA/AAAAAAAA4D8CAAAAjAAAAAAAAAAAAAAA////AAAAAAAAAAAAAAAAAAAAAAAAAAAAAAAAAAAAAAAAAAAAZAAAAAEAAABAAAAAAAAAAAAAAAAAAAAAAAAAAAAAAAAAAAAAAAAAAAAAAAAAAAAAAAAAAAAAAAAAAAAAAAAAAAAAAAAAAAAAAAAAAAAAAAAAAAAAAAAAAAAAAAAAAAAAFAAAADwAAAAAAAAAAAAAAAAAAAAUAAAAAQAAABQAAAAUAAAAFAAAAAEAAAAAAAAAZAAAAGQAAAAAAAAAZAAAAGQAAAAVAAAAYAAAAAAAAAAAAAAADwAAACADAAAAAAAAAAAAAAEAAACgMgAAVgcAAKr4//8BAAAAf39/AAEAAABkAAAAAAAAABQAAABAHwAAAAAAACYAAAAAAAAAwOD//wAAAAAmAAAAZAAAABYAAABMAAAAAAAAAAAAAAAEAAAAAAAAAAEAAAB/f38AAAAAACgAAAAoAAAAZAAAAGQAAAAAAAAAzMzMAAAAAABQAAAAUAAAAGQAAABkAAAAAAAAAAcAAAA4AAAAAAAAAAAAAAAAAAAA////AAAAAAAAAAAAAAAAAAAAAAAAAAAAAAAAAAAAAABkAAAAZAAAAAAAAAAjAAAABAAAAGQAAAAXAAAAFAAAAAAAAAAAAAAA/38AAP9/AAAAAAAACQAAAAQAAAAAAAAADAAAABAAAAAAAAAAAAAAAAAAAAAAAAAAHgAAAGgAAAAAAAAAAAAAAAAAAAAAAAAAAAAAABAnAAAQJwAAAAAAAAAAAAAAAAAAAAAAAAAAAAAAAAAAAAAAAAAAAAAUAAAAAAAAAMDA/wAAAAAAZAAAADIAAAAAAAAAZAAAAAAAAAB/f38ACgAAACIAAAAYAAAAAAAAAAAAAAAAAAAAAAAAAAAAAAAAAAAAJAAAACQAAAAAAAAABwAAAAAAAAAAAAAAAAAAAAAAAAAAAAAAAAAAAH9/fwAlAAAAWAAAAAAAAAAAAAAAAAAAAAAAAAAAAAAAAAAAAAAAAAAAAAAAAAAAAAAAAAAAAAAAPwAAAAAAAACghgEAAAAAAAAAAAAAAAAADAAAAAEAAAAAAAAAAAAAAAAAAAAhAAAAQAAAADwAAAC/AAAAB6AAAAAAAAAAAAAAAAAAAAAAAAAAAAAAAAAAAAAAAAAAAAAAkCQAAGsbAAAAAAAAAAAAAAAAAAAoAAAACAAAAAEAAAABAAAAMAAAABQAAAAAAAAAAAD//wAAAQAAAP//AAABAA=="/>
                         </a:ext>
                       </a:extLst>
                     </pic:cNvPicPr>
@@ -4225,7 +4184,7 @@
                       <a:picLocks noChangeAspect="1"/>
                       <a:extLst>
                         <a:ext uri="smNativeData">
-                          <sm:smNativeData xmlns:sm="smNativeData" xmlns:w="http://schemas.openxmlformats.org/wordprocessingml/2006/main" xmlns:w10="urn:schemas-microsoft-com:office:word" xmlns:v="urn:schemas-microsoft-com:vml" xmlns:o="urn:schemas-microsoft-com:office:office" xmlns="" val="SMDATA_18_pXPgXhMAAAAlAAAAEQAAAC0AAAAAkAAAAEgAAACQAAAASAAAAAAAAAAAAAAAAAAAAAEAAABQAAAAAAAAAAAA4D8AAAAAAADgPwAAAAAAAOA/AAAAAAAA4D8AAAAAAADgPwAAAAAAAOA/AAAAAAAA4D8AAAAAAADgPwAAAAAAAOA/AAAAAAAA4D8CAAAAjAAAAAAAAAAAAAAA////AAAAAAAAAAAAAAAAAAAAAAAAAAAAAAAAAAAAAAAAAAAAZAAAAAEAAABAAAAAAAAAAAAAAAAAAAAAAAAAAAAAAAAAAAAAAAAAAAAAAAAAAAAAAAAAAAAAAAAAAAAAAAAAAAAAAAAAAAAAAAAAAAAAAAAAAAAAAAAAAAAAAAAAAAAAFAAAADwAAAAAAAAAAAAAAAAAAAAUAAAAAQAAABQAAAAUAAAAFAAAAAEAAAAAAAAAZAAAAGQAAAAAAAAAZAAAAGQAAAAVAAAAYAAAAAAAAAAAAAAADwAAACADAAAAAAAAAAAAAAEAAACgMgAAVgcAAKr4//8BAAAAf39/AAEAAABkAAAAAAAAABQAAABAHwAAAAAAACYAAAAAAAAAwOD//wAAAAAmAAAAZAAAABYAAABMAAAAAAAAAAAAAAAEAAAAAAAAAAEAAAB/f38AAAAAACgAAAAoAAAAZAAAAGQAAAAAAAAAzMzMAAAAAABQAAAAUAAAAGQAAABkAAAAAAAAAAcAAAA4AAAAAAAAAAAAAAAAAAAA////AAAAAAAAAAAAAAAAAAAAAAAAAAAAAAAAAAAAAABkAAAAZAAAAAAAAAAjAAAABAAAAGQAAAAXAAAAFAAAAAAAAAAAAAAA/38AAP9/AAAAAAAACQAAAAQAAAAAAAAADAAAABAAAAAAAAAAAAAAAAAAAAAAAAAAHgAAAGgAAAAAAAAAAAAAAAAAAAAAAAAAAAAAABAnAAAQJwAAAAAAAAAAAAAAAAAAAAAAAAAAAAAAAAAAAAAAAAAAAAAUAAAAAAAAAMDA/wAAAAAAZAAAADIAAAAAAAAAZAAAAAAAAAB/f38ACgAAACIAAAAYAAAAAAAAAAAAAAAAAAAAAAAAAAAAAAAAAAAAJAAAACQAAAAAAAAABwAAAAAAAAAAAAAAAAAAAAAAAAAAAAAAAAAAAH9/fwAlAAAAWAAAAAAAAAAAAAAAAAAAAAAAAAAAAAAAAAAAAAAAAAAAAAAAAAAAAAAAAAAAAAAAPwAAAAAAAACghgEAAAAAAAAAAAAAAAAADAAAAAEAAAAAAAAAAAAAAAAAAAAhAAAAQAAAADwAAADBAAAAB6AAAAAAAAAAAAAAAAAAAAAAAAAAAAAAAAAAAAAAAAAAAAAAkCQAAGsbAAAAAAAAAAAAAAAAAAAoAAAACAAAAAEAAAABAAAAMAAAABQAAAAAAAAAAAD//wAAAQAAAP//AAABAA=="/>
+                          <sm:smNativeData xmlns="" xmlns:o="urn:schemas-microsoft-com:office:office" xmlns:v="urn:schemas-microsoft-com:vml" xmlns:w10="urn:schemas-microsoft-com:office:word" xmlns:w="http://schemas.openxmlformats.org/wordprocessingml/2006/main" xmlns:sm="smNativeData" val="SMDATA_18_pXPgXhMAAAAlAAAAEQAAAC0AAAAAkAAAAEgAAACQAAAASAAAAAAAAAAAAAAAAAAAAAEAAABQAAAAAAAAAAAA4D8AAAAAAADgPwAAAAAAAOA/AAAAAAAA4D8AAAAAAADgPwAAAAAAAOA/AAAAAAAA4D8AAAAAAADgPwAAAAAAAOA/AAAAAAAA4D8CAAAAjAAAAAAAAAAAAAAA////AAAAAAAAAAAAAAAAAAAAAAAAAAAAAAAAAAAAAAAAAAAAZAAAAAEAAABAAAAAAAAAAAAAAAAAAAAAAAAAAAAAAAAAAAAAAAAAAAAAAAAAAAAAAAAAAAAAAAAAAAAAAAAAAAAAAAAAAAAAAAAAAAAAAAAAAAAAAAAAAAAAAAAAAAAAFAAAADwAAAAAAAAAAAAAAAAAAAAUAAAAAQAAABQAAAAUAAAAFAAAAAEAAAAAAAAAZAAAAGQAAAAAAAAAZAAAAGQAAAAVAAAAYAAAAAAAAAAAAAAADwAAACADAAAAAAAAAAAAAAEAAACgMgAAVgcAAKr4//8BAAAAf39/AAEAAABkAAAAAAAAABQAAABAHwAAAAAAACYAAAAAAAAAwOD//wAAAAAmAAAAZAAAABYAAABMAAAAAAAAAAAAAAAEAAAAAAAAAAEAAAB/f38AAAAAACgAAAAoAAAAZAAAAGQAAAAAAAAAzMzMAAAAAABQAAAAUAAAAGQAAABkAAAAAAAAAAcAAAA4AAAAAAAAAAAAAAAAAAAA////AAAAAAAAAAAAAAAAAAAAAAAAAAAAAAAAAAAAAABkAAAAZAAAAAAAAAAjAAAABAAAAGQAAAAXAAAAFAAAAAAAAAAAAAAA/38AAP9/AAAAAAAACQAAAAQAAAAAAAAADAAAABAAAAAAAAAAAAAAAAAAAAAAAAAAHgAAAGgAAAAAAAAAAAAAAAAAAAAAAAAAAAAAABAnAAAQJwAAAAAAAAAAAAAAAAAAAAAAAAAAAAAAAAAAAAAAAAAAAAAUAAAAAAAAAMDA/wAAAAAAZAAAADIAAAAAAAAAZAAAAAAAAAB/f38ACgAAACIAAAAYAAAAAAAAAAAAAAAAAAAAAAAAAAAAAAAAAAAAJAAAACQAAAAAAAAABwAAAAAAAAAAAAAAAAAAAAAAAAAAAAAAAAAAAH9/fwAlAAAAWAAAAAAAAAAAAAAAAAAAAAAAAAAAAAAAAAAAAAAAAAAAAAAAAAAAAAAAAAAAAAAAPwAAAAAAAACghgEAAAAAAAAAAAAAAAAADAAAAAEAAAAAAAAAAAAAAAAAAAAhAAAAQAAAADwAAADBAAAAB6AAAAAAAAAAAAAAAAAAAAAAAAAAAAAAAAAAAAAAAAAAAAAAkCQAAGsbAAAAAAAAAAAAAAAAAAAoAAAACAAAAAEAAAABAAAAMAAAABQAAAAAAAAAAAD//wAAAQAAAP//AAABAA=="/>
                         </a:ext>
                       </a:extLst>
                     </pic:cNvPicPr>
@@ -4303,7 +4262,7 @@
                       <a:picLocks noChangeAspect="1"/>
                       <a:extLst>
                         <a:ext uri="smNativeData">
-                          <sm:smNativeData xmlns:sm="smNativeData" xmlns:w="http://schemas.openxmlformats.org/wordprocessingml/2006/main" xmlns:w10="urn:schemas-microsoft-com:office:word" xmlns:v="urn:schemas-microsoft-com:vml" xmlns:o="urn:schemas-microsoft-com:office:office" xmlns="" val="SMDATA_18_pXPgXhMAAAAlAAAAEQAAAC0AAAAAkAAAAEgAAACQAAAASAAAAAAAAAAAAAAAAAAAAAEAAABQAAAAAAAAAAAA4D8AAAAAAADgPwAAAAAAAOA/AAAAAAAA4D8AAAAAAADgPwAAAAAAAOA/AAAAAAAA4D8AAAAAAADgPwAAAAAAAOA/AAAAAAAA4D8CAAAAjAAAAAAAAAAAAAAA////AAAAAAAAAAAAAAAAAAAAAAAAAAAAAAAAAAAAAAAAAAAAZAAAAAEAAABAAAAAAAAAAAAAAAAAAAAAAAAAAAAAAAAAAAAAAAAAAAAAAAAAAAAAAAAAAAAAAAAAAAAAAAAAAAAAAAAAAAAAAAAAAAAAAAAAAAAAAAAAAAAAAAAAAAAAFAAAADwAAAAAAAAAAAAAAAAAAAAUAAAAAQAAABQAAAAUAAAAFAAAAAEAAAAAAAAAZAAAAGQAAAAAAAAAZAAAAGQAAAAVAAAAYAAAAAAAAAAAAAAADwAAACADAAAAAAAAAAAAAAEAAACgMgAAVgcAAKr4//8BAAAAf39/AAEAAABkAAAAAAAAABQAAABAHwAAAAAAACYAAAAAAAAAwOD//wAAAAAmAAAAZAAAABYAAABMAAAAAAAAAAAAAAAEAAAAAAAAAAEAAAB/f38AAAAAACgAAAAoAAAAZAAAAGQAAAAAAAAAzMzMAAAAAABQAAAAUAAAAGQAAABkAAAAAAAAAAcAAAA4AAAAAAAAAAAAAAAAAAAA////AAAAAAAAAAAAAAAAAAAAAAAAAAAAAAAAAAAAAABkAAAAZAAAAAAAAAAjAAAABAAAAGQAAAAXAAAAFAAAAAAAAAAAAAAA/38AAP9/AAAAAAAACQAAAAQAAAAAAAAADAAAABAAAAAAAAAAAAAAAAAAAAAAAAAAHgAAAGgAAAAAAAAAAAAAAAAAAAAAAAAAAAAAABAnAAAQJwAAAAAAAAAAAAAAAAAAAAAAAAAAAAAAAAAAAAAAAAAAAAAUAAAAAAAAAMDA/wAAAAAAZAAAADIAAAAAAAAAZAAAAAAAAAB/f38ACgAAACIAAAAYAAAAAAAAAAAAAAAAAAAAAAAAAAAAAAAAAAAAJAAAACQAAAAAAAAABwAAAAAAAAAAAAAAAAAAAAAAAAAAAAAAAAAAAH9/fwAlAAAAWAAAAAAAAAAAAAAAAAAAAAAAAAAAAAAAAAAAAAAAAAAAAAAAAAAAAAAAAAAAAAAAPwAAAAAAAACghgEAAAAAAAAAAAAAAAAADAAAAAEAAAAAAAAAAAAAAAAAAAAhAAAAQAAAADwAAADDAAAAB6AAAAAAAAAAAAAAAAAAAAAAAAAAAAAAAAAAAAAAAAAAAAAAkCQAAGsbAAAAAAAAAAAAAAAAAAAoAAAACAAAAAEAAAABAAAAMAAAABQAAAAAAAAAAAD//wAAAQAAAP//AAABAA=="/>
+                          <sm:smNativeData xmlns="" xmlns:o="urn:schemas-microsoft-com:office:office" xmlns:v="urn:schemas-microsoft-com:vml" xmlns:w10="urn:schemas-microsoft-com:office:word" xmlns:w="http://schemas.openxmlformats.org/wordprocessingml/2006/main" xmlns:sm="smNativeData" val="SMDATA_18_pXPgXhMAAAAlAAAAEQAAAC0AAAAAkAAAAEgAAACQAAAASAAAAAAAAAAAAAAAAAAAAAEAAABQAAAAAAAAAAAA4D8AAAAAAADgPwAAAAAAAOA/AAAAAAAA4D8AAAAAAADgPwAAAAAAAOA/AAAAAAAA4D8AAAAAAADgPwAAAAAAAOA/AAAAAAAA4D8CAAAAjAAAAAAAAAAAAAAA////AAAAAAAAAAAAAAAAAAAAAAAAAAAAAAAAAAAAAAAAAAAAZAAAAAEAAABAAAAAAAAAAAAAAAAAAAAAAAAAAAAAAAAAAAAAAAAAAAAAAAAAAAAAAAAAAAAAAAAAAAAAAAAAAAAAAAAAAAAAAAAAAAAAAAAAAAAAAAAAAAAAAAAAAAAAFAAAADwAAAAAAAAAAAAAAAAAAAAUAAAAAQAAABQAAAAUAAAAFAAAAAEAAAAAAAAAZAAAAGQAAAAAAAAAZAAAAGQAAAAVAAAAYAAAAAAAAAAAAAAADwAAACADAAAAAAAAAAAAAAEAAACgMgAAVgcAAKr4//8BAAAAf39/AAEAAABkAAAAAAAAABQAAABAHwAAAAAAACYAAAAAAAAAwOD//wAAAAAmAAAAZAAAABYAAABMAAAAAAAAAAAAAAAEAAAAAAAAAAEAAAB/f38AAAAAACgAAAAoAAAAZAAAAGQAAAAAAAAAzMzMAAAAAABQAAAAUAAAAGQAAABkAAAAAAAAAAcAAAA4AAAAAAAAAAAAAAAAAAAA////AAAAAAAAAAAAAAAAAAAAAAAAAAAAAAAAAAAAAABkAAAAZAAAAAAAAAAjAAAABAAAAGQAAAAXAAAAFAAAAAAAAAAAAAAA/38AAP9/AAAAAAAACQAAAAQAAAAAAAAADAAAABAAAAAAAAAAAAAAAAAAAAAAAAAAHgAAAGgAAAAAAAAAAAAAAAAAAAAAAAAAAAAAABAnAAAQJwAAAAAAAAAAAAAAAAAAAAAAAAAAAAAAAAAAAAAAAAAAAAAUAAAAAAAAAMDA/wAAAAAAZAAAADIAAAAAAAAAZAAAAAAAAAB/f38ACgAAACIAAAAYAAAAAAAAAAAAAAAAAAAAAAAAAAAAAAAAAAAAJAAAACQAAAAAAAAABwAAAAAAAAAAAAAAAAAAAAAAAAAAAAAAAAAAAH9/fwAlAAAAWAAAAAAAAAAAAAAAAAAAAAAAAAAAAAAAAAAAAAAAAAAAAAAAAAAAAAAAAAAAAAAAPwAAAAAAAACghgEAAAAAAAAAAAAAAAAADAAAAAEAAAAAAAAAAAAAAAAAAAAhAAAAQAAAADwAAADDAAAAB6AAAAAAAAAAAAAAAAAAAAAAAAAAAAAAAAAAAAAAAAAAAAAAkCQAAGsbAAAAAAAAAAAAAAAAAAAoAAAACAAAAAEAAAABAAAAMAAAABQAAAAAAAAAAAD//wAAAQAAAP//AAABAA=="/>
                         </a:ext>
                       </a:extLst>
                     </pic:cNvPicPr>
@@ -4381,7 +4340,7 @@
                       <a:picLocks noChangeAspect="1"/>
                       <a:extLst>
                         <a:ext uri="smNativeData">
-                          <sm:smNativeData xmlns:sm="smNativeData" xmlns:w="http://schemas.openxmlformats.org/wordprocessingml/2006/main" xmlns:w10="urn:schemas-microsoft-com:office:word" xmlns:v="urn:schemas-microsoft-com:vml" xmlns:o="urn:schemas-microsoft-com:office:office" xmlns="" val="SMDATA_18_pXPgXhMAAAAlAAAAEQAAAC0AAAAAkAAAAEgAAACQAAAASAAAAAAAAAAAAAAAAAAAAAEAAABQAAAAAAAAAAAA4D8AAAAAAADgPwAAAAAAAOA/AAAAAAAA4D8AAAAAAADgPwAAAAAAAOA/AAAAAAAA4D8AAAAAAADgPwAAAAAAAOA/AAAAAAAA4D8CAAAAjAAAAAAAAAAAAAAA////AAAAAAAAAAAAAAAAAAAAAAAAAAAAAAAAAAAAAAAAAAAAZAAAAAEAAABAAAAAAAAAAAAAAAAAAAAAAAAAAAAAAAAAAAAAAAAAAAAAAAAAAAAAAAAAAAAAAAAAAAAAAAAAAAAAAAAAAAAAAAAAAAAAAAAAAAAAAAAAAAAAAAAAAAAAFAAAADwAAAAAAAAAAAAAAAAAAAAUAAAAAQAAABQAAAAUAAAAFAAAAAEAAAAAAAAAZAAAAGQAAAAAAAAAZAAAAGQAAAAVAAAAYAAAAAAAAAAAAAAADwAAACADAAAAAAAAAAAAAAEAAACgMgAAVgcAAKr4//8BAAAAf39/AAEAAABkAAAAAAAAABQAAABAHwAAAAAAACYAAAAAAAAAwOD//wAAAAAmAAAAZAAAABYAAABMAAAAAAAAAAAAAAAEAAAAAAAAAAEAAAB/f38AAAAAACgAAAAoAAAAZAAAAGQAAAAAAAAAzMzMAAAAAABQAAAAUAAAAGQAAABkAAAAAAAAAAcAAAA4AAAAAAAAAAAAAAAAAAAA////AAAAAAAAAAAAAAAAAAAAAAAAAAAAAAAAAAAAAABkAAAAZAAAAAAAAAAjAAAABAAAAGQAAAAXAAAAFAAAAAAAAAAAAAAA/38AAP9/AAAAAAAACQAAAAQAAAAAAAAADAAAABAAAAAAAAAAAAAAAAAAAAAAAAAAHgAAAGgAAAAAAAAAAAAAAAAAAAAAAAAAAAAAABAnAAAQJwAAAAAAAAAAAAAAAAAAAAAAAAAAAAAAAAAAAAAAAAAAAAAUAAAAAAAAAMDA/wAAAAAAZAAAADIAAAAAAAAAZAAAAAAAAAB/f38ACgAAACIAAAAYAAAAAAAAAAAAAAAAAAAAAAAAAAAAAAAAAAAAJAAAACQAAAAAAAAABwAAAAAAAAAAAAAAAAAAAAAAAAAAAAAAAAAAAH9/fwAlAAAAWAAAAAAAAAAAAAAAAAAAAAAAAAAAAAAAAAAAAAAAAAAAAAAAAAAAAAAAAAAAAAAAPwAAAAAAAACghgEAAAAAAAAAAAAAAAAADAAAAAEAAAAAAAAAAAAAAAAAAAAhAAAAQAAAADwAAADFAAAAB6AAAAAAAAAAAAAAAAAAAAAAAAAAAAAAAAAAAAAAAAAAAAAAkCQAAGsbAAAAAAAAAAAAAAAAAAAoAAAACAAAAAEAAAABAAAAMAAAABQAAAAAAAAAAAD//wAAAQAAAP//AAABAA=="/>
+                          <sm:smNativeData xmlns="" xmlns:o="urn:schemas-microsoft-com:office:office" xmlns:v="urn:schemas-microsoft-com:vml" xmlns:w10="urn:schemas-microsoft-com:office:word" xmlns:w="http://schemas.openxmlformats.org/wordprocessingml/2006/main" xmlns:sm="smNativeData" val="SMDATA_18_pXPgXhMAAAAlAAAAEQAAAC0AAAAAkAAAAEgAAACQAAAASAAAAAAAAAAAAAAAAAAAAAEAAABQAAAAAAAAAAAA4D8AAAAAAADgPwAAAAAAAOA/AAAAAAAA4D8AAAAAAADgPwAAAAAAAOA/AAAAAAAA4D8AAAAAAADgPwAAAAAAAOA/AAAAAAAA4D8CAAAAjAAAAAAAAAAAAAAA////AAAAAAAAAAAAAAAAAAAAAAAAAAAAAAAAAAAAAAAAAAAAZAAAAAEAAABAAAAAAAAAAAAAAAAAAAAAAAAAAAAAAAAAAAAAAAAAAAAAAAAAAAAAAAAAAAAAAAAAAAAAAAAAAAAAAAAAAAAAAAAAAAAAAAAAAAAAAAAAAAAAAAAAAAAAFAAAADwAAAAAAAAAAAAAAAAAAAAUAAAAAQAAABQAAAAUAAAAFAAAAAEAAAAAAAAAZAAAAGQAAAAAAAAAZAAAAGQAAAAVAAAAYAAAAAAAAAAAAAAADwAAACADAAAAAAAAAAAAAAEAAACgMgAAVgcAAKr4//8BAAAAf39/AAEAAABkAAAAAAAAABQAAABAHwAAAAAAACYAAAAAAAAAwOD//wAAAAAmAAAAZAAAABYAAABMAAAAAAAAAAAAAAAEAAAAAAAAAAEAAAB/f38AAAAAACgAAAAoAAAAZAAAAGQAAAAAAAAAzMzMAAAAAABQAAAAUAAAAGQAAABkAAAAAAAAAAcAAAA4AAAAAAAAAAAAAAAAAAAA////AAAAAAAAAAAAAAAAAAAAAAAAAAAAAAAAAAAAAABkAAAAZAAAAAAAAAAjAAAABAAAAGQAAAAXAAAAFAAAAAAAAAAAAAAA/38AAP9/AAAAAAAACQAAAAQAAAAAAAAADAAAABAAAAAAAAAAAAAAAAAAAAAAAAAAHgAAAGgAAAAAAAAAAAAAAAAAAAAAAAAAAAAAABAnAAAQJwAAAAAAAAAAAAAAAAAAAAAAAAAAAAAAAAAAAAAAAAAAAAAUAAAAAAAAAMDA/wAAAAAAZAAAADIAAAAAAAAAZAAAAAAAAAB/f38ACgAAACIAAAAYAAAAAAAAAAAAAAAAAAAAAAAAAAAAAAAAAAAAJAAAACQAAAAAAAAABwAAAAAAAAAAAAAAAAAAAAAAAAAAAAAAAAAAAH9/fwAlAAAAWAAAAAAAAAAAAAAAAAAAAAAAAAAAAAAAAAAAAAAAAAAAAAAAAAAAAAAAAAAAAAAAPwAAAAAAAACghgEAAAAAAAAAAAAAAAAADAAAAAEAAAAAAAAAAAAAAAAAAAAhAAAAQAAAADwAAADFAAAAB6AAAAAAAAAAAAAAAAAAAAAAAAAAAAAAAAAAAAAAAAAAAAAAkCQAAGsbAAAAAAAAAAAAAAAAAAAoAAAACAAAAAEAAAABAAAAMAAAABQAAAAAAAAAAAD//wAAAQAAAP//AAABAA=="/>
                         </a:ext>
                       </a:extLst>
                     </pic:cNvPicPr>
@@ -4459,7 +4418,7 @@
                       <a:picLocks noChangeAspect="1"/>
                       <a:extLst>
                         <a:ext uri="smNativeData">
-                          <sm:smNativeData xmlns:sm="smNativeData" xmlns:w="http://schemas.openxmlformats.org/wordprocessingml/2006/main" xmlns:w10="urn:schemas-microsoft-com:office:word" xmlns:v="urn:schemas-microsoft-com:vml" xmlns:o="urn:schemas-microsoft-com:office:office" xmlns="" val="SMDATA_18_pXPgXhMAAAAlAAAAEQAAAG0AAAAAkAAAAEgAAACQAAAASAAAAAAAAAAAAAAAAAAAAAEAAABQAAAAAAAAAAAA4D8AAAAAAADgPwAAAAAAAOA/AAAAAAAA4D8AAAAAAADgPwAAAAAAAOA/AAAAAAAA4D8AAAAAAADgPwAAAAAAAOA/AAAAAAAA4D8CAAAAjAAAAAAAAAAAAAAA////AAAAAAAAAAAAAAAAAAAAAAAAAAAAAAAAAAAAAAAAAAAAZAAAAAEAAABAAAAAAAAAAAAAAAAAAAAAAAAAAAAAAAAAAAAAAAAAAAAAAAAAAAAAAAAAAAAAAAAAAAAAAAAAAAAAAAAAAAAAAAAAAAAAAAAAAAAAAAAAAAAAAAAAAAAAFAAAADwAAAAAAAAAAAAAAAAAAAAUAAAAAQAAABQAAAAUAAAAFAAAAAEAAAAAAAAAZAAAAGQAAAAAAAAAZAAAAGQAAAAVAAAAYAAAAAAAAAAAAAAADwAAACADAAAAAAAAAAAAAAEAAACgMgAAVgcAAKr4//8BAAAAf39/AAEAAABkAAAAAAAAABQAAABAHwAAAAAAACYAAAAAAAAAwOD//wAAAAAmAAAAZAAAABYAAABMAAAAAAAAAAAAAAAEAAAAAAAAAAEAAAB/f38AAAAAACgAAAAoAAAAZAAAAGQAAAAAAAAAzMzMAAAAAABQAAAAUAAAAGQAAABkAAAAAAAAAAcAAAA4AAAAAAAAAAAAAAAAAAAA////AAAAAAAAAAAAAAAAAAAAAAAAAAAAAAAAAAAAAABkAAAAZAAAAAAAAAAjAAAABAAAAGQAAAAXAAAAFAAAAAAAAAAAAAAA/38AAP9/AAAAAAAACQAAAAQAAAAAAAAADAAAABAAAAAAAAAAAAAAAAAAAAAAAAAAHgAAAGgAAAAAAAAAAAAAAAAAAAAAAAAAAAAAABAnAAAQJwAAAAAAAAAAAAAAAAAAAAAAAAAAAAAAAAAAAAAAAAAAAAAUAAAAAAAAAMDA/wAAAAAAZAAAADIAAAAAAAAAZAAAAAAAAAB/f38ACgAAACIAAAAYAAAAAAAAAAAAAAAAAAAAAAAAAAAAAAAAAAAAJAAAACQAAAAAAAAABwAAAAAAAAAAAAAAAAAAAAAAAAAAAAAAAAAAAH9/fwAlAAAAWAAAAAAAAAAAAAAAAAAAAAAAAAAAAAAAAAAAAAAAAAAAAAAAAAAAAAAAAAAAAAAAPwAAAAAAAACghgEAAAAAAAAAAAAAAAAADAAAAAEAAAAAAAAAAAAAAAAAAAAhAAAAQAAAADwAAADHAAAAB6AAAAAAAAAAAAAAAAAAAAAAAAAAAAAAAAAAAAAAAAAAAAAAkCQAAGsbAAAAAAAAAAAAAAAAAAAoAAAACAAAAAEAAAABAAAAMAAAABQAAAAAAAAAAAD//wAAAQAAAP//AAABAA=="/>
+                          <sm:smNativeData xmlns="" xmlns:o="urn:schemas-microsoft-com:office:office" xmlns:v="urn:schemas-microsoft-com:vml" xmlns:w10="urn:schemas-microsoft-com:office:word" xmlns:w="http://schemas.openxmlformats.org/wordprocessingml/2006/main" xmlns:sm="smNativeData" val="SMDATA_18_pXPgXhMAAAAlAAAAEQAAAG0AAAAAkAAAAEgAAACQAAAASAAAAAAAAAAAAAAAAAAAAAEAAABQAAAAAAAAAAAA4D8AAAAAAADgPwAAAAAAAOA/AAAAAAAA4D8AAAAAAADgPwAAAAAAAOA/AAAAAAAA4D8AAAAAAADgPwAAAAAAAOA/AAAAAAAA4D8CAAAAjAAAAAAAAAAAAAAA////AAAAAAAAAAAAAAAAAAAAAAAAAAAAAAAAAAAAAAAAAAAAZAAAAAEAAABAAAAAAAAAAAAAAAAAAAAAAAAAAAAAAAAAAAAAAAAAAAAAAAAAAAAAAAAAAAAAAAAAAAAAAAAAAAAAAAAAAAAAAAAAAAAAAAAAAAAAAAAAAAAAAAAAAAAAFAAAADwAAAAAAAAAAAAAAAAAAAAUAAAAAQAAABQAAAAUAAAAFAAAAAEAAAAAAAAAZAAAAGQAAAAAAAAAZAAAAGQAAAAVAAAAYAAAAAAAAAAAAAAADwAAACADAAAAAAAAAAAAAAEAAACgMgAAVgcAAKr4//8BAAAAf39/AAEAAABkAAAAAAAAABQAAABAHwAAAAAAACYAAAAAAAAAwOD//wAAAAAmAAAAZAAAABYAAABMAAAAAAAAAAAAAAAEAAAAAAAAAAEAAAB/f38AAAAAACgAAAAoAAAAZAAAAGQAAAAAAAAAzMzMAAAAAABQAAAAUAAAAGQAAABkAAAAAAAAAAcAAAA4AAAAAAAAAAAAAAAAAAAA////AAAAAAAAAAAAAAAAAAAAAAAAAAAAAAAAAAAAAABkAAAAZAAAAAAAAAAjAAAABAAAAGQAAAAXAAAAFAAAAAAAAAAAAAAA/38AAP9/AAAAAAAACQAAAAQAAAAAAAAADAAAABAAAAAAAAAAAAAAAAAAAAAAAAAAHgAAAGgAAAAAAAAAAAAAAAAAAAAAAAAAAAAAABAnAAAQJwAAAAAAAAAAAAAAAAAAAAAAAAAAAAAAAAAAAAAAAAAAAAAUAAAAAAAAAMDA/wAAAAAAZAAAADIAAAAAAAAAZAAAAAAAAAB/f38ACgAAACIAAAAYAAAAAAAAAAAAAAAAAAAAAAAAAAAAAAAAAAAAJAAAACQAAAAAAAAABwAAAAAAAAAAAAAAAAAAAAAAAAAAAAAAAAAAAH9/fwAlAAAAWAAAAAAAAAAAAAAAAAAAAAAAAAAAAAAAAAAAAAAAAAAAAAAAAAAAAAAAAAAAAAAAPwAAAAAAAACghgEAAAAAAAAAAAAAAAAADAAAAAEAAAAAAAAAAAAAAAAAAAAhAAAAQAAAADwAAADHAAAAB6AAAAAAAAAAAAAAAAAAAAAAAAAAAAAAAAAAAAAAAAAAAAAAkCQAAGsbAAAAAAAAAAAAAAAAAAAoAAAACAAAAAEAAAABAAAAMAAAABQAAAAAAAAAAAD//wAAAQAAAP//AAABAA=="/>
                         </a:ext>
                       </a:extLst>
                     </pic:cNvPicPr>
@@ -4537,7 +4496,7 @@
                       <a:picLocks noChangeAspect="1"/>
                       <a:extLst>
                         <a:ext uri="smNativeData">
-                          <sm:smNativeData xmlns:sm="smNativeData" xmlns:w="http://schemas.openxmlformats.org/wordprocessingml/2006/main" xmlns:w10="urn:schemas-microsoft-com:office:word" xmlns:v="urn:schemas-microsoft-com:vml" xmlns:o="urn:schemas-microsoft-com:office:office" xmlns="" val="SMDATA_18_pXPgXhMAAAAlAAAAEQAAAC0AAAAAkAAAAEgAAACQAAAASAAAAAAAAAAAAAAAAAAAAAEAAABQAAAAAAAAAAAA4D8AAAAAAADgPwAAAAAAAOA/AAAAAAAA4D8AAAAAAADgPwAAAAAAAOA/AAAAAAAA4D8AAAAAAADgPwAAAAAAAOA/AAAAAAAA4D8CAAAAjAAAAAAAAAAAAAAA////AAAAAAAAAAAAAAAAAAAAAAAAAAAAAAAAAAAAAAAAAAAAZAAAAAEAAABAAAAAAAAAAAAAAAAAAAAAAAAAAAAAAAAAAAAAAAAAAAAAAAAAAAAAAAAAAAAAAAAAAAAAAAAAAAAAAAAAAAAAAAAAAAAAAAAAAAAAAAAAAAAAAAAAAAAAFAAAADwAAAAAAAAAAAAAAAAAAAAUAAAAAQAAABQAAAAUAAAAFAAAAAEAAAAAAAAAZAAAAGQAAAAAAAAAZAAAAGQAAAAVAAAAYAAAAAAAAAAAAAAADwAAACADAAAAAAAAAAAAAAEAAACgMgAAVgcAAKr4//8BAAAAf39/AAEAAABkAAAAAAAAABQAAABAHwAAAAAAACYAAAAAAAAAwOD//wAAAAAmAAAAZAAAABYAAABMAAAAAAAAAAAAAAAEAAAAAAAAAAEAAAB/f38AAAAAACgAAAAoAAAAZAAAAGQAAAAAAAAAzMzMAAAAAABQAAAAUAAAAGQAAABkAAAAAAAAAAcAAAA4AAAAAAAAAAAAAAAAAAAA////AAAAAAAAAAAAAAAAAAAAAAAAAAAAAAAAAAAAAABkAAAAZAAAAAAAAAAjAAAABAAAAGQAAAAXAAAAFAAAAAAAAAAAAAAA/38AAP9/AAAAAAAACQAAAAQAAAAAAAAADAAAABAAAAAAAAAAAAAAAAAAAAAAAAAAHgAAAGgAAAAAAAAAAAAAAAAAAAAAAAAAAAAAABAnAAAQJwAAAAAAAAAAAAAAAAAAAAAAAAAAAAAAAAAAAAAAAAAAAAAUAAAAAAAAAMDA/wAAAAAAZAAAADIAAAAAAAAAZAAAAAAAAAB/f38ACgAAACIAAAAYAAAAAAAAAAAAAAAAAAAAAAAAAAAAAAAAAAAAJAAAACQAAAAAAAAABwAAAAAAAAAAAAAAAAAAAAAAAAAAAAAAAAAAAH9/fwAlAAAAWAAAAAAAAAAAAAAAAAAAAAAAAAAAAAAAAAAAAAAAAAAAAAAAAAAAAAAAAAAAAAAAPwAAAAAAAACghgEAAAAAAAAAAAAAAAAADAAAAAEAAAAAAAAAAAAAAAAAAAAhAAAAQAAAADwAAADJAAAAB6AAAAAAAAAAAAAAAAAAAAAAAAAAAAAAAAAAAAAAAAAAAAAAkCQAAGsbAAAAAAAAAAAAAAAAAAAoAAAACAAAAAEAAAABAAAAMAAAABQAAAAAAAAAAAD//wAAAQAAAP//AAABAA=="/>
+                          <sm:smNativeData xmlns="" xmlns:o="urn:schemas-microsoft-com:office:office" xmlns:v="urn:schemas-microsoft-com:vml" xmlns:w10="urn:schemas-microsoft-com:office:word" xmlns:w="http://schemas.openxmlformats.org/wordprocessingml/2006/main" xmlns:sm="smNativeData" val="SMDATA_18_pXPgXhMAAAAlAAAAEQAAAC0AAAAAkAAAAEgAAACQAAAASAAAAAAAAAAAAAAAAAAAAAEAAABQAAAAAAAAAAAA4D8AAAAAAADgPwAAAAAAAOA/AAAAAAAA4D8AAAAAAADgPwAAAAAAAOA/AAAAAAAA4D8AAAAAAADgPwAAAAAAAOA/AAAAAAAA4D8CAAAAjAAAAAAAAAAAAAAA////AAAAAAAAAAAAAAAAAAAAAAAAAAAAAAAAAAAAAAAAAAAAZAAAAAEAAABAAAAAAAAAAAAAAAAAAAAAAAAAAAAAAAAAAAAAAAAAAAAAAAAAAAAAAAAAAAAAAAAAAAAAAAAAAAAAAAAAAAAAAAAAAAAAAAAAAAAAAAAAAAAAAAAAAAAAFAAAADwAAAAAAAAAAAAAAAAAAAAUAAAAAQAAABQAAAAUAAAAFAAAAAEAAAAAAAAAZAAAAGQAAAAAAAAAZAAAAGQAAAAVAAAAYAAAAAAAAAAAAAAADwAAACADAAAAAAAAAAAAAAEAAACgMgAAVgcAAKr4//8BAAAAf39/AAEAAABkAAAAAAAAABQAAABAHwAAAAAAACYAAAAAAAAAwOD//wAAAAAmAAAAZAAAABYAAABMAAAAAAAAAAAAAAAEAAAAAAAAAAEAAAB/f38AAAAAACgAAAAoAAAAZAAAAGQAAAAAAAAAzMzMAAAAAABQAAAAUAAAAGQAAABkAAAAAAAAAAcAAAA4AAAAAAAAAAAAAAAAAAAA////AAAAAAAAAAAAAAAAAAAAAAAAAAAAAAAAAAAAAABkAAAAZAAAAAAAAAAjAAAABAAAAGQAAAAXAAAAFAAAAAAAAAAAAAAA/38AAP9/AAAAAAAACQAAAAQAAAAAAAAADAAAABAAAAAAAAAAAAAAAAAAAAAAAAAAHgAAAGgAAAAAAAAAAAAAAAAAAAAAAAAAAAAAABAnAAAQJwAAAAAAAAAAAAAAAAAAAAAAAAAAAAAAAAAAAAAAAAAAAAAUAAAAAAAAAMDA/wAAAAAAZAAAADIAAAAAAAAAZAAAAAAAAAB/f38ACgAAACIAAAAYAAAAAAAAAAAAAAAAAAAAAAAAAAAAAAAAAAAAJAAAACQAAAAAAAAABwAAAAAAAAAAAAAAAAAAAAAAAAAAAAAAAAAAAH9/fwAlAAAAWAAAAAAAAAAAAAAAAAAAAAAAAAAAAAAAAAAAAAAAAAAAAAAAAAAAAAAAAAAAAAAAPwAAAAAAAACghgEAAAAAAAAAAAAAAAAADAAAAAEAAAAAAAAAAAAAAAAAAAAhAAAAQAAAADwAAADJAAAAB6AAAAAAAAAAAAAAAAAAAAAAAAAAAAAAAAAAAAAAAAAAAAAAkCQAAGsbAAAAAAAAAAAAAAAAAAAoAAAACAAAAAEAAAABAAAAMAAAABQAAAAAAAAAAAD//wAAAQAAAP//AAABAA=="/>
                         </a:ext>
                       </a:extLst>
                     </pic:cNvPicPr>
@@ -4615,7 +4574,7 @@
                       <a:picLocks noChangeAspect="1"/>
                       <a:extLst>
                         <a:ext uri="smNativeData">
-                          <sm:smNativeData xmlns:sm="smNativeData" xmlns:w="http://schemas.openxmlformats.org/wordprocessingml/2006/main" xmlns:w10="urn:schemas-microsoft-com:office:word" xmlns:v="urn:schemas-microsoft-com:vml" xmlns:o="urn:schemas-microsoft-com:office:office" xmlns="" val="SMDATA_18_pXPgXhMAAAAlAAAAEQAAAC0AAAAAkAAAAEgAAACQAAAASAAAAAAAAAAAAAAAAAAAAAEAAABQAAAAAAAAAAAA4D8AAAAAAADgPwAAAAAAAOA/AAAAAAAA4D8AAAAAAADgPwAAAAAAAOA/AAAAAAAA4D8AAAAAAADgPwAAAAAAAOA/AAAAAAAA4D8CAAAAjAAAAAAAAAAAAAAA////AAAAAAAAAAAAAAAAAAAAAAAAAAAAAAAAAAAAAAAAAAAAZAAAAAEAAABAAAAAAAAAAAAAAAAAAAAAAAAAAAAAAAAAAAAAAAAAAAAAAAAAAAAAAAAAAAAAAAAAAAAAAAAAAAAAAAAAAAAAAAAAAAAAAAAAAAAAAAAAAAAAAAAAAAAAFAAAADwAAAAAAAAAAAAAAAAAAAAUAAAAAQAAABQAAAAUAAAAFAAAAAEAAAAAAAAAZAAAAGQAAAAAAAAAZAAAAGQAAAAVAAAAYAAAAAAAAAAAAAAADwAAACADAAAAAAAAAAAAAAEAAACgMgAAVgcAAKr4//8BAAAAf39/AAEAAABkAAAAAAAAABQAAABAHwAAAAAAACYAAAAAAAAAwOD//wAAAAAmAAAAZAAAABYAAABMAAAAAAAAAAAAAAAEAAAAAAAAAAEAAAB/f38AAAAAACgAAAAoAAAAZAAAAGQAAAAAAAAAzMzMAAAAAABQAAAAUAAAAGQAAABkAAAAAAAAAAcAAAA4AAAAAAAAAAAAAAAAAAAA////AAAAAAAAAAAAAAAAAAAAAAAAAAAAAAAAAAAAAABkAAAAZAAAAAAAAAAjAAAABAAAAGQAAAAXAAAAFAAAAAAAAAAAAAAA/38AAP9/AAAAAAAACQAAAAQAAAAAAAAADAAAABAAAAAAAAAAAAAAAAAAAAAAAAAAHgAAAGgAAAAAAAAAAAAAAAAAAAAAAAAAAAAAABAnAAAQJwAAAAAAAAAAAAAAAAAAAAAAAAAAAAAAAAAAAAAAAAAAAAAUAAAAAAAAAMDA/wAAAAAAZAAAADIAAAAAAAAAZAAAAAAAAAB/f38ACgAAACIAAAAYAAAAAAAAAAAAAAAAAAAAAAAAAAAAAAAAAAAAJAAAACQAAAAAAAAABwAAAAAAAAAAAAAAAAAAAAAAAAAAAAAAAAAAAH9/fwAlAAAAWAAAAAAAAAAAAAAAAAAAAAAAAAAAAAAAAAAAAAAAAAAAAAAAAAAAAAAAAAAAAAAAPwAAAAAAAACghgEAAAAAAAAAAAAAAAAADAAAAAEAAAAAAAAAAAAAAAAAAAAhAAAAQAAAADwAAADLAAAAB6AAAAAAAAAAAAAAAAAAAAAAAAAAAAAAAAAAAAAAAAAAAAAAkCQAAGsbAAAAAAAAAAAAAAAAAAAoAAAACAAAAAEAAAABAAAAMAAAABQAAAAAAAAAAAD//wAAAQAAAP//AAABAA=="/>
+                          <sm:smNativeData xmlns="" xmlns:o="urn:schemas-microsoft-com:office:office" xmlns:v="urn:schemas-microsoft-com:vml" xmlns:w10="urn:schemas-microsoft-com:office:word" xmlns:w="http://schemas.openxmlformats.org/wordprocessingml/2006/main" xmlns:sm="smNativeData" val="SMDATA_18_pXPgXhMAAAAlAAAAEQAAAC0AAAAAkAAAAEgAAACQAAAASAAAAAAAAAAAAAAAAAAAAAEAAABQAAAAAAAAAAAA4D8AAAAAAADgPwAAAAAAAOA/AAAAAAAA4D8AAAAAAADgPwAAAAAAAOA/AAAAAAAA4D8AAAAAAADgPwAAAAAAAOA/AAAAAAAA4D8CAAAAjAAAAAAAAAAAAAAA////AAAAAAAAAAAAAAAAAAAAAAAAAAAAAAAAAAAAAAAAAAAAZAAAAAEAAABAAAAAAAAAAAAAAAAAAAAAAAAAAAAAAAAAAAAAAAAAAAAAAAAAAAAAAAAAAAAAAAAAAAAAAAAAAAAAAAAAAAAAAAAAAAAAAAAAAAAAAAAAAAAAAAAAAAAAFAAAADwAAAAAAAAAAAAAAAAAAAAUAAAAAQAAABQAAAAUAAAAFAAAAAEAAAAAAAAAZAAAAGQAAAAAAAAAZAAAAGQAAAAVAAAAYAAAAAAAAAAAAAAADwAAACADAAAAAAAAAAAAAAEAAACgMgAAVgcAAKr4//8BAAAAf39/AAEAAABkAAAAAAAAABQAAABAHwAAAAAAACYAAAAAAAAAwOD//wAAAAAmAAAAZAAAABYAAABMAAAAAAAAAAAAAAAEAAAAAAAAAAEAAAB/f38AAAAAACgAAAAoAAAAZAAAAGQAAAAAAAAAzMzMAAAAAABQAAAAUAAAAGQAAABkAAAAAAAAAAcAAAA4AAAAAAAAAAAAAAAAAAAA////AAAAAAAAAAAAAAAAAAAAAAAAAAAAAAAAAAAAAABkAAAAZAAAAAAAAAAjAAAABAAAAGQAAAAXAAAAFAAAAAAAAAAAAAAA/38AAP9/AAAAAAAACQAAAAQAAAAAAAAADAAAABAAAAAAAAAAAAAAAAAAAAAAAAAAHgAAAGgAAAAAAAAAAAAAAAAAAAAAAAAAAAAAABAnAAAQJwAAAAAAAAAAAAAAAAAAAAAAAAAAAAAAAAAAAAAAAAAAAAAUAAAAAAAAAMDA/wAAAAAAZAAAADIAAAAAAAAAZAAAAAAAAAB/f38ACgAAACIAAAAYAAAAAAAAAAAAAAAAAAAAAAAAAAAAAAAAAAAAJAAAACQAAAAAAAAABwAAAAAAAAAAAAAAAAAAAAAAAAAAAAAAAAAAAH9/fwAlAAAAWAAAAAAAAAAAAAAAAAAAAAAAAAAAAAAAAAAAAAAAAAAAAAAAAAAAAAAAAAAAAAAAPwAAAAAAAACghgEAAAAAAAAAAAAAAAAADAAAAAEAAAAAAAAAAAAAAAAAAAAhAAAAQAAAADwAAADLAAAAB6AAAAAAAAAAAAAAAAAAAAAAAAAAAAAAAAAAAAAAAAAAAAAAkCQAAGsbAAAAAAAAAAAAAAAAAAAoAAAACAAAAAEAAAABAAAAMAAAABQAAAAAAAAAAAD//wAAAQAAAP//AAABAA=="/>
                         </a:ext>
                       </a:extLst>
                     </pic:cNvPicPr>
@@ -4693,7 +4652,7 @@
                       <a:picLocks noChangeAspect="1"/>
                       <a:extLst>
                         <a:ext uri="smNativeData">
-                          <sm:smNativeData xmlns:sm="smNativeData" xmlns:w="http://schemas.openxmlformats.org/wordprocessingml/2006/main" xmlns:w10="urn:schemas-microsoft-com:office:word" xmlns:v="urn:schemas-microsoft-com:vml" xmlns:o="urn:schemas-microsoft-com:office:office" xmlns="" val="SMDATA_18_pXPgXhMAAAAlAAAAEQAAAG0AAAAAkAAAAEgAAACQAAAASAAAAAAAAAAAAAAAAAAAAAEAAABQAAAAAAAAAAAA4D8AAAAAAADgPwAAAAAAAOA/AAAAAAAA4D8AAAAAAADgPwAAAAAAAOA/AAAAAAAA4D8AAAAAAADgPwAAAAAAAOA/AAAAAAAA4D8CAAAAjAAAAAAAAAAAAAAA////AAAAAAAAAAAAAAAAAAAAAAAAAAAAAAAAAAAAAAAAAAAAZAAAAAEAAABAAAAAAAAAAAAAAAAAAAAAAAAAAAAAAAAAAAAAAAAAAAAAAAAAAAAAAAAAAAAAAAAAAAAAAAAAAAAAAAAAAAAAAAAAAAAAAAAAAAAAAAAAAAAAAAAAAAAAFAAAADwAAAAAAAAAAAAAAAAAAAAUAAAAAQAAABQAAAAUAAAAFAAAAAEAAAAAAAAAZAAAAGQAAAAAAAAAZAAAAGQAAAAVAAAAYAAAAAAAAAAAAAAADwAAACADAAAAAAAAAAAAAAEAAACgMgAAVgcAAKr4//8BAAAAf39/AAEAAABkAAAAAAAAABQAAABAHwAAAAAAACYAAAAAAAAAwOD//wAAAAAmAAAAZAAAABYAAABMAAAAAAAAAAAAAAAEAAAAAAAAAAEAAAB/f38AAAAAACgAAAAoAAAAZAAAAGQAAAAAAAAAzMzMAAAAAABQAAAAUAAAAGQAAABkAAAAAAAAAAcAAAA4AAAAAAAAAAAAAAAAAAAA////AAAAAAAAAAAAAAAAAAAAAAAAAAAAAAAAAAAAAABkAAAAZAAAAAAAAAAjAAAABAAAAGQAAAAXAAAAFAAAAAAAAAAAAAAA/38AAP9/AAAAAAAACQAAAAQAAAAAAAAADAAAABAAAAAAAAAAAAAAAAAAAAAAAAAAHgAAAGgAAAAAAAAAAAAAAAAAAAAAAAAAAAAAABAnAAAQJwAAAAAAAAAAAAAAAAAAAAAAAAAAAAAAAAAAAAAAAAAAAAAUAAAAAAAAAMDA/wAAAAAAZAAAADIAAAAAAAAAZAAAAAAAAAB/f38ACgAAACIAAAAYAAAAAAAAAAAAAAAAAAAAAAAAAAAAAAAAAAAAJAAAACQAAAAAAAAABwAAAAAAAAAAAAAAAAAAAAAAAAAAAAAAAAAAAH9/fwAlAAAAWAAAAAAAAAAAAAAAAAAAAAAAAAAAAAAAAAAAAAAAAAAAAAAAAAAAAAAAAAAAAAAAPwAAAAAAAACghgEAAAAAAAAAAAAAAAAADAAAAAEAAAAAAAAAAAAAAAAAAAAhAAAAQAAAADwAAADNAAAAB6AAAAAAAAAAAAAAAAAAAAAAAAAAAAAAAAAAAAAAAAAAAAAAkCQAAGsbAAAAAAAAAAAAAAAAAAAoAAAACAAAAAEAAAABAAAAMAAAABQAAAAAAAAAAAD//wAAAQAAAP//AAABAA=="/>
+                          <sm:smNativeData xmlns="" xmlns:o="urn:schemas-microsoft-com:office:office" xmlns:v="urn:schemas-microsoft-com:vml" xmlns:w10="urn:schemas-microsoft-com:office:word" xmlns:w="http://schemas.openxmlformats.org/wordprocessingml/2006/main" xmlns:sm="smNativeData" val="SMDATA_18_pXPgXhMAAAAlAAAAEQAAAG0AAAAAkAAAAEgAAACQAAAASAAAAAAAAAAAAAAAAAAAAAEAAABQAAAAAAAAAAAA4D8AAAAAAADgPwAAAAAAAOA/AAAAAAAA4D8AAAAAAADgPwAAAAAAAOA/AAAAAAAA4D8AAAAAAADgPwAAAAAAAOA/AAAAAAAA4D8CAAAAjAAAAAAAAAAAAAAA////AAAAAAAAAAAAAAAAAAAAAAAAAAAAAAAAAAAAAAAAAAAAZAAAAAEAAABAAAAAAAAAAAAAAAAAAAAAAAAAAAAAAAAAAAAAAAAAAAAAAAAAAAAAAAAAAAAAAAAAAAAAAAAAAAAAAAAAAAAAAAAAAAAAAAAAAAAAAAAAAAAAAAAAAAAAFAAAADwAAAAAAAAAAAAAAAAAAAAUAAAAAQAAABQAAAAUAAAAFAAAAAEAAAAAAAAAZAAAAGQAAAAAAAAAZAAAAGQAAAAVAAAAYAAAAAAAAAAAAAAADwAAACADAAAAAAAAAAAAAAEAAACgMgAAVgcAAKr4//8BAAAAf39/AAEAAABkAAAAAAAAABQAAABAHwAAAAAAACYAAAAAAAAAwOD//wAAAAAmAAAAZAAAABYAAABMAAAAAAAAAAAAAAAEAAAAAAAAAAEAAAB/f38AAAAAACgAAAAoAAAAZAAAAGQAAAAAAAAAzMzMAAAAAABQAAAAUAAAAGQAAABkAAAAAAAAAAcAAAA4AAAAAAAAAAAAAAAAAAAA////AAAAAAAAAAAAAAAAAAAAAAAAAAAAAAAAAAAAAABkAAAAZAAAAAAAAAAjAAAABAAAAGQAAAAXAAAAFAAAAAAAAAAAAAAA/38AAP9/AAAAAAAACQAAAAQAAAAAAAAADAAAABAAAAAAAAAAAAAAAAAAAAAAAAAAHgAAAGgAAAAAAAAAAAAAAAAAAAAAAAAAAAAAABAnAAAQJwAAAAAAAAAAAAAAAAAAAAAAAAAAAAAAAAAAAAAAAAAAAAAUAAAAAAAAAMDA/wAAAAAAZAAAADIAAAAAAAAAZAAAAAAAAAB/f38ACgAAACIAAAAYAAAAAAAAAAAAAAAAAAAAAAAAAAAAAAAAAAAAJAAAACQAAAAAAAAABwAAAAAAAAAAAAAAAAAAAAAAAAAAAAAAAAAAAH9/fwAlAAAAWAAAAAAAAAAAAAAAAAAAAAAAAAAAAAAAAAAAAAAAAAAAAAAAAAAAAAAAAAAAAAAAPwAAAAAAAACghgEAAAAAAAAAAAAAAAAADAAAAAEAAAAAAAAAAAAAAAAAAAAhAAAAQAAAADwAAADNAAAAB6AAAAAAAAAAAAAAAAAAAAAAAAAAAAAAAAAAAAAAAAAAAAAAkCQAAGsbAAAAAAAAAAAAAAAAAAAoAAAACAAAAAEAAAABAAAAMAAAABQAAAAAAAAAAAD//wAAAQAAAP//AAABAA=="/>
                         </a:ext>
                       </a:extLst>
                     </pic:cNvPicPr>
@@ -4741,6 +4700,7 @@
         <w:ind w:left="760" w:hanging="400"/>
       </w:pPr>
       <w:r>
+        <w:lastRenderedPageBreak/>
         <w:t>Cơ sở dữ liệu</w:t>
       </w:r>
     </w:p>
@@ -4760,9 +4720,9 @@
           <w:noProof/>
         </w:rPr>
         <w:drawing>
-          <wp:inline distT="0" distB="0" distL="0" distR="0" wp14:anchorId="397385DA" wp14:editId="1FE2CDCB">
-            <wp:extent cx="4543425" cy="2209800"/>
-            <wp:effectExtent l="0" t="0" r="0" b="0"/>
+          <wp:inline distT="0" distB="0" distL="0" distR="0" wp14:anchorId="397385DA" wp14:editId="21ED5362">
+            <wp:extent cx="6127750" cy="2990850"/>
+            <wp:effectExtent l="0" t="0" r="6350" b="0"/>
             <wp:docPr id="13" name="Picture 13"/>
             <wp:cNvGraphicFramePr/>
             <a:graphic xmlns:a="http://schemas.openxmlformats.org/drawingml/2006/main">
@@ -4773,7 +4733,7 @@
                     <pic:cNvPicPr>
                       <a:extLst>
                         <a:ext uri="smNativeData">
-                          <sm:smNativeData xmlns:sm="smNativeData" xmlns:w="http://schemas.openxmlformats.org/wordprocessingml/2006/main" xmlns:w10="urn:schemas-microsoft-com:office:word" xmlns:v="urn:schemas-microsoft-com:vml" xmlns:o="urn:schemas-microsoft-com:office:office" xmlns="" val="SMDATA_18_pXPgXhMAAAAlAAAAEQAAAA0AAAAAAAAAAAAAAAAAAAAAAAAAAAAAAAAAAAAAAAAAAAEAAABQAAAAAAAAAAAA4D8AAAAAAADgPwAAAAAAAOA/AAAAAAAA4D8AAAAAAADgPwAAAAAAAOA/AAAAAAAA4D8AAAAAAADgPwAAAAAAAOA/AAAAAAAA4D8CAAAAjAAAAAAAAAAAAAAA////AAAAAAAAAAAAAAAAAAAAAAAAAAAAAAAAAAAAAAAAAAAAZAAAAAEAAABAAAAAAAAAAAAAAAAAAAAAAAAAAAAAAAAAAAAAAAAAAAAAAAAAAAAAAAAAAAAAAAAAAAAAAAAAAAAAAAAAAAAAAAAAAAAAAAAAAAAAAAAAAAAAAAAAAAAAFAAAADwAAAAAAAAAAAAAAAAAAAAUAAAAAQAAABQAAAAUAAAAFAAAAAEAAAAAAAAAZAAAAGQAAAAAAAAAZAAAAGQAAAAVAAAAYAAAAAAAAAAAAAAADwAAACADAAAAAAAAAAAAAAEAAACgMgAAVgcAAKr4//8BAAAAf39/AAEAAABkAAAAAAAAABQAAABAHwAAAAAAACYAAAAAAAAAwOD//wAAAAAmAAAAZAAAABYAAABMAAAAAAAAAAAAAAAEAAAAAAAAAAEAAAB/f38AAAAAACgAAAAoAAAAZAAAAGQAAAAAAAAAzMzMAAAAAABQAAAAUAAAAGQAAABkAAAAAAAAAAcAAAA4AAAAAAAAAAAAAAAAAAAA////AAAAAAAAAAAAAAAAAAAAAAAAAAAAAAAAAAAAAABkAAAAZAAAAAAAAAAjAAAABAAAAGQAAAAXAAAAFAAAAPMbAACYDQAA8xsAAJgNAAAAAAAACQAAAAQAAAAAAAAADAAAABAAAAAAAAAAAAAAAAAAAAAAAAAAHgAAAGgAAAAAAAAAAAAAAAAAAAAAAAAAAAAAABAnAAAQJwAAAAAAAAAAAAAAAAAAAAAAAAAAAAAAAAAAAAAAAAAAAAAUAAAAAAAAAMDA/wAAAAAAZAAAADIAAAAAAAAAZAAAAAAAAAB/f38ACgAAACIAAAAYAAAAAAAAAAAAAAAAAAAAAAAAAAAAAAAAAAAAJAAAACQAAAAAAAAABwAAAAAAAAAAAAAAAAAAAAAAAAAAAAAAAAAAAH9/fwAlAAAAWAAAAAAAAAAAAAAAAAAAAAAAAAAAAAAAAAAAAAAAAAAAAAAAAAAAAAAAAAAAAAAAPwAAAAAAAACghgEAAAAAAAAAAAAAAAAADAAAAAEAAAAAAAAAAAAAAAAAAAAhAAAAQAAAADwAAAAAAAAAAAAAAAAAAAAAAAAAAAAAAAAAAAAAAAAAAAAAAAAAAAAAAAAA8xsAAJgNAAAAAAAAAAAAAAAAAAAoAAAACAAAAAEAAAABAAAAMAAAABQAAAAAAAAAAAD//wAAAQAAAP//AAABAA=="/>
+                          <sm:smNativeData xmlns="" xmlns:o="urn:schemas-microsoft-com:office:office" xmlns:v="urn:schemas-microsoft-com:vml" xmlns:w10="urn:schemas-microsoft-com:office:word" xmlns:w="http://schemas.openxmlformats.org/wordprocessingml/2006/main" xmlns:sm="smNativeData" val="SMDATA_18_pXPgXhMAAAAlAAAAEQAAAA0AAAAAAAAAAAAAAAAAAAAAAAAAAAAAAAAAAAAAAAAAAAEAAABQAAAAAAAAAAAA4D8AAAAAAADgPwAAAAAAAOA/AAAAAAAA4D8AAAAAAADgPwAAAAAAAOA/AAAAAAAA4D8AAAAAAADgPwAAAAAAAOA/AAAAAAAA4D8CAAAAjAAAAAAAAAAAAAAA////AAAAAAAAAAAAAAAAAAAAAAAAAAAAAAAAAAAAAAAAAAAAZAAAAAEAAABAAAAAAAAAAAAAAAAAAAAAAAAAAAAAAAAAAAAAAAAAAAAAAAAAAAAAAAAAAAAAAAAAAAAAAAAAAAAAAAAAAAAAAAAAAAAAAAAAAAAAAAAAAAAAAAAAAAAAFAAAADwAAAAAAAAAAAAAAAAAAAAUAAAAAQAAABQAAAAUAAAAFAAAAAEAAAAAAAAAZAAAAGQAAAAAAAAAZAAAAGQAAAAVAAAAYAAAAAAAAAAAAAAADwAAACADAAAAAAAAAAAAAAEAAACgMgAAVgcAAKr4//8BAAAAf39/AAEAAABkAAAAAAAAABQAAABAHwAAAAAAACYAAAAAAAAAwOD//wAAAAAmAAAAZAAAABYAAABMAAAAAAAAAAAAAAAEAAAAAAAAAAEAAAB/f38AAAAAACgAAAAoAAAAZAAAAGQAAAAAAAAAzMzMAAAAAABQAAAAUAAAAGQAAABkAAAAAAAAAAcAAAA4AAAAAAAAAAAAAAAAAAAA////AAAAAAAAAAAAAAAAAAAAAAAAAAAAAAAAAAAAAABkAAAAZAAAAAAAAAAjAAAABAAAAGQAAAAXAAAAFAAAAPMbAACYDQAA8xsAAJgNAAAAAAAACQAAAAQAAAAAAAAADAAAABAAAAAAAAAAAAAAAAAAAAAAAAAAHgAAAGgAAAAAAAAAAAAAAAAAAAAAAAAAAAAAABAnAAAQJwAAAAAAAAAAAAAAAAAAAAAAAAAAAAAAAAAAAAAAAAAAAAAUAAAAAAAAAMDA/wAAAAAAZAAAADIAAAAAAAAAZAAAAAAAAAB/f38ACgAAACIAAAAYAAAAAAAAAAAAAAAAAAAAAAAAAAAAAAAAAAAAJAAAACQAAAAAAAAABwAAAAAAAAAAAAAAAAAAAAAAAAAAAAAAAAAAAH9/fwAlAAAAWAAAAAAAAAAAAAAAAAAAAAAAAAAAAAAAAAAAAAAAAAAAAAAAAAAAAAAAAAAAAAAAPwAAAAAAAACghgEAAAAAAAAAAAAAAAAADAAAAAEAAAAAAAAAAAAAAAAAAAAhAAAAQAAAADwAAAAAAAAAAAAAAAAAAAAAAAAAAAAAAAAAAAAAAAAAAAAAAAAAAAAAAAAA8xsAAJgNAAAAAAAAAAAAAAAAAAAoAAAACAAAAAEAAAABAAAAMAAAABQAAAAAAAAAAAD//wAAAQAAAP//AAABAA=="/>
                         </a:ext>
                       </a:extLst>
                     </pic:cNvPicPr>
@@ -4787,7 +4747,7 @@
                   <pic:spPr>
                     <a:xfrm>
                       <a:off x="0" y="0"/>
-                      <a:ext cx="4543425" cy="2209800"/>
+                      <a:ext cx="6127750" cy="2990850"/>
                     </a:xfrm>
                     <a:prstGeom prst="rect">
                       <a:avLst/>
@@ -4815,12 +4775,78 @@
         <w:ind w:left="760" w:hanging="400"/>
       </w:pPr>
       <w:r>
+        <w:t>Mạng</w:t>
+      </w:r>
+    </w:p>
+    <w:p>
+      <w:pPr>
+        <w:ind w:firstLine="360"/>
+      </w:pPr>
+      <w:r>
+        <w:t>Sử dụng mô hình client – server. Client sẽ gửi yêu cầu đến cho server xử lý và lập lịch sau đó server sẽ gửi thông tin đến các printer để tiến hành in ấn.</w:t>
+      </w:r>
+    </w:p>
+    <w:p>
+      <w:pPr>
+        <w:jc w:val="center"/>
+      </w:pPr>
+      <w:r>
+        <w:rPr>
+          <w:noProof/>
+        </w:rPr>
+        <w:drawing>
+          <wp:inline distT="0" distB="0" distL="0" distR="0" wp14:anchorId="06360D7E" wp14:editId="459DCFEB">
+            <wp:extent cx="4876800" cy="3676650"/>
+            <wp:effectExtent l="0" t="0" r="0" b="0"/>
+            <wp:docPr id="16" name="Picture 16" descr="Window: Print server local"/>
+            <wp:cNvGraphicFramePr>
+              <a:graphicFrameLocks xmlns:a="http://schemas.openxmlformats.org/drawingml/2006/main" noChangeAspect="1"/>
+            </wp:cNvGraphicFramePr>
+            <a:graphic xmlns:a="http://schemas.openxmlformats.org/drawingml/2006/main">
+              <a:graphicData uri="http://schemas.openxmlformats.org/drawingml/2006/picture">
+                <pic:pic xmlns:pic="http://schemas.openxmlformats.org/drawingml/2006/picture">
+                  <pic:nvPicPr>
+                    <pic:cNvPr id="0" name="Picture 1" descr="Window: Print server local"/>
+                    <pic:cNvPicPr>
+                      <a:picLocks noChangeAspect="1" noChangeArrowheads="1"/>
+                    </pic:cNvPicPr>
+                  </pic:nvPicPr>
+                  <pic:blipFill>
+                    <a:blip r:embed="rId39">
+                      <a:extLst>
+                        <a:ext uri="{28A0092B-C50C-407E-A947-70E740481C1C}">
+                          <a14:useLocalDpi xmlns:a14="http://schemas.microsoft.com/office/drawing/2010/main" val="0"/>
+                        </a:ext>
+                      </a:extLst>
+                    </a:blip>
+                    <a:srcRect/>
+                    <a:stretch>
+                      <a:fillRect/>
+                    </a:stretch>
+                  </pic:blipFill>
+                  <pic:spPr bwMode="auto">
+                    <a:xfrm>
+                      <a:off x="0" y="0"/>
+                      <a:ext cx="4876800" cy="3676650"/>
+                    </a:xfrm>
+                    <a:prstGeom prst="rect">
+                      <a:avLst/>
+                    </a:prstGeom>
+                    <a:noFill/>
+                    <a:ln>
+                      <a:noFill/>
+                    </a:ln>
+                  </pic:spPr>
+                </pic:pic>
+              </a:graphicData>
+            </a:graphic>
+          </wp:inline>
+        </w:drawing>
+      </w:r>
+    </w:p>
+    <w:p>
+      <w:r>
         <w:lastRenderedPageBreak/>
-        <w:t>Mạng</w:t>
-      </w:r>
-    </w:p>
-    <w:p>
-      <w:r>
         <w:br w:type="page"/>
       </w:r>
     </w:p>
@@ -4833,12 +4859,12 @@
         </w:numPr>
         <w:ind w:left="1080" w:hanging="720"/>
       </w:pPr>
-      <w:bookmarkStart w:id="21" w:name="_Toc42405709"/>
+      <w:bookmarkStart w:id="22" w:name="_Toc42405709"/>
       <w:r>
         <w:lastRenderedPageBreak/>
         <w:t>Giám sát dự án</w:t>
       </w:r>
-      <w:bookmarkEnd w:id="21"/>
+      <w:bookmarkEnd w:id="22"/>
     </w:p>
     <w:p>
       <w:r>
@@ -4908,12 +4934,12 @@
         </w:numPr>
         <w:ind w:left="1080" w:hanging="720"/>
       </w:pPr>
-      <w:bookmarkStart w:id="22" w:name="_Toc42405710"/>
+      <w:bookmarkStart w:id="23" w:name="_Toc42405710"/>
       <w:r>
         <w:lastRenderedPageBreak/>
         <w:t>Đóng dự án</w:t>
       </w:r>
-      <w:bookmarkEnd w:id="22"/>
+      <w:bookmarkEnd w:id="23"/>
       <w:r>
         <w:br w:type="page"/>
       </w:r>
@@ -4927,18 +4953,19 @@
         </w:numPr>
         <w:ind w:left="1080" w:hanging="720"/>
       </w:pPr>
-      <w:bookmarkStart w:id="23" w:name="_Toc42405711"/>
+      <w:bookmarkStart w:id="24" w:name="_Toc42405711"/>
       <w:r>
         <w:lastRenderedPageBreak/>
         <w:t>Danh mục tài liệu liên quan</w:t>
       </w:r>
-      <w:bookmarkEnd w:id="23"/>
+      <w:bookmarkEnd w:id="24"/>
     </w:p>
     <w:p/>
+    <w:bookmarkEnd w:id="0"/>
     <w:p/>
     <w:sectPr>
-      <w:headerReference w:type="default" r:id="rId39"/>
-      <w:footerReference w:type="default" r:id="rId40"/>
+      <w:headerReference w:type="default" r:id="rId40"/>
+      <w:footerReference w:type="default" r:id="rId41"/>
       <w:pgSz w:w="12240" w:h="15840"/>
       <w:pgMar w:top="1440" w:right="1440" w:bottom="1440" w:left="1440" w:header="720" w:footer="720" w:gutter="0"/>
       <w:cols w:space="720"/>
@@ -4948,7 +4975,7 @@
 </file>
 
 <file path=word/endnotes.xml><?xml version="1.0" encoding="utf-8"?>
-<w:endnotes xmlns:wpc="http://schemas.microsoft.com/office/word/2010/wordprocessingCanvas" xmlns:cx="http://schemas.microsoft.com/office/drawing/2014/chartex" xmlns:cx1="http://schemas.microsoft.com/office/drawing/2015/9/8/chartex" xmlns:cx2="http://schemas.microsoft.com/office/drawing/2015/10/21/chartex" xmlns:cx3="http://schemas.microsoft.com/office/drawing/2016/5/9/chartex" xmlns:cx4="http://schemas.microsoft.com/office/drawing/2016/5/10/chartex" xmlns:cx5="http://schemas.microsoft.com/office/drawing/2016/5/11/chartex" xmlns:cx6="http://schemas.microsoft.com/office/drawing/2016/5/12/chartex" xmlns:cx7="http://schemas.microsoft.com/office/drawing/2016/5/13/chartex" xmlns:cx8="http://schemas.microsoft.com/office/drawing/2016/5/14/chartex" xmlns:mc="http://schemas.openxmlformats.org/markup-compatibility/2006" xmlns:aink="http://schemas.microsoft.com/office/drawing/2016/ink" xmlns:am3d="http://schemas.microsoft.com/office/drawing/2017/model3d" xmlns:o="urn:schemas-microsoft-com:office:office" xmlns:r="http://schemas.openxmlformats.org/officeDocument/2006/relationships" xmlns:m="http://schemas.openxmlformats.org/officeDocument/2006/math" xmlns:v="urn:schemas-microsoft-com:vml" xmlns:wp14="http://schemas.microsoft.com/office/word/2010/wordprocessingDrawing" xmlns:wp="http://schemas.openxmlformats.org/drawingml/2006/wordprocessingDrawing" xmlns:w10="urn:schemas-microsoft-com:office:word" xmlns:w="http://schemas.openxmlformats.org/wordprocessingml/2006/main" xmlns:w14="http://schemas.microsoft.com/office/word/2010/wordml" xmlns:w15="http://schemas.microsoft.com/office/word/2012/wordml" xmlns:w16cex="http://schemas.microsoft.com/office/word/2018/wordml/cex" xmlns:w16cid="http://schemas.microsoft.com/office/word/2016/wordml/cid" xmlns:w16="http://schemas.microsoft.com/office/word/2018/wordml" xmlns:w16se="http://schemas.microsoft.com/office/word/2015/wordml/symex" xmlns:wpg="http://schemas.microsoft.com/office/word/2010/wordprocessingGroup" xmlns:wpi="http://schemas.microsoft.com/office/word/2010/wordprocessingInk" xmlns:wne="http://schemas.microsoft.com/office/word/2006/wordml" xmlns:wps="http://schemas.microsoft.com/office/word/2010/wordprocessingShape" mc:Ignorable="w14 w15 w16se w16cid w16 w16cex wp14">
+<w:endnotes xmlns:wpc="http://schemas.microsoft.com/office/word/2010/wordprocessingCanvas" xmlns:cx="http://schemas.microsoft.com/office/drawing/2014/chartex" xmlns:cx1="http://schemas.microsoft.com/office/drawing/2015/9/8/chartex" xmlns:cx2="http://schemas.microsoft.com/office/drawing/2015/10/21/chartex" xmlns:cx3="http://schemas.microsoft.com/office/drawing/2016/5/9/chartex" xmlns:cx4="http://schemas.microsoft.com/office/drawing/2016/5/10/chartex" xmlns:cx5="http://schemas.microsoft.com/office/drawing/2016/5/11/chartex" xmlns:cx6="http://schemas.microsoft.com/office/drawing/2016/5/12/chartex" xmlns:cx7="http://schemas.microsoft.com/office/drawing/2016/5/13/chartex" xmlns:cx8="http://schemas.microsoft.com/office/drawing/2016/5/14/chartex" xmlns:mc="http://schemas.openxmlformats.org/markup-compatibility/2006" xmlns:aink="http://schemas.microsoft.com/office/drawing/2016/ink" xmlns:am3d="http://schemas.microsoft.com/office/drawing/2017/model3d" xmlns:o="urn:schemas-microsoft-com:office:office" xmlns:r="http://schemas.openxmlformats.org/officeDocument/2006/relationships" xmlns:m="http://schemas.openxmlformats.org/officeDocument/2006/math" xmlns:v="urn:schemas-microsoft-com:vml" xmlns:wp14="http://schemas.microsoft.com/office/word/2010/wordprocessingDrawing" xmlns:wp="http://schemas.openxmlformats.org/drawingml/2006/wordprocessingDrawing" xmlns:w10="urn:schemas-microsoft-com:office:word" xmlns:w="http://schemas.openxmlformats.org/wordprocessingml/2006/main" xmlns:w14="http://schemas.microsoft.com/office/word/2010/wordml" xmlns:w15="http://schemas.microsoft.com/office/word/2012/wordml" xmlns:w16cid="http://schemas.microsoft.com/office/word/2016/wordml/cid" xmlns:w16se="http://schemas.microsoft.com/office/word/2015/wordml/symex" xmlns:wpg="http://schemas.microsoft.com/office/word/2010/wordprocessingGroup" xmlns:wpi="http://schemas.microsoft.com/office/word/2010/wordprocessingInk" xmlns:wne="http://schemas.microsoft.com/office/word/2006/wordml" xmlns:wps="http://schemas.microsoft.com/office/word/2010/wordprocessingShape" mc:Ignorable="w14 w15 w16se w16cid wp14">
   <w:endnote w:type="separator" w:id="-1">
     <w:p>
       <w:pPr>
@@ -4973,7 +5000,7 @@
 </file>
 
 <file path=word/footer1.xml><?xml version="1.0" encoding="utf-8"?>
-<w:ftr xmlns:wpc="http://schemas.microsoft.com/office/word/2010/wordprocessingCanvas" xmlns:cx="http://schemas.microsoft.com/office/drawing/2014/chartex" xmlns:cx1="http://schemas.microsoft.com/office/drawing/2015/9/8/chartex" xmlns:cx2="http://schemas.microsoft.com/office/drawing/2015/10/21/chartex" xmlns:cx3="http://schemas.microsoft.com/office/drawing/2016/5/9/chartex" xmlns:cx4="http://schemas.microsoft.com/office/drawing/2016/5/10/chartex" xmlns:cx5="http://schemas.microsoft.com/office/drawing/2016/5/11/chartex" xmlns:cx6="http://schemas.microsoft.com/office/drawing/2016/5/12/chartex" xmlns:cx7="http://schemas.microsoft.com/office/drawing/2016/5/13/chartex" xmlns:cx8="http://schemas.microsoft.com/office/drawing/2016/5/14/chartex" xmlns:mc="http://schemas.openxmlformats.org/markup-compatibility/2006" xmlns:aink="http://schemas.microsoft.com/office/drawing/2016/ink" xmlns:am3d="http://schemas.microsoft.com/office/drawing/2017/model3d" xmlns:o="urn:schemas-microsoft-com:office:office" xmlns:r="http://schemas.openxmlformats.org/officeDocument/2006/relationships" xmlns:m="http://schemas.openxmlformats.org/officeDocument/2006/math" xmlns:v="urn:schemas-microsoft-com:vml" xmlns:wp14="http://schemas.microsoft.com/office/word/2010/wordprocessingDrawing" xmlns:wp="http://schemas.openxmlformats.org/drawingml/2006/wordprocessingDrawing" xmlns:w10="urn:schemas-microsoft-com:office:word" xmlns:w="http://schemas.openxmlformats.org/wordprocessingml/2006/main" xmlns:w14="http://schemas.microsoft.com/office/word/2010/wordml" xmlns:w15="http://schemas.microsoft.com/office/word/2012/wordml" xmlns:w16cex="http://schemas.microsoft.com/office/word/2018/wordml/cex" xmlns:w16cid="http://schemas.microsoft.com/office/word/2016/wordml/cid" xmlns:w16="http://schemas.microsoft.com/office/word/2018/wordml" xmlns:w16se="http://schemas.microsoft.com/office/word/2015/wordml/symex" xmlns:wpg="http://schemas.microsoft.com/office/word/2010/wordprocessingGroup" xmlns:wpi="http://schemas.microsoft.com/office/word/2010/wordprocessingInk" xmlns:wne="http://schemas.microsoft.com/office/word/2006/wordml" xmlns:wps="http://schemas.microsoft.com/office/word/2010/wordprocessingShape" mc:Ignorable="w14 w15 w16se w16cid w16 w16cex wp14">
+<w:ftr xmlns:wpc="http://schemas.microsoft.com/office/word/2010/wordprocessingCanvas" xmlns:cx="http://schemas.microsoft.com/office/drawing/2014/chartex" xmlns:cx1="http://schemas.microsoft.com/office/drawing/2015/9/8/chartex" xmlns:cx2="http://schemas.microsoft.com/office/drawing/2015/10/21/chartex" xmlns:cx3="http://schemas.microsoft.com/office/drawing/2016/5/9/chartex" xmlns:cx4="http://schemas.microsoft.com/office/drawing/2016/5/10/chartex" xmlns:cx5="http://schemas.microsoft.com/office/drawing/2016/5/11/chartex" xmlns:cx6="http://schemas.microsoft.com/office/drawing/2016/5/12/chartex" xmlns:cx7="http://schemas.microsoft.com/office/drawing/2016/5/13/chartex" xmlns:cx8="http://schemas.microsoft.com/office/drawing/2016/5/14/chartex" xmlns:mc="http://schemas.openxmlformats.org/markup-compatibility/2006" xmlns:aink="http://schemas.microsoft.com/office/drawing/2016/ink" xmlns:am3d="http://schemas.microsoft.com/office/drawing/2017/model3d" xmlns:o="urn:schemas-microsoft-com:office:office" xmlns:r="http://schemas.openxmlformats.org/officeDocument/2006/relationships" xmlns:m="http://schemas.openxmlformats.org/officeDocument/2006/math" xmlns:v="urn:schemas-microsoft-com:vml" xmlns:wp14="http://schemas.microsoft.com/office/word/2010/wordprocessingDrawing" xmlns:wp="http://schemas.openxmlformats.org/drawingml/2006/wordprocessingDrawing" xmlns:w10="urn:schemas-microsoft-com:office:word" xmlns:w="http://schemas.openxmlformats.org/wordprocessingml/2006/main" xmlns:w14="http://schemas.microsoft.com/office/word/2010/wordml" xmlns:w15="http://schemas.microsoft.com/office/word/2012/wordml" xmlns:w16cid="http://schemas.microsoft.com/office/word/2016/wordml/cid" xmlns:w16se="http://schemas.microsoft.com/office/word/2015/wordml/symex" xmlns:wpg="http://schemas.microsoft.com/office/word/2010/wordprocessingGroup" xmlns:wpi="http://schemas.microsoft.com/office/word/2010/wordprocessingInk" xmlns:wne="http://schemas.microsoft.com/office/word/2006/wordml" xmlns:wps="http://schemas.microsoft.com/office/word/2010/wordprocessingShape" mc:Ignorable="w14 w15 w16se w16cid wp14">
   <w:p>
     <w:pPr>
       <w:pStyle w:val="Footer"/>
@@ -5085,7 +5112,7 @@
 </file>
 
 <file path=word/footnotes.xml><?xml version="1.0" encoding="utf-8"?>
-<w:footnotes xmlns:wpc="http://schemas.microsoft.com/office/word/2010/wordprocessingCanvas" xmlns:cx="http://schemas.microsoft.com/office/drawing/2014/chartex" xmlns:cx1="http://schemas.microsoft.com/office/drawing/2015/9/8/chartex" xmlns:cx2="http://schemas.microsoft.com/office/drawing/2015/10/21/chartex" xmlns:cx3="http://schemas.microsoft.com/office/drawing/2016/5/9/chartex" xmlns:cx4="http://schemas.microsoft.com/office/drawing/2016/5/10/chartex" xmlns:cx5="http://schemas.microsoft.com/office/drawing/2016/5/11/chartex" xmlns:cx6="http://schemas.microsoft.com/office/drawing/2016/5/12/chartex" xmlns:cx7="http://schemas.microsoft.com/office/drawing/2016/5/13/chartex" xmlns:cx8="http://schemas.microsoft.com/office/drawing/2016/5/14/chartex" xmlns:mc="http://schemas.openxmlformats.org/markup-compatibility/2006" xmlns:aink="http://schemas.microsoft.com/office/drawing/2016/ink" xmlns:am3d="http://schemas.microsoft.com/office/drawing/2017/model3d" xmlns:o="urn:schemas-microsoft-com:office:office" xmlns:r="http://schemas.openxmlformats.org/officeDocument/2006/relationships" xmlns:m="http://schemas.openxmlformats.org/officeDocument/2006/math" xmlns:v="urn:schemas-microsoft-com:vml" xmlns:wp14="http://schemas.microsoft.com/office/word/2010/wordprocessingDrawing" xmlns:wp="http://schemas.openxmlformats.org/drawingml/2006/wordprocessingDrawing" xmlns:w10="urn:schemas-microsoft-com:office:word" xmlns:w="http://schemas.openxmlformats.org/wordprocessingml/2006/main" xmlns:w14="http://schemas.microsoft.com/office/word/2010/wordml" xmlns:w15="http://schemas.microsoft.com/office/word/2012/wordml" xmlns:w16cex="http://schemas.microsoft.com/office/word/2018/wordml/cex" xmlns:w16cid="http://schemas.microsoft.com/office/word/2016/wordml/cid" xmlns:w16="http://schemas.microsoft.com/office/word/2018/wordml" xmlns:w16se="http://schemas.microsoft.com/office/word/2015/wordml/symex" xmlns:wpg="http://schemas.microsoft.com/office/word/2010/wordprocessingGroup" xmlns:wpi="http://schemas.microsoft.com/office/word/2010/wordprocessingInk" xmlns:wne="http://schemas.microsoft.com/office/word/2006/wordml" xmlns:wps="http://schemas.microsoft.com/office/word/2010/wordprocessingShape" mc:Ignorable="w14 w15 w16se w16cid w16 w16cex wp14">
+<w:footnotes xmlns:wpc="http://schemas.microsoft.com/office/word/2010/wordprocessingCanvas" xmlns:cx="http://schemas.microsoft.com/office/drawing/2014/chartex" xmlns:cx1="http://schemas.microsoft.com/office/drawing/2015/9/8/chartex" xmlns:cx2="http://schemas.microsoft.com/office/drawing/2015/10/21/chartex" xmlns:cx3="http://schemas.microsoft.com/office/drawing/2016/5/9/chartex" xmlns:cx4="http://schemas.microsoft.com/office/drawing/2016/5/10/chartex" xmlns:cx5="http://schemas.microsoft.com/office/drawing/2016/5/11/chartex" xmlns:cx6="http://schemas.microsoft.com/office/drawing/2016/5/12/chartex" xmlns:cx7="http://schemas.microsoft.com/office/drawing/2016/5/13/chartex" xmlns:cx8="http://schemas.microsoft.com/office/drawing/2016/5/14/chartex" xmlns:mc="http://schemas.openxmlformats.org/markup-compatibility/2006" xmlns:aink="http://schemas.microsoft.com/office/drawing/2016/ink" xmlns:am3d="http://schemas.microsoft.com/office/drawing/2017/model3d" xmlns:o="urn:schemas-microsoft-com:office:office" xmlns:r="http://schemas.openxmlformats.org/officeDocument/2006/relationships" xmlns:m="http://schemas.openxmlformats.org/officeDocument/2006/math" xmlns:v="urn:schemas-microsoft-com:vml" xmlns:wp14="http://schemas.microsoft.com/office/word/2010/wordprocessingDrawing" xmlns:wp="http://schemas.openxmlformats.org/drawingml/2006/wordprocessingDrawing" xmlns:w10="urn:schemas-microsoft-com:office:word" xmlns:w="http://schemas.openxmlformats.org/wordprocessingml/2006/main" xmlns:w14="http://schemas.microsoft.com/office/word/2010/wordml" xmlns:w15="http://schemas.microsoft.com/office/word/2012/wordml" xmlns:w16cid="http://schemas.microsoft.com/office/word/2016/wordml/cid" xmlns:w16se="http://schemas.microsoft.com/office/word/2015/wordml/symex" xmlns:wpg="http://schemas.microsoft.com/office/word/2010/wordprocessingGroup" xmlns:wpi="http://schemas.microsoft.com/office/word/2010/wordprocessingInk" xmlns:wne="http://schemas.microsoft.com/office/word/2006/wordml" xmlns:wps="http://schemas.microsoft.com/office/word/2010/wordprocessingShape" mc:Ignorable="w14 w15 w16se w16cid wp14">
   <w:footnote w:type="separator" w:id="-1">
     <w:p>
       <w:pPr>
@@ -5110,7 +5137,7 @@
 </file>
 
 <file path=word/header1.xml><?xml version="1.0" encoding="utf-8"?>
-<w:hdr xmlns:wpc="http://schemas.microsoft.com/office/word/2010/wordprocessingCanvas" xmlns:cx="http://schemas.microsoft.com/office/drawing/2014/chartex" xmlns:cx1="http://schemas.microsoft.com/office/drawing/2015/9/8/chartex" xmlns:cx2="http://schemas.microsoft.com/office/drawing/2015/10/21/chartex" xmlns:cx3="http://schemas.microsoft.com/office/drawing/2016/5/9/chartex" xmlns:cx4="http://schemas.microsoft.com/office/drawing/2016/5/10/chartex" xmlns:cx5="http://schemas.microsoft.com/office/drawing/2016/5/11/chartex" xmlns:cx6="http://schemas.microsoft.com/office/drawing/2016/5/12/chartex" xmlns:cx7="http://schemas.microsoft.com/office/drawing/2016/5/13/chartex" xmlns:cx8="http://schemas.microsoft.com/office/drawing/2016/5/14/chartex" xmlns:mc="http://schemas.openxmlformats.org/markup-compatibility/2006" xmlns:aink="http://schemas.microsoft.com/office/drawing/2016/ink" xmlns:am3d="http://schemas.microsoft.com/office/drawing/2017/model3d" xmlns:o="urn:schemas-microsoft-com:office:office" xmlns:r="http://schemas.openxmlformats.org/officeDocument/2006/relationships" xmlns:m="http://schemas.openxmlformats.org/officeDocument/2006/math" xmlns:v="urn:schemas-microsoft-com:vml" xmlns:wp14="http://schemas.microsoft.com/office/word/2010/wordprocessingDrawing" xmlns:wp="http://schemas.openxmlformats.org/drawingml/2006/wordprocessingDrawing" xmlns:w10="urn:schemas-microsoft-com:office:word" xmlns:w="http://schemas.openxmlformats.org/wordprocessingml/2006/main" xmlns:w14="http://schemas.microsoft.com/office/word/2010/wordml" xmlns:w15="http://schemas.microsoft.com/office/word/2012/wordml" xmlns:w16cex="http://schemas.microsoft.com/office/word/2018/wordml/cex" xmlns:w16cid="http://schemas.microsoft.com/office/word/2016/wordml/cid" xmlns:w16="http://schemas.microsoft.com/office/word/2018/wordml" xmlns:w16se="http://schemas.microsoft.com/office/word/2015/wordml/symex" xmlns:wpg="http://schemas.microsoft.com/office/word/2010/wordprocessingGroup" xmlns:wpi="http://schemas.microsoft.com/office/word/2010/wordprocessingInk" xmlns:wne="http://schemas.microsoft.com/office/word/2006/wordml" xmlns:wps="http://schemas.microsoft.com/office/word/2010/wordprocessingShape" mc:Ignorable="w14 w15 w16se w16cid w16 w16cex wp14">
+<w:hdr xmlns:wpc="http://schemas.microsoft.com/office/word/2010/wordprocessingCanvas" xmlns:cx="http://schemas.microsoft.com/office/drawing/2014/chartex" xmlns:cx1="http://schemas.microsoft.com/office/drawing/2015/9/8/chartex" xmlns:cx2="http://schemas.microsoft.com/office/drawing/2015/10/21/chartex" xmlns:cx3="http://schemas.microsoft.com/office/drawing/2016/5/9/chartex" xmlns:cx4="http://schemas.microsoft.com/office/drawing/2016/5/10/chartex" xmlns:cx5="http://schemas.microsoft.com/office/drawing/2016/5/11/chartex" xmlns:cx6="http://schemas.microsoft.com/office/drawing/2016/5/12/chartex" xmlns:cx7="http://schemas.microsoft.com/office/drawing/2016/5/13/chartex" xmlns:cx8="http://schemas.microsoft.com/office/drawing/2016/5/14/chartex" xmlns:mc="http://schemas.openxmlformats.org/markup-compatibility/2006" xmlns:aink="http://schemas.microsoft.com/office/drawing/2016/ink" xmlns:am3d="http://schemas.microsoft.com/office/drawing/2017/model3d" xmlns:o="urn:schemas-microsoft-com:office:office" xmlns:r="http://schemas.openxmlformats.org/officeDocument/2006/relationships" xmlns:m="http://schemas.openxmlformats.org/officeDocument/2006/math" xmlns:v="urn:schemas-microsoft-com:vml" xmlns:wp14="http://schemas.microsoft.com/office/word/2010/wordprocessingDrawing" xmlns:wp="http://schemas.openxmlformats.org/drawingml/2006/wordprocessingDrawing" xmlns:w10="urn:schemas-microsoft-com:office:word" xmlns:w="http://schemas.openxmlformats.org/wordprocessingml/2006/main" xmlns:w14="http://schemas.microsoft.com/office/word/2010/wordml" xmlns:w15="http://schemas.microsoft.com/office/word/2012/wordml" xmlns:w16cid="http://schemas.microsoft.com/office/word/2016/wordml/cid" xmlns:w16se="http://schemas.microsoft.com/office/word/2015/wordml/symex" xmlns:wpg="http://schemas.microsoft.com/office/word/2010/wordprocessingGroup" xmlns:wpi="http://schemas.microsoft.com/office/word/2010/wordprocessingInk" xmlns:wne="http://schemas.microsoft.com/office/word/2006/wordml" xmlns:wps="http://schemas.microsoft.com/office/word/2010/wordprocessingShape" mc:Ignorable="w14 w15 w16se w16cid wp14">
   <w:p>
     <w:pPr>
       <w:pStyle w:val="Header"/>
@@ -5132,7 +5159,7 @@
 </file>
 
 <file path=word/numbering.xml><?xml version="1.0" encoding="utf-8"?>
-<w:numbering xmlns:wpc="http://schemas.microsoft.com/office/word/2010/wordprocessingCanvas" xmlns:cx="http://schemas.microsoft.com/office/drawing/2014/chartex" xmlns:cx1="http://schemas.microsoft.com/office/drawing/2015/9/8/chartex" xmlns:cx2="http://schemas.microsoft.com/office/drawing/2015/10/21/chartex" xmlns:cx3="http://schemas.microsoft.com/office/drawing/2016/5/9/chartex" xmlns:cx4="http://schemas.microsoft.com/office/drawing/2016/5/10/chartex" xmlns:cx5="http://schemas.microsoft.com/office/drawing/2016/5/11/chartex" xmlns:cx6="http://schemas.microsoft.com/office/drawing/2016/5/12/chartex" xmlns:cx7="http://schemas.microsoft.com/office/drawing/2016/5/13/chartex" xmlns:cx8="http://schemas.microsoft.com/office/drawing/2016/5/14/chartex" xmlns:mc="http://schemas.openxmlformats.org/markup-compatibility/2006" xmlns:aink="http://schemas.microsoft.com/office/drawing/2016/ink" xmlns:am3d="http://schemas.microsoft.com/office/drawing/2017/model3d" xmlns:o="urn:schemas-microsoft-com:office:office" xmlns:r="http://schemas.openxmlformats.org/officeDocument/2006/relationships" xmlns:m="http://schemas.openxmlformats.org/officeDocument/2006/math" xmlns:v="urn:schemas-microsoft-com:vml" xmlns:wp14="http://schemas.microsoft.com/office/word/2010/wordprocessingDrawing" xmlns:wp="http://schemas.openxmlformats.org/drawingml/2006/wordprocessingDrawing" xmlns:w10="urn:schemas-microsoft-com:office:word" xmlns:w="http://schemas.openxmlformats.org/wordprocessingml/2006/main" xmlns:w14="http://schemas.microsoft.com/office/word/2010/wordml" xmlns:w15="http://schemas.microsoft.com/office/word/2012/wordml" xmlns:w16cex="http://schemas.microsoft.com/office/word/2018/wordml/cex" xmlns:w16cid="http://schemas.microsoft.com/office/word/2016/wordml/cid" xmlns:w16="http://schemas.microsoft.com/office/word/2018/wordml" xmlns:w16se="http://schemas.microsoft.com/office/word/2015/wordml/symex" xmlns:wpg="http://schemas.microsoft.com/office/word/2010/wordprocessingGroup" xmlns:wpi="http://schemas.microsoft.com/office/word/2010/wordprocessingInk" xmlns:wne="http://schemas.microsoft.com/office/word/2006/wordml" xmlns:wps="http://schemas.microsoft.com/office/word/2010/wordprocessingShape" mc:Ignorable="w14 w15 w16se w16cid w16 w16cex wp14">
+<w:numbering xmlns:wpc="http://schemas.microsoft.com/office/word/2010/wordprocessingCanvas" xmlns:cx="http://schemas.microsoft.com/office/drawing/2014/chartex" xmlns:cx1="http://schemas.microsoft.com/office/drawing/2015/9/8/chartex" xmlns:cx2="http://schemas.microsoft.com/office/drawing/2015/10/21/chartex" xmlns:cx3="http://schemas.microsoft.com/office/drawing/2016/5/9/chartex" xmlns:cx4="http://schemas.microsoft.com/office/drawing/2016/5/10/chartex" xmlns:cx5="http://schemas.microsoft.com/office/drawing/2016/5/11/chartex" xmlns:cx6="http://schemas.microsoft.com/office/drawing/2016/5/12/chartex" xmlns:cx7="http://schemas.microsoft.com/office/drawing/2016/5/13/chartex" xmlns:cx8="http://schemas.microsoft.com/office/drawing/2016/5/14/chartex" xmlns:mc="http://schemas.openxmlformats.org/markup-compatibility/2006" xmlns:aink="http://schemas.microsoft.com/office/drawing/2016/ink" xmlns:am3d="http://schemas.microsoft.com/office/drawing/2017/model3d" xmlns:o="urn:schemas-microsoft-com:office:office" xmlns:r="http://schemas.openxmlformats.org/officeDocument/2006/relationships" xmlns:m="http://schemas.openxmlformats.org/officeDocument/2006/math" xmlns:v="urn:schemas-microsoft-com:vml" xmlns:wp14="http://schemas.microsoft.com/office/word/2010/wordprocessingDrawing" xmlns:wp="http://schemas.openxmlformats.org/drawingml/2006/wordprocessingDrawing" xmlns:w10="urn:schemas-microsoft-com:office:word" xmlns:w="http://schemas.openxmlformats.org/wordprocessingml/2006/main" xmlns:w14="http://schemas.microsoft.com/office/word/2010/wordml" xmlns:w15="http://schemas.microsoft.com/office/word/2012/wordml" xmlns:w16cid="http://schemas.microsoft.com/office/word/2016/wordml/cid" xmlns:w16se="http://schemas.microsoft.com/office/word/2015/wordml/symex" xmlns:wpg="http://schemas.microsoft.com/office/word/2010/wordprocessingGroup" xmlns:wpi="http://schemas.microsoft.com/office/word/2010/wordprocessingInk" xmlns:wne="http://schemas.microsoft.com/office/word/2006/wordml" xmlns:wps="http://schemas.microsoft.com/office/word/2010/wordprocessingShape" mc:Ignorable="w14 w15 w16se w16cid wp14">
   <w:abstractNum w:abstractNumId="0" w15:restartNumberingAfterBreak="0">
     <w:nsid w:val="00B8383A"/>
     <w:multiLevelType w:val="hybridMultilevel"/>
@@ -9020,7 +9047,7 @@
 </file>
 
 <file path=word/styles.xml><?xml version="1.0" encoding="utf-8"?>
-<w:styles xmlns:mc="http://schemas.openxmlformats.org/markup-compatibility/2006" xmlns:r="http://schemas.openxmlformats.org/officeDocument/2006/relationships" xmlns:w="http://schemas.openxmlformats.org/wordprocessingml/2006/main" xmlns:w14="http://schemas.microsoft.com/office/word/2010/wordml" xmlns:w15="http://schemas.microsoft.com/office/word/2012/wordml" xmlns:w16cex="http://schemas.microsoft.com/office/word/2018/wordml/cex" xmlns:w16cid="http://schemas.microsoft.com/office/word/2016/wordml/cid" xmlns:w16="http://schemas.microsoft.com/office/word/2018/wordml" xmlns:w16se="http://schemas.microsoft.com/office/word/2015/wordml/symex" mc:Ignorable="w14 w15 w16se w16cid w16 w16cex">
+<w:styles xmlns:mc="http://schemas.openxmlformats.org/markup-compatibility/2006" xmlns:r="http://schemas.openxmlformats.org/officeDocument/2006/relationships" xmlns:w="http://schemas.openxmlformats.org/wordprocessingml/2006/main" xmlns:w14="http://schemas.microsoft.com/office/word/2010/wordml" xmlns:w15="http://schemas.microsoft.com/office/word/2012/wordml" xmlns:w16cid="http://schemas.microsoft.com/office/word/2016/wordml/cid" xmlns:w16se="http://schemas.microsoft.com/office/word/2015/wordml/symex" mc:Ignorable="w14 w15 w16se w16cid">
   <w:docDefaults>
     <w:rPrDefault>
       <w:rPr>
@@ -9036,7 +9063,7 @@
       </w:pPr>
     </w:pPrDefault>
   </w:docDefaults>
-  <w:latentStyles w:defLockedState="0" w:defUIPriority="99" w:defSemiHidden="0" w:defUnhideWhenUsed="0" w:defQFormat="0" w:count="376">
+  <w:latentStyles w:defLockedState="0" w:defUIPriority="99" w:defSemiHidden="0" w:defUnhideWhenUsed="0" w:defQFormat="0" w:count="377">
     <w:lsdException w:name="Normal" w:uiPriority="0" w:qFormat="1"/>
     <w:lsdException w:name="heading 1" w:uiPriority="9" w:qFormat="1"/>
     <w:lsdException w:name="heading 2" w:uiPriority="9" w:qFormat="1"/>
@@ -9063,7 +9090,7 @@
     <w:lsdException w:name="Strong" w:uiPriority="22" w:qFormat="1"/>
     <w:lsdException w:name="Emphasis" w:uiPriority="20" w:qFormat="1"/>
     <w:lsdException w:name="HTML Definition" w:semiHidden="1" w:unhideWhenUsed="1"/>
-    <w:lsdException w:name="Normal Table" w:semiHidden="1" w:unhideWhenUsed="1"/>
+    <w:lsdException w:name="HTML Variable" w:semiHidden="1" w:unhideWhenUsed="1"/>
     <w:lsdException w:name="annotation subject" w:semiHidden="1" w:unhideWhenUsed="1"/>
     <w:lsdException w:name="No List" w:semiHidden="1" w:unhideWhenUsed="1"/>
     <w:lsdException w:name="Outline List 1" w:semiHidden="1" w:unhideWhenUsed="1"/>
@@ -9110,10 +9137,8 @@
     <w:lsdException w:name="Table Subtle 2" w:semiHidden="1" w:unhideWhenUsed="1"/>
     <w:lsdException w:name="Table Web 1" w:semiHidden="1" w:unhideWhenUsed="1"/>
     <w:lsdException w:name="Table Web 2" w:semiHidden="1" w:unhideWhenUsed="1"/>
-    <w:lsdException w:name="Table Web 3" w:semiHidden="1" w:unhideWhenUsed="1"/>
     <w:lsdException w:name="Balloon Text" w:semiHidden="1" w:unhideWhenUsed="1"/>
     <w:lsdException w:name="Table Grid" w:uiPriority="59"/>
-    <w:lsdException w:name="Table Theme" w:semiHidden="1" w:unhideWhenUsed="1"/>
     <w:lsdException w:name="Placeholder Text" w:semiHidden="1"/>
     <w:lsdException w:name="No Spacing" w:uiPriority="1" w:qFormat="1"/>
     <w:lsdException w:name="Light Shading" w:uiPriority="60"/>
@@ -9334,6 +9359,7 @@
     <w:lsdException w:name="Hashtag" w:semiHidden="1" w:unhideWhenUsed="1"/>
     <w:lsdException w:name="Unresolved Mention" w:semiHidden="1" w:unhideWhenUsed="1"/>
     <w:lsdException w:name="Smart Link" w:semiHidden="1" w:unhideWhenUsed="1"/>
+    <w:lsdException w:name="Smart Link Error" w:semiHidden="1" w:unhideWhenUsed="1"/>
   </w:latentStyles>
   <w:style w:type="paragraph" w:default="1" w:styleId="Normal">
     <w:name w:val="Normal"/>

</xml_diff>

<commit_message>
chỉnh sửa giao tiếp trao đổi thông tin
</commit_message>
<xml_diff>
--- a/docs/MyProject.docx
+++ b/docs/MyProject.docx
@@ -3,17 +3,25 @@
 <w:document xmlns:wpc="http://schemas.microsoft.com/office/word/2010/wordprocessingCanvas" xmlns:cx="http://schemas.microsoft.com/office/drawing/2014/chartex" xmlns:cx1="http://schemas.microsoft.com/office/drawing/2015/9/8/chartex" xmlns:cx2="http://schemas.microsoft.com/office/drawing/2015/10/21/chartex" xmlns:cx3="http://schemas.microsoft.com/office/drawing/2016/5/9/chartex" xmlns:cx4="http://schemas.microsoft.com/office/drawing/2016/5/10/chartex" xmlns:cx5="http://schemas.microsoft.com/office/drawing/2016/5/11/chartex" xmlns:cx6="http://schemas.microsoft.com/office/drawing/2016/5/12/chartex" xmlns:cx7="http://schemas.microsoft.com/office/drawing/2016/5/13/chartex" xmlns:cx8="http://schemas.microsoft.com/office/drawing/2016/5/14/chartex" xmlns:mc="http://schemas.openxmlformats.org/markup-compatibility/2006" xmlns:aink="http://schemas.microsoft.com/office/drawing/2016/ink" xmlns:am3d="http://schemas.microsoft.com/office/drawing/2017/model3d" xmlns:o="urn:schemas-microsoft-com:office:office" xmlns:r="http://schemas.openxmlformats.org/officeDocument/2006/relationships" xmlns:m="http://schemas.openxmlformats.org/officeDocument/2006/math" xmlns:v="urn:schemas-microsoft-com:vml" xmlns:wp14="http://schemas.microsoft.com/office/word/2010/wordprocessingDrawing" xmlns:wp="http://schemas.openxmlformats.org/drawingml/2006/wordprocessingDrawing" xmlns:w10="urn:schemas-microsoft-com:office:word" xmlns:w="http://schemas.openxmlformats.org/wordprocessingml/2006/main" xmlns:w14="http://schemas.microsoft.com/office/word/2010/wordml" xmlns:w15="http://schemas.microsoft.com/office/word/2012/wordml" xmlns:w16cid="http://schemas.microsoft.com/office/word/2016/wordml/cid" xmlns:w16se="http://schemas.microsoft.com/office/word/2015/wordml/symex" xmlns:wpg="http://schemas.microsoft.com/office/word/2010/wordprocessingGroup" xmlns:wpi="http://schemas.microsoft.com/office/word/2010/wordprocessingInk" xmlns:wne="http://schemas.microsoft.com/office/word/2006/wordml" xmlns:wps="http://schemas.microsoft.com/office/word/2010/wordprocessingShape" mc:Ignorable="w14 w15 w16se w16cid wp14">
   <w:body>
     <w:p>
-      <w:bookmarkStart w:id="0" w:name="_GoBack"/>
+      <w:pPr>
+        <w:jc w:val="both"/>
+      </w:pPr>
       <w:r>
         <w:t>TRƯỜNG ĐẠI HỌC BÁCH KHOA HÀ NỘI</w:t>
       </w:r>
     </w:p>
     <w:p>
+      <w:pPr>
+        <w:jc w:val="both"/>
+      </w:pPr>
       <w:r>
         <w:t>VIỆN CÔNG NGHỆ THÔNG TIN VÀ TRUYỀN THÔNG</w:t>
       </w:r>
     </w:p>
     <w:p>
+      <w:pPr>
+        <w:jc w:val="both"/>
+      </w:pPr>
       <w:r>
         <w:rPr>
           <w:noProof/>
@@ -41,7 +49,7 @@
                     </pic:cNvPicPr>
                   </pic:nvPicPr>
                   <pic:blipFill>
-                    <a:blip r:embed="rId7"/>
+                    <a:blip r:embed="rId8"/>
                     <a:stretch>
                       <a:fillRect/>
                     </a:stretch>
@@ -67,51 +75,81 @@
       </w:r>
     </w:p>
     <w:p>
+      <w:pPr>
+        <w:jc w:val="both"/>
+      </w:pPr>
       <w:r>
         <w:t>Báo cáo bài tập lớn môn Quản trị dự án</w:t>
       </w:r>
     </w:p>
     <w:p>
+      <w:pPr>
+        <w:jc w:val="both"/>
+      </w:pPr>
       <w:r>
         <w:t>Đề tài: Xây dựng chương trình đếm số tờ giấy từ các máy in của các sinh viên</w:t>
       </w:r>
     </w:p>
     <w:p>
+      <w:pPr>
+        <w:jc w:val="both"/>
+      </w:pPr>
       <w:r>
         <w:t>GVHD: ThS. Nguyễn Đức Tiến</w:t>
       </w:r>
     </w:p>
     <w:p>
+      <w:pPr>
+        <w:jc w:val="both"/>
+      </w:pPr>
       <w:r>
         <w:t>Nhóm thực hiện:</w:t>
       </w:r>
     </w:p>
     <w:p>
+      <w:pPr>
+        <w:jc w:val="both"/>
+      </w:pPr>
       <w:r>
         <w:t>Họ tên</w:t>
       </w:r>
     </w:p>
     <w:p>
+      <w:pPr>
+        <w:jc w:val="both"/>
+      </w:pPr>
       <w:r>
         <w:t>Nguyễn Hùng Cường</w:t>
       </w:r>
     </w:p>
     <w:p>
+      <w:pPr>
+        <w:jc w:val="both"/>
+      </w:pPr>
       <w:r>
         <w:t>Trương Đặng Anh Dũng</w:t>
       </w:r>
     </w:p>
     <w:p>
+      <w:pPr>
+        <w:jc w:val="both"/>
+      </w:pPr>
       <w:r>
         <w:t>Cao Văn Đức</w:t>
       </w:r>
     </w:p>
     <w:p>
+      <w:pPr>
+        <w:jc w:val="both"/>
+      </w:pPr>
       <w:r>
         <w:t>Nguyễn Anh Quân</w:t>
       </w:r>
     </w:p>
     <w:p>
+      <w:pPr>
+        <w:jc w:val="both"/>
+      </w:pPr>
       <w:r>
         <w:t>MSSV:</w:t>
       </w:r>
@@ -122,7 +160,7 @@
     <w:p>
       <w:pPr>
         <w:pStyle w:val="TOCHeading"/>
-        <w:jc w:val="center"/>
+        <w:jc w:val="both"/>
       </w:pPr>
       <w:r>
         <w:lastRenderedPageBreak/>
@@ -136,6 +174,7 @@
           <w:tab w:val="left" w:pos="440"/>
           <w:tab w:val="right" w:leader="dot" w:pos="9350"/>
         </w:tabs>
+        <w:jc w:val="both"/>
       </w:pPr>
       <w:r>
         <w:fldChar w:fldCharType="begin"/>
@@ -193,6 +232,7 @@
           <w:tab w:val="left" w:pos="660"/>
           <w:tab w:val="right" w:leader="dot" w:pos="9350"/>
         </w:tabs>
+        <w:jc w:val="both"/>
       </w:pPr>
       <w:hyperlink w:anchor="_Toc42405689" w:history="1">
         <w:r>
@@ -241,6 +281,7 @@
           <w:tab w:val="left" w:pos="660"/>
           <w:tab w:val="right" w:leader="dot" w:pos="9350"/>
         </w:tabs>
+        <w:jc w:val="both"/>
       </w:pPr>
       <w:hyperlink w:anchor="_Toc42405690" w:history="1">
         <w:r>
@@ -289,6 +330,7 @@
           <w:tab w:val="left" w:pos="440"/>
           <w:tab w:val="right" w:leader="dot" w:pos="9350"/>
         </w:tabs>
+        <w:jc w:val="both"/>
       </w:pPr>
       <w:hyperlink w:anchor="_Toc42405691" w:history="1">
         <w:r>
@@ -337,6 +379,7 @@
           <w:tab w:val="left" w:pos="660"/>
           <w:tab w:val="right" w:leader="dot" w:pos="9350"/>
         </w:tabs>
+        <w:jc w:val="both"/>
       </w:pPr>
       <w:hyperlink w:anchor="_Toc42405692" w:history="1">
         <w:r>
@@ -385,6 +428,7 @@
           <w:tab w:val="left" w:pos="660"/>
           <w:tab w:val="right" w:leader="dot" w:pos="9350"/>
         </w:tabs>
+        <w:jc w:val="both"/>
       </w:pPr>
       <w:hyperlink w:anchor="_Toc42405693" w:history="1">
         <w:r>
@@ -433,6 +477,7 @@
           <w:tab w:val="left" w:pos="660"/>
           <w:tab w:val="right" w:leader="dot" w:pos="9350"/>
         </w:tabs>
+        <w:jc w:val="both"/>
       </w:pPr>
       <w:hyperlink w:anchor="_Toc42405694" w:history="1">
         <w:r>
@@ -481,6 +526,7 @@
           <w:tab w:val="left" w:pos="660"/>
           <w:tab w:val="right" w:leader="dot" w:pos="9350"/>
         </w:tabs>
+        <w:jc w:val="both"/>
       </w:pPr>
       <w:hyperlink w:anchor="_Toc42405695" w:history="1">
         <w:r>
@@ -529,6 +575,7 @@
           <w:tab w:val="left" w:pos="660"/>
           <w:tab w:val="right" w:leader="dot" w:pos="9350"/>
         </w:tabs>
+        <w:jc w:val="both"/>
       </w:pPr>
       <w:hyperlink w:anchor="_Toc42405696" w:history="1">
         <w:r>
@@ -577,6 +624,7 @@
           <w:tab w:val="left" w:pos="660"/>
           <w:tab w:val="right" w:leader="dot" w:pos="9350"/>
         </w:tabs>
+        <w:jc w:val="both"/>
       </w:pPr>
       <w:hyperlink w:anchor="_Toc42405697" w:history="1">
         <w:r>
@@ -625,6 +673,7 @@
           <w:tab w:val="left" w:pos="660"/>
           <w:tab w:val="right" w:leader="dot" w:pos="9350"/>
         </w:tabs>
+        <w:jc w:val="both"/>
       </w:pPr>
       <w:hyperlink w:anchor="_Toc42405698" w:history="1">
         <w:r>
@@ -673,6 +722,7 @@
           <w:tab w:val="left" w:pos="660"/>
           <w:tab w:val="right" w:leader="dot" w:pos="9350"/>
         </w:tabs>
+        <w:jc w:val="both"/>
       </w:pPr>
       <w:hyperlink w:anchor="_Toc42405699" w:history="1">
         <w:r>
@@ -721,6 +771,7 @@
           <w:tab w:val="left" w:pos="660"/>
           <w:tab w:val="right" w:leader="dot" w:pos="9350"/>
         </w:tabs>
+        <w:jc w:val="both"/>
       </w:pPr>
       <w:hyperlink w:anchor="_Toc42405700" w:history="1">
         <w:r>
@@ -769,6 +820,7 @@
           <w:tab w:val="left" w:pos="440"/>
           <w:tab w:val="right" w:leader="dot" w:pos="9350"/>
         </w:tabs>
+        <w:jc w:val="both"/>
       </w:pPr>
       <w:hyperlink w:anchor="_Toc42405701" w:history="1">
         <w:r>
@@ -817,6 +869,7 @@
           <w:tab w:val="left" w:pos="660"/>
           <w:tab w:val="right" w:leader="dot" w:pos="9350"/>
         </w:tabs>
+        <w:jc w:val="both"/>
       </w:pPr>
       <w:hyperlink w:anchor="_Toc42405702" w:history="1">
         <w:r>
@@ -865,6 +918,7 @@
           <w:tab w:val="left" w:pos="660"/>
           <w:tab w:val="right" w:leader="dot" w:pos="9350"/>
         </w:tabs>
+        <w:jc w:val="both"/>
       </w:pPr>
       <w:hyperlink w:anchor="_Toc42405703" w:history="1">
         <w:r>
@@ -913,6 +967,7 @@
           <w:tab w:val="left" w:pos="660"/>
           <w:tab w:val="right" w:leader="dot" w:pos="9350"/>
         </w:tabs>
+        <w:jc w:val="both"/>
       </w:pPr>
       <w:hyperlink w:anchor="_Toc42405704" w:history="1">
         <w:r>
@@ -961,6 +1016,7 @@
           <w:tab w:val="left" w:pos="660"/>
           <w:tab w:val="right" w:leader="dot" w:pos="9350"/>
         </w:tabs>
+        <w:jc w:val="both"/>
       </w:pPr>
       <w:hyperlink w:anchor="_Toc42405705" w:history="1">
         <w:r>
@@ -1009,6 +1065,7 @@
           <w:tab w:val="left" w:pos="660"/>
           <w:tab w:val="right" w:leader="dot" w:pos="9350"/>
         </w:tabs>
+        <w:jc w:val="both"/>
       </w:pPr>
       <w:hyperlink w:anchor="_Toc42405706" w:history="1">
         <w:r>
@@ -1057,6 +1114,7 @@
           <w:tab w:val="left" w:pos="660"/>
           <w:tab w:val="right" w:leader="dot" w:pos="9350"/>
         </w:tabs>
+        <w:jc w:val="both"/>
       </w:pPr>
       <w:hyperlink w:anchor="_Toc42405707" w:history="1">
         <w:r>
@@ -1105,6 +1163,7 @@
           <w:tab w:val="left" w:pos="660"/>
           <w:tab w:val="right" w:leader="dot" w:pos="9350"/>
         </w:tabs>
+        <w:jc w:val="both"/>
       </w:pPr>
       <w:hyperlink w:anchor="_Toc42405708" w:history="1">
         <w:r>
@@ -1153,6 +1212,7 @@
           <w:tab w:val="left" w:pos="660"/>
           <w:tab w:val="right" w:leader="dot" w:pos="9350"/>
         </w:tabs>
+        <w:jc w:val="both"/>
       </w:pPr>
       <w:hyperlink w:anchor="_Toc42405709" w:history="1">
         <w:r>
@@ -1201,6 +1261,7 @@
           <w:tab w:val="left" w:pos="440"/>
           <w:tab w:val="right" w:leader="dot" w:pos="9350"/>
         </w:tabs>
+        <w:jc w:val="both"/>
       </w:pPr>
       <w:hyperlink w:anchor="_Toc42405710" w:history="1">
         <w:r>
@@ -1249,6 +1310,7 @@
           <w:tab w:val="left" w:pos="660"/>
           <w:tab w:val="right" w:leader="dot" w:pos="9350"/>
         </w:tabs>
+        <w:jc w:val="both"/>
       </w:pPr>
       <w:hyperlink w:anchor="_Toc42405711" w:history="1">
         <w:r>
@@ -1291,11 +1353,17 @@
       </w:hyperlink>
     </w:p>
     <w:p>
+      <w:pPr>
+        <w:jc w:val="both"/>
+      </w:pPr>
       <w:r>
         <w:fldChar w:fldCharType="end"/>
       </w:r>
     </w:p>
     <w:p>
+      <w:pPr>
+        <w:jc w:val="both"/>
+      </w:pPr>
       <w:r>
         <w:br w:type="page"/>
       </w:r>
@@ -1308,12 +1376,29 @@
           <w:numId w:val="7"/>
         </w:numPr>
         <w:ind w:left="1080" w:hanging="720"/>
-      </w:pPr>
-      <w:bookmarkStart w:id="1" w:name="_Toc42405688"/>
+        <w:jc w:val="both"/>
+      </w:pPr>
+      <w:bookmarkStart w:id="0" w:name="_Toc42405688"/>
       <w:r>
         <w:lastRenderedPageBreak/>
         <w:t>Giới thiệu đề tài</w:t>
       </w:r>
+      <w:bookmarkEnd w:id="0"/>
+    </w:p>
+    <w:p>
+      <w:pPr>
+        <w:pStyle w:val="Heading2"/>
+        <w:numPr>
+          <w:ilvl w:val="0"/>
+          <w:numId w:val="35"/>
+        </w:numPr>
+        <w:ind w:left="720" w:hanging="360"/>
+        <w:jc w:val="both"/>
+      </w:pPr>
+      <w:bookmarkStart w:id="1" w:name="_Toc42405689"/>
+      <w:r>
+        <w:t>Mô tả dự án</w:t>
+      </w:r>
       <w:bookmarkEnd w:id="1"/>
     </w:p>
     <w:p>
@@ -1324,27 +1409,27 @@
           <w:numId w:val="35"/>
         </w:numPr>
         <w:ind w:left="720" w:hanging="360"/>
-      </w:pPr>
-      <w:bookmarkStart w:id="2" w:name="_Toc42405689"/>
-      <w:r>
-        <w:t>Mô tả dự án</w:t>
+        <w:jc w:val="both"/>
+      </w:pPr>
+      <w:bookmarkStart w:id="2" w:name="_Toc42405690"/>
+      <w:r>
+        <w:t>Công cụ quản lý</w:t>
       </w:r>
       <w:bookmarkEnd w:id="2"/>
     </w:p>
     <w:p>
       <w:pPr>
-        <w:pStyle w:val="Heading2"/>
-        <w:numPr>
-          <w:ilvl w:val="0"/>
-          <w:numId w:val="35"/>
+        <w:pStyle w:val="ListParagraph"/>
+        <w:numPr>
+          <w:ilvl w:val="0"/>
+          <w:numId w:val="9"/>
         </w:numPr>
         <w:ind w:left="720" w:hanging="360"/>
-      </w:pPr>
-      <w:bookmarkStart w:id="3" w:name="_Toc42405690"/>
-      <w:r>
-        <w:t>Công cụ quản lý</w:t>
-      </w:r>
-      <w:bookmarkEnd w:id="3"/>
+        <w:jc w:val="both"/>
+      </w:pPr>
+      <w:r>
+        <w:t>Link quản lý và phân chia công việc: https://tasks.office.com/husteduvn.onmicrosoft.com/Home/PlanViews/iRuu4krSM0CsJpwafi_9hskAF0Qk?Type=PlanLink&amp;Channel=Link&amp;CreatedTime=637270823814420000</w:t>
+      </w:r>
     </w:p>
     <w:p>
       <w:pPr>
@@ -1354,24 +1439,12 @@
           <w:numId w:val="9"/>
         </w:numPr>
         <w:ind w:left="720" w:hanging="360"/>
-      </w:pPr>
-      <w:r>
-        <w:t>Link quản lý và phân chia công việc: https://tasks.office.com/husteduvn.onmicrosoft.com/Home/PlanViews/iRuu4krSM0CsJpwafi_9hskAF0Qk?Type=PlanLink&amp;Channel=Link&amp;CreatedTime=637270823814420000</w:t>
-      </w:r>
-    </w:p>
-    <w:p>
-      <w:pPr>
-        <w:pStyle w:val="ListParagraph"/>
-        <w:numPr>
-          <w:ilvl w:val="0"/>
-          <w:numId w:val="9"/>
-        </w:numPr>
-        <w:ind w:left="720" w:hanging="360"/>
+        <w:jc w:val="both"/>
       </w:pPr>
       <w:r>
         <w:t xml:space="preserve">Link quản lý mã nguồn: </w:t>
       </w:r>
-      <w:hyperlink r:id="rId8" w:history="1">
+      <w:hyperlink r:id="rId9" w:history="1">
         <w:r>
           <w:rPr>
             <w:rStyle w:val="Hyperlink"/>
@@ -1391,32 +1464,51 @@
           <w:numId w:val="7"/>
         </w:numPr>
         <w:ind w:left="1080" w:hanging="720"/>
-      </w:pPr>
-      <w:bookmarkStart w:id="4" w:name="_Toc42405691"/>
+        <w:jc w:val="both"/>
+      </w:pPr>
+      <w:bookmarkStart w:id="3" w:name="_Toc42405691"/>
       <w:r>
         <w:lastRenderedPageBreak/>
         <w:t>Các nhân sự tham gia</w:t>
       </w:r>
+      <w:bookmarkEnd w:id="3"/>
+    </w:p>
+    <w:p>
+      <w:pPr>
+        <w:pStyle w:val="Heading2"/>
+        <w:numPr>
+          <w:ilvl w:val="0"/>
+          <w:numId w:val="25"/>
+        </w:numPr>
+        <w:ind w:left="720" w:hanging="360"/>
+        <w:jc w:val="both"/>
+      </w:pPr>
+      <w:bookmarkStart w:id="4" w:name="_Toc42405692"/>
+      <w:r>
+        <w:t>Thông tin liên hệ phía khách hàng</w:t>
+      </w:r>
       <w:bookmarkEnd w:id="4"/>
     </w:p>
     <w:p>
       <w:pPr>
-        <w:pStyle w:val="Heading2"/>
-        <w:numPr>
-          <w:ilvl w:val="0"/>
-          <w:numId w:val="25"/>
+        <w:jc w:val="both"/>
+      </w:pPr>
+      <w:r>
+        <w:t>Anh: Nguyễn Tử Toàn Lợi</w:t>
+      </w:r>
+    </w:p>
+    <w:p>
+      <w:pPr>
+        <w:pStyle w:val="ListParagraph"/>
+        <w:numPr>
+          <w:ilvl w:val="0"/>
+          <w:numId w:val="31"/>
         </w:numPr>
         <w:ind w:left="720" w:hanging="360"/>
-      </w:pPr>
-      <w:bookmarkStart w:id="5" w:name="_Toc42405692"/>
-      <w:r>
-        <w:t>Thông tin liên hệ phía khách hàng</w:t>
-      </w:r>
-      <w:bookmarkEnd w:id="5"/>
-    </w:p>
-    <w:p>
-      <w:r>
-        <w:t>Anh: Nguyễn Tử Toàn Lợi</w:t>
+        <w:jc w:val="both"/>
+      </w:pPr>
+      <w:r>
+        <w:t>Chức vụ: Trưởng phòng phòng photocopy – Trường đại học Bách Khoa Hà Nội</w:t>
       </w:r>
     </w:p>
     <w:p>
@@ -1427,24 +1519,12 @@
           <w:numId w:val="31"/>
         </w:numPr>
         <w:ind w:left="720" w:hanging="360"/>
-      </w:pPr>
-      <w:r>
-        <w:t>Chức vụ: Trưởng phòng phòng photocopy – Trường đại học Bách Khoa Hà Nội</w:t>
-      </w:r>
-    </w:p>
-    <w:p>
-      <w:pPr>
-        <w:pStyle w:val="ListParagraph"/>
-        <w:numPr>
-          <w:ilvl w:val="0"/>
-          <w:numId w:val="31"/>
-        </w:numPr>
-        <w:ind w:left="720" w:hanging="360"/>
+        <w:jc w:val="both"/>
       </w:pPr>
       <w:r>
         <w:t xml:space="preserve">Email: </w:t>
       </w:r>
-      <w:hyperlink r:id="rId9" w:history="1">
+      <w:hyperlink r:id="rId10" w:history="1">
         <w:r>
           <w:rPr>
             <w:rStyle w:val="Hyperlink"/>
@@ -1461,6 +1541,7 @@
           <w:numId w:val="31"/>
         </w:numPr>
         <w:ind w:left="720" w:hanging="360"/>
+        <w:jc w:val="both"/>
       </w:pPr>
       <w:r>
         <w:t>SĐT: 0157359253</w:t>
@@ -1474,11 +1555,12 @@
           <w:numId w:val="31"/>
         </w:numPr>
         <w:ind w:left="720" w:hanging="360"/>
+        <w:jc w:val="both"/>
       </w:pPr>
       <w:r>
         <w:t xml:space="preserve">Website: </w:t>
       </w:r>
-      <w:hyperlink r:id="rId10" w:history="1">
+      <w:hyperlink r:id="rId11" w:history="1">
         <w:r>
           <w:rPr>
             <w:rStyle w:val="Hyperlink"/>
@@ -1488,6 +1570,9 @@
       </w:hyperlink>
     </w:p>
     <w:p>
+      <w:pPr>
+        <w:jc w:val="both"/>
+      </w:pPr>
       <w:r>
         <w:t>Anh: Nguyễn Hoàng Thuyên</w:t>
       </w:r>
@@ -1500,6 +1585,7 @@
           <w:numId w:val="8"/>
         </w:numPr>
         <w:ind w:left="720" w:hanging="360"/>
+        <w:jc w:val="both"/>
       </w:pPr>
       <w:r>
         <w:t>Chức vụ: Thủ quỹ phòng photocopy – Trường đại học Bách Khoa Hà Nội</w:t>
@@ -1513,11 +1599,12 @@
           <w:numId w:val="8"/>
         </w:numPr>
         <w:ind w:left="720" w:hanging="360"/>
+        <w:jc w:val="both"/>
       </w:pPr>
       <w:r>
         <w:t xml:space="preserve">Email: </w:t>
       </w:r>
-      <w:hyperlink r:id="rId11" w:history="1">
+      <w:hyperlink r:id="rId12" w:history="1">
         <w:r>
           <w:rPr>
             <w:rStyle w:val="Hyperlink"/>
@@ -1537,6 +1624,7 @@
           <w:numId w:val="8"/>
         </w:numPr>
         <w:ind w:left="720" w:hanging="360"/>
+        <w:jc w:val="both"/>
       </w:pPr>
       <w:r>
         <w:t>SĐT: 072348725</w:t>
@@ -1550,11 +1638,12 @@
           <w:numId w:val="8"/>
         </w:numPr>
         <w:ind w:left="720" w:hanging="360"/>
+        <w:jc w:val="both"/>
       </w:pPr>
       <w:r>
         <w:t xml:space="preserve">Website: </w:t>
       </w:r>
-      <w:hyperlink r:id="rId12" w:history="1">
+      <w:hyperlink r:id="rId13" w:history="1">
         <w:r>
           <w:rPr>
             <w:rStyle w:val="Hyperlink"/>
@@ -1571,14 +1660,18 @@
           <w:numId w:val="25"/>
         </w:numPr>
         <w:ind w:left="720" w:hanging="360"/>
-      </w:pPr>
-      <w:bookmarkStart w:id="6" w:name="_Toc42405693"/>
+        <w:jc w:val="both"/>
+      </w:pPr>
+      <w:bookmarkStart w:id="5" w:name="_Toc42405693"/>
       <w:r>
         <w:t>Thông tin liên hệ phía công ty</w:t>
       </w:r>
-      <w:bookmarkEnd w:id="6"/>
-    </w:p>
-    <w:p>
+      <w:bookmarkEnd w:id="5"/>
+    </w:p>
+    <w:p>
+      <w:pPr>
+        <w:jc w:val="both"/>
+      </w:pPr>
       <w:r>
         <w:t>Anh: Nguyễn Đức Tiến</w:t>
       </w:r>
@@ -1591,6 +1684,7 @@
           <w:numId w:val="2"/>
         </w:numPr>
         <w:ind w:left="720" w:hanging="360"/>
+        <w:jc w:val="both"/>
       </w:pPr>
       <w:r>
         <w:t>Chức vụ: Giám đốc công nghệ (CTO) – Công ty cổ phần DQDC Global</w:t>
@@ -1604,11 +1698,12 @@
           <w:numId w:val="2"/>
         </w:numPr>
         <w:ind w:left="720" w:hanging="360"/>
+        <w:jc w:val="both"/>
       </w:pPr>
       <w:r>
         <w:t xml:space="preserve">Email: </w:t>
       </w:r>
-      <w:hyperlink r:id="rId13" w:history="1">
+      <w:hyperlink r:id="rId14" w:history="1">
         <w:r>
           <w:rPr>
             <w:rStyle w:val="Hyperlink"/>
@@ -1625,6 +1720,7 @@
           <w:numId w:val="2"/>
         </w:numPr>
         <w:ind w:left="720" w:hanging="360"/>
+        <w:jc w:val="both"/>
       </w:pPr>
       <w:r>
         <w:t>SĐT: 0972357219</w:t>
@@ -1638,11 +1734,12 @@
           <w:numId w:val="2"/>
         </w:numPr>
         <w:ind w:left="720" w:hanging="360"/>
+        <w:jc w:val="both"/>
       </w:pPr>
       <w:r>
         <w:t xml:space="preserve">Website: </w:t>
       </w:r>
-      <w:hyperlink r:id="rId14" w:history="1">
+      <w:hyperlink r:id="rId15" w:history="1">
         <w:r>
           <w:rPr>
             <w:rStyle w:val="Hyperlink"/>
@@ -1652,6 +1749,9 @@
       </w:hyperlink>
     </w:p>
     <w:p>
+      <w:pPr>
+        <w:jc w:val="both"/>
+      </w:pPr>
       <w:r>
         <w:t>Anh: Phạm Hùng Cường</w:t>
       </w:r>
@@ -1664,6 +1764,7 @@
           <w:numId w:val="12"/>
         </w:numPr>
         <w:ind w:left="720" w:hanging="360"/>
+        <w:jc w:val="both"/>
       </w:pPr>
       <w:r>
         <w:t>Chức vụ: Lập trình viên (Backend) - Công ty cổ phần DQDC Global</w:t>
@@ -1677,11 +1778,12 @@
           <w:numId w:val="12"/>
         </w:numPr>
         <w:ind w:left="720" w:hanging="360"/>
+        <w:jc w:val="both"/>
       </w:pPr>
       <w:r>
         <w:t xml:space="preserve">Email: </w:t>
       </w:r>
-      <w:hyperlink r:id="rId15" w:history="1">
+      <w:hyperlink r:id="rId16" w:history="1">
         <w:r>
           <w:rPr>
             <w:rStyle w:val="Hyperlink"/>
@@ -1698,6 +1800,7 @@
           <w:numId w:val="12"/>
         </w:numPr>
         <w:ind w:left="720" w:hanging="360"/>
+        <w:jc w:val="both"/>
       </w:pPr>
       <w:r>
         <w:t>SĐT: 0127756212</w:t>
@@ -1711,11 +1814,12 @@
           <w:numId w:val="12"/>
         </w:numPr>
         <w:ind w:left="720" w:hanging="360"/>
+        <w:jc w:val="both"/>
       </w:pPr>
       <w:r>
         <w:t xml:space="preserve">Website: </w:t>
       </w:r>
-      <w:hyperlink r:id="rId16" w:history="1">
+      <w:hyperlink r:id="rId17" w:history="1">
         <w:r>
           <w:rPr>
             <w:rStyle w:val="Hyperlink"/>
@@ -1725,6 +1829,9 @@
       </w:hyperlink>
     </w:p>
     <w:p>
+      <w:pPr>
+        <w:jc w:val="both"/>
+      </w:pPr>
       <w:r>
         <w:t>Anh: Trương Đặng Anh Dũng</w:t>
       </w:r>
@@ -1737,6 +1844,7 @@
           <w:numId w:val="12"/>
         </w:numPr>
         <w:ind w:left="720" w:hanging="360"/>
+        <w:jc w:val="both"/>
       </w:pPr>
       <w:r>
         <w:t>Chức vụ: Lập trình viên (Frontend) - Công ty cổ phần DQDC Global</w:t>
@@ -1750,11 +1858,12 @@
           <w:numId w:val="12"/>
         </w:numPr>
         <w:ind w:left="720" w:hanging="360"/>
+        <w:jc w:val="both"/>
       </w:pPr>
       <w:r>
         <w:t xml:space="preserve">Email: </w:t>
       </w:r>
-      <w:hyperlink r:id="rId17" w:history="1">
+      <w:hyperlink r:id="rId18" w:history="1">
         <w:r>
           <w:rPr>
             <w:rStyle w:val="Hyperlink"/>
@@ -1771,6 +1880,7 @@
           <w:numId w:val="12"/>
         </w:numPr>
         <w:ind w:left="720" w:hanging="360"/>
+        <w:jc w:val="both"/>
       </w:pPr>
       <w:r>
         <w:t>SĐT: 0274375123</w:t>
@@ -1784,11 +1894,12 @@
           <w:numId w:val="12"/>
         </w:numPr>
         <w:ind w:left="720" w:hanging="360"/>
+        <w:jc w:val="both"/>
       </w:pPr>
       <w:r>
         <w:t xml:space="preserve">Website: </w:t>
       </w:r>
-      <w:hyperlink r:id="rId18" w:history="1">
+      <w:hyperlink r:id="rId19" w:history="1">
         <w:r>
           <w:rPr>
             <w:rStyle w:val="Hyperlink"/>
@@ -1798,6 +1909,9 @@
       </w:hyperlink>
     </w:p>
     <w:p>
+      <w:pPr>
+        <w:jc w:val="both"/>
+      </w:pPr>
       <w:r>
         <w:t>Anh: Cao Văn Đức</w:t>
       </w:r>
@@ -1810,6 +1924,7 @@
           <w:numId w:val="12"/>
         </w:numPr>
         <w:ind w:left="720" w:hanging="360"/>
+        <w:jc w:val="both"/>
       </w:pPr>
       <w:r>
         <w:lastRenderedPageBreak/>
@@ -1824,11 +1939,12 @@
           <w:numId w:val="12"/>
         </w:numPr>
         <w:ind w:left="720" w:hanging="360"/>
+        <w:jc w:val="both"/>
       </w:pPr>
       <w:r>
         <w:t xml:space="preserve">Email: </w:t>
       </w:r>
-      <w:hyperlink r:id="rId19" w:history="1">
+      <w:hyperlink r:id="rId20" w:history="1">
         <w:r>
           <w:rPr>
             <w:rStyle w:val="Hyperlink"/>
@@ -1845,6 +1961,7 @@
           <w:numId w:val="12"/>
         </w:numPr>
         <w:ind w:left="720" w:hanging="360"/>
+        <w:jc w:val="both"/>
       </w:pPr>
       <w:r>
         <w:t>SĐT: 0823648362</w:t>
@@ -1858,11 +1975,12 @@
           <w:numId w:val="12"/>
         </w:numPr>
         <w:ind w:left="720" w:hanging="360"/>
+        <w:jc w:val="both"/>
       </w:pPr>
       <w:r>
         <w:t xml:space="preserve">Website: </w:t>
       </w:r>
-      <w:hyperlink r:id="rId20" w:history="1">
+      <w:hyperlink r:id="rId21" w:history="1">
         <w:r>
           <w:rPr>
             <w:rStyle w:val="Hyperlink"/>
@@ -1872,6 +1990,9 @@
       </w:hyperlink>
     </w:p>
     <w:p>
+      <w:pPr>
+        <w:jc w:val="both"/>
+      </w:pPr>
       <w:r>
         <w:t>Anh: Nguyễn Anh Quân</w:t>
       </w:r>
@@ -1884,6 +2005,7 @@
           <w:numId w:val="13"/>
         </w:numPr>
         <w:ind w:left="720" w:hanging="360"/>
+        <w:jc w:val="both"/>
       </w:pPr>
       <w:r>
         <w:t>Chức vụ: Nhân viên kinh doanh - Công ty cổ phần DQDC Global</w:t>
@@ -1897,11 +2019,12 @@
           <w:numId w:val="13"/>
         </w:numPr>
         <w:ind w:left="720" w:hanging="360"/>
+        <w:jc w:val="both"/>
       </w:pPr>
       <w:r>
         <w:t xml:space="preserve">Email: </w:t>
       </w:r>
-      <w:hyperlink r:id="rId21" w:history="1">
+      <w:hyperlink r:id="rId22" w:history="1">
         <w:r>
           <w:rPr>
             <w:rStyle w:val="Hyperlink"/>
@@ -1918,6 +2041,7 @@
           <w:numId w:val="13"/>
         </w:numPr>
         <w:ind w:left="720" w:hanging="360"/>
+        <w:jc w:val="both"/>
       </w:pPr>
       <w:r>
         <w:t>SĐT: 0126751696</w:t>
@@ -1931,11 +2055,12 @@
           <w:numId w:val="13"/>
         </w:numPr>
         <w:ind w:left="720" w:hanging="360"/>
+        <w:jc w:val="both"/>
       </w:pPr>
       <w:r>
         <w:t xml:space="preserve">Website: </w:t>
       </w:r>
-      <w:hyperlink r:id="rId22" w:history="1">
+      <w:hyperlink r:id="rId23" w:history="1">
         <w:r>
           <w:rPr>
             <w:rStyle w:val="Hyperlink"/>
@@ -1945,6 +2070,9 @@
       </w:hyperlink>
     </w:p>
     <w:p>
+      <w:pPr>
+        <w:jc w:val="both"/>
+      </w:pPr>
       <w:r>
         <w:t>Chị: Đỗ Mỹ Linh</w:t>
       </w:r>
@@ -1957,6 +2085,7 @@
           <w:numId w:val="21"/>
         </w:numPr>
         <w:ind w:left="720" w:hanging="360"/>
+        <w:jc w:val="both"/>
       </w:pPr>
       <w:r>
         <w:t>Chức vụ: Tester - Công ty cổ phần DQDC Global</w:t>
@@ -1970,11 +2099,12 @@
           <w:numId w:val="21"/>
         </w:numPr>
         <w:ind w:left="720" w:hanging="360"/>
+        <w:jc w:val="both"/>
       </w:pPr>
       <w:r>
         <w:t xml:space="preserve">Email: </w:t>
       </w:r>
-      <w:hyperlink r:id="rId23" w:history="1">
+      <w:hyperlink r:id="rId24" w:history="1">
         <w:r>
           <w:rPr>
             <w:rStyle w:val="Hyperlink"/>
@@ -1991,6 +2121,7 @@
           <w:numId w:val="21"/>
         </w:numPr>
         <w:ind w:left="720" w:hanging="360"/>
+        <w:jc w:val="both"/>
       </w:pPr>
       <w:r>
         <w:t>SĐT: 0283481295</w:t>
@@ -2004,11 +2135,12 @@
           <w:numId w:val="21"/>
         </w:numPr>
         <w:ind w:left="720" w:hanging="360"/>
+        <w:jc w:val="both"/>
       </w:pPr>
       <w:r>
         <w:t xml:space="preserve">Website: </w:t>
       </w:r>
-      <w:hyperlink r:id="rId24" w:history="1">
+      <w:hyperlink r:id="rId25" w:history="1">
         <w:r>
           <w:rPr>
             <w:rStyle w:val="Hyperlink"/>
@@ -2017,7 +2149,11 @@
         </w:r>
       </w:hyperlink>
     </w:p>
-    <w:p/>
+    <w:p>
+      <w:pPr>
+        <w:jc w:val="both"/>
+      </w:pPr>
+    </w:p>
     <w:p>
       <w:pPr>
         <w:pStyle w:val="Heading2"/>
@@ -2026,12 +2162,118 @@
           <w:numId w:val="25"/>
         </w:numPr>
         <w:ind w:left="720" w:hanging="360"/>
-      </w:pPr>
-      <w:bookmarkStart w:id="7" w:name="_Toc42405694"/>
+        <w:jc w:val="both"/>
+      </w:pPr>
+      <w:bookmarkStart w:id="6" w:name="_Toc42405694"/>
       <w:r>
         <w:t>Phân chia vai trò của các thành viên dự án và khách hàng</w:t>
       </w:r>
-      <w:bookmarkEnd w:id="7"/>
+      <w:bookmarkEnd w:id="6"/>
+    </w:p>
+    <w:p>
+      <w:pPr>
+        <w:ind w:firstLine="360"/>
+        <w:jc w:val="both"/>
+      </w:pPr>
+      <w:r>
+        <w:t>Anh Nguyễn Tử Toàn Lợi: Công cấp đủ yêu của về dự án của dự án cho công ty DQDC</w:t>
+      </w:r>
+    </w:p>
+    <w:p>
+      <w:pPr>
+        <w:ind w:firstLine="360"/>
+        <w:jc w:val="both"/>
+      </w:pPr>
+      <w:r>
+        <w:t xml:space="preserve">Project Manager: </w:t>
+      </w:r>
+      <w:r>
+        <w:t>Nguyễn Đức Tiến</w:t>
+      </w:r>
+      <w:r>
+        <w:t>, Nguyễn Anh Quân</w:t>
+      </w:r>
+      <w:r>
+        <w:t xml:space="preserve"> – Gặp khách hàng và trao đổi các thông tin về dự án, viết tài liệu đặc tả yêu cầu phần mềm, hỗ trợ kiểm thử dự án.</w:t>
+      </w:r>
+    </w:p>
+    <w:p>
+      <w:pPr>
+        <w:ind w:firstLine="360"/>
+        <w:jc w:val="both"/>
+      </w:pPr>
+      <w:r>
+        <w:t xml:space="preserve">Developer: </w:t>
+      </w:r>
+      <w:r>
+        <w:t>Phạm Hùng Cường, Trương Đặng Anh Dũng, Cao Văn Đưc</w:t>
+      </w:r>
+      <w:r>
+        <w:t xml:space="preserve"> – </w:t>
+      </w:r>
+      <w:r>
+        <w:t>lập trình viên</w:t>
+      </w:r>
+      <w:r>
+        <w:t xml:space="preserve"> </w:t>
+      </w:r>
+      <w:r>
+        <w:t>của</w:t>
+      </w:r>
+      <w:r>
+        <w:t xml:space="preserve"> dự án.</w:t>
+      </w:r>
+    </w:p>
+    <w:p>
+      <w:pPr>
+        <w:ind w:firstLine="360"/>
+        <w:jc w:val="both"/>
+        <w:rPr>
+          <w:sz w:val="20"/>
+        </w:rPr>
+      </w:pPr>
+      <w:r>
+        <w:t>Tester:</w:t>
+      </w:r>
+      <w:r>
+        <w:t xml:space="preserve"> Đỗ Mỹ Linh</w:t>
+      </w:r>
+      <w:r>
+        <w:t xml:space="preserve"> </w:t>
+      </w:r>
+      <w:r>
+        <w:t>– Viết tài liệu phân tích thiết kế hệ thống, kiểm thử chính của dự án, viết nhật ký dự án và các báo cáo cần thiết.</w:t>
+      </w:r>
+    </w:p>
+    <w:p>
+      <w:pPr>
+        <w:ind w:firstLine="360"/>
+        <w:jc w:val="both"/>
+        <w:rPr>
+          <w:sz w:val="20"/>
+        </w:rPr>
+      </w:pPr>
+    </w:p>
+    <w:p>
+      <w:pPr>
+        <w:ind w:firstLine="360"/>
+        <w:jc w:val="both"/>
+      </w:pPr>
+    </w:p>
+    <w:p>
+      <w:pPr>
+        <w:ind w:firstLine="360"/>
+        <w:jc w:val="both"/>
+        <w:rPr>
+          <w:sz w:val="20"/>
+        </w:rPr>
+      </w:pPr>
+    </w:p>
+    <w:p>
+      <w:pPr>
+        <w:ind w:firstLine="360"/>
+        <w:jc w:val="both"/>
+      </w:pPr>
       <w:r>
         <w:br w:type="page"/>
       </w:r>
@@ -2044,38 +2286,44 @@
           <w:numId w:val="7"/>
         </w:numPr>
         <w:ind w:left="1080" w:hanging="720"/>
-      </w:pPr>
-      <w:bookmarkStart w:id="8" w:name="_Toc42405695"/>
+        <w:jc w:val="both"/>
+      </w:pPr>
+      <w:bookmarkStart w:id="7" w:name="_Toc42405695"/>
       <w:r>
         <w:lastRenderedPageBreak/>
         <w:t>Khảo sát dự án</w:t>
       </w:r>
+      <w:bookmarkEnd w:id="7"/>
+    </w:p>
+    <w:p>
+      <w:pPr>
+        <w:pStyle w:val="Heading2"/>
+        <w:numPr>
+          <w:ilvl w:val="0"/>
+          <w:numId w:val="27"/>
+        </w:numPr>
+        <w:ind w:left="1080" w:hanging="360"/>
+        <w:jc w:val="both"/>
+      </w:pPr>
+      <w:bookmarkStart w:id="8" w:name="_Toc42405696"/>
+      <w:r>
+        <w:t>Yêu cầu của khách hàng</w:t>
+      </w:r>
       <w:bookmarkEnd w:id="8"/>
     </w:p>
     <w:p>
       <w:pPr>
-        <w:pStyle w:val="Heading2"/>
-        <w:numPr>
-          <w:ilvl w:val="0"/>
-          <w:numId w:val="27"/>
-        </w:numPr>
-        <w:ind w:left="1080" w:hanging="360"/>
-      </w:pPr>
-      <w:bookmarkStart w:id="9" w:name="_Toc42405696"/>
-      <w:r>
-        <w:t>Yêu cầu của khách hàng</w:t>
-      </w:r>
-      <w:bookmarkEnd w:id="9"/>
-    </w:p>
-    <w:p>
-      <w:pPr>
         <w:ind w:firstLine="360"/>
+        <w:jc w:val="both"/>
       </w:pPr>
       <w:r>
         <w:t>Xây dựng chương trình để hỗ trợ việc kiểm soát số tờ giấy được in ở các máy in trong phòng photocopy của mỗi sinh viên Trường đại học Bách Khoa Hà Nội.</w:t>
       </w:r>
     </w:p>
     <w:p>
+      <w:pPr>
+        <w:jc w:val="both"/>
+      </w:pPr>
       <w:r>
         <w:t>Các yêu cầu chung:</w:t>
       </w:r>
@@ -2088,6 +2336,7 @@
           <w:numId w:val="10"/>
         </w:numPr>
         <w:ind w:left="720" w:hanging="360"/>
+        <w:jc w:val="both"/>
       </w:pPr>
       <w:r>
         <w:t>Website hỗ trợ việc trực quan hóa.</w:t>
@@ -2101,11 +2350,12 @@
           <w:numId w:val="10"/>
         </w:numPr>
         <w:ind w:left="720" w:hanging="360"/>
+        <w:jc w:val="both"/>
       </w:pPr>
       <w:r>
         <w:t xml:space="preserve">Website có màu nền tương tự website </w:t>
       </w:r>
-      <w:hyperlink r:id="rId25" w:history="1">
+      <w:hyperlink r:id="rId26" w:history="1">
         <w:r>
           <w:rPr>
             <w:rStyle w:val="Hyperlink"/>
@@ -2122,6 +2372,7 @@
           <w:numId w:val="10"/>
         </w:numPr>
         <w:ind w:left="720" w:hanging="360"/>
+        <w:jc w:val="both"/>
       </w:pPr>
       <w:r>
         <w:t>Hỗ trợ 2 ngôn ngữ là tiếng Việt và tiếng Anh.</w:t>
@@ -2135,6 +2386,7 @@
           <w:numId w:val="10"/>
         </w:numPr>
         <w:ind w:left="720" w:hanging="360"/>
+        <w:jc w:val="both"/>
       </w:pPr>
       <w:r>
         <w:t>Website phân quyền cho sinh viên, người quản lý của phòng photocopy, người quản trị hệ thống.</w:t>
@@ -2148,6 +2400,7 @@
           <w:numId w:val="10"/>
         </w:numPr>
         <w:ind w:left="720" w:hanging="360"/>
+        <w:jc w:val="both"/>
       </w:pPr>
       <w:r>
         <w:t>Khi có yêu cầu in ấn sẽ thực hiện tự động in ấn.</w:t>
@@ -2161,6 +2414,7 @@
           <w:numId w:val="10"/>
         </w:numPr>
         <w:ind w:left="720" w:hanging="360"/>
+        <w:jc w:val="both"/>
       </w:pPr>
       <w:r>
         <w:t>Có liên kết với ngân hàng để có thể tự động thu tiền những sinh viên có nhu cầu in ấn khi vượt số mức in ấn miễn phí và thu phí hàng tháng đối với những sinh viên đăng kí in ấn.</w:t>
@@ -2174,6 +2428,7 @@
           <w:numId w:val="10"/>
         </w:numPr>
         <w:ind w:left="720" w:hanging="360"/>
+        <w:jc w:val="both"/>
       </w:pPr>
       <w:r>
         <w:t>Website có thể truy cập từ internet và mạng cục bộ của Trường.</w:t>
@@ -2187,6 +2442,7 @@
           <w:numId w:val="10"/>
         </w:numPr>
         <w:ind w:left="720" w:hanging="360"/>
+        <w:jc w:val="both"/>
       </w:pPr>
       <w:r>
         <w:t>Hệ thống có thể đưa vào hoạt động trong vòng 2 tháng.</w:t>
@@ -2196,11 +2452,17 @@
       </w:r>
     </w:p>
     <w:p>
+      <w:pPr>
+        <w:jc w:val="both"/>
+      </w:pPr>
       <w:r>
         <w:t>Trong đó:</w:t>
       </w:r>
     </w:p>
     <w:p>
+      <w:pPr>
+        <w:jc w:val="both"/>
+      </w:pPr>
       <w:r>
         <w:t>Website cho sinh viên có các chức năng như:</w:t>
       </w:r>
@@ -2213,6 +2475,7 @@
           <w:numId w:val="36"/>
         </w:numPr>
         <w:ind w:left="720" w:hanging="360"/>
+        <w:jc w:val="both"/>
       </w:pPr>
       <w:r>
         <w:t>Xem số tờ giấy đã in trong ngày/tuần/tháng/năm và tổng số tờ giấy đã in trong suốt quá trình học tập tại Trường đại học Bách Khoa Hà Nội của sinh viên đó.</w:t>
@@ -2226,6 +2489,7 @@
           <w:numId w:val="36"/>
         </w:numPr>
         <w:ind w:left="720" w:hanging="360"/>
+        <w:jc w:val="both"/>
       </w:pPr>
       <w:r>
         <w:t>Có thể đổi mật khẩu tài khoản cá nhân</w:t>
@@ -2239,6 +2503,7 @@
           <w:numId w:val="36"/>
         </w:numPr>
         <w:ind w:left="720" w:hanging="360"/>
+        <w:jc w:val="both"/>
       </w:pPr>
       <w:r>
         <w:t>Sinh viên có thể tải tệp muốn in lên website để có thể thực hiện in ấn.</w:t>
@@ -2252,12 +2517,16 @@
           <w:numId w:val="36"/>
         </w:numPr>
         <w:ind w:left="720" w:hanging="360"/>
+        <w:jc w:val="both"/>
       </w:pPr>
       <w:r>
         <w:t>Sinh viên có thể yêu cầu hệ thống in những tài liệu mình tải lên.</w:t>
       </w:r>
     </w:p>
     <w:p>
+      <w:pPr>
+        <w:jc w:val="both"/>
+      </w:pPr>
       <w:r>
         <w:t>Website dành cho người quản lý của phòng photocopy Trường đại học Bách Khoa Hà Nội:</w:t>
       </w:r>
@@ -2270,6 +2539,7 @@
           <w:numId w:val="19"/>
         </w:numPr>
         <w:ind w:left="720" w:hanging="360"/>
+        <w:jc w:val="both"/>
       </w:pPr>
       <w:r>
         <w:t>Xem thống kê số tờ giấy đã in của mỗi sinh viên, có thể sắp xếp theo sinh viên in nhiều nhất.</w:t>
@@ -2283,6 +2553,7 @@
           <w:numId w:val="19"/>
         </w:numPr>
         <w:ind w:left="720" w:hanging="360"/>
+        <w:jc w:val="both"/>
       </w:pPr>
       <w:r>
         <w:t>Xem thống kê tần suất sử dụng máy in của mỗi sinh viên.</w:t>
@@ -2296,6 +2567,7 @@
           <w:numId w:val="19"/>
         </w:numPr>
         <w:ind w:left="720" w:hanging="360"/>
+        <w:jc w:val="both"/>
       </w:pPr>
       <w:r>
         <w:t>Xem số tiền đã thu của mỗi sinh viên.</w:t>
@@ -2309,6 +2581,7 @@
           <w:numId w:val="19"/>
         </w:numPr>
         <w:ind w:left="720" w:hanging="360"/>
+        <w:jc w:val="both"/>
       </w:pPr>
       <w:r>
         <w:t>Tạo tài khoản cho sinh viên (sinh muốn in ấn ở phòng này cần liên hệ với quản lý để được cấp tài khoản phục vụ cho việc in ấn)</w:t>
@@ -2322,10 +2595,25 @@
           <w:numId w:val="19"/>
         </w:numPr>
         <w:ind w:left="720" w:hanging="360"/>
+        <w:jc w:val="both"/>
+      </w:pPr>
+      <w:r>
+        <w:t>Xóa tài khoản sinh viên.</w:t>
+      </w:r>
+    </w:p>
+    <w:p>
+      <w:pPr>
+        <w:pStyle w:val="ListParagraph"/>
+        <w:numPr>
+          <w:ilvl w:val="0"/>
+          <w:numId w:val="19"/>
+        </w:numPr>
+        <w:ind w:left="720" w:hanging="360"/>
+        <w:jc w:val="both"/>
       </w:pPr>
       <w:r>
         <w:lastRenderedPageBreak/>
-        <w:t>Xóa tài khoản sinh viên.</w:t>
+        <w:t>Có thể thay đổi số tờ giấy miễn phí mà sinh viên có thể được sử dụng mỗi tháng.</w:t>
       </w:r>
     </w:p>
     <w:p>
@@ -2336,9 +2624,18 @@
           <w:numId w:val="19"/>
         </w:numPr>
         <w:ind w:left="720" w:hanging="360"/>
-      </w:pPr>
-      <w:r>
-        <w:t>Có thể thay đổi số tờ giấy miễn phí mà sinh viên có thể được sử dụng mỗi tháng.</w:t>
+        <w:jc w:val="both"/>
+      </w:pPr>
+      <w:r>
+        <w:t>Nhận thông báo sau khi hệ thông đã in xong tài liệu cho sinh viên.</w:t>
+      </w:r>
+    </w:p>
+    <w:p>
+      <w:pPr>
+        <w:jc w:val="both"/>
+      </w:pPr>
+      <w:r>
+        <w:t>Website dành cho người quản trị hệ thống:</w:t>
       </w:r>
     </w:p>
     <w:p>
@@ -2346,17 +2643,13 @@
         <w:pStyle w:val="ListParagraph"/>
         <w:numPr>
           <w:ilvl w:val="0"/>
-          <w:numId w:val="19"/>
+          <w:numId w:val="17"/>
         </w:numPr>
         <w:ind w:left="720" w:hanging="360"/>
-      </w:pPr>
-      <w:r>
-        <w:t>Nhận thông báo sau khi hệ thông đã in xong tài liệu cho sinh viên.</w:t>
-      </w:r>
-    </w:p>
-    <w:p>
-      <w:r>
-        <w:t>Website dành cho người quản trị hệ thống:</w:t>
+        <w:jc w:val="both"/>
+      </w:pPr>
+      <w:r>
+        <w:t>Thêm tài khoản quản lý</w:t>
       </w:r>
     </w:p>
     <w:p>
@@ -2367,9 +2660,18 @@
           <w:numId w:val="17"/>
         </w:numPr>
         <w:ind w:left="720" w:hanging="360"/>
-      </w:pPr>
-      <w:r>
-        <w:t>Thêm tài khoản quản lý</w:t>
+        <w:jc w:val="both"/>
+      </w:pPr>
+      <w:r>
+        <w:t>Xóa tài khoản quản lý</w:t>
+      </w:r>
+    </w:p>
+    <w:p>
+      <w:pPr>
+        <w:jc w:val="both"/>
+      </w:pPr>
+      <w:r>
+        <w:t>Yêu cầu về hệ thống:</w:t>
       </w:r>
     </w:p>
     <w:p>
@@ -2377,17 +2679,13 @@
         <w:pStyle w:val="ListParagraph"/>
         <w:numPr>
           <w:ilvl w:val="0"/>
-          <w:numId w:val="17"/>
+          <w:numId w:val="20"/>
         </w:numPr>
         <w:ind w:left="720" w:hanging="360"/>
-      </w:pPr>
-      <w:r>
-        <w:t>Xóa tài khoản quản lý</w:t>
-      </w:r>
-    </w:p>
-    <w:p>
-      <w:r>
-        <w:t>Yêu cầu về hệ thống:</w:t>
+        <w:jc w:val="both"/>
+      </w:pPr>
+      <w:r>
+        <w:t>Có thể cho phép 1000 sinh viên truy cập đồng thời.</w:t>
       </w:r>
     </w:p>
     <w:p>
@@ -2398,19 +2696,7 @@
           <w:numId w:val="20"/>
         </w:numPr>
         <w:ind w:left="720" w:hanging="360"/>
-      </w:pPr>
-      <w:r>
-        <w:t>Có thể cho phép 1000 sinh viên truy cập đồng thời.</w:t>
-      </w:r>
-    </w:p>
-    <w:p>
-      <w:pPr>
-        <w:pStyle w:val="ListParagraph"/>
-        <w:numPr>
-          <w:ilvl w:val="0"/>
-          <w:numId w:val="20"/>
-        </w:numPr>
-        <w:ind w:left="720" w:hanging="360"/>
+        <w:jc w:val="both"/>
       </w:pPr>
       <w:r>
         <w:t xml:space="preserve">Thời gian phản hồi yêu cầu của sinh viên: </w:t>
@@ -2424,6 +2710,7 @@
           <w:numId w:val="20"/>
         </w:numPr>
         <w:ind w:left="1440" w:hanging="360"/>
+        <w:jc w:val="both"/>
       </w:pPr>
       <w:r>
         <w:t>khi có nhỏ hơn 200 sinh viên đồng thời truy cập: thời gian &lt; 0.5s</w:t>
@@ -2437,6 +2724,7 @@
           <w:numId w:val="20"/>
         </w:numPr>
         <w:ind w:left="1440" w:hanging="360"/>
+        <w:jc w:val="both"/>
       </w:pPr>
       <w:r>
         <w:t>khi có 200-500 sinh viên đồng thời truy cập: thời gian &lt; 2s</w:t>
@@ -2450,6 +2738,7 @@
           <w:numId w:val="20"/>
         </w:numPr>
         <w:ind w:left="1440" w:hanging="360"/>
+        <w:jc w:val="both"/>
       </w:pPr>
       <w:r>
         <w:t>khi có 500-1000 sinh viên đồng thời truy cập: thời gian &lt; 5s</w:t>
@@ -2463,6 +2752,7 @@
           <w:numId w:val="20"/>
         </w:numPr>
         <w:ind w:left="720" w:hanging="360"/>
+        <w:jc w:val="both"/>
       </w:pPr>
       <w:r>
         <w:t>Khi sinh viên yêu cầu in ấn, hệ thống sẽ kiểm tra số tờ giấy miễn phí còn lại của sinh viên theo tháng:</w:t>
@@ -2476,6 +2766,7 @@
           <w:numId w:val="5"/>
         </w:numPr>
         <w:ind w:left="1440" w:hanging="360"/>
+        <w:jc w:val="both"/>
       </w:pPr>
       <w:r>
         <w:t>Thỏa mãn (số tờ giấy cần in trong lần này nhỏ hơn số tờ giấy miễn phí còn lại của sinh viên): chấp nhận yêu cầu in ấn của sinh viên, lưu lại tài liệu in ấn của sinh viên, lập lịnh cho các máy in in những tài liệu này. Sau đó, gửi email về cho sinh viên thông báo yêu cầu in ấn đã được chấp nhận, kèm theo lịch in dự kiến.</w:t>
@@ -2489,6 +2780,7 @@
           <w:numId w:val="5"/>
         </w:numPr>
         <w:ind w:left="1440" w:hanging="360"/>
+        <w:jc w:val="both"/>
       </w:pPr>
       <w:r>
         <w:t xml:space="preserve">Không thỏa mãn (số tờ giấy cần in trong lần này lớn hơn số tờ giấy miễn phí còn lại của sinh viên): thông báo cho sinh viên số tờ giấy miễn phí đã hết. Hệ thống sẽ hỏi sinh viên có muốn tiếp tục thực hiện (phát sinh chi phí). Nếu sinh viên đồng ý sẽ tạo hóa đơn và gửi cho ngân hàng để thu phí và thực hiện việc in ấn cho sinh viên như ở trên. Nếu sinh viên không đồng ý sẽ hủy bỏ lệnh in ấn. </w:t>
@@ -2502,6 +2794,7 @@
           <w:numId w:val="23"/>
         </w:numPr>
         <w:ind w:left="720" w:hanging="360"/>
+        <w:jc w:val="both"/>
       </w:pPr>
       <w:r>
         <w:t>Hệ thống phải tự động bổ sung một tờ giấy in các thông in của sinh viên sau khi in tài liệu của mỗi sinh viên hoàn tất. (để phân tách tài liệu của mỗi sinh viên).</w:t>
@@ -2515,6 +2808,7 @@
           <w:numId w:val="23"/>
         </w:numPr>
         <w:ind w:left="720" w:hanging="360"/>
+        <w:jc w:val="both"/>
       </w:pPr>
       <w:r>
         <w:t>Sau khi máy in in xong sẽ thông báo cho quản lý của phòng photocopy: đã in xong tài liệu của sinh viên xyz ở máy in số abc.</w:t>
@@ -2528,6 +2822,7 @@
           <w:numId w:val="23"/>
         </w:numPr>
         <w:ind w:left="720" w:hanging="360"/>
+        <w:jc w:val="both"/>
       </w:pPr>
       <w:r>
         <w:t>Tự động reset số tờ giấy miễn phí của mỗi sinh viên theo tháng.</w:t>
@@ -2541,6 +2836,7 @@
           <w:numId w:val="23"/>
         </w:numPr>
         <w:ind w:left="720" w:hanging="360"/>
+        <w:jc w:val="both"/>
       </w:pPr>
       <w:r>
         <w:t>Tự động tạo hóa đơn thu phí dịch vụ theo tháng và gửi mail về cho sinh viên và quản lý của phòng.</w:t>
@@ -2554,26 +2850,218 @@
           <w:numId w:val="23"/>
         </w:numPr>
         <w:ind w:left="720" w:hanging="360"/>
+        <w:jc w:val="both"/>
+      </w:pPr>
+      <w:r>
+        <w:t>Hoạt động 24/7.</w:t>
+      </w:r>
+    </w:p>
+    <w:p>
+      <w:pPr>
+        <w:pStyle w:val="ListParagraph"/>
+        <w:numPr>
+          <w:ilvl w:val="0"/>
+          <w:numId w:val="23"/>
+        </w:numPr>
+        <w:ind w:left="720" w:hanging="360"/>
+        <w:jc w:val="both"/>
       </w:pPr>
       <w:r>
         <w:lastRenderedPageBreak/>
-        <w:t>Hoạt động 24/7.</w:t>
-      </w:r>
+        <w:t>Tự động xóa những tài liệu của sinh viên đã lưu trong vòng 7 ngày.</w:t>
+      </w:r>
+    </w:p>
+    <w:p>
+      <w:pPr>
+        <w:jc w:val="both"/>
+      </w:pPr>
+    </w:p>
+    <w:p>
+      <w:pPr>
+        <w:pStyle w:val="Heading2"/>
+        <w:numPr>
+          <w:ilvl w:val="0"/>
+          <w:numId w:val="27"/>
+        </w:numPr>
+        <w:ind w:left="1080" w:hanging="360"/>
+        <w:jc w:val="both"/>
+      </w:pPr>
+      <w:bookmarkStart w:id="9" w:name="_Toc42405697"/>
+      <w:r>
+        <w:t>Mô hình hoạt động hiện thời – nghiệp vụ</w:t>
+      </w:r>
+      <w:bookmarkEnd w:id="9"/>
     </w:p>
     <w:p>
       <w:pPr>
         <w:pStyle w:val="ListParagraph"/>
         <w:numPr>
           <w:ilvl w:val="0"/>
-          <w:numId w:val="23"/>
+          <w:numId w:val="14"/>
+        </w:numPr>
+        <w:ind w:hanging="360"/>
+        <w:jc w:val="both"/>
+      </w:pPr>
+      <w:r>
+        <w:t>Là mô hình offline</w:t>
+      </w:r>
+    </w:p>
+    <w:p>
+      <w:pPr>
+        <w:pStyle w:val="ListParagraph"/>
+        <w:numPr>
+          <w:ilvl w:val="0"/>
+          <w:numId w:val="14"/>
+        </w:numPr>
+        <w:ind w:hanging="360"/>
+        <w:jc w:val="both"/>
+      </w:pPr>
+      <w:r>
+        <w:t>Khi sinh viên có nhu cầu in ấn cần phải trực tiếp đến phòng photocopy để nộp yêu cầu in ấn cho quản lý phòng và nộp tài liệu của mình cho quản lý của phòng để có in ấn.</w:t>
+      </w:r>
+    </w:p>
+    <w:p>
+      <w:pPr>
+        <w:pStyle w:val="ListParagraph"/>
+        <w:numPr>
+          <w:ilvl w:val="0"/>
+          <w:numId w:val="14"/>
+        </w:numPr>
+        <w:ind w:hanging="360"/>
+        <w:jc w:val="both"/>
+      </w:pPr>
+      <w:r>
+        <w:t>Người quản lý sẽ nhận yêu cầu của sinh viên và thực hiện lập lịch in ấn, sau đó hẹn lịch khi nào sinh viên có thể đến lấy tài liệu.</w:t>
+      </w:r>
+    </w:p>
+    <w:p>
+      <w:pPr>
+        <w:pStyle w:val="Heading2"/>
+        <w:numPr>
+          <w:ilvl w:val="0"/>
+          <w:numId w:val="27"/>
+        </w:numPr>
+        <w:ind w:left="1080" w:hanging="360"/>
+        <w:jc w:val="both"/>
+      </w:pPr>
+      <w:bookmarkStart w:id="10" w:name="_Toc42405698"/>
+      <w:r>
+        <w:t>Mô hình hoạt động dự kiến khi áp dụng sản phẩm mới</w:t>
+      </w:r>
+      <w:bookmarkEnd w:id="10"/>
+    </w:p>
+    <w:p>
+      <w:pPr>
+        <w:pStyle w:val="ListParagraph"/>
+        <w:numPr>
+          <w:ilvl w:val="0"/>
+          <w:numId w:val="1"/>
         </w:numPr>
         <w:ind w:left="720" w:hanging="360"/>
-      </w:pPr>
-      <w:r>
-        <w:t>Tự động xóa những tài liệu của sinh viên đã lưu trong vòng 7 ngày.</w:t>
-      </w:r>
-    </w:p>
-    <w:p/>
+        <w:jc w:val="both"/>
+      </w:pPr>
+      <w:r>
+        <w:t>Là một mô hình online</w:t>
+      </w:r>
+    </w:p>
+    <w:p>
+      <w:pPr>
+        <w:pStyle w:val="ListParagraph"/>
+        <w:numPr>
+          <w:ilvl w:val="0"/>
+          <w:numId w:val="1"/>
+        </w:numPr>
+        <w:ind w:left="720" w:hanging="360"/>
+        <w:jc w:val="both"/>
+      </w:pPr>
+      <w:r>
+        <w:t>Có thể hoạt động 24/7.</w:t>
+      </w:r>
+    </w:p>
+    <w:p>
+      <w:pPr>
+        <w:pStyle w:val="ListParagraph"/>
+        <w:numPr>
+          <w:ilvl w:val="0"/>
+          <w:numId w:val="1"/>
+        </w:numPr>
+        <w:ind w:left="720" w:hanging="360"/>
+        <w:jc w:val="both"/>
+      </w:pPr>
+      <w:r>
+        <w:t>Sinh viên có thể dễ dàng trong việc in ấn vì có thể gửi yêu cầu thông qua internet.</w:t>
+      </w:r>
+    </w:p>
+    <w:p>
+      <w:pPr>
+        <w:pStyle w:val="ListParagraph"/>
+        <w:numPr>
+          <w:ilvl w:val="0"/>
+          <w:numId w:val="1"/>
+        </w:numPr>
+        <w:ind w:left="720" w:hanging="360"/>
+        <w:jc w:val="both"/>
+      </w:pPr>
+      <w:r>
+        <w:t>Sinh viên có thể xem và tự kiểm soát số tờ giấy mà mình muốn in.</w:t>
+      </w:r>
+    </w:p>
+    <w:p>
+      <w:pPr>
+        <w:pStyle w:val="ListParagraph"/>
+        <w:numPr>
+          <w:ilvl w:val="0"/>
+          <w:numId w:val="1"/>
+        </w:numPr>
+        <w:ind w:left="720" w:hanging="360"/>
+        <w:jc w:val="both"/>
+      </w:pPr>
+      <w:r>
+        <w:t>Sinh viên chỉ cần đến phòng photocopy để lấy những bản in.</w:t>
+      </w:r>
+    </w:p>
+    <w:p>
+      <w:pPr>
+        <w:pStyle w:val="ListParagraph"/>
+        <w:numPr>
+          <w:ilvl w:val="0"/>
+          <w:numId w:val="1"/>
+        </w:numPr>
+        <w:ind w:left="720" w:hanging="360"/>
+        <w:jc w:val="both"/>
+      </w:pPr>
+      <w:r>
+        <w:t>Người quản lý phòng photocopy có thể dễ dàng xem những thống kê cần thiết về số tờ giấy đã in, tần suất sử dụng máy in của mỗi sinh viên.</w:t>
+      </w:r>
+    </w:p>
+    <w:p>
+      <w:pPr>
+        <w:pStyle w:val="ListParagraph"/>
+        <w:numPr>
+          <w:ilvl w:val="0"/>
+          <w:numId w:val="1"/>
+        </w:numPr>
+        <w:ind w:left="720" w:hanging="360"/>
+        <w:jc w:val="both"/>
+      </w:pPr>
+      <w:r>
+        <w:t>Có thể giới hạn số tờ giấy một các tự động.</w:t>
+      </w:r>
+    </w:p>
+    <w:p>
+      <w:pPr>
+        <w:pStyle w:val="ListParagraph"/>
+        <w:numPr>
+          <w:ilvl w:val="0"/>
+          <w:numId w:val="1"/>
+        </w:numPr>
+        <w:ind w:left="720" w:hanging="360"/>
+        <w:jc w:val="both"/>
+      </w:pPr>
+      <w:r>
+        <w:t>Giảm gánh nặng cho việc quản lý in ấn của phòng này.</w:t>
+      </w:r>
+    </w:p>
     <w:p>
       <w:pPr>
         <w:pStyle w:val="Heading2"/>
@@ -2582,189 +3070,18 @@
           <w:numId w:val="27"/>
         </w:numPr>
         <w:ind w:left="1080" w:hanging="360"/>
-      </w:pPr>
-      <w:bookmarkStart w:id="10" w:name="_Toc42405697"/>
-      <w:r>
-        <w:t>Mô hình hoạt động hiện thời – nghiệp vụ</w:t>
-      </w:r>
-      <w:bookmarkEnd w:id="10"/>
-    </w:p>
-    <w:p>
-      <w:pPr>
-        <w:pStyle w:val="ListParagraph"/>
-        <w:numPr>
-          <w:ilvl w:val="0"/>
-          <w:numId w:val="14"/>
-        </w:numPr>
-        <w:ind w:hanging="360"/>
-      </w:pPr>
-      <w:r>
-        <w:t>Là mô hình offline</w:t>
-      </w:r>
-    </w:p>
-    <w:p>
-      <w:pPr>
-        <w:pStyle w:val="ListParagraph"/>
-        <w:numPr>
-          <w:ilvl w:val="0"/>
-          <w:numId w:val="14"/>
-        </w:numPr>
-        <w:ind w:hanging="360"/>
-      </w:pPr>
-      <w:r>
-        <w:t>Khi sinh viên có nhu cầu in ấn cần phải trực tiếp đến phòng photocopy để nộp yêu cầu in ấn cho quản lý phòng và nộp tài liệu của mình cho quản lý của phòng để có in ấn.</w:t>
-      </w:r>
-    </w:p>
-    <w:p>
-      <w:pPr>
-        <w:pStyle w:val="ListParagraph"/>
-        <w:numPr>
-          <w:ilvl w:val="0"/>
-          <w:numId w:val="14"/>
-        </w:numPr>
-        <w:ind w:hanging="360"/>
-      </w:pPr>
-      <w:r>
-        <w:t>Người quản lý sẽ nhận yêu cầu của sinh viên và thực hiện lập lịch in ấn, sau đó hẹn lịch khi nào sinh viên có thể đến lấy tài liệu.</w:t>
-      </w:r>
-    </w:p>
-    <w:p>
-      <w:pPr>
-        <w:pStyle w:val="Heading2"/>
-        <w:numPr>
-          <w:ilvl w:val="0"/>
-          <w:numId w:val="27"/>
-        </w:numPr>
-        <w:ind w:left="1080" w:hanging="360"/>
-      </w:pPr>
-      <w:bookmarkStart w:id="11" w:name="_Toc42405698"/>
-      <w:r>
-        <w:t>Mô hình hoạt động dự kiến khi áp dụng sản phẩm mới</w:t>
+        <w:jc w:val="both"/>
+      </w:pPr>
+      <w:bookmarkStart w:id="11" w:name="_Toc42405699"/>
+      <w:r>
+        <w:t>Phạm vi dự án</w:t>
       </w:r>
       <w:bookmarkEnd w:id="11"/>
     </w:p>
     <w:p>
       <w:pPr>
-        <w:pStyle w:val="ListParagraph"/>
-        <w:numPr>
-          <w:ilvl w:val="0"/>
-          <w:numId w:val="1"/>
-        </w:numPr>
-        <w:ind w:left="720" w:hanging="360"/>
-      </w:pPr>
-      <w:r>
-        <w:t>Là một mô hình online</w:t>
-      </w:r>
-    </w:p>
-    <w:p>
-      <w:pPr>
-        <w:pStyle w:val="ListParagraph"/>
-        <w:numPr>
-          <w:ilvl w:val="0"/>
-          <w:numId w:val="1"/>
-        </w:numPr>
-        <w:ind w:left="720" w:hanging="360"/>
-      </w:pPr>
-      <w:r>
-        <w:t>Có thể hoạt động 24/7.</w:t>
-      </w:r>
-    </w:p>
-    <w:p>
-      <w:pPr>
-        <w:pStyle w:val="ListParagraph"/>
-        <w:numPr>
-          <w:ilvl w:val="0"/>
-          <w:numId w:val="1"/>
-        </w:numPr>
-        <w:ind w:left="720" w:hanging="360"/>
-      </w:pPr>
-      <w:r>
-        <w:t>Sinh viên có thể dễ dàng trong việc in ấn vì có thể gửi yêu cầu thông qua internet.</w:t>
-      </w:r>
-    </w:p>
-    <w:p>
-      <w:pPr>
-        <w:pStyle w:val="ListParagraph"/>
-        <w:numPr>
-          <w:ilvl w:val="0"/>
-          <w:numId w:val="1"/>
-        </w:numPr>
-        <w:ind w:left="720" w:hanging="360"/>
-      </w:pPr>
-      <w:r>
-        <w:t>Sinh viên có thể xem và tự kiểm soát số tờ giấy mà mình muốn in.</w:t>
-      </w:r>
-    </w:p>
-    <w:p>
-      <w:pPr>
-        <w:pStyle w:val="ListParagraph"/>
-        <w:numPr>
-          <w:ilvl w:val="0"/>
-          <w:numId w:val="1"/>
-        </w:numPr>
-        <w:ind w:left="720" w:hanging="360"/>
-      </w:pPr>
-      <w:r>
-        <w:t>Sinh viên chỉ cần đến phòng photocopy để lấy những bản in.</w:t>
-      </w:r>
-    </w:p>
-    <w:p>
-      <w:pPr>
-        <w:pStyle w:val="ListParagraph"/>
-        <w:numPr>
-          <w:ilvl w:val="0"/>
-          <w:numId w:val="1"/>
-        </w:numPr>
-        <w:ind w:left="720" w:hanging="360"/>
-      </w:pPr>
-      <w:r>
-        <w:t>Người quản lý phòng photocopy có thể dễ dàng xem những thống kê cần thiết về số tờ giấy đã in, tần suất sử dụng máy in của mỗi sinh viên.</w:t>
-      </w:r>
-    </w:p>
-    <w:p>
-      <w:pPr>
-        <w:pStyle w:val="ListParagraph"/>
-        <w:numPr>
-          <w:ilvl w:val="0"/>
-          <w:numId w:val="1"/>
-        </w:numPr>
-        <w:ind w:left="720" w:hanging="360"/>
-      </w:pPr>
-      <w:r>
-        <w:t>Có thể giới hạn số tờ giấy một các tự động.</w:t>
-      </w:r>
-    </w:p>
-    <w:p>
-      <w:pPr>
-        <w:pStyle w:val="ListParagraph"/>
-        <w:numPr>
-          <w:ilvl w:val="0"/>
-          <w:numId w:val="1"/>
-        </w:numPr>
-        <w:ind w:left="720" w:hanging="360"/>
-      </w:pPr>
-      <w:r>
-        <w:t>Giảm gánh nặng cho việc quản lý in ấn của phòng này.</w:t>
-      </w:r>
-    </w:p>
-    <w:p>
-      <w:pPr>
-        <w:pStyle w:val="Heading2"/>
-        <w:numPr>
-          <w:ilvl w:val="0"/>
-          <w:numId w:val="27"/>
-        </w:numPr>
-        <w:ind w:left="1080" w:hanging="360"/>
-      </w:pPr>
-      <w:bookmarkStart w:id="12" w:name="_Toc42405699"/>
-      <w:r>
-        <w:t>Phạm vi dự án</w:t>
-      </w:r>
-      <w:bookmarkEnd w:id="12"/>
-    </w:p>
-    <w:p>
-      <w:pPr>
         <w:ind w:firstLine="360"/>
+        <w:jc w:val="both"/>
       </w:pPr>
       <w:r>
         <w:t>Phục vụ cho phòng photocopy và sinh viên Trường đại học Bách Khoa Hà Nội</w:t>
@@ -2781,25 +3098,275 @@
           <w:numId w:val="7"/>
         </w:numPr>
         <w:ind w:left="1080" w:hanging="720"/>
-      </w:pPr>
-      <w:bookmarkStart w:id="13" w:name="_Toc42405700"/>
+        <w:jc w:val="both"/>
+      </w:pPr>
+      <w:bookmarkStart w:id="12" w:name="_Toc42405700"/>
       <w:r>
         <w:lastRenderedPageBreak/>
         <w:t>Giao tiếp/ Trao đổi thông tin</w:t>
       </w:r>
+      <w:bookmarkStart w:id="13" w:name="_Toc27430395"/>
+      <w:bookmarkEnd w:id="12"/>
+    </w:p>
+    <w:p>
+      <w:pPr>
+        <w:pStyle w:val="Heading2"/>
+        <w:numPr>
+          <w:ilvl w:val="3"/>
+          <w:numId w:val="7"/>
+        </w:numPr>
+        <w:ind w:left="360"/>
+        <w:jc w:val="both"/>
+      </w:pPr>
+      <w:r>
+        <w:t>Trao đổi qua Email</w:t>
+      </w:r>
       <w:bookmarkEnd w:id="13"/>
     </w:p>
     <w:p>
       <w:pPr>
+        <w:jc w:val="both"/>
+      </w:pPr>
+      <w:r>
+        <w:t>- Mọi thông tin trao đổi qua Email mới có giá trị pháp lý</w:t>
+      </w:r>
+    </w:p>
+    <w:p>
+      <w:pPr>
+        <w:ind w:left="720"/>
+        <w:jc w:val="both"/>
+      </w:pPr>
+      <w:r>
+        <w:t>+ Khống chấp nhận qua Facebook, Skypee,</w:t>
+      </w:r>
+      <w:r>
+        <w:t xml:space="preserve"> </w:t>
+      </w:r>
+      <w:r>
+        <w:t>…</w:t>
+      </w:r>
+    </w:p>
+    <w:p>
+      <w:pPr>
+        <w:ind w:left="720"/>
+        <w:jc w:val="both"/>
+      </w:pPr>
+      <w:r>
+        <w:t>+ Không chấp nhận nói miệng.</w:t>
+      </w:r>
+    </w:p>
+    <w:p>
+      <w:pPr>
+        <w:jc w:val="both"/>
+      </w:pPr>
+      <w:r>
+        <w:t>- Mọi Email trao đổi phải được gửi tới tất cả các thành viên liên quan.</w:t>
+      </w:r>
+    </w:p>
+    <w:p>
+      <w:pPr>
+        <w:jc w:val="both"/>
+      </w:pPr>
+      <w:r>
+        <w:t>- Mọi Email phải có Subject bắt đầu bằng mã dự án.</w:t>
+      </w:r>
+    </w:p>
+    <w:p>
+      <w:pPr>
+        <w:jc w:val="both"/>
+      </w:pPr>
+      <w:r>
+        <w:t>- Khi trả lời Email phải reply Email cũ không được tạo mới.</w:t>
+      </w:r>
+    </w:p>
+    <w:p>
+      <w:pPr>
+        <w:pStyle w:val="Heading2"/>
+        <w:numPr>
+          <w:ilvl w:val="3"/>
+          <w:numId w:val="7"/>
+        </w:numPr>
+        <w:ind w:left="360"/>
+        <w:jc w:val="both"/>
+      </w:pPr>
+      <w:bookmarkStart w:id="14" w:name="_Toc27430396"/>
+      <w:r>
+        <w:t>Họp offline</w:t>
+      </w:r>
+      <w:bookmarkEnd w:id="14"/>
+    </w:p>
+    <w:p>
+      <w:pPr>
+        <w:jc w:val="both"/>
+      </w:pPr>
+      <w:r>
+        <w:t>- Các quy định về trao đổi trong nội bộ</w:t>
+      </w:r>
+    </w:p>
+    <w:p>
+      <w:pPr>
+        <w:ind w:left="720"/>
+        <w:jc w:val="both"/>
+        <w:rPr>
+          <w:color w:val="000000" w:themeColor="text1"/>
+        </w:rPr>
+      </w:pPr>
+      <w:r>
+        <w:rPr>
+          <w:color w:val="000000" w:themeColor="text1"/>
+        </w:rPr>
+        <w:t xml:space="preserve">+ </w:t>
+      </w:r>
+      <w:r>
+        <w:rPr>
+          <w:color w:val="000000" w:themeColor="text1"/>
+        </w:rPr>
+        <w:t>Thứ 2 hàng tuần</w:t>
+      </w:r>
+      <w:r>
+        <w:rPr>
+          <w:color w:val="000000" w:themeColor="text1"/>
+        </w:rPr>
+        <w:t xml:space="preserve"> sẽ có một buổi họp để thống kê các công việc cần phải làm. </w:t>
+      </w:r>
+    </w:p>
+    <w:p>
+      <w:pPr>
+        <w:ind w:left="720"/>
+        <w:jc w:val="both"/>
+        <w:rPr>
+          <w:color w:val="000000" w:themeColor="text1"/>
+        </w:rPr>
+      </w:pPr>
+      <w:r>
+        <w:rPr>
+          <w:color w:val="000000" w:themeColor="text1"/>
+        </w:rPr>
+        <w:t xml:space="preserve">+ Cuối mỗi tuần sẽ có một buổi tổng kết để đánh giá kết quả đạt được trong tuần. </w:t>
+      </w:r>
+    </w:p>
+    <w:p>
+      <w:pPr>
+        <w:ind w:left="720"/>
+        <w:jc w:val="both"/>
+        <w:rPr>
+          <w:color w:val="000000" w:themeColor="text1"/>
+        </w:rPr>
+      </w:pPr>
+      <w:r>
+        <w:rPr>
+          <w:color w:val="000000" w:themeColor="text1"/>
+        </w:rPr>
+        <w:t>+ Thời gian và địa điểm được lên lịch cụ thể. Thời gian tối đa cho mỗi buổi họp là 45 phút.</w:t>
+      </w:r>
+    </w:p>
+    <w:p>
+      <w:pPr>
+        <w:ind w:left="720"/>
+        <w:jc w:val="both"/>
+        <w:rPr>
+          <w:color w:val="000000" w:themeColor="text1"/>
+        </w:rPr>
+      </w:pPr>
+      <w:r>
+        <w:rPr>
+          <w:color w:val="000000" w:themeColor="text1"/>
+        </w:rPr>
+        <w:t>+ Luôn có thư ký ghi lại biên bản họp. Biên bản sẽ được gửi đến các thành viên liên quan để triển khai theo kế hoạch.</w:t>
+      </w:r>
+    </w:p>
+    <w:p>
+      <w:pPr>
+        <w:jc w:val="both"/>
+      </w:pPr>
+      <w:r>
+        <w:t>- Các quy định về họp hành với khách hàng</w:t>
+      </w:r>
+    </w:p>
+    <w:p>
+      <w:pPr>
+        <w:ind w:left="720"/>
+        <w:jc w:val="both"/>
+      </w:pPr>
+      <w:r>
+        <w:t>+ Luôn có thư ký lập biên bản họp</w:t>
+      </w:r>
+      <w:r>
+        <w:rPr>
+          <w:color w:val="000000" w:themeColor="text1"/>
+        </w:rPr>
+        <w:t xml:space="preserve"> và ghi chép đầy đủ (c</w:t>
+      </w:r>
+      <w:r>
+        <w:rPr>
+          <w:color w:val="000000" w:themeColor="text1"/>
+        </w:rPr>
+        <w:t>ó</w:t>
+      </w:r>
+      <w:r>
+        <w:rPr>
+          <w:color w:val="000000" w:themeColor="text1"/>
+        </w:rPr>
+        <w:t xml:space="preserve"> thể ghi âm)</w:t>
+      </w:r>
+      <w:r>
+        <w:t>.</w:t>
+      </w:r>
+    </w:p>
+    <w:p>
+      <w:pPr>
+        <w:ind w:left="720"/>
+        <w:jc w:val="both"/>
+      </w:pPr>
+      <w:r>
+        <w:t>+ Có yêu cầu mới thì thư ký cần triển khai lại cho đội dự án.</w:t>
+      </w:r>
+    </w:p>
+    <w:p>
+      <w:pPr>
+        <w:ind w:left="720"/>
+        <w:jc w:val="both"/>
+      </w:pPr>
+      <w:r>
+        <w:t>+ Phải lên lịch trước và thời gian địa điểm cụ thể.</w:t>
+      </w:r>
+    </w:p>
+    <w:p>
+      <w:pPr>
+        <w:ind w:left="720"/>
+        <w:jc w:val="both"/>
+      </w:pPr>
+      <w:r>
+        <w:t>+ Phải có lập trình viên trong buổi trao đổi với khách hàng để trả lời các câu hỏi kỹ thuật.</w:t>
+      </w:r>
+    </w:p>
+    <w:p>
+      <w:pPr>
+        <w:pStyle w:val="Heading2"/>
+        <w:numPr>
+          <w:ilvl w:val="3"/>
+          <w:numId w:val="7"/>
+        </w:numPr>
+        <w:ind w:left="360"/>
+        <w:jc w:val="both"/>
+      </w:pPr>
+      <w:r>
+        <w:t>Quản lý công việc và mã nguồn</w:t>
+      </w:r>
+    </w:p>
+    <w:p>
+      <w:pPr>
+        <w:pStyle w:val="Heading3"/>
+        <w:jc w:val="both"/>
+      </w:pPr>
+      <w:r>
+        <w:t>3.1. Quản lý công việc</w:t>
+      </w:r>
+    </w:p>
+    <w:p>
+      <w:pPr>
         <w:ind w:firstLine="360"/>
-      </w:pPr>
-      <w:r>
-        <w:t>Khi dự án bắt đầu chạy sẽ tiến hành họp nội bộ mỗi 10h sáng thứ 2 hàng tuần để quản lý tiến độ dự án. Đưa ra hướng giải quyết những vướng mắc trong tuần qua chưa xử lý được. Đưa ra mục tiêu của tuần mới. Thúc đẩy tinh thần làm việc của các thành viện trong nhóm.</w:t>
-      </w:r>
-    </w:p>
-    <w:p>
-      <w:pPr>
-        <w:ind w:firstLine="360"/>
+        <w:jc w:val="both"/>
       </w:pPr>
       <w:r>
         <w:t>Phân chia công việc (sử dụng công cụ Microsoft Planner):</w:t>
@@ -2810,9 +3377,11 @@
         <w:pStyle w:val="ListParagraph"/>
         <w:numPr>
           <w:ilvl w:val="0"/>
-          <w:numId w:val="29"/>
-        </w:numPr>
+          <w:numId w:val="39"/>
+        </w:numPr>
+        <w:spacing w:line="256" w:lineRule="auto"/>
         <w:ind w:left="720" w:hanging="360"/>
+        <w:jc w:val="both"/>
       </w:pPr>
       <w:r>
         <w:t>CTO Nguyễn Đức Tiến sẽ phân chia các task lớn mỗi tuần cho các thành viên trong nhóm thực hiện dự án.</w:t>
@@ -2823,20 +3392,35 @@
         <w:pStyle w:val="ListParagraph"/>
         <w:numPr>
           <w:ilvl w:val="0"/>
-          <w:numId w:val="29"/>
-        </w:numPr>
+          <w:numId w:val="39"/>
+        </w:numPr>
+        <w:spacing w:line="256" w:lineRule="auto"/>
         <w:ind w:left="720" w:hanging="360"/>
-      </w:pPr>
-      <w:r>
+        <w:jc w:val="both"/>
+      </w:pPr>
+      <w:r>
+        <w:lastRenderedPageBreak/>
         <w:t>Mỗi thành viên trong nhóm sẽ thực hiện phân chia task lớn đó thành các task nhỏ hơn và tự đặt deadline cho các tác nhỏ đó. Sau khi làm xong các task nhỏ thì đánh dấu hoàn thành. Mục tiêu mỗi tuần phải hoàn thành nhiệm vụ mà CTO đã giao trong tuần đó.</w:t>
       </w:r>
     </w:p>
     <w:p>
       <w:pPr>
         <w:ind w:left="360"/>
-      </w:pPr>
-      <w:r>
-        <w:t>Trao đổi thông tin:</w:t>
+        <w:jc w:val="both"/>
+      </w:pPr>
+      <w:r>
+        <w:t>Trao đổi thông tin</w:t>
+      </w:r>
+      <w:r>
+        <w:t xml:space="preserve"> (những vướng mắc hằng ngày</w:t>
+      </w:r>
+      <w:bookmarkStart w:id="15" w:name="_GoBack"/>
+      <w:bookmarkEnd w:id="15"/>
+      <w:r>
+        <w:t>)</w:t>
+      </w:r>
+      <w:r>
+        <w:t>:</w:t>
       </w:r>
     </w:p>
     <w:p>
@@ -2844,39 +3428,154 @@
         <w:pStyle w:val="ListParagraph"/>
         <w:numPr>
           <w:ilvl w:val="0"/>
+          <w:numId w:val="40"/>
+        </w:numPr>
+        <w:spacing w:line="256" w:lineRule="auto"/>
+        <w:ind w:left="720" w:hanging="360"/>
+        <w:jc w:val="both"/>
+      </w:pPr>
+      <w:r>
+        <w:t>CTO sẽ tạo nhóm trao đổi thông tin trên phần mềm Microsoft Skype và thêm các thành viện trong dự án vào. Các thành viên trong dự án sẽ thực hiện trao đổi công việc, các vướng mặc khi làm dự án tại đây.</w:t>
+      </w:r>
+    </w:p>
+    <w:p>
+      <w:pPr>
+        <w:pStyle w:val="ListParagraph"/>
+        <w:numPr>
+          <w:ilvl w:val="0"/>
+          <w:numId w:val="40"/>
+        </w:numPr>
+        <w:spacing w:line="256" w:lineRule="auto"/>
+        <w:ind w:left="720" w:hanging="360"/>
+        <w:jc w:val="both"/>
+      </w:pPr>
+      <w:r>
+        <w:t>Các thành viên cũng có thể trao đổi trực tiếp (mặt đối mặt) với nhau ở công ty, quán nước, … bất kỳ nơi nào có thể gặp mặt trực tiếp.</w:t>
+      </w:r>
+    </w:p>
+    <w:p>
+      <w:pPr>
+        <w:jc w:val="both"/>
+      </w:pPr>
+      <w:r>
+        <w:t>Nếu có bất kỳ vướng mắc nào của bất cứ thành viên nào không thể giải quyết trong vòng 24 tiếng thì sẽ tiến hành họp nhóm khẩn cấp để đưa ra các giải quyết vấn đề đó.</w:t>
+      </w:r>
+    </w:p>
+    <w:p>
+      <w:pPr>
+        <w:pStyle w:val="Heading3"/>
+        <w:jc w:val="both"/>
+      </w:pPr>
+      <w:r>
+        <w:t>3.2. Quản lý mã nguồn</w:t>
+      </w:r>
+    </w:p>
+    <w:p>
+      <w:pPr>
+        <w:jc w:val="both"/>
+        <w:rPr>
+          <w:sz w:val="20"/>
+        </w:rPr>
+      </w:pPr>
+      <w:r>
+        <w:t>Quản lý và chia sẻ mã nguồn, tài liệu đều dựa trên Git.</w:t>
+      </w:r>
+    </w:p>
+    <w:p>
+      <w:pPr>
+        <w:ind w:left="720"/>
+        <w:jc w:val="both"/>
+      </w:pPr>
+      <w:r>
+        <w:t>+ Mỗi thành viên liên quan đến dự án đều phải có tài khoản Git.</w:t>
+      </w:r>
+    </w:p>
+    <w:p>
+      <w:pPr>
+        <w:ind w:left="720"/>
+        <w:jc w:val="both"/>
+      </w:pPr>
+      <w:r>
+        <w:t>+ Tạo một Repository chung cho cả nhóm chứa toàn bộ chương trình.</w:t>
+      </w:r>
+    </w:p>
+    <w:p>
+      <w:pPr>
+        <w:ind w:left="720"/>
+        <w:jc w:val="both"/>
+      </w:pPr>
+      <w:r>
+        <w:t>+ Repository được tổ chức với 4 thư mục chính: docs, references, release, source.</w:t>
+      </w:r>
+    </w:p>
+    <w:p>
+      <w:pPr>
+        <w:ind w:left="720"/>
+        <w:jc w:val="both"/>
+      </w:pPr>
+      <w:r>
+        <w:t xml:space="preserve">+ </w:t>
+      </w:r>
+      <w:r>
+        <w:rPr>
+          <w:lang w:val="fr-FR"/>
+        </w:rPr>
+        <w:t>Mỗi thành viên trong nhóm dự án phải upload các chỉnh sửa lên GitHub</w:t>
+      </w:r>
+    </w:p>
+    <w:p>
+      <w:pPr>
+        <w:jc w:val="center"/>
+      </w:pPr>
+      <w:r>
+        <w:rPr>
+          <w:noProof/>
+        </w:rPr>
+        <w:drawing>
+          <wp:inline distT="0" distB="0" distL="0" distR="0" wp14:anchorId="5E220A63" wp14:editId="116EFD75">
+            <wp:extent cx="3524250" cy="1460500"/>
+            <wp:effectExtent l="0" t="0" r="0" b="6350"/>
+            <wp:docPr id="17" name="Picture 17"/>
+            <wp:cNvGraphicFramePr/>
+            <a:graphic xmlns:a="http://schemas.openxmlformats.org/drawingml/2006/main">
+              <a:graphicData uri="http://schemas.openxmlformats.org/drawingml/2006/picture">
+                <pic:pic xmlns:pic="http://schemas.openxmlformats.org/drawingml/2006/picture">
+                  <pic:nvPicPr>
+                    <pic:cNvPr id="17" name="Picture 17"/>
+                    <pic:cNvPicPr/>
+                  </pic:nvPicPr>
+                  <pic:blipFill>
+                    <a:blip r:embed="rId27"/>
+                    <a:stretch>
+                      <a:fillRect/>
+                    </a:stretch>
+                  </pic:blipFill>
+                  <pic:spPr>
+                    <a:xfrm>
+                      <a:off x="0" y="0"/>
+                      <a:ext cx="3524250" cy="1460500"/>
+                    </a:xfrm>
+                    <a:prstGeom prst="rect">
+                      <a:avLst/>
+                    </a:prstGeom>
+                  </pic:spPr>
+                </pic:pic>
+              </a:graphicData>
+            </a:graphic>
+          </wp:inline>
+        </w:drawing>
+      </w:r>
+    </w:p>
+    <w:p>
+      <w:pPr>
+        <w:pStyle w:val="ListParagraph"/>
+        <w:numPr>
+          <w:ilvl w:val="0"/>
           <w:numId w:val="24"/>
         </w:numPr>
         <w:ind w:left="720" w:hanging="360"/>
-      </w:pPr>
-      <w:r>
-        <w:t>CTO sẽ tạo nhóm trao đổi thông tin trên phần mềm Microsoft Skype và thêm các thành viện trong dự án vào. Các thành viên trong dự án sẽ thực hiện trao đổi công việc, các vướng mặc khi làm dự án tại đây.</w:t>
-      </w:r>
-    </w:p>
-    <w:p>
-      <w:pPr>
-        <w:pStyle w:val="ListParagraph"/>
-        <w:numPr>
-          <w:ilvl w:val="0"/>
-          <w:numId w:val="24"/>
-        </w:numPr>
-        <w:ind w:left="720" w:hanging="360"/>
-      </w:pPr>
-      <w:r>
-        <w:t>Các thành viên cũng có thể trao đổi trực tiếp (mặt đối mặt) với nhau ở công ty, quán nước, … bất kỳ nơi nào có thể gặp mặt trực tiếp.</w:t>
-      </w:r>
-    </w:p>
-    <w:p>
-      <w:pPr>
-        <w:pStyle w:val="ListParagraph"/>
-        <w:numPr>
-          <w:ilvl w:val="0"/>
-          <w:numId w:val="24"/>
-        </w:numPr>
-        <w:ind w:left="720" w:hanging="360"/>
-      </w:pPr>
-      <w:r>
-        <w:t xml:space="preserve">Nếu có bất kỳ vướng mắc nào của bất cứ thành viên nào không thể giải quyết trong vòng 24 tiếng thì sẽ tiến hành họp nhóm khẩn cấp để đưa ra các giải quyết vấn đề đó. </w:t>
-      </w:r>
+        <w:jc w:val="both"/>
+      </w:pPr>
       <w:r>
         <w:br w:type="page"/>
       </w:r>
@@ -2889,13 +3588,14 @@
           <w:numId w:val="7"/>
         </w:numPr>
         <w:ind w:left="1080" w:hanging="720"/>
-      </w:pPr>
-      <w:bookmarkStart w:id="14" w:name="_Toc42405701"/>
+        <w:jc w:val="both"/>
+      </w:pPr>
+      <w:bookmarkStart w:id="16" w:name="_Toc42405701"/>
       <w:r>
         <w:lastRenderedPageBreak/>
         <w:t>Ước lượng chung</w:t>
       </w:r>
-      <w:bookmarkEnd w:id="14"/>
+      <w:bookmarkEnd w:id="16"/>
     </w:p>
     <w:p>
       <w:pPr>
@@ -2905,24 +3605,26 @@
           <w:numId w:val="34"/>
         </w:numPr>
         <w:ind w:left="720" w:hanging="360"/>
+        <w:jc w:val="both"/>
         <w:rPr>
           <w:color w:val="000000"/>
           <w:sz w:val="27"/>
           <w:szCs w:val="27"/>
         </w:rPr>
       </w:pPr>
-      <w:bookmarkStart w:id="15" w:name="_Toc42405702"/>
+      <w:bookmarkStart w:id="17" w:name="_Toc42405702"/>
       <w:r>
         <w:rPr>
           <w:rStyle w:val="Heading2Char"/>
         </w:rPr>
         <w:t>Ước lượng tính năng</w:t>
       </w:r>
-      <w:bookmarkEnd w:id="15"/>
+      <w:bookmarkEnd w:id="17"/>
     </w:p>
     <w:p>
       <w:pPr>
         <w:pStyle w:val="NormalWeb"/>
+        <w:jc w:val="both"/>
         <w:rPr>
           <w:color w:val="000000"/>
           <w:sz w:val="27"/>
@@ -2946,6 +3648,7 @@
           <w:numId w:val="4"/>
         </w:numPr>
         <w:ind w:left="720" w:hanging="360"/>
+        <w:jc w:val="both"/>
       </w:pPr>
       <w:r>
         <w:t>Kết nốt với máy in và điều khiển một số tính năng của máy in</w:t>
@@ -2959,6 +3662,7 @@
           <w:numId w:val="4"/>
         </w:numPr>
         <w:ind w:left="720" w:hanging="360"/>
+        <w:jc w:val="both"/>
       </w:pPr>
       <w:r>
         <w:t>Quản lý số lượng giấy in còn trong mỗi máy in</w:t>
@@ -2972,6 +3676,7 @@
           <w:numId w:val="4"/>
         </w:numPr>
         <w:ind w:left="720" w:hanging="360"/>
+        <w:jc w:val="both"/>
       </w:pPr>
       <w:r>
         <w:t>Tính toán số lượng giấy in đã sử dụng của từng sinh viên</w:t>
@@ -2985,6 +3690,7 @@
           <w:numId w:val="4"/>
         </w:numPr>
         <w:ind w:left="720" w:hanging="360"/>
+        <w:jc w:val="both"/>
       </w:pPr>
       <w:r>
         <w:t>Mua thêm giấy in (thanh toán qua ngân hàng)</w:t>
@@ -2998,6 +3704,7 @@
           <w:numId w:val="4"/>
         </w:numPr>
         <w:ind w:left="720" w:hanging="360"/>
+        <w:jc w:val="both"/>
       </w:pPr>
       <w:r>
         <w:t>Thống kê số lượng giấy in được sử dụng theo thời gian</w:t>
@@ -3011,16 +3718,18 @@
           <w:numId w:val="34"/>
         </w:numPr>
         <w:ind w:left="720" w:hanging="360"/>
-      </w:pPr>
-      <w:bookmarkStart w:id="16" w:name="_Toc42405703"/>
+        <w:jc w:val="both"/>
+      </w:pPr>
+      <w:bookmarkStart w:id="18" w:name="_Toc42405703"/>
       <w:r>
         <w:t>Work Breakdown Structure</w:t>
       </w:r>
-      <w:bookmarkEnd w:id="16"/>
+      <w:bookmarkEnd w:id="18"/>
     </w:p>
     <w:p>
       <w:pPr>
         <w:pStyle w:val="NormalWeb"/>
+        <w:jc w:val="both"/>
         <w:rPr>
           <w:color w:val="000000"/>
           <w:sz w:val="27"/>
@@ -3039,6 +3748,7 @@
     <w:p>
       <w:pPr>
         <w:pStyle w:val="NormalWeb"/>
+        <w:jc w:val="both"/>
         <w:rPr>
           <w:color w:val="000000"/>
           <w:sz w:val="27"/>
@@ -3073,7 +3783,7 @@
                     </pic:cNvPicPr>
                   </pic:nvPicPr>
                   <pic:blipFill>
-                    <a:blip r:embed="rId26"/>
+                    <a:blip r:embed="rId28"/>
                     <a:stretch>
                       <a:fillRect/>
                     </a:stretch>
@@ -3101,6 +3811,7 @@
     <w:p>
       <w:pPr>
         <w:pStyle w:val="NormalWeb"/>
+        <w:jc w:val="both"/>
         <w:rPr>
           <w:color w:val="000000"/>
           <w:sz w:val="27"/>
@@ -3116,17 +3827,19 @@
           <w:numId w:val="34"/>
         </w:numPr>
         <w:ind w:left="720" w:hanging="360"/>
-      </w:pPr>
-      <w:bookmarkStart w:id="17" w:name="_Toc42405704"/>
+        <w:jc w:val="both"/>
+      </w:pPr>
+      <w:bookmarkStart w:id="19" w:name="_Toc42405704"/>
       <w:r>
         <w:lastRenderedPageBreak/>
         <w:t>Ước lượng thời gian</w:t>
       </w:r>
-      <w:bookmarkEnd w:id="17"/>
+      <w:bookmarkEnd w:id="19"/>
     </w:p>
     <w:p>
       <w:pPr>
         <w:pStyle w:val="NormalWeb"/>
+        <w:jc w:val="both"/>
         <w:rPr>
           <w:color w:val="000000"/>
           <w:sz w:val="27"/>
@@ -3146,6 +3859,7 @@
       <w:pPr>
         <w:pStyle w:val="NormalWeb"/>
         <w:ind w:hanging="990"/>
+        <w:jc w:val="both"/>
         <w:rPr>
           <w:color w:val="000000"/>
           <w:sz w:val="27"/>
@@ -3172,7 +3886,7 @@
                     <pic:cNvPicPr/>
                   </pic:nvPicPr>
                   <pic:blipFill>
-                    <a:blip r:embed="rId27"/>
+                    <a:blip r:embed="rId29"/>
                     <a:stretch>
                       <a:fillRect/>
                     </a:stretch>
@@ -3201,18 +3915,20 @@
           <w:numId w:val="34"/>
         </w:numPr>
         <w:ind w:left="720" w:hanging="360"/>
-      </w:pPr>
-      <w:bookmarkStart w:id="18" w:name="_Toc42405705"/>
+        <w:jc w:val="both"/>
+      </w:pPr>
+      <w:bookmarkStart w:id="20" w:name="_Toc42405705"/>
       <w:r>
         <w:lastRenderedPageBreak/>
         <w:t>Ước lượng rủi ro</w:t>
       </w:r>
-      <w:bookmarkEnd w:id="18"/>
+      <w:bookmarkEnd w:id="20"/>
     </w:p>
     <w:p>
       <w:pPr>
         <w:pStyle w:val="Footer"/>
         <w:ind w:hanging="1080"/>
+        <w:jc w:val="both"/>
       </w:pPr>
       <w:r>
         <w:rPr>
@@ -3232,7 +3948,7 @@
                     <pic:cNvPicPr/>
                   </pic:nvPicPr>
                   <pic:blipFill rotWithShape="1">
-                    <a:blip r:embed="rId28" cstate="print">
+                    <a:blip r:embed="rId30" cstate="print">
                       <a:extLst>
                         <a:ext uri="{28A0092B-C50C-407E-A947-70E740481C1C}">
                           <a14:useLocalDpi xmlns:a14="http://schemas.microsoft.com/office/drawing/2010/main" val="0"/>
@@ -3278,17 +3994,19 @@
         </w:numPr>
         <w:spacing w:line="360" w:lineRule="auto"/>
         <w:ind w:left="1080" w:hanging="720"/>
-      </w:pPr>
-      <w:bookmarkStart w:id="19" w:name="_Toc42405706"/>
+        <w:jc w:val="both"/>
+      </w:pPr>
+      <w:bookmarkStart w:id="21" w:name="_Toc42405706"/>
       <w:r>
         <w:lastRenderedPageBreak/>
         <w:t>Ước lượng giá thành</w:t>
       </w:r>
-      <w:bookmarkEnd w:id="19"/>
+      <w:bookmarkEnd w:id="21"/>
     </w:p>
     <w:p>
       <w:pPr>
         <w:spacing w:after="0"/>
+        <w:jc w:val="both"/>
         <w:rPr>
           <w:sz w:val="27"/>
           <w:szCs w:val="27"/>
@@ -3306,6 +4024,7 @@
       <w:pPr>
         <w:spacing w:after="0"/>
         <w:ind w:left="720"/>
+        <w:jc w:val="both"/>
         <w:rPr>
           <w:sz w:val="27"/>
           <w:szCs w:val="27"/>
@@ -3322,6 +4041,7 @@
     <w:p>
       <w:pPr>
         <w:ind w:left="1440"/>
+        <w:jc w:val="both"/>
         <w:rPr>
           <w:sz w:val="27"/>
           <w:szCs w:val="27"/>
@@ -3338,6 +4058,7 @@
     <w:p>
       <w:pPr>
         <w:ind w:left="1440"/>
+        <w:jc w:val="both"/>
         <w:rPr>
           <w:sz w:val="27"/>
           <w:szCs w:val="27"/>
@@ -3354,6 +4075,7 @@
     <w:p>
       <w:pPr>
         <w:ind w:left="720"/>
+        <w:jc w:val="both"/>
         <w:rPr>
           <w:sz w:val="27"/>
           <w:szCs w:val="27"/>
@@ -3370,6 +4092,7 @@
     <w:p>
       <w:pPr>
         <w:ind w:left="1440"/>
+        <w:jc w:val="both"/>
         <w:rPr>
           <w:sz w:val="27"/>
           <w:szCs w:val="27"/>
@@ -3386,6 +4109,7 @@
     <w:p>
       <w:pPr>
         <w:ind w:left="1440"/>
+        <w:jc w:val="both"/>
         <w:rPr>
           <w:sz w:val="27"/>
           <w:szCs w:val="27"/>
@@ -3402,6 +4126,7 @@
     <w:p>
       <w:pPr>
         <w:ind w:left="1440"/>
+        <w:jc w:val="both"/>
         <w:rPr>
           <w:sz w:val="27"/>
           <w:szCs w:val="27"/>
@@ -3418,6 +4143,7 @@
     <w:p>
       <w:pPr>
         <w:ind w:left="1440"/>
+        <w:jc w:val="both"/>
         <w:rPr>
           <w:sz w:val="27"/>
           <w:szCs w:val="27"/>
@@ -3434,6 +4160,7 @@
     <w:p>
       <w:pPr>
         <w:ind w:left="1440"/>
+        <w:jc w:val="both"/>
         <w:rPr>
           <w:sz w:val="27"/>
           <w:szCs w:val="27"/>
@@ -3450,6 +4177,7 @@
     <w:p>
       <w:pPr>
         <w:ind w:left="720"/>
+        <w:jc w:val="both"/>
         <w:rPr>
           <w:sz w:val="27"/>
           <w:szCs w:val="27"/>
@@ -3466,6 +4194,7 @@
     <w:p>
       <w:pPr>
         <w:ind w:left="1440"/>
+        <w:jc w:val="both"/>
         <w:rPr>
           <w:sz w:val="27"/>
           <w:szCs w:val="27"/>
@@ -3482,6 +4211,7 @@
     <w:p>
       <w:pPr>
         <w:ind w:left="1440"/>
+        <w:jc w:val="both"/>
         <w:rPr>
           <w:sz w:val="27"/>
           <w:szCs w:val="27"/>
@@ -3498,6 +4228,7 @@
     <w:p>
       <w:pPr>
         <w:ind w:left="1440"/>
+        <w:jc w:val="both"/>
         <w:rPr>
           <w:sz w:val="27"/>
           <w:szCs w:val="27"/>
@@ -3514,6 +4245,7 @@
     <w:p>
       <w:pPr>
         <w:ind w:left="1440"/>
+        <w:jc w:val="both"/>
         <w:rPr>
           <w:sz w:val="27"/>
           <w:szCs w:val="27"/>
@@ -3530,6 +4262,7 @@
     <w:p>
       <w:pPr>
         <w:ind w:left="720"/>
+        <w:jc w:val="both"/>
         <w:rPr>
           <w:sz w:val="27"/>
           <w:szCs w:val="27"/>
@@ -3546,6 +4279,7 @@
     <w:p>
       <w:pPr>
         <w:ind w:left="720"/>
+        <w:jc w:val="both"/>
         <w:rPr>
           <w:sz w:val="27"/>
           <w:szCs w:val="27"/>
@@ -3562,6 +4296,7 @@
     <w:p>
       <w:pPr>
         <w:ind w:left="720"/>
+        <w:jc w:val="both"/>
         <w:rPr>
           <w:sz w:val="27"/>
           <w:szCs w:val="27"/>
@@ -3578,6 +4313,7 @@
     <w:p>
       <w:pPr>
         <w:ind w:left="426" w:firstLine="284"/>
+        <w:jc w:val="both"/>
         <w:rPr>
           <w:sz w:val="27"/>
           <w:szCs w:val="27"/>
@@ -3594,6 +4330,7 @@
     <w:p>
       <w:pPr>
         <w:ind w:left="426" w:firstLine="284"/>
+        <w:jc w:val="both"/>
         <w:rPr>
           <w:sz w:val="27"/>
           <w:szCs w:val="27"/>
@@ -3609,6 +4346,7 @@
     </w:p>
     <w:p>
       <w:pPr>
+        <w:jc w:val="both"/>
         <w:rPr>
           <w:sz w:val="27"/>
           <w:szCs w:val="27"/>
@@ -3638,6 +4376,7 @@
     </w:p>
     <w:p>
       <w:pPr>
+        <w:jc w:val="both"/>
         <w:rPr>
           <w:sz w:val="27"/>
           <w:szCs w:val="27"/>
@@ -3681,6 +4420,7 @@
     </w:p>
     <w:p>
       <w:pPr>
+        <w:jc w:val="both"/>
         <w:rPr>
           <w:sz w:val="27"/>
           <w:szCs w:val="27"/>
@@ -3696,6 +4436,7 @@
     </w:p>
     <w:p>
       <w:pPr>
+        <w:jc w:val="both"/>
         <w:rPr>
           <w:sz w:val="27"/>
           <w:szCs w:val="27"/>
@@ -3710,6 +4451,9 @@
       </w:r>
     </w:p>
     <w:p>
+      <w:pPr>
+        <w:jc w:val="both"/>
+      </w:pPr>
       <w:r>
         <w:rPr>
           <w:sz w:val="27"/>
@@ -3757,15 +4501,19 @@
           <w:numId w:val="7"/>
         </w:numPr>
         <w:ind w:left="1080" w:hanging="720"/>
-      </w:pPr>
-      <w:bookmarkStart w:id="20" w:name="_Toc42405707"/>
+        <w:jc w:val="both"/>
+      </w:pPr>
+      <w:bookmarkStart w:id="22" w:name="_Toc42405707"/>
       <w:r>
         <w:lastRenderedPageBreak/>
         <w:t>Ước lượng chất lượng</w:t>
       </w:r>
-      <w:bookmarkEnd w:id="20"/>
-    </w:p>
-    <w:p>
+      <w:bookmarkEnd w:id="22"/>
+    </w:p>
+    <w:p>
+      <w:pPr>
+        <w:jc w:val="both"/>
+      </w:pPr>
       <w:r>
         <w:t>Ước lượng số dòng code</w:t>
       </w:r>
@@ -3773,17 +4521,24 @@
     <w:p>
       <w:pPr>
         <w:ind w:left="142" w:firstLine="142"/>
+        <w:jc w:val="both"/>
       </w:pPr>
       <w:r>
         <w:t>• Số dòng code trung bình của 1 chức năng là: 700 dòng code</w:t>
       </w:r>
     </w:p>
     <w:p>
+      <w:pPr>
+        <w:jc w:val="both"/>
+      </w:pPr>
       <w:r>
         <w:t xml:space="preserve">    =&gt; Số dòng code ước lượng: 700 x 16 = 11200 dòng code</w:t>
       </w:r>
     </w:p>
     <w:p>
+      <w:pPr>
+        <w:jc w:val="both"/>
+      </w:pPr>
       <w:r>
         <w:t>Ước lượng số testcase</w:t>
       </w:r>
@@ -3791,6 +4546,7 @@
     <w:p>
       <w:pPr>
         <w:ind w:left="284"/>
+        <w:jc w:val="both"/>
       </w:pPr>
       <w:r>
         <w:t>•</w:t>
@@ -3811,6 +4567,7 @@
     <w:p>
       <w:pPr>
         <w:ind w:left="284"/>
+        <w:jc w:val="both"/>
       </w:pPr>
       <w:r>
         <w:t xml:space="preserve">=&gt; Số testcase ước lượng: </w:t>
@@ -3835,6 +4592,9 @@
       </w:r>
     </w:p>
     <w:p>
+      <w:pPr>
+        <w:jc w:val="both"/>
+      </w:pPr>
       <w:r>
         <w:t>Qui định số dòng comment trên mỗi Kloc</w:t>
       </w:r>
@@ -3842,6 +4602,7 @@
     <w:p>
       <w:pPr>
         <w:ind w:left="284"/>
+        <w:jc w:val="both"/>
       </w:pPr>
       <w:r>
         <w:t>•  Mỗi Kloc số lượng dòng comment không được vượt quá 10% số dòng code (khoảng nhỏ hơn hoặc bằng 75 dòng)</w:t>
@@ -3850,10 +4611,26 @@
     <w:p>
       <w:pPr>
         <w:ind w:left="284"/>
+        <w:jc w:val="both"/>
       </w:pPr>
       <w:r>
         <w:t>•  Các comment phải viết rõ ràng, không comment thừa vào các đoạn code không cần thiết</w:t>
       </w:r>
+      <w:bookmarkStart w:id="23" w:name="_Toc42405708"/>
+    </w:p>
+    <w:p>
+      <w:pPr>
+        <w:jc w:val="both"/>
+        <w:rPr>
+          <w:rFonts w:eastAsia="Calibri Light"/>
+          <w:color w:val="2F5496"/>
+          <w:sz w:val="36"/>
+          <w:szCs w:val="32"/>
+        </w:rPr>
+      </w:pPr>
+      <w:r>
+        <w:br w:type="page"/>
+      </w:r>
     </w:p>
     <w:p>
       <w:pPr>
@@ -3863,16 +4640,13 @@
           <w:numId w:val="7"/>
         </w:numPr>
         <w:ind w:left="1080" w:hanging="720"/>
+        <w:jc w:val="both"/>
       </w:pPr>
       <w:r>
         <w:lastRenderedPageBreak/>
-        <w:t xml:space="preserve"> </w:t>
-      </w:r>
-      <w:bookmarkStart w:id="21" w:name="_Toc42405708"/>
-      <w:r>
         <w:t>Phân tích thiết kế</w:t>
       </w:r>
-      <w:bookmarkEnd w:id="21"/>
+      <w:bookmarkEnd w:id="23"/>
     </w:p>
     <w:p>
       <w:pPr>
@@ -3882,6 +4656,7 @@
           <w:numId w:val="15"/>
         </w:numPr>
         <w:ind w:left="760" w:hanging="400"/>
+        <w:jc w:val="both"/>
       </w:pPr>
       <w:r>
         <w:t>Mô hình tích hợp phần cứng/phần mềm</w:t>
@@ -3889,12 +4664,34 @@
     </w:p>
     <w:p>
       <w:pPr>
+        <w:ind w:firstLine="360"/>
+        <w:jc w:val="both"/>
+      </w:pPr>
+      <w:r>
+        <w:t>Mô hình client – server</w:t>
+      </w:r>
+      <w:r>
+        <w:t xml:space="preserve"> thông qua 1 website</w:t>
+      </w:r>
+      <w:r>
+        <w:t>. Khi nhận yêu cầu từ client</w:t>
+      </w:r>
+      <w:r>
+        <w:t>,</w:t>
+      </w:r>
+      <w:r>
+        <w:t xml:space="preserve"> server sẽ xử lý, lập lịch in sau đó tạo lệnh in cho máy in qua driver.</w:t>
+      </w:r>
+    </w:p>
+    <w:p>
+      <w:pPr>
         <w:pStyle w:val="Heading2"/>
         <w:numPr>
           <w:ilvl w:val="0"/>
           <w:numId w:val="15"/>
         </w:numPr>
         <w:ind w:left="760" w:hanging="400"/>
+        <w:jc w:val="both"/>
       </w:pPr>
       <w:r>
         <w:t>Giao diện</w:t>
@@ -3908,6 +4705,7 @@
           <w:numId w:val="15"/>
         </w:numPr>
         <w:ind w:left="1080" w:hanging="720"/>
+        <w:jc w:val="both"/>
         <w:rPr>
           <w:lang w:val="vi-VN"/>
         </w:rPr>
@@ -3921,6 +4719,7 @@
     </w:p>
     <w:p>
       <w:pPr>
+        <w:jc w:val="both"/>
         <w:rPr>
           <w:lang w:val="vi-VN"/>
         </w:rPr>
@@ -3947,166 +4746,6 @@
                       <a:extLst>
                         <a:ext uri="smNativeData">
                           <sm:smNativeData xmlns="" xmlns:o="urn:schemas-microsoft-com:office:office" xmlns:v="urn:schemas-microsoft-com:vml" xmlns:w10="urn:schemas-microsoft-com:office:word" xmlns:w="http://schemas.openxmlformats.org/wordprocessingml/2006/main" xmlns:sm="smNativeData" val="SMDATA_18_pXPgXhMAAAAlAAAAEQAAAC0AAAAAkAAAAEgAAACQAAAASAAAAAAAAAAAAAAAAAAAAAEAAABQAAAAAAAAAAAA4D8AAAAAAADgPwAAAAAAAOA/AAAAAAAA4D8AAAAAAADgPwAAAAAAAOA/AAAAAAAA4D8AAAAAAADgPwAAAAAAAOA/AAAAAAAA4D8CAAAAjAAAAAAAAAAAAAAA////AAAAAAAAAAAAAAAAAAAAAAAAAAAAAAAAAAAAAAAAAAAAZAAAAAEAAABAAAAAAAAAAAAAAAAAAAAAAAAAAAAAAAAAAAAAAAAAAAAAAAAAAAAAAAAAAAAAAAAAAAAAAAAAAAAAAAAAAAAAAAAAAAAAAAAAAAAAAAAAAAAAAAAAAAAAFAAAADwAAAAAAAAAAAAAAAAAAAAUAAAAAQAAABQAAAAUAAAAFAAAAAEAAAAAAAAAZAAAAGQAAAAAAAAAZAAAAGQAAAAVAAAAYAAAAAAAAAAAAAAADwAAACADAAAAAAAAAAAAAAEAAACgMgAAVgcAAKr4//8BAAAAf39/AAEAAABkAAAAAAAAABQAAABAHwAAAAAAACYAAAAAAAAAwOD//wAAAAAmAAAAZAAAABYAAABMAAAAAAAAAAAAAAAEAAAAAAAAAAEAAAB/f38AAAAAACgAAAAoAAAAZAAAAGQAAAAAAAAAzMzMAAAAAABQAAAAUAAAAGQAAABkAAAAAAAAAAcAAAA4AAAAAAAAAAAAAAAAAAAA////AAAAAAAAAAAAAAAAAAAAAAAAAAAAAAAAAAAAAABkAAAAZAAAAAAAAAAjAAAABAAAAGQAAAAXAAAAFAAAAAAAAAAAAAAA/38AAP9/AAAAAAAACQAAAAQAAAAAAAAADAAAABAAAAAAAAAAAAAAAAAAAAAAAAAAHgAAAGgAAAAAAAAAAAAAAAAAAAAAAAAAAAAAABAnAAAQJwAAAAAAAAAAAAAAAAAAAAAAAAAAAAAAAAAAAAAAAAAAAAAUAAAAAAAAAMDA/wAAAAAAZAAAADIAAAAAAAAAZAAAAAAAAAB/f38ACgAAACIAAAAYAAAAAAAAAAAAAAAAAAAAAAAAAAAAAAAAAAAAJAAAACQAAAAAAAAABwAAAAAAAAAAAAAAAAAAAAAAAAAAAAAAAAAAAH9/fwAlAAAAWAAAAAAAAAAAAAAAAAAAAAAAAAAAAAAAAAAAAAAAAAAAAAAAAAAAAAAAAAAAAAAAPwAAAAAAAACghgEAAAAAAAAAAAAAAAAADAAAAAEAAAAAAAAAAAAAAAAAAAAhAAAAQAAAADwAAAC7AAAAB6AAAAAAAAAAAAAAAAAAAAAAAAAAAAAAAAAAAAAAAAAAAAAAkCQAAGsbAAAAAAAAAAAAAAAAAAAoAAAACAAAAAEAAAABAAAAMAAAABQAAAAAAAAAAAD//wAAAQAAAP//AAABAA=="/>
-                        </a:ext>
-                      </a:extLst>
-                    </pic:cNvPicPr>
-                  </pic:nvPicPr>
-                  <pic:blipFill>
-                    <a:blip r:embed="rId29"/>
-                    <a:stretch>
-                      <a:fillRect/>
-                    </a:stretch>
-                  </pic:blipFill>
-                  <pic:spPr>
-                    <a:xfrm>
-                      <a:off x="0" y="0"/>
-                      <a:ext cx="5943600" cy="4457065"/>
-                    </a:xfrm>
-                    <a:prstGeom prst="rect">
-                      <a:avLst/>
-                    </a:prstGeom>
-                    <a:noFill/>
-                    <a:ln w="12700">
-                      <a:noFill/>
-                    </a:ln>
-                  </pic:spPr>
-                </pic:pic>
-              </a:graphicData>
-            </a:graphic>
-          </wp:inline>
-        </w:drawing>
-      </w:r>
-    </w:p>
-    <w:p>
-      <w:pPr>
-        <w:pStyle w:val="Heading3"/>
-        <w:numPr>
-          <w:ilvl w:val="1"/>
-          <w:numId w:val="15"/>
-        </w:numPr>
-        <w:ind w:left="1080" w:hanging="720"/>
-        <w:rPr>
-          <w:lang w:val="vi-VN"/>
-        </w:rPr>
-      </w:pPr>
-      <w:r>
-        <w:rPr>
-          <w:lang w:val="vi-VN"/>
-        </w:rPr>
-        <w:lastRenderedPageBreak/>
-        <w:t>Giao diện chọn file upload lên hệ thống (sinh viên)</w:t>
-      </w:r>
-    </w:p>
-    <w:p>
-      <w:pPr>
-        <w:rPr>
-          <w:lang w:val="vi-VN"/>
-        </w:rPr>
-      </w:pPr>
-      <w:r>
-        <w:rPr>
-          <w:noProof/>
-        </w:rPr>
-        <w:drawing>
-          <wp:inline distT="0" distB="0" distL="0" distR="0" wp14:anchorId="12BA7272" wp14:editId="15C5384A">
-            <wp:extent cx="5943600" cy="4457065"/>
-            <wp:effectExtent l="0" t="0" r="0" b="0"/>
-            <wp:docPr id="4" name="Picture 3"/>
-            <wp:cNvGraphicFramePr>
-              <a:graphicFrameLocks xmlns:a="http://schemas.openxmlformats.org/drawingml/2006/main" noChangeAspect="1"/>
-            </wp:cNvGraphicFramePr>
-            <a:graphic xmlns:a="http://schemas.openxmlformats.org/drawingml/2006/main">
-              <a:graphicData uri="http://schemas.openxmlformats.org/drawingml/2006/picture">
-                <pic:pic xmlns:pic="http://schemas.openxmlformats.org/drawingml/2006/picture">
-                  <pic:nvPicPr>
-                    <pic:cNvPr id="4" name="Picture 3"/>
-                    <pic:cNvPicPr>
-                      <a:picLocks noChangeAspect="1"/>
-                      <a:extLst>
-                        <a:ext uri="smNativeData">
-                          <sm:smNativeData xmlns="" xmlns:o="urn:schemas-microsoft-com:office:office" xmlns:v="urn:schemas-microsoft-com:vml" xmlns:w10="urn:schemas-microsoft-com:office:word" xmlns:w="http://schemas.openxmlformats.org/wordprocessingml/2006/main" xmlns:sm="smNativeData" val="SMDATA_18_pXPgXhMAAAAlAAAAEQAAAC0AAAAAkAAAAEgAAACQAAAASAAAAAAAAAAAAAAAAAAAAAEAAABQAAAAAAAAAAAA4D8AAAAAAADgPwAAAAAAAOA/AAAAAAAA4D8AAAAAAADgPwAAAAAAAOA/AAAAAAAA4D8AAAAAAADgPwAAAAAAAOA/AAAAAAAA4D8CAAAAjAAAAAAAAAAAAAAA////AAAAAAAAAAAAAAAAAAAAAAAAAAAAAAAAAAAAAAAAAAAAZAAAAAEAAABAAAAAAAAAAAAAAAAAAAAAAAAAAAAAAAAAAAAAAAAAAAAAAAAAAAAAAAAAAAAAAAAAAAAAAAAAAAAAAAAAAAAAAAAAAAAAAAAAAAAAAAAAAAAAAAAAAAAAFAAAADwAAAAAAAAAAAAAAAAAAAAUAAAAAQAAABQAAAAUAAAAFAAAAAEAAAAAAAAAZAAAAGQAAAAAAAAAZAAAAGQAAAAVAAAAYAAAAAAAAAAAAAAADwAAACADAAAAAAAAAAAAAAEAAACgMgAAVgcAAKr4//8BAAAAf39/AAEAAABkAAAAAAAAABQAAABAHwAAAAAAACYAAAAAAAAAwOD//wAAAAAmAAAAZAAAABYAAABMAAAAAAAAAAAAAAAEAAAAAAAAAAEAAAB/f38AAAAAACgAAAAoAAAAZAAAAGQAAAAAAAAAzMzMAAAAAABQAAAAUAAAAGQAAABkAAAAAAAAAAcAAAA4AAAAAAAAAAAAAAAAAAAA////AAAAAAAAAAAAAAAAAAAAAAAAAAAAAAAAAAAAAABkAAAAZAAAAAAAAAAjAAAABAAAAGQAAAAXAAAAFAAAAAAAAAAAAAAA/38AAP9/AAAAAAAACQAAAAQAAAAAAAAADAAAABAAAAAAAAAAAAAAAAAAAAAAAAAAHgAAAGgAAAAAAAAAAAAAAAAAAAAAAAAAAAAAABAnAAAQJwAAAAAAAAAAAAAAAAAAAAAAAAAAAAAAAAAAAAAAAAAAAAAUAAAAAAAAAMDA/wAAAAAAZAAAADIAAAAAAAAAZAAAAAAAAAB/f38ACgAAACIAAAAYAAAAAAAAAAAAAAAAAAAAAAAAAAAAAAAAAAAAJAAAACQAAAAAAAAABwAAAAAAAAAAAAAAAAAAAAAAAAAAAAAAAAAAAH9/fwAlAAAAWAAAAAAAAAAAAAAAAAAAAAAAAAAAAAAAAAAAAAAAAAAAAAAAAAAAAAAAAAAAAAAAPwAAAAAAAACghgEAAAAAAAAAAAAAAAAADAAAAAEAAAAAAAAAAAAAAAAAAAAhAAAAQAAAADwAAAC9AAAAB6AAAAAAAAAAAAAAAAAAAAAAAAAAAAAAAAAAAAAAAAAAAAAAkCQAAGsbAAAAAAAAAAAAAAAAAAAoAAAACAAAAAEAAAABAAAAMAAAABQAAAAAAAAAAAD//wAAAQAAAP//AAABAA=="/>
-                        </a:ext>
-                      </a:extLst>
-                    </pic:cNvPicPr>
-                  </pic:nvPicPr>
-                  <pic:blipFill>
-                    <a:blip r:embed="rId30"/>
-                    <a:stretch>
-                      <a:fillRect/>
-                    </a:stretch>
-                  </pic:blipFill>
-                  <pic:spPr>
-                    <a:xfrm>
-                      <a:off x="0" y="0"/>
-                      <a:ext cx="5943600" cy="4457065"/>
-                    </a:xfrm>
-                    <a:prstGeom prst="rect">
-                      <a:avLst/>
-                    </a:prstGeom>
-                    <a:noFill/>
-                    <a:ln w="12700">
-                      <a:noFill/>
-                    </a:ln>
-                  </pic:spPr>
-                </pic:pic>
-              </a:graphicData>
-            </a:graphic>
-          </wp:inline>
-        </w:drawing>
-      </w:r>
-    </w:p>
-    <w:p>
-      <w:pPr>
-        <w:pStyle w:val="Heading3"/>
-        <w:numPr>
-          <w:ilvl w:val="1"/>
-          <w:numId w:val="15"/>
-        </w:numPr>
-        <w:ind w:left="1080" w:hanging="720"/>
-        <w:rPr>
-          <w:lang w:val="vi-VN"/>
-        </w:rPr>
-      </w:pPr>
-      <w:r>
-        <w:rPr>
-          <w:lang w:val="vi-VN"/>
-        </w:rPr>
-        <w:lastRenderedPageBreak/>
-        <w:t xml:space="preserve">Giao diện chọn phương pháp và xác nhận in ấn tài liệu </w:t>
-      </w:r>
-    </w:p>
-    <w:p>
-      <w:pPr>
-        <w:tabs>
-          <w:tab w:val="left" w:pos="360"/>
-        </w:tabs>
-        <w:ind w:left="360" w:hanging="360"/>
-        <w:rPr>
-          <w:lang w:val="vi-VN"/>
-        </w:rPr>
-      </w:pPr>
-      <w:r>
-        <w:rPr>
-          <w:noProof/>
-        </w:rPr>
-        <w:drawing>
-          <wp:inline distT="0" distB="0" distL="0" distR="0" wp14:anchorId="4A0D1D30" wp14:editId="74259E04">
-            <wp:extent cx="5943600" cy="4457065"/>
-            <wp:effectExtent l="0" t="0" r="0" b="0"/>
-            <wp:docPr id="5" name="Picture 4"/>
-            <wp:cNvGraphicFramePr>
-              <a:graphicFrameLocks xmlns:a="http://schemas.openxmlformats.org/drawingml/2006/main" noChangeAspect="1"/>
-            </wp:cNvGraphicFramePr>
-            <a:graphic xmlns:a="http://schemas.openxmlformats.org/drawingml/2006/main">
-              <a:graphicData uri="http://schemas.openxmlformats.org/drawingml/2006/picture">
-                <pic:pic xmlns:pic="http://schemas.openxmlformats.org/drawingml/2006/picture">
-                  <pic:nvPicPr>
-                    <pic:cNvPr id="5" name="Picture 4"/>
-                    <pic:cNvPicPr>
-                      <a:picLocks noChangeAspect="1"/>
-                      <a:extLst>
-                        <a:ext uri="smNativeData">
-                          <sm:smNativeData xmlns="" xmlns:o="urn:schemas-microsoft-com:office:office" xmlns:v="urn:schemas-microsoft-com:vml" xmlns:w10="urn:schemas-microsoft-com:office:word" xmlns:w="http://schemas.openxmlformats.org/wordprocessingml/2006/main" xmlns:sm="smNativeData" val="SMDATA_18_pXPgXhMAAAAlAAAAEQAAAC0AAAAAkAAAAEgAAACQAAAASAAAAAAAAAAAAAAAAAAAAAEAAABQAAAAAAAAAAAA4D8AAAAAAADgPwAAAAAAAOA/AAAAAAAA4D8AAAAAAADgPwAAAAAAAOA/AAAAAAAA4D8AAAAAAADgPwAAAAAAAOA/AAAAAAAA4D8CAAAAjAAAAAAAAAAAAAAA////AAAAAAAAAAAAAAAAAAAAAAAAAAAAAAAAAAAAAAAAAAAAZAAAAAEAAABAAAAAAAAAAAAAAAAAAAAAAAAAAAAAAAAAAAAAAAAAAAAAAAAAAAAAAAAAAAAAAAAAAAAAAAAAAAAAAAAAAAAAAAAAAAAAAAAAAAAAAAAAAAAAAAAAAAAAFAAAADwAAAAAAAAAAAAAAAAAAAAUAAAAAQAAABQAAAAUAAAAFAAAAAEAAAAAAAAAZAAAAGQAAAAAAAAAZAAAAGQAAAAVAAAAYAAAAAAAAAAAAAAADwAAACADAAAAAAAAAAAAAAEAAACgMgAAVgcAAKr4//8BAAAAf39/AAEAAABkAAAAAAAAABQAAABAHwAAAAAAACYAAAAAAAAAwOD//wAAAAAmAAAAZAAAABYAAABMAAAAAAAAAAAAAAAEAAAAAAAAAAEAAAB/f38AAAAAACgAAAAoAAAAZAAAAGQAAAAAAAAAzMzMAAAAAABQAAAAUAAAAGQAAABkAAAAAAAAAAcAAAA4AAAAAAAAAAAAAAAAAAAA////AAAAAAAAAAAAAAAAAAAAAAAAAAAAAAAAAAAAAABkAAAAZAAAAAAAAAAjAAAABAAAAGQAAAAXAAAAFAAAAAAAAAAAAAAA/38AAP9/AAAAAAAACQAAAAQAAAAAAAAADAAAABAAAAAAAAAAAAAAAAAAAAAAAAAAHgAAAGgAAAAAAAAAAAAAAAAAAAAAAAAAAAAAABAnAAAQJwAAAAAAAAAAAAAAAAAAAAAAAAAAAAAAAAAAAAAAAAAAAAAUAAAAAAAAAMDA/wAAAAAAZAAAADIAAAAAAAAAZAAAAAAAAAB/f38ACgAAACIAAAAYAAAAAAAAAAAAAAAAAAAAAAAAAAAAAAAAAAAAJAAAACQAAAAAAAAABwAAAAAAAAAAAAAAAAAAAAAAAAAAAAAAAAAAAH9/fwAlAAAAWAAAAAAAAAAAAAAAAAAAAAAAAAAAAAAAAAAAAAAAAAAAAAAAAAAAAAAAAAAAAAAAPwAAAAAAAACghgEAAAAAAAAAAAAAAAAADAAAAAEAAAAAAAAAAAAAAAAAAAAhAAAAQAAAADwAAAC/AAAAB6AAAAAAAAAAAAAAAAAAAAAAAAAAAAAAAAAAAAAAAAAAAAAAkCQAAGsbAAAAAAAAAAAAAAAAAAAoAAAACAAAAAEAAAABAAAAMAAAABQAAAAAAAAAAAD//wAAAQAAAP//AAABAA=="/>
                         </a:ext>
                       </a:extLst>
                     </pic:cNvPicPr>
@@ -4145,6 +4784,7 @@
           <w:numId w:val="15"/>
         </w:numPr>
         <w:ind w:left="1080" w:hanging="720"/>
+        <w:jc w:val="both"/>
         <w:rPr>
           <w:lang w:val="vi-VN"/>
         </w:rPr>
@@ -4154,11 +4794,12 @@
           <w:lang w:val="vi-VN"/>
         </w:rPr>
         <w:lastRenderedPageBreak/>
-        <w:t>Giao diện thay đổi mật khẩu</w:t>
-      </w:r>
-    </w:p>
-    <w:p>
-      <w:pPr>
+        <w:t>Giao diện chọn file upload lên hệ thống (sinh viên)</w:t>
+      </w:r>
+    </w:p>
+    <w:p>
+      <w:pPr>
+        <w:jc w:val="both"/>
         <w:rPr>
           <w:lang w:val="vi-VN"/>
         </w:rPr>
@@ -4168,10 +4809,10 @@
           <w:noProof/>
         </w:rPr>
         <w:drawing>
-          <wp:inline distT="0" distB="0" distL="0" distR="0" wp14:anchorId="622BE8A7" wp14:editId="49892968">
+          <wp:inline distT="0" distB="0" distL="0" distR="0" wp14:anchorId="12BA7272" wp14:editId="15C5384A">
             <wp:extent cx="5943600" cy="4457065"/>
             <wp:effectExtent l="0" t="0" r="0" b="0"/>
-            <wp:docPr id="6" name="Picture 5"/>
+            <wp:docPr id="4" name="Picture 3"/>
             <wp:cNvGraphicFramePr>
               <a:graphicFrameLocks xmlns:a="http://schemas.openxmlformats.org/drawingml/2006/main" noChangeAspect="1"/>
             </wp:cNvGraphicFramePr>
@@ -4179,12 +4820,12 @@
               <a:graphicData uri="http://schemas.openxmlformats.org/drawingml/2006/picture">
                 <pic:pic xmlns:pic="http://schemas.openxmlformats.org/drawingml/2006/picture">
                   <pic:nvPicPr>
-                    <pic:cNvPr id="6" name="Picture 5"/>
+                    <pic:cNvPr id="4" name="Picture 3"/>
                     <pic:cNvPicPr>
                       <a:picLocks noChangeAspect="1"/>
                       <a:extLst>
                         <a:ext uri="smNativeData">
-                          <sm:smNativeData xmlns="" xmlns:o="urn:schemas-microsoft-com:office:office" xmlns:v="urn:schemas-microsoft-com:vml" xmlns:w10="urn:schemas-microsoft-com:office:word" xmlns:w="http://schemas.openxmlformats.org/wordprocessingml/2006/main" xmlns:sm="smNativeData" val="SMDATA_18_pXPgXhMAAAAlAAAAEQAAAC0AAAAAkAAAAEgAAACQAAAASAAAAAAAAAAAAAAAAAAAAAEAAABQAAAAAAAAAAAA4D8AAAAAAADgPwAAAAAAAOA/AAAAAAAA4D8AAAAAAADgPwAAAAAAAOA/AAAAAAAA4D8AAAAAAADgPwAAAAAAAOA/AAAAAAAA4D8CAAAAjAAAAAAAAAAAAAAA////AAAAAAAAAAAAAAAAAAAAAAAAAAAAAAAAAAAAAAAAAAAAZAAAAAEAAABAAAAAAAAAAAAAAAAAAAAAAAAAAAAAAAAAAAAAAAAAAAAAAAAAAAAAAAAAAAAAAAAAAAAAAAAAAAAAAAAAAAAAAAAAAAAAAAAAAAAAAAAAAAAAAAAAAAAAFAAAADwAAAAAAAAAAAAAAAAAAAAUAAAAAQAAABQAAAAUAAAAFAAAAAEAAAAAAAAAZAAAAGQAAAAAAAAAZAAAAGQAAAAVAAAAYAAAAAAAAAAAAAAADwAAACADAAAAAAAAAAAAAAEAAACgMgAAVgcAAKr4//8BAAAAf39/AAEAAABkAAAAAAAAABQAAABAHwAAAAAAACYAAAAAAAAAwOD//wAAAAAmAAAAZAAAABYAAABMAAAAAAAAAAAAAAAEAAAAAAAAAAEAAAB/f38AAAAAACgAAAAoAAAAZAAAAGQAAAAAAAAAzMzMAAAAAABQAAAAUAAAAGQAAABkAAAAAAAAAAcAAAA4AAAAAAAAAAAAAAAAAAAA////AAAAAAAAAAAAAAAAAAAAAAAAAAAAAAAAAAAAAABkAAAAZAAAAAAAAAAjAAAABAAAAGQAAAAXAAAAFAAAAAAAAAAAAAAA/38AAP9/AAAAAAAACQAAAAQAAAAAAAAADAAAABAAAAAAAAAAAAAAAAAAAAAAAAAAHgAAAGgAAAAAAAAAAAAAAAAAAAAAAAAAAAAAABAnAAAQJwAAAAAAAAAAAAAAAAAAAAAAAAAAAAAAAAAAAAAAAAAAAAAUAAAAAAAAAMDA/wAAAAAAZAAAADIAAAAAAAAAZAAAAAAAAAB/f38ACgAAACIAAAAYAAAAAAAAAAAAAAAAAAAAAAAAAAAAAAAAAAAAJAAAACQAAAAAAAAABwAAAAAAAAAAAAAAAAAAAAAAAAAAAAAAAAAAAH9/fwAlAAAAWAAAAAAAAAAAAAAAAAAAAAAAAAAAAAAAAAAAAAAAAAAAAAAAAAAAAAAAAAAAAAAAPwAAAAAAAACghgEAAAAAAAAAAAAAAAAADAAAAAEAAAAAAAAAAAAAAAAAAAAhAAAAQAAAADwAAADBAAAAB6AAAAAAAAAAAAAAAAAAAAAAAAAAAAAAAAAAAAAAAAAAAAAAkCQAAGsbAAAAAAAAAAAAAAAAAAAoAAAACAAAAAEAAAABAAAAMAAAABQAAAAAAAAAAAD//wAAAQAAAP//AAABAA=="/>
+                          <sm:smNativeData xmlns="" xmlns:o="urn:schemas-microsoft-com:office:office" xmlns:v="urn:schemas-microsoft-com:vml" xmlns:w10="urn:schemas-microsoft-com:office:word" xmlns:w="http://schemas.openxmlformats.org/wordprocessingml/2006/main" xmlns:sm="smNativeData" val="SMDATA_18_pXPgXhMAAAAlAAAAEQAAAC0AAAAAkAAAAEgAAACQAAAASAAAAAAAAAAAAAAAAAAAAAEAAABQAAAAAAAAAAAA4D8AAAAAAADgPwAAAAAAAOA/AAAAAAAA4D8AAAAAAADgPwAAAAAAAOA/AAAAAAAA4D8AAAAAAADgPwAAAAAAAOA/AAAAAAAA4D8CAAAAjAAAAAAAAAAAAAAA////AAAAAAAAAAAAAAAAAAAAAAAAAAAAAAAAAAAAAAAAAAAAZAAAAAEAAABAAAAAAAAAAAAAAAAAAAAAAAAAAAAAAAAAAAAAAAAAAAAAAAAAAAAAAAAAAAAAAAAAAAAAAAAAAAAAAAAAAAAAAAAAAAAAAAAAAAAAAAAAAAAAAAAAAAAAFAAAADwAAAAAAAAAAAAAAAAAAAAUAAAAAQAAABQAAAAUAAAAFAAAAAEAAAAAAAAAZAAAAGQAAAAAAAAAZAAAAGQAAAAVAAAAYAAAAAAAAAAAAAAADwAAACADAAAAAAAAAAAAAAEAAACgMgAAVgcAAKr4//8BAAAAf39/AAEAAABkAAAAAAAAABQAAABAHwAAAAAAACYAAAAAAAAAwOD//wAAAAAmAAAAZAAAABYAAABMAAAAAAAAAAAAAAAEAAAAAAAAAAEAAAB/f38AAAAAACgAAAAoAAAAZAAAAGQAAAAAAAAAzMzMAAAAAABQAAAAUAAAAGQAAABkAAAAAAAAAAcAAAA4AAAAAAAAAAAAAAAAAAAA////AAAAAAAAAAAAAAAAAAAAAAAAAAAAAAAAAAAAAABkAAAAZAAAAAAAAAAjAAAABAAAAGQAAAAXAAAAFAAAAAAAAAAAAAAA/38AAP9/AAAAAAAACQAAAAQAAAAAAAAADAAAABAAAAAAAAAAAAAAAAAAAAAAAAAAHgAAAGgAAAAAAAAAAAAAAAAAAAAAAAAAAAAAABAnAAAQJwAAAAAAAAAAAAAAAAAAAAAAAAAAAAAAAAAAAAAAAAAAAAAUAAAAAAAAAMDA/wAAAAAAZAAAADIAAAAAAAAAZAAAAAAAAAB/f38ACgAAACIAAAAYAAAAAAAAAAAAAAAAAAAAAAAAAAAAAAAAAAAAJAAAACQAAAAAAAAABwAAAAAAAAAAAAAAAAAAAAAAAAAAAAAAAAAAAH9/fwAlAAAAWAAAAAAAAAAAAAAAAAAAAAAAAAAAAAAAAAAAAAAAAAAAAAAAAAAAAAAAAAAAAAAAPwAAAAAAAACghgEAAAAAAAAAAAAAAAAADAAAAAEAAAAAAAAAAAAAAAAAAAAhAAAAQAAAADwAAAC9AAAAB6AAAAAAAAAAAAAAAAAAAAAAAAAAAAAAAAAAAAAAAAAAAAAAkCQAAGsbAAAAAAAAAAAAAAAAAAAoAAAACAAAAAEAAAABAAAAMAAAABQAAAAAAAAAAAD//wAAAQAAAP//AAABAA=="/>
                         </a:ext>
                       </a:extLst>
                     </pic:cNvPicPr>
@@ -4223,6 +4864,7 @@
           <w:numId w:val="15"/>
         </w:numPr>
         <w:ind w:left="1080" w:hanging="720"/>
+        <w:jc w:val="both"/>
         <w:rPr>
           <w:lang w:val="vi-VN"/>
         </w:rPr>
@@ -4232,11 +4874,16 @@
           <w:lang w:val="vi-VN"/>
         </w:rPr>
         <w:lastRenderedPageBreak/>
-        <w:t>Giao diện xem thống kê số tờ giấy theo tháng của mỗi sinh viên</w:t>
-      </w:r>
-    </w:p>
-    <w:p>
-      <w:pPr>
+        <w:t xml:space="preserve">Giao diện chọn phương pháp và xác nhận in ấn tài liệu </w:t>
+      </w:r>
+    </w:p>
+    <w:p>
+      <w:pPr>
+        <w:tabs>
+          <w:tab w:val="left" w:pos="360"/>
+        </w:tabs>
+        <w:ind w:left="360" w:hanging="360"/>
+        <w:jc w:val="both"/>
         <w:rPr>
           <w:lang w:val="vi-VN"/>
         </w:rPr>
@@ -4246,10 +4893,10 @@
           <w:noProof/>
         </w:rPr>
         <w:drawing>
-          <wp:inline distT="0" distB="0" distL="0" distR="0" wp14:anchorId="2E065359" wp14:editId="43B84BA2">
+          <wp:inline distT="0" distB="0" distL="0" distR="0" wp14:anchorId="4A0D1D30" wp14:editId="74259E04">
             <wp:extent cx="5943600" cy="4457065"/>
             <wp:effectExtent l="0" t="0" r="0" b="0"/>
-            <wp:docPr id="7" name="Picture 6"/>
+            <wp:docPr id="5" name="Picture 4"/>
             <wp:cNvGraphicFramePr>
               <a:graphicFrameLocks xmlns:a="http://schemas.openxmlformats.org/drawingml/2006/main" noChangeAspect="1"/>
             </wp:cNvGraphicFramePr>
@@ -4257,12 +4904,12 @@
               <a:graphicData uri="http://schemas.openxmlformats.org/drawingml/2006/picture">
                 <pic:pic xmlns:pic="http://schemas.openxmlformats.org/drawingml/2006/picture">
                   <pic:nvPicPr>
-                    <pic:cNvPr id="7" name="Picture 6"/>
+                    <pic:cNvPr id="5" name="Picture 4"/>
                     <pic:cNvPicPr>
                       <a:picLocks noChangeAspect="1"/>
                       <a:extLst>
                         <a:ext uri="smNativeData">
-                          <sm:smNativeData xmlns="" xmlns:o="urn:schemas-microsoft-com:office:office" xmlns:v="urn:schemas-microsoft-com:vml" xmlns:w10="urn:schemas-microsoft-com:office:word" xmlns:w="http://schemas.openxmlformats.org/wordprocessingml/2006/main" xmlns:sm="smNativeData" val="SMDATA_18_pXPgXhMAAAAlAAAAEQAAAC0AAAAAkAAAAEgAAACQAAAASAAAAAAAAAAAAAAAAAAAAAEAAABQAAAAAAAAAAAA4D8AAAAAAADgPwAAAAAAAOA/AAAAAAAA4D8AAAAAAADgPwAAAAAAAOA/AAAAAAAA4D8AAAAAAADgPwAAAAAAAOA/AAAAAAAA4D8CAAAAjAAAAAAAAAAAAAAA////AAAAAAAAAAAAAAAAAAAAAAAAAAAAAAAAAAAAAAAAAAAAZAAAAAEAAABAAAAAAAAAAAAAAAAAAAAAAAAAAAAAAAAAAAAAAAAAAAAAAAAAAAAAAAAAAAAAAAAAAAAAAAAAAAAAAAAAAAAAAAAAAAAAAAAAAAAAAAAAAAAAAAAAAAAAFAAAADwAAAAAAAAAAAAAAAAAAAAUAAAAAQAAABQAAAAUAAAAFAAAAAEAAAAAAAAAZAAAAGQAAAAAAAAAZAAAAGQAAAAVAAAAYAAAAAAAAAAAAAAADwAAACADAAAAAAAAAAAAAAEAAACgMgAAVgcAAKr4//8BAAAAf39/AAEAAABkAAAAAAAAABQAAABAHwAAAAAAACYAAAAAAAAAwOD//wAAAAAmAAAAZAAAABYAAABMAAAAAAAAAAAAAAAEAAAAAAAAAAEAAAB/f38AAAAAACgAAAAoAAAAZAAAAGQAAAAAAAAAzMzMAAAAAABQAAAAUAAAAGQAAABkAAAAAAAAAAcAAAA4AAAAAAAAAAAAAAAAAAAA////AAAAAAAAAAAAAAAAAAAAAAAAAAAAAAAAAAAAAABkAAAAZAAAAAAAAAAjAAAABAAAAGQAAAAXAAAAFAAAAAAAAAAAAAAA/38AAP9/AAAAAAAACQAAAAQAAAAAAAAADAAAABAAAAAAAAAAAAAAAAAAAAAAAAAAHgAAAGgAAAAAAAAAAAAAAAAAAAAAAAAAAAAAABAnAAAQJwAAAAAAAAAAAAAAAAAAAAAAAAAAAAAAAAAAAAAAAAAAAAAUAAAAAAAAAMDA/wAAAAAAZAAAADIAAAAAAAAAZAAAAAAAAAB/f38ACgAAACIAAAAYAAAAAAAAAAAAAAAAAAAAAAAAAAAAAAAAAAAAJAAAACQAAAAAAAAABwAAAAAAAAAAAAAAAAAAAAAAAAAAAAAAAAAAAH9/fwAlAAAAWAAAAAAAAAAAAAAAAAAAAAAAAAAAAAAAAAAAAAAAAAAAAAAAAAAAAAAAAAAAAAAAPwAAAAAAAACghgEAAAAAAAAAAAAAAAAADAAAAAEAAAAAAAAAAAAAAAAAAAAhAAAAQAAAADwAAADDAAAAB6AAAAAAAAAAAAAAAAAAAAAAAAAAAAAAAAAAAAAAAAAAAAAAkCQAAGsbAAAAAAAAAAAAAAAAAAAoAAAACAAAAAEAAAABAAAAMAAAABQAAAAAAAAAAAD//wAAAQAAAP//AAABAA=="/>
+                          <sm:smNativeData xmlns="" xmlns:o="urn:schemas-microsoft-com:office:office" xmlns:v="urn:schemas-microsoft-com:vml" xmlns:w10="urn:schemas-microsoft-com:office:word" xmlns:w="http://schemas.openxmlformats.org/wordprocessingml/2006/main" xmlns:sm="smNativeData" val="SMDATA_18_pXPgXhMAAAAlAAAAEQAAAC0AAAAAkAAAAEgAAACQAAAASAAAAAAAAAAAAAAAAAAAAAEAAABQAAAAAAAAAAAA4D8AAAAAAADgPwAAAAAAAOA/AAAAAAAA4D8AAAAAAADgPwAAAAAAAOA/AAAAAAAA4D8AAAAAAADgPwAAAAAAAOA/AAAAAAAA4D8CAAAAjAAAAAAAAAAAAAAA////AAAAAAAAAAAAAAAAAAAAAAAAAAAAAAAAAAAAAAAAAAAAZAAAAAEAAABAAAAAAAAAAAAAAAAAAAAAAAAAAAAAAAAAAAAAAAAAAAAAAAAAAAAAAAAAAAAAAAAAAAAAAAAAAAAAAAAAAAAAAAAAAAAAAAAAAAAAAAAAAAAAAAAAAAAAFAAAADwAAAAAAAAAAAAAAAAAAAAUAAAAAQAAABQAAAAUAAAAFAAAAAEAAAAAAAAAZAAAAGQAAAAAAAAAZAAAAGQAAAAVAAAAYAAAAAAAAAAAAAAADwAAACADAAAAAAAAAAAAAAEAAACgMgAAVgcAAKr4//8BAAAAf39/AAEAAABkAAAAAAAAABQAAABAHwAAAAAAACYAAAAAAAAAwOD//wAAAAAmAAAAZAAAABYAAABMAAAAAAAAAAAAAAAEAAAAAAAAAAEAAAB/f38AAAAAACgAAAAoAAAAZAAAAGQAAAAAAAAAzMzMAAAAAABQAAAAUAAAAGQAAABkAAAAAAAAAAcAAAA4AAAAAAAAAAAAAAAAAAAA////AAAAAAAAAAAAAAAAAAAAAAAAAAAAAAAAAAAAAABkAAAAZAAAAAAAAAAjAAAABAAAAGQAAAAXAAAAFAAAAAAAAAAAAAAA/38AAP9/AAAAAAAACQAAAAQAAAAAAAAADAAAABAAAAAAAAAAAAAAAAAAAAAAAAAAHgAAAGgAAAAAAAAAAAAAAAAAAAAAAAAAAAAAABAnAAAQJwAAAAAAAAAAAAAAAAAAAAAAAAAAAAAAAAAAAAAAAAAAAAAUAAAAAAAAAMDA/wAAAAAAZAAAADIAAAAAAAAAZAAAAAAAAAB/f38ACgAAACIAAAAYAAAAAAAAAAAAAAAAAAAAAAAAAAAAAAAAAAAAJAAAACQAAAAAAAAABwAAAAAAAAAAAAAAAAAAAAAAAAAAAAAAAAAAAH9/fwAlAAAAWAAAAAAAAAAAAAAAAAAAAAAAAAAAAAAAAAAAAAAAAAAAAAAAAAAAAAAAAAAAAAAAPwAAAAAAAACghgEAAAAAAAAAAAAAAAAADAAAAAEAAAAAAAAAAAAAAAAAAAAhAAAAQAAAADwAAAC/AAAAB6AAAAAAAAAAAAAAAAAAAAAAAAAAAAAAAAAAAAAAAAAAAAAAkCQAAGsbAAAAAAAAAAAAAAAAAAAoAAAACAAAAAEAAAABAAAAMAAAABQAAAAAAAAAAAD//wAAAQAAAP//AAABAA=="/>
                         </a:ext>
                       </a:extLst>
                     </pic:cNvPicPr>
@@ -4301,6 +4948,7 @@
           <w:numId w:val="15"/>
         </w:numPr>
         <w:ind w:left="1080" w:hanging="720"/>
+        <w:jc w:val="both"/>
         <w:rPr>
           <w:lang w:val="vi-VN"/>
         </w:rPr>
@@ -4310,11 +4958,12 @@
           <w:lang w:val="vi-VN"/>
         </w:rPr>
         <w:lastRenderedPageBreak/>
-        <w:t>Giao diện tạo tài khoản mới cho sinh viên (người quản lý)</w:t>
-      </w:r>
-    </w:p>
-    <w:p>
-      <w:pPr>
+        <w:t>Giao diện thay đổi mật khẩu</w:t>
+      </w:r>
+    </w:p>
+    <w:p>
+      <w:pPr>
+        <w:jc w:val="both"/>
         <w:rPr>
           <w:lang w:val="vi-VN"/>
         </w:rPr>
@@ -4324,10 +4973,10 @@
           <w:noProof/>
         </w:rPr>
         <w:drawing>
-          <wp:inline distT="0" distB="0" distL="0" distR="0" wp14:anchorId="103A5893" wp14:editId="2964C743">
+          <wp:inline distT="0" distB="0" distL="0" distR="0" wp14:anchorId="622BE8A7" wp14:editId="49892968">
             <wp:extent cx="5943600" cy="4457065"/>
             <wp:effectExtent l="0" t="0" r="0" b="0"/>
-            <wp:docPr id="8" name="Picture 7"/>
+            <wp:docPr id="6" name="Picture 5"/>
             <wp:cNvGraphicFramePr>
               <a:graphicFrameLocks xmlns:a="http://schemas.openxmlformats.org/drawingml/2006/main" noChangeAspect="1"/>
             </wp:cNvGraphicFramePr>
@@ -4335,12 +4984,12 @@
               <a:graphicData uri="http://schemas.openxmlformats.org/drawingml/2006/picture">
                 <pic:pic xmlns:pic="http://schemas.openxmlformats.org/drawingml/2006/picture">
                   <pic:nvPicPr>
-                    <pic:cNvPr id="8" name="Picture 7"/>
+                    <pic:cNvPr id="6" name="Picture 5"/>
                     <pic:cNvPicPr>
                       <a:picLocks noChangeAspect="1"/>
                       <a:extLst>
                         <a:ext uri="smNativeData">
-                          <sm:smNativeData xmlns="" xmlns:o="urn:schemas-microsoft-com:office:office" xmlns:v="urn:schemas-microsoft-com:vml" xmlns:w10="urn:schemas-microsoft-com:office:word" xmlns:w="http://schemas.openxmlformats.org/wordprocessingml/2006/main" xmlns:sm="smNativeData" val="SMDATA_18_pXPgXhMAAAAlAAAAEQAAAC0AAAAAkAAAAEgAAACQAAAASAAAAAAAAAAAAAAAAAAAAAEAAABQAAAAAAAAAAAA4D8AAAAAAADgPwAAAAAAAOA/AAAAAAAA4D8AAAAAAADgPwAAAAAAAOA/AAAAAAAA4D8AAAAAAADgPwAAAAAAAOA/AAAAAAAA4D8CAAAAjAAAAAAAAAAAAAAA////AAAAAAAAAAAAAAAAAAAAAAAAAAAAAAAAAAAAAAAAAAAAZAAAAAEAAABAAAAAAAAAAAAAAAAAAAAAAAAAAAAAAAAAAAAAAAAAAAAAAAAAAAAAAAAAAAAAAAAAAAAAAAAAAAAAAAAAAAAAAAAAAAAAAAAAAAAAAAAAAAAAAAAAAAAAFAAAADwAAAAAAAAAAAAAAAAAAAAUAAAAAQAAABQAAAAUAAAAFAAAAAEAAAAAAAAAZAAAAGQAAAAAAAAAZAAAAGQAAAAVAAAAYAAAAAAAAAAAAAAADwAAACADAAAAAAAAAAAAAAEAAACgMgAAVgcAAKr4//8BAAAAf39/AAEAAABkAAAAAAAAABQAAABAHwAAAAAAACYAAAAAAAAAwOD//wAAAAAmAAAAZAAAABYAAABMAAAAAAAAAAAAAAAEAAAAAAAAAAEAAAB/f38AAAAAACgAAAAoAAAAZAAAAGQAAAAAAAAAzMzMAAAAAABQAAAAUAAAAGQAAABkAAAAAAAAAAcAAAA4AAAAAAAAAAAAAAAAAAAA////AAAAAAAAAAAAAAAAAAAAAAAAAAAAAAAAAAAAAABkAAAAZAAAAAAAAAAjAAAABAAAAGQAAAAXAAAAFAAAAAAAAAAAAAAA/38AAP9/AAAAAAAACQAAAAQAAAAAAAAADAAAABAAAAAAAAAAAAAAAAAAAAAAAAAAHgAAAGgAAAAAAAAAAAAAAAAAAAAAAAAAAAAAABAnAAAQJwAAAAAAAAAAAAAAAAAAAAAAAAAAAAAAAAAAAAAAAAAAAAAUAAAAAAAAAMDA/wAAAAAAZAAAADIAAAAAAAAAZAAAAAAAAAB/f38ACgAAACIAAAAYAAAAAAAAAAAAAAAAAAAAAAAAAAAAAAAAAAAAJAAAACQAAAAAAAAABwAAAAAAAAAAAAAAAAAAAAAAAAAAAAAAAAAAAH9/fwAlAAAAWAAAAAAAAAAAAAAAAAAAAAAAAAAAAAAAAAAAAAAAAAAAAAAAAAAAAAAAAAAAAAAAPwAAAAAAAACghgEAAAAAAAAAAAAAAAAADAAAAAEAAAAAAAAAAAAAAAAAAAAhAAAAQAAAADwAAADFAAAAB6AAAAAAAAAAAAAAAAAAAAAAAAAAAAAAAAAAAAAAAAAAAAAAkCQAAGsbAAAAAAAAAAAAAAAAAAAoAAAACAAAAAEAAAABAAAAMAAAABQAAAAAAAAAAAD//wAAAQAAAP//AAABAA=="/>
+                          <sm:smNativeData xmlns="" xmlns:o="urn:schemas-microsoft-com:office:office" xmlns:v="urn:schemas-microsoft-com:vml" xmlns:w10="urn:schemas-microsoft-com:office:word" xmlns:w="http://schemas.openxmlformats.org/wordprocessingml/2006/main" xmlns:sm="smNativeData" val="SMDATA_18_pXPgXhMAAAAlAAAAEQAAAC0AAAAAkAAAAEgAAACQAAAASAAAAAAAAAAAAAAAAAAAAAEAAABQAAAAAAAAAAAA4D8AAAAAAADgPwAAAAAAAOA/AAAAAAAA4D8AAAAAAADgPwAAAAAAAOA/AAAAAAAA4D8AAAAAAADgPwAAAAAAAOA/AAAAAAAA4D8CAAAAjAAAAAAAAAAAAAAA////AAAAAAAAAAAAAAAAAAAAAAAAAAAAAAAAAAAAAAAAAAAAZAAAAAEAAABAAAAAAAAAAAAAAAAAAAAAAAAAAAAAAAAAAAAAAAAAAAAAAAAAAAAAAAAAAAAAAAAAAAAAAAAAAAAAAAAAAAAAAAAAAAAAAAAAAAAAAAAAAAAAAAAAAAAAFAAAADwAAAAAAAAAAAAAAAAAAAAUAAAAAQAAABQAAAAUAAAAFAAAAAEAAAAAAAAAZAAAAGQAAAAAAAAAZAAAAGQAAAAVAAAAYAAAAAAAAAAAAAAADwAAACADAAAAAAAAAAAAAAEAAACgMgAAVgcAAKr4//8BAAAAf39/AAEAAABkAAAAAAAAABQAAABAHwAAAAAAACYAAAAAAAAAwOD//wAAAAAmAAAAZAAAABYAAABMAAAAAAAAAAAAAAAEAAAAAAAAAAEAAAB/f38AAAAAACgAAAAoAAAAZAAAAGQAAAAAAAAAzMzMAAAAAABQAAAAUAAAAGQAAABkAAAAAAAAAAcAAAA4AAAAAAAAAAAAAAAAAAAA////AAAAAAAAAAAAAAAAAAAAAAAAAAAAAAAAAAAAAABkAAAAZAAAAAAAAAAjAAAABAAAAGQAAAAXAAAAFAAAAAAAAAAAAAAA/38AAP9/AAAAAAAACQAAAAQAAAAAAAAADAAAABAAAAAAAAAAAAAAAAAAAAAAAAAAHgAAAGgAAAAAAAAAAAAAAAAAAAAAAAAAAAAAABAnAAAQJwAAAAAAAAAAAAAAAAAAAAAAAAAAAAAAAAAAAAAAAAAAAAAUAAAAAAAAAMDA/wAAAAAAZAAAADIAAAAAAAAAZAAAAAAAAAB/f38ACgAAACIAAAAYAAAAAAAAAAAAAAAAAAAAAAAAAAAAAAAAAAAAJAAAACQAAAAAAAAABwAAAAAAAAAAAAAAAAAAAAAAAAAAAAAAAAAAAH9/fwAlAAAAWAAAAAAAAAAAAAAAAAAAAAAAAAAAAAAAAAAAAAAAAAAAAAAAAAAAAAAAAAAAAAAAPwAAAAAAAACghgEAAAAAAAAAAAAAAAAADAAAAAEAAAAAAAAAAAAAAAAAAAAhAAAAQAAAADwAAADBAAAAB6AAAAAAAAAAAAAAAAAAAAAAAAAAAAAAAAAAAAAAAAAAAAAAkCQAAGsbAAAAAAAAAAAAAAAAAAAoAAAACAAAAAEAAAABAAAAMAAAABQAAAAAAAAAAAD//wAAAQAAAP//AAABAA=="/>
                         </a:ext>
                       </a:extLst>
                     </pic:cNvPicPr>
@@ -4379,6 +5028,7 @@
           <w:numId w:val="15"/>
         </w:numPr>
         <w:ind w:left="1080" w:hanging="720"/>
+        <w:jc w:val="both"/>
         <w:rPr>
           <w:lang w:val="vi-VN"/>
         </w:rPr>
@@ -4388,11 +5038,12 @@
           <w:lang w:val="vi-VN"/>
         </w:rPr>
         <w:lastRenderedPageBreak/>
-        <w:t>Xem thống kê số giấy của các sinh viên (người quản lý)</w:t>
-      </w:r>
-    </w:p>
-    <w:p>
-      <w:pPr>
+        <w:t>Giao diện xem thống kê số tờ giấy theo tháng của mỗi sinh viên</w:t>
+      </w:r>
+    </w:p>
+    <w:p>
+      <w:pPr>
+        <w:jc w:val="both"/>
         <w:rPr>
           <w:lang w:val="vi-VN"/>
         </w:rPr>
@@ -4402,10 +5053,10 @@
           <w:noProof/>
         </w:rPr>
         <w:drawing>
-          <wp:inline distT="0" distB="0" distL="0" distR="0" wp14:anchorId="1A3D103C" wp14:editId="33A49ECC">
+          <wp:inline distT="0" distB="0" distL="0" distR="0" wp14:anchorId="2E065359" wp14:editId="43B84BA2">
             <wp:extent cx="5943600" cy="4457065"/>
             <wp:effectExtent l="0" t="0" r="0" b="0"/>
-            <wp:docPr id="9" name="Picture 8"/>
+            <wp:docPr id="7" name="Picture 6"/>
             <wp:cNvGraphicFramePr>
               <a:graphicFrameLocks xmlns:a="http://schemas.openxmlformats.org/drawingml/2006/main" noChangeAspect="1"/>
             </wp:cNvGraphicFramePr>
@@ -4413,12 +5064,12 @@
               <a:graphicData uri="http://schemas.openxmlformats.org/drawingml/2006/picture">
                 <pic:pic xmlns:pic="http://schemas.openxmlformats.org/drawingml/2006/picture">
                   <pic:nvPicPr>
-                    <pic:cNvPr id="9" name="Picture 8"/>
+                    <pic:cNvPr id="7" name="Picture 6"/>
                     <pic:cNvPicPr>
                       <a:picLocks noChangeAspect="1"/>
                       <a:extLst>
                         <a:ext uri="smNativeData">
-                          <sm:smNativeData xmlns="" xmlns:o="urn:schemas-microsoft-com:office:office" xmlns:v="urn:schemas-microsoft-com:vml" xmlns:w10="urn:schemas-microsoft-com:office:word" xmlns:w="http://schemas.openxmlformats.org/wordprocessingml/2006/main" xmlns:sm="smNativeData" val="SMDATA_18_pXPgXhMAAAAlAAAAEQAAAG0AAAAAkAAAAEgAAACQAAAASAAAAAAAAAAAAAAAAAAAAAEAAABQAAAAAAAAAAAA4D8AAAAAAADgPwAAAAAAAOA/AAAAAAAA4D8AAAAAAADgPwAAAAAAAOA/AAAAAAAA4D8AAAAAAADgPwAAAAAAAOA/AAAAAAAA4D8CAAAAjAAAAAAAAAAAAAAA////AAAAAAAAAAAAAAAAAAAAAAAAAAAAAAAAAAAAAAAAAAAAZAAAAAEAAABAAAAAAAAAAAAAAAAAAAAAAAAAAAAAAAAAAAAAAAAAAAAAAAAAAAAAAAAAAAAAAAAAAAAAAAAAAAAAAAAAAAAAAAAAAAAAAAAAAAAAAAAAAAAAAAAAAAAAFAAAADwAAAAAAAAAAAAAAAAAAAAUAAAAAQAAABQAAAAUAAAAFAAAAAEAAAAAAAAAZAAAAGQAAAAAAAAAZAAAAGQAAAAVAAAAYAAAAAAAAAAAAAAADwAAACADAAAAAAAAAAAAAAEAAACgMgAAVgcAAKr4//8BAAAAf39/AAEAAABkAAAAAAAAABQAAABAHwAAAAAAACYAAAAAAAAAwOD//wAAAAAmAAAAZAAAABYAAABMAAAAAAAAAAAAAAAEAAAAAAAAAAEAAAB/f38AAAAAACgAAAAoAAAAZAAAAGQAAAAAAAAAzMzMAAAAAABQAAAAUAAAAGQAAABkAAAAAAAAAAcAAAA4AAAAAAAAAAAAAAAAAAAA////AAAAAAAAAAAAAAAAAAAAAAAAAAAAAAAAAAAAAABkAAAAZAAAAAAAAAAjAAAABAAAAGQAAAAXAAAAFAAAAAAAAAAAAAAA/38AAP9/AAAAAAAACQAAAAQAAAAAAAAADAAAABAAAAAAAAAAAAAAAAAAAAAAAAAAHgAAAGgAAAAAAAAAAAAAAAAAAAAAAAAAAAAAABAnAAAQJwAAAAAAAAAAAAAAAAAAAAAAAAAAAAAAAAAAAAAAAAAAAAAUAAAAAAAAAMDA/wAAAAAAZAAAADIAAAAAAAAAZAAAAAAAAAB/f38ACgAAACIAAAAYAAAAAAAAAAAAAAAAAAAAAAAAAAAAAAAAAAAAJAAAACQAAAAAAAAABwAAAAAAAAAAAAAAAAAAAAAAAAAAAAAAAAAAAH9/fwAlAAAAWAAAAAAAAAAAAAAAAAAAAAAAAAAAAAAAAAAAAAAAAAAAAAAAAAAAAAAAAAAAAAAAPwAAAAAAAACghgEAAAAAAAAAAAAAAAAADAAAAAEAAAAAAAAAAAAAAAAAAAAhAAAAQAAAADwAAADHAAAAB6AAAAAAAAAAAAAAAAAAAAAAAAAAAAAAAAAAAAAAAAAAAAAAkCQAAGsbAAAAAAAAAAAAAAAAAAAoAAAACAAAAAEAAAABAAAAMAAAABQAAAAAAAAAAAD//wAAAQAAAP//AAABAA=="/>
+                          <sm:smNativeData xmlns="" xmlns:o="urn:schemas-microsoft-com:office:office" xmlns:v="urn:schemas-microsoft-com:vml" xmlns:w10="urn:schemas-microsoft-com:office:word" xmlns:w="http://schemas.openxmlformats.org/wordprocessingml/2006/main" xmlns:sm="smNativeData" val="SMDATA_18_pXPgXhMAAAAlAAAAEQAAAC0AAAAAkAAAAEgAAACQAAAASAAAAAAAAAAAAAAAAAAAAAEAAABQAAAAAAAAAAAA4D8AAAAAAADgPwAAAAAAAOA/AAAAAAAA4D8AAAAAAADgPwAAAAAAAOA/AAAAAAAA4D8AAAAAAADgPwAAAAAAAOA/AAAAAAAA4D8CAAAAjAAAAAAAAAAAAAAA////AAAAAAAAAAAAAAAAAAAAAAAAAAAAAAAAAAAAAAAAAAAAZAAAAAEAAABAAAAAAAAAAAAAAAAAAAAAAAAAAAAAAAAAAAAAAAAAAAAAAAAAAAAAAAAAAAAAAAAAAAAAAAAAAAAAAAAAAAAAAAAAAAAAAAAAAAAAAAAAAAAAAAAAAAAAFAAAADwAAAAAAAAAAAAAAAAAAAAUAAAAAQAAABQAAAAUAAAAFAAAAAEAAAAAAAAAZAAAAGQAAAAAAAAAZAAAAGQAAAAVAAAAYAAAAAAAAAAAAAAADwAAACADAAAAAAAAAAAAAAEAAACgMgAAVgcAAKr4//8BAAAAf39/AAEAAABkAAAAAAAAABQAAABAHwAAAAAAACYAAAAAAAAAwOD//wAAAAAmAAAAZAAAABYAAABMAAAAAAAAAAAAAAAEAAAAAAAAAAEAAAB/f38AAAAAACgAAAAoAAAAZAAAAGQAAAAAAAAAzMzMAAAAAABQAAAAUAAAAGQAAABkAAAAAAAAAAcAAAA4AAAAAAAAAAAAAAAAAAAA////AAAAAAAAAAAAAAAAAAAAAAAAAAAAAAAAAAAAAABkAAAAZAAAAAAAAAAjAAAABAAAAGQAAAAXAAAAFAAAAAAAAAAAAAAA/38AAP9/AAAAAAAACQAAAAQAAAAAAAAADAAAABAAAAAAAAAAAAAAAAAAAAAAAAAAHgAAAGgAAAAAAAAAAAAAAAAAAAAAAAAAAAAAABAnAAAQJwAAAAAAAAAAAAAAAAAAAAAAAAAAAAAAAAAAAAAAAAAAAAAUAAAAAAAAAMDA/wAAAAAAZAAAADIAAAAAAAAAZAAAAAAAAAB/f38ACgAAACIAAAAYAAAAAAAAAAAAAAAAAAAAAAAAAAAAAAAAAAAAJAAAACQAAAAAAAAABwAAAAAAAAAAAAAAAAAAAAAAAAAAAAAAAAAAAH9/fwAlAAAAWAAAAAAAAAAAAAAAAAAAAAAAAAAAAAAAAAAAAAAAAAAAAAAAAAAAAAAAAAAAAAAAPwAAAAAAAACghgEAAAAAAAAAAAAAAAAADAAAAAEAAAAAAAAAAAAAAAAAAAAhAAAAQAAAADwAAADDAAAAB6AAAAAAAAAAAAAAAAAAAAAAAAAAAAAAAAAAAAAAAAAAAAAAkCQAAGsbAAAAAAAAAAAAAAAAAAAoAAAACAAAAAEAAAABAAAAMAAAABQAAAAAAAAAAAD//wAAAQAAAP//AAABAA=="/>
                         </a:ext>
                       </a:extLst>
                     </pic:cNvPicPr>
@@ -4457,6 +5108,7 @@
           <w:numId w:val="15"/>
         </w:numPr>
         <w:ind w:left="1080" w:hanging="720"/>
+        <w:jc w:val="both"/>
         <w:rPr>
           <w:lang w:val="vi-VN"/>
         </w:rPr>
@@ -4466,11 +5118,12 @@
           <w:lang w:val="vi-VN"/>
         </w:rPr>
         <w:lastRenderedPageBreak/>
-        <w:t>Xem chi tiết hoạt động của mỗi sinh viên (người quản lý)</w:t>
-      </w:r>
-    </w:p>
-    <w:p>
-      <w:pPr>
+        <w:t>Giao diện tạo tài khoản mới cho sinh viên (người quản lý)</w:t>
+      </w:r>
+    </w:p>
+    <w:p>
+      <w:pPr>
+        <w:jc w:val="both"/>
         <w:rPr>
           <w:lang w:val="vi-VN"/>
         </w:rPr>
@@ -4480,10 +5133,10 @@
           <w:noProof/>
         </w:rPr>
         <w:drawing>
-          <wp:inline distT="0" distB="0" distL="0" distR="0" wp14:anchorId="4D6CB926" wp14:editId="5F07B3C1">
+          <wp:inline distT="0" distB="0" distL="0" distR="0" wp14:anchorId="103A5893" wp14:editId="2964C743">
             <wp:extent cx="5943600" cy="4457065"/>
             <wp:effectExtent l="0" t="0" r="0" b="0"/>
-            <wp:docPr id="10" name="Picture 9"/>
+            <wp:docPr id="8" name="Picture 7"/>
             <wp:cNvGraphicFramePr>
               <a:graphicFrameLocks xmlns:a="http://schemas.openxmlformats.org/drawingml/2006/main" noChangeAspect="1"/>
             </wp:cNvGraphicFramePr>
@@ -4491,90 +5144,12 @@
               <a:graphicData uri="http://schemas.openxmlformats.org/drawingml/2006/picture">
                 <pic:pic xmlns:pic="http://schemas.openxmlformats.org/drawingml/2006/picture">
                   <pic:nvPicPr>
-                    <pic:cNvPr id="10" name="Picture 9"/>
+                    <pic:cNvPr id="8" name="Picture 7"/>
                     <pic:cNvPicPr>
                       <a:picLocks noChangeAspect="1"/>
                       <a:extLst>
                         <a:ext uri="smNativeData">
-                          <sm:smNativeData xmlns="" xmlns:o="urn:schemas-microsoft-com:office:office" xmlns:v="urn:schemas-microsoft-com:vml" xmlns:w10="urn:schemas-microsoft-com:office:word" xmlns:w="http://schemas.openxmlformats.org/wordprocessingml/2006/main" xmlns:sm="smNativeData" val="SMDATA_18_pXPgXhMAAAAlAAAAEQAAAC0AAAAAkAAAAEgAAACQAAAASAAAAAAAAAAAAAAAAAAAAAEAAABQAAAAAAAAAAAA4D8AAAAAAADgPwAAAAAAAOA/AAAAAAAA4D8AAAAAAADgPwAAAAAAAOA/AAAAAAAA4D8AAAAAAADgPwAAAAAAAOA/AAAAAAAA4D8CAAAAjAAAAAAAAAAAAAAA////AAAAAAAAAAAAAAAAAAAAAAAAAAAAAAAAAAAAAAAAAAAAZAAAAAEAAABAAAAAAAAAAAAAAAAAAAAAAAAAAAAAAAAAAAAAAAAAAAAAAAAAAAAAAAAAAAAAAAAAAAAAAAAAAAAAAAAAAAAAAAAAAAAAAAAAAAAAAAAAAAAAAAAAAAAAFAAAADwAAAAAAAAAAAAAAAAAAAAUAAAAAQAAABQAAAAUAAAAFAAAAAEAAAAAAAAAZAAAAGQAAAAAAAAAZAAAAGQAAAAVAAAAYAAAAAAAAAAAAAAADwAAACADAAAAAAAAAAAAAAEAAACgMgAAVgcAAKr4//8BAAAAf39/AAEAAABkAAAAAAAAABQAAABAHwAAAAAAACYAAAAAAAAAwOD//wAAAAAmAAAAZAAAABYAAABMAAAAAAAAAAAAAAAEAAAAAAAAAAEAAAB/f38AAAAAACgAAAAoAAAAZAAAAGQAAAAAAAAAzMzMAAAAAABQAAAAUAAAAGQAAABkAAAAAAAAAAcAAAA4AAAAAAAAAAAAAAAAAAAA////AAAAAAAAAAAAAAAAAAAAAAAAAAAAAAAAAAAAAABkAAAAZAAAAAAAAAAjAAAABAAAAGQAAAAXAAAAFAAAAAAAAAAAAAAA/38AAP9/AAAAAAAACQAAAAQAAAAAAAAADAAAABAAAAAAAAAAAAAAAAAAAAAAAAAAHgAAAGgAAAAAAAAAAAAAAAAAAAAAAAAAAAAAABAnAAAQJwAAAAAAAAAAAAAAAAAAAAAAAAAAAAAAAAAAAAAAAAAAAAAUAAAAAAAAAMDA/wAAAAAAZAAAADIAAAAAAAAAZAAAAAAAAAB/f38ACgAAACIAAAAYAAAAAAAAAAAAAAAAAAAAAAAAAAAAAAAAAAAAJAAAACQAAAAAAAAABwAAAAAAAAAAAAAAAAAAAAAAAAAAAAAAAAAAAH9/fwAlAAAAWAAAAAAAAAAAAAAAAAAAAAAAAAAAAAAAAAAAAAAAAAAAAAAAAAAAAAAAAAAAAAAAPwAAAAAAAACghgEAAAAAAAAAAAAAAAAADAAAAAEAAAAAAAAAAAAAAAAAAAAhAAAAQAAAADwAAADJAAAAB6AAAAAAAAAAAAAAAAAAAAAAAAAAAAAAAAAAAAAAAAAAAAAAkCQAAGsbAAAAAAAAAAAAAAAAAAAoAAAACAAAAAEAAAABAAAAMAAAABQAAAAAAAAAAAD//wAAAQAAAP//AAABAA=="/>
-                        </a:ext>
-                      </a:extLst>
-                    </pic:cNvPicPr>
-                  </pic:nvPicPr>
-                  <pic:blipFill>
-                    <a:blip r:embed="rId35"/>
-                    <a:stretch>
-                      <a:fillRect/>
-                    </a:stretch>
-                  </pic:blipFill>
-                  <pic:spPr>
-                    <a:xfrm>
-                      <a:off x="0" y="0"/>
-                      <a:ext cx="5943600" cy="4457065"/>
-                    </a:xfrm>
-                    <a:prstGeom prst="rect">
-                      <a:avLst/>
-                    </a:prstGeom>
-                    <a:noFill/>
-                    <a:ln w="12700">
-                      <a:noFill/>
-                    </a:ln>
-                  </pic:spPr>
-                </pic:pic>
-              </a:graphicData>
-            </a:graphic>
-          </wp:inline>
-        </w:drawing>
-      </w:r>
-    </w:p>
-    <w:p>
-      <w:pPr>
-        <w:pStyle w:val="Heading3"/>
-        <w:numPr>
-          <w:ilvl w:val="1"/>
-          <w:numId w:val="15"/>
-        </w:numPr>
-        <w:ind w:left="1080" w:hanging="720"/>
-        <w:rPr>
-          <w:lang w:val="vi-VN"/>
-        </w:rPr>
-      </w:pPr>
-      <w:r>
-        <w:rPr>
-          <w:lang w:val="vi-VN"/>
-        </w:rPr>
-        <w:lastRenderedPageBreak/>
-        <w:t>Xem danh sách tài khoản có trong hệ thống (admin)</w:t>
-      </w:r>
-    </w:p>
-    <w:p>
-      <w:pPr>
-        <w:rPr>
-          <w:lang w:val="vi-VN"/>
-        </w:rPr>
-      </w:pPr>
-      <w:r>
-        <w:rPr>
-          <w:noProof/>
-        </w:rPr>
-        <w:drawing>
-          <wp:inline distT="0" distB="0" distL="0" distR="0" wp14:anchorId="4587E1DB" wp14:editId="08F07A3C">
-            <wp:extent cx="5943600" cy="4457065"/>
-            <wp:effectExtent l="0" t="0" r="0" b="0"/>
-            <wp:docPr id="11" name="Picture 10"/>
-            <wp:cNvGraphicFramePr>
-              <a:graphicFrameLocks xmlns:a="http://schemas.openxmlformats.org/drawingml/2006/main" noChangeAspect="1"/>
-            </wp:cNvGraphicFramePr>
-            <a:graphic xmlns:a="http://schemas.openxmlformats.org/drawingml/2006/main">
-              <a:graphicData uri="http://schemas.openxmlformats.org/drawingml/2006/picture">
-                <pic:pic xmlns:pic="http://schemas.openxmlformats.org/drawingml/2006/picture">
-                  <pic:nvPicPr>
-                    <pic:cNvPr id="11" name="Picture 10"/>
-                    <pic:cNvPicPr>
-                      <a:picLocks noChangeAspect="1"/>
-                      <a:extLst>
-                        <a:ext uri="smNativeData">
-                          <sm:smNativeData xmlns="" xmlns:o="urn:schemas-microsoft-com:office:office" xmlns:v="urn:schemas-microsoft-com:vml" xmlns:w10="urn:schemas-microsoft-com:office:word" xmlns:w="http://schemas.openxmlformats.org/wordprocessingml/2006/main" xmlns:sm="smNativeData" val="SMDATA_18_pXPgXhMAAAAlAAAAEQAAAC0AAAAAkAAAAEgAAACQAAAASAAAAAAAAAAAAAAAAAAAAAEAAABQAAAAAAAAAAAA4D8AAAAAAADgPwAAAAAAAOA/AAAAAAAA4D8AAAAAAADgPwAAAAAAAOA/AAAAAAAA4D8AAAAAAADgPwAAAAAAAOA/AAAAAAAA4D8CAAAAjAAAAAAAAAAAAAAA////AAAAAAAAAAAAAAAAAAAAAAAAAAAAAAAAAAAAAAAAAAAAZAAAAAEAAABAAAAAAAAAAAAAAAAAAAAAAAAAAAAAAAAAAAAAAAAAAAAAAAAAAAAAAAAAAAAAAAAAAAAAAAAAAAAAAAAAAAAAAAAAAAAAAAAAAAAAAAAAAAAAAAAAAAAAFAAAADwAAAAAAAAAAAAAAAAAAAAUAAAAAQAAABQAAAAUAAAAFAAAAAEAAAAAAAAAZAAAAGQAAAAAAAAAZAAAAGQAAAAVAAAAYAAAAAAAAAAAAAAADwAAACADAAAAAAAAAAAAAAEAAACgMgAAVgcAAKr4//8BAAAAf39/AAEAAABkAAAAAAAAABQAAABAHwAAAAAAACYAAAAAAAAAwOD//wAAAAAmAAAAZAAAABYAAABMAAAAAAAAAAAAAAAEAAAAAAAAAAEAAAB/f38AAAAAACgAAAAoAAAAZAAAAGQAAAAAAAAAzMzMAAAAAABQAAAAUAAAAGQAAABkAAAAAAAAAAcAAAA4AAAAAAAAAAAAAAAAAAAA////AAAAAAAAAAAAAAAAAAAAAAAAAAAAAAAAAAAAAABkAAAAZAAAAAAAAAAjAAAABAAAAGQAAAAXAAAAFAAAAAAAAAAAAAAA/38AAP9/AAAAAAAACQAAAAQAAAAAAAAADAAAABAAAAAAAAAAAAAAAAAAAAAAAAAAHgAAAGgAAAAAAAAAAAAAAAAAAAAAAAAAAAAAABAnAAAQJwAAAAAAAAAAAAAAAAAAAAAAAAAAAAAAAAAAAAAAAAAAAAAUAAAAAAAAAMDA/wAAAAAAZAAAADIAAAAAAAAAZAAAAAAAAAB/f38ACgAAACIAAAAYAAAAAAAAAAAAAAAAAAAAAAAAAAAAAAAAAAAAJAAAACQAAAAAAAAABwAAAAAAAAAAAAAAAAAAAAAAAAAAAAAAAAAAAH9/fwAlAAAAWAAAAAAAAAAAAAAAAAAAAAAAAAAAAAAAAAAAAAAAAAAAAAAAAAAAAAAAAAAAAAAAPwAAAAAAAACghgEAAAAAAAAAAAAAAAAADAAAAAEAAAAAAAAAAAAAAAAAAAAhAAAAQAAAADwAAADLAAAAB6AAAAAAAAAAAAAAAAAAAAAAAAAAAAAAAAAAAAAAAAAAAAAAkCQAAGsbAAAAAAAAAAAAAAAAAAAoAAAACAAAAAEAAAABAAAAMAAAABQAAAAAAAAAAAD//wAAAQAAAP//AAABAA=="/>
+                          <sm:smNativeData xmlns="" xmlns:o="urn:schemas-microsoft-com:office:office" xmlns:v="urn:schemas-microsoft-com:vml" xmlns:w10="urn:schemas-microsoft-com:office:word" xmlns:w="http://schemas.openxmlformats.org/wordprocessingml/2006/main" xmlns:sm="smNativeData" val="SMDATA_18_pXPgXhMAAAAlAAAAEQAAAC0AAAAAkAAAAEgAAACQAAAASAAAAAAAAAAAAAAAAAAAAAEAAABQAAAAAAAAAAAA4D8AAAAAAADgPwAAAAAAAOA/AAAAAAAA4D8AAAAAAADgPwAAAAAAAOA/AAAAAAAA4D8AAAAAAADgPwAAAAAAAOA/AAAAAAAA4D8CAAAAjAAAAAAAAAAAAAAA////AAAAAAAAAAAAAAAAAAAAAAAAAAAAAAAAAAAAAAAAAAAAZAAAAAEAAABAAAAAAAAAAAAAAAAAAAAAAAAAAAAAAAAAAAAAAAAAAAAAAAAAAAAAAAAAAAAAAAAAAAAAAAAAAAAAAAAAAAAAAAAAAAAAAAAAAAAAAAAAAAAAAAAAAAAAFAAAADwAAAAAAAAAAAAAAAAAAAAUAAAAAQAAABQAAAAUAAAAFAAAAAEAAAAAAAAAZAAAAGQAAAAAAAAAZAAAAGQAAAAVAAAAYAAAAAAAAAAAAAAADwAAACADAAAAAAAAAAAAAAEAAACgMgAAVgcAAKr4//8BAAAAf39/AAEAAABkAAAAAAAAABQAAABAHwAAAAAAACYAAAAAAAAAwOD//wAAAAAmAAAAZAAAABYAAABMAAAAAAAAAAAAAAAEAAAAAAAAAAEAAAB/f38AAAAAACgAAAAoAAAAZAAAAGQAAAAAAAAAzMzMAAAAAABQAAAAUAAAAGQAAABkAAAAAAAAAAcAAAA4AAAAAAAAAAAAAAAAAAAA////AAAAAAAAAAAAAAAAAAAAAAAAAAAAAAAAAAAAAABkAAAAZAAAAAAAAAAjAAAABAAAAGQAAAAXAAAAFAAAAAAAAAAAAAAA/38AAP9/AAAAAAAACQAAAAQAAAAAAAAADAAAABAAAAAAAAAAAAAAAAAAAAAAAAAAHgAAAGgAAAAAAAAAAAAAAAAAAAAAAAAAAAAAABAnAAAQJwAAAAAAAAAAAAAAAAAAAAAAAAAAAAAAAAAAAAAAAAAAAAAUAAAAAAAAAMDA/wAAAAAAZAAAADIAAAAAAAAAZAAAAAAAAAB/f38ACgAAACIAAAAYAAAAAAAAAAAAAAAAAAAAAAAAAAAAAAAAAAAAJAAAACQAAAAAAAAABwAAAAAAAAAAAAAAAAAAAAAAAAAAAAAAAAAAAH9/fwAlAAAAWAAAAAAAAAAAAAAAAAAAAAAAAAAAAAAAAAAAAAAAAAAAAAAAAAAAAAAAAAAAAAAAPwAAAAAAAACghgEAAAAAAAAAAAAAAAAADAAAAAEAAAAAAAAAAAAAAAAAAAAhAAAAQAAAADwAAADFAAAAB6AAAAAAAAAAAAAAAAAAAAAAAAAAAAAAAAAAAAAAAAAAAAAAkCQAAGsbAAAAAAAAAAAAAAAAAAAoAAAACAAAAAEAAAABAAAAMAAAABQAAAAAAAAAAAD//wAAAQAAAP//AAABAA=="/>
                         </a:ext>
                       </a:extLst>
                     </pic:cNvPicPr>
@@ -4613,6 +5188,7 @@
           <w:numId w:val="15"/>
         </w:numPr>
         <w:ind w:left="1080" w:hanging="720"/>
+        <w:jc w:val="both"/>
         <w:rPr>
           <w:lang w:val="vi-VN"/>
         </w:rPr>
@@ -4622,11 +5198,12 @@
           <w:lang w:val="vi-VN"/>
         </w:rPr>
         <w:lastRenderedPageBreak/>
-        <w:t>Thay đổi quyền cho tài khoản (admin)</w:t>
-      </w:r>
-    </w:p>
-    <w:p>
-      <w:pPr>
+        <w:t>Xem thống kê số giấy của các sinh viên (người quản lý)</w:t>
+      </w:r>
+    </w:p>
+    <w:p>
+      <w:pPr>
+        <w:jc w:val="both"/>
         <w:rPr>
           <w:lang w:val="vi-VN"/>
         </w:rPr>
@@ -4636,10 +5213,10 @@
           <w:noProof/>
         </w:rPr>
         <w:drawing>
-          <wp:inline distT="0" distB="0" distL="0" distR="0" wp14:anchorId="0C8E03F3" wp14:editId="3F3A44F0">
+          <wp:inline distT="0" distB="0" distL="0" distR="0" wp14:anchorId="1A3D103C" wp14:editId="33A49ECC">
             <wp:extent cx="5943600" cy="4457065"/>
             <wp:effectExtent l="0" t="0" r="0" b="0"/>
-            <wp:docPr id="12" name="Picture 11"/>
+            <wp:docPr id="9" name="Picture 8"/>
             <wp:cNvGraphicFramePr>
               <a:graphicFrameLocks xmlns:a="http://schemas.openxmlformats.org/drawingml/2006/main" noChangeAspect="1"/>
             </wp:cNvGraphicFramePr>
@@ -4647,12 +5224,12 @@
               <a:graphicData uri="http://schemas.openxmlformats.org/drawingml/2006/picture">
                 <pic:pic xmlns:pic="http://schemas.openxmlformats.org/drawingml/2006/picture">
                   <pic:nvPicPr>
-                    <pic:cNvPr id="12" name="Picture 11"/>
+                    <pic:cNvPr id="9" name="Picture 8"/>
                     <pic:cNvPicPr>
                       <a:picLocks noChangeAspect="1"/>
                       <a:extLst>
                         <a:ext uri="smNativeData">
-                          <sm:smNativeData xmlns="" xmlns:o="urn:schemas-microsoft-com:office:office" xmlns:v="urn:schemas-microsoft-com:vml" xmlns:w10="urn:schemas-microsoft-com:office:word" xmlns:w="http://schemas.openxmlformats.org/wordprocessingml/2006/main" xmlns:sm="smNativeData" val="SMDATA_18_pXPgXhMAAAAlAAAAEQAAAG0AAAAAkAAAAEgAAACQAAAASAAAAAAAAAAAAAAAAAAAAAEAAABQAAAAAAAAAAAA4D8AAAAAAADgPwAAAAAAAOA/AAAAAAAA4D8AAAAAAADgPwAAAAAAAOA/AAAAAAAA4D8AAAAAAADgPwAAAAAAAOA/AAAAAAAA4D8CAAAAjAAAAAAAAAAAAAAA////AAAAAAAAAAAAAAAAAAAAAAAAAAAAAAAAAAAAAAAAAAAAZAAAAAEAAABAAAAAAAAAAAAAAAAAAAAAAAAAAAAAAAAAAAAAAAAAAAAAAAAAAAAAAAAAAAAAAAAAAAAAAAAAAAAAAAAAAAAAAAAAAAAAAAAAAAAAAAAAAAAAAAAAAAAAFAAAADwAAAAAAAAAAAAAAAAAAAAUAAAAAQAAABQAAAAUAAAAFAAAAAEAAAAAAAAAZAAAAGQAAAAAAAAAZAAAAGQAAAAVAAAAYAAAAAAAAAAAAAAADwAAACADAAAAAAAAAAAAAAEAAACgMgAAVgcAAKr4//8BAAAAf39/AAEAAABkAAAAAAAAABQAAABAHwAAAAAAACYAAAAAAAAAwOD//wAAAAAmAAAAZAAAABYAAABMAAAAAAAAAAAAAAAEAAAAAAAAAAEAAAB/f38AAAAAACgAAAAoAAAAZAAAAGQAAAAAAAAAzMzMAAAAAABQAAAAUAAAAGQAAABkAAAAAAAAAAcAAAA4AAAAAAAAAAAAAAAAAAAA////AAAAAAAAAAAAAAAAAAAAAAAAAAAAAAAAAAAAAABkAAAAZAAAAAAAAAAjAAAABAAAAGQAAAAXAAAAFAAAAAAAAAAAAAAA/38AAP9/AAAAAAAACQAAAAQAAAAAAAAADAAAABAAAAAAAAAAAAAAAAAAAAAAAAAAHgAAAGgAAAAAAAAAAAAAAAAAAAAAAAAAAAAAABAnAAAQJwAAAAAAAAAAAAAAAAAAAAAAAAAAAAAAAAAAAAAAAAAAAAAUAAAAAAAAAMDA/wAAAAAAZAAAADIAAAAAAAAAZAAAAAAAAAB/f38ACgAAACIAAAAYAAAAAAAAAAAAAAAAAAAAAAAAAAAAAAAAAAAAJAAAACQAAAAAAAAABwAAAAAAAAAAAAAAAAAAAAAAAAAAAAAAAAAAAH9/fwAlAAAAWAAAAAAAAAAAAAAAAAAAAAAAAAAAAAAAAAAAAAAAAAAAAAAAAAAAAAAAAAAAAAAAPwAAAAAAAACghgEAAAAAAAAAAAAAAAAADAAAAAEAAAAAAAAAAAAAAAAAAAAhAAAAQAAAADwAAADNAAAAB6AAAAAAAAAAAAAAAAAAAAAAAAAAAAAAAAAAAAAAAAAAAAAAkCQAAGsbAAAAAAAAAAAAAAAAAAAoAAAACAAAAAEAAAABAAAAMAAAABQAAAAAAAAAAAD//wAAAQAAAP//AAABAA=="/>
+                          <sm:smNativeData xmlns="" xmlns:o="urn:schemas-microsoft-com:office:office" xmlns:v="urn:schemas-microsoft-com:vml" xmlns:w10="urn:schemas-microsoft-com:office:word" xmlns:w="http://schemas.openxmlformats.org/wordprocessingml/2006/main" xmlns:sm="smNativeData" val="SMDATA_18_pXPgXhMAAAAlAAAAEQAAAG0AAAAAkAAAAEgAAACQAAAASAAAAAAAAAAAAAAAAAAAAAEAAABQAAAAAAAAAAAA4D8AAAAAAADgPwAAAAAAAOA/AAAAAAAA4D8AAAAAAADgPwAAAAAAAOA/AAAAAAAA4D8AAAAAAADgPwAAAAAAAOA/AAAAAAAA4D8CAAAAjAAAAAAAAAAAAAAA////AAAAAAAAAAAAAAAAAAAAAAAAAAAAAAAAAAAAAAAAAAAAZAAAAAEAAABAAAAAAAAAAAAAAAAAAAAAAAAAAAAAAAAAAAAAAAAAAAAAAAAAAAAAAAAAAAAAAAAAAAAAAAAAAAAAAAAAAAAAAAAAAAAAAAAAAAAAAAAAAAAAAAAAAAAAFAAAADwAAAAAAAAAAAAAAAAAAAAUAAAAAQAAABQAAAAUAAAAFAAAAAEAAAAAAAAAZAAAAGQAAAAAAAAAZAAAAGQAAAAVAAAAYAAAAAAAAAAAAAAADwAAACADAAAAAAAAAAAAAAEAAACgMgAAVgcAAKr4//8BAAAAf39/AAEAAABkAAAAAAAAABQAAABAHwAAAAAAACYAAAAAAAAAwOD//wAAAAAmAAAAZAAAABYAAABMAAAAAAAAAAAAAAAEAAAAAAAAAAEAAAB/f38AAAAAACgAAAAoAAAAZAAAAGQAAAAAAAAAzMzMAAAAAABQAAAAUAAAAGQAAABkAAAAAAAAAAcAAAA4AAAAAAAAAAAAAAAAAAAA////AAAAAAAAAAAAAAAAAAAAAAAAAAAAAAAAAAAAAABkAAAAZAAAAAAAAAAjAAAABAAAAGQAAAAXAAAAFAAAAAAAAAAAAAAA/38AAP9/AAAAAAAACQAAAAQAAAAAAAAADAAAABAAAAAAAAAAAAAAAAAAAAAAAAAAHgAAAGgAAAAAAAAAAAAAAAAAAAAAAAAAAAAAABAnAAAQJwAAAAAAAAAAAAAAAAAAAAAAAAAAAAAAAAAAAAAAAAAAAAAUAAAAAAAAAMDA/wAAAAAAZAAAADIAAAAAAAAAZAAAAAAAAAB/f38ACgAAACIAAAAYAAAAAAAAAAAAAAAAAAAAAAAAAAAAAAAAAAAAJAAAACQAAAAAAAAABwAAAAAAAAAAAAAAAAAAAAAAAAAAAAAAAAAAAH9/fwAlAAAAWAAAAAAAAAAAAAAAAAAAAAAAAAAAAAAAAAAAAAAAAAAAAAAAAAAAAAAAAAAAAAAAPwAAAAAAAACghgEAAAAAAAAAAAAAAAAADAAAAAEAAAAAAAAAAAAAAAAAAAAhAAAAQAAAADwAAADHAAAAB6AAAAAAAAAAAAAAAAAAAAAAAAAAAAAAAAAAAAAAAAAAAAAAkCQAAGsbAAAAAAAAAAAAAAAAAAAoAAAACAAAAAEAAAABAAAAMAAAABQAAAAAAAAAAAD//wAAAQAAAP//AAABAA=="/>
                         </a:ext>
                       </a:extLst>
                     </pic:cNvPicPr>
@@ -4685,10 +5262,251 @@
     </w:p>
     <w:p>
       <w:pPr>
+        <w:pStyle w:val="Heading3"/>
+        <w:numPr>
+          <w:ilvl w:val="1"/>
+          <w:numId w:val="15"/>
+        </w:numPr>
+        <w:ind w:left="1080" w:hanging="720"/>
+        <w:jc w:val="both"/>
         <w:rPr>
           <w:lang w:val="vi-VN"/>
         </w:rPr>
       </w:pPr>
+      <w:r>
+        <w:rPr>
+          <w:lang w:val="vi-VN"/>
+        </w:rPr>
+        <w:lastRenderedPageBreak/>
+        <w:t>Xem chi tiết hoạt động của mỗi sinh viên (người quản lý)</w:t>
+      </w:r>
+    </w:p>
+    <w:p>
+      <w:pPr>
+        <w:jc w:val="both"/>
+        <w:rPr>
+          <w:lang w:val="vi-VN"/>
+        </w:rPr>
+      </w:pPr>
+      <w:r>
+        <w:rPr>
+          <w:noProof/>
+        </w:rPr>
+        <w:drawing>
+          <wp:inline distT="0" distB="0" distL="0" distR="0" wp14:anchorId="4D6CB926" wp14:editId="5F07B3C1">
+            <wp:extent cx="5943600" cy="4457065"/>
+            <wp:effectExtent l="0" t="0" r="0" b="0"/>
+            <wp:docPr id="10" name="Picture 9"/>
+            <wp:cNvGraphicFramePr>
+              <a:graphicFrameLocks xmlns:a="http://schemas.openxmlformats.org/drawingml/2006/main" noChangeAspect="1"/>
+            </wp:cNvGraphicFramePr>
+            <a:graphic xmlns:a="http://schemas.openxmlformats.org/drawingml/2006/main">
+              <a:graphicData uri="http://schemas.openxmlformats.org/drawingml/2006/picture">
+                <pic:pic xmlns:pic="http://schemas.openxmlformats.org/drawingml/2006/picture">
+                  <pic:nvPicPr>
+                    <pic:cNvPr id="10" name="Picture 9"/>
+                    <pic:cNvPicPr>
+                      <a:picLocks noChangeAspect="1"/>
+                      <a:extLst>
+                        <a:ext uri="smNativeData">
+                          <sm:smNativeData xmlns="" xmlns:o="urn:schemas-microsoft-com:office:office" xmlns:v="urn:schemas-microsoft-com:vml" xmlns:w10="urn:schemas-microsoft-com:office:word" xmlns:w="http://schemas.openxmlformats.org/wordprocessingml/2006/main" xmlns:sm="smNativeData" val="SMDATA_18_pXPgXhMAAAAlAAAAEQAAAC0AAAAAkAAAAEgAAACQAAAASAAAAAAAAAAAAAAAAAAAAAEAAABQAAAAAAAAAAAA4D8AAAAAAADgPwAAAAAAAOA/AAAAAAAA4D8AAAAAAADgPwAAAAAAAOA/AAAAAAAA4D8AAAAAAADgPwAAAAAAAOA/AAAAAAAA4D8CAAAAjAAAAAAAAAAAAAAA////AAAAAAAAAAAAAAAAAAAAAAAAAAAAAAAAAAAAAAAAAAAAZAAAAAEAAABAAAAAAAAAAAAAAAAAAAAAAAAAAAAAAAAAAAAAAAAAAAAAAAAAAAAAAAAAAAAAAAAAAAAAAAAAAAAAAAAAAAAAAAAAAAAAAAAAAAAAAAAAAAAAAAAAAAAAFAAAADwAAAAAAAAAAAAAAAAAAAAUAAAAAQAAABQAAAAUAAAAFAAAAAEAAAAAAAAAZAAAAGQAAAAAAAAAZAAAAGQAAAAVAAAAYAAAAAAAAAAAAAAADwAAACADAAAAAAAAAAAAAAEAAACgMgAAVgcAAKr4//8BAAAAf39/AAEAAABkAAAAAAAAABQAAABAHwAAAAAAACYAAAAAAAAAwOD//wAAAAAmAAAAZAAAABYAAABMAAAAAAAAAAAAAAAEAAAAAAAAAAEAAAB/f38AAAAAACgAAAAoAAAAZAAAAGQAAAAAAAAAzMzMAAAAAABQAAAAUAAAAGQAAABkAAAAAAAAAAcAAAA4AAAAAAAAAAAAAAAAAAAA////AAAAAAAAAAAAAAAAAAAAAAAAAAAAAAAAAAAAAABkAAAAZAAAAAAAAAAjAAAABAAAAGQAAAAXAAAAFAAAAAAAAAAAAAAA/38AAP9/AAAAAAAACQAAAAQAAAAAAAAADAAAABAAAAAAAAAAAAAAAAAAAAAAAAAAHgAAAGgAAAAAAAAAAAAAAAAAAAAAAAAAAAAAABAnAAAQJwAAAAAAAAAAAAAAAAAAAAAAAAAAAAAAAAAAAAAAAAAAAAAUAAAAAAAAAMDA/wAAAAAAZAAAADIAAAAAAAAAZAAAAAAAAAB/f38ACgAAACIAAAAYAAAAAAAAAAAAAAAAAAAAAAAAAAAAAAAAAAAAJAAAACQAAAAAAAAABwAAAAAAAAAAAAAAAAAAAAAAAAAAAAAAAAAAAH9/fwAlAAAAWAAAAAAAAAAAAAAAAAAAAAAAAAAAAAAAAAAAAAAAAAAAAAAAAAAAAAAAAAAAAAAAPwAAAAAAAACghgEAAAAAAAAAAAAAAAAADAAAAAEAAAAAAAAAAAAAAAAAAAAhAAAAQAAAADwAAADJAAAAB6AAAAAAAAAAAAAAAAAAAAAAAAAAAAAAAAAAAAAAAAAAAAAAkCQAAGsbAAAAAAAAAAAAAAAAAAAoAAAACAAAAAEAAAABAAAAMAAAABQAAAAAAAAAAAD//wAAAQAAAP//AAABAA=="/>
+                        </a:ext>
+                      </a:extLst>
+                    </pic:cNvPicPr>
+                  </pic:nvPicPr>
+                  <pic:blipFill>
+                    <a:blip r:embed="rId37"/>
+                    <a:stretch>
+                      <a:fillRect/>
+                    </a:stretch>
+                  </pic:blipFill>
+                  <pic:spPr>
+                    <a:xfrm>
+                      <a:off x="0" y="0"/>
+                      <a:ext cx="5943600" cy="4457065"/>
+                    </a:xfrm>
+                    <a:prstGeom prst="rect">
+                      <a:avLst/>
+                    </a:prstGeom>
+                    <a:noFill/>
+                    <a:ln w="12700">
+                      <a:noFill/>
+                    </a:ln>
+                  </pic:spPr>
+                </pic:pic>
+              </a:graphicData>
+            </a:graphic>
+          </wp:inline>
+        </w:drawing>
+      </w:r>
+    </w:p>
+    <w:p>
+      <w:pPr>
+        <w:pStyle w:val="Heading3"/>
+        <w:numPr>
+          <w:ilvl w:val="1"/>
+          <w:numId w:val="15"/>
+        </w:numPr>
+        <w:ind w:left="1080" w:hanging="720"/>
+        <w:jc w:val="both"/>
+        <w:rPr>
+          <w:lang w:val="vi-VN"/>
+        </w:rPr>
+      </w:pPr>
+      <w:r>
+        <w:rPr>
+          <w:lang w:val="vi-VN"/>
+        </w:rPr>
+        <w:lastRenderedPageBreak/>
+        <w:t>Xem danh sách tài khoản có trong hệ thống (admin)</w:t>
+      </w:r>
+    </w:p>
+    <w:p>
+      <w:pPr>
+        <w:jc w:val="both"/>
+        <w:rPr>
+          <w:lang w:val="vi-VN"/>
+        </w:rPr>
+      </w:pPr>
+      <w:r>
+        <w:rPr>
+          <w:noProof/>
+        </w:rPr>
+        <w:drawing>
+          <wp:inline distT="0" distB="0" distL="0" distR="0" wp14:anchorId="4587E1DB" wp14:editId="08F07A3C">
+            <wp:extent cx="5943600" cy="4457065"/>
+            <wp:effectExtent l="0" t="0" r="0" b="0"/>
+            <wp:docPr id="11" name="Picture 10"/>
+            <wp:cNvGraphicFramePr>
+              <a:graphicFrameLocks xmlns:a="http://schemas.openxmlformats.org/drawingml/2006/main" noChangeAspect="1"/>
+            </wp:cNvGraphicFramePr>
+            <a:graphic xmlns:a="http://schemas.openxmlformats.org/drawingml/2006/main">
+              <a:graphicData uri="http://schemas.openxmlformats.org/drawingml/2006/picture">
+                <pic:pic xmlns:pic="http://schemas.openxmlformats.org/drawingml/2006/picture">
+                  <pic:nvPicPr>
+                    <pic:cNvPr id="11" name="Picture 10"/>
+                    <pic:cNvPicPr>
+                      <a:picLocks noChangeAspect="1"/>
+                      <a:extLst>
+                        <a:ext uri="smNativeData">
+                          <sm:smNativeData xmlns="" xmlns:o="urn:schemas-microsoft-com:office:office" xmlns:v="urn:schemas-microsoft-com:vml" xmlns:w10="urn:schemas-microsoft-com:office:word" xmlns:w="http://schemas.openxmlformats.org/wordprocessingml/2006/main" xmlns:sm="smNativeData" val="SMDATA_18_pXPgXhMAAAAlAAAAEQAAAC0AAAAAkAAAAEgAAACQAAAASAAAAAAAAAAAAAAAAAAAAAEAAABQAAAAAAAAAAAA4D8AAAAAAADgPwAAAAAAAOA/AAAAAAAA4D8AAAAAAADgPwAAAAAAAOA/AAAAAAAA4D8AAAAAAADgPwAAAAAAAOA/AAAAAAAA4D8CAAAAjAAAAAAAAAAAAAAA////AAAAAAAAAAAAAAAAAAAAAAAAAAAAAAAAAAAAAAAAAAAAZAAAAAEAAABAAAAAAAAAAAAAAAAAAAAAAAAAAAAAAAAAAAAAAAAAAAAAAAAAAAAAAAAAAAAAAAAAAAAAAAAAAAAAAAAAAAAAAAAAAAAAAAAAAAAAAAAAAAAAAAAAAAAAFAAAADwAAAAAAAAAAAAAAAAAAAAUAAAAAQAAABQAAAAUAAAAFAAAAAEAAAAAAAAAZAAAAGQAAAAAAAAAZAAAAGQAAAAVAAAAYAAAAAAAAAAAAAAADwAAACADAAAAAAAAAAAAAAEAAACgMgAAVgcAAKr4//8BAAAAf39/AAEAAABkAAAAAAAAABQAAABAHwAAAAAAACYAAAAAAAAAwOD//wAAAAAmAAAAZAAAABYAAABMAAAAAAAAAAAAAAAEAAAAAAAAAAEAAAB/f38AAAAAACgAAAAoAAAAZAAAAGQAAAAAAAAAzMzMAAAAAABQAAAAUAAAAGQAAABkAAAAAAAAAAcAAAA4AAAAAAAAAAAAAAAAAAAA////AAAAAAAAAAAAAAAAAAAAAAAAAAAAAAAAAAAAAABkAAAAZAAAAAAAAAAjAAAABAAAAGQAAAAXAAAAFAAAAAAAAAAAAAAA/38AAP9/AAAAAAAACQAAAAQAAAAAAAAADAAAABAAAAAAAAAAAAAAAAAAAAAAAAAAHgAAAGgAAAAAAAAAAAAAAAAAAAAAAAAAAAAAABAnAAAQJwAAAAAAAAAAAAAAAAAAAAAAAAAAAAAAAAAAAAAAAAAAAAAUAAAAAAAAAMDA/wAAAAAAZAAAADIAAAAAAAAAZAAAAAAAAAB/f38ACgAAACIAAAAYAAAAAAAAAAAAAAAAAAAAAAAAAAAAAAAAAAAAJAAAACQAAAAAAAAABwAAAAAAAAAAAAAAAAAAAAAAAAAAAAAAAAAAAH9/fwAlAAAAWAAAAAAAAAAAAAAAAAAAAAAAAAAAAAAAAAAAAAAAAAAAAAAAAAAAAAAAAAAAAAAAPwAAAAAAAACghgEAAAAAAAAAAAAAAAAADAAAAAEAAAAAAAAAAAAAAAAAAAAhAAAAQAAAADwAAADLAAAAB6AAAAAAAAAAAAAAAAAAAAAAAAAAAAAAAAAAAAAAAAAAAAAAkCQAAGsbAAAAAAAAAAAAAAAAAAAoAAAACAAAAAEAAAABAAAAMAAAABQAAAAAAAAAAAD//wAAAQAAAP//AAABAA=="/>
+                        </a:ext>
+                      </a:extLst>
+                    </pic:cNvPicPr>
+                  </pic:nvPicPr>
+                  <pic:blipFill>
+                    <a:blip r:embed="rId38"/>
+                    <a:stretch>
+                      <a:fillRect/>
+                    </a:stretch>
+                  </pic:blipFill>
+                  <pic:spPr>
+                    <a:xfrm>
+                      <a:off x="0" y="0"/>
+                      <a:ext cx="5943600" cy="4457065"/>
+                    </a:xfrm>
+                    <a:prstGeom prst="rect">
+                      <a:avLst/>
+                    </a:prstGeom>
+                    <a:noFill/>
+                    <a:ln w="12700">
+                      <a:noFill/>
+                    </a:ln>
+                  </pic:spPr>
+                </pic:pic>
+              </a:graphicData>
+            </a:graphic>
+          </wp:inline>
+        </w:drawing>
+      </w:r>
+    </w:p>
+    <w:p>
+      <w:pPr>
+        <w:pStyle w:val="Heading3"/>
+        <w:numPr>
+          <w:ilvl w:val="1"/>
+          <w:numId w:val="15"/>
+        </w:numPr>
+        <w:ind w:left="1080" w:hanging="720"/>
+        <w:jc w:val="both"/>
+        <w:rPr>
+          <w:lang w:val="vi-VN"/>
+        </w:rPr>
+      </w:pPr>
+      <w:r>
+        <w:rPr>
+          <w:lang w:val="vi-VN"/>
+        </w:rPr>
+        <w:lastRenderedPageBreak/>
+        <w:t>Thay đổi quyền cho tài khoản (admin)</w:t>
+      </w:r>
+    </w:p>
+    <w:p>
+      <w:pPr>
+        <w:jc w:val="both"/>
+        <w:rPr>
+          <w:lang w:val="vi-VN"/>
+        </w:rPr>
+      </w:pPr>
+      <w:r>
+        <w:rPr>
+          <w:noProof/>
+        </w:rPr>
+        <w:drawing>
+          <wp:inline distT="0" distB="0" distL="0" distR="0" wp14:anchorId="0C8E03F3" wp14:editId="3F3A44F0">
+            <wp:extent cx="5943600" cy="4457065"/>
+            <wp:effectExtent l="0" t="0" r="0" b="0"/>
+            <wp:docPr id="12" name="Picture 11"/>
+            <wp:cNvGraphicFramePr>
+              <a:graphicFrameLocks xmlns:a="http://schemas.openxmlformats.org/drawingml/2006/main" noChangeAspect="1"/>
+            </wp:cNvGraphicFramePr>
+            <a:graphic xmlns:a="http://schemas.openxmlformats.org/drawingml/2006/main">
+              <a:graphicData uri="http://schemas.openxmlformats.org/drawingml/2006/picture">
+                <pic:pic xmlns:pic="http://schemas.openxmlformats.org/drawingml/2006/picture">
+                  <pic:nvPicPr>
+                    <pic:cNvPr id="12" name="Picture 11"/>
+                    <pic:cNvPicPr>
+                      <a:picLocks noChangeAspect="1"/>
+                      <a:extLst>
+                        <a:ext uri="smNativeData">
+                          <sm:smNativeData xmlns="" xmlns:o="urn:schemas-microsoft-com:office:office" xmlns:v="urn:schemas-microsoft-com:vml" xmlns:w10="urn:schemas-microsoft-com:office:word" xmlns:w="http://schemas.openxmlformats.org/wordprocessingml/2006/main" xmlns:sm="smNativeData" val="SMDATA_18_pXPgXhMAAAAlAAAAEQAAAG0AAAAAkAAAAEgAAACQAAAASAAAAAAAAAAAAAAAAAAAAAEAAABQAAAAAAAAAAAA4D8AAAAAAADgPwAAAAAAAOA/AAAAAAAA4D8AAAAAAADgPwAAAAAAAOA/AAAAAAAA4D8AAAAAAADgPwAAAAAAAOA/AAAAAAAA4D8CAAAAjAAAAAAAAAAAAAAA////AAAAAAAAAAAAAAAAAAAAAAAAAAAAAAAAAAAAAAAAAAAAZAAAAAEAAABAAAAAAAAAAAAAAAAAAAAAAAAAAAAAAAAAAAAAAAAAAAAAAAAAAAAAAAAAAAAAAAAAAAAAAAAAAAAAAAAAAAAAAAAAAAAAAAAAAAAAAAAAAAAAAAAAAAAAFAAAADwAAAAAAAAAAAAAAAAAAAAUAAAAAQAAABQAAAAUAAAAFAAAAAEAAAAAAAAAZAAAAGQAAAAAAAAAZAAAAGQAAAAVAAAAYAAAAAAAAAAAAAAADwAAACADAAAAAAAAAAAAAAEAAACgMgAAVgcAAKr4//8BAAAAf39/AAEAAABkAAAAAAAAABQAAABAHwAAAAAAACYAAAAAAAAAwOD//wAAAAAmAAAAZAAAABYAAABMAAAAAAAAAAAAAAAEAAAAAAAAAAEAAAB/f38AAAAAACgAAAAoAAAAZAAAAGQAAAAAAAAAzMzMAAAAAABQAAAAUAAAAGQAAABkAAAAAAAAAAcAAAA4AAAAAAAAAAAAAAAAAAAA////AAAAAAAAAAAAAAAAAAAAAAAAAAAAAAAAAAAAAABkAAAAZAAAAAAAAAAjAAAABAAAAGQAAAAXAAAAFAAAAAAAAAAAAAAA/38AAP9/AAAAAAAACQAAAAQAAAAAAAAADAAAABAAAAAAAAAAAAAAAAAAAAAAAAAAHgAAAGgAAAAAAAAAAAAAAAAAAAAAAAAAAAAAABAnAAAQJwAAAAAAAAAAAAAAAAAAAAAAAAAAAAAAAAAAAAAAAAAAAAAUAAAAAAAAAMDA/wAAAAAAZAAAADIAAAAAAAAAZAAAAAAAAAB/f38ACgAAACIAAAAYAAAAAAAAAAAAAAAAAAAAAAAAAAAAAAAAAAAAJAAAACQAAAAAAAAABwAAAAAAAAAAAAAAAAAAAAAAAAAAAAAAAAAAAH9/fwAlAAAAWAAAAAAAAAAAAAAAAAAAAAAAAAAAAAAAAAAAAAAAAAAAAAAAAAAAAAAAAAAAAAAAPwAAAAAAAACghgEAAAAAAAAAAAAAAAAADAAAAAEAAAAAAAAAAAAAAAAAAAAhAAAAQAAAADwAAADNAAAAB6AAAAAAAAAAAAAAAAAAAAAAAAAAAAAAAAAAAAAAAAAAAAAAkCQAAGsbAAAAAAAAAAAAAAAAAAAoAAAACAAAAAEAAAABAAAAMAAAABQAAAAAAAAAAAD//wAAAQAAAP//AAABAA=="/>
+                        </a:ext>
+                      </a:extLst>
+                    </pic:cNvPicPr>
+                  </pic:nvPicPr>
+                  <pic:blipFill>
+                    <a:blip r:embed="rId39"/>
+                    <a:stretch>
+                      <a:fillRect/>
+                    </a:stretch>
+                  </pic:blipFill>
+                  <pic:spPr>
+                    <a:xfrm>
+                      <a:off x="0" y="0"/>
+                      <a:ext cx="5943600" cy="4457065"/>
+                    </a:xfrm>
+                    <a:prstGeom prst="rect">
+                      <a:avLst/>
+                    </a:prstGeom>
+                    <a:noFill/>
+                    <a:ln w="12700">
+                      <a:noFill/>
+                    </a:ln>
+                  </pic:spPr>
+                </pic:pic>
+              </a:graphicData>
+            </a:graphic>
+          </wp:inline>
+        </w:drawing>
+      </w:r>
+    </w:p>
+    <w:p>
+      <w:pPr>
+        <w:jc w:val="both"/>
+        <w:rPr>
+          <w:lang w:val="vi-VN"/>
+        </w:rPr>
+      </w:pPr>
     </w:p>
     <w:p>
       <w:pPr>
@@ -4698,6 +5516,7 @@
           <w:numId w:val="15"/>
         </w:numPr>
         <w:ind w:left="760" w:hanging="400"/>
+        <w:jc w:val="both"/>
       </w:pPr>
       <w:r>
         <w:lastRenderedPageBreak/>
@@ -4708,6 +5527,7 @@
       <w:pPr>
         <w:widowControl w:val="0"/>
         <w:spacing w:after="0" w:line="240" w:lineRule="auto"/>
+        <w:jc w:val="both"/>
         <w:rPr>
           <w:rFonts w:ascii="Basic Roman" w:eastAsia="Basic Roman" w:hAnsi="Basic Roman"/>
           <w:kern w:val="1"/>
@@ -4739,7 +5559,7 @@
                     </pic:cNvPicPr>
                   </pic:nvPicPr>
                   <pic:blipFill>
-                    <a:blip r:embed="rId38"/>
+                    <a:blip r:embed="rId40"/>
                     <a:stretch>
                       <a:fillRect/>
                     </a:stretch>
@@ -4764,7 +5584,11 @@
         </w:drawing>
       </w:r>
     </w:p>
-    <w:p/>
+    <w:p>
+      <w:pPr>
+        <w:jc w:val="both"/>
+      </w:pPr>
+    </w:p>
     <w:p>
       <w:pPr>
         <w:pStyle w:val="Heading2"/>
@@ -4773,6 +5597,7 @@
           <w:numId w:val="15"/>
         </w:numPr>
         <w:ind w:left="760" w:hanging="400"/>
+        <w:jc w:val="both"/>
       </w:pPr>
       <w:r>
         <w:t>Mạng</w:t>
@@ -4781,6 +5606,7 @@
     <w:p>
       <w:pPr>
         <w:ind w:firstLine="360"/>
+        <w:jc w:val="both"/>
       </w:pPr>
       <w:r>
         <w:t>Sử dụng mô hình client – server. Client sẽ gửi yêu cầu đến cho server xử lý và lập lịch sau đó server sẽ gửi thông tin đến các printer để tiến hành in ấn.</w:t>
@@ -4788,7 +5614,7 @@
     </w:p>
     <w:p>
       <w:pPr>
-        <w:jc w:val="center"/>
+        <w:jc w:val="both"/>
       </w:pPr>
       <w:r>
         <w:rPr>
@@ -4812,7 +5638,7 @@
                     </pic:cNvPicPr>
                   </pic:nvPicPr>
                   <pic:blipFill>
-                    <a:blip r:embed="rId39">
+                    <a:blip r:embed="rId41">
                       <a:extLst>
                         <a:ext uri="{28A0092B-C50C-407E-A947-70E740481C1C}">
                           <a14:useLocalDpi xmlns:a14="http://schemas.microsoft.com/office/drawing/2010/main" val="0"/>
@@ -4845,6 +5671,9 @@
       </w:r>
     </w:p>
     <w:p>
+      <w:pPr>
+        <w:jc w:val="both"/>
+      </w:pPr>
       <w:r>
         <w:lastRenderedPageBreak/>
         <w:br w:type="page"/>
@@ -4858,25 +5687,35 @@
           <w:numId w:val="7"/>
         </w:numPr>
         <w:ind w:left="1080" w:hanging="720"/>
-      </w:pPr>
-      <w:bookmarkStart w:id="22" w:name="_Toc42405709"/>
+        <w:jc w:val="both"/>
+      </w:pPr>
+      <w:bookmarkStart w:id="24" w:name="_Toc42405709"/>
       <w:r>
         <w:lastRenderedPageBreak/>
         <w:t>Giám sát dự án</w:t>
       </w:r>
-      <w:bookmarkEnd w:id="22"/>
-    </w:p>
-    <w:p>
+      <w:bookmarkEnd w:id="24"/>
+    </w:p>
+    <w:p>
+      <w:pPr>
+        <w:jc w:val="both"/>
+      </w:pPr>
       <w:r>
         <w:t>Trả lời câu hỏi:</w:t>
       </w:r>
     </w:p>
     <w:p>
+      <w:pPr>
+        <w:jc w:val="both"/>
+      </w:pPr>
       <w:r>
         <w:t xml:space="preserve">1. Khách hàng yêu cầu: “Cần có người làm việc trực tiếp ở công ty chúng tôi để tiện trao đổi và sửa lỗi?”. </w:t>
       </w:r>
     </w:p>
     <w:p>
+      <w:pPr>
+        <w:jc w:val="both"/>
+      </w:pPr>
       <w:r>
         <w:rPr>
           <w:b/>
@@ -4889,11 +5728,17 @@
       </w:r>
     </w:p>
     <w:p>
+      <w:pPr>
+        <w:jc w:val="both"/>
+      </w:pPr>
       <w:r>
         <w:t xml:space="preserve">2. Khách hàng yêu cầu: “Oh. Xếp chúng tôi sử dụng máy tính cài hệ điều hành Windows 95 cơ. Liệu phần mềm này phải chạy được đấy nhé. Ông mới là người duyệt cái này đấy”. </w:t>
       </w:r>
     </w:p>
     <w:p>
+      <w:pPr>
+        <w:jc w:val="both"/>
+      </w:pPr>
       <w:r>
         <w:rPr>
           <w:b/>
@@ -4906,11 +5751,17 @@
       </w:r>
     </w:p>
     <w:p>
+      <w:pPr>
+        <w:jc w:val="both"/>
+      </w:pPr>
       <w:r>
         <w:t xml:space="preserve">3. Khách hàng yêu cầu: “Dự án phát triển phần mềm này giá 100 triệu. Giá này có bao gồm VAT hay không nhỉ? Giá cụ thể cho tình huống có VAT và không VAT là bao nhiêu?” </w:t>
       </w:r>
     </w:p>
     <w:p>
+      <w:pPr>
+        <w:jc w:val="both"/>
+      </w:pPr>
       <w:r>
         <w:rPr>
           <w:b/>
@@ -4933,13 +5784,14 @@
           <w:numId w:val="7"/>
         </w:numPr>
         <w:ind w:left="1080" w:hanging="720"/>
-      </w:pPr>
-      <w:bookmarkStart w:id="23" w:name="_Toc42405710"/>
+        <w:jc w:val="both"/>
+      </w:pPr>
+      <w:bookmarkStart w:id="25" w:name="_Toc42405710"/>
       <w:r>
         <w:lastRenderedPageBreak/>
         <w:t>Đóng dự án</w:t>
       </w:r>
-      <w:bookmarkEnd w:id="23"/>
+      <w:bookmarkEnd w:id="25"/>
       <w:r>
         <w:br w:type="page"/>
       </w:r>
@@ -4952,20 +5804,28 @@
           <w:numId w:val="7"/>
         </w:numPr>
         <w:ind w:left="1080" w:hanging="720"/>
-      </w:pPr>
-      <w:bookmarkStart w:id="24" w:name="_Toc42405711"/>
+        <w:jc w:val="both"/>
+      </w:pPr>
+      <w:bookmarkStart w:id="26" w:name="_Toc42405711"/>
       <w:r>
         <w:lastRenderedPageBreak/>
         <w:t>Danh mục tài liệu liên quan</w:t>
       </w:r>
-      <w:bookmarkEnd w:id="24"/>
-    </w:p>
-    <w:p/>
-    <w:bookmarkEnd w:id="0"/>
-    <w:p/>
+      <w:bookmarkEnd w:id="26"/>
+    </w:p>
+    <w:p>
+      <w:pPr>
+        <w:jc w:val="both"/>
+      </w:pPr>
+    </w:p>
+    <w:p>
+      <w:pPr>
+        <w:jc w:val="both"/>
+      </w:pPr>
+    </w:p>
     <w:sectPr>
-      <w:headerReference w:type="default" r:id="rId40"/>
-      <w:footerReference w:type="default" r:id="rId41"/>
+      <w:headerReference w:type="default" r:id="rId42"/>
+      <w:footerReference w:type="default" r:id="rId43"/>
       <w:pgSz w:w="12240" w:h="15840"/>
       <w:pgMar w:top="1440" w:right="1440" w:bottom="1440" w:left="1440" w:header="720" w:footer="720" w:gutter="0"/>
       <w:cols w:space="720"/>
@@ -8548,7 +9408,7 @@
   <w:abstractNum w:abstractNumId="34" w15:restartNumberingAfterBreak="0">
     <w:nsid w:val="73B24D73"/>
     <w:multiLevelType w:val="hybridMultilevel"/>
-    <w:tmpl w:val="FBB87906"/>
+    <w:tmpl w:val="3478395C"/>
     <w:name w:val="Numbered list 7"/>
     <w:lvl w:ilvl="0" w:tplc="6428D3C4">
       <w:start w:val="1"/>
@@ -9043,6 +9903,30 @@
   <w:num w:numId="38">
     <w:abstractNumId w:val="9"/>
   </w:num>
+  <w:num w:numId="39">
+    <w:abstractNumId w:val="14"/>
+    <w:lvlOverride w:ilvl="0"/>
+    <w:lvlOverride w:ilvl="1"/>
+    <w:lvlOverride w:ilvl="2"/>
+    <w:lvlOverride w:ilvl="3"/>
+    <w:lvlOverride w:ilvl="4"/>
+    <w:lvlOverride w:ilvl="5"/>
+    <w:lvlOverride w:ilvl="6"/>
+    <w:lvlOverride w:ilvl="7"/>
+    <w:lvlOverride w:ilvl="8"/>
+  </w:num>
+  <w:num w:numId="40">
+    <w:abstractNumId w:val="13"/>
+    <w:lvlOverride w:ilvl="0"/>
+    <w:lvlOverride w:ilvl="1"/>
+    <w:lvlOverride w:ilvl="2"/>
+    <w:lvlOverride w:ilvl="3"/>
+    <w:lvlOverride w:ilvl="4"/>
+    <w:lvlOverride w:ilvl="5"/>
+    <w:lvlOverride w:ilvl="6"/>
+    <w:lvlOverride w:ilvl="7"/>
+    <w:lvlOverride w:ilvl="8"/>
+  </w:num>
 </w:numbering>
 </file>
 
@@ -9162,7 +10046,7 @@
     <w:lsdException w:name="Medium Shading 2 Accent 1" w:uiPriority="64"/>
     <w:lsdException w:name="Medium List 1 Accent 1" w:uiPriority="65"/>
     <w:lsdException w:name="Revision" w:semiHidden="1"/>
-    <w:lsdException w:name="List Paragraph" w:uiPriority="34" w:qFormat="1"/>
+    <w:lsdException w:name="List Paragraph" w:uiPriority="0" w:qFormat="1"/>
     <w:lsdException w:name="Quote" w:uiPriority="29" w:qFormat="1"/>
     <w:lsdException w:name="Intense Quote" w:uiPriority="30" w:qFormat="1"/>
     <w:lsdException w:name="Medium List 2 Accent 1" w:uiPriority="66"/>
@@ -9865,4 +10749,16 @@
   </a:objectDefaults>
   <a:extraClrSchemeLst/>
 </a:theme>
+</file>
+
+<file path=customXml/item1.xml><?xml version="1.0" encoding="utf-8"?>
+<b:Sources xmlns:b="http://schemas.openxmlformats.org/officeDocument/2006/bibliography" xmlns="http://schemas.openxmlformats.org/officeDocument/2006/bibliography" SelectedStyle="\APASixthEditionOfficeOnline.xsl" StyleName="APA" Version="6"/>
+</file>
+
+<file path=customXml/itemProps1.xml><?xml version="1.0" encoding="utf-8"?>
+<ds:datastoreItem xmlns:ds="http://schemas.openxmlformats.org/officeDocument/2006/customXml" ds:itemID="{271CF35C-2216-4A0D-97BF-B7A98D09ABF8}">
+  <ds:schemaRefs>
+    <ds:schemaRef ds:uri="http://schemas.openxmlformats.org/officeDocument/2006/bibliography"/>
+  </ds:schemaRefs>
+</ds:datastoreItem>
 </file>
</xml_diff>

<commit_message>
chỉnh sửa phiên bản tài liệu
</commit_message>
<xml_diff>
--- a/docs/MyProject.docx
+++ b/docs/MyProject.docx
@@ -4287,7 +4287,7 @@
           </mc:Choice>
           <mc:Fallback>
             <w:pict>
-              <v:group w14:anchorId="7A0D9804" id="Canvas 21" o:spid="_x0000_s1026" editas="canvas" style="width:210.35pt;height:92.05pt;mso-position-horizontal-relative:char;mso-position-vertical-relative:line" coordsize="26714,11684" o:gfxdata="UEsDBBQABgAIAAAAIQC2gziS/gAAAOEBAAATAAAAW0NvbnRlbnRfVHlwZXNdLnhtbJSRQU7DMBBF&#10;90jcwfIWJU67QAgl6YK0S0CoHGBkTxKLZGx5TGhvj5O2G0SRWNoz/78nu9wcxkFMGNg6quQqL6RA&#10;0s5Y6ir5vt9lD1JwBDIwOMJKHpHlpr69KfdHjyxSmriSfYz+USnWPY7AufNIadK6MEJMx9ApD/oD&#10;OlTrorhX2lFEilmcO2RdNtjC5xDF9pCuTyYBB5bi6bQ4syoJ3g9WQ0ymaiLzg5KdCXlKLjvcW893&#10;SUOqXwnz5DrgnHtJTxOsQfEKIT7DmDSUCaxw7Rqn8787ZsmRM9e2VmPeBN4uqYvTtW7jvijg9N/y&#10;JsXecLq0q+WD6m8AAAD//wMAUEsDBBQABgAIAAAAIQA4/SH/1gAAAJQBAAALAAAAX3JlbHMvLnJl&#10;bHOkkMFqwzAMhu+DvYPRfXGawxijTi+j0GvpHsDYimMaW0Yy2fr2M4PBMnrbUb/Q94l/f/hMi1qR&#10;JVI2sOt6UJgd+ZiDgffL8ekFlFSbvV0oo4EbChzGx4f9GRdb25HMsYhqlCwG5lrLq9biZkxWOiqY&#10;22YiTra2kYMu1l1tQD30/bPm3wwYN0x18gb45AdQl1tp5j/sFB2T0FQ7R0nTNEV3j6o9feQzro1i&#10;OWA14Fm+Q8a1a8+Bvu/d/dMb2JY5uiPbhG/ktn4cqGU/er3pcvwCAAD//wMAUEsDBBQABgAIAAAA&#10;IQCNNGnIvAIAADYGAAAOAAAAZHJzL2Uyb0RvYy54bWysVEtv2zAMvg/YfxB0X22nSbMYdYogRYcB&#10;XVusHXpWZCkWptckJU7260vJdvrI0MO2HBTSfPMjeX6xUxJtmfPC6AoXJzlGTFNTC72u8I+Hq0+f&#10;MfKB6JpIo1mF98zji/nHD+etLdnINEbWzCFwon3Z2go3IdgyyzxtmCL+xFimQciNUyQA69ZZ7UgL&#10;3pXMRnl+lrXG1dYZyryHr5edEM+Tf84ZDbecexaQrDDkFtLr0ruKbzY/J+XaEdsI2qdB/iILRYSG&#10;oAdXlyQQtHHiyJUS1BlveDihRmWGc0FZqgGqKfI31SyJ3hKfiqHQnSFBoP6j39U65u2NFPWVkDIy&#10;1vmwlA5tCXStbURgsU/ZK60MsiijbfxvAUcWLaU+cpagZAd3q3WRGiU36pupuxCTHH5DiIh8VD8K&#10;2HlPcft4rYWh8fYwPv7f2nLfEMtSt31Jb7Z3Dom6wiMYG00UzO4t9AMBC72IkUHl3t65nvNAxtp3&#10;3Kn4D9CiHWxEMT2bzsYY7Ss8PS0mnTkp2S4gCvLRbFzMYEcoyE/zUTEZ+jD4iVh8YUahSFSYSSms&#10;j1mSkmyvfeiAGbSgaTG1LplEhf2AzHfGoaAYM1m/waX+WfQISA2a0T+HcTgYdai9MZJhMOp1oxlL&#10;a3cwzN+PdtBOEY0OB0MltHHvG/NOf6i6qzWWvTL1HvBzplt4b+mVgP5dEx/uiIMNB1DhaoVbeLg0&#10;bYVNT2HUGPf7T9+jPgwYSDFq4WJU2P/aEMcwkl81jN6sGI/jiUnMeDKNg+NeSlYvJXqjlgbWq4D7&#10;aGkio36QA8mdUY9w3BYxKoiIphC7wjS4gVmG7pLBeaRssUhqcFYsCdf6Ph6JDrQ4HA+7R+JsP0QB&#10;pu/GDON+NEidbsRDm8UmGC7SlD33te83rF6i0m0C6tX1e8knredzP38CAAD//wMAUEsDBBQABgAI&#10;AAAAIQAfLplG3QAAAAUBAAAPAAAAZHJzL2Rvd25yZXYueG1sTI9RS8MwFIXfBf9DuIJvLlkpW6lN&#10;hwiK6MN0FnzNmqwNJjelydbqr9/VF305cDmHc75bbWbv2MmM0QaUsFwIYAbboC12Epr3h5sCWEwK&#10;tXIBjYQvE2FTX15UqtRhwjdz2qWOUQnGUknoUxpKzmPbG6/iIgwGyTuE0atE59hxPaqJyr3jmRAr&#10;7pVFWujVYO57037ujl5Cnh1c8fq4evl+aprp+SO3a7G1Ul5fzXe3wJKZ018YfvAJHWpi2ocj6sic&#10;BHok/Sp5eSbWwPYUKvIl8Lri/+nrMwAAAP//AwBQSwECLQAUAAYACAAAACEAtoM4kv4AAADhAQAA&#10;EwAAAAAAAAAAAAAAAAAAAAAAW0NvbnRlbnRfVHlwZXNdLnhtbFBLAQItABQABgAIAAAAIQA4/SH/&#10;1gAAAJQBAAALAAAAAAAAAAAAAAAAAC8BAABfcmVscy8ucmVsc1BLAQItABQABgAIAAAAIQCNNGnI&#10;vAIAADYGAAAOAAAAAAAAAAAAAAAAAC4CAABkcnMvZTJvRG9jLnhtbFBLAQItABQABgAIAAAAIQAf&#10;LplG3QAAAAUBAAAPAAAAAAAAAAAAAAAAABYFAABkcnMvZG93bnJldi54bWxQSwUGAAAAAAQABADz&#10;AAAAIAYAAAAA&#10;">
+              <v:group w14:anchorId="26FD3143" id="Canvas 21" o:spid="_x0000_s1026" editas="canvas" style="width:210.35pt;height:92.05pt;mso-position-horizontal-relative:char;mso-position-vertical-relative:line" coordsize="26714,11684" o:gfxdata="UEsDBBQABgAIAAAAIQC2gziS/gAAAOEBAAATAAAAW0NvbnRlbnRfVHlwZXNdLnhtbJSRQU7DMBBF&#10;90jcwfIWJU67QAgl6YK0S0CoHGBkTxKLZGx5TGhvj5O2G0SRWNoz/78nu9wcxkFMGNg6quQqL6RA&#10;0s5Y6ir5vt9lD1JwBDIwOMJKHpHlpr69KfdHjyxSmriSfYz+USnWPY7AufNIadK6MEJMx9ApD/oD&#10;OlTrorhX2lFEilmcO2RdNtjC5xDF9pCuTyYBB5bi6bQ4syoJ3g9WQ0ymaiLzg5KdCXlKLjvcW893&#10;SUOqXwnz5DrgnHtJTxOsQfEKIT7DmDSUCaxw7Rqn8787ZsmRM9e2VmPeBN4uqYvTtW7jvijg9N/y&#10;JsXecLq0q+WD6m8AAAD//wMAUEsDBBQABgAIAAAAIQA4/SH/1gAAAJQBAAALAAAAX3JlbHMvLnJl&#10;bHOkkMFqwzAMhu+DvYPRfXGawxijTi+j0GvpHsDYimMaW0Yy2fr2M4PBMnrbUb/Q94l/f/hMi1qR&#10;JVI2sOt6UJgd+ZiDgffL8ekFlFSbvV0oo4EbChzGx4f9GRdb25HMsYhqlCwG5lrLq9biZkxWOiqY&#10;22YiTra2kYMu1l1tQD30/bPm3wwYN0x18gb45AdQl1tp5j/sFB2T0FQ7R0nTNEV3j6o9feQzro1i&#10;OWA14Fm+Q8a1a8+Bvu/d/dMb2JY5uiPbhG/ktn4cqGU/er3pcvwCAAD//wMAUEsDBBQABgAIAAAA&#10;IQCNNGnIvAIAADYGAAAOAAAAZHJzL2Uyb0RvYy54bWysVEtv2zAMvg/YfxB0X22nSbMYdYogRYcB&#10;XVusHXpWZCkWptckJU7260vJdvrI0MO2HBTSfPMjeX6xUxJtmfPC6AoXJzlGTFNTC72u8I+Hq0+f&#10;MfKB6JpIo1mF98zji/nHD+etLdnINEbWzCFwon3Z2go3IdgyyzxtmCL+xFimQciNUyQA69ZZ7UgL&#10;3pXMRnl+lrXG1dYZyryHr5edEM+Tf84ZDbecexaQrDDkFtLr0ruKbzY/J+XaEdsI2qdB/iILRYSG&#10;oAdXlyQQtHHiyJUS1BlveDihRmWGc0FZqgGqKfI31SyJ3hKfiqHQnSFBoP6j39U65u2NFPWVkDIy&#10;1vmwlA5tCXStbURgsU/ZK60MsiijbfxvAUcWLaU+cpagZAd3q3WRGiU36pupuxCTHH5DiIh8VD8K&#10;2HlPcft4rYWh8fYwPv7f2nLfEMtSt31Jb7Z3Dom6wiMYG00UzO4t9AMBC72IkUHl3t65nvNAxtp3&#10;3Kn4D9CiHWxEMT2bzsYY7Ss8PS0mnTkp2S4gCvLRbFzMYEcoyE/zUTEZ+jD4iVh8YUahSFSYSSms&#10;j1mSkmyvfeiAGbSgaTG1LplEhf2AzHfGoaAYM1m/waX+WfQISA2a0T+HcTgYdai9MZJhMOp1oxlL&#10;a3cwzN+PdtBOEY0OB0MltHHvG/NOf6i6qzWWvTL1HvBzplt4b+mVgP5dEx/uiIMNB1DhaoVbeLg0&#10;bYVNT2HUGPf7T9+jPgwYSDFq4WJU2P/aEMcwkl81jN6sGI/jiUnMeDKNg+NeSlYvJXqjlgbWq4D7&#10;aGkio36QA8mdUY9w3BYxKoiIphC7wjS4gVmG7pLBeaRssUhqcFYsCdf6Ph6JDrQ4HA+7R+JsP0QB&#10;pu/GDON+NEidbsRDm8UmGC7SlD33te83rF6i0m0C6tX1e8knredzP38CAAD//wMAUEsDBBQABgAI&#10;AAAAIQAfLplG3QAAAAUBAAAPAAAAZHJzL2Rvd25yZXYueG1sTI9RS8MwFIXfBf9DuIJvLlkpW6lN&#10;hwiK6MN0FnzNmqwNJjelydbqr9/VF305cDmHc75bbWbv2MmM0QaUsFwIYAbboC12Epr3h5sCWEwK&#10;tXIBjYQvE2FTX15UqtRhwjdz2qWOUQnGUknoUxpKzmPbG6/iIgwGyTuE0atE59hxPaqJyr3jmRAr&#10;7pVFWujVYO57037ujl5Cnh1c8fq4evl+aprp+SO3a7G1Ul5fzXe3wJKZ018YfvAJHWpi2ocj6sic&#10;BHok/Sp5eSbWwPYUKvIl8Lri/+nrMwAAAP//AwBQSwECLQAUAAYACAAAACEAtoM4kv4AAADhAQAA&#10;EwAAAAAAAAAAAAAAAAAAAAAAW0NvbnRlbnRfVHlwZXNdLnhtbFBLAQItABQABgAIAAAAIQA4/SH/&#10;1gAAAJQBAAALAAAAAAAAAAAAAAAAAC8BAABfcmVscy8ucmVsc1BLAQItABQABgAIAAAAIQCNNGnI&#10;vAIAADYGAAAOAAAAAAAAAAAAAAAAAC4CAABkcnMvZTJvRG9jLnhtbFBLAQItABQABgAIAAAAIQAf&#10;LplG3QAAAAUBAAAPAAAAAAAAAAAAAAAAABYFAABkcnMvZG93bnJldi54bWxQSwUGAAAAAAQABADz&#10;AAAAIAYAAAAA&#10;">
                 <v:shapetype id="_x0000_t75" coordsize="21600,21600" o:spt="75" o:preferrelative="t" path="m@4@5l@4@11@9@11@9@5xe" filled="f" stroked="f">
                   <v:stroke joinstyle="miter"/>
                   <v:formulas>
@@ -5324,10 +5324,12 @@
         </w:trPr>
         <w:tc>
           <w:tcPr>
-            <w:cnfStyle w:val="001000000000" w:firstRow="0" w:lastRow="0" w:firstColumn="1" w:lastColumn="0" w:oddVBand="0" w:evenVBand="0" w:oddHBand="0" w:evenHBand="0" w:firstRowFirstColumn="0" w:firstRowLastColumn="0" w:lastRowFirstColumn="0" w:lastRowLastColumn="0"/>
             <w:tcW w:w="1495" w:type="dxa"/>
           </w:tcPr>
           <w:p>
+            <w:pPr>
+              <w:cnfStyle w:val="001000000000" w:firstRow="0" w:lastRow="0" w:firstColumn="1" w:lastColumn="0" w:oddVBand="0" w:evenVBand="0" w:oddHBand="0" w:evenHBand="0" w:firstRowFirstColumn="0" w:firstRowLastColumn="0" w:lastRowFirstColumn="0" w:lastRowLastColumn="0"/>
+            </w:pPr>
             <w:r>
               <w:t>12/06/2020</w:t>
             </w:r>
@@ -5338,9 +5340,6 @@
             <w:tcW w:w="1830" w:type="dxa"/>
           </w:tcPr>
           <w:p>
-            <w:pPr>
-              <w:cnfStyle w:val="000000000000" w:firstRow="0" w:lastRow="0" w:firstColumn="0" w:lastColumn="0" w:oddVBand="0" w:evenVBand="0" w:oddHBand="0" w:evenHBand="0" w:firstRowFirstColumn="0" w:firstRowLastColumn="0" w:lastRowFirstColumn="0" w:lastRowLastColumn="0"/>
-            </w:pPr>
             <w:r>
               <w:t>Triển khai hệ thống và bảo trì hệ thống</w:t>
             </w:r>
@@ -5353,11 +5352,15 @@
           <w:p>
             <w:pPr>
               <w:jc w:val="center"/>
-              <w:cnfStyle w:val="000000000000" w:firstRow="0" w:lastRow="0" w:firstColumn="0" w:lastColumn="0" w:oddVBand="0" w:evenVBand="0" w:oddHBand="0" w:evenHBand="0" w:firstRowFirstColumn="0" w:firstRowLastColumn="0" w:lastRowFirstColumn="0" w:lastRowLastColumn="0"/>
             </w:pPr>
             <w:r>
-              <w:t>1.6</w:t>
-            </w:r>
+              <w:t>1.</w:t>
+            </w:r>
+            <w:r>
+              <w:t>8</w:t>
+            </w:r>
+            <w:bookmarkStart w:id="1" w:name="_GoBack"/>
+            <w:bookmarkEnd w:id="1"/>
           </w:p>
         </w:tc>
         <w:tc>
@@ -5365,9 +5368,6 @@
             <w:tcW w:w="2430" w:type="dxa"/>
           </w:tcPr>
           <w:p>
-            <w:pPr>
-              <w:cnfStyle w:val="000000000000" w:firstRow="0" w:lastRow="0" w:firstColumn="0" w:lastColumn="0" w:oddVBand="0" w:evenVBand="0" w:oddHBand="0" w:evenHBand="0" w:firstRowFirstColumn="0" w:firstRowLastColumn="0" w:lastRowFirstColumn="0" w:lastRowLastColumn="0"/>
-            </w:pPr>
             <w:r>
               <w:t>Trương Đặng Anh Dũng</w:t>
             </w:r>
@@ -5378,9 +5378,6 @@
             <w:tcW w:w="2520" w:type="dxa"/>
           </w:tcPr>
           <w:p>
-            <w:pPr>
-              <w:cnfStyle w:val="000000000000" w:firstRow="0" w:lastRow="0" w:firstColumn="0" w:lastColumn="0" w:oddVBand="0" w:evenVBand="0" w:oddHBand="0" w:evenHBand="0" w:firstRowFirstColumn="0" w:firstRowLastColumn="0" w:lastRowFirstColumn="0" w:lastRowLastColumn="0"/>
-            </w:pPr>
             <w:r>
               <w:t>Nguyễn Anh Quân</w:t>
             </w:r>
@@ -5411,13 +5408,13 @@
         </w:numPr>
         <w:jc w:val="both"/>
       </w:pPr>
-      <w:bookmarkStart w:id="1" w:name="_Toc42699745"/>
+      <w:bookmarkStart w:id="2" w:name="_Toc42699745"/>
       <w:r>
         <w:lastRenderedPageBreak/>
         <w:t>Giới thiệu đề tài</w:t>
       </w:r>
       <w:bookmarkEnd w:id="0"/>
-      <w:bookmarkEnd w:id="1"/>
+      <w:bookmarkEnd w:id="2"/>
     </w:p>
     <w:p>
       <w:pPr>
@@ -5429,13 +5426,13 @@
         <w:ind w:left="720" w:hanging="360"/>
         <w:jc w:val="both"/>
       </w:pPr>
-      <w:bookmarkStart w:id="2" w:name="_Toc42405689"/>
-      <w:bookmarkStart w:id="3" w:name="_Toc42699746"/>
+      <w:bookmarkStart w:id="3" w:name="_Toc42405689"/>
+      <w:bookmarkStart w:id="4" w:name="_Toc42699746"/>
       <w:r>
         <w:t>Mô tả dự án</w:t>
       </w:r>
-      <w:bookmarkEnd w:id="2"/>
       <w:bookmarkEnd w:id="3"/>
+      <w:bookmarkEnd w:id="4"/>
     </w:p>
     <w:p>
       <w:pPr>
@@ -5447,13 +5444,13 @@
         <w:ind w:left="720" w:hanging="360"/>
         <w:jc w:val="both"/>
       </w:pPr>
-      <w:bookmarkStart w:id="4" w:name="_Toc42405690"/>
-      <w:bookmarkStart w:id="5" w:name="_Toc42699747"/>
+      <w:bookmarkStart w:id="5" w:name="_Toc42405690"/>
+      <w:bookmarkStart w:id="6" w:name="_Toc42699747"/>
       <w:r>
         <w:t>Công cụ quản lý</w:t>
       </w:r>
-      <w:bookmarkEnd w:id="4"/>
       <w:bookmarkEnd w:id="5"/>
+      <w:bookmarkEnd w:id="6"/>
     </w:p>
     <w:p>
       <w:pPr>
@@ -5522,14 +5519,14 @@
         <w:ind w:left="1080" w:hanging="720"/>
         <w:jc w:val="both"/>
       </w:pPr>
-      <w:bookmarkStart w:id="6" w:name="_Toc42405691"/>
-      <w:bookmarkStart w:id="7" w:name="_Toc42699748"/>
+      <w:bookmarkStart w:id="7" w:name="_Toc42405691"/>
+      <w:bookmarkStart w:id="8" w:name="_Toc42699748"/>
       <w:r>
         <w:lastRenderedPageBreak/>
         <w:t>Các nhân sự tham gia</w:t>
       </w:r>
-      <w:bookmarkEnd w:id="6"/>
       <w:bookmarkEnd w:id="7"/>
+      <w:bookmarkEnd w:id="8"/>
     </w:p>
     <w:p>
       <w:pPr>
@@ -5541,13 +5538,13 @@
         <w:ind w:left="720" w:hanging="360"/>
         <w:jc w:val="both"/>
       </w:pPr>
-      <w:bookmarkStart w:id="8" w:name="_Toc42405692"/>
-      <w:bookmarkStart w:id="9" w:name="_Toc42699749"/>
+      <w:bookmarkStart w:id="9" w:name="_Toc42405692"/>
+      <w:bookmarkStart w:id="10" w:name="_Toc42699749"/>
       <w:r>
         <w:t>Thông tin liên hệ phía khách hàng</w:t>
       </w:r>
-      <w:bookmarkEnd w:id="8"/>
       <w:bookmarkEnd w:id="9"/>
+      <w:bookmarkEnd w:id="10"/>
     </w:p>
     <w:p>
       <w:pPr>
@@ -5722,13 +5719,13 @@
         <w:ind w:left="720" w:hanging="360"/>
         <w:jc w:val="both"/>
       </w:pPr>
-      <w:bookmarkStart w:id="10" w:name="_Toc42405693"/>
-      <w:bookmarkStart w:id="11" w:name="_Toc42699750"/>
+      <w:bookmarkStart w:id="11" w:name="_Toc42405693"/>
+      <w:bookmarkStart w:id="12" w:name="_Toc42699750"/>
       <w:r>
         <w:t>Thông tin liên hệ phía công ty</w:t>
       </w:r>
-      <w:bookmarkEnd w:id="10"/>
       <w:bookmarkEnd w:id="11"/>
+      <w:bookmarkEnd w:id="12"/>
     </w:p>
     <w:p>
       <w:pPr>
@@ -6226,13 +6223,13 @@
         <w:ind w:left="720" w:hanging="360"/>
         <w:jc w:val="both"/>
       </w:pPr>
-      <w:bookmarkStart w:id="12" w:name="_Toc42405694"/>
-      <w:bookmarkStart w:id="13" w:name="_Toc42699751"/>
+      <w:bookmarkStart w:id="13" w:name="_Toc42405694"/>
+      <w:bookmarkStart w:id="14" w:name="_Toc42699751"/>
       <w:r>
         <w:t>Phân chia vai trò của các thành viên dự án và khách hàng</w:t>
       </w:r>
-      <w:bookmarkEnd w:id="12"/>
       <w:bookmarkEnd w:id="13"/>
+      <w:bookmarkEnd w:id="14"/>
     </w:p>
     <w:p>
       <w:pPr>
@@ -6328,8 +6325,6 @@
       <w:pPr>
         <w:jc w:val="both"/>
       </w:pPr>
-      <w:bookmarkStart w:id="14" w:name="_GoBack"/>
-      <w:bookmarkEnd w:id="14"/>
       <w:r>
         <w:br w:type="page"/>
       </w:r>
@@ -15329,7 +15324,7 @@
 </file>
 
 <file path=customXml/itemProps1.xml><?xml version="1.0" encoding="utf-8"?>
-<ds:datastoreItem xmlns:ds="http://schemas.openxmlformats.org/officeDocument/2006/customXml" ds:itemID="{7A89B11B-FAC6-4BF7-83FA-8D7E81EC5CC4}">
+<ds:datastoreItem xmlns:ds="http://schemas.openxmlformats.org/officeDocument/2006/customXml" ds:itemID="{158111A6-E2C7-40E2-BF8E-738D98DAC483}">
   <ds:schemaRefs>
     <ds:schemaRef ds:uri="http://schemas.openxmlformats.org/officeDocument/2006/bibliography"/>
   </ds:schemaRefs>

</xml_diff>

<commit_message>
update uoc luong gia thanh
</commit_message>
<xml_diff>
--- a/docs/MyProject.docx
+++ b/docs/MyProject.docx
@@ -1,6 +1,6 @@
 
 <file path=word/document.xml><?xml version="1.0" encoding="utf-8"?>
-<w:document xmlns:wpc="http://schemas.microsoft.com/office/word/2010/wordprocessingCanvas" xmlns:cx="http://schemas.microsoft.com/office/drawing/2014/chartex" xmlns:cx1="http://schemas.microsoft.com/office/drawing/2015/9/8/chartex" xmlns:cx2="http://schemas.microsoft.com/office/drawing/2015/10/21/chartex" xmlns:cx3="http://schemas.microsoft.com/office/drawing/2016/5/9/chartex" xmlns:cx4="http://schemas.microsoft.com/office/drawing/2016/5/10/chartex" xmlns:cx5="http://schemas.microsoft.com/office/drawing/2016/5/11/chartex" xmlns:cx6="http://schemas.microsoft.com/office/drawing/2016/5/12/chartex" xmlns:cx7="http://schemas.microsoft.com/office/drawing/2016/5/13/chartex" xmlns:cx8="http://schemas.microsoft.com/office/drawing/2016/5/14/chartex" xmlns:mc="http://schemas.openxmlformats.org/markup-compatibility/2006" xmlns:aink="http://schemas.microsoft.com/office/drawing/2016/ink" xmlns:am3d="http://schemas.microsoft.com/office/drawing/2017/model3d" xmlns:o="urn:schemas-microsoft-com:office:office" xmlns:r="http://schemas.openxmlformats.org/officeDocument/2006/relationships" xmlns:m="http://schemas.openxmlformats.org/officeDocument/2006/math" xmlns:v="urn:schemas-microsoft-com:vml" xmlns:wp14="http://schemas.microsoft.com/office/word/2010/wordprocessingDrawing" xmlns:wp="http://schemas.openxmlformats.org/drawingml/2006/wordprocessingDrawing" xmlns:w10="urn:schemas-microsoft-com:office:word" xmlns:w="http://schemas.openxmlformats.org/wordprocessingml/2006/main" xmlns:w14="http://schemas.microsoft.com/office/word/2010/wordml" xmlns:w15="http://schemas.microsoft.com/office/word/2012/wordml" xmlns:w16cid="http://schemas.microsoft.com/office/word/2016/wordml/cid" xmlns:w16se="http://schemas.microsoft.com/office/word/2015/wordml/symex" xmlns:wpg="http://schemas.microsoft.com/office/word/2010/wordprocessingGroup" xmlns:wpi="http://schemas.microsoft.com/office/word/2010/wordprocessingInk" xmlns:wne="http://schemas.microsoft.com/office/word/2006/wordml" xmlns:wps="http://schemas.microsoft.com/office/word/2010/wordprocessingShape" mc:Ignorable="w14 w15 w16se w16cid wp14">
+<w:document xmlns:wpc="http://schemas.microsoft.com/office/word/2010/wordprocessingCanvas" xmlns:cx="http://schemas.microsoft.com/office/drawing/2014/chartex" xmlns:cx1="http://schemas.microsoft.com/office/drawing/2015/9/8/chartex" xmlns:cx2="http://schemas.microsoft.com/office/drawing/2015/10/21/chartex" xmlns:cx3="http://schemas.microsoft.com/office/drawing/2016/5/9/chartex" xmlns:cx4="http://schemas.microsoft.com/office/drawing/2016/5/10/chartex" xmlns:cx5="http://schemas.microsoft.com/office/drawing/2016/5/11/chartex" xmlns:cx6="http://schemas.microsoft.com/office/drawing/2016/5/12/chartex" xmlns:cx7="http://schemas.microsoft.com/office/drawing/2016/5/13/chartex" xmlns:cx8="http://schemas.microsoft.com/office/drawing/2016/5/14/chartex" xmlns:mc="http://schemas.openxmlformats.org/markup-compatibility/2006" xmlns:aink="http://schemas.microsoft.com/office/drawing/2016/ink" xmlns:am3d="http://schemas.microsoft.com/office/drawing/2017/model3d" xmlns:o="urn:schemas-microsoft-com:office:office" xmlns:r="http://schemas.openxmlformats.org/officeDocument/2006/relationships" xmlns:m="http://schemas.openxmlformats.org/officeDocument/2006/math" xmlns:v="urn:schemas-microsoft-com:vml" xmlns:wp14="http://schemas.microsoft.com/office/word/2010/wordprocessingDrawing" xmlns:wp="http://schemas.openxmlformats.org/drawingml/2006/wordprocessingDrawing" xmlns:w10="urn:schemas-microsoft-com:office:word" xmlns:w="http://schemas.openxmlformats.org/wordprocessingml/2006/main" xmlns:w14="http://schemas.microsoft.com/office/word/2010/wordml" xmlns:w15="http://schemas.microsoft.com/office/word/2012/wordml" xmlns:w16cex="http://schemas.microsoft.com/office/word/2018/wordml/cex" xmlns:w16cid="http://schemas.microsoft.com/office/word/2016/wordml/cid" xmlns:w16="http://schemas.microsoft.com/office/word/2018/wordml" xmlns:w16se="http://schemas.microsoft.com/office/word/2015/wordml/symex" xmlns:wpg="http://schemas.microsoft.com/office/word/2010/wordprocessingGroup" xmlns:wpi="http://schemas.microsoft.com/office/word/2010/wordprocessingInk" xmlns:wne="http://schemas.microsoft.com/office/word/2006/wordml" xmlns:wps="http://schemas.microsoft.com/office/word/2010/wordprocessingShape" mc:Ignorable="w14 w15 w16se w16cid w16 w16cex wp14">
   <w:body>
     <w:p>
       <w:r>
@@ -18,7 +18,7 @@
           <w:noProof/>
         </w:rPr>
         <w:drawing>
-          <wp:inline distT="0" distB="0" distL="0" distR="0">
+          <wp:inline distT="0" distB="0" distL="0" distR="0" wp14:anchorId="23A5E763" wp14:editId="2EAA8E11">
             <wp:extent cx="1803400" cy="2660650"/>
             <wp:effectExtent l="0" t="0" r="0" b="0"/>
             <wp:docPr id="1" name="Picture 1"/>
@@ -34,7 +34,7 @@
                       <a:picLocks noChangeAspect="1"/>
                       <a:extLst>
                         <a:ext uri="smNativeData">
-                          <sm:smNativeData xmlns="" xmlns:o="urn:schemas-microsoft-com:office:office" xmlns:v="urn:schemas-microsoft-com:vml" xmlns:w10="urn:schemas-microsoft-com:office:word" xmlns:w="http://schemas.openxmlformats.org/wordprocessingml/2006/main" xmlns:sm="smNativeData" val="SMDATA_18_pXPgXhMAAAAlAAAAEQAAAC0AAAAAkAAAAEgAAACQAAAASAAAAAAAAAAAAAAAAAAAAAEAAABQAAAAAAAAAAAA4D8AAAAAAADgPwAAAAAAAOA/AAAAAAAA4D8AAAAAAADgPwAAAAAAAOA/AAAAAAAA4D8AAAAAAADgPwAAAAAAAOA/AAAAAAAA4D8CAAAAjAAAAAAAAAAAAAAA////AAAAAAAAAAAAAAAAAAAAAAAAAAAAAAAAAAAAAAAAAAAAZAAAAAEAAABAAAAAAAAAAAAAAAAAAAAAAAAAAAAAAAAAAAAAAAAAAAAAAAAAAAAAAAAAAAAAAAAAAAAAAAAAAAAAAAAAAAAAAAAAAAAAAAAAAAAAAAAAAAAAAAAAAAAAFAAAADwAAAAAAAAAAAAAAAAAAAAPAAAAAQAAACMAAAAjAAAAIwAAAB4AAAAAAAAAZAAAAGQAAAAAAAAAZAAAAGQAAAAVAAAAYAAAAAAAAAAAAAAADwAAACADAAAAAAAAAAAAAAEAAACgMgAAVgcAAKr4//8BAAAAf39/AAEAAABkAAAAAAAAABQAAABAHwAAAAAAACYAAAAAAAAAwOD//wAAAAAmAAAAZAAAABYAAABMAAAAAAAAAAAAAAAEAAAAAAAAAAEAAAB/f38AAAAAACgAAAAoAAAAZAAAAGQAAAAAAAAAzMzMAAAAAABQAAAAUAAAAGQAAABkAAAAAAAAAAcAAAA4AAAAAAAAAAAAAAAAAAAA////AAAAAAAAAAAAAAAAAAAAAAAAAAAAAAAAAAAAAABkAAAAZAAAAAAAAAAjAAAABAAAAGQAAAAXAAAAFAAAAAAAAAAAAAAA/38AAP9/AAAAAAAACQAAAAQAAAAAAAAADAAAABAAAAAAAAAAAAAAAAAAAAAAAAAAHgAAAGgAAAAAAAAAAAAAAAAAAAAAAAAAAAAAABAnAAAQJwAAAAAAAAAAAAAAAAAAAAAAAAAAAAAAAAAAAAAAAAAAAAAUAAAAAAAAAMDA/wAAAAAAZAAAADIAAAAAAAAAZAAAAAAAAAB/f38ACgAAACIAAAAYAAAAAAAAAAAAAAAAAAAAAAAAAAAAAAAAAAAAJAAAACQAAAAAAAAABwAAAAAAAAAAAAAAAAAAAAAAAAAAAAAAAAAAAH9/fwAlAAAAWAAAAAAAAAAAAAAAAAAAAAAAAAAAAAAAAAAAAAAAAAAAAAAAAAAAAAAAAAAAAAAAPwAAAAAAAACghgEAAAAAAAAAAAAAAAAADAAAAAEAAAAAAAAAAAAAAAAAAAAhAAAAQAAAADwAAAACAAAAB6AAAAAAAAAAAAAAAAAAAAAAAAAAAAAAAAAAAAAAAAAAAAAAGAsAAF4QAAAAAAAAAAAAAAAAAAAoAAAACAAAAAEAAAABAAAAMAAAABQAAAAAAAAAAAD//wAAAQAAAP//AAABAA=="/>
+                          <sm:smNativeData xmlns:sm="smNativeData" xmlns:w="http://schemas.openxmlformats.org/wordprocessingml/2006/main" xmlns:w10="urn:schemas-microsoft-com:office:word" xmlns:v="urn:schemas-microsoft-com:vml" xmlns:o="urn:schemas-microsoft-com:office:office" xmlns="" val="SMDATA_18_pXPgXhMAAAAlAAAAEQAAAC0AAAAAkAAAAEgAAACQAAAASAAAAAAAAAAAAAAAAAAAAAEAAABQAAAAAAAAAAAA4D8AAAAAAADgPwAAAAAAAOA/AAAAAAAA4D8AAAAAAADgPwAAAAAAAOA/AAAAAAAA4D8AAAAAAADgPwAAAAAAAOA/AAAAAAAA4D8CAAAAjAAAAAAAAAAAAAAA////AAAAAAAAAAAAAAAAAAAAAAAAAAAAAAAAAAAAAAAAAAAAZAAAAAEAAABAAAAAAAAAAAAAAAAAAAAAAAAAAAAAAAAAAAAAAAAAAAAAAAAAAAAAAAAAAAAAAAAAAAAAAAAAAAAAAAAAAAAAAAAAAAAAAAAAAAAAAAAAAAAAAAAAAAAAFAAAADwAAAAAAAAAAAAAAAAAAAAPAAAAAQAAACMAAAAjAAAAIwAAAB4AAAAAAAAAZAAAAGQAAAAAAAAAZAAAAGQAAAAVAAAAYAAAAAAAAAAAAAAADwAAACADAAAAAAAAAAAAAAEAAACgMgAAVgcAAKr4//8BAAAAf39/AAEAAABkAAAAAAAAABQAAABAHwAAAAAAACYAAAAAAAAAwOD//wAAAAAmAAAAZAAAABYAAABMAAAAAAAAAAAAAAAEAAAAAAAAAAEAAAB/f38AAAAAACgAAAAoAAAAZAAAAGQAAAAAAAAAzMzMAAAAAABQAAAAUAAAAGQAAABkAAAAAAAAAAcAAAA4AAAAAAAAAAAAAAAAAAAA////AAAAAAAAAAAAAAAAAAAAAAAAAAAAAAAAAAAAAABkAAAAZAAAAAAAAAAjAAAABAAAAGQAAAAXAAAAFAAAAAAAAAAAAAAA/38AAP9/AAAAAAAACQAAAAQAAAAAAAAADAAAABAAAAAAAAAAAAAAAAAAAAAAAAAAHgAAAGgAAAAAAAAAAAAAAAAAAAAAAAAAAAAAABAnAAAQJwAAAAAAAAAAAAAAAAAAAAAAAAAAAAAAAAAAAAAAAAAAAAAUAAAAAAAAAMDA/wAAAAAAZAAAADIAAAAAAAAAZAAAAAAAAAB/f38ACgAAACIAAAAYAAAAAAAAAAAAAAAAAAAAAAAAAAAAAAAAAAAAJAAAACQAAAAAAAAABwAAAAAAAAAAAAAAAAAAAAAAAAAAAAAAAAAAAH9/fwAlAAAAWAAAAAAAAAAAAAAAAAAAAAAAAAAAAAAAAAAAAAAAAAAAAAAAAAAAAAAAAAAAAAAAPwAAAAAAAACghgEAAAAAAAAAAAAAAAAADAAAAAEAAAAAAAAAAAAAAAAAAAAhAAAAQAAAADwAAAACAAAAB6AAAAAAAAAAAAAAAAAAAAAAAAAAAAAAAAAAAAAAAAAAAAAAGAsAAF4QAAAAAAAAAAAAAAAAAAAoAAAACAAAAAEAAAABAAAAMAAAABQAAAAAAAAAAAD//wAAAQAAAP//AAABAA=="/>
                         </a:ext>
                       </a:extLst>
                     </pic:cNvPicPr>
@@ -3050,7 +3050,7 @@
         </w:rPr>
         <w:lastRenderedPageBreak/>
         <w:drawing>
-          <wp:inline distT="0" distB="0" distL="0" distR="0">
+          <wp:inline distT="0" distB="0" distL="0" distR="0" wp14:anchorId="6018F87E" wp14:editId="3901DD34">
             <wp:extent cx="5943600" cy="7312660"/>
             <wp:effectExtent l="0" t="0" r="0" b="0"/>
             <wp:docPr id="2" name="Picture 12"/>
@@ -3066,7 +3066,7 @@
                       <a:picLocks noChangeAspect="1"/>
                       <a:extLst>
                         <a:ext uri="smNativeData">
-                          <sm:smNativeData xmlns="" xmlns:o="urn:schemas-microsoft-com:office:office" xmlns:v="urn:schemas-microsoft-com:vml" xmlns:w10="urn:schemas-microsoft-com:office:word" xmlns:w="http://schemas.openxmlformats.org/wordprocessingml/2006/main" xmlns:sm="smNativeData" val="SMDATA_18_pXPgXhMAAAAlAAAAEQAAAC0AAAAAkAAAAEgAAACQAAAASAAAAAAAAAAAAAAAAAAAAAEAAABQAAAAAAAAAAAA4D8AAAAAAADgPwAAAAAAAOA/AAAAAAAA4D8AAAAAAADgPwAAAAAAAOA/AAAAAAAA4D8AAAAAAADgPwAAAAAAAOA/AAAAAAAA4D8CAAAAjAAAAAAAAAAAAAAA////AAAAAAAAAAAAAAAAAAAAAAAAAAAAAAAAAAAAAAAAAAAAZAAAAAEAAABAAAAAAAAAAAAAAAAAAAAAAAAAAAAAAAAAAAAAAAAAAAAAAAAAAAAAAAAAAAAAAAAAAAAAAAAAAAAAAAAAAAAAAAAAAAAAAAAAAAAAAAAAAAAAAAAAAAAAFAAAADwAAAAAAAAAAAAAAAAAAAAPAAAAAQAAACMAAAAjAAAAIwAAAB4AAAAAAAAAZAAAAGQAAAAAAAAAZAAAAGQAAAAVAAAAYAAAAAAAAAAAAAAADwAAACADAAAAAAAAAAAAAAEAAACgMgAAVgcAAKr4//8BAAAAf39/AAEAAABkAAAAAAAAABQAAABAHwAAAAAAACYAAAAAAAAAwOD//wAAAAAmAAAAZAAAABYAAABMAAAAAAAAAAAAAAAEAAAAAAAAAAEAAAB/f38AAAAAACgAAAAoAAAAZAAAAGQAAAAAAAAAzMzMAAAAAABQAAAAUAAAAGQAAABkAAAAAAAAAAcAAAA4AAAAAAAAAAAAAAAAAAAA////AAAAAAAAAAAAAAAAAAAAAAAAAAAAAAAAAAAAAABkAAAAZAAAAAAAAAAjAAAABAAAAGQAAAAXAAAAFAAAAAAAAAAAAAAA/38AAP9/AAAAAAAACQAAAAQAAAAAAAAADAAAABAAAAAAAAAAAAAAAAAAAAAAAAAAHgAAAGgAAAAAAAAAAAAAAAAAAAAAAAAAAAAAABAnAAAQJwAAAAAAAAAAAAAAAAAAAAAAAAAAAAAAAAAAAAAAAAAAAAAUAAAAAAAAAMDA/wAAAAAAZAAAADIAAAAAAAAAZAAAAAAAAAB/f38ACgAAACIAAAAYAAAAAAAAAAAAAAAAAAAAAAAAAAAAAAAAAAAAJAAAACQAAAAAAAAABwAAAAAAAAAAAAAAAAAAAAAAAAAAAAAAAAAAAH9/fwAlAAAAWAAAAAAAAAAAAAAAAAAAAAAAAAAAAAAAAAAAAAAAAAAAAAAAAAAAAAAAAAAAAAAAPwAAAAAAAACghgEAAAAAAAAAAAAAAAAADAAAAAEAAAAAAAAAAAAAAAAAAAAhAAAAQAAAADwAAACpAAAAB6AAAAAAAAAAAAAAAAAAAAAAAAAAAAAAAAAAAAAAAAAAAAAAkCQAAPwsAAAAAAAAAAAAAAAAAAAoAAAACAAAAAEAAAABAAAAMAAAABQAAAAAAAAAAAD//wAAAQAAAP//AAABAA=="/>
+                          <sm:smNativeData xmlns:sm="smNativeData" xmlns:w="http://schemas.openxmlformats.org/wordprocessingml/2006/main" xmlns:w10="urn:schemas-microsoft-com:office:word" xmlns:v="urn:schemas-microsoft-com:vml" xmlns:o="urn:schemas-microsoft-com:office:office" xmlns="" val="SMDATA_18_pXPgXhMAAAAlAAAAEQAAAC0AAAAAkAAAAEgAAACQAAAASAAAAAAAAAAAAAAAAAAAAAEAAABQAAAAAAAAAAAA4D8AAAAAAADgPwAAAAAAAOA/AAAAAAAA4D8AAAAAAADgPwAAAAAAAOA/AAAAAAAA4D8AAAAAAADgPwAAAAAAAOA/AAAAAAAA4D8CAAAAjAAAAAAAAAAAAAAA////AAAAAAAAAAAAAAAAAAAAAAAAAAAAAAAAAAAAAAAAAAAAZAAAAAEAAABAAAAAAAAAAAAAAAAAAAAAAAAAAAAAAAAAAAAAAAAAAAAAAAAAAAAAAAAAAAAAAAAAAAAAAAAAAAAAAAAAAAAAAAAAAAAAAAAAAAAAAAAAAAAAAAAAAAAAFAAAADwAAAAAAAAAAAAAAAAAAAAPAAAAAQAAACMAAAAjAAAAIwAAAB4AAAAAAAAAZAAAAGQAAAAAAAAAZAAAAGQAAAAVAAAAYAAAAAAAAAAAAAAADwAAACADAAAAAAAAAAAAAAEAAACgMgAAVgcAAKr4//8BAAAAf39/AAEAAABkAAAAAAAAABQAAABAHwAAAAAAACYAAAAAAAAAwOD//wAAAAAmAAAAZAAAABYAAABMAAAAAAAAAAAAAAAEAAAAAAAAAAEAAAB/f38AAAAAACgAAAAoAAAAZAAAAGQAAAAAAAAAzMzMAAAAAABQAAAAUAAAAGQAAABkAAAAAAAAAAcAAAA4AAAAAAAAAAAAAAAAAAAA////AAAAAAAAAAAAAAAAAAAAAAAAAAAAAAAAAAAAAABkAAAAZAAAAAAAAAAjAAAABAAAAGQAAAAXAAAAFAAAAAAAAAAAAAAA/38AAP9/AAAAAAAACQAAAAQAAAAAAAAADAAAABAAAAAAAAAAAAAAAAAAAAAAAAAAHgAAAGgAAAAAAAAAAAAAAAAAAAAAAAAAAAAAABAnAAAQJwAAAAAAAAAAAAAAAAAAAAAAAAAAAAAAAAAAAAAAAAAAAAAUAAAAAAAAAMDA/wAAAAAAZAAAADIAAAAAAAAAZAAAAAAAAAB/f38ACgAAACIAAAAYAAAAAAAAAAAAAAAAAAAAAAAAAAAAAAAAAAAAJAAAACQAAAAAAAAABwAAAAAAAAAAAAAAAAAAAAAAAAAAAAAAAAAAAH9/fwAlAAAAWAAAAAAAAAAAAAAAAAAAAAAAAAAAAAAAAAAAAAAAAAAAAAAAAAAAAAAAAAAAAAAAPwAAAAAAAACghgEAAAAAAAAAAAAAAAAADAAAAAEAAAAAAAAAAAAAAAAAAAAhAAAAQAAAADwAAACpAAAAB6AAAAAAAAAAAAAAAAAAAAAAAAAAAAAAAAAAAAAAAAAAAAAAkCQAAPwsAAAAAAAAAAAAAAAAAAAoAAAACAAAAAEAAAABAAAAMAAAABQAAAAAAAAAAAD//wAAAQAAAP//AAABAA=="/>
                         </a:ext>
                       </a:extLst>
                     </pic:cNvPicPr>
@@ -3156,7 +3156,7 @@
           <w:noProof/>
         </w:rPr>
         <w:drawing>
-          <wp:inline distT="0" distB="0" distL="0" distR="0" wp14:anchorId="67D01B6B" wp14:editId="35B8BCA7">
+          <wp:inline distT="0" distB="0" distL="0" distR="0" wp14:anchorId="178FEF28" wp14:editId="07D68E27">
             <wp:extent cx="7275252" cy="4899660"/>
             <wp:effectExtent l="0" t="0" r="1905" b="0"/>
             <wp:docPr id="14" name="Picture 14"/>
@@ -3218,7 +3218,7 @@
           <w:noProof/>
         </w:rPr>
         <w:drawing>
-          <wp:inline distT="0" distB="0" distL="0" distR="0" wp14:anchorId="114DBA36" wp14:editId="474CC58D">
+          <wp:inline distT="0" distB="0" distL="0" distR="0" wp14:anchorId="4D181F9F" wp14:editId="3181EC1B">
             <wp:extent cx="7322820" cy="4457700"/>
             <wp:effectExtent l="0" t="0" r="0" b="0"/>
             <wp:docPr id="15" name="Picture 15"/>
@@ -3267,8 +3267,6 @@
       <w:r>
         <w:br w:type="page"/>
       </w:r>
-      <w:bookmarkStart w:id="18" w:name="_GoBack"/>
-      <w:bookmarkEnd w:id="18"/>
     </w:p>
     <w:p>
       <w:pPr>
@@ -3279,12 +3277,12 @@
         </w:numPr>
         <w:ind w:left="1080" w:hanging="720"/>
       </w:pPr>
-      <w:bookmarkStart w:id="19" w:name="_Toc42405706"/>
+      <w:bookmarkStart w:id="18" w:name="_Toc42405706"/>
       <w:r>
         <w:lastRenderedPageBreak/>
         <w:t>Ước lượng giá thành</w:t>
       </w:r>
-      <w:bookmarkEnd w:id="19"/>
+      <w:bookmarkEnd w:id="18"/>
     </w:p>
     <w:p>
       <w:r>
@@ -3292,13 +3290,170 @@
       </w:r>
     </w:p>
     <w:p>
-      <w:r>
-        <w:t>Chi phí vận hành, quản lý, hành chính</w:t>
-      </w:r>
-    </w:p>
-    <w:p>
-      <w:r>
-        <w:t>Chi phí kính doanh, quảng cáo, tiếp thị</w:t>
+      <w:pPr>
+        <w:ind w:left="720"/>
+      </w:pPr>
+      <w:r>
+        <w:t>• Admin:</w:t>
+      </w:r>
+    </w:p>
+    <w:p>
+      <w:pPr>
+        <w:ind w:left="1440"/>
+      </w:pPr>
+      <w:r>
+        <w:t>• Quản lý tài khoản quản lý phòng photocopy</w:t>
+      </w:r>
+    </w:p>
+    <w:p>
+      <w:pPr>
+        <w:ind w:left="1440"/>
+      </w:pPr>
+      <w:r>
+        <w:t>• Phân quyền</w:t>
+      </w:r>
+    </w:p>
+    <w:p>
+      <w:pPr>
+        <w:ind w:left="720"/>
+      </w:pPr>
+      <w:r>
+        <w:t>• Quản lý phòng photocopy:</w:t>
+      </w:r>
+    </w:p>
+    <w:p>
+      <w:pPr>
+        <w:ind w:left="1440"/>
+      </w:pPr>
+      <w:r>
+        <w:t>• Thống kê số tờ giấy in</w:t>
+      </w:r>
+    </w:p>
+    <w:p>
+      <w:pPr>
+        <w:ind w:left="1440"/>
+      </w:pPr>
+      <w:r>
+        <w:t>• Thống kê tần suất sử dụng máy in của sinh viên</w:t>
+      </w:r>
+    </w:p>
+    <w:p>
+      <w:pPr>
+        <w:ind w:left="1440"/>
+      </w:pPr>
+      <w:r>
+        <w:t>• Thống kê số tiền đã thu của mỗi sinh viên</w:t>
+      </w:r>
+    </w:p>
+    <w:p>
+      <w:pPr>
+        <w:ind w:left="1440"/>
+      </w:pPr>
+      <w:r>
+        <w:t>• Quản lý tài khoản sinh viên</w:t>
+      </w:r>
+    </w:p>
+    <w:p>
+      <w:pPr>
+        <w:ind w:left="1440"/>
+      </w:pPr>
+      <w:r>
+        <w:t>• Quản lý số tờ giấy miễn phí của sinh viên</w:t>
+      </w:r>
+    </w:p>
+    <w:p>
+      <w:pPr>
+        <w:ind w:left="720"/>
+      </w:pPr>
+      <w:r>
+        <w:t>• Sinh viên:</w:t>
+      </w:r>
+    </w:p>
+    <w:p>
+      <w:pPr>
+        <w:ind w:left="1440"/>
+      </w:pPr>
+      <w:r>
+        <w:t>• Quản lý thông tin cá nhân</w:t>
+      </w:r>
+    </w:p>
+    <w:p>
+      <w:pPr>
+        <w:ind w:left="1440"/>
+      </w:pPr>
+      <w:r>
+        <w:t>• Thống kê số tài liệu đã in</w:t>
+      </w:r>
+    </w:p>
+    <w:p>
+      <w:pPr>
+        <w:ind w:left="1440"/>
+      </w:pPr>
+      <w:r>
+        <w:t>• upload tài liệu</w:t>
+      </w:r>
+    </w:p>
+    <w:p>
+      <w:pPr>
+        <w:ind w:left="1440"/>
+      </w:pPr>
+      <w:r>
+        <w:t>• Yêu c</w:t>
+      </w:r>
+      <w:r>
+        <w:t>ầu</w:t>
+      </w:r>
+      <w:r>
+        <w:t xml:space="preserve"> in tài liệu</w:t>
+      </w:r>
+    </w:p>
+    <w:p>
+      <w:pPr>
+        <w:ind w:left="720"/>
+      </w:pPr>
+      <w:r>
+        <w:t>• Gửi mail thông báo</w:t>
+      </w:r>
+    </w:p>
+    <w:p>
+      <w:pPr>
+        <w:ind w:left="720"/>
+      </w:pPr>
+      <w:r>
+        <w:t>• Tạo hóa đơn tự động</w:t>
+      </w:r>
+    </w:p>
+    <w:p>
+      <w:pPr>
+        <w:ind w:left="720"/>
+      </w:pPr>
+      <w:r>
+        <w:t>• Thanh toán online</w:t>
+      </w:r>
+    </w:p>
+    <w:p>
+      <w:r>
+        <w:t>Có tất cả 14 chức năng. Mỗi chức năng ước lượng 15 triệu</w:t>
+      </w:r>
+    </w:p>
+    <w:p>
+      <w:r>
+        <w:t>=&gt;  Chi phí phát triển và kiểm thử: 14 × 15 = 210 triệu</w:t>
+      </w:r>
+    </w:p>
+    <w:p>
+      <w:r>
+        <w:t>Chi phí vận hành, quản lý, hành chính: 180 triệu  (server: 100 triệu, 30 triệu chi phí vận hành, 50 triệu cho quá trình quản lý hành chính và phát sinh)</w:t>
+      </w:r>
+    </w:p>
+    <w:p>
+      <w:r>
+        <w:t>Chi phí kính doanh, quảng cáo, tiếp thị: 50 triệu</w:t>
+      </w:r>
+    </w:p>
+    <w:p>
+      <w:r>
+        <w:t>=&gt;  Tổng giá thành ước lượng: 210 + 180 + 50 = 540 triệu</w:t>
       </w:r>
       <w:r>
         <w:br w:type="page"/>
@@ -3313,12 +3468,12 @@
         </w:numPr>
         <w:ind w:left="1080" w:hanging="720"/>
       </w:pPr>
-      <w:bookmarkStart w:id="20" w:name="_Toc42405707"/>
+      <w:bookmarkStart w:id="19" w:name="_Toc42405707"/>
       <w:r>
         <w:lastRenderedPageBreak/>
         <w:t>Ước lượng chất lượng</w:t>
       </w:r>
-      <w:bookmarkEnd w:id="20"/>
+      <w:bookmarkEnd w:id="19"/>
     </w:p>
     <w:p>
       <w:r>
@@ -3356,11 +3511,11 @@
         <w:lastRenderedPageBreak/>
         <w:t xml:space="preserve"> </w:t>
       </w:r>
-      <w:bookmarkStart w:id="21" w:name="_Toc42405708"/>
+      <w:bookmarkStart w:id="20" w:name="_Toc42405708"/>
       <w:r>
         <w:t>Phân tích thiết kế</w:t>
       </w:r>
-      <w:bookmarkEnd w:id="21"/>
+      <w:bookmarkEnd w:id="20"/>
     </w:p>
     <w:p>
       <w:pPr>
@@ -3418,7 +3573,7 @@
           <w:noProof/>
         </w:rPr>
         <w:drawing>
-          <wp:inline distT="0" distB="0" distL="0" distR="0">
+          <wp:inline distT="0" distB="0" distL="0" distR="0" wp14:anchorId="604B9D60" wp14:editId="4FE15659">
             <wp:extent cx="5943600" cy="4457065"/>
             <wp:effectExtent l="0" t="0" r="0" b="0"/>
             <wp:docPr id="3" name="Picture 2"/>
@@ -3434,7 +3589,7 @@
                       <a:picLocks noChangeAspect="1"/>
                       <a:extLst>
                         <a:ext uri="smNativeData">
-                          <sm:smNativeData xmlns="" xmlns:o="urn:schemas-microsoft-com:office:office" xmlns:v="urn:schemas-microsoft-com:vml" xmlns:w10="urn:schemas-microsoft-com:office:word" xmlns:w="http://schemas.openxmlformats.org/wordprocessingml/2006/main" xmlns:sm="smNativeData" val="SMDATA_18_pXPgXhMAAAAlAAAAEQAAAC0AAAAAkAAAAEgAAACQAAAASAAAAAAAAAAAAAAAAAAAAAEAAABQAAAAAAAAAAAA4D8AAAAAAADgPwAAAAAAAOA/AAAAAAAA4D8AAAAAAADgPwAAAAAAAOA/AAAAAAAA4D8AAAAAAADgPwAAAAAAAOA/AAAAAAAA4D8CAAAAjAAAAAAAAAAAAAAA////AAAAAAAAAAAAAAAAAAAAAAAAAAAAAAAAAAAAAAAAAAAAZAAAAAEAAABAAAAAAAAAAAAAAAAAAAAAAAAAAAAAAAAAAAAAAAAAAAAAAAAAAAAAAAAAAAAAAAAAAAAAAAAAAAAAAAAAAAAAAAAAAAAAAAAAAAAAAAAAAAAAAAAAAAAAFAAAADwAAAAAAAAAAAAAAAAAAAAUAAAAAQAAABQAAAAUAAAAFAAAAAEAAAAAAAAAZAAAAGQAAAAAAAAAZAAAAGQAAAAVAAAAYAAAAAAAAAAAAAAADwAAACADAAAAAAAAAAAAAAEAAACgMgAAVgcAAKr4//8BAAAAf39/AAEAAABkAAAAAAAAABQAAABAHwAAAAAAACYAAAAAAAAAwOD//wAAAAAmAAAAZAAAABYAAABMAAAAAAAAAAAAAAAEAAAAAAAAAAEAAAB/f38AAAAAACgAAAAoAAAAZAAAAGQAAAAAAAAAzMzMAAAAAABQAAAAUAAAAGQAAABkAAAAAAAAAAcAAAA4AAAAAAAAAAAAAAAAAAAA////AAAAAAAAAAAAAAAAAAAAAAAAAAAAAAAAAAAAAABkAAAAZAAAAAAAAAAjAAAABAAAAGQAAAAXAAAAFAAAAAAAAAAAAAAA/38AAP9/AAAAAAAACQAAAAQAAAAAAAAADAAAABAAAAAAAAAAAAAAAAAAAAAAAAAAHgAAAGgAAAAAAAAAAAAAAAAAAAAAAAAAAAAAABAnAAAQJwAAAAAAAAAAAAAAAAAAAAAAAAAAAAAAAAAAAAAAAAAAAAAUAAAAAAAAAMDA/wAAAAAAZAAAADIAAAAAAAAAZAAAAAAAAAB/f38ACgAAACIAAAAYAAAAAAAAAAAAAAAAAAAAAAAAAAAAAAAAAAAAJAAAACQAAAAAAAAABwAAAAAAAAAAAAAAAAAAAAAAAAAAAAAAAAAAAH9/fwAlAAAAWAAAAAAAAAAAAAAAAAAAAAAAAAAAAAAAAAAAAAAAAAAAAAAAAAAAAAAAAAAAAAAAPwAAAAAAAACghgEAAAAAAAAAAAAAAAAADAAAAAEAAAAAAAAAAAAAAAAAAAAhAAAAQAAAADwAAAC7AAAAB6AAAAAAAAAAAAAAAAAAAAAAAAAAAAAAAAAAAAAAAAAAAAAAkCQAAGsbAAAAAAAAAAAAAAAAAAAoAAAACAAAAAEAAAABAAAAMAAAABQAAAAAAAAAAAD//wAAAQAAAP//AAABAA=="/>
+                          <sm:smNativeData xmlns:sm="smNativeData" xmlns:w="http://schemas.openxmlformats.org/wordprocessingml/2006/main" xmlns:w10="urn:schemas-microsoft-com:office:word" xmlns:v="urn:schemas-microsoft-com:vml" xmlns:o="urn:schemas-microsoft-com:office:office" xmlns="" val="SMDATA_18_pXPgXhMAAAAlAAAAEQAAAC0AAAAAkAAAAEgAAACQAAAASAAAAAAAAAAAAAAAAAAAAAEAAABQAAAAAAAAAAAA4D8AAAAAAADgPwAAAAAAAOA/AAAAAAAA4D8AAAAAAADgPwAAAAAAAOA/AAAAAAAA4D8AAAAAAADgPwAAAAAAAOA/AAAAAAAA4D8CAAAAjAAAAAAAAAAAAAAA////AAAAAAAAAAAAAAAAAAAAAAAAAAAAAAAAAAAAAAAAAAAAZAAAAAEAAABAAAAAAAAAAAAAAAAAAAAAAAAAAAAAAAAAAAAAAAAAAAAAAAAAAAAAAAAAAAAAAAAAAAAAAAAAAAAAAAAAAAAAAAAAAAAAAAAAAAAAAAAAAAAAAAAAAAAAFAAAADwAAAAAAAAAAAAAAAAAAAAUAAAAAQAAABQAAAAUAAAAFAAAAAEAAAAAAAAAZAAAAGQAAAAAAAAAZAAAAGQAAAAVAAAAYAAAAAAAAAAAAAAADwAAACADAAAAAAAAAAAAAAEAAACgMgAAVgcAAKr4//8BAAAAf39/AAEAAABkAAAAAAAAABQAAABAHwAAAAAAACYAAAAAAAAAwOD//wAAAAAmAAAAZAAAABYAAABMAAAAAAAAAAAAAAAEAAAAAAAAAAEAAAB/f38AAAAAACgAAAAoAAAAZAAAAGQAAAAAAAAAzMzMAAAAAABQAAAAUAAAAGQAAABkAAAAAAAAAAcAAAA4AAAAAAAAAAAAAAAAAAAA////AAAAAAAAAAAAAAAAAAAAAAAAAAAAAAAAAAAAAABkAAAAZAAAAAAAAAAjAAAABAAAAGQAAAAXAAAAFAAAAAAAAAAAAAAA/38AAP9/AAAAAAAACQAAAAQAAAAAAAAADAAAABAAAAAAAAAAAAAAAAAAAAAAAAAAHgAAAGgAAAAAAAAAAAAAAAAAAAAAAAAAAAAAABAnAAAQJwAAAAAAAAAAAAAAAAAAAAAAAAAAAAAAAAAAAAAAAAAAAAAUAAAAAAAAAMDA/wAAAAAAZAAAADIAAAAAAAAAZAAAAAAAAAB/f38ACgAAACIAAAAYAAAAAAAAAAAAAAAAAAAAAAAAAAAAAAAAAAAAJAAAACQAAAAAAAAABwAAAAAAAAAAAAAAAAAAAAAAAAAAAAAAAAAAAH9/fwAlAAAAWAAAAAAAAAAAAAAAAAAAAAAAAAAAAAAAAAAAAAAAAAAAAAAAAAAAAAAAAAAAAAAAPwAAAAAAAACghgEAAAAAAAAAAAAAAAAADAAAAAEAAAAAAAAAAAAAAAAAAAAhAAAAQAAAADwAAAC7AAAAB6AAAAAAAAAAAAAAAAAAAAAAAAAAAAAAAAAAAAAAAAAAAAAAkCQAAGsbAAAAAAAAAAAAAAAAAAAoAAAACAAAAAEAAAABAAAAMAAAABQAAAAAAAAAAAD//wAAAQAAAP//AAABAA=="/>
                         </a:ext>
                       </a:extLst>
                     </pic:cNvPicPr>
@@ -3496,7 +3651,7 @@
           <w:noProof/>
         </w:rPr>
         <w:drawing>
-          <wp:inline distT="0" distB="0" distL="0" distR="0">
+          <wp:inline distT="0" distB="0" distL="0" distR="0" wp14:anchorId="12BA7272" wp14:editId="15C5384A">
             <wp:extent cx="5943600" cy="4457065"/>
             <wp:effectExtent l="0" t="0" r="0" b="0"/>
             <wp:docPr id="4" name="Picture 3"/>
@@ -3512,7 +3667,7 @@
                       <a:picLocks noChangeAspect="1"/>
                       <a:extLst>
                         <a:ext uri="smNativeData">
-                          <sm:smNativeData xmlns="" xmlns:o="urn:schemas-microsoft-com:office:office" xmlns:v="urn:schemas-microsoft-com:vml" xmlns:w10="urn:schemas-microsoft-com:office:word" xmlns:w="http://schemas.openxmlformats.org/wordprocessingml/2006/main" xmlns:sm="smNativeData" val="SMDATA_18_pXPgXhMAAAAlAAAAEQAAAC0AAAAAkAAAAEgAAACQAAAASAAAAAAAAAAAAAAAAAAAAAEAAABQAAAAAAAAAAAA4D8AAAAAAADgPwAAAAAAAOA/AAAAAAAA4D8AAAAAAADgPwAAAAAAAOA/AAAAAAAA4D8AAAAAAADgPwAAAAAAAOA/AAAAAAAA4D8CAAAAjAAAAAAAAAAAAAAA////AAAAAAAAAAAAAAAAAAAAAAAAAAAAAAAAAAAAAAAAAAAAZAAAAAEAAABAAAAAAAAAAAAAAAAAAAAAAAAAAAAAAAAAAAAAAAAAAAAAAAAAAAAAAAAAAAAAAAAAAAAAAAAAAAAAAAAAAAAAAAAAAAAAAAAAAAAAAAAAAAAAAAAAAAAAFAAAADwAAAAAAAAAAAAAAAAAAAAUAAAAAQAAABQAAAAUAAAAFAAAAAEAAAAAAAAAZAAAAGQAAAAAAAAAZAAAAGQAAAAVAAAAYAAAAAAAAAAAAAAADwAAACADAAAAAAAAAAAAAAEAAACgMgAAVgcAAKr4//8BAAAAf39/AAEAAABkAAAAAAAAABQAAABAHwAAAAAAACYAAAAAAAAAwOD//wAAAAAmAAAAZAAAABYAAABMAAAAAAAAAAAAAAAEAAAAAAAAAAEAAAB/f38AAAAAACgAAAAoAAAAZAAAAGQAAAAAAAAAzMzMAAAAAABQAAAAUAAAAGQAAABkAAAAAAAAAAcAAAA4AAAAAAAAAAAAAAAAAAAA////AAAAAAAAAAAAAAAAAAAAAAAAAAAAAAAAAAAAAABkAAAAZAAAAAAAAAAjAAAABAAAAGQAAAAXAAAAFAAAAAAAAAAAAAAA/38AAP9/AAAAAAAACQAAAAQAAAAAAAAADAAAABAAAAAAAAAAAAAAAAAAAAAAAAAAHgAAAGgAAAAAAAAAAAAAAAAAAAAAAAAAAAAAABAnAAAQJwAAAAAAAAAAAAAAAAAAAAAAAAAAAAAAAAAAAAAAAAAAAAAUAAAAAAAAAMDA/wAAAAAAZAAAADIAAAAAAAAAZAAAAAAAAAB/f38ACgAAACIAAAAYAAAAAAAAAAAAAAAAAAAAAAAAAAAAAAAAAAAAJAAAACQAAAAAAAAABwAAAAAAAAAAAAAAAAAAAAAAAAAAAAAAAAAAAH9/fwAlAAAAWAAAAAAAAAAAAAAAAAAAAAAAAAAAAAAAAAAAAAAAAAAAAAAAAAAAAAAAAAAAAAAAPwAAAAAAAACghgEAAAAAAAAAAAAAAAAADAAAAAEAAAAAAAAAAAAAAAAAAAAhAAAAQAAAADwAAAC9AAAAB6AAAAAAAAAAAAAAAAAAAAAAAAAAAAAAAAAAAAAAAAAAAAAAkCQAAGsbAAAAAAAAAAAAAAAAAAAoAAAACAAAAAEAAAABAAAAMAAAABQAAAAAAAAAAAD//wAAAQAAAP//AAABAA=="/>
+                          <sm:smNativeData xmlns:sm="smNativeData" xmlns:w="http://schemas.openxmlformats.org/wordprocessingml/2006/main" xmlns:w10="urn:schemas-microsoft-com:office:word" xmlns:v="urn:schemas-microsoft-com:vml" xmlns:o="urn:schemas-microsoft-com:office:office" xmlns="" val="SMDATA_18_pXPgXhMAAAAlAAAAEQAAAC0AAAAAkAAAAEgAAACQAAAASAAAAAAAAAAAAAAAAAAAAAEAAABQAAAAAAAAAAAA4D8AAAAAAADgPwAAAAAAAOA/AAAAAAAA4D8AAAAAAADgPwAAAAAAAOA/AAAAAAAA4D8AAAAAAADgPwAAAAAAAOA/AAAAAAAA4D8CAAAAjAAAAAAAAAAAAAAA////AAAAAAAAAAAAAAAAAAAAAAAAAAAAAAAAAAAAAAAAAAAAZAAAAAEAAABAAAAAAAAAAAAAAAAAAAAAAAAAAAAAAAAAAAAAAAAAAAAAAAAAAAAAAAAAAAAAAAAAAAAAAAAAAAAAAAAAAAAAAAAAAAAAAAAAAAAAAAAAAAAAAAAAAAAAFAAAADwAAAAAAAAAAAAAAAAAAAAUAAAAAQAAABQAAAAUAAAAFAAAAAEAAAAAAAAAZAAAAGQAAAAAAAAAZAAAAGQAAAAVAAAAYAAAAAAAAAAAAAAADwAAACADAAAAAAAAAAAAAAEAAACgMgAAVgcAAKr4//8BAAAAf39/AAEAAABkAAAAAAAAABQAAABAHwAAAAAAACYAAAAAAAAAwOD//wAAAAAmAAAAZAAAABYAAABMAAAAAAAAAAAAAAAEAAAAAAAAAAEAAAB/f38AAAAAACgAAAAoAAAAZAAAAGQAAAAAAAAAzMzMAAAAAABQAAAAUAAAAGQAAABkAAAAAAAAAAcAAAA4AAAAAAAAAAAAAAAAAAAA////AAAAAAAAAAAAAAAAAAAAAAAAAAAAAAAAAAAAAABkAAAAZAAAAAAAAAAjAAAABAAAAGQAAAAXAAAAFAAAAAAAAAAAAAAA/38AAP9/AAAAAAAACQAAAAQAAAAAAAAADAAAABAAAAAAAAAAAAAAAAAAAAAAAAAAHgAAAGgAAAAAAAAAAAAAAAAAAAAAAAAAAAAAABAnAAAQJwAAAAAAAAAAAAAAAAAAAAAAAAAAAAAAAAAAAAAAAAAAAAAUAAAAAAAAAMDA/wAAAAAAZAAAADIAAAAAAAAAZAAAAAAAAAB/f38ACgAAACIAAAAYAAAAAAAAAAAAAAAAAAAAAAAAAAAAAAAAAAAAJAAAACQAAAAAAAAABwAAAAAAAAAAAAAAAAAAAAAAAAAAAAAAAAAAAH9/fwAlAAAAWAAAAAAAAAAAAAAAAAAAAAAAAAAAAAAAAAAAAAAAAAAAAAAAAAAAAAAAAAAAAAAAPwAAAAAAAACghgEAAAAAAAAAAAAAAAAADAAAAAEAAAAAAAAAAAAAAAAAAAAhAAAAQAAAADwAAAC9AAAAB6AAAAAAAAAAAAAAAAAAAAAAAAAAAAAAAAAAAAAAAAAAAAAAkCQAAGsbAAAAAAAAAAAAAAAAAAAoAAAACAAAAAEAAAABAAAAMAAAABQAAAAAAAAAAAD//wAAAQAAAP//AAABAA=="/>
                         </a:ext>
                       </a:extLst>
                     </pic:cNvPicPr>
@@ -3578,7 +3733,7 @@
           <w:noProof/>
         </w:rPr>
         <w:drawing>
-          <wp:inline distT="0" distB="0" distL="0" distR="0">
+          <wp:inline distT="0" distB="0" distL="0" distR="0" wp14:anchorId="4A0D1D30" wp14:editId="74259E04">
             <wp:extent cx="5943600" cy="4457065"/>
             <wp:effectExtent l="0" t="0" r="0" b="0"/>
             <wp:docPr id="5" name="Picture 4"/>
@@ -3594,7 +3749,7 @@
                       <a:picLocks noChangeAspect="1"/>
                       <a:extLst>
                         <a:ext uri="smNativeData">
-                          <sm:smNativeData xmlns="" xmlns:o="urn:schemas-microsoft-com:office:office" xmlns:v="urn:schemas-microsoft-com:vml" xmlns:w10="urn:schemas-microsoft-com:office:word" xmlns:w="http://schemas.openxmlformats.org/wordprocessingml/2006/main" xmlns:sm="smNativeData" val="SMDATA_18_pXPgXhMAAAAlAAAAEQAAAC0AAAAAkAAAAEgAAACQAAAASAAAAAAAAAAAAAAAAAAAAAEAAABQAAAAAAAAAAAA4D8AAAAAAADgPwAAAAAAAOA/AAAAAAAA4D8AAAAAAADgPwAAAAAAAOA/AAAAAAAA4D8AAAAAAADgPwAAAAAAAOA/AAAAAAAA4D8CAAAAjAAAAAAAAAAAAAAA////AAAAAAAAAAAAAAAAAAAAAAAAAAAAAAAAAAAAAAAAAAAAZAAAAAEAAABAAAAAAAAAAAAAAAAAAAAAAAAAAAAAAAAAAAAAAAAAAAAAAAAAAAAAAAAAAAAAAAAAAAAAAAAAAAAAAAAAAAAAAAAAAAAAAAAAAAAAAAAAAAAAAAAAAAAAFAAAADwAAAAAAAAAAAAAAAAAAAAUAAAAAQAAABQAAAAUAAAAFAAAAAEAAAAAAAAAZAAAAGQAAAAAAAAAZAAAAGQAAAAVAAAAYAAAAAAAAAAAAAAADwAAACADAAAAAAAAAAAAAAEAAACgMgAAVgcAAKr4//8BAAAAf39/AAEAAABkAAAAAAAAABQAAABAHwAAAAAAACYAAAAAAAAAwOD//wAAAAAmAAAAZAAAABYAAABMAAAAAAAAAAAAAAAEAAAAAAAAAAEAAAB/f38AAAAAACgAAAAoAAAAZAAAAGQAAAAAAAAAzMzMAAAAAABQAAAAUAAAAGQAAABkAAAAAAAAAAcAAAA4AAAAAAAAAAAAAAAAAAAA////AAAAAAAAAAAAAAAAAAAAAAAAAAAAAAAAAAAAAABkAAAAZAAAAAAAAAAjAAAABAAAAGQAAAAXAAAAFAAAAAAAAAAAAAAA/38AAP9/AAAAAAAACQAAAAQAAAAAAAAADAAAABAAAAAAAAAAAAAAAAAAAAAAAAAAHgAAAGgAAAAAAAAAAAAAAAAAAAAAAAAAAAAAABAnAAAQJwAAAAAAAAAAAAAAAAAAAAAAAAAAAAAAAAAAAAAAAAAAAAAUAAAAAAAAAMDA/wAAAAAAZAAAADIAAAAAAAAAZAAAAAAAAAB/f38ACgAAACIAAAAYAAAAAAAAAAAAAAAAAAAAAAAAAAAAAAAAAAAAJAAAACQAAAAAAAAABwAAAAAAAAAAAAAAAAAAAAAAAAAAAAAAAAAAAH9/fwAlAAAAWAAAAAAAAAAAAAAAAAAAAAAAAAAAAAAAAAAAAAAAAAAAAAAAAAAAAAAAAAAAAAAAPwAAAAAAAACghgEAAAAAAAAAAAAAAAAADAAAAAEAAAAAAAAAAAAAAAAAAAAhAAAAQAAAADwAAAC/AAAAB6AAAAAAAAAAAAAAAAAAAAAAAAAAAAAAAAAAAAAAAAAAAAAAkCQAAGsbAAAAAAAAAAAAAAAAAAAoAAAACAAAAAEAAAABAAAAMAAAABQAAAAAAAAAAAD//wAAAQAAAP//AAABAA=="/>
+                          <sm:smNativeData xmlns:sm="smNativeData" xmlns:w="http://schemas.openxmlformats.org/wordprocessingml/2006/main" xmlns:w10="urn:schemas-microsoft-com:office:word" xmlns:v="urn:schemas-microsoft-com:vml" xmlns:o="urn:schemas-microsoft-com:office:office" xmlns="" val="SMDATA_18_pXPgXhMAAAAlAAAAEQAAAC0AAAAAkAAAAEgAAACQAAAASAAAAAAAAAAAAAAAAAAAAAEAAABQAAAAAAAAAAAA4D8AAAAAAADgPwAAAAAAAOA/AAAAAAAA4D8AAAAAAADgPwAAAAAAAOA/AAAAAAAA4D8AAAAAAADgPwAAAAAAAOA/AAAAAAAA4D8CAAAAjAAAAAAAAAAAAAAA////AAAAAAAAAAAAAAAAAAAAAAAAAAAAAAAAAAAAAAAAAAAAZAAAAAEAAABAAAAAAAAAAAAAAAAAAAAAAAAAAAAAAAAAAAAAAAAAAAAAAAAAAAAAAAAAAAAAAAAAAAAAAAAAAAAAAAAAAAAAAAAAAAAAAAAAAAAAAAAAAAAAAAAAAAAAFAAAADwAAAAAAAAAAAAAAAAAAAAUAAAAAQAAABQAAAAUAAAAFAAAAAEAAAAAAAAAZAAAAGQAAAAAAAAAZAAAAGQAAAAVAAAAYAAAAAAAAAAAAAAADwAAACADAAAAAAAAAAAAAAEAAACgMgAAVgcAAKr4//8BAAAAf39/AAEAAABkAAAAAAAAABQAAABAHwAAAAAAACYAAAAAAAAAwOD//wAAAAAmAAAAZAAAABYAAABMAAAAAAAAAAAAAAAEAAAAAAAAAAEAAAB/f38AAAAAACgAAAAoAAAAZAAAAGQAAAAAAAAAzMzMAAAAAABQAAAAUAAAAGQAAABkAAAAAAAAAAcAAAA4AAAAAAAAAAAAAAAAAAAA////AAAAAAAAAAAAAAAAAAAAAAAAAAAAAAAAAAAAAABkAAAAZAAAAAAAAAAjAAAABAAAAGQAAAAXAAAAFAAAAAAAAAAAAAAA/38AAP9/AAAAAAAACQAAAAQAAAAAAAAADAAAABAAAAAAAAAAAAAAAAAAAAAAAAAAHgAAAGgAAAAAAAAAAAAAAAAAAAAAAAAAAAAAABAnAAAQJwAAAAAAAAAAAAAAAAAAAAAAAAAAAAAAAAAAAAAAAAAAAAAUAAAAAAAAAMDA/wAAAAAAZAAAADIAAAAAAAAAZAAAAAAAAAB/f38ACgAAACIAAAAYAAAAAAAAAAAAAAAAAAAAAAAAAAAAAAAAAAAAJAAAACQAAAAAAAAABwAAAAAAAAAAAAAAAAAAAAAAAAAAAAAAAAAAAH9/fwAlAAAAWAAAAAAAAAAAAAAAAAAAAAAAAAAAAAAAAAAAAAAAAAAAAAAAAAAAAAAAAAAAAAAAPwAAAAAAAACghgEAAAAAAAAAAAAAAAAADAAAAAEAAAAAAAAAAAAAAAAAAAAhAAAAQAAAADwAAAC/AAAAB6AAAAAAAAAAAAAAAAAAAAAAAAAAAAAAAAAAAAAAAAAAAAAAkCQAAGsbAAAAAAAAAAAAAAAAAAAoAAAACAAAAAEAAAABAAAAMAAAABQAAAAAAAAAAAD//wAAAQAAAP//AAABAA=="/>
                         </a:ext>
                       </a:extLst>
                     </pic:cNvPicPr>
@@ -3656,7 +3811,7 @@
           <w:noProof/>
         </w:rPr>
         <w:drawing>
-          <wp:inline distT="0" distB="0" distL="0" distR="0">
+          <wp:inline distT="0" distB="0" distL="0" distR="0" wp14:anchorId="622BE8A7" wp14:editId="49892968">
             <wp:extent cx="5943600" cy="4457065"/>
             <wp:effectExtent l="0" t="0" r="0" b="0"/>
             <wp:docPr id="6" name="Picture 5"/>
@@ -3672,7 +3827,7 @@
                       <a:picLocks noChangeAspect="1"/>
                       <a:extLst>
                         <a:ext uri="smNativeData">
-                          <sm:smNativeData xmlns="" xmlns:o="urn:schemas-microsoft-com:office:office" xmlns:v="urn:schemas-microsoft-com:vml" xmlns:w10="urn:schemas-microsoft-com:office:word" xmlns:w="http://schemas.openxmlformats.org/wordprocessingml/2006/main" xmlns:sm="smNativeData" val="SMDATA_18_pXPgXhMAAAAlAAAAEQAAAC0AAAAAkAAAAEgAAACQAAAASAAAAAAAAAAAAAAAAAAAAAEAAABQAAAAAAAAAAAA4D8AAAAAAADgPwAAAAAAAOA/AAAAAAAA4D8AAAAAAADgPwAAAAAAAOA/AAAAAAAA4D8AAAAAAADgPwAAAAAAAOA/AAAAAAAA4D8CAAAAjAAAAAAAAAAAAAAA////AAAAAAAAAAAAAAAAAAAAAAAAAAAAAAAAAAAAAAAAAAAAZAAAAAEAAABAAAAAAAAAAAAAAAAAAAAAAAAAAAAAAAAAAAAAAAAAAAAAAAAAAAAAAAAAAAAAAAAAAAAAAAAAAAAAAAAAAAAAAAAAAAAAAAAAAAAAAAAAAAAAAAAAAAAAFAAAADwAAAAAAAAAAAAAAAAAAAAUAAAAAQAAABQAAAAUAAAAFAAAAAEAAAAAAAAAZAAAAGQAAAAAAAAAZAAAAGQAAAAVAAAAYAAAAAAAAAAAAAAADwAAACADAAAAAAAAAAAAAAEAAACgMgAAVgcAAKr4//8BAAAAf39/AAEAAABkAAAAAAAAABQAAABAHwAAAAAAACYAAAAAAAAAwOD//wAAAAAmAAAAZAAAABYAAABMAAAAAAAAAAAAAAAEAAAAAAAAAAEAAAB/f38AAAAAACgAAAAoAAAAZAAAAGQAAAAAAAAAzMzMAAAAAABQAAAAUAAAAGQAAABkAAAAAAAAAAcAAAA4AAAAAAAAAAAAAAAAAAAA////AAAAAAAAAAAAAAAAAAAAAAAAAAAAAAAAAAAAAABkAAAAZAAAAAAAAAAjAAAABAAAAGQAAAAXAAAAFAAAAAAAAAAAAAAA/38AAP9/AAAAAAAACQAAAAQAAAAAAAAADAAAABAAAAAAAAAAAAAAAAAAAAAAAAAAHgAAAGgAAAAAAAAAAAAAAAAAAAAAAAAAAAAAABAnAAAQJwAAAAAAAAAAAAAAAAAAAAAAAAAAAAAAAAAAAAAAAAAAAAAUAAAAAAAAAMDA/wAAAAAAZAAAADIAAAAAAAAAZAAAAAAAAAB/f38ACgAAACIAAAAYAAAAAAAAAAAAAAAAAAAAAAAAAAAAAAAAAAAAJAAAACQAAAAAAAAABwAAAAAAAAAAAAAAAAAAAAAAAAAAAAAAAAAAAH9/fwAlAAAAWAAAAAAAAAAAAAAAAAAAAAAAAAAAAAAAAAAAAAAAAAAAAAAAAAAAAAAAAAAAAAAAPwAAAAAAAACghgEAAAAAAAAAAAAAAAAADAAAAAEAAAAAAAAAAAAAAAAAAAAhAAAAQAAAADwAAADBAAAAB6AAAAAAAAAAAAAAAAAAAAAAAAAAAAAAAAAAAAAAAAAAAAAAkCQAAGsbAAAAAAAAAAAAAAAAAAAoAAAACAAAAAEAAAABAAAAMAAAABQAAAAAAAAAAAD//wAAAQAAAP//AAABAA=="/>
+                          <sm:smNativeData xmlns:sm="smNativeData" xmlns:w="http://schemas.openxmlformats.org/wordprocessingml/2006/main" xmlns:w10="urn:schemas-microsoft-com:office:word" xmlns:v="urn:schemas-microsoft-com:vml" xmlns:o="urn:schemas-microsoft-com:office:office" xmlns="" val="SMDATA_18_pXPgXhMAAAAlAAAAEQAAAC0AAAAAkAAAAEgAAACQAAAASAAAAAAAAAAAAAAAAAAAAAEAAABQAAAAAAAAAAAA4D8AAAAAAADgPwAAAAAAAOA/AAAAAAAA4D8AAAAAAADgPwAAAAAAAOA/AAAAAAAA4D8AAAAAAADgPwAAAAAAAOA/AAAAAAAA4D8CAAAAjAAAAAAAAAAAAAAA////AAAAAAAAAAAAAAAAAAAAAAAAAAAAAAAAAAAAAAAAAAAAZAAAAAEAAABAAAAAAAAAAAAAAAAAAAAAAAAAAAAAAAAAAAAAAAAAAAAAAAAAAAAAAAAAAAAAAAAAAAAAAAAAAAAAAAAAAAAAAAAAAAAAAAAAAAAAAAAAAAAAAAAAAAAAFAAAADwAAAAAAAAAAAAAAAAAAAAUAAAAAQAAABQAAAAUAAAAFAAAAAEAAAAAAAAAZAAAAGQAAAAAAAAAZAAAAGQAAAAVAAAAYAAAAAAAAAAAAAAADwAAACADAAAAAAAAAAAAAAEAAACgMgAAVgcAAKr4//8BAAAAf39/AAEAAABkAAAAAAAAABQAAABAHwAAAAAAACYAAAAAAAAAwOD//wAAAAAmAAAAZAAAABYAAABMAAAAAAAAAAAAAAAEAAAAAAAAAAEAAAB/f38AAAAAACgAAAAoAAAAZAAAAGQAAAAAAAAAzMzMAAAAAABQAAAAUAAAAGQAAABkAAAAAAAAAAcAAAA4AAAAAAAAAAAAAAAAAAAA////AAAAAAAAAAAAAAAAAAAAAAAAAAAAAAAAAAAAAABkAAAAZAAAAAAAAAAjAAAABAAAAGQAAAAXAAAAFAAAAAAAAAAAAAAA/38AAP9/AAAAAAAACQAAAAQAAAAAAAAADAAAABAAAAAAAAAAAAAAAAAAAAAAAAAAHgAAAGgAAAAAAAAAAAAAAAAAAAAAAAAAAAAAABAnAAAQJwAAAAAAAAAAAAAAAAAAAAAAAAAAAAAAAAAAAAAAAAAAAAAUAAAAAAAAAMDA/wAAAAAAZAAAADIAAAAAAAAAZAAAAAAAAAB/f38ACgAAACIAAAAYAAAAAAAAAAAAAAAAAAAAAAAAAAAAAAAAAAAAJAAAACQAAAAAAAAABwAAAAAAAAAAAAAAAAAAAAAAAAAAAAAAAAAAAH9/fwAlAAAAWAAAAAAAAAAAAAAAAAAAAAAAAAAAAAAAAAAAAAAAAAAAAAAAAAAAAAAAAAAAAAAAPwAAAAAAAACghgEAAAAAAAAAAAAAAAAADAAAAAEAAAAAAAAAAAAAAAAAAAAhAAAAQAAAADwAAADBAAAAB6AAAAAAAAAAAAAAAAAAAAAAAAAAAAAAAAAAAAAAAAAAAAAAkCQAAGsbAAAAAAAAAAAAAAAAAAAoAAAACAAAAAEAAAABAAAAMAAAABQAAAAAAAAAAAD//wAAAQAAAP//AAABAA=="/>
                         </a:ext>
                       </a:extLst>
                     </pic:cNvPicPr>
@@ -3734,7 +3889,7 @@
           <w:noProof/>
         </w:rPr>
         <w:drawing>
-          <wp:inline distT="0" distB="0" distL="0" distR="0">
+          <wp:inline distT="0" distB="0" distL="0" distR="0" wp14:anchorId="2E065359" wp14:editId="43B84BA2">
             <wp:extent cx="5943600" cy="4457065"/>
             <wp:effectExtent l="0" t="0" r="0" b="0"/>
             <wp:docPr id="7" name="Picture 6"/>
@@ -3750,7 +3905,7 @@
                       <a:picLocks noChangeAspect="1"/>
                       <a:extLst>
                         <a:ext uri="smNativeData">
-                          <sm:smNativeData xmlns="" xmlns:o="urn:schemas-microsoft-com:office:office" xmlns:v="urn:schemas-microsoft-com:vml" xmlns:w10="urn:schemas-microsoft-com:office:word" xmlns:w="http://schemas.openxmlformats.org/wordprocessingml/2006/main" xmlns:sm="smNativeData" val="SMDATA_18_pXPgXhMAAAAlAAAAEQAAAC0AAAAAkAAAAEgAAACQAAAASAAAAAAAAAAAAAAAAAAAAAEAAABQAAAAAAAAAAAA4D8AAAAAAADgPwAAAAAAAOA/AAAAAAAA4D8AAAAAAADgPwAAAAAAAOA/AAAAAAAA4D8AAAAAAADgPwAAAAAAAOA/AAAAAAAA4D8CAAAAjAAAAAAAAAAAAAAA////AAAAAAAAAAAAAAAAAAAAAAAAAAAAAAAAAAAAAAAAAAAAZAAAAAEAAABAAAAAAAAAAAAAAAAAAAAAAAAAAAAAAAAAAAAAAAAAAAAAAAAAAAAAAAAAAAAAAAAAAAAAAAAAAAAAAAAAAAAAAAAAAAAAAAAAAAAAAAAAAAAAAAAAAAAAFAAAADwAAAAAAAAAAAAAAAAAAAAUAAAAAQAAABQAAAAUAAAAFAAAAAEAAAAAAAAAZAAAAGQAAAAAAAAAZAAAAGQAAAAVAAAAYAAAAAAAAAAAAAAADwAAACADAAAAAAAAAAAAAAEAAACgMgAAVgcAAKr4//8BAAAAf39/AAEAAABkAAAAAAAAABQAAABAHwAAAAAAACYAAAAAAAAAwOD//wAAAAAmAAAAZAAAABYAAABMAAAAAAAAAAAAAAAEAAAAAAAAAAEAAAB/f38AAAAAACgAAAAoAAAAZAAAAGQAAAAAAAAAzMzMAAAAAABQAAAAUAAAAGQAAABkAAAAAAAAAAcAAAA4AAAAAAAAAAAAAAAAAAAA////AAAAAAAAAAAAAAAAAAAAAAAAAAAAAAAAAAAAAABkAAAAZAAAAAAAAAAjAAAABAAAAGQAAAAXAAAAFAAAAAAAAAAAAAAA/38AAP9/AAAAAAAACQAAAAQAAAAAAAAADAAAABAAAAAAAAAAAAAAAAAAAAAAAAAAHgAAAGgAAAAAAAAAAAAAAAAAAAAAAAAAAAAAABAnAAAQJwAAAAAAAAAAAAAAAAAAAAAAAAAAAAAAAAAAAAAAAAAAAAAUAAAAAAAAAMDA/wAAAAAAZAAAADIAAAAAAAAAZAAAAAAAAAB/f38ACgAAACIAAAAYAAAAAAAAAAAAAAAAAAAAAAAAAAAAAAAAAAAAJAAAACQAAAAAAAAABwAAAAAAAAAAAAAAAAAAAAAAAAAAAAAAAAAAAH9/fwAlAAAAWAAAAAAAAAAAAAAAAAAAAAAAAAAAAAAAAAAAAAAAAAAAAAAAAAAAAAAAAAAAAAAAPwAAAAAAAACghgEAAAAAAAAAAAAAAAAADAAAAAEAAAAAAAAAAAAAAAAAAAAhAAAAQAAAADwAAADDAAAAB6AAAAAAAAAAAAAAAAAAAAAAAAAAAAAAAAAAAAAAAAAAAAAAkCQAAGsbAAAAAAAAAAAAAAAAAAAoAAAACAAAAAEAAAABAAAAMAAAABQAAAAAAAAAAAD//wAAAQAAAP//AAABAA=="/>
+                          <sm:smNativeData xmlns:sm="smNativeData" xmlns:w="http://schemas.openxmlformats.org/wordprocessingml/2006/main" xmlns:w10="urn:schemas-microsoft-com:office:word" xmlns:v="urn:schemas-microsoft-com:vml" xmlns:o="urn:schemas-microsoft-com:office:office" xmlns="" val="SMDATA_18_pXPgXhMAAAAlAAAAEQAAAC0AAAAAkAAAAEgAAACQAAAASAAAAAAAAAAAAAAAAAAAAAEAAABQAAAAAAAAAAAA4D8AAAAAAADgPwAAAAAAAOA/AAAAAAAA4D8AAAAAAADgPwAAAAAAAOA/AAAAAAAA4D8AAAAAAADgPwAAAAAAAOA/AAAAAAAA4D8CAAAAjAAAAAAAAAAAAAAA////AAAAAAAAAAAAAAAAAAAAAAAAAAAAAAAAAAAAAAAAAAAAZAAAAAEAAABAAAAAAAAAAAAAAAAAAAAAAAAAAAAAAAAAAAAAAAAAAAAAAAAAAAAAAAAAAAAAAAAAAAAAAAAAAAAAAAAAAAAAAAAAAAAAAAAAAAAAAAAAAAAAAAAAAAAAFAAAADwAAAAAAAAAAAAAAAAAAAAUAAAAAQAAABQAAAAUAAAAFAAAAAEAAAAAAAAAZAAAAGQAAAAAAAAAZAAAAGQAAAAVAAAAYAAAAAAAAAAAAAAADwAAACADAAAAAAAAAAAAAAEAAACgMgAAVgcAAKr4//8BAAAAf39/AAEAAABkAAAAAAAAABQAAABAHwAAAAAAACYAAAAAAAAAwOD//wAAAAAmAAAAZAAAABYAAABMAAAAAAAAAAAAAAAEAAAAAAAAAAEAAAB/f38AAAAAACgAAAAoAAAAZAAAAGQAAAAAAAAAzMzMAAAAAABQAAAAUAAAAGQAAABkAAAAAAAAAAcAAAA4AAAAAAAAAAAAAAAAAAAA////AAAAAAAAAAAAAAAAAAAAAAAAAAAAAAAAAAAAAABkAAAAZAAAAAAAAAAjAAAABAAAAGQAAAAXAAAAFAAAAAAAAAAAAAAA/38AAP9/AAAAAAAACQAAAAQAAAAAAAAADAAAABAAAAAAAAAAAAAAAAAAAAAAAAAAHgAAAGgAAAAAAAAAAAAAAAAAAAAAAAAAAAAAABAnAAAQJwAAAAAAAAAAAAAAAAAAAAAAAAAAAAAAAAAAAAAAAAAAAAAUAAAAAAAAAMDA/wAAAAAAZAAAADIAAAAAAAAAZAAAAAAAAAB/f38ACgAAACIAAAAYAAAAAAAAAAAAAAAAAAAAAAAAAAAAAAAAAAAAJAAAACQAAAAAAAAABwAAAAAAAAAAAAAAAAAAAAAAAAAAAAAAAAAAAH9/fwAlAAAAWAAAAAAAAAAAAAAAAAAAAAAAAAAAAAAAAAAAAAAAAAAAAAAAAAAAAAAAAAAAAAAAPwAAAAAAAACghgEAAAAAAAAAAAAAAAAADAAAAAEAAAAAAAAAAAAAAAAAAAAhAAAAQAAAADwAAADDAAAAB6AAAAAAAAAAAAAAAAAAAAAAAAAAAAAAAAAAAAAAAAAAAAAAkCQAAGsbAAAAAAAAAAAAAAAAAAAoAAAACAAAAAEAAAABAAAAMAAAABQAAAAAAAAAAAD//wAAAQAAAP//AAABAA=="/>
                         </a:ext>
                       </a:extLst>
                     </pic:cNvPicPr>
@@ -3812,7 +3967,7 @@
           <w:noProof/>
         </w:rPr>
         <w:drawing>
-          <wp:inline distT="0" distB="0" distL="0" distR="0">
+          <wp:inline distT="0" distB="0" distL="0" distR="0" wp14:anchorId="103A5893" wp14:editId="2964C743">
             <wp:extent cx="5943600" cy="4457065"/>
             <wp:effectExtent l="0" t="0" r="0" b="0"/>
             <wp:docPr id="8" name="Picture 7"/>
@@ -3828,7 +3983,7 @@
                       <a:picLocks noChangeAspect="1"/>
                       <a:extLst>
                         <a:ext uri="smNativeData">
-                          <sm:smNativeData xmlns="" xmlns:o="urn:schemas-microsoft-com:office:office" xmlns:v="urn:schemas-microsoft-com:vml" xmlns:w10="urn:schemas-microsoft-com:office:word" xmlns:w="http://schemas.openxmlformats.org/wordprocessingml/2006/main" xmlns:sm="smNativeData" val="SMDATA_18_pXPgXhMAAAAlAAAAEQAAAC0AAAAAkAAAAEgAAACQAAAASAAAAAAAAAAAAAAAAAAAAAEAAABQAAAAAAAAAAAA4D8AAAAAAADgPwAAAAAAAOA/AAAAAAAA4D8AAAAAAADgPwAAAAAAAOA/AAAAAAAA4D8AAAAAAADgPwAAAAAAAOA/AAAAAAAA4D8CAAAAjAAAAAAAAAAAAAAA////AAAAAAAAAAAAAAAAAAAAAAAAAAAAAAAAAAAAAAAAAAAAZAAAAAEAAABAAAAAAAAAAAAAAAAAAAAAAAAAAAAAAAAAAAAAAAAAAAAAAAAAAAAAAAAAAAAAAAAAAAAAAAAAAAAAAAAAAAAAAAAAAAAAAAAAAAAAAAAAAAAAAAAAAAAAFAAAADwAAAAAAAAAAAAAAAAAAAAUAAAAAQAAABQAAAAUAAAAFAAAAAEAAAAAAAAAZAAAAGQAAAAAAAAAZAAAAGQAAAAVAAAAYAAAAAAAAAAAAAAADwAAACADAAAAAAAAAAAAAAEAAACgMgAAVgcAAKr4//8BAAAAf39/AAEAAABkAAAAAAAAABQAAABAHwAAAAAAACYAAAAAAAAAwOD//wAAAAAmAAAAZAAAABYAAABMAAAAAAAAAAAAAAAEAAAAAAAAAAEAAAB/f38AAAAAACgAAAAoAAAAZAAAAGQAAAAAAAAAzMzMAAAAAABQAAAAUAAAAGQAAABkAAAAAAAAAAcAAAA4AAAAAAAAAAAAAAAAAAAA////AAAAAAAAAAAAAAAAAAAAAAAAAAAAAAAAAAAAAABkAAAAZAAAAAAAAAAjAAAABAAAAGQAAAAXAAAAFAAAAAAAAAAAAAAA/38AAP9/AAAAAAAACQAAAAQAAAAAAAAADAAAABAAAAAAAAAAAAAAAAAAAAAAAAAAHgAAAGgAAAAAAAAAAAAAAAAAAAAAAAAAAAAAABAnAAAQJwAAAAAAAAAAAAAAAAAAAAAAAAAAAAAAAAAAAAAAAAAAAAAUAAAAAAAAAMDA/wAAAAAAZAAAADIAAAAAAAAAZAAAAAAAAAB/f38ACgAAACIAAAAYAAAAAAAAAAAAAAAAAAAAAAAAAAAAAAAAAAAAJAAAACQAAAAAAAAABwAAAAAAAAAAAAAAAAAAAAAAAAAAAAAAAAAAAH9/fwAlAAAAWAAAAAAAAAAAAAAAAAAAAAAAAAAAAAAAAAAAAAAAAAAAAAAAAAAAAAAAAAAAAAAAPwAAAAAAAACghgEAAAAAAAAAAAAAAAAADAAAAAEAAAAAAAAAAAAAAAAAAAAhAAAAQAAAADwAAADFAAAAB6AAAAAAAAAAAAAAAAAAAAAAAAAAAAAAAAAAAAAAAAAAAAAAkCQAAGsbAAAAAAAAAAAAAAAAAAAoAAAACAAAAAEAAAABAAAAMAAAABQAAAAAAAAAAAD//wAAAQAAAP//AAABAA=="/>
+                          <sm:smNativeData xmlns:sm="smNativeData" xmlns:w="http://schemas.openxmlformats.org/wordprocessingml/2006/main" xmlns:w10="urn:schemas-microsoft-com:office:word" xmlns:v="urn:schemas-microsoft-com:vml" xmlns:o="urn:schemas-microsoft-com:office:office" xmlns="" val="SMDATA_18_pXPgXhMAAAAlAAAAEQAAAC0AAAAAkAAAAEgAAACQAAAASAAAAAAAAAAAAAAAAAAAAAEAAABQAAAAAAAAAAAA4D8AAAAAAADgPwAAAAAAAOA/AAAAAAAA4D8AAAAAAADgPwAAAAAAAOA/AAAAAAAA4D8AAAAAAADgPwAAAAAAAOA/AAAAAAAA4D8CAAAAjAAAAAAAAAAAAAAA////AAAAAAAAAAAAAAAAAAAAAAAAAAAAAAAAAAAAAAAAAAAAZAAAAAEAAABAAAAAAAAAAAAAAAAAAAAAAAAAAAAAAAAAAAAAAAAAAAAAAAAAAAAAAAAAAAAAAAAAAAAAAAAAAAAAAAAAAAAAAAAAAAAAAAAAAAAAAAAAAAAAAAAAAAAAFAAAADwAAAAAAAAAAAAAAAAAAAAUAAAAAQAAABQAAAAUAAAAFAAAAAEAAAAAAAAAZAAAAGQAAAAAAAAAZAAAAGQAAAAVAAAAYAAAAAAAAAAAAAAADwAAACADAAAAAAAAAAAAAAEAAACgMgAAVgcAAKr4//8BAAAAf39/AAEAAABkAAAAAAAAABQAAABAHwAAAAAAACYAAAAAAAAAwOD//wAAAAAmAAAAZAAAABYAAABMAAAAAAAAAAAAAAAEAAAAAAAAAAEAAAB/f38AAAAAACgAAAAoAAAAZAAAAGQAAAAAAAAAzMzMAAAAAABQAAAAUAAAAGQAAABkAAAAAAAAAAcAAAA4AAAAAAAAAAAAAAAAAAAA////AAAAAAAAAAAAAAAAAAAAAAAAAAAAAAAAAAAAAABkAAAAZAAAAAAAAAAjAAAABAAAAGQAAAAXAAAAFAAAAAAAAAAAAAAA/38AAP9/AAAAAAAACQAAAAQAAAAAAAAADAAAABAAAAAAAAAAAAAAAAAAAAAAAAAAHgAAAGgAAAAAAAAAAAAAAAAAAAAAAAAAAAAAABAnAAAQJwAAAAAAAAAAAAAAAAAAAAAAAAAAAAAAAAAAAAAAAAAAAAAUAAAAAAAAAMDA/wAAAAAAZAAAADIAAAAAAAAAZAAAAAAAAAB/f38ACgAAACIAAAAYAAAAAAAAAAAAAAAAAAAAAAAAAAAAAAAAAAAAJAAAACQAAAAAAAAABwAAAAAAAAAAAAAAAAAAAAAAAAAAAAAAAAAAAH9/fwAlAAAAWAAAAAAAAAAAAAAAAAAAAAAAAAAAAAAAAAAAAAAAAAAAAAAAAAAAAAAAAAAAAAAAPwAAAAAAAACghgEAAAAAAAAAAAAAAAAADAAAAAEAAAAAAAAAAAAAAAAAAAAhAAAAQAAAADwAAADFAAAAB6AAAAAAAAAAAAAAAAAAAAAAAAAAAAAAAAAAAAAAAAAAAAAAkCQAAGsbAAAAAAAAAAAAAAAAAAAoAAAACAAAAAEAAAABAAAAMAAAABQAAAAAAAAAAAD//wAAAQAAAP//AAABAA=="/>
                         </a:ext>
                       </a:extLst>
                     </pic:cNvPicPr>
@@ -3890,7 +4045,7 @@
           <w:noProof/>
         </w:rPr>
         <w:drawing>
-          <wp:inline distT="0" distB="0" distL="0" distR="0">
+          <wp:inline distT="0" distB="0" distL="0" distR="0" wp14:anchorId="1A3D103C" wp14:editId="33A49ECC">
             <wp:extent cx="5943600" cy="4457065"/>
             <wp:effectExtent l="0" t="0" r="0" b="0"/>
             <wp:docPr id="9" name="Picture 8"/>
@@ -3906,7 +4061,7 @@
                       <a:picLocks noChangeAspect="1"/>
                       <a:extLst>
                         <a:ext uri="smNativeData">
-                          <sm:smNativeData xmlns="" xmlns:o="urn:schemas-microsoft-com:office:office" xmlns:v="urn:schemas-microsoft-com:vml" xmlns:w10="urn:schemas-microsoft-com:office:word" xmlns:w="http://schemas.openxmlformats.org/wordprocessingml/2006/main" xmlns:sm="smNativeData" val="SMDATA_18_pXPgXhMAAAAlAAAAEQAAAG0AAAAAkAAAAEgAAACQAAAASAAAAAAAAAAAAAAAAAAAAAEAAABQAAAAAAAAAAAA4D8AAAAAAADgPwAAAAAAAOA/AAAAAAAA4D8AAAAAAADgPwAAAAAAAOA/AAAAAAAA4D8AAAAAAADgPwAAAAAAAOA/AAAAAAAA4D8CAAAAjAAAAAAAAAAAAAAA////AAAAAAAAAAAAAAAAAAAAAAAAAAAAAAAAAAAAAAAAAAAAZAAAAAEAAABAAAAAAAAAAAAAAAAAAAAAAAAAAAAAAAAAAAAAAAAAAAAAAAAAAAAAAAAAAAAAAAAAAAAAAAAAAAAAAAAAAAAAAAAAAAAAAAAAAAAAAAAAAAAAAAAAAAAAFAAAADwAAAAAAAAAAAAAAAAAAAAUAAAAAQAAABQAAAAUAAAAFAAAAAEAAAAAAAAAZAAAAGQAAAAAAAAAZAAAAGQAAAAVAAAAYAAAAAAAAAAAAAAADwAAACADAAAAAAAAAAAAAAEAAACgMgAAVgcAAKr4//8BAAAAf39/AAEAAABkAAAAAAAAABQAAABAHwAAAAAAACYAAAAAAAAAwOD//wAAAAAmAAAAZAAAABYAAABMAAAAAAAAAAAAAAAEAAAAAAAAAAEAAAB/f38AAAAAACgAAAAoAAAAZAAAAGQAAAAAAAAAzMzMAAAAAABQAAAAUAAAAGQAAABkAAAAAAAAAAcAAAA4AAAAAAAAAAAAAAAAAAAA////AAAAAAAAAAAAAAAAAAAAAAAAAAAAAAAAAAAAAABkAAAAZAAAAAAAAAAjAAAABAAAAGQAAAAXAAAAFAAAAAAAAAAAAAAA/38AAP9/AAAAAAAACQAAAAQAAAAAAAAADAAAABAAAAAAAAAAAAAAAAAAAAAAAAAAHgAAAGgAAAAAAAAAAAAAAAAAAAAAAAAAAAAAABAnAAAQJwAAAAAAAAAAAAAAAAAAAAAAAAAAAAAAAAAAAAAAAAAAAAAUAAAAAAAAAMDA/wAAAAAAZAAAADIAAAAAAAAAZAAAAAAAAAB/f38ACgAAACIAAAAYAAAAAAAAAAAAAAAAAAAAAAAAAAAAAAAAAAAAJAAAACQAAAAAAAAABwAAAAAAAAAAAAAAAAAAAAAAAAAAAAAAAAAAAH9/fwAlAAAAWAAAAAAAAAAAAAAAAAAAAAAAAAAAAAAAAAAAAAAAAAAAAAAAAAAAAAAAAAAAAAAAPwAAAAAAAACghgEAAAAAAAAAAAAAAAAADAAAAAEAAAAAAAAAAAAAAAAAAAAhAAAAQAAAADwAAADHAAAAB6AAAAAAAAAAAAAAAAAAAAAAAAAAAAAAAAAAAAAAAAAAAAAAkCQAAGsbAAAAAAAAAAAAAAAAAAAoAAAACAAAAAEAAAABAAAAMAAAABQAAAAAAAAAAAD//wAAAQAAAP//AAABAA=="/>
+                          <sm:smNativeData xmlns:sm="smNativeData" xmlns:w="http://schemas.openxmlformats.org/wordprocessingml/2006/main" xmlns:w10="urn:schemas-microsoft-com:office:word" xmlns:v="urn:schemas-microsoft-com:vml" xmlns:o="urn:schemas-microsoft-com:office:office" xmlns="" val="SMDATA_18_pXPgXhMAAAAlAAAAEQAAAG0AAAAAkAAAAEgAAACQAAAASAAAAAAAAAAAAAAAAAAAAAEAAABQAAAAAAAAAAAA4D8AAAAAAADgPwAAAAAAAOA/AAAAAAAA4D8AAAAAAADgPwAAAAAAAOA/AAAAAAAA4D8AAAAAAADgPwAAAAAAAOA/AAAAAAAA4D8CAAAAjAAAAAAAAAAAAAAA////AAAAAAAAAAAAAAAAAAAAAAAAAAAAAAAAAAAAAAAAAAAAZAAAAAEAAABAAAAAAAAAAAAAAAAAAAAAAAAAAAAAAAAAAAAAAAAAAAAAAAAAAAAAAAAAAAAAAAAAAAAAAAAAAAAAAAAAAAAAAAAAAAAAAAAAAAAAAAAAAAAAAAAAAAAAFAAAADwAAAAAAAAAAAAAAAAAAAAUAAAAAQAAABQAAAAUAAAAFAAAAAEAAAAAAAAAZAAAAGQAAAAAAAAAZAAAAGQAAAAVAAAAYAAAAAAAAAAAAAAADwAAACADAAAAAAAAAAAAAAEAAACgMgAAVgcAAKr4//8BAAAAf39/AAEAAABkAAAAAAAAABQAAABAHwAAAAAAACYAAAAAAAAAwOD//wAAAAAmAAAAZAAAABYAAABMAAAAAAAAAAAAAAAEAAAAAAAAAAEAAAB/f38AAAAAACgAAAAoAAAAZAAAAGQAAAAAAAAAzMzMAAAAAABQAAAAUAAAAGQAAABkAAAAAAAAAAcAAAA4AAAAAAAAAAAAAAAAAAAA////AAAAAAAAAAAAAAAAAAAAAAAAAAAAAAAAAAAAAABkAAAAZAAAAAAAAAAjAAAABAAAAGQAAAAXAAAAFAAAAAAAAAAAAAAA/38AAP9/AAAAAAAACQAAAAQAAAAAAAAADAAAABAAAAAAAAAAAAAAAAAAAAAAAAAAHgAAAGgAAAAAAAAAAAAAAAAAAAAAAAAAAAAAABAnAAAQJwAAAAAAAAAAAAAAAAAAAAAAAAAAAAAAAAAAAAAAAAAAAAAUAAAAAAAAAMDA/wAAAAAAZAAAADIAAAAAAAAAZAAAAAAAAAB/f38ACgAAACIAAAAYAAAAAAAAAAAAAAAAAAAAAAAAAAAAAAAAAAAAJAAAACQAAAAAAAAABwAAAAAAAAAAAAAAAAAAAAAAAAAAAAAAAAAAAH9/fwAlAAAAWAAAAAAAAAAAAAAAAAAAAAAAAAAAAAAAAAAAAAAAAAAAAAAAAAAAAAAAAAAAAAAAPwAAAAAAAACghgEAAAAAAAAAAAAAAAAADAAAAAEAAAAAAAAAAAAAAAAAAAAhAAAAQAAAADwAAADHAAAAB6AAAAAAAAAAAAAAAAAAAAAAAAAAAAAAAAAAAAAAAAAAAAAAkCQAAGsbAAAAAAAAAAAAAAAAAAAoAAAACAAAAAEAAAABAAAAMAAAABQAAAAAAAAAAAD//wAAAQAAAP//AAABAA=="/>
                         </a:ext>
                       </a:extLst>
                     </pic:cNvPicPr>
@@ -3968,7 +4123,7 @@
           <w:noProof/>
         </w:rPr>
         <w:drawing>
-          <wp:inline distT="0" distB="0" distL="0" distR="0">
+          <wp:inline distT="0" distB="0" distL="0" distR="0" wp14:anchorId="4D6CB926" wp14:editId="5F07B3C1">
             <wp:extent cx="5943600" cy="4457065"/>
             <wp:effectExtent l="0" t="0" r="0" b="0"/>
             <wp:docPr id="10" name="Picture 9"/>
@@ -3984,7 +4139,7 @@
                       <a:picLocks noChangeAspect="1"/>
                       <a:extLst>
                         <a:ext uri="smNativeData">
-                          <sm:smNativeData xmlns="" xmlns:o="urn:schemas-microsoft-com:office:office" xmlns:v="urn:schemas-microsoft-com:vml" xmlns:w10="urn:schemas-microsoft-com:office:word" xmlns:w="http://schemas.openxmlformats.org/wordprocessingml/2006/main" xmlns:sm="smNativeData" val="SMDATA_18_pXPgXhMAAAAlAAAAEQAAAC0AAAAAkAAAAEgAAACQAAAASAAAAAAAAAAAAAAAAAAAAAEAAABQAAAAAAAAAAAA4D8AAAAAAADgPwAAAAAAAOA/AAAAAAAA4D8AAAAAAADgPwAAAAAAAOA/AAAAAAAA4D8AAAAAAADgPwAAAAAAAOA/AAAAAAAA4D8CAAAAjAAAAAAAAAAAAAAA////AAAAAAAAAAAAAAAAAAAAAAAAAAAAAAAAAAAAAAAAAAAAZAAAAAEAAABAAAAAAAAAAAAAAAAAAAAAAAAAAAAAAAAAAAAAAAAAAAAAAAAAAAAAAAAAAAAAAAAAAAAAAAAAAAAAAAAAAAAAAAAAAAAAAAAAAAAAAAAAAAAAAAAAAAAAFAAAADwAAAAAAAAAAAAAAAAAAAAUAAAAAQAAABQAAAAUAAAAFAAAAAEAAAAAAAAAZAAAAGQAAAAAAAAAZAAAAGQAAAAVAAAAYAAAAAAAAAAAAAAADwAAACADAAAAAAAAAAAAAAEAAACgMgAAVgcAAKr4//8BAAAAf39/AAEAAABkAAAAAAAAABQAAABAHwAAAAAAACYAAAAAAAAAwOD//wAAAAAmAAAAZAAAABYAAABMAAAAAAAAAAAAAAAEAAAAAAAAAAEAAAB/f38AAAAAACgAAAAoAAAAZAAAAGQAAAAAAAAAzMzMAAAAAABQAAAAUAAAAGQAAABkAAAAAAAAAAcAAAA4AAAAAAAAAAAAAAAAAAAA////AAAAAAAAAAAAAAAAAAAAAAAAAAAAAAAAAAAAAABkAAAAZAAAAAAAAAAjAAAABAAAAGQAAAAXAAAAFAAAAAAAAAAAAAAA/38AAP9/AAAAAAAACQAAAAQAAAAAAAAADAAAABAAAAAAAAAAAAAAAAAAAAAAAAAAHgAAAGgAAAAAAAAAAAAAAAAAAAAAAAAAAAAAABAnAAAQJwAAAAAAAAAAAAAAAAAAAAAAAAAAAAAAAAAAAAAAAAAAAAAUAAAAAAAAAMDA/wAAAAAAZAAAADIAAAAAAAAAZAAAAAAAAAB/f38ACgAAACIAAAAYAAAAAAAAAAAAAAAAAAAAAAAAAAAAAAAAAAAAJAAAACQAAAAAAAAABwAAAAAAAAAAAAAAAAAAAAAAAAAAAAAAAAAAAH9/fwAlAAAAWAAAAAAAAAAAAAAAAAAAAAAAAAAAAAAAAAAAAAAAAAAAAAAAAAAAAAAAAAAAAAAAPwAAAAAAAACghgEAAAAAAAAAAAAAAAAADAAAAAEAAAAAAAAAAAAAAAAAAAAhAAAAQAAAADwAAADJAAAAB6AAAAAAAAAAAAAAAAAAAAAAAAAAAAAAAAAAAAAAAAAAAAAAkCQAAGsbAAAAAAAAAAAAAAAAAAAoAAAACAAAAAEAAAABAAAAMAAAABQAAAAAAAAAAAD//wAAAQAAAP//AAABAA=="/>
+                          <sm:smNativeData xmlns:sm="smNativeData" xmlns:w="http://schemas.openxmlformats.org/wordprocessingml/2006/main" xmlns:w10="urn:schemas-microsoft-com:office:word" xmlns:v="urn:schemas-microsoft-com:vml" xmlns:o="urn:schemas-microsoft-com:office:office" xmlns="" val="SMDATA_18_pXPgXhMAAAAlAAAAEQAAAC0AAAAAkAAAAEgAAACQAAAASAAAAAAAAAAAAAAAAAAAAAEAAABQAAAAAAAAAAAA4D8AAAAAAADgPwAAAAAAAOA/AAAAAAAA4D8AAAAAAADgPwAAAAAAAOA/AAAAAAAA4D8AAAAAAADgPwAAAAAAAOA/AAAAAAAA4D8CAAAAjAAAAAAAAAAAAAAA////AAAAAAAAAAAAAAAAAAAAAAAAAAAAAAAAAAAAAAAAAAAAZAAAAAEAAABAAAAAAAAAAAAAAAAAAAAAAAAAAAAAAAAAAAAAAAAAAAAAAAAAAAAAAAAAAAAAAAAAAAAAAAAAAAAAAAAAAAAAAAAAAAAAAAAAAAAAAAAAAAAAAAAAAAAAFAAAADwAAAAAAAAAAAAAAAAAAAAUAAAAAQAAABQAAAAUAAAAFAAAAAEAAAAAAAAAZAAAAGQAAAAAAAAAZAAAAGQAAAAVAAAAYAAAAAAAAAAAAAAADwAAACADAAAAAAAAAAAAAAEAAACgMgAAVgcAAKr4//8BAAAAf39/AAEAAABkAAAAAAAAABQAAABAHwAAAAAAACYAAAAAAAAAwOD//wAAAAAmAAAAZAAAABYAAABMAAAAAAAAAAAAAAAEAAAAAAAAAAEAAAB/f38AAAAAACgAAAAoAAAAZAAAAGQAAAAAAAAAzMzMAAAAAABQAAAAUAAAAGQAAABkAAAAAAAAAAcAAAA4AAAAAAAAAAAAAAAAAAAA////AAAAAAAAAAAAAAAAAAAAAAAAAAAAAAAAAAAAAABkAAAAZAAAAAAAAAAjAAAABAAAAGQAAAAXAAAAFAAAAAAAAAAAAAAA/38AAP9/AAAAAAAACQAAAAQAAAAAAAAADAAAABAAAAAAAAAAAAAAAAAAAAAAAAAAHgAAAGgAAAAAAAAAAAAAAAAAAAAAAAAAAAAAABAnAAAQJwAAAAAAAAAAAAAAAAAAAAAAAAAAAAAAAAAAAAAAAAAAAAAUAAAAAAAAAMDA/wAAAAAAZAAAADIAAAAAAAAAZAAAAAAAAAB/f38ACgAAACIAAAAYAAAAAAAAAAAAAAAAAAAAAAAAAAAAAAAAAAAAJAAAACQAAAAAAAAABwAAAAAAAAAAAAAAAAAAAAAAAAAAAAAAAAAAAH9/fwAlAAAAWAAAAAAAAAAAAAAAAAAAAAAAAAAAAAAAAAAAAAAAAAAAAAAAAAAAAAAAAAAAAAAAPwAAAAAAAACghgEAAAAAAAAAAAAAAAAADAAAAAEAAAAAAAAAAAAAAAAAAAAhAAAAQAAAADwAAADJAAAAB6AAAAAAAAAAAAAAAAAAAAAAAAAAAAAAAAAAAAAAAAAAAAAAkCQAAGsbAAAAAAAAAAAAAAAAAAAoAAAACAAAAAEAAAABAAAAMAAAABQAAAAAAAAAAAD//wAAAQAAAP//AAABAA=="/>
                         </a:ext>
                       </a:extLst>
                     </pic:cNvPicPr>
@@ -4046,7 +4201,7 @@
           <w:noProof/>
         </w:rPr>
         <w:drawing>
-          <wp:inline distT="0" distB="0" distL="0" distR="0">
+          <wp:inline distT="0" distB="0" distL="0" distR="0" wp14:anchorId="4587E1DB" wp14:editId="08F07A3C">
             <wp:extent cx="5943600" cy="4457065"/>
             <wp:effectExtent l="0" t="0" r="0" b="0"/>
             <wp:docPr id="11" name="Picture 10"/>
@@ -4062,7 +4217,7 @@
                       <a:picLocks noChangeAspect="1"/>
                       <a:extLst>
                         <a:ext uri="smNativeData">
-                          <sm:smNativeData xmlns="" xmlns:o="urn:schemas-microsoft-com:office:office" xmlns:v="urn:schemas-microsoft-com:vml" xmlns:w10="urn:schemas-microsoft-com:office:word" xmlns:w="http://schemas.openxmlformats.org/wordprocessingml/2006/main" xmlns:sm="smNativeData" val="SMDATA_18_pXPgXhMAAAAlAAAAEQAAAC0AAAAAkAAAAEgAAACQAAAASAAAAAAAAAAAAAAAAAAAAAEAAABQAAAAAAAAAAAA4D8AAAAAAADgPwAAAAAAAOA/AAAAAAAA4D8AAAAAAADgPwAAAAAAAOA/AAAAAAAA4D8AAAAAAADgPwAAAAAAAOA/AAAAAAAA4D8CAAAAjAAAAAAAAAAAAAAA////AAAAAAAAAAAAAAAAAAAAAAAAAAAAAAAAAAAAAAAAAAAAZAAAAAEAAABAAAAAAAAAAAAAAAAAAAAAAAAAAAAAAAAAAAAAAAAAAAAAAAAAAAAAAAAAAAAAAAAAAAAAAAAAAAAAAAAAAAAAAAAAAAAAAAAAAAAAAAAAAAAAAAAAAAAAFAAAADwAAAAAAAAAAAAAAAAAAAAUAAAAAQAAABQAAAAUAAAAFAAAAAEAAAAAAAAAZAAAAGQAAAAAAAAAZAAAAGQAAAAVAAAAYAAAAAAAAAAAAAAADwAAACADAAAAAAAAAAAAAAEAAACgMgAAVgcAAKr4//8BAAAAf39/AAEAAABkAAAAAAAAABQAAABAHwAAAAAAACYAAAAAAAAAwOD//wAAAAAmAAAAZAAAABYAAABMAAAAAAAAAAAAAAAEAAAAAAAAAAEAAAB/f38AAAAAACgAAAAoAAAAZAAAAGQAAAAAAAAAzMzMAAAAAABQAAAAUAAAAGQAAABkAAAAAAAAAAcAAAA4AAAAAAAAAAAAAAAAAAAA////AAAAAAAAAAAAAAAAAAAAAAAAAAAAAAAAAAAAAABkAAAAZAAAAAAAAAAjAAAABAAAAGQAAAAXAAAAFAAAAAAAAAAAAAAA/38AAP9/AAAAAAAACQAAAAQAAAAAAAAADAAAABAAAAAAAAAAAAAAAAAAAAAAAAAAHgAAAGgAAAAAAAAAAAAAAAAAAAAAAAAAAAAAABAnAAAQJwAAAAAAAAAAAAAAAAAAAAAAAAAAAAAAAAAAAAAAAAAAAAAUAAAAAAAAAMDA/wAAAAAAZAAAADIAAAAAAAAAZAAAAAAAAAB/f38ACgAAACIAAAAYAAAAAAAAAAAAAAAAAAAAAAAAAAAAAAAAAAAAJAAAACQAAAAAAAAABwAAAAAAAAAAAAAAAAAAAAAAAAAAAAAAAAAAAH9/fwAlAAAAWAAAAAAAAAAAAAAAAAAAAAAAAAAAAAAAAAAAAAAAAAAAAAAAAAAAAAAAAAAAAAAAPwAAAAAAAACghgEAAAAAAAAAAAAAAAAADAAAAAEAAAAAAAAAAAAAAAAAAAAhAAAAQAAAADwAAADLAAAAB6AAAAAAAAAAAAAAAAAAAAAAAAAAAAAAAAAAAAAAAAAAAAAAkCQAAGsbAAAAAAAAAAAAAAAAAAAoAAAACAAAAAEAAAABAAAAMAAAABQAAAAAAAAAAAD//wAAAQAAAP//AAABAA=="/>
+                          <sm:smNativeData xmlns:sm="smNativeData" xmlns:w="http://schemas.openxmlformats.org/wordprocessingml/2006/main" xmlns:w10="urn:schemas-microsoft-com:office:word" xmlns:v="urn:schemas-microsoft-com:vml" xmlns:o="urn:schemas-microsoft-com:office:office" xmlns="" val="SMDATA_18_pXPgXhMAAAAlAAAAEQAAAC0AAAAAkAAAAEgAAACQAAAASAAAAAAAAAAAAAAAAAAAAAEAAABQAAAAAAAAAAAA4D8AAAAAAADgPwAAAAAAAOA/AAAAAAAA4D8AAAAAAADgPwAAAAAAAOA/AAAAAAAA4D8AAAAAAADgPwAAAAAAAOA/AAAAAAAA4D8CAAAAjAAAAAAAAAAAAAAA////AAAAAAAAAAAAAAAAAAAAAAAAAAAAAAAAAAAAAAAAAAAAZAAAAAEAAABAAAAAAAAAAAAAAAAAAAAAAAAAAAAAAAAAAAAAAAAAAAAAAAAAAAAAAAAAAAAAAAAAAAAAAAAAAAAAAAAAAAAAAAAAAAAAAAAAAAAAAAAAAAAAAAAAAAAAFAAAADwAAAAAAAAAAAAAAAAAAAAUAAAAAQAAABQAAAAUAAAAFAAAAAEAAAAAAAAAZAAAAGQAAAAAAAAAZAAAAGQAAAAVAAAAYAAAAAAAAAAAAAAADwAAACADAAAAAAAAAAAAAAEAAACgMgAAVgcAAKr4//8BAAAAf39/AAEAAABkAAAAAAAAABQAAABAHwAAAAAAACYAAAAAAAAAwOD//wAAAAAmAAAAZAAAABYAAABMAAAAAAAAAAAAAAAEAAAAAAAAAAEAAAB/f38AAAAAACgAAAAoAAAAZAAAAGQAAAAAAAAAzMzMAAAAAABQAAAAUAAAAGQAAABkAAAAAAAAAAcAAAA4AAAAAAAAAAAAAAAAAAAA////AAAAAAAAAAAAAAAAAAAAAAAAAAAAAAAAAAAAAABkAAAAZAAAAAAAAAAjAAAABAAAAGQAAAAXAAAAFAAAAAAAAAAAAAAA/38AAP9/AAAAAAAACQAAAAQAAAAAAAAADAAAABAAAAAAAAAAAAAAAAAAAAAAAAAAHgAAAGgAAAAAAAAAAAAAAAAAAAAAAAAAAAAAABAnAAAQJwAAAAAAAAAAAAAAAAAAAAAAAAAAAAAAAAAAAAAAAAAAAAAUAAAAAAAAAMDA/wAAAAAAZAAAADIAAAAAAAAAZAAAAAAAAAB/f38ACgAAACIAAAAYAAAAAAAAAAAAAAAAAAAAAAAAAAAAAAAAAAAAJAAAACQAAAAAAAAABwAAAAAAAAAAAAAAAAAAAAAAAAAAAAAAAAAAAH9/fwAlAAAAWAAAAAAAAAAAAAAAAAAAAAAAAAAAAAAAAAAAAAAAAAAAAAAAAAAAAAAAAAAAAAAAPwAAAAAAAACghgEAAAAAAAAAAAAAAAAADAAAAAEAAAAAAAAAAAAAAAAAAAAhAAAAQAAAADwAAADLAAAAB6AAAAAAAAAAAAAAAAAAAAAAAAAAAAAAAAAAAAAAAAAAAAAAkCQAAGsbAAAAAAAAAAAAAAAAAAAoAAAACAAAAAEAAAABAAAAMAAAABQAAAAAAAAAAAD//wAAAQAAAP//AAABAA=="/>
                         </a:ext>
                       </a:extLst>
                     </pic:cNvPicPr>
@@ -4124,7 +4279,7 @@
           <w:noProof/>
         </w:rPr>
         <w:drawing>
-          <wp:inline distT="0" distB="0" distL="0" distR="0">
+          <wp:inline distT="0" distB="0" distL="0" distR="0" wp14:anchorId="0C8E03F3" wp14:editId="3F3A44F0">
             <wp:extent cx="5943600" cy="4457065"/>
             <wp:effectExtent l="0" t="0" r="0" b="0"/>
             <wp:docPr id="12" name="Picture 11"/>
@@ -4140,7 +4295,7 @@
                       <a:picLocks noChangeAspect="1"/>
                       <a:extLst>
                         <a:ext uri="smNativeData">
-                          <sm:smNativeData xmlns="" xmlns:o="urn:schemas-microsoft-com:office:office" xmlns:v="urn:schemas-microsoft-com:vml" xmlns:w10="urn:schemas-microsoft-com:office:word" xmlns:w="http://schemas.openxmlformats.org/wordprocessingml/2006/main" xmlns:sm="smNativeData" val="SMDATA_18_pXPgXhMAAAAlAAAAEQAAAG0AAAAAkAAAAEgAAACQAAAASAAAAAAAAAAAAAAAAAAAAAEAAABQAAAAAAAAAAAA4D8AAAAAAADgPwAAAAAAAOA/AAAAAAAA4D8AAAAAAADgPwAAAAAAAOA/AAAAAAAA4D8AAAAAAADgPwAAAAAAAOA/AAAAAAAA4D8CAAAAjAAAAAAAAAAAAAAA////AAAAAAAAAAAAAAAAAAAAAAAAAAAAAAAAAAAAAAAAAAAAZAAAAAEAAABAAAAAAAAAAAAAAAAAAAAAAAAAAAAAAAAAAAAAAAAAAAAAAAAAAAAAAAAAAAAAAAAAAAAAAAAAAAAAAAAAAAAAAAAAAAAAAAAAAAAAAAAAAAAAAAAAAAAAFAAAADwAAAAAAAAAAAAAAAAAAAAUAAAAAQAAABQAAAAUAAAAFAAAAAEAAAAAAAAAZAAAAGQAAAAAAAAAZAAAAGQAAAAVAAAAYAAAAAAAAAAAAAAADwAAACADAAAAAAAAAAAAAAEAAACgMgAAVgcAAKr4//8BAAAAf39/AAEAAABkAAAAAAAAABQAAABAHwAAAAAAACYAAAAAAAAAwOD//wAAAAAmAAAAZAAAABYAAABMAAAAAAAAAAAAAAAEAAAAAAAAAAEAAAB/f38AAAAAACgAAAAoAAAAZAAAAGQAAAAAAAAAzMzMAAAAAABQAAAAUAAAAGQAAABkAAAAAAAAAAcAAAA4AAAAAAAAAAAAAAAAAAAA////AAAAAAAAAAAAAAAAAAAAAAAAAAAAAAAAAAAAAABkAAAAZAAAAAAAAAAjAAAABAAAAGQAAAAXAAAAFAAAAAAAAAAAAAAA/38AAP9/AAAAAAAACQAAAAQAAAAAAAAADAAAABAAAAAAAAAAAAAAAAAAAAAAAAAAHgAAAGgAAAAAAAAAAAAAAAAAAAAAAAAAAAAAABAnAAAQJwAAAAAAAAAAAAAAAAAAAAAAAAAAAAAAAAAAAAAAAAAAAAAUAAAAAAAAAMDA/wAAAAAAZAAAADIAAAAAAAAAZAAAAAAAAAB/f38ACgAAACIAAAAYAAAAAAAAAAAAAAAAAAAAAAAAAAAAAAAAAAAAJAAAACQAAAAAAAAABwAAAAAAAAAAAAAAAAAAAAAAAAAAAAAAAAAAAH9/fwAlAAAAWAAAAAAAAAAAAAAAAAAAAAAAAAAAAAAAAAAAAAAAAAAAAAAAAAAAAAAAAAAAAAAAPwAAAAAAAACghgEAAAAAAAAAAAAAAAAADAAAAAEAAAAAAAAAAAAAAAAAAAAhAAAAQAAAADwAAADNAAAAB6AAAAAAAAAAAAAAAAAAAAAAAAAAAAAAAAAAAAAAAAAAAAAAkCQAAGsbAAAAAAAAAAAAAAAAAAAoAAAACAAAAAEAAAABAAAAMAAAABQAAAAAAAAAAAD//wAAAQAAAP//AAABAA=="/>
+                          <sm:smNativeData xmlns:sm="smNativeData" xmlns:w="http://schemas.openxmlformats.org/wordprocessingml/2006/main" xmlns:w10="urn:schemas-microsoft-com:office:word" xmlns:v="urn:schemas-microsoft-com:vml" xmlns:o="urn:schemas-microsoft-com:office:office" xmlns="" val="SMDATA_18_pXPgXhMAAAAlAAAAEQAAAG0AAAAAkAAAAEgAAACQAAAASAAAAAAAAAAAAAAAAAAAAAEAAABQAAAAAAAAAAAA4D8AAAAAAADgPwAAAAAAAOA/AAAAAAAA4D8AAAAAAADgPwAAAAAAAOA/AAAAAAAA4D8AAAAAAADgPwAAAAAAAOA/AAAAAAAA4D8CAAAAjAAAAAAAAAAAAAAA////AAAAAAAAAAAAAAAAAAAAAAAAAAAAAAAAAAAAAAAAAAAAZAAAAAEAAABAAAAAAAAAAAAAAAAAAAAAAAAAAAAAAAAAAAAAAAAAAAAAAAAAAAAAAAAAAAAAAAAAAAAAAAAAAAAAAAAAAAAAAAAAAAAAAAAAAAAAAAAAAAAAAAAAAAAAFAAAADwAAAAAAAAAAAAAAAAAAAAUAAAAAQAAABQAAAAUAAAAFAAAAAEAAAAAAAAAZAAAAGQAAAAAAAAAZAAAAGQAAAAVAAAAYAAAAAAAAAAAAAAADwAAACADAAAAAAAAAAAAAAEAAACgMgAAVgcAAKr4//8BAAAAf39/AAEAAABkAAAAAAAAABQAAABAHwAAAAAAACYAAAAAAAAAwOD//wAAAAAmAAAAZAAAABYAAABMAAAAAAAAAAAAAAAEAAAAAAAAAAEAAAB/f38AAAAAACgAAAAoAAAAZAAAAGQAAAAAAAAAzMzMAAAAAABQAAAAUAAAAGQAAABkAAAAAAAAAAcAAAA4AAAAAAAAAAAAAAAAAAAA////AAAAAAAAAAAAAAAAAAAAAAAAAAAAAAAAAAAAAABkAAAAZAAAAAAAAAAjAAAABAAAAGQAAAAXAAAAFAAAAAAAAAAAAAAA/38AAP9/AAAAAAAACQAAAAQAAAAAAAAADAAAABAAAAAAAAAAAAAAAAAAAAAAAAAAHgAAAGgAAAAAAAAAAAAAAAAAAAAAAAAAAAAAABAnAAAQJwAAAAAAAAAAAAAAAAAAAAAAAAAAAAAAAAAAAAAAAAAAAAAUAAAAAAAAAMDA/wAAAAAAZAAAADIAAAAAAAAAZAAAAAAAAAB/f38ACgAAACIAAAAYAAAAAAAAAAAAAAAAAAAAAAAAAAAAAAAAAAAAJAAAACQAAAAAAAAABwAAAAAAAAAAAAAAAAAAAAAAAAAAAAAAAAAAAH9/fwAlAAAAWAAAAAAAAAAAAAAAAAAAAAAAAAAAAAAAAAAAAAAAAAAAAAAAAAAAAAAAAAAAAAAAPwAAAAAAAACghgEAAAAAAAAAAAAAAAAADAAAAAEAAAAAAAAAAAAAAAAAAAAhAAAAQAAAADwAAADNAAAAB6AAAAAAAAAAAAAAAAAAAAAAAAAAAAAAAAAAAAAAAAAAAAAAkCQAAGsbAAAAAAAAAAAAAAAAAAAoAAAACAAAAAEAAAABAAAAMAAAABQAAAAAAAAAAAD//wAAAQAAAP//AAABAA=="/>
                         </a:ext>
                       </a:extLst>
                     </pic:cNvPicPr>
@@ -4207,7 +4362,7 @@
           <w:noProof/>
         </w:rPr>
         <w:drawing>
-          <wp:inline distT="0" distB="0" distL="0" distR="0">
+          <wp:inline distT="0" distB="0" distL="0" distR="0" wp14:anchorId="397385DA" wp14:editId="1FE2CDCB">
             <wp:extent cx="4543425" cy="2209800"/>
             <wp:effectExtent l="0" t="0" r="0" b="0"/>
             <wp:docPr id="13" name="Picture 13"/>
@@ -4220,7 +4375,7 @@
                     <pic:cNvPicPr>
                       <a:extLst>
                         <a:ext uri="smNativeData">
-                          <sm:smNativeData xmlns="" xmlns:o="urn:schemas-microsoft-com:office:office" xmlns:v="urn:schemas-microsoft-com:vml" xmlns:w10="urn:schemas-microsoft-com:office:word" xmlns:w="http://schemas.openxmlformats.org/wordprocessingml/2006/main" xmlns:sm="smNativeData" val="SMDATA_18_pXPgXhMAAAAlAAAAEQAAAA0AAAAAAAAAAAAAAAAAAAAAAAAAAAAAAAAAAAAAAAAAAAEAAABQAAAAAAAAAAAA4D8AAAAAAADgPwAAAAAAAOA/AAAAAAAA4D8AAAAAAADgPwAAAAAAAOA/AAAAAAAA4D8AAAAAAADgPwAAAAAAAOA/AAAAAAAA4D8CAAAAjAAAAAAAAAAAAAAA////AAAAAAAAAAAAAAAAAAAAAAAAAAAAAAAAAAAAAAAAAAAAZAAAAAEAAABAAAAAAAAAAAAAAAAAAAAAAAAAAAAAAAAAAAAAAAAAAAAAAAAAAAAAAAAAAAAAAAAAAAAAAAAAAAAAAAAAAAAAAAAAAAAAAAAAAAAAAAAAAAAAAAAAAAAAFAAAADwAAAAAAAAAAAAAAAAAAAAUAAAAAQAAABQAAAAUAAAAFAAAAAEAAAAAAAAAZAAAAGQAAAAAAAAAZAAAAGQAAAAVAAAAYAAAAAAAAAAAAAAADwAAACADAAAAAAAAAAAAAAEAAACgMgAAVgcAAKr4//8BAAAAf39/AAEAAABkAAAAAAAAABQAAABAHwAAAAAAACYAAAAAAAAAwOD//wAAAAAmAAAAZAAAABYAAABMAAAAAAAAAAAAAAAEAAAAAAAAAAEAAAB/f38AAAAAACgAAAAoAAAAZAAAAGQAAAAAAAAAzMzMAAAAAABQAAAAUAAAAGQAAABkAAAAAAAAAAcAAAA4AAAAAAAAAAAAAAAAAAAA////AAAAAAAAAAAAAAAAAAAAAAAAAAAAAAAAAAAAAABkAAAAZAAAAAAAAAAjAAAABAAAAGQAAAAXAAAAFAAAAPMbAACYDQAA8xsAAJgNAAAAAAAACQAAAAQAAAAAAAAADAAAABAAAAAAAAAAAAAAAAAAAAAAAAAAHgAAAGgAAAAAAAAAAAAAAAAAAAAAAAAAAAAAABAnAAAQJwAAAAAAAAAAAAAAAAAAAAAAAAAAAAAAAAAAAAAAAAAAAAAUAAAAAAAAAMDA/wAAAAAAZAAAADIAAAAAAAAAZAAAAAAAAAB/f38ACgAAACIAAAAYAAAAAAAAAAAAAAAAAAAAAAAAAAAAAAAAAAAAJAAAACQAAAAAAAAABwAAAAAAAAAAAAAAAAAAAAAAAAAAAAAAAAAAAH9/fwAlAAAAWAAAAAAAAAAAAAAAAAAAAAAAAAAAAAAAAAAAAAAAAAAAAAAAAAAAAAAAAAAAAAAAPwAAAAAAAACghgEAAAAAAAAAAAAAAAAADAAAAAEAAAAAAAAAAAAAAAAAAAAhAAAAQAAAADwAAAAAAAAAAAAAAAAAAAAAAAAAAAAAAAAAAAAAAAAAAAAAAAAAAAAAAAAA8xsAAJgNAAAAAAAAAAAAAAAAAAAoAAAACAAAAAEAAAABAAAAMAAAABQAAAAAAAAAAAD//wAAAQAAAP//AAABAA=="/>
+                          <sm:smNativeData xmlns:sm="smNativeData" xmlns:w="http://schemas.openxmlformats.org/wordprocessingml/2006/main" xmlns:w10="urn:schemas-microsoft-com:office:word" xmlns:v="urn:schemas-microsoft-com:vml" xmlns:o="urn:schemas-microsoft-com:office:office" xmlns="" val="SMDATA_18_pXPgXhMAAAAlAAAAEQAAAA0AAAAAAAAAAAAAAAAAAAAAAAAAAAAAAAAAAAAAAAAAAAEAAABQAAAAAAAAAAAA4D8AAAAAAADgPwAAAAAAAOA/AAAAAAAA4D8AAAAAAADgPwAAAAAAAOA/AAAAAAAA4D8AAAAAAADgPwAAAAAAAOA/AAAAAAAA4D8CAAAAjAAAAAAAAAAAAAAA////AAAAAAAAAAAAAAAAAAAAAAAAAAAAAAAAAAAAAAAAAAAAZAAAAAEAAABAAAAAAAAAAAAAAAAAAAAAAAAAAAAAAAAAAAAAAAAAAAAAAAAAAAAAAAAAAAAAAAAAAAAAAAAAAAAAAAAAAAAAAAAAAAAAAAAAAAAAAAAAAAAAAAAAAAAAFAAAADwAAAAAAAAAAAAAAAAAAAAUAAAAAQAAABQAAAAUAAAAFAAAAAEAAAAAAAAAZAAAAGQAAAAAAAAAZAAAAGQAAAAVAAAAYAAAAAAAAAAAAAAADwAAACADAAAAAAAAAAAAAAEAAACgMgAAVgcAAKr4//8BAAAAf39/AAEAAABkAAAAAAAAABQAAABAHwAAAAAAACYAAAAAAAAAwOD//wAAAAAmAAAAZAAAABYAAABMAAAAAAAAAAAAAAAEAAAAAAAAAAEAAAB/f38AAAAAACgAAAAoAAAAZAAAAGQAAAAAAAAAzMzMAAAAAABQAAAAUAAAAGQAAABkAAAAAAAAAAcAAAA4AAAAAAAAAAAAAAAAAAAA////AAAAAAAAAAAAAAAAAAAAAAAAAAAAAAAAAAAAAABkAAAAZAAAAAAAAAAjAAAABAAAAGQAAAAXAAAAFAAAAPMbAACYDQAA8xsAAJgNAAAAAAAACQAAAAQAAAAAAAAADAAAABAAAAAAAAAAAAAAAAAAAAAAAAAAHgAAAGgAAAAAAAAAAAAAAAAAAAAAAAAAAAAAABAnAAAQJwAAAAAAAAAAAAAAAAAAAAAAAAAAAAAAAAAAAAAAAAAAAAAUAAAAAAAAAMDA/wAAAAAAZAAAADIAAAAAAAAAZAAAAAAAAAB/f38ACgAAACIAAAAYAAAAAAAAAAAAAAAAAAAAAAAAAAAAAAAAAAAAJAAAACQAAAAAAAAABwAAAAAAAAAAAAAAAAAAAAAAAAAAAAAAAAAAAH9/fwAlAAAAWAAAAAAAAAAAAAAAAAAAAAAAAAAAAAAAAAAAAAAAAAAAAAAAAAAAAAAAAAAAAAAAPwAAAAAAAACghgEAAAAAAAAAAAAAAAAADAAAAAEAAAAAAAAAAAAAAAAAAAAhAAAAQAAAADwAAAAAAAAAAAAAAAAAAAAAAAAAAAAAAAAAAAAAAAAAAAAAAAAAAAAAAAAA8xsAAJgNAAAAAAAAAAAAAAAAAAAoAAAACAAAAAEAAAABAAAAMAAAABQAAAAAAAAAAAD//wAAAQAAAP//AAABAA=="/>
                         </a:ext>
                       </a:extLst>
                     </pic:cNvPicPr>
@@ -4280,12 +4435,12 @@
         </w:numPr>
         <w:ind w:left="1080" w:hanging="720"/>
       </w:pPr>
-      <w:bookmarkStart w:id="22" w:name="_Toc42405709"/>
+      <w:bookmarkStart w:id="21" w:name="_Toc42405709"/>
       <w:r>
         <w:lastRenderedPageBreak/>
         <w:t>Giám sát dự án</w:t>
       </w:r>
-      <w:bookmarkEnd w:id="22"/>
+      <w:bookmarkEnd w:id="21"/>
     </w:p>
     <w:p>
       <w:r>
@@ -4355,12 +4510,12 @@
         </w:numPr>
         <w:ind w:left="1080" w:hanging="720"/>
       </w:pPr>
-      <w:bookmarkStart w:id="23" w:name="_Toc42405710"/>
+      <w:bookmarkStart w:id="22" w:name="_Toc42405710"/>
       <w:r>
         <w:lastRenderedPageBreak/>
         <w:t>Đóng dự án</w:t>
       </w:r>
-      <w:bookmarkEnd w:id="23"/>
+      <w:bookmarkEnd w:id="22"/>
       <w:r>
         <w:br w:type="page"/>
       </w:r>
@@ -4374,12 +4529,12 @@
         </w:numPr>
         <w:ind w:left="1080" w:hanging="720"/>
       </w:pPr>
-      <w:bookmarkStart w:id="24" w:name="_Toc42405711"/>
+      <w:bookmarkStart w:id="23" w:name="_Toc42405711"/>
       <w:r>
         <w:lastRenderedPageBreak/>
         <w:t>Danh mục tài liệu liên quan</w:t>
       </w:r>
-      <w:bookmarkEnd w:id="24"/>
+      <w:bookmarkEnd w:id="23"/>
     </w:p>
     <w:p/>
     <w:p/>
@@ -4395,7 +4550,7 @@
 </file>
 
 <file path=word/endnotes.xml><?xml version="1.0" encoding="utf-8"?>
-<w:endnotes xmlns:wpc="http://schemas.microsoft.com/office/word/2010/wordprocessingCanvas" xmlns:cx="http://schemas.microsoft.com/office/drawing/2014/chartex" xmlns:cx1="http://schemas.microsoft.com/office/drawing/2015/9/8/chartex" xmlns:cx2="http://schemas.microsoft.com/office/drawing/2015/10/21/chartex" xmlns:cx3="http://schemas.microsoft.com/office/drawing/2016/5/9/chartex" xmlns:cx4="http://schemas.microsoft.com/office/drawing/2016/5/10/chartex" xmlns:cx5="http://schemas.microsoft.com/office/drawing/2016/5/11/chartex" xmlns:cx6="http://schemas.microsoft.com/office/drawing/2016/5/12/chartex" xmlns:cx7="http://schemas.microsoft.com/office/drawing/2016/5/13/chartex" xmlns:cx8="http://schemas.microsoft.com/office/drawing/2016/5/14/chartex" xmlns:mc="http://schemas.openxmlformats.org/markup-compatibility/2006" xmlns:aink="http://schemas.microsoft.com/office/drawing/2016/ink" xmlns:am3d="http://schemas.microsoft.com/office/drawing/2017/model3d" xmlns:o="urn:schemas-microsoft-com:office:office" xmlns:r="http://schemas.openxmlformats.org/officeDocument/2006/relationships" xmlns:m="http://schemas.openxmlformats.org/officeDocument/2006/math" xmlns:v="urn:schemas-microsoft-com:vml" xmlns:wp14="http://schemas.microsoft.com/office/word/2010/wordprocessingDrawing" xmlns:wp="http://schemas.openxmlformats.org/drawingml/2006/wordprocessingDrawing" xmlns:w10="urn:schemas-microsoft-com:office:word" xmlns:w="http://schemas.openxmlformats.org/wordprocessingml/2006/main" xmlns:w14="http://schemas.microsoft.com/office/word/2010/wordml" xmlns:w15="http://schemas.microsoft.com/office/word/2012/wordml" xmlns:w16cid="http://schemas.microsoft.com/office/word/2016/wordml/cid" xmlns:w16se="http://schemas.microsoft.com/office/word/2015/wordml/symex" xmlns:wpg="http://schemas.microsoft.com/office/word/2010/wordprocessingGroup" xmlns:wpi="http://schemas.microsoft.com/office/word/2010/wordprocessingInk" xmlns:wne="http://schemas.microsoft.com/office/word/2006/wordml" xmlns:wps="http://schemas.microsoft.com/office/word/2010/wordprocessingShape" mc:Ignorable="w14 w15 w16se w16cid wp14">
+<w:endnotes xmlns:wpc="http://schemas.microsoft.com/office/word/2010/wordprocessingCanvas" xmlns:cx="http://schemas.microsoft.com/office/drawing/2014/chartex" xmlns:cx1="http://schemas.microsoft.com/office/drawing/2015/9/8/chartex" xmlns:cx2="http://schemas.microsoft.com/office/drawing/2015/10/21/chartex" xmlns:cx3="http://schemas.microsoft.com/office/drawing/2016/5/9/chartex" xmlns:cx4="http://schemas.microsoft.com/office/drawing/2016/5/10/chartex" xmlns:cx5="http://schemas.microsoft.com/office/drawing/2016/5/11/chartex" xmlns:cx6="http://schemas.microsoft.com/office/drawing/2016/5/12/chartex" xmlns:cx7="http://schemas.microsoft.com/office/drawing/2016/5/13/chartex" xmlns:cx8="http://schemas.microsoft.com/office/drawing/2016/5/14/chartex" xmlns:mc="http://schemas.openxmlformats.org/markup-compatibility/2006" xmlns:aink="http://schemas.microsoft.com/office/drawing/2016/ink" xmlns:am3d="http://schemas.microsoft.com/office/drawing/2017/model3d" xmlns:o="urn:schemas-microsoft-com:office:office" xmlns:r="http://schemas.openxmlformats.org/officeDocument/2006/relationships" xmlns:m="http://schemas.openxmlformats.org/officeDocument/2006/math" xmlns:v="urn:schemas-microsoft-com:vml" xmlns:wp14="http://schemas.microsoft.com/office/word/2010/wordprocessingDrawing" xmlns:wp="http://schemas.openxmlformats.org/drawingml/2006/wordprocessingDrawing" xmlns:w10="urn:schemas-microsoft-com:office:word" xmlns:w="http://schemas.openxmlformats.org/wordprocessingml/2006/main" xmlns:w14="http://schemas.microsoft.com/office/word/2010/wordml" xmlns:w15="http://schemas.microsoft.com/office/word/2012/wordml" xmlns:w16cex="http://schemas.microsoft.com/office/word/2018/wordml/cex" xmlns:w16cid="http://schemas.microsoft.com/office/word/2016/wordml/cid" xmlns:w16="http://schemas.microsoft.com/office/word/2018/wordml" xmlns:w16se="http://schemas.microsoft.com/office/word/2015/wordml/symex" xmlns:wpg="http://schemas.microsoft.com/office/word/2010/wordprocessingGroup" xmlns:wpi="http://schemas.microsoft.com/office/word/2010/wordprocessingInk" xmlns:wne="http://schemas.microsoft.com/office/word/2006/wordml" xmlns:wps="http://schemas.microsoft.com/office/word/2010/wordprocessingShape" mc:Ignorable="w14 w15 w16se w16cid w16 w16cex wp14">
   <w:endnote w:type="separator" w:id="-1">
     <w:p>
       <w:pPr>
@@ -4420,7 +4575,7 @@
 </file>
 
 <file path=word/footer1.xml><?xml version="1.0" encoding="utf-8"?>
-<w:ftr xmlns:wpc="http://schemas.microsoft.com/office/word/2010/wordprocessingCanvas" xmlns:cx="http://schemas.microsoft.com/office/drawing/2014/chartex" xmlns:cx1="http://schemas.microsoft.com/office/drawing/2015/9/8/chartex" xmlns:cx2="http://schemas.microsoft.com/office/drawing/2015/10/21/chartex" xmlns:cx3="http://schemas.microsoft.com/office/drawing/2016/5/9/chartex" xmlns:cx4="http://schemas.microsoft.com/office/drawing/2016/5/10/chartex" xmlns:cx5="http://schemas.microsoft.com/office/drawing/2016/5/11/chartex" xmlns:cx6="http://schemas.microsoft.com/office/drawing/2016/5/12/chartex" xmlns:cx7="http://schemas.microsoft.com/office/drawing/2016/5/13/chartex" xmlns:cx8="http://schemas.microsoft.com/office/drawing/2016/5/14/chartex" xmlns:mc="http://schemas.openxmlformats.org/markup-compatibility/2006" xmlns:aink="http://schemas.microsoft.com/office/drawing/2016/ink" xmlns:am3d="http://schemas.microsoft.com/office/drawing/2017/model3d" xmlns:o="urn:schemas-microsoft-com:office:office" xmlns:r="http://schemas.openxmlformats.org/officeDocument/2006/relationships" xmlns:m="http://schemas.openxmlformats.org/officeDocument/2006/math" xmlns:v="urn:schemas-microsoft-com:vml" xmlns:wp14="http://schemas.microsoft.com/office/word/2010/wordprocessingDrawing" xmlns:wp="http://schemas.openxmlformats.org/drawingml/2006/wordprocessingDrawing" xmlns:w10="urn:schemas-microsoft-com:office:word" xmlns:w="http://schemas.openxmlformats.org/wordprocessingml/2006/main" xmlns:w14="http://schemas.microsoft.com/office/word/2010/wordml" xmlns:w15="http://schemas.microsoft.com/office/word/2012/wordml" xmlns:w16cid="http://schemas.microsoft.com/office/word/2016/wordml/cid" xmlns:w16se="http://schemas.microsoft.com/office/word/2015/wordml/symex" xmlns:wpg="http://schemas.microsoft.com/office/word/2010/wordprocessingGroup" xmlns:wpi="http://schemas.microsoft.com/office/word/2010/wordprocessingInk" xmlns:wne="http://schemas.microsoft.com/office/word/2006/wordml" xmlns:wps="http://schemas.microsoft.com/office/word/2010/wordprocessingShape" mc:Ignorable="w14 w15 w16se w16cid wp14">
+<w:ftr xmlns:wpc="http://schemas.microsoft.com/office/word/2010/wordprocessingCanvas" xmlns:cx="http://schemas.microsoft.com/office/drawing/2014/chartex" xmlns:cx1="http://schemas.microsoft.com/office/drawing/2015/9/8/chartex" xmlns:cx2="http://schemas.microsoft.com/office/drawing/2015/10/21/chartex" xmlns:cx3="http://schemas.microsoft.com/office/drawing/2016/5/9/chartex" xmlns:cx4="http://schemas.microsoft.com/office/drawing/2016/5/10/chartex" xmlns:cx5="http://schemas.microsoft.com/office/drawing/2016/5/11/chartex" xmlns:cx6="http://schemas.microsoft.com/office/drawing/2016/5/12/chartex" xmlns:cx7="http://schemas.microsoft.com/office/drawing/2016/5/13/chartex" xmlns:cx8="http://schemas.microsoft.com/office/drawing/2016/5/14/chartex" xmlns:mc="http://schemas.openxmlformats.org/markup-compatibility/2006" xmlns:aink="http://schemas.microsoft.com/office/drawing/2016/ink" xmlns:am3d="http://schemas.microsoft.com/office/drawing/2017/model3d" xmlns:o="urn:schemas-microsoft-com:office:office" xmlns:r="http://schemas.openxmlformats.org/officeDocument/2006/relationships" xmlns:m="http://schemas.openxmlformats.org/officeDocument/2006/math" xmlns:v="urn:schemas-microsoft-com:vml" xmlns:wp14="http://schemas.microsoft.com/office/word/2010/wordprocessingDrawing" xmlns:wp="http://schemas.openxmlformats.org/drawingml/2006/wordprocessingDrawing" xmlns:w10="urn:schemas-microsoft-com:office:word" xmlns:w="http://schemas.openxmlformats.org/wordprocessingml/2006/main" xmlns:w14="http://schemas.microsoft.com/office/word/2010/wordml" xmlns:w15="http://schemas.microsoft.com/office/word/2012/wordml" xmlns:w16cex="http://schemas.microsoft.com/office/word/2018/wordml/cex" xmlns:w16cid="http://schemas.microsoft.com/office/word/2016/wordml/cid" xmlns:w16="http://schemas.microsoft.com/office/word/2018/wordml" xmlns:w16se="http://schemas.microsoft.com/office/word/2015/wordml/symex" xmlns:wpg="http://schemas.microsoft.com/office/word/2010/wordprocessingGroup" xmlns:wpi="http://schemas.microsoft.com/office/word/2010/wordprocessingInk" xmlns:wne="http://schemas.microsoft.com/office/word/2006/wordml" xmlns:wps="http://schemas.microsoft.com/office/word/2010/wordprocessingShape" mc:Ignorable="w14 w15 w16se w16cid w16 w16cex wp14">
   <w:p>
     <w:pPr>
       <w:pStyle w:val="Footer"/>
@@ -4532,7 +4687,7 @@
 </file>
 
 <file path=word/footnotes.xml><?xml version="1.0" encoding="utf-8"?>
-<w:footnotes xmlns:wpc="http://schemas.microsoft.com/office/word/2010/wordprocessingCanvas" xmlns:cx="http://schemas.microsoft.com/office/drawing/2014/chartex" xmlns:cx1="http://schemas.microsoft.com/office/drawing/2015/9/8/chartex" xmlns:cx2="http://schemas.microsoft.com/office/drawing/2015/10/21/chartex" xmlns:cx3="http://schemas.microsoft.com/office/drawing/2016/5/9/chartex" xmlns:cx4="http://schemas.microsoft.com/office/drawing/2016/5/10/chartex" xmlns:cx5="http://schemas.microsoft.com/office/drawing/2016/5/11/chartex" xmlns:cx6="http://schemas.microsoft.com/office/drawing/2016/5/12/chartex" xmlns:cx7="http://schemas.microsoft.com/office/drawing/2016/5/13/chartex" xmlns:cx8="http://schemas.microsoft.com/office/drawing/2016/5/14/chartex" xmlns:mc="http://schemas.openxmlformats.org/markup-compatibility/2006" xmlns:aink="http://schemas.microsoft.com/office/drawing/2016/ink" xmlns:am3d="http://schemas.microsoft.com/office/drawing/2017/model3d" xmlns:o="urn:schemas-microsoft-com:office:office" xmlns:r="http://schemas.openxmlformats.org/officeDocument/2006/relationships" xmlns:m="http://schemas.openxmlformats.org/officeDocument/2006/math" xmlns:v="urn:schemas-microsoft-com:vml" xmlns:wp14="http://schemas.microsoft.com/office/word/2010/wordprocessingDrawing" xmlns:wp="http://schemas.openxmlformats.org/drawingml/2006/wordprocessingDrawing" xmlns:w10="urn:schemas-microsoft-com:office:word" xmlns:w="http://schemas.openxmlformats.org/wordprocessingml/2006/main" xmlns:w14="http://schemas.microsoft.com/office/word/2010/wordml" xmlns:w15="http://schemas.microsoft.com/office/word/2012/wordml" xmlns:w16cid="http://schemas.microsoft.com/office/word/2016/wordml/cid" xmlns:w16se="http://schemas.microsoft.com/office/word/2015/wordml/symex" xmlns:wpg="http://schemas.microsoft.com/office/word/2010/wordprocessingGroup" xmlns:wpi="http://schemas.microsoft.com/office/word/2010/wordprocessingInk" xmlns:wne="http://schemas.microsoft.com/office/word/2006/wordml" xmlns:wps="http://schemas.microsoft.com/office/word/2010/wordprocessingShape" mc:Ignorable="w14 w15 w16se w16cid wp14">
+<w:footnotes xmlns:wpc="http://schemas.microsoft.com/office/word/2010/wordprocessingCanvas" xmlns:cx="http://schemas.microsoft.com/office/drawing/2014/chartex" xmlns:cx1="http://schemas.microsoft.com/office/drawing/2015/9/8/chartex" xmlns:cx2="http://schemas.microsoft.com/office/drawing/2015/10/21/chartex" xmlns:cx3="http://schemas.microsoft.com/office/drawing/2016/5/9/chartex" xmlns:cx4="http://schemas.microsoft.com/office/drawing/2016/5/10/chartex" xmlns:cx5="http://schemas.microsoft.com/office/drawing/2016/5/11/chartex" xmlns:cx6="http://schemas.microsoft.com/office/drawing/2016/5/12/chartex" xmlns:cx7="http://schemas.microsoft.com/office/drawing/2016/5/13/chartex" xmlns:cx8="http://schemas.microsoft.com/office/drawing/2016/5/14/chartex" xmlns:mc="http://schemas.openxmlformats.org/markup-compatibility/2006" xmlns:aink="http://schemas.microsoft.com/office/drawing/2016/ink" xmlns:am3d="http://schemas.microsoft.com/office/drawing/2017/model3d" xmlns:o="urn:schemas-microsoft-com:office:office" xmlns:r="http://schemas.openxmlformats.org/officeDocument/2006/relationships" xmlns:m="http://schemas.openxmlformats.org/officeDocument/2006/math" xmlns:v="urn:schemas-microsoft-com:vml" xmlns:wp14="http://schemas.microsoft.com/office/word/2010/wordprocessingDrawing" xmlns:wp="http://schemas.openxmlformats.org/drawingml/2006/wordprocessingDrawing" xmlns:w10="urn:schemas-microsoft-com:office:word" xmlns:w="http://schemas.openxmlformats.org/wordprocessingml/2006/main" xmlns:w14="http://schemas.microsoft.com/office/word/2010/wordml" xmlns:w15="http://schemas.microsoft.com/office/word/2012/wordml" xmlns:w16cex="http://schemas.microsoft.com/office/word/2018/wordml/cex" xmlns:w16cid="http://schemas.microsoft.com/office/word/2016/wordml/cid" xmlns:w16="http://schemas.microsoft.com/office/word/2018/wordml" xmlns:w16se="http://schemas.microsoft.com/office/word/2015/wordml/symex" xmlns:wpg="http://schemas.microsoft.com/office/word/2010/wordprocessingGroup" xmlns:wpi="http://schemas.microsoft.com/office/word/2010/wordprocessingInk" xmlns:wne="http://schemas.microsoft.com/office/word/2006/wordml" xmlns:wps="http://schemas.microsoft.com/office/word/2010/wordprocessingShape" mc:Ignorable="w14 w15 w16se w16cid w16 w16cex wp14">
   <w:footnote w:type="separator" w:id="-1">
     <w:p>
       <w:pPr>
@@ -4557,7 +4712,7 @@
 </file>
 
 <file path=word/header1.xml><?xml version="1.0" encoding="utf-8"?>
-<w:hdr xmlns:wpc="http://schemas.microsoft.com/office/word/2010/wordprocessingCanvas" xmlns:cx="http://schemas.microsoft.com/office/drawing/2014/chartex" xmlns:cx1="http://schemas.microsoft.com/office/drawing/2015/9/8/chartex" xmlns:cx2="http://schemas.microsoft.com/office/drawing/2015/10/21/chartex" xmlns:cx3="http://schemas.microsoft.com/office/drawing/2016/5/9/chartex" xmlns:cx4="http://schemas.microsoft.com/office/drawing/2016/5/10/chartex" xmlns:cx5="http://schemas.microsoft.com/office/drawing/2016/5/11/chartex" xmlns:cx6="http://schemas.microsoft.com/office/drawing/2016/5/12/chartex" xmlns:cx7="http://schemas.microsoft.com/office/drawing/2016/5/13/chartex" xmlns:cx8="http://schemas.microsoft.com/office/drawing/2016/5/14/chartex" xmlns:mc="http://schemas.openxmlformats.org/markup-compatibility/2006" xmlns:aink="http://schemas.microsoft.com/office/drawing/2016/ink" xmlns:am3d="http://schemas.microsoft.com/office/drawing/2017/model3d" xmlns:o="urn:schemas-microsoft-com:office:office" xmlns:r="http://schemas.openxmlformats.org/officeDocument/2006/relationships" xmlns:m="http://schemas.openxmlformats.org/officeDocument/2006/math" xmlns:v="urn:schemas-microsoft-com:vml" xmlns:wp14="http://schemas.microsoft.com/office/word/2010/wordprocessingDrawing" xmlns:wp="http://schemas.openxmlformats.org/drawingml/2006/wordprocessingDrawing" xmlns:w10="urn:schemas-microsoft-com:office:word" xmlns:w="http://schemas.openxmlformats.org/wordprocessingml/2006/main" xmlns:w14="http://schemas.microsoft.com/office/word/2010/wordml" xmlns:w15="http://schemas.microsoft.com/office/word/2012/wordml" xmlns:w16cid="http://schemas.microsoft.com/office/word/2016/wordml/cid" xmlns:w16se="http://schemas.microsoft.com/office/word/2015/wordml/symex" xmlns:wpg="http://schemas.microsoft.com/office/word/2010/wordprocessingGroup" xmlns:wpi="http://schemas.microsoft.com/office/word/2010/wordprocessingInk" xmlns:wne="http://schemas.microsoft.com/office/word/2006/wordml" xmlns:wps="http://schemas.microsoft.com/office/word/2010/wordprocessingShape" mc:Ignorable="w14 w15 w16se w16cid wp14">
+<w:hdr xmlns:wpc="http://schemas.microsoft.com/office/word/2010/wordprocessingCanvas" xmlns:cx="http://schemas.microsoft.com/office/drawing/2014/chartex" xmlns:cx1="http://schemas.microsoft.com/office/drawing/2015/9/8/chartex" xmlns:cx2="http://schemas.microsoft.com/office/drawing/2015/10/21/chartex" xmlns:cx3="http://schemas.microsoft.com/office/drawing/2016/5/9/chartex" xmlns:cx4="http://schemas.microsoft.com/office/drawing/2016/5/10/chartex" xmlns:cx5="http://schemas.microsoft.com/office/drawing/2016/5/11/chartex" xmlns:cx6="http://schemas.microsoft.com/office/drawing/2016/5/12/chartex" xmlns:cx7="http://schemas.microsoft.com/office/drawing/2016/5/13/chartex" xmlns:cx8="http://schemas.microsoft.com/office/drawing/2016/5/14/chartex" xmlns:mc="http://schemas.openxmlformats.org/markup-compatibility/2006" xmlns:aink="http://schemas.microsoft.com/office/drawing/2016/ink" xmlns:am3d="http://schemas.microsoft.com/office/drawing/2017/model3d" xmlns:o="urn:schemas-microsoft-com:office:office" xmlns:r="http://schemas.openxmlformats.org/officeDocument/2006/relationships" xmlns:m="http://schemas.openxmlformats.org/officeDocument/2006/math" xmlns:v="urn:schemas-microsoft-com:vml" xmlns:wp14="http://schemas.microsoft.com/office/word/2010/wordprocessingDrawing" xmlns:wp="http://schemas.openxmlformats.org/drawingml/2006/wordprocessingDrawing" xmlns:w10="urn:schemas-microsoft-com:office:word" xmlns:w="http://schemas.openxmlformats.org/wordprocessingml/2006/main" xmlns:w14="http://schemas.microsoft.com/office/word/2010/wordml" xmlns:w15="http://schemas.microsoft.com/office/word/2012/wordml" xmlns:w16cex="http://schemas.microsoft.com/office/word/2018/wordml/cex" xmlns:w16cid="http://schemas.microsoft.com/office/word/2016/wordml/cid" xmlns:w16="http://schemas.microsoft.com/office/word/2018/wordml" xmlns:w16se="http://schemas.microsoft.com/office/word/2015/wordml/symex" xmlns:wpg="http://schemas.microsoft.com/office/word/2010/wordprocessingGroup" xmlns:wpi="http://schemas.microsoft.com/office/word/2010/wordprocessingInk" xmlns:wne="http://schemas.microsoft.com/office/word/2006/wordml" xmlns:wps="http://schemas.microsoft.com/office/word/2010/wordprocessingShape" mc:Ignorable="w14 w15 w16se w16cid w16 w16cex wp14">
   <w:p>
     <w:pPr>
       <w:pStyle w:val="Header"/>
@@ -4579,7 +4734,7 @@
 </file>
 
 <file path=word/numbering.xml><?xml version="1.0" encoding="utf-8"?>
-<w:numbering xmlns:wpc="http://schemas.microsoft.com/office/word/2010/wordprocessingCanvas" xmlns:cx="http://schemas.microsoft.com/office/drawing/2014/chartex" xmlns:cx1="http://schemas.microsoft.com/office/drawing/2015/9/8/chartex" xmlns:cx2="http://schemas.microsoft.com/office/drawing/2015/10/21/chartex" xmlns:cx3="http://schemas.microsoft.com/office/drawing/2016/5/9/chartex" xmlns:cx4="http://schemas.microsoft.com/office/drawing/2016/5/10/chartex" xmlns:cx5="http://schemas.microsoft.com/office/drawing/2016/5/11/chartex" xmlns:cx6="http://schemas.microsoft.com/office/drawing/2016/5/12/chartex" xmlns:cx7="http://schemas.microsoft.com/office/drawing/2016/5/13/chartex" xmlns:cx8="http://schemas.microsoft.com/office/drawing/2016/5/14/chartex" xmlns:mc="http://schemas.openxmlformats.org/markup-compatibility/2006" xmlns:aink="http://schemas.microsoft.com/office/drawing/2016/ink" xmlns:am3d="http://schemas.microsoft.com/office/drawing/2017/model3d" xmlns:o="urn:schemas-microsoft-com:office:office" xmlns:r="http://schemas.openxmlformats.org/officeDocument/2006/relationships" xmlns:m="http://schemas.openxmlformats.org/officeDocument/2006/math" xmlns:v="urn:schemas-microsoft-com:vml" xmlns:wp14="http://schemas.microsoft.com/office/word/2010/wordprocessingDrawing" xmlns:wp="http://schemas.openxmlformats.org/drawingml/2006/wordprocessingDrawing" xmlns:w10="urn:schemas-microsoft-com:office:word" xmlns:w="http://schemas.openxmlformats.org/wordprocessingml/2006/main" xmlns:w14="http://schemas.microsoft.com/office/word/2010/wordml" xmlns:w15="http://schemas.microsoft.com/office/word/2012/wordml" xmlns:w16cid="http://schemas.microsoft.com/office/word/2016/wordml/cid" xmlns:w16se="http://schemas.microsoft.com/office/word/2015/wordml/symex" xmlns:wpg="http://schemas.microsoft.com/office/word/2010/wordprocessingGroup" xmlns:wpi="http://schemas.microsoft.com/office/word/2010/wordprocessingInk" xmlns:wne="http://schemas.microsoft.com/office/word/2006/wordml" xmlns:wps="http://schemas.microsoft.com/office/word/2010/wordprocessingShape" mc:Ignorable="w14 w15 w16se w16cid wp14">
+<w:numbering xmlns:wpc="http://schemas.microsoft.com/office/word/2010/wordprocessingCanvas" xmlns:cx="http://schemas.microsoft.com/office/drawing/2014/chartex" xmlns:cx1="http://schemas.microsoft.com/office/drawing/2015/9/8/chartex" xmlns:cx2="http://schemas.microsoft.com/office/drawing/2015/10/21/chartex" xmlns:cx3="http://schemas.microsoft.com/office/drawing/2016/5/9/chartex" xmlns:cx4="http://schemas.microsoft.com/office/drawing/2016/5/10/chartex" xmlns:cx5="http://schemas.microsoft.com/office/drawing/2016/5/11/chartex" xmlns:cx6="http://schemas.microsoft.com/office/drawing/2016/5/12/chartex" xmlns:cx7="http://schemas.microsoft.com/office/drawing/2016/5/13/chartex" xmlns:cx8="http://schemas.microsoft.com/office/drawing/2016/5/14/chartex" xmlns:mc="http://schemas.openxmlformats.org/markup-compatibility/2006" xmlns:aink="http://schemas.microsoft.com/office/drawing/2016/ink" xmlns:am3d="http://schemas.microsoft.com/office/drawing/2017/model3d" xmlns:o="urn:schemas-microsoft-com:office:office" xmlns:r="http://schemas.openxmlformats.org/officeDocument/2006/relationships" xmlns:m="http://schemas.openxmlformats.org/officeDocument/2006/math" xmlns:v="urn:schemas-microsoft-com:vml" xmlns:wp14="http://schemas.microsoft.com/office/word/2010/wordprocessingDrawing" xmlns:wp="http://schemas.openxmlformats.org/drawingml/2006/wordprocessingDrawing" xmlns:w10="urn:schemas-microsoft-com:office:word" xmlns:w="http://schemas.openxmlformats.org/wordprocessingml/2006/main" xmlns:w14="http://schemas.microsoft.com/office/word/2010/wordml" xmlns:w15="http://schemas.microsoft.com/office/word/2012/wordml" xmlns:w16cex="http://schemas.microsoft.com/office/word/2018/wordml/cex" xmlns:w16cid="http://schemas.microsoft.com/office/word/2016/wordml/cid" xmlns:w16="http://schemas.microsoft.com/office/word/2018/wordml" xmlns:w16se="http://schemas.microsoft.com/office/word/2015/wordml/symex" xmlns:wpg="http://schemas.microsoft.com/office/word/2010/wordprocessingGroup" xmlns:wpi="http://schemas.microsoft.com/office/word/2010/wordprocessingInk" xmlns:wne="http://schemas.microsoft.com/office/word/2006/wordml" xmlns:wps="http://schemas.microsoft.com/office/word/2010/wordprocessingShape" mc:Ignorable="w14 w15 w16se w16cid w16 w16cex wp14">
   <w:abstractNum w:abstractNumId="0" w15:restartNumberingAfterBreak="0">
     <w:nsid w:val="00B8383A"/>
     <w:multiLevelType w:val="hybridMultilevel"/>
@@ -8351,7 +8506,7 @@
 </file>
 
 <file path=word/styles.xml><?xml version="1.0" encoding="utf-8"?>
-<w:styles xmlns:mc="http://schemas.openxmlformats.org/markup-compatibility/2006" xmlns:r="http://schemas.openxmlformats.org/officeDocument/2006/relationships" xmlns:w="http://schemas.openxmlformats.org/wordprocessingml/2006/main" xmlns:w14="http://schemas.microsoft.com/office/word/2010/wordml" xmlns:w15="http://schemas.microsoft.com/office/word/2012/wordml" xmlns:w16cid="http://schemas.microsoft.com/office/word/2016/wordml/cid" xmlns:w16se="http://schemas.microsoft.com/office/word/2015/wordml/symex" mc:Ignorable="w14 w15 w16se w16cid">
+<w:styles xmlns:mc="http://schemas.openxmlformats.org/markup-compatibility/2006" xmlns:r="http://schemas.openxmlformats.org/officeDocument/2006/relationships" xmlns:w="http://schemas.openxmlformats.org/wordprocessingml/2006/main" xmlns:w14="http://schemas.microsoft.com/office/word/2010/wordml" xmlns:w15="http://schemas.microsoft.com/office/word/2012/wordml" xmlns:w16cex="http://schemas.microsoft.com/office/word/2018/wordml/cex" xmlns:w16cid="http://schemas.microsoft.com/office/word/2016/wordml/cid" xmlns:w16="http://schemas.microsoft.com/office/word/2018/wordml" xmlns:w16se="http://schemas.microsoft.com/office/word/2015/wordml/symex" mc:Ignorable="w14 w15 w16se w16cid w16 w16cex">
   <w:docDefaults>
     <w:rPrDefault>
       <w:rPr>
@@ -8367,7 +8522,7 @@
       </w:pPr>
     </w:pPrDefault>
   </w:docDefaults>
-  <w:latentStyles w:defLockedState="0" w:defUIPriority="99" w:defSemiHidden="0" w:defUnhideWhenUsed="0" w:defQFormat="0" w:count="377">
+  <w:latentStyles w:defLockedState="0" w:defUIPriority="99" w:defSemiHidden="0" w:defUnhideWhenUsed="0" w:defQFormat="0" w:count="376">
     <w:lsdException w:name="Normal" w:uiPriority="0" w:qFormat="1"/>
     <w:lsdException w:name="heading 1" w:uiPriority="9" w:qFormat="1"/>
     <w:lsdException w:name="heading 2" w:uiPriority="9" w:qFormat="1"/>
@@ -8665,7 +8820,6 @@
     <w:lsdException w:name="Hashtag" w:semiHidden="1" w:unhideWhenUsed="1"/>
     <w:lsdException w:name="Unresolved Mention" w:semiHidden="1" w:unhideWhenUsed="1"/>
     <w:lsdException w:name="Smart Link" w:semiHidden="1" w:unhideWhenUsed="1"/>
-    <w:lsdException w:name="Smart Link Error" w:semiHidden="1" w:unhideWhenUsed="1"/>
   </w:latentStyles>
   <w:style w:type="paragraph" w:default="1" w:styleId="Normal">
     <w:name w:val="Normal"/>

</xml_diff>

<commit_message>
update uoc luong chat luong
</commit_message>
<xml_diff>
--- a/docs/MyProject.docx
+++ b/docs/MyProject.docx
@@ -1,6 +1,6 @@
 
 <file path=word/document.xml><?xml version="1.0" encoding="utf-8"?>
-<w:document xmlns:wpc="http://schemas.microsoft.com/office/word/2010/wordprocessingCanvas" xmlns:cx="http://schemas.microsoft.com/office/drawing/2014/chartex" xmlns:cx1="http://schemas.microsoft.com/office/drawing/2015/9/8/chartex" xmlns:cx2="http://schemas.microsoft.com/office/drawing/2015/10/21/chartex" xmlns:cx3="http://schemas.microsoft.com/office/drawing/2016/5/9/chartex" xmlns:cx4="http://schemas.microsoft.com/office/drawing/2016/5/10/chartex" xmlns:cx5="http://schemas.microsoft.com/office/drawing/2016/5/11/chartex" xmlns:cx6="http://schemas.microsoft.com/office/drawing/2016/5/12/chartex" xmlns:cx7="http://schemas.microsoft.com/office/drawing/2016/5/13/chartex" xmlns:cx8="http://schemas.microsoft.com/office/drawing/2016/5/14/chartex" xmlns:mc="http://schemas.openxmlformats.org/markup-compatibility/2006" xmlns:aink="http://schemas.microsoft.com/office/drawing/2016/ink" xmlns:am3d="http://schemas.microsoft.com/office/drawing/2017/model3d" xmlns:o="urn:schemas-microsoft-com:office:office" xmlns:r="http://schemas.openxmlformats.org/officeDocument/2006/relationships" xmlns:m="http://schemas.openxmlformats.org/officeDocument/2006/math" xmlns:v="urn:schemas-microsoft-com:vml" xmlns:wp14="http://schemas.microsoft.com/office/word/2010/wordprocessingDrawing" xmlns:wp="http://schemas.openxmlformats.org/drawingml/2006/wordprocessingDrawing" xmlns:w10="urn:schemas-microsoft-com:office:word" xmlns:w="http://schemas.openxmlformats.org/wordprocessingml/2006/main" xmlns:w14="http://schemas.microsoft.com/office/word/2010/wordml" xmlns:w15="http://schemas.microsoft.com/office/word/2012/wordml" xmlns:w16cid="http://schemas.microsoft.com/office/word/2016/wordml/cid" xmlns:w16se="http://schemas.microsoft.com/office/word/2015/wordml/symex" xmlns:wpg="http://schemas.microsoft.com/office/word/2010/wordprocessingGroup" xmlns:wpi="http://schemas.microsoft.com/office/word/2010/wordprocessingInk" xmlns:wne="http://schemas.microsoft.com/office/word/2006/wordml" xmlns:wps="http://schemas.microsoft.com/office/word/2010/wordprocessingShape" mc:Ignorable="w14 w15 w16se w16cid wp14">
+<w:document xmlns:wpc="http://schemas.microsoft.com/office/word/2010/wordprocessingCanvas" xmlns:cx="http://schemas.microsoft.com/office/drawing/2014/chartex" xmlns:cx1="http://schemas.microsoft.com/office/drawing/2015/9/8/chartex" xmlns:cx2="http://schemas.microsoft.com/office/drawing/2015/10/21/chartex" xmlns:cx3="http://schemas.microsoft.com/office/drawing/2016/5/9/chartex" xmlns:cx4="http://schemas.microsoft.com/office/drawing/2016/5/10/chartex" xmlns:cx5="http://schemas.microsoft.com/office/drawing/2016/5/11/chartex" xmlns:cx6="http://schemas.microsoft.com/office/drawing/2016/5/12/chartex" xmlns:cx7="http://schemas.microsoft.com/office/drawing/2016/5/13/chartex" xmlns:cx8="http://schemas.microsoft.com/office/drawing/2016/5/14/chartex" xmlns:mc="http://schemas.openxmlformats.org/markup-compatibility/2006" xmlns:aink="http://schemas.microsoft.com/office/drawing/2016/ink" xmlns:am3d="http://schemas.microsoft.com/office/drawing/2017/model3d" xmlns:o="urn:schemas-microsoft-com:office:office" xmlns:r="http://schemas.openxmlformats.org/officeDocument/2006/relationships" xmlns:m="http://schemas.openxmlformats.org/officeDocument/2006/math" xmlns:v="urn:schemas-microsoft-com:vml" xmlns:wp14="http://schemas.microsoft.com/office/word/2010/wordprocessingDrawing" xmlns:wp="http://schemas.openxmlformats.org/drawingml/2006/wordprocessingDrawing" xmlns:w10="urn:schemas-microsoft-com:office:word" xmlns:w="http://schemas.openxmlformats.org/wordprocessingml/2006/main" xmlns:w14="http://schemas.microsoft.com/office/word/2010/wordml" xmlns:w15="http://schemas.microsoft.com/office/word/2012/wordml" xmlns:w16cex="http://schemas.microsoft.com/office/word/2018/wordml/cex" xmlns:w16cid="http://schemas.microsoft.com/office/word/2016/wordml/cid" xmlns:w16="http://schemas.microsoft.com/office/word/2018/wordml" xmlns:w16se="http://schemas.microsoft.com/office/word/2015/wordml/symex" xmlns:wpg="http://schemas.microsoft.com/office/word/2010/wordprocessingGroup" xmlns:wpi="http://schemas.microsoft.com/office/word/2010/wordprocessingInk" xmlns:wne="http://schemas.microsoft.com/office/word/2006/wordml" xmlns:wps="http://schemas.microsoft.com/office/word/2010/wordprocessingShape" mc:Ignorable="w14 w15 w16se w16cid w16 w16cex wp14">
   <w:body>
     <w:p>
       <w:pPr>
@@ -68,7 +68,7 @@
                       <a:picLocks noChangeAspect="1"/>
                       <a:extLst>
                         <a:ext uri="smNativeData">
-                          <sm:smNativeData xmlns="" xmlns:o="urn:schemas-microsoft-com:office:office" xmlns:v="urn:schemas-microsoft-com:vml" xmlns:w10="urn:schemas-microsoft-com:office:word" xmlns:w="http://schemas.openxmlformats.org/wordprocessingml/2006/main" xmlns:sm="smNativeData" val="SMDATA_18_pXPgXhMAAAAlAAAAEQAAAC0AAAAAkAAAAEgAAACQAAAASAAAAAAAAAAAAAAAAAAAAAEAAABQAAAAAAAAAAAA4D8AAAAAAADgPwAAAAAAAOA/AAAAAAAA4D8AAAAAAADgPwAAAAAAAOA/AAAAAAAA4D8AAAAAAADgPwAAAAAAAOA/AAAAAAAA4D8CAAAAjAAAAAAAAAAAAAAA////AAAAAAAAAAAAAAAAAAAAAAAAAAAAAAAAAAAAAAAAAAAAZAAAAAEAAABAAAAAAAAAAAAAAAAAAAAAAAAAAAAAAAAAAAAAAAAAAAAAAAAAAAAAAAAAAAAAAAAAAAAAAAAAAAAAAAAAAAAAAAAAAAAAAAAAAAAAAAAAAAAAAAAAAAAAFAAAADwAAAAAAAAAAAAAAAAAAAAPAAAAAQAAACMAAAAjAAAAIwAAAB4AAAAAAAAAZAAAAGQAAAAAAAAAZAAAAGQAAAAVAAAAYAAAAAAAAAAAAAAADwAAACADAAAAAAAAAAAAAAEAAACgMgAAVgcAAKr4//8BAAAAf39/AAEAAABkAAAAAAAAABQAAABAHwAAAAAAACYAAAAAAAAAwOD//wAAAAAmAAAAZAAAABYAAABMAAAAAAAAAAAAAAAEAAAAAAAAAAEAAAB/f38AAAAAACgAAAAoAAAAZAAAAGQAAAAAAAAAzMzMAAAAAABQAAAAUAAAAGQAAABkAAAAAAAAAAcAAAA4AAAAAAAAAAAAAAAAAAAA////AAAAAAAAAAAAAAAAAAAAAAAAAAAAAAAAAAAAAABkAAAAZAAAAAAAAAAjAAAABAAAAGQAAAAXAAAAFAAAAAAAAAAAAAAA/38AAP9/AAAAAAAACQAAAAQAAAAAAAAADAAAABAAAAAAAAAAAAAAAAAAAAAAAAAAHgAAAGgAAAAAAAAAAAAAAAAAAAAAAAAAAAAAABAnAAAQJwAAAAAAAAAAAAAAAAAAAAAAAAAAAAAAAAAAAAAAAAAAAAAUAAAAAAAAAMDA/wAAAAAAZAAAADIAAAAAAAAAZAAAAAAAAAB/f38ACgAAACIAAAAYAAAAAAAAAAAAAAAAAAAAAAAAAAAAAAAAAAAAJAAAACQAAAAAAAAABwAAAAAAAAAAAAAAAAAAAAAAAAAAAAAAAAAAAH9/fwAlAAAAWAAAAAAAAAAAAAAAAAAAAAAAAAAAAAAAAAAAAAAAAAAAAAAAAAAAAAAAAAAAAAAAPwAAAAAAAACghgEAAAAAAAAAAAAAAAAADAAAAAEAAAAAAAAAAAAAAAAAAAAhAAAAQAAAADwAAAACAAAAB6AAAAAAAAAAAAAAAAAAAAAAAAAAAAAAAAAAAAAAAAAAAAAAGAsAAF4QAAAAAAAAAAAAAAAAAAAoAAAACAAAAAEAAAABAAAAMAAAABQAAAAAAAAAAAD//wAAAQAAAP//AAABAA=="/>
+                          <sm:smNativeData xmlns:sm="smNativeData" xmlns:w="http://schemas.openxmlformats.org/wordprocessingml/2006/main" xmlns:w10="urn:schemas-microsoft-com:office:word" xmlns:v="urn:schemas-microsoft-com:vml" xmlns:o="urn:schemas-microsoft-com:office:office" xmlns="" val="SMDATA_18_pXPgXhMAAAAlAAAAEQAAAC0AAAAAkAAAAEgAAACQAAAASAAAAAAAAAAAAAAAAAAAAAEAAABQAAAAAAAAAAAA4D8AAAAAAADgPwAAAAAAAOA/AAAAAAAA4D8AAAAAAADgPwAAAAAAAOA/AAAAAAAA4D8AAAAAAADgPwAAAAAAAOA/AAAAAAAA4D8CAAAAjAAAAAAAAAAAAAAA////AAAAAAAAAAAAAAAAAAAAAAAAAAAAAAAAAAAAAAAAAAAAZAAAAAEAAABAAAAAAAAAAAAAAAAAAAAAAAAAAAAAAAAAAAAAAAAAAAAAAAAAAAAAAAAAAAAAAAAAAAAAAAAAAAAAAAAAAAAAAAAAAAAAAAAAAAAAAAAAAAAAAAAAAAAAFAAAADwAAAAAAAAAAAAAAAAAAAAPAAAAAQAAACMAAAAjAAAAIwAAAB4AAAAAAAAAZAAAAGQAAAAAAAAAZAAAAGQAAAAVAAAAYAAAAAAAAAAAAAAADwAAACADAAAAAAAAAAAAAAEAAACgMgAAVgcAAKr4//8BAAAAf39/AAEAAABkAAAAAAAAABQAAABAHwAAAAAAACYAAAAAAAAAwOD//wAAAAAmAAAAZAAAABYAAABMAAAAAAAAAAAAAAAEAAAAAAAAAAEAAAB/f38AAAAAACgAAAAoAAAAZAAAAGQAAAAAAAAAzMzMAAAAAABQAAAAUAAAAGQAAABkAAAAAAAAAAcAAAA4AAAAAAAAAAAAAAAAAAAA////AAAAAAAAAAAAAAAAAAAAAAAAAAAAAAAAAAAAAABkAAAAZAAAAAAAAAAjAAAABAAAAGQAAAAXAAAAFAAAAAAAAAAAAAAA/38AAP9/AAAAAAAACQAAAAQAAAAAAAAADAAAABAAAAAAAAAAAAAAAAAAAAAAAAAAHgAAAGgAAAAAAAAAAAAAAAAAAAAAAAAAAAAAABAnAAAQJwAAAAAAAAAAAAAAAAAAAAAAAAAAAAAAAAAAAAAAAAAAAAAUAAAAAAAAAMDA/wAAAAAAZAAAADIAAAAAAAAAZAAAAAAAAAB/f38ACgAAACIAAAAYAAAAAAAAAAAAAAAAAAAAAAAAAAAAAAAAAAAAJAAAACQAAAAAAAAABwAAAAAAAAAAAAAAAAAAAAAAAAAAAAAAAAAAAH9/fwAlAAAAWAAAAAAAAAAAAAAAAAAAAAAAAAAAAAAAAAAAAAAAAAAAAAAAAAAAAAAAAAAAAAAAPwAAAAAAAACghgEAAAAAAAAAAAAAAAAADAAAAAEAAAAAAAAAAAAAAAAAAAAhAAAAQAAAADwAAAACAAAAB6AAAAAAAAAAAAAAAAAAAAAAAAAAAAAAAAAAAAAAAAAAAAAAGAsAAF4QAAAAAAAAAAAAAAAAAAAoAAAACAAAAAEAAAABAAAAMAAAABQAAAAAAAAAAAD//wAAAQAAAP//AAABAA=="/>
                         </a:ext>
                       </a:extLst>
                     </pic:cNvPicPr>
@@ -278,6 +278,12 @@
     </w:p>
     <w:sdt>
       <w:sdtPr>
+        <w:rPr>
+          <w:rFonts w:ascii="Times New Roman" w:eastAsia="Calibri" w:hAnsi="Times New Roman"/>
+          <w:color w:val="auto"/>
+          <w:sz w:val="28"/>
+          <w:szCs w:val="22"/>
+        </w:rPr>
         <w:id w:val="-570882866"/>
         <w:docPartObj>
           <w:docPartGallery w:val="Table of Contents"/>
@@ -286,13 +292,9 @@
       </w:sdtPr>
       <w:sdtEndPr>
         <w:rPr>
-          <w:rFonts w:ascii="Times New Roman" w:eastAsia="Calibri" w:hAnsi="Times New Roman"/>
           <w:b/>
           <w:bCs/>
           <w:noProof/>
-          <w:color w:val="auto"/>
-          <w:sz w:val="28"/>
-          <w:szCs w:val="22"/>
         </w:rPr>
       </w:sdtEndPr>
       <w:sdtContent>
@@ -5324,12 +5326,10 @@
         </w:trPr>
         <w:tc>
           <w:tcPr>
+            <w:cnfStyle w:val="001000000000" w:firstRow="0" w:lastRow="0" w:firstColumn="1" w:lastColumn="0" w:oddVBand="0" w:evenVBand="0" w:oddHBand="0" w:evenHBand="0" w:firstRowFirstColumn="0" w:firstRowLastColumn="0" w:lastRowFirstColumn="0" w:lastRowLastColumn="0"/>
             <w:tcW w:w="1495" w:type="dxa"/>
           </w:tcPr>
           <w:p>
-            <w:pPr>
-              <w:cnfStyle w:val="001000000000" w:firstRow="0" w:lastRow="0" w:firstColumn="1" w:lastColumn="0" w:oddVBand="0" w:evenVBand="0" w:oddHBand="0" w:evenHBand="0" w:firstRowFirstColumn="0" w:firstRowLastColumn="0" w:lastRowFirstColumn="0" w:lastRowLastColumn="0"/>
-            </w:pPr>
             <w:r>
               <w:t>12/06/2020</w:t>
             </w:r>
@@ -5340,6 +5340,9 @@
             <w:tcW w:w="1830" w:type="dxa"/>
           </w:tcPr>
           <w:p>
+            <w:pPr>
+              <w:cnfStyle w:val="000000000000" w:firstRow="0" w:lastRow="0" w:firstColumn="0" w:lastColumn="0" w:oddVBand="0" w:evenVBand="0" w:oddHBand="0" w:evenHBand="0" w:firstRowFirstColumn="0" w:firstRowLastColumn="0" w:lastRowFirstColumn="0" w:lastRowLastColumn="0"/>
+            </w:pPr>
             <w:r>
               <w:t>Triển khai hệ thống và bảo trì hệ thống</w:t>
             </w:r>
@@ -5352,6 +5355,7 @@
           <w:p>
             <w:pPr>
               <w:jc w:val="center"/>
+              <w:cnfStyle w:val="000000000000" w:firstRow="0" w:lastRow="0" w:firstColumn="0" w:lastColumn="0" w:oddVBand="0" w:evenVBand="0" w:oddHBand="0" w:evenHBand="0" w:firstRowFirstColumn="0" w:firstRowLastColumn="0" w:lastRowFirstColumn="0" w:lastRowLastColumn="0"/>
             </w:pPr>
             <w:r>
               <w:t>1.</w:t>
@@ -5359,8 +5363,6 @@
             <w:r>
               <w:t>8</w:t>
             </w:r>
-            <w:bookmarkStart w:id="1" w:name="_GoBack"/>
-            <w:bookmarkEnd w:id="1"/>
           </w:p>
         </w:tc>
         <w:tc>
@@ -5368,6 +5370,9 @@
             <w:tcW w:w="2430" w:type="dxa"/>
           </w:tcPr>
           <w:p>
+            <w:pPr>
+              <w:cnfStyle w:val="000000000000" w:firstRow="0" w:lastRow="0" w:firstColumn="0" w:lastColumn="0" w:oddVBand="0" w:evenVBand="0" w:oddHBand="0" w:evenHBand="0" w:firstRowFirstColumn="0" w:firstRowLastColumn="0" w:lastRowFirstColumn="0" w:lastRowLastColumn="0"/>
+            </w:pPr>
             <w:r>
               <w:t>Trương Đặng Anh Dũng</w:t>
             </w:r>
@@ -5378,6 +5383,9 @@
             <w:tcW w:w="2520" w:type="dxa"/>
           </w:tcPr>
           <w:p>
+            <w:pPr>
+              <w:cnfStyle w:val="000000000000" w:firstRow="0" w:lastRow="0" w:firstColumn="0" w:lastColumn="0" w:oddVBand="0" w:evenVBand="0" w:oddHBand="0" w:evenHBand="0" w:firstRowFirstColumn="0" w:firstRowLastColumn="0" w:lastRowFirstColumn="0" w:lastRowLastColumn="0"/>
+            </w:pPr>
             <w:r>
               <w:t>Nguyễn Anh Quân</w:t>
             </w:r>
@@ -5408,13 +5416,13 @@
         </w:numPr>
         <w:jc w:val="both"/>
       </w:pPr>
-      <w:bookmarkStart w:id="2" w:name="_Toc42699745"/>
+      <w:bookmarkStart w:id="1" w:name="_Toc42699745"/>
       <w:r>
         <w:lastRenderedPageBreak/>
         <w:t>Giới thiệu đề tài</w:t>
       </w:r>
       <w:bookmarkEnd w:id="0"/>
-      <w:bookmarkEnd w:id="2"/>
+      <w:bookmarkEnd w:id="1"/>
     </w:p>
     <w:p>
       <w:pPr>
@@ -5426,13 +5434,13 @@
         <w:ind w:left="720" w:hanging="360"/>
         <w:jc w:val="both"/>
       </w:pPr>
-      <w:bookmarkStart w:id="3" w:name="_Toc42405689"/>
-      <w:bookmarkStart w:id="4" w:name="_Toc42699746"/>
+      <w:bookmarkStart w:id="2" w:name="_Toc42405689"/>
+      <w:bookmarkStart w:id="3" w:name="_Toc42699746"/>
       <w:r>
         <w:t>Mô tả dự án</w:t>
       </w:r>
+      <w:bookmarkEnd w:id="2"/>
       <w:bookmarkEnd w:id="3"/>
-      <w:bookmarkEnd w:id="4"/>
     </w:p>
     <w:p>
       <w:pPr>
@@ -5444,13 +5452,13 @@
         <w:ind w:left="720" w:hanging="360"/>
         <w:jc w:val="both"/>
       </w:pPr>
-      <w:bookmarkStart w:id="5" w:name="_Toc42405690"/>
-      <w:bookmarkStart w:id="6" w:name="_Toc42699747"/>
+      <w:bookmarkStart w:id="4" w:name="_Toc42405690"/>
+      <w:bookmarkStart w:id="5" w:name="_Toc42699747"/>
       <w:r>
         <w:t>Công cụ quản lý</w:t>
       </w:r>
+      <w:bookmarkEnd w:id="4"/>
       <w:bookmarkEnd w:id="5"/>
-      <w:bookmarkEnd w:id="6"/>
     </w:p>
     <w:p>
       <w:pPr>
@@ -5519,14 +5527,14 @@
         <w:ind w:left="1080" w:hanging="720"/>
         <w:jc w:val="both"/>
       </w:pPr>
-      <w:bookmarkStart w:id="7" w:name="_Toc42405691"/>
-      <w:bookmarkStart w:id="8" w:name="_Toc42699748"/>
+      <w:bookmarkStart w:id="6" w:name="_Toc42405691"/>
+      <w:bookmarkStart w:id="7" w:name="_Toc42699748"/>
       <w:r>
         <w:lastRenderedPageBreak/>
         <w:t>Các nhân sự tham gia</w:t>
       </w:r>
+      <w:bookmarkEnd w:id="6"/>
       <w:bookmarkEnd w:id="7"/>
-      <w:bookmarkEnd w:id="8"/>
     </w:p>
     <w:p>
       <w:pPr>
@@ -5538,13 +5546,13 @@
         <w:ind w:left="720" w:hanging="360"/>
         <w:jc w:val="both"/>
       </w:pPr>
-      <w:bookmarkStart w:id="9" w:name="_Toc42405692"/>
-      <w:bookmarkStart w:id="10" w:name="_Toc42699749"/>
+      <w:bookmarkStart w:id="8" w:name="_Toc42405692"/>
+      <w:bookmarkStart w:id="9" w:name="_Toc42699749"/>
       <w:r>
         <w:t>Thông tin liên hệ phía khách hàng</w:t>
       </w:r>
+      <w:bookmarkEnd w:id="8"/>
       <w:bookmarkEnd w:id="9"/>
-      <w:bookmarkEnd w:id="10"/>
     </w:p>
     <w:p>
       <w:pPr>
@@ -5719,13 +5727,13 @@
         <w:ind w:left="720" w:hanging="360"/>
         <w:jc w:val="both"/>
       </w:pPr>
-      <w:bookmarkStart w:id="11" w:name="_Toc42405693"/>
-      <w:bookmarkStart w:id="12" w:name="_Toc42699750"/>
+      <w:bookmarkStart w:id="10" w:name="_Toc42405693"/>
+      <w:bookmarkStart w:id="11" w:name="_Toc42699750"/>
       <w:r>
         <w:t>Thông tin liên hệ phía công ty</w:t>
       </w:r>
+      <w:bookmarkEnd w:id="10"/>
       <w:bookmarkEnd w:id="11"/>
-      <w:bookmarkEnd w:id="12"/>
     </w:p>
     <w:p>
       <w:pPr>
@@ -6223,13 +6231,13 @@
         <w:ind w:left="720" w:hanging="360"/>
         <w:jc w:val="both"/>
       </w:pPr>
-      <w:bookmarkStart w:id="13" w:name="_Toc42405694"/>
-      <w:bookmarkStart w:id="14" w:name="_Toc42699751"/>
+      <w:bookmarkStart w:id="12" w:name="_Toc42405694"/>
+      <w:bookmarkStart w:id="13" w:name="_Toc42699751"/>
       <w:r>
         <w:t>Phân chia vai trò của các thành viên dự án và khách hàng</w:t>
       </w:r>
+      <w:bookmarkEnd w:id="12"/>
       <w:bookmarkEnd w:id="13"/>
-      <w:bookmarkEnd w:id="14"/>
     </w:p>
     <w:p>
       <w:pPr>
@@ -6246,10 +6254,7 @@
         <w:jc w:val="both"/>
       </w:pPr>
       <w:r>
-        <w:t xml:space="preserve">Project Manager: </w:t>
-      </w:r>
-      <w:r>
-        <w:t>Nguyễn Đức Tiến</w:t>
+        <w:t>Project Manager: Nguyễn Đức Tiến</w:t>
       </w:r>
       <w:r>
         <w:t>, Nguyễn Anh Quân</w:t>
@@ -6264,13 +6269,7 @@
         <w:jc w:val="both"/>
       </w:pPr>
       <w:r>
-        <w:t xml:space="preserve">Developer: </w:t>
-      </w:r>
-      <w:r>
-        <w:t>Phạm Hùng Cường, Trương Đặng Anh Dũng, Cao Văn Đưc</w:t>
-      </w:r>
-      <w:r>
-        <w:t xml:space="preserve"> – </w:t>
+        <w:t xml:space="preserve">Developer: Phạm Hùng Cường, Trương Đặng Anh Dũng, Cao Văn Đưc – </w:t>
       </w:r>
       <w:r>
         <w:t>lập trình viên</w:t>
@@ -6294,10 +6293,7 @@
         </w:rPr>
       </w:pPr>
       <w:r>
-        <w:t>Tester:</w:t>
-      </w:r>
-      <w:r>
-        <w:t xml:space="preserve"> Đỗ Mỹ Linh</w:t>
+        <w:t>Tester: Đỗ Mỹ Linh</w:t>
       </w:r>
       <w:r>
         <w:t xml:space="preserve"> </w:t>
@@ -6339,14 +6335,14 @@
         <w:ind w:left="1080" w:hanging="720"/>
         <w:jc w:val="both"/>
       </w:pPr>
-      <w:bookmarkStart w:id="15" w:name="_Toc42405695"/>
-      <w:bookmarkStart w:id="16" w:name="_Toc42699752"/>
+      <w:bookmarkStart w:id="14" w:name="_Toc42405695"/>
+      <w:bookmarkStart w:id="15" w:name="_Toc42699752"/>
       <w:r>
         <w:lastRenderedPageBreak/>
         <w:t>Khảo sát dự án</w:t>
       </w:r>
+      <w:bookmarkEnd w:id="14"/>
       <w:bookmarkEnd w:id="15"/>
-      <w:bookmarkEnd w:id="16"/>
     </w:p>
     <w:p>
       <w:pPr>
@@ -6358,13 +6354,13 @@
         <w:ind w:left="1080" w:hanging="360"/>
         <w:jc w:val="both"/>
       </w:pPr>
-      <w:bookmarkStart w:id="17" w:name="_Toc42405696"/>
-      <w:bookmarkStart w:id="18" w:name="_Toc42699753"/>
+      <w:bookmarkStart w:id="16" w:name="_Toc42405696"/>
+      <w:bookmarkStart w:id="17" w:name="_Toc42699753"/>
       <w:r>
         <w:t>Yêu cầu của khách hàng</w:t>
       </w:r>
+      <w:bookmarkEnd w:id="16"/>
       <w:bookmarkEnd w:id="17"/>
-      <w:bookmarkEnd w:id="18"/>
     </w:p>
     <w:p>
       <w:pPr>
@@ -6941,13 +6937,13 @@
         <w:ind w:left="1080" w:hanging="360"/>
         <w:jc w:val="both"/>
       </w:pPr>
-      <w:bookmarkStart w:id="19" w:name="_Toc42405697"/>
-      <w:bookmarkStart w:id="20" w:name="_Toc42699754"/>
+      <w:bookmarkStart w:id="18" w:name="_Toc42405697"/>
+      <w:bookmarkStart w:id="19" w:name="_Toc42699754"/>
       <w:r>
         <w:t>Mô hình hoạt động hiện thời – nghiệp vụ</w:t>
       </w:r>
+      <w:bookmarkEnd w:id="18"/>
       <w:bookmarkEnd w:id="19"/>
-      <w:bookmarkEnd w:id="20"/>
     </w:p>
     <w:p>
       <w:pPr>
@@ -7001,13 +6997,13 @@
         <w:ind w:left="1080" w:hanging="360"/>
         <w:jc w:val="both"/>
       </w:pPr>
-      <w:bookmarkStart w:id="21" w:name="_Toc42405698"/>
-      <w:bookmarkStart w:id="22" w:name="_Toc42699755"/>
+      <w:bookmarkStart w:id="20" w:name="_Toc42405698"/>
+      <w:bookmarkStart w:id="21" w:name="_Toc42699755"/>
       <w:r>
         <w:t>Mô hình hoạt động dự kiến khi áp dụng sản phẩm mới</w:t>
       </w:r>
+      <w:bookmarkEnd w:id="20"/>
       <w:bookmarkEnd w:id="21"/>
-      <w:bookmarkEnd w:id="22"/>
     </w:p>
     <w:p>
       <w:pPr>
@@ -7131,13 +7127,13 @@
         <w:ind w:left="1080" w:hanging="360"/>
         <w:jc w:val="both"/>
       </w:pPr>
-      <w:bookmarkStart w:id="23" w:name="_Toc42405699"/>
-      <w:bookmarkStart w:id="24" w:name="_Toc42699756"/>
+      <w:bookmarkStart w:id="22" w:name="_Toc42405699"/>
+      <w:bookmarkStart w:id="23" w:name="_Toc42699756"/>
       <w:r>
         <w:t>Phạm vi dự án</w:t>
       </w:r>
+      <w:bookmarkEnd w:id="22"/>
       <w:bookmarkEnd w:id="23"/>
-      <w:bookmarkEnd w:id="24"/>
     </w:p>
     <w:p>
       <w:pPr>
@@ -7161,15 +7157,15 @@
         <w:ind w:left="1080" w:hanging="720"/>
         <w:jc w:val="both"/>
       </w:pPr>
-      <w:bookmarkStart w:id="25" w:name="_Toc42405700"/>
-      <w:bookmarkStart w:id="26" w:name="_Toc42699757"/>
+      <w:bookmarkStart w:id="24" w:name="_Toc42405700"/>
+      <w:bookmarkStart w:id="25" w:name="_Toc42699757"/>
       <w:r>
         <w:lastRenderedPageBreak/>
         <w:t>Giao tiếp/ Trao đổi thông tin</w:t>
       </w:r>
-      <w:bookmarkStart w:id="27" w:name="_Toc27430395"/>
+      <w:bookmarkStart w:id="26" w:name="_Toc27430395"/>
+      <w:bookmarkEnd w:id="24"/>
       <w:bookmarkEnd w:id="25"/>
-      <w:bookmarkEnd w:id="26"/>
     </w:p>
     <w:p>
       <w:pPr>
@@ -7181,12 +7177,12 @@
         <w:ind w:left="360"/>
         <w:jc w:val="both"/>
       </w:pPr>
-      <w:bookmarkStart w:id="28" w:name="_Toc42699758"/>
+      <w:bookmarkStart w:id="27" w:name="_Toc42699758"/>
       <w:r>
         <w:t>Trao đổi qua Email</w:t>
       </w:r>
+      <w:bookmarkEnd w:id="26"/>
       <w:bookmarkEnd w:id="27"/>
-      <w:bookmarkEnd w:id="28"/>
     </w:p>
     <w:p>
       <w:pPr>
@@ -7254,13 +7250,13 @@
         <w:ind w:left="360"/>
         <w:jc w:val="both"/>
       </w:pPr>
-      <w:bookmarkStart w:id="29" w:name="_Toc27430396"/>
-      <w:bookmarkStart w:id="30" w:name="_Toc42699759"/>
+      <w:bookmarkStart w:id="28" w:name="_Toc27430396"/>
+      <w:bookmarkStart w:id="29" w:name="_Toc42699759"/>
       <w:r>
         <w:t>Họp offline</w:t>
       </w:r>
+      <w:bookmarkEnd w:id="28"/>
       <w:bookmarkEnd w:id="29"/>
-      <w:bookmarkEnd w:id="30"/>
     </w:p>
     <w:p>
       <w:pPr>
@@ -7417,22 +7413,22 @@
         <w:ind w:left="360"/>
         <w:jc w:val="both"/>
       </w:pPr>
-      <w:bookmarkStart w:id="31" w:name="_Toc42699760"/>
+      <w:bookmarkStart w:id="30" w:name="_Toc42699760"/>
       <w:r>
         <w:t>Quản lý công việc và mã nguồn</w:t>
       </w:r>
+      <w:bookmarkEnd w:id="30"/>
+    </w:p>
+    <w:p>
+      <w:pPr>
+        <w:pStyle w:val="Heading3"/>
+        <w:jc w:val="both"/>
+      </w:pPr>
+      <w:bookmarkStart w:id="31" w:name="_Toc42699761"/>
+      <w:r>
+        <w:t>3.1. Quản lý công việc</w:t>
+      </w:r>
       <w:bookmarkEnd w:id="31"/>
-    </w:p>
-    <w:p>
-      <w:pPr>
-        <w:pStyle w:val="Heading3"/>
-        <w:jc w:val="both"/>
-      </w:pPr>
-      <w:bookmarkStart w:id="32" w:name="_Toc42699761"/>
-      <w:r>
-        <w:t>3.1. Quản lý công việc</w:t>
-      </w:r>
-      <w:bookmarkEnd w:id="32"/>
     </w:p>
     <w:p>
       <w:pPr>
@@ -7532,11 +7528,11 @@
         <w:pStyle w:val="Heading3"/>
         <w:jc w:val="both"/>
       </w:pPr>
-      <w:bookmarkStart w:id="33" w:name="_Toc42699762"/>
+      <w:bookmarkStart w:id="32" w:name="_Toc42699762"/>
       <w:r>
         <w:t>3.2. Quản lý mã nguồn</w:t>
       </w:r>
-      <w:bookmarkEnd w:id="33"/>
+      <w:bookmarkEnd w:id="32"/>
     </w:p>
     <w:p>
       <w:pPr>
@@ -7658,14 +7654,14 @@
         <w:ind w:left="1080" w:hanging="720"/>
         <w:jc w:val="both"/>
       </w:pPr>
-      <w:bookmarkStart w:id="34" w:name="_Toc42405701"/>
-      <w:bookmarkStart w:id="35" w:name="_Toc42699763"/>
+      <w:bookmarkStart w:id="33" w:name="_Toc42405701"/>
+      <w:bookmarkStart w:id="34" w:name="_Toc42699763"/>
       <w:r>
         <w:lastRenderedPageBreak/>
         <w:t>Ước lượng chung</w:t>
       </w:r>
+      <w:bookmarkEnd w:id="33"/>
       <w:bookmarkEnd w:id="34"/>
-      <w:bookmarkEnd w:id="35"/>
     </w:p>
     <w:p>
       <w:pPr>
@@ -7682,14 +7678,14 @@
           <w:szCs w:val="27"/>
         </w:rPr>
       </w:pPr>
-      <w:bookmarkStart w:id="36" w:name="_Toc42405702"/>
+      <w:bookmarkStart w:id="35" w:name="_Toc42405702"/>
       <w:r>
         <w:rPr>
           <w:rStyle w:val="Heading2Char"/>
         </w:rPr>
         <w:t>Ước lượng tính năng</w:t>
       </w:r>
-      <w:bookmarkEnd w:id="36"/>
+      <w:bookmarkEnd w:id="35"/>
     </w:p>
     <w:p>
       <w:pPr>
@@ -7790,13 +7786,13 @@
         <w:ind w:left="720" w:hanging="360"/>
         <w:jc w:val="both"/>
       </w:pPr>
-      <w:bookmarkStart w:id="37" w:name="_Toc42405703"/>
-      <w:bookmarkStart w:id="38" w:name="_Toc42699764"/>
+      <w:bookmarkStart w:id="36" w:name="_Toc42405703"/>
+      <w:bookmarkStart w:id="37" w:name="_Toc42699764"/>
       <w:r>
         <w:t>Work Breakdown Structure</w:t>
       </w:r>
+      <w:bookmarkEnd w:id="36"/>
       <w:bookmarkEnd w:id="37"/>
-      <w:bookmarkEnd w:id="38"/>
     </w:p>
     <w:p>
       <w:pPr>
@@ -7849,7 +7845,7 @@
                       <a:picLocks noChangeAspect="1"/>
                       <a:extLst>
                         <a:ext uri="smNativeData">
-                          <sm:smNativeData xmlns="" xmlns:o="urn:schemas-microsoft-com:office:office" xmlns:v="urn:schemas-microsoft-com:vml" xmlns:w10="urn:schemas-microsoft-com:office:word" xmlns:w="http://schemas.openxmlformats.org/wordprocessingml/2006/main" xmlns:sm="smNativeData" val="SMDATA_18_pXPgXhMAAAAlAAAAEQAAAC0AAAAAkAAAAEgAAACQAAAASAAAAAAAAAAAAAAAAAAAAAEAAABQAAAAAAAAAAAA4D8AAAAAAADgPwAAAAAAAOA/AAAAAAAA4D8AAAAAAADgPwAAAAAAAOA/AAAAAAAA4D8AAAAAAADgPwAAAAAAAOA/AAAAAAAA4D8CAAAAjAAAAAAAAAAAAAAA////AAAAAAAAAAAAAAAAAAAAAAAAAAAAAAAAAAAAAAAAAAAAZAAAAAEAAABAAAAAAAAAAAAAAAAAAAAAAAAAAAAAAAAAAAAAAAAAAAAAAAAAAAAAAAAAAAAAAAAAAAAAAAAAAAAAAAAAAAAAAAAAAAAAAAAAAAAAAAAAAAAAAAAAAAAAFAAAADwAAAAAAAAAAAAAAAAAAAAPAAAAAQAAACMAAAAjAAAAIwAAAB4AAAAAAAAAZAAAAGQAAAAAAAAAZAAAAGQAAAAVAAAAYAAAAAAAAAAAAAAADwAAACADAAAAAAAAAAAAAAEAAACgMgAAVgcAAKr4//8BAAAAf39/AAEAAABkAAAAAAAAABQAAABAHwAAAAAAACYAAAAAAAAAwOD//wAAAAAmAAAAZAAAABYAAABMAAAAAAAAAAAAAAAEAAAAAAAAAAEAAAB/f38AAAAAACgAAAAoAAAAZAAAAGQAAAAAAAAAzMzMAAAAAABQAAAAUAAAAGQAAABkAAAAAAAAAAcAAAA4AAAAAAAAAAAAAAAAAAAA////AAAAAAAAAAAAAAAAAAAAAAAAAAAAAAAAAAAAAABkAAAAZAAAAAAAAAAjAAAABAAAAGQAAAAXAAAAFAAAAAAAAAAAAAAA/38AAP9/AAAAAAAACQAAAAQAAAAAAAAADAAAABAAAAAAAAAAAAAAAAAAAAAAAAAAHgAAAGgAAAAAAAAAAAAAAAAAAAAAAAAAAAAAABAnAAAQJwAAAAAAAAAAAAAAAAAAAAAAAAAAAAAAAAAAAAAAAAAAAAAUAAAAAAAAAMDA/wAAAAAAZAAAADIAAAAAAAAAZAAAAAAAAAB/f38ACgAAACIAAAAYAAAAAAAAAAAAAAAAAAAAAAAAAAAAAAAAAAAAJAAAACQAAAAAAAAABwAAAAAAAAAAAAAAAAAAAAAAAAAAAAAAAAAAAH9/fwAlAAAAWAAAAAAAAAAAAAAAAAAAAAAAAAAAAAAAAAAAAAAAAAAAAAAAAAAAAAAAAAAAAAAAPwAAAAAAAACghgEAAAAAAAAAAAAAAAAADAAAAAEAAAAAAAAAAAAAAAAAAAAhAAAAQAAAADwAAACpAAAAB6AAAAAAAAAAAAAAAAAAAAAAAAAAAAAAAAAAAAAAAAAAAAAAkCQAAPwsAAAAAAAAAAAAAAAAAAAoAAAACAAAAAEAAAABAAAAMAAAABQAAAAAAAAAAAD//wAAAQAAAP//AAABAA=="/>
+                          <sm:smNativeData xmlns:sm="smNativeData" xmlns:w="http://schemas.openxmlformats.org/wordprocessingml/2006/main" xmlns:w10="urn:schemas-microsoft-com:office:word" xmlns:v="urn:schemas-microsoft-com:vml" xmlns:o="urn:schemas-microsoft-com:office:office" xmlns="" val="SMDATA_18_pXPgXhMAAAAlAAAAEQAAAC0AAAAAkAAAAEgAAACQAAAASAAAAAAAAAAAAAAAAAAAAAEAAABQAAAAAAAAAAAA4D8AAAAAAADgPwAAAAAAAOA/AAAAAAAA4D8AAAAAAADgPwAAAAAAAOA/AAAAAAAA4D8AAAAAAADgPwAAAAAAAOA/AAAAAAAA4D8CAAAAjAAAAAAAAAAAAAAA////AAAAAAAAAAAAAAAAAAAAAAAAAAAAAAAAAAAAAAAAAAAAZAAAAAEAAABAAAAAAAAAAAAAAAAAAAAAAAAAAAAAAAAAAAAAAAAAAAAAAAAAAAAAAAAAAAAAAAAAAAAAAAAAAAAAAAAAAAAAAAAAAAAAAAAAAAAAAAAAAAAAAAAAAAAAFAAAADwAAAAAAAAAAAAAAAAAAAAPAAAAAQAAACMAAAAjAAAAIwAAAB4AAAAAAAAAZAAAAGQAAAAAAAAAZAAAAGQAAAAVAAAAYAAAAAAAAAAAAAAADwAAACADAAAAAAAAAAAAAAEAAACgMgAAVgcAAKr4//8BAAAAf39/AAEAAABkAAAAAAAAABQAAABAHwAAAAAAACYAAAAAAAAAwOD//wAAAAAmAAAAZAAAABYAAABMAAAAAAAAAAAAAAAEAAAAAAAAAAEAAAB/f38AAAAAACgAAAAoAAAAZAAAAGQAAAAAAAAAzMzMAAAAAABQAAAAUAAAAGQAAABkAAAAAAAAAAcAAAA4AAAAAAAAAAAAAAAAAAAA////AAAAAAAAAAAAAAAAAAAAAAAAAAAAAAAAAAAAAABkAAAAZAAAAAAAAAAjAAAABAAAAGQAAAAXAAAAFAAAAAAAAAAAAAAA/38AAP9/AAAAAAAACQAAAAQAAAAAAAAADAAAABAAAAAAAAAAAAAAAAAAAAAAAAAAHgAAAGgAAAAAAAAAAAAAAAAAAAAAAAAAAAAAABAnAAAQJwAAAAAAAAAAAAAAAAAAAAAAAAAAAAAAAAAAAAAAAAAAAAAUAAAAAAAAAMDA/wAAAAAAZAAAADIAAAAAAAAAZAAAAAAAAAB/f38ACgAAACIAAAAYAAAAAAAAAAAAAAAAAAAAAAAAAAAAAAAAAAAAJAAAACQAAAAAAAAABwAAAAAAAAAAAAAAAAAAAAAAAAAAAAAAAAAAAH9/fwAlAAAAWAAAAAAAAAAAAAAAAAAAAAAAAAAAAAAAAAAAAAAAAAAAAAAAAAAAAAAAAAAAAAAAPwAAAAAAAACghgEAAAAAAAAAAAAAAAAADAAAAAEAAAAAAAAAAAAAAAAAAAAhAAAAQAAAADwAAACpAAAAB6AAAAAAAAAAAAAAAAAAAAAAAAAAAAAAAAAAAAAAAAAAAAAAkCQAAPwsAAAAAAAAAAAAAAAAAAAoAAAACAAAAAEAAAABAAAAMAAAABQAAAAAAAAAAAD//wAAAQAAAP//AAABAA=="/>
                         </a:ext>
                       </a:extLst>
                     </pic:cNvPicPr>
@@ -7901,14 +7897,14 @@
         <w:ind w:left="720" w:hanging="360"/>
         <w:jc w:val="both"/>
       </w:pPr>
-      <w:bookmarkStart w:id="39" w:name="_Toc42405704"/>
-      <w:bookmarkStart w:id="40" w:name="_Toc42699765"/>
+      <w:bookmarkStart w:id="38" w:name="_Toc42405704"/>
+      <w:bookmarkStart w:id="39" w:name="_Toc42699765"/>
       <w:r>
         <w:lastRenderedPageBreak/>
         <w:t>Ước lượng thời gian</w:t>
       </w:r>
+      <w:bookmarkEnd w:id="38"/>
       <w:bookmarkEnd w:id="39"/>
-      <w:bookmarkEnd w:id="40"/>
     </w:p>
     <w:p>
       <w:pPr>
@@ -7991,14 +7987,14 @@
         <w:ind w:left="720" w:hanging="360"/>
         <w:jc w:val="both"/>
       </w:pPr>
-      <w:bookmarkStart w:id="41" w:name="_Toc42405705"/>
-      <w:bookmarkStart w:id="42" w:name="_Toc42699766"/>
+      <w:bookmarkStart w:id="40" w:name="_Toc42405705"/>
+      <w:bookmarkStart w:id="41" w:name="_Toc42699766"/>
       <w:r>
         <w:lastRenderedPageBreak/>
         <w:t>Ước lượng rủi ro</w:t>
       </w:r>
+      <w:bookmarkEnd w:id="40"/>
       <w:bookmarkEnd w:id="41"/>
-      <w:bookmarkEnd w:id="42"/>
     </w:p>
     <w:p>
       <w:pPr>
@@ -8068,18 +8064,18 @@
           <w:ilvl w:val="0"/>
           <w:numId w:val="7"/>
         </w:numPr>
-        <w:spacing w:line="360" w:lineRule="auto"/>
+        <w:spacing w:before="0" w:line="276" w:lineRule="auto"/>
         <w:ind w:left="1080" w:hanging="720"/>
         <w:jc w:val="both"/>
       </w:pPr>
-      <w:bookmarkStart w:id="43" w:name="_Toc42405706"/>
-      <w:bookmarkStart w:id="44" w:name="_Toc42699767"/>
+      <w:bookmarkStart w:id="42" w:name="_Toc42405706"/>
+      <w:bookmarkStart w:id="43" w:name="_Toc42699767"/>
       <w:r>
         <w:lastRenderedPageBreak/>
         <w:t>Ước lượng giá thành</w:t>
       </w:r>
+      <w:bookmarkEnd w:id="42"/>
       <w:bookmarkEnd w:id="43"/>
-      <w:bookmarkEnd w:id="44"/>
     </w:p>
     <w:p>
       <w:pPr>
@@ -8100,7 +8096,7 @@
     </w:p>
     <w:p>
       <w:pPr>
-        <w:spacing w:after="0"/>
+        <w:spacing w:after="0" w:line="240" w:lineRule="auto"/>
         <w:ind w:left="720"/>
         <w:jc w:val="both"/>
         <w:rPr>
@@ -8118,6 +8114,7 @@
     </w:p>
     <w:p>
       <w:pPr>
+        <w:spacing w:line="240" w:lineRule="auto"/>
         <w:ind w:left="1440"/>
         <w:jc w:val="both"/>
         <w:rPr>
@@ -8135,6 +8132,7 @@
     </w:p>
     <w:p>
       <w:pPr>
+        <w:spacing w:line="240" w:lineRule="auto"/>
         <w:ind w:left="1440"/>
         <w:jc w:val="both"/>
         <w:rPr>
@@ -8152,6 +8150,7 @@
     </w:p>
     <w:p>
       <w:pPr>
+        <w:spacing w:line="240" w:lineRule="auto"/>
         <w:ind w:left="720"/>
         <w:jc w:val="both"/>
         <w:rPr>
@@ -8169,6 +8168,7 @@
     </w:p>
     <w:p>
       <w:pPr>
+        <w:spacing w:line="240" w:lineRule="auto"/>
         <w:ind w:left="1440"/>
         <w:jc w:val="both"/>
         <w:rPr>
@@ -8186,6 +8186,7 @@
     </w:p>
     <w:p>
       <w:pPr>
+        <w:spacing w:line="240" w:lineRule="auto"/>
         <w:ind w:left="1440"/>
         <w:jc w:val="both"/>
         <w:rPr>
@@ -8203,6 +8204,7 @@
     </w:p>
     <w:p>
       <w:pPr>
+        <w:spacing w:line="240" w:lineRule="auto"/>
         <w:ind w:left="1440"/>
         <w:jc w:val="both"/>
         <w:rPr>
@@ -8220,6 +8222,7 @@
     </w:p>
     <w:p>
       <w:pPr>
+        <w:spacing w:line="240" w:lineRule="auto"/>
         <w:ind w:left="1440"/>
         <w:jc w:val="both"/>
         <w:rPr>
@@ -8237,6 +8240,7 @@
     </w:p>
     <w:p>
       <w:pPr>
+        <w:spacing w:line="240" w:lineRule="auto"/>
         <w:ind w:left="1440"/>
         <w:jc w:val="both"/>
         <w:rPr>
@@ -8254,6 +8258,7 @@
     </w:p>
     <w:p>
       <w:pPr>
+        <w:spacing w:line="240" w:lineRule="auto"/>
         <w:ind w:left="720"/>
         <w:jc w:val="both"/>
         <w:rPr>
@@ -8271,6 +8276,7 @@
     </w:p>
     <w:p>
       <w:pPr>
+        <w:spacing w:line="240" w:lineRule="auto"/>
         <w:ind w:left="1440"/>
         <w:jc w:val="both"/>
         <w:rPr>
@@ -8288,6 +8294,7 @@
     </w:p>
     <w:p>
       <w:pPr>
+        <w:spacing w:line="240" w:lineRule="auto"/>
         <w:ind w:left="1440"/>
         <w:jc w:val="both"/>
         <w:rPr>
@@ -8305,6 +8312,7 @@
     </w:p>
     <w:p>
       <w:pPr>
+        <w:spacing w:line="240" w:lineRule="auto"/>
         <w:ind w:left="1440"/>
         <w:jc w:val="both"/>
         <w:rPr>
@@ -8317,29 +8325,27 @@
           <w:sz w:val="27"/>
           <w:szCs w:val="27"/>
         </w:rPr>
-        <w:t>• upload tài liệu</w:t>
-      </w:r>
-    </w:p>
-    <w:p>
-      <w:pPr>
-        <w:ind w:left="1440"/>
-        <w:jc w:val="both"/>
+        <w:t xml:space="preserve">• </w:t>
+      </w:r>
+      <w:r>
         <w:rPr>
           <w:sz w:val="27"/>
           <w:szCs w:val="27"/>
         </w:rPr>
-      </w:pPr>
+        <w:t>U</w:t>
+      </w:r>
       <w:r>
         <w:rPr>
           <w:sz w:val="27"/>
           <w:szCs w:val="27"/>
         </w:rPr>
-        <w:t>• Yêu cầu in tài liệu</w:t>
-      </w:r>
-    </w:p>
-    <w:p>
-      <w:pPr>
-        <w:ind w:left="720"/>
+        <w:t>pload tài liệu</w:t>
+      </w:r>
+    </w:p>
+    <w:p>
+      <w:pPr>
+        <w:spacing w:line="240" w:lineRule="auto"/>
+        <w:ind w:left="1440"/>
         <w:jc w:val="both"/>
         <w:rPr>
           <w:sz w:val="27"/>
@@ -8351,11 +8357,12 @@
           <w:sz w:val="27"/>
           <w:szCs w:val="27"/>
         </w:rPr>
-        <w:t>• Gửi mail thông báo</w:t>
-      </w:r>
-    </w:p>
-    <w:p>
-      <w:pPr>
+        <w:t>• Yêu cầu in tài liệu</w:t>
+      </w:r>
+    </w:p>
+    <w:p>
+      <w:pPr>
+        <w:spacing w:line="240" w:lineRule="auto"/>
         <w:ind w:left="720"/>
         <w:jc w:val="both"/>
         <w:rPr>
@@ -8368,11 +8375,12 @@
           <w:sz w:val="27"/>
           <w:szCs w:val="27"/>
         </w:rPr>
-        <w:t>• Tạo hóa đơn tự động</w:t>
-      </w:r>
-    </w:p>
-    <w:p>
-      <w:pPr>
+        <w:t>• Gửi mail thông báo</w:t>
+      </w:r>
+    </w:p>
+    <w:p>
+      <w:pPr>
+        <w:spacing w:line="240" w:lineRule="auto"/>
         <w:ind w:left="720"/>
         <w:jc w:val="both"/>
         <w:rPr>
@@ -8385,12 +8393,13 @@
           <w:sz w:val="27"/>
           <w:szCs w:val="27"/>
         </w:rPr>
-        <w:t>• Thanh toán online</w:t>
-      </w:r>
-    </w:p>
-    <w:p>
-      <w:pPr>
-        <w:ind w:left="426" w:firstLine="284"/>
+        <w:t>• Tạo hóa đơn tự động</w:t>
+      </w:r>
+    </w:p>
+    <w:p>
+      <w:pPr>
+        <w:spacing w:line="240" w:lineRule="auto"/>
+        <w:ind w:left="720"/>
         <w:jc w:val="both"/>
         <w:rPr>
           <w:sz w:val="27"/>
@@ -8402,11 +8411,12 @@
           <w:sz w:val="27"/>
           <w:szCs w:val="27"/>
         </w:rPr>
-        <w:t>•  Kết nốt với máy in và điều khiển một số tính năng của máy in</w:t>
-      </w:r>
-    </w:p>
-    <w:p>
-      <w:pPr>
+        <w:t>• Thanh toán online</w:t>
+      </w:r>
+    </w:p>
+    <w:p>
+      <w:pPr>
+        <w:spacing w:line="240" w:lineRule="auto"/>
         <w:ind w:left="426" w:firstLine="284"/>
         <w:jc w:val="both"/>
         <w:rPr>
@@ -8419,11 +8429,13 @@
           <w:sz w:val="27"/>
           <w:szCs w:val="27"/>
         </w:rPr>
-        <w:t>•  Quản lý số lượng giấy in còn trong mỗi máy in</w:t>
-      </w:r>
-    </w:p>
-    <w:p>
-      <w:pPr>
+        <w:t>•  Kết nốt với máy in và điều khiển một số tính năng của máy in</w:t>
+      </w:r>
+    </w:p>
+    <w:p>
+      <w:pPr>
+        <w:spacing w:line="240" w:lineRule="auto"/>
+        <w:ind w:left="426" w:firstLine="284"/>
         <w:jc w:val="both"/>
         <w:rPr>
           <w:sz w:val="27"/>
@@ -8435,81 +8447,81 @@
           <w:sz w:val="27"/>
           <w:szCs w:val="27"/>
         </w:rPr>
-        <w:t>Có tất cả 1</w:t>
-      </w:r>
-      <w:r>
+        <w:t>•  Quản lý số lượng giấy in còn trong mỗi máy in</w:t>
+      </w:r>
+    </w:p>
+    <w:p>
+      <w:pPr>
+        <w:jc w:val="both"/>
         <w:rPr>
           <w:sz w:val="27"/>
           <w:szCs w:val="27"/>
         </w:rPr>
-        <w:t>6</w:t>
-      </w:r>
+      </w:pPr>
       <w:r>
         <w:rPr>
           <w:sz w:val="27"/>
           <w:szCs w:val="27"/>
         </w:rPr>
-        <w:t xml:space="preserve"> chức năng. Mỗi chức năng ước lượng 15 triệu</w:t>
-      </w:r>
-    </w:p>
-    <w:p>
-      <w:pPr>
-        <w:jc w:val="both"/>
+        <w:t>Có tất cả 1</w:t>
+      </w:r>
+      <w:r>
         <w:rPr>
           <w:sz w:val="27"/>
           <w:szCs w:val="27"/>
         </w:rPr>
-      </w:pPr>
+        <w:t>6</w:t>
+      </w:r>
       <w:r>
         <w:rPr>
           <w:sz w:val="27"/>
           <w:szCs w:val="27"/>
         </w:rPr>
-        <w:t>=&gt; Chi phí phát triển và kiểm thử: 1</w:t>
-      </w:r>
-      <w:r>
+        <w:t xml:space="preserve"> chức năng. Mỗi chức năng ước lượng 15 triệu</w:t>
+      </w:r>
+    </w:p>
+    <w:p>
+      <w:pPr>
+        <w:jc w:val="both"/>
         <w:rPr>
           <w:sz w:val="27"/>
           <w:szCs w:val="27"/>
         </w:rPr>
-        <w:t>6</w:t>
-      </w:r>
+      </w:pPr>
       <w:r>
         <w:rPr>
           <w:sz w:val="27"/>
           <w:szCs w:val="27"/>
         </w:rPr>
-        <w:t xml:space="preserve"> × 15 = 2</w:t>
+        <w:t>=&gt; Chi phí phát triển và kiểm thử: 1</w:t>
       </w:r>
       <w:r>
         <w:rPr>
           <w:sz w:val="27"/>
           <w:szCs w:val="27"/>
         </w:rPr>
-        <w:t>4</w:t>
+        <w:t>6</w:t>
       </w:r>
       <w:r>
         <w:rPr>
           <w:sz w:val="27"/>
           <w:szCs w:val="27"/>
         </w:rPr>
-        <w:t>0 triệu</w:t>
-      </w:r>
-    </w:p>
-    <w:p>
-      <w:pPr>
-        <w:jc w:val="both"/>
+        <w:t xml:space="preserve"> × 15 = 2</w:t>
+      </w:r>
+      <w:r>
         <w:rPr>
           <w:sz w:val="27"/>
           <w:szCs w:val="27"/>
         </w:rPr>
-      </w:pPr>
+        <w:t>4</w:t>
+      </w:r>
       <w:r>
         <w:rPr>
           <w:sz w:val="27"/>
           <w:szCs w:val="27"/>
         </w:rPr>
-        <w:t>Chi phí vận hành, quản lý, hành chính: 180 triệu (server: 100 triệu, 30 triệu chi phí vận hành, 50 triệu cho quá trình quản lý hành chính và phát sinh)</w:t>
+        <w:t>0 triệu</w:t>
       </w:r>
     </w:p>
     <w:p>
@@ -8525,19 +8537,34 @@
           <w:sz w:val="27"/>
           <w:szCs w:val="27"/>
         </w:rPr>
-        <w:t>Chi phí kính doanh, quảng cáo, tiếp thị: 50 triệu</w:t>
-      </w:r>
-    </w:p>
-    <w:p>
-      <w:pPr>
-        <w:jc w:val="both"/>
-      </w:pPr>
-      <w:r>
+        <w:t>Chi phí vận hành, quản lý, hành chính: 180 triệu (server: 100 triệu, 30 triệu chi phí vận hành, 50 triệu cho quá trình quản lý hành chính và phát sinh)</w:t>
+      </w:r>
+    </w:p>
+    <w:p>
+      <w:pPr>
+        <w:jc w:val="both"/>
         <w:rPr>
           <w:sz w:val="27"/>
           <w:szCs w:val="27"/>
         </w:rPr>
-        <w:lastRenderedPageBreak/>
+      </w:pPr>
+      <w:r>
+        <w:rPr>
+          <w:sz w:val="27"/>
+          <w:szCs w:val="27"/>
+        </w:rPr>
+        <w:t>Chi phí kính doanh, quảng cáo, tiếp thị: 50 triệu</w:t>
+      </w:r>
+    </w:p>
+    <w:p>
+      <w:pPr>
+        <w:jc w:val="both"/>
+      </w:pPr>
+      <w:r>
+        <w:rPr>
+          <w:sz w:val="27"/>
+          <w:szCs w:val="27"/>
+        </w:rPr>
         <w:t>=&gt; Tổng giá thành ước lượng: 2</w:t>
       </w:r>
       <w:r>
@@ -8582,14 +8609,14 @@
         <w:ind w:left="1080" w:hanging="720"/>
         <w:jc w:val="both"/>
       </w:pPr>
-      <w:bookmarkStart w:id="45" w:name="_Toc42405707"/>
-      <w:bookmarkStart w:id="46" w:name="_Toc42699768"/>
+      <w:bookmarkStart w:id="44" w:name="_Toc42405707"/>
+      <w:bookmarkStart w:id="45" w:name="_Toc42699768"/>
       <w:r>
         <w:lastRenderedPageBreak/>
         <w:t>Ước lượng chất lượng</w:t>
       </w:r>
+      <w:bookmarkEnd w:id="44"/>
       <w:bookmarkEnd w:id="45"/>
-      <w:bookmarkEnd w:id="46"/>
     </w:p>
     <w:p>
       <w:pPr>
@@ -8697,7 +8724,91 @@
       <w:r>
         <w:t>•  Các comment phải viết rõ ràng, không comment thừa vào các đoạn code không cần thiết</w:t>
       </w:r>
-      <w:bookmarkStart w:id="47" w:name="_Toc42405708"/>
+      <w:bookmarkStart w:id="46" w:name="_Toc42405708"/>
+    </w:p>
+    <w:p>
+      <w:pPr>
+        <w:rPr>
+          <w:rFonts w:eastAsia="Tahoma" w:cs="Tahoma"/>
+          <w:lang w:val="fr-FR"/>
+        </w:rPr>
+      </w:pPr>
+      <w:r>
+        <w:rPr>
+          <w:rFonts w:eastAsia="Tahoma" w:cs="Tahoma"/>
+          <w:lang w:val="fr-FR"/>
+        </w:rPr>
+        <w:t>Qui định về số unit test, automation test</w:t>
+      </w:r>
+    </w:p>
+    <w:p>
+      <w:pPr>
+        <w:pStyle w:val="ListParagraph"/>
+        <w:widowControl w:val="0"/>
+        <w:suppressAutoHyphens/>
+        <w:spacing w:after="120" w:line="276" w:lineRule="auto"/>
+        <w:ind w:left="284"/>
+        <w:contextualSpacing w:val="0"/>
+        <w:jc w:val="both"/>
+        <w:rPr>
+          <w:rFonts w:eastAsia="Tahoma" w:cs="Tahoma"/>
+          <w:szCs w:val="28"/>
+          <w:lang w:val="vi-VN"/>
+        </w:rPr>
+      </w:pPr>
+      <w:r>
+        <w:rPr>
+          <w:szCs w:val="28"/>
+        </w:rPr>
+        <w:t xml:space="preserve">•  </w:t>
+      </w:r>
+      <w:r>
+        <w:rPr>
+          <w:rFonts w:eastAsia="Tahoma" w:cs="Tahoma"/>
+          <w:szCs w:val="28"/>
+          <w:lang w:val="vi-VN"/>
+        </w:rPr>
+        <w:t>Dev phải viết unit test kết hơp kiểm tra tự động bằng các framework hỗ trợ automation test</w:t>
+      </w:r>
+    </w:p>
+    <w:p>
+      <w:pPr>
+        <w:pStyle w:val="ListParagraph"/>
+        <w:widowControl w:val="0"/>
+        <w:suppressAutoHyphens/>
+        <w:spacing w:after="120" w:line="276" w:lineRule="auto"/>
+        <w:ind w:left="284"/>
+        <w:contextualSpacing w:val="0"/>
+        <w:jc w:val="both"/>
+        <w:rPr>
+          <w:sz w:val="24"/>
+          <w:szCs w:val="24"/>
+        </w:rPr>
+      </w:pPr>
+      <w:r>
+        <w:t xml:space="preserve">•  </w:t>
+      </w:r>
+      <w:r>
+        <w:rPr>
+          <w:rFonts w:eastAsia="Tahoma" w:cs="Tahoma"/>
+          <w:szCs w:val="28"/>
+          <w:lang w:val="vi-VN"/>
+        </w:rPr>
+        <w:t>Các dev phải viết đủ số unit test trong mọi trường hợp của các chức năng mà cá nhân đảm nghiệm để xác định được độ chính xác</w:t>
+      </w:r>
+    </w:p>
+    <w:p>
+      <w:pPr>
+        <w:ind w:left="284"/>
+        <w:jc w:val="both"/>
+      </w:pPr>
+    </w:p>
+    <w:p>
+      <w:pPr>
+        <w:rPr>
+          <w:sz w:val="20"/>
+        </w:rPr>
+      </w:pPr>
     </w:p>
     <w:p>
       <w:pPr>
@@ -8723,13 +8834,13 @@
         <w:ind w:left="1080" w:hanging="720"/>
         <w:jc w:val="both"/>
       </w:pPr>
-      <w:bookmarkStart w:id="48" w:name="_Toc42699769"/>
+      <w:bookmarkStart w:id="47" w:name="_Toc42699769"/>
       <w:r>
         <w:lastRenderedPageBreak/>
         <w:t>Phân tích thiết kế</w:t>
       </w:r>
+      <w:bookmarkEnd w:id="46"/>
       <w:bookmarkEnd w:id="47"/>
-      <w:bookmarkEnd w:id="48"/>
     </w:p>
     <w:p>
       <w:pPr>
@@ -8741,11 +8852,11 @@
         <w:ind w:left="760" w:hanging="400"/>
         <w:jc w:val="both"/>
       </w:pPr>
-      <w:bookmarkStart w:id="49" w:name="_Toc42699770"/>
+      <w:bookmarkStart w:id="48" w:name="_Toc42699770"/>
       <w:r>
         <w:t>Mô hình tích hợp phần cứng/phần mềm</w:t>
       </w:r>
-      <w:bookmarkEnd w:id="49"/>
+      <w:bookmarkEnd w:id="48"/>
     </w:p>
     <w:p>
       <w:pPr>
@@ -8778,11 +8889,11 @@
         <w:ind w:left="760" w:hanging="400"/>
         <w:jc w:val="both"/>
       </w:pPr>
-      <w:bookmarkStart w:id="50" w:name="_Toc42699771"/>
+      <w:bookmarkStart w:id="49" w:name="_Toc42699771"/>
       <w:r>
         <w:t>Giao diện</w:t>
       </w:r>
-      <w:bookmarkEnd w:id="50"/>
+      <w:bookmarkEnd w:id="49"/>
     </w:p>
     <w:p>
       <w:pPr>
@@ -8797,14 +8908,14 @@
           <w:lang w:val="vi-VN"/>
         </w:rPr>
       </w:pPr>
-      <w:bookmarkStart w:id="51" w:name="_Toc42699772"/>
+      <w:bookmarkStart w:id="50" w:name="_Toc42699772"/>
       <w:r>
         <w:rPr>
           <w:lang w:val="vi-VN"/>
         </w:rPr>
         <w:t>Giao diện đăng nhập</w:t>
       </w:r>
-      <w:bookmarkEnd w:id="51"/>
+      <w:bookmarkEnd w:id="50"/>
     </w:p>
     <w:p>
       <w:pPr>
@@ -8834,7 +8945,7 @@
                       <a:picLocks noChangeAspect="1"/>
                       <a:extLst>
                         <a:ext uri="smNativeData">
-                          <sm:smNativeData xmlns="" xmlns:o="urn:schemas-microsoft-com:office:office" xmlns:v="urn:schemas-microsoft-com:vml" xmlns:w10="urn:schemas-microsoft-com:office:word" xmlns:w="http://schemas.openxmlformats.org/wordprocessingml/2006/main" xmlns:sm="smNativeData" val="SMDATA_18_pXPgXhMAAAAlAAAAEQAAAC0AAAAAkAAAAEgAAACQAAAASAAAAAAAAAAAAAAAAAAAAAEAAABQAAAAAAAAAAAA4D8AAAAAAADgPwAAAAAAAOA/AAAAAAAA4D8AAAAAAADgPwAAAAAAAOA/AAAAAAAA4D8AAAAAAADgPwAAAAAAAOA/AAAAAAAA4D8CAAAAjAAAAAAAAAAAAAAA////AAAAAAAAAAAAAAAAAAAAAAAAAAAAAAAAAAAAAAAAAAAAZAAAAAEAAABAAAAAAAAAAAAAAAAAAAAAAAAAAAAAAAAAAAAAAAAAAAAAAAAAAAAAAAAAAAAAAAAAAAAAAAAAAAAAAAAAAAAAAAAAAAAAAAAAAAAAAAAAAAAAAAAAAAAAFAAAADwAAAAAAAAAAAAAAAAAAAAUAAAAAQAAABQAAAAUAAAAFAAAAAEAAAAAAAAAZAAAAGQAAAAAAAAAZAAAAGQAAAAVAAAAYAAAAAAAAAAAAAAADwAAACADAAAAAAAAAAAAAAEAAACgMgAAVgcAAKr4//8BAAAAf39/AAEAAABkAAAAAAAAABQAAABAHwAAAAAAACYAAAAAAAAAwOD//wAAAAAmAAAAZAAAABYAAABMAAAAAAAAAAAAAAAEAAAAAAAAAAEAAAB/f38AAAAAACgAAAAoAAAAZAAAAGQAAAAAAAAAzMzMAAAAAABQAAAAUAAAAGQAAABkAAAAAAAAAAcAAAA4AAAAAAAAAAAAAAAAAAAA////AAAAAAAAAAAAAAAAAAAAAAAAAAAAAAAAAAAAAABkAAAAZAAAAAAAAAAjAAAABAAAAGQAAAAXAAAAFAAAAAAAAAAAAAAA/38AAP9/AAAAAAAACQAAAAQAAAAAAAAADAAAABAAAAAAAAAAAAAAAAAAAAAAAAAAHgAAAGgAAAAAAAAAAAAAAAAAAAAAAAAAAAAAABAnAAAQJwAAAAAAAAAAAAAAAAAAAAAAAAAAAAAAAAAAAAAAAAAAAAAUAAAAAAAAAMDA/wAAAAAAZAAAADIAAAAAAAAAZAAAAAAAAAB/f38ACgAAACIAAAAYAAAAAAAAAAAAAAAAAAAAAAAAAAAAAAAAAAAAJAAAACQAAAAAAAAABwAAAAAAAAAAAAAAAAAAAAAAAAAAAAAAAAAAAH9/fwAlAAAAWAAAAAAAAAAAAAAAAAAAAAAAAAAAAAAAAAAAAAAAAAAAAAAAAAAAAAAAAAAAAAAAPwAAAAAAAACghgEAAAAAAAAAAAAAAAAADAAAAAEAAAAAAAAAAAAAAAAAAAAhAAAAQAAAADwAAAC7AAAAB6AAAAAAAAAAAAAAAAAAAAAAAAAAAAAAAAAAAAAAAAAAAAAAkCQAAGsbAAAAAAAAAAAAAAAAAAAoAAAACAAAAAEAAAABAAAAMAAAABQAAAAAAAAAAAD//wAAAQAAAP//AAABAA=="/>
+                          <sm:smNativeData xmlns:sm="smNativeData" xmlns:w="http://schemas.openxmlformats.org/wordprocessingml/2006/main" xmlns:w10="urn:schemas-microsoft-com:office:word" xmlns:v="urn:schemas-microsoft-com:vml" xmlns:o="urn:schemas-microsoft-com:office:office" xmlns="" val="SMDATA_18_pXPgXhMAAAAlAAAAEQAAAC0AAAAAkAAAAEgAAACQAAAASAAAAAAAAAAAAAAAAAAAAAEAAABQAAAAAAAAAAAA4D8AAAAAAADgPwAAAAAAAOA/AAAAAAAA4D8AAAAAAADgPwAAAAAAAOA/AAAAAAAA4D8AAAAAAADgPwAAAAAAAOA/AAAAAAAA4D8CAAAAjAAAAAAAAAAAAAAA////AAAAAAAAAAAAAAAAAAAAAAAAAAAAAAAAAAAAAAAAAAAAZAAAAAEAAABAAAAAAAAAAAAAAAAAAAAAAAAAAAAAAAAAAAAAAAAAAAAAAAAAAAAAAAAAAAAAAAAAAAAAAAAAAAAAAAAAAAAAAAAAAAAAAAAAAAAAAAAAAAAAAAAAAAAAFAAAADwAAAAAAAAAAAAAAAAAAAAUAAAAAQAAABQAAAAUAAAAFAAAAAEAAAAAAAAAZAAAAGQAAAAAAAAAZAAAAGQAAAAVAAAAYAAAAAAAAAAAAAAADwAAACADAAAAAAAAAAAAAAEAAACgMgAAVgcAAKr4//8BAAAAf39/AAEAAABkAAAAAAAAABQAAABAHwAAAAAAACYAAAAAAAAAwOD//wAAAAAmAAAAZAAAABYAAABMAAAAAAAAAAAAAAAEAAAAAAAAAAEAAAB/f38AAAAAACgAAAAoAAAAZAAAAGQAAAAAAAAAzMzMAAAAAABQAAAAUAAAAGQAAABkAAAAAAAAAAcAAAA4AAAAAAAAAAAAAAAAAAAA////AAAAAAAAAAAAAAAAAAAAAAAAAAAAAAAAAAAAAABkAAAAZAAAAAAAAAAjAAAABAAAAGQAAAAXAAAAFAAAAAAAAAAAAAAA/38AAP9/AAAAAAAACQAAAAQAAAAAAAAADAAAABAAAAAAAAAAAAAAAAAAAAAAAAAAHgAAAGgAAAAAAAAAAAAAAAAAAAAAAAAAAAAAABAnAAAQJwAAAAAAAAAAAAAAAAAAAAAAAAAAAAAAAAAAAAAAAAAAAAAUAAAAAAAAAMDA/wAAAAAAZAAAADIAAAAAAAAAZAAAAAAAAAB/f38ACgAAACIAAAAYAAAAAAAAAAAAAAAAAAAAAAAAAAAAAAAAAAAAJAAAACQAAAAAAAAABwAAAAAAAAAAAAAAAAAAAAAAAAAAAAAAAAAAAH9/fwAlAAAAWAAAAAAAAAAAAAAAAAAAAAAAAAAAAAAAAAAAAAAAAAAAAAAAAAAAAAAAAAAAAAAAPwAAAAAAAACghgEAAAAAAAAAAAAAAAAADAAAAAEAAAAAAAAAAAAAAAAAAAAhAAAAQAAAADwAAAC7AAAAB6AAAAAAAAAAAAAAAAAAAAAAAAAAAAAAAAAAAAAAAAAAAAAAkCQAAGsbAAAAAAAAAAAAAAAAAAAoAAAACAAAAAEAAAABAAAAMAAAABQAAAAAAAAAAAD//wAAAQAAAP//AAABAA=="/>
                         </a:ext>
                       </a:extLst>
                     </pic:cNvPicPr>
@@ -8878,7 +8989,7 @@
           <w:lang w:val="vi-VN"/>
         </w:rPr>
       </w:pPr>
-      <w:bookmarkStart w:id="52" w:name="_Toc42699773"/>
+      <w:bookmarkStart w:id="51" w:name="_Toc42699773"/>
       <w:r>
         <w:rPr>
           <w:lang w:val="vi-VN"/>
@@ -8886,7 +8997,7 @@
         <w:lastRenderedPageBreak/>
         <w:t>Giao diện chọn file upload lên hệ thống (sinh viên)</w:t>
       </w:r>
-      <w:bookmarkEnd w:id="52"/>
+      <w:bookmarkEnd w:id="51"/>
     </w:p>
     <w:p>
       <w:pPr>
@@ -8916,7 +9027,7 @@
                       <a:picLocks noChangeAspect="1"/>
                       <a:extLst>
                         <a:ext uri="smNativeData">
-                          <sm:smNativeData xmlns="" xmlns:o="urn:schemas-microsoft-com:office:office" xmlns:v="urn:schemas-microsoft-com:vml" xmlns:w10="urn:schemas-microsoft-com:office:word" xmlns:w="http://schemas.openxmlformats.org/wordprocessingml/2006/main" xmlns:sm="smNativeData" val="SMDATA_18_pXPgXhMAAAAlAAAAEQAAAC0AAAAAkAAAAEgAAACQAAAASAAAAAAAAAAAAAAAAAAAAAEAAABQAAAAAAAAAAAA4D8AAAAAAADgPwAAAAAAAOA/AAAAAAAA4D8AAAAAAADgPwAAAAAAAOA/AAAAAAAA4D8AAAAAAADgPwAAAAAAAOA/AAAAAAAA4D8CAAAAjAAAAAAAAAAAAAAA////AAAAAAAAAAAAAAAAAAAAAAAAAAAAAAAAAAAAAAAAAAAAZAAAAAEAAABAAAAAAAAAAAAAAAAAAAAAAAAAAAAAAAAAAAAAAAAAAAAAAAAAAAAAAAAAAAAAAAAAAAAAAAAAAAAAAAAAAAAAAAAAAAAAAAAAAAAAAAAAAAAAAAAAAAAAFAAAADwAAAAAAAAAAAAAAAAAAAAUAAAAAQAAABQAAAAUAAAAFAAAAAEAAAAAAAAAZAAAAGQAAAAAAAAAZAAAAGQAAAAVAAAAYAAAAAAAAAAAAAAADwAAACADAAAAAAAAAAAAAAEAAACgMgAAVgcAAKr4//8BAAAAf39/AAEAAABkAAAAAAAAABQAAABAHwAAAAAAACYAAAAAAAAAwOD//wAAAAAmAAAAZAAAABYAAABMAAAAAAAAAAAAAAAEAAAAAAAAAAEAAAB/f38AAAAAACgAAAAoAAAAZAAAAGQAAAAAAAAAzMzMAAAAAABQAAAAUAAAAGQAAABkAAAAAAAAAAcAAAA4AAAAAAAAAAAAAAAAAAAA////AAAAAAAAAAAAAAAAAAAAAAAAAAAAAAAAAAAAAABkAAAAZAAAAAAAAAAjAAAABAAAAGQAAAAXAAAAFAAAAAAAAAAAAAAA/38AAP9/AAAAAAAACQAAAAQAAAAAAAAADAAAABAAAAAAAAAAAAAAAAAAAAAAAAAAHgAAAGgAAAAAAAAAAAAAAAAAAAAAAAAAAAAAABAnAAAQJwAAAAAAAAAAAAAAAAAAAAAAAAAAAAAAAAAAAAAAAAAAAAAUAAAAAAAAAMDA/wAAAAAAZAAAADIAAAAAAAAAZAAAAAAAAAB/f38ACgAAACIAAAAYAAAAAAAAAAAAAAAAAAAAAAAAAAAAAAAAAAAAJAAAACQAAAAAAAAABwAAAAAAAAAAAAAAAAAAAAAAAAAAAAAAAAAAAH9/fwAlAAAAWAAAAAAAAAAAAAAAAAAAAAAAAAAAAAAAAAAAAAAAAAAAAAAAAAAAAAAAAAAAAAAAPwAAAAAAAACghgEAAAAAAAAAAAAAAAAADAAAAAEAAAAAAAAAAAAAAAAAAAAhAAAAQAAAADwAAAC9AAAAB6AAAAAAAAAAAAAAAAAAAAAAAAAAAAAAAAAAAAAAAAAAAAAAkCQAAGsbAAAAAAAAAAAAAAAAAAAoAAAACAAAAAEAAAABAAAAMAAAABQAAAAAAAAAAAD//wAAAQAAAP//AAABAA=="/>
+                          <sm:smNativeData xmlns:sm="smNativeData" xmlns:w="http://schemas.openxmlformats.org/wordprocessingml/2006/main" xmlns:w10="urn:schemas-microsoft-com:office:word" xmlns:v="urn:schemas-microsoft-com:vml" xmlns:o="urn:schemas-microsoft-com:office:office" xmlns="" val="SMDATA_18_pXPgXhMAAAAlAAAAEQAAAC0AAAAAkAAAAEgAAACQAAAASAAAAAAAAAAAAAAAAAAAAAEAAABQAAAAAAAAAAAA4D8AAAAAAADgPwAAAAAAAOA/AAAAAAAA4D8AAAAAAADgPwAAAAAAAOA/AAAAAAAA4D8AAAAAAADgPwAAAAAAAOA/AAAAAAAA4D8CAAAAjAAAAAAAAAAAAAAA////AAAAAAAAAAAAAAAAAAAAAAAAAAAAAAAAAAAAAAAAAAAAZAAAAAEAAABAAAAAAAAAAAAAAAAAAAAAAAAAAAAAAAAAAAAAAAAAAAAAAAAAAAAAAAAAAAAAAAAAAAAAAAAAAAAAAAAAAAAAAAAAAAAAAAAAAAAAAAAAAAAAAAAAAAAAFAAAADwAAAAAAAAAAAAAAAAAAAAUAAAAAQAAABQAAAAUAAAAFAAAAAEAAAAAAAAAZAAAAGQAAAAAAAAAZAAAAGQAAAAVAAAAYAAAAAAAAAAAAAAADwAAACADAAAAAAAAAAAAAAEAAACgMgAAVgcAAKr4//8BAAAAf39/AAEAAABkAAAAAAAAABQAAABAHwAAAAAAACYAAAAAAAAAwOD//wAAAAAmAAAAZAAAABYAAABMAAAAAAAAAAAAAAAEAAAAAAAAAAEAAAB/f38AAAAAACgAAAAoAAAAZAAAAGQAAAAAAAAAzMzMAAAAAABQAAAAUAAAAGQAAABkAAAAAAAAAAcAAAA4AAAAAAAAAAAAAAAAAAAA////AAAAAAAAAAAAAAAAAAAAAAAAAAAAAAAAAAAAAABkAAAAZAAAAAAAAAAjAAAABAAAAGQAAAAXAAAAFAAAAAAAAAAAAAAA/38AAP9/AAAAAAAACQAAAAQAAAAAAAAADAAAABAAAAAAAAAAAAAAAAAAAAAAAAAAHgAAAGgAAAAAAAAAAAAAAAAAAAAAAAAAAAAAABAnAAAQJwAAAAAAAAAAAAAAAAAAAAAAAAAAAAAAAAAAAAAAAAAAAAAUAAAAAAAAAMDA/wAAAAAAZAAAADIAAAAAAAAAZAAAAAAAAAB/f38ACgAAACIAAAAYAAAAAAAAAAAAAAAAAAAAAAAAAAAAAAAAAAAAJAAAACQAAAAAAAAABwAAAAAAAAAAAAAAAAAAAAAAAAAAAAAAAAAAAH9/fwAlAAAAWAAAAAAAAAAAAAAAAAAAAAAAAAAAAAAAAAAAAAAAAAAAAAAAAAAAAAAAAAAAAAAAPwAAAAAAAACghgEAAAAAAAAAAAAAAAAADAAAAAEAAAAAAAAAAAAAAAAAAAAhAAAAQAAAADwAAAC9AAAAB6AAAAAAAAAAAAAAAAAAAAAAAAAAAAAAAAAAAAAAAAAAAAAAkCQAAGsbAAAAAAAAAAAAAAAAAAAoAAAACAAAAAEAAAABAAAAMAAAABQAAAAAAAAAAAD//wAAAQAAAP//AAABAA=="/>
                         </a:ext>
                       </a:extLst>
                     </pic:cNvPicPr>
@@ -8960,7 +9071,7 @@
           <w:lang w:val="vi-VN"/>
         </w:rPr>
       </w:pPr>
-      <w:bookmarkStart w:id="53" w:name="_Toc42699774"/>
+      <w:bookmarkStart w:id="52" w:name="_Toc42699774"/>
       <w:r>
         <w:rPr>
           <w:lang w:val="vi-VN"/>
@@ -8968,7 +9079,7 @@
         <w:lastRenderedPageBreak/>
         <w:t>Giao diện chọn phương pháp và xác nhận in ấn tài liệu</w:t>
       </w:r>
-      <w:bookmarkEnd w:id="53"/>
+      <w:bookmarkEnd w:id="52"/>
       <w:r>
         <w:rPr>
           <w:lang w:val="vi-VN"/>
@@ -9008,7 +9119,7 @@
                       <a:picLocks noChangeAspect="1"/>
                       <a:extLst>
                         <a:ext uri="smNativeData">
-                          <sm:smNativeData xmlns="" xmlns:o="urn:schemas-microsoft-com:office:office" xmlns:v="urn:schemas-microsoft-com:vml" xmlns:w10="urn:schemas-microsoft-com:office:word" xmlns:w="http://schemas.openxmlformats.org/wordprocessingml/2006/main" xmlns:sm="smNativeData" val="SMDATA_18_pXPgXhMAAAAlAAAAEQAAAC0AAAAAkAAAAEgAAACQAAAASAAAAAAAAAAAAAAAAAAAAAEAAABQAAAAAAAAAAAA4D8AAAAAAADgPwAAAAAAAOA/AAAAAAAA4D8AAAAAAADgPwAAAAAAAOA/AAAAAAAA4D8AAAAAAADgPwAAAAAAAOA/AAAAAAAA4D8CAAAAjAAAAAAAAAAAAAAA////AAAAAAAAAAAAAAAAAAAAAAAAAAAAAAAAAAAAAAAAAAAAZAAAAAEAAABAAAAAAAAAAAAAAAAAAAAAAAAAAAAAAAAAAAAAAAAAAAAAAAAAAAAAAAAAAAAAAAAAAAAAAAAAAAAAAAAAAAAAAAAAAAAAAAAAAAAAAAAAAAAAAAAAAAAAFAAAADwAAAAAAAAAAAAAAAAAAAAUAAAAAQAAABQAAAAUAAAAFAAAAAEAAAAAAAAAZAAAAGQAAAAAAAAAZAAAAGQAAAAVAAAAYAAAAAAAAAAAAAAADwAAACADAAAAAAAAAAAAAAEAAACgMgAAVgcAAKr4//8BAAAAf39/AAEAAABkAAAAAAAAABQAAABAHwAAAAAAACYAAAAAAAAAwOD//wAAAAAmAAAAZAAAABYAAABMAAAAAAAAAAAAAAAEAAAAAAAAAAEAAAB/f38AAAAAACgAAAAoAAAAZAAAAGQAAAAAAAAAzMzMAAAAAABQAAAAUAAAAGQAAABkAAAAAAAAAAcAAAA4AAAAAAAAAAAAAAAAAAAA////AAAAAAAAAAAAAAAAAAAAAAAAAAAAAAAAAAAAAABkAAAAZAAAAAAAAAAjAAAABAAAAGQAAAAXAAAAFAAAAAAAAAAAAAAA/38AAP9/AAAAAAAACQAAAAQAAAAAAAAADAAAABAAAAAAAAAAAAAAAAAAAAAAAAAAHgAAAGgAAAAAAAAAAAAAAAAAAAAAAAAAAAAAABAnAAAQJwAAAAAAAAAAAAAAAAAAAAAAAAAAAAAAAAAAAAAAAAAAAAAUAAAAAAAAAMDA/wAAAAAAZAAAADIAAAAAAAAAZAAAAAAAAAB/f38ACgAAACIAAAAYAAAAAAAAAAAAAAAAAAAAAAAAAAAAAAAAAAAAJAAAACQAAAAAAAAABwAAAAAAAAAAAAAAAAAAAAAAAAAAAAAAAAAAAH9/fwAlAAAAWAAAAAAAAAAAAAAAAAAAAAAAAAAAAAAAAAAAAAAAAAAAAAAAAAAAAAAAAAAAAAAAPwAAAAAAAACghgEAAAAAAAAAAAAAAAAADAAAAAEAAAAAAAAAAAAAAAAAAAAhAAAAQAAAADwAAAC/AAAAB6AAAAAAAAAAAAAAAAAAAAAAAAAAAAAAAAAAAAAAAAAAAAAAkCQAAGsbAAAAAAAAAAAAAAAAAAAoAAAACAAAAAEAAAABAAAAMAAAABQAAAAAAAAAAAD//wAAAQAAAP//AAABAA=="/>
+                          <sm:smNativeData xmlns:sm="smNativeData" xmlns:w="http://schemas.openxmlformats.org/wordprocessingml/2006/main" xmlns:w10="urn:schemas-microsoft-com:office:word" xmlns:v="urn:schemas-microsoft-com:vml" xmlns:o="urn:schemas-microsoft-com:office:office" xmlns="" val="SMDATA_18_pXPgXhMAAAAlAAAAEQAAAC0AAAAAkAAAAEgAAACQAAAASAAAAAAAAAAAAAAAAAAAAAEAAABQAAAAAAAAAAAA4D8AAAAAAADgPwAAAAAAAOA/AAAAAAAA4D8AAAAAAADgPwAAAAAAAOA/AAAAAAAA4D8AAAAAAADgPwAAAAAAAOA/AAAAAAAA4D8CAAAAjAAAAAAAAAAAAAAA////AAAAAAAAAAAAAAAAAAAAAAAAAAAAAAAAAAAAAAAAAAAAZAAAAAEAAABAAAAAAAAAAAAAAAAAAAAAAAAAAAAAAAAAAAAAAAAAAAAAAAAAAAAAAAAAAAAAAAAAAAAAAAAAAAAAAAAAAAAAAAAAAAAAAAAAAAAAAAAAAAAAAAAAAAAAFAAAADwAAAAAAAAAAAAAAAAAAAAUAAAAAQAAABQAAAAUAAAAFAAAAAEAAAAAAAAAZAAAAGQAAAAAAAAAZAAAAGQAAAAVAAAAYAAAAAAAAAAAAAAADwAAACADAAAAAAAAAAAAAAEAAACgMgAAVgcAAKr4//8BAAAAf39/AAEAAABkAAAAAAAAABQAAABAHwAAAAAAACYAAAAAAAAAwOD//wAAAAAmAAAAZAAAABYAAABMAAAAAAAAAAAAAAAEAAAAAAAAAAEAAAB/f38AAAAAACgAAAAoAAAAZAAAAGQAAAAAAAAAzMzMAAAAAABQAAAAUAAAAGQAAABkAAAAAAAAAAcAAAA4AAAAAAAAAAAAAAAAAAAA////AAAAAAAAAAAAAAAAAAAAAAAAAAAAAAAAAAAAAABkAAAAZAAAAAAAAAAjAAAABAAAAGQAAAAXAAAAFAAAAAAAAAAAAAAA/38AAP9/AAAAAAAACQAAAAQAAAAAAAAADAAAABAAAAAAAAAAAAAAAAAAAAAAAAAAHgAAAGgAAAAAAAAAAAAAAAAAAAAAAAAAAAAAABAnAAAQJwAAAAAAAAAAAAAAAAAAAAAAAAAAAAAAAAAAAAAAAAAAAAAUAAAAAAAAAMDA/wAAAAAAZAAAADIAAAAAAAAAZAAAAAAAAAB/f38ACgAAACIAAAAYAAAAAAAAAAAAAAAAAAAAAAAAAAAAAAAAAAAAJAAAACQAAAAAAAAABwAAAAAAAAAAAAAAAAAAAAAAAAAAAAAAAAAAAH9/fwAlAAAAWAAAAAAAAAAAAAAAAAAAAAAAAAAAAAAAAAAAAAAAAAAAAAAAAAAAAAAAAAAAAAAAPwAAAAAAAACghgEAAAAAAAAAAAAAAAAADAAAAAEAAAAAAAAAAAAAAAAAAAAhAAAAQAAAADwAAAC/AAAAB6AAAAAAAAAAAAAAAAAAAAAAAAAAAAAAAAAAAAAAAAAAAAAAkCQAAGsbAAAAAAAAAAAAAAAAAAAoAAAACAAAAAEAAAABAAAAMAAAABQAAAAAAAAAAAD//wAAAQAAAP//AAABAA=="/>
                         </a:ext>
                       </a:extLst>
                     </pic:cNvPicPr>
@@ -9052,7 +9163,7 @@
           <w:lang w:val="vi-VN"/>
         </w:rPr>
       </w:pPr>
-      <w:bookmarkStart w:id="54" w:name="_Toc42699775"/>
+      <w:bookmarkStart w:id="53" w:name="_Toc42699775"/>
       <w:r>
         <w:rPr>
           <w:lang w:val="vi-VN"/>
@@ -9060,7 +9171,7 @@
         <w:lastRenderedPageBreak/>
         <w:t>Giao diện thay đổi mật khẩu</w:t>
       </w:r>
-      <w:bookmarkEnd w:id="54"/>
+      <w:bookmarkEnd w:id="53"/>
     </w:p>
     <w:p>
       <w:pPr>
@@ -9090,7 +9201,7 @@
                       <a:picLocks noChangeAspect="1"/>
                       <a:extLst>
                         <a:ext uri="smNativeData">
-                          <sm:smNativeData xmlns="" xmlns:o="urn:schemas-microsoft-com:office:office" xmlns:v="urn:schemas-microsoft-com:vml" xmlns:w10="urn:schemas-microsoft-com:office:word" xmlns:w="http://schemas.openxmlformats.org/wordprocessingml/2006/main" xmlns:sm="smNativeData" val="SMDATA_18_pXPgXhMAAAAlAAAAEQAAAC0AAAAAkAAAAEgAAACQAAAASAAAAAAAAAAAAAAAAAAAAAEAAABQAAAAAAAAAAAA4D8AAAAAAADgPwAAAAAAAOA/AAAAAAAA4D8AAAAAAADgPwAAAAAAAOA/AAAAAAAA4D8AAAAAAADgPwAAAAAAAOA/AAAAAAAA4D8CAAAAjAAAAAAAAAAAAAAA////AAAAAAAAAAAAAAAAAAAAAAAAAAAAAAAAAAAAAAAAAAAAZAAAAAEAAABAAAAAAAAAAAAAAAAAAAAAAAAAAAAAAAAAAAAAAAAAAAAAAAAAAAAAAAAAAAAAAAAAAAAAAAAAAAAAAAAAAAAAAAAAAAAAAAAAAAAAAAAAAAAAAAAAAAAAFAAAADwAAAAAAAAAAAAAAAAAAAAUAAAAAQAAABQAAAAUAAAAFAAAAAEAAAAAAAAAZAAAAGQAAAAAAAAAZAAAAGQAAAAVAAAAYAAAAAAAAAAAAAAADwAAACADAAAAAAAAAAAAAAEAAACgMgAAVgcAAKr4//8BAAAAf39/AAEAAABkAAAAAAAAABQAAABAHwAAAAAAACYAAAAAAAAAwOD//wAAAAAmAAAAZAAAABYAAABMAAAAAAAAAAAAAAAEAAAAAAAAAAEAAAB/f38AAAAAACgAAAAoAAAAZAAAAGQAAAAAAAAAzMzMAAAAAABQAAAAUAAAAGQAAABkAAAAAAAAAAcAAAA4AAAAAAAAAAAAAAAAAAAA////AAAAAAAAAAAAAAAAAAAAAAAAAAAAAAAAAAAAAABkAAAAZAAAAAAAAAAjAAAABAAAAGQAAAAXAAAAFAAAAAAAAAAAAAAA/38AAP9/AAAAAAAACQAAAAQAAAAAAAAADAAAABAAAAAAAAAAAAAAAAAAAAAAAAAAHgAAAGgAAAAAAAAAAAAAAAAAAAAAAAAAAAAAABAnAAAQJwAAAAAAAAAAAAAAAAAAAAAAAAAAAAAAAAAAAAAAAAAAAAAUAAAAAAAAAMDA/wAAAAAAZAAAADIAAAAAAAAAZAAAAAAAAAB/f38ACgAAACIAAAAYAAAAAAAAAAAAAAAAAAAAAAAAAAAAAAAAAAAAJAAAACQAAAAAAAAABwAAAAAAAAAAAAAAAAAAAAAAAAAAAAAAAAAAAH9/fwAlAAAAWAAAAAAAAAAAAAAAAAAAAAAAAAAAAAAAAAAAAAAAAAAAAAAAAAAAAAAAAAAAAAAAPwAAAAAAAACghgEAAAAAAAAAAAAAAAAADAAAAAEAAAAAAAAAAAAAAAAAAAAhAAAAQAAAADwAAADBAAAAB6AAAAAAAAAAAAAAAAAAAAAAAAAAAAAAAAAAAAAAAAAAAAAAkCQAAGsbAAAAAAAAAAAAAAAAAAAoAAAACAAAAAEAAAABAAAAMAAAABQAAAAAAAAAAAD//wAAAQAAAP//AAABAA=="/>
+                          <sm:smNativeData xmlns:sm="smNativeData" xmlns:w="http://schemas.openxmlformats.org/wordprocessingml/2006/main" xmlns:w10="urn:schemas-microsoft-com:office:word" xmlns:v="urn:schemas-microsoft-com:vml" xmlns:o="urn:schemas-microsoft-com:office:office" xmlns="" val="SMDATA_18_pXPgXhMAAAAlAAAAEQAAAC0AAAAAkAAAAEgAAACQAAAASAAAAAAAAAAAAAAAAAAAAAEAAABQAAAAAAAAAAAA4D8AAAAAAADgPwAAAAAAAOA/AAAAAAAA4D8AAAAAAADgPwAAAAAAAOA/AAAAAAAA4D8AAAAAAADgPwAAAAAAAOA/AAAAAAAA4D8CAAAAjAAAAAAAAAAAAAAA////AAAAAAAAAAAAAAAAAAAAAAAAAAAAAAAAAAAAAAAAAAAAZAAAAAEAAABAAAAAAAAAAAAAAAAAAAAAAAAAAAAAAAAAAAAAAAAAAAAAAAAAAAAAAAAAAAAAAAAAAAAAAAAAAAAAAAAAAAAAAAAAAAAAAAAAAAAAAAAAAAAAAAAAAAAAFAAAADwAAAAAAAAAAAAAAAAAAAAUAAAAAQAAABQAAAAUAAAAFAAAAAEAAAAAAAAAZAAAAGQAAAAAAAAAZAAAAGQAAAAVAAAAYAAAAAAAAAAAAAAADwAAACADAAAAAAAAAAAAAAEAAACgMgAAVgcAAKr4//8BAAAAf39/AAEAAABkAAAAAAAAABQAAABAHwAAAAAAACYAAAAAAAAAwOD//wAAAAAmAAAAZAAAABYAAABMAAAAAAAAAAAAAAAEAAAAAAAAAAEAAAB/f38AAAAAACgAAAAoAAAAZAAAAGQAAAAAAAAAzMzMAAAAAABQAAAAUAAAAGQAAABkAAAAAAAAAAcAAAA4AAAAAAAAAAAAAAAAAAAA////AAAAAAAAAAAAAAAAAAAAAAAAAAAAAAAAAAAAAABkAAAAZAAAAAAAAAAjAAAABAAAAGQAAAAXAAAAFAAAAAAAAAAAAAAA/38AAP9/AAAAAAAACQAAAAQAAAAAAAAADAAAABAAAAAAAAAAAAAAAAAAAAAAAAAAHgAAAGgAAAAAAAAAAAAAAAAAAAAAAAAAAAAAABAnAAAQJwAAAAAAAAAAAAAAAAAAAAAAAAAAAAAAAAAAAAAAAAAAAAAUAAAAAAAAAMDA/wAAAAAAZAAAADIAAAAAAAAAZAAAAAAAAAB/f38ACgAAACIAAAAYAAAAAAAAAAAAAAAAAAAAAAAAAAAAAAAAAAAAJAAAACQAAAAAAAAABwAAAAAAAAAAAAAAAAAAAAAAAAAAAAAAAAAAAH9/fwAlAAAAWAAAAAAAAAAAAAAAAAAAAAAAAAAAAAAAAAAAAAAAAAAAAAAAAAAAAAAAAAAAAAAAPwAAAAAAAACghgEAAAAAAAAAAAAAAAAADAAAAAEAAAAAAAAAAAAAAAAAAAAhAAAAQAAAADwAAADBAAAAB6AAAAAAAAAAAAAAAAAAAAAAAAAAAAAAAAAAAAAAAAAAAAAAkCQAAGsbAAAAAAAAAAAAAAAAAAAoAAAACAAAAAEAAAABAAAAMAAAABQAAAAAAAAAAAD//wAAAQAAAP//AAABAA=="/>
                         </a:ext>
                       </a:extLst>
                     </pic:cNvPicPr>
@@ -9134,7 +9245,7 @@
           <w:lang w:val="vi-VN"/>
         </w:rPr>
       </w:pPr>
-      <w:bookmarkStart w:id="55" w:name="_Toc42699776"/>
+      <w:bookmarkStart w:id="54" w:name="_Toc42699776"/>
       <w:r>
         <w:rPr>
           <w:lang w:val="vi-VN"/>
@@ -9142,7 +9253,7 @@
         <w:lastRenderedPageBreak/>
         <w:t>Giao diện xem thống kê số tờ giấy theo tháng của mỗi sinh viên</w:t>
       </w:r>
-      <w:bookmarkEnd w:id="55"/>
+      <w:bookmarkEnd w:id="54"/>
     </w:p>
     <w:p>
       <w:pPr>
@@ -9172,7 +9283,7 @@
                       <a:picLocks noChangeAspect="1"/>
                       <a:extLst>
                         <a:ext uri="smNativeData">
-                          <sm:smNativeData xmlns="" xmlns:o="urn:schemas-microsoft-com:office:office" xmlns:v="urn:schemas-microsoft-com:vml" xmlns:w10="urn:schemas-microsoft-com:office:word" xmlns:w="http://schemas.openxmlformats.org/wordprocessingml/2006/main" xmlns:sm="smNativeData" val="SMDATA_18_pXPgXhMAAAAlAAAAEQAAAC0AAAAAkAAAAEgAAACQAAAASAAAAAAAAAAAAAAAAAAAAAEAAABQAAAAAAAAAAAA4D8AAAAAAADgPwAAAAAAAOA/AAAAAAAA4D8AAAAAAADgPwAAAAAAAOA/AAAAAAAA4D8AAAAAAADgPwAAAAAAAOA/AAAAAAAA4D8CAAAAjAAAAAAAAAAAAAAA////AAAAAAAAAAAAAAAAAAAAAAAAAAAAAAAAAAAAAAAAAAAAZAAAAAEAAABAAAAAAAAAAAAAAAAAAAAAAAAAAAAAAAAAAAAAAAAAAAAAAAAAAAAAAAAAAAAAAAAAAAAAAAAAAAAAAAAAAAAAAAAAAAAAAAAAAAAAAAAAAAAAAAAAAAAAFAAAADwAAAAAAAAAAAAAAAAAAAAUAAAAAQAAABQAAAAUAAAAFAAAAAEAAAAAAAAAZAAAAGQAAAAAAAAAZAAAAGQAAAAVAAAAYAAAAAAAAAAAAAAADwAAACADAAAAAAAAAAAAAAEAAACgMgAAVgcAAKr4//8BAAAAf39/AAEAAABkAAAAAAAAABQAAABAHwAAAAAAACYAAAAAAAAAwOD//wAAAAAmAAAAZAAAABYAAABMAAAAAAAAAAAAAAAEAAAAAAAAAAEAAAB/f38AAAAAACgAAAAoAAAAZAAAAGQAAAAAAAAAzMzMAAAAAABQAAAAUAAAAGQAAABkAAAAAAAAAAcAAAA4AAAAAAAAAAAAAAAAAAAA////AAAAAAAAAAAAAAAAAAAAAAAAAAAAAAAAAAAAAABkAAAAZAAAAAAAAAAjAAAABAAAAGQAAAAXAAAAFAAAAAAAAAAAAAAA/38AAP9/AAAAAAAACQAAAAQAAAAAAAAADAAAABAAAAAAAAAAAAAAAAAAAAAAAAAAHgAAAGgAAAAAAAAAAAAAAAAAAAAAAAAAAAAAABAnAAAQJwAAAAAAAAAAAAAAAAAAAAAAAAAAAAAAAAAAAAAAAAAAAAAUAAAAAAAAAMDA/wAAAAAAZAAAADIAAAAAAAAAZAAAAAAAAAB/f38ACgAAACIAAAAYAAAAAAAAAAAAAAAAAAAAAAAAAAAAAAAAAAAAJAAAACQAAAAAAAAABwAAAAAAAAAAAAAAAAAAAAAAAAAAAAAAAAAAAH9/fwAlAAAAWAAAAAAAAAAAAAAAAAAAAAAAAAAAAAAAAAAAAAAAAAAAAAAAAAAAAAAAAAAAAAAAPwAAAAAAAACghgEAAAAAAAAAAAAAAAAADAAAAAEAAAAAAAAAAAAAAAAAAAAhAAAAQAAAADwAAADDAAAAB6AAAAAAAAAAAAAAAAAAAAAAAAAAAAAAAAAAAAAAAAAAAAAAkCQAAGsbAAAAAAAAAAAAAAAAAAAoAAAACAAAAAEAAAABAAAAMAAAABQAAAAAAAAAAAD//wAAAQAAAP//AAABAA=="/>
+                          <sm:smNativeData xmlns:sm="smNativeData" xmlns:w="http://schemas.openxmlformats.org/wordprocessingml/2006/main" xmlns:w10="urn:schemas-microsoft-com:office:word" xmlns:v="urn:schemas-microsoft-com:vml" xmlns:o="urn:schemas-microsoft-com:office:office" xmlns="" val="SMDATA_18_pXPgXhMAAAAlAAAAEQAAAC0AAAAAkAAAAEgAAACQAAAASAAAAAAAAAAAAAAAAAAAAAEAAABQAAAAAAAAAAAA4D8AAAAAAADgPwAAAAAAAOA/AAAAAAAA4D8AAAAAAADgPwAAAAAAAOA/AAAAAAAA4D8AAAAAAADgPwAAAAAAAOA/AAAAAAAA4D8CAAAAjAAAAAAAAAAAAAAA////AAAAAAAAAAAAAAAAAAAAAAAAAAAAAAAAAAAAAAAAAAAAZAAAAAEAAABAAAAAAAAAAAAAAAAAAAAAAAAAAAAAAAAAAAAAAAAAAAAAAAAAAAAAAAAAAAAAAAAAAAAAAAAAAAAAAAAAAAAAAAAAAAAAAAAAAAAAAAAAAAAAAAAAAAAAFAAAADwAAAAAAAAAAAAAAAAAAAAUAAAAAQAAABQAAAAUAAAAFAAAAAEAAAAAAAAAZAAAAGQAAAAAAAAAZAAAAGQAAAAVAAAAYAAAAAAAAAAAAAAADwAAACADAAAAAAAAAAAAAAEAAACgMgAAVgcAAKr4//8BAAAAf39/AAEAAABkAAAAAAAAABQAAABAHwAAAAAAACYAAAAAAAAAwOD//wAAAAAmAAAAZAAAABYAAABMAAAAAAAAAAAAAAAEAAAAAAAAAAEAAAB/f38AAAAAACgAAAAoAAAAZAAAAGQAAAAAAAAAzMzMAAAAAABQAAAAUAAAAGQAAABkAAAAAAAAAAcAAAA4AAAAAAAAAAAAAAAAAAAA////AAAAAAAAAAAAAAAAAAAAAAAAAAAAAAAAAAAAAABkAAAAZAAAAAAAAAAjAAAABAAAAGQAAAAXAAAAFAAAAAAAAAAAAAAA/38AAP9/AAAAAAAACQAAAAQAAAAAAAAADAAAABAAAAAAAAAAAAAAAAAAAAAAAAAAHgAAAGgAAAAAAAAAAAAAAAAAAAAAAAAAAAAAABAnAAAQJwAAAAAAAAAAAAAAAAAAAAAAAAAAAAAAAAAAAAAAAAAAAAAUAAAAAAAAAMDA/wAAAAAAZAAAADIAAAAAAAAAZAAAAAAAAAB/f38ACgAAACIAAAAYAAAAAAAAAAAAAAAAAAAAAAAAAAAAAAAAAAAAJAAAACQAAAAAAAAABwAAAAAAAAAAAAAAAAAAAAAAAAAAAAAAAAAAAH9/fwAlAAAAWAAAAAAAAAAAAAAAAAAAAAAAAAAAAAAAAAAAAAAAAAAAAAAAAAAAAAAAAAAAAAAAPwAAAAAAAACghgEAAAAAAAAAAAAAAAAADAAAAAEAAAAAAAAAAAAAAAAAAAAhAAAAQAAAADwAAADDAAAAB6AAAAAAAAAAAAAAAAAAAAAAAAAAAAAAAAAAAAAAAAAAAAAAkCQAAGsbAAAAAAAAAAAAAAAAAAAoAAAACAAAAAEAAAABAAAAMAAAABQAAAAAAAAAAAD//wAAAQAAAP//AAABAA=="/>
                         </a:ext>
                       </a:extLst>
                     </pic:cNvPicPr>
@@ -9216,7 +9327,7 @@
           <w:lang w:val="vi-VN"/>
         </w:rPr>
       </w:pPr>
-      <w:bookmarkStart w:id="56" w:name="_Toc42699777"/>
+      <w:bookmarkStart w:id="55" w:name="_Toc42699777"/>
       <w:r>
         <w:rPr>
           <w:lang w:val="vi-VN"/>
@@ -9224,7 +9335,7 @@
         <w:lastRenderedPageBreak/>
         <w:t>Giao diện tạo tài khoản mới cho sinh viên (người quản lý)</w:t>
       </w:r>
-      <w:bookmarkEnd w:id="56"/>
+      <w:bookmarkEnd w:id="55"/>
     </w:p>
     <w:p>
       <w:pPr>
@@ -9254,7 +9365,7 @@
                       <a:picLocks noChangeAspect="1"/>
                       <a:extLst>
                         <a:ext uri="smNativeData">
-                          <sm:smNativeData xmlns="" xmlns:o="urn:schemas-microsoft-com:office:office" xmlns:v="urn:schemas-microsoft-com:vml" xmlns:w10="urn:schemas-microsoft-com:office:word" xmlns:w="http://schemas.openxmlformats.org/wordprocessingml/2006/main" xmlns:sm="smNativeData" val="SMDATA_18_pXPgXhMAAAAlAAAAEQAAAC0AAAAAkAAAAEgAAACQAAAASAAAAAAAAAAAAAAAAAAAAAEAAABQAAAAAAAAAAAA4D8AAAAAAADgPwAAAAAAAOA/AAAAAAAA4D8AAAAAAADgPwAAAAAAAOA/AAAAAAAA4D8AAAAAAADgPwAAAAAAAOA/AAAAAAAA4D8CAAAAjAAAAAAAAAAAAAAA////AAAAAAAAAAAAAAAAAAAAAAAAAAAAAAAAAAAAAAAAAAAAZAAAAAEAAABAAAAAAAAAAAAAAAAAAAAAAAAAAAAAAAAAAAAAAAAAAAAAAAAAAAAAAAAAAAAAAAAAAAAAAAAAAAAAAAAAAAAAAAAAAAAAAAAAAAAAAAAAAAAAAAAAAAAAFAAAADwAAAAAAAAAAAAAAAAAAAAUAAAAAQAAABQAAAAUAAAAFAAAAAEAAAAAAAAAZAAAAGQAAAAAAAAAZAAAAGQAAAAVAAAAYAAAAAAAAAAAAAAADwAAACADAAAAAAAAAAAAAAEAAACgMgAAVgcAAKr4//8BAAAAf39/AAEAAABkAAAAAAAAABQAAABAHwAAAAAAACYAAAAAAAAAwOD//wAAAAAmAAAAZAAAABYAAABMAAAAAAAAAAAAAAAEAAAAAAAAAAEAAAB/f38AAAAAACgAAAAoAAAAZAAAAGQAAAAAAAAAzMzMAAAAAABQAAAAUAAAAGQAAABkAAAAAAAAAAcAAAA4AAAAAAAAAAAAAAAAAAAA////AAAAAAAAAAAAAAAAAAAAAAAAAAAAAAAAAAAAAABkAAAAZAAAAAAAAAAjAAAABAAAAGQAAAAXAAAAFAAAAAAAAAAAAAAA/38AAP9/AAAAAAAACQAAAAQAAAAAAAAADAAAABAAAAAAAAAAAAAAAAAAAAAAAAAAHgAAAGgAAAAAAAAAAAAAAAAAAAAAAAAAAAAAABAnAAAQJwAAAAAAAAAAAAAAAAAAAAAAAAAAAAAAAAAAAAAAAAAAAAAUAAAAAAAAAMDA/wAAAAAAZAAAADIAAAAAAAAAZAAAAAAAAAB/f38ACgAAACIAAAAYAAAAAAAAAAAAAAAAAAAAAAAAAAAAAAAAAAAAJAAAACQAAAAAAAAABwAAAAAAAAAAAAAAAAAAAAAAAAAAAAAAAAAAAH9/fwAlAAAAWAAAAAAAAAAAAAAAAAAAAAAAAAAAAAAAAAAAAAAAAAAAAAAAAAAAAAAAAAAAAAAAPwAAAAAAAACghgEAAAAAAAAAAAAAAAAADAAAAAEAAAAAAAAAAAAAAAAAAAAhAAAAQAAAADwAAADFAAAAB6AAAAAAAAAAAAAAAAAAAAAAAAAAAAAAAAAAAAAAAAAAAAAAkCQAAGsbAAAAAAAAAAAAAAAAAAAoAAAACAAAAAEAAAABAAAAMAAAABQAAAAAAAAAAAD//wAAAQAAAP//AAABAA=="/>
+                          <sm:smNativeData xmlns:sm="smNativeData" xmlns:w="http://schemas.openxmlformats.org/wordprocessingml/2006/main" xmlns:w10="urn:schemas-microsoft-com:office:word" xmlns:v="urn:schemas-microsoft-com:vml" xmlns:o="urn:schemas-microsoft-com:office:office" xmlns="" val="SMDATA_18_pXPgXhMAAAAlAAAAEQAAAC0AAAAAkAAAAEgAAACQAAAASAAAAAAAAAAAAAAAAAAAAAEAAABQAAAAAAAAAAAA4D8AAAAAAADgPwAAAAAAAOA/AAAAAAAA4D8AAAAAAADgPwAAAAAAAOA/AAAAAAAA4D8AAAAAAADgPwAAAAAAAOA/AAAAAAAA4D8CAAAAjAAAAAAAAAAAAAAA////AAAAAAAAAAAAAAAAAAAAAAAAAAAAAAAAAAAAAAAAAAAAZAAAAAEAAABAAAAAAAAAAAAAAAAAAAAAAAAAAAAAAAAAAAAAAAAAAAAAAAAAAAAAAAAAAAAAAAAAAAAAAAAAAAAAAAAAAAAAAAAAAAAAAAAAAAAAAAAAAAAAAAAAAAAAFAAAADwAAAAAAAAAAAAAAAAAAAAUAAAAAQAAABQAAAAUAAAAFAAAAAEAAAAAAAAAZAAAAGQAAAAAAAAAZAAAAGQAAAAVAAAAYAAAAAAAAAAAAAAADwAAACADAAAAAAAAAAAAAAEAAACgMgAAVgcAAKr4//8BAAAAf39/AAEAAABkAAAAAAAAABQAAABAHwAAAAAAACYAAAAAAAAAwOD//wAAAAAmAAAAZAAAABYAAABMAAAAAAAAAAAAAAAEAAAAAAAAAAEAAAB/f38AAAAAACgAAAAoAAAAZAAAAGQAAAAAAAAAzMzMAAAAAABQAAAAUAAAAGQAAABkAAAAAAAAAAcAAAA4AAAAAAAAAAAAAAAAAAAA////AAAAAAAAAAAAAAAAAAAAAAAAAAAAAAAAAAAAAABkAAAAZAAAAAAAAAAjAAAABAAAAGQAAAAXAAAAFAAAAAAAAAAAAAAA/38AAP9/AAAAAAAACQAAAAQAAAAAAAAADAAAABAAAAAAAAAAAAAAAAAAAAAAAAAAHgAAAGgAAAAAAAAAAAAAAAAAAAAAAAAAAAAAABAnAAAQJwAAAAAAAAAAAAAAAAAAAAAAAAAAAAAAAAAAAAAAAAAAAAAUAAAAAAAAAMDA/wAAAAAAZAAAADIAAAAAAAAAZAAAAAAAAAB/f38ACgAAACIAAAAYAAAAAAAAAAAAAAAAAAAAAAAAAAAAAAAAAAAAJAAAACQAAAAAAAAABwAAAAAAAAAAAAAAAAAAAAAAAAAAAAAAAAAAAH9/fwAlAAAAWAAAAAAAAAAAAAAAAAAAAAAAAAAAAAAAAAAAAAAAAAAAAAAAAAAAAAAAAAAAAAAAPwAAAAAAAACghgEAAAAAAAAAAAAAAAAADAAAAAEAAAAAAAAAAAAAAAAAAAAhAAAAQAAAADwAAADFAAAAB6AAAAAAAAAAAAAAAAAAAAAAAAAAAAAAAAAAAAAAAAAAAAAAkCQAAGsbAAAAAAAAAAAAAAAAAAAoAAAACAAAAAEAAAABAAAAMAAAABQAAAAAAAAAAAD//wAAAQAAAP//AAABAA=="/>
                         </a:ext>
                       </a:extLst>
                     </pic:cNvPicPr>
@@ -9298,7 +9409,7 @@
           <w:lang w:val="vi-VN"/>
         </w:rPr>
       </w:pPr>
-      <w:bookmarkStart w:id="57" w:name="_Toc42699778"/>
+      <w:bookmarkStart w:id="56" w:name="_Toc42699778"/>
       <w:r>
         <w:rPr>
           <w:lang w:val="vi-VN"/>
@@ -9306,7 +9417,7 @@
         <w:lastRenderedPageBreak/>
         <w:t>Xem thống kê số giấy của các sinh viên (người quản lý)</w:t>
       </w:r>
-      <w:bookmarkEnd w:id="57"/>
+      <w:bookmarkEnd w:id="56"/>
     </w:p>
     <w:p>
       <w:pPr>
@@ -9336,7 +9447,7 @@
                       <a:picLocks noChangeAspect="1"/>
                       <a:extLst>
                         <a:ext uri="smNativeData">
-                          <sm:smNativeData xmlns="" xmlns:o="urn:schemas-microsoft-com:office:office" xmlns:v="urn:schemas-microsoft-com:vml" xmlns:w10="urn:schemas-microsoft-com:office:word" xmlns:w="http://schemas.openxmlformats.org/wordprocessingml/2006/main" xmlns:sm="smNativeData" val="SMDATA_18_pXPgXhMAAAAlAAAAEQAAAG0AAAAAkAAAAEgAAACQAAAASAAAAAAAAAAAAAAAAAAAAAEAAABQAAAAAAAAAAAA4D8AAAAAAADgPwAAAAAAAOA/AAAAAAAA4D8AAAAAAADgPwAAAAAAAOA/AAAAAAAA4D8AAAAAAADgPwAAAAAAAOA/AAAAAAAA4D8CAAAAjAAAAAAAAAAAAAAA////AAAAAAAAAAAAAAAAAAAAAAAAAAAAAAAAAAAAAAAAAAAAZAAAAAEAAABAAAAAAAAAAAAAAAAAAAAAAAAAAAAAAAAAAAAAAAAAAAAAAAAAAAAAAAAAAAAAAAAAAAAAAAAAAAAAAAAAAAAAAAAAAAAAAAAAAAAAAAAAAAAAAAAAAAAAFAAAADwAAAAAAAAAAAAAAAAAAAAUAAAAAQAAABQAAAAUAAAAFAAAAAEAAAAAAAAAZAAAAGQAAAAAAAAAZAAAAGQAAAAVAAAAYAAAAAAAAAAAAAAADwAAACADAAAAAAAAAAAAAAEAAACgMgAAVgcAAKr4//8BAAAAf39/AAEAAABkAAAAAAAAABQAAABAHwAAAAAAACYAAAAAAAAAwOD//wAAAAAmAAAAZAAAABYAAABMAAAAAAAAAAAAAAAEAAAAAAAAAAEAAAB/f38AAAAAACgAAAAoAAAAZAAAAGQAAAAAAAAAzMzMAAAAAABQAAAAUAAAAGQAAABkAAAAAAAAAAcAAAA4AAAAAAAAAAAAAAAAAAAA////AAAAAAAAAAAAAAAAAAAAAAAAAAAAAAAAAAAAAABkAAAAZAAAAAAAAAAjAAAABAAAAGQAAAAXAAAAFAAAAAAAAAAAAAAA/38AAP9/AAAAAAAACQAAAAQAAAAAAAAADAAAABAAAAAAAAAAAAAAAAAAAAAAAAAAHgAAAGgAAAAAAAAAAAAAAAAAAAAAAAAAAAAAABAnAAAQJwAAAAAAAAAAAAAAAAAAAAAAAAAAAAAAAAAAAAAAAAAAAAAUAAAAAAAAAMDA/wAAAAAAZAAAADIAAAAAAAAAZAAAAAAAAAB/f38ACgAAACIAAAAYAAAAAAAAAAAAAAAAAAAAAAAAAAAAAAAAAAAAJAAAACQAAAAAAAAABwAAAAAAAAAAAAAAAAAAAAAAAAAAAAAAAAAAAH9/fwAlAAAAWAAAAAAAAAAAAAAAAAAAAAAAAAAAAAAAAAAAAAAAAAAAAAAAAAAAAAAAAAAAAAAAPwAAAAAAAACghgEAAAAAAAAAAAAAAAAADAAAAAEAAAAAAAAAAAAAAAAAAAAhAAAAQAAAADwAAADHAAAAB6AAAAAAAAAAAAAAAAAAAAAAAAAAAAAAAAAAAAAAAAAAAAAAkCQAAGsbAAAAAAAAAAAAAAAAAAAoAAAACAAAAAEAAAABAAAAMAAAABQAAAAAAAAAAAD//wAAAQAAAP//AAABAA=="/>
+                          <sm:smNativeData xmlns:sm="smNativeData" xmlns:w="http://schemas.openxmlformats.org/wordprocessingml/2006/main" xmlns:w10="urn:schemas-microsoft-com:office:word" xmlns:v="urn:schemas-microsoft-com:vml" xmlns:o="urn:schemas-microsoft-com:office:office" xmlns="" val="SMDATA_18_pXPgXhMAAAAlAAAAEQAAAG0AAAAAkAAAAEgAAACQAAAASAAAAAAAAAAAAAAAAAAAAAEAAABQAAAAAAAAAAAA4D8AAAAAAADgPwAAAAAAAOA/AAAAAAAA4D8AAAAAAADgPwAAAAAAAOA/AAAAAAAA4D8AAAAAAADgPwAAAAAAAOA/AAAAAAAA4D8CAAAAjAAAAAAAAAAAAAAA////AAAAAAAAAAAAAAAAAAAAAAAAAAAAAAAAAAAAAAAAAAAAZAAAAAEAAABAAAAAAAAAAAAAAAAAAAAAAAAAAAAAAAAAAAAAAAAAAAAAAAAAAAAAAAAAAAAAAAAAAAAAAAAAAAAAAAAAAAAAAAAAAAAAAAAAAAAAAAAAAAAAAAAAAAAAFAAAADwAAAAAAAAAAAAAAAAAAAAUAAAAAQAAABQAAAAUAAAAFAAAAAEAAAAAAAAAZAAAAGQAAAAAAAAAZAAAAGQAAAAVAAAAYAAAAAAAAAAAAAAADwAAACADAAAAAAAAAAAAAAEAAACgMgAAVgcAAKr4//8BAAAAf39/AAEAAABkAAAAAAAAABQAAABAHwAAAAAAACYAAAAAAAAAwOD//wAAAAAmAAAAZAAAABYAAABMAAAAAAAAAAAAAAAEAAAAAAAAAAEAAAB/f38AAAAAACgAAAAoAAAAZAAAAGQAAAAAAAAAzMzMAAAAAABQAAAAUAAAAGQAAABkAAAAAAAAAAcAAAA4AAAAAAAAAAAAAAAAAAAA////AAAAAAAAAAAAAAAAAAAAAAAAAAAAAAAAAAAAAABkAAAAZAAAAAAAAAAjAAAABAAAAGQAAAAXAAAAFAAAAAAAAAAAAAAA/38AAP9/AAAAAAAACQAAAAQAAAAAAAAADAAAABAAAAAAAAAAAAAAAAAAAAAAAAAAHgAAAGgAAAAAAAAAAAAAAAAAAAAAAAAAAAAAABAnAAAQJwAAAAAAAAAAAAAAAAAAAAAAAAAAAAAAAAAAAAAAAAAAAAAUAAAAAAAAAMDA/wAAAAAAZAAAADIAAAAAAAAAZAAAAAAAAAB/f38ACgAAACIAAAAYAAAAAAAAAAAAAAAAAAAAAAAAAAAAAAAAAAAAJAAAACQAAAAAAAAABwAAAAAAAAAAAAAAAAAAAAAAAAAAAAAAAAAAAH9/fwAlAAAAWAAAAAAAAAAAAAAAAAAAAAAAAAAAAAAAAAAAAAAAAAAAAAAAAAAAAAAAAAAAAAAAPwAAAAAAAACghgEAAAAAAAAAAAAAAAAADAAAAAEAAAAAAAAAAAAAAAAAAAAhAAAAQAAAADwAAADHAAAAB6AAAAAAAAAAAAAAAAAAAAAAAAAAAAAAAAAAAAAAAAAAAAAAkCQAAGsbAAAAAAAAAAAAAAAAAAAoAAAACAAAAAEAAAABAAAAMAAAABQAAAAAAAAAAAD//wAAAQAAAP//AAABAA=="/>
                         </a:ext>
                       </a:extLst>
                     </pic:cNvPicPr>
@@ -9380,7 +9491,7 @@
           <w:lang w:val="vi-VN"/>
         </w:rPr>
       </w:pPr>
-      <w:bookmarkStart w:id="58" w:name="_Toc42699779"/>
+      <w:bookmarkStart w:id="57" w:name="_Toc42699779"/>
       <w:r>
         <w:rPr>
           <w:lang w:val="vi-VN"/>
@@ -9388,7 +9499,7 @@
         <w:lastRenderedPageBreak/>
         <w:t>Xem chi tiết hoạt động của mỗi sinh viên (người quản lý)</w:t>
       </w:r>
-      <w:bookmarkEnd w:id="58"/>
+      <w:bookmarkEnd w:id="57"/>
     </w:p>
     <w:p>
       <w:pPr>
@@ -9418,7 +9529,7 @@
                       <a:picLocks noChangeAspect="1"/>
                       <a:extLst>
                         <a:ext uri="smNativeData">
-                          <sm:smNativeData xmlns="" xmlns:o="urn:schemas-microsoft-com:office:office" xmlns:v="urn:schemas-microsoft-com:vml" xmlns:w10="urn:schemas-microsoft-com:office:word" xmlns:w="http://schemas.openxmlformats.org/wordprocessingml/2006/main" xmlns:sm="smNativeData" val="SMDATA_18_pXPgXhMAAAAlAAAAEQAAAC0AAAAAkAAAAEgAAACQAAAASAAAAAAAAAAAAAAAAAAAAAEAAABQAAAAAAAAAAAA4D8AAAAAAADgPwAAAAAAAOA/AAAAAAAA4D8AAAAAAADgPwAAAAAAAOA/AAAAAAAA4D8AAAAAAADgPwAAAAAAAOA/AAAAAAAA4D8CAAAAjAAAAAAAAAAAAAAA////AAAAAAAAAAAAAAAAAAAAAAAAAAAAAAAAAAAAAAAAAAAAZAAAAAEAAABAAAAAAAAAAAAAAAAAAAAAAAAAAAAAAAAAAAAAAAAAAAAAAAAAAAAAAAAAAAAAAAAAAAAAAAAAAAAAAAAAAAAAAAAAAAAAAAAAAAAAAAAAAAAAAAAAAAAAFAAAADwAAAAAAAAAAAAAAAAAAAAUAAAAAQAAABQAAAAUAAAAFAAAAAEAAAAAAAAAZAAAAGQAAAAAAAAAZAAAAGQAAAAVAAAAYAAAAAAAAAAAAAAADwAAACADAAAAAAAAAAAAAAEAAACgMgAAVgcAAKr4//8BAAAAf39/AAEAAABkAAAAAAAAABQAAABAHwAAAAAAACYAAAAAAAAAwOD//wAAAAAmAAAAZAAAABYAAABMAAAAAAAAAAAAAAAEAAAAAAAAAAEAAAB/f38AAAAAACgAAAAoAAAAZAAAAGQAAAAAAAAAzMzMAAAAAABQAAAAUAAAAGQAAABkAAAAAAAAAAcAAAA4AAAAAAAAAAAAAAAAAAAA////AAAAAAAAAAAAAAAAAAAAAAAAAAAAAAAAAAAAAABkAAAAZAAAAAAAAAAjAAAABAAAAGQAAAAXAAAAFAAAAAAAAAAAAAAA/38AAP9/AAAAAAAACQAAAAQAAAAAAAAADAAAABAAAAAAAAAAAAAAAAAAAAAAAAAAHgAAAGgAAAAAAAAAAAAAAAAAAAAAAAAAAAAAABAnAAAQJwAAAAAAAAAAAAAAAAAAAAAAAAAAAAAAAAAAAAAAAAAAAAAUAAAAAAAAAMDA/wAAAAAAZAAAADIAAAAAAAAAZAAAAAAAAAB/f38ACgAAACIAAAAYAAAAAAAAAAAAAAAAAAAAAAAAAAAAAAAAAAAAJAAAACQAAAAAAAAABwAAAAAAAAAAAAAAAAAAAAAAAAAAAAAAAAAAAH9/fwAlAAAAWAAAAAAAAAAAAAAAAAAAAAAAAAAAAAAAAAAAAAAAAAAAAAAAAAAAAAAAAAAAAAAAPwAAAAAAAACghgEAAAAAAAAAAAAAAAAADAAAAAEAAAAAAAAAAAAAAAAAAAAhAAAAQAAAADwAAADJAAAAB6AAAAAAAAAAAAAAAAAAAAAAAAAAAAAAAAAAAAAAAAAAAAAAkCQAAGsbAAAAAAAAAAAAAAAAAAAoAAAACAAAAAEAAAABAAAAMAAAABQAAAAAAAAAAAD//wAAAQAAAP//AAABAA=="/>
+                          <sm:smNativeData xmlns:sm="smNativeData" xmlns:w="http://schemas.openxmlformats.org/wordprocessingml/2006/main" xmlns:w10="urn:schemas-microsoft-com:office:word" xmlns:v="urn:schemas-microsoft-com:vml" xmlns:o="urn:schemas-microsoft-com:office:office" xmlns="" val="SMDATA_18_pXPgXhMAAAAlAAAAEQAAAC0AAAAAkAAAAEgAAACQAAAASAAAAAAAAAAAAAAAAAAAAAEAAABQAAAAAAAAAAAA4D8AAAAAAADgPwAAAAAAAOA/AAAAAAAA4D8AAAAAAADgPwAAAAAAAOA/AAAAAAAA4D8AAAAAAADgPwAAAAAAAOA/AAAAAAAA4D8CAAAAjAAAAAAAAAAAAAAA////AAAAAAAAAAAAAAAAAAAAAAAAAAAAAAAAAAAAAAAAAAAAZAAAAAEAAABAAAAAAAAAAAAAAAAAAAAAAAAAAAAAAAAAAAAAAAAAAAAAAAAAAAAAAAAAAAAAAAAAAAAAAAAAAAAAAAAAAAAAAAAAAAAAAAAAAAAAAAAAAAAAAAAAAAAAFAAAADwAAAAAAAAAAAAAAAAAAAAUAAAAAQAAABQAAAAUAAAAFAAAAAEAAAAAAAAAZAAAAGQAAAAAAAAAZAAAAGQAAAAVAAAAYAAAAAAAAAAAAAAADwAAACADAAAAAAAAAAAAAAEAAACgMgAAVgcAAKr4//8BAAAAf39/AAEAAABkAAAAAAAAABQAAABAHwAAAAAAACYAAAAAAAAAwOD//wAAAAAmAAAAZAAAABYAAABMAAAAAAAAAAAAAAAEAAAAAAAAAAEAAAB/f38AAAAAACgAAAAoAAAAZAAAAGQAAAAAAAAAzMzMAAAAAABQAAAAUAAAAGQAAABkAAAAAAAAAAcAAAA4AAAAAAAAAAAAAAAAAAAA////AAAAAAAAAAAAAAAAAAAAAAAAAAAAAAAAAAAAAABkAAAAZAAAAAAAAAAjAAAABAAAAGQAAAAXAAAAFAAAAAAAAAAAAAAA/38AAP9/AAAAAAAACQAAAAQAAAAAAAAADAAAABAAAAAAAAAAAAAAAAAAAAAAAAAAHgAAAGgAAAAAAAAAAAAAAAAAAAAAAAAAAAAAABAnAAAQJwAAAAAAAAAAAAAAAAAAAAAAAAAAAAAAAAAAAAAAAAAAAAAUAAAAAAAAAMDA/wAAAAAAZAAAADIAAAAAAAAAZAAAAAAAAAB/f38ACgAAACIAAAAYAAAAAAAAAAAAAAAAAAAAAAAAAAAAAAAAAAAAJAAAACQAAAAAAAAABwAAAAAAAAAAAAAAAAAAAAAAAAAAAAAAAAAAAH9/fwAlAAAAWAAAAAAAAAAAAAAAAAAAAAAAAAAAAAAAAAAAAAAAAAAAAAAAAAAAAAAAAAAAAAAAPwAAAAAAAACghgEAAAAAAAAAAAAAAAAADAAAAAEAAAAAAAAAAAAAAAAAAAAhAAAAQAAAADwAAADJAAAAB6AAAAAAAAAAAAAAAAAAAAAAAAAAAAAAAAAAAAAAAAAAAAAAkCQAAGsbAAAAAAAAAAAAAAAAAAAoAAAACAAAAAEAAAABAAAAMAAAABQAAAAAAAAAAAD//wAAAQAAAP//AAABAA=="/>
                         </a:ext>
                       </a:extLst>
                     </pic:cNvPicPr>
@@ -9462,7 +9573,7 @@
           <w:lang w:val="vi-VN"/>
         </w:rPr>
       </w:pPr>
-      <w:bookmarkStart w:id="59" w:name="_Toc42699780"/>
+      <w:bookmarkStart w:id="58" w:name="_Toc42699780"/>
       <w:r>
         <w:rPr>
           <w:lang w:val="vi-VN"/>
@@ -9470,7 +9581,7 @@
         <w:lastRenderedPageBreak/>
         <w:t>Xem danh sách tài khoản có trong hệ thống (admin)</w:t>
       </w:r>
-      <w:bookmarkEnd w:id="59"/>
+      <w:bookmarkEnd w:id="58"/>
     </w:p>
     <w:p>
       <w:pPr>
@@ -9500,7 +9611,7 @@
                       <a:picLocks noChangeAspect="1"/>
                       <a:extLst>
                         <a:ext uri="smNativeData">
-                          <sm:smNativeData xmlns="" xmlns:o="urn:schemas-microsoft-com:office:office" xmlns:v="urn:schemas-microsoft-com:vml" xmlns:w10="urn:schemas-microsoft-com:office:word" xmlns:w="http://schemas.openxmlformats.org/wordprocessingml/2006/main" xmlns:sm="smNativeData" val="SMDATA_18_pXPgXhMAAAAlAAAAEQAAAC0AAAAAkAAAAEgAAACQAAAASAAAAAAAAAAAAAAAAAAAAAEAAABQAAAAAAAAAAAA4D8AAAAAAADgPwAAAAAAAOA/AAAAAAAA4D8AAAAAAADgPwAAAAAAAOA/AAAAAAAA4D8AAAAAAADgPwAAAAAAAOA/AAAAAAAA4D8CAAAAjAAAAAAAAAAAAAAA////AAAAAAAAAAAAAAAAAAAAAAAAAAAAAAAAAAAAAAAAAAAAZAAAAAEAAABAAAAAAAAAAAAAAAAAAAAAAAAAAAAAAAAAAAAAAAAAAAAAAAAAAAAAAAAAAAAAAAAAAAAAAAAAAAAAAAAAAAAAAAAAAAAAAAAAAAAAAAAAAAAAAAAAAAAAFAAAADwAAAAAAAAAAAAAAAAAAAAUAAAAAQAAABQAAAAUAAAAFAAAAAEAAAAAAAAAZAAAAGQAAAAAAAAAZAAAAGQAAAAVAAAAYAAAAAAAAAAAAAAADwAAACADAAAAAAAAAAAAAAEAAACgMgAAVgcAAKr4//8BAAAAf39/AAEAAABkAAAAAAAAABQAAABAHwAAAAAAACYAAAAAAAAAwOD//wAAAAAmAAAAZAAAABYAAABMAAAAAAAAAAAAAAAEAAAAAAAAAAEAAAB/f38AAAAAACgAAAAoAAAAZAAAAGQAAAAAAAAAzMzMAAAAAABQAAAAUAAAAGQAAABkAAAAAAAAAAcAAAA4AAAAAAAAAAAAAAAAAAAA////AAAAAAAAAAAAAAAAAAAAAAAAAAAAAAAAAAAAAABkAAAAZAAAAAAAAAAjAAAABAAAAGQAAAAXAAAAFAAAAAAAAAAAAAAA/38AAP9/AAAAAAAACQAAAAQAAAAAAAAADAAAABAAAAAAAAAAAAAAAAAAAAAAAAAAHgAAAGgAAAAAAAAAAAAAAAAAAAAAAAAAAAAAABAnAAAQJwAAAAAAAAAAAAAAAAAAAAAAAAAAAAAAAAAAAAAAAAAAAAAUAAAAAAAAAMDA/wAAAAAAZAAAADIAAAAAAAAAZAAAAAAAAAB/f38ACgAAACIAAAAYAAAAAAAAAAAAAAAAAAAAAAAAAAAAAAAAAAAAJAAAACQAAAAAAAAABwAAAAAAAAAAAAAAAAAAAAAAAAAAAAAAAAAAAH9/fwAlAAAAWAAAAAAAAAAAAAAAAAAAAAAAAAAAAAAAAAAAAAAAAAAAAAAAAAAAAAAAAAAAAAAAPwAAAAAAAACghgEAAAAAAAAAAAAAAAAADAAAAAEAAAAAAAAAAAAAAAAAAAAhAAAAQAAAADwAAADLAAAAB6AAAAAAAAAAAAAAAAAAAAAAAAAAAAAAAAAAAAAAAAAAAAAAkCQAAGsbAAAAAAAAAAAAAAAAAAAoAAAACAAAAAEAAAABAAAAMAAAABQAAAAAAAAAAAD//wAAAQAAAP//AAABAA=="/>
+                          <sm:smNativeData xmlns:sm="smNativeData" xmlns:w="http://schemas.openxmlformats.org/wordprocessingml/2006/main" xmlns:w10="urn:schemas-microsoft-com:office:word" xmlns:v="urn:schemas-microsoft-com:vml" xmlns:o="urn:schemas-microsoft-com:office:office" xmlns="" val="SMDATA_18_pXPgXhMAAAAlAAAAEQAAAC0AAAAAkAAAAEgAAACQAAAASAAAAAAAAAAAAAAAAAAAAAEAAABQAAAAAAAAAAAA4D8AAAAAAADgPwAAAAAAAOA/AAAAAAAA4D8AAAAAAADgPwAAAAAAAOA/AAAAAAAA4D8AAAAAAADgPwAAAAAAAOA/AAAAAAAA4D8CAAAAjAAAAAAAAAAAAAAA////AAAAAAAAAAAAAAAAAAAAAAAAAAAAAAAAAAAAAAAAAAAAZAAAAAEAAABAAAAAAAAAAAAAAAAAAAAAAAAAAAAAAAAAAAAAAAAAAAAAAAAAAAAAAAAAAAAAAAAAAAAAAAAAAAAAAAAAAAAAAAAAAAAAAAAAAAAAAAAAAAAAAAAAAAAAFAAAADwAAAAAAAAAAAAAAAAAAAAUAAAAAQAAABQAAAAUAAAAFAAAAAEAAAAAAAAAZAAAAGQAAAAAAAAAZAAAAGQAAAAVAAAAYAAAAAAAAAAAAAAADwAAACADAAAAAAAAAAAAAAEAAACgMgAAVgcAAKr4//8BAAAAf39/AAEAAABkAAAAAAAAABQAAABAHwAAAAAAACYAAAAAAAAAwOD//wAAAAAmAAAAZAAAABYAAABMAAAAAAAAAAAAAAAEAAAAAAAAAAEAAAB/f38AAAAAACgAAAAoAAAAZAAAAGQAAAAAAAAAzMzMAAAAAABQAAAAUAAAAGQAAABkAAAAAAAAAAcAAAA4AAAAAAAAAAAAAAAAAAAA////AAAAAAAAAAAAAAAAAAAAAAAAAAAAAAAAAAAAAABkAAAAZAAAAAAAAAAjAAAABAAAAGQAAAAXAAAAFAAAAAAAAAAAAAAA/38AAP9/AAAAAAAACQAAAAQAAAAAAAAADAAAABAAAAAAAAAAAAAAAAAAAAAAAAAAHgAAAGgAAAAAAAAAAAAAAAAAAAAAAAAAAAAAABAnAAAQJwAAAAAAAAAAAAAAAAAAAAAAAAAAAAAAAAAAAAAAAAAAAAAUAAAAAAAAAMDA/wAAAAAAZAAAADIAAAAAAAAAZAAAAAAAAAB/f38ACgAAACIAAAAYAAAAAAAAAAAAAAAAAAAAAAAAAAAAAAAAAAAAJAAAACQAAAAAAAAABwAAAAAAAAAAAAAAAAAAAAAAAAAAAAAAAAAAAH9/fwAlAAAAWAAAAAAAAAAAAAAAAAAAAAAAAAAAAAAAAAAAAAAAAAAAAAAAAAAAAAAAAAAAAAAAPwAAAAAAAACghgEAAAAAAAAAAAAAAAAADAAAAAEAAAAAAAAAAAAAAAAAAAAhAAAAQAAAADwAAADLAAAAB6AAAAAAAAAAAAAAAAAAAAAAAAAAAAAAAAAAAAAAAAAAAAAAkCQAAGsbAAAAAAAAAAAAAAAAAAAoAAAACAAAAAEAAAABAAAAMAAAABQAAAAAAAAAAAD//wAAAQAAAP//AAABAA=="/>
                         </a:ext>
                       </a:extLst>
                     </pic:cNvPicPr>
@@ -9544,7 +9655,7 @@
           <w:lang w:val="vi-VN"/>
         </w:rPr>
       </w:pPr>
-      <w:bookmarkStart w:id="60" w:name="_Toc42699781"/>
+      <w:bookmarkStart w:id="59" w:name="_Toc42699781"/>
       <w:r>
         <w:rPr>
           <w:lang w:val="vi-VN"/>
@@ -9552,7 +9663,7 @@
         <w:lastRenderedPageBreak/>
         <w:t>Thay đổi quyền cho tài khoản (admin)</w:t>
       </w:r>
-      <w:bookmarkEnd w:id="60"/>
+      <w:bookmarkEnd w:id="59"/>
     </w:p>
     <w:p>
       <w:pPr>
@@ -9582,7 +9693,7 @@
                       <a:picLocks noChangeAspect="1"/>
                       <a:extLst>
                         <a:ext uri="smNativeData">
-                          <sm:smNativeData xmlns="" xmlns:o="urn:schemas-microsoft-com:office:office" xmlns:v="urn:schemas-microsoft-com:vml" xmlns:w10="urn:schemas-microsoft-com:office:word" xmlns:w="http://schemas.openxmlformats.org/wordprocessingml/2006/main" xmlns:sm="smNativeData" val="SMDATA_18_pXPgXhMAAAAlAAAAEQAAAG0AAAAAkAAAAEgAAACQAAAASAAAAAAAAAAAAAAAAAAAAAEAAABQAAAAAAAAAAAA4D8AAAAAAADgPwAAAAAAAOA/AAAAAAAA4D8AAAAAAADgPwAAAAAAAOA/AAAAAAAA4D8AAAAAAADgPwAAAAAAAOA/AAAAAAAA4D8CAAAAjAAAAAAAAAAAAAAA////AAAAAAAAAAAAAAAAAAAAAAAAAAAAAAAAAAAAAAAAAAAAZAAAAAEAAABAAAAAAAAAAAAAAAAAAAAAAAAAAAAAAAAAAAAAAAAAAAAAAAAAAAAAAAAAAAAAAAAAAAAAAAAAAAAAAAAAAAAAAAAAAAAAAAAAAAAAAAAAAAAAAAAAAAAAFAAAADwAAAAAAAAAAAAAAAAAAAAUAAAAAQAAABQAAAAUAAAAFAAAAAEAAAAAAAAAZAAAAGQAAAAAAAAAZAAAAGQAAAAVAAAAYAAAAAAAAAAAAAAADwAAACADAAAAAAAAAAAAAAEAAACgMgAAVgcAAKr4//8BAAAAf39/AAEAAABkAAAAAAAAABQAAABAHwAAAAAAACYAAAAAAAAAwOD//wAAAAAmAAAAZAAAABYAAABMAAAAAAAAAAAAAAAEAAAAAAAAAAEAAAB/f38AAAAAACgAAAAoAAAAZAAAAGQAAAAAAAAAzMzMAAAAAABQAAAAUAAAAGQAAABkAAAAAAAAAAcAAAA4AAAAAAAAAAAAAAAAAAAA////AAAAAAAAAAAAAAAAAAAAAAAAAAAAAAAAAAAAAABkAAAAZAAAAAAAAAAjAAAABAAAAGQAAAAXAAAAFAAAAAAAAAAAAAAA/38AAP9/AAAAAAAACQAAAAQAAAAAAAAADAAAABAAAAAAAAAAAAAAAAAAAAAAAAAAHgAAAGgAAAAAAAAAAAAAAAAAAAAAAAAAAAAAABAnAAAQJwAAAAAAAAAAAAAAAAAAAAAAAAAAAAAAAAAAAAAAAAAAAAAUAAAAAAAAAMDA/wAAAAAAZAAAADIAAAAAAAAAZAAAAAAAAAB/f38ACgAAACIAAAAYAAAAAAAAAAAAAAAAAAAAAAAAAAAAAAAAAAAAJAAAACQAAAAAAAAABwAAAAAAAAAAAAAAAAAAAAAAAAAAAAAAAAAAAH9/fwAlAAAAWAAAAAAAAAAAAAAAAAAAAAAAAAAAAAAAAAAAAAAAAAAAAAAAAAAAAAAAAAAAAAAAPwAAAAAAAACghgEAAAAAAAAAAAAAAAAADAAAAAEAAAAAAAAAAAAAAAAAAAAhAAAAQAAAADwAAADNAAAAB6AAAAAAAAAAAAAAAAAAAAAAAAAAAAAAAAAAAAAAAAAAAAAAkCQAAGsbAAAAAAAAAAAAAAAAAAAoAAAACAAAAAEAAAABAAAAMAAAABQAAAAAAAAAAAD//wAAAQAAAP//AAABAA=="/>
+                          <sm:smNativeData xmlns:sm="smNativeData" xmlns:w="http://schemas.openxmlformats.org/wordprocessingml/2006/main" xmlns:w10="urn:schemas-microsoft-com:office:word" xmlns:v="urn:schemas-microsoft-com:vml" xmlns:o="urn:schemas-microsoft-com:office:office" xmlns="" val="SMDATA_18_pXPgXhMAAAAlAAAAEQAAAG0AAAAAkAAAAEgAAACQAAAASAAAAAAAAAAAAAAAAAAAAAEAAABQAAAAAAAAAAAA4D8AAAAAAADgPwAAAAAAAOA/AAAAAAAA4D8AAAAAAADgPwAAAAAAAOA/AAAAAAAA4D8AAAAAAADgPwAAAAAAAOA/AAAAAAAA4D8CAAAAjAAAAAAAAAAAAAAA////AAAAAAAAAAAAAAAAAAAAAAAAAAAAAAAAAAAAAAAAAAAAZAAAAAEAAABAAAAAAAAAAAAAAAAAAAAAAAAAAAAAAAAAAAAAAAAAAAAAAAAAAAAAAAAAAAAAAAAAAAAAAAAAAAAAAAAAAAAAAAAAAAAAAAAAAAAAAAAAAAAAAAAAAAAAFAAAADwAAAAAAAAAAAAAAAAAAAAUAAAAAQAAABQAAAAUAAAAFAAAAAEAAAAAAAAAZAAAAGQAAAAAAAAAZAAAAGQAAAAVAAAAYAAAAAAAAAAAAAAADwAAACADAAAAAAAAAAAAAAEAAACgMgAAVgcAAKr4//8BAAAAf39/AAEAAABkAAAAAAAAABQAAABAHwAAAAAAACYAAAAAAAAAwOD//wAAAAAmAAAAZAAAABYAAABMAAAAAAAAAAAAAAAEAAAAAAAAAAEAAAB/f38AAAAAACgAAAAoAAAAZAAAAGQAAAAAAAAAzMzMAAAAAABQAAAAUAAAAGQAAABkAAAAAAAAAAcAAAA4AAAAAAAAAAAAAAAAAAAA////AAAAAAAAAAAAAAAAAAAAAAAAAAAAAAAAAAAAAABkAAAAZAAAAAAAAAAjAAAABAAAAGQAAAAXAAAAFAAAAAAAAAAAAAAA/38AAP9/AAAAAAAACQAAAAQAAAAAAAAADAAAABAAAAAAAAAAAAAAAAAAAAAAAAAAHgAAAGgAAAAAAAAAAAAAAAAAAAAAAAAAAAAAABAnAAAQJwAAAAAAAAAAAAAAAAAAAAAAAAAAAAAAAAAAAAAAAAAAAAAUAAAAAAAAAMDA/wAAAAAAZAAAADIAAAAAAAAAZAAAAAAAAAB/f38ACgAAACIAAAAYAAAAAAAAAAAAAAAAAAAAAAAAAAAAAAAAAAAAJAAAACQAAAAAAAAABwAAAAAAAAAAAAAAAAAAAAAAAAAAAAAAAAAAAH9/fwAlAAAAWAAAAAAAAAAAAAAAAAAAAAAAAAAAAAAAAAAAAAAAAAAAAAAAAAAAAAAAAAAAAAAAPwAAAAAAAACghgEAAAAAAAAAAAAAAAAADAAAAAEAAAAAAAAAAAAAAAAAAAAhAAAAQAAAADwAAADNAAAAB6AAAAAAAAAAAAAAAAAAAAAAAAAAAAAAAAAAAAAAAAAAAAAAkCQAAGsbAAAAAAAAAAAAAAAAAAAoAAAACAAAAAEAAAABAAAAMAAAABQAAAAAAAAAAAD//wAAAQAAAP//AAABAA=="/>
                         </a:ext>
                       </a:extLst>
                     </pic:cNvPicPr>
@@ -9631,12 +9742,12 @@
         <w:ind w:left="760" w:hanging="400"/>
         <w:jc w:val="both"/>
       </w:pPr>
-      <w:bookmarkStart w:id="61" w:name="_Toc42699782"/>
+      <w:bookmarkStart w:id="60" w:name="_Toc42699782"/>
       <w:r>
         <w:lastRenderedPageBreak/>
         <w:t>Cơ sở dữ liệu</w:t>
       </w:r>
-      <w:bookmarkEnd w:id="61"/>
+      <w:bookmarkEnd w:id="60"/>
     </w:p>
     <w:p>
       <w:pPr>
@@ -9668,7 +9779,7 @@
                     <pic:cNvPicPr>
                       <a:extLst>
                         <a:ext uri="smNativeData">
-                          <sm:smNativeData xmlns="" xmlns:o="urn:schemas-microsoft-com:office:office" xmlns:v="urn:schemas-microsoft-com:vml" xmlns:w10="urn:schemas-microsoft-com:office:word" xmlns:w="http://schemas.openxmlformats.org/wordprocessingml/2006/main" xmlns:sm="smNativeData" val="SMDATA_18_pXPgXhMAAAAlAAAAEQAAAA0AAAAAAAAAAAAAAAAAAAAAAAAAAAAAAAAAAAAAAAAAAAEAAABQAAAAAAAAAAAA4D8AAAAAAADgPwAAAAAAAOA/AAAAAAAA4D8AAAAAAADgPwAAAAAAAOA/AAAAAAAA4D8AAAAAAADgPwAAAAAAAOA/AAAAAAAA4D8CAAAAjAAAAAAAAAAAAAAA////AAAAAAAAAAAAAAAAAAAAAAAAAAAAAAAAAAAAAAAAAAAAZAAAAAEAAABAAAAAAAAAAAAAAAAAAAAAAAAAAAAAAAAAAAAAAAAAAAAAAAAAAAAAAAAAAAAAAAAAAAAAAAAAAAAAAAAAAAAAAAAAAAAAAAAAAAAAAAAAAAAAAAAAAAAAFAAAADwAAAAAAAAAAAAAAAAAAAAUAAAAAQAAABQAAAAUAAAAFAAAAAEAAAAAAAAAZAAAAGQAAAAAAAAAZAAAAGQAAAAVAAAAYAAAAAAAAAAAAAAADwAAACADAAAAAAAAAAAAAAEAAACgMgAAVgcAAKr4//8BAAAAf39/AAEAAABkAAAAAAAAABQAAABAHwAAAAAAACYAAAAAAAAAwOD//wAAAAAmAAAAZAAAABYAAABMAAAAAAAAAAAAAAAEAAAAAAAAAAEAAAB/f38AAAAAACgAAAAoAAAAZAAAAGQAAAAAAAAAzMzMAAAAAABQAAAAUAAAAGQAAABkAAAAAAAAAAcAAAA4AAAAAAAAAAAAAAAAAAAA////AAAAAAAAAAAAAAAAAAAAAAAAAAAAAAAAAAAAAABkAAAAZAAAAAAAAAAjAAAABAAAAGQAAAAXAAAAFAAAAPMbAACYDQAA8xsAAJgNAAAAAAAACQAAAAQAAAAAAAAADAAAABAAAAAAAAAAAAAAAAAAAAAAAAAAHgAAAGgAAAAAAAAAAAAAAAAAAAAAAAAAAAAAABAnAAAQJwAAAAAAAAAAAAAAAAAAAAAAAAAAAAAAAAAAAAAAAAAAAAAUAAAAAAAAAMDA/wAAAAAAZAAAADIAAAAAAAAAZAAAAAAAAAB/f38ACgAAACIAAAAYAAAAAAAAAAAAAAAAAAAAAAAAAAAAAAAAAAAAJAAAACQAAAAAAAAABwAAAAAAAAAAAAAAAAAAAAAAAAAAAAAAAAAAAH9/fwAlAAAAWAAAAAAAAAAAAAAAAAAAAAAAAAAAAAAAAAAAAAAAAAAAAAAAAAAAAAAAAAAAAAAAPwAAAAAAAACghgEAAAAAAAAAAAAAAAAADAAAAAEAAAAAAAAAAAAAAAAAAAAhAAAAQAAAADwAAAAAAAAAAAAAAAAAAAAAAAAAAAAAAAAAAAAAAAAAAAAAAAAAAAAAAAAA8xsAAJgNAAAAAAAAAAAAAAAAAAAoAAAACAAAAAEAAAABAAAAMAAAABQAAAAAAAAAAAD//wAAAQAAAP//AAABAA=="/>
+                          <sm:smNativeData xmlns:sm="smNativeData" xmlns:w="http://schemas.openxmlformats.org/wordprocessingml/2006/main" xmlns:w10="urn:schemas-microsoft-com:office:word" xmlns:v="urn:schemas-microsoft-com:vml" xmlns:o="urn:schemas-microsoft-com:office:office" xmlns="" val="SMDATA_18_pXPgXhMAAAAlAAAAEQAAAA0AAAAAAAAAAAAAAAAAAAAAAAAAAAAAAAAAAAAAAAAAAAEAAABQAAAAAAAAAAAA4D8AAAAAAADgPwAAAAAAAOA/AAAAAAAA4D8AAAAAAADgPwAAAAAAAOA/AAAAAAAA4D8AAAAAAADgPwAAAAAAAOA/AAAAAAAA4D8CAAAAjAAAAAAAAAAAAAAA////AAAAAAAAAAAAAAAAAAAAAAAAAAAAAAAAAAAAAAAAAAAAZAAAAAEAAABAAAAAAAAAAAAAAAAAAAAAAAAAAAAAAAAAAAAAAAAAAAAAAAAAAAAAAAAAAAAAAAAAAAAAAAAAAAAAAAAAAAAAAAAAAAAAAAAAAAAAAAAAAAAAAAAAAAAAFAAAADwAAAAAAAAAAAAAAAAAAAAUAAAAAQAAABQAAAAUAAAAFAAAAAEAAAAAAAAAZAAAAGQAAAAAAAAAZAAAAGQAAAAVAAAAYAAAAAAAAAAAAAAADwAAACADAAAAAAAAAAAAAAEAAACgMgAAVgcAAKr4//8BAAAAf39/AAEAAABkAAAAAAAAABQAAABAHwAAAAAAACYAAAAAAAAAwOD//wAAAAAmAAAAZAAAABYAAABMAAAAAAAAAAAAAAAEAAAAAAAAAAEAAAB/f38AAAAAACgAAAAoAAAAZAAAAGQAAAAAAAAAzMzMAAAAAABQAAAAUAAAAGQAAABkAAAAAAAAAAcAAAA4AAAAAAAAAAAAAAAAAAAA////AAAAAAAAAAAAAAAAAAAAAAAAAAAAAAAAAAAAAABkAAAAZAAAAAAAAAAjAAAABAAAAGQAAAAXAAAAFAAAAPMbAACYDQAA8xsAAJgNAAAAAAAACQAAAAQAAAAAAAAADAAAABAAAAAAAAAAAAAAAAAAAAAAAAAAHgAAAGgAAAAAAAAAAAAAAAAAAAAAAAAAAAAAABAnAAAQJwAAAAAAAAAAAAAAAAAAAAAAAAAAAAAAAAAAAAAAAAAAAAAUAAAAAAAAAMDA/wAAAAAAZAAAADIAAAAAAAAAZAAAAAAAAAB/f38ACgAAACIAAAAYAAAAAAAAAAAAAAAAAAAAAAAAAAAAAAAAAAAAJAAAACQAAAAAAAAABwAAAAAAAAAAAAAAAAAAAAAAAAAAAAAAAAAAAH9/fwAlAAAAWAAAAAAAAAAAAAAAAAAAAAAAAAAAAAAAAAAAAAAAAAAAAAAAAAAAAAAAAAAAAAAAPwAAAAAAAACghgEAAAAAAAAAAAAAAAAADAAAAAEAAAAAAAAAAAAAAAAAAAAhAAAAQAAAADwAAAAAAAAAAAAAAAAAAAAAAAAAAAAAAAAAAAAAAAAAAAAAAAAAAAAAAAAA8xsAAJgNAAAAAAAAAAAAAAAAAAAoAAAACAAAAAEAAAABAAAAMAAAABQAAAAAAAAAAAD//wAAAQAAAP//AAABAA=="/>
                         </a:ext>
                       </a:extLst>
                     </pic:cNvPicPr>
@@ -9714,11 +9825,11 @@
         <w:ind w:left="760" w:hanging="400"/>
         <w:jc w:val="both"/>
       </w:pPr>
-      <w:bookmarkStart w:id="62" w:name="_Toc42699783"/>
+      <w:bookmarkStart w:id="61" w:name="_Toc42699783"/>
       <w:r>
         <w:t>Mạng</w:t>
       </w:r>
-      <w:bookmarkEnd w:id="62"/>
+      <w:bookmarkEnd w:id="61"/>
     </w:p>
     <w:p>
       <w:pPr>
@@ -9806,14 +9917,14 @@
         <w:ind w:left="1080" w:hanging="720"/>
         <w:jc w:val="both"/>
       </w:pPr>
-      <w:bookmarkStart w:id="63" w:name="_Toc42405709"/>
-      <w:bookmarkStart w:id="64" w:name="_Toc42699784"/>
+      <w:bookmarkStart w:id="62" w:name="_Toc42405709"/>
+      <w:bookmarkStart w:id="63" w:name="_Toc42699784"/>
       <w:r>
         <w:lastRenderedPageBreak/>
         <w:t>Giám sát dự án</w:t>
       </w:r>
+      <w:bookmarkEnd w:id="62"/>
       <w:bookmarkEnd w:id="63"/>
-      <w:bookmarkEnd w:id="64"/>
     </w:p>
     <w:p>
       <w:pPr>
@@ -9905,14 +10016,14 @@
         <w:ind w:left="1080" w:hanging="720"/>
         <w:jc w:val="both"/>
       </w:pPr>
-      <w:bookmarkStart w:id="65" w:name="_Toc42405710"/>
-      <w:bookmarkStart w:id="66" w:name="_Toc42699785"/>
+      <w:bookmarkStart w:id="64" w:name="_Toc42405710"/>
+      <w:bookmarkStart w:id="65" w:name="_Toc42699785"/>
       <w:r>
         <w:lastRenderedPageBreak/>
         <w:t>Đóng dự án</w:t>
       </w:r>
+      <w:bookmarkEnd w:id="64"/>
       <w:bookmarkEnd w:id="65"/>
-      <w:bookmarkEnd w:id="66"/>
       <w:r>
         <w:br w:type="page"/>
       </w:r>
@@ -9927,14 +10038,14 @@
         <w:ind w:left="1080" w:hanging="720"/>
         <w:jc w:val="both"/>
       </w:pPr>
-      <w:bookmarkStart w:id="67" w:name="_Toc42405711"/>
-      <w:bookmarkStart w:id="68" w:name="_Toc42699786"/>
+      <w:bookmarkStart w:id="66" w:name="_Toc42405711"/>
+      <w:bookmarkStart w:id="67" w:name="_Toc42699786"/>
       <w:r>
         <w:lastRenderedPageBreak/>
         <w:t>Danh mục tài liệu liên quan</w:t>
       </w:r>
+      <w:bookmarkEnd w:id="66"/>
       <w:bookmarkEnd w:id="67"/>
-      <w:bookmarkEnd w:id="68"/>
     </w:p>
     <w:p>
       <w:pPr>
@@ -9959,7 +10070,7 @@
 </file>
 
 <file path=word/endnotes.xml><?xml version="1.0" encoding="utf-8"?>
-<w:endnotes xmlns:wpc="http://schemas.microsoft.com/office/word/2010/wordprocessingCanvas" xmlns:cx="http://schemas.microsoft.com/office/drawing/2014/chartex" xmlns:cx1="http://schemas.microsoft.com/office/drawing/2015/9/8/chartex" xmlns:cx2="http://schemas.microsoft.com/office/drawing/2015/10/21/chartex" xmlns:cx3="http://schemas.microsoft.com/office/drawing/2016/5/9/chartex" xmlns:cx4="http://schemas.microsoft.com/office/drawing/2016/5/10/chartex" xmlns:cx5="http://schemas.microsoft.com/office/drawing/2016/5/11/chartex" xmlns:cx6="http://schemas.microsoft.com/office/drawing/2016/5/12/chartex" xmlns:cx7="http://schemas.microsoft.com/office/drawing/2016/5/13/chartex" xmlns:cx8="http://schemas.microsoft.com/office/drawing/2016/5/14/chartex" xmlns:mc="http://schemas.openxmlformats.org/markup-compatibility/2006" xmlns:aink="http://schemas.microsoft.com/office/drawing/2016/ink" xmlns:am3d="http://schemas.microsoft.com/office/drawing/2017/model3d" xmlns:o="urn:schemas-microsoft-com:office:office" xmlns:r="http://schemas.openxmlformats.org/officeDocument/2006/relationships" xmlns:m="http://schemas.openxmlformats.org/officeDocument/2006/math" xmlns:v="urn:schemas-microsoft-com:vml" xmlns:wp14="http://schemas.microsoft.com/office/word/2010/wordprocessingDrawing" xmlns:wp="http://schemas.openxmlformats.org/drawingml/2006/wordprocessingDrawing" xmlns:w10="urn:schemas-microsoft-com:office:word" xmlns:w="http://schemas.openxmlformats.org/wordprocessingml/2006/main" xmlns:w14="http://schemas.microsoft.com/office/word/2010/wordml" xmlns:w15="http://schemas.microsoft.com/office/word/2012/wordml" xmlns:w16cid="http://schemas.microsoft.com/office/word/2016/wordml/cid" xmlns:w16se="http://schemas.microsoft.com/office/word/2015/wordml/symex" xmlns:wpg="http://schemas.microsoft.com/office/word/2010/wordprocessingGroup" xmlns:wpi="http://schemas.microsoft.com/office/word/2010/wordprocessingInk" xmlns:wne="http://schemas.microsoft.com/office/word/2006/wordml" xmlns:wps="http://schemas.microsoft.com/office/word/2010/wordprocessingShape" mc:Ignorable="w14 w15 w16se w16cid wp14">
+<w:endnotes xmlns:wpc="http://schemas.microsoft.com/office/word/2010/wordprocessingCanvas" xmlns:cx="http://schemas.microsoft.com/office/drawing/2014/chartex" xmlns:cx1="http://schemas.microsoft.com/office/drawing/2015/9/8/chartex" xmlns:cx2="http://schemas.microsoft.com/office/drawing/2015/10/21/chartex" xmlns:cx3="http://schemas.microsoft.com/office/drawing/2016/5/9/chartex" xmlns:cx4="http://schemas.microsoft.com/office/drawing/2016/5/10/chartex" xmlns:cx5="http://schemas.microsoft.com/office/drawing/2016/5/11/chartex" xmlns:cx6="http://schemas.microsoft.com/office/drawing/2016/5/12/chartex" xmlns:cx7="http://schemas.microsoft.com/office/drawing/2016/5/13/chartex" xmlns:cx8="http://schemas.microsoft.com/office/drawing/2016/5/14/chartex" xmlns:mc="http://schemas.openxmlformats.org/markup-compatibility/2006" xmlns:aink="http://schemas.microsoft.com/office/drawing/2016/ink" xmlns:am3d="http://schemas.microsoft.com/office/drawing/2017/model3d" xmlns:o="urn:schemas-microsoft-com:office:office" xmlns:r="http://schemas.openxmlformats.org/officeDocument/2006/relationships" xmlns:m="http://schemas.openxmlformats.org/officeDocument/2006/math" xmlns:v="urn:schemas-microsoft-com:vml" xmlns:wp14="http://schemas.microsoft.com/office/word/2010/wordprocessingDrawing" xmlns:wp="http://schemas.openxmlformats.org/drawingml/2006/wordprocessingDrawing" xmlns:w10="urn:schemas-microsoft-com:office:word" xmlns:w="http://schemas.openxmlformats.org/wordprocessingml/2006/main" xmlns:w14="http://schemas.microsoft.com/office/word/2010/wordml" xmlns:w15="http://schemas.microsoft.com/office/word/2012/wordml" xmlns:w16cex="http://schemas.microsoft.com/office/word/2018/wordml/cex" xmlns:w16cid="http://schemas.microsoft.com/office/word/2016/wordml/cid" xmlns:w16="http://schemas.microsoft.com/office/word/2018/wordml" xmlns:w16se="http://schemas.microsoft.com/office/word/2015/wordml/symex" xmlns:wpg="http://schemas.microsoft.com/office/word/2010/wordprocessingGroup" xmlns:wpi="http://schemas.microsoft.com/office/word/2010/wordprocessingInk" xmlns:wne="http://schemas.microsoft.com/office/word/2006/wordml" xmlns:wps="http://schemas.microsoft.com/office/word/2010/wordprocessingShape" mc:Ignorable="w14 w15 w16se w16cid w16 w16cex wp14">
   <w:endnote w:type="separator" w:id="-1">
     <w:p>
       <w:pPr>
@@ -9984,7 +10095,7 @@
 </file>
 
 <file path=word/footer1.xml><?xml version="1.0" encoding="utf-8"?>
-<w:ftr xmlns:wpc="http://schemas.microsoft.com/office/word/2010/wordprocessingCanvas" xmlns:cx="http://schemas.microsoft.com/office/drawing/2014/chartex" xmlns:cx1="http://schemas.microsoft.com/office/drawing/2015/9/8/chartex" xmlns:cx2="http://schemas.microsoft.com/office/drawing/2015/10/21/chartex" xmlns:cx3="http://schemas.microsoft.com/office/drawing/2016/5/9/chartex" xmlns:cx4="http://schemas.microsoft.com/office/drawing/2016/5/10/chartex" xmlns:cx5="http://schemas.microsoft.com/office/drawing/2016/5/11/chartex" xmlns:cx6="http://schemas.microsoft.com/office/drawing/2016/5/12/chartex" xmlns:cx7="http://schemas.microsoft.com/office/drawing/2016/5/13/chartex" xmlns:cx8="http://schemas.microsoft.com/office/drawing/2016/5/14/chartex" xmlns:mc="http://schemas.openxmlformats.org/markup-compatibility/2006" xmlns:aink="http://schemas.microsoft.com/office/drawing/2016/ink" xmlns:am3d="http://schemas.microsoft.com/office/drawing/2017/model3d" xmlns:o="urn:schemas-microsoft-com:office:office" xmlns:r="http://schemas.openxmlformats.org/officeDocument/2006/relationships" xmlns:m="http://schemas.openxmlformats.org/officeDocument/2006/math" xmlns:v="urn:schemas-microsoft-com:vml" xmlns:wp14="http://schemas.microsoft.com/office/word/2010/wordprocessingDrawing" xmlns:wp="http://schemas.openxmlformats.org/drawingml/2006/wordprocessingDrawing" xmlns:w10="urn:schemas-microsoft-com:office:word" xmlns:w="http://schemas.openxmlformats.org/wordprocessingml/2006/main" xmlns:w14="http://schemas.microsoft.com/office/word/2010/wordml" xmlns:w15="http://schemas.microsoft.com/office/word/2012/wordml" xmlns:w16cid="http://schemas.microsoft.com/office/word/2016/wordml/cid" xmlns:w16se="http://schemas.microsoft.com/office/word/2015/wordml/symex" xmlns:wpg="http://schemas.microsoft.com/office/word/2010/wordprocessingGroup" xmlns:wpi="http://schemas.microsoft.com/office/word/2010/wordprocessingInk" xmlns:wne="http://schemas.microsoft.com/office/word/2006/wordml" xmlns:wps="http://schemas.microsoft.com/office/word/2010/wordprocessingShape" mc:Ignorable="w14 w15 w16se w16cid wp14">
+<w:ftr xmlns:wpc="http://schemas.microsoft.com/office/word/2010/wordprocessingCanvas" xmlns:cx="http://schemas.microsoft.com/office/drawing/2014/chartex" xmlns:cx1="http://schemas.microsoft.com/office/drawing/2015/9/8/chartex" xmlns:cx2="http://schemas.microsoft.com/office/drawing/2015/10/21/chartex" xmlns:cx3="http://schemas.microsoft.com/office/drawing/2016/5/9/chartex" xmlns:cx4="http://schemas.microsoft.com/office/drawing/2016/5/10/chartex" xmlns:cx5="http://schemas.microsoft.com/office/drawing/2016/5/11/chartex" xmlns:cx6="http://schemas.microsoft.com/office/drawing/2016/5/12/chartex" xmlns:cx7="http://schemas.microsoft.com/office/drawing/2016/5/13/chartex" xmlns:cx8="http://schemas.microsoft.com/office/drawing/2016/5/14/chartex" xmlns:mc="http://schemas.openxmlformats.org/markup-compatibility/2006" xmlns:aink="http://schemas.microsoft.com/office/drawing/2016/ink" xmlns:am3d="http://schemas.microsoft.com/office/drawing/2017/model3d" xmlns:o="urn:schemas-microsoft-com:office:office" xmlns:r="http://schemas.openxmlformats.org/officeDocument/2006/relationships" xmlns:m="http://schemas.openxmlformats.org/officeDocument/2006/math" xmlns:v="urn:schemas-microsoft-com:vml" xmlns:wp14="http://schemas.microsoft.com/office/word/2010/wordprocessingDrawing" xmlns:wp="http://schemas.openxmlformats.org/drawingml/2006/wordprocessingDrawing" xmlns:w10="urn:schemas-microsoft-com:office:word" xmlns:w="http://schemas.openxmlformats.org/wordprocessingml/2006/main" xmlns:w14="http://schemas.microsoft.com/office/word/2010/wordml" xmlns:w15="http://schemas.microsoft.com/office/word/2012/wordml" xmlns:w16cex="http://schemas.microsoft.com/office/word/2018/wordml/cex" xmlns:w16cid="http://schemas.microsoft.com/office/word/2016/wordml/cid" xmlns:w16="http://schemas.microsoft.com/office/word/2018/wordml" xmlns:w16se="http://schemas.microsoft.com/office/word/2015/wordml/symex" xmlns:wpg="http://schemas.microsoft.com/office/word/2010/wordprocessingGroup" xmlns:wpi="http://schemas.microsoft.com/office/word/2010/wordprocessingInk" xmlns:wne="http://schemas.microsoft.com/office/word/2006/wordml" xmlns:wps="http://schemas.microsoft.com/office/word/2010/wordprocessingShape" mc:Ignorable="w14 w15 w16se w16cid w16 w16cex wp14">
   <w:p>
     <w:pPr>
       <w:pStyle w:val="Footer"/>
@@ -10114,39 +10225,7 @@
         <w:sz w:val="22"/>
       </w:rPr>
       <w:tab/>
-      <w:t xml:space="preserve">: suite </w:t>
-    </w:r>
-    <w:r>
-      <w:rPr>
-        <w:i/>
-        <w:color w:val="003366"/>
-        <w:sz w:val="22"/>
-      </w:rPr>
-      <w:t>208A</w:t>
-    </w:r>
-    <w:r>
-      <w:rPr>
-        <w:i/>
-        <w:color w:val="003366"/>
-        <w:sz w:val="22"/>
-      </w:rPr>
-      <w:t xml:space="preserve">, </w:t>
-    </w:r>
-    <w:r>
-      <w:rPr>
-        <w:i/>
-        <w:color w:val="003366"/>
-        <w:sz w:val="22"/>
-      </w:rPr>
-      <w:t>TC</w:t>
-    </w:r>
-    <w:r>
-      <w:rPr>
-        <w:i/>
-        <w:color w:val="003366"/>
-        <w:sz w:val="22"/>
-      </w:rPr>
-      <w:t xml:space="preserve"> Building, HUST</w:t>
+      <w:t>: suite 208A, TC Building, HUST</w:t>
     </w:r>
   </w:p>
   <w:p>
@@ -10176,23 +10255,7 @@
         <w:sz w:val="22"/>
       </w:rPr>
       <w:tab/>
-      <w:t>: 0</w:t>
-    </w:r>
-    <w:r>
-      <w:rPr>
-        <w:i/>
-        <w:color w:val="003366"/>
-        <w:sz w:val="22"/>
-      </w:rPr>
-      <w:t>988</w:t>
-    </w:r>
-    <w:r>
-      <w:rPr>
-        <w:i/>
-        <w:color w:val="003366"/>
-        <w:sz w:val="22"/>
-      </w:rPr>
-      <w:t xml:space="preserve"> 888 888</w:t>
+      <w:t>: 0988 888 888</w:t>
     </w:r>
   </w:p>
   <w:p>
@@ -10222,23 +10285,7 @@
         <w:sz w:val="22"/>
       </w:rPr>
       <w:tab/>
-      <w:t xml:space="preserve">: </w:t>
-    </w:r>
-    <w:r>
-      <w:rPr>
-        <w:i/>
-        <w:color w:val="003366"/>
-        <w:sz w:val="22"/>
-      </w:rPr>
-      <w:t>photocpopy.hust.edu.vn</w:t>
-    </w:r>
-    <w:r>
-      <w:rPr>
-        <w:i/>
-        <w:color w:val="003366"/>
-        <w:sz w:val="22"/>
-      </w:rPr>
-      <w:t>.vn</w:t>
+      <w:t>: photocpopy.hust.edu.vn.vn</w:t>
     </w:r>
   </w:p>
   <w:p>
@@ -10258,7 +10305,7 @@
 </file>
 
 <file path=word/footnotes.xml><?xml version="1.0" encoding="utf-8"?>
-<w:footnotes xmlns:wpc="http://schemas.microsoft.com/office/word/2010/wordprocessingCanvas" xmlns:cx="http://schemas.microsoft.com/office/drawing/2014/chartex" xmlns:cx1="http://schemas.microsoft.com/office/drawing/2015/9/8/chartex" xmlns:cx2="http://schemas.microsoft.com/office/drawing/2015/10/21/chartex" xmlns:cx3="http://schemas.microsoft.com/office/drawing/2016/5/9/chartex" xmlns:cx4="http://schemas.microsoft.com/office/drawing/2016/5/10/chartex" xmlns:cx5="http://schemas.microsoft.com/office/drawing/2016/5/11/chartex" xmlns:cx6="http://schemas.microsoft.com/office/drawing/2016/5/12/chartex" xmlns:cx7="http://schemas.microsoft.com/office/drawing/2016/5/13/chartex" xmlns:cx8="http://schemas.microsoft.com/office/drawing/2016/5/14/chartex" xmlns:mc="http://schemas.openxmlformats.org/markup-compatibility/2006" xmlns:aink="http://schemas.microsoft.com/office/drawing/2016/ink" xmlns:am3d="http://schemas.microsoft.com/office/drawing/2017/model3d" xmlns:o="urn:schemas-microsoft-com:office:office" xmlns:r="http://schemas.openxmlformats.org/officeDocument/2006/relationships" xmlns:m="http://schemas.openxmlformats.org/officeDocument/2006/math" xmlns:v="urn:schemas-microsoft-com:vml" xmlns:wp14="http://schemas.microsoft.com/office/word/2010/wordprocessingDrawing" xmlns:wp="http://schemas.openxmlformats.org/drawingml/2006/wordprocessingDrawing" xmlns:w10="urn:schemas-microsoft-com:office:word" xmlns:w="http://schemas.openxmlformats.org/wordprocessingml/2006/main" xmlns:w14="http://schemas.microsoft.com/office/word/2010/wordml" xmlns:w15="http://schemas.microsoft.com/office/word/2012/wordml" xmlns:w16cid="http://schemas.microsoft.com/office/word/2016/wordml/cid" xmlns:w16se="http://schemas.microsoft.com/office/word/2015/wordml/symex" xmlns:wpg="http://schemas.microsoft.com/office/word/2010/wordprocessingGroup" xmlns:wpi="http://schemas.microsoft.com/office/word/2010/wordprocessingInk" xmlns:wne="http://schemas.microsoft.com/office/word/2006/wordml" xmlns:wps="http://schemas.microsoft.com/office/word/2010/wordprocessingShape" mc:Ignorable="w14 w15 w16se w16cid wp14">
+<w:footnotes xmlns:wpc="http://schemas.microsoft.com/office/word/2010/wordprocessingCanvas" xmlns:cx="http://schemas.microsoft.com/office/drawing/2014/chartex" xmlns:cx1="http://schemas.microsoft.com/office/drawing/2015/9/8/chartex" xmlns:cx2="http://schemas.microsoft.com/office/drawing/2015/10/21/chartex" xmlns:cx3="http://schemas.microsoft.com/office/drawing/2016/5/9/chartex" xmlns:cx4="http://schemas.microsoft.com/office/drawing/2016/5/10/chartex" xmlns:cx5="http://schemas.microsoft.com/office/drawing/2016/5/11/chartex" xmlns:cx6="http://schemas.microsoft.com/office/drawing/2016/5/12/chartex" xmlns:cx7="http://schemas.microsoft.com/office/drawing/2016/5/13/chartex" xmlns:cx8="http://schemas.microsoft.com/office/drawing/2016/5/14/chartex" xmlns:mc="http://schemas.openxmlformats.org/markup-compatibility/2006" xmlns:aink="http://schemas.microsoft.com/office/drawing/2016/ink" xmlns:am3d="http://schemas.microsoft.com/office/drawing/2017/model3d" xmlns:o="urn:schemas-microsoft-com:office:office" xmlns:r="http://schemas.openxmlformats.org/officeDocument/2006/relationships" xmlns:m="http://schemas.openxmlformats.org/officeDocument/2006/math" xmlns:v="urn:schemas-microsoft-com:vml" xmlns:wp14="http://schemas.microsoft.com/office/word/2010/wordprocessingDrawing" xmlns:wp="http://schemas.openxmlformats.org/drawingml/2006/wordprocessingDrawing" xmlns:w10="urn:schemas-microsoft-com:office:word" xmlns:w="http://schemas.openxmlformats.org/wordprocessingml/2006/main" xmlns:w14="http://schemas.microsoft.com/office/word/2010/wordml" xmlns:w15="http://schemas.microsoft.com/office/word/2012/wordml" xmlns:w16cex="http://schemas.microsoft.com/office/word/2018/wordml/cex" xmlns:w16cid="http://schemas.microsoft.com/office/word/2016/wordml/cid" xmlns:w16="http://schemas.microsoft.com/office/word/2018/wordml" xmlns:w16se="http://schemas.microsoft.com/office/word/2015/wordml/symex" xmlns:wpg="http://schemas.microsoft.com/office/word/2010/wordprocessingGroup" xmlns:wpi="http://schemas.microsoft.com/office/word/2010/wordprocessingInk" xmlns:wne="http://schemas.microsoft.com/office/word/2006/wordml" xmlns:wps="http://schemas.microsoft.com/office/word/2010/wordprocessingShape" mc:Ignorable="w14 w15 w16se w16cid w16 w16cex wp14">
   <w:footnote w:type="separator" w:id="-1">
     <w:p>
       <w:pPr>
@@ -10283,7 +10330,7 @@
 </file>
 
 <file path=word/header1.xml><?xml version="1.0" encoding="utf-8"?>
-<w:hdr xmlns:wpc="http://schemas.microsoft.com/office/word/2010/wordprocessingCanvas" xmlns:cx="http://schemas.microsoft.com/office/drawing/2014/chartex" xmlns:cx1="http://schemas.microsoft.com/office/drawing/2015/9/8/chartex" xmlns:cx2="http://schemas.microsoft.com/office/drawing/2015/10/21/chartex" xmlns:cx3="http://schemas.microsoft.com/office/drawing/2016/5/9/chartex" xmlns:cx4="http://schemas.microsoft.com/office/drawing/2016/5/10/chartex" xmlns:cx5="http://schemas.microsoft.com/office/drawing/2016/5/11/chartex" xmlns:cx6="http://schemas.microsoft.com/office/drawing/2016/5/12/chartex" xmlns:cx7="http://schemas.microsoft.com/office/drawing/2016/5/13/chartex" xmlns:cx8="http://schemas.microsoft.com/office/drawing/2016/5/14/chartex" xmlns:mc="http://schemas.openxmlformats.org/markup-compatibility/2006" xmlns:aink="http://schemas.microsoft.com/office/drawing/2016/ink" xmlns:am3d="http://schemas.microsoft.com/office/drawing/2017/model3d" xmlns:o="urn:schemas-microsoft-com:office:office" xmlns:r="http://schemas.openxmlformats.org/officeDocument/2006/relationships" xmlns:m="http://schemas.openxmlformats.org/officeDocument/2006/math" xmlns:v="urn:schemas-microsoft-com:vml" xmlns:wp14="http://schemas.microsoft.com/office/word/2010/wordprocessingDrawing" xmlns:wp="http://schemas.openxmlformats.org/drawingml/2006/wordprocessingDrawing" xmlns:w10="urn:schemas-microsoft-com:office:word" xmlns:w="http://schemas.openxmlformats.org/wordprocessingml/2006/main" xmlns:w14="http://schemas.microsoft.com/office/word/2010/wordml" xmlns:w15="http://schemas.microsoft.com/office/word/2012/wordml" xmlns:w16cid="http://schemas.microsoft.com/office/word/2016/wordml/cid" xmlns:w16se="http://schemas.microsoft.com/office/word/2015/wordml/symex" xmlns:wpg="http://schemas.microsoft.com/office/word/2010/wordprocessingGroup" xmlns:wpi="http://schemas.microsoft.com/office/word/2010/wordprocessingInk" xmlns:wne="http://schemas.microsoft.com/office/word/2006/wordml" xmlns:wps="http://schemas.microsoft.com/office/word/2010/wordprocessingShape" mc:Ignorable="w14 w15 w16se w16cid wp14">
+<w:hdr xmlns:wpc="http://schemas.microsoft.com/office/word/2010/wordprocessingCanvas" xmlns:cx="http://schemas.microsoft.com/office/drawing/2014/chartex" xmlns:cx1="http://schemas.microsoft.com/office/drawing/2015/9/8/chartex" xmlns:cx2="http://schemas.microsoft.com/office/drawing/2015/10/21/chartex" xmlns:cx3="http://schemas.microsoft.com/office/drawing/2016/5/9/chartex" xmlns:cx4="http://schemas.microsoft.com/office/drawing/2016/5/10/chartex" xmlns:cx5="http://schemas.microsoft.com/office/drawing/2016/5/11/chartex" xmlns:cx6="http://schemas.microsoft.com/office/drawing/2016/5/12/chartex" xmlns:cx7="http://schemas.microsoft.com/office/drawing/2016/5/13/chartex" xmlns:cx8="http://schemas.microsoft.com/office/drawing/2016/5/14/chartex" xmlns:mc="http://schemas.openxmlformats.org/markup-compatibility/2006" xmlns:aink="http://schemas.microsoft.com/office/drawing/2016/ink" xmlns:am3d="http://schemas.microsoft.com/office/drawing/2017/model3d" xmlns:o="urn:schemas-microsoft-com:office:office" xmlns:r="http://schemas.openxmlformats.org/officeDocument/2006/relationships" xmlns:m="http://schemas.openxmlformats.org/officeDocument/2006/math" xmlns:v="urn:schemas-microsoft-com:vml" xmlns:wp14="http://schemas.microsoft.com/office/word/2010/wordprocessingDrawing" xmlns:wp="http://schemas.openxmlformats.org/drawingml/2006/wordprocessingDrawing" xmlns:w10="urn:schemas-microsoft-com:office:word" xmlns:w="http://schemas.openxmlformats.org/wordprocessingml/2006/main" xmlns:w14="http://schemas.microsoft.com/office/word/2010/wordml" xmlns:w15="http://schemas.microsoft.com/office/word/2012/wordml" xmlns:w16cex="http://schemas.microsoft.com/office/word/2018/wordml/cex" xmlns:w16cid="http://schemas.microsoft.com/office/word/2016/wordml/cid" xmlns:w16="http://schemas.microsoft.com/office/word/2018/wordml" xmlns:w16se="http://schemas.microsoft.com/office/word/2015/wordml/symex" xmlns:wpg="http://schemas.microsoft.com/office/word/2010/wordprocessingGroup" xmlns:wpi="http://schemas.microsoft.com/office/word/2010/wordprocessingInk" xmlns:wne="http://schemas.microsoft.com/office/word/2006/wordml" xmlns:wps="http://schemas.microsoft.com/office/word/2010/wordprocessingShape" mc:Ignorable="w14 w15 w16se w16cid w16 w16cex wp14">
   <w:p>
     <w:pPr>
       <w:pStyle w:val="Header"/>
@@ -10305,7 +10352,7 @@
 </file>
 
 <file path=word/numbering.xml><?xml version="1.0" encoding="utf-8"?>
-<w:numbering xmlns:wpc="http://schemas.microsoft.com/office/word/2010/wordprocessingCanvas" xmlns:cx="http://schemas.microsoft.com/office/drawing/2014/chartex" xmlns:cx1="http://schemas.microsoft.com/office/drawing/2015/9/8/chartex" xmlns:cx2="http://schemas.microsoft.com/office/drawing/2015/10/21/chartex" xmlns:cx3="http://schemas.microsoft.com/office/drawing/2016/5/9/chartex" xmlns:cx4="http://schemas.microsoft.com/office/drawing/2016/5/10/chartex" xmlns:cx5="http://schemas.microsoft.com/office/drawing/2016/5/11/chartex" xmlns:cx6="http://schemas.microsoft.com/office/drawing/2016/5/12/chartex" xmlns:cx7="http://schemas.microsoft.com/office/drawing/2016/5/13/chartex" xmlns:cx8="http://schemas.microsoft.com/office/drawing/2016/5/14/chartex" xmlns:mc="http://schemas.openxmlformats.org/markup-compatibility/2006" xmlns:aink="http://schemas.microsoft.com/office/drawing/2016/ink" xmlns:am3d="http://schemas.microsoft.com/office/drawing/2017/model3d" xmlns:o="urn:schemas-microsoft-com:office:office" xmlns:r="http://schemas.openxmlformats.org/officeDocument/2006/relationships" xmlns:m="http://schemas.openxmlformats.org/officeDocument/2006/math" xmlns:v="urn:schemas-microsoft-com:vml" xmlns:wp14="http://schemas.microsoft.com/office/word/2010/wordprocessingDrawing" xmlns:wp="http://schemas.openxmlformats.org/drawingml/2006/wordprocessingDrawing" xmlns:w10="urn:schemas-microsoft-com:office:word" xmlns:w="http://schemas.openxmlformats.org/wordprocessingml/2006/main" xmlns:w14="http://schemas.microsoft.com/office/word/2010/wordml" xmlns:w15="http://schemas.microsoft.com/office/word/2012/wordml" xmlns:w16cid="http://schemas.microsoft.com/office/word/2016/wordml/cid" xmlns:w16se="http://schemas.microsoft.com/office/word/2015/wordml/symex" xmlns:wpg="http://schemas.microsoft.com/office/word/2010/wordprocessingGroup" xmlns:wpi="http://schemas.microsoft.com/office/word/2010/wordprocessingInk" xmlns:wne="http://schemas.microsoft.com/office/word/2006/wordml" xmlns:wps="http://schemas.microsoft.com/office/word/2010/wordprocessingShape" mc:Ignorable="w14 w15 w16se w16cid wp14">
+<w:numbering xmlns:wpc="http://schemas.microsoft.com/office/word/2010/wordprocessingCanvas" xmlns:cx="http://schemas.microsoft.com/office/drawing/2014/chartex" xmlns:cx1="http://schemas.microsoft.com/office/drawing/2015/9/8/chartex" xmlns:cx2="http://schemas.microsoft.com/office/drawing/2015/10/21/chartex" xmlns:cx3="http://schemas.microsoft.com/office/drawing/2016/5/9/chartex" xmlns:cx4="http://schemas.microsoft.com/office/drawing/2016/5/10/chartex" xmlns:cx5="http://schemas.microsoft.com/office/drawing/2016/5/11/chartex" xmlns:cx6="http://schemas.microsoft.com/office/drawing/2016/5/12/chartex" xmlns:cx7="http://schemas.microsoft.com/office/drawing/2016/5/13/chartex" xmlns:cx8="http://schemas.microsoft.com/office/drawing/2016/5/14/chartex" xmlns:mc="http://schemas.openxmlformats.org/markup-compatibility/2006" xmlns:aink="http://schemas.microsoft.com/office/drawing/2016/ink" xmlns:am3d="http://schemas.microsoft.com/office/drawing/2017/model3d" xmlns:o="urn:schemas-microsoft-com:office:office" xmlns:r="http://schemas.openxmlformats.org/officeDocument/2006/relationships" xmlns:m="http://schemas.openxmlformats.org/officeDocument/2006/math" xmlns:v="urn:schemas-microsoft-com:vml" xmlns:wp14="http://schemas.microsoft.com/office/word/2010/wordprocessingDrawing" xmlns:wp="http://schemas.openxmlformats.org/drawingml/2006/wordprocessingDrawing" xmlns:w10="urn:schemas-microsoft-com:office:word" xmlns:w="http://schemas.openxmlformats.org/wordprocessingml/2006/main" xmlns:w14="http://schemas.microsoft.com/office/word/2010/wordml" xmlns:w15="http://schemas.microsoft.com/office/word/2012/wordml" xmlns:w16cex="http://schemas.microsoft.com/office/word/2018/wordml/cex" xmlns:w16cid="http://schemas.microsoft.com/office/word/2016/wordml/cid" xmlns:w16="http://schemas.microsoft.com/office/word/2018/wordml" xmlns:w16se="http://schemas.microsoft.com/office/word/2015/wordml/symex" xmlns:wpg="http://schemas.microsoft.com/office/word/2010/wordprocessingGroup" xmlns:wpi="http://schemas.microsoft.com/office/word/2010/wordprocessingInk" xmlns:wne="http://schemas.microsoft.com/office/word/2006/wordml" xmlns:wps="http://schemas.microsoft.com/office/word/2010/wordprocessingShape" mc:Ignorable="w14 w15 w16se w16cid w16 w16cex wp14">
   <w:abstractNum w:abstractNumId="0" w15:restartNumberingAfterBreak="0">
     <w:nsid w:val="00B8383A"/>
     <w:multiLevelType w:val="hybridMultilevel"/>
@@ -12516,6 +12563,119 @@
     </w:lvl>
   </w:abstractNum>
   <w:abstractNum w:abstractNumId="22" w15:restartNumberingAfterBreak="0">
+    <w:nsid w:val="48006C1E"/>
+    <w:multiLevelType w:val="hybridMultilevel"/>
+    <w:tmpl w:val="FFFFFFFF"/>
+    <w:lvl w:ilvl="0" w:tplc="375A0AC6">
+      <w:start w:val="1"/>
+      <w:numFmt w:val="bullet"/>
+      <w:lvlText w:val=""/>
+      <w:lvlJc w:val="left"/>
+      <w:pPr>
+        <w:ind w:left="720" w:hanging="360"/>
+      </w:pPr>
+      <w:rPr>
+        <w:rFonts w:ascii="Symbol" w:hAnsi="Symbol" w:hint="default"/>
+      </w:rPr>
+    </w:lvl>
+    <w:lvl w:ilvl="1" w:tplc="BDF6085E">
+      <w:start w:val="1"/>
+      <w:numFmt w:val="bullet"/>
+      <w:lvlText w:val="o"/>
+      <w:lvlJc w:val="left"/>
+      <w:pPr>
+        <w:ind w:left="1440" w:hanging="360"/>
+      </w:pPr>
+      <w:rPr>
+        <w:rFonts w:ascii="Courier New" w:hAnsi="Courier New" w:cs="Times New Roman" w:hint="default"/>
+      </w:rPr>
+    </w:lvl>
+    <w:lvl w:ilvl="2" w:tplc="82E4FE98">
+      <w:start w:val="1"/>
+      <w:numFmt w:val="bullet"/>
+      <w:lvlText w:val=""/>
+      <w:lvlJc w:val="left"/>
+      <w:pPr>
+        <w:ind w:left="2160" w:hanging="360"/>
+      </w:pPr>
+      <w:rPr>
+        <w:rFonts w:ascii="Wingdings" w:hAnsi="Wingdings" w:hint="default"/>
+      </w:rPr>
+    </w:lvl>
+    <w:lvl w:ilvl="3" w:tplc="C0203754">
+      <w:start w:val="1"/>
+      <w:numFmt w:val="bullet"/>
+      <w:lvlText w:val=""/>
+      <w:lvlJc w:val="left"/>
+      <w:pPr>
+        <w:ind w:left="2880" w:hanging="360"/>
+      </w:pPr>
+      <w:rPr>
+        <w:rFonts w:ascii="Symbol" w:hAnsi="Symbol" w:hint="default"/>
+      </w:rPr>
+    </w:lvl>
+    <w:lvl w:ilvl="4" w:tplc="197CFC0A">
+      <w:start w:val="1"/>
+      <w:numFmt w:val="bullet"/>
+      <w:lvlText w:val="o"/>
+      <w:lvlJc w:val="left"/>
+      <w:pPr>
+        <w:ind w:left="3600" w:hanging="360"/>
+      </w:pPr>
+      <w:rPr>
+        <w:rFonts w:ascii="Courier New" w:hAnsi="Courier New" w:cs="Times New Roman" w:hint="default"/>
+      </w:rPr>
+    </w:lvl>
+    <w:lvl w:ilvl="5" w:tplc="D3E802EA">
+      <w:start w:val="1"/>
+      <w:numFmt w:val="bullet"/>
+      <w:lvlText w:val=""/>
+      <w:lvlJc w:val="left"/>
+      <w:pPr>
+        <w:ind w:left="4320" w:hanging="360"/>
+      </w:pPr>
+      <w:rPr>
+        <w:rFonts w:ascii="Wingdings" w:hAnsi="Wingdings" w:hint="default"/>
+      </w:rPr>
+    </w:lvl>
+    <w:lvl w:ilvl="6" w:tplc="21704D1C">
+      <w:start w:val="1"/>
+      <w:numFmt w:val="bullet"/>
+      <w:lvlText w:val=""/>
+      <w:lvlJc w:val="left"/>
+      <w:pPr>
+        <w:ind w:left="5040" w:hanging="360"/>
+      </w:pPr>
+      <w:rPr>
+        <w:rFonts w:ascii="Symbol" w:hAnsi="Symbol" w:hint="default"/>
+      </w:rPr>
+    </w:lvl>
+    <w:lvl w:ilvl="7" w:tplc="9A089436">
+      <w:start w:val="1"/>
+      <w:numFmt w:val="bullet"/>
+      <w:lvlText w:val="o"/>
+      <w:lvlJc w:val="left"/>
+      <w:pPr>
+        <w:ind w:left="5760" w:hanging="360"/>
+      </w:pPr>
+      <w:rPr>
+        <w:rFonts w:ascii="Courier New" w:hAnsi="Courier New" w:cs="Times New Roman" w:hint="default"/>
+      </w:rPr>
+    </w:lvl>
+    <w:lvl w:ilvl="8" w:tplc="6A84C82E">
+      <w:start w:val="1"/>
+      <w:numFmt w:val="bullet"/>
+      <w:lvlText w:val=""/>
+      <w:lvlJc w:val="left"/>
+      <w:pPr>
+        <w:ind w:left="6480" w:hanging="360"/>
+      </w:pPr>
+      <w:rPr>
+        <w:rFonts w:ascii="Wingdings" w:hAnsi="Wingdings" w:hint="default"/>
+      </w:rPr>
+    </w:lvl>
+  </w:abstractNum>
+  <w:abstractNum w:abstractNumId="23" w15:restartNumberingAfterBreak="0">
     <w:nsid w:val="49D70440"/>
     <w:multiLevelType w:val="hybridMultilevel"/>
     <w:tmpl w:val="588A2D7C"/>
@@ -12603,7 +12763,7 @@
       </w:pPr>
     </w:lvl>
   </w:abstractNum>
-  <w:abstractNum w:abstractNumId="23" w15:restartNumberingAfterBreak="0">
+  <w:abstractNum w:abstractNumId="24" w15:restartNumberingAfterBreak="0">
     <w:nsid w:val="4CB33CDD"/>
     <w:multiLevelType w:val="hybridMultilevel"/>
     <w:tmpl w:val="4C747E7E"/>
@@ -12708,7 +12868,7 @@
       </w:rPr>
     </w:lvl>
   </w:abstractNum>
-  <w:abstractNum w:abstractNumId="24" w15:restartNumberingAfterBreak="0">
+  <w:abstractNum w:abstractNumId="25" w15:restartNumberingAfterBreak="0">
     <w:nsid w:val="56361796"/>
     <w:multiLevelType w:val="hybridMultilevel"/>
     <w:tmpl w:val="123A9AAC"/>
@@ -12795,7 +12955,7 @@
       </w:pPr>
     </w:lvl>
   </w:abstractNum>
-  <w:abstractNum w:abstractNumId="25" w15:restartNumberingAfterBreak="0">
+  <w:abstractNum w:abstractNumId="26" w15:restartNumberingAfterBreak="0">
     <w:nsid w:val="579D7C0C"/>
     <w:multiLevelType w:val="hybridMultilevel"/>
     <w:tmpl w:val="6CBABBC4"/>
@@ -12900,7 +13060,7 @@
       </w:rPr>
     </w:lvl>
   </w:abstractNum>
-  <w:abstractNum w:abstractNumId="26" w15:restartNumberingAfterBreak="0">
+  <w:abstractNum w:abstractNumId="27" w15:restartNumberingAfterBreak="0">
     <w:nsid w:val="5DB956C3"/>
     <w:multiLevelType w:val="hybridMultilevel"/>
     <w:tmpl w:val="922C1B66"/>
@@ -13005,7 +13165,7 @@
       </w:rPr>
     </w:lvl>
   </w:abstractNum>
-  <w:abstractNum w:abstractNumId="27" w15:restartNumberingAfterBreak="0">
+  <w:abstractNum w:abstractNumId="28" w15:restartNumberingAfterBreak="0">
     <w:nsid w:val="614965D2"/>
     <w:multiLevelType w:val="hybridMultilevel"/>
     <w:tmpl w:val="ACD86334"/>
@@ -13094,7 +13254,7 @@
       </w:pPr>
     </w:lvl>
   </w:abstractNum>
-  <w:abstractNum w:abstractNumId="28" w15:restartNumberingAfterBreak="0">
+  <w:abstractNum w:abstractNumId="29" w15:restartNumberingAfterBreak="0">
     <w:nsid w:val="641B3061"/>
     <w:multiLevelType w:val="hybridMultilevel"/>
     <w:tmpl w:val="8B68C016"/>
@@ -13199,7 +13359,7 @@
       </w:rPr>
     </w:lvl>
   </w:abstractNum>
-  <w:abstractNum w:abstractNumId="29" w15:restartNumberingAfterBreak="0">
+  <w:abstractNum w:abstractNumId="30" w15:restartNumberingAfterBreak="0">
     <w:nsid w:val="67FB4E86"/>
     <w:multiLevelType w:val="hybridMultilevel"/>
     <w:tmpl w:val="6416FD86"/>
@@ -13286,7 +13446,7 @@
       </w:pPr>
     </w:lvl>
   </w:abstractNum>
-  <w:abstractNum w:abstractNumId="30" w15:restartNumberingAfterBreak="0">
+  <w:abstractNum w:abstractNumId="31" w15:restartNumberingAfterBreak="0">
     <w:nsid w:val="69036F5E"/>
     <w:multiLevelType w:val="hybridMultilevel"/>
     <w:tmpl w:val="72104FF2"/>
@@ -13391,7 +13551,7 @@
       </w:rPr>
     </w:lvl>
   </w:abstractNum>
-  <w:abstractNum w:abstractNumId="31" w15:restartNumberingAfterBreak="0">
+  <w:abstractNum w:abstractNumId="32" w15:restartNumberingAfterBreak="0">
     <w:nsid w:val="6AE929AD"/>
     <w:multiLevelType w:val="hybridMultilevel"/>
     <w:tmpl w:val="321477DA"/>
@@ -13483,7 +13643,7 @@
       </w:pPr>
     </w:lvl>
   </w:abstractNum>
-  <w:abstractNum w:abstractNumId="32" w15:restartNumberingAfterBreak="0">
+  <w:abstractNum w:abstractNumId="33" w15:restartNumberingAfterBreak="0">
     <w:nsid w:val="6BF029CD"/>
     <w:multiLevelType w:val="hybridMultilevel"/>
     <w:tmpl w:val="C39A91BE"/>
@@ -13588,7 +13748,7 @@
       </w:rPr>
     </w:lvl>
   </w:abstractNum>
-  <w:abstractNum w:abstractNumId="33" w15:restartNumberingAfterBreak="0">
+  <w:abstractNum w:abstractNumId="34" w15:restartNumberingAfterBreak="0">
     <w:nsid w:val="6D576784"/>
     <w:multiLevelType w:val="multilevel"/>
     <w:tmpl w:val="AFA4DACA"/>
@@ -13675,7 +13835,7 @@
       </w:pPr>
     </w:lvl>
   </w:abstractNum>
-  <w:abstractNum w:abstractNumId="34" w15:restartNumberingAfterBreak="0">
+  <w:abstractNum w:abstractNumId="35" w15:restartNumberingAfterBreak="0">
     <w:nsid w:val="71075D28"/>
     <w:multiLevelType w:val="hybridMultilevel"/>
     <w:tmpl w:val="3AB6D9A8"/>
@@ -13780,7 +13940,7 @@
       </w:rPr>
     </w:lvl>
   </w:abstractNum>
-  <w:abstractNum w:abstractNumId="35" w15:restartNumberingAfterBreak="0">
+  <w:abstractNum w:abstractNumId="36" w15:restartNumberingAfterBreak="0">
     <w:nsid w:val="73B24D73"/>
     <w:multiLevelType w:val="hybridMultilevel"/>
     <w:tmpl w:val="3478395C"/>
@@ -13867,7 +14027,7 @@
       </w:pPr>
     </w:lvl>
   </w:abstractNum>
-  <w:abstractNum w:abstractNumId="36" w15:restartNumberingAfterBreak="0">
+  <w:abstractNum w:abstractNumId="37" w15:restartNumberingAfterBreak="0">
     <w:nsid w:val="785B12E5"/>
     <w:multiLevelType w:val="hybridMultilevel"/>
     <w:tmpl w:val="229E5EA8"/>
@@ -13972,7 +14132,7 @@
       </w:rPr>
     </w:lvl>
   </w:abstractNum>
-  <w:abstractNum w:abstractNumId="37" w15:restartNumberingAfterBreak="0">
+  <w:abstractNum w:abstractNumId="38" w15:restartNumberingAfterBreak="0">
     <w:nsid w:val="7A1C4465"/>
     <w:multiLevelType w:val="multilevel"/>
     <w:tmpl w:val="27C66112"/>
@@ -14059,7 +14219,7 @@
       </w:pPr>
     </w:lvl>
   </w:abstractNum>
-  <w:abstractNum w:abstractNumId="38" w15:restartNumberingAfterBreak="0">
+  <w:abstractNum w:abstractNumId="39" w15:restartNumberingAfterBreak="0">
     <w:nsid w:val="7B2228E8"/>
     <w:multiLevelType w:val="hybridMultilevel"/>
     <w:tmpl w:val="1B8884C4"/>
@@ -14171,7 +14331,7 @@
     <w:abstractNumId w:val="11"/>
   </w:num>
   <w:num w:numId="3">
-    <w:abstractNumId w:val="22"/>
+    <w:abstractNumId w:val="23"/>
   </w:num>
   <w:num w:numId="4">
     <w:abstractNumId w:val="10"/>
@@ -14183,46 +14343,46 @@
     <w:abstractNumId w:val="0"/>
   </w:num>
   <w:num w:numId="7">
-    <w:abstractNumId w:val="35"/>
+    <w:abstractNumId w:val="36"/>
   </w:num>
   <w:num w:numId="8">
     <w:abstractNumId w:val="19"/>
   </w:num>
   <w:num w:numId="9">
+    <w:abstractNumId w:val="27"/>
+  </w:num>
+  <w:num w:numId="10">
     <w:abstractNumId w:val="26"/>
   </w:num>
-  <w:num w:numId="10">
-    <w:abstractNumId w:val="25"/>
-  </w:num>
   <w:num w:numId="11">
-    <w:abstractNumId w:val="32"/>
+    <w:abstractNumId w:val="33"/>
   </w:num>
   <w:num w:numId="12">
     <w:abstractNumId w:val="8"/>
   </w:num>
   <w:num w:numId="13">
-    <w:abstractNumId w:val="38"/>
+    <w:abstractNumId w:val="39"/>
   </w:num>
   <w:num w:numId="14">
-    <w:abstractNumId w:val="23"/>
+    <w:abstractNumId w:val="24"/>
   </w:num>
   <w:num w:numId="15">
-    <w:abstractNumId w:val="37"/>
+    <w:abstractNumId w:val="38"/>
   </w:num>
   <w:num w:numId="16">
     <w:abstractNumId w:val="3"/>
   </w:num>
   <w:num w:numId="17">
-    <w:abstractNumId w:val="28"/>
+    <w:abstractNumId w:val="29"/>
   </w:num>
   <w:num w:numId="18">
-    <w:abstractNumId w:val="33"/>
+    <w:abstractNumId w:val="34"/>
   </w:num>
   <w:num w:numId="19">
     <w:abstractNumId w:val="6"/>
   </w:num>
   <w:num w:numId="20">
-    <w:abstractNumId w:val="36"/>
+    <w:abstractNumId w:val="37"/>
   </w:num>
   <w:num w:numId="21">
     <w:abstractNumId w:val="21"/>
@@ -14231,7 +14391,7 @@
     <w:abstractNumId w:val="20"/>
   </w:num>
   <w:num w:numId="23">
-    <w:abstractNumId w:val="34"/>
+    <w:abstractNumId w:val="35"/>
   </w:num>
   <w:num w:numId="24">
     <w:abstractNumId w:val="13"/>
@@ -14243,7 +14403,7 @@
     <w:abstractNumId w:val="16"/>
   </w:num>
   <w:num w:numId="27">
-    <w:abstractNumId w:val="24"/>
+    <w:abstractNumId w:val="25"/>
   </w:num>
   <w:num w:numId="28">
     <w:abstractNumId w:val="17"/>
@@ -14258,16 +14418,16 @@
     <w:abstractNumId w:val="5"/>
   </w:num>
   <w:num w:numId="32">
-    <w:abstractNumId w:val="30"/>
+    <w:abstractNumId w:val="31"/>
   </w:num>
   <w:num w:numId="33">
     <w:abstractNumId w:val="15"/>
   </w:num>
   <w:num w:numId="34">
-    <w:abstractNumId w:val="31"/>
+    <w:abstractNumId w:val="32"/>
   </w:num>
   <w:num w:numId="35">
-    <w:abstractNumId w:val="29"/>
+    <w:abstractNumId w:val="30"/>
   </w:num>
   <w:num w:numId="36">
     <w:abstractNumId w:val="18"/>
@@ -14280,6 +14440,15 @@
   </w:num>
   <w:num w:numId="39">
     <w:abstractNumId w:val="14"/>
+  </w:num>
+  <w:num w:numId="40">
+    <w:abstractNumId w:val="13"/>
+  </w:num>
+  <w:num w:numId="41">
+    <w:abstractNumId w:val="28"/>
+  </w:num>
+  <w:num w:numId="42">
+    <w:abstractNumId w:val="22"/>
     <w:lvlOverride w:ilvl="0"/>
     <w:lvlOverride w:ilvl="1"/>
     <w:lvlOverride w:ilvl="2"/>
@@ -14290,26 +14459,11 @@
     <w:lvlOverride w:ilvl="7"/>
     <w:lvlOverride w:ilvl="8"/>
   </w:num>
-  <w:num w:numId="40">
-    <w:abstractNumId w:val="13"/>
-    <w:lvlOverride w:ilvl="0"/>
-    <w:lvlOverride w:ilvl="1"/>
-    <w:lvlOverride w:ilvl="2"/>
-    <w:lvlOverride w:ilvl="3"/>
-    <w:lvlOverride w:ilvl="4"/>
-    <w:lvlOverride w:ilvl="5"/>
-    <w:lvlOverride w:ilvl="6"/>
-    <w:lvlOverride w:ilvl="7"/>
-    <w:lvlOverride w:ilvl="8"/>
-  </w:num>
-  <w:num w:numId="41">
-    <w:abstractNumId w:val="27"/>
-  </w:num>
 </w:numbering>
 </file>
 
 <file path=word/styles.xml><?xml version="1.0" encoding="utf-8"?>
-<w:styles xmlns:mc="http://schemas.openxmlformats.org/markup-compatibility/2006" xmlns:r="http://schemas.openxmlformats.org/officeDocument/2006/relationships" xmlns:w="http://schemas.openxmlformats.org/wordprocessingml/2006/main" xmlns:w14="http://schemas.microsoft.com/office/word/2010/wordml" xmlns:w15="http://schemas.microsoft.com/office/word/2012/wordml" xmlns:w16cid="http://schemas.microsoft.com/office/word/2016/wordml/cid" xmlns:w16se="http://schemas.microsoft.com/office/word/2015/wordml/symex" mc:Ignorable="w14 w15 w16se w16cid">
+<w:styles xmlns:mc="http://schemas.openxmlformats.org/markup-compatibility/2006" xmlns:r="http://schemas.openxmlformats.org/officeDocument/2006/relationships" xmlns:w="http://schemas.openxmlformats.org/wordprocessingml/2006/main" xmlns:w14="http://schemas.microsoft.com/office/word/2010/wordml" xmlns:w15="http://schemas.microsoft.com/office/word/2012/wordml" xmlns:w16cex="http://schemas.microsoft.com/office/word/2018/wordml/cex" xmlns:w16cid="http://schemas.microsoft.com/office/word/2016/wordml/cid" xmlns:w16="http://schemas.microsoft.com/office/word/2018/wordml" xmlns:w16se="http://schemas.microsoft.com/office/word/2015/wordml/symex" mc:Ignorable="w14 w15 w16se w16cid w16 w16cex">
   <w:docDefaults>
     <w:rPrDefault>
       <w:rPr>
@@ -14325,7 +14479,7 @@
       </w:pPr>
     </w:pPrDefault>
   </w:docDefaults>
-  <w:latentStyles w:defLockedState="0" w:defUIPriority="99" w:defSemiHidden="0" w:defUnhideWhenUsed="0" w:defQFormat="0" w:count="377">
+  <w:latentStyles w:defLockedState="0" w:defUIPriority="99" w:defSemiHidden="0" w:defUnhideWhenUsed="0" w:defQFormat="0" w:count="376">
     <w:lsdException w:name="Normal" w:uiPriority="0" w:qFormat="1"/>
     <w:lsdException w:name="heading 1" w:uiPriority="9" w:qFormat="1"/>
     <w:lsdException w:name="heading 2" w:uiPriority="9" w:qFormat="1"/>
@@ -14354,6 +14508,7 @@
     <w:lsdException w:name="Emphasis" w:uiPriority="20" w:qFormat="1"/>
     <w:lsdException w:name="HTML Definition" w:semiHidden="1" w:unhideWhenUsed="1"/>
     <w:lsdException w:name="HTML Variable" w:semiHidden="1" w:unhideWhenUsed="1"/>
+    <w:lsdException w:name="Normal Table" w:semiHidden="1" w:unhideWhenUsed="1"/>
     <w:lsdException w:name="annotation subject" w:semiHidden="1" w:unhideWhenUsed="1"/>
     <w:lsdException w:name="No List" w:semiHidden="1" w:unhideWhenUsed="1"/>
     <w:lsdException w:name="Outline List 1" w:semiHidden="1" w:unhideWhenUsed="1"/>
@@ -14400,8 +14555,10 @@
     <w:lsdException w:name="Table Subtle 2" w:semiHidden="1" w:unhideWhenUsed="1"/>
     <w:lsdException w:name="Table Web 1" w:semiHidden="1" w:unhideWhenUsed="1"/>
     <w:lsdException w:name="Table Web 2" w:semiHidden="1" w:unhideWhenUsed="1"/>
+    <w:lsdException w:name="Table Web 3" w:semiHidden="1" w:unhideWhenUsed="1"/>
     <w:lsdException w:name="Balloon Text" w:semiHidden="1" w:unhideWhenUsed="1"/>
     <w:lsdException w:name="Table Grid" w:uiPriority="59"/>
+    <w:lsdException w:name="Table Theme" w:semiHidden="1" w:unhideWhenUsed="1"/>
     <w:lsdException w:name="Placeholder Text" w:semiHidden="1"/>
     <w:lsdException w:name="No Spacing" w:uiPriority="1" w:qFormat="1"/>
     <w:lsdException w:name="Light Shading" w:uiPriority="60"/>
@@ -14622,7 +14779,6 @@
     <w:lsdException w:name="Hashtag" w:semiHidden="1" w:unhideWhenUsed="1"/>
     <w:lsdException w:name="Unresolved Mention" w:semiHidden="1" w:unhideWhenUsed="1"/>
     <w:lsdException w:name="Smart Link" w:semiHidden="1" w:unhideWhenUsed="1"/>
-    <w:lsdException w:name="Smart Link Error" w:semiHidden="1" w:unhideWhenUsed="1"/>
   </w:latentStyles>
   <w:style w:type="paragraph" w:default="1" w:styleId="Normal">
     <w:name w:val="Normal"/>

</xml_diff>

<commit_message>
thêm danh mục tài liệu liên quan
</commit_message>
<xml_diff>
--- a/docs/MyProject.docx
+++ b/docs/MyProject.docx
@@ -68,7 +68,7 @@
                       <a:picLocks noChangeAspect="1"/>
                       <a:extLst>
                         <a:ext uri="smNativeData">
-                          <sm:smNativeData xmlns="" xmlns:o="urn:schemas-microsoft-com:office:office" xmlns:v="urn:schemas-microsoft-com:vml" xmlns:w10="urn:schemas-microsoft-com:office:word" xmlns:w="http://schemas.openxmlformats.org/wordprocessingml/2006/main" xmlns:sm="smNativeData" val="SMDATA_18_nyviXhMAAAAlAAAAEQAAAC0AAAAAkAAAAEgAAACQAAAASAAAAAAAAAAAAAAAAAAAAAEAAABQAAAAAAAAAAAA4D8AAAAAAADgPwAAAAAAAOA/AAAAAAAA4D8AAAAAAADgPwAAAAAAAOA/AAAAAAAA4D8AAAAAAADgPwAAAAAAAOA/AAAAAAAA4D8CAAAAjAAAAAAAAAAAAAAA////AAAAAAAAAAAAAAAAAAAAAAAAAAAAAAAAAAAAAAAAAAAAZAAAAAEAAABAAAAAAAAAAAAAAAAAAAAAAAAAAAAAAAAAAAAAAAAAAAAAAAAAAAAAAAAAAAAAAAAAAAAAAAAAAAAAAAAAAAAAAAAAAAAAAAAAAAAAAAAAAAAAAAAAAAAAFAAAADwAAAAAAAAAAAAAAAAAAAAUAAAAAQAAABQAAAAUAAAAFAAAAAEAAAAAAAAAZAAAAGQAAAAAAAAAZAAAAGQAAAAVAAAAYAAAAAAAAAAAAAAADwAAACADAAAAAAAAAAAAAAEAAACgMgAAVgcAAKr4//8BAAAAf39/AAEAAABkAAAAAAAAABQAAABAHwAAAAAAACYAAAAAAAAAwOD//wAAAAAmAAAAZAAAABYAAABMAAAAAAAAAAAAAAAEAAAAAAAAAAEAAAB/f38AAAAAACgAAAAoAAAAZAAAAGQAAAAAAAAAzMzMAAAAAABQAAAAUAAAAGQAAABkAAAAAAAAAAcAAAA4AAAAAAAAAAAAAAAAAAAA////AAAAAAAAAAAAAAAAAAAAAAAAAAAAAAAAAAAAAABkAAAAZAAAAAAAAAAjAAAABAAAAGQAAAAXAAAAFAAAAAAAAAAAAAAA/38AAP9/AAAAAAAACQAAAAQAAAAAAAAADAAAABAAAAAAAAAAAAAAAAAAAAAAAAAAHgAAAGgAAAAAAAAAAAAAAAAAAAAAAAAAAAAAABAnAAAQJwAAAAAAAAAAAAAAAAAAAAAAAAAAAAAAAAAAAAAAAAAAAAAUAAAAAAAAAMDA/wAAAAAAZAAAADIAAAAAAAAAZAAAAAAAAAB/f38ACgAAACIAAAAYAAAAAAAAAAAAAAAAAAAAAAAAAAAAAAAAAAAAJAAAACQAAAAAAAAABwAAAAAAAAAAAAAAAAAAAAAAAAAAAAAAAAAAAH9/fwAlAAAAWAAAAAAAAAAAAAAAAAAAAAAAAAAAAAAAAAAAAAAAAAAAAAAAAAAAAAAAAAAAAAAAPwAAAAAAAACghgEAAAAAAAAAAAAAAAAADAAAAAEAAAAAAAAAAAAAAAAAAAAhAAAAQAAAADwAAAADAAAAB6AAAAAAAAAAAAAAAAAAAAAAAAAAAAAAAAAAAAAAAAAAAAAAGAsAAF4QAAAAAAAAAAAAAAAAAAAoAAAACAAAAAEAAAABAAAAMAAAABQAAAAAAAAAAAD//wAAAQAAAP//AAABAA=="/>
+                          <sm:smNativeData xmlns:sm="smNativeData" xmlns:w="http://schemas.openxmlformats.org/wordprocessingml/2006/main" xmlns:w10="urn:schemas-microsoft-com:office:word" xmlns:v="urn:schemas-microsoft-com:vml" xmlns:o="urn:schemas-microsoft-com:office:office" xmlns="" val="SMDATA_18_nyviXhMAAAAlAAAAEQAAAC0AAAAAkAAAAEgAAACQAAAASAAAAAAAAAAAAAAAAAAAAAEAAABQAAAAAAAAAAAA4D8AAAAAAADgPwAAAAAAAOA/AAAAAAAA4D8AAAAAAADgPwAAAAAAAOA/AAAAAAAA4D8AAAAAAADgPwAAAAAAAOA/AAAAAAAA4D8CAAAAjAAAAAAAAAAAAAAA////AAAAAAAAAAAAAAAAAAAAAAAAAAAAAAAAAAAAAAAAAAAAZAAAAAEAAABAAAAAAAAAAAAAAAAAAAAAAAAAAAAAAAAAAAAAAAAAAAAAAAAAAAAAAAAAAAAAAAAAAAAAAAAAAAAAAAAAAAAAAAAAAAAAAAAAAAAAAAAAAAAAAAAAAAAAFAAAADwAAAAAAAAAAAAAAAAAAAAUAAAAAQAAABQAAAAUAAAAFAAAAAEAAAAAAAAAZAAAAGQAAAAAAAAAZAAAAGQAAAAVAAAAYAAAAAAAAAAAAAAADwAAACADAAAAAAAAAAAAAAEAAACgMgAAVgcAAKr4//8BAAAAf39/AAEAAABkAAAAAAAAABQAAABAHwAAAAAAACYAAAAAAAAAwOD//wAAAAAmAAAAZAAAABYAAABMAAAAAAAAAAAAAAAEAAAAAAAAAAEAAAB/f38AAAAAACgAAAAoAAAAZAAAAGQAAAAAAAAAzMzMAAAAAABQAAAAUAAAAGQAAABkAAAAAAAAAAcAAAA4AAAAAAAAAAAAAAAAAAAA////AAAAAAAAAAAAAAAAAAAAAAAAAAAAAAAAAAAAAABkAAAAZAAAAAAAAAAjAAAABAAAAGQAAAAXAAAAFAAAAAAAAAAAAAAA/38AAP9/AAAAAAAACQAAAAQAAAAAAAAADAAAABAAAAAAAAAAAAAAAAAAAAAAAAAAHgAAAGgAAAAAAAAAAAAAAAAAAAAAAAAAAAAAABAnAAAQJwAAAAAAAAAAAAAAAAAAAAAAAAAAAAAAAAAAAAAAAAAAAAAUAAAAAAAAAMDA/wAAAAAAZAAAADIAAAAAAAAAZAAAAAAAAAB/f38ACgAAACIAAAAYAAAAAAAAAAAAAAAAAAAAAAAAAAAAAAAAAAAAJAAAACQAAAAAAAAABwAAAAAAAAAAAAAAAAAAAAAAAAAAAAAAAAAAAH9/fwAlAAAAWAAAAAAAAAAAAAAAAAAAAAAAAAAAAAAAAAAAAAAAAAAAAAAAAAAAAAAAAAAAAAAAPwAAAAAAAACghgEAAAAAAAAAAAAAAAAADAAAAAEAAAAAAAAAAAAAAAAAAAAhAAAAQAAAADwAAAADAAAAB6AAAAAAAAAAAAAAAAAAAAAAAAAAAAAAAAAAAAAAAAAAAAAAGAsAAF4QAAAAAAAAAAAAAAAAAAAoAAAACAAAAAEAAAABAAAAMAAAABQAAAAAAAAAAAD//wAAAQAAAP//AAABAA=="/>
                         </a:ext>
                       </a:extLst>
                     </pic:cNvPicPr>
@@ -2528,7 +2528,7 @@
                       <a:picLocks noChangeAspect="1"/>
                       <a:extLst>
                         <a:ext uri="smNativeData">
-                          <sm:smNativeData xmlns="" xmlns:o="urn:schemas-microsoft-com:office:office" xmlns:v="urn:schemas-microsoft-com:vml" xmlns:w10="urn:schemas-microsoft-com:office:word" xmlns:w="http://schemas.openxmlformats.org/wordprocessingml/2006/main" xmlns:sm="smNativeData" val="SMDATA_18_nyviXhMAAAAlAAAAEQAAAC0AAAAAkAAAAEgAAACQAAAASAAAAAAAAAAAAAAAAAAAAAEAAABQAAAAAAAAAAAA4D8AAAAAAADgPwAAAAAAAOA/AAAAAAAA4D8AAAAAAADgPwAAAAAAAOA/AAAAAAAA4D8AAAAAAADgPwAAAAAAAOA/AAAAAAAA4D8CAAAAjAAAAAAAAAAAAAAA////AAAAAAAAAAAAAAAAAAAAAAAAAAAAAAAAAAAAAAAAAAAAZAAAAAEAAABAAAAAAAAAAAAAAAAAAAAAAAAAAAAAAAAAAAAAAAAAAAAAAAAAAAAAAAAAAAAAAAAAAAAAAAAAAAAAAAAAAAAAAAAAAAAAAAAAAAAAAAAAAAAAAAAAAAAAFAAAADwAAAAAAAAAAAAAAAAAAAAPAAAAAQAAACMAAAAjAAAAIwAAAB4AAAAAAAAAZAAAAGQAAAAAAAAAZAAAAGQAAAAVAAAAYAAAAAAAAAAAAAAADwAAACADAAAAAAAAAAAAAAEAAACgMgAAVgcAAKr4//8BAAAAf39/AAEAAABkAAAAAAAAABQAAABAHwAAAAAAACYAAAAAAAAAwOD//wAAAAAmAAAAZAAAABYAAABMAAAAAAAAAAAAAAAEAAAAAAAAAAEAAAB/f38AAAAAACgAAAAoAAAAZAAAAGQAAAAAAAAAzMzMAAAAAABQAAAAUAAAAGQAAABkAAAAAAAAAAcAAAA4AAAAAAAAAAAAAAAAAAAA////AAAAAAAAAAAAAAAAAAAAAAAAAAAAAAAAAAAAAABkAAAAZAAAAAAAAAAjAAAABAAAAGQAAAAXAAAAFAAAAAAAAAAAAAAA/38AAP9/AAAAAAAACQAAAAQAAAAAAAAADAAAABAAAAAAAAAAAAAAAAAAAAAAAAAAHgAAAGgAAAAAAAAAAAAAAAAAAAAAAAAAAAAAABAnAAAQJwAAAAAAAAAAAAAAAAAAAAAAAAAAAAAAAAAAAAAAAAAAAAAUAAAAAAAAAMDA/wAAAAAAZAAAADIAAAAAAAAAZAAAAAAAAAB/f38ACgAAACIAAAAYAAAAAAAAAAAAAAAAAAAAAAAAAAAAAAAAAAAAJAAAACQAAAAAAAAABwAAAAAAAAAAAAAAAAAAAAAAAAAAAAAAAAAAAH9/fwAlAAAAWAAAAAAAAAAAAAAAAAAAAAAAAAAAAAAAAAAAAAAAAAAAAAAAAAAAAAAAAAAAAAAAPwAAAAAAAACghgEAAAAAAAAAAAAAAAAADAAAAAEAAAAAAAAAAAAAAAAAAAAhAAAAQAAAADwAAABCAAAAB6AAAAAAAAAAAAAAAAAAAAAAAAAAAAAAAAAAAAAAAAAAAAAAvgoAAL0DAAAAAAAAAAAAAAAAAAAoAAAACAAAAAEAAAABAAAAMAAAABQAAAAAAAAAAAD//wAAAQAAAP//AAABAA=="/>
+                          <sm:smNativeData xmlns:sm="smNativeData" xmlns:w="http://schemas.openxmlformats.org/wordprocessingml/2006/main" xmlns:w10="urn:schemas-microsoft-com:office:word" xmlns:v="urn:schemas-microsoft-com:vml" xmlns:o="urn:schemas-microsoft-com:office:office" xmlns="" val="SMDATA_18_nyviXhMAAAAlAAAAEQAAAC0AAAAAkAAAAEgAAACQAAAASAAAAAAAAAAAAAAAAAAAAAEAAABQAAAAAAAAAAAA4D8AAAAAAADgPwAAAAAAAOA/AAAAAAAA4D8AAAAAAADgPwAAAAAAAOA/AAAAAAAA4D8AAAAAAADgPwAAAAAAAOA/AAAAAAAA4D8CAAAAjAAAAAAAAAAAAAAA////AAAAAAAAAAAAAAAAAAAAAAAAAAAAAAAAAAAAAAAAAAAAZAAAAAEAAABAAAAAAAAAAAAAAAAAAAAAAAAAAAAAAAAAAAAAAAAAAAAAAAAAAAAAAAAAAAAAAAAAAAAAAAAAAAAAAAAAAAAAAAAAAAAAAAAAAAAAAAAAAAAAAAAAAAAAFAAAADwAAAAAAAAAAAAAAAAAAAAPAAAAAQAAACMAAAAjAAAAIwAAAB4AAAAAAAAAZAAAAGQAAAAAAAAAZAAAAGQAAAAVAAAAYAAAAAAAAAAAAAAADwAAACADAAAAAAAAAAAAAAEAAACgMgAAVgcAAKr4//8BAAAAf39/AAEAAABkAAAAAAAAABQAAABAHwAAAAAAACYAAAAAAAAAwOD//wAAAAAmAAAAZAAAABYAAABMAAAAAAAAAAAAAAAEAAAAAAAAAAEAAAB/f38AAAAAACgAAAAoAAAAZAAAAGQAAAAAAAAAzMzMAAAAAABQAAAAUAAAAGQAAABkAAAAAAAAAAcAAAA4AAAAAAAAAAAAAAAAAAAA////AAAAAAAAAAAAAAAAAAAAAAAAAAAAAAAAAAAAAABkAAAAZAAAAAAAAAAjAAAABAAAAGQAAAAXAAAAFAAAAAAAAAAAAAAA/38AAP9/AAAAAAAACQAAAAQAAAAAAAAADAAAABAAAAAAAAAAAAAAAAAAAAAAAAAAHgAAAGgAAAAAAAAAAAAAAAAAAAAAAAAAAAAAABAnAAAQJwAAAAAAAAAAAAAAAAAAAAAAAAAAAAAAAAAAAAAAAAAAAAAUAAAAAAAAAMDA/wAAAAAAZAAAADIAAAAAAAAAZAAAAAAAAAB/f38ACgAAACIAAAAYAAAAAAAAAAAAAAAAAAAAAAAAAAAAAAAAAAAAJAAAACQAAAAAAAAABwAAAAAAAAAAAAAAAAAAAAAAAAAAAAAAAAAAAH9/fwAlAAAAWAAAAAAAAAAAAAAAAAAAAAAAAAAAAAAAAAAAAAAAAAAAAAAAAAAAAAAAAAAAAAAAPwAAAAAAAACghgEAAAAAAAAAAAAAAAAADAAAAAEAAAAAAAAAAAAAAAAAAAAhAAAAQAAAADwAAABCAAAAB6AAAAAAAAAAAAAAAAAAAAAAAAAAAAAAAAAAAAAAAAAAAAAAvgoAAL0DAAAAAAAAAAAAAAAAAAAoAAAACAAAAAEAAAABAAAAMAAAABQAAAAAAAAAAAD//wAAAQAAAP//AAABAA=="/>
                         </a:ext>
                       </a:extLst>
                     </pic:cNvPicPr>
@@ -2747,7 +2747,7 @@
                       <wpg:cNvGrpSpPr>
                         <a:extLst>
                           <a:ext uri="smNativeData">
-                            <sm:smNativeData xmlns="" xmlns:o="urn:schemas-microsoft-com:office:office" xmlns:v="urn:schemas-microsoft-com:vml" xmlns:w10="urn:schemas-microsoft-com:office:word" xmlns:w="http://schemas.openxmlformats.org/wordprocessingml/2006/main" xmlns:sm="smNativeData" val="SMDATA_6_nyviXhMAAAAlAAAAAQAAAA0AAAAAkAAAAEgAAACQAAAASAAAAAAAAAAAAAAAAAAAABcAAAAUAAAAAAAAAAAAAAD/fwAA/38AAAAAAAAJAAAABAAAAAAAAAAMAAAAEAAAAAAAAAAAAAAAAAAAAAAAAAAhAAAAQAAAADwAAABQAAAAB6AAAAgAAAAAAAAAAAAAAAAAAAAAAAAAAAAAAAAAAAAAAAAAbxAAADEHAAAAAAAAAAAAAAAAAAAoAAAACAAAAAEAAAABAAAA"/>
+                            <sm:smNativeData xmlns:sm="smNativeData" xmlns:w="http://schemas.openxmlformats.org/wordprocessingml/2006/main" xmlns:w10="urn:schemas-microsoft-com:office:word" xmlns:v="urn:schemas-microsoft-com:vml" xmlns:o="urn:schemas-microsoft-com:office:office" xmlns="" val="SMDATA_6_nyviXhMAAAAlAAAAAQAAAA0AAAAAkAAAAEgAAACQAAAASAAAAAAAAAAAAAAAAAAAABcAAAAUAAAAAAAAAAAAAAD/fwAA/38AAAAAAAAJAAAABAAAAAAAAAAMAAAAEAAAAAAAAAAAAAAAAAAAAAAAAAAhAAAAQAAAADwAAABQAAAAB6AAAAgAAAAAAAAAAAAAAAAAAAAAAAAAAAAAAAAAAAAAAAAAbxAAADEHAAAAAAAAAAAAAAAAAAAoAAAACAAAAAEAAAABAAAA"/>
                           </a:ext>
                         </a:extLst>
                       </wpg:cNvGrpSpPr>
@@ -2764,7 +2764,7 @@
                         <wps:cNvSpPr>
                           <a:extLst>
                             <a:ext uri="smNativeData">
-                              <sm:smNativeData xmlns="" xmlns:o="urn:schemas-microsoft-com:office:office" xmlns:v="urn:schemas-microsoft-com:vml" xmlns:w10="urn:schemas-microsoft-com:office:word" xmlns:w="http://schemas.openxmlformats.org/wordprocessingml/2006/main" xmlns:sm="smNativeData" val="SMDATA_16_nyviXhMAAAAlAAAAZAAAAE0BAAAAkAAAAEgAAACQAAAASAAAAAAAAAAAAAAAAAAAAAEAAABQAAAAAAAAAAAA4D8AAAAAAADgPwAAAAAAAOA/AAAAAAAA4D8AAAAAAADgPwAAAAAAAOA/AAAAAAAA4D8AAAAAAADgPwAAAAAAAOA/AAAAAAAA4D8CAAAAjAAAAAEAAAAAAAAA////AAAAAAAAAAAAAAAAAAAAAAAAAAAAAAAAAAAAAAAAAAAAZAAAAAEAAABAAAAAAAAAAAAAAAAAAAAAAAAAAAAAAAAAAAAAAAAAAAAAAAAAAAAAAAAAAAAAAAAAAAAAAAAAAAAAAAAAAAAAAAAAAAAAAAAAAAAAAAAAAAAAAAAAAAAAFAAAADwAAAABAAAAAAAAAH9/fwAoAAAAAQAAABQAAAAUAAAAFAAAAAEAAAAAAAAAZAAAAGQAAAAAAAAAZAAAAGQAAAAVAAAAYAAAAAAAAAAAAAAADwAAACADAAAAAAAAAAAAAAEAAACgMgAAVgcAAKr4//8BAAAAf39/AAEAAABkAAAAAAAAABQAAABAHwAAAAAAACYAAAAAAAAAwOD//wAAAAAmAAAAZAAAABYAAABMAAAAAAAAAAAAAAAEAAAAAAAAAAEAAAB/f38AAAAAACgAAAAoAAAAZAAAAGQAAAAAAAAAzMzMAAAAAABQAAAAUAAAAGQAAABkAAAAAAAAABcAAAAUAAAAAAAAAAAAAAD/fwAA/38AAAACAAAJAAAABAAAAAAAAAAMAAAAEAAAAAAAAAAAAAAAAAAAAAAAAAAeAAAAaAAAAAAAAAAAAAAAAAAAAAAAAAAAAAAAECcAABAnAAAAAAAAAAAAAAAAAAAAAAAAAAAAAAAAAAAAAAAAAAAAABQAAAAAAAAAwMD/AAAAAABkAAAAMgAAAAAAAABkAAAAAAAAAH9/fwAKAAAAIgAAABgAAAAAAAAAAAAAAAAAAAAAAAAAAAAAAAAAAAAkAAAAJAAAAAAAAAAAAAAAAAAAAAAAAAAAAAAAAAAAAAAAAAAAAAAAAAAAACUAAABYAAAAAAAAAAAAAAAAAAAAAAAAAAAAAAAAAAAAAAAAAAAAAAAAAAAAAAAAAAAAAAA/AAAAAAAAAKCGAQAAAAAAAAAAAAAAAAAMAAAAAQAAAAAAAAAAAAAAAAAAACEAAABAAAAAPAAAAAAAAAAAggAABAAAAAAAAAAAAAAAAAAAAAAAAAAAAAAAAAAAAAAAAABvEAAAMQcAAAAAAAAAAAAAAAAAACgAAAAIAAAAAQAAAAEAAAAwAAAAFAAAAAAAAAAAAP//AAABAAAA//8AAAEA"/>
+                              <sm:smNativeData xmlns:sm="smNativeData" xmlns:w="http://schemas.openxmlformats.org/wordprocessingml/2006/main" xmlns:w10="urn:schemas-microsoft-com:office:word" xmlns:v="urn:schemas-microsoft-com:vml" xmlns:o="urn:schemas-microsoft-com:office:office" xmlns="" val="SMDATA_16_nyviXhMAAAAlAAAAZAAAAE0BAAAAkAAAAEgAAACQAAAASAAAAAAAAAAAAAAAAAAAAAEAAABQAAAAAAAAAAAA4D8AAAAAAADgPwAAAAAAAOA/AAAAAAAA4D8AAAAAAADgPwAAAAAAAOA/AAAAAAAA4D8AAAAAAADgPwAAAAAAAOA/AAAAAAAA4D8CAAAAjAAAAAEAAAAAAAAA////AAAAAAAAAAAAAAAAAAAAAAAAAAAAAAAAAAAAAAAAAAAAZAAAAAEAAABAAAAAAAAAAAAAAAAAAAAAAAAAAAAAAAAAAAAAAAAAAAAAAAAAAAAAAAAAAAAAAAAAAAAAAAAAAAAAAAAAAAAAAAAAAAAAAAAAAAAAAAAAAAAAAAAAAAAAFAAAADwAAAABAAAAAAAAAH9/fwAoAAAAAQAAABQAAAAUAAAAFAAAAAEAAAAAAAAAZAAAAGQAAAAAAAAAZAAAAGQAAAAVAAAAYAAAAAAAAAAAAAAADwAAACADAAAAAAAAAAAAAAEAAACgMgAAVgcAAKr4//8BAAAAf39/AAEAAABkAAAAAAAAABQAAABAHwAAAAAAACYAAAAAAAAAwOD//wAAAAAmAAAAZAAAABYAAABMAAAAAAAAAAAAAAAEAAAAAAAAAAEAAAB/f38AAAAAACgAAAAoAAAAZAAAAGQAAAAAAAAAzMzMAAAAAABQAAAAUAAAAGQAAABkAAAAAAAAABcAAAAUAAAAAAAAAAAAAAD/fwAA/38AAAACAAAJAAAABAAAAAAAAAAMAAAAEAAAAAAAAAAAAAAAAAAAAAAAAAAeAAAAaAAAAAAAAAAAAAAAAAAAAAAAAAAAAAAAECcAABAnAAAAAAAAAAAAAAAAAAAAAAAAAAAAAAAAAAAAAAAAAAAAABQAAAAAAAAAwMD/AAAAAABkAAAAMgAAAAAAAABkAAAAAAAAAH9/fwAKAAAAIgAAABgAAAAAAAAAAAAAAAAAAAAAAAAAAAAAAAAAAAAkAAAAJAAAAAAAAAAAAAAAAAAAAAAAAAAAAAAAAAAAAAAAAAAAAAAAAAAAACUAAABYAAAAAAAAAAAAAAAAAAAAAAAAAAAAAAAAAAAAAAAAAAAAAAAAAAAAAAAAAAAAAAA/AAAAAAAAAKCGAQAAAAAAAAAAAAAAAAAMAAAAAQAAAAAAAAAAAAAAAAAAACEAAABAAAAAPAAAAAAAAAAAggAABAAAAAAAAAAAAAAAAAAAAAAAAAAAAAAAAAAAAAAAAABvEAAAMQcAAAAAAAAAAAAAAAAAACgAAAAIAAAAAQAAAAEAAAAwAAAAFAAAAAAAAAAAAP//AAABAAAA//8AAAEA"/>
                             </a:ext>
                           </a:extLst>
                         </wps:cNvSpPr>
@@ -2794,7 +2794,7 @@
                         <wps:cNvSpPr>
                           <a:extLst>
                             <a:ext uri="smNativeData">
-                              <sm:smNativeData xmlns="" xmlns:o="urn:schemas-microsoft-com:office:office" xmlns:v="urn:schemas-microsoft-com:vml" xmlns:w10="urn:schemas-microsoft-com:office:word" xmlns:w="http://schemas.openxmlformats.org/wordprocessingml/2006/main" xmlns:sm="smNativeData" val="SMDATA_16_nyviXhMAAAAlAAAAZgAAAE0AAAAAkAAAAEgAAACQAAAASAAAAAAAAAABAAAAAAAAAAEAAABQAAAAAAAAAAAA8D8AAAAAAADwPwAAAAAAAOA/AAAAAAAA4D8AAAAAAADgPwAAAAAAAOA/AAAAAAAA4D8AAAAAAADgPwAAAAAAAOA/AAAAAAAA4D8CAAAAjAAAAAEAAAAAAAAA////AAAAAAAAAAAAAAAAAAAAAAAAAAAAAAAAAAAAAAAAAAAAZAAAAAEAAABAAAAAAAAAAAAAAAAAAAAAAAAAAAAAAAAAAAAAAAAAAAAAAAAAAAAAAAAAAAAAAAAAAAAAAAAAAAAAAAAAAAAAAAAAAAAAAAAAAAAAAAAAAAAAAAAAAAAAFAAAADwAAAABAAAAAAAAAAAAAAAoAAAAAQAAABQAAAAUAAAAFAAAAAEAAAAAAAAAZAAAAGQAAAAAAAAAZAAAAGQAAAAVAAAAYAAAAAAAAAAAAAAADwAAACADAAAAAAAAAAAAAAEAAACgMgAAVgcAAKr4//8BAAAAf39/AAEAAABkAAAAAAAAABQAAABAHwAAAAAAACYAAAAAAAAAwOD//wAAAAAmAAAAZAAAABYAAABMAAAAAAAAAAAAAAAEAAAAAAAAAAEAAAB/f38AAAAAACgAAAAoAAAAZAAAAGQAAAAAAAAAzMzMAAAAAABQAAAAUAAAAGQAAABkAAAAAAAAABcAAAAUAAAAAAAAAAAAAAD/fwAA/38AAAACAAAJAAAABAAAAAAAAAAMAAAAEAAAAAAAAAAAAAAAAAAAAAAAAAAeAAAAaAAAAAAAAAAAAAAAAAAAAAAAAAAAAAAAECcAABAnAAAAAAAAAAAAAAAAAAAAAAAAAAAAAAAAAAAAAAAAAAAAABQAAAAAAAAAwMD/AAAAAABkAAAAMgAAAAAAAABkAAAAAAAAAH9/fwAKAAAAIgAAABgAAAAAAAAAAAAAAAAAAAAAAAAAAAAAAAAAAAAkAAAAJAAAAAAAAAAAAAAAAAAAAAAAAAAAAAAAAAAAAAAAAAAAAAAAAAAAACUAAABYAAAAAAAAAAAAAAAAAAAAAAAAAAAAAAAAAAAAAAAAAAAAAAAAAAAAAAAAAAAAAAA/AAAAAAAAAKCGAQAAAAAAAAAAAAAAAAAMAAAAAQAAAAAAAAAAAAAAAAAAACEAAABAAAAAPAAAAAAAAAAAggAAAAAAAAAAAAAAAAAAAAAAAAAAAAAAAAAAAAAAAAAAAADQAQAA3AEAAAAAAAA9BwAAgAQAACgAAAAIAAAAAQAAAAEAAAAwAAAAFAAAAAAAAAAAAP//AAABAAAA//8AAAEA"/>
+                              <sm:smNativeData xmlns:sm="smNativeData" xmlns:w="http://schemas.openxmlformats.org/wordprocessingml/2006/main" xmlns:w10="urn:schemas-microsoft-com:office:word" xmlns:v="urn:schemas-microsoft-com:vml" xmlns:o="urn:schemas-microsoft-com:office:office" xmlns="" val="SMDATA_16_nyviXhMAAAAlAAAAZgAAAE0AAAAAkAAAAEgAAACQAAAASAAAAAAAAAABAAAAAAAAAAEAAABQAAAAAAAAAAAA8D8AAAAAAADwPwAAAAAAAOA/AAAAAAAA4D8AAAAAAADgPwAAAAAAAOA/AAAAAAAA4D8AAAAAAADgPwAAAAAAAOA/AAAAAAAA4D8CAAAAjAAAAAEAAAAAAAAA////AAAAAAAAAAAAAAAAAAAAAAAAAAAAAAAAAAAAAAAAAAAAZAAAAAEAAABAAAAAAAAAAAAAAAAAAAAAAAAAAAAAAAAAAAAAAAAAAAAAAAAAAAAAAAAAAAAAAAAAAAAAAAAAAAAAAAAAAAAAAAAAAAAAAAAAAAAAAAAAAAAAAAAAAAAAFAAAADwAAAABAAAAAAAAAAAAAAAoAAAAAQAAABQAAAAUAAAAFAAAAAEAAAAAAAAAZAAAAGQAAAAAAAAAZAAAAGQAAAAVAAAAYAAAAAAAAAAAAAAADwAAACADAAAAAAAAAAAAAAEAAACgMgAAVgcAAKr4//8BAAAAf39/AAEAAABkAAAAAAAAABQAAABAHwAAAAAAACYAAAAAAAAAwOD//wAAAAAmAAAAZAAAABYAAABMAAAAAAAAAAAAAAAEAAAAAAAAAAEAAAB/f38AAAAAACgAAAAoAAAAZAAAAGQAAAAAAAAAzMzMAAAAAABQAAAAUAAAAGQAAABkAAAAAAAAABcAAAAUAAAAAAAAAAAAAAD/fwAA/38AAAACAAAJAAAABAAAAAAAAAAMAAAAEAAAAAAAAAAAAAAAAAAAAAAAAAAeAAAAaAAAAAAAAAAAAAAAAAAAAAAAAAAAAAAAECcAABAnAAAAAAAAAAAAAAAAAAAAAAAAAAAAAAAAAAAAAAAAAAAAABQAAAAAAAAAwMD/AAAAAABkAAAAMgAAAAAAAABkAAAAAAAAAH9/fwAKAAAAIgAAABgAAAAAAAAAAAAAAAAAAAAAAAAAAAAAAAAAAAAkAAAAJAAAAAAAAAAAAAAAAAAAAAAAAAAAAAAAAAAAAAAAAAAAAAAAAAAAACUAAABYAAAAAAAAAAAAAAAAAAAAAAAAAAAAAAAAAAAAAAAAAAAAAAAAAAAAAAAAAAAAAAA/AAAAAAAAAKCGAQAAAAAAAAAAAAAAAAAMAAAAAQAAAAAAAAAAAAAAAAAAACEAAABAAAAAPAAAAAAAAAAAggAAAAAAAAAAAAAAAAAAAAAAAAAAAAAAAAAAAAAAAAAAAADQAQAA3AEAAAAAAAA9BwAAgAQAACgAAAAIAAAAAQAAAAEAAAAwAAAAFAAAAAAAAAAAAP//AAABAAAA//8AAAEA"/>
                             </a:ext>
                           </a:extLst>
                         </wps:cNvSpPr>
@@ -3879,12 +3879,7 @@
       <w:bookmarkStart w:id="1" w:name="_Toc42699745"/>
       <w:r>
         <w:lastRenderedPageBreak/>
-        <w:t>Giới thiệ</w:t>
-      </w:r>
-      <w:bookmarkStart w:id="2" w:name="_GoBack"/>
-      <w:bookmarkEnd w:id="2"/>
-      <w:r>
-        <w:t>u đề tài</w:t>
+        <w:t>Giới thiệu đề tài</w:t>
       </w:r>
       <w:bookmarkEnd w:id="0"/>
       <w:bookmarkEnd w:id="1"/>
@@ -3899,13 +3894,13 @@
         <w:ind w:left="720" w:hanging="360"/>
         <w:jc w:val="both"/>
       </w:pPr>
-      <w:bookmarkStart w:id="3" w:name="_Toc42405689"/>
-      <w:bookmarkStart w:id="4" w:name="_Toc42699746"/>
+      <w:bookmarkStart w:id="2" w:name="_Toc42405689"/>
+      <w:bookmarkStart w:id="3" w:name="_Toc42699746"/>
       <w:r>
         <w:t>Mô tả dự án</w:t>
       </w:r>
+      <w:bookmarkEnd w:id="2"/>
       <w:bookmarkEnd w:id="3"/>
-      <w:bookmarkEnd w:id="4"/>
     </w:p>
     <w:p>
       <w:pPr>
@@ -3917,13 +3912,13 @@
         <w:ind w:left="720" w:hanging="360"/>
         <w:jc w:val="both"/>
       </w:pPr>
-      <w:bookmarkStart w:id="5" w:name="_Toc42405690"/>
-      <w:bookmarkStart w:id="6" w:name="_Toc42699747"/>
+      <w:bookmarkStart w:id="4" w:name="_Toc42405690"/>
+      <w:bookmarkStart w:id="5" w:name="_Toc42699747"/>
       <w:r>
         <w:t>Công cụ quản lý</w:t>
       </w:r>
+      <w:bookmarkEnd w:id="4"/>
       <w:bookmarkEnd w:id="5"/>
-      <w:bookmarkEnd w:id="6"/>
     </w:p>
     <w:p>
       <w:pPr>
@@ -3989,14 +3984,14 @@
         <w:ind w:left="1080" w:hanging="720"/>
         <w:jc w:val="both"/>
       </w:pPr>
-      <w:bookmarkStart w:id="7" w:name="_Toc42405691"/>
-      <w:bookmarkStart w:id="8" w:name="_Toc42699748"/>
+      <w:bookmarkStart w:id="6" w:name="_Toc42405691"/>
+      <w:bookmarkStart w:id="7" w:name="_Toc42699748"/>
       <w:r>
         <w:lastRenderedPageBreak/>
         <w:t>Các nhân sự tham gia</w:t>
       </w:r>
+      <w:bookmarkEnd w:id="6"/>
       <w:bookmarkEnd w:id="7"/>
-      <w:bookmarkEnd w:id="8"/>
     </w:p>
     <w:p>
       <w:pPr>
@@ -4008,13 +4003,13 @@
         <w:ind w:left="720" w:hanging="360"/>
         <w:jc w:val="both"/>
       </w:pPr>
-      <w:bookmarkStart w:id="9" w:name="_Toc42405692"/>
-      <w:bookmarkStart w:id="10" w:name="_Toc42699749"/>
+      <w:bookmarkStart w:id="8" w:name="_Toc42405692"/>
+      <w:bookmarkStart w:id="9" w:name="_Toc42699749"/>
       <w:r>
         <w:t>Thông tin liên hệ phía khách hàng</w:t>
       </w:r>
+      <w:bookmarkEnd w:id="8"/>
       <w:bookmarkEnd w:id="9"/>
-      <w:bookmarkEnd w:id="10"/>
     </w:p>
     <w:p>
       <w:pPr>
@@ -4189,13 +4184,13 @@
         <w:ind w:left="720" w:hanging="360"/>
         <w:jc w:val="both"/>
       </w:pPr>
-      <w:bookmarkStart w:id="11" w:name="_Toc42405693"/>
-      <w:bookmarkStart w:id="12" w:name="_Toc42699750"/>
+      <w:bookmarkStart w:id="10" w:name="_Toc42405693"/>
+      <w:bookmarkStart w:id="11" w:name="_Toc42699750"/>
       <w:r>
         <w:t>Thông tin liên hệ phía công ty</w:t>
       </w:r>
+      <w:bookmarkEnd w:id="10"/>
       <w:bookmarkEnd w:id="11"/>
-      <w:bookmarkEnd w:id="12"/>
     </w:p>
     <w:p>
       <w:pPr>
@@ -4693,13 +4688,13 @@
         <w:ind w:left="720" w:hanging="360"/>
         <w:jc w:val="both"/>
       </w:pPr>
-      <w:bookmarkStart w:id="13" w:name="_Toc42405694"/>
-      <w:bookmarkStart w:id="14" w:name="_Toc42699751"/>
+      <w:bookmarkStart w:id="12" w:name="_Toc42405694"/>
+      <w:bookmarkStart w:id="13" w:name="_Toc42699751"/>
       <w:r>
         <w:t>Phân chia vai trò của các thành viên dự án và khách hàng</w:t>
       </w:r>
+      <w:bookmarkEnd w:id="12"/>
       <w:bookmarkEnd w:id="13"/>
-      <w:bookmarkEnd w:id="14"/>
     </w:p>
     <w:p>
       <w:pPr>
@@ -4768,14 +4763,14 @@
         <w:ind w:left="1080" w:hanging="720"/>
         <w:jc w:val="both"/>
       </w:pPr>
-      <w:bookmarkStart w:id="15" w:name="_Toc42405695"/>
-      <w:bookmarkStart w:id="16" w:name="_Toc42699752"/>
+      <w:bookmarkStart w:id="14" w:name="_Toc42405695"/>
+      <w:bookmarkStart w:id="15" w:name="_Toc42699752"/>
       <w:r>
         <w:lastRenderedPageBreak/>
         <w:t>Khảo sát dự án</w:t>
       </w:r>
+      <w:bookmarkEnd w:id="14"/>
       <w:bookmarkEnd w:id="15"/>
-      <w:bookmarkEnd w:id="16"/>
     </w:p>
     <w:p>
       <w:pPr>
@@ -4787,13 +4782,13 @@
         <w:ind w:left="1080" w:hanging="360"/>
         <w:jc w:val="both"/>
       </w:pPr>
-      <w:bookmarkStart w:id="17" w:name="_Toc42405696"/>
-      <w:bookmarkStart w:id="18" w:name="_Toc42699753"/>
+      <w:bookmarkStart w:id="16" w:name="_Toc42405696"/>
+      <w:bookmarkStart w:id="17" w:name="_Toc42699753"/>
       <w:r>
         <w:t>Yêu cầu của khách hàng</w:t>
       </w:r>
+      <w:bookmarkEnd w:id="16"/>
       <w:bookmarkEnd w:id="17"/>
-      <w:bookmarkEnd w:id="18"/>
     </w:p>
     <w:p>
       <w:pPr>
@@ -5370,13 +5365,13 @@
         <w:ind w:left="1080" w:hanging="360"/>
         <w:jc w:val="both"/>
       </w:pPr>
-      <w:bookmarkStart w:id="19" w:name="_Toc42405697"/>
-      <w:bookmarkStart w:id="20" w:name="_Toc42699754"/>
+      <w:bookmarkStart w:id="18" w:name="_Toc42405697"/>
+      <w:bookmarkStart w:id="19" w:name="_Toc42699754"/>
       <w:r>
         <w:t>Mô hình hoạt động hiện thời – nghiệp vụ</w:t>
       </w:r>
+      <w:bookmarkEnd w:id="18"/>
       <w:bookmarkEnd w:id="19"/>
-      <w:bookmarkEnd w:id="20"/>
     </w:p>
     <w:p>
       <w:pPr>
@@ -5430,13 +5425,13 @@
         <w:ind w:left="1080" w:hanging="360"/>
         <w:jc w:val="both"/>
       </w:pPr>
-      <w:bookmarkStart w:id="21" w:name="_Toc42405698"/>
-      <w:bookmarkStart w:id="22" w:name="_Toc42699755"/>
+      <w:bookmarkStart w:id="20" w:name="_Toc42405698"/>
+      <w:bookmarkStart w:id="21" w:name="_Toc42699755"/>
       <w:r>
         <w:t>Mô hình hoạt động dự kiến khi áp dụng sản phẩm mới</w:t>
       </w:r>
+      <w:bookmarkEnd w:id="20"/>
       <w:bookmarkEnd w:id="21"/>
-      <w:bookmarkEnd w:id="22"/>
     </w:p>
     <w:p>
       <w:pPr>
@@ -5560,13 +5555,13 @@
         <w:ind w:left="1080" w:hanging="360"/>
         <w:jc w:val="both"/>
       </w:pPr>
-      <w:bookmarkStart w:id="23" w:name="_Toc42405699"/>
-      <w:bookmarkStart w:id="24" w:name="_Toc42699756"/>
+      <w:bookmarkStart w:id="22" w:name="_Toc42405699"/>
+      <w:bookmarkStart w:id="23" w:name="_Toc42699756"/>
       <w:r>
         <w:t>Phạm vi dự án</w:t>
       </w:r>
+      <w:bookmarkEnd w:id="22"/>
       <w:bookmarkEnd w:id="23"/>
-      <w:bookmarkEnd w:id="24"/>
     </w:p>
     <w:p>
       <w:pPr>
@@ -5590,15 +5585,15 @@
         <w:ind w:left="1080" w:hanging="720"/>
         <w:jc w:val="both"/>
       </w:pPr>
-      <w:bookmarkStart w:id="25" w:name="_Toc42405700"/>
-      <w:bookmarkStart w:id="26" w:name="_Toc42699757"/>
+      <w:bookmarkStart w:id="24" w:name="_Toc42405700"/>
+      <w:bookmarkStart w:id="25" w:name="_Toc42699757"/>
       <w:r>
         <w:lastRenderedPageBreak/>
         <w:t>Giao tiếp/ Trao đổi thông tin</w:t>
       </w:r>
-      <w:bookmarkStart w:id="27" w:name="_Toc27430395"/>
+      <w:bookmarkStart w:id="26" w:name="_Toc27430395"/>
+      <w:bookmarkEnd w:id="24"/>
       <w:bookmarkEnd w:id="25"/>
-      <w:bookmarkEnd w:id="26"/>
     </w:p>
     <w:p>
       <w:pPr>
@@ -5610,12 +5605,12 @@
         <w:ind w:left="360"/>
         <w:jc w:val="both"/>
       </w:pPr>
-      <w:bookmarkStart w:id="28" w:name="_Toc42699758"/>
+      <w:bookmarkStart w:id="27" w:name="_Toc42699758"/>
       <w:r>
         <w:t>Trao đổi qua Email</w:t>
       </w:r>
+      <w:bookmarkEnd w:id="26"/>
       <w:bookmarkEnd w:id="27"/>
-      <w:bookmarkEnd w:id="28"/>
     </w:p>
     <w:p>
       <w:pPr>
@@ -5677,13 +5672,13 @@
         <w:ind w:left="360"/>
         <w:jc w:val="both"/>
       </w:pPr>
-      <w:bookmarkStart w:id="29" w:name="_Toc27430396"/>
-      <w:bookmarkStart w:id="30" w:name="_Toc42699759"/>
+      <w:bookmarkStart w:id="28" w:name="_Toc27430396"/>
+      <w:bookmarkStart w:id="29" w:name="_Toc42699759"/>
       <w:r>
         <w:t>Họp offline</w:t>
       </w:r>
+      <w:bookmarkEnd w:id="28"/>
       <w:bookmarkEnd w:id="29"/>
-      <w:bookmarkEnd w:id="30"/>
     </w:p>
     <w:p>
       <w:pPr>
@@ -5816,22 +5811,22 @@
         <w:ind w:left="360"/>
         <w:jc w:val="both"/>
       </w:pPr>
-      <w:bookmarkStart w:id="31" w:name="_Toc42699760"/>
+      <w:bookmarkStart w:id="30" w:name="_Toc42699760"/>
       <w:r>
         <w:t>Quản lý công việc và mã nguồn</w:t>
       </w:r>
+      <w:bookmarkEnd w:id="30"/>
+    </w:p>
+    <w:p>
+      <w:pPr>
+        <w:pStyle w:val="Heading3"/>
+        <w:jc w:val="both"/>
+      </w:pPr>
+      <w:bookmarkStart w:id="31" w:name="_Toc42699761"/>
+      <w:r>
+        <w:t>3.1. Quản lý công việc</w:t>
+      </w:r>
       <w:bookmarkEnd w:id="31"/>
-    </w:p>
-    <w:p>
-      <w:pPr>
-        <w:pStyle w:val="Heading3"/>
-        <w:jc w:val="both"/>
-      </w:pPr>
-      <w:bookmarkStart w:id="32" w:name="_Toc42699761"/>
-      <w:r>
-        <w:t>3.1. Quản lý công việc</w:t>
-      </w:r>
-      <w:bookmarkEnd w:id="32"/>
     </w:p>
     <w:p>
       <w:pPr>
@@ -5925,11 +5920,11 @@
         <w:pStyle w:val="Heading3"/>
         <w:jc w:val="both"/>
       </w:pPr>
-      <w:bookmarkStart w:id="33" w:name="_Toc42699762"/>
+      <w:bookmarkStart w:id="32" w:name="_Toc42699762"/>
       <w:r>
         <w:t>3.2. Quản lý mã nguồn</w:t>
       </w:r>
-      <w:bookmarkEnd w:id="33"/>
+      <w:bookmarkEnd w:id="32"/>
     </w:p>
     <w:p>
       <w:pPr>
@@ -6006,7 +6001,7 @@
                     <pic:cNvPicPr>
                       <a:extLst>
                         <a:ext uri="smNativeData">
-                          <sm:smNativeData xmlns="" xmlns:o="urn:schemas-microsoft-com:office:office" xmlns:v="urn:schemas-microsoft-com:vml" xmlns:w10="urn:schemas-microsoft-com:office:word" xmlns:w="http://schemas.openxmlformats.org/wordprocessingml/2006/main" xmlns:sm="smNativeData" val="SMDATA_18_nyviXhMAAAAlAAAAEQAAAA0AAAAAkAAAAEgAAACQAAAASAAAAAAAAAAAAAAAAAAAAAEAAABQAAAAAAAAAAAA4D8AAAAAAADgPwAAAAAAAOA/AAAAAAAA4D8AAAAAAADgPwAAAAAAAOA/AAAAAAAA4D8AAAAAAADgPwAAAAAAAOA/AAAAAAAA4D8CAAAAjAAAAAAAAAAAAAAA////AAAAAAAAAAAAAAAAAAAAAAAAAAAAAAAAAAAAAAAAAAAAZAAAAAEAAABAAAAAAAAAAAAAAAAAAAAAAAAAAAAAAAAAAAAAAAAAAAAAAAAAAAAAAAAAAAAAAAAAAAAAAAAAAAAAAAAAAAAAAAAAAAAAAAAAAAAAAAAAAAAAAAAAAAAAFAAAADwAAAAAAAAAAAAAAAAAAAAPAAAAAQAAACMAAAAjAAAAIwAAAB4AAAAAAAAAZAAAAGQAAAAAAAAAZAAAAGQAAAAVAAAAYAAAAAAAAAAAAAAADwAAACADAAAAAAAAAAAAAAEAAACgMgAAVgcAAKr4//8BAAAAf39/AAEAAABkAAAAAAAAABQAAABAHwAAAAAAACYAAAAAAAAAwOD//wAAAAAmAAAAZAAAABYAAABMAAAAAAAAAAAAAAAEAAAAAAAAAAEAAAB/f38AAAAAACgAAAAoAAAAZAAAAGQAAAAAAAAAzMzMAAAAAABQAAAAUAAAAGQAAABkAAAAAAAAAAcAAAA4AAAAAAAAAAAAAAAAAAAA////AAAAAAAAAAAAAAAAAAAAAAAAAAAAAAAAAAAAAABkAAAAZAAAAAAAAAAjAAAABAAAAGQAAAAXAAAAFAAAAAAAAAAAAAAA/38AAP9/AAAAAAAACQAAAAQAAAAAAAAADAAAABAAAAAAAAAAAAAAAAAAAAAAAAAAHgAAAGgAAAAAAAAAAAAAAAAAAAAAAAAAAAAAABAnAAAQJwAAAAAAAAAAAAAAAAAAAAAAAAAAAAAAAAAAAAAAAAAAAAAUAAAAAAAAAMDA/wAAAAAAZAAAADIAAAAAAAAAZAAAAAAAAAB/f38ACgAAACIAAAAYAAAAAAAAAAAAAAAAAAAAAAAAAAAAAAAAAAAAJAAAACQAAAAAAAAABwAAAAAAAAAAAAAAAAAAAAAAAAAAAAAAAAAAAH9/fwAlAAAAWAAAAAAAAAAAAAAAAAAAAAAAAAAAAAAAAAAAAAAAAAAAAAAAAAAAAAAAAAAAAAAAPwAAAAAAAACghgEAAAAAAAAAAAAAAAAADAAAAAEAAAAAAAAAAAAAAAAAAAAhAAAAQAAAADwAAADtAAAAB6AAAAAAAAAAAAAAAAAAAAAAAAAAAAAAAAAAAAAAAAAAAAAArhUAAPwIAAAAAAAAAAAAAAAAAAAoAAAACAAAAAEAAAABAAAAMAAAABQAAAAAAAAAAAD//wAAAQAAAP//AAABAA=="/>
+                          <sm:smNativeData xmlns:sm="smNativeData" xmlns:w="http://schemas.openxmlformats.org/wordprocessingml/2006/main" xmlns:w10="urn:schemas-microsoft-com:office:word" xmlns:v="urn:schemas-microsoft-com:vml" xmlns:o="urn:schemas-microsoft-com:office:office" xmlns="" val="SMDATA_18_nyviXhMAAAAlAAAAEQAAAA0AAAAAkAAAAEgAAACQAAAASAAAAAAAAAAAAAAAAAAAAAEAAABQAAAAAAAAAAAA4D8AAAAAAADgPwAAAAAAAOA/AAAAAAAA4D8AAAAAAADgPwAAAAAAAOA/AAAAAAAA4D8AAAAAAADgPwAAAAAAAOA/AAAAAAAA4D8CAAAAjAAAAAAAAAAAAAAA////AAAAAAAAAAAAAAAAAAAAAAAAAAAAAAAAAAAAAAAAAAAAZAAAAAEAAABAAAAAAAAAAAAAAAAAAAAAAAAAAAAAAAAAAAAAAAAAAAAAAAAAAAAAAAAAAAAAAAAAAAAAAAAAAAAAAAAAAAAAAAAAAAAAAAAAAAAAAAAAAAAAAAAAAAAAFAAAADwAAAAAAAAAAAAAAAAAAAAPAAAAAQAAACMAAAAjAAAAIwAAAB4AAAAAAAAAZAAAAGQAAAAAAAAAZAAAAGQAAAAVAAAAYAAAAAAAAAAAAAAADwAAACADAAAAAAAAAAAAAAEAAACgMgAAVgcAAKr4//8BAAAAf39/AAEAAABkAAAAAAAAABQAAABAHwAAAAAAACYAAAAAAAAAwOD//wAAAAAmAAAAZAAAABYAAABMAAAAAAAAAAAAAAAEAAAAAAAAAAEAAAB/f38AAAAAACgAAAAoAAAAZAAAAGQAAAAAAAAAzMzMAAAAAABQAAAAUAAAAGQAAABkAAAAAAAAAAcAAAA4AAAAAAAAAAAAAAAAAAAA////AAAAAAAAAAAAAAAAAAAAAAAAAAAAAAAAAAAAAABkAAAAZAAAAAAAAAAjAAAABAAAAGQAAAAXAAAAFAAAAAAAAAAAAAAA/38AAP9/AAAAAAAACQAAAAQAAAAAAAAADAAAABAAAAAAAAAAAAAAAAAAAAAAAAAAHgAAAGgAAAAAAAAAAAAAAAAAAAAAAAAAAAAAABAnAAAQJwAAAAAAAAAAAAAAAAAAAAAAAAAAAAAAAAAAAAAAAAAAAAAUAAAAAAAAAMDA/wAAAAAAZAAAADIAAAAAAAAAZAAAAAAAAAB/f38ACgAAACIAAAAYAAAAAAAAAAAAAAAAAAAAAAAAAAAAAAAAAAAAJAAAACQAAAAAAAAABwAAAAAAAAAAAAAAAAAAAAAAAAAAAAAAAAAAAH9/fwAlAAAAWAAAAAAAAAAAAAAAAAAAAAAAAAAAAAAAAAAAAAAAAAAAAAAAAAAAAAAAAAAAAAAAPwAAAAAAAACghgEAAAAAAAAAAAAAAAAADAAAAAEAAAAAAAAAAAAAAAAAAAAhAAAAQAAAADwAAADtAAAAB6AAAAAAAAAAAAAAAAAAAAAAAAAAAAAAAAAAAAAAAAAAAAAArhUAAPwIAAAAAAAAAAAAAAAAAAAoAAAACAAAAAEAAAABAAAAMAAAABQAAAAAAAAAAAD//wAAAQAAAP//AAABAA=="/>
                         </a:ext>
                       </a:extLst>
                     </pic:cNvPicPr>
@@ -6050,14 +6045,14 @@
         <w:ind w:left="1080" w:hanging="720"/>
         <w:jc w:val="both"/>
       </w:pPr>
-      <w:bookmarkStart w:id="34" w:name="_Toc42405701"/>
-      <w:bookmarkStart w:id="35" w:name="_Toc42699763"/>
+      <w:bookmarkStart w:id="33" w:name="_Toc42405701"/>
+      <w:bookmarkStart w:id="34" w:name="_Toc42699763"/>
       <w:r>
         <w:lastRenderedPageBreak/>
         <w:t>Ước lượng chung</w:t>
       </w:r>
+      <w:bookmarkEnd w:id="33"/>
       <w:bookmarkEnd w:id="34"/>
-      <w:bookmarkEnd w:id="35"/>
     </w:p>
     <w:p>
       <w:pPr>
@@ -6074,14 +6069,14 @@
           <w:szCs w:val="27"/>
         </w:rPr>
       </w:pPr>
-      <w:bookmarkStart w:id="36" w:name="_Toc42405702"/>
+      <w:bookmarkStart w:id="35" w:name="_Toc42405702"/>
       <w:r>
         <w:rPr>
           <w:rStyle w:val="Heading2Char"/>
         </w:rPr>
         <w:t>Ước lượng tính năng</w:t>
       </w:r>
-      <w:bookmarkEnd w:id="36"/>
+      <w:bookmarkEnd w:id="35"/>
     </w:p>
     <w:p>
       <w:pPr>
@@ -6182,13 +6177,13 @@
         <w:ind w:left="720" w:hanging="360"/>
         <w:jc w:val="both"/>
       </w:pPr>
-      <w:bookmarkStart w:id="37" w:name="_Toc42405703"/>
-      <w:bookmarkStart w:id="38" w:name="_Toc42699764"/>
+      <w:bookmarkStart w:id="36" w:name="_Toc42405703"/>
+      <w:bookmarkStart w:id="37" w:name="_Toc42699764"/>
       <w:r>
         <w:t>Work Breakdown Structure</w:t>
       </w:r>
+      <w:bookmarkEnd w:id="36"/>
       <w:bookmarkEnd w:id="37"/>
-      <w:bookmarkEnd w:id="38"/>
     </w:p>
     <w:p>
       <w:pPr>
@@ -6241,7 +6236,7 @@
                       <a:picLocks noChangeAspect="1"/>
                       <a:extLst>
                         <a:ext uri="smNativeData">
-                          <sm:smNativeData xmlns="" xmlns:o="urn:schemas-microsoft-com:office:office" xmlns:v="urn:schemas-microsoft-com:vml" xmlns:w10="urn:schemas-microsoft-com:office:word" xmlns:w="http://schemas.openxmlformats.org/wordprocessingml/2006/main" xmlns:sm="smNativeData" val="SMDATA_18_nyviXhMAAAAlAAAAEQAAAC0AAAAAkAAAAEgAAACQAAAASAAAAAAAAAAAAAAAAAAAAAEAAABQAAAAAAAAAAAA4D8AAAAAAADgPwAAAAAAAOA/AAAAAAAA4D8AAAAAAADgPwAAAAAAAOA/AAAAAAAA4D8AAAAAAADgPwAAAAAAAOA/AAAAAAAA4D8CAAAAjAAAAAAAAAAAAAAA////AAAAAAAAAAAAAAAAAAAAAAAAAAAAAAAAAAAAAAAAAAAAZAAAAAEAAABAAAAAAAAAAAAAAAAAAAAAAAAAAAAAAAAAAAAAAAAAAAAAAAAAAAAAAAAAAAAAAAAAAAAAAAAAAAAAAAAAAAAAAAAAAAAAAAAAAAAAAAAAAAAAAAAAAAAAFAAAADwAAAAAAAAAAAAAAAAAAAAUAAAAAQAAABQAAAAUAAAAFAAAAAEAAAAAAAAAZAAAAGQAAAAAAAAAZAAAAGQAAAAVAAAAYAAAAAAAAAAAAAAADwAAACADAAAAAAAAAAAAAAEAAACgMgAAVgcAAKr4//8BAAAAf39/AAEAAABkAAAAAAAAABQAAABAHwAAAAAAACYAAAAAAAAAwOD//wAAAAAmAAAAZAAAABYAAABMAAAAAAAAAAAAAAAEAAAAAAAAAAEAAAB/f38AAAAAACgAAAAoAAAAZAAAAGQAAAAAAAAAzMzMAAAAAABQAAAAUAAAAGQAAABkAAAAAAAAAAcAAAA4AAAAAAAAAAAAAAAAAAAA////AAAAAAAAAAAAAAAAAAAAAAAAAAAAAAAAAAAAAABkAAAAZAAAAAAAAAAjAAAABAAAAGQAAAAXAAAAFAAAAAAAAAAAAAAA/38AAP9/AAAAAAAACQAAAAQAAAAAAAAADAAAABAAAAAAAAAAAAAAAAAAAAAAAAAAHgAAAGgAAAAAAAAAAAAAAAAAAAAAAAAAAAAAABAnAAAQJwAAAAAAAAAAAAAAAAAAAAAAAAAAAAAAAAAAAAAAAAAAAAAUAAAAAAAAAMDA/wAAAAAAZAAAADIAAAAAAAAAZAAAAAAAAAB/f38ACgAAACIAAAAYAAAAAAAAAAAAAAAAAAAAAAAAAAAAAAAAAAAAJAAAACQAAAAAAAAABwAAAAAAAAAAAAAAAAAAAAAAAAAAAAAAAAAAAH9/fwAlAAAAWAAAAAAAAAAAAAAAAAAAAAAAAAAAAAAAAAAAAAAAAAAAAAAAAAAAAAAAAAAAAAAAPwAAAAAAAACghgEAAAAAAAAAAAAAAAAADAAAAAEAAAAAAAAAAAAAAAAAAAAhAAAAQAAAADwAAAD4AAAAB6AAAAAAAAAAAAAAAAAAAAAAAAAAAAAAAAAAAAAAAAAAAAAAkCQAAPwsAAAAAAAAAAAAAAAAAAAoAAAACAAAAAEAAAABAAAAMAAAABQAAAAAAAAAAAD//wAAAQAAAP//AAABAA=="/>
+                          <sm:smNativeData xmlns:sm="smNativeData" xmlns:w="http://schemas.openxmlformats.org/wordprocessingml/2006/main" xmlns:w10="urn:schemas-microsoft-com:office:word" xmlns:v="urn:schemas-microsoft-com:vml" xmlns:o="urn:schemas-microsoft-com:office:office" xmlns="" val="SMDATA_18_nyviXhMAAAAlAAAAEQAAAC0AAAAAkAAAAEgAAACQAAAASAAAAAAAAAAAAAAAAAAAAAEAAABQAAAAAAAAAAAA4D8AAAAAAADgPwAAAAAAAOA/AAAAAAAA4D8AAAAAAADgPwAAAAAAAOA/AAAAAAAA4D8AAAAAAADgPwAAAAAAAOA/AAAAAAAA4D8CAAAAjAAAAAAAAAAAAAAA////AAAAAAAAAAAAAAAAAAAAAAAAAAAAAAAAAAAAAAAAAAAAZAAAAAEAAABAAAAAAAAAAAAAAAAAAAAAAAAAAAAAAAAAAAAAAAAAAAAAAAAAAAAAAAAAAAAAAAAAAAAAAAAAAAAAAAAAAAAAAAAAAAAAAAAAAAAAAAAAAAAAAAAAAAAAFAAAADwAAAAAAAAAAAAAAAAAAAAUAAAAAQAAABQAAAAUAAAAFAAAAAEAAAAAAAAAZAAAAGQAAAAAAAAAZAAAAGQAAAAVAAAAYAAAAAAAAAAAAAAADwAAACADAAAAAAAAAAAAAAEAAACgMgAAVgcAAKr4//8BAAAAf39/AAEAAABkAAAAAAAAABQAAABAHwAAAAAAACYAAAAAAAAAwOD//wAAAAAmAAAAZAAAABYAAABMAAAAAAAAAAAAAAAEAAAAAAAAAAEAAAB/f38AAAAAACgAAAAoAAAAZAAAAGQAAAAAAAAAzMzMAAAAAABQAAAAUAAAAGQAAABkAAAAAAAAAAcAAAA4AAAAAAAAAAAAAAAAAAAA////AAAAAAAAAAAAAAAAAAAAAAAAAAAAAAAAAAAAAABkAAAAZAAAAAAAAAAjAAAABAAAAGQAAAAXAAAAFAAAAAAAAAAAAAAA/38AAP9/AAAAAAAACQAAAAQAAAAAAAAADAAAABAAAAAAAAAAAAAAAAAAAAAAAAAAHgAAAGgAAAAAAAAAAAAAAAAAAAAAAAAAAAAAABAnAAAQJwAAAAAAAAAAAAAAAAAAAAAAAAAAAAAAAAAAAAAAAAAAAAAUAAAAAAAAAMDA/wAAAAAAZAAAADIAAAAAAAAAZAAAAAAAAAB/f38ACgAAACIAAAAYAAAAAAAAAAAAAAAAAAAAAAAAAAAAAAAAAAAAJAAAACQAAAAAAAAABwAAAAAAAAAAAAAAAAAAAAAAAAAAAAAAAAAAAH9/fwAlAAAAWAAAAAAAAAAAAAAAAAAAAAAAAAAAAAAAAAAAAAAAAAAAAAAAAAAAAAAAAAAAAAAAPwAAAAAAAACghgEAAAAAAAAAAAAAAAAADAAAAAEAAAAAAAAAAAAAAAAAAAAhAAAAQAAAADwAAAD4AAAAB6AAAAAAAAAAAAAAAAAAAAAAAAAAAAAAAAAAAAAAAAAAAAAAkCQAAPwsAAAAAAAAAAAAAAAAAAAoAAAACAAAAAEAAAABAAAAMAAAABQAAAAAAAAAAAD//wAAAQAAAP//AAABAA=="/>
                         </a:ext>
                       </a:extLst>
                     </pic:cNvPicPr>
@@ -6293,14 +6288,14 @@
         <w:ind w:left="720" w:hanging="360"/>
         <w:jc w:val="both"/>
       </w:pPr>
-      <w:bookmarkStart w:id="39" w:name="_Toc42405704"/>
-      <w:bookmarkStart w:id="40" w:name="_Toc42699765"/>
+      <w:bookmarkStart w:id="38" w:name="_Toc42405704"/>
+      <w:bookmarkStart w:id="39" w:name="_Toc42699765"/>
       <w:r>
         <w:lastRenderedPageBreak/>
         <w:t>Ước lượng thời gian</w:t>
       </w:r>
+      <w:bookmarkEnd w:id="38"/>
       <w:bookmarkEnd w:id="39"/>
-      <w:bookmarkEnd w:id="40"/>
     </w:p>
     <w:p>
       <w:pPr>
@@ -6353,7 +6348,7 @@
                       <a:picLocks noChangeAspect="1"/>
                       <a:extLst>
                         <a:ext uri="smNativeData">
-                          <sm:smNativeData xmlns="" xmlns:o="urn:schemas-microsoft-com:office:office" xmlns:v="urn:schemas-microsoft-com:vml" xmlns:w10="urn:schemas-microsoft-com:office:word" xmlns:w="http://schemas.openxmlformats.org/wordprocessingml/2006/main" xmlns:sm="smNativeData" val="SMDATA_18_nyviXhMAAAAlAAAAEQAAAG0AAAAAkAAAAEgAAACQAAAASAAAAAAAAAAAAAAAAAAAAAEAAABQAAAAAAAAAAAA4D8AAAAAAADgPwAAAAAAAOA/AAAAAAAA4D8AAAAAAADgPwAAAAAAAOA/AAAAAAAA4D8AAAAAAADgPwAAAAAAAOA/AAAAAAAA4D8CAAAAjAAAAAAAAAAAAAAA////AAAAAAAAAAAAAAAAAAAAAAAAAAAAAAAAAAAAAAAAAAAAZAAAAAEAAABAAAAAAAAAAAAAAAAAAAAAAAAAAAAAAAAAAAAAAAAAAAAAAAAAAAAAAAAAAAAAAAAAAAAAAAAAAAAAAAAAAAAAAAAAAAAAAAAAAAAAAAAAAAAAAAAAAAAAFAAAADwAAAAAAAAAAAAAAAAAAAAPAAAAAQAAACMAAAAjAAAAIwAAAB4AAAAAAAAAZAAAAGQAAAAAAAAAZAAAAGQAAAAVAAAAYAAAAAAAAAAAAAAADwAAACADAAAAAAAAAAAAAAEAAACgMgAAVgcAAKr4//8BAAAAf39/AAEAAABkAAAAAAAAABQAAABAHwAAAAAAACYAAAAAAAAAwOD//wAAAAAmAAAAZAAAABYAAABMAAAAAAAAAAAAAAAEAAAAAAAAAAEAAAB/f38AAAAAACgAAAAoAAAAZAAAAGQAAAAAAAAAzMzMAAAAAABQAAAAUAAAAGQAAABkAAAAAAAAAAcAAAA4AAAAAAAAAAAAAAAAAAAA////AAAAAAAAAAAAAAAAAAAAAAAAAAAAAAAAAAAAAABkAAAAZAAAAAAAAAAjAAAABAAAAGQAAAAXAAAAFAAAAAAAAAAAAAAA/38AAP9/AAAAAAAACQAAAAQAAAAAAAAADAAAABAAAAAAAAAAAAAAAAAAAAAAAAAAHgAAAGgAAAAAAAAAAAAAAAAAAAAAAAAAAAAAABAnAAAQJwAAAAAAAAAAAAAAAAAAAAAAAAAAAAAAAAAAAAAAAAAAAAAUAAAAAAAAAMDA/wAAAAAAZAAAADIAAAAAAAAAZAAAAAAAAAB/f38ACgAAACIAAAAYAAAAAAAAAAAAAAAAAAAAAAAAAAAAAAAAAAAAJAAAACQAAAAAAAAABwAAAAAAAAAAAAAAAAAAAAAAAAAAAAAAAAAAAH9/fwAlAAAAWAAAAAAAAAAAAAAAAAAAAAAAAAAAAAAAAAAAAAAAAAAAAAAAAAAAAAAAAAAAAAAAPwAAAAAAAACghgEAAAAAAAAAAAAAAAAADAAAAAEAAAAAAAAAAAAAAAAAAAAhAAAAQAAAADwAAAD8AAAAB6AAAAAAAAAAAAAAAAAAAAAAAAAAAAAAAAAAAAAAAAAAAAAAwSwAACQeAAAAAAAAAAAAAAAAAAAoAAAACAAAAAEAAAABAAAAMAAAABQAAAAAAAAAAAD//wAAAQAAAP//AAABAA=="/>
+                          <sm:smNativeData xmlns:sm="smNativeData" xmlns:w="http://schemas.openxmlformats.org/wordprocessingml/2006/main" xmlns:w10="urn:schemas-microsoft-com:office:word" xmlns:v="urn:schemas-microsoft-com:vml" xmlns:o="urn:schemas-microsoft-com:office:office" xmlns="" val="SMDATA_18_nyviXhMAAAAlAAAAEQAAAG0AAAAAkAAAAEgAAACQAAAASAAAAAAAAAAAAAAAAAAAAAEAAABQAAAAAAAAAAAA4D8AAAAAAADgPwAAAAAAAOA/AAAAAAAA4D8AAAAAAADgPwAAAAAAAOA/AAAAAAAA4D8AAAAAAADgPwAAAAAAAOA/AAAAAAAA4D8CAAAAjAAAAAAAAAAAAAAA////AAAAAAAAAAAAAAAAAAAAAAAAAAAAAAAAAAAAAAAAAAAAZAAAAAEAAABAAAAAAAAAAAAAAAAAAAAAAAAAAAAAAAAAAAAAAAAAAAAAAAAAAAAAAAAAAAAAAAAAAAAAAAAAAAAAAAAAAAAAAAAAAAAAAAAAAAAAAAAAAAAAAAAAAAAAFAAAADwAAAAAAAAAAAAAAAAAAAAPAAAAAQAAACMAAAAjAAAAIwAAAB4AAAAAAAAAZAAAAGQAAAAAAAAAZAAAAGQAAAAVAAAAYAAAAAAAAAAAAAAADwAAACADAAAAAAAAAAAAAAEAAACgMgAAVgcAAKr4//8BAAAAf39/AAEAAABkAAAAAAAAABQAAABAHwAAAAAAACYAAAAAAAAAwOD//wAAAAAmAAAAZAAAABYAAABMAAAAAAAAAAAAAAAEAAAAAAAAAAEAAAB/f38AAAAAACgAAAAoAAAAZAAAAGQAAAAAAAAAzMzMAAAAAABQAAAAUAAAAGQAAABkAAAAAAAAAAcAAAA4AAAAAAAAAAAAAAAAAAAA////AAAAAAAAAAAAAAAAAAAAAAAAAAAAAAAAAAAAAABkAAAAZAAAAAAAAAAjAAAABAAAAGQAAAAXAAAAFAAAAAAAAAAAAAAA/38AAP9/AAAAAAAACQAAAAQAAAAAAAAADAAAABAAAAAAAAAAAAAAAAAAAAAAAAAAHgAAAGgAAAAAAAAAAAAAAAAAAAAAAAAAAAAAABAnAAAQJwAAAAAAAAAAAAAAAAAAAAAAAAAAAAAAAAAAAAAAAAAAAAAUAAAAAAAAAMDA/wAAAAAAZAAAADIAAAAAAAAAZAAAAAAAAAB/f38ACgAAACIAAAAYAAAAAAAAAAAAAAAAAAAAAAAAAAAAAAAAAAAAJAAAACQAAAAAAAAABwAAAAAAAAAAAAAAAAAAAAAAAAAAAAAAAAAAAH9/fwAlAAAAWAAAAAAAAAAAAAAAAAAAAAAAAAAAAAAAAAAAAAAAAAAAAAAAAAAAAAAAAAAAAAAAPwAAAAAAAACghgEAAAAAAAAAAAAAAAAADAAAAAEAAAAAAAAAAAAAAAAAAAAhAAAAQAAAADwAAAD8AAAAB6AAAAAAAAAAAAAAAAAAAAAAAAAAAAAAAAAAAAAAAAAAAAAAwSwAACQeAAAAAAAAAAAAAAAAAAAoAAAACAAAAAEAAAABAAAAMAAAABQAAAAAAAAAAAD//wAAAQAAAP//AAABAA=="/>
                         </a:ext>
                       </a:extLst>
                     </pic:cNvPicPr>
@@ -6394,14 +6389,14 @@
         <w:ind w:left="720" w:hanging="360"/>
         <w:jc w:val="both"/>
       </w:pPr>
-      <w:bookmarkStart w:id="41" w:name="_Toc42405705"/>
-      <w:bookmarkStart w:id="42" w:name="_Toc42699766"/>
+      <w:bookmarkStart w:id="40" w:name="_Toc42405705"/>
+      <w:bookmarkStart w:id="41" w:name="_Toc42699766"/>
       <w:r>
         <w:lastRenderedPageBreak/>
         <w:t>Ước lượng rủi ro</w:t>
       </w:r>
+      <w:bookmarkEnd w:id="40"/>
       <w:bookmarkEnd w:id="41"/>
-      <w:bookmarkEnd w:id="42"/>
     </w:p>
     <w:p>
       <w:pPr>
@@ -6427,7 +6422,7 @@
                     <pic:cNvPicPr>
                       <a:extLst>
                         <a:ext uri="smNativeData">
-                          <sm:smNativeData xmlns="" xmlns:o="urn:schemas-microsoft-com:office:office" xmlns:v="urn:schemas-microsoft-com:vml" xmlns:w10="urn:schemas-microsoft-com:office:word" xmlns:w="http://schemas.openxmlformats.org/wordprocessingml/2006/main" xmlns:sm="smNativeData" val="SMDATA_18_nyviXhMAAAAlAAAAEQAAAA0AAAAAkAAAAEgAAACQAAAASAAAAAAAAAAAAAAAAAAAAAEAAABQAAAAAAAAAAAA4D8AAAAAAADgPwAAAAAAAOA/AAAAAAAA4D8AAAAAAADgPwAAAAAAAOA/AAAAAAAA4D8AAAAAAADgPwAAAAAAAOA/AAAAAAAA4D8CAAAAjAAAAAAAAAAAAAAA////AAAAAAAAAAAAAAAAAAAAAAAAAAAAAAAAAAAAAAAAAAAAZAAAAAEAAABAAAAAAAAAAAAAAAAAAAAAAAAAAAAAAAAAAAAAAAAAAAAAAAAAAAAAAAAAAAAAAAAAAAAAAAAAAAAAAAAAAAAAAAAAAAAAAAAAAAAAAAAAAAAAAAAAAAAAFAAAADwAAAAAAAAAAAAAAAAAAAAUAAAAAQAAABQAAAAUAAAAFAAAAAEAAAAAAAAAZAAAAGQAAAAAAAAAZAAAAGQAAAAVAAAAYAAAAAAAAAAAAAAADwAAACADAAAAAAAAAAAAAAEAAACgMgAAVgcAAKr4//8BAAAAf39/AAEAAABkAAAAAAAAABQAAABAHwAAAAAAACYAAAAAAAAAwOD//wAAAAAmAAAAZAAAABYAAABMAAAAAAAAAAAAAAAEAAAAAAAAAAEAAAB/f38AAAAAACgAAAAoAAAAZAAAAGQAAAAAAAAAzMzMAAAAAABQAAAAUAAAAGQAAABkAAAAAAAAAAcAAAA4AAAAAAAAAAAAAAAAAAAA////AAAAAAAAAAAAqgEAAAwEAADBAQAAGwQAAAAAAABkAAAAZAAAAAAAAAAjAAAABAAAAGQAAAAXAAAAFAAAAAAAAAAAAAAA/38AAP9/AAAAAAAACQAAAAQAAAAAAAAADAAAABAAAAAAAAAAAAAAAAAAAAAAAAAAHgAAAGgAAAAAAAAAAAAAAAAAAAAAAAAAAAAAABAnAAAQJwAAAAAAAAAAAAAAAAAAAAAAAAAAAAAAAAAAAAAAAAAAAAAUAAAAAAAAAMDA/wAAAAAAZAAAADIAAAAAAAAAZAAAAAAAAAB/f38ACgAAACIAAAAYAAAAAAAAAAAAAAAAAAAAAAAAAAAAAAAAAAAAJAAAACQAAAAAAAAABwAAAAAAAAAAAAAAAAAAAAAAAAAAAAAAAAAAAH9/fwAlAAAAWAAAAAAAAAAAAAAAAAAAAAAAAAAAAAAAAAAAAAAAAAAAAAAAAAAAAAAAAAAAAAAAPwAAAAAAAACghgEAAAAAAAAAAAAAAAAADAAAAAEAAAAAAAAAAAAAAAAAAAAhAAAAQAAAADwAAAD+AAAAB6AAAAAAAAAAAAAAAAAAAAAAAAAAAAAAAAAAAAAAAAAAAAAADC0AAGwbAAAAAAAAAAAAAAAAAAAoAAAACAAAAAEAAAABAAAAMAAAABQAAAAAAAAAAAD//wAAAQAAAP//AAABAA=="/>
+                          <sm:smNativeData xmlns:sm="smNativeData" xmlns:w="http://schemas.openxmlformats.org/wordprocessingml/2006/main" xmlns:w10="urn:schemas-microsoft-com:office:word" xmlns:v="urn:schemas-microsoft-com:vml" xmlns:o="urn:schemas-microsoft-com:office:office" xmlns="" val="SMDATA_18_nyviXhMAAAAlAAAAEQAAAA0AAAAAkAAAAEgAAACQAAAASAAAAAAAAAAAAAAAAAAAAAEAAABQAAAAAAAAAAAA4D8AAAAAAADgPwAAAAAAAOA/AAAAAAAA4D8AAAAAAADgPwAAAAAAAOA/AAAAAAAA4D8AAAAAAADgPwAAAAAAAOA/AAAAAAAA4D8CAAAAjAAAAAAAAAAAAAAA////AAAAAAAAAAAAAAAAAAAAAAAAAAAAAAAAAAAAAAAAAAAAZAAAAAEAAABAAAAAAAAAAAAAAAAAAAAAAAAAAAAAAAAAAAAAAAAAAAAAAAAAAAAAAAAAAAAAAAAAAAAAAAAAAAAAAAAAAAAAAAAAAAAAAAAAAAAAAAAAAAAAAAAAAAAAFAAAADwAAAAAAAAAAAAAAAAAAAAUAAAAAQAAABQAAAAUAAAAFAAAAAEAAAAAAAAAZAAAAGQAAAAAAAAAZAAAAGQAAAAVAAAAYAAAAAAAAAAAAAAADwAAACADAAAAAAAAAAAAAAEAAACgMgAAVgcAAKr4//8BAAAAf39/AAEAAABkAAAAAAAAABQAAABAHwAAAAAAACYAAAAAAAAAwOD//wAAAAAmAAAAZAAAABYAAABMAAAAAAAAAAAAAAAEAAAAAAAAAAEAAAB/f38AAAAAACgAAAAoAAAAZAAAAGQAAAAAAAAAzMzMAAAAAABQAAAAUAAAAGQAAABkAAAAAAAAAAcAAAA4AAAAAAAAAAAAAAAAAAAA////AAAAAAAAAAAAqgEAAAwEAADBAQAAGwQAAAAAAABkAAAAZAAAAAAAAAAjAAAABAAAAGQAAAAXAAAAFAAAAAAAAAAAAAAA/38AAP9/AAAAAAAACQAAAAQAAAAAAAAADAAAABAAAAAAAAAAAAAAAAAAAAAAAAAAHgAAAGgAAAAAAAAAAAAAAAAAAAAAAAAAAAAAABAnAAAQJwAAAAAAAAAAAAAAAAAAAAAAAAAAAAAAAAAAAAAAAAAAAAAUAAAAAAAAAMDA/wAAAAAAZAAAADIAAAAAAAAAZAAAAAAAAAB/f38ACgAAACIAAAAYAAAAAAAAAAAAAAAAAAAAAAAAAAAAAAAAAAAAJAAAACQAAAAAAAAABwAAAAAAAAAAAAAAAAAAAAAAAAAAAAAAAAAAAH9/fwAlAAAAWAAAAAAAAAAAAAAAAAAAAAAAAAAAAAAAAAAAAAAAAAAAAAAAAAAAAAAAAAAAAAAAPwAAAAAAAACghgEAAAAAAAAAAAAAAAAADAAAAAEAAAAAAAAAAAAAAAAAAAAhAAAAQAAAADwAAAD+AAAAB6AAAAAAAAAAAAAAAAAAAAAAAAAAAAAAAAAAAAAAAAAAAAAADC0AAGwbAAAAAAAAAAAAAAAAAAAoAAAACAAAAAEAAAABAAAAMAAAABQAAAAAAAAAAAD//wAAAQAAAP//AAABAA=="/>
                         </a:ext>
                       </a:extLst>
                     </pic:cNvPicPr>
@@ -6473,14 +6468,14 @@
         <w:ind w:left="1080" w:hanging="720"/>
         <w:jc w:val="both"/>
       </w:pPr>
-      <w:bookmarkStart w:id="43" w:name="_Toc42405706"/>
-      <w:bookmarkStart w:id="44" w:name="_Toc42699767"/>
+      <w:bookmarkStart w:id="42" w:name="_Toc42405706"/>
+      <w:bookmarkStart w:id="43" w:name="_Toc42699767"/>
       <w:r>
         <w:lastRenderedPageBreak/>
         <w:t>Ước lượng giá thành</w:t>
       </w:r>
+      <w:bookmarkEnd w:id="42"/>
       <w:bookmarkEnd w:id="43"/>
-      <w:bookmarkEnd w:id="44"/>
     </w:p>
     <w:p>
       <w:pPr>
@@ -6930,14 +6925,14 @@
         <w:ind w:left="1080" w:hanging="720"/>
         <w:jc w:val="both"/>
       </w:pPr>
-      <w:bookmarkStart w:id="45" w:name="_Toc42405707"/>
-      <w:bookmarkStart w:id="46" w:name="_Toc42699768"/>
+      <w:bookmarkStart w:id="44" w:name="_Toc42405707"/>
+      <w:bookmarkStart w:id="45" w:name="_Toc42699768"/>
       <w:r>
         <w:lastRenderedPageBreak/>
         <w:t>Ước lượng chất lượng</w:t>
       </w:r>
+      <w:bookmarkEnd w:id="44"/>
       <w:bookmarkEnd w:id="45"/>
-      <w:bookmarkEnd w:id="46"/>
     </w:p>
     <w:p>
       <w:pPr>
@@ -7015,7 +7010,7 @@
       <w:r>
         <w:t>•  Các comment phải viết rõ ràng, không comment thừa vào các đoạn code không cần thiết</w:t>
       </w:r>
-      <w:bookmarkStart w:id="47" w:name="_Toc42405708"/>
+      <w:bookmarkStart w:id="46" w:name="_Toc42405708"/>
     </w:p>
     <w:p>
       <w:pPr>
@@ -7125,13 +7120,13 @@
         <w:ind w:left="1080" w:hanging="720"/>
         <w:jc w:val="both"/>
       </w:pPr>
-      <w:bookmarkStart w:id="48" w:name="_Toc42699769"/>
+      <w:bookmarkStart w:id="47" w:name="_Toc42699769"/>
       <w:r>
         <w:lastRenderedPageBreak/>
         <w:t>Phân tích thiết kế</w:t>
       </w:r>
+      <w:bookmarkEnd w:id="46"/>
       <w:bookmarkEnd w:id="47"/>
-      <w:bookmarkEnd w:id="48"/>
     </w:p>
     <w:p>
       <w:pPr>
@@ -7143,11 +7138,11 @@
         <w:ind w:left="760" w:hanging="400"/>
         <w:jc w:val="both"/>
       </w:pPr>
-      <w:bookmarkStart w:id="49" w:name="_Toc42699770"/>
+      <w:bookmarkStart w:id="48" w:name="_Toc42699770"/>
       <w:r>
         <w:t>Mô hình tích hợp phần cứng/phần mềm</w:t>
       </w:r>
-      <w:bookmarkEnd w:id="49"/>
+      <w:bookmarkEnd w:id="48"/>
     </w:p>
     <w:p>
       <w:pPr>
@@ -7168,11 +7163,11 @@
         <w:ind w:left="760" w:hanging="400"/>
         <w:jc w:val="both"/>
       </w:pPr>
-      <w:bookmarkStart w:id="50" w:name="_Toc42699771"/>
+      <w:bookmarkStart w:id="49" w:name="_Toc42699771"/>
       <w:r>
         <w:t>Giao diện</w:t>
       </w:r>
-      <w:bookmarkEnd w:id="50"/>
+      <w:bookmarkEnd w:id="49"/>
     </w:p>
     <w:p>
       <w:pPr>
@@ -7187,14 +7182,14 @@
           <w:lang w:val="vi-VN"/>
         </w:rPr>
       </w:pPr>
-      <w:bookmarkStart w:id="51" w:name="_Toc42699772"/>
+      <w:bookmarkStart w:id="50" w:name="_Toc42699772"/>
       <w:r>
         <w:rPr>
           <w:lang w:val="vi-VN"/>
         </w:rPr>
         <w:t>Giao diện đăng nhập</w:t>
       </w:r>
-      <w:bookmarkEnd w:id="51"/>
+      <w:bookmarkEnd w:id="50"/>
     </w:p>
     <w:p>
       <w:pPr>
@@ -7224,7 +7219,7 @@
                       <a:picLocks noChangeAspect="1"/>
                       <a:extLst>
                         <a:ext uri="smNativeData">
-                          <sm:smNativeData xmlns="" xmlns:o="urn:schemas-microsoft-com:office:office" xmlns:v="urn:schemas-microsoft-com:vml" xmlns:w10="urn:schemas-microsoft-com:office:word" xmlns:w="http://schemas.openxmlformats.org/wordprocessingml/2006/main" xmlns:sm="smNativeData" val="SMDATA_18_nyviXhMAAAAlAAAAEQAAAC0AAAAAkAAAAEgAAACQAAAASAAAAAAAAAAAAAAAAAAAAAEAAABQAAAAAAAAAAAA4D8AAAAAAADgPwAAAAAAAOA/AAAAAAAA4D8AAAAAAADgPwAAAAAAAOA/AAAAAAAA4D8AAAAAAADgPwAAAAAAAOA/AAAAAAAA4D8CAAAAjAAAAAAAAAAAAAAA////AAAAAAAAAAAAAAAAAAAAAAAAAAAAAAAAAAAAAAAAAAAAZAAAAAEAAABAAAAAAAAAAAAAAAAAAAAAAAAAAAAAAAAAAAAAAAAAAAAAAAAAAAAAAAAAAAAAAAAAAAAAAAAAAAAAAAAAAAAAAAAAAAAAAAAAAAAAAAAAAAAAAAAAAAAAFAAAADwAAAAAAAAAAAAAAAAAAAAUAAAAAQAAABQAAAAUAAAAFAAAAAEAAAAAAAAAZAAAAGQAAAAAAAAAZAAAAGQAAAAVAAAAYAAAAAAAAAAAAAAADwAAACADAAAAAAAAAAAAAAEAAACgMgAAVgcAAKr4//8BAAAAf39/AAEAAABkAAAAAAAAABQAAABAHwAAAAAAACYAAAAAAAAAwOD//wAAAAAmAAAAZAAAABYAAABMAAAAAAAAAAAAAAAEAAAAAAAAAAEAAAB/f38AAAAAACgAAAAoAAAAZAAAAGQAAAAAAAAAzMzMAAAAAABQAAAAUAAAAGQAAABkAAAAAAAAAAcAAAA4AAAAAAAAAAAAAAAAAAAA////AAAAAAAAAAAAAAAAAAAAAAAAAAAAAAAAAAAAAABkAAAAZAAAAAAAAAAjAAAABAAAAGQAAAAXAAAAFAAAAAAAAAAAAAAA/38AAP9/AAAAAAAACQAAAAQAAAAAAAAADAAAABAAAAAAAAAAAAAAAAAAAAAAAAAAHgAAAGgAAAAAAAAAAAAAAAAAAAAAAAAAAAAAABAnAAAQJwAAAAAAAAAAAAAAAAAAAAAAAAAAAAAAAAAAAAAAAAAAAAAUAAAAAAAAAMDA/wAAAAAAZAAAADIAAAAAAAAAZAAAAAAAAAB/f38ACgAAACIAAAAYAAAAAAAAAAAAAAAAAAAAAAAAAAAAAAAAAAAAJAAAACQAAAAAAAAABwAAAAAAAAAAAAAAAAAAAAAAAAAAAAAAAAAAAH9/fwAlAAAAWAAAAAAAAAAAAAAAAAAAAAAAAAAAAAAAAAAAAAAAAAAAAAAAAAAAAAAAAAAAAAAAPwAAAAAAAACghgEAAAAAAAAAAAAAAAAADAAAAAEAAAAAAAAAAAAAAAAAAAAhAAAAQAAAADwAAAAtAQAAB6AAAAAAAAAAAAAAAAAAAAAAAAAAAAAAAAAAAAAAAAAAAAAAkCQAAGsbAAAAAAAAAAAAAAAAAAAoAAAACAAAAAEAAAABAAAAMAAAABQAAAAAAAAAAAD//wAAAQAAAP//AAABAA=="/>
+                          <sm:smNativeData xmlns:sm="smNativeData" xmlns:w="http://schemas.openxmlformats.org/wordprocessingml/2006/main" xmlns:w10="urn:schemas-microsoft-com:office:word" xmlns:v="urn:schemas-microsoft-com:vml" xmlns:o="urn:schemas-microsoft-com:office:office" xmlns="" val="SMDATA_18_nyviXhMAAAAlAAAAEQAAAC0AAAAAkAAAAEgAAACQAAAASAAAAAAAAAAAAAAAAAAAAAEAAABQAAAAAAAAAAAA4D8AAAAAAADgPwAAAAAAAOA/AAAAAAAA4D8AAAAAAADgPwAAAAAAAOA/AAAAAAAA4D8AAAAAAADgPwAAAAAAAOA/AAAAAAAA4D8CAAAAjAAAAAAAAAAAAAAA////AAAAAAAAAAAAAAAAAAAAAAAAAAAAAAAAAAAAAAAAAAAAZAAAAAEAAABAAAAAAAAAAAAAAAAAAAAAAAAAAAAAAAAAAAAAAAAAAAAAAAAAAAAAAAAAAAAAAAAAAAAAAAAAAAAAAAAAAAAAAAAAAAAAAAAAAAAAAAAAAAAAAAAAAAAAFAAAADwAAAAAAAAAAAAAAAAAAAAUAAAAAQAAABQAAAAUAAAAFAAAAAEAAAAAAAAAZAAAAGQAAAAAAAAAZAAAAGQAAAAVAAAAYAAAAAAAAAAAAAAADwAAACADAAAAAAAAAAAAAAEAAACgMgAAVgcAAKr4//8BAAAAf39/AAEAAABkAAAAAAAAABQAAABAHwAAAAAAACYAAAAAAAAAwOD//wAAAAAmAAAAZAAAABYAAABMAAAAAAAAAAAAAAAEAAAAAAAAAAEAAAB/f38AAAAAACgAAAAoAAAAZAAAAGQAAAAAAAAAzMzMAAAAAABQAAAAUAAAAGQAAABkAAAAAAAAAAcAAAA4AAAAAAAAAAAAAAAAAAAA////AAAAAAAAAAAAAAAAAAAAAAAAAAAAAAAAAAAAAABkAAAAZAAAAAAAAAAjAAAABAAAAGQAAAAXAAAAFAAAAAAAAAAAAAAA/38AAP9/AAAAAAAACQAAAAQAAAAAAAAADAAAABAAAAAAAAAAAAAAAAAAAAAAAAAAHgAAAGgAAAAAAAAAAAAAAAAAAAAAAAAAAAAAABAnAAAQJwAAAAAAAAAAAAAAAAAAAAAAAAAAAAAAAAAAAAAAAAAAAAAUAAAAAAAAAMDA/wAAAAAAZAAAADIAAAAAAAAAZAAAAAAAAAB/f38ACgAAACIAAAAYAAAAAAAAAAAAAAAAAAAAAAAAAAAAAAAAAAAAJAAAACQAAAAAAAAABwAAAAAAAAAAAAAAAAAAAAAAAAAAAAAAAAAAAH9/fwAlAAAAWAAAAAAAAAAAAAAAAAAAAAAAAAAAAAAAAAAAAAAAAAAAAAAAAAAAAAAAAAAAAAAAPwAAAAAAAACghgEAAAAAAAAAAAAAAAAADAAAAAEAAAAAAAAAAAAAAAAAAAAhAAAAQAAAADwAAAAtAQAAB6AAAAAAAAAAAAAAAAAAAAAAAAAAAAAAAAAAAAAAAAAAAAAAkCQAAGsbAAAAAAAAAAAAAAAAAAAoAAAACAAAAAEAAAABAAAAMAAAABQAAAAAAAAAAAD//wAAAQAAAP//AAABAA=="/>
                         </a:ext>
                       </a:extLst>
                     </pic:cNvPicPr>
@@ -7268,7 +7263,7 @@
           <w:lang w:val="vi-VN"/>
         </w:rPr>
       </w:pPr>
-      <w:bookmarkStart w:id="52" w:name="_Toc42699773"/>
+      <w:bookmarkStart w:id="51" w:name="_Toc42699773"/>
       <w:r>
         <w:rPr>
           <w:lang w:val="vi-VN"/>
@@ -7276,7 +7271,7 @@
         <w:lastRenderedPageBreak/>
         <w:t>Giao diện chọn file upload lên hệ thống (sinh viên)</w:t>
       </w:r>
-      <w:bookmarkEnd w:id="52"/>
+      <w:bookmarkEnd w:id="51"/>
     </w:p>
     <w:p>
       <w:pPr>
@@ -7306,7 +7301,7 @@
                       <a:picLocks noChangeAspect="1"/>
                       <a:extLst>
                         <a:ext uri="smNativeData">
-                          <sm:smNativeData xmlns="" xmlns:o="urn:schemas-microsoft-com:office:office" xmlns:v="urn:schemas-microsoft-com:vml" xmlns:w10="urn:schemas-microsoft-com:office:word" xmlns:w="http://schemas.openxmlformats.org/wordprocessingml/2006/main" xmlns:sm="smNativeData" val="SMDATA_18_nyviXhMAAAAlAAAAEQAAAC0AAAAAkAAAAEgAAACQAAAASAAAAAAAAAAAAAAAAAAAAAEAAABQAAAAAAAAAAAA4D8AAAAAAADgPwAAAAAAAOA/AAAAAAAA4D8AAAAAAADgPwAAAAAAAOA/AAAAAAAA4D8AAAAAAADgPwAAAAAAAOA/AAAAAAAA4D8CAAAAjAAAAAAAAAAAAAAA////AAAAAAAAAAAAAAAAAAAAAAAAAAAAAAAAAAAAAAAAAAAAZAAAAAEAAABAAAAAAAAAAAAAAAAAAAAAAAAAAAAAAAAAAAAAAAAAAAAAAAAAAAAAAAAAAAAAAAAAAAAAAAAAAAAAAAAAAAAAAAAAAAAAAAAAAAAAAAAAAAAAAAAAAAAAFAAAADwAAAAAAAAAAAAAAAAAAAAUAAAAAQAAABQAAAAUAAAAFAAAAAEAAAAAAAAAZAAAAGQAAAAAAAAAZAAAAGQAAAAVAAAAYAAAAAAAAAAAAAAADwAAACADAAAAAAAAAAAAAAEAAACgMgAAVgcAAKr4//8BAAAAf39/AAEAAABkAAAAAAAAABQAAABAHwAAAAAAACYAAAAAAAAAwOD//wAAAAAmAAAAZAAAABYAAABMAAAAAAAAAAAAAAAEAAAAAAAAAAEAAAB/f38AAAAAACgAAAAoAAAAZAAAAGQAAAAAAAAAzMzMAAAAAABQAAAAUAAAAGQAAABkAAAAAAAAAAcAAAA4AAAAAAAAAAAAAAAAAAAA////AAAAAAAAAAAAAAAAAAAAAAAAAAAAAAAAAAAAAABkAAAAZAAAAAAAAAAjAAAABAAAAGQAAAAXAAAAFAAAAAAAAAAAAAAA/38AAP9/AAAAAAAACQAAAAQAAAAAAAAADAAAABAAAAAAAAAAAAAAAAAAAAAAAAAAHgAAAGgAAAAAAAAAAAAAAAAAAAAAAAAAAAAAABAnAAAQJwAAAAAAAAAAAAAAAAAAAAAAAAAAAAAAAAAAAAAAAAAAAAAUAAAAAAAAAMDA/wAAAAAAZAAAADIAAAAAAAAAZAAAAAAAAAB/f38ACgAAACIAAAAYAAAAAAAAAAAAAAAAAAAAAAAAAAAAAAAAAAAAJAAAACQAAAAAAAAABwAAAAAAAAAAAAAAAAAAAAAAAAAAAAAAAAAAAH9/fwAlAAAAWAAAAAAAAAAAAAAAAAAAAAAAAAAAAAAAAAAAAAAAAAAAAAAAAAAAAAAAAAAAAAAAPwAAAAAAAACghgEAAAAAAAAAAAAAAAAADAAAAAEAAAAAAAAAAAAAAAAAAAAhAAAAQAAAADwAAAAvAQAAB6AAAAAAAAAAAAAAAAAAAAAAAAAAAAAAAAAAAAAAAAAAAAAAkCQAAGsbAAAAAAAAAAAAAAAAAAAoAAAACAAAAAEAAAABAAAAMAAAABQAAAAAAAAAAAD//wAAAQAAAP//AAABAA=="/>
+                          <sm:smNativeData xmlns:sm="smNativeData" xmlns:w="http://schemas.openxmlformats.org/wordprocessingml/2006/main" xmlns:w10="urn:schemas-microsoft-com:office:word" xmlns:v="urn:schemas-microsoft-com:vml" xmlns:o="urn:schemas-microsoft-com:office:office" xmlns="" val="SMDATA_18_nyviXhMAAAAlAAAAEQAAAC0AAAAAkAAAAEgAAACQAAAASAAAAAAAAAAAAAAAAAAAAAEAAABQAAAAAAAAAAAA4D8AAAAAAADgPwAAAAAAAOA/AAAAAAAA4D8AAAAAAADgPwAAAAAAAOA/AAAAAAAA4D8AAAAAAADgPwAAAAAAAOA/AAAAAAAA4D8CAAAAjAAAAAAAAAAAAAAA////AAAAAAAAAAAAAAAAAAAAAAAAAAAAAAAAAAAAAAAAAAAAZAAAAAEAAABAAAAAAAAAAAAAAAAAAAAAAAAAAAAAAAAAAAAAAAAAAAAAAAAAAAAAAAAAAAAAAAAAAAAAAAAAAAAAAAAAAAAAAAAAAAAAAAAAAAAAAAAAAAAAAAAAAAAAFAAAADwAAAAAAAAAAAAAAAAAAAAUAAAAAQAAABQAAAAUAAAAFAAAAAEAAAAAAAAAZAAAAGQAAAAAAAAAZAAAAGQAAAAVAAAAYAAAAAAAAAAAAAAADwAAACADAAAAAAAAAAAAAAEAAACgMgAAVgcAAKr4//8BAAAAf39/AAEAAABkAAAAAAAAABQAAABAHwAAAAAAACYAAAAAAAAAwOD//wAAAAAmAAAAZAAAABYAAABMAAAAAAAAAAAAAAAEAAAAAAAAAAEAAAB/f38AAAAAACgAAAAoAAAAZAAAAGQAAAAAAAAAzMzMAAAAAABQAAAAUAAAAGQAAABkAAAAAAAAAAcAAAA4AAAAAAAAAAAAAAAAAAAA////AAAAAAAAAAAAAAAAAAAAAAAAAAAAAAAAAAAAAABkAAAAZAAAAAAAAAAjAAAABAAAAGQAAAAXAAAAFAAAAAAAAAAAAAAA/38AAP9/AAAAAAAACQAAAAQAAAAAAAAADAAAABAAAAAAAAAAAAAAAAAAAAAAAAAAHgAAAGgAAAAAAAAAAAAAAAAAAAAAAAAAAAAAABAnAAAQJwAAAAAAAAAAAAAAAAAAAAAAAAAAAAAAAAAAAAAAAAAAAAAUAAAAAAAAAMDA/wAAAAAAZAAAADIAAAAAAAAAZAAAAAAAAAB/f38ACgAAACIAAAAYAAAAAAAAAAAAAAAAAAAAAAAAAAAAAAAAAAAAJAAAACQAAAAAAAAABwAAAAAAAAAAAAAAAAAAAAAAAAAAAAAAAAAAAH9/fwAlAAAAWAAAAAAAAAAAAAAAAAAAAAAAAAAAAAAAAAAAAAAAAAAAAAAAAAAAAAAAAAAAAAAAPwAAAAAAAACghgEAAAAAAAAAAAAAAAAADAAAAAEAAAAAAAAAAAAAAAAAAAAhAAAAQAAAADwAAAAvAQAAB6AAAAAAAAAAAAAAAAAAAAAAAAAAAAAAAAAAAAAAAAAAAAAAkCQAAGsbAAAAAAAAAAAAAAAAAAAoAAAACAAAAAEAAAABAAAAMAAAABQAAAAAAAAAAAD//wAAAQAAAP//AAABAA=="/>
                         </a:ext>
                       </a:extLst>
                     </pic:cNvPicPr>
@@ -7350,7 +7345,7 @@
           <w:lang w:val="vi-VN"/>
         </w:rPr>
       </w:pPr>
-      <w:bookmarkStart w:id="53" w:name="_Toc42699774"/>
+      <w:bookmarkStart w:id="52" w:name="_Toc42699774"/>
       <w:r>
         <w:rPr>
           <w:lang w:val="vi-VN"/>
@@ -7358,7 +7353,7 @@
         <w:lastRenderedPageBreak/>
         <w:t>Giao diện chọn phương pháp và xác nhận in ấn tài liệu</w:t>
       </w:r>
-      <w:bookmarkEnd w:id="53"/>
+      <w:bookmarkEnd w:id="52"/>
       <w:r>
         <w:rPr>
           <w:lang w:val="vi-VN"/>
@@ -7398,7 +7393,7 @@
                       <a:picLocks noChangeAspect="1"/>
                       <a:extLst>
                         <a:ext uri="smNativeData">
-                          <sm:smNativeData xmlns="" xmlns:o="urn:schemas-microsoft-com:office:office" xmlns:v="urn:schemas-microsoft-com:vml" xmlns:w10="urn:schemas-microsoft-com:office:word" xmlns:w="http://schemas.openxmlformats.org/wordprocessingml/2006/main" xmlns:sm="smNativeData" val="SMDATA_18_nyviXhMAAAAlAAAAEQAAAC0AAAAAkAAAAEgAAACQAAAASAAAAAAAAAAAAAAAAAAAAAEAAABQAAAAAAAAAAAA4D8AAAAAAADgPwAAAAAAAOA/AAAAAAAA4D8AAAAAAADgPwAAAAAAAOA/AAAAAAAA4D8AAAAAAADgPwAAAAAAAOA/AAAAAAAA4D8CAAAAjAAAAAAAAAAAAAAA////AAAAAAAAAAAAAAAAAAAAAAAAAAAAAAAAAAAAAAAAAAAAZAAAAAEAAABAAAAAAAAAAAAAAAAAAAAAAAAAAAAAAAAAAAAAAAAAAAAAAAAAAAAAAAAAAAAAAAAAAAAAAAAAAAAAAAAAAAAAAAAAAAAAAAAAAAAAAAAAAAAAAAAAAAAAFAAAADwAAAAAAAAAAAAAAAAAAAAUAAAAAQAAABQAAAAUAAAAFAAAAAEAAAAAAAAAZAAAAGQAAAAAAAAAZAAAAGQAAAAVAAAAYAAAAAAAAAAAAAAADwAAACADAAAAAAAAAAAAAAEAAACgMgAAVgcAAKr4//8BAAAAf39/AAEAAABkAAAAAAAAABQAAABAHwAAAAAAACYAAAAAAAAAwOD//wAAAAAmAAAAZAAAABYAAABMAAAAAAAAAAAAAAAEAAAAAAAAAAEAAAB/f38AAAAAACgAAAAoAAAAZAAAAGQAAAAAAAAAzMzMAAAAAABQAAAAUAAAAGQAAABkAAAAAAAAAAcAAAA4AAAAAAAAAAAAAAAAAAAA////AAAAAAAAAAAAAAAAAAAAAAAAAAAAAAAAAAAAAABkAAAAZAAAAAAAAAAjAAAABAAAAGQAAAAXAAAAFAAAAAAAAAAAAAAA/38AAP9/AAAAAAAACQAAAAQAAAAAAAAADAAAABAAAAAAAAAAAAAAAAAAAAAAAAAAHgAAAGgAAAAAAAAAAAAAAAAAAAAAAAAAAAAAABAnAAAQJwAAAAAAAAAAAAAAAAAAAAAAAAAAAAAAAAAAAAAAAAAAAAAUAAAAAAAAAMDA/wAAAAAAZAAAADIAAAAAAAAAZAAAAAAAAAB/f38ACgAAACIAAAAYAAAAAAAAAAAAAAAAAAAAAAAAAAAAAAAAAAAAJAAAACQAAAAAAAAABwAAAAAAAAAAAAAAAAAAAAAAAAAAAAAAAAAAAH9/fwAlAAAAWAAAAAAAAAAAAAAAAAAAAAAAAAAAAAAAAAAAAAAAAAAAAAAAAAAAAAAAAAAAAAAAPwAAAAAAAACghgEAAAAAAAAAAAAAAAAADAAAAAEAAAAAAAAAAAAAAAAAAAAhAAAAQAAAADwAAAAxAQAAB6AAAAAAAAAAAAAAAAAAAAAAAAAAAAAAAAAAAAAAAAAAAAAAkCQAAGsbAAAAAAAAAAAAAAAAAAAoAAAACAAAAAEAAAABAAAAMAAAABQAAAAAAAAAAAD//wAAAQAAAP//AAABAA=="/>
+                          <sm:smNativeData xmlns:sm="smNativeData" xmlns:w="http://schemas.openxmlformats.org/wordprocessingml/2006/main" xmlns:w10="urn:schemas-microsoft-com:office:word" xmlns:v="urn:schemas-microsoft-com:vml" xmlns:o="urn:schemas-microsoft-com:office:office" xmlns="" val="SMDATA_18_nyviXhMAAAAlAAAAEQAAAC0AAAAAkAAAAEgAAACQAAAASAAAAAAAAAAAAAAAAAAAAAEAAABQAAAAAAAAAAAA4D8AAAAAAADgPwAAAAAAAOA/AAAAAAAA4D8AAAAAAADgPwAAAAAAAOA/AAAAAAAA4D8AAAAAAADgPwAAAAAAAOA/AAAAAAAA4D8CAAAAjAAAAAAAAAAAAAAA////AAAAAAAAAAAAAAAAAAAAAAAAAAAAAAAAAAAAAAAAAAAAZAAAAAEAAABAAAAAAAAAAAAAAAAAAAAAAAAAAAAAAAAAAAAAAAAAAAAAAAAAAAAAAAAAAAAAAAAAAAAAAAAAAAAAAAAAAAAAAAAAAAAAAAAAAAAAAAAAAAAAAAAAAAAAFAAAADwAAAAAAAAAAAAAAAAAAAAUAAAAAQAAABQAAAAUAAAAFAAAAAEAAAAAAAAAZAAAAGQAAAAAAAAAZAAAAGQAAAAVAAAAYAAAAAAAAAAAAAAADwAAACADAAAAAAAAAAAAAAEAAACgMgAAVgcAAKr4//8BAAAAf39/AAEAAABkAAAAAAAAABQAAABAHwAAAAAAACYAAAAAAAAAwOD//wAAAAAmAAAAZAAAABYAAABMAAAAAAAAAAAAAAAEAAAAAAAAAAEAAAB/f38AAAAAACgAAAAoAAAAZAAAAGQAAAAAAAAAzMzMAAAAAABQAAAAUAAAAGQAAABkAAAAAAAAAAcAAAA4AAAAAAAAAAAAAAAAAAAA////AAAAAAAAAAAAAAAAAAAAAAAAAAAAAAAAAAAAAABkAAAAZAAAAAAAAAAjAAAABAAAAGQAAAAXAAAAFAAAAAAAAAAAAAAA/38AAP9/AAAAAAAACQAAAAQAAAAAAAAADAAAABAAAAAAAAAAAAAAAAAAAAAAAAAAHgAAAGgAAAAAAAAAAAAAAAAAAAAAAAAAAAAAABAnAAAQJwAAAAAAAAAAAAAAAAAAAAAAAAAAAAAAAAAAAAAAAAAAAAAUAAAAAAAAAMDA/wAAAAAAZAAAADIAAAAAAAAAZAAAAAAAAAB/f38ACgAAACIAAAAYAAAAAAAAAAAAAAAAAAAAAAAAAAAAAAAAAAAAJAAAACQAAAAAAAAABwAAAAAAAAAAAAAAAAAAAAAAAAAAAAAAAAAAAH9/fwAlAAAAWAAAAAAAAAAAAAAAAAAAAAAAAAAAAAAAAAAAAAAAAAAAAAAAAAAAAAAAAAAAAAAAPwAAAAAAAACghgEAAAAAAAAAAAAAAAAADAAAAAEAAAAAAAAAAAAAAAAAAAAhAAAAQAAAADwAAAAxAQAAB6AAAAAAAAAAAAAAAAAAAAAAAAAAAAAAAAAAAAAAAAAAAAAAkCQAAGsbAAAAAAAAAAAAAAAAAAAoAAAACAAAAAEAAAABAAAAMAAAABQAAAAAAAAAAAD//wAAAQAAAP//AAABAA=="/>
                         </a:ext>
                       </a:extLst>
                     </pic:cNvPicPr>
@@ -7442,7 +7437,7 @@
           <w:lang w:val="vi-VN"/>
         </w:rPr>
       </w:pPr>
-      <w:bookmarkStart w:id="54" w:name="_Toc42699775"/>
+      <w:bookmarkStart w:id="53" w:name="_Toc42699775"/>
       <w:r>
         <w:rPr>
           <w:lang w:val="vi-VN"/>
@@ -7450,7 +7445,7 @@
         <w:lastRenderedPageBreak/>
         <w:t>Giao diện thay đổi mật khẩu</w:t>
       </w:r>
-      <w:bookmarkEnd w:id="54"/>
+      <w:bookmarkEnd w:id="53"/>
     </w:p>
     <w:p>
       <w:pPr>
@@ -7480,7 +7475,7 @@
                       <a:picLocks noChangeAspect="1"/>
                       <a:extLst>
                         <a:ext uri="smNativeData">
-                          <sm:smNativeData xmlns="" xmlns:o="urn:schemas-microsoft-com:office:office" xmlns:v="urn:schemas-microsoft-com:vml" xmlns:w10="urn:schemas-microsoft-com:office:word" xmlns:w="http://schemas.openxmlformats.org/wordprocessingml/2006/main" xmlns:sm="smNativeData" val="SMDATA_18_nyviXhMAAAAlAAAAEQAAAC0AAAAAkAAAAEgAAACQAAAASAAAAAAAAAAAAAAAAAAAAAEAAABQAAAAAAAAAAAA4D8AAAAAAADgPwAAAAAAAOA/AAAAAAAA4D8AAAAAAADgPwAAAAAAAOA/AAAAAAAA4D8AAAAAAADgPwAAAAAAAOA/AAAAAAAA4D8CAAAAjAAAAAAAAAAAAAAA////AAAAAAAAAAAAAAAAAAAAAAAAAAAAAAAAAAAAAAAAAAAAZAAAAAEAAABAAAAAAAAAAAAAAAAAAAAAAAAAAAAAAAAAAAAAAAAAAAAAAAAAAAAAAAAAAAAAAAAAAAAAAAAAAAAAAAAAAAAAAAAAAAAAAAAAAAAAAAAAAAAAAAAAAAAAFAAAADwAAAAAAAAAAAAAAAAAAAAUAAAAAQAAABQAAAAUAAAAFAAAAAEAAAAAAAAAZAAAAGQAAAAAAAAAZAAAAGQAAAAVAAAAYAAAAAAAAAAAAAAADwAAACADAAAAAAAAAAAAAAEAAACgMgAAVgcAAKr4//8BAAAAf39/AAEAAABkAAAAAAAAABQAAABAHwAAAAAAACYAAAAAAAAAwOD//wAAAAAmAAAAZAAAABYAAABMAAAAAAAAAAAAAAAEAAAAAAAAAAEAAAB/f38AAAAAACgAAAAoAAAAZAAAAGQAAAAAAAAAzMzMAAAAAABQAAAAUAAAAGQAAABkAAAAAAAAAAcAAAA4AAAAAAAAAAAAAAAAAAAA////AAAAAAAAAAAAAAAAAAAAAAAAAAAAAAAAAAAAAABkAAAAZAAAAAAAAAAjAAAABAAAAGQAAAAXAAAAFAAAAAAAAAAAAAAA/38AAP9/AAAAAAAACQAAAAQAAAAAAAAADAAAABAAAAAAAAAAAAAAAAAAAAAAAAAAHgAAAGgAAAAAAAAAAAAAAAAAAAAAAAAAAAAAABAnAAAQJwAAAAAAAAAAAAAAAAAAAAAAAAAAAAAAAAAAAAAAAAAAAAAUAAAAAAAAAMDA/wAAAAAAZAAAADIAAAAAAAAAZAAAAAAAAAB/f38ACgAAACIAAAAYAAAAAAAAAAAAAAAAAAAAAAAAAAAAAAAAAAAAJAAAACQAAAAAAAAABwAAAAAAAAAAAAAAAAAAAAAAAAAAAAAAAAAAAH9/fwAlAAAAWAAAAAAAAAAAAAAAAAAAAAAAAAAAAAAAAAAAAAAAAAAAAAAAAAAAAAAAAAAAAAAAPwAAAAAAAACghgEAAAAAAAAAAAAAAAAADAAAAAEAAAAAAAAAAAAAAAAAAAAhAAAAQAAAADwAAAAzAQAAB6AAAAAAAAAAAAAAAAAAAAAAAAAAAAAAAAAAAAAAAAAAAAAAkCQAAGsbAAAAAAAAAAAAAAAAAAAoAAAACAAAAAEAAAABAAAAMAAAABQAAAAAAAAAAAD//wAAAQAAAP//AAABAA=="/>
+                          <sm:smNativeData xmlns:sm="smNativeData" xmlns:w="http://schemas.openxmlformats.org/wordprocessingml/2006/main" xmlns:w10="urn:schemas-microsoft-com:office:word" xmlns:v="urn:schemas-microsoft-com:vml" xmlns:o="urn:schemas-microsoft-com:office:office" xmlns="" val="SMDATA_18_nyviXhMAAAAlAAAAEQAAAC0AAAAAkAAAAEgAAACQAAAASAAAAAAAAAAAAAAAAAAAAAEAAABQAAAAAAAAAAAA4D8AAAAAAADgPwAAAAAAAOA/AAAAAAAA4D8AAAAAAADgPwAAAAAAAOA/AAAAAAAA4D8AAAAAAADgPwAAAAAAAOA/AAAAAAAA4D8CAAAAjAAAAAAAAAAAAAAA////AAAAAAAAAAAAAAAAAAAAAAAAAAAAAAAAAAAAAAAAAAAAZAAAAAEAAABAAAAAAAAAAAAAAAAAAAAAAAAAAAAAAAAAAAAAAAAAAAAAAAAAAAAAAAAAAAAAAAAAAAAAAAAAAAAAAAAAAAAAAAAAAAAAAAAAAAAAAAAAAAAAAAAAAAAAFAAAADwAAAAAAAAAAAAAAAAAAAAUAAAAAQAAABQAAAAUAAAAFAAAAAEAAAAAAAAAZAAAAGQAAAAAAAAAZAAAAGQAAAAVAAAAYAAAAAAAAAAAAAAADwAAACADAAAAAAAAAAAAAAEAAACgMgAAVgcAAKr4//8BAAAAf39/AAEAAABkAAAAAAAAABQAAABAHwAAAAAAACYAAAAAAAAAwOD//wAAAAAmAAAAZAAAABYAAABMAAAAAAAAAAAAAAAEAAAAAAAAAAEAAAB/f38AAAAAACgAAAAoAAAAZAAAAGQAAAAAAAAAzMzMAAAAAABQAAAAUAAAAGQAAABkAAAAAAAAAAcAAAA4AAAAAAAAAAAAAAAAAAAA////AAAAAAAAAAAAAAAAAAAAAAAAAAAAAAAAAAAAAABkAAAAZAAAAAAAAAAjAAAABAAAAGQAAAAXAAAAFAAAAAAAAAAAAAAA/38AAP9/AAAAAAAACQAAAAQAAAAAAAAADAAAABAAAAAAAAAAAAAAAAAAAAAAAAAAHgAAAGgAAAAAAAAAAAAAAAAAAAAAAAAAAAAAABAnAAAQJwAAAAAAAAAAAAAAAAAAAAAAAAAAAAAAAAAAAAAAAAAAAAAUAAAAAAAAAMDA/wAAAAAAZAAAADIAAAAAAAAAZAAAAAAAAAB/f38ACgAAACIAAAAYAAAAAAAAAAAAAAAAAAAAAAAAAAAAAAAAAAAAJAAAACQAAAAAAAAABwAAAAAAAAAAAAAAAAAAAAAAAAAAAAAAAAAAAH9/fwAlAAAAWAAAAAAAAAAAAAAAAAAAAAAAAAAAAAAAAAAAAAAAAAAAAAAAAAAAAAAAAAAAAAAAPwAAAAAAAACghgEAAAAAAAAAAAAAAAAADAAAAAEAAAAAAAAAAAAAAAAAAAAhAAAAQAAAADwAAAAzAQAAB6AAAAAAAAAAAAAAAAAAAAAAAAAAAAAAAAAAAAAAAAAAAAAAkCQAAGsbAAAAAAAAAAAAAAAAAAAoAAAACAAAAAEAAAABAAAAMAAAABQAAAAAAAAAAAD//wAAAQAAAP//AAABAA=="/>
                         </a:ext>
                       </a:extLst>
                     </pic:cNvPicPr>
@@ -7524,7 +7519,7 @@
           <w:lang w:val="vi-VN"/>
         </w:rPr>
       </w:pPr>
-      <w:bookmarkStart w:id="55" w:name="_Toc42699776"/>
+      <w:bookmarkStart w:id="54" w:name="_Toc42699776"/>
       <w:r>
         <w:rPr>
           <w:lang w:val="vi-VN"/>
@@ -7532,7 +7527,7 @@
         <w:lastRenderedPageBreak/>
         <w:t>Giao diện xem thống kê số tờ giấy theo tháng của mỗi sinh viên</w:t>
       </w:r>
-      <w:bookmarkEnd w:id="55"/>
+      <w:bookmarkEnd w:id="54"/>
     </w:p>
     <w:p>
       <w:pPr>
@@ -7562,7 +7557,7 @@
                       <a:picLocks noChangeAspect="1"/>
                       <a:extLst>
                         <a:ext uri="smNativeData">
-                          <sm:smNativeData xmlns="" xmlns:o="urn:schemas-microsoft-com:office:office" xmlns:v="urn:schemas-microsoft-com:vml" xmlns:w10="urn:schemas-microsoft-com:office:word" xmlns:w="http://schemas.openxmlformats.org/wordprocessingml/2006/main" xmlns:sm="smNativeData" val="SMDATA_18_nyviXhMAAAAlAAAAEQAAAC0AAAAAkAAAAEgAAACQAAAASAAAAAAAAAAAAAAAAAAAAAEAAABQAAAAAAAAAAAA4D8AAAAAAADgPwAAAAAAAOA/AAAAAAAA4D8AAAAAAADgPwAAAAAAAOA/AAAAAAAA4D8AAAAAAADgPwAAAAAAAOA/AAAAAAAA4D8CAAAAjAAAAAAAAAAAAAAA////AAAAAAAAAAAAAAAAAAAAAAAAAAAAAAAAAAAAAAAAAAAAZAAAAAEAAABAAAAAAAAAAAAAAAAAAAAAAAAAAAAAAAAAAAAAAAAAAAAAAAAAAAAAAAAAAAAAAAAAAAAAAAAAAAAAAAAAAAAAAAAAAAAAAAAAAAAAAAAAAAAAAAAAAAAAFAAAADwAAAAAAAAAAAAAAAAAAAAUAAAAAQAAABQAAAAUAAAAFAAAAAEAAAAAAAAAZAAAAGQAAAAAAAAAZAAAAGQAAAAVAAAAYAAAAAAAAAAAAAAADwAAACADAAAAAAAAAAAAAAEAAACgMgAAVgcAAKr4//8BAAAAf39/AAEAAABkAAAAAAAAABQAAABAHwAAAAAAACYAAAAAAAAAwOD//wAAAAAmAAAAZAAAABYAAABMAAAAAAAAAAAAAAAEAAAAAAAAAAEAAAB/f38AAAAAACgAAAAoAAAAZAAAAGQAAAAAAAAAzMzMAAAAAABQAAAAUAAAAGQAAABkAAAAAAAAAAcAAAA4AAAAAAAAAAAAAAAAAAAA////AAAAAAAAAAAAAAAAAAAAAAAAAAAAAAAAAAAAAABkAAAAZAAAAAAAAAAjAAAABAAAAGQAAAAXAAAAFAAAAAAAAAAAAAAA/38AAP9/AAAAAAAACQAAAAQAAAAAAAAADAAAABAAAAAAAAAAAAAAAAAAAAAAAAAAHgAAAGgAAAAAAAAAAAAAAAAAAAAAAAAAAAAAABAnAAAQJwAAAAAAAAAAAAAAAAAAAAAAAAAAAAAAAAAAAAAAAAAAAAAUAAAAAAAAAMDA/wAAAAAAZAAAADIAAAAAAAAAZAAAAAAAAAB/f38ACgAAACIAAAAYAAAAAAAAAAAAAAAAAAAAAAAAAAAAAAAAAAAAJAAAACQAAAAAAAAABwAAAAAAAAAAAAAAAAAAAAAAAAAAAAAAAAAAAH9/fwAlAAAAWAAAAAAAAAAAAAAAAAAAAAAAAAAAAAAAAAAAAAAAAAAAAAAAAAAAAAAAAAAAAAAAPwAAAAAAAACghgEAAAAAAAAAAAAAAAAADAAAAAEAAAAAAAAAAAAAAAAAAAAhAAAAQAAAADwAAAA1AQAAB6AAAAAAAAAAAAAAAAAAAAAAAAAAAAAAAAAAAAAAAAAAAAAAkCQAAGsbAAAAAAAAAAAAAAAAAAAoAAAACAAAAAEAAAABAAAAMAAAABQAAAAAAAAAAAD//wAAAQAAAP//AAABAA=="/>
+                          <sm:smNativeData xmlns:sm="smNativeData" xmlns:w="http://schemas.openxmlformats.org/wordprocessingml/2006/main" xmlns:w10="urn:schemas-microsoft-com:office:word" xmlns:v="urn:schemas-microsoft-com:vml" xmlns:o="urn:schemas-microsoft-com:office:office" xmlns="" val="SMDATA_18_nyviXhMAAAAlAAAAEQAAAC0AAAAAkAAAAEgAAACQAAAASAAAAAAAAAAAAAAAAAAAAAEAAABQAAAAAAAAAAAA4D8AAAAAAADgPwAAAAAAAOA/AAAAAAAA4D8AAAAAAADgPwAAAAAAAOA/AAAAAAAA4D8AAAAAAADgPwAAAAAAAOA/AAAAAAAA4D8CAAAAjAAAAAAAAAAAAAAA////AAAAAAAAAAAAAAAAAAAAAAAAAAAAAAAAAAAAAAAAAAAAZAAAAAEAAABAAAAAAAAAAAAAAAAAAAAAAAAAAAAAAAAAAAAAAAAAAAAAAAAAAAAAAAAAAAAAAAAAAAAAAAAAAAAAAAAAAAAAAAAAAAAAAAAAAAAAAAAAAAAAAAAAAAAAFAAAADwAAAAAAAAAAAAAAAAAAAAUAAAAAQAAABQAAAAUAAAAFAAAAAEAAAAAAAAAZAAAAGQAAAAAAAAAZAAAAGQAAAAVAAAAYAAAAAAAAAAAAAAADwAAACADAAAAAAAAAAAAAAEAAACgMgAAVgcAAKr4//8BAAAAf39/AAEAAABkAAAAAAAAABQAAABAHwAAAAAAACYAAAAAAAAAwOD//wAAAAAmAAAAZAAAABYAAABMAAAAAAAAAAAAAAAEAAAAAAAAAAEAAAB/f38AAAAAACgAAAAoAAAAZAAAAGQAAAAAAAAAzMzMAAAAAABQAAAAUAAAAGQAAABkAAAAAAAAAAcAAAA4AAAAAAAAAAAAAAAAAAAA////AAAAAAAAAAAAAAAAAAAAAAAAAAAAAAAAAAAAAABkAAAAZAAAAAAAAAAjAAAABAAAAGQAAAAXAAAAFAAAAAAAAAAAAAAA/38AAP9/AAAAAAAACQAAAAQAAAAAAAAADAAAABAAAAAAAAAAAAAAAAAAAAAAAAAAHgAAAGgAAAAAAAAAAAAAAAAAAAAAAAAAAAAAABAnAAAQJwAAAAAAAAAAAAAAAAAAAAAAAAAAAAAAAAAAAAAAAAAAAAAUAAAAAAAAAMDA/wAAAAAAZAAAADIAAAAAAAAAZAAAAAAAAAB/f38ACgAAACIAAAAYAAAAAAAAAAAAAAAAAAAAAAAAAAAAAAAAAAAAJAAAACQAAAAAAAAABwAAAAAAAAAAAAAAAAAAAAAAAAAAAAAAAAAAAH9/fwAlAAAAWAAAAAAAAAAAAAAAAAAAAAAAAAAAAAAAAAAAAAAAAAAAAAAAAAAAAAAAAAAAAAAAPwAAAAAAAACghgEAAAAAAAAAAAAAAAAADAAAAAEAAAAAAAAAAAAAAAAAAAAhAAAAQAAAADwAAAA1AQAAB6AAAAAAAAAAAAAAAAAAAAAAAAAAAAAAAAAAAAAAAAAAAAAAkCQAAGsbAAAAAAAAAAAAAAAAAAAoAAAACAAAAAEAAAABAAAAMAAAABQAAAAAAAAAAAD//wAAAQAAAP//AAABAA=="/>
                         </a:ext>
                       </a:extLst>
                     </pic:cNvPicPr>
@@ -7606,7 +7601,7 @@
           <w:lang w:val="vi-VN"/>
         </w:rPr>
       </w:pPr>
-      <w:bookmarkStart w:id="56" w:name="_Toc42699777"/>
+      <w:bookmarkStart w:id="55" w:name="_Toc42699777"/>
       <w:r>
         <w:rPr>
           <w:lang w:val="vi-VN"/>
@@ -7614,7 +7609,7 @@
         <w:lastRenderedPageBreak/>
         <w:t>Giao diện tạo tài khoản mới cho sinh viên (người quản lý)</w:t>
       </w:r>
-      <w:bookmarkEnd w:id="56"/>
+      <w:bookmarkEnd w:id="55"/>
     </w:p>
     <w:p>
       <w:pPr>
@@ -7644,7 +7639,7 @@
                       <a:picLocks noChangeAspect="1"/>
                       <a:extLst>
                         <a:ext uri="smNativeData">
-                          <sm:smNativeData xmlns="" xmlns:o="urn:schemas-microsoft-com:office:office" xmlns:v="urn:schemas-microsoft-com:vml" xmlns:w10="urn:schemas-microsoft-com:office:word" xmlns:w="http://schemas.openxmlformats.org/wordprocessingml/2006/main" xmlns:sm="smNativeData" val="SMDATA_18_nyviXhMAAAAlAAAAEQAAAC0AAAAAkAAAAEgAAACQAAAASAAAAAAAAAAAAAAAAAAAAAEAAABQAAAAAAAAAAAA4D8AAAAAAADgPwAAAAAAAOA/AAAAAAAA4D8AAAAAAADgPwAAAAAAAOA/AAAAAAAA4D8AAAAAAADgPwAAAAAAAOA/AAAAAAAA4D8CAAAAjAAAAAAAAAAAAAAA////AAAAAAAAAAAAAAAAAAAAAAAAAAAAAAAAAAAAAAAAAAAAZAAAAAEAAABAAAAAAAAAAAAAAAAAAAAAAAAAAAAAAAAAAAAAAAAAAAAAAAAAAAAAAAAAAAAAAAAAAAAAAAAAAAAAAAAAAAAAAAAAAAAAAAAAAAAAAAAAAAAAAAAAAAAAFAAAADwAAAAAAAAAAAAAAAAAAAAUAAAAAQAAABQAAAAUAAAAFAAAAAEAAAAAAAAAZAAAAGQAAAAAAAAAZAAAAGQAAAAVAAAAYAAAAAAAAAAAAAAADwAAACADAAAAAAAAAAAAAAEAAACgMgAAVgcAAKr4//8BAAAAf39/AAEAAABkAAAAAAAAABQAAABAHwAAAAAAACYAAAAAAAAAwOD//wAAAAAmAAAAZAAAABYAAABMAAAAAAAAAAAAAAAEAAAAAAAAAAEAAAB/f38AAAAAACgAAAAoAAAAZAAAAGQAAAAAAAAAzMzMAAAAAABQAAAAUAAAAGQAAABkAAAAAAAAAAcAAAA4AAAAAAAAAAAAAAAAAAAA////AAAAAAAAAAAAAAAAAAAAAAAAAAAAAAAAAAAAAABkAAAAZAAAAAAAAAAjAAAABAAAAGQAAAAXAAAAFAAAAAAAAAAAAAAA/38AAP9/AAAAAAAACQAAAAQAAAAAAAAADAAAABAAAAAAAAAAAAAAAAAAAAAAAAAAHgAAAGgAAAAAAAAAAAAAAAAAAAAAAAAAAAAAABAnAAAQJwAAAAAAAAAAAAAAAAAAAAAAAAAAAAAAAAAAAAAAAAAAAAAUAAAAAAAAAMDA/wAAAAAAZAAAADIAAAAAAAAAZAAAAAAAAAB/f38ACgAAACIAAAAYAAAAAAAAAAAAAAAAAAAAAAAAAAAAAAAAAAAAJAAAACQAAAAAAAAABwAAAAAAAAAAAAAAAAAAAAAAAAAAAAAAAAAAAH9/fwAlAAAAWAAAAAAAAAAAAAAAAAAAAAAAAAAAAAAAAAAAAAAAAAAAAAAAAAAAAAAAAAAAAAAAPwAAAAAAAACghgEAAAAAAAAAAAAAAAAADAAAAAEAAAAAAAAAAAAAAAAAAAAhAAAAQAAAADwAAAA3AQAAB6AAAAAAAAAAAAAAAAAAAAAAAAAAAAAAAAAAAAAAAAAAAAAAkCQAAGsbAAAAAAAAAAAAAAAAAAAoAAAACAAAAAEAAAABAAAAMAAAABQAAAAAAAAAAAD//wAAAQAAAP//AAABAA=="/>
+                          <sm:smNativeData xmlns:sm="smNativeData" xmlns:w="http://schemas.openxmlformats.org/wordprocessingml/2006/main" xmlns:w10="urn:schemas-microsoft-com:office:word" xmlns:v="urn:schemas-microsoft-com:vml" xmlns:o="urn:schemas-microsoft-com:office:office" xmlns="" val="SMDATA_18_nyviXhMAAAAlAAAAEQAAAC0AAAAAkAAAAEgAAACQAAAASAAAAAAAAAAAAAAAAAAAAAEAAABQAAAAAAAAAAAA4D8AAAAAAADgPwAAAAAAAOA/AAAAAAAA4D8AAAAAAADgPwAAAAAAAOA/AAAAAAAA4D8AAAAAAADgPwAAAAAAAOA/AAAAAAAA4D8CAAAAjAAAAAAAAAAAAAAA////AAAAAAAAAAAAAAAAAAAAAAAAAAAAAAAAAAAAAAAAAAAAZAAAAAEAAABAAAAAAAAAAAAAAAAAAAAAAAAAAAAAAAAAAAAAAAAAAAAAAAAAAAAAAAAAAAAAAAAAAAAAAAAAAAAAAAAAAAAAAAAAAAAAAAAAAAAAAAAAAAAAAAAAAAAAFAAAADwAAAAAAAAAAAAAAAAAAAAUAAAAAQAAABQAAAAUAAAAFAAAAAEAAAAAAAAAZAAAAGQAAAAAAAAAZAAAAGQAAAAVAAAAYAAAAAAAAAAAAAAADwAAACADAAAAAAAAAAAAAAEAAACgMgAAVgcAAKr4//8BAAAAf39/AAEAAABkAAAAAAAAABQAAABAHwAAAAAAACYAAAAAAAAAwOD//wAAAAAmAAAAZAAAABYAAABMAAAAAAAAAAAAAAAEAAAAAAAAAAEAAAB/f38AAAAAACgAAAAoAAAAZAAAAGQAAAAAAAAAzMzMAAAAAABQAAAAUAAAAGQAAABkAAAAAAAAAAcAAAA4AAAAAAAAAAAAAAAAAAAA////AAAAAAAAAAAAAAAAAAAAAAAAAAAAAAAAAAAAAABkAAAAZAAAAAAAAAAjAAAABAAAAGQAAAAXAAAAFAAAAAAAAAAAAAAA/38AAP9/AAAAAAAACQAAAAQAAAAAAAAADAAAABAAAAAAAAAAAAAAAAAAAAAAAAAAHgAAAGgAAAAAAAAAAAAAAAAAAAAAAAAAAAAAABAnAAAQJwAAAAAAAAAAAAAAAAAAAAAAAAAAAAAAAAAAAAAAAAAAAAAUAAAAAAAAAMDA/wAAAAAAZAAAADIAAAAAAAAAZAAAAAAAAAB/f38ACgAAACIAAAAYAAAAAAAAAAAAAAAAAAAAAAAAAAAAAAAAAAAAJAAAACQAAAAAAAAABwAAAAAAAAAAAAAAAAAAAAAAAAAAAAAAAAAAAH9/fwAlAAAAWAAAAAAAAAAAAAAAAAAAAAAAAAAAAAAAAAAAAAAAAAAAAAAAAAAAAAAAAAAAAAAAPwAAAAAAAACghgEAAAAAAAAAAAAAAAAADAAAAAEAAAAAAAAAAAAAAAAAAAAhAAAAQAAAADwAAAA3AQAAB6AAAAAAAAAAAAAAAAAAAAAAAAAAAAAAAAAAAAAAAAAAAAAAkCQAAGsbAAAAAAAAAAAAAAAAAAAoAAAACAAAAAEAAAABAAAAMAAAABQAAAAAAAAAAAD//wAAAQAAAP//AAABAA=="/>
                         </a:ext>
                       </a:extLst>
                     </pic:cNvPicPr>
@@ -7688,7 +7683,7 @@
           <w:lang w:val="vi-VN"/>
         </w:rPr>
       </w:pPr>
-      <w:bookmarkStart w:id="57" w:name="_Toc42699778"/>
+      <w:bookmarkStart w:id="56" w:name="_Toc42699778"/>
       <w:r>
         <w:rPr>
           <w:lang w:val="vi-VN"/>
@@ -7696,7 +7691,7 @@
         <w:lastRenderedPageBreak/>
         <w:t>Xem thống kê số giấy của các sinh viên (người quản lý)</w:t>
       </w:r>
-      <w:bookmarkEnd w:id="57"/>
+      <w:bookmarkEnd w:id="56"/>
     </w:p>
     <w:p>
       <w:pPr>
@@ -7726,7 +7721,7 @@
                       <a:picLocks noChangeAspect="1"/>
                       <a:extLst>
                         <a:ext uri="smNativeData">
-                          <sm:smNativeData xmlns="" xmlns:o="urn:schemas-microsoft-com:office:office" xmlns:v="urn:schemas-microsoft-com:vml" xmlns:w10="urn:schemas-microsoft-com:office:word" xmlns:w="http://schemas.openxmlformats.org/wordprocessingml/2006/main" xmlns:sm="smNativeData" val="SMDATA_18_nyviXhMAAAAlAAAAEQAAAC0AAAAAkAAAAEgAAACQAAAASAAAAAAAAAAAAAAAAAAAAAEAAABQAAAAAAAAAAAA4D8AAAAAAADgPwAAAAAAAOA/AAAAAAAA4D8AAAAAAADgPwAAAAAAAOA/AAAAAAAA4D8AAAAAAADgPwAAAAAAAOA/AAAAAAAA4D8CAAAAjAAAAAAAAAAAAAAA////AAAAAAAAAAAAAAAAAAAAAAAAAAAAAAAAAAAAAAAAAAAAZAAAAAEAAABAAAAAAAAAAAAAAAAAAAAAAAAAAAAAAAAAAAAAAAAAAAAAAAAAAAAAAAAAAAAAAAAAAAAAAAAAAAAAAAAAAAAAAAAAAAAAAAAAAAAAAAAAAAAAAAAAAAAAFAAAADwAAAAAAAAAAAAAAAAAAAAUAAAAAQAAABQAAAAUAAAAFAAAAAEAAAAAAAAAZAAAAGQAAAAAAAAAZAAAAGQAAAAVAAAAYAAAAAAAAAAAAAAADwAAACADAAAAAAAAAAAAAAEAAACgMgAAVgcAAKr4//8BAAAAf39/AAEAAABkAAAAAAAAABQAAABAHwAAAAAAACYAAAAAAAAAwOD//wAAAAAmAAAAZAAAABYAAABMAAAAAAAAAAAAAAAEAAAAAAAAAAEAAAB/f38AAAAAACgAAAAoAAAAZAAAAGQAAAAAAAAAzMzMAAAAAABQAAAAUAAAAGQAAABkAAAAAAAAAAcAAAA4AAAAAAAAAAAAAAAAAAAA////AAAAAAAAAAAAAAAAAAAAAAAAAAAAAAAAAAAAAABkAAAAZAAAAAAAAAAjAAAABAAAAGQAAAAXAAAAFAAAAAAAAAAAAAAA/38AAP9/AAAAAAAACQAAAAQAAAAAAAAADAAAABAAAAAAAAAAAAAAAAAAAAAAAAAAHgAAAGgAAAAAAAAAAAAAAAAAAAAAAAAAAAAAABAnAAAQJwAAAAAAAAAAAAAAAAAAAAAAAAAAAAAAAAAAAAAAAAAAAAAUAAAAAAAAAMDA/wAAAAAAZAAAADIAAAAAAAAAZAAAAAAAAAB/f38ACgAAACIAAAAYAAAAAAAAAAAAAAAAAAAAAAAAAAAAAAAAAAAAJAAAACQAAAAAAAAABwAAAAAAAAAAAAAAAAAAAAAAAAAAAAAAAAAAAH9/fwAlAAAAWAAAAAAAAAAAAAAAAAAAAAAAAAAAAAAAAAAAAAAAAAAAAAAAAAAAAAAAAAAAAAAAPwAAAAAAAACghgEAAAAAAAAAAAAAAAAADAAAAAEAAAAAAAAAAAAAAAAAAAAhAAAAQAAAADwAAAA5AQAAB6AAAAAAAAAAAAAAAAAAAAAAAAAAAAAAAAAAAAAAAAAAAAAAkCQAAGsbAAAAAAAAAAAAAAAAAAAoAAAACAAAAAEAAAABAAAAMAAAABQAAAAAAAAAAAD//wAAAQAAAP//AAABAA=="/>
+                          <sm:smNativeData xmlns:sm="smNativeData" xmlns:w="http://schemas.openxmlformats.org/wordprocessingml/2006/main" xmlns:w10="urn:schemas-microsoft-com:office:word" xmlns:v="urn:schemas-microsoft-com:vml" xmlns:o="urn:schemas-microsoft-com:office:office" xmlns="" val="SMDATA_18_nyviXhMAAAAlAAAAEQAAAC0AAAAAkAAAAEgAAACQAAAASAAAAAAAAAAAAAAAAAAAAAEAAABQAAAAAAAAAAAA4D8AAAAAAADgPwAAAAAAAOA/AAAAAAAA4D8AAAAAAADgPwAAAAAAAOA/AAAAAAAA4D8AAAAAAADgPwAAAAAAAOA/AAAAAAAA4D8CAAAAjAAAAAAAAAAAAAAA////AAAAAAAAAAAAAAAAAAAAAAAAAAAAAAAAAAAAAAAAAAAAZAAAAAEAAABAAAAAAAAAAAAAAAAAAAAAAAAAAAAAAAAAAAAAAAAAAAAAAAAAAAAAAAAAAAAAAAAAAAAAAAAAAAAAAAAAAAAAAAAAAAAAAAAAAAAAAAAAAAAAAAAAAAAAFAAAADwAAAAAAAAAAAAAAAAAAAAUAAAAAQAAABQAAAAUAAAAFAAAAAEAAAAAAAAAZAAAAGQAAAAAAAAAZAAAAGQAAAAVAAAAYAAAAAAAAAAAAAAADwAAACADAAAAAAAAAAAAAAEAAACgMgAAVgcAAKr4//8BAAAAf39/AAEAAABkAAAAAAAAABQAAABAHwAAAAAAACYAAAAAAAAAwOD//wAAAAAmAAAAZAAAABYAAABMAAAAAAAAAAAAAAAEAAAAAAAAAAEAAAB/f38AAAAAACgAAAAoAAAAZAAAAGQAAAAAAAAAzMzMAAAAAABQAAAAUAAAAGQAAABkAAAAAAAAAAcAAAA4AAAAAAAAAAAAAAAAAAAA////AAAAAAAAAAAAAAAAAAAAAAAAAAAAAAAAAAAAAABkAAAAZAAAAAAAAAAjAAAABAAAAGQAAAAXAAAAFAAAAAAAAAAAAAAA/38AAP9/AAAAAAAACQAAAAQAAAAAAAAADAAAABAAAAAAAAAAAAAAAAAAAAAAAAAAHgAAAGgAAAAAAAAAAAAAAAAAAAAAAAAAAAAAABAnAAAQJwAAAAAAAAAAAAAAAAAAAAAAAAAAAAAAAAAAAAAAAAAAAAAUAAAAAAAAAMDA/wAAAAAAZAAAADIAAAAAAAAAZAAAAAAAAAB/f38ACgAAACIAAAAYAAAAAAAAAAAAAAAAAAAAAAAAAAAAAAAAAAAAJAAAACQAAAAAAAAABwAAAAAAAAAAAAAAAAAAAAAAAAAAAAAAAAAAAH9/fwAlAAAAWAAAAAAAAAAAAAAAAAAAAAAAAAAAAAAAAAAAAAAAAAAAAAAAAAAAAAAAAAAAAAAAPwAAAAAAAACghgEAAAAAAAAAAAAAAAAADAAAAAEAAAAAAAAAAAAAAAAAAAAhAAAAQAAAADwAAAA5AQAAB6AAAAAAAAAAAAAAAAAAAAAAAAAAAAAAAAAAAAAAAAAAAAAAkCQAAGsbAAAAAAAAAAAAAAAAAAAoAAAACAAAAAEAAAABAAAAMAAAABQAAAAAAAAAAAD//wAAAQAAAP//AAABAA=="/>
                         </a:ext>
                       </a:extLst>
                     </pic:cNvPicPr>
@@ -7770,7 +7765,7 @@
           <w:lang w:val="vi-VN"/>
         </w:rPr>
       </w:pPr>
-      <w:bookmarkStart w:id="58" w:name="_Toc42699779"/>
+      <w:bookmarkStart w:id="57" w:name="_Toc42699779"/>
       <w:r>
         <w:rPr>
           <w:lang w:val="vi-VN"/>
@@ -7778,7 +7773,7 @@
         <w:lastRenderedPageBreak/>
         <w:t>Xem chi tiết hoạt động của mỗi sinh viên (người quản lý)</w:t>
       </w:r>
-      <w:bookmarkEnd w:id="58"/>
+      <w:bookmarkEnd w:id="57"/>
     </w:p>
     <w:p>
       <w:pPr>
@@ -7808,7 +7803,7 @@
                       <a:picLocks noChangeAspect="1"/>
                       <a:extLst>
                         <a:ext uri="smNativeData">
-                          <sm:smNativeData xmlns="" xmlns:o="urn:schemas-microsoft-com:office:office" xmlns:v="urn:schemas-microsoft-com:vml" xmlns:w10="urn:schemas-microsoft-com:office:word" xmlns:w="http://schemas.openxmlformats.org/wordprocessingml/2006/main" xmlns:sm="smNativeData" val="SMDATA_18_nyviXhMAAAAlAAAAEQAAAC0AAAAAkAAAAEgAAACQAAAASAAAAAAAAAAAAAAAAAAAAAEAAABQAAAAAAAAAAAA4D8AAAAAAADgPwAAAAAAAOA/AAAAAAAA4D8AAAAAAADgPwAAAAAAAOA/AAAAAAAA4D8AAAAAAADgPwAAAAAAAOA/AAAAAAAA4D8CAAAAjAAAAAAAAAAAAAAA////AAAAAAAAAAAAAAAAAAAAAAAAAAAAAAAAAAAAAAAAAAAAZAAAAAEAAABAAAAAAAAAAAAAAAAAAAAAAAAAAAAAAAAAAAAAAAAAAAAAAAAAAAAAAAAAAAAAAAAAAAAAAAAAAAAAAAAAAAAAAAAAAAAAAAAAAAAAAAAAAAAAAAAAAAAAFAAAADwAAAAAAAAAAAAAAAAAAAAUAAAAAQAAABQAAAAUAAAAFAAAAAEAAAAAAAAAZAAAAGQAAAAAAAAAZAAAAGQAAAAVAAAAYAAAAAAAAAAAAAAADwAAACADAAAAAAAAAAAAAAEAAACgMgAAVgcAAKr4//8BAAAAf39/AAEAAABkAAAAAAAAABQAAABAHwAAAAAAACYAAAAAAAAAwOD//wAAAAAmAAAAZAAAABYAAABMAAAAAAAAAAAAAAAEAAAAAAAAAAEAAAB/f38AAAAAACgAAAAoAAAAZAAAAGQAAAAAAAAAzMzMAAAAAABQAAAAUAAAAGQAAABkAAAAAAAAAAcAAAA4AAAAAAAAAAAAAAAAAAAA////AAAAAAAAAAAAAAAAAAAAAAAAAAAAAAAAAAAAAABkAAAAZAAAAAAAAAAjAAAABAAAAGQAAAAXAAAAFAAAAAAAAAAAAAAA/38AAP9/AAAAAAAACQAAAAQAAAAAAAAADAAAABAAAAAAAAAAAAAAAAAAAAAAAAAAHgAAAGgAAAAAAAAAAAAAAAAAAAAAAAAAAAAAABAnAAAQJwAAAAAAAAAAAAAAAAAAAAAAAAAAAAAAAAAAAAAAAAAAAAAUAAAAAAAAAMDA/wAAAAAAZAAAADIAAAAAAAAAZAAAAAAAAAB/f38ACgAAACIAAAAYAAAAAAAAAAAAAAAAAAAAAAAAAAAAAAAAAAAAJAAAACQAAAAAAAAABwAAAAAAAAAAAAAAAAAAAAAAAAAAAAAAAAAAAH9/fwAlAAAAWAAAAAAAAAAAAAAAAAAAAAAAAAAAAAAAAAAAAAAAAAAAAAAAAAAAAAAAAAAAAAAAPwAAAAAAAACghgEAAAAAAAAAAAAAAAAADAAAAAEAAAAAAAAAAAAAAAAAAAAhAAAAQAAAADwAAAA7AQAAB6AAAAAAAAAAAAAAAAAAAAAAAAAAAAAAAAAAAAAAAAAAAAAAkCQAAGsbAAAAAAAAAAAAAAAAAAAoAAAACAAAAAEAAAABAAAAMAAAABQAAAAAAAAAAAD//wAAAQAAAP//AAABAA=="/>
+                          <sm:smNativeData xmlns:sm="smNativeData" xmlns:w="http://schemas.openxmlformats.org/wordprocessingml/2006/main" xmlns:w10="urn:schemas-microsoft-com:office:word" xmlns:v="urn:schemas-microsoft-com:vml" xmlns:o="urn:schemas-microsoft-com:office:office" xmlns="" val="SMDATA_18_nyviXhMAAAAlAAAAEQAAAC0AAAAAkAAAAEgAAACQAAAASAAAAAAAAAAAAAAAAAAAAAEAAABQAAAAAAAAAAAA4D8AAAAAAADgPwAAAAAAAOA/AAAAAAAA4D8AAAAAAADgPwAAAAAAAOA/AAAAAAAA4D8AAAAAAADgPwAAAAAAAOA/AAAAAAAA4D8CAAAAjAAAAAAAAAAAAAAA////AAAAAAAAAAAAAAAAAAAAAAAAAAAAAAAAAAAAAAAAAAAAZAAAAAEAAABAAAAAAAAAAAAAAAAAAAAAAAAAAAAAAAAAAAAAAAAAAAAAAAAAAAAAAAAAAAAAAAAAAAAAAAAAAAAAAAAAAAAAAAAAAAAAAAAAAAAAAAAAAAAAAAAAAAAAFAAAADwAAAAAAAAAAAAAAAAAAAAUAAAAAQAAABQAAAAUAAAAFAAAAAEAAAAAAAAAZAAAAGQAAAAAAAAAZAAAAGQAAAAVAAAAYAAAAAAAAAAAAAAADwAAACADAAAAAAAAAAAAAAEAAACgMgAAVgcAAKr4//8BAAAAf39/AAEAAABkAAAAAAAAABQAAABAHwAAAAAAACYAAAAAAAAAwOD//wAAAAAmAAAAZAAAABYAAABMAAAAAAAAAAAAAAAEAAAAAAAAAAEAAAB/f38AAAAAACgAAAAoAAAAZAAAAGQAAAAAAAAAzMzMAAAAAABQAAAAUAAAAGQAAABkAAAAAAAAAAcAAAA4AAAAAAAAAAAAAAAAAAAA////AAAAAAAAAAAAAAAAAAAAAAAAAAAAAAAAAAAAAABkAAAAZAAAAAAAAAAjAAAABAAAAGQAAAAXAAAAFAAAAAAAAAAAAAAA/38AAP9/AAAAAAAACQAAAAQAAAAAAAAADAAAABAAAAAAAAAAAAAAAAAAAAAAAAAAHgAAAGgAAAAAAAAAAAAAAAAAAAAAAAAAAAAAABAnAAAQJwAAAAAAAAAAAAAAAAAAAAAAAAAAAAAAAAAAAAAAAAAAAAAUAAAAAAAAAMDA/wAAAAAAZAAAADIAAAAAAAAAZAAAAAAAAAB/f38ACgAAACIAAAAYAAAAAAAAAAAAAAAAAAAAAAAAAAAAAAAAAAAAJAAAACQAAAAAAAAABwAAAAAAAAAAAAAAAAAAAAAAAAAAAAAAAAAAAH9/fwAlAAAAWAAAAAAAAAAAAAAAAAAAAAAAAAAAAAAAAAAAAAAAAAAAAAAAAAAAAAAAAAAAAAAAPwAAAAAAAACghgEAAAAAAAAAAAAAAAAADAAAAAEAAAAAAAAAAAAAAAAAAAAhAAAAQAAAADwAAAA7AQAAB6AAAAAAAAAAAAAAAAAAAAAAAAAAAAAAAAAAAAAAAAAAAAAAkCQAAGsbAAAAAAAAAAAAAAAAAAAoAAAACAAAAAEAAAABAAAAMAAAABQAAAAAAAAAAAD//wAAAQAAAP//AAABAA=="/>
                         </a:ext>
                       </a:extLst>
                     </pic:cNvPicPr>
@@ -7852,7 +7847,7 @@
           <w:lang w:val="vi-VN"/>
         </w:rPr>
       </w:pPr>
-      <w:bookmarkStart w:id="59" w:name="_Toc42699780"/>
+      <w:bookmarkStart w:id="58" w:name="_Toc42699780"/>
       <w:r>
         <w:rPr>
           <w:lang w:val="vi-VN"/>
@@ -7860,7 +7855,7 @@
         <w:lastRenderedPageBreak/>
         <w:t>Xem danh sách tài khoản có trong hệ thống (admin)</w:t>
       </w:r>
-      <w:bookmarkEnd w:id="59"/>
+      <w:bookmarkEnd w:id="58"/>
     </w:p>
     <w:p>
       <w:pPr>
@@ -7890,7 +7885,7 @@
                       <a:picLocks noChangeAspect="1"/>
                       <a:extLst>
                         <a:ext uri="smNativeData">
-                          <sm:smNativeData xmlns="" xmlns:o="urn:schemas-microsoft-com:office:office" xmlns:v="urn:schemas-microsoft-com:vml" xmlns:w10="urn:schemas-microsoft-com:office:word" xmlns:w="http://schemas.openxmlformats.org/wordprocessingml/2006/main" xmlns:sm="smNativeData" val="SMDATA_18_nyviXhMAAAAlAAAAEQAAAC0AAAAAkAAAAEgAAACQAAAASAAAAAAAAAAAAAAAAAAAAAEAAABQAAAAAAAAAAAA4D8AAAAAAADgPwAAAAAAAOA/AAAAAAAA4D8AAAAAAADgPwAAAAAAAOA/AAAAAAAA4D8AAAAAAADgPwAAAAAAAOA/AAAAAAAA4D8CAAAAjAAAAAAAAAAAAAAA////AAAAAAAAAAAAAAAAAAAAAAAAAAAAAAAAAAAAAAAAAAAAZAAAAAEAAABAAAAAAAAAAAAAAAAAAAAAAAAAAAAAAAAAAAAAAAAAAAAAAAAAAAAAAAAAAAAAAAAAAAAAAAAAAAAAAAAAAAAAAAAAAAAAAAAAAAAAAAAAAAAAAAAAAAAAFAAAADwAAAAAAAAAAAAAAAAAAAAUAAAAAQAAABQAAAAUAAAAFAAAAAEAAAAAAAAAZAAAAGQAAAAAAAAAZAAAAGQAAAAVAAAAYAAAAAAAAAAAAAAADwAAACADAAAAAAAAAAAAAAEAAACgMgAAVgcAAKr4//8BAAAAf39/AAEAAABkAAAAAAAAABQAAABAHwAAAAAAACYAAAAAAAAAwOD//wAAAAAmAAAAZAAAABYAAABMAAAAAAAAAAAAAAAEAAAAAAAAAAEAAAB/f38AAAAAACgAAAAoAAAAZAAAAGQAAAAAAAAAzMzMAAAAAABQAAAAUAAAAGQAAABkAAAAAAAAAAcAAAA4AAAAAAAAAAAAAAAAAAAA////AAAAAAAAAAAAAAAAAAAAAAAAAAAAAAAAAAAAAABkAAAAZAAAAAAAAAAjAAAABAAAAGQAAAAXAAAAFAAAAAAAAAAAAAAA/38AAP9/AAAAAAAACQAAAAQAAAAAAAAADAAAABAAAAAAAAAAAAAAAAAAAAAAAAAAHgAAAGgAAAAAAAAAAAAAAAAAAAAAAAAAAAAAABAnAAAQJwAAAAAAAAAAAAAAAAAAAAAAAAAAAAAAAAAAAAAAAAAAAAAUAAAAAAAAAMDA/wAAAAAAZAAAADIAAAAAAAAAZAAAAAAAAAB/f38ACgAAACIAAAAYAAAAAAAAAAAAAAAAAAAAAAAAAAAAAAAAAAAAJAAAACQAAAAAAAAABwAAAAAAAAAAAAAAAAAAAAAAAAAAAAAAAAAAAH9/fwAlAAAAWAAAAAAAAAAAAAAAAAAAAAAAAAAAAAAAAAAAAAAAAAAAAAAAAAAAAAAAAAAAAAAAPwAAAAAAAACghgEAAAAAAAAAAAAAAAAADAAAAAEAAAAAAAAAAAAAAAAAAAAhAAAAQAAAADwAAAA9AQAAB6AAAAAAAAAAAAAAAAAAAAAAAAAAAAAAAAAAAAAAAAAAAAAAkCQAAGsbAAAAAAAAAAAAAAAAAAAoAAAACAAAAAEAAAABAAAAMAAAABQAAAAAAAAAAAD//wAAAQAAAP//AAABAA=="/>
+                          <sm:smNativeData xmlns:sm="smNativeData" xmlns:w="http://schemas.openxmlformats.org/wordprocessingml/2006/main" xmlns:w10="urn:schemas-microsoft-com:office:word" xmlns:v="urn:schemas-microsoft-com:vml" xmlns:o="urn:schemas-microsoft-com:office:office" xmlns="" val="SMDATA_18_nyviXhMAAAAlAAAAEQAAAC0AAAAAkAAAAEgAAACQAAAASAAAAAAAAAAAAAAAAAAAAAEAAABQAAAAAAAAAAAA4D8AAAAAAADgPwAAAAAAAOA/AAAAAAAA4D8AAAAAAADgPwAAAAAAAOA/AAAAAAAA4D8AAAAAAADgPwAAAAAAAOA/AAAAAAAA4D8CAAAAjAAAAAAAAAAAAAAA////AAAAAAAAAAAAAAAAAAAAAAAAAAAAAAAAAAAAAAAAAAAAZAAAAAEAAABAAAAAAAAAAAAAAAAAAAAAAAAAAAAAAAAAAAAAAAAAAAAAAAAAAAAAAAAAAAAAAAAAAAAAAAAAAAAAAAAAAAAAAAAAAAAAAAAAAAAAAAAAAAAAAAAAAAAAFAAAADwAAAAAAAAAAAAAAAAAAAAUAAAAAQAAABQAAAAUAAAAFAAAAAEAAAAAAAAAZAAAAGQAAAAAAAAAZAAAAGQAAAAVAAAAYAAAAAAAAAAAAAAADwAAACADAAAAAAAAAAAAAAEAAACgMgAAVgcAAKr4//8BAAAAf39/AAEAAABkAAAAAAAAABQAAABAHwAAAAAAACYAAAAAAAAAwOD//wAAAAAmAAAAZAAAABYAAABMAAAAAAAAAAAAAAAEAAAAAAAAAAEAAAB/f38AAAAAACgAAAAoAAAAZAAAAGQAAAAAAAAAzMzMAAAAAABQAAAAUAAAAGQAAABkAAAAAAAAAAcAAAA4AAAAAAAAAAAAAAAAAAAA////AAAAAAAAAAAAAAAAAAAAAAAAAAAAAAAAAAAAAABkAAAAZAAAAAAAAAAjAAAABAAAAGQAAAAXAAAAFAAAAAAAAAAAAAAA/38AAP9/AAAAAAAACQAAAAQAAAAAAAAADAAAABAAAAAAAAAAAAAAAAAAAAAAAAAAHgAAAGgAAAAAAAAAAAAAAAAAAAAAAAAAAAAAABAnAAAQJwAAAAAAAAAAAAAAAAAAAAAAAAAAAAAAAAAAAAAAAAAAAAAUAAAAAAAAAMDA/wAAAAAAZAAAADIAAAAAAAAAZAAAAAAAAAB/f38ACgAAACIAAAAYAAAAAAAAAAAAAAAAAAAAAAAAAAAAAAAAAAAAJAAAACQAAAAAAAAABwAAAAAAAAAAAAAAAAAAAAAAAAAAAAAAAAAAAH9/fwAlAAAAWAAAAAAAAAAAAAAAAAAAAAAAAAAAAAAAAAAAAAAAAAAAAAAAAAAAAAAAAAAAAAAAPwAAAAAAAACghgEAAAAAAAAAAAAAAAAADAAAAAEAAAAAAAAAAAAAAAAAAAAhAAAAQAAAADwAAAA9AQAAB6AAAAAAAAAAAAAAAAAAAAAAAAAAAAAAAAAAAAAAAAAAAAAAkCQAAGsbAAAAAAAAAAAAAAAAAAAoAAAACAAAAAEAAAABAAAAMAAAABQAAAAAAAAAAAD//wAAAQAAAP//AAABAA=="/>
                         </a:ext>
                       </a:extLst>
                     </pic:cNvPicPr>
@@ -7934,7 +7929,7 @@
           <w:lang w:val="vi-VN"/>
         </w:rPr>
       </w:pPr>
-      <w:bookmarkStart w:id="60" w:name="_Toc42699781"/>
+      <w:bookmarkStart w:id="59" w:name="_Toc42699781"/>
       <w:r>
         <w:rPr>
           <w:lang w:val="vi-VN"/>
@@ -7942,7 +7937,7 @@
         <w:lastRenderedPageBreak/>
         <w:t>Thay đổi quyền cho tài khoản (admin)</w:t>
       </w:r>
-      <w:bookmarkEnd w:id="60"/>
+      <w:bookmarkEnd w:id="59"/>
     </w:p>
     <w:p>
       <w:pPr>
@@ -7972,7 +7967,7 @@
                       <a:picLocks noChangeAspect="1"/>
                       <a:extLst>
                         <a:ext uri="smNativeData">
-                          <sm:smNativeData xmlns="" xmlns:o="urn:schemas-microsoft-com:office:office" xmlns:v="urn:schemas-microsoft-com:vml" xmlns:w10="urn:schemas-microsoft-com:office:word" xmlns:w="http://schemas.openxmlformats.org/wordprocessingml/2006/main" xmlns:sm="smNativeData" val="SMDATA_18_nyviXhMAAAAlAAAAEQAAAC0AAAAAkAAAAEgAAACQAAAASAAAAAAAAAAAAAAAAAAAAAEAAABQAAAAAAAAAAAA4D8AAAAAAADgPwAAAAAAAOA/AAAAAAAA4D8AAAAAAADgPwAAAAAAAOA/AAAAAAAA4D8AAAAAAADgPwAAAAAAAOA/AAAAAAAA4D8CAAAAjAAAAAAAAAAAAAAA////AAAAAAAAAAAAAAAAAAAAAAAAAAAAAAAAAAAAAAAAAAAAZAAAAAEAAABAAAAAAAAAAAAAAAAAAAAAAAAAAAAAAAAAAAAAAAAAAAAAAAAAAAAAAAAAAAAAAAAAAAAAAAAAAAAAAAAAAAAAAAAAAAAAAAAAAAAAAAAAAAAAAAAAAAAAFAAAADwAAAAAAAAAAAAAAAAAAAAUAAAAAQAAABQAAAAUAAAAFAAAAAEAAAAAAAAAZAAAAGQAAAAAAAAAZAAAAGQAAAAVAAAAYAAAAAAAAAAAAAAADwAAACADAAAAAAAAAAAAAAEAAACgMgAAVgcAAKr4//8BAAAAf39/AAEAAABkAAAAAAAAABQAAABAHwAAAAAAACYAAAAAAAAAwOD//wAAAAAmAAAAZAAAABYAAABMAAAAAAAAAAAAAAAEAAAAAAAAAAEAAAB/f38AAAAAACgAAAAoAAAAZAAAAGQAAAAAAAAAzMzMAAAAAABQAAAAUAAAAGQAAABkAAAAAAAAAAcAAAA4AAAAAAAAAAAAAAAAAAAA////AAAAAAAAAAAAAAAAAAAAAAAAAAAAAAAAAAAAAABkAAAAZAAAAAAAAAAjAAAABAAAAGQAAAAXAAAAFAAAAAAAAAAAAAAA/38AAP9/AAAAAAAACQAAAAQAAAAAAAAADAAAABAAAAAAAAAAAAAAAAAAAAAAAAAAHgAAAGgAAAAAAAAAAAAAAAAAAAAAAAAAAAAAABAnAAAQJwAAAAAAAAAAAAAAAAAAAAAAAAAAAAAAAAAAAAAAAAAAAAAUAAAAAAAAAMDA/wAAAAAAZAAAADIAAAAAAAAAZAAAAAAAAAB/f38ACgAAACIAAAAYAAAAAAAAAAAAAAAAAAAAAAAAAAAAAAAAAAAAJAAAACQAAAAAAAAABwAAAAAAAAAAAAAAAAAAAAAAAAAAAAAAAAAAAH9/fwAlAAAAWAAAAAAAAAAAAAAAAAAAAAAAAAAAAAAAAAAAAAAAAAAAAAAAAAAAAAAAAAAAAAAAPwAAAAAAAACghgEAAAAAAAAAAAAAAAAADAAAAAEAAAAAAAAAAAAAAAAAAAAhAAAAQAAAADwAAAA/AQAAB6AAAAAAAAAAAAAAAAAAAAAAAAAAAAAAAAAAAAAAAAAAAAAAkCQAAGsbAAAAAAAAAAAAAAAAAAAoAAAACAAAAAEAAAABAAAAMAAAABQAAAAAAAAAAAD//wAAAQAAAP//AAABAA=="/>
+                          <sm:smNativeData xmlns:sm="smNativeData" xmlns:w="http://schemas.openxmlformats.org/wordprocessingml/2006/main" xmlns:w10="urn:schemas-microsoft-com:office:word" xmlns:v="urn:schemas-microsoft-com:vml" xmlns:o="urn:schemas-microsoft-com:office:office" xmlns="" val="SMDATA_18_nyviXhMAAAAlAAAAEQAAAC0AAAAAkAAAAEgAAACQAAAASAAAAAAAAAAAAAAAAAAAAAEAAABQAAAAAAAAAAAA4D8AAAAAAADgPwAAAAAAAOA/AAAAAAAA4D8AAAAAAADgPwAAAAAAAOA/AAAAAAAA4D8AAAAAAADgPwAAAAAAAOA/AAAAAAAA4D8CAAAAjAAAAAAAAAAAAAAA////AAAAAAAAAAAAAAAAAAAAAAAAAAAAAAAAAAAAAAAAAAAAZAAAAAEAAABAAAAAAAAAAAAAAAAAAAAAAAAAAAAAAAAAAAAAAAAAAAAAAAAAAAAAAAAAAAAAAAAAAAAAAAAAAAAAAAAAAAAAAAAAAAAAAAAAAAAAAAAAAAAAAAAAAAAAFAAAADwAAAAAAAAAAAAAAAAAAAAUAAAAAQAAABQAAAAUAAAAFAAAAAEAAAAAAAAAZAAAAGQAAAAAAAAAZAAAAGQAAAAVAAAAYAAAAAAAAAAAAAAADwAAACADAAAAAAAAAAAAAAEAAACgMgAAVgcAAKr4//8BAAAAf39/AAEAAABkAAAAAAAAABQAAABAHwAAAAAAACYAAAAAAAAAwOD//wAAAAAmAAAAZAAAABYAAABMAAAAAAAAAAAAAAAEAAAAAAAAAAEAAAB/f38AAAAAACgAAAAoAAAAZAAAAGQAAAAAAAAAzMzMAAAAAABQAAAAUAAAAGQAAABkAAAAAAAAAAcAAAA4AAAAAAAAAAAAAAAAAAAA////AAAAAAAAAAAAAAAAAAAAAAAAAAAAAAAAAAAAAABkAAAAZAAAAAAAAAAjAAAABAAAAGQAAAAXAAAAFAAAAAAAAAAAAAAA/38AAP9/AAAAAAAACQAAAAQAAAAAAAAADAAAABAAAAAAAAAAAAAAAAAAAAAAAAAAHgAAAGgAAAAAAAAAAAAAAAAAAAAAAAAAAAAAABAnAAAQJwAAAAAAAAAAAAAAAAAAAAAAAAAAAAAAAAAAAAAAAAAAAAAUAAAAAAAAAMDA/wAAAAAAZAAAADIAAAAAAAAAZAAAAAAAAAB/f38ACgAAACIAAAAYAAAAAAAAAAAAAAAAAAAAAAAAAAAAAAAAAAAAJAAAACQAAAAAAAAABwAAAAAAAAAAAAAAAAAAAAAAAAAAAAAAAAAAAH9/fwAlAAAAWAAAAAAAAAAAAAAAAAAAAAAAAAAAAAAAAAAAAAAAAAAAAAAAAAAAAAAAAAAAAAAAPwAAAAAAAACghgEAAAAAAAAAAAAAAAAADAAAAAEAAAAAAAAAAAAAAAAAAAAhAAAAQAAAADwAAAA/AQAAB6AAAAAAAAAAAAAAAAAAAAAAAAAAAAAAAAAAAAAAAAAAAAAAkCQAAGsbAAAAAAAAAAAAAAAAAAAoAAAACAAAAAEAAAABAAAAMAAAABQAAAAAAAAAAAD//wAAAQAAAP//AAABAA=="/>
                         </a:ext>
                       </a:extLst>
                     </pic:cNvPicPr>
@@ -8021,12 +8016,12 @@
         <w:ind w:left="760" w:hanging="400"/>
         <w:jc w:val="both"/>
       </w:pPr>
-      <w:bookmarkStart w:id="61" w:name="_Toc42699782"/>
+      <w:bookmarkStart w:id="60" w:name="_Toc42699782"/>
       <w:r>
         <w:lastRenderedPageBreak/>
         <w:t>Cơ sở dữ liệu</w:t>
       </w:r>
-      <w:bookmarkEnd w:id="61"/>
+      <w:bookmarkEnd w:id="60"/>
     </w:p>
     <w:p>
       <w:pPr>
@@ -8058,7 +8053,7 @@
                     <pic:cNvPicPr>
                       <a:extLst>
                         <a:ext uri="smNativeData">
-                          <sm:smNativeData xmlns="" xmlns:o="urn:schemas-microsoft-com:office:office" xmlns:v="urn:schemas-microsoft-com:vml" xmlns:w10="urn:schemas-microsoft-com:office:word" xmlns:w="http://schemas.openxmlformats.org/wordprocessingml/2006/main" xmlns:sm="smNativeData" val="SMDATA_18_nyviXhMAAAAlAAAAEQAAAA0AAAAAkAAAAEgAAACQAAAASAAAAAAAAAAAAAAAAAAAAAEAAABQAAAAAAAAAAAA4D8AAAAAAADgPwAAAAAAAOA/AAAAAAAA4D8AAAAAAADgPwAAAAAAAOA/AAAAAAAA4D8AAAAAAADgPwAAAAAAAOA/AAAAAAAA4D8CAAAAjAAAAAAAAAAAAAAA////AAAAAAAAAAAAAAAAAAAAAAAAAAAAAAAAAAAAAAAAAAAAZAAAAAEAAABAAAAAAAAAAAAAAAAAAAAAAAAAAAAAAAAAAAAAAAAAAAAAAAAAAAAAAAAAAAAAAAAAAAAAAAAAAAAAAAAAAAAAAAAAAAAAAAAAAAAAAAAAAAAAAAAAAAAAFAAAADwAAAAAAAAAAAAAAAAAAAAUAAAAAQAAABQAAAAUAAAAFAAAAAEAAAAAAAAAZAAAAGQAAAAAAAAAZAAAAGQAAAAVAAAAYAAAAAAAAAAAAAAADwAAACADAAAAAAAAAAAAAAEAAACgMgAAVgcAAKr4//8BAAAAf39/AAEAAABkAAAAAAAAABQAAABAHwAAAAAAACYAAAAAAAAAwOD//wAAAAAmAAAAZAAAABYAAABMAAAAAAAAAAAAAAAEAAAAAAAAAAEAAAB/f38AAAAAACgAAAAoAAAAZAAAAGQAAAAAAAAAzMzMAAAAAABQAAAAUAAAAGQAAABkAAAAAAAAAAcAAAA4AAAAAAAAAAAAAAAAAAAA////AAAAAAAAAAAAAAAAAAAAAAAAAAAAAAAAAAAAAABkAAAAZAAAAAAAAAAjAAAABAAAAGQAAAAXAAAAFAAAAAAAAAAAAAAA/38AAP9/AAAAAAAACQAAAAQAAAAAAAAADAAAABAAAAAAAAAAAAAAAAAAAAAAAAAAHgAAAGgAAAAAAAAAAAAAAAAAAAAAAAAAAAAAABAnAAAQJwAAAAAAAAAAAAAAAAAAAAAAAAAAAAAAAAAAAAAAAAAAAAAUAAAAAAAAAMDA/wAAAAAAZAAAADIAAAAAAAAAZAAAAAAAAAB/f38ACgAAACIAAAAYAAAAAAAAAAAAAAAAAAAAAAAAAAAAAAAAAAAAJAAAACQAAAAAAAAABwAAAAAAAAAAAAAAAAAAAAAAAAAAAAAAAAAAAH9/fwAlAAAAWAAAAAAAAAAAAAAAAAAAAAAAAAAAAAAAAAAAAAAAAAAAAAAAAAAAAAAAAAAAAAAAPwAAAAAAAACghgEAAAAAAAAAAAAAAAAADAAAAAEAAAAAAAAAAAAAAAAAAAAhAAAAQAAAADwAAABCAQAAB6AAAAAAAAAAAAAAAAAAAAAAAAAAAAAAAAAAAAAAAAAAAAAAsiUAAGYSAAAAAAAAAAAAAAAAAAAoAAAACAAAAAEAAAABAAAAMAAAABQAAAAAAAAAAAD//wAAAQAAAP//AAABAA=="/>
+                          <sm:smNativeData xmlns:sm="smNativeData" xmlns:w="http://schemas.openxmlformats.org/wordprocessingml/2006/main" xmlns:w10="urn:schemas-microsoft-com:office:word" xmlns:v="urn:schemas-microsoft-com:vml" xmlns:o="urn:schemas-microsoft-com:office:office" xmlns="" val="SMDATA_18_nyviXhMAAAAlAAAAEQAAAA0AAAAAkAAAAEgAAACQAAAASAAAAAAAAAAAAAAAAAAAAAEAAABQAAAAAAAAAAAA4D8AAAAAAADgPwAAAAAAAOA/AAAAAAAA4D8AAAAAAADgPwAAAAAAAOA/AAAAAAAA4D8AAAAAAADgPwAAAAAAAOA/AAAAAAAA4D8CAAAAjAAAAAAAAAAAAAAA////AAAAAAAAAAAAAAAAAAAAAAAAAAAAAAAAAAAAAAAAAAAAZAAAAAEAAABAAAAAAAAAAAAAAAAAAAAAAAAAAAAAAAAAAAAAAAAAAAAAAAAAAAAAAAAAAAAAAAAAAAAAAAAAAAAAAAAAAAAAAAAAAAAAAAAAAAAAAAAAAAAAAAAAAAAAFAAAADwAAAAAAAAAAAAAAAAAAAAUAAAAAQAAABQAAAAUAAAAFAAAAAEAAAAAAAAAZAAAAGQAAAAAAAAAZAAAAGQAAAAVAAAAYAAAAAAAAAAAAAAADwAAACADAAAAAAAAAAAAAAEAAACgMgAAVgcAAKr4//8BAAAAf39/AAEAAABkAAAAAAAAABQAAABAHwAAAAAAACYAAAAAAAAAwOD//wAAAAAmAAAAZAAAABYAAABMAAAAAAAAAAAAAAAEAAAAAAAAAAEAAAB/f38AAAAAACgAAAAoAAAAZAAAAGQAAAAAAAAAzMzMAAAAAABQAAAAUAAAAGQAAABkAAAAAAAAAAcAAAA4AAAAAAAAAAAAAAAAAAAA////AAAAAAAAAAAAAAAAAAAAAAAAAAAAAAAAAAAAAABkAAAAZAAAAAAAAAAjAAAABAAAAGQAAAAXAAAAFAAAAAAAAAAAAAAA/38AAP9/AAAAAAAACQAAAAQAAAAAAAAADAAAABAAAAAAAAAAAAAAAAAAAAAAAAAAHgAAAGgAAAAAAAAAAAAAAAAAAAAAAAAAAAAAABAnAAAQJwAAAAAAAAAAAAAAAAAAAAAAAAAAAAAAAAAAAAAAAAAAAAAUAAAAAAAAAMDA/wAAAAAAZAAAADIAAAAAAAAAZAAAAAAAAAB/f38ACgAAACIAAAAYAAAAAAAAAAAAAAAAAAAAAAAAAAAAAAAAAAAAJAAAACQAAAAAAAAABwAAAAAAAAAAAAAAAAAAAAAAAAAAAAAAAAAAAH9/fwAlAAAAWAAAAAAAAAAAAAAAAAAAAAAAAAAAAAAAAAAAAAAAAAAAAAAAAAAAAAAAAAAAAAAAPwAAAAAAAACghgEAAAAAAAAAAAAAAAAADAAAAAEAAAAAAAAAAAAAAAAAAAAhAAAAQAAAADwAAABCAQAAB6AAAAAAAAAAAAAAAAAAAAAAAAAAAAAAAAAAAAAAAAAAAAAAsiUAAGYSAAAAAAAAAAAAAAAAAAAoAAAACAAAAAEAAAABAAAAMAAAABQAAAAAAAAAAAD//wAAAQAAAP//AAABAA=="/>
                         </a:ext>
                       </a:extLst>
                     </pic:cNvPicPr>
@@ -8104,11 +8099,11 @@
         <w:ind w:left="760" w:hanging="400"/>
         <w:jc w:val="both"/>
       </w:pPr>
-      <w:bookmarkStart w:id="62" w:name="_Toc42699783"/>
+      <w:bookmarkStart w:id="61" w:name="_Toc42699783"/>
       <w:r>
         <w:t>Mạng</w:t>
       </w:r>
-      <w:bookmarkEnd w:id="62"/>
+      <w:bookmarkEnd w:id="61"/>
     </w:p>
     <w:p>
       <w:pPr>
@@ -8145,7 +8140,7 @@
                       <a:picLocks noChangeAspect="1"/>
                       <a:extLst>
                         <a:ext uri="smNativeData">
-                          <sm:smNativeData xmlns="" xmlns:o="urn:schemas-microsoft-com:office:office" xmlns:v="urn:schemas-microsoft-com:vml" xmlns:w10="urn:schemas-microsoft-com:office:word" xmlns:w="http://schemas.openxmlformats.org/wordprocessingml/2006/main" xmlns:sm="smNativeData" val="SMDATA_18_nyviXhMAAAAlAAAAEQAAAG0AAAAAkAAAAEgAAACQAAAASAAAAAAAAAAAAAAAAAAAAAEAAABQAAAAAAAAAAAA4D8AAAAAAADgPwAAAAAAAOA/AAAAAAAA4D8AAAAAAADgPwAAAAAAAOA/AAAAAAAA4D8AAAAAAADgPwAAAAAAAOA/AAAAAAAA4D8CAAAAjAAAAAAAAAAAAAAA////AAAAAAAAAAAAAAAAAAAAAAAAAAAAAAAAAAAAAAAAAAAAZAAAAAEAAABAAAAAAAAAAAAAAAAAAAAAAAAAAAAAAAAAAAAAAAAAAAAAAAAAAAAAAAAAAAAAAAAAAAAAAAAAAAAAAAAAAAAAAAAAAAAAAAAAAAAAAAAAAAAAAAAAAAAAFAAAADwAAAAAAAAAAAAAAAAAAAAUAAAAAQAAABQAAAAUAAAAFAAAAAEAAAAAAAAAZAAAAGQAAAAAAAAAZAAAAGQAAAAVAAAAYAAAAAAAAAAAAAAADwAAACADAAAAAAAAAAAAAAEAAACgMgAAVgcAAKr4//8BAAAAf39/AAEAAABkAAAAAAAAABQAAABAHwAAAAAAACYAAAAAAAAAwOD//wAAAAAmAAAAZAAAABYAAABMAAAAAAAAAAAAAAAEAAAAAAAAAAEAAAB/f38AAAAAACgAAAAoAAAAZAAAAGQAAAAAAAAAzMzMAAAAAABQAAAAUAAAAGQAAABkAAAAAAAAAAcAAAA4AAAAAAAAAAAAAAAAAAAA////AAAAAAAAAAAAAAAAAAAAAAAAAAAAAAAAAAAAAABkAAAAZAAAAAAAAAAjAAAABAAAAGQAAAAXAAAAFAAAAAAAAAAAAAAA/38AAP9/AAAAAAAACQAAAAQAAAAAAAAADAAAABAAAAAAAAAAAAAAAAAAAAAAAAAAHgAAAGgAAAAAAAAAAAAAAAAAAAAAAAAAAAAAABAnAAAQJwAAAAAAAAAAAAAAAAAAAAAAAAAAAAAAAAAAAAAAAAAAAAAUAAAAAAAAAMDA/wAAAAAAZAAAADIAAAAAAAAAZAAAAAAAAAB/f38ACgAAACIAAAAYAAAAAAAAAAAAAAAAAAAAAAAAAAAAAAAAAAAAJAAAACQAAAAAAAAABwAAAAAAAAAAAAAAAAAAAAAAAAAAAAAAAAAAAH9/fwAlAAAAWAAAAAAAAAAAAAAAAAAAAAAAAAAAAAAAAAAAAAAAAAAAAAAAAAAAAAAAAAAAAAAAPwAAAAAAAACghgEAAAAAAAAAAAAAAAAADAAAAAEAAAAAAAAAAAAAAAAAAAAhAAAAQAAAADwAAABGAQAAB6AAAAAAAAAAAAAAAAAAAAAAAAAAAAAAAAAAAAAAAAAAAAAAAB4AAJ4WAAAAAAAAAAAAAAAAAAAoAAAACAAAAAEAAAABAAAAMAAAABQAAAAAAAAAAAD//wAAAQAAAP//AAABAA=="/>
+                          <sm:smNativeData xmlns:sm="smNativeData" xmlns:w="http://schemas.openxmlformats.org/wordprocessingml/2006/main" xmlns:w10="urn:schemas-microsoft-com:office:word" xmlns:v="urn:schemas-microsoft-com:vml" xmlns:o="urn:schemas-microsoft-com:office:office" xmlns="" val="SMDATA_18_nyviXhMAAAAlAAAAEQAAAG0AAAAAkAAAAEgAAACQAAAASAAAAAAAAAAAAAAAAAAAAAEAAABQAAAAAAAAAAAA4D8AAAAAAADgPwAAAAAAAOA/AAAAAAAA4D8AAAAAAADgPwAAAAAAAOA/AAAAAAAA4D8AAAAAAADgPwAAAAAAAOA/AAAAAAAA4D8CAAAAjAAAAAAAAAAAAAAA////AAAAAAAAAAAAAAAAAAAAAAAAAAAAAAAAAAAAAAAAAAAAZAAAAAEAAABAAAAAAAAAAAAAAAAAAAAAAAAAAAAAAAAAAAAAAAAAAAAAAAAAAAAAAAAAAAAAAAAAAAAAAAAAAAAAAAAAAAAAAAAAAAAAAAAAAAAAAAAAAAAAAAAAAAAAFAAAADwAAAAAAAAAAAAAAAAAAAAUAAAAAQAAABQAAAAUAAAAFAAAAAEAAAAAAAAAZAAAAGQAAAAAAAAAZAAAAGQAAAAVAAAAYAAAAAAAAAAAAAAADwAAACADAAAAAAAAAAAAAAEAAACgMgAAVgcAAKr4//8BAAAAf39/AAEAAABkAAAAAAAAABQAAABAHwAAAAAAACYAAAAAAAAAwOD//wAAAAAmAAAAZAAAABYAAABMAAAAAAAAAAAAAAAEAAAAAAAAAAEAAAB/f38AAAAAACgAAAAoAAAAZAAAAGQAAAAAAAAAzMzMAAAAAABQAAAAUAAAAGQAAABkAAAAAAAAAAcAAAA4AAAAAAAAAAAAAAAAAAAA////AAAAAAAAAAAAAAAAAAAAAAAAAAAAAAAAAAAAAABkAAAAZAAAAAAAAAAjAAAABAAAAGQAAAAXAAAAFAAAAAAAAAAAAAAA/38AAP9/AAAAAAAACQAAAAQAAAAAAAAADAAAABAAAAAAAAAAAAAAAAAAAAAAAAAAHgAAAGgAAAAAAAAAAAAAAAAAAAAAAAAAAAAAABAnAAAQJwAAAAAAAAAAAAAAAAAAAAAAAAAAAAAAAAAAAAAAAAAAAAAUAAAAAAAAAMDA/wAAAAAAZAAAADIAAAAAAAAAZAAAAAAAAAB/f38ACgAAACIAAAAYAAAAAAAAAAAAAAAAAAAAAAAAAAAAAAAAAAAAJAAAACQAAAAAAAAABwAAAAAAAAAAAAAAAAAAAAAAAAAAAAAAAAAAAH9/fwAlAAAAWAAAAAAAAAAAAAAAAAAAAAAAAAAAAAAAAAAAAAAAAAAAAAAAAAAAAAAAAAAAAAAAPwAAAAAAAACghgEAAAAAAAAAAAAAAAAADAAAAAEAAAAAAAAAAAAAAAAAAAAhAAAAQAAAADwAAABGAQAAB6AAAAAAAAAAAAAAAAAAAAAAAAAAAAAAAAAAAAAAAAAAAAAAAB4AAJ4WAAAAAAAAAAAAAAAAAAAoAAAACAAAAAEAAAABAAAAMAAAABQAAAAAAAAAAAD//wAAAQAAAP//AAABAA=="/>
                         </a:ext>
                       </a:extLst>
                     </pic:cNvPicPr>
@@ -8189,14 +8184,14 @@
         <w:ind w:left="1080" w:hanging="720"/>
         <w:jc w:val="both"/>
       </w:pPr>
-      <w:bookmarkStart w:id="63" w:name="_Toc42405709"/>
-      <w:bookmarkStart w:id="64" w:name="_Toc42699784"/>
+      <w:bookmarkStart w:id="62" w:name="_Toc42405709"/>
+      <w:bookmarkStart w:id="63" w:name="_Toc42699784"/>
       <w:r>
         <w:lastRenderedPageBreak/>
         <w:t>Giám sát dự án</w:t>
       </w:r>
+      <w:bookmarkEnd w:id="62"/>
       <w:bookmarkEnd w:id="63"/>
-      <w:bookmarkEnd w:id="64"/>
     </w:p>
     <w:p>
       <w:pPr>
@@ -8288,14 +8283,14 @@
         <w:ind w:left="1080" w:hanging="720"/>
         <w:jc w:val="both"/>
       </w:pPr>
-      <w:bookmarkStart w:id="65" w:name="_Toc42405710"/>
-      <w:bookmarkStart w:id="66" w:name="_Toc42699785"/>
+      <w:bookmarkStart w:id="64" w:name="_Toc42405710"/>
+      <w:bookmarkStart w:id="65" w:name="_Toc42699785"/>
       <w:r>
         <w:lastRenderedPageBreak/>
         <w:t>Đóng dự án</w:t>
       </w:r>
+      <w:bookmarkEnd w:id="64"/>
       <w:bookmarkEnd w:id="65"/>
-      <w:bookmarkEnd w:id="66"/>
     </w:p>
     <w:p>
       <w:pPr>
@@ -8342,7 +8337,7 @@
                     <pic:cNvPicPr>
                       <a:extLst>
                         <a:ext uri="smNativeData">
-                          <sm:smNativeData xmlns="" xmlns:o="urn:schemas-microsoft-com:office:office" xmlns:v="urn:schemas-microsoft-com:vml" xmlns:w10="urn:schemas-microsoft-com:office:word" xmlns:w="http://schemas.openxmlformats.org/wordprocessingml/2006/main" xmlns:sm="smNativeData" val="SMDATA_18_nyviXhMAAAAlAAAAEQAAAA0AAAAAAAAAAAAAAAAAAAAAAAAAAAAAAAAAAAAAAAAAAAEAAABQAAAAAAAAAAAA4D8AAAAAAADgPwAAAAAAAOA/AAAAAAAA4D8AAAAAAADgPwAAAAAAAOA/AAAAAAAA4D8AAAAAAADgPwAAAAAAAOA/AAAAAAAA4D8CAAAAjAAAAAAAAAAAAAAA////AAAAAAAAAAAAAAAAAAAAAAAAAAAAAAAAAAAAAAAAAAAAZAAAAAEAAABAAAAAAAAAAAAAAAAAAAAAAAAAAAAAAAAAAAAAAAAAAAAAAAAAAAAAAAAAAAAAAAAAAAAAAAAAAAAAAAAAAAAAAAAAAAAAAAAAAAAAAAAAAAAAAAAAAAAAFAAAADwAAAAAAAAAAAAAAAAAAAAUAAAAAQAAABQAAAAUAAAAFAAAAAEAAAAAAAAAZAAAAGQAAAAAAAAAZAAAAGQAAAAVAAAAYAAAAAAAAAAAAAAADwAAACADAAAAAAAAAAAAAAEAAACgMgAAVgcAAKr4//8BAAAAf39/AAEAAABkAAAAAAAAABQAAABAHwAAAAAAACYAAAAAAAAAwOD//wAAAAAmAAAAZAAAABYAAABMAAAAAAAAAAAAAAAEAAAAAAAAAAEAAAB/f38AAAAAACgAAAAoAAAAZAAAAGQAAAAAAAAAzMzMAAAAAABQAAAAUAAAAGQAAABkAAAAAAAAAAcAAAA4AAAAAAAAAAAAAAAAAAAA////AAAAAAAAAAAAAAAAAAAAAAAAAAAAAAAAAAAAAABkAAAAZAAAAAAAAAAjAAAABAAAAGQAAAAXAAAAFAAAAAAAAAAAAAAA/38AAP9/AAAAAAAACQAAAAQAAAAAAAAADAAAABAAAAAAAAAAAAAAAAAAAAAAAAAAHgAAAGgAAAAAAAAAAAAAAAAAAAAAAAAAAAAAABAnAAAQJwAAAAAAAAAAAAAAAAAAAAAAAAAAAAAAAAAAAAAAAAAAAAAUAAAAAAAAAMDA/wAAAAAAZAAAADIAAAAAAAAAZAAAAAAAAAB/f38ACgAAACIAAAAYAAAAAAAAAAAAAAAAAAAAAAAAAAAAAAAAAAAAJAAAACQAAAAAAAAABwAAAAAAAAAAAAAAAAAAAAAAAAAAAAAAAAAAAH9/fwAlAAAAWAAAAAAAAAAAAAAAAAAAAAAAAAAAAAAAAAAAAAAAAAAAAAAAAAAAAAAAAAAAAAAAPwAAAAAAAACghgEAAAAAAAAAAAAAAAAADAAAAAEAAAAAAAAAAAAAAAAAAAAhAAAAQAAAADwAAAAAAAAAAAAAAAAAAAAAAAAAAAAAAAAAAAAAAAAAAAAAAAAAAAAAAAAARiMAAMwVAAAAAAAAAAAAAAAAAAAoAAAACAAAAAEAAAABAAAAMAAAABQAAAAAAAAAAAD//wAAAQAAAP//AAABAA=="/>
+                          <sm:smNativeData xmlns:sm="smNativeData" xmlns:w="http://schemas.openxmlformats.org/wordprocessingml/2006/main" xmlns:w10="urn:schemas-microsoft-com:office:word" xmlns:v="urn:schemas-microsoft-com:vml" xmlns:o="urn:schemas-microsoft-com:office:office" xmlns="" val="SMDATA_18_nyviXhMAAAAlAAAAEQAAAA0AAAAAAAAAAAAAAAAAAAAAAAAAAAAAAAAAAAAAAAAAAAEAAABQAAAAAAAAAAAA4D8AAAAAAADgPwAAAAAAAOA/AAAAAAAA4D8AAAAAAADgPwAAAAAAAOA/AAAAAAAA4D8AAAAAAADgPwAAAAAAAOA/AAAAAAAA4D8CAAAAjAAAAAAAAAAAAAAA////AAAAAAAAAAAAAAAAAAAAAAAAAAAAAAAAAAAAAAAAAAAAZAAAAAEAAABAAAAAAAAAAAAAAAAAAAAAAAAAAAAAAAAAAAAAAAAAAAAAAAAAAAAAAAAAAAAAAAAAAAAAAAAAAAAAAAAAAAAAAAAAAAAAAAAAAAAAAAAAAAAAAAAAAAAAFAAAADwAAAAAAAAAAAAAAAAAAAAUAAAAAQAAABQAAAAUAAAAFAAAAAEAAAAAAAAAZAAAAGQAAAAAAAAAZAAAAGQAAAAVAAAAYAAAAAAAAAAAAAAADwAAACADAAAAAAAAAAAAAAEAAACgMgAAVgcAAKr4//8BAAAAf39/AAEAAABkAAAAAAAAABQAAABAHwAAAAAAACYAAAAAAAAAwOD//wAAAAAmAAAAZAAAABYAAABMAAAAAAAAAAAAAAAEAAAAAAAAAAEAAAB/f38AAAAAACgAAAAoAAAAZAAAAGQAAAAAAAAAzMzMAAAAAABQAAAAUAAAAGQAAABkAAAAAAAAAAcAAAA4AAAAAAAAAAAAAAAAAAAA////AAAAAAAAAAAAAAAAAAAAAAAAAAAAAAAAAAAAAABkAAAAZAAAAAAAAAAjAAAABAAAAGQAAAAXAAAAFAAAAAAAAAAAAAAA/38AAP9/AAAAAAAACQAAAAQAAAAAAAAADAAAABAAAAAAAAAAAAAAAAAAAAAAAAAAHgAAAGgAAAAAAAAAAAAAAAAAAAAAAAAAAAAAABAnAAAQJwAAAAAAAAAAAAAAAAAAAAAAAAAAAAAAAAAAAAAAAAAAAAAUAAAAAAAAAMDA/wAAAAAAZAAAADIAAAAAAAAAZAAAAAAAAAB/f38ACgAAACIAAAAYAAAAAAAAAAAAAAAAAAAAAAAAAAAAAAAAAAAAJAAAACQAAAAAAAAABwAAAAAAAAAAAAAAAAAAAAAAAAAAAAAAAAAAAH9/fwAlAAAAWAAAAAAAAAAAAAAAAAAAAAAAAAAAAAAAAAAAAAAAAAAAAAAAAAAAAAAAAAAAAAAAPwAAAAAAAACghgEAAAAAAAAAAAAAAAAADAAAAAEAAAAAAAAAAAAAAAAAAAAhAAAAQAAAADwAAAAAAAAAAAAAAAAAAAAAAAAAAAAAAAAAAAAAAAAAAAAAAAAAAAAAAAAARiMAAMwVAAAAAAAAAAAAAAAAAAAoAAAACAAAAAEAAAABAAAAMAAAABQAAAAAAAAAAAD//wAAAQAAAP//AAABAA=="/>
                         </a:ext>
                       </a:extLst>
                     </pic:cNvPicPr>
@@ -8466,7 +8461,7 @@
                     <pic:cNvPicPr>
                       <a:extLst>
                         <a:ext uri="smNativeData">
-                          <sm:smNativeData xmlns="" xmlns:o="urn:schemas-microsoft-com:office:office" xmlns:v="urn:schemas-microsoft-com:vml" xmlns:w10="urn:schemas-microsoft-com:office:word" xmlns:w="http://schemas.openxmlformats.org/wordprocessingml/2006/main" xmlns:sm="smNativeData" val="SMDATA_18_nyviXhMAAAAlAAAAEQAAAA0AAAAAAAAAAAAAAAAAAAAAAAAAAAAAAAAAAAAAAAAAAAEAAABQAAAAAAAAAAAA4D8AAAAAAADgPwAAAAAAAOA/AAAAAAAA4D8AAAAAAADgPwAAAAAAAOA/AAAAAAAA4D8AAAAAAADgPwAAAAAAAOA/AAAAAAAA4D8CAAAAjAAAAAAAAAAAAAAA////AAAAAAAAAAAAAAAAAAAAAAAAAAAAAAAAAAAAAAAAAAAAZAAAAAEAAABAAAAAAAAAAAAAAAAAAAAAAAAAAAAAAAAAAAAAAAAAAAAAAAAAAAAAAAAAAAAAAAAAAAAAAAAAAAAAAAAAAAAAAAAAAAAAAAAAAAAAAAAAAAAAAAAAAAAAFAAAADwAAAAAAAAAAAAAAAAAAAAUAAAAAQAAABQAAAAUAAAAFAAAAAEAAAAAAAAAZAAAAGQAAAAAAAAAZAAAAGQAAAAVAAAAYAAAAAAAAAAAAAAADwAAACADAAAAAAAAAAAAAAEAAACgMgAAVgcAAKr4//8BAAAAf39/AAEAAABkAAAAAAAAABQAAABAHwAAAAAAACYAAAAAAAAAwOD//wAAAAAmAAAAZAAAABYAAABMAAAAAAAAAAAAAAAEAAAAAAAAAAEAAAB/f38AAAAAACgAAAAoAAAAZAAAAGQAAAAAAAAAzMzMAAAAAABQAAAAUAAAAGQAAABkAAAAAAAAAAcAAAA4AAAAAAAAAAAAAAAAAAAA////AAAAAAAAAAAAAAAAAAAAAAAAAAAAAAAAAAAAAABkAAAAZAAAAAAAAAAjAAAABAAAAGQAAAAXAAAAFAAAAAAAAAAAAAAA/38AAP9/AAAAAAAACQAAAAQAAAAAAAAADAAAABAAAAAAAAAAAAAAAAAAAAAAAAAAHgAAAGgAAAAAAAAAAAAAAAAAAAAAAAAAAAAAABAnAAAQJwAAAAAAAAAAAAAAAAAAAAAAAAAAAAAAAAAAAAAAAAAAAAAUAAAAAAAAAMDA/wAAAAAAZAAAADIAAAAAAAAAZAAAAAAAAAB/f38ACgAAACIAAAAYAAAAAAAAAAAAAAAAAAAAAAAAAAAAAAAAAAAAJAAAACQAAAAAAAAABwAAAAAAAAAAAAAAAAAAAAAAAAAAAAAAAAAAAH9/fwAlAAAAWAAAAAAAAAAAAAAAAAAAAAAAAAAAAAAAAAAAAAAAAAAAAAAAAAAAAAAAAAAAAAAAPwAAAAAAAACghgEAAAAAAAAAAAAAAAAADAAAAAEAAAAAAAAAAAAAAAAAAAAhAAAAQAAAADwAAAAAAAAAAAAAAAAAAAAAAAAAAAAAAAAAAAAAAAAAAAAAAAAAAAAAAAAARiMAAMwVAAAAAAAAAAAAAAAAAAAoAAAACAAAAAEAAAABAAAAMAAAABQAAAAAAAAAAAD//wAAAQAAAP//AAABAA=="/>
+                          <sm:smNativeData xmlns:sm="smNativeData" xmlns:w="http://schemas.openxmlformats.org/wordprocessingml/2006/main" xmlns:w10="urn:schemas-microsoft-com:office:word" xmlns:v="urn:schemas-microsoft-com:vml" xmlns:o="urn:schemas-microsoft-com:office:office" xmlns="" val="SMDATA_18_nyviXhMAAAAlAAAAEQAAAA0AAAAAAAAAAAAAAAAAAAAAAAAAAAAAAAAAAAAAAAAAAAEAAABQAAAAAAAAAAAA4D8AAAAAAADgPwAAAAAAAOA/AAAAAAAA4D8AAAAAAADgPwAAAAAAAOA/AAAAAAAA4D8AAAAAAADgPwAAAAAAAOA/AAAAAAAA4D8CAAAAjAAAAAAAAAAAAAAA////AAAAAAAAAAAAAAAAAAAAAAAAAAAAAAAAAAAAAAAAAAAAZAAAAAEAAABAAAAAAAAAAAAAAAAAAAAAAAAAAAAAAAAAAAAAAAAAAAAAAAAAAAAAAAAAAAAAAAAAAAAAAAAAAAAAAAAAAAAAAAAAAAAAAAAAAAAAAAAAAAAAAAAAAAAAFAAAADwAAAAAAAAAAAAAAAAAAAAUAAAAAQAAABQAAAAUAAAAFAAAAAEAAAAAAAAAZAAAAGQAAAAAAAAAZAAAAGQAAAAVAAAAYAAAAAAAAAAAAAAADwAAACADAAAAAAAAAAAAAAEAAACgMgAAVgcAAKr4//8BAAAAf39/AAEAAABkAAAAAAAAABQAAABAHwAAAAAAACYAAAAAAAAAwOD//wAAAAAmAAAAZAAAABYAAABMAAAAAAAAAAAAAAAEAAAAAAAAAAEAAAB/f38AAAAAACgAAAAoAAAAZAAAAGQAAAAAAAAAzMzMAAAAAABQAAAAUAAAAGQAAABkAAAAAAAAAAcAAAA4AAAAAAAAAAAAAAAAAAAA////AAAAAAAAAAAAAAAAAAAAAAAAAAAAAAAAAAAAAABkAAAAZAAAAAAAAAAjAAAABAAAAGQAAAAXAAAAFAAAAAAAAAAAAAAA/38AAP9/AAAAAAAACQAAAAQAAAAAAAAADAAAABAAAAAAAAAAAAAAAAAAAAAAAAAAHgAAAGgAAAAAAAAAAAAAAAAAAAAAAAAAAAAAABAnAAAQJwAAAAAAAAAAAAAAAAAAAAAAAAAAAAAAAAAAAAAAAAAAAAAUAAAAAAAAAMDA/wAAAAAAZAAAADIAAAAAAAAAZAAAAAAAAAB/f38ACgAAACIAAAAYAAAAAAAAAAAAAAAAAAAAAAAAAAAAAAAAAAAAJAAAACQAAAAAAAAABwAAAAAAAAAAAAAAAAAAAAAAAAAAAAAAAAAAAH9/fwAlAAAAWAAAAAAAAAAAAAAAAAAAAAAAAAAAAAAAAAAAAAAAAAAAAAAAAAAAAAAAAAAAAAAAPwAAAAAAAACghgEAAAAAAAAAAAAAAAAADAAAAAEAAAAAAAAAAAAAAAAAAAAhAAAAQAAAADwAAAAAAAAAAAAAAAAAAAAAAAAAAAAAAAAAAAAAAAAAAAAAAAAAAAAAAAAARiMAAMwVAAAAAAAAAAAAAAAAAAAoAAAACAAAAAEAAAABAAAAMAAAABQAAAAAAAAAAAD//wAAAQAAAP//AAABAA=="/>
                         </a:ext>
                       </a:extLst>
                     </pic:cNvPicPr>
@@ -8517,7 +8512,7 @@
           <w:lang w:bidi="hi-IN"/>
         </w:rPr>
       </w:pPr>
-      <w:bookmarkStart w:id="67" w:name="_Toc27481531"/>
+      <w:bookmarkStart w:id="66" w:name="_Toc27481531"/>
       <w:r>
         <w:rPr>
           <w:rFonts w:ascii="Tahoma" w:eastAsia="MS Gothic" w:hAnsi="Tahoma" w:cs="Times New Roman"/>
@@ -8528,7 +8523,7 @@
         </w:rPr>
         <w:t xml:space="preserve">Số dòng lệnh bị thay đổi: </w:t>
       </w:r>
-      <w:bookmarkEnd w:id="67"/>
+      <w:bookmarkEnd w:id="66"/>
       <w:r>
         <w:rPr>
           <w:rFonts w:ascii="Tahoma" w:eastAsia="MS Gothic" w:hAnsi="Tahoma" w:cs="Times New Roman"/>
@@ -8654,7 +8649,7 @@
                     <pic:cNvPicPr>
                       <a:extLst>
                         <a:ext uri="smNativeData">
-                          <sm:smNativeData xmlns="" xmlns:o="urn:schemas-microsoft-com:office:office" xmlns:v="urn:schemas-microsoft-com:vml" xmlns:w10="urn:schemas-microsoft-com:office:word" xmlns:w="http://schemas.openxmlformats.org/wordprocessingml/2006/main" xmlns:sm="smNativeData" val="SMDATA_18_nyviXhMAAAAlAAAAEQAAAA0AAAAAAAAAAAAAAAAAAAAAAAAAAAAAAAAAAAAAAAAAAAEAAABQAAAAAAAAAAAA4D8AAAAAAADgPwAAAAAAAOA/AAAAAAAA4D8AAAAAAADgPwAAAAAAAOA/AAAAAAAA4D8AAAAAAADgPwAAAAAAAOA/AAAAAAAA4D8CAAAAjAAAAAAAAAAAAAAA////AAAAAAAAAAAAAAAAAAAAAAAAAAAAAAAAAAAAAAAAAAAAZAAAAAEAAABAAAAAAAAAAAAAAAAAAAAAAAAAAAAAAAAAAAAAAAAAAAAAAAAAAAAAAAAAAAAAAAAAAAAAAAAAAAAAAAAAAAAAAAAAAAAAAAAAAAAAAAAAAAAAAAAAAAAAFAAAADwAAAAAAAAAAAAAAAAAAAAUAAAAAQAAABQAAAAUAAAAFAAAAAEAAAAAAAAAZAAAAGQAAAAAAAAAZAAAAGQAAAAVAAAAYAAAAAAAAAAAAAAADwAAACADAAAAAAAAAAAAAAEAAACgMgAAVgcAAKr4//8BAAAAf39/AAEAAABkAAAAAAAAABQAAABAHwAAAAAAACYAAAAAAAAAwOD//wAAAAAmAAAAZAAAABYAAABMAAAAAAAAAAAAAAAEAAAAAAAAAAEAAAB/f38AAAAAACgAAAAoAAAAZAAAAGQAAAAAAAAAzMzMAAAAAABQAAAAUAAAAGQAAABkAAAAAAAAAAcAAAA4AAAAAAAAAAAAAAAAAAAA////AAAAAAAAAAAAAAAAAAAAAAAAAAAAAAAAAAAAAABkAAAAZAAAAAAAAAAjAAAABAAAAGQAAAAXAAAAFAAAAAAAAAAAAAAA/38AAP9/AAAAAAAACQAAAAQAAAAAAAAADAAAABAAAAAAAAAAAAAAAAAAAAAAAAAAHgAAAGgAAAAAAAAAAAAAAAAAAAAAAAAAAAAAABAnAAAQJwAAAAAAAAAAAAAAAAAAAAAAAAAAAAAAAAAAAAAAAAAAAAAUAAAAAAAAAMDA/wAAAAAAZAAAADIAAAAAAAAAZAAAAAAAAAB/f38ACgAAACIAAAAYAAAAAAAAAAAAAAAAAAAAAAAAAAAAAAAAAAAAJAAAACQAAAAAAAAABwAAAAAAAAAAAAAAAAAAAAAAAAAAAAAAAAAAAH9/fwAlAAAAWAAAAAAAAAAAAAAAAAAAAAAAAAAAAAAAAAAAAAAAAAAAAAAAAAAAAAAAAAAAAAAAPwAAAAAAAACghgEAAAAAAAAAAAAAAAAADAAAAAEAAAAAAAAAAAAAAAAAAAAhAAAAQAAAADwAAAAAAAAAAAAAAAAAAAAAAAAAAAAAAAAAAAAAAAAAAAAAAAAAAAAAAAAARiMAAMwVAAAAAAAAAAAAAAAAAAAoAAAACAAAAAEAAAABAAAAMAAAABQAAAAAAAAAAAD//wAAAQAAAP//AAABAA=="/>
+                          <sm:smNativeData xmlns:sm="smNativeData" xmlns:w="http://schemas.openxmlformats.org/wordprocessingml/2006/main" xmlns:w10="urn:schemas-microsoft-com:office:word" xmlns:v="urn:schemas-microsoft-com:vml" xmlns:o="urn:schemas-microsoft-com:office:office" xmlns="" val="SMDATA_18_nyviXhMAAAAlAAAAEQAAAA0AAAAAAAAAAAAAAAAAAAAAAAAAAAAAAAAAAAAAAAAAAAEAAABQAAAAAAAAAAAA4D8AAAAAAADgPwAAAAAAAOA/AAAAAAAA4D8AAAAAAADgPwAAAAAAAOA/AAAAAAAA4D8AAAAAAADgPwAAAAAAAOA/AAAAAAAA4D8CAAAAjAAAAAAAAAAAAAAA////AAAAAAAAAAAAAAAAAAAAAAAAAAAAAAAAAAAAAAAAAAAAZAAAAAEAAABAAAAAAAAAAAAAAAAAAAAAAAAAAAAAAAAAAAAAAAAAAAAAAAAAAAAAAAAAAAAAAAAAAAAAAAAAAAAAAAAAAAAAAAAAAAAAAAAAAAAAAAAAAAAAAAAAAAAAFAAAADwAAAAAAAAAAAAAAAAAAAAUAAAAAQAAABQAAAAUAAAAFAAAAAEAAAAAAAAAZAAAAGQAAAAAAAAAZAAAAGQAAAAVAAAAYAAAAAAAAAAAAAAADwAAACADAAAAAAAAAAAAAAEAAACgMgAAVgcAAKr4//8BAAAAf39/AAEAAABkAAAAAAAAABQAAABAHwAAAAAAACYAAAAAAAAAwOD//wAAAAAmAAAAZAAAABYAAABMAAAAAAAAAAAAAAAEAAAAAAAAAAEAAAB/f38AAAAAACgAAAAoAAAAZAAAAGQAAAAAAAAAzMzMAAAAAABQAAAAUAAAAGQAAABkAAAAAAAAAAcAAAA4AAAAAAAAAAAAAAAAAAAA////AAAAAAAAAAAAAAAAAAAAAAAAAAAAAAAAAAAAAABkAAAAZAAAAAAAAAAjAAAABAAAAGQAAAAXAAAAFAAAAAAAAAAAAAAA/38AAP9/AAAAAAAACQAAAAQAAAAAAAAADAAAABAAAAAAAAAAAAAAAAAAAAAAAAAAHgAAAGgAAAAAAAAAAAAAAAAAAAAAAAAAAAAAABAnAAAQJwAAAAAAAAAAAAAAAAAAAAAAAAAAAAAAAAAAAAAAAAAAAAAUAAAAAAAAAMDA/wAAAAAAZAAAADIAAAAAAAAAZAAAAAAAAAB/f38ACgAAACIAAAAYAAAAAAAAAAAAAAAAAAAAAAAAAAAAAAAAAAAAJAAAACQAAAAAAAAABwAAAAAAAAAAAAAAAAAAAAAAAAAAAAAAAAAAAH9/fwAlAAAAWAAAAAAAAAAAAAAAAAAAAAAAAAAAAAAAAAAAAAAAAAAAAAAAAAAAAAAAAAAAAAAAPwAAAAAAAACghgEAAAAAAAAAAAAAAAAADAAAAAEAAAAAAAAAAAAAAAAAAAAhAAAAQAAAADwAAAAAAAAAAAAAAAAAAAAAAAAAAAAAAAAAAAAAAAAAAAAAAAAAAAAAAAAARiMAAMwVAAAAAAAAAAAAAAAAAAAoAAAACAAAAAEAAAABAAAAMAAAABQAAAAAAAAAAAD//wAAAQAAAP//AAABAA=="/>
                         </a:ext>
                       </a:extLst>
                     </pic:cNvPicPr>
@@ -8741,7 +8736,7 @@
                     <pic:cNvPicPr>
                       <a:extLst>
                         <a:ext uri="smNativeData">
-                          <sm:smNativeData xmlns="" xmlns:o="urn:schemas-microsoft-com:office:office" xmlns:v="urn:schemas-microsoft-com:vml" xmlns:w10="urn:schemas-microsoft-com:office:word" xmlns:w="http://schemas.openxmlformats.org/wordprocessingml/2006/main" xmlns:sm="smNativeData" val="SMDATA_18_nyviXhMAAAAlAAAAEQAAAA0AAAAAAAAAAAAAAAAAAAAAAAAAAAAAAAAAAAAAAAAAAAEAAABQAAAAAAAAAAAA4D8AAAAAAADgPwAAAAAAAOA/AAAAAAAA4D8AAAAAAADgPwAAAAAAAOA/AAAAAAAA4D8AAAAAAADgPwAAAAAAAOA/AAAAAAAA4D8CAAAAjAAAAAAAAAAAAAAA////AAAAAAAAAAAAAAAAAAAAAAAAAAAAAAAAAAAAAAAAAAAAZAAAAAEAAABAAAAAAAAAAAAAAAAAAAAAAAAAAAAAAAAAAAAAAAAAAAAAAAAAAAAAAAAAAAAAAAAAAAAAAAAAAAAAAAAAAAAAAAAAAAAAAAAAAAAAAAAAAAAAAAAAAAAAFAAAADwAAAAAAAAAAAAAAAAAAAAUAAAAAQAAABQAAAAUAAAAFAAAAAEAAAAAAAAAZAAAAGQAAAAAAAAAZAAAAGQAAAAVAAAAYAAAAAAAAAAAAAAADwAAACADAAAAAAAAAAAAAAEAAACgMgAAVgcAAKr4//8BAAAAf39/AAEAAABkAAAAAAAAABQAAABAHwAAAAAAACYAAAAAAAAAwOD//wAAAAAmAAAAZAAAABYAAABMAAAAAAAAAAAAAAAEAAAAAAAAAAEAAAB/f38AAAAAACgAAAAoAAAAZAAAAGQAAAAAAAAAzMzMAAAAAABQAAAAUAAAAGQAAABkAAAAAAAAAAcAAAA4AAAAAAAAAAAAAAAAAAAA////AAAAAAAAAAAAAAAAAAAAAAAAAAAAAAAAAAAAAABkAAAAZAAAAAAAAAAjAAAABAAAAGQAAAAXAAAAFAAAAAAAAAAAAAAA/38AAP9/AAAAAAAACQAAAAQAAAAAAAAADAAAABAAAAAAAAAAAAAAAAAAAAAAAAAAHgAAAGgAAAAAAAAAAAAAAAAAAAAAAAAAAAAAABAnAAAQJwAAAAAAAAAAAAAAAAAAAAAAAAAAAAAAAAAAAAAAAAAAAAAUAAAAAAAAAMDA/wAAAAAAZAAAADIAAAAAAAAAZAAAAAAAAAB/f38ACgAAACIAAAAYAAAAAAAAAAAAAAAAAAAAAAAAAAAAAAAAAAAAJAAAACQAAAAAAAAABwAAAAAAAAAAAAAAAAAAAAAAAAAAAAAAAAAAAH9/fwAlAAAAWAAAAAAAAAAAAAAAAAAAAAAAAAAAAAAAAAAAAAAAAAAAAAAAAAAAAAAAAAAAAAAAPwAAAAAAAACghgEAAAAAAAAAAAAAAAAADAAAAAEAAAAAAAAAAAAAAAAAAAAhAAAAQAAAADwAAAAAAAAAAAAAAAAAAAAAAAAAAAAAAAAAAAAAAAAAAAAAAAAAAAAAAAAARiMAAMwVAAAAAAAAAAAAAAAAAAAoAAAACAAAAAEAAAABAAAAMAAAABQAAAAAAAAAAAD//wAAAQAAAP//AAABAA=="/>
+                          <sm:smNativeData xmlns:sm="smNativeData" xmlns:w="http://schemas.openxmlformats.org/wordprocessingml/2006/main" xmlns:w10="urn:schemas-microsoft-com:office:word" xmlns:v="urn:schemas-microsoft-com:vml" xmlns:o="urn:schemas-microsoft-com:office:office" xmlns="" val="SMDATA_18_nyviXhMAAAAlAAAAEQAAAA0AAAAAAAAAAAAAAAAAAAAAAAAAAAAAAAAAAAAAAAAAAAEAAABQAAAAAAAAAAAA4D8AAAAAAADgPwAAAAAAAOA/AAAAAAAA4D8AAAAAAADgPwAAAAAAAOA/AAAAAAAA4D8AAAAAAADgPwAAAAAAAOA/AAAAAAAA4D8CAAAAjAAAAAAAAAAAAAAA////AAAAAAAAAAAAAAAAAAAAAAAAAAAAAAAAAAAAAAAAAAAAZAAAAAEAAABAAAAAAAAAAAAAAAAAAAAAAAAAAAAAAAAAAAAAAAAAAAAAAAAAAAAAAAAAAAAAAAAAAAAAAAAAAAAAAAAAAAAAAAAAAAAAAAAAAAAAAAAAAAAAAAAAAAAAFAAAADwAAAAAAAAAAAAAAAAAAAAUAAAAAQAAABQAAAAUAAAAFAAAAAEAAAAAAAAAZAAAAGQAAAAAAAAAZAAAAGQAAAAVAAAAYAAAAAAAAAAAAAAADwAAACADAAAAAAAAAAAAAAEAAACgMgAAVgcAAKr4//8BAAAAf39/AAEAAABkAAAAAAAAABQAAABAHwAAAAAAACYAAAAAAAAAwOD//wAAAAAmAAAAZAAAABYAAABMAAAAAAAAAAAAAAAEAAAAAAAAAAEAAAB/f38AAAAAACgAAAAoAAAAZAAAAGQAAAAAAAAAzMzMAAAAAABQAAAAUAAAAGQAAABkAAAAAAAAAAcAAAA4AAAAAAAAAAAAAAAAAAAA////AAAAAAAAAAAAAAAAAAAAAAAAAAAAAAAAAAAAAABkAAAAZAAAAAAAAAAjAAAABAAAAGQAAAAXAAAAFAAAAAAAAAAAAAAA/38AAP9/AAAAAAAACQAAAAQAAAAAAAAADAAAABAAAAAAAAAAAAAAAAAAAAAAAAAAHgAAAGgAAAAAAAAAAAAAAAAAAAAAAAAAAAAAABAnAAAQJwAAAAAAAAAAAAAAAAAAAAAAAAAAAAAAAAAAAAAAAAAAAAAUAAAAAAAAAMDA/wAAAAAAZAAAADIAAAAAAAAAZAAAAAAAAAB/f38ACgAAACIAAAAYAAAAAAAAAAAAAAAAAAAAAAAAAAAAAAAAAAAAJAAAACQAAAAAAAAABwAAAAAAAAAAAAAAAAAAAAAAAAAAAAAAAAAAAH9/fwAlAAAAWAAAAAAAAAAAAAAAAAAAAAAAAAAAAAAAAAAAAAAAAAAAAAAAAAAAAAAAAAAAAAAAPwAAAAAAAACghgEAAAAAAAAAAAAAAAAADAAAAAEAAAAAAAAAAAAAAAAAAAAhAAAAQAAAADwAAAAAAAAAAAAAAAAAAAAAAAAAAAAAAAAAAAAAAAAAAAAAAAAAAAAAAAAARiMAAMwVAAAAAAAAAAAAAAAAAAAoAAAACAAAAAEAAAABAAAAMAAAABQAAAAAAAAAAAD//wAAAQAAAP//AAABAA=="/>
                         </a:ext>
                       </a:extLst>
                     </pic:cNvPicPr>
@@ -8788,19 +8783,185 @@
         <w:ind w:left="1080" w:hanging="720"/>
         <w:jc w:val="both"/>
       </w:pPr>
-      <w:bookmarkStart w:id="68" w:name="_Toc42405711"/>
-      <w:bookmarkStart w:id="69" w:name="_Toc42699786"/>
+      <w:bookmarkStart w:id="67" w:name="_Toc42405711"/>
+      <w:bookmarkStart w:id="68" w:name="_Toc42699786"/>
       <w:r>
         <w:lastRenderedPageBreak/>
         <w:t>Danh mục tài liệu liên quan</w:t>
       </w:r>
+      <w:bookmarkEnd w:id="67"/>
       <w:bookmarkEnd w:id="68"/>
+    </w:p>
+    <w:p>
+      <w:pPr>
+        <w:pStyle w:val="ListParagraph"/>
+        <w:widowControl w:val="0"/>
+        <w:numPr>
+          <w:ilvl w:val="0"/>
+          <w:numId w:val="43"/>
+        </w:numPr>
+        <w:suppressAutoHyphens/>
+        <w:spacing w:after="120" w:line="276" w:lineRule="auto"/>
+        <w:jc w:val="both"/>
+        <w:rPr>
+          <w:rFonts w:cs="Tahoma"/>
+          <w:color w:val="24292E"/>
+          <w:shd w:val="clear" w:color="auto" w:fill="FFFFFF"/>
+        </w:rPr>
+      </w:pPr>
+      <w:r>
+        <w:rPr>
+          <w:rFonts w:cs="Tahoma"/>
+          <w:color w:val="24292E"/>
+          <w:shd w:val="clear" w:color="auto" w:fill="FFFFFF"/>
+        </w:rPr>
+        <w:t>Denis, Wixon, Tegarden. Systems Analysis &amp; Design with UML version 2.0 (An Object-Oriented Approach)</w:t>
+      </w:r>
+    </w:p>
+    <w:p>
+      <w:pPr>
+        <w:pStyle w:val="ListParagraph"/>
+        <w:widowControl w:val="0"/>
+        <w:numPr>
+          <w:ilvl w:val="0"/>
+          <w:numId w:val="43"/>
+        </w:numPr>
+        <w:suppressAutoHyphens/>
+        <w:spacing w:after="120" w:line="276" w:lineRule="auto"/>
+        <w:jc w:val="both"/>
+        <w:rPr>
+          <w:rFonts w:cs="Tahoma"/>
+        </w:rPr>
+      </w:pPr>
+      <w:r>
+        <w:rPr>
+          <w:rFonts w:cs="Tahoma"/>
+          <w:color w:val="24292E"/>
+          <w:shd w:val="clear" w:color="auto" w:fill="FFFFFF"/>
+        </w:rPr>
+        <w:t>Raul Sidnei Wazlawick. Object-Oriented Analysis and Design for Information Systems (Modeling with UML, OCL, and IFML)</w:t>
+      </w:r>
+    </w:p>
+    <w:p>
+      <w:pPr>
+        <w:pStyle w:val="ListParagraph"/>
+        <w:widowControl w:val="0"/>
+        <w:numPr>
+          <w:ilvl w:val="0"/>
+          <w:numId w:val="43"/>
+        </w:numPr>
+        <w:suppressAutoHyphens/>
+        <w:spacing w:after="120" w:line="276" w:lineRule="auto"/>
+        <w:jc w:val="both"/>
+        <w:rPr>
+          <w:rFonts w:cs="Tahoma"/>
+        </w:rPr>
+      </w:pPr>
+      <w:r>
+        <w:rPr>
+          <w:rFonts w:cs="Tahoma"/>
+          <w:color w:val="24292E"/>
+          <w:shd w:val="clear" w:color="auto" w:fill="FFFFFF"/>
+        </w:rPr>
+        <w:t>Eric Freeman, Elisabeth Freeman (</w:t>
+      </w:r>
+      <w:proofErr w:type="gramStart"/>
+      <w:r>
+        <w:rPr>
+          <w:rFonts w:cs="Tahoma"/>
+          <w:color w:val="24292E"/>
+          <w:shd w:val="clear" w:color="auto" w:fill="FFFFFF"/>
+        </w:rPr>
+        <w:t>Head first</w:t>
+      </w:r>
+      <w:proofErr w:type="gramEnd"/>
+      <w:r>
+        <w:rPr>
+          <w:rFonts w:cs="Tahoma"/>
+          <w:color w:val="24292E"/>
+          <w:shd w:val="clear" w:color="auto" w:fill="FFFFFF"/>
+        </w:rPr>
+        <w:t>). Design Patterns</w:t>
+      </w:r>
+    </w:p>
+    <w:p>
+      <w:pPr>
+        <w:pStyle w:val="ListParagraph"/>
+        <w:widowControl w:val="0"/>
+        <w:numPr>
+          <w:ilvl w:val="0"/>
+          <w:numId w:val="43"/>
+        </w:numPr>
+        <w:suppressAutoHyphens/>
+        <w:spacing w:after="120" w:line="276" w:lineRule="auto"/>
+        <w:jc w:val="both"/>
+        <w:rPr>
+          <w:rFonts w:cs="Tahoma"/>
+        </w:rPr>
+      </w:pPr>
+      <w:r>
+        <w:rPr>
+          <w:rFonts w:cs="Tahoma"/>
+          <w:color w:val="24292E"/>
+          <w:shd w:val="clear" w:color="auto" w:fill="FFFFFF"/>
+        </w:rPr>
+        <w:t>Eric Gamma, Richard Helm, Ralph Johnson, John Vlissides. Design Patterns (Elements of Reusable Object-Oriented Software)</w:t>
+      </w:r>
+    </w:p>
+    <w:p>
+      <w:pPr>
+        <w:pStyle w:val="ListParagraph"/>
+        <w:widowControl w:val="0"/>
+        <w:numPr>
+          <w:ilvl w:val="0"/>
+          <w:numId w:val="43"/>
+        </w:numPr>
+        <w:suppressAutoHyphens/>
+        <w:spacing w:after="120" w:line="276" w:lineRule="auto"/>
+        <w:jc w:val="both"/>
+        <w:rPr>
+          <w:rFonts w:cs="Tahoma"/>
+        </w:rPr>
+      </w:pPr>
+      <w:r>
+        <w:rPr>
+          <w:rFonts w:cs="Tahoma"/>
+          <w:color w:val="24292E"/>
+          <w:shd w:val="clear" w:color="auto" w:fill="FFFFFF"/>
+        </w:rPr>
+        <w:t>Len Silverston. The Data Model Resource Book. Revised edition, Vol 1</w:t>
+      </w:r>
+    </w:p>
+    <w:p>
+      <w:pPr>
+        <w:pStyle w:val="ListParagraph"/>
+        <w:widowControl w:val="0"/>
+        <w:numPr>
+          <w:ilvl w:val="0"/>
+          <w:numId w:val="43"/>
+        </w:numPr>
+        <w:suppressAutoHyphens/>
+        <w:spacing w:after="120" w:line="276" w:lineRule="auto"/>
+        <w:jc w:val="both"/>
+        <w:rPr>
+          <w:rFonts w:cs="Tahoma"/>
+        </w:rPr>
+      </w:pPr>
+      <w:r>
+        <w:rPr>
+          <w:rFonts w:cs="Tahoma"/>
+          <w:color w:val="24292E"/>
+          <w:shd w:val="clear" w:color="auto" w:fill="FFFFFF"/>
+        </w:rPr>
+        <w:t>Joseph S. Valacich, Joey F. George. Modern Systems Analysis and Design (8th edition)</w:t>
+      </w:r>
+    </w:p>
+    <w:p>
+      <w:pPr>
+        <w:jc w:val="both"/>
+      </w:pPr>
+      <w:bookmarkStart w:id="69" w:name="_GoBack"/>
       <w:bookmarkEnd w:id="69"/>
-    </w:p>
-    <w:p>
-      <w:pPr>
-        <w:jc w:val="both"/>
-      </w:pPr>
     </w:p>
     <w:p>
       <w:pPr>
@@ -9294,6 +9455,92 @@
     </w:lvl>
   </w:abstractNum>
   <w:abstractNum w:abstractNumId="2" w15:restartNumberingAfterBreak="0">
+    <w:nsid w:val="034A53F3"/>
+    <w:multiLevelType w:val="hybridMultilevel"/>
+    <w:tmpl w:val="9B56CC88"/>
+    <w:lvl w:ilvl="0" w:tplc="0409000F">
+      <w:start w:val="1"/>
+      <w:numFmt w:val="decimal"/>
+      <w:lvlText w:val="%1."/>
+      <w:lvlJc w:val="left"/>
+      <w:pPr>
+        <w:ind w:left="1080" w:hanging="360"/>
+      </w:pPr>
+    </w:lvl>
+    <w:lvl w:ilvl="1" w:tplc="04090019" w:tentative="1">
+      <w:start w:val="1"/>
+      <w:numFmt w:val="lowerLetter"/>
+      <w:lvlText w:val="%2."/>
+      <w:lvlJc w:val="left"/>
+      <w:pPr>
+        <w:ind w:left="1800" w:hanging="360"/>
+      </w:pPr>
+    </w:lvl>
+    <w:lvl w:ilvl="2" w:tplc="0409001B" w:tentative="1">
+      <w:start w:val="1"/>
+      <w:numFmt w:val="lowerRoman"/>
+      <w:lvlText w:val="%3."/>
+      <w:lvlJc w:val="right"/>
+      <w:pPr>
+        <w:ind w:left="2520" w:hanging="180"/>
+      </w:pPr>
+    </w:lvl>
+    <w:lvl w:ilvl="3" w:tplc="0409000F" w:tentative="1">
+      <w:start w:val="1"/>
+      <w:numFmt w:val="decimal"/>
+      <w:lvlText w:val="%4."/>
+      <w:lvlJc w:val="left"/>
+      <w:pPr>
+        <w:ind w:left="3240" w:hanging="360"/>
+      </w:pPr>
+    </w:lvl>
+    <w:lvl w:ilvl="4" w:tplc="04090019" w:tentative="1">
+      <w:start w:val="1"/>
+      <w:numFmt w:val="lowerLetter"/>
+      <w:lvlText w:val="%5."/>
+      <w:lvlJc w:val="left"/>
+      <w:pPr>
+        <w:ind w:left="3960" w:hanging="360"/>
+      </w:pPr>
+    </w:lvl>
+    <w:lvl w:ilvl="5" w:tplc="0409001B" w:tentative="1">
+      <w:start w:val="1"/>
+      <w:numFmt w:val="lowerRoman"/>
+      <w:lvlText w:val="%6."/>
+      <w:lvlJc w:val="right"/>
+      <w:pPr>
+        <w:ind w:left="4680" w:hanging="180"/>
+      </w:pPr>
+    </w:lvl>
+    <w:lvl w:ilvl="6" w:tplc="0409000F" w:tentative="1">
+      <w:start w:val="1"/>
+      <w:numFmt w:val="decimal"/>
+      <w:lvlText w:val="%7."/>
+      <w:lvlJc w:val="left"/>
+      <w:pPr>
+        <w:ind w:left="5400" w:hanging="360"/>
+      </w:pPr>
+    </w:lvl>
+    <w:lvl w:ilvl="7" w:tplc="04090019" w:tentative="1">
+      <w:start w:val="1"/>
+      <w:numFmt w:val="lowerLetter"/>
+      <w:lvlText w:val="%8."/>
+      <w:lvlJc w:val="left"/>
+      <w:pPr>
+        <w:ind w:left="6120" w:hanging="360"/>
+      </w:pPr>
+    </w:lvl>
+    <w:lvl w:ilvl="8" w:tplc="0409001B" w:tentative="1">
+      <w:start w:val="1"/>
+      <w:numFmt w:val="lowerRoman"/>
+      <w:lvlText w:val="%9."/>
+      <w:lvlJc w:val="right"/>
+      <w:pPr>
+        <w:ind w:left="6840" w:hanging="180"/>
+      </w:pPr>
+    </w:lvl>
+  </w:abstractNum>
+  <w:abstractNum w:abstractNumId="3" w15:restartNumberingAfterBreak="0">
     <w:nsid w:val="043176A5"/>
     <w:multiLevelType w:val="multilevel"/>
     <w:tmpl w:val="12E8B37E"/>
@@ -9380,7 +9627,7 @@
       </w:pPr>
     </w:lvl>
   </w:abstractNum>
-  <w:abstractNum w:abstractNumId="3" w15:restartNumberingAfterBreak="0">
+  <w:abstractNum w:abstractNumId="4" w15:restartNumberingAfterBreak="0">
     <w:nsid w:val="07446EDA"/>
     <w:multiLevelType w:val="hybridMultilevel"/>
     <w:tmpl w:val="E2987BE2"/>
@@ -9485,7 +9732,7 @@
       </w:rPr>
     </w:lvl>
   </w:abstractNum>
-  <w:abstractNum w:abstractNumId="4" w15:restartNumberingAfterBreak="0">
+  <w:abstractNum w:abstractNumId="5" w15:restartNumberingAfterBreak="0">
     <w:nsid w:val="080D05A8"/>
     <w:multiLevelType w:val="hybridMultilevel"/>
     <w:tmpl w:val="7DA0F0EE"/>
@@ -9590,7 +9837,7 @@
       </w:rPr>
     </w:lvl>
   </w:abstractNum>
-  <w:abstractNum w:abstractNumId="5" w15:restartNumberingAfterBreak="0">
+  <w:abstractNum w:abstractNumId="6" w15:restartNumberingAfterBreak="0">
     <w:nsid w:val="09B75F6C"/>
     <w:multiLevelType w:val="hybridMultilevel"/>
     <w:tmpl w:val="DD7EB2E2"/>
@@ -9695,7 +9942,7 @@
       </w:rPr>
     </w:lvl>
   </w:abstractNum>
-  <w:abstractNum w:abstractNumId="6" w15:restartNumberingAfterBreak="0">
+  <w:abstractNum w:abstractNumId="7" w15:restartNumberingAfterBreak="0">
     <w:nsid w:val="0B4F7C29"/>
     <w:multiLevelType w:val="hybridMultilevel"/>
     <w:tmpl w:val="22047FBA"/>
@@ -9800,7 +10047,7 @@
       </w:rPr>
     </w:lvl>
   </w:abstractNum>
-  <w:abstractNum w:abstractNumId="7" w15:restartNumberingAfterBreak="0">
+  <w:abstractNum w:abstractNumId="8" w15:restartNumberingAfterBreak="0">
     <w:nsid w:val="0F295241"/>
     <w:multiLevelType w:val="hybridMultilevel"/>
     <w:tmpl w:val="C164ACFA"/>
@@ -9905,7 +10152,96 @@
       </w:rPr>
     </w:lvl>
   </w:abstractNum>
-  <w:abstractNum w:abstractNumId="8" w15:restartNumberingAfterBreak="0">
+  <w:abstractNum w:abstractNumId="9" w15:restartNumberingAfterBreak="0">
+    <w:nsid w:val="0F653DD9"/>
+    <w:multiLevelType w:val="hybridMultilevel"/>
+    <w:tmpl w:val="DA6E7028"/>
+    <w:lvl w:ilvl="0" w:tplc="0409000F">
+      <w:start w:val="1"/>
+      <w:numFmt w:val="decimal"/>
+      <w:lvlText w:val="%1."/>
+      <w:lvlJc w:val="left"/>
+      <w:pPr>
+        <w:ind w:left="720" w:hanging="360"/>
+      </w:pPr>
+      <w:rPr>
+        <w:rFonts w:hint="default"/>
+      </w:rPr>
+    </w:lvl>
+    <w:lvl w:ilvl="1" w:tplc="04090019" w:tentative="1">
+      <w:start w:val="1"/>
+      <w:numFmt w:val="lowerLetter"/>
+      <w:lvlText w:val="%2."/>
+      <w:lvlJc w:val="left"/>
+      <w:pPr>
+        <w:ind w:left="1440" w:hanging="360"/>
+      </w:pPr>
+    </w:lvl>
+    <w:lvl w:ilvl="2" w:tplc="0409001B" w:tentative="1">
+      <w:start w:val="1"/>
+      <w:numFmt w:val="lowerRoman"/>
+      <w:lvlText w:val="%3."/>
+      <w:lvlJc w:val="right"/>
+      <w:pPr>
+        <w:ind w:left="2160" w:hanging="180"/>
+      </w:pPr>
+    </w:lvl>
+    <w:lvl w:ilvl="3" w:tplc="0409000F" w:tentative="1">
+      <w:start w:val="1"/>
+      <w:numFmt w:val="decimal"/>
+      <w:lvlText w:val="%4."/>
+      <w:lvlJc w:val="left"/>
+      <w:pPr>
+        <w:ind w:left="2880" w:hanging="360"/>
+      </w:pPr>
+    </w:lvl>
+    <w:lvl w:ilvl="4" w:tplc="04090019" w:tentative="1">
+      <w:start w:val="1"/>
+      <w:numFmt w:val="lowerLetter"/>
+      <w:lvlText w:val="%5."/>
+      <w:lvlJc w:val="left"/>
+      <w:pPr>
+        <w:ind w:left="3600" w:hanging="360"/>
+      </w:pPr>
+    </w:lvl>
+    <w:lvl w:ilvl="5" w:tplc="0409001B" w:tentative="1">
+      <w:start w:val="1"/>
+      <w:numFmt w:val="lowerRoman"/>
+      <w:lvlText w:val="%6."/>
+      <w:lvlJc w:val="right"/>
+      <w:pPr>
+        <w:ind w:left="4320" w:hanging="180"/>
+      </w:pPr>
+    </w:lvl>
+    <w:lvl w:ilvl="6" w:tplc="0409000F" w:tentative="1">
+      <w:start w:val="1"/>
+      <w:numFmt w:val="decimal"/>
+      <w:lvlText w:val="%7."/>
+      <w:lvlJc w:val="left"/>
+      <w:pPr>
+        <w:ind w:left="5040" w:hanging="360"/>
+      </w:pPr>
+    </w:lvl>
+    <w:lvl w:ilvl="7" w:tplc="04090019" w:tentative="1">
+      <w:start w:val="1"/>
+      <w:numFmt w:val="lowerLetter"/>
+      <w:lvlText w:val="%8."/>
+      <w:lvlJc w:val="left"/>
+      <w:pPr>
+        <w:ind w:left="5760" w:hanging="360"/>
+      </w:pPr>
+    </w:lvl>
+    <w:lvl w:ilvl="8" w:tplc="0409001B" w:tentative="1">
+      <w:start w:val="1"/>
+      <w:numFmt w:val="lowerRoman"/>
+      <w:lvlText w:val="%9."/>
+      <w:lvlJc w:val="right"/>
+      <w:pPr>
+        <w:ind w:left="6480" w:hanging="180"/>
+      </w:pPr>
+    </w:lvl>
+  </w:abstractNum>
+  <w:abstractNum w:abstractNumId="10" w15:restartNumberingAfterBreak="0">
     <w:nsid w:val="121A236F"/>
     <w:multiLevelType w:val="hybridMultilevel"/>
     <w:tmpl w:val="32E03018"/>
@@ -9983,7 +10319,7 @@
       </w:pPr>
     </w:lvl>
   </w:abstractNum>
-  <w:abstractNum w:abstractNumId="9" w15:restartNumberingAfterBreak="0">
+  <w:abstractNum w:abstractNumId="11" w15:restartNumberingAfterBreak="0">
     <w:nsid w:val="157B36DE"/>
     <w:multiLevelType w:val="hybridMultilevel"/>
     <w:tmpl w:val="6702143C"/>
@@ -10071,7 +10407,7 @@
       </w:pPr>
     </w:lvl>
   </w:abstractNum>
-  <w:abstractNum w:abstractNumId="10" w15:restartNumberingAfterBreak="0">
+  <w:abstractNum w:abstractNumId="12" w15:restartNumberingAfterBreak="0">
     <w:nsid w:val="171537E0"/>
     <w:multiLevelType w:val="hybridMultilevel"/>
     <w:tmpl w:val="A328AD62"/>
@@ -10176,7 +10512,7 @@
       </w:rPr>
     </w:lvl>
   </w:abstractNum>
-  <w:abstractNum w:abstractNumId="11" w15:restartNumberingAfterBreak="0">
+  <w:abstractNum w:abstractNumId="13" w15:restartNumberingAfterBreak="0">
     <w:nsid w:val="1AE33D3C"/>
     <w:multiLevelType w:val="multilevel"/>
     <w:tmpl w:val="96048B60"/>
@@ -10263,7 +10599,7 @@
       </w:pPr>
     </w:lvl>
   </w:abstractNum>
-  <w:abstractNum w:abstractNumId="12" w15:restartNumberingAfterBreak="0">
+  <w:abstractNum w:abstractNumId="14" w15:restartNumberingAfterBreak="0">
     <w:nsid w:val="21835564"/>
     <w:multiLevelType w:val="hybridMultilevel"/>
     <w:tmpl w:val="382412BC"/>
@@ -10350,7 +10686,7 @@
       </w:pPr>
     </w:lvl>
   </w:abstractNum>
-  <w:abstractNum w:abstractNumId="13" w15:restartNumberingAfterBreak="0">
+  <w:abstractNum w:abstractNumId="15" w15:restartNumberingAfterBreak="0">
     <w:nsid w:val="22A42769"/>
     <w:multiLevelType w:val="hybridMultilevel"/>
     <w:tmpl w:val="41721082"/>
@@ -10455,7 +10791,7 @@
       </w:rPr>
     </w:lvl>
   </w:abstractNum>
-  <w:abstractNum w:abstractNumId="14" w15:restartNumberingAfterBreak="0">
+  <w:abstractNum w:abstractNumId="16" w15:restartNumberingAfterBreak="0">
     <w:nsid w:val="25DE76B0"/>
     <w:multiLevelType w:val="hybridMultilevel"/>
     <w:tmpl w:val="09568BD8"/>
@@ -10560,7 +10896,7 @@
       </w:rPr>
     </w:lvl>
   </w:abstractNum>
-  <w:abstractNum w:abstractNumId="15" w15:restartNumberingAfterBreak="0">
+  <w:abstractNum w:abstractNumId="17" w15:restartNumberingAfterBreak="0">
     <w:nsid w:val="27AF2640"/>
     <w:multiLevelType w:val="hybridMultilevel"/>
     <w:tmpl w:val="551C91C6"/>
@@ -10665,7 +11001,7 @@
       </w:rPr>
     </w:lvl>
   </w:abstractNum>
-  <w:abstractNum w:abstractNumId="16" w15:restartNumberingAfterBreak="0">
+  <w:abstractNum w:abstractNumId="18" w15:restartNumberingAfterBreak="0">
     <w:nsid w:val="2B2B4CBE"/>
     <w:multiLevelType w:val="hybridMultilevel"/>
     <w:tmpl w:val="98824E7C"/>
@@ -10752,7 +11088,7 @@
       </w:pPr>
     </w:lvl>
   </w:abstractNum>
-  <w:abstractNum w:abstractNumId="17" w15:restartNumberingAfterBreak="0">
+  <w:abstractNum w:abstractNumId="19" w15:restartNumberingAfterBreak="0">
     <w:nsid w:val="35286F07"/>
     <w:multiLevelType w:val="hybridMultilevel"/>
     <w:tmpl w:val="64F69690"/>
@@ -10857,7 +11193,7 @@
       </w:rPr>
     </w:lvl>
   </w:abstractNum>
-  <w:abstractNum w:abstractNumId="18" w15:restartNumberingAfterBreak="0">
+  <w:abstractNum w:abstractNumId="20" w15:restartNumberingAfterBreak="0">
     <w:nsid w:val="3596035A"/>
     <w:multiLevelType w:val="hybridMultilevel"/>
     <w:tmpl w:val="A1E4256C"/>
@@ -10944,7 +11280,7 @@
       </w:pPr>
     </w:lvl>
   </w:abstractNum>
-  <w:abstractNum w:abstractNumId="19" w15:restartNumberingAfterBreak="0">
+  <w:abstractNum w:abstractNumId="21" w15:restartNumberingAfterBreak="0">
     <w:nsid w:val="37142C3D"/>
     <w:multiLevelType w:val="hybridMultilevel"/>
     <w:tmpl w:val="A5F4F36C"/>
@@ -11031,7 +11367,7 @@
       </w:pPr>
     </w:lvl>
   </w:abstractNum>
-  <w:abstractNum w:abstractNumId="20" w15:restartNumberingAfterBreak="0">
+  <w:abstractNum w:abstractNumId="22" w15:restartNumberingAfterBreak="0">
     <w:nsid w:val="3D8A0DE2"/>
     <w:multiLevelType w:val="hybridMultilevel"/>
     <w:tmpl w:val="87BA5CC0"/>
@@ -11136,7 +11472,7 @@
       </w:rPr>
     </w:lvl>
   </w:abstractNum>
-  <w:abstractNum w:abstractNumId="21" w15:restartNumberingAfterBreak="0">
+  <w:abstractNum w:abstractNumId="23" w15:restartNumberingAfterBreak="0">
     <w:nsid w:val="3DF7703B"/>
     <w:multiLevelType w:val="hybridMultilevel"/>
     <w:tmpl w:val="B1F8F850"/>
@@ -11241,7 +11577,7 @@
       </w:rPr>
     </w:lvl>
   </w:abstractNum>
-  <w:abstractNum w:abstractNumId="22" w15:restartNumberingAfterBreak="0">
+  <w:abstractNum w:abstractNumId="24" w15:restartNumberingAfterBreak="0">
     <w:nsid w:val="40391963"/>
     <w:multiLevelType w:val="hybridMultilevel"/>
     <w:tmpl w:val="54C8FF2C"/>
@@ -11346,7 +11682,7 @@
       </w:rPr>
     </w:lvl>
   </w:abstractNum>
-  <w:abstractNum w:abstractNumId="23" w15:restartNumberingAfterBreak="0">
+  <w:abstractNum w:abstractNumId="25" w15:restartNumberingAfterBreak="0">
     <w:nsid w:val="42FE3B34"/>
     <w:multiLevelType w:val="hybridMultilevel"/>
     <w:tmpl w:val="D84C564A"/>
@@ -11451,7 +11787,7 @@
       </w:rPr>
     </w:lvl>
   </w:abstractNum>
-  <w:abstractNum w:abstractNumId="24" w15:restartNumberingAfterBreak="0">
+  <w:abstractNum w:abstractNumId="26" w15:restartNumberingAfterBreak="0">
     <w:nsid w:val="45E061D4"/>
     <w:multiLevelType w:val="hybridMultilevel"/>
     <w:tmpl w:val="A29257CA"/>
@@ -11556,7 +11892,7 @@
       </w:rPr>
     </w:lvl>
   </w:abstractNum>
-  <w:abstractNum w:abstractNumId="25" w15:restartNumberingAfterBreak="0">
+  <w:abstractNum w:abstractNumId="27" w15:restartNumberingAfterBreak="0">
     <w:nsid w:val="47071C86"/>
     <w:multiLevelType w:val="hybridMultilevel"/>
     <w:tmpl w:val="FB92D5BE"/>
@@ -11661,7 +11997,7 @@
       </w:rPr>
     </w:lvl>
   </w:abstractNum>
-  <w:abstractNum w:abstractNumId="26" w15:restartNumberingAfterBreak="0">
+  <w:abstractNum w:abstractNumId="28" w15:restartNumberingAfterBreak="0">
     <w:nsid w:val="4B1C431E"/>
     <w:multiLevelType w:val="hybridMultilevel"/>
     <w:tmpl w:val="524A5426"/>
@@ -11766,7 +12102,7 @@
       </w:rPr>
     </w:lvl>
   </w:abstractNum>
-  <w:abstractNum w:abstractNumId="27" w15:restartNumberingAfterBreak="0">
+  <w:abstractNum w:abstractNumId="29" w15:restartNumberingAfterBreak="0">
     <w:nsid w:val="52FE0E55"/>
     <w:multiLevelType w:val="hybridMultilevel"/>
     <w:tmpl w:val="0BCE4A94"/>
@@ -11858,7 +12194,7 @@
       </w:pPr>
     </w:lvl>
   </w:abstractNum>
-  <w:abstractNum w:abstractNumId="28" w15:restartNumberingAfterBreak="0">
+  <w:abstractNum w:abstractNumId="30" w15:restartNumberingAfterBreak="0">
     <w:nsid w:val="5F516B84"/>
     <w:multiLevelType w:val="hybridMultilevel"/>
     <w:tmpl w:val="E4DAFA28"/>
@@ -11945,7 +12281,7 @@
       </w:pPr>
     </w:lvl>
   </w:abstractNum>
-  <w:abstractNum w:abstractNumId="29" w15:restartNumberingAfterBreak="0">
+  <w:abstractNum w:abstractNumId="31" w15:restartNumberingAfterBreak="0">
     <w:nsid w:val="611365ED"/>
     <w:multiLevelType w:val="hybridMultilevel"/>
     <w:tmpl w:val="E6DAF008"/>
@@ -12050,7 +12386,7 @@
       </w:rPr>
     </w:lvl>
   </w:abstractNum>
-  <w:abstractNum w:abstractNumId="30" w15:restartNumberingAfterBreak="0">
+  <w:abstractNum w:abstractNumId="32" w15:restartNumberingAfterBreak="0">
     <w:nsid w:val="62390055"/>
     <w:multiLevelType w:val="hybridMultilevel"/>
     <w:tmpl w:val="EC726CE0"/>
@@ -12154,7 +12490,7 @@
       </w:pPr>
     </w:lvl>
   </w:abstractNum>
-  <w:abstractNum w:abstractNumId="31" w15:restartNumberingAfterBreak="0">
+  <w:abstractNum w:abstractNumId="33" w15:restartNumberingAfterBreak="0">
     <w:nsid w:val="69D72AF4"/>
     <w:multiLevelType w:val="hybridMultilevel"/>
     <w:tmpl w:val="119CD130"/>
@@ -12259,7 +12595,7 @@
       </w:rPr>
     </w:lvl>
   </w:abstractNum>
-  <w:abstractNum w:abstractNumId="32" w15:restartNumberingAfterBreak="0">
+  <w:abstractNum w:abstractNumId="34" w15:restartNumberingAfterBreak="0">
     <w:nsid w:val="6C745B45"/>
     <w:multiLevelType w:val="hybridMultilevel"/>
     <w:tmpl w:val="48CC088E"/>
@@ -12364,7 +12700,7 @@
       </w:rPr>
     </w:lvl>
   </w:abstractNum>
-  <w:abstractNum w:abstractNumId="33" w15:restartNumberingAfterBreak="0">
+  <w:abstractNum w:abstractNumId="35" w15:restartNumberingAfterBreak="0">
     <w:nsid w:val="71C8468A"/>
     <w:multiLevelType w:val="multilevel"/>
     <w:tmpl w:val="8E62F08E"/>
@@ -12451,7 +12787,7 @@
       </w:pPr>
     </w:lvl>
   </w:abstractNum>
-  <w:abstractNum w:abstractNumId="34" w15:restartNumberingAfterBreak="0">
+  <w:abstractNum w:abstractNumId="36" w15:restartNumberingAfterBreak="0">
     <w:nsid w:val="73345D04"/>
     <w:multiLevelType w:val="hybridMultilevel"/>
     <w:tmpl w:val="3D1E2EAC"/>
@@ -12538,7 +12874,7 @@
       </w:pPr>
     </w:lvl>
   </w:abstractNum>
-  <w:abstractNum w:abstractNumId="35" w15:restartNumberingAfterBreak="0">
+  <w:abstractNum w:abstractNumId="37" w15:restartNumberingAfterBreak="0">
     <w:nsid w:val="75A472B7"/>
     <w:multiLevelType w:val="hybridMultilevel"/>
     <w:tmpl w:val="4830C6C4"/>
@@ -12625,7 +12961,7 @@
       </w:pPr>
     </w:lvl>
   </w:abstractNum>
-  <w:abstractNum w:abstractNumId="36" w15:restartNumberingAfterBreak="0">
+  <w:abstractNum w:abstractNumId="38" w15:restartNumberingAfterBreak="0">
     <w:nsid w:val="76A915DE"/>
     <w:multiLevelType w:val="multilevel"/>
     <w:tmpl w:val="115A1BEE"/>
@@ -12712,7 +13048,7 @@
       </w:pPr>
     </w:lvl>
   </w:abstractNum>
-  <w:abstractNum w:abstractNumId="37" w15:restartNumberingAfterBreak="0">
+  <w:abstractNum w:abstractNumId="39" w15:restartNumberingAfterBreak="0">
     <w:nsid w:val="77DD206B"/>
     <w:multiLevelType w:val="hybridMultilevel"/>
     <w:tmpl w:val="ABC2D6A8"/>
@@ -12817,7 +13153,7 @@
       </w:rPr>
     </w:lvl>
   </w:abstractNum>
-  <w:abstractNum w:abstractNumId="38" w15:restartNumberingAfterBreak="0">
+  <w:abstractNum w:abstractNumId="40" w15:restartNumberingAfterBreak="0">
     <w:nsid w:val="78F50F00"/>
     <w:multiLevelType w:val="hybridMultilevel"/>
     <w:tmpl w:val="6E1A328A"/>
@@ -12922,7 +13258,7 @@
       </w:rPr>
     </w:lvl>
   </w:abstractNum>
-  <w:abstractNum w:abstractNumId="39" w15:restartNumberingAfterBreak="0">
+  <w:abstractNum w:abstractNumId="41" w15:restartNumberingAfterBreak="0">
     <w:nsid w:val="797E183E"/>
     <w:multiLevelType w:val="hybridMultilevel"/>
     <w:tmpl w:val="90709DD8"/>
@@ -13027,7 +13363,7 @@
       </w:rPr>
     </w:lvl>
   </w:abstractNum>
-  <w:abstractNum w:abstractNumId="40" w15:restartNumberingAfterBreak="0">
+  <w:abstractNum w:abstractNumId="42" w15:restartNumberingAfterBreak="0">
     <w:nsid w:val="7BB64788"/>
     <w:multiLevelType w:val="hybridMultilevel"/>
     <w:tmpl w:val="EE98C434"/>
@@ -13136,124 +13472,130 @@
     <w:abstractNumId w:val="0"/>
   </w:num>
   <w:num w:numId="2">
-    <w:abstractNumId w:val="5"/>
+    <w:abstractNumId w:val="6"/>
   </w:num>
   <w:num w:numId="3">
-    <w:abstractNumId w:val="11"/>
+    <w:abstractNumId w:val="13"/>
   </w:num>
   <w:num w:numId="4">
-    <w:abstractNumId w:val="36"/>
+    <w:abstractNumId w:val="38"/>
   </w:num>
   <w:num w:numId="5">
-    <w:abstractNumId w:val="32"/>
+    <w:abstractNumId w:val="34"/>
   </w:num>
   <w:num w:numId="6">
-    <w:abstractNumId w:val="38"/>
+    <w:abstractNumId w:val="40"/>
   </w:num>
   <w:num w:numId="7">
-    <w:abstractNumId w:val="20"/>
+    <w:abstractNumId w:val="22"/>
   </w:num>
   <w:num w:numId="8">
-    <w:abstractNumId w:val="8"/>
+    <w:abstractNumId w:val="10"/>
   </w:num>
   <w:num w:numId="9">
-    <w:abstractNumId w:val="17"/>
+    <w:abstractNumId w:val="19"/>
   </w:num>
   <w:num w:numId="10">
-    <w:abstractNumId w:val="39"/>
+    <w:abstractNumId w:val="41"/>
   </w:num>
   <w:num w:numId="11">
-    <w:abstractNumId w:val="22"/>
+    <w:abstractNumId w:val="24"/>
   </w:num>
   <w:num w:numId="12">
-    <w:abstractNumId w:val="31"/>
+    <w:abstractNumId w:val="33"/>
   </w:num>
   <w:num w:numId="13">
-    <w:abstractNumId w:val="34"/>
+    <w:abstractNumId w:val="36"/>
   </w:num>
   <w:num w:numId="14">
     <w:abstractNumId w:val="1"/>
   </w:num>
   <w:num w:numId="15">
+    <w:abstractNumId w:val="28"/>
+  </w:num>
+  <w:num w:numId="16">
+    <w:abstractNumId w:val="25"/>
+  </w:num>
+  <w:num w:numId="17">
+    <w:abstractNumId w:val="37"/>
+  </w:num>
+  <w:num w:numId="18">
+    <w:abstractNumId w:val="30"/>
+  </w:num>
+  <w:num w:numId="19">
+    <w:abstractNumId w:val="31"/>
+  </w:num>
+  <w:num w:numId="20">
+    <w:abstractNumId w:val="7"/>
+  </w:num>
+  <w:num w:numId="21">
+    <w:abstractNumId w:val="12"/>
+  </w:num>
+  <w:num w:numId="22">
+    <w:abstractNumId w:val="17"/>
+  </w:num>
+  <w:num w:numId="23">
+    <w:abstractNumId w:val="4"/>
+  </w:num>
+  <w:num w:numId="24">
+    <w:abstractNumId w:val="11"/>
+  </w:num>
+  <w:num w:numId="25">
+    <w:abstractNumId w:val="39"/>
+  </w:num>
+  <w:num w:numId="26">
+    <w:abstractNumId w:val="18"/>
+  </w:num>
+  <w:num w:numId="27">
+    <w:abstractNumId w:val="23"/>
+  </w:num>
+  <w:num w:numId="28">
+    <w:abstractNumId w:val="27"/>
+  </w:num>
+  <w:num w:numId="29">
+    <w:abstractNumId w:val="20"/>
+  </w:num>
+  <w:num w:numId="30">
+    <w:abstractNumId w:val="42"/>
+  </w:num>
+  <w:num w:numId="31">
+    <w:abstractNumId w:val="14"/>
+  </w:num>
+  <w:num w:numId="32">
+    <w:abstractNumId w:val="5"/>
+  </w:num>
+  <w:num w:numId="33">
+    <w:abstractNumId w:val="29"/>
+  </w:num>
+  <w:num w:numId="34">
+    <w:abstractNumId w:val="16"/>
+  </w:num>
+  <w:num w:numId="35">
+    <w:abstractNumId w:val="3"/>
+  </w:num>
+  <w:num w:numId="36">
     <w:abstractNumId w:val="26"/>
   </w:num>
-  <w:num w:numId="16">
-    <w:abstractNumId w:val="23"/>
+  <w:num w:numId="37">
+    <w:abstractNumId w:val="21"/>
   </w:num>
-  <w:num w:numId="17">
+  <w:num w:numId="38">
+    <w:abstractNumId w:val="8"/>
+  </w:num>
+  <w:num w:numId="39">
     <w:abstractNumId w:val="35"/>
   </w:num>
-  <w:num w:numId="18">
-    <w:abstractNumId w:val="28"/>
-  </w:num>
-  <w:num w:numId="19">
-    <w:abstractNumId w:val="29"/>
-  </w:num>
-  <w:num w:numId="20">
-    <w:abstractNumId w:val="6"/>
-  </w:num>
-  <w:num w:numId="21">
-    <w:abstractNumId w:val="10"/>
-  </w:num>
-  <w:num w:numId="22">
+  <w:num w:numId="40">
     <w:abstractNumId w:val="15"/>
   </w:num>
-  <w:num w:numId="23">
-    <w:abstractNumId w:val="3"/>
+  <w:num w:numId="41">
+    <w:abstractNumId w:val="32"/>
   </w:num>
-  <w:num w:numId="24">
+  <w:num w:numId="42">
     <w:abstractNumId w:val="9"/>
   </w:num>
-  <w:num w:numId="25">
-    <w:abstractNumId w:val="37"/>
-  </w:num>
-  <w:num w:numId="26">
-    <w:abstractNumId w:val="16"/>
-  </w:num>
-  <w:num w:numId="27">
-    <w:abstractNumId w:val="21"/>
-  </w:num>
-  <w:num w:numId="28">
-    <w:abstractNumId w:val="25"/>
-  </w:num>
-  <w:num w:numId="29">
-    <w:abstractNumId w:val="18"/>
-  </w:num>
-  <w:num w:numId="30">
-    <w:abstractNumId w:val="40"/>
-  </w:num>
-  <w:num w:numId="31">
-    <w:abstractNumId w:val="12"/>
-  </w:num>
-  <w:num w:numId="32">
-    <w:abstractNumId w:val="4"/>
-  </w:num>
-  <w:num w:numId="33">
-    <w:abstractNumId w:val="27"/>
-  </w:num>
-  <w:num w:numId="34">
-    <w:abstractNumId w:val="14"/>
-  </w:num>
-  <w:num w:numId="35">
+  <w:num w:numId="43">
     <w:abstractNumId w:val="2"/>
-  </w:num>
-  <w:num w:numId="36">
-    <w:abstractNumId w:val="24"/>
-  </w:num>
-  <w:num w:numId="37">
-    <w:abstractNumId w:val="19"/>
-  </w:num>
-  <w:num w:numId="38">
-    <w:abstractNumId w:val="7"/>
-  </w:num>
-  <w:num w:numId="39">
-    <w:abstractNumId w:val="33"/>
-  </w:num>
-  <w:num w:numId="40">
-    <w:abstractNumId w:val="13"/>
-  </w:num>
-  <w:num w:numId="41">
-    <w:abstractNumId w:val="30"/>
   </w:num>
 </w:numbering>
 </file>
@@ -13376,7 +13718,7 @@
     <w:lsdException w:name="Medium Shading 2 Accent 1" w:uiPriority="64"/>
     <w:lsdException w:name="Medium List 1 Accent 1" w:uiPriority="65"/>
     <w:lsdException w:name="Revision" w:semiHidden="1"/>
-    <w:lsdException w:name="List Paragraph" w:uiPriority="34" w:qFormat="1"/>
+    <w:lsdException w:name="List Paragraph" w:uiPriority="0" w:qFormat="1"/>
     <w:lsdException w:name="Quote" w:uiPriority="29" w:qFormat="1"/>
     <w:lsdException w:name="Intense Quote" w:uiPriority="30" w:qFormat="1"/>
     <w:lsdException w:name="Medium List 2 Accent 1" w:uiPriority="66"/>

</xml_diff>

<commit_message>
update quy dinh unit test, automation test
</commit_message>
<xml_diff>
--- a/docs/MyProject.docx
+++ b/docs/MyProject.docx
@@ -68,7 +68,7 @@
                       <a:picLocks noChangeAspect="1"/>
                       <a:extLst>
                         <a:ext uri="smNativeData">
-                          <sm:smNativeData xmlns:sm="smNativeData" xmlns:w="http://schemas.openxmlformats.org/wordprocessingml/2006/main" xmlns:w10="urn:schemas-microsoft-com:office:word" xmlns:v="urn:schemas-microsoft-com:vml" xmlns:o="urn:schemas-microsoft-com:office:office" xmlns="" val="SMDATA_18_nyviXhMAAAAlAAAAEQAAAC0AAAAAkAAAAEgAAACQAAAASAAAAAAAAAAAAAAAAAAAAAEAAABQAAAAAAAAAAAA4D8AAAAAAADgPwAAAAAAAOA/AAAAAAAA4D8AAAAAAADgPwAAAAAAAOA/AAAAAAAA4D8AAAAAAADgPwAAAAAAAOA/AAAAAAAA4D8CAAAAjAAAAAAAAAAAAAAA////AAAAAAAAAAAAAAAAAAAAAAAAAAAAAAAAAAAAAAAAAAAAZAAAAAEAAABAAAAAAAAAAAAAAAAAAAAAAAAAAAAAAAAAAAAAAAAAAAAAAAAAAAAAAAAAAAAAAAAAAAAAAAAAAAAAAAAAAAAAAAAAAAAAAAAAAAAAAAAAAAAAAAAAAAAAFAAAADwAAAAAAAAAAAAAAAAAAAAUAAAAAQAAABQAAAAUAAAAFAAAAAEAAAAAAAAAZAAAAGQAAAAAAAAAZAAAAGQAAAAVAAAAYAAAAAAAAAAAAAAADwAAACADAAAAAAAAAAAAAAEAAACgMgAAVgcAAKr4//8BAAAAf39/AAEAAABkAAAAAAAAABQAAABAHwAAAAAAACYAAAAAAAAAwOD//wAAAAAmAAAAZAAAABYAAABMAAAAAAAAAAAAAAAEAAAAAAAAAAEAAAB/f38AAAAAACgAAAAoAAAAZAAAAGQAAAAAAAAAzMzMAAAAAABQAAAAUAAAAGQAAABkAAAAAAAAAAcAAAA4AAAAAAAAAAAAAAAAAAAA////AAAAAAAAAAAAAAAAAAAAAAAAAAAAAAAAAAAAAABkAAAAZAAAAAAAAAAjAAAABAAAAGQAAAAXAAAAFAAAAAAAAAAAAAAA/38AAP9/AAAAAAAACQAAAAQAAAAAAAAADAAAABAAAAAAAAAAAAAAAAAAAAAAAAAAHgAAAGgAAAAAAAAAAAAAAAAAAAAAAAAAAAAAABAnAAAQJwAAAAAAAAAAAAAAAAAAAAAAAAAAAAAAAAAAAAAAAAAAAAAUAAAAAAAAAMDA/wAAAAAAZAAAADIAAAAAAAAAZAAAAAAAAAB/f38ACgAAACIAAAAYAAAAAAAAAAAAAAAAAAAAAAAAAAAAAAAAAAAAJAAAACQAAAAAAAAABwAAAAAAAAAAAAAAAAAAAAAAAAAAAAAAAAAAAH9/fwAlAAAAWAAAAAAAAAAAAAAAAAAAAAAAAAAAAAAAAAAAAAAAAAAAAAAAAAAAAAAAAAAAAAAAPwAAAAAAAACghgEAAAAAAAAAAAAAAAAADAAAAAEAAAAAAAAAAAAAAAAAAAAhAAAAQAAAADwAAAADAAAAB6AAAAAAAAAAAAAAAAAAAAAAAAAAAAAAAAAAAAAAAAAAAAAAGAsAAF4QAAAAAAAAAAAAAAAAAAAoAAAACAAAAAEAAAABAAAAMAAAABQAAAAAAAAAAAD//wAAAQAAAP//AAABAA=="/>
+                          <sm:smNativeData xmlns="" xmlns:o="urn:schemas-microsoft-com:office:office" xmlns:v="urn:schemas-microsoft-com:vml" xmlns:w10="urn:schemas-microsoft-com:office:word" xmlns:w="http://schemas.openxmlformats.org/wordprocessingml/2006/main" xmlns:sm="smNativeData" val="SMDATA_18_nyviXhMAAAAlAAAAEQAAAC0AAAAAkAAAAEgAAACQAAAASAAAAAAAAAAAAAAAAAAAAAEAAABQAAAAAAAAAAAA4D8AAAAAAADgPwAAAAAAAOA/AAAAAAAA4D8AAAAAAADgPwAAAAAAAOA/AAAAAAAA4D8AAAAAAADgPwAAAAAAAOA/AAAAAAAA4D8CAAAAjAAAAAAAAAAAAAAA////AAAAAAAAAAAAAAAAAAAAAAAAAAAAAAAAAAAAAAAAAAAAZAAAAAEAAABAAAAAAAAAAAAAAAAAAAAAAAAAAAAAAAAAAAAAAAAAAAAAAAAAAAAAAAAAAAAAAAAAAAAAAAAAAAAAAAAAAAAAAAAAAAAAAAAAAAAAAAAAAAAAAAAAAAAAFAAAADwAAAAAAAAAAAAAAAAAAAAUAAAAAQAAABQAAAAUAAAAFAAAAAEAAAAAAAAAZAAAAGQAAAAAAAAAZAAAAGQAAAAVAAAAYAAAAAAAAAAAAAAADwAAACADAAAAAAAAAAAAAAEAAACgMgAAVgcAAKr4//8BAAAAf39/AAEAAABkAAAAAAAAABQAAABAHwAAAAAAACYAAAAAAAAAwOD//wAAAAAmAAAAZAAAABYAAABMAAAAAAAAAAAAAAAEAAAAAAAAAAEAAAB/f38AAAAAACgAAAAoAAAAZAAAAGQAAAAAAAAAzMzMAAAAAABQAAAAUAAAAGQAAABkAAAAAAAAAAcAAAA4AAAAAAAAAAAAAAAAAAAA////AAAAAAAAAAAAAAAAAAAAAAAAAAAAAAAAAAAAAABkAAAAZAAAAAAAAAAjAAAABAAAAGQAAAAXAAAAFAAAAAAAAAAAAAAA/38AAP9/AAAAAAAACQAAAAQAAAAAAAAADAAAABAAAAAAAAAAAAAAAAAAAAAAAAAAHgAAAGgAAAAAAAAAAAAAAAAAAAAAAAAAAAAAABAnAAAQJwAAAAAAAAAAAAAAAAAAAAAAAAAAAAAAAAAAAAAAAAAAAAAUAAAAAAAAAMDA/wAAAAAAZAAAADIAAAAAAAAAZAAAAAAAAAB/f38ACgAAACIAAAAYAAAAAAAAAAAAAAAAAAAAAAAAAAAAAAAAAAAAJAAAACQAAAAAAAAABwAAAAAAAAAAAAAAAAAAAAAAAAAAAAAAAAAAAH9/fwAlAAAAWAAAAAAAAAAAAAAAAAAAAAAAAAAAAAAAAAAAAAAAAAAAAAAAAAAAAAAAAAAAAAAAPwAAAAAAAACghgEAAAAAAAAAAAAAAAAADAAAAAEAAAAAAAAAAAAAAAAAAAAhAAAAQAAAADwAAAADAAAAB6AAAAAAAAAAAAAAAAAAAAAAAAAAAAAAAAAAAAAAAAAAAAAAGAsAAF4QAAAAAAAAAAAAAAAAAAAoAAAACAAAAAEAAAABAAAAMAAAABQAAAAAAAAAAAD//wAAAQAAAP//AAABAA=="/>
                         </a:ext>
                       </a:extLst>
                     </pic:cNvPicPr>
@@ -2528,7 +2528,7 @@
                       <a:picLocks noChangeAspect="1"/>
                       <a:extLst>
                         <a:ext uri="smNativeData">
-                          <sm:smNativeData xmlns:sm="smNativeData" xmlns:w="http://schemas.openxmlformats.org/wordprocessingml/2006/main" xmlns:w10="urn:schemas-microsoft-com:office:word" xmlns:v="urn:schemas-microsoft-com:vml" xmlns:o="urn:schemas-microsoft-com:office:office" xmlns="" val="SMDATA_18_nyviXhMAAAAlAAAAEQAAAC0AAAAAkAAAAEgAAACQAAAASAAAAAAAAAAAAAAAAAAAAAEAAABQAAAAAAAAAAAA4D8AAAAAAADgPwAAAAAAAOA/AAAAAAAA4D8AAAAAAADgPwAAAAAAAOA/AAAAAAAA4D8AAAAAAADgPwAAAAAAAOA/AAAAAAAA4D8CAAAAjAAAAAAAAAAAAAAA////AAAAAAAAAAAAAAAAAAAAAAAAAAAAAAAAAAAAAAAAAAAAZAAAAAEAAABAAAAAAAAAAAAAAAAAAAAAAAAAAAAAAAAAAAAAAAAAAAAAAAAAAAAAAAAAAAAAAAAAAAAAAAAAAAAAAAAAAAAAAAAAAAAAAAAAAAAAAAAAAAAAAAAAAAAAFAAAADwAAAAAAAAAAAAAAAAAAAAPAAAAAQAAACMAAAAjAAAAIwAAAB4AAAAAAAAAZAAAAGQAAAAAAAAAZAAAAGQAAAAVAAAAYAAAAAAAAAAAAAAADwAAACADAAAAAAAAAAAAAAEAAACgMgAAVgcAAKr4//8BAAAAf39/AAEAAABkAAAAAAAAABQAAABAHwAAAAAAACYAAAAAAAAAwOD//wAAAAAmAAAAZAAAABYAAABMAAAAAAAAAAAAAAAEAAAAAAAAAAEAAAB/f38AAAAAACgAAAAoAAAAZAAAAGQAAAAAAAAAzMzMAAAAAABQAAAAUAAAAGQAAABkAAAAAAAAAAcAAAA4AAAAAAAAAAAAAAAAAAAA////AAAAAAAAAAAAAAAAAAAAAAAAAAAAAAAAAAAAAABkAAAAZAAAAAAAAAAjAAAABAAAAGQAAAAXAAAAFAAAAAAAAAAAAAAA/38AAP9/AAAAAAAACQAAAAQAAAAAAAAADAAAABAAAAAAAAAAAAAAAAAAAAAAAAAAHgAAAGgAAAAAAAAAAAAAAAAAAAAAAAAAAAAAABAnAAAQJwAAAAAAAAAAAAAAAAAAAAAAAAAAAAAAAAAAAAAAAAAAAAAUAAAAAAAAAMDA/wAAAAAAZAAAADIAAAAAAAAAZAAAAAAAAAB/f38ACgAAACIAAAAYAAAAAAAAAAAAAAAAAAAAAAAAAAAAAAAAAAAAJAAAACQAAAAAAAAABwAAAAAAAAAAAAAAAAAAAAAAAAAAAAAAAAAAAH9/fwAlAAAAWAAAAAAAAAAAAAAAAAAAAAAAAAAAAAAAAAAAAAAAAAAAAAAAAAAAAAAAAAAAAAAAPwAAAAAAAACghgEAAAAAAAAAAAAAAAAADAAAAAEAAAAAAAAAAAAAAAAAAAAhAAAAQAAAADwAAABCAAAAB6AAAAAAAAAAAAAAAAAAAAAAAAAAAAAAAAAAAAAAAAAAAAAAvgoAAL0DAAAAAAAAAAAAAAAAAAAoAAAACAAAAAEAAAABAAAAMAAAABQAAAAAAAAAAAD//wAAAQAAAP//AAABAA=="/>
+                          <sm:smNativeData xmlns="" xmlns:o="urn:schemas-microsoft-com:office:office" xmlns:v="urn:schemas-microsoft-com:vml" xmlns:w10="urn:schemas-microsoft-com:office:word" xmlns:w="http://schemas.openxmlformats.org/wordprocessingml/2006/main" xmlns:sm="smNativeData" val="SMDATA_18_nyviXhMAAAAlAAAAEQAAAC0AAAAAkAAAAEgAAACQAAAASAAAAAAAAAAAAAAAAAAAAAEAAABQAAAAAAAAAAAA4D8AAAAAAADgPwAAAAAAAOA/AAAAAAAA4D8AAAAAAADgPwAAAAAAAOA/AAAAAAAA4D8AAAAAAADgPwAAAAAAAOA/AAAAAAAA4D8CAAAAjAAAAAAAAAAAAAAA////AAAAAAAAAAAAAAAAAAAAAAAAAAAAAAAAAAAAAAAAAAAAZAAAAAEAAABAAAAAAAAAAAAAAAAAAAAAAAAAAAAAAAAAAAAAAAAAAAAAAAAAAAAAAAAAAAAAAAAAAAAAAAAAAAAAAAAAAAAAAAAAAAAAAAAAAAAAAAAAAAAAAAAAAAAAFAAAADwAAAAAAAAAAAAAAAAAAAAPAAAAAQAAACMAAAAjAAAAIwAAAB4AAAAAAAAAZAAAAGQAAAAAAAAAZAAAAGQAAAAVAAAAYAAAAAAAAAAAAAAADwAAACADAAAAAAAAAAAAAAEAAACgMgAAVgcAAKr4//8BAAAAf39/AAEAAABkAAAAAAAAABQAAABAHwAAAAAAACYAAAAAAAAAwOD//wAAAAAmAAAAZAAAABYAAABMAAAAAAAAAAAAAAAEAAAAAAAAAAEAAAB/f38AAAAAACgAAAAoAAAAZAAAAGQAAAAAAAAAzMzMAAAAAABQAAAAUAAAAGQAAABkAAAAAAAAAAcAAAA4AAAAAAAAAAAAAAAAAAAA////AAAAAAAAAAAAAAAAAAAAAAAAAAAAAAAAAAAAAABkAAAAZAAAAAAAAAAjAAAABAAAAGQAAAAXAAAAFAAAAAAAAAAAAAAA/38AAP9/AAAAAAAACQAAAAQAAAAAAAAADAAAABAAAAAAAAAAAAAAAAAAAAAAAAAAHgAAAGgAAAAAAAAAAAAAAAAAAAAAAAAAAAAAABAnAAAQJwAAAAAAAAAAAAAAAAAAAAAAAAAAAAAAAAAAAAAAAAAAAAAUAAAAAAAAAMDA/wAAAAAAZAAAADIAAAAAAAAAZAAAAAAAAAB/f38ACgAAACIAAAAYAAAAAAAAAAAAAAAAAAAAAAAAAAAAAAAAAAAAJAAAACQAAAAAAAAABwAAAAAAAAAAAAAAAAAAAAAAAAAAAAAAAAAAAH9/fwAlAAAAWAAAAAAAAAAAAAAAAAAAAAAAAAAAAAAAAAAAAAAAAAAAAAAAAAAAAAAAAAAAAAAAPwAAAAAAAACghgEAAAAAAAAAAAAAAAAADAAAAAEAAAAAAAAAAAAAAAAAAAAhAAAAQAAAADwAAABCAAAAB6AAAAAAAAAAAAAAAAAAAAAAAAAAAAAAAAAAAAAAAAAAAAAAvgoAAL0DAAAAAAAAAAAAAAAAAAAoAAAACAAAAAEAAAABAAAAMAAAABQAAAAAAAAAAAD//wAAAQAAAP//AAABAA=="/>
                         </a:ext>
                       </a:extLst>
                     </pic:cNvPicPr>
@@ -2747,7 +2747,7 @@
                       <wpg:cNvGrpSpPr>
                         <a:extLst>
                           <a:ext uri="smNativeData">
-                            <sm:smNativeData xmlns:sm="smNativeData" xmlns:w="http://schemas.openxmlformats.org/wordprocessingml/2006/main" xmlns:w10="urn:schemas-microsoft-com:office:word" xmlns:v="urn:schemas-microsoft-com:vml" xmlns:o="urn:schemas-microsoft-com:office:office" xmlns="" val="SMDATA_6_nyviXhMAAAAlAAAAAQAAAA0AAAAAkAAAAEgAAACQAAAASAAAAAAAAAAAAAAAAAAAABcAAAAUAAAAAAAAAAAAAAD/fwAA/38AAAAAAAAJAAAABAAAAAAAAAAMAAAAEAAAAAAAAAAAAAAAAAAAAAAAAAAhAAAAQAAAADwAAABQAAAAB6AAAAgAAAAAAAAAAAAAAAAAAAAAAAAAAAAAAAAAAAAAAAAAbxAAADEHAAAAAAAAAAAAAAAAAAAoAAAACAAAAAEAAAABAAAA"/>
+                            <sm:smNativeData xmlns="" xmlns:o="urn:schemas-microsoft-com:office:office" xmlns:v="urn:schemas-microsoft-com:vml" xmlns:w10="urn:schemas-microsoft-com:office:word" xmlns:w="http://schemas.openxmlformats.org/wordprocessingml/2006/main" xmlns:sm="smNativeData" val="SMDATA_6_nyviXhMAAAAlAAAAAQAAAA0AAAAAkAAAAEgAAACQAAAASAAAAAAAAAAAAAAAAAAAABcAAAAUAAAAAAAAAAAAAAD/fwAA/38AAAAAAAAJAAAABAAAAAAAAAAMAAAAEAAAAAAAAAAAAAAAAAAAAAAAAAAhAAAAQAAAADwAAABQAAAAB6AAAAgAAAAAAAAAAAAAAAAAAAAAAAAAAAAAAAAAAAAAAAAAbxAAADEHAAAAAAAAAAAAAAAAAAAoAAAACAAAAAEAAAABAAAA"/>
                           </a:ext>
                         </a:extLst>
                       </wpg:cNvGrpSpPr>
@@ -2764,7 +2764,7 @@
                         <wps:cNvSpPr>
                           <a:extLst>
                             <a:ext uri="smNativeData">
-                              <sm:smNativeData xmlns:sm="smNativeData" xmlns:w="http://schemas.openxmlformats.org/wordprocessingml/2006/main" xmlns:w10="urn:schemas-microsoft-com:office:word" xmlns:v="urn:schemas-microsoft-com:vml" xmlns:o="urn:schemas-microsoft-com:office:office" xmlns="" val="SMDATA_16_nyviXhMAAAAlAAAAZAAAAE0BAAAAkAAAAEgAAACQAAAASAAAAAAAAAAAAAAAAAAAAAEAAABQAAAAAAAAAAAA4D8AAAAAAADgPwAAAAAAAOA/AAAAAAAA4D8AAAAAAADgPwAAAAAAAOA/AAAAAAAA4D8AAAAAAADgPwAAAAAAAOA/AAAAAAAA4D8CAAAAjAAAAAEAAAAAAAAA////AAAAAAAAAAAAAAAAAAAAAAAAAAAAAAAAAAAAAAAAAAAAZAAAAAEAAABAAAAAAAAAAAAAAAAAAAAAAAAAAAAAAAAAAAAAAAAAAAAAAAAAAAAAAAAAAAAAAAAAAAAAAAAAAAAAAAAAAAAAAAAAAAAAAAAAAAAAAAAAAAAAAAAAAAAAFAAAADwAAAABAAAAAAAAAH9/fwAoAAAAAQAAABQAAAAUAAAAFAAAAAEAAAAAAAAAZAAAAGQAAAAAAAAAZAAAAGQAAAAVAAAAYAAAAAAAAAAAAAAADwAAACADAAAAAAAAAAAAAAEAAACgMgAAVgcAAKr4//8BAAAAf39/AAEAAABkAAAAAAAAABQAAABAHwAAAAAAACYAAAAAAAAAwOD//wAAAAAmAAAAZAAAABYAAABMAAAAAAAAAAAAAAAEAAAAAAAAAAEAAAB/f38AAAAAACgAAAAoAAAAZAAAAGQAAAAAAAAAzMzMAAAAAABQAAAAUAAAAGQAAABkAAAAAAAAABcAAAAUAAAAAAAAAAAAAAD/fwAA/38AAAACAAAJAAAABAAAAAAAAAAMAAAAEAAAAAAAAAAAAAAAAAAAAAAAAAAeAAAAaAAAAAAAAAAAAAAAAAAAAAAAAAAAAAAAECcAABAnAAAAAAAAAAAAAAAAAAAAAAAAAAAAAAAAAAAAAAAAAAAAABQAAAAAAAAAwMD/AAAAAABkAAAAMgAAAAAAAABkAAAAAAAAAH9/fwAKAAAAIgAAABgAAAAAAAAAAAAAAAAAAAAAAAAAAAAAAAAAAAAkAAAAJAAAAAAAAAAAAAAAAAAAAAAAAAAAAAAAAAAAAAAAAAAAAAAAAAAAACUAAABYAAAAAAAAAAAAAAAAAAAAAAAAAAAAAAAAAAAAAAAAAAAAAAAAAAAAAAAAAAAAAAA/AAAAAAAAAKCGAQAAAAAAAAAAAAAAAAAMAAAAAQAAAAAAAAAAAAAAAAAAACEAAABAAAAAPAAAAAAAAAAAggAABAAAAAAAAAAAAAAAAAAAAAAAAAAAAAAAAAAAAAAAAABvEAAAMQcAAAAAAAAAAAAAAAAAACgAAAAIAAAAAQAAAAEAAAAwAAAAFAAAAAAAAAAAAP//AAABAAAA//8AAAEA"/>
+                              <sm:smNativeData xmlns="" xmlns:o="urn:schemas-microsoft-com:office:office" xmlns:v="urn:schemas-microsoft-com:vml" xmlns:w10="urn:schemas-microsoft-com:office:word" xmlns:w="http://schemas.openxmlformats.org/wordprocessingml/2006/main" xmlns:sm="smNativeData" val="SMDATA_16_nyviXhMAAAAlAAAAZAAAAE0BAAAAkAAAAEgAAACQAAAASAAAAAAAAAAAAAAAAAAAAAEAAABQAAAAAAAAAAAA4D8AAAAAAADgPwAAAAAAAOA/AAAAAAAA4D8AAAAAAADgPwAAAAAAAOA/AAAAAAAA4D8AAAAAAADgPwAAAAAAAOA/AAAAAAAA4D8CAAAAjAAAAAEAAAAAAAAA////AAAAAAAAAAAAAAAAAAAAAAAAAAAAAAAAAAAAAAAAAAAAZAAAAAEAAABAAAAAAAAAAAAAAAAAAAAAAAAAAAAAAAAAAAAAAAAAAAAAAAAAAAAAAAAAAAAAAAAAAAAAAAAAAAAAAAAAAAAAAAAAAAAAAAAAAAAAAAAAAAAAAAAAAAAAFAAAADwAAAABAAAAAAAAAH9/fwAoAAAAAQAAABQAAAAUAAAAFAAAAAEAAAAAAAAAZAAAAGQAAAAAAAAAZAAAAGQAAAAVAAAAYAAAAAAAAAAAAAAADwAAACADAAAAAAAAAAAAAAEAAACgMgAAVgcAAKr4//8BAAAAf39/AAEAAABkAAAAAAAAABQAAABAHwAAAAAAACYAAAAAAAAAwOD//wAAAAAmAAAAZAAAABYAAABMAAAAAAAAAAAAAAAEAAAAAAAAAAEAAAB/f38AAAAAACgAAAAoAAAAZAAAAGQAAAAAAAAAzMzMAAAAAABQAAAAUAAAAGQAAABkAAAAAAAAABcAAAAUAAAAAAAAAAAAAAD/fwAA/38AAAACAAAJAAAABAAAAAAAAAAMAAAAEAAAAAAAAAAAAAAAAAAAAAAAAAAeAAAAaAAAAAAAAAAAAAAAAAAAAAAAAAAAAAAAECcAABAnAAAAAAAAAAAAAAAAAAAAAAAAAAAAAAAAAAAAAAAAAAAAABQAAAAAAAAAwMD/AAAAAABkAAAAMgAAAAAAAABkAAAAAAAAAH9/fwAKAAAAIgAAABgAAAAAAAAAAAAAAAAAAAAAAAAAAAAAAAAAAAAkAAAAJAAAAAAAAAAAAAAAAAAAAAAAAAAAAAAAAAAAAAAAAAAAAAAAAAAAACUAAABYAAAAAAAAAAAAAAAAAAAAAAAAAAAAAAAAAAAAAAAAAAAAAAAAAAAAAAAAAAAAAAA/AAAAAAAAAKCGAQAAAAAAAAAAAAAAAAAMAAAAAQAAAAAAAAAAAAAAAAAAACEAAABAAAAAPAAAAAAAAAAAggAABAAAAAAAAAAAAAAAAAAAAAAAAAAAAAAAAAAAAAAAAABvEAAAMQcAAAAAAAAAAAAAAAAAACgAAAAIAAAAAQAAAAEAAAAwAAAAFAAAAAAAAAAAAP//AAABAAAA//8AAAEA"/>
                             </a:ext>
                           </a:extLst>
                         </wps:cNvSpPr>
@@ -2794,7 +2794,7 @@
                         <wps:cNvSpPr>
                           <a:extLst>
                             <a:ext uri="smNativeData">
-                              <sm:smNativeData xmlns:sm="smNativeData" xmlns:w="http://schemas.openxmlformats.org/wordprocessingml/2006/main" xmlns:w10="urn:schemas-microsoft-com:office:word" xmlns:v="urn:schemas-microsoft-com:vml" xmlns:o="urn:schemas-microsoft-com:office:office" xmlns="" val="SMDATA_16_nyviXhMAAAAlAAAAZgAAAE0AAAAAkAAAAEgAAACQAAAASAAAAAAAAAABAAAAAAAAAAEAAABQAAAAAAAAAAAA8D8AAAAAAADwPwAAAAAAAOA/AAAAAAAA4D8AAAAAAADgPwAAAAAAAOA/AAAAAAAA4D8AAAAAAADgPwAAAAAAAOA/AAAAAAAA4D8CAAAAjAAAAAEAAAAAAAAA////AAAAAAAAAAAAAAAAAAAAAAAAAAAAAAAAAAAAAAAAAAAAZAAAAAEAAABAAAAAAAAAAAAAAAAAAAAAAAAAAAAAAAAAAAAAAAAAAAAAAAAAAAAAAAAAAAAAAAAAAAAAAAAAAAAAAAAAAAAAAAAAAAAAAAAAAAAAAAAAAAAAAAAAAAAAFAAAADwAAAABAAAAAAAAAAAAAAAoAAAAAQAAABQAAAAUAAAAFAAAAAEAAAAAAAAAZAAAAGQAAAAAAAAAZAAAAGQAAAAVAAAAYAAAAAAAAAAAAAAADwAAACADAAAAAAAAAAAAAAEAAACgMgAAVgcAAKr4//8BAAAAf39/AAEAAABkAAAAAAAAABQAAABAHwAAAAAAACYAAAAAAAAAwOD//wAAAAAmAAAAZAAAABYAAABMAAAAAAAAAAAAAAAEAAAAAAAAAAEAAAB/f38AAAAAACgAAAAoAAAAZAAAAGQAAAAAAAAAzMzMAAAAAABQAAAAUAAAAGQAAABkAAAAAAAAABcAAAAUAAAAAAAAAAAAAAD/fwAA/38AAAACAAAJAAAABAAAAAAAAAAMAAAAEAAAAAAAAAAAAAAAAAAAAAAAAAAeAAAAaAAAAAAAAAAAAAAAAAAAAAAAAAAAAAAAECcAABAnAAAAAAAAAAAAAAAAAAAAAAAAAAAAAAAAAAAAAAAAAAAAABQAAAAAAAAAwMD/AAAAAABkAAAAMgAAAAAAAABkAAAAAAAAAH9/fwAKAAAAIgAAABgAAAAAAAAAAAAAAAAAAAAAAAAAAAAAAAAAAAAkAAAAJAAAAAAAAAAAAAAAAAAAAAAAAAAAAAAAAAAAAAAAAAAAAAAAAAAAACUAAABYAAAAAAAAAAAAAAAAAAAAAAAAAAAAAAAAAAAAAAAAAAAAAAAAAAAAAAAAAAAAAAA/AAAAAAAAAKCGAQAAAAAAAAAAAAAAAAAMAAAAAQAAAAAAAAAAAAAAAAAAACEAAABAAAAAPAAAAAAAAAAAggAAAAAAAAAAAAAAAAAAAAAAAAAAAAAAAAAAAAAAAAAAAADQAQAA3AEAAAAAAAA9BwAAgAQAACgAAAAIAAAAAQAAAAEAAAAwAAAAFAAAAAAAAAAAAP//AAABAAAA//8AAAEA"/>
+                              <sm:smNativeData xmlns="" xmlns:o="urn:schemas-microsoft-com:office:office" xmlns:v="urn:schemas-microsoft-com:vml" xmlns:w10="urn:schemas-microsoft-com:office:word" xmlns:w="http://schemas.openxmlformats.org/wordprocessingml/2006/main" xmlns:sm="smNativeData" val="SMDATA_16_nyviXhMAAAAlAAAAZgAAAE0AAAAAkAAAAEgAAACQAAAASAAAAAAAAAABAAAAAAAAAAEAAABQAAAAAAAAAAAA8D8AAAAAAADwPwAAAAAAAOA/AAAAAAAA4D8AAAAAAADgPwAAAAAAAOA/AAAAAAAA4D8AAAAAAADgPwAAAAAAAOA/AAAAAAAA4D8CAAAAjAAAAAEAAAAAAAAA////AAAAAAAAAAAAAAAAAAAAAAAAAAAAAAAAAAAAAAAAAAAAZAAAAAEAAABAAAAAAAAAAAAAAAAAAAAAAAAAAAAAAAAAAAAAAAAAAAAAAAAAAAAAAAAAAAAAAAAAAAAAAAAAAAAAAAAAAAAAAAAAAAAAAAAAAAAAAAAAAAAAAAAAAAAAFAAAADwAAAABAAAAAAAAAAAAAAAoAAAAAQAAABQAAAAUAAAAFAAAAAEAAAAAAAAAZAAAAGQAAAAAAAAAZAAAAGQAAAAVAAAAYAAAAAAAAAAAAAAADwAAACADAAAAAAAAAAAAAAEAAACgMgAAVgcAAKr4//8BAAAAf39/AAEAAABkAAAAAAAAABQAAABAHwAAAAAAACYAAAAAAAAAwOD//wAAAAAmAAAAZAAAABYAAABMAAAAAAAAAAAAAAAEAAAAAAAAAAEAAAB/f38AAAAAACgAAAAoAAAAZAAAAGQAAAAAAAAAzMzMAAAAAABQAAAAUAAAAGQAAABkAAAAAAAAABcAAAAUAAAAAAAAAAAAAAD/fwAA/38AAAACAAAJAAAABAAAAAAAAAAMAAAAEAAAAAAAAAAAAAAAAAAAAAAAAAAeAAAAaAAAAAAAAAAAAAAAAAAAAAAAAAAAAAAAECcAABAnAAAAAAAAAAAAAAAAAAAAAAAAAAAAAAAAAAAAAAAAAAAAABQAAAAAAAAAwMD/AAAAAABkAAAAMgAAAAAAAABkAAAAAAAAAH9/fwAKAAAAIgAAABgAAAAAAAAAAAAAAAAAAAAAAAAAAAAAAAAAAAAkAAAAJAAAAAAAAAAAAAAAAAAAAAAAAAAAAAAAAAAAAAAAAAAAAAAAAAAAACUAAABYAAAAAAAAAAAAAAAAAAAAAAAAAAAAAAAAAAAAAAAAAAAAAAAAAAAAAAAAAAAAAAA/AAAAAAAAAKCGAQAAAAAAAAAAAAAAAAAMAAAAAQAAAAAAAAAAAAAAAAAAACEAAABAAAAAPAAAAAAAAAAAggAAAAAAAAAAAAAAAAAAAAAAAAAAAAAAAAAAAAAAAAAAAADQAQAA3AEAAAAAAAA9BwAAgAQAACgAAAAIAAAAAQAAAAEAAAAwAAAAFAAAAAAAAAAAAP//AAABAAAA//8AAAEA"/>
                             </a:ext>
                           </a:extLst>
                         </wps:cNvSpPr>
@@ -6001,7 +6001,7 @@
                     <pic:cNvPicPr>
                       <a:extLst>
                         <a:ext uri="smNativeData">
-                          <sm:smNativeData xmlns:sm="smNativeData" xmlns:w="http://schemas.openxmlformats.org/wordprocessingml/2006/main" xmlns:w10="urn:schemas-microsoft-com:office:word" xmlns:v="urn:schemas-microsoft-com:vml" xmlns:o="urn:schemas-microsoft-com:office:office" xmlns="" val="SMDATA_18_nyviXhMAAAAlAAAAEQAAAA0AAAAAkAAAAEgAAACQAAAASAAAAAAAAAAAAAAAAAAAAAEAAABQAAAAAAAAAAAA4D8AAAAAAADgPwAAAAAAAOA/AAAAAAAA4D8AAAAAAADgPwAAAAAAAOA/AAAAAAAA4D8AAAAAAADgPwAAAAAAAOA/AAAAAAAA4D8CAAAAjAAAAAAAAAAAAAAA////AAAAAAAAAAAAAAAAAAAAAAAAAAAAAAAAAAAAAAAAAAAAZAAAAAEAAABAAAAAAAAAAAAAAAAAAAAAAAAAAAAAAAAAAAAAAAAAAAAAAAAAAAAAAAAAAAAAAAAAAAAAAAAAAAAAAAAAAAAAAAAAAAAAAAAAAAAAAAAAAAAAAAAAAAAAFAAAADwAAAAAAAAAAAAAAAAAAAAPAAAAAQAAACMAAAAjAAAAIwAAAB4AAAAAAAAAZAAAAGQAAAAAAAAAZAAAAGQAAAAVAAAAYAAAAAAAAAAAAAAADwAAACADAAAAAAAAAAAAAAEAAACgMgAAVgcAAKr4//8BAAAAf39/AAEAAABkAAAAAAAAABQAAABAHwAAAAAAACYAAAAAAAAAwOD//wAAAAAmAAAAZAAAABYAAABMAAAAAAAAAAAAAAAEAAAAAAAAAAEAAAB/f38AAAAAACgAAAAoAAAAZAAAAGQAAAAAAAAAzMzMAAAAAABQAAAAUAAAAGQAAABkAAAAAAAAAAcAAAA4AAAAAAAAAAAAAAAAAAAA////AAAAAAAAAAAAAAAAAAAAAAAAAAAAAAAAAAAAAABkAAAAZAAAAAAAAAAjAAAABAAAAGQAAAAXAAAAFAAAAAAAAAAAAAAA/38AAP9/AAAAAAAACQAAAAQAAAAAAAAADAAAABAAAAAAAAAAAAAAAAAAAAAAAAAAHgAAAGgAAAAAAAAAAAAAAAAAAAAAAAAAAAAAABAnAAAQJwAAAAAAAAAAAAAAAAAAAAAAAAAAAAAAAAAAAAAAAAAAAAAUAAAAAAAAAMDA/wAAAAAAZAAAADIAAAAAAAAAZAAAAAAAAAB/f38ACgAAACIAAAAYAAAAAAAAAAAAAAAAAAAAAAAAAAAAAAAAAAAAJAAAACQAAAAAAAAABwAAAAAAAAAAAAAAAAAAAAAAAAAAAAAAAAAAAH9/fwAlAAAAWAAAAAAAAAAAAAAAAAAAAAAAAAAAAAAAAAAAAAAAAAAAAAAAAAAAAAAAAAAAAAAAPwAAAAAAAACghgEAAAAAAAAAAAAAAAAADAAAAAEAAAAAAAAAAAAAAAAAAAAhAAAAQAAAADwAAADtAAAAB6AAAAAAAAAAAAAAAAAAAAAAAAAAAAAAAAAAAAAAAAAAAAAArhUAAPwIAAAAAAAAAAAAAAAAAAAoAAAACAAAAAEAAAABAAAAMAAAABQAAAAAAAAAAAD//wAAAQAAAP//AAABAA=="/>
+                          <sm:smNativeData xmlns="" xmlns:o="urn:schemas-microsoft-com:office:office" xmlns:v="urn:schemas-microsoft-com:vml" xmlns:w10="urn:schemas-microsoft-com:office:word" xmlns:w="http://schemas.openxmlformats.org/wordprocessingml/2006/main" xmlns:sm="smNativeData" val="SMDATA_18_nyviXhMAAAAlAAAAEQAAAA0AAAAAkAAAAEgAAACQAAAASAAAAAAAAAAAAAAAAAAAAAEAAABQAAAAAAAAAAAA4D8AAAAAAADgPwAAAAAAAOA/AAAAAAAA4D8AAAAAAADgPwAAAAAAAOA/AAAAAAAA4D8AAAAAAADgPwAAAAAAAOA/AAAAAAAA4D8CAAAAjAAAAAAAAAAAAAAA////AAAAAAAAAAAAAAAAAAAAAAAAAAAAAAAAAAAAAAAAAAAAZAAAAAEAAABAAAAAAAAAAAAAAAAAAAAAAAAAAAAAAAAAAAAAAAAAAAAAAAAAAAAAAAAAAAAAAAAAAAAAAAAAAAAAAAAAAAAAAAAAAAAAAAAAAAAAAAAAAAAAAAAAAAAAFAAAADwAAAAAAAAAAAAAAAAAAAAPAAAAAQAAACMAAAAjAAAAIwAAAB4AAAAAAAAAZAAAAGQAAAAAAAAAZAAAAGQAAAAVAAAAYAAAAAAAAAAAAAAADwAAACADAAAAAAAAAAAAAAEAAACgMgAAVgcAAKr4//8BAAAAf39/AAEAAABkAAAAAAAAABQAAABAHwAAAAAAACYAAAAAAAAAwOD//wAAAAAmAAAAZAAAABYAAABMAAAAAAAAAAAAAAAEAAAAAAAAAAEAAAB/f38AAAAAACgAAAAoAAAAZAAAAGQAAAAAAAAAzMzMAAAAAABQAAAAUAAAAGQAAABkAAAAAAAAAAcAAAA4AAAAAAAAAAAAAAAAAAAA////AAAAAAAAAAAAAAAAAAAAAAAAAAAAAAAAAAAAAABkAAAAZAAAAAAAAAAjAAAABAAAAGQAAAAXAAAAFAAAAAAAAAAAAAAA/38AAP9/AAAAAAAACQAAAAQAAAAAAAAADAAAABAAAAAAAAAAAAAAAAAAAAAAAAAAHgAAAGgAAAAAAAAAAAAAAAAAAAAAAAAAAAAAABAnAAAQJwAAAAAAAAAAAAAAAAAAAAAAAAAAAAAAAAAAAAAAAAAAAAAUAAAAAAAAAMDA/wAAAAAAZAAAADIAAAAAAAAAZAAAAAAAAAB/f38ACgAAACIAAAAYAAAAAAAAAAAAAAAAAAAAAAAAAAAAAAAAAAAAJAAAACQAAAAAAAAABwAAAAAAAAAAAAAAAAAAAAAAAAAAAAAAAAAAAH9/fwAlAAAAWAAAAAAAAAAAAAAAAAAAAAAAAAAAAAAAAAAAAAAAAAAAAAAAAAAAAAAAAAAAAAAAPwAAAAAAAACghgEAAAAAAAAAAAAAAAAADAAAAAEAAAAAAAAAAAAAAAAAAAAhAAAAQAAAADwAAADtAAAAB6AAAAAAAAAAAAAAAAAAAAAAAAAAAAAAAAAAAAAAAAAAAAAArhUAAPwIAAAAAAAAAAAAAAAAAAAoAAAACAAAAAEAAAABAAAAMAAAABQAAAAAAAAAAAD//wAAAQAAAP//AAABAA=="/>
                         </a:ext>
                       </a:extLst>
                     </pic:cNvPicPr>
@@ -6236,7 +6236,7 @@
                       <a:picLocks noChangeAspect="1"/>
                       <a:extLst>
                         <a:ext uri="smNativeData">
-                          <sm:smNativeData xmlns:sm="smNativeData" xmlns:w="http://schemas.openxmlformats.org/wordprocessingml/2006/main" xmlns:w10="urn:schemas-microsoft-com:office:word" xmlns:v="urn:schemas-microsoft-com:vml" xmlns:o="urn:schemas-microsoft-com:office:office" xmlns="" val="SMDATA_18_nyviXhMAAAAlAAAAEQAAAC0AAAAAkAAAAEgAAACQAAAASAAAAAAAAAAAAAAAAAAAAAEAAABQAAAAAAAAAAAA4D8AAAAAAADgPwAAAAAAAOA/AAAAAAAA4D8AAAAAAADgPwAAAAAAAOA/AAAAAAAA4D8AAAAAAADgPwAAAAAAAOA/AAAAAAAA4D8CAAAAjAAAAAAAAAAAAAAA////AAAAAAAAAAAAAAAAAAAAAAAAAAAAAAAAAAAAAAAAAAAAZAAAAAEAAABAAAAAAAAAAAAAAAAAAAAAAAAAAAAAAAAAAAAAAAAAAAAAAAAAAAAAAAAAAAAAAAAAAAAAAAAAAAAAAAAAAAAAAAAAAAAAAAAAAAAAAAAAAAAAAAAAAAAAFAAAADwAAAAAAAAAAAAAAAAAAAAUAAAAAQAAABQAAAAUAAAAFAAAAAEAAAAAAAAAZAAAAGQAAAAAAAAAZAAAAGQAAAAVAAAAYAAAAAAAAAAAAAAADwAAACADAAAAAAAAAAAAAAEAAACgMgAAVgcAAKr4//8BAAAAf39/AAEAAABkAAAAAAAAABQAAABAHwAAAAAAACYAAAAAAAAAwOD//wAAAAAmAAAAZAAAABYAAABMAAAAAAAAAAAAAAAEAAAAAAAAAAEAAAB/f38AAAAAACgAAAAoAAAAZAAAAGQAAAAAAAAAzMzMAAAAAABQAAAAUAAAAGQAAABkAAAAAAAAAAcAAAA4AAAAAAAAAAAAAAAAAAAA////AAAAAAAAAAAAAAAAAAAAAAAAAAAAAAAAAAAAAABkAAAAZAAAAAAAAAAjAAAABAAAAGQAAAAXAAAAFAAAAAAAAAAAAAAA/38AAP9/AAAAAAAACQAAAAQAAAAAAAAADAAAABAAAAAAAAAAAAAAAAAAAAAAAAAAHgAAAGgAAAAAAAAAAAAAAAAAAAAAAAAAAAAAABAnAAAQJwAAAAAAAAAAAAAAAAAAAAAAAAAAAAAAAAAAAAAAAAAAAAAUAAAAAAAAAMDA/wAAAAAAZAAAADIAAAAAAAAAZAAAAAAAAAB/f38ACgAAACIAAAAYAAAAAAAAAAAAAAAAAAAAAAAAAAAAAAAAAAAAJAAAACQAAAAAAAAABwAAAAAAAAAAAAAAAAAAAAAAAAAAAAAAAAAAAH9/fwAlAAAAWAAAAAAAAAAAAAAAAAAAAAAAAAAAAAAAAAAAAAAAAAAAAAAAAAAAAAAAAAAAAAAAPwAAAAAAAACghgEAAAAAAAAAAAAAAAAADAAAAAEAAAAAAAAAAAAAAAAAAAAhAAAAQAAAADwAAAD4AAAAB6AAAAAAAAAAAAAAAAAAAAAAAAAAAAAAAAAAAAAAAAAAAAAAkCQAAPwsAAAAAAAAAAAAAAAAAAAoAAAACAAAAAEAAAABAAAAMAAAABQAAAAAAAAAAAD//wAAAQAAAP//AAABAA=="/>
+                          <sm:smNativeData xmlns="" xmlns:o="urn:schemas-microsoft-com:office:office" xmlns:v="urn:schemas-microsoft-com:vml" xmlns:w10="urn:schemas-microsoft-com:office:word" xmlns:w="http://schemas.openxmlformats.org/wordprocessingml/2006/main" xmlns:sm="smNativeData" val="SMDATA_18_nyviXhMAAAAlAAAAEQAAAC0AAAAAkAAAAEgAAACQAAAASAAAAAAAAAAAAAAAAAAAAAEAAABQAAAAAAAAAAAA4D8AAAAAAADgPwAAAAAAAOA/AAAAAAAA4D8AAAAAAADgPwAAAAAAAOA/AAAAAAAA4D8AAAAAAADgPwAAAAAAAOA/AAAAAAAA4D8CAAAAjAAAAAAAAAAAAAAA////AAAAAAAAAAAAAAAAAAAAAAAAAAAAAAAAAAAAAAAAAAAAZAAAAAEAAABAAAAAAAAAAAAAAAAAAAAAAAAAAAAAAAAAAAAAAAAAAAAAAAAAAAAAAAAAAAAAAAAAAAAAAAAAAAAAAAAAAAAAAAAAAAAAAAAAAAAAAAAAAAAAAAAAAAAAFAAAADwAAAAAAAAAAAAAAAAAAAAUAAAAAQAAABQAAAAUAAAAFAAAAAEAAAAAAAAAZAAAAGQAAAAAAAAAZAAAAGQAAAAVAAAAYAAAAAAAAAAAAAAADwAAACADAAAAAAAAAAAAAAEAAACgMgAAVgcAAKr4//8BAAAAf39/AAEAAABkAAAAAAAAABQAAABAHwAAAAAAACYAAAAAAAAAwOD//wAAAAAmAAAAZAAAABYAAABMAAAAAAAAAAAAAAAEAAAAAAAAAAEAAAB/f38AAAAAACgAAAAoAAAAZAAAAGQAAAAAAAAAzMzMAAAAAABQAAAAUAAAAGQAAABkAAAAAAAAAAcAAAA4AAAAAAAAAAAAAAAAAAAA////AAAAAAAAAAAAAAAAAAAAAAAAAAAAAAAAAAAAAABkAAAAZAAAAAAAAAAjAAAABAAAAGQAAAAXAAAAFAAAAAAAAAAAAAAA/38AAP9/AAAAAAAACQAAAAQAAAAAAAAADAAAABAAAAAAAAAAAAAAAAAAAAAAAAAAHgAAAGgAAAAAAAAAAAAAAAAAAAAAAAAAAAAAABAnAAAQJwAAAAAAAAAAAAAAAAAAAAAAAAAAAAAAAAAAAAAAAAAAAAAUAAAAAAAAAMDA/wAAAAAAZAAAADIAAAAAAAAAZAAAAAAAAAB/f38ACgAAACIAAAAYAAAAAAAAAAAAAAAAAAAAAAAAAAAAAAAAAAAAJAAAACQAAAAAAAAABwAAAAAAAAAAAAAAAAAAAAAAAAAAAAAAAAAAAH9/fwAlAAAAWAAAAAAAAAAAAAAAAAAAAAAAAAAAAAAAAAAAAAAAAAAAAAAAAAAAAAAAAAAAAAAAPwAAAAAAAACghgEAAAAAAAAAAAAAAAAADAAAAAEAAAAAAAAAAAAAAAAAAAAhAAAAQAAAADwAAAD4AAAAB6AAAAAAAAAAAAAAAAAAAAAAAAAAAAAAAAAAAAAAAAAAAAAAkCQAAPwsAAAAAAAAAAAAAAAAAAAoAAAACAAAAAEAAAABAAAAMAAAABQAAAAAAAAAAAD//wAAAQAAAP//AAABAA=="/>
                         </a:ext>
                       </a:extLst>
                     </pic:cNvPicPr>
@@ -6348,7 +6348,7 @@
                       <a:picLocks noChangeAspect="1"/>
                       <a:extLst>
                         <a:ext uri="smNativeData">
-                          <sm:smNativeData xmlns:sm="smNativeData" xmlns:w="http://schemas.openxmlformats.org/wordprocessingml/2006/main" xmlns:w10="urn:schemas-microsoft-com:office:word" xmlns:v="urn:schemas-microsoft-com:vml" xmlns:o="urn:schemas-microsoft-com:office:office" xmlns="" val="SMDATA_18_nyviXhMAAAAlAAAAEQAAAG0AAAAAkAAAAEgAAACQAAAASAAAAAAAAAAAAAAAAAAAAAEAAABQAAAAAAAAAAAA4D8AAAAAAADgPwAAAAAAAOA/AAAAAAAA4D8AAAAAAADgPwAAAAAAAOA/AAAAAAAA4D8AAAAAAADgPwAAAAAAAOA/AAAAAAAA4D8CAAAAjAAAAAAAAAAAAAAA////AAAAAAAAAAAAAAAAAAAAAAAAAAAAAAAAAAAAAAAAAAAAZAAAAAEAAABAAAAAAAAAAAAAAAAAAAAAAAAAAAAAAAAAAAAAAAAAAAAAAAAAAAAAAAAAAAAAAAAAAAAAAAAAAAAAAAAAAAAAAAAAAAAAAAAAAAAAAAAAAAAAAAAAAAAAFAAAADwAAAAAAAAAAAAAAAAAAAAPAAAAAQAAACMAAAAjAAAAIwAAAB4AAAAAAAAAZAAAAGQAAAAAAAAAZAAAAGQAAAAVAAAAYAAAAAAAAAAAAAAADwAAACADAAAAAAAAAAAAAAEAAACgMgAAVgcAAKr4//8BAAAAf39/AAEAAABkAAAAAAAAABQAAABAHwAAAAAAACYAAAAAAAAAwOD//wAAAAAmAAAAZAAAABYAAABMAAAAAAAAAAAAAAAEAAAAAAAAAAEAAAB/f38AAAAAACgAAAAoAAAAZAAAAGQAAAAAAAAAzMzMAAAAAABQAAAAUAAAAGQAAABkAAAAAAAAAAcAAAA4AAAAAAAAAAAAAAAAAAAA////AAAAAAAAAAAAAAAAAAAAAAAAAAAAAAAAAAAAAABkAAAAZAAAAAAAAAAjAAAABAAAAGQAAAAXAAAAFAAAAAAAAAAAAAAA/38AAP9/AAAAAAAACQAAAAQAAAAAAAAADAAAABAAAAAAAAAAAAAAAAAAAAAAAAAAHgAAAGgAAAAAAAAAAAAAAAAAAAAAAAAAAAAAABAnAAAQJwAAAAAAAAAAAAAAAAAAAAAAAAAAAAAAAAAAAAAAAAAAAAAUAAAAAAAAAMDA/wAAAAAAZAAAADIAAAAAAAAAZAAAAAAAAAB/f38ACgAAACIAAAAYAAAAAAAAAAAAAAAAAAAAAAAAAAAAAAAAAAAAJAAAACQAAAAAAAAABwAAAAAAAAAAAAAAAAAAAAAAAAAAAAAAAAAAAH9/fwAlAAAAWAAAAAAAAAAAAAAAAAAAAAAAAAAAAAAAAAAAAAAAAAAAAAAAAAAAAAAAAAAAAAAAPwAAAAAAAACghgEAAAAAAAAAAAAAAAAADAAAAAEAAAAAAAAAAAAAAAAAAAAhAAAAQAAAADwAAAD8AAAAB6AAAAAAAAAAAAAAAAAAAAAAAAAAAAAAAAAAAAAAAAAAAAAAwSwAACQeAAAAAAAAAAAAAAAAAAAoAAAACAAAAAEAAAABAAAAMAAAABQAAAAAAAAAAAD//wAAAQAAAP//AAABAA=="/>
+                          <sm:smNativeData xmlns="" xmlns:o="urn:schemas-microsoft-com:office:office" xmlns:v="urn:schemas-microsoft-com:vml" xmlns:w10="urn:schemas-microsoft-com:office:word" xmlns:w="http://schemas.openxmlformats.org/wordprocessingml/2006/main" xmlns:sm="smNativeData" val="SMDATA_18_nyviXhMAAAAlAAAAEQAAAG0AAAAAkAAAAEgAAACQAAAASAAAAAAAAAAAAAAAAAAAAAEAAABQAAAAAAAAAAAA4D8AAAAAAADgPwAAAAAAAOA/AAAAAAAA4D8AAAAAAADgPwAAAAAAAOA/AAAAAAAA4D8AAAAAAADgPwAAAAAAAOA/AAAAAAAA4D8CAAAAjAAAAAAAAAAAAAAA////AAAAAAAAAAAAAAAAAAAAAAAAAAAAAAAAAAAAAAAAAAAAZAAAAAEAAABAAAAAAAAAAAAAAAAAAAAAAAAAAAAAAAAAAAAAAAAAAAAAAAAAAAAAAAAAAAAAAAAAAAAAAAAAAAAAAAAAAAAAAAAAAAAAAAAAAAAAAAAAAAAAAAAAAAAAFAAAADwAAAAAAAAAAAAAAAAAAAAPAAAAAQAAACMAAAAjAAAAIwAAAB4AAAAAAAAAZAAAAGQAAAAAAAAAZAAAAGQAAAAVAAAAYAAAAAAAAAAAAAAADwAAACADAAAAAAAAAAAAAAEAAACgMgAAVgcAAKr4//8BAAAAf39/AAEAAABkAAAAAAAAABQAAABAHwAAAAAAACYAAAAAAAAAwOD//wAAAAAmAAAAZAAAABYAAABMAAAAAAAAAAAAAAAEAAAAAAAAAAEAAAB/f38AAAAAACgAAAAoAAAAZAAAAGQAAAAAAAAAzMzMAAAAAABQAAAAUAAAAGQAAABkAAAAAAAAAAcAAAA4AAAAAAAAAAAAAAAAAAAA////AAAAAAAAAAAAAAAAAAAAAAAAAAAAAAAAAAAAAABkAAAAZAAAAAAAAAAjAAAABAAAAGQAAAAXAAAAFAAAAAAAAAAAAAAA/38AAP9/AAAAAAAACQAAAAQAAAAAAAAADAAAABAAAAAAAAAAAAAAAAAAAAAAAAAAHgAAAGgAAAAAAAAAAAAAAAAAAAAAAAAAAAAAABAnAAAQJwAAAAAAAAAAAAAAAAAAAAAAAAAAAAAAAAAAAAAAAAAAAAAUAAAAAAAAAMDA/wAAAAAAZAAAADIAAAAAAAAAZAAAAAAAAAB/f38ACgAAACIAAAAYAAAAAAAAAAAAAAAAAAAAAAAAAAAAAAAAAAAAJAAAACQAAAAAAAAABwAAAAAAAAAAAAAAAAAAAAAAAAAAAAAAAAAAAH9/fwAlAAAAWAAAAAAAAAAAAAAAAAAAAAAAAAAAAAAAAAAAAAAAAAAAAAAAAAAAAAAAAAAAAAAAPwAAAAAAAACghgEAAAAAAAAAAAAAAAAADAAAAAEAAAAAAAAAAAAAAAAAAAAhAAAAQAAAADwAAAD8AAAAB6AAAAAAAAAAAAAAAAAAAAAAAAAAAAAAAAAAAAAAAAAAAAAAwSwAACQeAAAAAAAAAAAAAAAAAAAoAAAACAAAAAEAAAABAAAAMAAAABQAAAAAAAAAAAD//wAAAQAAAP//AAABAA=="/>
                         </a:ext>
                       </a:extLst>
                     </pic:cNvPicPr>
@@ -6422,7 +6422,7 @@
                     <pic:cNvPicPr>
                       <a:extLst>
                         <a:ext uri="smNativeData">
-                          <sm:smNativeData xmlns:sm="smNativeData" xmlns:w="http://schemas.openxmlformats.org/wordprocessingml/2006/main" xmlns:w10="urn:schemas-microsoft-com:office:word" xmlns:v="urn:schemas-microsoft-com:vml" xmlns:o="urn:schemas-microsoft-com:office:office" xmlns="" val="SMDATA_18_nyviXhMAAAAlAAAAEQAAAA0AAAAAkAAAAEgAAACQAAAASAAAAAAAAAAAAAAAAAAAAAEAAABQAAAAAAAAAAAA4D8AAAAAAADgPwAAAAAAAOA/AAAAAAAA4D8AAAAAAADgPwAAAAAAAOA/AAAAAAAA4D8AAAAAAADgPwAAAAAAAOA/AAAAAAAA4D8CAAAAjAAAAAAAAAAAAAAA////AAAAAAAAAAAAAAAAAAAAAAAAAAAAAAAAAAAAAAAAAAAAZAAAAAEAAABAAAAAAAAAAAAAAAAAAAAAAAAAAAAAAAAAAAAAAAAAAAAAAAAAAAAAAAAAAAAAAAAAAAAAAAAAAAAAAAAAAAAAAAAAAAAAAAAAAAAAAAAAAAAAAAAAAAAAFAAAADwAAAAAAAAAAAAAAAAAAAAUAAAAAQAAABQAAAAUAAAAFAAAAAEAAAAAAAAAZAAAAGQAAAAAAAAAZAAAAGQAAAAVAAAAYAAAAAAAAAAAAAAADwAAACADAAAAAAAAAAAAAAEAAACgMgAAVgcAAKr4//8BAAAAf39/AAEAAABkAAAAAAAAABQAAABAHwAAAAAAACYAAAAAAAAAwOD//wAAAAAmAAAAZAAAABYAAABMAAAAAAAAAAAAAAAEAAAAAAAAAAEAAAB/f38AAAAAACgAAAAoAAAAZAAAAGQAAAAAAAAAzMzMAAAAAABQAAAAUAAAAGQAAABkAAAAAAAAAAcAAAA4AAAAAAAAAAAAAAAAAAAA////AAAAAAAAAAAAqgEAAAwEAADBAQAAGwQAAAAAAABkAAAAZAAAAAAAAAAjAAAABAAAAGQAAAAXAAAAFAAAAAAAAAAAAAAA/38AAP9/AAAAAAAACQAAAAQAAAAAAAAADAAAABAAAAAAAAAAAAAAAAAAAAAAAAAAHgAAAGgAAAAAAAAAAAAAAAAAAAAAAAAAAAAAABAnAAAQJwAAAAAAAAAAAAAAAAAAAAAAAAAAAAAAAAAAAAAAAAAAAAAUAAAAAAAAAMDA/wAAAAAAZAAAADIAAAAAAAAAZAAAAAAAAAB/f38ACgAAACIAAAAYAAAAAAAAAAAAAAAAAAAAAAAAAAAAAAAAAAAAJAAAACQAAAAAAAAABwAAAAAAAAAAAAAAAAAAAAAAAAAAAAAAAAAAAH9/fwAlAAAAWAAAAAAAAAAAAAAAAAAAAAAAAAAAAAAAAAAAAAAAAAAAAAAAAAAAAAAAAAAAAAAAPwAAAAAAAACghgEAAAAAAAAAAAAAAAAADAAAAAEAAAAAAAAAAAAAAAAAAAAhAAAAQAAAADwAAAD+AAAAB6AAAAAAAAAAAAAAAAAAAAAAAAAAAAAAAAAAAAAAAAAAAAAADC0AAGwbAAAAAAAAAAAAAAAAAAAoAAAACAAAAAEAAAABAAAAMAAAABQAAAAAAAAAAAD//wAAAQAAAP//AAABAA=="/>
+                          <sm:smNativeData xmlns="" xmlns:o="urn:schemas-microsoft-com:office:office" xmlns:v="urn:schemas-microsoft-com:vml" xmlns:w10="urn:schemas-microsoft-com:office:word" xmlns:w="http://schemas.openxmlformats.org/wordprocessingml/2006/main" xmlns:sm="smNativeData" val="SMDATA_18_nyviXhMAAAAlAAAAEQAAAA0AAAAAkAAAAEgAAACQAAAASAAAAAAAAAAAAAAAAAAAAAEAAABQAAAAAAAAAAAA4D8AAAAAAADgPwAAAAAAAOA/AAAAAAAA4D8AAAAAAADgPwAAAAAAAOA/AAAAAAAA4D8AAAAAAADgPwAAAAAAAOA/AAAAAAAA4D8CAAAAjAAAAAAAAAAAAAAA////AAAAAAAAAAAAAAAAAAAAAAAAAAAAAAAAAAAAAAAAAAAAZAAAAAEAAABAAAAAAAAAAAAAAAAAAAAAAAAAAAAAAAAAAAAAAAAAAAAAAAAAAAAAAAAAAAAAAAAAAAAAAAAAAAAAAAAAAAAAAAAAAAAAAAAAAAAAAAAAAAAAAAAAAAAAFAAAADwAAAAAAAAAAAAAAAAAAAAUAAAAAQAAABQAAAAUAAAAFAAAAAEAAAAAAAAAZAAAAGQAAAAAAAAAZAAAAGQAAAAVAAAAYAAAAAAAAAAAAAAADwAAACADAAAAAAAAAAAAAAEAAACgMgAAVgcAAKr4//8BAAAAf39/AAEAAABkAAAAAAAAABQAAABAHwAAAAAAACYAAAAAAAAAwOD//wAAAAAmAAAAZAAAABYAAABMAAAAAAAAAAAAAAAEAAAAAAAAAAEAAAB/f38AAAAAACgAAAAoAAAAZAAAAGQAAAAAAAAAzMzMAAAAAABQAAAAUAAAAGQAAABkAAAAAAAAAAcAAAA4AAAAAAAAAAAAAAAAAAAA////AAAAAAAAAAAAqgEAAAwEAADBAQAAGwQAAAAAAABkAAAAZAAAAAAAAAAjAAAABAAAAGQAAAAXAAAAFAAAAAAAAAAAAAAA/38AAP9/AAAAAAAACQAAAAQAAAAAAAAADAAAABAAAAAAAAAAAAAAAAAAAAAAAAAAHgAAAGgAAAAAAAAAAAAAAAAAAAAAAAAAAAAAABAnAAAQJwAAAAAAAAAAAAAAAAAAAAAAAAAAAAAAAAAAAAAAAAAAAAAUAAAAAAAAAMDA/wAAAAAAZAAAADIAAAAAAAAAZAAAAAAAAAB/f38ACgAAACIAAAAYAAAAAAAAAAAAAAAAAAAAAAAAAAAAAAAAAAAAJAAAACQAAAAAAAAABwAAAAAAAAAAAAAAAAAAAAAAAAAAAAAAAAAAAH9/fwAlAAAAWAAAAAAAAAAAAAAAAAAAAAAAAAAAAAAAAAAAAAAAAAAAAAAAAAAAAAAAAAAAAAAAPwAAAAAAAACghgEAAAAAAAAAAAAAAAAADAAAAAEAAAAAAAAAAAAAAAAAAAAhAAAAQAAAADwAAAD+AAAAB6AAAAAAAAAAAAAAAAAAAAAAAAAAAAAAAAAAAAAAAAAAAAAADC0AAGwbAAAAAAAAAAAAAAAAAAAoAAAACAAAAAEAAAABAAAAMAAAABQAAAAAAAAAAAD//wAAAQAAAP//AAABAA=="/>
                         </a:ext>
                       </a:extLst>
                     </pic:cNvPicPr>
@@ -7116,6 +7116,9 @@
         <w:t>•  Các comment phải viết rõ ràng, không comment thừa vào các đoạn code không cần thiết</w:t>
       </w:r>
       <w:bookmarkStart w:id="46" w:name="_Toc42405708"/>
+      <w:r>
+        <w:t>.</w:t>
+      </w:r>
     </w:p>
     <w:p>
       <w:pPr>
@@ -7333,7 +7336,7 @@
                       <a:picLocks noChangeAspect="1"/>
                       <a:extLst>
                         <a:ext uri="smNativeData">
-                          <sm:smNativeData xmlns:sm="smNativeData" xmlns:w="http://schemas.openxmlformats.org/wordprocessingml/2006/main" xmlns:w10="urn:schemas-microsoft-com:office:word" xmlns:v="urn:schemas-microsoft-com:vml" xmlns:o="urn:schemas-microsoft-com:office:office" xmlns="" val="SMDATA_18_nyviXhMAAAAlAAAAEQAAAC0AAAAAkAAAAEgAAACQAAAASAAAAAAAAAAAAAAAAAAAAAEAAABQAAAAAAAAAAAA4D8AAAAAAADgPwAAAAAAAOA/AAAAAAAA4D8AAAAAAADgPwAAAAAAAOA/AAAAAAAA4D8AAAAAAADgPwAAAAAAAOA/AAAAAAAA4D8CAAAAjAAAAAAAAAAAAAAA////AAAAAAAAAAAAAAAAAAAAAAAAAAAAAAAAAAAAAAAAAAAAZAAAAAEAAABAAAAAAAAAAAAAAAAAAAAAAAAAAAAAAAAAAAAAAAAAAAAAAAAAAAAAAAAAAAAAAAAAAAAAAAAAAAAAAAAAAAAAAAAAAAAAAAAAAAAAAAAAAAAAAAAAAAAAFAAAADwAAAAAAAAAAAAAAAAAAAAUAAAAAQAAABQAAAAUAAAAFAAAAAEAAAAAAAAAZAAAAGQAAAAAAAAAZAAAAGQAAAAVAAAAYAAAAAAAAAAAAAAADwAAACADAAAAAAAAAAAAAAEAAACgMgAAVgcAAKr4//8BAAAAf39/AAEAAABkAAAAAAAAABQAAABAHwAAAAAAACYAAAAAAAAAwOD//wAAAAAmAAAAZAAAABYAAABMAAAAAAAAAAAAAAAEAAAAAAAAAAEAAAB/f38AAAAAACgAAAAoAAAAZAAAAGQAAAAAAAAAzMzMAAAAAABQAAAAUAAAAGQAAABkAAAAAAAAAAcAAAA4AAAAAAAAAAAAAAAAAAAA////AAAAAAAAAAAAAAAAAAAAAAAAAAAAAAAAAAAAAABkAAAAZAAAAAAAAAAjAAAABAAAAGQAAAAXAAAAFAAAAAAAAAAAAAAA/38AAP9/AAAAAAAACQAAAAQAAAAAAAAADAAAABAAAAAAAAAAAAAAAAAAAAAAAAAAHgAAAGgAAAAAAAAAAAAAAAAAAAAAAAAAAAAAABAnAAAQJwAAAAAAAAAAAAAAAAAAAAAAAAAAAAAAAAAAAAAAAAAAAAAUAAAAAAAAAMDA/wAAAAAAZAAAADIAAAAAAAAAZAAAAAAAAAB/f38ACgAAACIAAAAYAAAAAAAAAAAAAAAAAAAAAAAAAAAAAAAAAAAAJAAAACQAAAAAAAAABwAAAAAAAAAAAAAAAAAAAAAAAAAAAAAAAAAAAH9/fwAlAAAAWAAAAAAAAAAAAAAAAAAAAAAAAAAAAAAAAAAAAAAAAAAAAAAAAAAAAAAAAAAAAAAAPwAAAAAAAACghgEAAAAAAAAAAAAAAAAADAAAAAEAAAAAAAAAAAAAAAAAAAAhAAAAQAAAADwAAAAtAQAAB6AAAAAAAAAAAAAAAAAAAAAAAAAAAAAAAAAAAAAAAAAAAAAAkCQAAGsbAAAAAAAAAAAAAAAAAAAoAAAACAAAAAEAAAABAAAAMAAAABQAAAAAAAAAAAD//wAAAQAAAP//AAABAA=="/>
+                          <sm:smNativeData xmlns="" xmlns:o="urn:schemas-microsoft-com:office:office" xmlns:v="urn:schemas-microsoft-com:vml" xmlns:w10="urn:schemas-microsoft-com:office:word" xmlns:w="http://schemas.openxmlformats.org/wordprocessingml/2006/main" xmlns:sm="smNativeData" val="SMDATA_18_nyviXhMAAAAlAAAAEQAAAC0AAAAAkAAAAEgAAACQAAAASAAAAAAAAAAAAAAAAAAAAAEAAABQAAAAAAAAAAAA4D8AAAAAAADgPwAAAAAAAOA/AAAAAAAA4D8AAAAAAADgPwAAAAAAAOA/AAAAAAAA4D8AAAAAAADgPwAAAAAAAOA/AAAAAAAA4D8CAAAAjAAAAAAAAAAAAAAA////AAAAAAAAAAAAAAAAAAAAAAAAAAAAAAAAAAAAAAAAAAAAZAAAAAEAAABAAAAAAAAAAAAAAAAAAAAAAAAAAAAAAAAAAAAAAAAAAAAAAAAAAAAAAAAAAAAAAAAAAAAAAAAAAAAAAAAAAAAAAAAAAAAAAAAAAAAAAAAAAAAAAAAAAAAAFAAAADwAAAAAAAAAAAAAAAAAAAAUAAAAAQAAABQAAAAUAAAAFAAAAAEAAAAAAAAAZAAAAGQAAAAAAAAAZAAAAGQAAAAVAAAAYAAAAAAAAAAAAAAADwAAACADAAAAAAAAAAAAAAEAAACgMgAAVgcAAKr4//8BAAAAf39/AAEAAABkAAAAAAAAABQAAABAHwAAAAAAACYAAAAAAAAAwOD//wAAAAAmAAAAZAAAABYAAABMAAAAAAAAAAAAAAAEAAAAAAAAAAEAAAB/f38AAAAAACgAAAAoAAAAZAAAAGQAAAAAAAAAzMzMAAAAAABQAAAAUAAAAGQAAABkAAAAAAAAAAcAAAA4AAAAAAAAAAAAAAAAAAAA////AAAAAAAAAAAAAAAAAAAAAAAAAAAAAAAAAAAAAABkAAAAZAAAAAAAAAAjAAAABAAAAGQAAAAXAAAAFAAAAAAAAAAAAAAA/38AAP9/AAAAAAAACQAAAAQAAAAAAAAADAAAABAAAAAAAAAAAAAAAAAAAAAAAAAAHgAAAGgAAAAAAAAAAAAAAAAAAAAAAAAAAAAAABAnAAAQJwAAAAAAAAAAAAAAAAAAAAAAAAAAAAAAAAAAAAAAAAAAAAAUAAAAAAAAAMDA/wAAAAAAZAAAADIAAAAAAAAAZAAAAAAAAAB/f38ACgAAACIAAAAYAAAAAAAAAAAAAAAAAAAAAAAAAAAAAAAAAAAAJAAAACQAAAAAAAAABwAAAAAAAAAAAAAAAAAAAAAAAAAAAAAAAAAAAH9/fwAlAAAAWAAAAAAAAAAAAAAAAAAAAAAAAAAAAAAAAAAAAAAAAAAAAAAAAAAAAAAAAAAAAAAAPwAAAAAAAACghgEAAAAAAAAAAAAAAAAADAAAAAEAAAAAAAAAAAAAAAAAAAAhAAAAQAAAADwAAAAtAQAAB6AAAAAAAAAAAAAAAAAAAAAAAAAAAAAAAAAAAAAAAAAAAAAAkCQAAGsbAAAAAAAAAAAAAAAAAAAoAAAACAAAAAEAAAABAAAAMAAAABQAAAAAAAAAAAD//wAAAQAAAP//AAABAA=="/>
                         </a:ext>
                       </a:extLst>
                     </pic:cNvPicPr>
@@ -7415,7 +7418,7 @@
                       <a:picLocks noChangeAspect="1"/>
                       <a:extLst>
                         <a:ext uri="smNativeData">
-                          <sm:smNativeData xmlns:sm="smNativeData" xmlns:w="http://schemas.openxmlformats.org/wordprocessingml/2006/main" xmlns:w10="urn:schemas-microsoft-com:office:word" xmlns:v="urn:schemas-microsoft-com:vml" xmlns:o="urn:schemas-microsoft-com:office:office" xmlns="" val="SMDATA_18_nyviXhMAAAAlAAAAEQAAAC0AAAAAkAAAAEgAAACQAAAASAAAAAAAAAAAAAAAAAAAAAEAAABQAAAAAAAAAAAA4D8AAAAAAADgPwAAAAAAAOA/AAAAAAAA4D8AAAAAAADgPwAAAAAAAOA/AAAAAAAA4D8AAAAAAADgPwAAAAAAAOA/AAAAAAAA4D8CAAAAjAAAAAAAAAAAAAAA////AAAAAAAAAAAAAAAAAAAAAAAAAAAAAAAAAAAAAAAAAAAAZAAAAAEAAABAAAAAAAAAAAAAAAAAAAAAAAAAAAAAAAAAAAAAAAAAAAAAAAAAAAAAAAAAAAAAAAAAAAAAAAAAAAAAAAAAAAAAAAAAAAAAAAAAAAAAAAAAAAAAAAAAAAAAFAAAADwAAAAAAAAAAAAAAAAAAAAUAAAAAQAAABQAAAAUAAAAFAAAAAEAAAAAAAAAZAAAAGQAAAAAAAAAZAAAAGQAAAAVAAAAYAAAAAAAAAAAAAAADwAAACADAAAAAAAAAAAAAAEAAACgMgAAVgcAAKr4//8BAAAAf39/AAEAAABkAAAAAAAAABQAAABAHwAAAAAAACYAAAAAAAAAwOD//wAAAAAmAAAAZAAAABYAAABMAAAAAAAAAAAAAAAEAAAAAAAAAAEAAAB/f38AAAAAACgAAAAoAAAAZAAAAGQAAAAAAAAAzMzMAAAAAABQAAAAUAAAAGQAAABkAAAAAAAAAAcAAAA4AAAAAAAAAAAAAAAAAAAA////AAAAAAAAAAAAAAAAAAAAAAAAAAAAAAAAAAAAAABkAAAAZAAAAAAAAAAjAAAABAAAAGQAAAAXAAAAFAAAAAAAAAAAAAAA/38AAP9/AAAAAAAACQAAAAQAAAAAAAAADAAAABAAAAAAAAAAAAAAAAAAAAAAAAAAHgAAAGgAAAAAAAAAAAAAAAAAAAAAAAAAAAAAABAnAAAQJwAAAAAAAAAAAAAAAAAAAAAAAAAAAAAAAAAAAAAAAAAAAAAUAAAAAAAAAMDA/wAAAAAAZAAAADIAAAAAAAAAZAAAAAAAAAB/f38ACgAAACIAAAAYAAAAAAAAAAAAAAAAAAAAAAAAAAAAAAAAAAAAJAAAACQAAAAAAAAABwAAAAAAAAAAAAAAAAAAAAAAAAAAAAAAAAAAAH9/fwAlAAAAWAAAAAAAAAAAAAAAAAAAAAAAAAAAAAAAAAAAAAAAAAAAAAAAAAAAAAAAAAAAAAAAPwAAAAAAAACghgEAAAAAAAAAAAAAAAAADAAAAAEAAAAAAAAAAAAAAAAAAAAhAAAAQAAAADwAAAAvAQAAB6AAAAAAAAAAAAAAAAAAAAAAAAAAAAAAAAAAAAAAAAAAAAAAkCQAAGsbAAAAAAAAAAAAAAAAAAAoAAAACAAAAAEAAAABAAAAMAAAABQAAAAAAAAAAAD//wAAAQAAAP//AAABAA=="/>
+                          <sm:smNativeData xmlns="" xmlns:o="urn:schemas-microsoft-com:office:office" xmlns:v="urn:schemas-microsoft-com:vml" xmlns:w10="urn:schemas-microsoft-com:office:word" xmlns:w="http://schemas.openxmlformats.org/wordprocessingml/2006/main" xmlns:sm="smNativeData" val="SMDATA_18_nyviXhMAAAAlAAAAEQAAAC0AAAAAkAAAAEgAAACQAAAASAAAAAAAAAAAAAAAAAAAAAEAAABQAAAAAAAAAAAA4D8AAAAAAADgPwAAAAAAAOA/AAAAAAAA4D8AAAAAAADgPwAAAAAAAOA/AAAAAAAA4D8AAAAAAADgPwAAAAAAAOA/AAAAAAAA4D8CAAAAjAAAAAAAAAAAAAAA////AAAAAAAAAAAAAAAAAAAAAAAAAAAAAAAAAAAAAAAAAAAAZAAAAAEAAABAAAAAAAAAAAAAAAAAAAAAAAAAAAAAAAAAAAAAAAAAAAAAAAAAAAAAAAAAAAAAAAAAAAAAAAAAAAAAAAAAAAAAAAAAAAAAAAAAAAAAAAAAAAAAAAAAAAAAFAAAADwAAAAAAAAAAAAAAAAAAAAUAAAAAQAAABQAAAAUAAAAFAAAAAEAAAAAAAAAZAAAAGQAAAAAAAAAZAAAAGQAAAAVAAAAYAAAAAAAAAAAAAAADwAAACADAAAAAAAAAAAAAAEAAACgMgAAVgcAAKr4//8BAAAAf39/AAEAAABkAAAAAAAAABQAAABAHwAAAAAAACYAAAAAAAAAwOD//wAAAAAmAAAAZAAAABYAAABMAAAAAAAAAAAAAAAEAAAAAAAAAAEAAAB/f38AAAAAACgAAAAoAAAAZAAAAGQAAAAAAAAAzMzMAAAAAABQAAAAUAAAAGQAAABkAAAAAAAAAAcAAAA4AAAAAAAAAAAAAAAAAAAA////AAAAAAAAAAAAAAAAAAAAAAAAAAAAAAAAAAAAAABkAAAAZAAAAAAAAAAjAAAABAAAAGQAAAAXAAAAFAAAAAAAAAAAAAAA/38AAP9/AAAAAAAACQAAAAQAAAAAAAAADAAAABAAAAAAAAAAAAAAAAAAAAAAAAAAHgAAAGgAAAAAAAAAAAAAAAAAAAAAAAAAAAAAABAnAAAQJwAAAAAAAAAAAAAAAAAAAAAAAAAAAAAAAAAAAAAAAAAAAAAUAAAAAAAAAMDA/wAAAAAAZAAAADIAAAAAAAAAZAAAAAAAAAB/f38ACgAAACIAAAAYAAAAAAAAAAAAAAAAAAAAAAAAAAAAAAAAAAAAJAAAACQAAAAAAAAABwAAAAAAAAAAAAAAAAAAAAAAAAAAAAAAAAAAAH9/fwAlAAAAWAAAAAAAAAAAAAAAAAAAAAAAAAAAAAAAAAAAAAAAAAAAAAAAAAAAAAAAAAAAAAAAPwAAAAAAAACghgEAAAAAAAAAAAAAAAAADAAAAAEAAAAAAAAAAAAAAAAAAAAhAAAAQAAAADwAAAAvAQAAB6AAAAAAAAAAAAAAAAAAAAAAAAAAAAAAAAAAAAAAAAAAAAAAkCQAAGsbAAAAAAAAAAAAAAAAAAAoAAAACAAAAAEAAAABAAAAMAAAABQAAAAAAAAAAAD//wAAAQAAAP//AAABAA=="/>
                         </a:ext>
                       </a:extLst>
                     </pic:cNvPicPr>
@@ -7507,7 +7510,7 @@
                       <a:picLocks noChangeAspect="1"/>
                       <a:extLst>
                         <a:ext uri="smNativeData">
-                          <sm:smNativeData xmlns:sm="smNativeData" xmlns:w="http://schemas.openxmlformats.org/wordprocessingml/2006/main" xmlns:w10="urn:schemas-microsoft-com:office:word" xmlns:v="urn:schemas-microsoft-com:vml" xmlns:o="urn:schemas-microsoft-com:office:office" xmlns="" val="SMDATA_18_nyviXhMAAAAlAAAAEQAAAC0AAAAAkAAAAEgAAACQAAAASAAAAAAAAAAAAAAAAAAAAAEAAABQAAAAAAAAAAAA4D8AAAAAAADgPwAAAAAAAOA/AAAAAAAA4D8AAAAAAADgPwAAAAAAAOA/AAAAAAAA4D8AAAAAAADgPwAAAAAAAOA/AAAAAAAA4D8CAAAAjAAAAAAAAAAAAAAA////AAAAAAAAAAAAAAAAAAAAAAAAAAAAAAAAAAAAAAAAAAAAZAAAAAEAAABAAAAAAAAAAAAAAAAAAAAAAAAAAAAAAAAAAAAAAAAAAAAAAAAAAAAAAAAAAAAAAAAAAAAAAAAAAAAAAAAAAAAAAAAAAAAAAAAAAAAAAAAAAAAAAAAAAAAAFAAAADwAAAAAAAAAAAAAAAAAAAAUAAAAAQAAABQAAAAUAAAAFAAAAAEAAAAAAAAAZAAAAGQAAAAAAAAAZAAAAGQAAAAVAAAAYAAAAAAAAAAAAAAADwAAACADAAAAAAAAAAAAAAEAAACgMgAAVgcAAKr4//8BAAAAf39/AAEAAABkAAAAAAAAABQAAABAHwAAAAAAACYAAAAAAAAAwOD//wAAAAAmAAAAZAAAABYAAABMAAAAAAAAAAAAAAAEAAAAAAAAAAEAAAB/f38AAAAAACgAAAAoAAAAZAAAAGQAAAAAAAAAzMzMAAAAAABQAAAAUAAAAGQAAABkAAAAAAAAAAcAAAA4AAAAAAAAAAAAAAAAAAAA////AAAAAAAAAAAAAAAAAAAAAAAAAAAAAAAAAAAAAABkAAAAZAAAAAAAAAAjAAAABAAAAGQAAAAXAAAAFAAAAAAAAAAAAAAA/38AAP9/AAAAAAAACQAAAAQAAAAAAAAADAAAABAAAAAAAAAAAAAAAAAAAAAAAAAAHgAAAGgAAAAAAAAAAAAAAAAAAAAAAAAAAAAAABAnAAAQJwAAAAAAAAAAAAAAAAAAAAAAAAAAAAAAAAAAAAAAAAAAAAAUAAAAAAAAAMDA/wAAAAAAZAAAADIAAAAAAAAAZAAAAAAAAAB/f38ACgAAACIAAAAYAAAAAAAAAAAAAAAAAAAAAAAAAAAAAAAAAAAAJAAAACQAAAAAAAAABwAAAAAAAAAAAAAAAAAAAAAAAAAAAAAAAAAAAH9/fwAlAAAAWAAAAAAAAAAAAAAAAAAAAAAAAAAAAAAAAAAAAAAAAAAAAAAAAAAAAAAAAAAAAAAAPwAAAAAAAACghgEAAAAAAAAAAAAAAAAADAAAAAEAAAAAAAAAAAAAAAAAAAAhAAAAQAAAADwAAAAxAQAAB6AAAAAAAAAAAAAAAAAAAAAAAAAAAAAAAAAAAAAAAAAAAAAAkCQAAGsbAAAAAAAAAAAAAAAAAAAoAAAACAAAAAEAAAABAAAAMAAAABQAAAAAAAAAAAD//wAAAQAAAP//AAABAA=="/>
+                          <sm:smNativeData xmlns="" xmlns:o="urn:schemas-microsoft-com:office:office" xmlns:v="urn:schemas-microsoft-com:vml" xmlns:w10="urn:schemas-microsoft-com:office:word" xmlns:w="http://schemas.openxmlformats.org/wordprocessingml/2006/main" xmlns:sm="smNativeData" val="SMDATA_18_nyviXhMAAAAlAAAAEQAAAC0AAAAAkAAAAEgAAACQAAAASAAAAAAAAAAAAAAAAAAAAAEAAABQAAAAAAAAAAAA4D8AAAAAAADgPwAAAAAAAOA/AAAAAAAA4D8AAAAAAADgPwAAAAAAAOA/AAAAAAAA4D8AAAAAAADgPwAAAAAAAOA/AAAAAAAA4D8CAAAAjAAAAAAAAAAAAAAA////AAAAAAAAAAAAAAAAAAAAAAAAAAAAAAAAAAAAAAAAAAAAZAAAAAEAAABAAAAAAAAAAAAAAAAAAAAAAAAAAAAAAAAAAAAAAAAAAAAAAAAAAAAAAAAAAAAAAAAAAAAAAAAAAAAAAAAAAAAAAAAAAAAAAAAAAAAAAAAAAAAAAAAAAAAAFAAAADwAAAAAAAAAAAAAAAAAAAAUAAAAAQAAABQAAAAUAAAAFAAAAAEAAAAAAAAAZAAAAGQAAAAAAAAAZAAAAGQAAAAVAAAAYAAAAAAAAAAAAAAADwAAACADAAAAAAAAAAAAAAEAAACgMgAAVgcAAKr4//8BAAAAf39/AAEAAABkAAAAAAAAABQAAABAHwAAAAAAACYAAAAAAAAAwOD//wAAAAAmAAAAZAAAABYAAABMAAAAAAAAAAAAAAAEAAAAAAAAAAEAAAB/f38AAAAAACgAAAAoAAAAZAAAAGQAAAAAAAAAzMzMAAAAAABQAAAAUAAAAGQAAABkAAAAAAAAAAcAAAA4AAAAAAAAAAAAAAAAAAAA////AAAAAAAAAAAAAAAAAAAAAAAAAAAAAAAAAAAAAABkAAAAZAAAAAAAAAAjAAAABAAAAGQAAAAXAAAAFAAAAAAAAAAAAAAA/38AAP9/AAAAAAAACQAAAAQAAAAAAAAADAAAABAAAAAAAAAAAAAAAAAAAAAAAAAAHgAAAGgAAAAAAAAAAAAAAAAAAAAAAAAAAAAAABAnAAAQJwAAAAAAAAAAAAAAAAAAAAAAAAAAAAAAAAAAAAAAAAAAAAAUAAAAAAAAAMDA/wAAAAAAZAAAADIAAAAAAAAAZAAAAAAAAAB/f38ACgAAACIAAAAYAAAAAAAAAAAAAAAAAAAAAAAAAAAAAAAAAAAAJAAAACQAAAAAAAAABwAAAAAAAAAAAAAAAAAAAAAAAAAAAAAAAAAAAH9/fwAlAAAAWAAAAAAAAAAAAAAAAAAAAAAAAAAAAAAAAAAAAAAAAAAAAAAAAAAAAAAAAAAAAAAAPwAAAAAAAACghgEAAAAAAAAAAAAAAAAADAAAAAEAAAAAAAAAAAAAAAAAAAAhAAAAQAAAADwAAAAxAQAAB6AAAAAAAAAAAAAAAAAAAAAAAAAAAAAAAAAAAAAAAAAAAAAAkCQAAGsbAAAAAAAAAAAAAAAAAAAoAAAACAAAAAEAAAABAAAAMAAAABQAAAAAAAAAAAD//wAAAQAAAP//AAABAA=="/>
                         </a:ext>
                       </a:extLst>
                     </pic:cNvPicPr>
@@ -7589,7 +7592,7 @@
                       <a:picLocks noChangeAspect="1"/>
                       <a:extLst>
                         <a:ext uri="smNativeData">
-                          <sm:smNativeData xmlns:sm="smNativeData" xmlns:w="http://schemas.openxmlformats.org/wordprocessingml/2006/main" xmlns:w10="urn:schemas-microsoft-com:office:word" xmlns:v="urn:schemas-microsoft-com:vml" xmlns:o="urn:schemas-microsoft-com:office:office" xmlns="" val="SMDATA_18_nyviXhMAAAAlAAAAEQAAAC0AAAAAkAAAAEgAAACQAAAASAAAAAAAAAAAAAAAAAAAAAEAAABQAAAAAAAAAAAA4D8AAAAAAADgPwAAAAAAAOA/AAAAAAAA4D8AAAAAAADgPwAAAAAAAOA/AAAAAAAA4D8AAAAAAADgPwAAAAAAAOA/AAAAAAAA4D8CAAAAjAAAAAAAAAAAAAAA////AAAAAAAAAAAAAAAAAAAAAAAAAAAAAAAAAAAAAAAAAAAAZAAAAAEAAABAAAAAAAAAAAAAAAAAAAAAAAAAAAAAAAAAAAAAAAAAAAAAAAAAAAAAAAAAAAAAAAAAAAAAAAAAAAAAAAAAAAAAAAAAAAAAAAAAAAAAAAAAAAAAAAAAAAAAFAAAADwAAAAAAAAAAAAAAAAAAAAUAAAAAQAAABQAAAAUAAAAFAAAAAEAAAAAAAAAZAAAAGQAAAAAAAAAZAAAAGQAAAAVAAAAYAAAAAAAAAAAAAAADwAAACADAAAAAAAAAAAAAAEAAACgMgAAVgcAAKr4//8BAAAAf39/AAEAAABkAAAAAAAAABQAAABAHwAAAAAAACYAAAAAAAAAwOD//wAAAAAmAAAAZAAAABYAAABMAAAAAAAAAAAAAAAEAAAAAAAAAAEAAAB/f38AAAAAACgAAAAoAAAAZAAAAGQAAAAAAAAAzMzMAAAAAABQAAAAUAAAAGQAAABkAAAAAAAAAAcAAAA4AAAAAAAAAAAAAAAAAAAA////AAAAAAAAAAAAAAAAAAAAAAAAAAAAAAAAAAAAAABkAAAAZAAAAAAAAAAjAAAABAAAAGQAAAAXAAAAFAAAAAAAAAAAAAAA/38AAP9/AAAAAAAACQAAAAQAAAAAAAAADAAAABAAAAAAAAAAAAAAAAAAAAAAAAAAHgAAAGgAAAAAAAAAAAAAAAAAAAAAAAAAAAAAABAnAAAQJwAAAAAAAAAAAAAAAAAAAAAAAAAAAAAAAAAAAAAAAAAAAAAUAAAAAAAAAMDA/wAAAAAAZAAAADIAAAAAAAAAZAAAAAAAAAB/f38ACgAAACIAAAAYAAAAAAAAAAAAAAAAAAAAAAAAAAAAAAAAAAAAJAAAACQAAAAAAAAABwAAAAAAAAAAAAAAAAAAAAAAAAAAAAAAAAAAAH9/fwAlAAAAWAAAAAAAAAAAAAAAAAAAAAAAAAAAAAAAAAAAAAAAAAAAAAAAAAAAAAAAAAAAAAAAPwAAAAAAAACghgEAAAAAAAAAAAAAAAAADAAAAAEAAAAAAAAAAAAAAAAAAAAhAAAAQAAAADwAAAAzAQAAB6AAAAAAAAAAAAAAAAAAAAAAAAAAAAAAAAAAAAAAAAAAAAAAkCQAAGsbAAAAAAAAAAAAAAAAAAAoAAAACAAAAAEAAAABAAAAMAAAABQAAAAAAAAAAAD//wAAAQAAAP//AAABAA=="/>
+                          <sm:smNativeData xmlns="" xmlns:o="urn:schemas-microsoft-com:office:office" xmlns:v="urn:schemas-microsoft-com:vml" xmlns:w10="urn:schemas-microsoft-com:office:word" xmlns:w="http://schemas.openxmlformats.org/wordprocessingml/2006/main" xmlns:sm="smNativeData" val="SMDATA_18_nyviXhMAAAAlAAAAEQAAAC0AAAAAkAAAAEgAAACQAAAASAAAAAAAAAAAAAAAAAAAAAEAAABQAAAAAAAAAAAA4D8AAAAAAADgPwAAAAAAAOA/AAAAAAAA4D8AAAAAAADgPwAAAAAAAOA/AAAAAAAA4D8AAAAAAADgPwAAAAAAAOA/AAAAAAAA4D8CAAAAjAAAAAAAAAAAAAAA////AAAAAAAAAAAAAAAAAAAAAAAAAAAAAAAAAAAAAAAAAAAAZAAAAAEAAABAAAAAAAAAAAAAAAAAAAAAAAAAAAAAAAAAAAAAAAAAAAAAAAAAAAAAAAAAAAAAAAAAAAAAAAAAAAAAAAAAAAAAAAAAAAAAAAAAAAAAAAAAAAAAAAAAAAAAFAAAADwAAAAAAAAAAAAAAAAAAAAUAAAAAQAAABQAAAAUAAAAFAAAAAEAAAAAAAAAZAAAAGQAAAAAAAAAZAAAAGQAAAAVAAAAYAAAAAAAAAAAAAAADwAAACADAAAAAAAAAAAAAAEAAACgMgAAVgcAAKr4//8BAAAAf39/AAEAAABkAAAAAAAAABQAAABAHwAAAAAAACYAAAAAAAAAwOD//wAAAAAmAAAAZAAAABYAAABMAAAAAAAAAAAAAAAEAAAAAAAAAAEAAAB/f38AAAAAACgAAAAoAAAAZAAAAGQAAAAAAAAAzMzMAAAAAABQAAAAUAAAAGQAAABkAAAAAAAAAAcAAAA4AAAAAAAAAAAAAAAAAAAA////AAAAAAAAAAAAAAAAAAAAAAAAAAAAAAAAAAAAAABkAAAAZAAAAAAAAAAjAAAABAAAAGQAAAAXAAAAFAAAAAAAAAAAAAAA/38AAP9/AAAAAAAACQAAAAQAAAAAAAAADAAAABAAAAAAAAAAAAAAAAAAAAAAAAAAHgAAAGgAAAAAAAAAAAAAAAAAAAAAAAAAAAAAABAnAAAQJwAAAAAAAAAAAAAAAAAAAAAAAAAAAAAAAAAAAAAAAAAAAAAUAAAAAAAAAMDA/wAAAAAAZAAAADIAAAAAAAAAZAAAAAAAAAB/f38ACgAAACIAAAAYAAAAAAAAAAAAAAAAAAAAAAAAAAAAAAAAAAAAJAAAACQAAAAAAAAABwAAAAAAAAAAAAAAAAAAAAAAAAAAAAAAAAAAAH9/fwAlAAAAWAAAAAAAAAAAAAAAAAAAAAAAAAAAAAAAAAAAAAAAAAAAAAAAAAAAAAAAAAAAAAAAPwAAAAAAAACghgEAAAAAAAAAAAAAAAAADAAAAAEAAAAAAAAAAAAAAAAAAAAhAAAAQAAAADwAAAAzAQAAB6AAAAAAAAAAAAAAAAAAAAAAAAAAAAAAAAAAAAAAAAAAAAAAkCQAAGsbAAAAAAAAAAAAAAAAAAAoAAAACAAAAAEAAAABAAAAMAAAABQAAAAAAAAAAAD//wAAAQAAAP//AAABAA=="/>
                         </a:ext>
                       </a:extLst>
                     </pic:cNvPicPr>
@@ -7671,7 +7674,7 @@
                       <a:picLocks noChangeAspect="1"/>
                       <a:extLst>
                         <a:ext uri="smNativeData">
-                          <sm:smNativeData xmlns:sm="smNativeData" xmlns:w="http://schemas.openxmlformats.org/wordprocessingml/2006/main" xmlns:w10="urn:schemas-microsoft-com:office:word" xmlns:v="urn:schemas-microsoft-com:vml" xmlns:o="urn:schemas-microsoft-com:office:office" xmlns="" val="SMDATA_18_nyviXhMAAAAlAAAAEQAAAC0AAAAAkAAAAEgAAACQAAAASAAAAAAAAAAAAAAAAAAAAAEAAABQAAAAAAAAAAAA4D8AAAAAAADgPwAAAAAAAOA/AAAAAAAA4D8AAAAAAADgPwAAAAAAAOA/AAAAAAAA4D8AAAAAAADgPwAAAAAAAOA/AAAAAAAA4D8CAAAAjAAAAAAAAAAAAAAA////AAAAAAAAAAAAAAAAAAAAAAAAAAAAAAAAAAAAAAAAAAAAZAAAAAEAAABAAAAAAAAAAAAAAAAAAAAAAAAAAAAAAAAAAAAAAAAAAAAAAAAAAAAAAAAAAAAAAAAAAAAAAAAAAAAAAAAAAAAAAAAAAAAAAAAAAAAAAAAAAAAAAAAAAAAAFAAAADwAAAAAAAAAAAAAAAAAAAAUAAAAAQAAABQAAAAUAAAAFAAAAAEAAAAAAAAAZAAAAGQAAAAAAAAAZAAAAGQAAAAVAAAAYAAAAAAAAAAAAAAADwAAACADAAAAAAAAAAAAAAEAAACgMgAAVgcAAKr4//8BAAAAf39/AAEAAABkAAAAAAAAABQAAABAHwAAAAAAACYAAAAAAAAAwOD//wAAAAAmAAAAZAAAABYAAABMAAAAAAAAAAAAAAAEAAAAAAAAAAEAAAB/f38AAAAAACgAAAAoAAAAZAAAAGQAAAAAAAAAzMzMAAAAAABQAAAAUAAAAGQAAABkAAAAAAAAAAcAAAA4AAAAAAAAAAAAAAAAAAAA////AAAAAAAAAAAAAAAAAAAAAAAAAAAAAAAAAAAAAABkAAAAZAAAAAAAAAAjAAAABAAAAGQAAAAXAAAAFAAAAAAAAAAAAAAA/38AAP9/AAAAAAAACQAAAAQAAAAAAAAADAAAABAAAAAAAAAAAAAAAAAAAAAAAAAAHgAAAGgAAAAAAAAAAAAAAAAAAAAAAAAAAAAAABAnAAAQJwAAAAAAAAAAAAAAAAAAAAAAAAAAAAAAAAAAAAAAAAAAAAAUAAAAAAAAAMDA/wAAAAAAZAAAADIAAAAAAAAAZAAAAAAAAAB/f38ACgAAACIAAAAYAAAAAAAAAAAAAAAAAAAAAAAAAAAAAAAAAAAAJAAAACQAAAAAAAAABwAAAAAAAAAAAAAAAAAAAAAAAAAAAAAAAAAAAH9/fwAlAAAAWAAAAAAAAAAAAAAAAAAAAAAAAAAAAAAAAAAAAAAAAAAAAAAAAAAAAAAAAAAAAAAAPwAAAAAAAACghgEAAAAAAAAAAAAAAAAADAAAAAEAAAAAAAAAAAAAAAAAAAAhAAAAQAAAADwAAAA1AQAAB6AAAAAAAAAAAAAAAAAAAAAAAAAAAAAAAAAAAAAAAAAAAAAAkCQAAGsbAAAAAAAAAAAAAAAAAAAoAAAACAAAAAEAAAABAAAAMAAAABQAAAAAAAAAAAD//wAAAQAAAP//AAABAA=="/>
+                          <sm:smNativeData xmlns="" xmlns:o="urn:schemas-microsoft-com:office:office" xmlns:v="urn:schemas-microsoft-com:vml" xmlns:w10="urn:schemas-microsoft-com:office:word" xmlns:w="http://schemas.openxmlformats.org/wordprocessingml/2006/main" xmlns:sm="smNativeData" val="SMDATA_18_nyviXhMAAAAlAAAAEQAAAC0AAAAAkAAAAEgAAACQAAAASAAAAAAAAAAAAAAAAAAAAAEAAABQAAAAAAAAAAAA4D8AAAAAAADgPwAAAAAAAOA/AAAAAAAA4D8AAAAAAADgPwAAAAAAAOA/AAAAAAAA4D8AAAAAAADgPwAAAAAAAOA/AAAAAAAA4D8CAAAAjAAAAAAAAAAAAAAA////AAAAAAAAAAAAAAAAAAAAAAAAAAAAAAAAAAAAAAAAAAAAZAAAAAEAAABAAAAAAAAAAAAAAAAAAAAAAAAAAAAAAAAAAAAAAAAAAAAAAAAAAAAAAAAAAAAAAAAAAAAAAAAAAAAAAAAAAAAAAAAAAAAAAAAAAAAAAAAAAAAAAAAAAAAAFAAAADwAAAAAAAAAAAAAAAAAAAAUAAAAAQAAABQAAAAUAAAAFAAAAAEAAAAAAAAAZAAAAGQAAAAAAAAAZAAAAGQAAAAVAAAAYAAAAAAAAAAAAAAADwAAACADAAAAAAAAAAAAAAEAAACgMgAAVgcAAKr4//8BAAAAf39/AAEAAABkAAAAAAAAABQAAABAHwAAAAAAACYAAAAAAAAAwOD//wAAAAAmAAAAZAAAABYAAABMAAAAAAAAAAAAAAAEAAAAAAAAAAEAAAB/f38AAAAAACgAAAAoAAAAZAAAAGQAAAAAAAAAzMzMAAAAAABQAAAAUAAAAGQAAABkAAAAAAAAAAcAAAA4AAAAAAAAAAAAAAAAAAAA////AAAAAAAAAAAAAAAAAAAAAAAAAAAAAAAAAAAAAABkAAAAZAAAAAAAAAAjAAAABAAAAGQAAAAXAAAAFAAAAAAAAAAAAAAA/38AAP9/AAAAAAAACQAAAAQAAAAAAAAADAAAABAAAAAAAAAAAAAAAAAAAAAAAAAAHgAAAGgAAAAAAAAAAAAAAAAAAAAAAAAAAAAAABAnAAAQJwAAAAAAAAAAAAAAAAAAAAAAAAAAAAAAAAAAAAAAAAAAAAAUAAAAAAAAAMDA/wAAAAAAZAAAADIAAAAAAAAAZAAAAAAAAAB/f38ACgAAACIAAAAYAAAAAAAAAAAAAAAAAAAAAAAAAAAAAAAAAAAAJAAAACQAAAAAAAAABwAAAAAAAAAAAAAAAAAAAAAAAAAAAAAAAAAAAH9/fwAlAAAAWAAAAAAAAAAAAAAAAAAAAAAAAAAAAAAAAAAAAAAAAAAAAAAAAAAAAAAAAAAAAAAAPwAAAAAAAACghgEAAAAAAAAAAAAAAAAADAAAAAEAAAAAAAAAAAAAAAAAAAAhAAAAQAAAADwAAAA1AQAAB6AAAAAAAAAAAAAAAAAAAAAAAAAAAAAAAAAAAAAAAAAAAAAAkCQAAGsbAAAAAAAAAAAAAAAAAAAoAAAACAAAAAEAAAABAAAAMAAAABQAAAAAAAAAAAD//wAAAQAAAP//AAABAA=="/>
                         </a:ext>
                       </a:extLst>
                     </pic:cNvPicPr>
@@ -7753,7 +7756,7 @@
                       <a:picLocks noChangeAspect="1"/>
                       <a:extLst>
                         <a:ext uri="smNativeData">
-                          <sm:smNativeData xmlns:sm="smNativeData" xmlns:w="http://schemas.openxmlformats.org/wordprocessingml/2006/main" xmlns:w10="urn:schemas-microsoft-com:office:word" xmlns:v="urn:schemas-microsoft-com:vml" xmlns:o="urn:schemas-microsoft-com:office:office" xmlns="" val="SMDATA_18_nyviXhMAAAAlAAAAEQAAAC0AAAAAkAAAAEgAAACQAAAASAAAAAAAAAAAAAAAAAAAAAEAAABQAAAAAAAAAAAA4D8AAAAAAADgPwAAAAAAAOA/AAAAAAAA4D8AAAAAAADgPwAAAAAAAOA/AAAAAAAA4D8AAAAAAADgPwAAAAAAAOA/AAAAAAAA4D8CAAAAjAAAAAAAAAAAAAAA////AAAAAAAAAAAAAAAAAAAAAAAAAAAAAAAAAAAAAAAAAAAAZAAAAAEAAABAAAAAAAAAAAAAAAAAAAAAAAAAAAAAAAAAAAAAAAAAAAAAAAAAAAAAAAAAAAAAAAAAAAAAAAAAAAAAAAAAAAAAAAAAAAAAAAAAAAAAAAAAAAAAAAAAAAAAFAAAADwAAAAAAAAAAAAAAAAAAAAUAAAAAQAAABQAAAAUAAAAFAAAAAEAAAAAAAAAZAAAAGQAAAAAAAAAZAAAAGQAAAAVAAAAYAAAAAAAAAAAAAAADwAAACADAAAAAAAAAAAAAAEAAACgMgAAVgcAAKr4//8BAAAAf39/AAEAAABkAAAAAAAAABQAAABAHwAAAAAAACYAAAAAAAAAwOD//wAAAAAmAAAAZAAAABYAAABMAAAAAAAAAAAAAAAEAAAAAAAAAAEAAAB/f38AAAAAACgAAAAoAAAAZAAAAGQAAAAAAAAAzMzMAAAAAABQAAAAUAAAAGQAAABkAAAAAAAAAAcAAAA4AAAAAAAAAAAAAAAAAAAA////AAAAAAAAAAAAAAAAAAAAAAAAAAAAAAAAAAAAAABkAAAAZAAAAAAAAAAjAAAABAAAAGQAAAAXAAAAFAAAAAAAAAAAAAAA/38AAP9/AAAAAAAACQAAAAQAAAAAAAAADAAAABAAAAAAAAAAAAAAAAAAAAAAAAAAHgAAAGgAAAAAAAAAAAAAAAAAAAAAAAAAAAAAABAnAAAQJwAAAAAAAAAAAAAAAAAAAAAAAAAAAAAAAAAAAAAAAAAAAAAUAAAAAAAAAMDA/wAAAAAAZAAAADIAAAAAAAAAZAAAAAAAAAB/f38ACgAAACIAAAAYAAAAAAAAAAAAAAAAAAAAAAAAAAAAAAAAAAAAJAAAACQAAAAAAAAABwAAAAAAAAAAAAAAAAAAAAAAAAAAAAAAAAAAAH9/fwAlAAAAWAAAAAAAAAAAAAAAAAAAAAAAAAAAAAAAAAAAAAAAAAAAAAAAAAAAAAAAAAAAAAAAPwAAAAAAAACghgEAAAAAAAAAAAAAAAAADAAAAAEAAAAAAAAAAAAAAAAAAAAhAAAAQAAAADwAAAA3AQAAB6AAAAAAAAAAAAAAAAAAAAAAAAAAAAAAAAAAAAAAAAAAAAAAkCQAAGsbAAAAAAAAAAAAAAAAAAAoAAAACAAAAAEAAAABAAAAMAAAABQAAAAAAAAAAAD//wAAAQAAAP//AAABAA=="/>
+                          <sm:smNativeData xmlns="" xmlns:o="urn:schemas-microsoft-com:office:office" xmlns:v="urn:schemas-microsoft-com:vml" xmlns:w10="urn:schemas-microsoft-com:office:word" xmlns:w="http://schemas.openxmlformats.org/wordprocessingml/2006/main" xmlns:sm="smNativeData" val="SMDATA_18_nyviXhMAAAAlAAAAEQAAAC0AAAAAkAAAAEgAAACQAAAASAAAAAAAAAAAAAAAAAAAAAEAAABQAAAAAAAAAAAA4D8AAAAAAADgPwAAAAAAAOA/AAAAAAAA4D8AAAAAAADgPwAAAAAAAOA/AAAAAAAA4D8AAAAAAADgPwAAAAAAAOA/AAAAAAAA4D8CAAAAjAAAAAAAAAAAAAAA////AAAAAAAAAAAAAAAAAAAAAAAAAAAAAAAAAAAAAAAAAAAAZAAAAAEAAABAAAAAAAAAAAAAAAAAAAAAAAAAAAAAAAAAAAAAAAAAAAAAAAAAAAAAAAAAAAAAAAAAAAAAAAAAAAAAAAAAAAAAAAAAAAAAAAAAAAAAAAAAAAAAAAAAAAAAFAAAADwAAAAAAAAAAAAAAAAAAAAUAAAAAQAAABQAAAAUAAAAFAAAAAEAAAAAAAAAZAAAAGQAAAAAAAAAZAAAAGQAAAAVAAAAYAAAAAAAAAAAAAAADwAAACADAAAAAAAAAAAAAAEAAACgMgAAVgcAAKr4//8BAAAAf39/AAEAAABkAAAAAAAAABQAAABAHwAAAAAAACYAAAAAAAAAwOD//wAAAAAmAAAAZAAAABYAAABMAAAAAAAAAAAAAAAEAAAAAAAAAAEAAAB/f38AAAAAACgAAAAoAAAAZAAAAGQAAAAAAAAAzMzMAAAAAABQAAAAUAAAAGQAAABkAAAAAAAAAAcAAAA4AAAAAAAAAAAAAAAAAAAA////AAAAAAAAAAAAAAAAAAAAAAAAAAAAAAAAAAAAAABkAAAAZAAAAAAAAAAjAAAABAAAAGQAAAAXAAAAFAAAAAAAAAAAAAAA/38AAP9/AAAAAAAACQAAAAQAAAAAAAAADAAAABAAAAAAAAAAAAAAAAAAAAAAAAAAHgAAAGgAAAAAAAAAAAAAAAAAAAAAAAAAAAAAABAnAAAQJwAAAAAAAAAAAAAAAAAAAAAAAAAAAAAAAAAAAAAAAAAAAAAUAAAAAAAAAMDA/wAAAAAAZAAAADIAAAAAAAAAZAAAAAAAAAB/f38ACgAAACIAAAAYAAAAAAAAAAAAAAAAAAAAAAAAAAAAAAAAAAAAJAAAACQAAAAAAAAABwAAAAAAAAAAAAAAAAAAAAAAAAAAAAAAAAAAAH9/fwAlAAAAWAAAAAAAAAAAAAAAAAAAAAAAAAAAAAAAAAAAAAAAAAAAAAAAAAAAAAAAAAAAAAAAPwAAAAAAAACghgEAAAAAAAAAAAAAAAAADAAAAAEAAAAAAAAAAAAAAAAAAAAhAAAAQAAAADwAAAA3AQAAB6AAAAAAAAAAAAAAAAAAAAAAAAAAAAAAAAAAAAAAAAAAAAAAkCQAAGsbAAAAAAAAAAAAAAAAAAAoAAAACAAAAAEAAAABAAAAMAAAABQAAAAAAAAAAAD//wAAAQAAAP//AAABAA=="/>
                         </a:ext>
                       </a:extLst>
                     </pic:cNvPicPr>
@@ -7835,7 +7838,7 @@
                       <a:picLocks noChangeAspect="1"/>
                       <a:extLst>
                         <a:ext uri="smNativeData">
-                          <sm:smNativeData xmlns:sm="smNativeData" xmlns:w="http://schemas.openxmlformats.org/wordprocessingml/2006/main" xmlns:w10="urn:schemas-microsoft-com:office:word" xmlns:v="urn:schemas-microsoft-com:vml" xmlns:o="urn:schemas-microsoft-com:office:office" xmlns="" val="SMDATA_18_nyviXhMAAAAlAAAAEQAAAC0AAAAAkAAAAEgAAACQAAAASAAAAAAAAAAAAAAAAAAAAAEAAABQAAAAAAAAAAAA4D8AAAAAAADgPwAAAAAAAOA/AAAAAAAA4D8AAAAAAADgPwAAAAAAAOA/AAAAAAAA4D8AAAAAAADgPwAAAAAAAOA/AAAAAAAA4D8CAAAAjAAAAAAAAAAAAAAA////AAAAAAAAAAAAAAAAAAAAAAAAAAAAAAAAAAAAAAAAAAAAZAAAAAEAAABAAAAAAAAAAAAAAAAAAAAAAAAAAAAAAAAAAAAAAAAAAAAAAAAAAAAAAAAAAAAAAAAAAAAAAAAAAAAAAAAAAAAAAAAAAAAAAAAAAAAAAAAAAAAAAAAAAAAAFAAAADwAAAAAAAAAAAAAAAAAAAAUAAAAAQAAABQAAAAUAAAAFAAAAAEAAAAAAAAAZAAAAGQAAAAAAAAAZAAAAGQAAAAVAAAAYAAAAAAAAAAAAAAADwAAACADAAAAAAAAAAAAAAEAAACgMgAAVgcAAKr4//8BAAAAf39/AAEAAABkAAAAAAAAABQAAABAHwAAAAAAACYAAAAAAAAAwOD//wAAAAAmAAAAZAAAABYAAABMAAAAAAAAAAAAAAAEAAAAAAAAAAEAAAB/f38AAAAAACgAAAAoAAAAZAAAAGQAAAAAAAAAzMzMAAAAAABQAAAAUAAAAGQAAABkAAAAAAAAAAcAAAA4AAAAAAAAAAAAAAAAAAAA////AAAAAAAAAAAAAAAAAAAAAAAAAAAAAAAAAAAAAABkAAAAZAAAAAAAAAAjAAAABAAAAGQAAAAXAAAAFAAAAAAAAAAAAAAA/38AAP9/AAAAAAAACQAAAAQAAAAAAAAADAAAABAAAAAAAAAAAAAAAAAAAAAAAAAAHgAAAGgAAAAAAAAAAAAAAAAAAAAAAAAAAAAAABAnAAAQJwAAAAAAAAAAAAAAAAAAAAAAAAAAAAAAAAAAAAAAAAAAAAAUAAAAAAAAAMDA/wAAAAAAZAAAADIAAAAAAAAAZAAAAAAAAAB/f38ACgAAACIAAAAYAAAAAAAAAAAAAAAAAAAAAAAAAAAAAAAAAAAAJAAAACQAAAAAAAAABwAAAAAAAAAAAAAAAAAAAAAAAAAAAAAAAAAAAH9/fwAlAAAAWAAAAAAAAAAAAAAAAAAAAAAAAAAAAAAAAAAAAAAAAAAAAAAAAAAAAAAAAAAAAAAAPwAAAAAAAACghgEAAAAAAAAAAAAAAAAADAAAAAEAAAAAAAAAAAAAAAAAAAAhAAAAQAAAADwAAAA5AQAAB6AAAAAAAAAAAAAAAAAAAAAAAAAAAAAAAAAAAAAAAAAAAAAAkCQAAGsbAAAAAAAAAAAAAAAAAAAoAAAACAAAAAEAAAABAAAAMAAAABQAAAAAAAAAAAD//wAAAQAAAP//AAABAA=="/>
+                          <sm:smNativeData xmlns="" xmlns:o="urn:schemas-microsoft-com:office:office" xmlns:v="urn:schemas-microsoft-com:vml" xmlns:w10="urn:schemas-microsoft-com:office:word" xmlns:w="http://schemas.openxmlformats.org/wordprocessingml/2006/main" xmlns:sm="smNativeData" val="SMDATA_18_nyviXhMAAAAlAAAAEQAAAC0AAAAAkAAAAEgAAACQAAAASAAAAAAAAAAAAAAAAAAAAAEAAABQAAAAAAAAAAAA4D8AAAAAAADgPwAAAAAAAOA/AAAAAAAA4D8AAAAAAADgPwAAAAAAAOA/AAAAAAAA4D8AAAAAAADgPwAAAAAAAOA/AAAAAAAA4D8CAAAAjAAAAAAAAAAAAAAA////AAAAAAAAAAAAAAAAAAAAAAAAAAAAAAAAAAAAAAAAAAAAZAAAAAEAAABAAAAAAAAAAAAAAAAAAAAAAAAAAAAAAAAAAAAAAAAAAAAAAAAAAAAAAAAAAAAAAAAAAAAAAAAAAAAAAAAAAAAAAAAAAAAAAAAAAAAAAAAAAAAAAAAAAAAAFAAAADwAAAAAAAAAAAAAAAAAAAAUAAAAAQAAABQAAAAUAAAAFAAAAAEAAAAAAAAAZAAAAGQAAAAAAAAAZAAAAGQAAAAVAAAAYAAAAAAAAAAAAAAADwAAACADAAAAAAAAAAAAAAEAAACgMgAAVgcAAKr4//8BAAAAf39/AAEAAABkAAAAAAAAABQAAABAHwAAAAAAACYAAAAAAAAAwOD//wAAAAAmAAAAZAAAABYAAABMAAAAAAAAAAAAAAAEAAAAAAAAAAEAAAB/f38AAAAAACgAAAAoAAAAZAAAAGQAAAAAAAAAzMzMAAAAAABQAAAAUAAAAGQAAABkAAAAAAAAAAcAAAA4AAAAAAAAAAAAAAAAAAAA////AAAAAAAAAAAAAAAAAAAAAAAAAAAAAAAAAAAAAABkAAAAZAAAAAAAAAAjAAAABAAAAGQAAAAXAAAAFAAAAAAAAAAAAAAA/38AAP9/AAAAAAAACQAAAAQAAAAAAAAADAAAABAAAAAAAAAAAAAAAAAAAAAAAAAAHgAAAGgAAAAAAAAAAAAAAAAAAAAAAAAAAAAAABAnAAAQJwAAAAAAAAAAAAAAAAAAAAAAAAAAAAAAAAAAAAAAAAAAAAAUAAAAAAAAAMDA/wAAAAAAZAAAADIAAAAAAAAAZAAAAAAAAAB/f38ACgAAACIAAAAYAAAAAAAAAAAAAAAAAAAAAAAAAAAAAAAAAAAAJAAAACQAAAAAAAAABwAAAAAAAAAAAAAAAAAAAAAAAAAAAAAAAAAAAH9/fwAlAAAAWAAAAAAAAAAAAAAAAAAAAAAAAAAAAAAAAAAAAAAAAAAAAAAAAAAAAAAAAAAAAAAAPwAAAAAAAACghgEAAAAAAAAAAAAAAAAADAAAAAEAAAAAAAAAAAAAAAAAAAAhAAAAQAAAADwAAAA5AQAAB6AAAAAAAAAAAAAAAAAAAAAAAAAAAAAAAAAAAAAAAAAAAAAAkCQAAGsbAAAAAAAAAAAAAAAAAAAoAAAACAAAAAEAAAABAAAAMAAAABQAAAAAAAAAAAD//wAAAQAAAP//AAABAA=="/>
                         </a:ext>
                       </a:extLst>
                     </pic:cNvPicPr>
@@ -7917,7 +7920,7 @@
                       <a:picLocks noChangeAspect="1"/>
                       <a:extLst>
                         <a:ext uri="smNativeData">
-                          <sm:smNativeData xmlns:sm="smNativeData" xmlns:w="http://schemas.openxmlformats.org/wordprocessingml/2006/main" xmlns:w10="urn:schemas-microsoft-com:office:word" xmlns:v="urn:schemas-microsoft-com:vml" xmlns:o="urn:schemas-microsoft-com:office:office" xmlns="" val="SMDATA_18_nyviXhMAAAAlAAAAEQAAAC0AAAAAkAAAAEgAAACQAAAASAAAAAAAAAAAAAAAAAAAAAEAAABQAAAAAAAAAAAA4D8AAAAAAADgPwAAAAAAAOA/AAAAAAAA4D8AAAAAAADgPwAAAAAAAOA/AAAAAAAA4D8AAAAAAADgPwAAAAAAAOA/AAAAAAAA4D8CAAAAjAAAAAAAAAAAAAAA////AAAAAAAAAAAAAAAAAAAAAAAAAAAAAAAAAAAAAAAAAAAAZAAAAAEAAABAAAAAAAAAAAAAAAAAAAAAAAAAAAAAAAAAAAAAAAAAAAAAAAAAAAAAAAAAAAAAAAAAAAAAAAAAAAAAAAAAAAAAAAAAAAAAAAAAAAAAAAAAAAAAAAAAAAAAFAAAADwAAAAAAAAAAAAAAAAAAAAUAAAAAQAAABQAAAAUAAAAFAAAAAEAAAAAAAAAZAAAAGQAAAAAAAAAZAAAAGQAAAAVAAAAYAAAAAAAAAAAAAAADwAAACADAAAAAAAAAAAAAAEAAACgMgAAVgcAAKr4//8BAAAAf39/AAEAAABkAAAAAAAAABQAAABAHwAAAAAAACYAAAAAAAAAwOD//wAAAAAmAAAAZAAAABYAAABMAAAAAAAAAAAAAAAEAAAAAAAAAAEAAAB/f38AAAAAACgAAAAoAAAAZAAAAGQAAAAAAAAAzMzMAAAAAABQAAAAUAAAAGQAAABkAAAAAAAAAAcAAAA4AAAAAAAAAAAAAAAAAAAA////AAAAAAAAAAAAAAAAAAAAAAAAAAAAAAAAAAAAAABkAAAAZAAAAAAAAAAjAAAABAAAAGQAAAAXAAAAFAAAAAAAAAAAAAAA/38AAP9/AAAAAAAACQAAAAQAAAAAAAAADAAAABAAAAAAAAAAAAAAAAAAAAAAAAAAHgAAAGgAAAAAAAAAAAAAAAAAAAAAAAAAAAAAABAnAAAQJwAAAAAAAAAAAAAAAAAAAAAAAAAAAAAAAAAAAAAAAAAAAAAUAAAAAAAAAMDA/wAAAAAAZAAAADIAAAAAAAAAZAAAAAAAAAB/f38ACgAAACIAAAAYAAAAAAAAAAAAAAAAAAAAAAAAAAAAAAAAAAAAJAAAACQAAAAAAAAABwAAAAAAAAAAAAAAAAAAAAAAAAAAAAAAAAAAAH9/fwAlAAAAWAAAAAAAAAAAAAAAAAAAAAAAAAAAAAAAAAAAAAAAAAAAAAAAAAAAAAAAAAAAAAAAPwAAAAAAAACghgEAAAAAAAAAAAAAAAAADAAAAAEAAAAAAAAAAAAAAAAAAAAhAAAAQAAAADwAAAA7AQAAB6AAAAAAAAAAAAAAAAAAAAAAAAAAAAAAAAAAAAAAAAAAAAAAkCQAAGsbAAAAAAAAAAAAAAAAAAAoAAAACAAAAAEAAAABAAAAMAAAABQAAAAAAAAAAAD//wAAAQAAAP//AAABAA=="/>
+                          <sm:smNativeData xmlns="" xmlns:o="urn:schemas-microsoft-com:office:office" xmlns:v="urn:schemas-microsoft-com:vml" xmlns:w10="urn:schemas-microsoft-com:office:word" xmlns:w="http://schemas.openxmlformats.org/wordprocessingml/2006/main" xmlns:sm="smNativeData" val="SMDATA_18_nyviXhMAAAAlAAAAEQAAAC0AAAAAkAAAAEgAAACQAAAASAAAAAAAAAAAAAAAAAAAAAEAAABQAAAAAAAAAAAA4D8AAAAAAADgPwAAAAAAAOA/AAAAAAAA4D8AAAAAAADgPwAAAAAAAOA/AAAAAAAA4D8AAAAAAADgPwAAAAAAAOA/AAAAAAAA4D8CAAAAjAAAAAAAAAAAAAAA////AAAAAAAAAAAAAAAAAAAAAAAAAAAAAAAAAAAAAAAAAAAAZAAAAAEAAABAAAAAAAAAAAAAAAAAAAAAAAAAAAAAAAAAAAAAAAAAAAAAAAAAAAAAAAAAAAAAAAAAAAAAAAAAAAAAAAAAAAAAAAAAAAAAAAAAAAAAAAAAAAAAAAAAAAAAFAAAADwAAAAAAAAAAAAAAAAAAAAUAAAAAQAAABQAAAAUAAAAFAAAAAEAAAAAAAAAZAAAAGQAAAAAAAAAZAAAAGQAAAAVAAAAYAAAAAAAAAAAAAAADwAAACADAAAAAAAAAAAAAAEAAACgMgAAVgcAAKr4//8BAAAAf39/AAEAAABkAAAAAAAAABQAAABAHwAAAAAAACYAAAAAAAAAwOD//wAAAAAmAAAAZAAAABYAAABMAAAAAAAAAAAAAAAEAAAAAAAAAAEAAAB/f38AAAAAACgAAAAoAAAAZAAAAGQAAAAAAAAAzMzMAAAAAABQAAAAUAAAAGQAAABkAAAAAAAAAAcAAAA4AAAAAAAAAAAAAAAAAAAA////AAAAAAAAAAAAAAAAAAAAAAAAAAAAAAAAAAAAAABkAAAAZAAAAAAAAAAjAAAABAAAAGQAAAAXAAAAFAAAAAAAAAAAAAAA/38AAP9/AAAAAAAACQAAAAQAAAAAAAAADAAAABAAAAAAAAAAAAAAAAAAAAAAAAAAHgAAAGgAAAAAAAAAAAAAAAAAAAAAAAAAAAAAABAnAAAQJwAAAAAAAAAAAAAAAAAAAAAAAAAAAAAAAAAAAAAAAAAAAAAUAAAAAAAAAMDA/wAAAAAAZAAAADIAAAAAAAAAZAAAAAAAAAB/f38ACgAAACIAAAAYAAAAAAAAAAAAAAAAAAAAAAAAAAAAAAAAAAAAJAAAACQAAAAAAAAABwAAAAAAAAAAAAAAAAAAAAAAAAAAAAAAAAAAAH9/fwAlAAAAWAAAAAAAAAAAAAAAAAAAAAAAAAAAAAAAAAAAAAAAAAAAAAAAAAAAAAAAAAAAAAAAPwAAAAAAAACghgEAAAAAAAAAAAAAAAAADAAAAAEAAAAAAAAAAAAAAAAAAAAhAAAAQAAAADwAAAA7AQAAB6AAAAAAAAAAAAAAAAAAAAAAAAAAAAAAAAAAAAAAAAAAAAAAkCQAAGsbAAAAAAAAAAAAAAAAAAAoAAAACAAAAAEAAAABAAAAMAAAABQAAAAAAAAAAAD//wAAAQAAAP//AAABAA=="/>
                         </a:ext>
                       </a:extLst>
                     </pic:cNvPicPr>
@@ -7999,7 +8002,7 @@
                       <a:picLocks noChangeAspect="1"/>
                       <a:extLst>
                         <a:ext uri="smNativeData">
-                          <sm:smNativeData xmlns:sm="smNativeData" xmlns:w="http://schemas.openxmlformats.org/wordprocessingml/2006/main" xmlns:w10="urn:schemas-microsoft-com:office:word" xmlns:v="urn:schemas-microsoft-com:vml" xmlns:o="urn:schemas-microsoft-com:office:office" xmlns="" val="SMDATA_18_nyviXhMAAAAlAAAAEQAAAC0AAAAAkAAAAEgAAACQAAAASAAAAAAAAAAAAAAAAAAAAAEAAABQAAAAAAAAAAAA4D8AAAAAAADgPwAAAAAAAOA/AAAAAAAA4D8AAAAAAADgPwAAAAAAAOA/AAAAAAAA4D8AAAAAAADgPwAAAAAAAOA/AAAAAAAA4D8CAAAAjAAAAAAAAAAAAAAA////AAAAAAAAAAAAAAAAAAAAAAAAAAAAAAAAAAAAAAAAAAAAZAAAAAEAAABAAAAAAAAAAAAAAAAAAAAAAAAAAAAAAAAAAAAAAAAAAAAAAAAAAAAAAAAAAAAAAAAAAAAAAAAAAAAAAAAAAAAAAAAAAAAAAAAAAAAAAAAAAAAAAAAAAAAAFAAAADwAAAAAAAAAAAAAAAAAAAAUAAAAAQAAABQAAAAUAAAAFAAAAAEAAAAAAAAAZAAAAGQAAAAAAAAAZAAAAGQAAAAVAAAAYAAAAAAAAAAAAAAADwAAACADAAAAAAAAAAAAAAEAAACgMgAAVgcAAKr4//8BAAAAf39/AAEAAABkAAAAAAAAABQAAABAHwAAAAAAACYAAAAAAAAAwOD//wAAAAAmAAAAZAAAABYAAABMAAAAAAAAAAAAAAAEAAAAAAAAAAEAAAB/f38AAAAAACgAAAAoAAAAZAAAAGQAAAAAAAAAzMzMAAAAAABQAAAAUAAAAGQAAABkAAAAAAAAAAcAAAA4AAAAAAAAAAAAAAAAAAAA////AAAAAAAAAAAAAAAAAAAAAAAAAAAAAAAAAAAAAABkAAAAZAAAAAAAAAAjAAAABAAAAGQAAAAXAAAAFAAAAAAAAAAAAAAA/38AAP9/AAAAAAAACQAAAAQAAAAAAAAADAAAABAAAAAAAAAAAAAAAAAAAAAAAAAAHgAAAGgAAAAAAAAAAAAAAAAAAAAAAAAAAAAAABAnAAAQJwAAAAAAAAAAAAAAAAAAAAAAAAAAAAAAAAAAAAAAAAAAAAAUAAAAAAAAAMDA/wAAAAAAZAAAADIAAAAAAAAAZAAAAAAAAAB/f38ACgAAACIAAAAYAAAAAAAAAAAAAAAAAAAAAAAAAAAAAAAAAAAAJAAAACQAAAAAAAAABwAAAAAAAAAAAAAAAAAAAAAAAAAAAAAAAAAAAH9/fwAlAAAAWAAAAAAAAAAAAAAAAAAAAAAAAAAAAAAAAAAAAAAAAAAAAAAAAAAAAAAAAAAAAAAAPwAAAAAAAACghgEAAAAAAAAAAAAAAAAADAAAAAEAAAAAAAAAAAAAAAAAAAAhAAAAQAAAADwAAAA9AQAAB6AAAAAAAAAAAAAAAAAAAAAAAAAAAAAAAAAAAAAAAAAAAAAAkCQAAGsbAAAAAAAAAAAAAAAAAAAoAAAACAAAAAEAAAABAAAAMAAAABQAAAAAAAAAAAD//wAAAQAAAP//AAABAA=="/>
+                          <sm:smNativeData xmlns="" xmlns:o="urn:schemas-microsoft-com:office:office" xmlns:v="urn:schemas-microsoft-com:vml" xmlns:w10="urn:schemas-microsoft-com:office:word" xmlns:w="http://schemas.openxmlformats.org/wordprocessingml/2006/main" xmlns:sm="smNativeData" val="SMDATA_18_nyviXhMAAAAlAAAAEQAAAC0AAAAAkAAAAEgAAACQAAAASAAAAAAAAAAAAAAAAAAAAAEAAABQAAAAAAAAAAAA4D8AAAAAAADgPwAAAAAAAOA/AAAAAAAA4D8AAAAAAADgPwAAAAAAAOA/AAAAAAAA4D8AAAAAAADgPwAAAAAAAOA/AAAAAAAA4D8CAAAAjAAAAAAAAAAAAAAA////AAAAAAAAAAAAAAAAAAAAAAAAAAAAAAAAAAAAAAAAAAAAZAAAAAEAAABAAAAAAAAAAAAAAAAAAAAAAAAAAAAAAAAAAAAAAAAAAAAAAAAAAAAAAAAAAAAAAAAAAAAAAAAAAAAAAAAAAAAAAAAAAAAAAAAAAAAAAAAAAAAAAAAAAAAAFAAAADwAAAAAAAAAAAAAAAAAAAAUAAAAAQAAABQAAAAUAAAAFAAAAAEAAAAAAAAAZAAAAGQAAAAAAAAAZAAAAGQAAAAVAAAAYAAAAAAAAAAAAAAADwAAACADAAAAAAAAAAAAAAEAAACgMgAAVgcAAKr4//8BAAAAf39/AAEAAABkAAAAAAAAABQAAABAHwAAAAAAACYAAAAAAAAAwOD//wAAAAAmAAAAZAAAABYAAABMAAAAAAAAAAAAAAAEAAAAAAAAAAEAAAB/f38AAAAAACgAAAAoAAAAZAAAAGQAAAAAAAAAzMzMAAAAAABQAAAAUAAAAGQAAABkAAAAAAAAAAcAAAA4AAAAAAAAAAAAAAAAAAAA////AAAAAAAAAAAAAAAAAAAAAAAAAAAAAAAAAAAAAABkAAAAZAAAAAAAAAAjAAAABAAAAGQAAAAXAAAAFAAAAAAAAAAAAAAA/38AAP9/AAAAAAAACQAAAAQAAAAAAAAADAAAABAAAAAAAAAAAAAAAAAAAAAAAAAAHgAAAGgAAAAAAAAAAAAAAAAAAAAAAAAAAAAAABAnAAAQJwAAAAAAAAAAAAAAAAAAAAAAAAAAAAAAAAAAAAAAAAAAAAAUAAAAAAAAAMDA/wAAAAAAZAAAADIAAAAAAAAAZAAAAAAAAAB/f38ACgAAACIAAAAYAAAAAAAAAAAAAAAAAAAAAAAAAAAAAAAAAAAAJAAAACQAAAAAAAAABwAAAAAAAAAAAAAAAAAAAAAAAAAAAAAAAAAAAH9/fwAlAAAAWAAAAAAAAAAAAAAAAAAAAAAAAAAAAAAAAAAAAAAAAAAAAAAAAAAAAAAAAAAAAAAAPwAAAAAAAACghgEAAAAAAAAAAAAAAAAADAAAAAEAAAAAAAAAAAAAAAAAAAAhAAAAQAAAADwAAAA9AQAAB6AAAAAAAAAAAAAAAAAAAAAAAAAAAAAAAAAAAAAAAAAAAAAAkCQAAGsbAAAAAAAAAAAAAAAAAAAoAAAACAAAAAEAAAABAAAAMAAAABQAAAAAAAAAAAD//wAAAQAAAP//AAABAA=="/>
                         </a:ext>
                       </a:extLst>
                     </pic:cNvPicPr>
@@ -8081,7 +8084,7 @@
                       <a:picLocks noChangeAspect="1"/>
                       <a:extLst>
                         <a:ext uri="smNativeData">
-                          <sm:smNativeData xmlns:sm="smNativeData" xmlns:w="http://schemas.openxmlformats.org/wordprocessingml/2006/main" xmlns:w10="urn:schemas-microsoft-com:office:word" xmlns:v="urn:schemas-microsoft-com:vml" xmlns:o="urn:schemas-microsoft-com:office:office" xmlns="" val="SMDATA_18_nyviXhMAAAAlAAAAEQAAAC0AAAAAkAAAAEgAAACQAAAASAAAAAAAAAAAAAAAAAAAAAEAAABQAAAAAAAAAAAA4D8AAAAAAADgPwAAAAAAAOA/AAAAAAAA4D8AAAAAAADgPwAAAAAAAOA/AAAAAAAA4D8AAAAAAADgPwAAAAAAAOA/AAAAAAAA4D8CAAAAjAAAAAAAAAAAAAAA////AAAAAAAAAAAAAAAAAAAAAAAAAAAAAAAAAAAAAAAAAAAAZAAAAAEAAABAAAAAAAAAAAAAAAAAAAAAAAAAAAAAAAAAAAAAAAAAAAAAAAAAAAAAAAAAAAAAAAAAAAAAAAAAAAAAAAAAAAAAAAAAAAAAAAAAAAAAAAAAAAAAAAAAAAAAFAAAADwAAAAAAAAAAAAAAAAAAAAUAAAAAQAAABQAAAAUAAAAFAAAAAEAAAAAAAAAZAAAAGQAAAAAAAAAZAAAAGQAAAAVAAAAYAAAAAAAAAAAAAAADwAAACADAAAAAAAAAAAAAAEAAACgMgAAVgcAAKr4//8BAAAAf39/AAEAAABkAAAAAAAAABQAAABAHwAAAAAAACYAAAAAAAAAwOD//wAAAAAmAAAAZAAAABYAAABMAAAAAAAAAAAAAAAEAAAAAAAAAAEAAAB/f38AAAAAACgAAAAoAAAAZAAAAGQAAAAAAAAAzMzMAAAAAABQAAAAUAAAAGQAAABkAAAAAAAAAAcAAAA4AAAAAAAAAAAAAAAAAAAA////AAAAAAAAAAAAAAAAAAAAAAAAAAAAAAAAAAAAAABkAAAAZAAAAAAAAAAjAAAABAAAAGQAAAAXAAAAFAAAAAAAAAAAAAAA/38AAP9/AAAAAAAACQAAAAQAAAAAAAAADAAAABAAAAAAAAAAAAAAAAAAAAAAAAAAHgAAAGgAAAAAAAAAAAAAAAAAAAAAAAAAAAAAABAnAAAQJwAAAAAAAAAAAAAAAAAAAAAAAAAAAAAAAAAAAAAAAAAAAAAUAAAAAAAAAMDA/wAAAAAAZAAAADIAAAAAAAAAZAAAAAAAAAB/f38ACgAAACIAAAAYAAAAAAAAAAAAAAAAAAAAAAAAAAAAAAAAAAAAJAAAACQAAAAAAAAABwAAAAAAAAAAAAAAAAAAAAAAAAAAAAAAAAAAAH9/fwAlAAAAWAAAAAAAAAAAAAAAAAAAAAAAAAAAAAAAAAAAAAAAAAAAAAAAAAAAAAAAAAAAAAAAPwAAAAAAAACghgEAAAAAAAAAAAAAAAAADAAAAAEAAAAAAAAAAAAAAAAAAAAhAAAAQAAAADwAAAA/AQAAB6AAAAAAAAAAAAAAAAAAAAAAAAAAAAAAAAAAAAAAAAAAAAAAkCQAAGsbAAAAAAAAAAAAAAAAAAAoAAAACAAAAAEAAAABAAAAMAAAABQAAAAAAAAAAAD//wAAAQAAAP//AAABAA=="/>
+                          <sm:smNativeData xmlns="" xmlns:o="urn:schemas-microsoft-com:office:office" xmlns:v="urn:schemas-microsoft-com:vml" xmlns:w10="urn:schemas-microsoft-com:office:word" xmlns:w="http://schemas.openxmlformats.org/wordprocessingml/2006/main" xmlns:sm="smNativeData" val="SMDATA_18_nyviXhMAAAAlAAAAEQAAAC0AAAAAkAAAAEgAAACQAAAASAAAAAAAAAAAAAAAAAAAAAEAAABQAAAAAAAAAAAA4D8AAAAAAADgPwAAAAAAAOA/AAAAAAAA4D8AAAAAAADgPwAAAAAAAOA/AAAAAAAA4D8AAAAAAADgPwAAAAAAAOA/AAAAAAAA4D8CAAAAjAAAAAAAAAAAAAAA////AAAAAAAAAAAAAAAAAAAAAAAAAAAAAAAAAAAAAAAAAAAAZAAAAAEAAABAAAAAAAAAAAAAAAAAAAAAAAAAAAAAAAAAAAAAAAAAAAAAAAAAAAAAAAAAAAAAAAAAAAAAAAAAAAAAAAAAAAAAAAAAAAAAAAAAAAAAAAAAAAAAAAAAAAAAFAAAADwAAAAAAAAAAAAAAAAAAAAUAAAAAQAAABQAAAAUAAAAFAAAAAEAAAAAAAAAZAAAAGQAAAAAAAAAZAAAAGQAAAAVAAAAYAAAAAAAAAAAAAAADwAAACADAAAAAAAAAAAAAAEAAACgMgAAVgcAAKr4//8BAAAAf39/AAEAAABkAAAAAAAAABQAAABAHwAAAAAAACYAAAAAAAAAwOD//wAAAAAmAAAAZAAAABYAAABMAAAAAAAAAAAAAAAEAAAAAAAAAAEAAAB/f38AAAAAACgAAAAoAAAAZAAAAGQAAAAAAAAAzMzMAAAAAABQAAAAUAAAAGQAAABkAAAAAAAAAAcAAAA4AAAAAAAAAAAAAAAAAAAA////AAAAAAAAAAAAAAAAAAAAAAAAAAAAAAAAAAAAAABkAAAAZAAAAAAAAAAjAAAABAAAAGQAAAAXAAAAFAAAAAAAAAAAAAAA/38AAP9/AAAAAAAACQAAAAQAAAAAAAAADAAAABAAAAAAAAAAAAAAAAAAAAAAAAAAHgAAAGgAAAAAAAAAAAAAAAAAAAAAAAAAAAAAABAnAAAQJwAAAAAAAAAAAAAAAAAAAAAAAAAAAAAAAAAAAAAAAAAAAAAUAAAAAAAAAMDA/wAAAAAAZAAAADIAAAAAAAAAZAAAAAAAAAB/f38ACgAAACIAAAAYAAAAAAAAAAAAAAAAAAAAAAAAAAAAAAAAAAAAJAAAACQAAAAAAAAABwAAAAAAAAAAAAAAAAAAAAAAAAAAAAAAAAAAAH9/fwAlAAAAWAAAAAAAAAAAAAAAAAAAAAAAAAAAAAAAAAAAAAAAAAAAAAAAAAAAAAAAAAAAAAAAPwAAAAAAAACghgEAAAAAAAAAAAAAAAAADAAAAAEAAAAAAAAAAAAAAAAAAAAhAAAAQAAAADwAAAA/AQAAB6AAAAAAAAAAAAAAAAAAAAAAAAAAAAAAAAAAAAAAAAAAAAAAkCQAAGsbAAAAAAAAAAAAAAAAAAAoAAAACAAAAAEAAAABAAAAMAAAABQAAAAAAAAAAAD//wAAAQAAAP//AAABAA=="/>
                         </a:ext>
                       </a:extLst>
                     </pic:cNvPicPr>
@@ -8167,7 +8170,7 @@
                     <pic:cNvPicPr>
                       <a:extLst>
                         <a:ext uri="smNativeData">
-                          <sm:smNativeData xmlns:sm="smNativeData" xmlns:w="http://schemas.openxmlformats.org/wordprocessingml/2006/main" xmlns:w10="urn:schemas-microsoft-com:office:word" xmlns:v="urn:schemas-microsoft-com:vml" xmlns:o="urn:schemas-microsoft-com:office:office" xmlns="" val="SMDATA_18_nyviXhMAAAAlAAAAEQAAAA0AAAAAkAAAAEgAAACQAAAASAAAAAAAAAAAAAAAAAAAAAEAAABQAAAAAAAAAAAA4D8AAAAAAADgPwAAAAAAAOA/AAAAAAAA4D8AAAAAAADgPwAAAAAAAOA/AAAAAAAA4D8AAAAAAADgPwAAAAAAAOA/AAAAAAAA4D8CAAAAjAAAAAAAAAAAAAAA////AAAAAAAAAAAAAAAAAAAAAAAAAAAAAAAAAAAAAAAAAAAAZAAAAAEAAABAAAAAAAAAAAAAAAAAAAAAAAAAAAAAAAAAAAAAAAAAAAAAAAAAAAAAAAAAAAAAAAAAAAAAAAAAAAAAAAAAAAAAAAAAAAAAAAAAAAAAAAAAAAAAAAAAAAAAFAAAADwAAAAAAAAAAAAAAAAAAAAUAAAAAQAAABQAAAAUAAAAFAAAAAEAAAAAAAAAZAAAAGQAAAAAAAAAZAAAAGQAAAAVAAAAYAAAAAAAAAAAAAAADwAAACADAAAAAAAAAAAAAAEAAACgMgAAVgcAAKr4//8BAAAAf39/AAEAAABkAAAAAAAAABQAAABAHwAAAAAAACYAAAAAAAAAwOD//wAAAAAmAAAAZAAAABYAAABMAAAAAAAAAAAAAAAEAAAAAAAAAAEAAAB/f38AAAAAACgAAAAoAAAAZAAAAGQAAAAAAAAAzMzMAAAAAABQAAAAUAAAAGQAAABkAAAAAAAAAAcAAAA4AAAAAAAAAAAAAAAAAAAA////AAAAAAAAAAAAAAAAAAAAAAAAAAAAAAAAAAAAAABkAAAAZAAAAAAAAAAjAAAABAAAAGQAAAAXAAAAFAAAAAAAAAAAAAAA/38AAP9/AAAAAAAACQAAAAQAAAAAAAAADAAAABAAAAAAAAAAAAAAAAAAAAAAAAAAHgAAAGgAAAAAAAAAAAAAAAAAAAAAAAAAAAAAABAnAAAQJwAAAAAAAAAAAAAAAAAAAAAAAAAAAAAAAAAAAAAAAAAAAAAUAAAAAAAAAMDA/wAAAAAAZAAAADIAAAAAAAAAZAAAAAAAAAB/f38ACgAAACIAAAAYAAAAAAAAAAAAAAAAAAAAAAAAAAAAAAAAAAAAJAAAACQAAAAAAAAABwAAAAAAAAAAAAAAAAAAAAAAAAAAAAAAAAAAAH9/fwAlAAAAWAAAAAAAAAAAAAAAAAAAAAAAAAAAAAAAAAAAAAAAAAAAAAAAAAAAAAAAAAAAAAAAPwAAAAAAAACghgEAAAAAAAAAAAAAAAAADAAAAAEAAAAAAAAAAAAAAAAAAAAhAAAAQAAAADwAAABCAQAAB6AAAAAAAAAAAAAAAAAAAAAAAAAAAAAAAAAAAAAAAAAAAAAAsiUAAGYSAAAAAAAAAAAAAAAAAAAoAAAACAAAAAEAAAABAAAAMAAAABQAAAAAAAAAAAD//wAAAQAAAP//AAABAA=="/>
+                          <sm:smNativeData xmlns="" xmlns:o="urn:schemas-microsoft-com:office:office" xmlns:v="urn:schemas-microsoft-com:vml" xmlns:w10="urn:schemas-microsoft-com:office:word" xmlns:w="http://schemas.openxmlformats.org/wordprocessingml/2006/main" xmlns:sm="smNativeData" val="SMDATA_18_nyviXhMAAAAlAAAAEQAAAA0AAAAAkAAAAEgAAACQAAAASAAAAAAAAAAAAAAAAAAAAAEAAABQAAAAAAAAAAAA4D8AAAAAAADgPwAAAAAAAOA/AAAAAAAA4D8AAAAAAADgPwAAAAAAAOA/AAAAAAAA4D8AAAAAAADgPwAAAAAAAOA/AAAAAAAA4D8CAAAAjAAAAAAAAAAAAAAA////AAAAAAAAAAAAAAAAAAAAAAAAAAAAAAAAAAAAAAAAAAAAZAAAAAEAAABAAAAAAAAAAAAAAAAAAAAAAAAAAAAAAAAAAAAAAAAAAAAAAAAAAAAAAAAAAAAAAAAAAAAAAAAAAAAAAAAAAAAAAAAAAAAAAAAAAAAAAAAAAAAAAAAAAAAAFAAAADwAAAAAAAAAAAAAAAAAAAAUAAAAAQAAABQAAAAUAAAAFAAAAAEAAAAAAAAAZAAAAGQAAAAAAAAAZAAAAGQAAAAVAAAAYAAAAAAAAAAAAAAADwAAACADAAAAAAAAAAAAAAEAAACgMgAAVgcAAKr4//8BAAAAf39/AAEAAABkAAAAAAAAABQAAABAHwAAAAAAACYAAAAAAAAAwOD//wAAAAAmAAAAZAAAABYAAABMAAAAAAAAAAAAAAAEAAAAAAAAAAEAAAB/f38AAAAAACgAAAAoAAAAZAAAAGQAAAAAAAAAzMzMAAAAAABQAAAAUAAAAGQAAABkAAAAAAAAAAcAAAA4AAAAAAAAAAAAAAAAAAAA////AAAAAAAAAAAAAAAAAAAAAAAAAAAAAAAAAAAAAABkAAAAZAAAAAAAAAAjAAAABAAAAGQAAAAXAAAAFAAAAAAAAAAAAAAA/38AAP9/AAAAAAAACQAAAAQAAAAAAAAADAAAABAAAAAAAAAAAAAAAAAAAAAAAAAAHgAAAGgAAAAAAAAAAAAAAAAAAAAAAAAAAAAAABAnAAAQJwAAAAAAAAAAAAAAAAAAAAAAAAAAAAAAAAAAAAAAAAAAAAAUAAAAAAAAAMDA/wAAAAAAZAAAADIAAAAAAAAAZAAAAAAAAAB/f38ACgAAACIAAAAYAAAAAAAAAAAAAAAAAAAAAAAAAAAAAAAAAAAAJAAAACQAAAAAAAAABwAAAAAAAAAAAAAAAAAAAAAAAAAAAAAAAAAAAH9/fwAlAAAAWAAAAAAAAAAAAAAAAAAAAAAAAAAAAAAAAAAAAAAAAAAAAAAAAAAAAAAAAAAAAAAAPwAAAAAAAACghgEAAAAAAAAAAAAAAAAADAAAAAEAAAAAAAAAAAAAAAAAAAAhAAAAQAAAADwAAABCAQAAB6AAAAAAAAAAAAAAAAAAAAAAAAAAAAAAAAAAAAAAAAAAAAAAsiUAAGYSAAAAAAAAAAAAAAAAAAAoAAAACAAAAAEAAAABAAAAMAAAABQAAAAAAAAAAAD//wAAAQAAAP//AAABAA=="/>
                         </a:ext>
                       </a:extLst>
                     </pic:cNvPicPr>
@@ -8254,7 +8257,7 @@
                       <a:picLocks noChangeAspect="1"/>
                       <a:extLst>
                         <a:ext uri="smNativeData">
-                          <sm:smNativeData xmlns:sm="smNativeData" xmlns:w="http://schemas.openxmlformats.org/wordprocessingml/2006/main" xmlns:w10="urn:schemas-microsoft-com:office:word" xmlns:v="urn:schemas-microsoft-com:vml" xmlns:o="urn:schemas-microsoft-com:office:office" xmlns="" val="SMDATA_18_nyviXhMAAAAlAAAAEQAAAG0AAAAAkAAAAEgAAACQAAAASAAAAAAAAAAAAAAAAAAAAAEAAABQAAAAAAAAAAAA4D8AAAAAAADgPwAAAAAAAOA/AAAAAAAA4D8AAAAAAADgPwAAAAAAAOA/AAAAAAAA4D8AAAAAAADgPwAAAAAAAOA/AAAAAAAA4D8CAAAAjAAAAAAAAAAAAAAA////AAAAAAAAAAAAAAAAAAAAAAAAAAAAAAAAAAAAAAAAAAAAZAAAAAEAAABAAAAAAAAAAAAAAAAAAAAAAAAAAAAAAAAAAAAAAAAAAAAAAAAAAAAAAAAAAAAAAAAAAAAAAAAAAAAAAAAAAAAAAAAAAAAAAAAAAAAAAAAAAAAAAAAAAAAAFAAAADwAAAAAAAAAAAAAAAAAAAAUAAAAAQAAABQAAAAUAAAAFAAAAAEAAAAAAAAAZAAAAGQAAAAAAAAAZAAAAGQAAAAVAAAAYAAAAAAAAAAAAAAADwAAACADAAAAAAAAAAAAAAEAAACgMgAAVgcAAKr4//8BAAAAf39/AAEAAABkAAAAAAAAABQAAABAHwAAAAAAACYAAAAAAAAAwOD//wAAAAAmAAAAZAAAABYAAABMAAAAAAAAAAAAAAAEAAAAAAAAAAEAAAB/f38AAAAAACgAAAAoAAAAZAAAAGQAAAAAAAAAzMzMAAAAAABQAAAAUAAAAGQAAABkAAAAAAAAAAcAAAA4AAAAAAAAAAAAAAAAAAAA////AAAAAAAAAAAAAAAAAAAAAAAAAAAAAAAAAAAAAABkAAAAZAAAAAAAAAAjAAAABAAAAGQAAAAXAAAAFAAAAAAAAAAAAAAA/38AAP9/AAAAAAAACQAAAAQAAAAAAAAADAAAABAAAAAAAAAAAAAAAAAAAAAAAAAAHgAAAGgAAAAAAAAAAAAAAAAAAAAAAAAAAAAAABAnAAAQJwAAAAAAAAAAAAAAAAAAAAAAAAAAAAAAAAAAAAAAAAAAAAAUAAAAAAAAAMDA/wAAAAAAZAAAADIAAAAAAAAAZAAAAAAAAAB/f38ACgAAACIAAAAYAAAAAAAAAAAAAAAAAAAAAAAAAAAAAAAAAAAAJAAAACQAAAAAAAAABwAAAAAAAAAAAAAAAAAAAAAAAAAAAAAAAAAAAH9/fwAlAAAAWAAAAAAAAAAAAAAAAAAAAAAAAAAAAAAAAAAAAAAAAAAAAAAAAAAAAAAAAAAAAAAAPwAAAAAAAACghgEAAAAAAAAAAAAAAAAADAAAAAEAAAAAAAAAAAAAAAAAAAAhAAAAQAAAADwAAABGAQAAB6AAAAAAAAAAAAAAAAAAAAAAAAAAAAAAAAAAAAAAAAAAAAAAAB4AAJ4WAAAAAAAAAAAAAAAAAAAoAAAACAAAAAEAAAABAAAAMAAAABQAAAAAAAAAAAD//wAAAQAAAP//AAABAA=="/>
+                          <sm:smNativeData xmlns="" xmlns:o="urn:schemas-microsoft-com:office:office" xmlns:v="urn:schemas-microsoft-com:vml" xmlns:w10="urn:schemas-microsoft-com:office:word" xmlns:w="http://schemas.openxmlformats.org/wordprocessingml/2006/main" xmlns:sm="smNativeData" val="SMDATA_18_nyviXhMAAAAlAAAAEQAAAG0AAAAAkAAAAEgAAACQAAAASAAAAAAAAAAAAAAAAAAAAAEAAABQAAAAAAAAAAAA4D8AAAAAAADgPwAAAAAAAOA/AAAAAAAA4D8AAAAAAADgPwAAAAAAAOA/AAAAAAAA4D8AAAAAAADgPwAAAAAAAOA/AAAAAAAA4D8CAAAAjAAAAAAAAAAAAAAA////AAAAAAAAAAAAAAAAAAAAAAAAAAAAAAAAAAAAAAAAAAAAZAAAAAEAAABAAAAAAAAAAAAAAAAAAAAAAAAAAAAAAAAAAAAAAAAAAAAAAAAAAAAAAAAAAAAAAAAAAAAAAAAAAAAAAAAAAAAAAAAAAAAAAAAAAAAAAAAAAAAAAAAAAAAAFAAAADwAAAAAAAAAAAAAAAAAAAAUAAAAAQAAABQAAAAUAAAAFAAAAAEAAAAAAAAAZAAAAGQAAAAAAAAAZAAAAGQAAAAVAAAAYAAAAAAAAAAAAAAADwAAACADAAAAAAAAAAAAAAEAAACgMgAAVgcAAKr4//8BAAAAf39/AAEAAABkAAAAAAAAABQAAABAHwAAAAAAACYAAAAAAAAAwOD//wAAAAAmAAAAZAAAABYAAABMAAAAAAAAAAAAAAAEAAAAAAAAAAEAAAB/f38AAAAAACgAAAAoAAAAZAAAAGQAAAAAAAAAzMzMAAAAAABQAAAAUAAAAGQAAABkAAAAAAAAAAcAAAA4AAAAAAAAAAAAAAAAAAAA////AAAAAAAAAAAAAAAAAAAAAAAAAAAAAAAAAAAAAABkAAAAZAAAAAAAAAAjAAAABAAAAGQAAAAXAAAAFAAAAAAAAAAAAAAA/38AAP9/AAAAAAAACQAAAAQAAAAAAAAADAAAABAAAAAAAAAAAAAAAAAAAAAAAAAAHgAAAGgAAAAAAAAAAAAAAAAAAAAAAAAAAAAAABAnAAAQJwAAAAAAAAAAAAAAAAAAAAAAAAAAAAAAAAAAAAAAAAAAAAAUAAAAAAAAAMDA/wAAAAAAZAAAADIAAAAAAAAAZAAAAAAAAAB/f38ACgAAACIAAAAYAAAAAAAAAAAAAAAAAAAAAAAAAAAAAAAAAAAAJAAAACQAAAAAAAAABwAAAAAAAAAAAAAAAAAAAAAAAAAAAAAAAAAAAH9/fwAlAAAAWAAAAAAAAAAAAAAAAAAAAAAAAAAAAAAAAAAAAAAAAAAAAAAAAAAAAAAAAAAAAAAAPwAAAAAAAACghgEAAAAAAAAAAAAAAAAADAAAAAEAAAAAAAAAAAAAAAAAAAAhAAAAQAAAADwAAABGAQAAB6AAAAAAAAAAAAAAAAAAAAAAAAAAAAAAAAAAAAAAAAAAAAAAAB4AAJ4WAAAAAAAAAAAAAAAAAAAoAAAACAAAAAEAAAABAAAAMAAAABQAAAAAAAAAAAD//wAAAQAAAP//AAABAA=="/>
                         </a:ext>
                       </a:extLst>
                     </pic:cNvPicPr>
@@ -8451,7 +8454,7 @@
                     <pic:cNvPicPr>
                       <a:extLst>
                         <a:ext uri="smNativeData">
-                          <sm:smNativeData xmlns:sm="smNativeData" xmlns:w="http://schemas.openxmlformats.org/wordprocessingml/2006/main" xmlns:w10="urn:schemas-microsoft-com:office:word" xmlns:v="urn:schemas-microsoft-com:vml" xmlns:o="urn:schemas-microsoft-com:office:office" xmlns="" val="SMDATA_18_nyviXhMAAAAlAAAAEQAAAA0AAAAAAAAAAAAAAAAAAAAAAAAAAAAAAAAAAAAAAAAAAAEAAABQAAAAAAAAAAAA4D8AAAAAAADgPwAAAAAAAOA/AAAAAAAA4D8AAAAAAADgPwAAAAAAAOA/AAAAAAAA4D8AAAAAAADgPwAAAAAAAOA/AAAAAAAA4D8CAAAAjAAAAAAAAAAAAAAA////AAAAAAAAAAAAAAAAAAAAAAAAAAAAAAAAAAAAAAAAAAAAZAAAAAEAAABAAAAAAAAAAAAAAAAAAAAAAAAAAAAAAAAAAAAAAAAAAAAAAAAAAAAAAAAAAAAAAAAAAAAAAAAAAAAAAAAAAAAAAAAAAAAAAAAAAAAAAAAAAAAAAAAAAAAAFAAAADwAAAAAAAAAAAAAAAAAAAAUAAAAAQAAABQAAAAUAAAAFAAAAAEAAAAAAAAAZAAAAGQAAAAAAAAAZAAAAGQAAAAVAAAAYAAAAAAAAAAAAAAADwAAACADAAAAAAAAAAAAAAEAAACgMgAAVgcAAKr4//8BAAAAf39/AAEAAABkAAAAAAAAABQAAABAHwAAAAAAACYAAAAAAAAAwOD//wAAAAAmAAAAZAAAABYAAABMAAAAAAAAAAAAAAAEAAAAAAAAAAEAAAB/f38AAAAAACgAAAAoAAAAZAAAAGQAAAAAAAAAzMzMAAAAAABQAAAAUAAAAGQAAABkAAAAAAAAAAcAAAA4AAAAAAAAAAAAAAAAAAAA////AAAAAAAAAAAAAAAAAAAAAAAAAAAAAAAAAAAAAABkAAAAZAAAAAAAAAAjAAAABAAAAGQAAAAXAAAAFAAAAAAAAAAAAAAA/38AAP9/AAAAAAAACQAAAAQAAAAAAAAADAAAABAAAAAAAAAAAAAAAAAAAAAAAAAAHgAAAGgAAAAAAAAAAAAAAAAAAAAAAAAAAAAAABAnAAAQJwAAAAAAAAAAAAAAAAAAAAAAAAAAAAAAAAAAAAAAAAAAAAAUAAAAAAAAAMDA/wAAAAAAZAAAADIAAAAAAAAAZAAAAAAAAAB/f38ACgAAACIAAAAYAAAAAAAAAAAAAAAAAAAAAAAAAAAAAAAAAAAAJAAAACQAAAAAAAAABwAAAAAAAAAAAAAAAAAAAAAAAAAAAAAAAAAAAH9/fwAlAAAAWAAAAAAAAAAAAAAAAAAAAAAAAAAAAAAAAAAAAAAAAAAAAAAAAAAAAAAAAAAAAAAAPwAAAAAAAACghgEAAAAAAAAAAAAAAAAADAAAAAEAAAAAAAAAAAAAAAAAAAAhAAAAQAAAADwAAAAAAAAAAAAAAAAAAAAAAAAAAAAAAAAAAAAAAAAAAAAAAAAAAAAAAAAARiMAAMwVAAAAAAAAAAAAAAAAAAAoAAAACAAAAAEAAAABAAAAMAAAABQAAAAAAAAAAAD//wAAAQAAAP//AAABAA=="/>
+                          <sm:smNativeData xmlns="" xmlns:o="urn:schemas-microsoft-com:office:office" xmlns:v="urn:schemas-microsoft-com:vml" xmlns:w10="urn:schemas-microsoft-com:office:word" xmlns:w="http://schemas.openxmlformats.org/wordprocessingml/2006/main" xmlns:sm="smNativeData" val="SMDATA_18_nyviXhMAAAAlAAAAEQAAAA0AAAAAAAAAAAAAAAAAAAAAAAAAAAAAAAAAAAAAAAAAAAEAAABQAAAAAAAAAAAA4D8AAAAAAADgPwAAAAAAAOA/AAAAAAAA4D8AAAAAAADgPwAAAAAAAOA/AAAAAAAA4D8AAAAAAADgPwAAAAAAAOA/AAAAAAAA4D8CAAAAjAAAAAAAAAAAAAAA////AAAAAAAAAAAAAAAAAAAAAAAAAAAAAAAAAAAAAAAAAAAAZAAAAAEAAABAAAAAAAAAAAAAAAAAAAAAAAAAAAAAAAAAAAAAAAAAAAAAAAAAAAAAAAAAAAAAAAAAAAAAAAAAAAAAAAAAAAAAAAAAAAAAAAAAAAAAAAAAAAAAAAAAAAAAFAAAADwAAAAAAAAAAAAAAAAAAAAUAAAAAQAAABQAAAAUAAAAFAAAAAEAAAAAAAAAZAAAAGQAAAAAAAAAZAAAAGQAAAAVAAAAYAAAAAAAAAAAAAAADwAAACADAAAAAAAAAAAAAAEAAACgMgAAVgcAAKr4//8BAAAAf39/AAEAAABkAAAAAAAAABQAAABAHwAAAAAAACYAAAAAAAAAwOD//wAAAAAmAAAAZAAAABYAAABMAAAAAAAAAAAAAAAEAAAAAAAAAAEAAAB/f38AAAAAACgAAAAoAAAAZAAAAGQAAAAAAAAAzMzMAAAAAABQAAAAUAAAAGQAAABkAAAAAAAAAAcAAAA4AAAAAAAAAAAAAAAAAAAA////AAAAAAAAAAAAAAAAAAAAAAAAAAAAAAAAAAAAAABkAAAAZAAAAAAAAAAjAAAABAAAAGQAAAAXAAAAFAAAAAAAAAAAAAAA/38AAP9/AAAAAAAACQAAAAQAAAAAAAAADAAAABAAAAAAAAAAAAAAAAAAAAAAAAAAHgAAAGgAAAAAAAAAAAAAAAAAAAAAAAAAAAAAABAnAAAQJwAAAAAAAAAAAAAAAAAAAAAAAAAAAAAAAAAAAAAAAAAAAAAUAAAAAAAAAMDA/wAAAAAAZAAAADIAAAAAAAAAZAAAAAAAAAB/f38ACgAAACIAAAAYAAAAAAAAAAAAAAAAAAAAAAAAAAAAAAAAAAAAJAAAACQAAAAAAAAABwAAAAAAAAAAAAAAAAAAAAAAAAAAAAAAAAAAAH9/fwAlAAAAWAAAAAAAAAAAAAAAAAAAAAAAAAAAAAAAAAAAAAAAAAAAAAAAAAAAAAAAAAAAAAAAPwAAAAAAAACghgEAAAAAAAAAAAAAAAAADAAAAAEAAAAAAAAAAAAAAAAAAAAhAAAAQAAAADwAAAAAAAAAAAAAAAAAAAAAAAAAAAAAAAAAAAAAAAAAAAAAAAAAAAAAAAAARiMAAMwVAAAAAAAAAAAAAAAAAAAoAAAACAAAAAEAAAABAAAAMAAAABQAAAAAAAAAAAD//wAAAQAAAP//AAABAA=="/>
                         </a:ext>
                       </a:extLst>
                     </pic:cNvPicPr>
@@ -8575,7 +8578,7 @@
                     <pic:cNvPicPr>
                       <a:extLst>
                         <a:ext uri="smNativeData">
-                          <sm:smNativeData xmlns:sm="smNativeData" xmlns:w="http://schemas.openxmlformats.org/wordprocessingml/2006/main" xmlns:w10="urn:schemas-microsoft-com:office:word" xmlns:v="urn:schemas-microsoft-com:vml" xmlns:o="urn:schemas-microsoft-com:office:office" xmlns="" val="SMDATA_18_nyviXhMAAAAlAAAAEQAAAA0AAAAAAAAAAAAAAAAAAAAAAAAAAAAAAAAAAAAAAAAAAAEAAABQAAAAAAAAAAAA4D8AAAAAAADgPwAAAAAAAOA/AAAAAAAA4D8AAAAAAADgPwAAAAAAAOA/AAAAAAAA4D8AAAAAAADgPwAAAAAAAOA/AAAAAAAA4D8CAAAAjAAAAAAAAAAAAAAA////AAAAAAAAAAAAAAAAAAAAAAAAAAAAAAAAAAAAAAAAAAAAZAAAAAEAAABAAAAAAAAAAAAAAAAAAAAAAAAAAAAAAAAAAAAAAAAAAAAAAAAAAAAAAAAAAAAAAAAAAAAAAAAAAAAAAAAAAAAAAAAAAAAAAAAAAAAAAAAAAAAAAAAAAAAAFAAAADwAAAAAAAAAAAAAAAAAAAAUAAAAAQAAABQAAAAUAAAAFAAAAAEAAAAAAAAAZAAAAGQAAAAAAAAAZAAAAGQAAAAVAAAAYAAAAAAAAAAAAAAADwAAACADAAAAAAAAAAAAAAEAAACgMgAAVgcAAKr4//8BAAAAf39/AAEAAABkAAAAAAAAABQAAABAHwAAAAAAACYAAAAAAAAAwOD//wAAAAAmAAAAZAAAABYAAABMAAAAAAAAAAAAAAAEAAAAAAAAAAEAAAB/f38AAAAAACgAAAAoAAAAZAAAAGQAAAAAAAAAzMzMAAAAAABQAAAAUAAAAGQAAABkAAAAAAAAAAcAAAA4AAAAAAAAAAAAAAAAAAAA////AAAAAAAAAAAAAAAAAAAAAAAAAAAAAAAAAAAAAABkAAAAZAAAAAAAAAAjAAAABAAAAGQAAAAXAAAAFAAAAAAAAAAAAAAA/38AAP9/AAAAAAAACQAAAAQAAAAAAAAADAAAABAAAAAAAAAAAAAAAAAAAAAAAAAAHgAAAGgAAAAAAAAAAAAAAAAAAAAAAAAAAAAAABAnAAAQJwAAAAAAAAAAAAAAAAAAAAAAAAAAAAAAAAAAAAAAAAAAAAAUAAAAAAAAAMDA/wAAAAAAZAAAADIAAAAAAAAAZAAAAAAAAAB/f38ACgAAACIAAAAYAAAAAAAAAAAAAAAAAAAAAAAAAAAAAAAAAAAAJAAAACQAAAAAAAAABwAAAAAAAAAAAAAAAAAAAAAAAAAAAAAAAAAAAH9/fwAlAAAAWAAAAAAAAAAAAAAAAAAAAAAAAAAAAAAAAAAAAAAAAAAAAAAAAAAAAAAAAAAAAAAAPwAAAAAAAACghgEAAAAAAAAAAAAAAAAADAAAAAEAAAAAAAAAAAAAAAAAAAAhAAAAQAAAADwAAAAAAAAAAAAAAAAAAAAAAAAAAAAAAAAAAAAAAAAAAAAAAAAAAAAAAAAARiMAAMwVAAAAAAAAAAAAAAAAAAAoAAAACAAAAAEAAAABAAAAMAAAABQAAAAAAAAAAAD//wAAAQAAAP//AAABAA=="/>
+                          <sm:smNativeData xmlns="" xmlns:o="urn:schemas-microsoft-com:office:office" xmlns:v="urn:schemas-microsoft-com:vml" xmlns:w10="urn:schemas-microsoft-com:office:word" xmlns:w="http://schemas.openxmlformats.org/wordprocessingml/2006/main" xmlns:sm="smNativeData" val="SMDATA_18_nyviXhMAAAAlAAAAEQAAAA0AAAAAAAAAAAAAAAAAAAAAAAAAAAAAAAAAAAAAAAAAAAEAAABQAAAAAAAAAAAA4D8AAAAAAADgPwAAAAAAAOA/AAAAAAAA4D8AAAAAAADgPwAAAAAAAOA/AAAAAAAA4D8AAAAAAADgPwAAAAAAAOA/AAAAAAAA4D8CAAAAjAAAAAAAAAAAAAAA////AAAAAAAAAAAAAAAAAAAAAAAAAAAAAAAAAAAAAAAAAAAAZAAAAAEAAABAAAAAAAAAAAAAAAAAAAAAAAAAAAAAAAAAAAAAAAAAAAAAAAAAAAAAAAAAAAAAAAAAAAAAAAAAAAAAAAAAAAAAAAAAAAAAAAAAAAAAAAAAAAAAAAAAAAAAFAAAADwAAAAAAAAAAAAAAAAAAAAUAAAAAQAAABQAAAAUAAAAFAAAAAEAAAAAAAAAZAAAAGQAAAAAAAAAZAAAAGQAAAAVAAAAYAAAAAAAAAAAAAAADwAAACADAAAAAAAAAAAAAAEAAACgMgAAVgcAAKr4//8BAAAAf39/AAEAAABkAAAAAAAAABQAAABAHwAAAAAAACYAAAAAAAAAwOD//wAAAAAmAAAAZAAAABYAAABMAAAAAAAAAAAAAAAEAAAAAAAAAAEAAAB/f38AAAAAACgAAAAoAAAAZAAAAGQAAAAAAAAAzMzMAAAAAABQAAAAUAAAAGQAAABkAAAAAAAAAAcAAAA4AAAAAAAAAAAAAAAAAAAA////AAAAAAAAAAAAAAAAAAAAAAAAAAAAAAAAAAAAAABkAAAAZAAAAAAAAAAjAAAABAAAAGQAAAAXAAAAFAAAAAAAAAAAAAAA/38AAP9/AAAAAAAACQAAAAQAAAAAAAAADAAAABAAAAAAAAAAAAAAAAAAAAAAAAAAHgAAAGgAAAAAAAAAAAAAAAAAAAAAAAAAAAAAABAnAAAQJwAAAAAAAAAAAAAAAAAAAAAAAAAAAAAAAAAAAAAAAAAAAAAUAAAAAAAAAMDA/wAAAAAAZAAAADIAAAAAAAAAZAAAAAAAAAB/f38ACgAAACIAAAAYAAAAAAAAAAAAAAAAAAAAAAAAAAAAAAAAAAAAJAAAACQAAAAAAAAABwAAAAAAAAAAAAAAAAAAAAAAAAAAAAAAAAAAAH9/fwAlAAAAWAAAAAAAAAAAAAAAAAAAAAAAAAAAAAAAAAAAAAAAAAAAAAAAAAAAAAAAAAAAAAAAPwAAAAAAAACghgEAAAAAAAAAAAAAAAAADAAAAAEAAAAAAAAAAAAAAAAAAAAhAAAAQAAAADwAAAAAAAAAAAAAAAAAAAAAAAAAAAAAAAAAAAAAAAAAAAAAAAAAAAAAAAAARiMAAMwVAAAAAAAAAAAAAAAAAAAoAAAACAAAAAEAAAABAAAAMAAAABQAAAAAAAAAAAD//wAAAQAAAP//AAABAA=="/>
                         </a:ext>
                       </a:extLst>
                     </pic:cNvPicPr>
@@ -8763,7 +8766,7 @@
                     <pic:cNvPicPr>
                       <a:extLst>
                         <a:ext uri="smNativeData">
-                          <sm:smNativeData xmlns:sm="smNativeData" xmlns:w="http://schemas.openxmlformats.org/wordprocessingml/2006/main" xmlns:w10="urn:schemas-microsoft-com:office:word" xmlns:v="urn:schemas-microsoft-com:vml" xmlns:o="urn:schemas-microsoft-com:office:office" xmlns="" val="SMDATA_18_nyviXhMAAAAlAAAAEQAAAA0AAAAAAAAAAAAAAAAAAAAAAAAAAAAAAAAAAAAAAAAAAAEAAABQAAAAAAAAAAAA4D8AAAAAAADgPwAAAAAAAOA/AAAAAAAA4D8AAAAAAADgPwAAAAAAAOA/AAAAAAAA4D8AAAAAAADgPwAAAAAAAOA/AAAAAAAA4D8CAAAAjAAAAAAAAAAAAAAA////AAAAAAAAAAAAAAAAAAAAAAAAAAAAAAAAAAAAAAAAAAAAZAAAAAEAAABAAAAAAAAAAAAAAAAAAAAAAAAAAAAAAAAAAAAAAAAAAAAAAAAAAAAAAAAAAAAAAAAAAAAAAAAAAAAAAAAAAAAAAAAAAAAAAAAAAAAAAAAAAAAAAAAAAAAAFAAAADwAAAAAAAAAAAAAAAAAAAAUAAAAAQAAABQAAAAUAAAAFAAAAAEAAAAAAAAAZAAAAGQAAAAAAAAAZAAAAGQAAAAVAAAAYAAAAAAAAAAAAAAADwAAACADAAAAAAAAAAAAAAEAAACgMgAAVgcAAKr4//8BAAAAf39/AAEAAABkAAAAAAAAABQAAABAHwAAAAAAACYAAAAAAAAAwOD//wAAAAAmAAAAZAAAABYAAABMAAAAAAAAAAAAAAAEAAAAAAAAAAEAAAB/f38AAAAAACgAAAAoAAAAZAAAAGQAAAAAAAAAzMzMAAAAAABQAAAAUAAAAGQAAABkAAAAAAAAAAcAAAA4AAAAAAAAAAAAAAAAAAAA////AAAAAAAAAAAAAAAAAAAAAAAAAAAAAAAAAAAAAABkAAAAZAAAAAAAAAAjAAAABAAAAGQAAAAXAAAAFAAAAAAAAAAAAAAA/38AAP9/AAAAAAAACQAAAAQAAAAAAAAADAAAABAAAAAAAAAAAAAAAAAAAAAAAAAAHgAAAGgAAAAAAAAAAAAAAAAAAAAAAAAAAAAAABAnAAAQJwAAAAAAAAAAAAAAAAAAAAAAAAAAAAAAAAAAAAAAAAAAAAAUAAAAAAAAAMDA/wAAAAAAZAAAADIAAAAAAAAAZAAAAAAAAAB/f38ACgAAACIAAAAYAAAAAAAAAAAAAAAAAAAAAAAAAAAAAAAAAAAAJAAAACQAAAAAAAAABwAAAAAAAAAAAAAAAAAAAAAAAAAAAAAAAAAAAH9/fwAlAAAAWAAAAAAAAAAAAAAAAAAAAAAAAAAAAAAAAAAAAAAAAAAAAAAAAAAAAAAAAAAAAAAAPwAAAAAAAACghgEAAAAAAAAAAAAAAAAADAAAAAEAAAAAAAAAAAAAAAAAAAAhAAAAQAAAADwAAAAAAAAAAAAAAAAAAAAAAAAAAAAAAAAAAAAAAAAAAAAAAAAAAAAAAAAARiMAAMwVAAAAAAAAAAAAAAAAAAAoAAAACAAAAAEAAAABAAAAMAAAABQAAAAAAAAAAAD//wAAAQAAAP//AAABAA=="/>
+                          <sm:smNativeData xmlns="" xmlns:o="urn:schemas-microsoft-com:office:office" xmlns:v="urn:schemas-microsoft-com:vml" xmlns:w10="urn:schemas-microsoft-com:office:word" xmlns:w="http://schemas.openxmlformats.org/wordprocessingml/2006/main" xmlns:sm="smNativeData" val="SMDATA_18_nyviXhMAAAAlAAAAEQAAAA0AAAAAAAAAAAAAAAAAAAAAAAAAAAAAAAAAAAAAAAAAAAEAAABQAAAAAAAAAAAA4D8AAAAAAADgPwAAAAAAAOA/AAAAAAAA4D8AAAAAAADgPwAAAAAAAOA/AAAAAAAA4D8AAAAAAADgPwAAAAAAAOA/AAAAAAAA4D8CAAAAjAAAAAAAAAAAAAAA////AAAAAAAAAAAAAAAAAAAAAAAAAAAAAAAAAAAAAAAAAAAAZAAAAAEAAABAAAAAAAAAAAAAAAAAAAAAAAAAAAAAAAAAAAAAAAAAAAAAAAAAAAAAAAAAAAAAAAAAAAAAAAAAAAAAAAAAAAAAAAAAAAAAAAAAAAAAAAAAAAAAAAAAAAAAFAAAADwAAAAAAAAAAAAAAAAAAAAUAAAAAQAAABQAAAAUAAAAFAAAAAEAAAAAAAAAZAAAAGQAAAAAAAAAZAAAAGQAAAAVAAAAYAAAAAAAAAAAAAAADwAAACADAAAAAAAAAAAAAAEAAACgMgAAVgcAAKr4//8BAAAAf39/AAEAAABkAAAAAAAAABQAAABAHwAAAAAAACYAAAAAAAAAwOD//wAAAAAmAAAAZAAAABYAAABMAAAAAAAAAAAAAAAEAAAAAAAAAAEAAAB/f38AAAAAACgAAAAoAAAAZAAAAGQAAAAAAAAAzMzMAAAAAABQAAAAUAAAAGQAAABkAAAAAAAAAAcAAAA4AAAAAAAAAAAAAAAAAAAA////AAAAAAAAAAAAAAAAAAAAAAAAAAAAAAAAAAAAAABkAAAAZAAAAAAAAAAjAAAABAAAAGQAAAAXAAAAFAAAAAAAAAAAAAAA/38AAP9/AAAAAAAACQAAAAQAAAAAAAAADAAAABAAAAAAAAAAAAAAAAAAAAAAAAAAHgAAAGgAAAAAAAAAAAAAAAAAAAAAAAAAAAAAABAnAAAQJwAAAAAAAAAAAAAAAAAAAAAAAAAAAAAAAAAAAAAAAAAAAAAUAAAAAAAAAMDA/wAAAAAAZAAAADIAAAAAAAAAZAAAAAAAAAB/f38ACgAAACIAAAAYAAAAAAAAAAAAAAAAAAAAAAAAAAAAAAAAAAAAJAAAACQAAAAAAAAABwAAAAAAAAAAAAAAAAAAAAAAAAAAAAAAAAAAAH9/fwAlAAAAWAAAAAAAAAAAAAAAAAAAAAAAAAAAAAAAAAAAAAAAAAAAAAAAAAAAAAAAAAAAAAAAPwAAAAAAAACghgEAAAAAAAAAAAAAAAAADAAAAAEAAAAAAAAAAAAAAAAAAAAhAAAAQAAAADwAAAAAAAAAAAAAAAAAAAAAAAAAAAAAAAAAAAAAAAAAAAAAAAAAAAAAAAAARiMAAMwVAAAAAAAAAAAAAAAAAAAoAAAACAAAAAEAAAABAAAAMAAAABQAAAAAAAAAAAD//wAAAQAAAP//AAABAA=="/>
                         </a:ext>
                       </a:extLst>
                     </pic:cNvPicPr>
@@ -8850,7 +8853,7 @@
                     <pic:cNvPicPr>
                       <a:extLst>
                         <a:ext uri="smNativeData">
-                          <sm:smNativeData xmlns:sm="smNativeData" xmlns:w="http://schemas.openxmlformats.org/wordprocessingml/2006/main" xmlns:w10="urn:schemas-microsoft-com:office:word" xmlns:v="urn:schemas-microsoft-com:vml" xmlns:o="urn:schemas-microsoft-com:office:office" xmlns="" val="SMDATA_18_nyviXhMAAAAlAAAAEQAAAA0AAAAAAAAAAAAAAAAAAAAAAAAAAAAAAAAAAAAAAAAAAAEAAABQAAAAAAAAAAAA4D8AAAAAAADgPwAAAAAAAOA/AAAAAAAA4D8AAAAAAADgPwAAAAAAAOA/AAAAAAAA4D8AAAAAAADgPwAAAAAAAOA/AAAAAAAA4D8CAAAAjAAAAAAAAAAAAAAA////AAAAAAAAAAAAAAAAAAAAAAAAAAAAAAAAAAAAAAAAAAAAZAAAAAEAAABAAAAAAAAAAAAAAAAAAAAAAAAAAAAAAAAAAAAAAAAAAAAAAAAAAAAAAAAAAAAAAAAAAAAAAAAAAAAAAAAAAAAAAAAAAAAAAAAAAAAAAAAAAAAAAAAAAAAAFAAAADwAAAAAAAAAAAAAAAAAAAAUAAAAAQAAABQAAAAUAAAAFAAAAAEAAAAAAAAAZAAAAGQAAAAAAAAAZAAAAGQAAAAVAAAAYAAAAAAAAAAAAAAADwAAACADAAAAAAAAAAAAAAEAAACgMgAAVgcAAKr4//8BAAAAf39/AAEAAABkAAAAAAAAABQAAABAHwAAAAAAACYAAAAAAAAAwOD//wAAAAAmAAAAZAAAABYAAABMAAAAAAAAAAAAAAAEAAAAAAAAAAEAAAB/f38AAAAAACgAAAAoAAAAZAAAAGQAAAAAAAAAzMzMAAAAAABQAAAAUAAAAGQAAABkAAAAAAAAAAcAAAA4AAAAAAAAAAAAAAAAAAAA////AAAAAAAAAAAAAAAAAAAAAAAAAAAAAAAAAAAAAABkAAAAZAAAAAAAAAAjAAAABAAAAGQAAAAXAAAAFAAAAAAAAAAAAAAA/38AAP9/AAAAAAAACQAAAAQAAAAAAAAADAAAABAAAAAAAAAAAAAAAAAAAAAAAAAAHgAAAGgAAAAAAAAAAAAAAAAAAAAAAAAAAAAAABAnAAAQJwAAAAAAAAAAAAAAAAAAAAAAAAAAAAAAAAAAAAAAAAAAAAAUAAAAAAAAAMDA/wAAAAAAZAAAADIAAAAAAAAAZAAAAAAAAAB/f38ACgAAACIAAAAYAAAAAAAAAAAAAAAAAAAAAAAAAAAAAAAAAAAAJAAAACQAAAAAAAAABwAAAAAAAAAAAAAAAAAAAAAAAAAAAAAAAAAAAH9/fwAlAAAAWAAAAAAAAAAAAAAAAAAAAAAAAAAAAAAAAAAAAAAAAAAAAAAAAAAAAAAAAAAAAAAAPwAAAAAAAACghgEAAAAAAAAAAAAAAAAADAAAAAEAAAAAAAAAAAAAAAAAAAAhAAAAQAAAADwAAAAAAAAAAAAAAAAAAAAAAAAAAAAAAAAAAAAAAAAAAAAAAAAAAAAAAAAARiMAAMwVAAAAAAAAAAAAAAAAAAAoAAAACAAAAAEAAAABAAAAMAAAABQAAAAAAAAAAAD//wAAAQAAAP//AAABAA=="/>
+                          <sm:smNativeData xmlns="" xmlns:o="urn:schemas-microsoft-com:office:office" xmlns:v="urn:schemas-microsoft-com:vml" xmlns:w10="urn:schemas-microsoft-com:office:word" xmlns:w="http://schemas.openxmlformats.org/wordprocessingml/2006/main" xmlns:sm="smNativeData" val="SMDATA_18_nyviXhMAAAAlAAAAEQAAAA0AAAAAAAAAAAAAAAAAAAAAAAAAAAAAAAAAAAAAAAAAAAEAAABQAAAAAAAAAAAA4D8AAAAAAADgPwAAAAAAAOA/AAAAAAAA4D8AAAAAAADgPwAAAAAAAOA/AAAAAAAA4D8AAAAAAADgPwAAAAAAAOA/AAAAAAAA4D8CAAAAjAAAAAAAAAAAAAAA////AAAAAAAAAAAAAAAAAAAAAAAAAAAAAAAAAAAAAAAAAAAAZAAAAAEAAABAAAAAAAAAAAAAAAAAAAAAAAAAAAAAAAAAAAAAAAAAAAAAAAAAAAAAAAAAAAAAAAAAAAAAAAAAAAAAAAAAAAAAAAAAAAAAAAAAAAAAAAAAAAAAAAAAAAAAFAAAADwAAAAAAAAAAAAAAAAAAAAUAAAAAQAAABQAAAAUAAAAFAAAAAEAAAAAAAAAZAAAAGQAAAAAAAAAZAAAAGQAAAAVAAAAYAAAAAAAAAAAAAAADwAAACADAAAAAAAAAAAAAAEAAACgMgAAVgcAAKr4//8BAAAAf39/AAEAAABkAAAAAAAAABQAAABAHwAAAAAAACYAAAAAAAAAwOD//wAAAAAmAAAAZAAAABYAAABMAAAAAAAAAAAAAAAEAAAAAAAAAAEAAAB/f38AAAAAACgAAAAoAAAAZAAAAGQAAAAAAAAAzMzMAAAAAABQAAAAUAAAAGQAAABkAAAAAAAAAAcAAAA4AAAAAAAAAAAAAAAAAAAA////AAAAAAAAAAAAAAAAAAAAAAAAAAAAAAAAAAAAAABkAAAAZAAAAAAAAAAjAAAABAAAAGQAAAAXAAAAFAAAAAAAAAAAAAAA/38AAP9/AAAAAAAACQAAAAQAAAAAAAAADAAAABAAAAAAAAAAAAAAAAAAAAAAAAAAHgAAAGgAAAAAAAAAAAAAAAAAAAAAAAAAAAAAABAnAAAQJwAAAAAAAAAAAAAAAAAAAAAAAAAAAAAAAAAAAAAAAAAAAAAUAAAAAAAAAMDA/wAAAAAAZAAAADIAAAAAAAAAZAAAAAAAAAB/f38ACgAAACIAAAAYAAAAAAAAAAAAAAAAAAAAAAAAAAAAAAAAAAAAJAAAACQAAAAAAAAABwAAAAAAAAAAAAAAAAAAAAAAAAAAAAAAAAAAAH9/fwAlAAAAWAAAAAAAAAAAAAAAAAAAAAAAAAAAAAAAAAAAAAAAAAAAAAAAAAAAAAAAAAAAAAAAPwAAAAAAAACghgEAAAAAAAAAAAAAAAAADAAAAAEAAAAAAAAAAAAAAAAAAAAhAAAAQAAAADwAAAAAAAAAAAAAAAAAAAAAAAAAAAAAAAAAAAAAAAAAAAAAAAAAAAAAAAAARiMAAMwVAAAAAAAAAAAAAAAAAAAoAAAACAAAAAEAAAABAAAAMAAAABQAAAAAAAAAAAD//wAAAQAAAP//AAABAA=="/>
                         </a:ext>
                       </a:extLst>
                     </pic:cNvPicPr>

</xml_diff>

<commit_message>
update uoc luong testcase
</commit_message>
<xml_diff>
--- a/docs/MyProject.docx
+++ b/docs/MyProject.docx
@@ -68,7 +68,7 @@
                       <a:picLocks noChangeAspect="1"/>
                       <a:extLst>
                         <a:ext uri="smNativeData">
-                          <sm:smNativeData xmlns="" xmlns:o="urn:schemas-microsoft-com:office:office" xmlns:v="urn:schemas-microsoft-com:vml" xmlns:w10="urn:schemas-microsoft-com:office:word" xmlns:w="http://schemas.openxmlformats.org/wordprocessingml/2006/main" xmlns:sm="smNativeData" val="SMDATA_18_nyviXhMAAAAlAAAAEQAAAC0AAAAAkAAAAEgAAACQAAAASAAAAAAAAAAAAAAAAAAAAAEAAABQAAAAAAAAAAAA4D8AAAAAAADgPwAAAAAAAOA/AAAAAAAA4D8AAAAAAADgPwAAAAAAAOA/AAAAAAAA4D8AAAAAAADgPwAAAAAAAOA/AAAAAAAA4D8CAAAAjAAAAAAAAAAAAAAA////AAAAAAAAAAAAAAAAAAAAAAAAAAAAAAAAAAAAAAAAAAAAZAAAAAEAAABAAAAAAAAAAAAAAAAAAAAAAAAAAAAAAAAAAAAAAAAAAAAAAAAAAAAAAAAAAAAAAAAAAAAAAAAAAAAAAAAAAAAAAAAAAAAAAAAAAAAAAAAAAAAAAAAAAAAAFAAAADwAAAAAAAAAAAAAAAAAAAAUAAAAAQAAABQAAAAUAAAAFAAAAAEAAAAAAAAAZAAAAGQAAAAAAAAAZAAAAGQAAAAVAAAAYAAAAAAAAAAAAAAADwAAACADAAAAAAAAAAAAAAEAAACgMgAAVgcAAKr4//8BAAAAf39/AAEAAABkAAAAAAAAABQAAABAHwAAAAAAACYAAAAAAAAAwOD//wAAAAAmAAAAZAAAABYAAABMAAAAAAAAAAAAAAAEAAAAAAAAAAEAAAB/f38AAAAAACgAAAAoAAAAZAAAAGQAAAAAAAAAzMzMAAAAAABQAAAAUAAAAGQAAABkAAAAAAAAAAcAAAA4AAAAAAAAAAAAAAAAAAAA////AAAAAAAAAAAAAAAAAAAAAAAAAAAAAAAAAAAAAABkAAAAZAAAAAAAAAAjAAAABAAAAGQAAAAXAAAAFAAAAAAAAAAAAAAA/38AAP9/AAAAAAAACQAAAAQAAAAAAAAADAAAABAAAAAAAAAAAAAAAAAAAAAAAAAAHgAAAGgAAAAAAAAAAAAAAAAAAAAAAAAAAAAAABAnAAAQJwAAAAAAAAAAAAAAAAAAAAAAAAAAAAAAAAAAAAAAAAAAAAAUAAAAAAAAAMDA/wAAAAAAZAAAADIAAAAAAAAAZAAAAAAAAAB/f38ACgAAACIAAAAYAAAAAAAAAAAAAAAAAAAAAAAAAAAAAAAAAAAAJAAAACQAAAAAAAAABwAAAAAAAAAAAAAAAAAAAAAAAAAAAAAAAAAAAH9/fwAlAAAAWAAAAAAAAAAAAAAAAAAAAAAAAAAAAAAAAAAAAAAAAAAAAAAAAAAAAAAAAAAAAAAAPwAAAAAAAACghgEAAAAAAAAAAAAAAAAADAAAAAEAAAAAAAAAAAAAAAAAAAAhAAAAQAAAADwAAAADAAAAB6AAAAAAAAAAAAAAAAAAAAAAAAAAAAAAAAAAAAAAAAAAAAAAGAsAAF4QAAAAAAAAAAAAAAAAAAAoAAAACAAAAAEAAAABAAAAMAAAABQAAAAAAAAAAAD//wAAAQAAAP//AAABAA=="/>
+                          <sm:smNativeData xmlns:sm="smNativeData" xmlns:w="http://schemas.openxmlformats.org/wordprocessingml/2006/main" xmlns:w10="urn:schemas-microsoft-com:office:word" xmlns:v="urn:schemas-microsoft-com:vml" xmlns:o="urn:schemas-microsoft-com:office:office" xmlns="" val="SMDATA_18_nyviXhMAAAAlAAAAEQAAAC0AAAAAkAAAAEgAAACQAAAASAAAAAAAAAAAAAAAAAAAAAEAAABQAAAAAAAAAAAA4D8AAAAAAADgPwAAAAAAAOA/AAAAAAAA4D8AAAAAAADgPwAAAAAAAOA/AAAAAAAA4D8AAAAAAADgPwAAAAAAAOA/AAAAAAAA4D8CAAAAjAAAAAAAAAAAAAAA////AAAAAAAAAAAAAAAAAAAAAAAAAAAAAAAAAAAAAAAAAAAAZAAAAAEAAABAAAAAAAAAAAAAAAAAAAAAAAAAAAAAAAAAAAAAAAAAAAAAAAAAAAAAAAAAAAAAAAAAAAAAAAAAAAAAAAAAAAAAAAAAAAAAAAAAAAAAAAAAAAAAAAAAAAAAFAAAADwAAAAAAAAAAAAAAAAAAAAUAAAAAQAAABQAAAAUAAAAFAAAAAEAAAAAAAAAZAAAAGQAAAAAAAAAZAAAAGQAAAAVAAAAYAAAAAAAAAAAAAAADwAAACADAAAAAAAAAAAAAAEAAACgMgAAVgcAAKr4//8BAAAAf39/AAEAAABkAAAAAAAAABQAAABAHwAAAAAAACYAAAAAAAAAwOD//wAAAAAmAAAAZAAAABYAAABMAAAAAAAAAAAAAAAEAAAAAAAAAAEAAAB/f38AAAAAACgAAAAoAAAAZAAAAGQAAAAAAAAAzMzMAAAAAABQAAAAUAAAAGQAAABkAAAAAAAAAAcAAAA4AAAAAAAAAAAAAAAAAAAA////AAAAAAAAAAAAAAAAAAAAAAAAAAAAAAAAAAAAAABkAAAAZAAAAAAAAAAjAAAABAAAAGQAAAAXAAAAFAAAAAAAAAAAAAAA/38AAP9/AAAAAAAACQAAAAQAAAAAAAAADAAAABAAAAAAAAAAAAAAAAAAAAAAAAAAHgAAAGgAAAAAAAAAAAAAAAAAAAAAAAAAAAAAABAnAAAQJwAAAAAAAAAAAAAAAAAAAAAAAAAAAAAAAAAAAAAAAAAAAAAUAAAAAAAAAMDA/wAAAAAAZAAAADIAAAAAAAAAZAAAAAAAAAB/f38ACgAAACIAAAAYAAAAAAAAAAAAAAAAAAAAAAAAAAAAAAAAAAAAJAAAACQAAAAAAAAABwAAAAAAAAAAAAAAAAAAAAAAAAAAAAAAAAAAAH9/fwAlAAAAWAAAAAAAAAAAAAAAAAAAAAAAAAAAAAAAAAAAAAAAAAAAAAAAAAAAAAAAAAAAAAAAPwAAAAAAAACghgEAAAAAAAAAAAAAAAAADAAAAAEAAAAAAAAAAAAAAAAAAAAhAAAAQAAAADwAAAADAAAAB6AAAAAAAAAAAAAAAAAAAAAAAAAAAAAAAAAAAAAAAAAAAAAAGAsAAF4QAAAAAAAAAAAAAAAAAAAoAAAACAAAAAEAAAABAAAAMAAAABQAAAAAAAAAAAD//wAAAQAAAP//AAABAA=="/>
                         </a:ext>
                       </a:extLst>
                     </pic:cNvPicPr>
@@ -2528,7 +2528,7 @@
                       <a:picLocks noChangeAspect="1"/>
                       <a:extLst>
                         <a:ext uri="smNativeData">
-                          <sm:smNativeData xmlns="" xmlns:o="urn:schemas-microsoft-com:office:office" xmlns:v="urn:schemas-microsoft-com:vml" xmlns:w10="urn:schemas-microsoft-com:office:word" xmlns:w="http://schemas.openxmlformats.org/wordprocessingml/2006/main" xmlns:sm="smNativeData" val="SMDATA_18_nyviXhMAAAAlAAAAEQAAAC0AAAAAkAAAAEgAAACQAAAASAAAAAAAAAAAAAAAAAAAAAEAAABQAAAAAAAAAAAA4D8AAAAAAADgPwAAAAAAAOA/AAAAAAAA4D8AAAAAAADgPwAAAAAAAOA/AAAAAAAA4D8AAAAAAADgPwAAAAAAAOA/AAAAAAAA4D8CAAAAjAAAAAAAAAAAAAAA////AAAAAAAAAAAAAAAAAAAAAAAAAAAAAAAAAAAAAAAAAAAAZAAAAAEAAABAAAAAAAAAAAAAAAAAAAAAAAAAAAAAAAAAAAAAAAAAAAAAAAAAAAAAAAAAAAAAAAAAAAAAAAAAAAAAAAAAAAAAAAAAAAAAAAAAAAAAAAAAAAAAAAAAAAAAFAAAADwAAAAAAAAAAAAAAAAAAAAPAAAAAQAAACMAAAAjAAAAIwAAAB4AAAAAAAAAZAAAAGQAAAAAAAAAZAAAAGQAAAAVAAAAYAAAAAAAAAAAAAAADwAAACADAAAAAAAAAAAAAAEAAACgMgAAVgcAAKr4//8BAAAAf39/AAEAAABkAAAAAAAAABQAAABAHwAAAAAAACYAAAAAAAAAwOD//wAAAAAmAAAAZAAAABYAAABMAAAAAAAAAAAAAAAEAAAAAAAAAAEAAAB/f38AAAAAACgAAAAoAAAAZAAAAGQAAAAAAAAAzMzMAAAAAABQAAAAUAAAAGQAAABkAAAAAAAAAAcAAAA4AAAAAAAAAAAAAAAAAAAA////AAAAAAAAAAAAAAAAAAAAAAAAAAAAAAAAAAAAAABkAAAAZAAAAAAAAAAjAAAABAAAAGQAAAAXAAAAFAAAAAAAAAAAAAAA/38AAP9/AAAAAAAACQAAAAQAAAAAAAAADAAAABAAAAAAAAAAAAAAAAAAAAAAAAAAHgAAAGgAAAAAAAAAAAAAAAAAAAAAAAAAAAAAABAnAAAQJwAAAAAAAAAAAAAAAAAAAAAAAAAAAAAAAAAAAAAAAAAAAAAUAAAAAAAAAMDA/wAAAAAAZAAAADIAAAAAAAAAZAAAAAAAAAB/f38ACgAAACIAAAAYAAAAAAAAAAAAAAAAAAAAAAAAAAAAAAAAAAAAJAAAACQAAAAAAAAABwAAAAAAAAAAAAAAAAAAAAAAAAAAAAAAAAAAAH9/fwAlAAAAWAAAAAAAAAAAAAAAAAAAAAAAAAAAAAAAAAAAAAAAAAAAAAAAAAAAAAAAAAAAAAAAPwAAAAAAAACghgEAAAAAAAAAAAAAAAAADAAAAAEAAAAAAAAAAAAAAAAAAAAhAAAAQAAAADwAAABCAAAAB6AAAAAAAAAAAAAAAAAAAAAAAAAAAAAAAAAAAAAAAAAAAAAAvgoAAL0DAAAAAAAAAAAAAAAAAAAoAAAACAAAAAEAAAABAAAAMAAAABQAAAAAAAAAAAD//wAAAQAAAP//AAABAA=="/>
+                          <sm:smNativeData xmlns:sm="smNativeData" xmlns:w="http://schemas.openxmlformats.org/wordprocessingml/2006/main" xmlns:w10="urn:schemas-microsoft-com:office:word" xmlns:v="urn:schemas-microsoft-com:vml" xmlns:o="urn:schemas-microsoft-com:office:office" xmlns="" val="SMDATA_18_nyviXhMAAAAlAAAAEQAAAC0AAAAAkAAAAEgAAACQAAAASAAAAAAAAAAAAAAAAAAAAAEAAABQAAAAAAAAAAAA4D8AAAAAAADgPwAAAAAAAOA/AAAAAAAA4D8AAAAAAADgPwAAAAAAAOA/AAAAAAAA4D8AAAAAAADgPwAAAAAAAOA/AAAAAAAA4D8CAAAAjAAAAAAAAAAAAAAA////AAAAAAAAAAAAAAAAAAAAAAAAAAAAAAAAAAAAAAAAAAAAZAAAAAEAAABAAAAAAAAAAAAAAAAAAAAAAAAAAAAAAAAAAAAAAAAAAAAAAAAAAAAAAAAAAAAAAAAAAAAAAAAAAAAAAAAAAAAAAAAAAAAAAAAAAAAAAAAAAAAAAAAAAAAAFAAAADwAAAAAAAAAAAAAAAAAAAAPAAAAAQAAACMAAAAjAAAAIwAAAB4AAAAAAAAAZAAAAGQAAAAAAAAAZAAAAGQAAAAVAAAAYAAAAAAAAAAAAAAADwAAACADAAAAAAAAAAAAAAEAAACgMgAAVgcAAKr4//8BAAAAf39/AAEAAABkAAAAAAAAABQAAABAHwAAAAAAACYAAAAAAAAAwOD//wAAAAAmAAAAZAAAABYAAABMAAAAAAAAAAAAAAAEAAAAAAAAAAEAAAB/f38AAAAAACgAAAAoAAAAZAAAAGQAAAAAAAAAzMzMAAAAAABQAAAAUAAAAGQAAABkAAAAAAAAAAcAAAA4AAAAAAAAAAAAAAAAAAAA////AAAAAAAAAAAAAAAAAAAAAAAAAAAAAAAAAAAAAABkAAAAZAAAAAAAAAAjAAAABAAAAGQAAAAXAAAAFAAAAAAAAAAAAAAA/38AAP9/AAAAAAAACQAAAAQAAAAAAAAADAAAABAAAAAAAAAAAAAAAAAAAAAAAAAAHgAAAGgAAAAAAAAAAAAAAAAAAAAAAAAAAAAAABAnAAAQJwAAAAAAAAAAAAAAAAAAAAAAAAAAAAAAAAAAAAAAAAAAAAAUAAAAAAAAAMDA/wAAAAAAZAAAADIAAAAAAAAAZAAAAAAAAAB/f38ACgAAACIAAAAYAAAAAAAAAAAAAAAAAAAAAAAAAAAAAAAAAAAAJAAAACQAAAAAAAAABwAAAAAAAAAAAAAAAAAAAAAAAAAAAAAAAAAAAH9/fwAlAAAAWAAAAAAAAAAAAAAAAAAAAAAAAAAAAAAAAAAAAAAAAAAAAAAAAAAAAAAAAAAAAAAAPwAAAAAAAACghgEAAAAAAAAAAAAAAAAADAAAAAEAAAAAAAAAAAAAAAAAAAAhAAAAQAAAADwAAABCAAAAB6AAAAAAAAAAAAAAAAAAAAAAAAAAAAAAAAAAAAAAAAAAAAAAvgoAAL0DAAAAAAAAAAAAAAAAAAAoAAAACAAAAAEAAAABAAAAMAAAABQAAAAAAAAAAAD//wAAAQAAAP//AAABAA=="/>
                         </a:ext>
                       </a:extLst>
                     </pic:cNvPicPr>
@@ -2747,7 +2747,7 @@
                       <wpg:cNvGrpSpPr>
                         <a:extLst>
                           <a:ext uri="smNativeData">
-                            <sm:smNativeData xmlns="" xmlns:o="urn:schemas-microsoft-com:office:office" xmlns:v="urn:schemas-microsoft-com:vml" xmlns:w10="urn:schemas-microsoft-com:office:word" xmlns:w="http://schemas.openxmlformats.org/wordprocessingml/2006/main" xmlns:sm="smNativeData" val="SMDATA_6_nyviXhMAAAAlAAAAAQAAAA0AAAAAkAAAAEgAAACQAAAASAAAAAAAAAAAAAAAAAAAABcAAAAUAAAAAAAAAAAAAAD/fwAA/38AAAAAAAAJAAAABAAAAAAAAAAMAAAAEAAAAAAAAAAAAAAAAAAAAAAAAAAhAAAAQAAAADwAAABQAAAAB6AAAAgAAAAAAAAAAAAAAAAAAAAAAAAAAAAAAAAAAAAAAAAAbxAAADEHAAAAAAAAAAAAAAAAAAAoAAAACAAAAAEAAAABAAAA"/>
+                            <sm:smNativeData xmlns:sm="smNativeData" xmlns:w="http://schemas.openxmlformats.org/wordprocessingml/2006/main" xmlns:w10="urn:schemas-microsoft-com:office:word" xmlns:v="urn:schemas-microsoft-com:vml" xmlns:o="urn:schemas-microsoft-com:office:office" xmlns="" val="SMDATA_6_nyviXhMAAAAlAAAAAQAAAA0AAAAAkAAAAEgAAACQAAAASAAAAAAAAAAAAAAAAAAAABcAAAAUAAAAAAAAAAAAAAD/fwAA/38AAAAAAAAJAAAABAAAAAAAAAAMAAAAEAAAAAAAAAAAAAAAAAAAAAAAAAAhAAAAQAAAADwAAABQAAAAB6AAAAgAAAAAAAAAAAAAAAAAAAAAAAAAAAAAAAAAAAAAAAAAbxAAADEHAAAAAAAAAAAAAAAAAAAoAAAACAAAAAEAAAABAAAA"/>
                           </a:ext>
                         </a:extLst>
                       </wpg:cNvGrpSpPr>
@@ -2764,7 +2764,7 @@
                         <wps:cNvSpPr>
                           <a:extLst>
                             <a:ext uri="smNativeData">
-                              <sm:smNativeData xmlns="" xmlns:o="urn:schemas-microsoft-com:office:office" xmlns:v="urn:schemas-microsoft-com:vml" xmlns:w10="urn:schemas-microsoft-com:office:word" xmlns:w="http://schemas.openxmlformats.org/wordprocessingml/2006/main" xmlns:sm="smNativeData" val="SMDATA_16_nyviXhMAAAAlAAAAZAAAAE0BAAAAkAAAAEgAAACQAAAASAAAAAAAAAAAAAAAAAAAAAEAAABQAAAAAAAAAAAA4D8AAAAAAADgPwAAAAAAAOA/AAAAAAAA4D8AAAAAAADgPwAAAAAAAOA/AAAAAAAA4D8AAAAAAADgPwAAAAAAAOA/AAAAAAAA4D8CAAAAjAAAAAEAAAAAAAAA////AAAAAAAAAAAAAAAAAAAAAAAAAAAAAAAAAAAAAAAAAAAAZAAAAAEAAABAAAAAAAAAAAAAAAAAAAAAAAAAAAAAAAAAAAAAAAAAAAAAAAAAAAAAAAAAAAAAAAAAAAAAAAAAAAAAAAAAAAAAAAAAAAAAAAAAAAAAAAAAAAAAAAAAAAAAFAAAADwAAAABAAAAAAAAAH9/fwAoAAAAAQAAABQAAAAUAAAAFAAAAAEAAAAAAAAAZAAAAGQAAAAAAAAAZAAAAGQAAAAVAAAAYAAAAAAAAAAAAAAADwAAACADAAAAAAAAAAAAAAEAAACgMgAAVgcAAKr4//8BAAAAf39/AAEAAABkAAAAAAAAABQAAABAHwAAAAAAACYAAAAAAAAAwOD//wAAAAAmAAAAZAAAABYAAABMAAAAAAAAAAAAAAAEAAAAAAAAAAEAAAB/f38AAAAAACgAAAAoAAAAZAAAAGQAAAAAAAAAzMzMAAAAAABQAAAAUAAAAGQAAABkAAAAAAAAABcAAAAUAAAAAAAAAAAAAAD/fwAA/38AAAACAAAJAAAABAAAAAAAAAAMAAAAEAAAAAAAAAAAAAAAAAAAAAAAAAAeAAAAaAAAAAAAAAAAAAAAAAAAAAAAAAAAAAAAECcAABAnAAAAAAAAAAAAAAAAAAAAAAAAAAAAAAAAAAAAAAAAAAAAABQAAAAAAAAAwMD/AAAAAABkAAAAMgAAAAAAAABkAAAAAAAAAH9/fwAKAAAAIgAAABgAAAAAAAAAAAAAAAAAAAAAAAAAAAAAAAAAAAAkAAAAJAAAAAAAAAAAAAAAAAAAAAAAAAAAAAAAAAAAAAAAAAAAAAAAAAAAACUAAABYAAAAAAAAAAAAAAAAAAAAAAAAAAAAAAAAAAAAAAAAAAAAAAAAAAAAAAAAAAAAAAA/AAAAAAAAAKCGAQAAAAAAAAAAAAAAAAAMAAAAAQAAAAAAAAAAAAAAAAAAACEAAABAAAAAPAAAAAAAAAAAggAABAAAAAAAAAAAAAAAAAAAAAAAAAAAAAAAAAAAAAAAAABvEAAAMQcAAAAAAAAAAAAAAAAAACgAAAAIAAAAAQAAAAEAAAAwAAAAFAAAAAAAAAAAAP//AAABAAAA//8AAAEA"/>
+                              <sm:smNativeData xmlns:sm="smNativeData" xmlns:w="http://schemas.openxmlformats.org/wordprocessingml/2006/main" xmlns:w10="urn:schemas-microsoft-com:office:word" xmlns:v="urn:schemas-microsoft-com:vml" xmlns:o="urn:schemas-microsoft-com:office:office" xmlns="" val="SMDATA_16_nyviXhMAAAAlAAAAZAAAAE0BAAAAkAAAAEgAAACQAAAASAAAAAAAAAAAAAAAAAAAAAEAAABQAAAAAAAAAAAA4D8AAAAAAADgPwAAAAAAAOA/AAAAAAAA4D8AAAAAAADgPwAAAAAAAOA/AAAAAAAA4D8AAAAAAADgPwAAAAAAAOA/AAAAAAAA4D8CAAAAjAAAAAEAAAAAAAAA////AAAAAAAAAAAAAAAAAAAAAAAAAAAAAAAAAAAAAAAAAAAAZAAAAAEAAABAAAAAAAAAAAAAAAAAAAAAAAAAAAAAAAAAAAAAAAAAAAAAAAAAAAAAAAAAAAAAAAAAAAAAAAAAAAAAAAAAAAAAAAAAAAAAAAAAAAAAAAAAAAAAAAAAAAAAFAAAADwAAAABAAAAAAAAAH9/fwAoAAAAAQAAABQAAAAUAAAAFAAAAAEAAAAAAAAAZAAAAGQAAAAAAAAAZAAAAGQAAAAVAAAAYAAAAAAAAAAAAAAADwAAACADAAAAAAAAAAAAAAEAAACgMgAAVgcAAKr4//8BAAAAf39/AAEAAABkAAAAAAAAABQAAABAHwAAAAAAACYAAAAAAAAAwOD//wAAAAAmAAAAZAAAABYAAABMAAAAAAAAAAAAAAAEAAAAAAAAAAEAAAB/f38AAAAAACgAAAAoAAAAZAAAAGQAAAAAAAAAzMzMAAAAAABQAAAAUAAAAGQAAABkAAAAAAAAABcAAAAUAAAAAAAAAAAAAAD/fwAA/38AAAACAAAJAAAABAAAAAAAAAAMAAAAEAAAAAAAAAAAAAAAAAAAAAAAAAAeAAAAaAAAAAAAAAAAAAAAAAAAAAAAAAAAAAAAECcAABAnAAAAAAAAAAAAAAAAAAAAAAAAAAAAAAAAAAAAAAAAAAAAABQAAAAAAAAAwMD/AAAAAABkAAAAMgAAAAAAAABkAAAAAAAAAH9/fwAKAAAAIgAAABgAAAAAAAAAAAAAAAAAAAAAAAAAAAAAAAAAAAAkAAAAJAAAAAAAAAAAAAAAAAAAAAAAAAAAAAAAAAAAAAAAAAAAAAAAAAAAACUAAABYAAAAAAAAAAAAAAAAAAAAAAAAAAAAAAAAAAAAAAAAAAAAAAAAAAAAAAAAAAAAAAA/AAAAAAAAAKCGAQAAAAAAAAAAAAAAAAAMAAAAAQAAAAAAAAAAAAAAAAAAACEAAABAAAAAPAAAAAAAAAAAggAABAAAAAAAAAAAAAAAAAAAAAAAAAAAAAAAAAAAAAAAAABvEAAAMQcAAAAAAAAAAAAAAAAAACgAAAAIAAAAAQAAAAEAAAAwAAAAFAAAAAAAAAAAAP//AAABAAAA//8AAAEA"/>
                             </a:ext>
                           </a:extLst>
                         </wps:cNvSpPr>
@@ -2794,7 +2794,7 @@
                         <wps:cNvSpPr>
                           <a:extLst>
                             <a:ext uri="smNativeData">
-                              <sm:smNativeData xmlns="" xmlns:o="urn:schemas-microsoft-com:office:office" xmlns:v="urn:schemas-microsoft-com:vml" xmlns:w10="urn:schemas-microsoft-com:office:word" xmlns:w="http://schemas.openxmlformats.org/wordprocessingml/2006/main" xmlns:sm="smNativeData" val="SMDATA_16_nyviXhMAAAAlAAAAZgAAAE0AAAAAkAAAAEgAAACQAAAASAAAAAAAAAABAAAAAAAAAAEAAABQAAAAAAAAAAAA8D8AAAAAAADwPwAAAAAAAOA/AAAAAAAA4D8AAAAAAADgPwAAAAAAAOA/AAAAAAAA4D8AAAAAAADgPwAAAAAAAOA/AAAAAAAA4D8CAAAAjAAAAAEAAAAAAAAA////AAAAAAAAAAAAAAAAAAAAAAAAAAAAAAAAAAAAAAAAAAAAZAAAAAEAAABAAAAAAAAAAAAAAAAAAAAAAAAAAAAAAAAAAAAAAAAAAAAAAAAAAAAAAAAAAAAAAAAAAAAAAAAAAAAAAAAAAAAAAAAAAAAAAAAAAAAAAAAAAAAAAAAAAAAAFAAAADwAAAABAAAAAAAAAAAAAAAoAAAAAQAAABQAAAAUAAAAFAAAAAEAAAAAAAAAZAAAAGQAAAAAAAAAZAAAAGQAAAAVAAAAYAAAAAAAAAAAAAAADwAAACADAAAAAAAAAAAAAAEAAACgMgAAVgcAAKr4//8BAAAAf39/AAEAAABkAAAAAAAAABQAAABAHwAAAAAAACYAAAAAAAAAwOD//wAAAAAmAAAAZAAAABYAAABMAAAAAAAAAAAAAAAEAAAAAAAAAAEAAAB/f38AAAAAACgAAAAoAAAAZAAAAGQAAAAAAAAAzMzMAAAAAABQAAAAUAAAAGQAAABkAAAAAAAAABcAAAAUAAAAAAAAAAAAAAD/fwAA/38AAAACAAAJAAAABAAAAAAAAAAMAAAAEAAAAAAAAAAAAAAAAAAAAAAAAAAeAAAAaAAAAAAAAAAAAAAAAAAAAAAAAAAAAAAAECcAABAnAAAAAAAAAAAAAAAAAAAAAAAAAAAAAAAAAAAAAAAAAAAAABQAAAAAAAAAwMD/AAAAAABkAAAAMgAAAAAAAABkAAAAAAAAAH9/fwAKAAAAIgAAABgAAAAAAAAAAAAAAAAAAAAAAAAAAAAAAAAAAAAkAAAAJAAAAAAAAAAAAAAAAAAAAAAAAAAAAAAAAAAAAAAAAAAAAAAAAAAAACUAAABYAAAAAAAAAAAAAAAAAAAAAAAAAAAAAAAAAAAAAAAAAAAAAAAAAAAAAAAAAAAAAAA/AAAAAAAAAKCGAQAAAAAAAAAAAAAAAAAMAAAAAQAAAAAAAAAAAAAAAAAAACEAAABAAAAAPAAAAAAAAAAAggAAAAAAAAAAAAAAAAAAAAAAAAAAAAAAAAAAAAAAAAAAAADQAQAA3AEAAAAAAAA9BwAAgAQAACgAAAAIAAAAAQAAAAEAAAAwAAAAFAAAAAAAAAAAAP//AAABAAAA//8AAAEA"/>
+                              <sm:smNativeData xmlns:sm="smNativeData" xmlns:w="http://schemas.openxmlformats.org/wordprocessingml/2006/main" xmlns:w10="urn:schemas-microsoft-com:office:word" xmlns:v="urn:schemas-microsoft-com:vml" xmlns:o="urn:schemas-microsoft-com:office:office" xmlns="" val="SMDATA_16_nyviXhMAAAAlAAAAZgAAAE0AAAAAkAAAAEgAAACQAAAASAAAAAAAAAABAAAAAAAAAAEAAABQAAAAAAAAAAAA8D8AAAAAAADwPwAAAAAAAOA/AAAAAAAA4D8AAAAAAADgPwAAAAAAAOA/AAAAAAAA4D8AAAAAAADgPwAAAAAAAOA/AAAAAAAA4D8CAAAAjAAAAAEAAAAAAAAA////AAAAAAAAAAAAAAAAAAAAAAAAAAAAAAAAAAAAAAAAAAAAZAAAAAEAAABAAAAAAAAAAAAAAAAAAAAAAAAAAAAAAAAAAAAAAAAAAAAAAAAAAAAAAAAAAAAAAAAAAAAAAAAAAAAAAAAAAAAAAAAAAAAAAAAAAAAAAAAAAAAAAAAAAAAAFAAAADwAAAABAAAAAAAAAAAAAAAoAAAAAQAAABQAAAAUAAAAFAAAAAEAAAAAAAAAZAAAAGQAAAAAAAAAZAAAAGQAAAAVAAAAYAAAAAAAAAAAAAAADwAAACADAAAAAAAAAAAAAAEAAACgMgAAVgcAAKr4//8BAAAAf39/AAEAAABkAAAAAAAAABQAAABAHwAAAAAAACYAAAAAAAAAwOD//wAAAAAmAAAAZAAAABYAAABMAAAAAAAAAAAAAAAEAAAAAAAAAAEAAAB/f38AAAAAACgAAAAoAAAAZAAAAGQAAAAAAAAAzMzMAAAAAABQAAAAUAAAAGQAAABkAAAAAAAAABcAAAAUAAAAAAAAAAAAAAD/fwAA/38AAAACAAAJAAAABAAAAAAAAAAMAAAAEAAAAAAAAAAAAAAAAAAAAAAAAAAeAAAAaAAAAAAAAAAAAAAAAAAAAAAAAAAAAAAAECcAABAnAAAAAAAAAAAAAAAAAAAAAAAAAAAAAAAAAAAAAAAAAAAAABQAAAAAAAAAwMD/AAAAAABkAAAAMgAAAAAAAABkAAAAAAAAAH9/fwAKAAAAIgAAABgAAAAAAAAAAAAAAAAAAAAAAAAAAAAAAAAAAAAkAAAAJAAAAAAAAAAAAAAAAAAAAAAAAAAAAAAAAAAAAAAAAAAAAAAAAAAAACUAAABYAAAAAAAAAAAAAAAAAAAAAAAAAAAAAAAAAAAAAAAAAAAAAAAAAAAAAAAAAAAAAAA/AAAAAAAAAKCGAQAAAAAAAAAAAAAAAAAMAAAAAQAAAAAAAAAAAAAAAAAAACEAAABAAAAAPAAAAAAAAAAAggAAAAAAAAAAAAAAAAAAAAAAAAAAAAAAAAAAAAAAAAAAAADQAQAA3AEAAAAAAAA9BwAAgAQAACgAAAAIAAAAAQAAAAEAAAAwAAAAFAAAAAAAAAAAAP//AAABAAAA//8AAAEA"/>
                             </a:ext>
                           </a:extLst>
                         </wps:cNvSpPr>
@@ -6001,7 +6001,7 @@
                     <pic:cNvPicPr>
                       <a:extLst>
                         <a:ext uri="smNativeData">
-                          <sm:smNativeData xmlns="" xmlns:o="urn:schemas-microsoft-com:office:office" xmlns:v="urn:schemas-microsoft-com:vml" xmlns:w10="urn:schemas-microsoft-com:office:word" xmlns:w="http://schemas.openxmlformats.org/wordprocessingml/2006/main" xmlns:sm="smNativeData" val="SMDATA_18_nyviXhMAAAAlAAAAEQAAAA0AAAAAkAAAAEgAAACQAAAASAAAAAAAAAAAAAAAAAAAAAEAAABQAAAAAAAAAAAA4D8AAAAAAADgPwAAAAAAAOA/AAAAAAAA4D8AAAAAAADgPwAAAAAAAOA/AAAAAAAA4D8AAAAAAADgPwAAAAAAAOA/AAAAAAAA4D8CAAAAjAAAAAAAAAAAAAAA////AAAAAAAAAAAAAAAAAAAAAAAAAAAAAAAAAAAAAAAAAAAAZAAAAAEAAABAAAAAAAAAAAAAAAAAAAAAAAAAAAAAAAAAAAAAAAAAAAAAAAAAAAAAAAAAAAAAAAAAAAAAAAAAAAAAAAAAAAAAAAAAAAAAAAAAAAAAAAAAAAAAAAAAAAAAFAAAADwAAAAAAAAAAAAAAAAAAAAPAAAAAQAAACMAAAAjAAAAIwAAAB4AAAAAAAAAZAAAAGQAAAAAAAAAZAAAAGQAAAAVAAAAYAAAAAAAAAAAAAAADwAAACADAAAAAAAAAAAAAAEAAACgMgAAVgcAAKr4//8BAAAAf39/AAEAAABkAAAAAAAAABQAAABAHwAAAAAAACYAAAAAAAAAwOD//wAAAAAmAAAAZAAAABYAAABMAAAAAAAAAAAAAAAEAAAAAAAAAAEAAAB/f38AAAAAACgAAAAoAAAAZAAAAGQAAAAAAAAAzMzMAAAAAABQAAAAUAAAAGQAAABkAAAAAAAAAAcAAAA4AAAAAAAAAAAAAAAAAAAA////AAAAAAAAAAAAAAAAAAAAAAAAAAAAAAAAAAAAAABkAAAAZAAAAAAAAAAjAAAABAAAAGQAAAAXAAAAFAAAAAAAAAAAAAAA/38AAP9/AAAAAAAACQAAAAQAAAAAAAAADAAAABAAAAAAAAAAAAAAAAAAAAAAAAAAHgAAAGgAAAAAAAAAAAAAAAAAAAAAAAAAAAAAABAnAAAQJwAAAAAAAAAAAAAAAAAAAAAAAAAAAAAAAAAAAAAAAAAAAAAUAAAAAAAAAMDA/wAAAAAAZAAAADIAAAAAAAAAZAAAAAAAAAB/f38ACgAAACIAAAAYAAAAAAAAAAAAAAAAAAAAAAAAAAAAAAAAAAAAJAAAACQAAAAAAAAABwAAAAAAAAAAAAAAAAAAAAAAAAAAAAAAAAAAAH9/fwAlAAAAWAAAAAAAAAAAAAAAAAAAAAAAAAAAAAAAAAAAAAAAAAAAAAAAAAAAAAAAAAAAAAAAPwAAAAAAAACghgEAAAAAAAAAAAAAAAAADAAAAAEAAAAAAAAAAAAAAAAAAAAhAAAAQAAAADwAAADtAAAAB6AAAAAAAAAAAAAAAAAAAAAAAAAAAAAAAAAAAAAAAAAAAAAArhUAAPwIAAAAAAAAAAAAAAAAAAAoAAAACAAAAAEAAAABAAAAMAAAABQAAAAAAAAAAAD//wAAAQAAAP//AAABAA=="/>
+                          <sm:smNativeData xmlns:sm="smNativeData" xmlns:w="http://schemas.openxmlformats.org/wordprocessingml/2006/main" xmlns:w10="urn:schemas-microsoft-com:office:word" xmlns:v="urn:schemas-microsoft-com:vml" xmlns:o="urn:schemas-microsoft-com:office:office" xmlns="" val="SMDATA_18_nyviXhMAAAAlAAAAEQAAAA0AAAAAkAAAAEgAAACQAAAASAAAAAAAAAAAAAAAAAAAAAEAAABQAAAAAAAAAAAA4D8AAAAAAADgPwAAAAAAAOA/AAAAAAAA4D8AAAAAAADgPwAAAAAAAOA/AAAAAAAA4D8AAAAAAADgPwAAAAAAAOA/AAAAAAAA4D8CAAAAjAAAAAAAAAAAAAAA////AAAAAAAAAAAAAAAAAAAAAAAAAAAAAAAAAAAAAAAAAAAAZAAAAAEAAABAAAAAAAAAAAAAAAAAAAAAAAAAAAAAAAAAAAAAAAAAAAAAAAAAAAAAAAAAAAAAAAAAAAAAAAAAAAAAAAAAAAAAAAAAAAAAAAAAAAAAAAAAAAAAAAAAAAAAFAAAADwAAAAAAAAAAAAAAAAAAAAPAAAAAQAAACMAAAAjAAAAIwAAAB4AAAAAAAAAZAAAAGQAAAAAAAAAZAAAAGQAAAAVAAAAYAAAAAAAAAAAAAAADwAAACADAAAAAAAAAAAAAAEAAACgMgAAVgcAAKr4//8BAAAAf39/AAEAAABkAAAAAAAAABQAAABAHwAAAAAAACYAAAAAAAAAwOD//wAAAAAmAAAAZAAAABYAAABMAAAAAAAAAAAAAAAEAAAAAAAAAAEAAAB/f38AAAAAACgAAAAoAAAAZAAAAGQAAAAAAAAAzMzMAAAAAABQAAAAUAAAAGQAAABkAAAAAAAAAAcAAAA4AAAAAAAAAAAAAAAAAAAA////AAAAAAAAAAAAAAAAAAAAAAAAAAAAAAAAAAAAAABkAAAAZAAAAAAAAAAjAAAABAAAAGQAAAAXAAAAFAAAAAAAAAAAAAAA/38AAP9/AAAAAAAACQAAAAQAAAAAAAAADAAAABAAAAAAAAAAAAAAAAAAAAAAAAAAHgAAAGgAAAAAAAAAAAAAAAAAAAAAAAAAAAAAABAnAAAQJwAAAAAAAAAAAAAAAAAAAAAAAAAAAAAAAAAAAAAAAAAAAAAUAAAAAAAAAMDA/wAAAAAAZAAAADIAAAAAAAAAZAAAAAAAAAB/f38ACgAAACIAAAAYAAAAAAAAAAAAAAAAAAAAAAAAAAAAAAAAAAAAJAAAACQAAAAAAAAABwAAAAAAAAAAAAAAAAAAAAAAAAAAAAAAAAAAAH9/fwAlAAAAWAAAAAAAAAAAAAAAAAAAAAAAAAAAAAAAAAAAAAAAAAAAAAAAAAAAAAAAAAAAAAAAPwAAAAAAAACghgEAAAAAAAAAAAAAAAAADAAAAAEAAAAAAAAAAAAAAAAAAAAhAAAAQAAAADwAAADtAAAAB6AAAAAAAAAAAAAAAAAAAAAAAAAAAAAAAAAAAAAAAAAAAAAArhUAAPwIAAAAAAAAAAAAAAAAAAAoAAAACAAAAAEAAAABAAAAMAAAABQAAAAAAAAAAAD//wAAAQAAAP//AAABAA=="/>
                         </a:ext>
                       </a:extLst>
                     </pic:cNvPicPr>
@@ -6236,7 +6236,7 @@
                       <a:picLocks noChangeAspect="1"/>
                       <a:extLst>
                         <a:ext uri="smNativeData">
-                          <sm:smNativeData xmlns="" xmlns:o="urn:schemas-microsoft-com:office:office" xmlns:v="urn:schemas-microsoft-com:vml" xmlns:w10="urn:schemas-microsoft-com:office:word" xmlns:w="http://schemas.openxmlformats.org/wordprocessingml/2006/main" xmlns:sm="smNativeData" val="SMDATA_18_nyviXhMAAAAlAAAAEQAAAC0AAAAAkAAAAEgAAACQAAAASAAAAAAAAAAAAAAAAAAAAAEAAABQAAAAAAAAAAAA4D8AAAAAAADgPwAAAAAAAOA/AAAAAAAA4D8AAAAAAADgPwAAAAAAAOA/AAAAAAAA4D8AAAAAAADgPwAAAAAAAOA/AAAAAAAA4D8CAAAAjAAAAAAAAAAAAAAA////AAAAAAAAAAAAAAAAAAAAAAAAAAAAAAAAAAAAAAAAAAAAZAAAAAEAAABAAAAAAAAAAAAAAAAAAAAAAAAAAAAAAAAAAAAAAAAAAAAAAAAAAAAAAAAAAAAAAAAAAAAAAAAAAAAAAAAAAAAAAAAAAAAAAAAAAAAAAAAAAAAAAAAAAAAAFAAAADwAAAAAAAAAAAAAAAAAAAAUAAAAAQAAABQAAAAUAAAAFAAAAAEAAAAAAAAAZAAAAGQAAAAAAAAAZAAAAGQAAAAVAAAAYAAAAAAAAAAAAAAADwAAACADAAAAAAAAAAAAAAEAAACgMgAAVgcAAKr4//8BAAAAf39/AAEAAABkAAAAAAAAABQAAABAHwAAAAAAACYAAAAAAAAAwOD//wAAAAAmAAAAZAAAABYAAABMAAAAAAAAAAAAAAAEAAAAAAAAAAEAAAB/f38AAAAAACgAAAAoAAAAZAAAAGQAAAAAAAAAzMzMAAAAAABQAAAAUAAAAGQAAABkAAAAAAAAAAcAAAA4AAAAAAAAAAAAAAAAAAAA////AAAAAAAAAAAAAAAAAAAAAAAAAAAAAAAAAAAAAABkAAAAZAAAAAAAAAAjAAAABAAAAGQAAAAXAAAAFAAAAAAAAAAAAAAA/38AAP9/AAAAAAAACQAAAAQAAAAAAAAADAAAABAAAAAAAAAAAAAAAAAAAAAAAAAAHgAAAGgAAAAAAAAAAAAAAAAAAAAAAAAAAAAAABAnAAAQJwAAAAAAAAAAAAAAAAAAAAAAAAAAAAAAAAAAAAAAAAAAAAAUAAAAAAAAAMDA/wAAAAAAZAAAADIAAAAAAAAAZAAAAAAAAAB/f38ACgAAACIAAAAYAAAAAAAAAAAAAAAAAAAAAAAAAAAAAAAAAAAAJAAAACQAAAAAAAAABwAAAAAAAAAAAAAAAAAAAAAAAAAAAAAAAAAAAH9/fwAlAAAAWAAAAAAAAAAAAAAAAAAAAAAAAAAAAAAAAAAAAAAAAAAAAAAAAAAAAAAAAAAAAAAAPwAAAAAAAACghgEAAAAAAAAAAAAAAAAADAAAAAEAAAAAAAAAAAAAAAAAAAAhAAAAQAAAADwAAAD4AAAAB6AAAAAAAAAAAAAAAAAAAAAAAAAAAAAAAAAAAAAAAAAAAAAAkCQAAPwsAAAAAAAAAAAAAAAAAAAoAAAACAAAAAEAAAABAAAAMAAAABQAAAAAAAAAAAD//wAAAQAAAP//AAABAA=="/>
+                          <sm:smNativeData xmlns:sm="smNativeData" xmlns:w="http://schemas.openxmlformats.org/wordprocessingml/2006/main" xmlns:w10="urn:schemas-microsoft-com:office:word" xmlns:v="urn:schemas-microsoft-com:vml" xmlns:o="urn:schemas-microsoft-com:office:office" xmlns="" val="SMDATA_18_nyviXhMAAAAlAAAAEQAAAC0AAAAAkAAAAEgAAACQAAAASAAAAAAAAAAAAAAAAAAAAAEAAABQAAAAAAAAAAAA4D8AAAAAAADgPwAAAAAAAOA/AAAAAAAA4D8AAAAAAADgPwAAAAAAAOA/AAAAAAAA4D8AAAAAAADgPwAAAAAAAOA/AAAAAAAA4D8CAAAAjAAAAAAAAAAAAAAA////AAAAAAAAAAAAAAAAAAAAAAAAAAAAAAAAAAAAAAAAAAAAZAAAAAEAAABAAAAAAAAAAAAAAAAAAAAAAAAAAAAAAAAAAAAAAAAAAAAAAAAAAAAAAAAAAAAAAAAAAAAAAAAAAAAAAAAAAAAAAAAAAAAAAAAAAAAAAAAAAAAAAAAAAAAAFAAAADwAAAAAAAAAAAAAAAAAAAAUAAAAAQAAABQAAAAUAAAAFAAAAAEAAAAAAAAAZAAAAGQAAAAAAAAAZAAAAGQAAAAVAAAAYAAAAAAAAAAAAAAADwAAACADAAAAAAAAAAAAAAEAAACgMgAAVgcAAKr4//8BAAAAf39/AAEAAABkAAAAAAAAABQAAABAHwAAAAAAACYAAAAAAAAAwOD//wAAAAAmAAAAZAAAABYAAABMAAAAAAAAAAAAAAAEAAAAAAAAAAEAAAB/f38AAAAAACgAAAAoAAAAZAAAAGQAAAAAAAAAzMzMAAAAAABQAAAAUAAAAGQAAABkAAAAAAAAAAcAAAA4AAAAAAAAAAAAAAAAAAAA////AAAAAAAAAAAAAAAAAAAAAAAAAAAAAAAAAAAAAABkAAAAZAAAAAAAAAAjAAAABAAAAGQAAAAXAAAAFAAAAAAAAAAAAAAA/38AAP9/AAAAAAAACQAAAAQAAAAAAAAADAAAABAAAAAAAAAAAAAAAAAAAAAAAAAAHgAAAGgAAAAAAAAAAAAAAAAAAAAAAAAAAAAAABAnAAAQJwAAAAAAAAAAAAAAAAAAAAAAAAAAAAAAAAAAAAAAAAAAAAAUAAAAAAAAAMDA/wAAAAAAZAAAADIAAAAAAAAAZAAAAAAAAAB/f38ACgAAACIAAAAYAAAAAAAAAAAAAAAAAAAAAAAAAAAAAAAAAAAAJAAAACQAAAAAAAAABwAAAAAAAAAAAAAAAAAAAAAAAAAAAAAAAAAAAH9/fwAlAAAAWAAAAAAAAAAAAAAAAAAAAAAAAAAAAAAAAAAAAAAAAAAAAAAAAAAAAAAAAAAAAAAAPwAAAAAAAACghgEAAAAAAAAAAAAAAAAADAAAAAEAAAAAAAAAAAAAAAAAAAAhAAAAQAAAADwAAAD4AAAAB6AAAAAAAAAAAAAAAAAAAAAAAAAAAAAAAAAAAAAAAAAAAAAAkCQAAPwsAAAAAAAAAAAAAAAAAAAoAAAACAAAAAEAAAABAAAAMAAAABQAAAAAAAAAAAD//wAAAQAAAP//AAABAA=="/>
                         </a:ext>
                       </a:extLst>
                     </pic:cNvPicPr>
@@ -6348,7 +6348,7 @@
                       <a:picLocks noChangeAspect="1"/>
                       <a:extLst>
                         <a:ext uri="smNativeData">
-                          <sm:smNativeData xmlns="" xmlns:o="urn:schemas-microsoft-com:office:office" xmlns:v="urn:schemas-microsoft-com:vml" xmlns:w10="urn:schemas-microsoft-com:office:word" xmlns:w="http://schemas.openxmlformats.org/wordprocessingml/2006/main" xmlns:sm="smNativeData" val="SMDATA_18_nyviXhMAAAAlAAAAEQAAAG0AAAAAkAAAAEgAAACQAAAASAAAAAAAAAAAAAAAAAAAAAEAAABQAAAAAAAAAAAA4D8AAAAAAADgPwAAAAAAAOA/AAAAAAAA4D8AAAAAAADgPwAAAAAAAOA/AAAAAAAA4D8AAAAAAADgPwAAAAAAAOA/AAAAAAAA4D8CAAAAjAAAAAAAAAAAAAAA////AAAAAAAAAAAAAAAAAAAAAAAAAAAAAAAAAAAAAAAAAAAAZAAAAAEAAABAAAAAAAAAAAAAAAAAAAAAAAAAAAAAAAAAAAAAAAAAAAAAAAAAAAAAAAAAAAAAAAAAAAAAAAAAAAAAAAAAAAAAAAAAAAAAAAAAAAAAAAAAAAAAAAAAAAAAFAAAADwAAAAAAAAAAAAAAAAAAAAPAAAAAQAAACMAAAAjAAAAIwAAAB4AAAAAAAAAZAAAAGQAAAAAAAAAZAAAAGQAAAAVAAAAYAAAAAAAAAAAAAAADwAAACADAAAAAAAAAAAAAAEAAACgMgAAVgcAAKr4//8BAAAAf39/AAEAAABkAAAAAAAAABQAAABAHwAAAAAAACYAAAAAAAAAwOD//wAAAAAmAAAAZAAAABYAAABMAAAAAAAAAAAAAAAEAAAAAAAAAAEAAAB/f38AAAAAACgAAAAoAAAAZAAAAGQAAAAAAAAAzMzMAAAAAABQAAAAUAAAAGQAAABkAAAAAAAAAAcAAAA4AAAAAAAAAAAAAAAAAAAA////AAAAAAAAAAAAAAAAAAAAAAAAAAAAAAAAAAAAAABkAAAAZAAAAAAAAAAjAAAABAAAAGQAAAAXAAAAFAAAAAAAAAAAAAAA/38AAP9/AAAAAAAACQAAAAQAAAAAAAAADAAAABAAAAAAAAAAAAAAAAAAAAAAAAAAHgAAAGgAAAAAAAAAAAAAAAAAAAAAAAAAAAAAABAnAAAQJwAAAAAAAAAAAAAAAAAAAAAAAAAAAAAAAAAAAAAAAAAAAAAUAAAAAAAAAMDA/wAAAAAAZAAAADIAAAAAAAAAZAAAAAAAAAB/f38ACgAAACIAAAAYAAAAAAAAAAAAAAAAAAAAAAAAAAAAAAAAAAAAJAAAACQAAAAAAAAABwAAAAAAAAAAAAAAAAAAAAAAAAAAAAAAAAAAAH9/fwAlAAAAWAAAAAAAAAAAAAAAAAAAAAAAAAAAAAAAAAAAAAAAAAAAAAAAAAAAAAAAAAAAAAAAPwAAAAAAAACghgEAAAAAAAAAAAAAAAAADAAAAAEAAAAAAAAAAAAAAAAAAAAhAAAAQAAAADwAAAD8AAAAB6AAAAAAAAAAAAAAAAAAAAAAAAAAAAAAAAAAAAAAAAAAAAAAwSwAACQeAAAAAAAAAAAAAAAAAAAoAAAACAAAAAEAAAABAAAAMAAAABQAAAAAAAAAAAD//wAAAQAAAP//AAABAA=="/>
+                          <sm:smNativeData xmlns:sm="smNativeData" xmlns:w="http://schemas.openxmlformats.org/wordprocessingml/2006/main" xmlns:w10="urn:schemas-microsoft-com:office:word" xmlns:v="urn:schemas-microsoft-com:vml" xmlns:o="urn:schemas-microsoft-com:office:office" xmlns="" val="SMDATA_18_nyviXhMAAAAlAAAAEQAAAG0AAAAAkAAAAEgAAACQAAAASAAAAAAAAAAAAAAAAAAAAAEAAABQAAAAAAAAAAAA4D8AAAAAAADgPwAAAAAAAOA/AAAAAAAA4D8AAAAAAADgPwAAAAAAAOA/AAAAAAAA4D8AAAAAAADgPwAAAAAAAOA/AAAAAAAA4D8CAAAAjAAAAAAAAAAAAAAA////AAAAAAAAAAAAAAAAAAAAAAAAAAAAAAAAAAAAAAAAAAAAZAAAAAEAAABAAAAAAAAAAAAAAAAAAAAAAAAAAAAAAAAAAAAAAAAAAAAAAAAAAAAAAAAAAAAAAAAAAAAAAAAAAAAAAAAAAAAAAAAAAAAAAAAAAAAAAAAAAAAAAAAAAAAAFAAAADwAAAAAAAAAAAAAAAAAAAAPAAAAAQAAACMAAAAjAAAAIwAAAB4AAAAAAAAAZAAAAGQAAAAAAAAAZAAAAGQAAAAVAAAAYAAAAAAAAAAAAAAADwAAACADAAAAAAAAAAAAAAEAAACgMgAAVgcAAKr4//8BAAAAf39/AAEAAABkAAAAAAAAABQAAABAHwAAAAAAACYAAAAAAAAAwOD//wAAAAAmAAAAZAAAABYAAABMAAAAAAAAAAAAAAAEAAAAAAAAAAEAAAB/f38AAAAAACgAAAAoAAAAZAAAAGQAAAAAAAAAzMzMAAAAAABQAAAAUAAAAGQAAABkAAAAAAAAAAcAAAA4AAAAAAAAAAAAAAAAAAAA////AAAAAAAAAAAAAAAAAAAAAAAAAAAAAAAAAAAAAABkAAAAZAAAAAAAAAAjAAAABAAAAGQAAAAXAAAAFAAAAAAAAAAAAAAA/38AAP9/AAAAAAAACQAAAAQAAAAAAAAADAAAABAAAAAAAAAAAAAAAAAAAAAAAAAAHgAAAGgAAAAAAAAAAAAAAAAAAAAAAAAAAAAAABAnAAAQJwAAAAAAAAAAAAAAAAAAAAAAAAAAAAAAAAAAAAAAAAAAAAAUAAAAAAAAAMDA/wAAAAAAZAAAADIAAAAAAAAAZAAAAAAAAAB/f38ACgAAACIAAAAYAAAAAAAAAAAAAAAAAAAAAAAAAAAAAAAAAAAAJAAAACQAAAAAAAAABwAAAAAAAAAAAAAAAAAAAAAAAAAAAAAAAAAAAH9/fwAlAAAAWAAAAAAAAAAAAAAAAAAAAAAAAAAAAAAAAAAAAAAAAAAAAAAAAAAAAAAAAAAAAAAAPwAAAAAAAACghgEAAAAAAAAAAAAAAAAADAAAAAEAAAAAAAAAAAAAAAAAAAAhAAAAQAAAADwAAAD8AAAAB6AAAAAAAAAAAAAAAAAAAAAAAAAAAAAAAAAAAAAAAAAAAAAAwSwAACQeAAAAAAAAAAAAAAAAAAAoAAAACAAAAAEAAAABAAAAMAAAABQAAAAAAAAAAAD//wAAAQAAAP//AAABAA=="/>
                         </a:ext>
                       </a:extLst>
                     </pic:cNvPicPr>
@@ -6422,7 +6422,7 @@
                     <pic:cNvPicPr>
                       <a:extLst>
                         <a:ext uri="smNativeData">
-                          <sm:smNativeData xmlns="" xmlns:o="urn:schemas-microsoft-com:office:office" xmlns:v="urn:schemas-microsoft-com:vml" xmlns:w10="urn:schemas-microsoft-com:office:word" xmlns:w="http://schemas.openxmlformats.org/wordprocessingml/2006/main" xmlns:sm="smNativeData" val="SMDATA_18_nyviXhMAAAAlAAAAEQAAAA0AAAAAkAAAAEgAAACQAAAASAAAAAAAAAAAAAAAAAAAAAEAAABQAAAAAAAAAAAA4D8AAAAAAADgPwAAAAAAAOA/AAAAAAAA4D8AAAAAAADgPwAAAAAAAOA/AAAAAAAA4D8AAAAAAADgPwAAAAAAAOA/AAAAAAAA4D8CAAAAjAAAAAAAAAAAAAAA////AAAAAAAAAAAAAAAAAAAAAAAAAAAAAAAAAAAAAAAAAAAAZAAAAAEAAABAAAAAAAAAAAAAAAAAAAAAAAAAAAAAAAAAAAAAAAAAAAAAAAAAAAAAAAAAAAAAAAAAAAAAAAAAAAAAAAAAAAAAAAAAAAAAAAAAAAAAAAAAAAAAAAAAAAAAFAAAADwAAAAAAAAAAAAAAAAAAAAUAAAAAQAAABQAAAAUAAAAFAAAAAEAAAAAAAAAZAAAAGQAAAAAAAAAZAAAAGQAAAAVAAAAYAAAAAAAAAAAAAAADwAAACADAAAAAAAAAAAAAAEAAACgMgAAVgcAAKr4//8BAAAAf39/AAEAAABkAAAAAAAAABQAAABAHwAAAAAAACYAAAAAAAAAwOD//wAAAAAmAAAAZAAAABYAAABMAAAAAAAAAAAAAAAEAAAAAAAAAAEAAAB/f38AAAAAACgAAAAoAAAAZAAAAGQAAAAAAAAAzMzMAAAAAABQAAAAUAAAAGQAAABkAAAAAAAAAAcAAAA4AAAAAAAAAAAAAAAAAAAA////AAAAAAAAAAAAqgEAAAwEAADBAQAAGwQAAAAAAABkAAAAZAAAAAAAAAAjAAAABAAAAGQAAAAXAAAAFAAAAAAAAAAAAAAA/38AAP9/AAAAAAAACQAAAAQAAAAAAAAADAAAABAAAAAAAAAAAAAAAAAAAAAAAAAAHgAAAGgAAAAAAAAAAAAAAAAAAAAAAAAAAAAAABAnAAAQJwAAAAAAAAAAAAAAAAAAAAAAAAAAAAAAAAAAAAAAAAAAAAAUAAAAAAAAAMDA/wAAAAAAZAAAADIAAAAAAAAAZAAAAAAAAAB/f38ACgAAACIAAAAYAAAAAAAAAAAAAAAAAAAAAAAAAAAAAAAAAAAAJAAAACQAAAAAAAAABwAAAAAAAAAAAAAAAAAAAAAAAAAAAAAAAAAAAH9/fwAlAAAAWAAAAAAAAAAAAAAAAAAAAAAAAAAAAAAAAAAAAAAAAAAAAAAAAAAAAAAAAAAAAAAAPwAAAAAAAACghgEAAAAAAAAAAAAAAAAADAAAAAEAAAAAAAAAAAAAAAAAAAAhAAAAQAAAADwAAAD+AAAAB6AAAAAAAAAAAAAAAAAAAAAAAAAAAAAAAAAAAAAAAAAAAAAADC0AAGwbAAAAAAAAAAAAAAAAAAAoAAAACAAAAAEAAAABAAAAMAAAABQAAAAAAAAAAAD//wAAAQAAAP//AAABAA=="/>
+                          <sm:smNativeData xmlns:sm="smNativeData" xmlns:w="http://schemas.openxmlformats.org/wordprocessingml/2006/main" xmlns:w10="urn:schemas-microsoft-com:office:word" xmlns:v="urn:schemas-microsoft-com:vml" xmlns:o="urn:schemas-microsoft-com:office:office" xmlns="" val="SMDATA_18_nyviXhMAAAAlAAAAEQAAAA0AAAAAkAAAAEgAAACQAAAASAAAAAAAAAAAAAAAAAAAAAEAAABQAAAAAAAAAAAA4D8AAAAAAADgPwAAAAAAAOA/AAAAAAAA4D8AAAAAAADgPwAAAAAAAOA/AAAAAAAA4D8AAAAAAADgPwAAAAAAAOA/AAAAAAAA4D8CAAAAjAAAAAAAAAAAAAAA////AAAAAAAAAAAAAAAAAAAAAAAAAAAAAAAAAAAAAAAAAAAAZAAAAAEAAABAAAAAAAAAAAAAAAAAAAAAAAAAAAAAAAAAAAAAAAAAAAAAAAAAAAAAAAAAAAAAAAAAAAAAAAAAAAAAAAAAAAAAAAAAAAAAAAAAAAAAAAAAAAAAAAAAAAAAFAAAADwAAAAAAAAAAAAAAAAAAAAUAAAAAQAAABQAAAAUAAAAFAAAAAEAAAAAAAAAZAAAAGQAAAAAAAAAZAAAAGQAAAAVAAAAYAAAAAAAAAAAAAAADwAAACADAAAAAAAAAAAAAAEAAACgMgAAVgcAAKr4//8BAAAAf39/AAEAAABkAAAAAAAAABQAAABAHwAAAAAAACYAAAAAAAAAwOD//wAAAAAmAAAAZAAAABYAAABMAAAAAAAAAAAAAAAEAAAAAAAAAAEAAAB/f38AAAAAACgAAAAoAAAAZAAAAGQAAAAAAAAAzMzMAAAAAABQAAAAUAAAAGQAAABkAAAAAAAAAAcAAAA4AAAAAAAAAAAAAAAAAAAA////AAAAAAAAAAAAqgEAAAwEAADBAQAAGwQAAAAAAABkAAAAZAAAAAAAAAAjAAAABAAAAGQAAAAXAAAAFAAAAAAAAAAAAAAA/38AAP9/AAAAAAAACQAAAAQAAAAAAAAADAAAABAAAAAAAAAAAAAAAAAAAAAAAAAAHgAAAGgAAAAAAAAAAAAAAAAAAAAAAAAAAAAAABAnAAAQJwAAAAAAAAAAAAAAAAAAAAAAAAAAAAAAAAAAAAAAAAAAAAAUAAAAAAAAAMDA/wAAAAAAZAAAADIAAAAAAAAAZAAAAAAAAAB/f38ACgAAACIAAAAYAAAAAAAAAAAAAAAAAAAAAAAAAAAAAAAAAAAAJAAAACQAAAAAAAAABwAAAAAAAAAAAAAAAAAAAAAAAAAAAAAAAAAAAH9/fwAlAAAAWAAAAAAAAAAAAAAAAAAAAAAAAAAAAAAAAAAAAAAAAAAAAAAAAAAAAAAAAAAAAAAAPwAAAAAAAACghgEAAAAAAAAAAAAAAAAADAAAAAEAAAAAAAAAAAAAAAAAAAAhAAAAQAAAADwAAAD+AAAAB6AAAAAAAAAAAAAAAAAAAAAAAAAAAAAAAAAAAAAAAAAAAAAADC0AAGwbAAAAAAAAAAAAAAAAAAAoAAAACAAAAAEAAAABAAAAMAAAABQAAAAAAAAAAAD//wAAAQAAAP//AAABAA=="/>
                         </a:ext>
                       </a:extLst>
                     </pic:cNvPicPr>
@@ -7089,6 +7089,9 @@
       <w:r>
         <w:t>=&gt; Số testcase ước lượng: 150 x 16 = 2400 testcase</w:t>
       </w:r>
+      <w:r>
+        <w:t>.</w:t>
+      </w:r>
     </w:p>
     <w:p>
       <w:pPr>
@@ -7336,7 +7339,7 @@
                       <a:picLocks noChangeAspect="1"/>
                       <a:extLst>
                         <a:ext uri="smNativeData">
-                          <sm:smNativeData xmlns="" xmlns:o="urn:schemas-microsoft-com:office:office" xmlns:v="urn:schemas-microsoft-com:vml" xmlns:w10="urn:schemas-microsoft-com:office:word" xmlns:w="http://schemas.openxmlformats.org/wordprocessingml/2006/main" xmlns:sm="smNativeData" val="SMDATA_18_nyviXhMAAAAlAAAAEQAAAC0AAAAAkAAAAEgAAACQAAAASAAAAAAAAAAAAAAAAAAAAAEAAABQAAAAAAAAAAAA4D8AAAAAAADgPwAAAAAAAOA/AAAAAAAA4D8AAAAAAADgPwAAAAAAAOA/AAAAAAAA4D8AAAAAAADgPwAAAAAAAOA/AAAAAAAA4D8CAAAAjAAAAAAAAAAAAAAA////AAAAAAAAAAAAAAAAAAAAAAAAAAAAAAAAAAAAAAAAAAAAZAAAAAEAAABAAAAAAAAAAAAAAAAAAAAAAAAAAAAAAAAAAAAAAAAAAAAAAAAAAAAAAAAAAAAAAAAAAAAAAAAAAAAAAAAAAAAAAAAAAAAAAAAAAAAAAAAAAAAAAAAAAAAAFAAAADwAAAAAAAAAAAAAAAAAAAAUAAAAAQAAABQAAAAUAAAAFAAAAAEAAAAAAAAAZAAAAGQAAAAAAAAAZAAAAGQAAAAVAAAAYAAAAAAAAAAAAAAADwAAACADAAAAAAAAAAAAAAEAAACgMgAAVgcAAKr4//8BAAAAf39/AAEAAABkAAAAAAAAABQAAABAHwAAAAAAACYAAAAAAAAAwOD//wAAAAAmAAAAZAAAABYAAABMAAAAAAAAAAAAAAAEAAAAAAAAAAEAAAB/f38AAAAAACgAAAAoAAAAZAAAAGQAAAAAAAAAzMzMAAAAAABQAAAAUAAAAGQAAABkAAAAAAAAAAcAAAA4AAAAAAAAAAAAAAAAAAAA////AAAAAAAAAAAAAAAAAAAAAAAAAAAAAAAAAAAAAABkAAAAZAAAAAAAAAAjAAAABAAAAGQAAAAXAAAAFAAAAAAAAAAAAAAA/38AAP9/AAAAAAAACQAAAAQAAAAAAAAADAAAABAAAAAAAAAAAAAAAAAAAAAAAAAAHgAAAGgAAAAAAAAAAAAAAAAAAAAAAAAAAAAAABAnAAAQJwAAAAAAAAAAAAAAAAAAAAAAAAAAAAAAAAAAAAAAAAAAAAAUAAAAAAAAAMDA/wAAAAAAZAAAADIAAAAAAAAAZAAAAAAAAAB/f38ACgAAACIAAAAYAAAAAAAAAAAAAAAAAAAAAAAAAAAAAAAAAAAAJAAAACQAAAAAAAAABwAAAAAAAAAAAAAAAAAAAAAAAAAAAAAAAAAAAH9/fwAlAAAAWAAAAAAAAAAAAAAAAAAAAAAAAAAAAAAAAAAAAAAAAAAAAAAAAAAAAAAAAAAAAAAAPwAAAAAAAACghgEAAAAAAAAAAAAAAAAADAAAAAEAAAAAAAAAAAAAAAAAAAAhAAAAQAAAADwAAAAtAQAAB6AAAAAAAAAAAAAAAAAAAAAAAAAAAAAAAAAAAAAAAAAAAAAAkCQAAGsbAAAAAAAAAAAAAAAAAAAoAAAACAAAAAEAAAABAAAAMAAAABQAAAAAAAAAAAD//wAAAQAAAP//AAABAA=="/>
+                          <sm:smNativeData xmlns:sm="smNativeData" xmlns:w="http://schemas.openxmlformats.org/wordprocessingml/2006/main" xmlns:w10="urn:schemas-microsoft-com:office:word" xmlns:v="urn:schemas-microsoft-com:vml" xmlns:o="urn:schemas-microsoft-com:office:office" xmlns="" val="SMDATA_18_nyviXhMAAAAlAAAAEQAAAC0AAAAAkAAAAEgAAACQAAAASAAAAAAAAAAAAAAAAAAAAAEAAABQAAAAAAAAAAAA4D8AAAAAAADgPwAAAAAAAOA/AAAAAAAA4D8AAAAAAADgPwAAAAAAAOA/AAAAAAAA4D8AAAAAAADgPwAAAAAAAOA/AAAAAAAA4D8CAAAAjAAAAAAAAAAAAAAA////AAAAAAAAAAAAAAAAAAAAAAAAAAAAAAAAAAAAAAAAAAAAZAAAAAEAAABAAAAAAAAAAAAAAAAAAAAAAAAAAAAAAAAAAAAAAAAAAAAAAAAAAAAAAAAAAAAAAAAAAAAAAAAAAAAAAAAAAAAAAAAAAAAAAAAAAAAAAAAAAAAAAAAAAAAAFAAAADwAAAAAAAAAAAAAAAAAAAAUAAAAAQAAABQAAAAUAAAAFAAAAAEAAAAAAAAAZAAAAGQAAAAAAAAAZAAAAGQAAAAVAAAAYAAAAAAAAAAAAAAADwAAACADAAAAAAAAAAAAAAEAAACgMgAAVgcAAKr4//8BAAAAf39/AAEAAABkAAAAAAAAABQAAABAHwAAAAAAACYAAAAAAAAAwOD//wAAAAAmAAAAZAAAABYAAABMAAAAAAAAAAAAAAAEAAAAAAAAAAEAAAB/f38AAAAAACgAAAAoAAAAZAAAAGQAAAAAAAAAzMzMAAAAAABQAAAAUAAAAGQAAABkAAAAAAAAAAcAAAA4AAAAAAAAAAAAAAAAAAAA////AAAAAAAAAAAAAAAAAAAAAAAAAAAAAAAAAAAAAABkAAAAZAAAAAAAAAAjAAAABAAAAGQAAAAXAAAAFAAAAAAAAAAAAAAA/38AAP9/AAAAAAAACQAAAAQAAAAAAAAADAAAABAAAAAAAAAAAAAAAAAAAAAAAAAAHgAAAGgAAAAAAAAAAAAAAAAAAAAAAAAAAAAAABAnAAAQJwAAAAAAAAAAAAAAAAAAAAAAAAAAAAAAAAAAAAAAAAAAAAAUAAAAAAAAAMDA/wAAAAAAZAAAADIAAAAAAAAAZAAAAAAAAAB/f38ACgAAACIAAAAYAAAAAAAAAAAAAAAAAAAAAAAAAAAAAAAAAAAAJAAAACQAAAAAAAAABwAAAAAAAAAAAAAAAAAAAAAAAAAAAAAAAAAAAH9/fwAlAAAAWAAAAAAAAAAAAAAAAAAAAAAAAAAAAAAAAAAAAAAAAAAAAAAAAAAAAAAAAAAAAAAAPwAAAAAAAACghgEAAAAAAAAAAAAAAAAADAAAAAEAAAAAAAAAAAAAAAAAAAAhAAAAQAAAADwAAAAtAQAAB6AAAAAAAAAAAAAAAAAAAAAAAAAAAAAAAAAAAAAAAAAAAAAAkCQAAGsbAAAAAAAAAAAAAAAAAAAoAAAACAAAAAEAAAABAAAAMAAAABQAAAAAAAAAAAD//wAAAQAAAP//AAABAA=="/>
                         </a:ext>
                       </a:extLst>
                     </pic:cNvPicPr>
@@ -7418,7 +7421,7 @@
                       <a:picLocks noChangeAspect="1"/>
                       <a:extLst>
                         <a:ext uri="smNativeData">
-                          <sm:smNativeData xmlns="" xmlns:o="urn:schemas-microsoft-com:office:office" xmlns:v="urn:schemas-microsoft-com:vml" xmlns:w10="urn:schemas-microsoft-com:office:word" xmlns:w="http://schemas.openxmlformats.org/wordprocessingml/2006/main" xmlns:sm="smNativeData" val="SMDATA_18_nyviXhMAAAAlAAAAEQAAAC0AAAAAkAAAAEgAAACQAAAASAAAAAAAAAAAAAAAAAAAAAEAAABQAAAAAAAAAAAA4D8AAAAAAADgPwAAAAAAAOA/AAAAAAAA4D8AAAAAAADgPwAAAAAAAOA/AAAAAAAA4D8AAAAAAADgPwAAAAAAAOA/AAAAAAAA4D8CAAAAjAAAAAAAAAAAAAAA////AAAAAAAAAAAAAAAAAAAAAAAAAAAAAAAAAAAAAAAAAAAAZAAAAAEAAABAAAAAAAAAAAAAAAAAAAAAAAAAAAAAAAAAAAAAAAAAAAAAAAAAAAAAAAAAAAAAAAAAAAAAAAAAAAAAAAAAAAAAAAAAAAAAAAAAAAAAAAAAAAAAAAAAAAAAFAAAADwAAAAAAAAAAAAAAAAAAAAUAAAAAQAAABQAAAAUAAAAFAAAAAEAAAAAAAAAZAAAAGQAAAAAAAAAZAAAAGQAAAAVAAAAYAAAAAAAAAAAAAAADwAAACADAAAAAAAAAAAAAAEAAACgMgAAVgcAAKr4//8BAAAAf39/AAEAAABkAAAAAAAAABQAAABAHwAAAAAAACYAAAAAAAAAwOD//wAAAAAmAAAAZAAAABYAAABMAAAAAAAAAAAAAAAEAAAAAAAAAAEAAAB/f38AAAAAACgAAAAoAAAAZAAAAGQAAAAAAAAAzMzMAAAAAABQAAAAUAAAAGQAAABkAAAAAAAAAAcAAAA4AAAAAAAAAAAAAAAAAAAA////AAAAAAAAAAAAAAAAAAAAAAAAAAAAAAAAAAAAAABkAAAAZAAAAAAAAAAjAAAABAAAAGQAAAAXAAAAFAAAAAAAAAAAAAAA/38AAP9/AAAAAAAACQAAAAQAAAAAAAAADAAAABAAAAAAAAAAAAAAAAAAAAAAAAAAHgAAAGgAAAAAAAAAAAAAAAAAAAAAAAAAAAAAABAnAAAQJwAAAAAAAAAAAAAAAAAAAAAAAAAAAAAAAAAAAAAAAAAAAAAUAAAAAAAAAMDA/wAAAAAAZAAAADIAAAAAAAAAZAAAAAAAAAB/f38ACgAAACIAAAAYAAAAAAAAAAAAAAAAAAAAAAAAAAAAAAAAAAAAJAAAACQAAAAAAAAABwAAAAAAAAAAAAAAAAAAAAAAAAAAAAAAAAAAAH9/fwAlAAAAWAAAAAAAAAAAAAAAAAAAAAAAAAAAAAAAAAAAAAAAAAAAAAAAAAAAAAAAAAAAAAAAPwAAAAAAAACghgEAAAAAAAAAAAAAAAAADAAAAAEAAAAAAAAAAAAAAAAAAAAhAAAAQAAAADwAAAAvAQAAB6AAAAAAAAAAAAAAAAAAAAAAAAAAAAAAAAAAAAAAAAAAAAAAkCQAAGsbAAAAAAAAAAAAAAAAAAAoAAAACAAAAAEAAAABAAAAMAAAABQAAAAAAAAAAAD//wAAAQAAAP//AAABAA=="/>
+                          <sm:smNativeData xmlns:sm="smNativeData" xmlns:w="http://schemas.openxmlformats.org/wordprocessingml/2006/main" xmlns:w10="urn:schemas-microsoft-com:office:word" xmlns:v="urn:schemas-microsoft-com:vml" xmlns:o="urn:schemas-microsoft-com:office:office" xmlns="" val="SMDATA_18_nyviXhMAAAAlAAAAEQAAAC0AAAAAkAAAAEgAAACQAAAASAAAAAAAAAAAAAAAAAAAAAEAAABQAAAAAAAAAAAA4D8AAAAAAADgPwAAAAAAAOA/AAAAAAAA4D8AAAAAAADgPwAAAAAAAOA/AAAAAAAA4D8AAAAAAADgPwAAAAAAAOA/AAAAAAAA4D8CAAAAjAAAAAAAAAAAAAAA////AAAAAAAAAAAAAAAAAAAAAAAAAAAAAAAAAAAAAAAAAAAAZAAAAAEAAABAAAAAAAAAAAAAAAAAAAAAAAAAAAAAAAAAAAAAAAAAAAAAAAAAAAAAAAAAAAAAAAAAAAAAAAAAAAAAAAAAAAAAAAAAAAAAAAAAAAAAAAAAAAAAAAAAAAAAFAAAADwAAAAAAAAAAAAAAAAAAAAUAAAAAQAAABQAAAAUAAAAFAAAAAEAAAAAAAAAZAAAAGQAAAAAAAAAZAAAAGQAAAAVAAAAYAAAAAAAAAAAAAAADwAAACADAAAAAAAAAAAAAAEAAACgMgAAVgcAAKr4//8BAAAAf39/AAEAAABkAAAAAAAAABQAAABAHwAAAAAAACYAAAAAAAAAwOD//wAAAAAmAAAAZAAAABYAAABMAAAAAAAAAAAAAAAEAAAAAAAAAAEAAAB/f38AAAAAACgAAAAoAAAAZAAAAGQAAAAAAAAAzMzMAAAAAABQAAAAUAAAAGQAAABkAAAAAAAAAAcAAAA4AAAAAAAAAAAAAAAAAAAA////AAAAAAAAAAAAAAAAAAAAAAAAAAAAAAAAAAAAAABkAAAAZAAAAAAAAAAjAAAABAAAAGQAAAAXAAAAFAAAAAAAAAAAAAAA/38AAP9/AAAAAAAACQAAAAQAAAAAAAAADAAAABAAAAAAAAAAAAAAAAAAAAAAAAAAHgAAAGgAAAAAAAAAAAAAAAAAAAAAAAAAAAAAABAnAAAQJwAAAAAAAAAAAAAAAAAAAAAAAAAAAAAAAAAAAAAAAAAAAAAUAAAAAAAAAMDA/wAAAAAAZAAAADIAAAAAAAAAZAAAAAAAAAB/f38ACgAAACIAAAAYAAAAAAAAAAAAAAAAAAAAAAAAAAAAAAAAAAAAJAAAACQAAAAAAAAABwAAAAAAAAAAAAAAAAAAAAAAAAAAAAAAAAAAAH9/fwAlAAAAWAAAAAAAAAAAAAAAAAAAAAAAAAAAAAAAAAAAAAAAAAAAAAAAAAAAAAAAAAAAAAAAPwAAAAAAAACghgEAAAAAAAAAAAAAAAAADAAAAAEAAAAAAAAAAAAAAAAAAAAhAAAAQAAAADwAAAAvAQAAB6AAAAAAAAAAAAAAAAAAAAAAAAAAAAAAAAAAAAAAAAAAAAAAkCQAAGsbAAAAAAAAAAAAAAAAAAAoAAAACAAAAAEAAAABAAAAMAAAABQAAAAAAAAAAAD//wAAAQAAAP//AAABAA=="/>
                         </a:ext>
                       </a:extLst>
                     </pic:cNvPicPr>
@@ -7510,7 +7513,7 @@
                       <a:picLocks noChangeAspect="1"/>
                       <a:extLst>
                         <a:ext uri="smNativeData">
-                          <sm:smNativeData xmlns="" xmlns:o="urn:schemas-microsoft-com:office:office" xmlns:v="urn:schemas-microsoft-com:vml" xmlns:w10="urn:schemas-microsoft-com:office:word" xmlns:w="http://schemas.openxmlformats.org/wordprocessingml/2006/main" xmlns:sm="smNativeData" val="SMDATA_18_nyviXhMAAAAlAAAAEQAAAC0AAAAAkAAAAEgAAACQAAAASAAAAAAAAAAAAAAAAAAAAAEAAABQAAAAAAAAAAAA4D8AAAAAAADgPwAAAAAAAOA/AAAAAAAA4D8AAAAAAADgPwAAAAAAAOA/AAAAAAAA4D8AAAAAAADgPwAAAAAAAOA/AAAAAAAA4D8CAAAAjAAAAAAAAAAAAAAA////AAAAAAAAAAAAAAAAAAAAAAAAAAAAAAAAAAAAAAAAAAAAZAAAAAEAAABAAAAAAAAAAAAAAAAAAAAAAAAAAAAAAAAAAAAAAAAAAAAAAAAAAAAAAAAAAAAAAAAAAAAAAAAAAAAAAAAAAAAAAAAAAAAAAAAAAAAAAAAAAAAAAAAAAAAAFAAAADwAAAAAAAAAAAAAAAAAAAAUAAAAAQAAABQAAAAUAAAAFAAAAAEAAAAAAAAAZAAAAGQAAAAAAAAAZAAAAGQAAAAVAAAAYAAAAAAAAAAAAAAADwAAACADAAAAAAAAAAAAAAEAAACgMgAAVgcAAKr4//8BAAAAf39/AAEAAABkAAAAAAAAABQAAABAHwAAAAAAACYAAAAAAAAAwOD//wAAAAAmAAAAZAAAABYAAABMAAAAAAAAAAAAAAAEAAAAAAAAAAEAAAB/f38AAAAAACgAAAAoAAAAZAAAAGQAAAAAAAAAzMzMAAAAAABQAAAAUAAAAGQAAABkAAAAAAAAAAcAAAA4AAAAAAAAAAAAAAAAAAAA////AAAAAAAAAAAAAAAAAAAAAAAAAAAAAAAAAAAAAABkAAAAZAAAAAAAAAAjAAAABAAAAGQAAAAXAAAAFAAAAAAAAAAAAAAA/38AAP9/AAAAAAAACQAAAAQAAAAAAAAADAAAABAAAAAAAAAAAAAAAAAAAAAAAAAAHgAAAGgAAAAAAAAAAAAAAAAAAAAAAAAAAAAAABAnAAAQJwAAAAAAAAAAAAAAAAAAAAAAAAAAAAAAAAAAAAAAAAAAAAAUAAAAAAAAAMDA/wAAAAAAZAAAADIAAAAAAAAAZAAAAAAAAAB/f38ACgAAACIAAAAYAAAAAAAAAAAAAAAAAAAAAAAAAAAAAAAAAAAAJAAAACQAAAAAAAAABwAAAAAAAAAAAAAAAAAAAAAAAAAAAAAAAAAAAH9/fwAlAAAAWAAAAAAAAAAAAAAAAAAAAAAAAAAAAAAAAAAAAAAAAAAAAAAAAAAAAAAAAAAAAAAAPwAAAAAAAACghgEAAAAAAAAAAAAAAAAADAAAAAEAAAAAAAAAAAAAAAAAAAAhAAAAQAAAADwAAAAxAQAAB6AAAAAAAAAAAAAAAAAAAAAAAAAAAAAAAAAAAAAAAAAAAAAAkCQAAGsbAAAAAAAAAAAAAAAAAAAoAAAACAAAAAEAAAABAAAAMAAAABQAAAAAAAAAAAD//wAAAQAAAP//AAABAA=="/>
+                          <sm:smNativeData xmlns:sm="smNativeData" xmlns:w="http://schemas.openxmlformats.org/wordprocessingml/2006/main" xmlns:w10="urn:schemas-microsoft-com:office:word" xmlns:v="urn:schemas-microsoft-com:vml" xmlns:o="urn:schemas-microsoft-com:office:office" xmlns="" val="SMDATA_18_nyviXhMAAAAlAAAAEQAAAC0AAAAAkAAAAEgAAACQAAAASAAAAAAAAAAAAAAAAAAAAAEAAABQAAAAAAAAAAAA4D8AAAAAAADgPwAAAAAAAOA/AAAAAAAA4D8AAAAAAADgPwAAAAAAAOA/AAAAAAAA4D8AAAAAAADgPwAAAAAAAOA/AAAAAAAA4D8CAAAAjAAAAAAAAAAAAAAA////AAAAAAAAAAAAAAAAAAAAAAAAAAAAAAAAAAAAAAAAAAAAZAAAAAEAAABAAAAAAAAAAAAAAAAAAAAAAAAAAAAAAAAAAAAAAAAAAAAAAAAAAAAAAAAAAAAAAAAAAAAAAAAAAAAAAAAAAAAAAAAAAAAAAAAAAAAAAAAAAAAAAAAAAAAAFAAAADwAAAAAAAAAAAAAAAAAAAAUAAAAAQAAABQAAAAUAAAAFAAAAAEAAAAAAAAAZAAAAGQAAAAAAAAAZAAAAGQAAAAVAAAAYAAAAAAAAAAAAAAADwAAACADAAAAAAAAAAAAAAEAAACgMgAAVgcAAKr4//8BAAAAf39/AAEAAABkAAAAAAAAABQAAABAHwAAAAAAACYAAAAAAAAAwOD//wAAAAAmAAAAZAAAABYAAABMAAAAAAAAAAAAAAAEAAAAAAAAAAEAAAB/f38AAAAAACgAAAAoAAAAZAAAAGQAAAAAAAAAzMzMAAAAAABQAAAAUAAAAGQAAABkAAAAAAAAAAcAAAA4AAAAAAAAAAAAAAAAAAAA////AAAAAAAAAAAAAAAAAAAAAAAAAAAAAAAAAAAAAABkAAAAZAAAAAAAAAAjAAAABAAAAGQAAAAXAAAAFAAAAAAAAAAAAAAA/38AAP9/AAAAAAAACQAAAAQAAAAAAAAADAAAABAAAAAAAAAAAAAAAAAAAAAAAAAAHgAAAGgAAAAAAAAAAAAAAAAAAAAAAAAAAAAAABAnAAAQJwAAAAAAAAAAAAAAAAAAAAAAAAAAAAAAAAAAAAAAAAAAAAAUAAAAAAAAAMDA/wAAAAAAZAAAADIAAAAAAAAAZAAAAAAAAAB/f38ACgAAACIAAAAYAAAAAAAAAAAAAAAAAAAAAAAAAAAAAAAAAAAAJAAAACQAAAAAAAAABwAAAAAAAAAAAAAAAAAAAAAAAAAAAAAAAAAAAH9/fwAlAAAAWAAAAAAAAAAAAAAAAAAAAAAAAAAAAAAAAAAAAAAAAAAAAAAAAAAAAAAAAAAAAAAAPwAAAAAAAACghgEAAAAAAAAAAAAAAAAADAAAAAEAAAAAAAAAAAAAAAAAAAAhAAAAQAAAADwAAAAxAQAAB6AAAAAAAAAAAAAAAAAAAAAAAAAAAAAAAAAAAAAAAAAAAAAAkCQAAGsbAAAAAAAAAAAAAAAAAAAoAAAACAAAAAEAAAABAAAAMAAAABQAAAAAAAAAAAD//wAAAQAAAP//AAABAA=="/>
                         </a:ext>
                       </a:extLst>
                     </pic:cNvPicPr>
@@ -7592,7 +7595,7 @@
                       <a:picLocks noChangeAspect="1"/>
                       <a:extLst>
                         <a:ext uri="smNativeData">
-                          <sm:smNativeData xmlns="" xmlns:o="urn:schemas-microsoft-com:office:office" xmlns:v="urn:schemas-microsoft-com:vml" xmlns:w10="urn:schemas-microsoft-com:office:word" xmlns:w="http://schemas.openxmlformats.org/wordprocessingml/2006/main" xmlns:sm="smNativeData" val="SMDATA_18_nyviXhMAAAAlAAAAEQAAAC0AAAAAkAAAAEgAAACQAAAASAAAAAAAAAAAAAAAAAAAAAEAAABQAAAAAAAAAAAA4D8AAAAAAADgPwAAAAAAAOA/AAAAAAAA4D8AAAAAAADgPwAAAAAAAOA/AAAAAAAA4D8AAAAAAADgPwAAAAAAAOA/AAAAAAAA4D8CAAAAjAAAAAAAAAAAAAAA////AAAAAAAAAAAAAAAAAAAAAAAAAAAAAAAAAAAAAAAAAAAAZAAAAAEAAABAAAAAAAAAAAAAAAAAAAAAAAAAAAAAAAAAAAAAAAAAAAAAAAAAAAAAAAAAAAAAAAAAAAAAAAAAAAAAAAAAAAAAAAAAAAAAAAAAAAAAAAAAAAAAAAAAAAAAFAAAADwAAAAAAAAAAAAAAAAAAAAUAAAAAQAAABQAAAAUAAAAFAAAAAEAAAAAAAAAZAAAAGQAAAAAAAAAZAAAAGQAAAAVAAAAYAAAAAAAAAAAAAAADwAAACADAAAAAAAAAAAAAAEAAACgMgAAVgcAAKr4//8BAAAAf39/AAEAAABkAAAAAAAAABQAAABAHwAAAAAAACYAAAAAAAAAwOD//wAAAAAmAAAAZAAAABYAAABMAAAAAAAAAAAAAAAEAAAAAAAAAAEAAAB/f38AAAAAACgAAAAoAAAAZAAAAGQAAAAAAAAAzMzMAAAAAABQAAAAUAAAAGQAAABkAAAAAAAAAAcAAAA4AAAAAAAAAAAAAAAAAAAA////AAAAAAAAAAAAAAAAAAAAAAAAAAAAAAAAAAAAAABkAAAAZAAAAAAAAAAjAAAABAAAAGQAAAAXAAAAFAAAAAAAAAAAAAAA/38AAP9/AAAAAAAACQAAAAQAAAAAAAAADAAAABAAAAAAAAAAAAAAAAAAAAAAAAAAHgAAAGgAAAAAAAAAAAAAAAAAAAAAAAAAAAAAABAnAAAQJwAAAAAAAAAAAAAAAAAAAAAAAAAAAAAAAAAAAAAAAAAAAAAUAAAAAAAAAMDA/wAAAAAAZAAAADIAAAAAAAAAZAAAAAAAAAB/f38ACgAAACIAAAAYAAAAAAAAAAAAAAAAAAAAAAAAAAAAAAAAAAAAJAAAACQAAAAAAAAABwAAAAAAAAAAAAAAAAAAAAAAAAAAAAAAAAAAAH9/fwAlAAAAWAAAAAAAAAAAAAAAAAAAAAAAAAAAAAAAAAAAAAAAAAAAAAAAAAAAAAAAAAAAAAAAPwAAAAAAAACghgEAAAAAAAAAAAAAAAAADAAAAAEAAAAAAAAAAAAAAAAAAAAhAAAAQAAAADwAAAAzAQAAB6AAAAAAAAAAAAAAAAAAAAAAAAAAAAAAAAAAAAAAAAAAAAAAkCQAAGsbAAAAAAAAAAAAAAAAAAAoAAAACAAAAAEAAAABAAAAMAAAABQAAAAAAAAAAAD//wAAAQAAAP//AAABAA=="/>
+                          <sm:smNativeData xmlns:sm="smNativeData" xmlns:w="http://schemas.openxmlformats.org/wordprocessingml/2006/main" xmlns:w10="urn:schemas-microsoft-com:office:word" xmlns:v="urn:schemas-microsoft-com:vml" xmlns:o="urn:schemas-microsoft-com:office:office" xmlns="" val="SMDATA_18_nyviXhMAAAAlAAAAEQAAAC0AAAAAkAAAAEgAAACQAAAASAAAAAAAAAAAAAAAAAAAAAEAAABQAAAAAAAAAAAA4D8AAAAAAADgPwAAAAAAAOA/AAAAAAAA4D8AAAAAAADgPwAAAAAAAOA/AAAAAAAA4D8AAAAAAADgPwAAAAAAAOA/AAAAAAAA4D8CAAAAjAAAAAAAAAAAAAAA////AAAAAAAAAAAAAAAAAAAAAAAAAAAAAAAAAAAAAAAAAAAAZAAAAAEAAABAAAAAAAAAAAAAAAAAAAAAAAAAAAAAAAAAAAAAAAAAAAAAAAAAAAAAAAAAAAAAAAAAAAAAAAAAAAAAAAAAAAAAAAAAAAAAAAAAAAAAAAAAAAAAAAAAAAAAFAAAADwAAAAAAAAAAAAAAAAAAAAUAAAAAQAAABQAAAAUAAAAFAAAAAEAAAAAAAAAZAAAAGQAAAAAAAAAZAAAAGQAAAAVAAAAYAAAAAAAAAAAAAAADwAAACADAAAAAAAAAAAAAAEAAACgMgAAVgcAAKr4//8BAAAAf39/AAEAAABkAAAAAAAAABQAAABAHwAAAAAAACYAAAAAAAAAwOD//wAAAAAmAAAAZAAAABYAAABMAAAAAAAAAAAAAAAEAAAAAAAAAAEAAAB/f38AAAAAACgAAAAoAAAAZAAAAGQAAAAAAAAAzMzMAAAAAABQAAAAUAAAAGQAAABkAAAAAAAAAAcAAAA4AAAAAAAAAAAAAAAAAAAA////AAAAAAAAAAAAAAAAAAAAAAAAAAAAAAAAAAAAAABkAAAAZAAAAAAAAAAjAAAABAAAAGQAAAAXAAAAFAAAAAAAAAAAAAAA/38AAP9/AAAAAAAACQAAAAQAAAAAAAAADAAAABAAAAAAAAAAAAAAAAAAAAAAAAAAHgAAAGgAAAAAAAAAAAAAAAAAAAAAAAAAAAAAABAnAAAQJwAAAAAAAAAAAAAAAAAAAAAAAAAAAAAAAAAAAAAAAAAAAAAUAAAAAAAAAMDA/wAAAAAAZAAAADIAAAAAAAAAZAAAAAAAAAB/f38ACgAAACIAAAAYAAAAAAAAAAAAAAAAAAAAAAAAAAAAAAAAAAAAJAAAACQAAAAAAAAABwAAAAAAAAAAAAAAAAAAAAAAAAAAAAAAAAAAAH9/fwAlAAAAWAAAAAAAAAAAAAAAAAAAAAAAAAAAAAAAAAAAAAAAAAAAAAAAAAAAAAAAAAAAAAAAPwAAAAAAAACghgEAAAAAAAAAAAAAAAAADAAAAAEAAAAAAAAAAAAAAAAAAAAhAAAAQAAAADwAAAAzAQAAB6AAAAAAAAAAAAAAAAAAAAAAAAAAAAAAAAAAAAAAAAAAAAAAkCQAAGsbAAAAAAAAAAAAAAAAAAAoAAAACAAAAAEAAAABAAAAMAAAABQAAAAAAAAAAAD//wAAAQAAAP//AAABAA=="/>
                         </a:ext>
                       </a:extLst>
                     </pic:cNvPicPr>
@@ -7674,7 +7677,7 @@
                       <a:picLocks noChangeAspect="1"/>
                       <a:extLst>
                         <a:ext uri="smNativeData">
-                          <sm:smNativeData xmlns="" xmlns:o="urn:schemas-microsoft-com:office:office" xmlns:v="urn:schemas-microsoft-com:vml" xmlns:w10="urn:schemas-microsoft-com:office:word" xmlns:w="http://schemas.openxmlformats.org/wordprocessingml/2006/main" xmlns:sm="smNativeData" val="SMDATA_18_nyviXhMAAAAlAAAAEQAAAC0AAAAAkAAAAEgAAACQAAAASAAAAAAAAAAAAAAAAAAAAAEAAABQAAAAAAAAAAAA4D8AAAAAAADgPwAAAAAAAOA/AAAAAAAA4D8AAAAAAADgPwAAAAAAAOA/AAAAAAAA4D8AAAAAAADgPwAAAAAAAOA/AAAAAAAA4D8CAAAAjAAAAAAAAAAAAAAA////AAAAAAAAAAAAAAAAAAAAAAAAAAAAAAAAAAAAAAAAAAAAZAAAAAEAAABAAAAAAAAAAAAAAAAAAAAAAAAAAAAAAAAAAAAAAAAAAAAAAAAAAAAAAAAAAAAAAAAAAAAAAAAAAAAAAAAAAAAAAAAAAAAAAAAAAAAAAAAAAAAAAAAAAAAAFAAAADwAAAAAAAAAAAAAAAAAAAAUAAAAAQAAABQAAAAUAAAAFAAAAAEAAAAAAAAAZAAAAGQAAAAAAAAAZAAAAGQAAAAVAAAAYAAAAAAAAAAAAAAADwAAACADAAAAAAAAAAAAAAEAAACgMgAAVgcAAKr4//8BAAAAf39/AAEAAABkAAAAAAAAABQAAABAHwAAAAAAACYAAAAAAAAAwOD//wAAAAAmAAAAZAAAABYAAABMAAAAAAAAAAAAAAAEAAAAAAAAAAEAAAB/f38AAAAAACgAAAAoAAAAZAAAAGQAAAAAAAAAzMzMAAAAAABQAAAAUAAAAGQAAABkAAAAAAAAAAcAAAA4AAAAAAAAAAAAAAAAAAAA////AAAAAAAAAAAAAAAAAAAAAAAAAAAAAAAAAAAAAABkAAAAZAAAAAAAAAAjAAAABAAAAGQAAAAXAAAAFAAAAAAAAAAAAAAA/38AAP9/AAAAAAAACQAAAAQAAAAAAAAADAAAABAAAAAAAAAAAAAAAAAAAAAAAAAAHgAAAGgAAAAAAAAAAAAAAAAAAAAAAAAAAAAAABAnAAAQJwAAAAAAAAAAAAAAAAAAAAAAAAAAAAAAAAAAAAAAAAAAAAAUAAAAAAAAAMDA/wAAAAAAZAAAADIAAAAAAAAAZAAAAAAAAAB/f38ACgAAACIAAAAYAAAAAAAAAAAAAAAAAAAAAAAAAAAAAAAAAAAAJAAAACQAAAAAAAAABwAAAAAAAAAAAAAAAAAAAAAAAAAAAAAAAAAAAH9/fwAlAAAAWAAAAAAAAAAAAAAAAAAAAAAAAAAAAAAAAAAAAAAAAAAAAAAAAAAAAAAAAAAAAAAAPwAAAAAAAACghgEAAAAAAAAAAAAAAAAADAAAAAEAAAAAAAAAAAAAAAAAAAAhAAAAQAAAADwAAAA1AQAAB6AAAAAAAAAAAAAAAAAAAAAAAAAAAAAAAAAAAAAAAAAAAAAAkCQAAGsbAAAAAAAAAAAAAAAAAAAoAAAACAAAAAEAAAABAAAAMAAAABQAAAAAAAAAAAD//wAAAQAAAP//AAABAA=="/>
+                          <sm:smNativeData xmlns:sm="smNativeData" xmlns:w="http://schemas.openxmlformats.org/wordprocessingml/2006/main" xmlns:w10="urn:schemas-microsoft-com:office:word" xmlns:v="urn:schemas-microsoft-com:vml" xmlns:o="urn:schemas-microsoft-com:office:office" xmlns="" val="SMDATA_18_nyviXhMAAAAlAAAAEQAAAC0AAAAAkAAAAEgAAACQAAAASAAAAAAAAAAAAAAAAAAAAAEAAABQAAAAAAAAAAAA4D8AAAAAAADgPwAAAAAAAOA/AAAAAAAA4D8AAAAAAADgPwAAAAAAAOA/AAAAAAAA4D8AAAAAAADgPwAAAAAAAOA/AAAAAAAA4D8CAAAAjAAAAAAAAAAAAAAA////AAAAAAAAAAAAAAAAAAAAAAAAAAAAAAAAAAAAAAAAAAAAZAAAAAEAAABAAAAAAAAAAAAAAAAAAAAAAAAAAAAAAAAAAAAAAAAAAAAAAAAAAAAAAAAAAAAAAAAAAAAAAAAAAAAAAAAAAAAAAAAAAAAAAAAAAAAAAAAAAAAAAAAAAAAAFAAAADwAAAAAAAAAAAAAAAAAAAAUAAAAAQAAABQAAAAUAAAAFAAAAAEAAAAAAAAAZAAAAGQAAAAAAAAAZAAAAGQAAAAVAAAAYAAAAAAAAAAAAAAADwAAACADAAAAAAAAAAAAAAEAAACgMgAAVgcAAKr4//8BAAAAf39/AAEAAABkAAAAAAAAABQAAABAHwAAAAAAACYAAAAAAAAAwOD//wAAAAAmAAAAZAAAABYAAABMAAAAAAAAAAAAAAAEAAAAAAAAAAEAAAB/f38AAAAAACgAAAAoAAAAZAAAAGQAAAAAAAAAzMzMAAAAAABQAAAAUAAAAGQAAABkAAAAAAAAAAcAAAA4AAAAAAAAAAAAAAAAAAAA////AAAAAAAAAAAAAAAAAAAAAAAAAAAAAAAAAAAAAABkAAAAZAAAAAAAAAAjAAAABAAAAGQAAAAXAAAAFAAAAAAAAAAAAAAA/38AAP9/AAAAAAAACQAAAAQAAAAAAAAADAAAABAAAAAAAAAAAAAAAAAAAAAAAAAAHgAAAGgAAAAAAAAAAAAAAAAAAAAAAAAAAAAAABAnAAAQJwAAAAAAAAAAAAAAAAAAAAAAAAAAAAAAAAAAAAAAAAAAAAAUAAAAAAAAAMDA/wAAAAAAZAAAADIAAAAAAAAAZAAAAAAAAAB/f38ACgAAACIAAAAYAAAAAAAAAAAAAAAAAAAAAAAAAAAAAAAAAAAAJAAAACQAAAAAAAAABwAAAAAAAAAAAAAAAAAAAAAAAAAAAAAAAAAAAH9/fwAlAAAAWAAAAAAAAAAAAAAAAAAAAAAAAAAAAAAAAAAAAAAAAAAAAAAAAAAAAAAAAAAAAAAAPwAAAAAAAACghgEAAAAAAAAAAAAAAAAADAAAAAEAAAAAAAAAAAAAAAAAAAAhAAAAQAAAADwAAAA1AQAAB6AAAAAAAAAAAAAAAAAAAAAAAAAAAAAAAAAAAAAAAAAAAAAAkCQAAGsbAAAAAAAAAAAAAAAAAAAoAAAACAAAAAEAAAABAAAAMAAAABQAAAAAAAAAAAD//wAAAQAAAP//AAABAA=="/>
                         </a:ext>
                       </a:extLst>
                     </pic:cNvPicPr>
@@ -7756,7 +7759,7 @@
                       <a:picLocks noChangeAspect="1"/>
                       <a:extLst>
                         <a:ext uri="smNativeData">
-                          <sm:smNativeData xmlns="" xmlns:o="urn:schemas-microsoft-com:office:office" xmlns:v="urn:schemas-microsoft-com:vml" xmlns:w10="urn:schemas-microsoft-com:office:word" xmlns:w="http://schemas.openxmlformats.org/wordprocessingml/2006/main" xmlns:sm="smNativeData" val="SMDATA_18_nyviXhMAAAAlAAAAEQAAAC0AAAAAkAAAAEgAAACQAAAASAAAAAAAAAAAAAAAAAAAAAEAAABQAAAAAAAAAAAA4D8AAAAAAADgPwAAAAAAAOA/AAAAAAAA4D8AAAAAAADgPwAAAAAAAOA/AAAAAAAA4D8AAAAAAADgPwAAAAAAAOA/AAAAAAAA4D8CAAAAjAAAAAAAAAAAAAAA////AAAAAAAAAAAAAAAAAAAAAAAAAAAAAAAAAAAAAAAAAAAAZAAAAAEAAABAAAAAAAAAAAAAAAAAAAAAAAAAAAAAAAAAAAAAAAAAAAAAAAAAAAAAAAAAAAAAAAAAAAAAAAAAAAAAAAAAAAAAAAAAAAAAAAAAAAAAAAAAAAAAAAAAAAAAFAAAADwAAAAAAAAAAAAAAAAAAAAUAAAAAQAAABQAAAAUAAAAFAAAAAEAAAAAAAAAZAAAAGQAAAAAAAAAZAAAAGQAAAAVAAAAYAAAAAAAAAAAAAAADwAAACADAAAAAAAAAAAAAAEAAACgMgAAVgcAAKr4//8BAAAAf39/AAEAAABkAAAAAAAAABQAAABAHwAAAAAAACYAAAAAAAAAwOD//wAAAAAmAAAAZAAAABYAAABMAAAAAAAAAAAAAAAEAAAAAAAAAAEAAAB/f38AAAAAACgAAAAoAAAAZAAAAGQAAAAAAAAAzMzMAAAAAABQAAAAUAAAAGQAAABkAAAAAAAAAAcAAAA4AAAAAAAAAAAAAAAAAAAA////AAAAAAAAAAAAAAAAAAAAAAAAAAAAAAAAAAAAAABkAAAAZAAAAAAAAAAjAAAABAAAAGQAAAAXAAAAFAAAAAAAAAAAAAAA/38AAP9/AAAAAAAACQAAAAQAAAAAAAAADAAAABAAAAAAAAAAAAAAAAAAAAAAAAAAHgAAAGgAAAAAAAAAAAAAAAAAAAAAAAAAAAAAABAnAAAQJwAAAAAAAAAAAAAAAAAAAAAAAAAAAAAAAAAAAAAAAAAAAAAUAAAAAAAAAMDA/wAAAAAAZAAAADIAAAAAAAAAZAAAAAAAAAB/f38ACgAAACIAAAAYAAAAAAAAAAAAAAAAAAAAAAAAAAAAAAAAAAAAJAAAACQAAAAAAAAABwAAAAAAAAAAAAAAAAAAAAAAAAAAAAAAAAAAAH9/fwAlAAAAWAAAAAAAAAAAAAAAAAAAAAAAAAAAAAAAAAAAAAAAAAAAAAAAAAAAAAAAAAAAAAAAPwAAAAAAAACghgEAAAAAAAAAAAAAAAAADAAAAAEAAAAAAAAAAAAAAAAAAAAhAAAAQAAAADwAAAA3AQAAB6AAAAAAAAAAAAAAAAAAAAAAAAAAAAAAAAAAAAAAAAAAAAAAkCQAAGsbAAAAAAAAAAAAAAAAAAAoAAAACAAAAAEAAAABAAAAMAAAABQAAAAAAAAAAAD//wAAAQAAAP//AAABAA=="/>
+                          <sm:smNativeData xmlns:sm="smNativeData" xmlns:w="http://schemas.openxmlformats.org/wordprocessingml/2006/main" xmlns:w10="urn:schemas-microsoft-com:office:word" xmlns:v="urn:schemas-microsoft-com:vml" xmlns:o="urn:schemas-microsoft-com:office:office" xmlns="" val="SMDATA_18_nyviXhMAAAAlAAAAEQAAAC0AAAAAkAAAAEgAAACQAAAASAAAAAAAAAAAAAAAAAAAAAEAAABQAAAAAAAAAAAA4D8AAAAAAADgPwAAAAAAAOA/AAAAAAAA4D8AAAAAAADgPwAAAAAAAOA/AAAAAAAA4D8AAAAAAADgPwAAAAAAAOA/AAAAAAAA4D8CAAAAjAAAAAAAAAAAAAAA////AAAAAAAAAAAAAAAAAAAAAAAAAAAAAAAAAAAAAAAAAAAAZAAAAAEAAABAAAAAAAAAAAAAAAAAAAAAAAAAAAAAAAAAAAAAAAAAAAAAAAAAAAAAAAAAAAAAAAAAAAAAAAAAAAAAAAAAAAAAAAAAAAAAAAAAAAAAAAAAAAAAAAAAAAAAFAAAADwAAAAAAAAAAAAAAAAAAAAUAAAAAQAAABQAAAAUAAAAFAAAAAEAAAAAAAAAZAAAAGQAAAAAAAAAZAAAAGQAAAAVAAAAYAAAAAAAAAAAAAAADwAAACADAAAAAAAAAAAAAAEAAACgMgAAVgcAAKr4//8BAAAAf39/AAEAAABkAAAAAAAAABQAAABAHwAAAAAAACYAAAAAAAAAwOD//wAAAAAmAAAAZAAAABYAAABMAAAAAAAAAAAAAAAEAAAAAAAAAAEAAAB/f38AAAAAACgAAAAoAAAAZAAAAGQAAAAAAAAAzMzMAAAAAABQAAAAUAAAAGQAAABkAAAAAAAAAAcAAAA4AAAAAAAAAAAAAAAAAAAA////AAAAAAAAAAAAAAAAAAAAAAAAAAAAAAAAAAAAAABkAAAAZAAAAAAAAAAjAAAABAAAAGQAAAAXAAAAFAAAAAAAAAAAAAAA/38AAP9/AAAAAAAACQAAAAQAAAAAAAAADAAAABAAAAAAAAAAAAAAAAAAAAAAAAAAHgAAAGgAAAAAAAAAAAAAAAAAAAAAAAAAAAAAABAnAAAQJwAAAAAAAAAAAAAAAAAAAAAAAAAAAAAAAAAAAAAAAAAAAAAUAAAAAAAAAMDA/wAAAAAAZAAAADIAAAAAAAAAZAAAAAAAAAB/f38ACgAAACIAAAAYAAAAAAAAAAAAAAAAAAAAAAAAAAAAAAAAAAAAJAAAACQAAAAAAAAABwAAAAAAAAAAAAAAAAAAAAAAAAAAAAAAAAAAAH9/fwAlAAAAWAAAAAAAAAAAAAAAAAAAAAAAAAAAAAAAAAAAAAAAAAAAAAAAAAAAAAAAAAAAAAAAPwAAAAAAAACghgEAAAAAAAAAAAAAAAAADAAAAAEAAAAAAAAAAAAAAAAAAAAhAAAAQAAAADwAAAA3AQAAB6AAAAAAAAAAAAAAAAAAAAAAAAAAAAAAAAAAAAAAAAAAAAAAkCQAAGsbAAAAAAAAAAAAAAAAAAAoAAAACAAAAAEAAAABAAAAMAAAABQAAAAAAAAAAAD//wAAAQAAAP//AAABAA=="/>
                         </a:ext>
                       </a:extLst>
                     </pic:cNvPicPr>
@@ -7838,7 +7841,7 @@
                       <a:picLocks noChangeAspect="1"/>
                       <a:extLst>
                         <a:ext uri="smNativeData">
-                          <sm:smNativeData xmlns="" xmlns:o="urn:schemas-microsoft-com:office:office" xmlns:v="urn:schemas-microsoft-com:vml" xmlns:w10="urn:schemas-microsoft-com:office:word" xmlns:w="http://schemas.openxmlformats.org/wordprocessingml/2006/main" xmlns:sm="smNativeData" val="SMDATA_18_nyviXhMAAAAlAAAAEQAAAC0AAAAAkAAAAEgAAACQAAAASAAAAAAAAAAAAAAAAAAAAAEAAABQAAAAAAAAAAAA4D8AAAAAAADgPwAAAAAAAOA/AAAAAAAA4D8AAAAAAADgPwAAAAAAAOA/AAAAAAAA4D8AAAAAAADgPwAAAAAAAOA/AAAAAAAA4D8CAAAAjAAAAAAAAAAAAAAA////AAAAAAAAAAAAAAAAAAAAAAAAAAAAAAAAAAAAAAAAAAAAZAAAAAEAAABAAAAAAAAAAAAAAAAAAAAAAAAAAAAAAAAAAAAAAAAAAAAAAAAAAAAAAAAAAAAAAAAAAAAAAAAAAAAAAAAAAAAAAAAAAAAAAAAAAAAAAAAAAAAAAAAAAAAAFAAAADwAAAAAAAAAAAAAAAAAAAAUAAAAAQAAABQAAAAUAAAAFAAAAAEAAAAAAAAAZAAAAGQAAAAAAAAAZAAAAGQAAAAVAAAAYAAAAAAAAAAAAAAADwAAACADAAAAAAAAAAAAAAEAAACgMgAAVgcAAKr4//8BAAAAf39/AAEAAABkAAAAAAAAABQAAABAHwAAAAAAACYAAAAAAAAAwOD//wAAAAAmAAAAZAAAABYAAABMAAAAAAAAAAAAAAAEAAAAAAAAAAEAAAB/f38AAAAAACgAAAAoAAAAZAAAAGQAAAAAAAAAzMzMAAAAAABQAAAAUAAAAGQAAABkAAAAAAAAAAcAAAA4AAAAAAAAAAAAAAAAAAAA////AAAAAAAAAAAAAAAAAAAAAAAAAAAAAAAAAAAAAABkAAAAZAAAAAAAAAAjAAAABAAAAGQAAAAXAAAAFAAAAAAAAAAAAAAA/38AAP9/AAAAAAAACQAAAAQAAAAAAAAADAAAABAAAAAAAAAAAAAAAAAAAAAAAAAAHgAAAGgAAAAAAAAAAAAAAAAAAAAAAAAAAAAAABAnAAAQJwAAAAAAAAAAAAAAAAAAAAAAAAAAAAAAAAAAAAAAAAAAAAAUAAAAAAAAAMDA/wAAAAAAZAAAADIAAAAAAAAAZAAAAAAAAAB/f38ACgAAACIAAAAYAAAAAAAAAAAAAAAAAAAAAAAAAAAAAAAAAAAAJAAAACQAAAAAAAAABwAAAAAAAAAAAAAAAAAAAAAAAAAAAAAAAAAAAH9/fwAlAAAAWAAAAAAAAAAAAAAAAAAAAAAAAAAAAAAAAAAAAAAAAAAAAAAAAAAAAAAAAAAAAAAAPwAAAAAAAACghgEAAAAAAAAAAAAAAAAADAAAAAEAAAAAAAAAAAAAAAAAAAAhAAAAQAAAADwAAAA5AQAAB6AAAAAAAAAAAAAAAAAAAAAAAAAAAAAAAAAAAAAAAAAAAAAAkCQAAGsbAAAAAAAAAAAAAAAAAAAoAAAACAAAAAEAAAABAAAAMAAAABQAAAAAAAAAAAD//wAAAQAAAP//AAABAA=="/>
+                          <sm:smNativeData xmlns:sm="smNativeData" xmlns:w="http://schemas.openxmlformats.org/wordprocessingml/2006/main" xmlns:w10="urn:schemas-microsoft-com:office:word" xmlns:v="urn:schemas-microsoft-com:vml" xmlns:o="urn:schemas-microsoft-com:office:office" xmlns="" val="SMDATA_18_nyviXhMAAAAlAAAAEQAAAC0AAAAAkAAAAEgAAACQAAAASAAAAAAAAAAAAAAAAAAAAAEAAABQAAAAAAAAAAAA4D8AAAAAAADgPwAAAAAAAOA/AAAAAAAA4D8AAAAAAADgPwAAAAAAAOA/AAAAAAAA4D8AAAAAAADgPwAAAAAAAOA/AAAAAAAA4D8CAAAAjAAAAAAAAAAAAAAA////AAAAAAAAAAAAAAAAAAAAAAAAAAAAAAAAAAAAAAAAAAAAZAAAAAEAAABAAAAAAAAAAAAAAAAAAAAAAAAAAAAAAAAAAAAAAAAAAAAAAAAAAAAAAAAAAAAAAAAAAAAAAAAAAAAAAAAAAAAAAAAAAAAAAAAAAAAAAAAAAAAAAAAAAAAAFAAAADwAAAAAAAAAAAAAAAAAAAAUAAAAAQAAABQAAAAUAAAAFAAAAAEAAAAAAAAAZAAAAGQAAAAAAAAAZAAAAGQAAAAVAAAAYAAAAAAAAAAAAAAADwAAACADAAAAAAAAAAAAAAEAAACgMgAAVgcAAKr4//8BAAAAf39/AAEAAABkAAAAAAAAABQAAABAHwAAAAAAACYAAAAAAAAAwOD//wAAAAAmAAAAZAAAABYAAABMAAAAAAAAAAAAAAAEAAAAAAAAAAEAAAB/f38AAAAAACgAAAAoAAAAZAAAAGQAAAAAAAAAzMzMAAAAAABQAAAAUAAAAGQAAABkAAAAAAAAAAcAAAA4AAAAAAAAAAAAAAAAAAAA////AAAAAAAAAAAAAAAAAAAAAAAAAAAAAAAAAAAAAABkAAAAZAAAAAAAAAAjAAAABAAAAGQAAAAXAAAAFAAAAAAAAAAAAAAA/38AAP9/AAAAAAAACQAAAAQAAAAAAAAADAAAABAAAAAAAAAAAAAAAAAAAAAAAAAAHgAAAGgAAAAAAAAAAAAAAAAAAAAAAAAAAAAAABAnAAAQJwAAAAAAAAAAAAAAAAAAAAAAAAAAAAAAAAAAAAAAAAAAAAAUAAAAAAAAAMDA/wAAAAAAZAAAADIAAAAAAAAAZAAAAAAAAAB/f38ACgAAACIAAAAYAAAAAAAAAAAAAAAAAAAAAAAAAAAAAAAAAAAAJAAAACQAAAAAAAAABwAAAAAAAAAAAAAAAAAAAAAAAAAAAAAAAAAAAH9/fwAlAAAAWAAAAAAAAAAAAAAAAAAAAAAAAAAAAAAAAAAAAAAAAAAAAAAAAAAAAAAAAAAAAAAAPwAAAAAAAACghgEAAAAAAAAAAAAAAAAADAAAAAEAAAAAAAAAAAAAAAAAAAAhAAAAQAAAADwAAAA5AQAAB6AAAAAAAAAAAAAAAAAAAAAAAAAAAAAAAAAAAAAAAAAAAAAAkCQAAGsbAAAAAAAAAAAAAAAAAAAoAAAACAAAAAEAAAABAAAAMAAAABQAAAAAAAAAAAD//wAAAQAAAP//AAABAA=="/>
                         </a:ext>
                       </a:extLst>
                     </pic:cNvPicPr>
@@ -7920,7 +7923,7 @@
                       <a:picLocks noChangeAspect="1"/>
                       <a:extLst>
                         <a:ext uri="smNativeData">
-                          <sm:smNativeData xmlns="" xmlns:o="urn:schemas-microsoft-com:office:office" xmlns:v="urn:schemas-microsoft-com:vml" xmlns:w10="urn:schemas-microsoft-com:office:word" xmlns:w="http://schemas.openxmlformats.org/wordprocessingml/2006/main" xmlns:sm="smNativeData" val="SMDATA_18_nyviXhMAAAAlAAAAEQAAAC0AAAAAkAAAAEgAAACQAAAASAAAAAAAAAAAAAAAAAAAAAEAAABQAAAAAAAAAAAA4D8AAAAAAADgPwAAAAAAAOA/AAAAAAAA4D8AAAAAAADgPwAAAAAAAOA/AAAAAAAA4D8AAAAAAADgPwAAAAAAAOA/AAAAAAAA4D8CAAAAjAAAAAAAAAAAAAAA////AAAAAAAAAAAAAAAAAAAAAAAAAAAAAAAAAAAAAAAAAAAAZAAAAAEAAABAAAAAAAAAAAAAAAAAAAAAAAAAAAAAAAAAAAAAAAAAAAAAAAAAAAAAAAAAAAAAAAAAAAAAAAAAAAAAAAAAAAAAAAAAAAAAAAAAAAAAAAAAAAAAAAAAAAAAFAAAADwAAAAAAAAAAAAAAAAAAAAUAAAAAQAAABQAAAAUAAAAFAAAAAEAAAAAAAAAZAAAAGQAAAAAAAAAZAAAAGQAAAAVAAAAYAAAAAAAAAAAAAAADwAAACADAAAAAAAAAAAAAAEAAACgMgAAVgcAAKr4//8BAAAAf39/AAEAAABkAAAAAAAAABQAAABAHwAAAAAAACYAAAAAAAAAwOD//wAAAAAmAAAAZAAAABYAAABMAAAAAAAAAAAAAAAEAAAAAAAAAAEAAAB/f38AAAAAACgAAAAoAAAAZAAAAGQAAAAAAAAAzMzMAAAAAABQAAAAUAAAAGQAAABkAAAAAAAAAAcAAAA4AAAAAAAAAAAAAAAAAAAA////AAAAAAAAAAAAAAAAAAAAAAAAAAAAAAAAAAAAAABkAAAAZAAAAAAAAAAjAAAABAAAAGQAAAAXAAAAFAAAAAAAAAAAAAAA/38AAP9/AAAAAAAACQAAAAQAAAAAAAAADAAAABAAAAAAAAAAAAAAAAAAAAAAAAAAHgAAAGgAAAAAAAAAAAAAAAAAAAAAAAAAAAAAABAnAAAQJwAAAAAAAAAAAAAAAAAAAAAAAAAAAAAAAAAAAAAAAAAAAAAUAAAAAAAAAMDA/wAAAAAAZAAAADIAAAAAAAAAZAAAAAAAAAB/f38ACgAAACIAAAAYAAAAAAAAAAAAAAAAAAAAAAAAAAAAAAAAAAAAJAAAACQAAAAAAAAABwAAAAAAAAAAAAAAAAAAAAAAAAAAAAAAAAAAAH9/fwAlAAAAWAAAAAAAAAAAAAAAAAAAAAAAAAAAAAAAAAAAAAAAAAAAAAAAAAAAAAAAAAAAAAAAPwAAAAAAAACghgEAAAAAAAAAAAAAAAAADAAAAAEAAAAAAAAAAAAAAAAAAAAhAAAAQAAAADwAAAA7AQAAB6AAAAAAAAAAAAAAAAAAAAAAAAAAAAAAAAAAAAAAAAAAAAAAkCQAAGsbAAAAAAAAAAAAAAAAAAAoAAAACAAAAAEAAAABAAAAMAAAABQAAAAAAAAAAAD//wAAAQAAAP//AAABAA=="/>
+                          <sm:smNativeData xmlns:sm="smNativeData" xmlns:w="http://schemas.openxmlformats.org/wordprocessingml/2006/main" xmlns:w10="urn:schemas-microsoft-com:office:word" xmlns:v="urn:schemas-microsoft-com:vml" xmlns:o="urn:schemas-microsoft-com:office:office" xmlns="" val="SMDATA_18_nyviXhMAAAAlAAAAEQAAAC0AAAAAkAAAAEgAAACQAAAASAAAAAAAAAAAAAAAAAAAAAEAAABQAAAAAAAAAAAA4D8AAAAAAADgPwAAAAAAAOA/AAAAAAAA4D8AAAAAAADgPwAAAAAAAOA/AAAAAAAA4D8AAAAAAADgPwAAAAAAAOA/AAAAAAAA4D8CAAAAjAAAAAAAAAAAAAAA////AAAAAAAAAAAAAAAAAAAAAAAAAAAAAAAAAAAAAAAAAAAAZAAAAAEAAABAAAAAAAAAAAAAAAAAAAAAAAAAAAAAAAAAAAAAAAAAAAAAAAAAAAAAAAAAAAAAAAAAAAAAAAAAAAAAAAAAAAAAAAAAAAAAAAAAAAAAAAAAAAAAAAAAAAAAFAAAADwAAAAAAAAAAAAAAAAAAAAUAAAAAQAAABQAAAAUAAAAFAAAAAEAAAAAAAAAZAAAAGQAAAAAAAAAZAAAAGQAAAAVAAAAYAAAAAAAAAAAAAAADwAAACADAAAAAAAAAAAAAAEAAACgMgAAVgcAAKr4//8BAAAAf39/AAEAAABkAAAAAAAAABQAAABAHwAAAAAAACYAAAAAAAAAwOD//wAAAAAmAAAAZAAAABYAAABMAAAAAAAAAAAAAAAEAAAAAAAAAAEAAAB/f38AAAAAACgAAAAoAAAAZAAAAGQAAAAAAAAAzMzMAAAAAABQAAAAUAAAAGQAAABkAAAAAAAAAAcAAAA4AAAAAAAAAAAAAAAAAAAA////AAAAAAAAAAAAAAAAAAAAAAAAAAAAAAAAAAAAAABkAAAAZAAAAAAAAAAjAAAABAAAAGQAAAAXAAAAFAAAAAAAAAAAAAAA/38AAP9/AAAAAAAACQAAAAQAAAAAAAAADAAAABAAAAAAAAAAAAAAAAAAAAAAAAAAHgAAAGgAAAAAAAAAAAAAAAAAAAAAAAAAAAAAABAnAAAQJwAAAAAAAAAAAAAAAAAAAAAAAAAAAAAAAAAAAAAAAAAAAAAUAAAAAAAAAMDA/wAAAAAAZAAAADIAAAAAAAAAZAAAAAAAAAB/f38ACgAAACIAAAAYAAAAAAAAAAAAAAAAAAAAAAAAAAAAAAAAAAAAJAAAACQAAAAAAAAABwAAAAAAAAAAAAAAAAAAAAAAAAAAAAAAAAAAAH9/fwAlAAAAWAAAAAAAAAAAAAAAAAAAAAAAAAAAAAAAAAAAAAAAAAAAAAAAAAAAAAAAAAAAAAAAPwAAAAAAAACghgEAAAAAAAAAAAAAAAAADAAAAAEAAAAAAAAAAAAAAAAAAAAhAAAAQAAAADwAAAA7AQAAB6AAAAAAAAAAAAAAAAAAAAAAAAAAAAAAAAAAAAAAAAAAAAAAkCQAAGsbAAAAAAAAAAAAAAAAAAAoAAAACAAAAAEAAAABAAAAMAAAABQAAAAAAAAAAAD//wAAAQAAAP//AAABAA=="/>
                         </a:ext>
                       </a:extLst>
                     </pic:cNvPicPr>
@@ -8002,7 +8005,7 @@
                       <a:picLocks noChangeAspect="1"/>
                       <a:extLst>
                         <a:ext uri="smNativeData">
-                          <sm:smNativeData xmlns="" xmlns:o="urn:schemas-microsoft-com:office:office" xmlns:v="urn:schemas-microsoft-com:vml" xmlns:w10="urn:schemas-microsoft-com:office:word" xmlns:w="http://schemas.openxmlformats.org/wordprocessingml/2006/main" xmlns:sm="smNativeData" val="SMDATA_18_nyviXhMAAAAlAAAAEQAAAC0AAAAAkAAAAEgAAACQAAAASAAAAAAAAAAAAAAAAAAAAAEAAABQAAAAAAAAAAAA4D8AAAAAAADgPwAAAAAAAOA/AAAAAAAA4D8AAAAAAADgPwAAAAAAAOA/AAAAAAAA4D8AAAAAAADgPwAAAAAAAOA/AAAAAAAA4D8CAAAAjAAAAAAAAAAAAAAA////AAAAAAAAAAAAAAAAAAAAAAAAAAAAAAAAAAAAAAAAAAAAZAAAAAEAAABAAAAAAAAAAAAAAAAAAAAAAAAAAAAAAAAAAAAAAAAAAAAAAAAAAAAAAAAAAAAAAAAAAAAAAAAAAAAAAAAAAAAAAAAAAAAAAAAAAAAAAAAAAAAAAAAAAAAAFAAAADwAAAAAAAAAAAAAAAAAAAAUAAAAAQAAABQAAAAUAAAAFAAAAAEAAAAAAAAAZAAAAGQAAAAAAAAAZAAAAGQAAAAVAAAAYAAAAAAAAAAAAAAADwAAACADAAAAAAAAAAAAAAEAAACgMgAAVgcAAKr4//8BAAAAf39/AAEAAABkAAAAAAAAABQAAABAHwAAAAAAACYAAAAAAAAAwOD//wAAAAAmAAAAZAAAABYAAABMAAAAAAAAAAAAAAAEAAAAAAAAAAEAAAB/f38AAAAAACgAAAAoAAAAZAAAAGQAAAAAAAAAzMzMAAAAAABQAAAAUAAAAGQAAABkAAAAAAAAAAcAAAA4AAAAAAAAAAAAAAAAAAAA////AAAAAAAAAAAAAAAAAAAAAAAAAAAAAAAAAAAAAABkAAAAZAAAAAAAAAAjAAAABAAAAGQAAAAXAAAAFAAAAAAAAAAAAAAA/38AAP9/AAAAAAAACQAAAAQAAAAAAAAADAAAABAAAAAAAAAAAAAAAAAAAAAAAAAAHgAAAGgAAAAAAAAAAAAAAAAAAAAAAAAAAAAAABAnAAAQJwAAAAAAAAAAAAAAAAAAAAAAAAAAAAAAAAAAAAAAAAAAAAAUAAAAAAAAAMDA/wAAAAAAZAAAADIAAAAAAAAAZAAAAAAAAAB/f38ACgAAACIAAAAYAAAAAAAAAAAAAAAAAAAAAAAAAAAAAAAAAAAAJAAAACQAAAAAAAAABwAAAAAAAAAAAAAAAAAAAAAAAAAAAAAAAAAAAH9/fwAlAAAAWAAAAAAAAAAAAAAAAAAAAAAAAAAAAAAAAAAAAAAAAAAAAAAAAAAAAAAAAAAAAAAAPwAAAAAAAACghgEAAAAAAAAAAAAAAAAADAAAAAEAAAAAAAAAAAAAAAAAAAAhAAAAQAAAADwAAAA9AQAAB6AAAAAAAAAAAAAAAAAAAAAAAAAAAAAAAAAAAAAAAAAAAAAAkCQAAGsbAAAAAAAAAAAAAAAAAAAoAAAACAAAAAEAAAABAAAAMAAAABQAAAAAAAAAAAD//wAAAQAAAP//AAABAA=="/>
+                          <sm:smNativeData xmlns:sm="smNativeData" xmlns:w="http://schemas.openxmlformats.org/wordprocessingml/2006/main" xmlns:w10="urn:schemas-microsoft-com:office:word" xmlns:v="urn:schemas-microsoft-com:vml" xmlns:o="urn:schemas-microsoft-com:office:office" xmlns="" val="SMDATA_18_nyviXhMAAAAlAAAAEQAAAC0AAAAAkAAAAEgAAACQAAAASAAAAAAAAAAAAAAAAAAAAAEAAABQAAAAAAAAAAAA4D8AAAAAAADgPwAAAAAAAOA/AAAAAAAA4D8AAAAAAADgPwAAAAAAAOA/AAAAAAAA4D8AAAAAAADgPwAAAAAAAOA/AAAAAAAA4D8CAAAAjAAAAAAAAAAAAAAA////AAAAAAAAAAAAAAAAAAAAAAAAAAAAAAAAAAAAAAAAAAAAZAAAAAEAAABAAAAAAAAAAAAAAAAAAAAAAAAAAAAAAAAAAAAAAAAAAAAAAAAAAAAAAAAAAAAAAAAAAAAAAAAAAAAAAAAAAAAAAAAAAAAAAAAAAAAAAAAAAAAAAAAAAAAAFAAAADwAAAAAAAAAAAAAAAAAAAAUAAAAAQAAABQAAAAUAAAAFAAAAAEAAAAAAAAAZAAAAGQAAAAAAAAAZAAAAGQAAAAVAAAAYAAAAAAAAAAAAAAADwAAACADAAAAAAAAAAAAAAEAAACgMgAAVgcAAKr4//8BAAAAf39/AAEAAABkAAAAAAAAABQAAABAHwAAAAAAACYAAAAAAAAAwOD//wAAAAAmAAAAZAAAABYAAABMAAAAAAAAAAAAAAAEAAAAAAAAAAEAAAB/f38AAAAAACgAAAAoAAAAZAAAAGQAAAAAAAAAzMzMAAAAAABQAAAAUAAAAGQAAABkAAAAAAAAAAcAAAA4AAAAAAAAAAAAAAAAAAAA////AAAAAAAAAAAAAAAAAAAAAAAAAAAAAAAAAAAAAABkAAAAZAAAAAAAAAAjAAAABAAAAGQAAAAXAAAAFAAAAAAAAAAAAAAA/38AAP9/AAAAAAAACQAAAAQAAAAAAAAADAAAABAAAAAAAAAAAAAAAAAAAAAAAAAAHgAAAGgAAAAAAAAAAAAAAAAAAAAAAAAAAAAAABAnAAAQJwAAAAAAAAAAAAAAAAAAAAAAAAAAAAAAAAAAAAAAAAAAAAAUAAAAAAAAAMDA/wAAAAAAZAAAADIAAAAAAAAAZAAAAAAAAAB/f38ACgAAACIAAAAYAAAAAAAAAAAAAAAAAAAAAAAAAAAAAAAAAAAAJAAAACQAAAAAAAAABwAAAAAAAAAAAAAAAAAAAAAAAAAAAAAAAAAAAH9/fwAlAAAAWAAAAAAAAAAAAAAAAAAAAAAAAAAAAAAAAAAAAAAAAAAAAAAAAAAAAAAAAAAAAAAAPwAAAAAAAACghgEAAAAAAAAAAAAAAAAADAAAAAEAAAAAAAAAAAAAAAAAAAAhAAAAQAAAADwAAAA9AQAAB6AAAAAAAAAAAAAAAAAAAAAAAAAAAAAAAAAAAAAAAAAAAAAAkCQAAGsbAAAAAAAAAAAAAAAAAAAoAAAACAAAAAEAAAABAAAAMAAAABQAAAAAAAAAAAD//wAAAQAAAP//AAABAA=="/>
                         </a:ext>
                       </a:extLst>
                     </pic:cNvPicPr>
@@ -8084,7 +8087,7 @@
                       <a:picLocks noChangeAspect="1"/>
                       <a:extLst>
                         <a:ext uri="smNativeData">
-                          <sm:smNativeData xmlns="" xmlns:o="urn:schemas-microsoft-com:office:office" xmlns:v="urn:schemas-microsoft-com:vml" xmlns:w10="urn:schemas-microsoft-com:office:word" xmlns:w="http://schemas.openxmlformats.org/wordprocessingml/2006/main" xmlns:sm="smNativeData" val="SMDATA_18_nyviXhMAAAAlAAAAEQAAAC0AAAAAkAAAAEgAAACQAAAASAAAAAAAAAAAAAAAAAAAAAEAAABQAAAAAAAAAAAA4D8AAAAAAADgPwAAAAAAAOA/AAAAAAAA4D8AAAAAAADgPwAAAAAAAOA/AAAAAAAA4D8AAAAAAADgPwAAAAAAAOA/AAAAAAAA4D8CAAAAjAAAAAAAAAAAAAAA////AAAAAAAAAAAAAAAAAAAAAAAAAAAAAAAAAAAAAAAAAAAAZAAAAAEAAABAAAAAAAAAAAAAAAAAAAAAAAAAAAAAAAAAAAAAAAAAAAAAAAAAAAAAAAAAAAAAAAAAAAAAAAAAAAAAAAAAAAAAAAAAAAAAAAAAAAAAAAAAAAAAAAAAAAAAFAAAADwAAAAAAAAAAAAAAAAAAAAUAAAAAQAAABQAAAAUAAAAFAAAAAEAAAAAAAAAZAAAAGQAAAAAAAAAZAAAAGQAAAAVAAAAYAAAAAAAAAAAAAAADwAAACADAAAAAAAAAAAAAAEAAACgMgAAVgcAAKr4//8BAAAAf39/AAEAAABkAAAAAAAAABQAAABAHwAAAAAAACYAAAAAAAAAwOD//wAAAAAmAAAAZAAAABYAAABMAAAAAAAAAAAAAAAEAAAAAAAAAAEAAAB/f38AAAAAACgAAAAoAAAAZAAAAGQAAAAAAAAAzMzMAAAAAABQAAAAUAAAAGQAAABkAAAAAAAAAAcAAAA4AAAAAAAAAAAAAAAAAAAA////AAAAAAAAAAAAAAAAAAAAAAAAAAAAAAAAAAAAAABkAAAAZAAAAAAAAAAjAAAABAAAAGQAAAAXAAAAFAAAAAAAAAAAAAAA/38AAP9/AAAAAAAACQAAAAQAAAAAAAAADAAAABAAAAAAAAAAAAAAAAAAAAAAAAAAHgAAAGgAAAAAAAAAAAAAAAAAAAAAAAAAAAAAABAnAAAQJwAAAAAAAAAAAAAAAAAAAAAAAAAAAAAAAAAAAAAAAAAAAAAUAAAAAAAAAMDA/wAAAAAAZAAAADIAAAAAAAAAZAAAAAAAAAB/f38ACgAAACIAAAAYAAAAAAAAAAAAAAAAAAAAAAAAAAAAAAAAAAAAJAAAACQAAAAAAAAABwAAAAAAAAAAAAAAAAAAAAAAAAAAAAAAAAAAAH9/fwAlAAAAWAAAAAAAAAAAAAAAAAAAAAAAAAAAAAAAAAAAAAAAAAAAAAAAAAAAAAAAAAAAAAAAPwAAAAAAAACghgEAAAAAAAAAAAAAAAAADAAAAAEAAAAAAAAAAAAAAAAAAAAhAAAAQAAAADwAAAA/AQAAB6AAAAAAAAAAAAAAAAAAAAAAAAAAAAAAAAAAAAAAAAAAAAAAkCQAAGsbAAAAAAAAAAAAAAAAAAAoAAAACAAAAAEAAAABAAAAMAAAABQAAAAAAAAAAAD//wAAAQAAAP//AAABAA=="/>
+                          <sm:smNativeData xmlns:sm="smNativeData" xmlns:w="http://schemas.openxmlformats.org/wordprocessingml/2006/main" xmlns:w10="urn:schemas-microsoft-com:office:word" xmlns:v="urn:schemas-microsoft-com:vml" xmlns:o="urn:schemas-microsoft-com:office:office" xmlns="" val="SMDATA_18_nyviXhMAAAAlAAAAEQAAAC0AAAAAkAAAAEgAAACQAAAASAAAAAAAAAAAAAAAAAAAAAEAAABQAAAAAAAAAAAA4D8AAAAAAADgPwAAAAAAAOA/AAAAAAAA4D8AAAAAAADgPwAAAAAAAOA/AAAAAAAA4D8AAAAAAADgPwAAAAAAAOA/AAAAAAAA4D8CAAAAjAAAAAAAAAAAAAAA////AAAAAAAAAAAAAAAAAAAAAAAAAAAAAAAAAAAAAAAAAAAAZAAAAAEAAABAAAAAAAAAAAAAAAAAAAAAAAAAAAAAAAAAAAAAAAAAAAAAAAAAAAAAAAAAAAAAAAAAAAAAAAAAAAAAAAAAAAAAAAAAAAAAAAAAAAAAAAAAAAAAAAAAAAAAFAAAADwAAAAAAAAAAAAAAAAAAAAUAAAAAQAAABQAAAAUAAAAFAAAAAEAAAAAAAAAZAAAAGQAAAAAAAAAZAAAAGQAAAAVAAAAYAAAAAAAAAAAAAAADwAAACADAAAAAAAAAAAAAAEAAACgMgAAVgcAAKr4//8BAAAAf39/AAEAAABkAAAAAAAAABQAAABAHwAAAAAAACYAAAAAAAAAwOD//wAAAAAmAAAAZAAAABYAAABMAAAAAAAAAAAAAAAEAAAAAAAAAAEAAAB/f38AAAAAACgAAAAoAAAAZAAAAGQAAAAAAAAAzMzMAAAAAABQAAAAUAAAAGQAAABkAAAAAAAAAAcAAAA4AAAAAAAAAAAAAAAAAAAA////AAAAAAAAAAAAAAAAAAAAAAAAAAAAAAAAAAAAAABkAAAAZAAAAAAAAAAjAAAABAAAAGQAAAAXAAAAFAAAAAAAAAAAAAAA/38AAP9/AAAAAAAACQAAAAQAAAAAAAAADAAAABAAAAAAAAAAAAAAAAAAAAAAAAAAHgAAAGgAAAAAAAAAAAAAAAAAAAAAAAAAAAAAABAnAAAQJwAAAAAAAAAAAAAAAAAAAAAAAAAAAAAAAAAAAAAAAAAAAAAUAAAAAAAAAMDA/wAAAAAAZAAAADIAAAAAAAAAZAAAAAAAAAB/f38ACgAAACIAAAAYAAAAAAAAAAAAAAAAAAAAAAAAAAAAAAAAAAAAJAAAACQAAAAAAAAABwAAAAAAAAAAAAAAAAAAAAAAAAAAAAAAAAAAAH9/fwAlAAAAWAAAAAAAAAAAAAAAAAAAAAAAAAAAAAAAAAAAAAAAAAAAAAAAAAAAAAAAAAAAAAAAPwAAAAAAAACghgEAAAAAAAAAAAAAAAAADAAAAAEAAAAAAAAAAAAAAAAAAAAhAAAAQAAAADwAAAA/AQAAB6AAAAAAAAAAAAAAAAAAAAAAAAAAAAAAAAAAAAAAAAAAAAAAkCQAAGsbAAAAAAAAAAAAAAAAAAAoAAAACAAAAAEAAAABAAAAMAAAABQAAAAAAAAAAAD//wAAAQAAAP//AAABAA=="/>
                         </a:ext>
                       </a:extLst>
                     </pic:cNvPicPr>
@@ -8170,7 +8173,7 @@
                     <pic:cNvPicPr>
                       <a:extLst>
                         <a:ext uri="smNativeData">
-                          <sm:smNativeData xmlns="" xmlns:o="urn:schemas-microsoft-com:office:office" xmlns:v="urn:schemas-microsoft-com:vml" xmlns:w10="urn:schemas-microsoft-com:office:word" xmlns:w="http://schemas.openxmlformats.org/wordprocessingml/2006/main" xmlns:sm="smNativeData" val="SMDATA_18_nyviXhMAAAAlAAAAEQAAAA0AAAAAkAAAAEgAAACQAAAASAAAAAAAAAAAAAAAAAAAAAEAAABQAAAAAAAAAAAA4D8AAAAAAADgPwAAAAAAAOA/AAAAAAAA4D8AAAAAAADgPwAAAAAAAOA/AAAAAAAA4D8AAAAAAADgPwAAAAAAAOA/AAAAAAAA4D8CAAAAjAAAAAAAAAAAAAAA////AAAAAAAAAAAAAAAAAAAAAAAAAAAAAAAAAAAAAAAAAAAAZAAAAAEAAABAAAAAAAAAAAAAAAAAAAAAAAAAAAAAAAAAAAAAAAAAAAAAAAAAAAAAAAAAAAAAAAAAAAAAAAAAAAAAAAAAAAAAAAAAAAAAAAAAAAAAAAAAAAAAAAAAAAAAFAAAADwAAAAAAAAAAAAAAAAAAAAUAAAAAQAAABQAAAAUAAAAFAAAAAEAAAAAAAAAZAAAAGQAAAAAAAAAZAAAAGQAAAAVAAAAYAAAAAAAAAAAAAAADwAAACADAAAAAAAAAAAAAAEAAACgMgAAVgcAAKr4//8BAAAAf39/AAEAAABkAAAAAAAAABQAAABAHwAAAAAAACYAAAAAAAAAwOD//wAAAAAmAAAAZAAAABYAAABMAAAAAAAAAAAAAAAEAAAAAAAAAAEAAAB/f38AAAAAACgAAAAoAAAAZAAAAGQAAAAAAAAAzMzMAAAAAABQAAAAUAAAAGQAAABkAAAAAAAAAAcAAAA4AAAAAAAAAAAAAAAAAAAA////AAAAAAAAAAAAAAAAAAAAAAAAAAAAAAAAAAAAAABkAAAAZAAAAAAAAAAjAAAABAAAAGQAAAAXAAAAFAAAAAAAAAAAAAAA/38AAP9/AAAAAAAACQAAAAQAAAAAAAAADAAAABAAAAAAAAAAAAAAAAAAAAAAAAAAHgAAAGgAAAAAAAAAAAAAAAAAAAAAAAAAAAAAABAnAAAQJwAAAAAAAAAAAAAAAAAAAAAAAAAAAAAAAAAAAAAAAAAAAAAUAAAAAAAAAMDA/wAAAAAAZAAAADIAAAAAAAAAZAAAAAAAAAB/f38ACgAAACIAAAAYAAAAAAAAAAAAAAAAAAAAAAAAAAAAAAAAAAAAJAAAACQAAAAAAAAABwAAAAAAAAAAAAAAAAAAAAAAAAAAAAAAAAAAAH9/fwAlAAAAWAAAAAAAAAAAAAAAAAAAAAAAAAAAAAAAAAAAAAAAAAAAAAAAAAAAAAAAAAAAAAAAPwAAAAAAAACghgEAAAAAAAAAAAAAAAAADAAAAAEAAAAAAAAAAAAAAAAAAAAhAAAAQAAAADwAAABCAQAAB6AAAAAAAAAAAAAAAAAAAAAAAAAAAAAAAAAAAAAAAAAAAAAAsiUAAGYSAAAAAAAAAAAAAAAAAAAoAAAACAAAAAEAAAABAAAAMAAAABQAAAAAAAAAAAD//wAAAQAAAP//AAABAA=="/>
+                          <sm:smNativeData xmlns:sm="smNativeData" xmlns:w="http://schemas.openxmlformats.org/wordprocessingml/2006/main" xmlns:w10="urn:schemas-microsoft-com:office:word" xmlns:v="urn:schemas-microsoft-com:vml" xmlns:o="urn:schemas-microsoft-com:office:office" xmlns="" val="SMDATA_18_nyviXhMAAAAlAAAAEQAAAA0AAAAAkAAAAEgAAACQAAAASAAAAAAAAAAAAAAAAAAAAAEAAABQAAAAAAAAAAAA4D8AAAAAAADgPwAAAAAAAOA/AAAAAAAA4D8AAAAAAADgPwAAAAAAAOA/AAAAAAAA4D8AAAAAAADgPwAAAAAAAOA/AAAAAAAA4D8CAAAAjAAAAAAAAAAAAAAA////AAAAAAAAAAAAAAAAAAAAAAAAAAAAAAAAAAAAAAAAAAAAZAAAAAEAAABAAAAAAAAAAAAAAAAAAAAAAAAAAAAAAAAAAAAAAAAAAAAAAAAAAAAAAAAAAAAAAAAAAAAAAAAAAAAAAAAAAAAAAAAAAAAAAAAAAAAAAAAAAAAAAAAAAAAAFAAAADwAAAAAAAAAAAAAAAAAAAAUAAAAAQAAABQAAAAUAAAAFAAAAAEAAAAAAAAAZAAAAGQAAAAAAAAAZAAAAGQAAAAVAAAAYAAAAAAAAAAAAAAADwAAACADAAAAAAAAAAAAAAEAAACgMgAAVgcAAKr4//8BAAAAf39/AAEAAABkAAAAAAAAABQAAABAHwAAAAAAACYAAAAAAAAAwOD//wAAAAAmAAAAZAAAABYAAABMAAAAAAAAAAAAAAAEAAAAAAAAAAEAAAB/f38AAAAAACgAAAAoAAAAZAAAAGQAAAAAAAAAzMzMAAAAAABQAAAAUAAAAGQAAABkAAAAAAAAAAcAAAA4AAAAAAAAAAAAAAAAAAAA////AAAAAAAAAAAAAAAAAAAAAAAAAAAAAAAAAAAAAABkAAAAZAAAAAAAAAAjAAAABAAAAGQAAAAXAAAAFAAAAAAAAAAAAAAA/38AAP9/AAAAAAAACQAAAAQAAAAAAAAADAAAABAAAAAAAAAAAAAAAAAAAAAAAAAAHgAAAGgAAAAAAAAAAAAAAAAAAAAAAAAAAAAAABAnAAAQJwAAAAAAAAAAAAAAAAAAAAAAAAAAAAAAAAAAAAAAAAAAAAAUAAAAAAAAAMDA/wAAAAAAZAAAADIAAAAAAAAAZAAAAAAAAAB/f38ACgAAACIAAAAYAAAAAAAAAAAAAAAAAAAAAAAAAAAAAAAAAAAAJAAAACQAAAAAAAAABwAAAAAAAAAAAAAAAAAAAAAAAAAAAAAAAAAAAH9/fwAlAAAAWAAAAAAAAAAAAAAAAAAAAAAAAAAAAAAAAAAAAAAAAAAAAAAAAAAAAAAAAAAAAAAAPwAAAAAAAACghgEAAAAAAAAAAAAAAAAADAAAAAEAAAAAAAAAAAAAAAAAAAAhAAAAQAAAADwAAABCAQAAB6AAAAAAAAAAAAAAAAAAAAAAAAAAAAAAAAAAAAAAAAAAAAAAsiUAAGYSAAAAAAAAAAAAAAAAAAAoAAAACAAAAAEAAAABAAAAMAAAABQAAAAAAAAAAAD//wAAAQAAAP//AAABAA=="/>
                         </a:ext>
                       </a:extLst>
                     </pic:cNvPicPr>
@@ -8257,7 +8260,7 @@
                       <a:picLocks noChangeAspect="1"/>
                       <a:extLst>
                         <a:ext uri="smNativeData">
-                          <sm:smNativeData xmlns="" xmlns:o="urn:schemas-microsoft-com:office:office" xmlns:v="urn:schemas-microsoft-com:vml" xmlns:w10="urn:schemas-microsoft-com:office:word" xmlns:w="http://schemas.openxmlformats.org/wordprocessingml/2006/main" xmlns:sm="smNativeData" val="SMDATA_18_nyviXhMAAAAlAAAAEQAAAG0AAAAAkAAAAEgAAACQAAAASAAAAAAAAAAAAAAAAAAAAAEAAABQAAAAAAAAAAAA4D8AAAAAAADgPwAAAAAAAOA/AAAAAAAA4D8AAAAAAADgPwAAAAAAAOA/AAAAAAAA4D8AAAAAAADgPwAAAAAAAOA/AAAAAAAA4D8CAAAAjAAAAAAAAAAAAAAA////AAAAAAAAAAAAAAAAAAAAAAAAAAAAAAAAAAAAAAAAAAAAZAAAAAEAAABAAAAAAAAAAAAAAAAAAAAAAAAAAAAAAAAAAAAAAAAAAAAAAAAAAAAAAAAAAAAAAAAAAAAAAAAAAAAAAAAAAAAAAAAAAAAAAAAAAAAAAAAAAAAAAAAAAAAAFAAAADwAAAAAAAAAAAAAAAAAAAAUAAAAAQAAABQAAAAUAAAAFAAAAAEAAAAAAAAAZAAAAGQAAAAAAAAAZAAAAGQAAAAVAAAAYAAAAAAAAAAAAAAADwAAACADAAAAAAAAAAAAAAEAAACgMgAAVgcAAKr4//8BAAAAf39/AAEAAABkAAAAAAAAABQAAABAHwAAAAAAACYAAAAAAAAAwOD//wAAAAAmAAAAZAAAABYAAABMAAAAAAAAAAAAAAAEAAAAAAAAAAEAAAB/f38AAAAAACgAAAAoAAAAZAAAAGQAAAAAAAAAzMzMAAAAAABQAAAAUAAAAGQAAABkAAAAAAAAAAcAAAA4AAAAAAAAAAAAAAAAAAAA////AAAAAAAAAAAAAAAAAAAAAAAAAAAAAAAAAAAAAABkAAAAZAAAAAAAAAAjAAAABAAAAGQAAAAXAAAAFAAAAAAAAAAAAAAA/38AAP9/AAAAAAAACQAAAAQAAAAAAAAADAAAABAAAAAAAAAAAAAAAAAAAAAAAAAAHgAAAGgAAAAAAAAAAAAAAAAAAAAAAAAAAAAAABAnAAAQJwAAAAAAAAAAAAAAAAAAAAAAAAAAAAAAAAAAAAAAAAAAAAAUAAAAAAAAAMDA/wAAAAAAZAAAADIAAAAAAAAAZAAAAAAAAAB/f38ACgAAACIAAAAYAAAAAAAAAAAAAAAAAAAAAAAAAAAAAAAAAAAAJAAAACQAAAAAAAAABwAAAAAAAAAAAAAAAAAAAAAAAAAAAAAAAAAAAH9/fwAlAAAAWAAAAAAAAAAAAAAAAAAAAAAAAAAAAAAAAAAAAAAAAAAAAAAAAAAAAAAAAAAAAAAAPwAAAAAAAACghgEAAAAAAAAAAAAAAAAADAAAAAEAAAAAAAAAAAAAAAAAAAAhAAAAQAAAADwAAABGAQAAB6AAAAAAAAAAAAAAAAAAAAAAAAAAAAAAAAAAAAAAAAAAAAAAAB4AAJ4WAAAAAAAAAAAAAAAAAAAoAAAACAAAAAEAAAABAAAAMAAAABQAAAAAAAAAAAD//wAAAQAAAP//AAABAA=="/>
+                          <sm:smNativeData xmlns:sm="smNativeData" xmlns:w="http://schemas.openxmlformats.org/wordprocessingml/2006/main" xmlns:w10="urn:schemas-microsoft-com:office:word" xmlns:v="urn:schemas-microsoft-com:vml" xmlns:o="urn:schemas-microsoft-com:office:office" xmlns="" val="SMDATA_18_nyviXhMAAAAlAAAAEQAAAG0AAAAAkAAAAEgAAACQAAAASAAAAAAAAAAAAAAAAAAAAAEAAABQAAAAAAAAAAAA4D8AAAAAAADgPwAAAAAAAOA/AAAAAAAA4D8AAAAAAADgPwAAAAAAAOA/AAAAAAAA4D8AAAAAAADgPwAAAAAAAOA/AAAAAAAA4D8CAAAAjAAAAAAAAAAAAAAA////AAAAAAAAAAAAAAAAAAAAAAAAAAAAAAAAAAAAAAAAAAAAZAAAAAEAAABAAAAAAAAAAAAAAAAAAAAAAAAAAAAAAAAAAAAAAAAAAAAAAAAAAAAAAAAAAAAAAAAAAAAAAAAAAAAAAAAAAAAAAAAAAAAAAAAAAAAAAAAAAAAAAAAAAAAAFAAAADwAAAAAAAAAAAAAAAAAAAAUAAAAAQAAABQAAAAUAAAAFAAAAAEAAAAAAAAAZAAAAGQAAAAAAAAAZAAAAGQAAAAVAAAAYAAAAAAAAAAAAAAADwAAACADAAAAAAAAAAAAAAEAAACgMgAAVgcAAKr4//8BAAAAf39/AAEAAABkAAAAAAAAABQAAABAHwAAAAAAACYAAAAAAAAAwOD//wAAAAAmAAAAZAAAABYAAABMAAAAAAAAAAAAAAAEAAAAAAAAAAEAAAB/f38AAAAAACgAAAAoAAAAZAAAAGQAAAAAAAAAzMzMAAAAAABQAAAAUAAAAGQAAABkAAAAAAAAAAcAAAA4AAAAAAAAAAAAAAAAAAAA////AAAAAAAAAAAAAAAAAAAAAAAAAAAAAAAAAAAAAABkAAAAZAAAAAAAAAAjAAAABAAAAGQAAAAXAAAAFAAAAAAAAAAAAAAA/38AAP9/AAAAAAAACQAAAAQAAAAAAAAADAAAABAAAAAAAAAAAAAAAAAAAAAAAAAAHgAAAGgAAAAAAAAAAAAAAAAAAAAAAAAAAAAAABAnAAAQJwAAAAAAAAAAAAAAAAAAAAAAAAAAAAAAAAAAAAAAAAAAAAAUAAAAAAAAAMDA/wAAAAAAZAAAADIAAAAAAAAAZAAAAAAAAAB/f38ACgAAACIAAAAYAAAAAAAAAAAAAAAAAAAAAAAAAAAAAAAAAAAAJAAAACQAAAAAAAAABwAAAAAAAAAAAAAAAAAAAAAAAAAAAAAAAAAAAH9/fwAlAAAAWAAAAAAAAAAAAAAAAAAAAAAAAAAAAAAAAAAAAAAAAAAAAAAAAAAAAAAAAAAAAAAAPwAAAAAAAACghgEAAAAAAAAAAAAAAAAADAAAAAEAAAAAAAAAAAAAAAAAAAAhAAAAQAAAADwAAABGAQAAB6AAAAAAAAAAAAAAAAAAAAAAAAAAAAAAAAAAAAAAAAAAAAAAAB4AAJ4WAAAAAAAAAAAAAAAAAAAoAAAACAAAAAEAAAABAAAAMAAAABQAAAAAAAAAAAD//wAAAQAAAP//AAABAA=="/>
                         </a:ext>
                       </a:extLst>
                     </pic:cNvPicPr>
@@ -8454,7 +8457,7 @@
                     <pic:cNvPicPr>
                       <a:extLst>
                         <a:ext uri="smNativeData">
-                          <sm:smNativeData xmlns="" xmlns:o="urn:schemas-microsoft-com:office:office" xmlns:v="urn:schemas-microsoft-com:vml" xmlns:w10="urn:schemas-microsoft-com:office:word" xmlns:w="http://schemas.openxmlformats.org/wordprocessingml/2006/main" xmlns:sm="smNativeData" val="SMDATA_18_nyviXhMAAAAlAAAAEQAAAA0AAAAAAAAAAAAAAAAAAAAAAAAAAAAAAAAAAAAAAAAAAAEAAABQAAAAAAAAAAAA4D8AAAAAAADgPwAAAAAAAOA/AAAAAAAA4D8AAAAAAADgPwAAAAAAAOA/AAAAAAAA4D8AAAAAAADgPwAAAAAAAOA/AAAAAAAA4D8CAAAAjAAAAAAAAAAAAAAA////AAAAAAAAAAAAAAAAAAAAAAAAAAAAAAAAAAAAAAAAAAAAZAAAAAEAAABAAAAAAAAAAAAAAAAAAAAAAAAAAAAAAAAAAAAAAAAAAAAAAAAAAAAAAAAAAAAAAAAAAAAAAAAAAAAAAAAAAAAAAAAAAAAAAAAAAAAAAAAAAAAAAAAAAAAAFAAAADwAAAAAAAAAAAAAAAAAAAAUAAAAAQAAABQAAAAUAAAAFAAAAAEAAAAAAAAAZAAAAGQAAAAAAAAAZAAAAGQAAAAVAAAAYAAAAAAAAAAAAAAADwAAACADAAAAAAAAAAAAAAEAAACgMgAAVgcAAKr4//8BAAAAf39/AAEAAABkAAAAAAAAABQAAABAHwAAAAAAACYAAAAAAAAAwOD//wAAAAAmAAAAZAAAABYAAABMAAAAAAAAAAAAAAAEAAAAAAAAAAEAAAB/f38AAAAAACgAAAAoAAAAZAAAAGQAAAAAAAAAzMzMAAAAAABQAAAAUAAAAGQAAABkAAAAAAAAAAcAAAA4AAAAAAAAAAAAAAAAAAAA////AAAAAAAAAAAAAAAAAAAAAAAAAAAAAAAAAAAAAABkAAAAZAAAAAAAAAAjAAAABAAAAGQAAAAXAAAAFAAAAAAAAAAAAAAA/38AAP9/AAAAAAAACQAAAAQAAAAAAAAADAAAABAAAAAAAAAAAAAAAAAAAAAAAAAAHgAAAGgAAAAAAAAAAAAAAAAAAAAAAAAAAAAAABAnAAAQJwAAAAAAAAAAAAAAAAAAAAAAAAAAAAAAAAAAAAAAAAAAAAAUAAAAAAAAAMDA/wAAAAAAZAAAADIAAAAAAAAAZAAAAAAAAAB/f38ACgAAACIAAAAYAAAAAAAAAAAAAAAAAAAAAAAAAAAAAAAAAAAAJAAAACQAAAAAAAAABwAAAAAAAAAAAAAAAAAAAAAAAAAAAAAAAAAAAH9/fwAlAAAAWAAAAAAAAAAAAAAAAAAAAAAAAAAAAAAAAAAAAAAAAAAAAAAAAAAAAAAAAAAAAAAAPwAAAAAAAACghgEAAAAAAAAAAAAAAAAADAAAAAEAAAAAAAAAAAAAAAAAAAAhAAAAQAAAADwAAAAAAAAAAAAAAAAAAAAAAAAAAAAAAAAAAAAAAAAAAAAAAAAAAAAAAAAARiMAAMwVAAAAAAAAAAAAAAAAAAAoAAAACAAAAAEAAAABAAAAMAAAABQAAAAAAAAAAAD//wAAAQAAAP//AAABAA=="/>
+                          <sm:smNativeData xmlns:sm="smNativeData" xmlns:w="http://schemas.openxmlformats.org/wordprocessingml/2006/main" xmlns:w10="urn:schemas-microsoft-com:office:word" xmlns:v="urn:schemas-microsoft-com:vml" xmlns:o="urn:schemas-microsoft-com:office:office" xmlns="" val="SMDATA_18_nyviXhMAAAAlAAAAEQAAAA0AAAAAAAAAAAAAAAAAAAAAAAAAAAAAAAAAAAAAAAAAAAEAAABQAAAAAAAAAAAA4D8AAAAAAADgPwAAAAAAAOA/AAAAAAAA4D8AAAAAAADgPwAAAAAAAOA/AAAAAAAA4D8AAAAAAADgPwAAAAAAAOA/AAAAAAAA4D8CAAAAjAAAAAAAAAAAAAAA////AAAAAAAAAAAAAAAAAAAAAAAAAAAAAAAAAAAAAAAAAAAAZAAAAAEAAABAAAAAAAAAAAAAAAAAAAAAAAAAAAAAAAAAAAAAAAAAAAAAAAAAAAAAAAAAAAAAAAAAAAAAAAAAAAAAAAAAAAAAAAAAAAAAAAAAAAAAAAAAAAAAAAAAAAAAFAAAADwAAAAAAAAAAAAAAAAAAAAUAAAAAQAAABQAAAAUAAAAFAAAAAEAAAAAAAAAZAAAAGQAAAAAAAAAZAAAAGQAAAAVAAAAYAAAAAAAAAAAAAAADwAAACADAAAAAAAAAAAAAAEAAACgMgAAVgcAAKr4//8BAAAAf39/AAEAAABkAAAAAAAAABQAAABAHwAAAAAAACYAAAAAAAAAwOD//wAAAAAmAAAAZAAAABYAAABMAAAAAAAAAAAAAAAEAAAAAAAAAAEAAAB/f38AAAAAACgAAAAoAAAAZAAAAGQAAAAAAAAAzMzMAAAAAABQAAAAUAAAAGQAAABkAAAAAAAAAAcAAAA4AAAAAAAAAAAAAAAAAAAA////AAAAAAAAAAAAAAAAAAAAAAAAAAAAAAAAAAAAAABkAAAAZAAAAAAAAAAjAAAABAAAAGQAAAAXAAAAFAAAAAAAAAAAAAAA/38AAP9/AAAAAAAACQAAAAQAAAAAAAAADAAAABAAAAAAAAAAAAAAAAAAAAAAAAAAHgAAAGgAAAAAAAAAAAAAAAAAAAAAAAAAAAAAABAnAAAQJwAAAAAAAAAAAAAAAAAAAAAAAAAAAAAAAAAAAAAAAAAAAAAUAAAAAAAAAMDA/wAAAAAAZAAAADIAAAAAAAAAZAAAAAAAAAB/f38ACgAAACIAAAAYAAAAAAAAAAAAAAAAAAAAAAAAAAAAAAAAAAAAJAAAACQAAAAAAAAABwAAAAAAAAAAAAAAAAAAAAAAAAAAAAAAAAAAAH9/fwAlAAAAWAAAAAAAAAAAAAAAAAAAAAAAAAAAAAAAAAAAAAAAAAAAAAAAAAAAAAAAAAAAAAAAPwAAAAAAAACghgEAAAAAAAAAAAAAAAAADAAAAAEAAAAAAAAAAAAAAAAAAAAhAAAAQAAAADwAAAAAAAAAAAAAAAAAAAAAAAAAAAAAAAAAAAAAAAAAAAAAAAAAAAAAAAAARiMAAMwVAAAAAAAAAAAAAAAAAAAoAAAACAAAAAEAAAABAAAAMAAAABQAAAAAAAAAAAD//wAAAQAAAP//AAABAA=="/>
                         </a:ext>
                       </a:extLst>
                     </pic:cNvPicPr>
@@ -8578,7 +8581,7 @@
                     <pic:cNvPicPr>
                       <a:extLst>
                         <a:ext uri="smNativeData">
-                          <sm:smNativeData xmlns="" xmlns:o="urn:schemas-microsoft-com:office:office" xmlns:v="urn:schemas-microsoft-com:vml" xmlns:w10="urn:schemas-microsoft-com:office:word" xmlns:w="http://schemas.openxmlformats.org/wordprocessingml/2006/main" xmlns:sm="smNativeData" val="SMDATA_18_nyviXhMAAAAlAAAAEQAAAA0AAAAAAAAAAAAAAAAAAAAAAAAAAAAAAAAAAAAAAAAAAAEAAABQAAAAAAAAAAAA4D8AAAAAAADgPwAAAAAAAOA/AAAAAAAA4D8AAAAAAADgPwAAAAAAAOA/AAAAAAAA4D8AAAAAAADgPwAAAAAAAOA/AAAAAAAA4D8CAAAAjAAAAAAAAAAAAAAA////AAAAAAAAAAAAAAAAAAAAAAAAAAAAAAAAAAAAAAAAAAAAZAAAAAEAAABAAAAAAAAAAAAAAAAAAAAAAAAAAAAAAAAAAAAAAAAAAAAAAAAAAAAAAAAAAAAAAAAAAAAAAAAAAAAAAAAAAAAAAAAAAAAAAAAAAAAAAAAAAAAAAAAAAAAAFAAAADwAAAAAAAAAAAAAAAAAAAAUAAAAAQAAABQAAAAUAAAAFAAAAAEAAAAAAAAAZAAAAGQAAAAAAAAAZAAAAGQAAAAVAAAAYAAAAAAAAAAAAAAADwAAACADAAAAAAAAAAAAAAEAAACgMgAAVgcAAKr4//8BAAAAf39/AAEAAABkAAAAAAAAABQAAABAHwAAAAAAACYAAAAAAAAAwOD//wAAAAAmAAAAZAAAABYAAABMAAAAAAAAAAAAAAAEAAAAAAAAAAEAAAB/f38AAAAAACgAAAAoAAAAZAAAAGQAAAAAAAAAzMzMAAAAAABQAAAAUAAAAGQAAABkAAAAAAAAAAcAAAA4AAAAAAAAAAAAAAAAAAAA////AAAAAAAAAAAAAAAAAAAAAAAAAAAAAAAAAAAAAABkAAAAZAAAAAAAAAAjAAAABAAAAGQAAAAXAAAAFAAAAAAAAAAAAAAA/38AAP9/AAAAAAAACQAAAAQAAAAAAAAADAAAABAAAAAAAAAAAAAAAAAAAAAAAAAAHgAAAGgAAAAAAAAAAAAAAAAAAAAAAAAAAAAAABAnAAAQJwAAAAAAAAAAAAAAAAAAAAAAAAAAAAAAAAAAAAAAAAAAAAAUAAAAAAAAAMDA/wAAAAAAZAAAADIAAAAAAAAAZAAAAAAAAAB/f38ACgAAACIAAAAYAAAAAAAAAAAAAAAAAAAAAAAAAAAAAAAAAAAAJAAAACQAAAAAAAAABwAAAAAAAAAAAAAAAAAAAAAAAAAAAAAAAAAAAH9/fwAlAAAAWAAAAAAAAAAAAAAAAAAAAAAAAAAAAAAAAAAAAAAAAAAAAAAAAAAAAAAAAAAAAAAAPwAAAAAAAACghgEAAAAAAAAAAAAAAAAADAAAAAEAAAAAAAAAAAAAAAAAAAAhAAAAQAAAADwAAAAAAAAAAAAAAAAAAAAAAAAAAAAAAAAAAAAAAAAAAAAAAAAAAAAAAAAARiMAAMwVAAAAAAAAAAAAAAAAAAAoAAAACAAAAAEAAAABAAAAMAAAABQAAAAAAAAAAAD//wAAAQAAAP//AAABAA=="/>
+                          <sm:smNativeData xmlns:sm="smNativeData" xmlns:w="http://schemas.openxmlformats.org/wordprocessingml/2006/main" xmlns:w10="urn:schemas-microsoft-com:office:word" xmlns:v="urn:schemas-microsoft-com:vml" xmlns:o="urn:schemas-microsoft-com:office:office" xmlns="" val="SMDATA_18_nyviXhMAAAAlAAAAEQAAAA0AAAAAAAAAAAAAAAAAAAAAAAAAAAAAAAAAAAAAAAAAAAEAAABQAAAAAAAAAAAA4D8AAAAAAADgPwAAAAAAAOA/AAAAAAAA4D8AAAAAAADgPwAAAAAAAOA/AAAAAAAA4D8AAAAAAADgPwAAAAAAAOA/AAAAAAAA4D8CAAAAjAAAAAAAAAAAAAAA////AAAAAAAAAAAAAAAAAAAAAAAAAAAAAAAAAAAAAAAAAAAAZAAAAAEAAABAAAAAAAAAAAAAAAAAAAAAAAAAAAAAAAAAAAAAAAAAAAAAAAAAAAAAAAAAAAAAAAAAAAAAAAAAAAAAAAAAAAAAAAAAAAAAAAAAAAAAAAAAAAAAAAAAAAAAFAAAADwAAAAAAAAAAAAAAAAAAAAUAAAAAQAAABQAAAAUAAAAFAAAAAEAAAAAAAAAZAAAAGQAAAAAAAAAZAAAAGQAAAAVAAAAYAAAAAAAAAAAAAAADwAAACADAAAAAAAAAAAAAAEAAACgMgAAVgcAAKr4//8BAAAAf39/AAEAAABkAAAAAAAAABQAAABAHwAAAAAAACYAAAAAAAAAwOD//wAAAAAmAAAAZAAAABYAAABMAAAAAAAAAAAAAAAEAAAAAAAAAAEAAAB/f38AAAAAACgAAAAoAAAAZAAAAGQAAAAAAAAAzMzMAAAAAABQAAAAUAAAAGQAAABkAAAAAAAAAAcAAAA4AAAAAAAAAAAAAAAAAAAA////AAAAAAAAAAAAAAAAAAAAAAAAAAAAAAAAAAAAAABkAAAAZAAAAAAAAAAjAAAABAAAAGQAAAAXAAAAFAAAAAAAAAAAAAAA/38AAP9/AAAAAAAACQAAAAQAAAAAAAAADAAAABAAAAAAAAAAAAAAAAAAAAAAAAAAHgAAAGgAAAAAAAAAAAAAAAAAAAAAAAAAAAAAABAnAAAQJwAAAAAAAAAAAAAAAAAAAAAAAAAAAAAAAAAAAAAAAAAAAAAUAAAAAAAAAMDA/wAAAAAAZAAAADIAAAAAAAAAZAAAAAAAAAB/f38ACgAAACIAAAAYAAAAAAAAAAAAAAAAAAAAAAAAAAAAAAAAAAAAJAAAACQAAAAAAAAABwAAAAAAAAAAAAAAAAAAAAAAAAAAAAAAAAAAAH9/fwAlAAAAWAAAAAAAAAAAAAAAAAAAAAAAAAAAAAAAAAAAAAAAAAAAAAAAAAAAAAAAAAAAAAAAPwAAAAAAAACghgEAAAAAAAAAAAAAAAAADAAAAAEAAAAAAAAAAAAAAAAAAAAhAAAAQAAAADwAAAAAAAAAAAAAAAAAAAAAAAAAAAAAAAAAAAAAAAAAAAAAAAAAAAAAAAAARiMAAMwVAAAAAAAAAAAAAAAAAAAoAAAACAAAAAEAAAABAAAAMAAAABQAAAAAAAAAAAD//wAAAQAAAP//AAABAA=="/>
                         </a:ext>
                       </a:extLst>
                     </pic:cNvPicPr>
@@ -8766,7 +8769,7 @@
                     <pic:cNvPicPr>
                       <a:extLst>
                         <a:ext uri="smNativeData">
-                          <sm:smNativeData xmlns="" xmlns:o="urn:schemas-microsoft-com:office:office" xmlns:v="urn:schemas-microsoft-com:vml" xmlns:w10="urn:schemas-microsoft-com:office:word" xmlns:w="http://schemas.openxmlformats.org/wordprocessingml/2006/main" xmlns:sm="smNativeData" val="SMDATA_18_nyviXhMAAAAlAAAAEQAAAA0AAAAAAAAAAAAAAAAAAAAAAAAAAAAAAAAAAAAAAAAAAAEAAABQAAAAAAAAAAAA4D8AAAAAAADgPwAAAAAAAOA/AAAAAAAA4D8AAAAAAADgPwAAAAAAAOA/AAAAAAAA4D8AAAAAAADgPwAAAAAAAOA/AAAAAAAA4D8CAAAAjAAAAAAAAAAAAAAA////AAAAAAAAAAAAAAAAAAAAAAAAAAAAAAAAAAAAAAAAAAAAZAAAAAEAAABAAAAAAAAAAAAAAAAAAAAAAAAAAAAAAAAAAAAAAAAAAAAAAAAAAAAAAAAAAAAAAAAAAAAAAAAAAAAAAAAAAAAAAAAAAAAAAAAAAAAAAAAAAAAAAAAAAAAAFAAAADwAAAAAAAAAAAAAAAAAAAAUAAAAAQAAABQAAAAUAAAAFAAAAAEAAAAAAAAAZAAAAGQAAAAAAAAAZAAAAGQAAAAVAAAAYAAAAAAAAAAAAAAADwAAACADAAAAAAAAAAAAAAEAAACgMgAAVgcAAKr4//8BAAAAf39/AAEAAABkAAAAAAAAABQAAABAHwAAAAAAACYAAAAAAAAAwOD//wAAAAAmAAAAZAAAABYAAABMAAAAAAAAAAAAAAAEAAAAAAAAAAEAAAB/f38AAAAAACgAAAAoAAAAZAAAAGQAAAAAAAAAzMzMAAAAAABQAAAAUAAAAGQAAABkAAAAAAAAAAcAAAA4AAAAAAAAAAAAAAAAAAAA////AAAAAAAAAAAAAAAAAAAAAAAAAAAAAAAAAAAAAABkAAAAZAAAAAAAAAAjAAAABAAAAGQAAAAXAAAAFAAAAAAAAAAAAAAA/38AAP9/AAAAAAAACQAAAAQAAAAAAAAADAAAABAAAAAAAAAAAAAAAAAAAAAAAAAAHgAAAGgAAAAAAAAAAAAAAAAAAAAAAAAAAAAAABAnAAAQJwAAAAAAAAAAAAAAAAAAAAAAAAAAAAAAAAAAAAAAAAAAAAAUAAAAAAAAAMDA/wAAAAAAZAAAADIAAAAAAAAAZAAAAAAAAAB/f38ACgAAACIAAAAYAAAAAAAAAAAAAAAAAAAAAAAAAAAAAAAAAAAAJAAAACQAAAAAAAAABwAAAAAAAAAAAAAAAAAAAAAAAAAAAAAAAAAAAH9/fwAlAAAAWAAAAAAAAAAAAAAAAAAAAAAAAAAAAAAAAAAAAAAAAAAAAAAAAAAAAAAAAAAAAAAAPwAAAAAAAACghgEAAAAAAAAAAAAAAAAADAAAAAEAAAAAAAAAAAAAAAAAAAAhAAAAQAAAADwAAAAAAAAAAAAAAAAAAAAAAAAAAAAAAAAAAAAAAAAAAAAAAAAAAAAAAAAARiMAAMwVAAAAAAAAAAAAAAAAAAAoAAAACAAAAAEAAAABAAAAMAAAABQAAAAAAAAAAAD//wAAAQAAAP//AAABAA=="/>
+                          <sm:smNativeData xmlns:sm="smNativeData" xmlns:w="http://schemas.openxmlformats.org/wordprocessingml/2006/main" xmlns:w10="urn:schemas-microsoft-com:office:word" xmlns:v="urn:schemas-microsoft-com:vml" xmlns:o="urn:schemas-microsoft-com:office:office" xmlns="" val="SMDATA_18_nyviXhMAAAAlAAAAEQAAAA0AAAAAAAAAAAAAAAAAAAAAAAAAAAAAAAAAAAAAAAAAAAEAAABQAAAAAAAAAAAA4D8AAAAAAADgPwAAAAAAAOA/AAAAAAAA4D8AAAAAAADgPwAAAAAAAOA/AAAAAAAA4D8AAAAAAADgPwAAAAAAAOA/AAAAAAAA4D8CAAAAjAAAAAAAAAAAAAAA////AAAAAAAAAAAAAAAAAAAAAAAAAAAAAAAAAAAAAAAAAAAAZAAAAAEAAABAAAAAAAAAAAAAAAAAAAAAAAAAAAAAAAAAAAAAAAAAAAAAAAAAAAAAAAAAAAAAAAAAAAAAAAAAAAAAAAAAAAAAAAAAAAAAAAAAAAAAAAAAAAAAAAAAAAAAFAAAADwAAAAAAAAAAAAAAAAAAAAUAAAAAQAAABQAAAAUAAAAFAAAAAEAAAAAAAAAZAAAAGQAAAAAAAAAZAAAAGQAAAAVAAAAYAAAAAAAAAAAAAAADwAAACADAAAAAAAAAAAAAAEAAACgMgAAVgcAAKr4//8BAAAAf39/AAEAAABkAAAAAAAAABQAAABAHwAAAAAAACYAAAAAAAAAwOD//wAAAAAmAAAAZAAAABYAAABMAAAAAAAAAAAAAAAEAAAAAAAAAAEAAAB/f38AAAAAACgAAAAoAAAAZAAAAGQAAAAAAAAAzMzMAAAAAABQAAAAUAAAAGQAAABkAAAAAAAAAAcAAAA4AAAAAAAAAAAAAAAAAAAA////AAAAAAAAAAAAAAAAAAAAAAAAAAAAAAAAAAAAAABkAAAAZAAAAAAAAAAjAAAABAAAAGQAAAAXAAAAFAAAAAAAAAAAAAAA/38AAP9/AAAAAAAACQAAAAQAAAAAAAAADAAAABAAAAAAAAAAAAAAAAAAAAAAAAAAHgAAAGgAAAAAAAAAAAAAAAAAAAAAAAAAAAAAABAnAAAQJwAAAAAAAAAAAAAAAAAAAAAAAAAAAAAAAAAAAAAAAAAAAAAUAAAAAAAAAMDA/wAAAAAAZAAAADIAAAAAAAAAZAAAAAAAAAB/f38ACgAAACIAAAAYAAAAAAAAAAAAAAAAAAAAAAAAAAAAAAAAAAAAJAAAACQAAAAAAAAABwAAAAAAAAAAAAAAAAAAAAAAAAAAAAAAAAAAAH9/fwAlAAAAWAAAAAAAAAAAAAAAAAAAAAAAAAAAAAAAAAAAAAAAAAAAAAAAAAAAAAAAAAAAAAAAPwAAAAAAAACghgEAAAAAAAAAAAAAAAAADAAAAAEAAAAAAAAAAAAAAAAAAAAhAAAAQAAAADwAAAAAAAAAAAAAAAAAAAAAAAAAAAAAAAAAAAAAAAAAAAAAAAAAAAAAAAAARiMAAMwVAAAAAAAAAAAAAAAAAAAoAAAACAAAAAEAAAABAAAAMAAAABQAAAAAAAAAAAD//wAAAQAAAP//AAABAA=="/>
                         </a:ext>
                       </a:extLst>
                     </pic:cNvPicPr>
@@ -8853,7 +8856,7 @@
                     <pic:cNvPicPr>
                       <a:extLst>
                         <a:ext uri="smNativeData">
-                          <sm:smNativeData xmlns="" xmlns:o="urn:schemas-microsoft-com:office:office" xmlns:v="urn:schemas-microsoft-com:vml" xmlns:w10="urn:schemas-microsoft-com:office:word" xmlns:w="http://schemas.openxmlformats.org/wordprocessingml/2006/main" xmlns:sm="smNativeData" val="SMDATA_18_nyviXhMAAAAlAAAAEQAAAA0AAAAAAAAAAAAAAAAAAAAAAAAAAAAAAAAAAAAAAAAAAAEAAABQAAAAAAAAAAAA4D8AAAAAAADgPwAAAAAAAOA/AAAAAAAA4D8AAAAAAADgPwAAAAAAAOA/AAAAAAAA4D8AAAAAAADgPwAAAAAAAOA/AAAAAAAA4D8CAAAAjAAAAAAAAAAAAAAA////AAAAAAAAAAAAAAAAAAAAAAAAAAAAAAAAAAAAAAAAAAAAZAAAAAEAAABAAAAAAAAAAAAAAAAAAAAAAAAAAAAAAAAAAAAAAAAAAAAAAAAAAAAAAAAAAAAAAAAAAAAAAAAAAAAAAAAAAAAAAAAAAAAAAAAAAAAAAAAAAAAAAAAAAAAAFAAAADwAAAAAAAAAAAAAAAAAAAAUAAAAAQAAABQAAAAUAAAAFAAAAAEAAAAAAAAAZAAAAGQAAAAAAAAAZAAAAGQAAAAVAAAAYAAAAAAAAAAAAAAADwAAACADAAAAAAAAAAAAAAEAAACgMgAAVgcAAKr4//8BAAAAf39/AAEAAABkAAAAAAAAABQAAABAHwAAAAAAACYAAAAAAAAAwOD//wAAAAAmAAAAZAAAABYAAABMAAAAAAAAAAAAAAAEAAAAAAAAAAEAAAB/f38AAAAAACgAAAAoAAAAZAAAAGQAAAAAAAAAzMzMAAAAAABQAAAAUAAAAGQAAABkAAAAAAAAAAcAAAA4AAAAAAAAAAAAAAAAAAAA////AAAAAAAAAAAAAAAAAAAAAAAAAAAAAAAAAAAAAABkAAAAZAAAAAAAAAAjAAAABAAAAGQAAAAXAAAAFAAAAAAAAAAAAAAA/38AAP9/AAAAAAAACQAAAAQAAAAAAAAADAAAABAAAAAAAAAAAAAAAAAAAAAAAAAAHgAAAGgAAAAAAAAAAAAAAAAAAAAAAAAAAAAAABAnAAAQJwAAAAAAAAAAAAAAAAAAAAAAAAAAAAAAAAAAAAAAAAAAAAAUAAAAAAAAAMDA/wAAAAAAZAAAADIAAAAAAAAAZAAAAAAAAAB/f38ACgAAACIAAAAYAAAAAAAAAAAAAAAAAAAAAAAAAAAAAAAAAAAAJAAAACQAAAAAAAAABwAAAAAAAAAAAAAAAAAAAAAAAAAAAAAAAAAAAH9/fwAlAAAAWAAAAAAAAAAAAAAAAAAAAAAAAAAAAAAAAAAAAAAAAAAAAAAAAAAAAAAAAAAAAAAAPwAAAAAAAACghgEAAAAAAAAAAAAAAAAADAAAAAEAAAAAAAAAAAAAAAAAAAAhAAAAQAAAADwAAAAAAAAAAAAAAAAAAAAAAAAAAAAAAAAAAAAAAAAAAAAAAAAAAAAAAAAARiMAAMwVAAAAAAAAAAAAAAAAAAAoAAAACAAAAAEAAAABAAAAMAAAABQAAAAAAAAAAAD//wAAAQAAAP//AAABAA=="/>
+                          <sm:smNativeData xmlns:sm="smNativeData" xmlns:w="http://schemas.openxmlformats.org/wordprocessingml/2006/main" xmlns:w10="urn:schemas-microsoft-com:office:word" xmlns:v="urn:schemas-microsoft-com:vml" xmlns:o="urn:schemas-microsoft-com:office:office" xmlns="" val="SMDATA_18_nyviXhMAAAAlAAAAEQAAAA0AAAAAAAAAAAAAAAAAAAAAAAAAAAAAAAAAAAAAAAAAAAEAAABQAAAAAAAAAAAA4D8AAAAAAADgPwAAAAAAAOA/AAAAAAAA4D8AAAAAAADgPwAAAAAAAOA/AAAAAAAA4D8AAAAAAADgPwAAAAAAAOA/AAAAAAAA4D8CAAAAjAAAAAAAAAAAAAAA////AAAAAAAAAAAAAAAAAAAAAAAAAAAAAAAAAAAAAAAAAAAAZAAAAAEAAABAAAAAAAAAAAAAAAAAAAAAAAAAAAAAAAAAAAAAAAAAAAAAAAAAAAAAAAAAAAAAAAAAAAAAAAAAAAAAAAAAAAAAAAAAAAAAAAAAAAAAAAAAAAAAAAAAAAAAFAAAADwAAAAAAAAAAAAAAAAAAAAUAAAAAQAAABQAAAAUAAAAFAAAAAEAAAAAAAAAZAAAAGQAAAAAAAAAZAAAAGQAAAAVAAAAYAAAAAAAAAAAAAAADwAAACADAAAAAAAAAAAAAAEAAACgMgAAVgcAAKr4//8BAAAAf39/AAEAAABkAAAAAAAAABQAAABAHwAAAAAAACYAAAAAAAAAwOD//wAAAAAmAAAAZAAAABYAAABMAAAAAAAAAAAAAAAEAAAAAAAAAAEAAAB/f38AAAAAACgAAAAoAAAAZAAAAGQAAAAAAAAAzMzMAAAAAABQAAAAUAAAAGQAAABkAAAAAAAAAAcAAAA4AAAAAAAAAAAAAAAAAAAA////AAAAAAAAAAAAAAAAAAAAAAAAAAAAAAAAAAAAAABkAAAAZAAAAAAAAAAjAAAABAAAAGQAAAAXAAAAFAAAAAAAAAAAAAAA/38AAP9/AAAAAAAACQAAAAQAAAAAAAAADAAAABAAAAAAAAAAAAAAAAAAAAAAAAAAHgAAAGgAAAAAAAAAAAAAAAAAAAAAAAAAAAAAABAnAAAQJwAAAAAAAAAAAAAAAAAAAAAAAAAAAAAAAAAAAAAAAAAAAAAUAAAAAAAAAMDA/wAAAAAAZAAAADIAAAAAAAAAZAAAAAAAAAB/f38ACgAAACIAAAAYAAAAAAAAAAAAAAAAAAAAAAAAAAAAAAAAAAAAJAAAACQAAAAAAAAABwAAAAAAAAAAAAAAAAAAAAAAAAAAAAAAAAAAAH9/fwAlAAAAWAAAAAAAAAAAAAAAAAAAAAAAAAAAAAAAAAAAAAAAAAAAAAAAAAAAAAAAAAAAAAAAPwAAAAAAAACghgEAAAAAAAAAAAAAAAAADAAAAAEAAAAAAAAAAAAAAAAAAAAhAAAAQAAAADwAAAAAAAAAAAAAAAAAAAAAAAAAAAAAAAAAAAAAAAAAAAAAAAAAAAAAAAAARiMAAMwVAAAAAAAAAAAAAAAAAAAoAAAACAAAAAEAAAABAAAAMAAAABQAAAAAAAAAAAD//wAAAQAAAP//AAABAA=="/>
                         </a:ext>
                       </a:extLst>
                     </pic:cNvPicPr>

</xml_diff>